<commit_message>
synchronization issues in physic update to visuals
</commit_message>
<xml_diff>
--- a/ElderScrollsExplorer/ScrollsExplorer.docx
+++ b/ElderScrollsExplorer/ScrollsExplorer.docx
@@ -28,8 +28,10 @@
         <w:spacing w:after="0"/>
       </w:pPr>
       <w:r>
-        <w:t>I should use Stack alloc in any performant areas??</w:t>
-      </w:r>
+        <w:t>The physics synchronized calls now make the KCC pause on load of new land!</w:t>
+      </w:r>
+      <w:bookmarkStart w:id="0" w:name="_GoBack"/>
+      <w:bookmarkEnd w:id="0"/>
     </w:p>
     <w:p>
       <w:pPr>
@@ -41,7 +43,7 @@
         <w:spacing w:after="0"/>
       </w:pPr>
       <w:r>
-        <w:t>Need to remove all prefs usage for PropertyLoader, like Dune</w:t>
+        <w:t>I should use Stack alloc in any performant areas??</w:t>
       </w:r>
     </w:p>
     <w:p>
@@ -54,10 +56,21 @@
         <w:spacing w:after="0"/>
       </w:pPr>
       <w:r>
+        <w:t>Need to remove all prefs usage for PropertyLoader, like Dune</w:t>
+      </w:r>
+    </w:p>
+    <w:p>
+      <w:pPr>
+        <w:pStyle w:val="ListParagraph"/>
+        <w:numPr>
+          <w:ilvl w:val="0"/>
+          <w:numId w:val="1"/>
+        </w:numPr>
+        <w:spacing w:after="0"/>
+      </w:pPr>
+      <w:r>
         <w:t>The escape button exit should be on screen hud not popup because fullscreen and it don’t play nice</w:t>
       </w:r>
-      <w:bookmarkStart w:id="0" w:name="_GoBack"/>
-      <w:bookmarkEnd w:id="0"/>
     </w:p>
     <w:p>
       <w:pPr>

</xml_diff>

<commit_message>
Screen layout improved slightly
</commit_message>
<xml_diff>
--- a/ElderScrollsExplorer/ScrollsExplorer.docx
+++ b/ElderScrollsExplorer/ScrollsExplorer.docx
@@ -28,7 +28,23 @@
         <w:spacing w:after="0"/>
       </w:pPr>
       <w:r>
-        <w:t xml:space="preserve">Using obliv spiderdaedra I see skin failing to map quite badly, I presume that bones </w:t>
+        <w:t xml:space="preserve">Using </w:t>
+      </w:r>
+      <w:proofErr w:type="spellStart"/>
+      <w:r>
+        <w:t>obliv</w:t>
+      </w:r>
+      <w:proofErr w:type="spellEnd"/>
+      <w:r>
+        <w:t xml:space="preserve"> </w:t>
+      </w:r>
+      <w:proofErr w:type="spellStart"/>
+      <w:r>
+        <w:t>spiderdaedra</w:t>
+      </w:r>
+      <w:proofErr w:type="spellEnd"/>
+      <w:r>
+        <w:t xml:space="preserve"> I see skin failing to map quite badly, I presume that bones </w:t>
       </w:r>
       <w:r>
         <w:t>fail</w:t>
@@ -42,10 +58,16 @@
       <w:r>
         <w:t xml:space="preserve"> </w:t>
       </w:r>
-      <w:bookmarkStart w:id="0" w:name="_GoBack"/>
-      <w:bookmarkEnd w:id="0"/>
-      <w:r>
-        <w:t>(tight shoulder thing). This skin failure is also shown in the skyrim cock ups</w:t>
+      <w:r>
+        <w:t xml:space="preserve">(tight shoulder thing). This skin failure is also shown in the </w:t>
+      </w:r>
+      <w:proofErr w:type="spellStart"/>
+      <w:r>
+        <w:t>skyrim</w:t>
+      </w:r>
+      <w:proofErr w:type="spellEnd"/>
+      <w:r>
+        <w:t xml:space="preserve"> cock ups</w:t>
       </w:r>
     </w:p>
     <w:p>
@@ -57,6 +79,71 @@
         </w:numPr>
         <w:spacing w:after="0"/>
       </w:pPr>
+      <w:proofErr w:type="spellStart"/>
+      <w:r>
+        <w:t>JInternalFramse</w:t>
+      </w:r>
+      <w:proofErr w:type="spellEnd"/>
+      <w:r>
+        <w:t xml:space="preserve"> for </w:t>
+      </w:r>
+      <w:proofErr w:type="spellStart"/>
+      <w:r>
+        <w:t>DisplayDialog</w:t>
+      </w:r>
+      <w:proofErr w:type="spellEnd"/>
+      <w:r>
+        <w:t xml:space="preserve"> to allow </w:t>
+      </w:r>
+      <w:r>
+        <w:t>them to</w:t>
+      </w:r>
+      <w:r>
+        <w:t xml:space="preserve"> show on a </w:t>
+      </w:r>
+      <w:r>
+        <w:t>full screen</w:t>
+      </w:r>
+      <w:r>
+        <w:t xml:space="preserve"> </w:t>
+      </w:r>
+      <w:r>
+        <w:t>without</w:t>
+      </w:r>
+      <w:r>
+        <w:t xml:space="preserve"> </w:t>
+      </w:r>
+      <w:r>
+        <w:t>jumping back</w:t>
+      </w:r>
+      <w:r>
+        <w:t xml:space="preserve"> or being lost on mac</w:t>
+      </w:r>
+      <w:r>
+        <w:t>.</w:t>
+      </w:r>
+      <w:r>
+        <w:t xml:space="preserve"> </w:t>
+      </w:r>
+      <w:r>
+        <w:t xml:space="preserve">The escape button exit should be on screen </w:t>
+      </w:r>
+      <w:proofErr w:type="spellStart"/>
+      <w:r>
+        <w:t>hud</w:t>
+      </w:r>
+      <w:proofErr w:type="spellEnd"/>
+      <w:r>
+        <w:t xml:space="preserve"> not popup because </w:t>
+      </w:r>
+      <w:proofErr w:type="spellStart"/>
+      <w:r>
+        <w:t>fullscreen</w:t>
+      </w:r>
+      <w:proofErr w:type="spellEnd"/>
+      <w:r>
+        <w:t xml:space="preserve"> and it don’t play nice</w:t>
+      </w:r>
     </w:p>
     <w:p>
       <w:pPr>
@@ -67,6 +154,9 @@
         </w:numPr>
         <w:spacing w:after="0"/>
       </w:pPr>
+      <w:r>
+        <w:t>The physics synchronized calls now make the KCC pause on load of new land!</w:t>
+      </w:r>
     </w:p>
     <w:p>
       <w:pPr>
@@ -78,40 +168,36 @@
         <w:spacing w:after="0"/>
       </w:pPr>
       <w:r>
-        <w:t xml:space="preserve">JInternalFramse for DisplayDialog to allow </w:t>
-      </w:r>
-      <w:r>
-        <w:t>them to</w:t>
-      </w:r>
-      <w:r>
-        <w:t xml:space="preserve"> show on a </w:t>
-      </w:r>
-      <w:r>
-        <w:t>full screen</w:t>
-      </w:r>
+        <w:t xml:space="preserve">I should use Stack </w:t>
+      </w:r>
+      <w:proofErr w:type="spellStart"/>
+      <w:r>
+        <w:t>alloc</w:t>
+      </w:r>
+      <w:proofErr w:type="spellEnd"/>
+      <w:r>
+        <w:t xml:space="preserve"> in any performant areas??</w:t>
+      </w:r>
+      <w:r>
+        <w:t xml:space="preserve"> How would I know </w:t>
+      </w:r>
+      <w:proofErr w:type="spellStart"/>
+      <w:r>
+        <w:t>theres</w:t>
+      </w:r>
+      <w:proofErr w:type="spellEnd"/>
       <w:r>
         <w:t xml:space="preserve"> </w:t>
       </w:r>
-      <w:r>
-        <w:t>without</w:t>
-      </w:r>
-      <w:r>
-        <w:t xml:space="preserve"> </w:t>
-      </w:r>
-      <w:r>
-        <w:t>jumping back</w:t>
-      </w:r>
-      <w:r>
-        <w:t xml:space="preserve"> or being lost on mac</w:t>
-      </w:r>
-      <w:r>
-        <w:t>.</w:t>
-      </w:r>
-      <w:r>
-        <w:t xml:space="preserve"> </w:t>
-      </w:r>
-      <w:r>
-        <w:t>The escape button exit should be on screen hud not popup because fullscreen and it don’t play nice</w:t>
+      <w:proofErr w:type="spellStart"/>
+      <w:proofErr w:type="gramStart"/>
+      <w:r>
+        <w:t>a</w:t>
+      </w:r>
+      <w:proofErr w:type="spellEnd"/>
+      <w:proofErr w:type="gramEnd"/>
+      <w:r>
+        <w:t xml:space="preserve"> object burn issue? How would I test speed improvement?</w:t>
       </w:r>
     </w:p>
     <w:p>
@@ -124,7 +210,23 @@
         <w:spacing w:after="0"/>
       </w:pPr>
       <w:r>
-        <w:t>The physics synchronized calls now make the KCC pause on load of new land!</w:t>
+        <w:t xml:space="preserve">Need to remove all </w:t>
+      </w:r>
+      <w:proofErr w:type="spellStart"/>
+      <w:r>
+        <w:t>prefs</w:t>
+      </w:r>
+      <w:proofErr w:type="spellEnd"/>
+      <w:r>
+        <w:t xml:space="preserve"> usage for </w:t>
+      </w:r>
+      <w:proofErr w:type="spellStart"/>
+      <w:r>
+        <w:t>PropertyLoader</w:t>
+      </w:r>
+      <w:proofErr w:type="spellEnd"/>
+      <w:r>
+        <w:t>, like Dune</w:t>
       </w:r>
     </w:p>
     <w:p>
@@ -137,7 +239,23 @@
         <w:spacing w:after="0"/>
       </w:pPr>
       <w:r>
-        <w:t>I should use Stack alloc in any performant areas??</w:t>
+        <w:t xml:space="preserve">The </w:t>
+      </w:r>
+      <w:proofErr w:type="spellStart"/>
+      <w:r>
+        <w:t>config</w:t>
+      </w:r>
+      <w:proofErr w:type="spellEnd"/>
+      <w:r>
+        <w:t xml:space="preserve"> loader, properties loader and </w:t>
+      </w:r>
+      <w:proofErr w:type="spellStart"/>
+      <w:r>
+        <w:t>prefs</w:t>
+      </w:r>
+      <w:proofErr w:type="spellEnd"/>
+      <w:r>
+        <w:t xml:space="preserve"> loader system should be bought together into a mega loader, with order of load, and command line loader</w:t>
       </w:r>
     </w:p>
     <w:p>
@@ -150,7 +268,7 @@
         <w:spacing w:after="0"/>
       </w:pPr>
       <w:r>
-        <w:t>Need to remove all prefs usage for PropertyLoader, like Dune</w:t>
+        <w:t>When a card gives back 16bit depth buffer (ever?) must reduce front and back clip</w:t>
       </w:r>
     </w:p>
     <w:p>
@@ -163,7 +281,34 @@
         <w:spacing w:after="0"/>
       </w:pPr>
       <w:r>
-        <w:t>The config loader, properties loader and prefs loader system should be bought together into a mega loader, with order of load, and command line loader</w:t>
+        <w:t xml:space="preserve">Distant textures appear to have black back in them again? In particular Fallout, notice yellow lines on road badly minify, and distant windmill by megaton front. </w:t>
+      </w:r>
+      <w:proofErr w:type="spellStart"/>
+      <w:r>
+        <w:t>Dds</w:t>
+      </w:r>
+      <w:proofErr w:type="spellEnd"/>
+      <w:r>
+        <w:t xml:space="preserve"> viewer does not show, must be appearance </w:t>
+      </w:r>
+      <w:proofErr w:type="spellStart"/>
+      <w:r>
+        <w:t>prob</w:t>
+      </w:r>
+      <w:proofErr w:type="spellEnd"/>
+      <w:r>
+        <w:t>?</w:t>
+      </w:r>
+      <w:r>
+        <w:t xml:space="preserve"> But </w:t>
+      </w:r>
+      <w:proofErr w:type="spellStart"/>
+      <w:r>
+        <w:t>nifskope</w:t>
+      </w:r>
+      <w:proofErr w:type="spellEnd"/>
+      <w:r>
+        <w:t xml:space="preserve"> does show it too a bit</w:t>
       </w:r>
     </w:p>
     <w:p>
@@ -176,8 +321,42 @@
         <w:spacing w:after="0"/>
       </w:pPr>
       <w:r>
-        <w:t>When a card gives back 16bit depth buffer (ever?) must reduce front and back clip</w:t>
-      </w:r>
+        <w:t xml:space="preserve">The </w:t>
+      </w:r>
+      <w:r>
+        <w:t>gross</w:t>
+      </w:r>
+      <w:r>
+        <w:t xml:space="preserve"> </w:t>
+      </w:r>
+      <w:proofErr w:type="spellStart"/>
+      <w:r>
+        <w:t>lods</w:t>
+      </w:r>
+      <w:proofErr w:type="spellEnd"/>
+      <w:r>
+        <w:t xml:space="preserve"> are lit </w:t>
+      </w:r>
+      <w:r>
+        <w:t>u</w:t>
+      </w:r>
+      <w:r>
+        <w:t>p more than the close ones?</w:t>
+      </w:r>
+      <w:r>
+        <w:t xml:space="preserve"> Check material light values </w:t>
+      </w:r>
+      <w:r>
+        <w:t>f</w:t>
+      </w:r>
+      <w:r>
+        <w:t xml:space="preserve">or land and </w:t>
+      </w:r>
+      <w:proofErr w:type="spellStart"/>
+      <w:r>
+        <w:t>lods</w:t>
+      </w:r>
+      <w:proofErr w:type="spellEnd"/>
     </w:p>
     <w:p>
       <w:pPr>
@@ -189,10 +368,24 @@
         <w:spacing w:after="0"/>
       </w:pPr>
       <w:r>
-        <w:t>Distant textures appear to have black back in them again? In particular Fallout, notice yellow lines on road badly minify, and distant windmill by megaton front. Dds viewer does not show, must be appearance prob?</w:t>
-      </w:r>
-      <w:r>
-        <w:t xml:space="preserve"> But nifskope does show it too a bit</w:t>
+        <w:t xml:space="preserve">Improve distant water, make </w:t>
+      </w:r>
+      <w:proofErr w:type="spellStart"/>
+      <w:r>
+        <w:t>lod</w:t>
+      </w:r>
+      <w:proofErr w:type="spellEnd"/>
+      <w:r>
+        <w:t xml:space="preserve"> have a water plane</w:t>
+      </w:r>
+      <w:r>
+        <w:t>, a</w:t>
+      </w:r>
+      <w:r>
+        <w:t>n</w:t>
+      </w:r>
+      <w:r>
+        <w:t>d chop that plane</w:t>
       </w:r>
     </w:p>
     <w:p>
@@ -205,29 +398,13 @@
         <w:spacing w:after="0"/>
       </w:pPr>
       <w:r>
-        <w:t xml:space="preserve">The </w:t>
-      </w:r>
-      <w:r>
-        <w:t>gross</w:t>
-      </w:r>
-      <w:r>
-        <w:t xml:space="preserve"> lods are lit </w:t>
-      </w:r>
-      <w:r>
-        <w:t>u</w:t>
-      </w:r>
-      <w:r>
-        <w:t>p more than the close ones?</w:t>
-      </w:r>
-      <w:r>
-        <w:t xml:space="preserve"> Check material light values </w:t>
-      </w:r>
-      <w:r>
-        <w:t>f</w:t>
-      </w:r>
-      <w:r>
-        <w:t>or land and lods</w:t>
-      </w:r>
+        <w:t xml:space="preserve">Sounds in fallout produce errors, J3dSOUN and </w:t>
+      </w:r>
+      <w:proofErr w:type="spellStart"/>
+      <w:r>
+        <w:t>nifcharacter</w:t>
+      </w:r>
+      <w:proofErr w:type="spellEnd"/>
     </w:p>
     <w:p>
       <w:pPr>
@@ -236,53 +413,34 @@
           <w:ilvl w:val="0"/>
           <w:numId w:val="1"/>
         </w:numPr>
-        <w:spacing w:after="0"/>
-      </w:pPr>
-      <w:r>
-        <w:t>Improve distant water, make lod have a water plane</w:t>
-      </w:r>
-      <w:r>
-        <w:t>, a</w:t>
-      </w:r>
-      <w:r>
-        <w:t>n</w:t>
-      </w:r>
-      <w:r>
-        <w:t>d chop that plane</w:t>
-      </w:r>
-    </w:p>
-    <w:p>
-      <w:pPr>
-        <w:pStyle w:val="ListParagraph"/>
-        <w:numPr>
-          <w:ilvl w:val="0"/>
-          <w:numId w:val="1"/>
-        </w:numPr>
-        <w:spacing w:after="0"/>
-      </w:pPr>
-      <w:r>
-        <w:t>Sounds in fallout produce errors, J3dSOUN and nifcharacter</w:t>
-      </w:r>
-    </w:p>
-    <w:p>
-      <w:pPr>
-        <w:pStyle w:val="ListParagraph"/>
-        <w:numPr>
-          <w:ilvl w:val="0"/>
-          <w:numId w:val="1"/>
-        </w:numPr>
-        <w:spacing w:after="0" w:line="240" w:lineRule="auto"/>
-        <w:rPr>
-          <w:rFonts w:ascii="Calibri" w:eastAsia="Times New Roman" w:hAnsi="Calibri" w:cs="Times New Roman"/>
-          <w:lang w:val="en-US" w:eastAsia="en-NZ"/>
-        </w:rPr>
-      </w:pPr>
-      <w:r>
-        <w:rPr>
-          <w:rFonts w:ascii="Calibri" w:eastAsia="Times New Roman" w:hAnsi="Calibri" w:cs="Times New Roman"/>
-          <w:lang w:val="en-US" w:eastAsia="en-NZ"/>
-        </w:rPr>
-        <w:t>I’m wondering if bsa has any memory overhead, try explorer with raw files</w:t>
+        <w:spacing w:after="0" w:line="240" w:lineRule="auto"/>
+        <w:rPr>
+          <w:rFonts w:ascii="Calibri" w:eastAsia="Times New Roman" w:hAnsi="Calibri" w:cs="Times New Roman"/>
+          <w:lang w:val="en-US" w:eastAsia="en-NZ"/>
+        </w:rPr>
+      </w:pPr>
+      <w:r>
+        <w:rPr>
+          <w:rFonts w:ascii="Calibri" w:eastAsia="Times New Roman" w:hAnsi="Calibri" w:cs="Times New Roman"/>
+          <w:lang w:val="en-US" w:eastAsia="en-NZ"/>
+        </w:rPr>
+        <w:t xml:space="preserve">I’m wondering if </w:t>
+      </w:r>
+      <w:proofErr w:type="spellStart"/>
+      <w:r>
+        <w:rPr>
+          <w:rFonts w:ascii="Calibri" w:eastAsia="Times New Roman" w:hAnsi="Calibri" w:cs="Times New Roman"/>
+          <w:lang w:val="en-US" w:eastAsia="en-NZ"/>
+        </w:rPr>
+        <w:t>bsa</w:t>
+      </w:r>
+      <w:proofErr w:type="spellEnd"/>
+      <w:r>
+        <w:rPr>
+          <w:rFonts w:ascii="Calibri" w:eastAsia="Times New Roman" w:hAnsi="Calibri" w:cs="Times New Roman"/>
+          <w:lang w:val="en-US" w:eastAsia="en-NZ"/>
+        </w:rPr>
+        <w:t xml:space="preserve"> has any memory overhead, try explorer with raw files</w:t>
       </w:r>
     </w:p>
     <w:p>
@@ -403,14 +561,46 @@
           <w:rFonts w:ascii="Calibri" w:eastAsia="Times New Roman" w:hAnsi="Calibri" w:cs="Times New Roman"/>
           <w:lang w:val="en-US" w:eastAsia="en-NZ"/>
         </w:rPr>
-        <w:t>Varying lod fader needs knots/frames system because close things don’t need check often either</w:t>
-      </w:r>
-      <w:r>
-        <w:rPr>
-          <w:rFonts w:ascii="Calibri" w:eastAsia="Times New Roman" w:hAnsi="Calibri" w:cs="Times New Roman"/>
-          <w:lang w:val="en-US" w:eastAsia="en-NZ"/>
-        </w:rPr>
-        <w:t>, in fact lod fader is a fixed 5 frames so not easy to correct</w:t>
+        <w:t xml:space="preserve">Varying </w:t>
+      </w:r>
+      <w:proofErr w:type="spellStart"/>
+      <w:r>
+        <w:rPr>
+          <w:rFonts w:ascii="Calibri" w:eastAsia="Times New Roman" w:hAnsi="Calibri" w:cs="Times New Roman"/>
+          <w:lang w:val="en-US" w:eastAsia="en-NZ"/>
+        </w:rPr>
+        <w:t>lod</w:t>
+      </w:r>
+      <w:proofErr w:type="spellEnd"/>
+      <w:r>
+        <w:rPr>
+          <w:rFonts w:ascii="Calibri" w:eastAsia="Times New Roman" w:hAnsi="Calibri" w:cs="Times New Roman"/>
+          <w:lang w:val="en-US" w:eastAsia="en-NZ"/>
+        </w:rPr>
+        <w:t xml:space="preserve"> fader needs knots/frames system because close things don’t need check often either</w:t>
+      </w:r>
+      <w:r>
+        <w:rPr>
+          <w:rFonts w:ascii="Calibri" w:eastAsia="Times New Roman" w:hAnsi="Calibri" w:cs="Times New Roman"/>
+          <w:lang w:val="en-US" w:eastAsia="en-NZ"/>
+        </w:rPr>
+        <w:t xml:space="preserve">, in fact </w:t>
+      </w:r>
+      <w:proofErr w:type="spellStart"/>
+      <w:r>
+        <w:rPr>
+          <w:rFonts w:ascii="Calibri" w:eastAsia="Times New Roman" w:hAnsi="Calibri" w:cs="Times New Roman"/>
+          <w:lang w:val="en-US" w:eastAsia="en-NZ"/>
+        </w:rPr>
+        <w:t>lod</w:t>
+      </w:r>
+      <w:proofErr w:type="spellEnd"/>
+      <w:r>
+        <w:rPr>
+          <w:rFonts w:ascii="Calibri" w:eastAsia="Times New Roman" w:hAnsi="Calibri" w:cs="Times New Roman"/>
+          <w:lang w:val="en-US" w:eastAsia="en-NZ"/>
+        </w:rPr>
+        <w:t xml:space="preserve"> fader is a fixed 5 frames so not easy to correct</w:t>
       </w:r>
     </w:p>
     <w:p>
@@ -482,7 +672,23 @@
         <w:spacing w:after="0"/>
       </w:pPr>
       <w:r>
-        <w:t>Still haven’t got GLSL FBO shader working, must use the offscreen code but make a front buffer and shade and flip like web examples do</w:t>
+        <w:t xml:space="preserve">Still haven’t got GLSL FBO </w:t>
+      </w:r>
+      <w:proofErr w:type="spellStart"/>
+      <w:r>
+        <w:t>shader</w:t>
+      </w:r>
+      <w:proofErr w:type="spellEnd"/>
+      <w:r>
+        <w:t xml:space="preserve"> working, must use the </w:t>
+      </w:r>
+      <w:proofErr w:type="spellStart"/>
+      <w:r>
+        <w:t>offscreen</w:t>
+      </w:r>
+      <w:proofErr w:type="spellEnd"/>
+      <w:r>
+        <w:t xml:space="preserve"> code but make a front buffer and shade and flip like web examples do</w:t>
       </w:r>
     </w:p>
     <w:p>
@@ -495,7 +701,15 @@
         <w:spacing w:after="0"/>
       </w:pPr>
       <w:r>
-        <w:t>NEW VERSION lotsof rework required</w:t>
+        <w:t xml:space="preserve">NEW VERSION </w:t>
+      </w:r>
+      <w:proofErr w:type="spellStart"/>
+      <w:r>
+        <w:t>lotsof</w:t>
+      </w:r>
+      <w:proofErr w:type="spellEnd"/>
+      <w:r>
+        <w:t xml:space="preserve"> rework required</w:t>
       </w:r>
     </w:p>
     <w:p>
@@ -549,7 +763,39 @@
           <w:lang w:val="en-US" w:eastAsia="en-NZ"/>
         </w:rPr>
         <w:br/>
-        <w:t>I don't fully understand why this property has to be set if you already called GraphicsConfigTemplate3D.setSceneAntialiasing(GraphicsConfigTemplate3D.PREFERRED); but it works on my computer. Miserably it has no effect for offscreen rendering.</w:t>
+        <w:t xml:space="preserve">I don't fully understand why this property has to be set if you already called </w:t>
+      </w:r>
+      <w:proofErr w:type="gramStart"/>
+      <w:r>
+        <w:rPr>
+          <w:rFonts w:ascii="Calibri" w:eastAsia="Times New Roman" w:hAnsi="Calibri" w:cs="Times New Roman"/>
+          <w:lang w:val="en-US" w:eastAsia="en-NZ"/>
+        </w:rPr>
+        <w:t>GraphicsConfigTemplate3D.setSceneAntialiasing(</w:t>
+      </w:r>
+      <w:proofErr w:type="gramEnd"/>
+      <w:r>
+        <w:rPr>
+          <w:rFonts w:ascii="Calibri" w:eastAsia="Times New Roman" w:hAnsi="Calibri" w:cs="Times New Roman"/>
+          <w:lang w:val="en-US" w:eastAsia="en-NZ"/>
+        </w:rPr>
+        <w:t xml:space="preserve">GraphicsConfigTemplate3D.PREFERRED); but it works on my computer. Miserably it has no effect for </w:t>
+      </w:r>
+      <w:proofErr w:type="spellStart"/>
+      <w:r>
+        <w:rPr>
+          <w:rFonts w:ascii="Calibri" w:eastAsia="Times New Roman" w:hAnsi="Calibri" w:cs="Times New Roman"/>
+          <w:lang w:val="en-US" w:eastAsia="en-NZ"/>
+        </w:rPr>
+        <w:t>offscreen</w:t>
+      </w:r>
+      <w:proofErr w:type="spellEnd"/>
+      <w:r>
+        <w:rPr>
+          <w:rFonts w:ascii="Calibri" w:eastAsia="Times New Roman" w:hAnsi="Calibri" w:cs="Times New Roman"/>
+          <w:lang w:val="en-US" w:eastAsia="en-NZ"/>
+        </w:rPr>
+        <w:t xml:space="preserve"> rendering.</w:t>
       </w:r>
     </w:p>
     <w:p>
@@ -589,7 +835,15 @@
         <w:t xml:space="preserve"> a </w:t>
       </w:r>
       <w:r>
-        <w:t>binary shader?</w:t>
+        <w:t xml:space="preserve">binary </w:t>
+      </w:r>
+      <w:proofErr w:type="spellStart"/>
+      <w:r>
+        <w:t>shader</w:t>
+      </w:r>
+      <w:proofErr w:type="spellEnd"/>
+      <w:r>
+        <w:t>?</w:t>
       </w:r>
     </w:p>
     <w:p>
@@ -605,6 +859,7 @@
         </w:rPr>
         <w:t xml:space="preserve">public abstract class </w:t>
       </w:r>
+      <w:proofErr w:type="spellStart"/>
       <w:r>
         <w:rPr>
           <w:b/>
@@ -613,6 +868,7 @@
         </w:rPr>
         <w:t>Shader</w:t>
       </w:r>
+      <w:proofErr w:type="spellEnd"/>
     </w:p>
     <w:p>
       <w:pPr>
@@ -621,13 +877,22 @@
           <w:lang w:val="en-US"/>
         </w:rPr>
       </w:pPr>
+      <w:proofErr w:type="gramStart"/>
       <w:r>
         <w:rPr>
           <w:lang w:val="en-US"/>
         </w:rPr>
-        <w:t xml:space="preserve">extends </w:t>
+        <w:t>extends</w:t>
+      </w:r>
+      <w:proofErr w:type="gramEnd"/>
+      <w:r>
+        <w:rPr>
+          <w:lang w:val="en-US"/>
+        </w:rPr>
+        <w:t xml:space="preserve"> </w:t>
       </w:r>
       <w:hyperlink r:id="rId11" w:tooltip="class in javax.media.j3d" w:history="1">
+        <w:proofErr w:type="spellStart"/>
         <w:r>
           <w:rPr>
             <w:rStyle w:val="Hyperlink"/>
@@ -635,6 +900,7 @@
           </w:rPr>
           <w:t>NodeComponent</w:t>
         </w:r>
+        <w:proofErr w:type="spellEnd"/>
       </w:hyperlink>
     </w:p>
     <w:p>
@@ -648,14 +914,98 @@
         <w:rPr>
           <w:lang w:val="en-US"/>
         </w:rPr>
-        <w:t xml:space="preserve">The Shader object is the abstract base class for programmable shader code. Currently, only text-based source code shaders are supported, so the only subclass of Shader is SourceCodeShader. We leave open the possibility for binary (object code) shaders in the future. </w:t>
-      </w:r>
-    </w:p>
-    <w:p>
-      <w:pPr>
+        <w:t xml:space="preserve">The </w:t>
+      </w:r>
+      <w:proofErr w:type="spellStart"/>
+      <w:r>
         <w:rPr>
           <w:lang w:val="en-US"/>
         </w:rPr>
+        <w:t>Shader</w:t>
+      </w:r>
+      <w:proofErr w:type="spellEnd"/>
+      <w:r>
+        <w:rPr>
+          <w:lang w:val="en-US"/>
+        </w:rPr>
+        <w:t xml:space="preserve"> object is the abstract base class for programmable </w:t>
+      </w:r>
+      <w:proofErr w:type="spellStart"/>
+      <w:r>
+        <w:rPr>
+          <w:lang w:val="en-US"/>
+        </w:rPr>
+        <w:t>shader</w:t>
+      </w:r>
+      <w:proofErr w:type="spellEnd"/>
+      <w:r>
+        <w:rPr>
+          <w:lang w:val="en-US"/>
+        </w:rPr>
+        <w:t xml:space="preserve"> code. Currently, only text-based source code </w:t>
+      </w:r>
+      <w:proofErr w:type="spellStart"/>
+      <w:r>
+        <w:rPr>
+          <w:lang w:val="en-US"/>
+        </w:rPr>
+        <w:t>shaders</w:t>
+      </w:r>
+      <w:proofErr w:type="spellEnd"/>
+      <w:r>
+        <w:rPr>
+          <w:lang w:val="en-US"/>
+        </w:rPr>
+        <w:t xml:space="preserve"> are supported, so the only subclass of </w:t>
+      </w:r>
+      <w:proofErr w:type="spellStart"/>
+      <w:r>
+        <w:rPr>
+          <w:lang w:val="en-US"/>
+        </w:rPr>
+        <w:t>Shader</w:t>
+      </w:r>
+      <w:proofErr w:type="spellEnd"/>
+      <w:r>
+        <w:rPr>
+          <w:lang w:val="en-US"/>
+        </w:rPr>
+        <w:t xml:space="preserve"> is </w:t>
+      </w:r>
+      <w:proofErr w:type="spellStart"/>
+      <w:r>
+        <w:rPr>
+          <w:lang w:val="en-US"/>
+        </w:rPr>
+        <w:t>SourceCodeShader</w:t>
+      </w:r>
+      <w:proofErr w:type="spellEnd"/>
+      <w:r>
+        <w:rPr>
+          <w:lang w:val="en-US"/>
+        </w:rPr>
+        <w:t xml:space="preserve">. We leave open the possibility for binary (object code) </w:t>
+      </w:r>
+      <w:proofErr w:type="spellStart"/>
+      <w:r>
+        <w:rPr>
+          <w:lang w:val="en-US"/>
+        </w:rPr>
+        <w:t>shaders</w:t>
+      </w:r>
+      <w:proofErr w:type="spellEnd"/>
+      <w:r>
+        <w:rPr>
+          <w:lang w:val="en-US"/>
+        </w:rPr>
+        <w:t xml:space="preserve"> in the future. </w:t>
+      </w:r>
+    </w:p>
+    <w:p>
+      <w:pPr>
+        <w:rPr>
+          <w:lang w:val="en-US"/>
+        </w:rPr>
       </w:pPr>
     </w:p>
     <w:p>
@@ -697,8 +1047,33 @@
           <w:rFonts w:ascii="Calibri" w:eastAsia="Times New Roman" w:hAnsi="Calibri" w:cs="Times New Roman"/>
           <w:lang w:val="en-US" w:eastAsia="en-NZ"/>
         </w:rPr>
-        <w:t>Connect sourceforge to github</w:t>
-      </w:r>
+        <w:t xml:space="preserve">Connect </w:t>
+      </w:r>
+      <w:proofErr w:type="spellStart"/>
+      <w:r>
+        <w:rPr>
+          <w:rFonts w:ascii="Calibri" w:eastAsia="Times New Roman" w:hAnsi="Calibri" w:cs="Times New Roman"/>
+          <w:lang w:val="en-US" w:eastAsia="en-NZ"/>
+        </w:rPr>
+        <w:t>sourceforge</w:t>
+      </w:r>
+      <w:proofErr w:type="spellEnd"/>
+      <w:r>
+        <w:rPr>
+          <w:rFonts w:ascii="Calibri" w:eastAsia="Times New Roman" w:hAnsi="Calibri" w:cs="Times New Roman"/>
+          <w:lang w:val="en-US" w:eastAsia="en-NZ"/>
+        </w:rPr>
+        <w:t xml:space="preserve"> to </w:t>
+      </w:r>
+      <w:proofErr w:type="spellStart"/>
+      <w:r>
+        <w:rPr>
+          <w:rFonts w:ascii="Calibri" w:eastAsia="Times New Roman" w:hAnsi="Calibri" w:cs="Times New Roman"/>
+          <w:lang w:val="en-US" w:eastAsia="en-NZ"/>
+        </w:rPr>
+        <w:t>github</w:t>
+      </w:r>
+      <w:proofErr w:type="spellEnd"/>
     </w:p>
     <w:p>
       <w:pPr>
@@ -899,7 +1274,23 @@
           <w:rFonts w:ascii="Calibri" w:eastAsia="Times New Roman" w:hAnsi="Calibri" w:cs="Times New Roman"/>
           <w:lang w:eastAsia="en-NZ"/>
         </w:rPr>
-        <w:t>Launcher could then include a url to get latest from and unzip over the current jar, this probably means moving the launcher into a separate jar file to not over ride itself.</w:t>
+        <w:t xml:space="preserve">Launcher could then include a </w:t>
+      </w:r>
+      <w:proofErr w:type="spellStart"/>
+      <w:r>
+        <w:rPr>
+          <w:rFonts w:ascii="Calibri" w:eastAsia="Times New Roman" w:hAnsi="Calibri" w:cs="Times New Roman"/>
+          <w:lang w:eastAsia="en-NZ"/>
+        </w:rPr>
+        <w:t>url</w:t>
+      </w:r>
+      <w:proofErr w:type="spellEnd"/>
+      <w:r>
+        <w:rPr>
+          <w:rFonts w:ascii="Calibri" w:eastAsia="Times New Roman" w:hAnsi="Calibri" w:cs="Times New Roman"/>
+          <w:lang w:eastAsia="en-NZ"/>
+        </w:rPr>
+        <w:t xml:space="preserve"> to get latest from and unzip over the current jar, this probably means moving the launcher into a separate jar file to not over ride itself.</w:t>
       </w:r>
     </w:p>
     <w:p>
@@ -946,7 +1337,39 @@
         <w:spacing w:after="0"/>
       </w:pPr>
       <w:r>
-        <w:t xml:space="preserve">A launcher in tools for general command line script and launcher in tools3d to adf display dialog, which needs to flip over to jpanel version too, then tools3d can include jogl version option, which probably drops the bat file parse option, but given noddraw </w:t>
+        <w:t xml:space="preserve">A launcher in tools for general command line script and launcher in tools3d to </w:t>
+      </w:r>
+      <w:proofErr w:type="spellStart"/>
+      <w:r>
+        <w:t>adf</w:t>
+      </w:r>
+      <w:proofErr w:type="spellEnd"/>
+      <w:r>
+        <w:t xml:space="preserve"> display dialog, which needs to flip over to </w:t>
+      </w:r>
+      <w:proofErr w:type="spellStart"/>
+      <w:r>
+        <w:t>jpanel</w:t>
+      </w:r>
+      <w:proofErr w:type="spellEnd"/>
+      <w:r>
+        <w:t xml:space="preserve"> version too, then tools3d can include </w:t>
+      </w:r>
+      <w:proofErr w:type="spellStart"/>
+      <w:r>
+        <w:t>jogl</w:t>
+      </w:r>
+      <w:proofErr w:type="spellEnd"/>
+      <w:r>
+        <w:t xml:space="preserve"> version option, which probably drops the bat file parse option, but given </w:t>
+      </w:r>
+      <w:proofErr w:type="spellStart"/>
+      <w:r>
+        <w:t>noddraw</w:t>
+      </w:r>
+      <w:proofErr w:type="spellEnd"/>
+      <w:r>
+        <w:t xml:space="preserve"> </w:t>
       </w:r>
       <w:r>
         <w:t>etc.</w:t>
@@ -1010,7 +1433,39 @@
           <w:rFonts w:ascii="Calibri" w:eastAsia="Times New Roman" w:hAnsi="Calibri" w:cs="Times New Roman"/>
           <w:lang w:eastAsia="en-NZ"/>
         </w:rPr>
-        <w:t xml:space="preserve">Tools3d launcher can extends tools launch and include standard lib file of java3d and jogl and ddraw=no etc. then app can send through </w:t>
+        <w:t xml:space="preserve">Tools3d launcher can extends tools launch and include standard lib file of java3d and </w:t>
+      </w:r>
+      <w:proofErr w:type="spellStart"/>
+      <w:r>
+        <w:rPr>
+          <w:rFonts w:ascii="Calibri" w:eastAsia="Times New Roman" w:hAnsi="Calibri" w:cs="Times New Roman"/>
+          <w:lang w:eastAsia="en-NZ"/>
+        </w:rPr>
+        <w:t>jogl</w:t>
+      </w:r>
+      <w:proofErr w:type="spellEnd"/>
+      <w:r>
+        <w:rPr>
+          <w:rFonts w:ascii="Calibri" w:eastAsia="Times New Roman" w:hAnsi="Calibri" w:cs="Times New Roman"/>
+          <w:lang w:eastAsia="en-NZ"/>
+        </w:rPr>
+        <w:t xml:space="preserve"> and </w:t>
+      </w:r>
+      <w:proofErr w:type="spellStart"/>
+      <w:r>
+        <w:rPr>
+          <w:rFonts w:ascii="Calibri" w:eastAsia="Times New Roman" w:hAnsi="Calibri" w:cs="Times New Roman"/>
+          <w:lang w:eastAsia="en-NZ"/>
+        </w:rPr>
+        <w:t>ddraw</w:t>
+      </w:r>
+      <w:proofErr w:type="spellEnd"/>
+      <w:r>
+        <w:rPr>
+          <w:rFonts w:ascii="Calibri" w:eastAsia="Times New Roman" w:hAnsi="Calibri" w:cs="Times New Roman"/>
+          <w:lang w:eastAsia="en-NZ"/>
+        </w:rPr>
+        <w:t xml:space="preserve">=no etc. then app can send through </w:t>
       </w:r>
       <w:r>
         <w:rPr>
@@ -1298,12 +1753,23 @@
         </w:rPr>
         <w:t xml:space="preserve"> - </w:t>
       </w:r>
-      <w:r>
-        <w:rPr>
-          <w:rFonts w:ascii="Calibri" w:eastAsia="Times New Roman" w:hAnsi="Calibri" w:cs="Times New Roman"/>
-          <w:lang w:eastAsia="en-NZ"/>
-        </w:rPr>
-        <w:t>ed and recalled for straight boot up, however what</w:t>
+      <w:proofErr w:type="spellStart"/>
+      <w:proofErr w:type="gramStart"/>
+      <w:r>
+        <w:rPr>
+          <w:rFonts w:ascii="Calibri" w:eastAsia="Times New Roman" w:hAnsi="Calibri" w:cs="Times New Roman"/>
+          <w:lang w:eastAsia="en-NZ"/>
+        </w:rPr>
+        <w:t>ed</w:t>
+      </w:r>
+      <w:proofErr w:type="spellEnd"/>
+      <w:proofErr w:type="gramEnd"/>
+      <w:r>
+        <w:rPr>
+          <w:rFonts w:ascii="Calibri" w:eastAsia="Times New Roman" w:hAnsi="Calibri" w:cs="Times New Roman"/>
+          <w:lang w:eastAsia="en-NZ"/>
+        </w:rPr>
+        <w:t xml:space="preserve"> and recalled for straight boot up, however what</w:t>
       </w:r>
       <w:r>
         <w:rPr>
@@ -1446,7 +1912,39 @@
           <w:rFonts w:ascii="Calibri" w:eastAsia="Times New Roman" w:hAnsi="Calibri" w:cs="Times New Roman"/>
           <w:lang w:eastAsia="en-NZ"/>
         </w:rPr>
-        <w:t xml:space="preserve"> go across to the main app, but that’s just the config ini file anyway</w:t>
+        <w:t xml:space="preserve"> go across to the main app, but that’s just the </w:t>
+      </w:r>
+      <w:proofErr w:type="spellStart"/>
+      <w:r>
+        <w:rPr>
+          <w:rFonts w:ascii="Calibri" w:eastAsia="Times New Roman" w:hAnsi="Calibri" w:cs="Times New Roman"/>
+          <w:lang w:eastAsia="en-NZ"/>
+        </w:rPr>
+        <w:t>config</w:t>
+      </w:r>
+      <w:proofErr w:type="spellEnd"/>
+      <w:r>
+        <w:rPr>
+          <w:rFonts w:ascii="Calibri" w:eastAsia="Times New Roman" w:hAnsi="Calibri" w:cs="Times New Roman"/>
+          <w:lang w:eastAsia="en-NZ"/>
+        </w:rPr>
+        <w:t xml:space="preserve"> </w:t>
+      </w:r>
+      <w:proofErr w:type="spellStart"/>
+      <w:r>
+        <w:rPr>
+          <w:rFonts w:ascii="Calibri" w:eastAsia="Times New Roman" w:hAnsi="Calibri" w:cs="Times New Roman"/>
+          <w:lang w:eastAsia="en-NZ"/>
+        </w:rPr>
+        <w:t>ini</w:t>
+      </w:r>
+      <w:proofErr w:type="spellEnd"/>
+      <w:r>
+        <w:rPr>
+          <w:rFonts w:ascii="Calibri" w:eastAsia="Times New Roman" w:hAnsi="Calibri" w:cs="Times New Roman"/>
+          <w:lang w:eastAsia="en-NZ"/>
+        </w:rPr>
+        <w:t xml:space="preserve"> file anyway</w:t>
       </w:r>
       <w:r>
         <w:rPr>
@@ -1492,7 +1990,25 @@
           <w:rFonts w:ascii="Calibri" w:eastAsia="Times New Roman" w:hAnsi="Calibri" w:cs="Times New Roman"/>
           <w:lang w:eastAsia="en-NZ"/>
         </w:rPr>
-        <w:t xml:space="preserve">om a url, unzip including replace the main jar, hence it’s on a </w:t>
+        <w:t xml:space="preserve">om a </w:t>
+      </w:r>
+      <w:proofErr w:type="spellStart"/>
+      <w:proofErr w:type="gramStart"/>
+      <w:r>
+        <w:rPr>
+          <w:rFonts w:ascii="Calibri" w:eastAsia="Times New Roman" w:hAnsi="Calibri" w:cs="Times New Roman"/>
+          <w:lang w:eastAsia="en-NZ"/>
+        </w:rPr>
+        <w:t>url</w:t>
+      </w:r>
+      <w:proofErr w:type="spellEnd"/>
+      <w:proofErr w:type="gramEnd"/>
+      <w:r>
+        <w:rPr>
+          <w:rFonts w:ascii="Calibri" w:eastAsia="Times New Roman" w:hAnsi="Calibri" w:cs="Times New Roman"/>
+          <w:lang w:eastAsia="en-NZ"/>
+        </w:rPr>
+        <w:t xml:space="preserve">, unzip including replace the main jar, hence it’s on a </w:t>
       </w:r>
       <w:r>
         <w:rPr>
@@ -1622,7 +2138,23 @@
           <w:rFonts w:ascii="Calibri" w:eastAsia="Times New Roman" w:hAnsi="Calibri" w:cs="Times New Roman"/>
           <w:lang w:eastAsia="en-NZ"/>
         </w:rPr>
-        <w:t>I need to disable all extensions to the jre if I’m going to use the system JRE so here:</w:t>
+        <w:t xml:space="preserve">I need to disable all extensions to the </w:t>
+      </w:r>
+      <w:proofErr w:type="spellStart"/>
+      <w:r>
+        <w:rPr>
+          <w:rFonts w:ascii="Calibri" w:eastAsia="Times New Roman" w:hAnsi="Calibri" w:cs="Times New Roman"/>
+          <w:lang w:eastAsia="en-NZ"/>
+        </w:rPr>
+        <w:t>jre</w:t>
+      </w:r>
+      <w:proofErr w:type="spellEnd"/>
+      <w:r>
+        <w:rPr>
+          <w:rFonts w:ascii="Calibri" w:eastAsia="Times New Roman" w:hAnsi="Calibri" w:cs="Times New Roman"/>
+          <w:lang w:eastAsia="en-NZ"/>
+        </w:rPr>
+        <w:t xml:space="preserve"> if I’m going to use the system JRE so here:</w:t>
       </w:r>
     </w:p>
     <w:p>
@@ -1630,7 +2162,15 @@
         <w:pStyle w:val="NormalWeb"/>
       </w:pPr>
       <w:r>
-        <w:t>The first solution you could choose would be to install the files in the extensions folder of the JVM (JAVA_HOME\lib\ext). The problem with this approach is that your application will only work until a new version of Java is installed.</w:t>
+        <w:t>The first solution you could choose would be to install the files in the extensions folder of the JVM (JAVA_HOME\lib\</w:t>
+      </w:r>
+      <w:proofErr w:type="spellStart"/>
+      <w:r>
+        <w:t>ext</w:t>
+      </w:r>
+      <w:proofErr w:type="spellEnd"/>
+      <w:r>
+        <w:t>). The problem with this approach is that your application will only work until a new version of Java is installed.</w:t>
       </w:r>
     </w:p>
     <w:p>
@@ -1640,6 +2180,7 @@
       <w:r>
         <w:t xml:space="preserve">So, the best approach is to install the files in your own private folder. Then, you must instruct the JVM to search for them in that location. That can be achieved by setting the </w:t>
       </w:r>
+      <w:proofErr w:type="spellStart"/>
       <w:r>
         <w:rPr>
           <w:b/>
@@ -1647,6 +2188,7 @@
         </w:rPr>
         <w:t>java.ext.dirs</w:t>
       </w:r>
+      <w:proofErr w:type="spellEnd"/>
       <w:r>
         <w:t xml:space="preserve"> property with the full path of that folder. You can set a Java system property in the </w:t>
       </w:r>
@@ -1667,7 +2209,23 @@
         <w:pStyle w:val="NormalWeb"/>
       </w:pPr>
       <w:r>
-        <w:t>You will have something like: java.ext.dirs = [MyFolder_DIR]</w:t>
+        <w:t xml:space="preserve">You will have something like: </w:t>
+      </w:r>
+      <w:proofErr w:type="spellStart"/>
+      <w:r>
+        <w:t>java.ext.dirs</w:t>
+      </w:r>
+      <w:proofErr w:type="spellEnd"/>
+      <w:r>
+        <w:t xml:space="preserve"> = [</w:t>
+      </w:r>
+      <w:proofErr w:type="spellStart"/>
+      <w:r>
+        <w:t>MyFolder_DIR</w:t>
+      </w:r>
+      <w:proofErr w:type="spellEnd"/>
+      <w:r>
+        <w:t>]</w:t>
       </w:r>
     </w:p>
     <w:p>
@@ -1675,8 +2233,23 @@
         <w:pStyle w:val="NormalWeb"/>
       </w:pPr>
       <w:r>
-        <w:lastRenderedPageBreak/>
-        <w:t xml:space="preserve">You will probably also want to use the native extensions installed in the "lib\ext" folder of the JVM. For this you will have to set the java.ext.dirs to a list of directories which includes your private folder but also the default one. In that case you will have to use the environment variables that the Advanced Installer </w:t>
+        <w:t>You will probably also want to use the native extensions installed in the "lib\</w:t>
+      </w:r>
+      <w:proofErr w:type="spellStart"/>
+      <w:r>
+        <w:t>ext</w:t>
+      </w:r>
+      <w:proofErr w:type="spellEnd"/>
+      <w:r>
+        <w:t xml:space="preserve">" folder of the JVM. For this you will have to set the </w:t>
+      </w:r>
+      <w:proofErr w:type="spellStart"/>
+      <w:r>
+        <w:t>java.ext.dirs</w:t>
+      </w:r>
+      <w:proofErr w:type="spellEnd"/>
+      <w:r>
+        <w:t xml:space="preserve"> to a list of directories which includes your private folder but also the default one. In that case you will have to use the environment variables that the Advanced Installer </w:t>
       </w:r>
       <w:hyperlink r:id="rId13" w:tooltip="About the Advanced Installer native Java launcher." w:history="1">
         <w:r>
@@ -1697,7 +2270,15 @@
         <w:t>AI_JVM_HOME</w:t>
       </w:r>
       <w:r>
-        <w:t xml:space="preserve"> that is set to the full path of the home dir of the loaded JVM. </w:t>
+        <w:t xml:space="preserve"> that is set to the full path of the home </w:t>
+      </w:r>
+      <w:proofErr w:type="spellStart"/>
+      <w:r>
+        <w:t>dir</w:t>
+      </w:r>
+      <w:proofErr w:type="spellEnd"/>
+      <w:r>
+        <w:t xml:space="preserve"> of the loaded JVM. </w:t>
       </w:r>
     </w:p>
     <w:p>
@@ -1705,7 +2286,33 @@
         <w:pStyle w:val="NormalWeb"/>
       </w:pPr>
       <w:r>
-        <w:t>So the final result will be: java.ext.dirs = %AI_JVM_HOME%\lib\ext;[MyFolder_DIR]</w:t>
+        <w:t xml:space="preserve">So the final result will be: </w:t>
+      </w:r>
+      <w:proofErr w:type="spellStart"/>
+      <w:r>
+        <w:t>java.ext.dirs</w:t>
+      </w:r>
+      <w:proofErr w:type="spellEnd"/>
+      <w:r>
+        <w:t xml:space="preserve"> = %AI_JVM_HOME%\lib\</w:t>
+      </w:r>
+      <w:proofErr w:type="spellStart"/>
+      <w:r>
+        <w:t>ext</w:t>
+      </w:r>
+      <w:proofErr w:type="spellEnd"/>
+      <w:proofErr w:type="gramStart"/>
+      <w:r>
+        <w:t>;[</w:t>
+      </w:r>
+      <w:proofErr w:type="spellStart"/>
+      <w:proofErr w:type="gramEnd"/>
+      <w:r>
+        <w:t>MyFolder_DIR</w:t>
+      </w:r>
+      <w:proofErr w:type="spellEnd"/>
+      <w:r>
+        <w:t>]</w:t>
       </w:r>
     </w:p>
     <w:p>

</xml_diff>

<commit_message>
Docs updated and client/server code taken out to HunterSneaker
</commit_message>
<xml_diff>
--- a/ElderScrollsExplorer/ScrollsExplorer.docx
+++ b/ElderScrollsExplorer/ScrollsExplorer.docx
@@ -28,46 +28,15 @@
         <w:spacing w:after="0"/>
       </w:pPr>
       <w:r>
-        <w:t xml:space="preserve">Using </w:t>
-      </w:r>
-      <w:proofErr w:type="spellStart"/>
-      <w:r>
-        <w:t>obliv</w:t>
-      </w:r>
-      <w:proofErr w:type="spellEnd"/>
-      <w:r>
-        <w:t xml:space="preserve"> </w:t>
-      </w:r>
-      <w:proofErr w:type="spellStart"/>
-      <w:r>
-        <w:t>spiderdaedra</w:t>
-      </w:r>
-      <w:proofErr w:type="spellEnd"/>
-      <w:r>
-        <w:t xml:space="preserve"> I see skin failing to map quite badly, I presume that bones </w:t>
-      </w:r>
-      <w:r>
-        <w:t>fail</w:t>
-      </w:r>
-      <w:r>
-        <w:t xml:space="preserve"> too </w:t>
-      </w:r>
-      <w:r>
-        <w:t>in a different bug</w:t>
-      </w:r>
-      <w:r>
-        <w:t xml:space="preserve"> </w:t>
-      </w:r>
-      <w:r>
-        <w:t xml:space="preserve">(tight shoulder thing). This skin failure is also shown in the </w:t>
-      </w:r>
-      <w:proofErr w:type="spellStart"/>
-      <w:r>
-        <w:t>skyrim</w:t>
-      </w:r>
-      <w:proofErr w:type="spellEnd"/>
-      <w:r>
-        <w:t xml:space="preserve"> cock ups</w:t>
+        <w:t xml:space="preserve">The </w:t>
+      </w:r>
+      <w:proofErr w:type="spellStart"/>
+      <w:r>
+        <w:t>kf</w:t>
+      </w:r>
+      <w:proofErr w:type="spellEnd"/>
+      <w:r>
+        <w:t xml:space="preserve"> file keep loading in increasing memory use, perhaps I should auto load all of them when a CREA or NPC_ is loaded to fix the memory usage (and unload them of course)</w:t>
       </w:r>
     </w:p>
     <w:p>
@@ -79,6 +48,194 @@
         </w:numPr>
         <w:spacing w:after="0"/>
       </w:pPr>
+      <w:r>
+        <w:t xml:space="preserve">TES3: </w:t>
+      </w:r>
+      <w:r>
+        <w:t xml:space="preserve">Animations on </w:t>
+      </w:r>
+      <w:proofErr w:type="spellStart"/>
+      <w:r>
+        <w:t>crea</w:t>
+      </w:r>
+      <w:proofErr w:type="spellEnd"/>
+      <w:r>
+        <w:t xml:space="preserve"> and </w:t>
+      </w:r>
+      <w:proofErr w:type="spellStart"/>
+      <w:r>
+        <w:t>npc</w:t>
+      </w:r>
+      <w:proofErr w:type="spellEnd"/>
+      <w:r>
+        <w:t xml:space="preserve"> not going tes3</w:t>
+      </w:r>
+    </w:p>
+    <w:p>
+      <w:pPr>
+        <w:pStyle w:val="ListParagraph"/>
+        <w:numPr>
+          <w:ilvl w:val="0"/>
+          <w:numId w:val="1"/>
+        </w:numPr>
+        <w:spacing w:after="0"/>
+      </w:pPr>
+      <w:r>
+        <w:t xml:space="preserve">TES3: </w:t>
+      </w:r>
+      <w:proofErr w:type="spellStart"/>
+      <w:r>
+        <w:t>BSparticle</w:t>
+      </w:r>
+      <w:proofErr w:type="spellEnd"/>
+      <w:r>
+        <w:t xml:space="preserve"> system not working</w:t>
+      </w:r>
+    </w:p>
+    <w:p>
+      <w:pPr>
+        <w:pStyle w:val="ListParagraph"/>
+        <w:numPr>
+          <w:ilvl w:val="0"/>
+          <w:numId w:val="1"/>
+        </w:numPr>
+        <w:spacing w:after="0"/>
+      </w:pPr>
+      <w:r>
+        <w:t xml:space="preserve">Water not overriding </w:t>
+      </w:r>
+      <w:proofErr w:type="spellStart"/>
+      <w:r>
+        <w:t>colors</w:t>
+      </w:r>
+      <w:proofErr w:type="spellEnd"/>
+      <w:r>
+        <w:t xml:space="preserve"> for </w:t>
+      </w:r>
+      <w:proofErr w:type="spellStart"/>
+      <w:r>
+        <w:t>skyrim</w:t>
+      </w:r>
+      <w:proofErr w:type="spellEnd"/>
+      <w:r>
+        <w:t xml:space="preserve"> and fallout</w:t>
+      </w:r>
+    </w:p>
+    <w:p>
+      <w:pPr>
+        <w:pStyle w:val="ListParagraph"/>
+        <w:numPr>
+          <w:ilvl w:val="0"/>
+          <w:numId w:val="1"/>
+        </w:numPr>
+        <w:spacing w:after="0"/>
+      </w:pPr>
+      <w:r>
+        <w:t>Could water use the 0th row as the last row for vertex shaking to make perfect match ups?</w:t>
+      </w:r>
+      <w:r>
+        <w:t xml:space="preserve"> In the </w:t>
+      </w:r>
+      <w:proofErr w:type="spellStart"/>
+      <w:r>
+        <w:t>water.vert</w:t>
+      </w:r>
+      <w:proofErr w:type="spellEnd"/>
+      <w:r>
+        <w:t xml:space="preserve"> </w:t>
+      </w:r>
+      <w:proofErr w:type="spellStart"/>
+      <w:r>
+        <w:t>shader</w:t>
+      </w:r>
+      <w:proofErr w:type="spellEnd"/>
+    </w:p>
+    <w:p>
+      <w:pPr>
+        <w:pStyle w:val="ListParagraph"/>
+        <w:numPr>
+          <w:ilvl w:val="0"/>
+          <w:numId w:val="1"/>
+        </w:numPr>
+        <w:spacing w:after="0"/>
+      </w:pPr>
+      <w:r>
+        <w:t>For the fade system surely telling the scene graph to skip the BG is better than detaching and re attaching (expensive surely)</w:t>
+      </w:r>
+    </w:p>
+    <w:p>
+      <w:pPr>
+        <w:pStyle w:val="ListParagraph"/>
+        <w:numPr>
+          <w:ilvl w:val="0"/>
+          <w:numId w:val="1"/>
+        </w:numPr>
+        <w:spacing w:after="0"/>
+      </w:pPr>
+      <w:bookmarkStart w:id="0" w:name="_GoBack"/>
+      <w:bookmarkEnd w:id="0"/>
+    </w:p>
+    <w:p>
+      <w:pPr>
+        <w:pStyle w:val="ListParagraph"/>
+        <w:numPr>
+          <w:ilvl w:val="0"/>
+          <w:numId w:val="1"/>
+        </w:numPr>
+        <w:spacing w:after="0"/>
+      </w:pPr>
+      <w:r>
+        <w:t xml:space="preserve">Using </w:t>
+      </w:r>
+      <w:proofErr w:type="spellStart"/>
+      <w:r>
+        <w:t>obliv</w:t>
+      </w:r>
+      <w:proofErr w:type="spellEnd"/>
+      <w:r>
+        <w:t xml:space="preserve"> </w:t>
+      </w:r>
+      <w:proofErr w:type="spellStart"/>
+      <w:r>
+        <w:t>spiderdaedra</w:t>
+      </w:r>
+      <w:proofErr w:type="spellEnd"/>
+      <w:r>
+        <w:t xml:space="preserve"> I see skin failing to map quite badly, I presume that bones </w:t>
+      </w:r>
+      <w:r>
+        <w:t>fail</w:t>
+      </w:r>
+      <w:r>
+        <w:t xml:space="preserve"> too </w:t>
+      </w:r>
+      <w:r>
+        <w:t>in a different bug</w:t>
+      </w:r>
+      <w:r>
+        <w:t xml:space="preserve"> </w:t>
+      </w:r>
+      <w:r>
+        <w:t xml:space="preserve">(tight shoulder thing). This skin failure is also shown in the </w:t>
+      </w:r>
+      <w:proofErr w:type="spellStart"/>
+      <w:r>
+        <w:t>skyrim</w:t>
+      </w:r>
+      <w:proofErr w:type="spellEnd"/>
+      <w:r>
+        <w:t xml:space="preserve"> cock ups</w:t>
+      </w:r>
+    </w:p>
+    <w:p>
+      <w:pPr>
+        <w:pStyle w:val="ListParagraph"/>
+        <w:numPr>
+          <w:ilvl w:val="0"/>
+          <w:numId w:val="1"/>
+        </w:numPr>
+        <w:spacing w:after="0"/>
+      </w:pPr>
       <w:proofErr w:type="spellStart"/>
       <w:r>
         <w:t>JInternalFramse</w:t>
@@ -143,6 +300,19 @@
       <w:proofErr w:type="spellEnd"/>
       <w:r>
         <w:t xml:space="preserve"> and it don’t play nice</w:t>
+      </w:r>
+    </w:p>
+    <w:p>
+      <w:pPr>
+        <w:pStyle w:val="ListParagraph"/>
+        <w:numPr>
+          <w:ilvl w:val="0"/>
+          <w:numId w:val="1"/>
+        </w:numPr>
+        <w:spacing w:after="0"/>
+      </w:pPr>
+      <w:r>
+        <w:t>Fo3 has black textures where should be transparent</w:t>
       </w:r>
     </w:p>
     <w:p>
@@ -672,6 +842,7 @@
         <w:spacing w:after="0"/>
       </w:pPr>
       <w:r>
+        <w:lastRenderedPageBreak/>
         <w:t xml:space="preserve">Still haven’t got GLSL FBO </w:t>
       </w:r>
       <w:proofErr w:type="spellStart"/>
@@ -1274,6 +1445,7 @@
           <w:rFonts w:ascii="Calibri" w:eastAsia="Times New Roman" w:hAnsi="Calibri" w:cs="Times New Roman"/>
           <w:lang w:eastAsia="en-NZ"/>
         </w:rPr>
+        <w:lastRenderedPageBreak/>
         <w:t xml:space="preserve">Launcher could then include a </w:t>
       </w:r>
       <w:proofErr w:type="spellStart"/>
@@ -2162,6 +2334,7 @@
         <w:pStyle w:val="NormalWeb"/>
       </w:pPr>
       <w:r>
+        <w:lastRenderedPageBreak/>
         <w:t>The first solution you could choose would be to install the files in the extensions folder of the JVM (JAVA_HOME\lib\</w:t>
       </w:r>
       <w:proofErr w:type="spellStart"/>

</xml_diff>

<commit_message>
morrowind height better at 3.0f
</commit_message>
<xml_diff>
--- a/ElderScrollsExplorer/ScrollsExplorer.docx
+++ b/ElderScrollsExplorer/ScrollsExplorer.docx
@@ -46,96 +46,115 @@
       <w:r>
         <w:t xml:space="preserve"> one for each (so parts can be bought down</w:t>
       </w:r>
+      <w:r>
+        <w:t>)</w:t>
+      </w:r>
+    </w:p>
+    <w:p>
+      <w:pPr>
+        <w:pStyle w:val="ListParagraph"/>
+        <w:numPr>
+          <w:ilvl w:val="0"/>
+          <w:numId w:val="1"/>
+        </w:numPr>
+        <w:spacing w:after="0"/>
+      </w:pPr>
+      <w:r>
+        <w:t>The kf file keep loading in increasing memory use, perhaps I should auto load all of them when a CREA or NPC_ is loaded to fix the memory usage (and unload them of course)</w:t>
+      </w:r>
+    </w:p>
+    <w:p>
+      <w:pPr>
+        <w:pStyle w:val="ListParagraph"/>
+        <w:numPr>
+          <w:ilvl w:val="0"/>
+          <w:numId w:val="1"/>
+        </w:numPr>
+        <w:spacing w:after="0"/>
+      </w:pPr>
+      <w:r>
+        <w:t>TES3: Animations on crea and npc not going tes3</w:t>
+      </w:r>
+    </w:p>
+    <w:p>
+      <w:pPr>
+        <w:pStyle w:val="ListParagraph"/>
+        <w:numPr>
+          <w:ilvl w:val="0"/>
+          <w:numId w:val="1"/>
+        </w:numPr>
+        <w:spacing w:after="0"/>
+      </w:pPr>
+      <w:r>
+        <w:t>TES3: BSparticle system not working</w:t>
+      </w:r>
+    </w:p>
+    <w:p>
+      <w:pPr>
+        <w:pStyle w:val="ListParagraph"/>
+        <w:numPr>
+          <w:ilvl w:val="0"/>
+          <w:numId w:val="1"/>
+        </w:numPr>
+        <w:spacing w:after="0"/>
+      </w:pPr>
+      <w:r>
+        <w:t>Water not overriding colors for skyrim and fallout</w:t>
+      </w:r>
+    </w:p>
+    <w:p>
+      <w:pPr>
+        <w:pStyle w:val="ListParagraph"/>
+        <w:numPr>
+          <w:ilvl w:val="0"/>
+          <w:numId w:val="1"/>
+        </w:numPr>
+        <w:spacing w:after="0"/>
+      </w:pPr>
+      <w:r>
+        <w:t>Could water use the 0th row as the last row for vertex shaking to make perfect match ups? In the water.vert shader</w:t>
+      </w:r>
+    </w:p>
+    <w:p>
+      <w:pPr>
+        <w:pStyle w:val="ListParagraph"/>
+        <w:numPr>
+          <w:ilvl w:val="0"/>
+          <w:numId w:val="1"/>
+        </w:numPr>
+        <w:spacing w:after="0"/>
+      </w:pPr>
+      <w:r>
+        <w:t>For the fade system surely telling the scene graph to skip the BG is better than detaching and re attaching (expensive surely)</w:t>
+      </w:r>
+    </w:p>
+    <w:p>
+      <w:pPr>
+        <w:pStyle w:val="ListParagraph"/>
+        <w:numPr>
+          <w:ilvl w:val="0"/>
+          <w:numId w:val="1"/>
+        </w:numPr>
+        <w:spacing w:after="0"/>
+      </w:pPr>
+      <w:r>
+        <w:t>TES3: actor fade no working, so too many monsters slow it down</w:t>
+      </w:r>
+    </w:p>
+    <w:p>
+      <w:pPr>
+        <w:pStyle w:val="ListParagraph"/>
+        <w:numPr>
+          <w:ilvl w:val="0"/>
+          <w:numId w:val="1"/>
+        </w:numPr>
+        <w:spacing w:after="0"/>
+      </w:pPr>
+      <w:r>
+        <w:t>TES5: animation still have accum bugs</w:t>
+      </w:r>
       <w:bookmarkStart w:id="0" w:name="_GoBack"/>
       <w:bookmarkEnd w:id="0"/>
-    </w:p>
-    <w:p>
-      <w:pPr>
-        <w:pStyle w:val="ListParagraph"/>
-        <w:numPr>
-          <w:ilvl w:val="0"/>
-          <w:numId w:val="1"/>
-        </w:numPr>
-        <w:spacing w:after="0"/>
-      </w:pPr>
-      <w:r>
-        <w:t>The kf file keep loading in increasing memory use, perhaps I should auto load all of them when a CREA or NPC_ is loaded to fix the memory usage (and unload them of course)</w:t>
-      </w:r>
-    </w:p>
-    <w:p>
-      <w:pPr>
-        <w:pStyle w:val="ListParagraph"/>
-        <w:numPr>
-          <w:ilvl w:val="0"/>
-          <w:numId w:val="1"/>
-        </w:numPr>
-        <w:spacing w:after="0"/>
-      </w:pPr>
-      <w:r>
-        <w:t>TES3: Animations on crea and npc not going tes3</w:t>
-      </w:r>
-    </w:p>
-    <w:p>
-      <w:pPr>
-        <w:pStyle w:val="ListParagraph"/>
-        <w:numPr>
-          <w:ilvl w:val="0"/>
-          <w:numId w:val="1"/>
-        </w:numPr>
-        <w:spacing w:after="0"/>
-      </w:pPr>
-      <w:r>
-        <w:t>TES3: BSparticle system not working</w:t>
-      </w:r>
-    </w:p>
-    <w:p>
-      <w:pPr>
-        <w:pStyle w:val="ListParagraph"/>
-        <w:numPr>
-          <w:ilvl w:val="0"/>
-          <w:numId w:val="1"/>
-        </w:numPr>
-        <w:spacing w:after="0"/>
-      </w:pPr>
-      <w:r>
-        <w:t>Water not overriding colors for skyrim and fallout</w:t>
-      </w:r>
-    </w:p>
-    <w:p>
-      <w:pPr>
-        <w:pStyle w:val="ListParagraph"/>
-        <w:numPr>
-          <w:ilvl w:val="0"/>
-          <w:numId w:val="1"/>
-        </w:numPr>
-        <w:spacing w:after="0"/>
-      </w:pPr>
-      <w:r>
-        <w:t>Could water use the 0th row as the last row for vertex shaking to make perfect match ups? In the water.vert shader</w:t>
-      </w:r>
-    </w:p>
-    <w:p>
-      <w:pPr>
-        <w:pStyle w:val="ListParagraph"/>
-        <w:numPr>
-          <w:ilvl w:val="0"/>
-          <w:numId w:val="1"/>
-        </w:numPr>
-        <w:spacing w:after="0"/>
-      </w:pPr>
-      <w:r>
-        <w:t>For the fade system surely telling the scene graph to skip the BG is better than detaching and re attaching (expensive surely)</w:t>
-      </w:r>
-    </w:p>
-    <w:p>
-      <w:pPr>
-        <w:pStyle w:val="ListParagraph"/>
-        <w:numPr>
-          <w:ilvl w:val="0"/>
-          <w:numId w:val="1"/>
-        </w:numPr>
-        <w:spacing w:after="0"/>
-      </w:pPr>
     </w:p>
     <w:p>
       <w:pPr>
@@ -564,7 +583,6 @@
         <w:pStyle w:val="Heading2"/>
       </w:pPr>
       <w:r>
-        <w:lastRenderedPageBreak/>
         <w:t>Rift:</w:t>
       </w:r>
     </w:p>
@@ -988,7 +1006,15 @@
           <w:rFonts w:ascii="Calibri" w:eastAsia="Times New Roman" w:hAnsi="Calibri" w:cs="Times New Roman"/>
           <w:lang w:eastAsia="en-NZ"/>
         </w:rPr>
-        <w:t>I had more ideas, if we eschew the launcher parsing bat file, we still need a way to get reliable console output on screen, possibly the launcher could have a tick box to stay resident and show console outs on a scrollable panel in a second tab? Then all output can go to a single log file nicely unless you are debugging proper.</w:t>
+        <w:t xml:space="preserve">I had more ideas, if we eschew the launcher parsing bat file, we still need a way to get reliable console output on screen, possibly the launcher could have a tick box to stay resident and show </w:t>
+      </w:r>
+      <w:r>
+        <w:rPr>
+          <w:rFonts w:ascii="Calibri" w:eastAsia="Times New Roman" w:hAnsi="Calibri" w:cs="Times New Roman"/>
+          <w:lang w:eastAsia="en-NZ"/>
+        </w:rPr>
+        <w:lastRenderedPageBreak/>
+        <w:t>console outs on a scrollable panel in a second tab? Then all output can go to a single log file nicely unless you are debugging proper.</w:t>
       </w:r>
     </w:p>
     <w:p>
@@ -1744,7 +1770,6 @@
         <w:pStyle w:val="NormalWeb"/>
       </w:pPr>
       <w:r>
-        <w:lastRenderedPageBreak/>
         <w:t>The first solution you could choose would be to install the files in the extensions folder of the JVM (JAVA_HOME\lib\ext). The problem with this approach is that your application will only work until a new version of Java is installed.</w:t>
       </w:r>
     </w:p>

</xml_diff>

<commit_message>
Ftp downloader has a password dialog now
</commit_message>
<xml_diff>
--- a/ElderScrollsExplorer/ScrollsExplorer.docx
+++ b/ElderScrollsExplorer/ScrollsExplorer.docx
@@ -153,8 +153,6 @@
       <w:r>
         <w:t>TES5: animation still have accum bugs</w:t>
       </w:r>
-      <w:bookmarkStart w:id="0" w:name="_GoBack"/>
-      <w:bookmarkEnd w:id="0"/>
     </w:p>
     <w:p>
       <w:pPr>
@@ -794,6 +792,11 @@
       <w:pPr>
         <w:spacing w:after="0"/>
       </w:pPr>
+      <w:r>
+        <w:t>ftp user gamemedia:vivec</w:t>
+      </w:r>
+      <w:bookmarkStart w:id="0" w:name="_GoBack"/>
+      <w:bookmarkEnd w:id="0"/>
     </w:p>
     <w:p>
       <w:pPr>

</xml_diff>

<commit_message>
updates and error upload improved
</commit_message>
<xml_diff>
--- a/ElderScrollsExplorer/ScrollsExplorer.docx
+++ b/ElderScrollsExplorer/ScrollsExplorer.docx
@@ -26,6 +26,205 @@
           <w:numId w:val="1"/>
         </w:numPr>
         <w:spacing w:after="0"/>
+      </w:pPr>
+      <w:r>
+        <w:t>New error log system ftp location, user with complex password stored as bytes and accessed via reflection to hide it away</w:t>
+      </w:r>
+      <w:r>
+        <w:t>, at the end boot strap can as about upload of file (only from boot strap), if file not 0 size, remove java3d error output at start</w:t>
+      </w:r>
+    </w:p>
+    <w:p>
+      <w:pPr>
+        <w:pStyle w:val="ListParagraph"/>
+        <w:numPr>
+          <w:ilvl w:val="0"/>
+          <w:numId w:val="1"/>
+        </w:numPr>
+        <w:spacing w:after="0"/>
+      </w:pPr>
+      <w:bookmarkStart w:id="0" w:name="_GoBack"/>
+      <w:bookmarkEnd w:id="0"/>
+      <w:r>
+        <w:t>http download cancel button</w:t>
+      </w:r>
+      <w:r>
+        <w:t xml:space="preserve"> &lt;-done</w:t>
+      </w:r>
+    </w:p>
+    <w:p>
+      <w:pPr>
+        <w:pStyle w:val="ListParagraph"/>
+        <w:numPr>
+          <w:ilvl w:val="0"/>
+          <w:numId w:val="1"/>
+        </w:numPr>
+        <w:spacing w:after="0"/>
+      </w:pPr>
+      <w:r>
+        <w:t xml:space="preserve">Make sure texture live in uncompressed </w:t>
+      </w:r>
+      <w:proofErr w:type="spellStart"/>
+      <w:proofErr w:type="gramStart"/>
+      <w:r>
+        <w:t>bsa</w:t>
+      </w:r>
+      <w:proofErr w:type="spellEnd"/>
+      <w:proofErr w:type="gramEnd"/>
+      <w:r>
+        <w:t xml:space="preserve"> files as already compressed, test size difference though.</w:t>
+      </w:r>
+    </w:p>
+    <w:p>
+      <w:pPr>
+        <w:pStyle w:val="ListParagraph"/>
+        <w:numPr>
+          <w:ilvl w:val="0"/>
+          <w:numId w:val="1"/>
+        </w:numPr>
+        <w:spacing w:after="0"/>
+      </w:pPr>
+      <w:r>
+        <w:t xml:space="preserve">New </w:t>
+      </w:r>
+      <w:proofErr w:type="spellStart"/>
+      <w:r>
+        <w:t>config</w:t>
+      </w:r>
+      <w:proofErr w:type="spellEnd"/>
+      <w:r>
+        <w:t xml:space="preserve"> button in ESE </w:t>
+      </w:r>
+      <w:proofErr w:type="spellStart"/>
+      <w:r>
+        <w:t>HunterSeeker</w:t>
+      </w:r>
+      <w:proofErr w:type="spellEnd"/>
+      <w:r>
+        <w:t xml:space="preserve"> (make </w:t>
+      </w:r>
+      <w:proofErr w:type="spellStart"/>
+      <w:r>
+        <w:t>configs</w:t>
+      </w:r>
+      <w:proofErr w:type="spellEnd"/>
+      <w:r>
+        <w:t xml:space="preserve"> more generic too but), make new esm3jdHS project, that will build </w:t>
+      </w:r>
+      <w:proofErr w:type="spellStart"/>
+      <w:r>
+        <w:t>obliv</w:t>
+      </w:r>
+      <w:proofErr w:type="spellEnd"/>
+      <w:r>
+        <w:t xml:space="preserve"> 60</w:t>
+      </w:r>
+    </w:p>
+    <w:p>
+      <w:pPr>
+        <w:pStyle w:val="ListParagraph"/>
+        <w:numPr>
+          <w:ilvl w:val="0"/>
+          <w:numId w:val="1"/>
+        </w:numPr>
+        <w:spacing w:after="0"/>
+      </w:pPr>
+      <w:r>
+        <w:t xml:space="preserve">Make </w:t>
+      </w:r>
+      <w:proofErr w:type="spellStart"/>
+      <w:r>
+        <w:t>obliv</w:t>
+      </w:r>
+      <w:proofErr w:type="spellEnd"/>
+      <w:r>
+        <w:t xml:space="preserve"> 60 + fallout characters armour clothes</w:t>
+      </w:r>
+    </w:p>
+    <w:p>
+      <w:pPr>
+        <w:pStyle w:val="ListParagraph"/>
+        <w:numPr>
+          <w:ilvl w:val="0"/>
+          <w:numId w:val="1"/>
+        </w:numPr>
+        <w:spacing w:after="0"/>
+      </w:pPr>
+      <w:r>
+        <w:t>Look at 2 error from Soiz-XPS</w:t>
+      </w:r>
+    </w:p>
+    <w:p>
+      <w:pPr>
+        <w:pStyle w:val="ListParagraph"/>
+        <w:numPr>
+          <w:ilvl w:val="0"/>
+          <w:numId w:val="1"/>
+        </w:numPr>
+        <w:spacing w:after="0"/>
+      </w:pPr>
+      <w:r>
+        <w:t xml:space="preserve">Test all on </w:t>
+      </w:r>
+      <w:proofErr w:type="spellStart"/>
+      <w:r>
+        <w:t>Lonovo</w:t>
+      </w:r>
+      <w:proofErr w:type="spellEnd"/>
+      <w:r>
+        <w:t>-PC</w:t>
+      </w:r>
+    </w:p>
+    <w:p>
+      <w:pPr>
+        <w:pStyle w:val="ListParagraph"/>
+        <w:numPr>
+          <w:ilvl w:val="0"/>
+          <w:numId w:val="1"/>
+        </w:numPr>
+        <w:spacing w:after="0"/>
+      </w:pPr>
+      <w:r>
+        <w:t>Make sure updates are working by doing some more.</w:t>
+      </w:r>
+    </w:p>
+    <w:p>
+      <w:pPr>
+        <w:pStyle w:val="ListParagraph"/>
+        <w:numPr>
+          <w:ilvl w:val="0"/>
+          <w:numId w:val="1"/>
+        </w:numPr>
+        <w:spacing w:after="0"/>
+      </w:pPr>
+      <w:r>
+        <w:t xml:space="preserve">Need to remove all </w:t>
+      </w:r>
+      <w:proofErr w:type="spellStart"/>
+      <w:r>
+        <w:t>prefs</w:t>
+      </w:r>
+      <w:proofErr w:type="spellEnd"/>
+      <w:r>
+        <w:t xml:space="preserve"> usage for </w:t>
+      </w:r>
+      <w:proofErr w:type="spellStart"/>
+      <w:r>
+        <w:t>PropertyLoader</w:t>
+      </w:r>
+      <w:proofErr w:type="spellEnd"/>
+      <w:r>
+        <w:t>, like Dune</w:t>
+      </w:r>
+    </w:p>
+    <w:p>
+      <w:pPr>
+        <w:pStyle w:val="ListParagraph"/>
+        <w:numPr>
+          <w:ilvl w:val="0"/>
+          <w:numId w:val="1"/>
+        </w:numPr>
+        <w:spacing w:after="0"/>
         <w:rPr>
           <w:rStyle w:val="Strong"/>
           <w:b w:val="0"/>
@@ -54,7 +253,7 @@
       <w:pPr>
         <w:pStyle w:val="ListParagraph"/>
         <w:numPr>
-          <w:ilvl w:val="0"/>
+          <w:ilvl w:val="1"/>
           <w:numId w:val="1"/>
         </w:numPr>
         <w:spacing w:after="0"/>
@@ -72,7 +271,7 @@
       <w:pPr>
         <w:pStyle w:val="ListParagraph"/>
         <w:numPr>
-          <w:ilvl w:val="0"/>
+          <w:ilvl w:val="1"/>
           <w:numId w:val="1"/>
         </w:numPr>
         <w:spacing w:after="0"/>
@@ -80,8 +279,6 @@
       <w:r>
         <w:t>https://github.com/aras-p/hlsl2glslfork</w:t>
       </w:r>
-      <w:bookmarkStart w:id="0" w:name="_GoBack"/>
-      <w:bookmarkEnd w:id="0"/>
     </w:p>
     <w:p>
       <w:pPr>
@@ -295,24 +492,13 @@
         <w:spacing w:after="0"/>
       </w:pPr>
       <w:proofErr w:type="spellStart"/>
-      <w:proofErr w:type="gramStart"/>
-      <w:r>
-        <w:t>JInternalFram</w:t>
-      </w:r>
-      <w:r>
-        <w:t>e</w:t>
-      </w:r>
-      <w:r>
-        <w:t>s</w:t>
-      </w:r>
-      <w:proofErr w:type="spellEnd"/>
-      <w:r>
-        <w:t xml:space="preserve"> </w:t>
-      </w:r>
+      <w:r>
+        <w:t>JInternalFrames</w:t>
+      </w:r>
+      <w:proofErr w:type="spellEnd"/>
       <w:r>
         <w:t xml:space="preserve"> for</w:t>
       </w:r>
-      <w:proofErr w:type="gramEnd"/>
       <w:r>
         <w:t xml:space="preserve"> </w:t>
       </w:r>
@@ -433,7 +619,15 @@
         <w:spacing w:after="0"/>
       </w:pPr>
       <w:r>
-        <w:t xml:space="preserve">Need to remove all </w:t>
+        <w:t xml:space="preserve">The </w:t>
+      </w:r>
+      <w:proofErr w:type="spellStart"/>
+      <w:r>
+        <w:t>config</w:t>
+      </w:r>
+      <w:proofErr w:type="spellEnd"/>
+      <w:r>
+        <w:t xml:space="preserve"> loader, properties loader and </w:t>
       </w:r>
       <w:proofErr w:type="spellStart"/>
       <w:r>
@@ -441,15 +635,7 @@
       </w:r>
       <w:proofErr w:type="spellEnd"/>
       <w:r>
-        <w:t xml:space="preserve"> usage for </w:t>
-      </w:r>
-      <w:proofErr w:type="spellStart"/>
-      <w:r>
-        <w:t>PropertyLoader</w:t>
-      </w:r>
-      <w:proofErr w:type="spellEnd"/>
-      <w:r>
-        <w:t>, like Dune</w:t>
+        <w:t xml:space="preserve"> loader system should be bought together into a mega loader, with order of load, and command line loader</w:t>
       </w:r>
     </w:p>
     <w:p>
@@ -462,23 +648,7 @@
         <w:spacing w:after="0"/>
       </w:pPr>
       <w:r>
-        <w:t xml:space="preserve">The </w:t>
-      </w:r>
-      <w:proofErr w:type="spellStart"/>
-      <w:r>
-        <w:t>config</w:t>
-      </w:r>
-      <w:proofErr w:type="spellEnd"/>
-      <w:r>
-        <w:t xml:space="preserve"> loader, properties loader and </w:t>
-      </w:r>
-      <w:proofErr w:type="spellStart"/>
-      <w:r>
-        <w:t>prefs</w:t>
-      </w:r>
-      <w:proofErr w:type="spellEnd"/>
-      <w:r>
-        <w:t xml:space="preserve"> loader system should be bought together into a mega loader, with order of load, and command line loader</w:t>
+        <w:t>When a card gives back 16bit depth buffer (ever?) must reduce front and back clip</w:t>
       </w:r>
     </w:p>
     <w:p>
@@ -491,7 +661,34 @@
         <w:spacing w:after="0"/>
       </w:pPr>
       <w:r>
-        <w:t>When a card gives back 16bit depth buffer (ever?) must reduce front and back clip</w:t>
+        <w:t xml:space="preserve">Distant textures appear to have black back in them again? In particular Fallout, notice yellow lines on road badly minify, and distant windmill by megaton front. </w:t>
+      </w:r>
+      <w:proofErr w:type="spellStart"/>
+      <w:r>
+        <w:t>Dds</w:t>
+      </w:r>
+      <w:proofErr w:type="spellEnd"/>
+      <w:r>
+        <w:t xml:space="preserve"> viewer does not show, must be appearance </w:t>
+      </w:r>
+      <w:proofErr w:type="spellStart"/>
+      <w:r>
+        <w:t>prob</w:t>
+      </w:r>
+      <w:proofErr w:type="spellEnd"/>
+      <w:r>
+        <w:t>?</w:t>
+      </w:r>
+      <w:r>
+        <w:t xml:space="preserve"> But </w:t>
+      </w:r>
+      <w:proofErr w:type="spellStart"/>
+      <w:r>
+        <w:t>nifskope</w:t>
+      </w:r>
+      <w:proofErr w:type="spellEnd"/>
+      <w:r>
+        <w:t xml:space="preserve"> does show it too a bit</w:t>
       </w:r>
     </w:p>
     <w:p>
@@ -504,35 +701,42 @@
         <w:spacing w:after="0"/>
       </w:pPr>
       <w:r>
-        <w:t xml:space="preserve">Distant textures appear to have black back in them again? In particular Fallout, notice yellow lines on road badly minify, and distant windmill by megaton front. </w:t>
-      </w:r>
-      <w:proofErr w:type="spellStart"/>
-      <w:r>
-        <w:t>Dds</w:t>
-      </w:r>
-      <w:proofErr w:type="spellEnd"/>
-      <w:r>
-        <w:t xml:space="preserve"> viewer does not show, must be appearance </w:t>
-      </w:r>
-      <w:proofErr w:type="spellStart"/>
-      <w:r>
-        <w:t>prob</w:t>
-      </w:r>
-      <w:proofErr w:type="spellEnd"/>
-      <w:r>
-        <w:t>?</w:t>
-      </w:r>
-      <w:r>
-        <w:t xml:space="preserve"> But </w:t>
-      </w:r>
-      <w:proofErr w:type="spellStart"/>
-      <w:r>
-        <w:t>nifskope</w:t>
-      </w:r>
-      <w:proofErr w:type="spellEnd"/>
-      <w:r>
-        <w:t xml:space="preserve"> does show it too a bit</w:t>
-      </w:r>
+        <w:t xml:space="preserve">The </w:t>
+      </w:r>
+      <w:r>
+        <w:t>gross</w:t>
+      </w:r>
+      <w:r>
+        <w:t xml:space="preserve"> </w:t>
+      </w:r>
+      <w:proofErr w:type="spellStart"/>
+      <w:r>
+        <w:t>lods</w:t>
+      </w:r>
+      <w:proofErr w:type="spellEnd"/>
+      <w:r>
+        <w:t xml:space="preserve"> are lit </w:t>
+      </w:r>
+      <w:r>
+        <w:t>u</w:t>
+      </w:r>
+      <w:r>
+        <w:t>p more than the close ones?</w:t>
+      </w:r>
+      <w:r>
+        <w:t xml:space="preserve"> Check material light values </w:t>
+      </w:r>
+      <w:r>
+        <w:t>f</w:t>
+      </w:r>
+      <w:r>
+        <w:t xml:space="preserve">or land and </w:t>
+      </w:r>
+      <w:proofErr w:type="spellStart"/>
+      <w:r>
+        <w:t>lods</w:t>
+      </w:r>
+      <w:proofErr w:type="spellEnd"/>
     </w:p>
     <w:p>
       <w:pPr>
@@ -544,40 +748,11 @@
         <w:spacing w:after="0"/>
       </w:pPr>
       <w:r>
-        <w:t xml:space="preserve">The </w:t>
-      </w:r>
-      <w:r>
-        <w:t>gross</w:t>
-      </w:r>
-      <w:r>
-        <w:t xml:space="preserve"> </w:t>
-      </w:r>
-      <w:proofErr w:type="spellStart"/>
-      <w:r>
-        <w:t>lods</w:t>
-      </w:r>
-      <w:proofErr w:type="spellEnd"/>
-      <w:r>
-        <w:t xml:space="preserve"> are lit </w:t>
-      </w:r>
-      <w:r>
-        <w:t>u</w:t>
-      </w:r>
-      <w:r>
-        <w:t>p more than the close ones?</w:t>
-      </w:r>
-      <w:r>
-        <w:t xml:space="preserve"> Check material light values </w:t>
-      </w:r>
-      <w:r>
-        <w:t>f</w:t>
-      </w:r>
-      <w:r>
-        <w:t xml:space="preserve">or land and </w:t>
-      </w:r>
-      <w:proofErr w:type="spellStart"/>
-      <w:r>
-        <w:t>lods</w:t>
+        <w:t xml:space="preserve">Sounds in fallout produce errors, J3dSOUN and </w:t>
+      </w:r>
+      <w:proofErr w:type="spellStart"/>
+      <w:r>
+        <w:t>nifcharacter</w:t>
       </w:r>
       <w:proofErr w:type="spellEnd"/>
     </w:p>
@@ -590,24 +765,6 @@
         </w:numPr>
         <w:spacing w:after="0"/>
       </w:pPr>
-      <w:r>
-        <w:t xml:space="preserve">Sounds in fallout produce errors, J3dSOUN and </w:t>
-      </w:r>
-      <w:proofErr w:type="spellStart"/>
-      <w:r>
-        <w:t>nifcharacter</w:t>
-      </w:r>
-      <w:proofErr w:type="spellEnd"/>
-    </w:p>
-    <w:p>
-      <w:pPr>
-        <w:pStyle w:val="ListParagraph"/>
-        <w:numPr>
-          <w:ilvl w:val="0"/>
-          <w:numId w:val="1"/>
-        </w:numPr>
-        <w:spacing w:after="0"/>
-      </w:pPr>
       <w:proofErr w:type="spellStart"/>
       <w:r>
         <w:t>Shaders</w:t>
@@ -635,6 +792,7 @@
           <w:rFonts w:ascii="Calibri" w:eastAsia="Times New Roman" w:hAnsi="Calibri" w:cs="Times New Roman"/>
           <w:lang w:val="en-US" w:eastAsia="en-NZ"/>
         </w:rPr>
+        <w:lastRenderedPageBreak/>
         <w:t>http://www.minecraftforum.net/topic/120261-131-glsl-shaders-dof-bump-mapping-waving-wheat-dynamic-shadows-and-more/</w:t>
       </w:r>
     </w:p>
@@ -852,7 +1010,6 @@
         <w:pStyle w:val="Heading2"/>
       </w:pPr>
       <w:r>
-        <w:lastRenderedPageBreak/>
         <w:t>Rift:</w:t>
       </w:r>
     </w:p>
@@ -1436,6 +1593,7 @@
         <w:spacing w:after="0"/>
       </w:pPr>
       <w:r>
+        <w:lastRenderedPageBreak/>
         <w:t xml:space="preserve"> </w:t>
       </w:r>
     </w:p>
@@ -1538,10 +1696,727 @@
           <w:rFonts w:ascii="Calibri" w:eastAsia="Times New Roman" w:hAnsi="Calibri" w:cs="Times New Roman"/>
           <w:lang w:eastAsia="en-NZ"/>
         </w:rPr>
+        <w:t xml:space="preserve">Launcher could then include a </w:t>
+      </w:r>
+      <w:proofErr w:type="spellStart"/>
+      <w:r>
+        <w:rPr>
+          <w:rFonts w:ascii="Calibri" w:eastAsia="Times New Roman" w:hAnsi="Calibri" w:cs="Times New Roman"/>
+          <w:lang w:eastAsia="en-NZ"/>
+        </w:rPr>
+        <w:t>url</w:t>
+      </w:r>
+      <w:proofErr w:type="spellEnd"/>
+      <w:r>
+        <w:rPr>
+          <w:rFonts w:ascii="Calibri" w:eastAsia="Times New Roman" w:hAnsi="Calibri" w:cs="Times New Roman"/>
+          <w:lang w:eastAsia="en-NZ"/>
+        </w:rPr>
+        <w:t xml:space="preserve"> to get latest from and unzip over the current jar, this probably means moving the launcher into a separate jar file to not over ride itself.</w:t>
+      </w:r>
+    </w:p>
+    <w:p>
+      <w:pPr>
+        <w:spacing w:after="0" w:line="240" w:lineRule="auto"/>
+        <w:rPr>
+          <w:rFonts w:ascii="Calibri" w:eastAsia="Times New Roman" w:hAnsi="Calibri" w:cs="Times New Roman"/>
+          <w:lang w:eastAsia="en-NZ"/>
+        </w:rPr>
+      </w:pPr>
+    </w:p>
+    <w:p>
+      <w:pPr>
+        <w:spacing w:after="0" w:line="240" w:lineRule="auto"/>
+        <w:rPr>
+          <w:rFonts w:ascii="Calibri" w:eastAsia="Times New Roman" w:hAnsi="Calibri" w:cs="Times New Roman"/>
+          <w:lang w:eastAsia="en-NZ"/>
+        </w:rPr>
+      </w:pPr>
+      <w:r>
+        <w:rPr>
+          <w:rFonts w:ascii="Calibri" w:eastAsia="Times New Roman" w:hAnsi="Calibri" w:cs="Times New Roman"/>
+          <w:lang w:eastAsia="en-NZ"/>
+        </w:rPr>
+        <w:t xml:space="preserve">So how does the launcher get updated then? I really want the launcher to get the new files down unzip everything and then </w:t>
+      </w:r>
+      <w:r>
+        <w:rPr>
+          <w:rFonts w:ascii="Calibri" w:eastAsia="Times New Roman" w:hAnsi="Calibri" w:cs="Times New Roman"/>
+          <w:lang w:eastAsia="en-NZ"/>
+        </w:rPr>
+        <w:t>somehow</w:t>
+      </w:r>
+      <w:r>
+        <w:rPr>
+          <w:rFonts w:ascii="Calibri" w:eastAsia="Times New Roman" w:hAnsi="Calibri" w:cs="Times New Roman"/>
+          <w:lang w:eastAsia="en-NZ"/>
+        </w:rPr>
+        <w:t xml:space="preserve"> rename the jar and relaunch itself?</w:t>
+      </w:r>
+    </w:p>
+    <w:p>
+      <w:pPr>
+        <w:spacing w:after="0"/>
+      </w:pPr>
+      <w:r>
+        <w:t xml:space="preserve">A launcher in tools for general command line script and launcher in tools3d to </w:t>
+      </w:r>
+      <w:proofErr w:type="spellStart"/>
+      <w:r>
+        <w:t>adf</w:t>
+      </w:r>
+      <w:proofErr w:type="spellEnd"/>
+      <w:r>
+        <w:t xml:space="preserve"> display dialog, which needs to flip over to </w:t>
+      </w:r>
+      <w:proofErr w:type="spellStart"/>
+      <w:r>
+        <w:t>jpanel</w:t>
+      </w:r>
+      <w:proofErr w:type="spellEnd"/>
+      <w:r>
+        <w:t xml:space="preserve"> version too, then tools3d can include </w:t>
+      </w:r>
+      <w:proofErr w:type="spellStart"/>
+      <w:r>
+        <w:t>jogl</w:t>
+      </w:r>
+      <w:proofErr w:type="spellEnd"/>
+      <w:r>
+        <w:t xml:space="preserve"> version option, which probably drops the bat file parse option, but given </w:t>
+      </w:r>
+      <w:proofErr w:type="spellStart"/>
+      <w:r>
+        <w:t>noddraw</w:t>
+      </w:r>
+      <w:proofErr w:type="spellEnd"/>
+      <w:r>
+        <w:t xml:space="preserve"> </w:t>
+      </w:r>
+      <w:r>
+        <w:t>etc.</w:t>
+      </w:r>
+      <w:r>
+        <w:t xml:space="preserve"> </w:t>
+      </w:r>
+      <w:r>
+        <w:t>that’s</w:t>
+      </w:r>
+      <w:r>
+        <w:t xml:space="preserve"> probably fine. If launcher cant launch put debug </w:t>
+      </w:r>
+      <w:r>
+        <w:t>launcher</w:t>
+      </w:r>
+      <w:r>
+        <w:t xml:space="preserve"> bat file</w:t>
+      </w:r>
+    </w:p>
+    <w:p>
+      <w:pPr>
+        <w:spacing w:after="0"/>
+      </w:pPr>
+    </w:p>
+    <w:p>
+      <w:pPr>
+        <w:spacing w:after="0" w:line="240" w:lineRule="auto"/>
+        <w:rPr>
+          <w:rFonts w:ascii="Calibri" w:eastAsia="Times New Roman" w:hAnsi="Calibri" w:cs="Times New Roman"/>
+          <w:lang w:eastAsia="en-NZ"/>
+        </w:rPr>
+      </w:pPr>
+      <w:r>
+        <w:rPr>
+          <w:rFonts w:ascii="Calibri" w:eastAsia="Times New Roman" w:hAnsi="Calibri" w:cs="Times New Roman"/>
+          <w:lang w:eastAsia="en-NZ"/>
+        </w:rPr>
+        <w:t>Launcher should hand –logout to app then app knows to send all sops out to a particular file, that way boot strap can exit and doesn’t hang around.</w:t>
+      </w:r>
+    </w:p>
+    <w:p>
+      <w:pPr>
+        <w:spacing w:after="0" w:line="240" w:lineRule="auto"/>
+        <w:rPr>
+          <w:rFonts w:ascii="Calibri" w:eastAsia="Times New Roman" w:hAnsi="Calibri" w:cs="Times New Roman"/>
+          <w:lang w:eastAsia="en-NZ"/>
+        </w:rPr>
+      </w:pPr>
+    </w:p>
+    <w:p>
+      <w:pPr>
+        <w:spacing w:after="0" w:line="240" w:lineRule="auto"/>
+        <w:rPr>
+          <w:rFonts w:ascii="Calibri" w:eastAsia="Times New Roman" w:hAnsi="Calibri" w:cs="Times New Roman"/>
+          <w:lang w:eastAsia="en-NZ"/>
+        </w:rPr>
+      </w:pPr>
+      <w:r>
+        <w:rPr>
+          <w:rFonts w:ascii="Calibri" w:eastAsia="Times New Roman" w:hAnsi="Calibri" w:cs="Times New Roman"/>
+          <w:lang w:eastAsia="en-NZ"/>
+        </w:rPr>
+        <w:t xml:space="preserve">Tools3d launcher can extends tools launch and include standard lib file of java3d and </w:t>
+      </w:r>
+      <w:proofErr w:type="spellStart"/>
+      <w:r>
+        <w:rPr>
+          <w:rFonts w:ascii="Calibri" w:eastAsia="Times New Roman" w:hAnsi="Calibri" w:cs="Times New Roman"/>
+          <w:lang w:eastAsia="en-NZ"/>
+        </w:rPr>
+        <w:t>jogl</w:t>
+      </w:r>
+      <w:proofErr w:type="spellEnd"/>
+      <w:r>
+        <w:rPr>
+          <w:rFonts w:ascii="Calibri" w:eastAsia="Times New Roman" w:hAnsi="Calibri" w:cs="Times New Roman"/>
+          <w:lang w:eastAsia="en-NZ"/>
+        </w:rPr>
+        <w:t xml:space="preserve"> and </w:t>
+      </w:r>
+      <w:proofErr w:type="spellStart"/>
+      <w:r>
+        <w:rPr>
+          <w:rFonts w:ascii="Calibri" w:eastAsia="Times New Roman" w:hAnsi="Calibri" w:cs="Times New Roman"/>
+          <w:lang w:eastAsia="en-NZ"/>
+        </w:rPr>
+        <w:t>ddraw</w:t>
+      </w:r>
+      <w:proofErr w:type="spellEnd"/>
+      <w:r>
+        <w:rPr>
+          <w:rFonts w:ascii="Calibri" w:eastAsia="Times New Roman" w:hAnsi="Calibri" w:cs="Times New Roman"/>
+          <w:lang w:eastAsia="en-NZ"/>
+        </w:rPr>
+        <w:t xml:space="preserve">=no etc. then app can send through </w:t>
+      </w:r>
+      <w:r>
+        <w:rPr>
+          <w:rFonts w:ascii="Calibri" w:eastAsia="Times New Roman" w:hAnsi="Calibri" w:cs="Times New Roman"/>
+          <w:lang w:eastAsia="en-NZ"/>
+        </w:rPr>
+        <w:t>its</w:t>
+      </w:r>
+      <w:r>
+        <w:rPr>
+          <w:rFonts w:ascii="Calibri" w:eastAsia="Times New Roman" w:hAnsi="Calibri" w:cs="Times New Roman"/>
+          <w:lang w:eastAsia="en-NZ"/>
+        </w:rPr>
+        <w:t xml:space="preserve"> own lib path files and options, each app will still have a bootstrap class invoked form the met</w:t>
+      </w:r>
+      <w:r>
+        <w:rPr>
+          <w:rFonts w:ascii="Calibri" w:eastAsia="Times New Roman" w:hAnsi="Calibri" w:cs="Times New Roman"/>
+          <w:lang w:eastAsia="en-NZ"/>
+        </w:rPr>
+        <w:t>a</w:t>
+      </w:r>
+      <w:r>
+        <w:rPr>
+          <w:rFonts w:ascii="Calibri" w:eastAsia="Times New Roman" w:hAnsi="Calibri" w:cs="Times New Roman"/>
+          <w:lang w:eastAsia="en-NZ"/>
+        </w:rPr>
+        <w:t xml:space="preserve"> inf</w:t>
+      </w:r>
+      <w:r>
+        <w:rPr>
+          <w:rFonts w:ascii="Calibri" w:eastAsia="Times New Roman" w:hAnsi="Calibri" w:cs="Times New Roman"/>
+          <w:lang w:eastAsia="en-NZ"/>
+        </w:rPr>
+        <w:t>o</w:t>
+      </w:r>
+      <w:r>
+        <w:rPr>
+          <w:rFonts w:ascii="Calibri" w:eastAsia="Times New Roman" w:hAnsi="Calibri" w:cs="Times New Roman"/>
+          <w:lang w:eastAsia="en-NZ"/>
+        </w:rPr>
+        <w:t xml:space="preserve"> but it will be cut down, but the start server code can still be invoked from it.</w:t>
+      </w:r>
+    </w:p>
+    <w:p>
+      <w:pPr>
+        <w:spacing w:after="0" w:line="240" w:lineRule="auto"/>
+        <w:rPr>
+          <w:rFonts w:ascii="Calibri" w:eastAsia="Times New Roman" w:hAnsi="Calibri" w:cs="Times New Roman"/>
+          <w:lang w:eastAsia="en-NZ"/>
+        </w:rPr>
+      </w:pPr>
+    </w:p>
+    <w:p>
+      <w:pPr>
+        <w:spacing w:after="0" w:line="240" w:lineRule="auto"/>
+        <w:rPr>
+          <w:rFonts w:ascii="Calibri" w:eastAsia="Times New Roman" w:hAnsi="Calibri" w:cs="Times New Roman"/>
+          <w:lang w:eastAsia="en-NZ"/>
+        </w:rPr>
+      </w:pPr>
+      <w:r>
+        <w:rPr>
+          <w:rFonts w:ascii="Calibri" w:eastAsia="Times New Roman" w:hAnsi="Calibri" w:cs="Times New Roman"/>
+          <w:lang w:eastAsia="en-NZ"/>
+        </w:rPr>
+        <w:t>The boot strap then calls the launcher which then calls the main app. So launcher is the main of the main app, but then calls a</w:t>
+      </w:r>
+      <w:r>
+        <w:rPr>
+          <w:rFonts w:ascii="Calibri" w:eastAsia="Times New Roman" w:hAnsi="Calibri" w:cs="Times New Roman"/>
+          <w:lang w:eastAsia="en-NZ"/>
+        </w:rPr>
+        <w:t xml:space="preserve"> </w:t>
+      </w:r>
+      <w:r>
+        <w:rPr>
+          <w:rFonts w:ascii="Calibri" w:eastAsia="Times New Roman" w:hAnsi="Calibri" w:cs="Times New Roman"/>
+          <w:lang w:eastAsia="en-NZ"/>
+        </w:rPr>
+        <w:t>separate</w:t>
+      </w:r>
+      <w:r>
+        <w:rPr>
+          <w:rFonts w:ascii="Calibri" w:eastAsia="Times New Roman" w:hAnsi="Calibri" w:cs="Times New Roman"/>
+          <w:lang w:eastAsia="en-NZ"/>
+        </w:rPr>
+        <w:t xml:space="preserve"> thread???</w:t>
+      </w:r>
+    </w:p>
+    <w:p>
+      <w:pPr>
+        <w:spacing w:after="0" w:line="240" w:lineRule="auto"/>
+        <w:rPr>
+          <w:rFonts w:ascii="Calibri" w:eastAsia="Times New Roman" w:hAnsi="Calibri" w:cs="Times New Roman"/>
+          <w:lang w:eastAsia="en-NZ"/>
+        </w:rPr>
+      </w:pPr>
+    </w:p>
+    <w:p>
+      <w:pPr>
+        <w:spacing w:after="0" w:line="240" w:lineRule="auto"/>
+        <w:rPr>
+          <w:rFonts w:ascii="Calibri" w:eastAsia="Times New Roman" w:hAnsi="Calibri" w:cs="Times New Roman"/>
+          <w:lang w:eastAsia="en-NZ"/>
+        </w:rPr>
+      </w:pPr>
+      <w:r>
+        <w:rPr>
+          <w:rFonts w:ascii="Calibri" w:eastAsia="Times New Roman" w:hAnsi="Calibri" w:cs="Times New Roman"/>
+          <w:lang w:eastAsia="en-NZ"/>
+        </w:rPr>
+        <w:t xml:space="preserve">So is bootstrap and launcher the exact </w:t>
+      </w:r>
+      <w:r>
+        <w:rPr>
+          <w:rFonts w:ascii="Calibri" w:eastAsia="Times New Roman" w:hAnsi="Calibri" w:cs="Times New Roman"/>
+          <w:lang w:eastAsia="en-NZ"/>
+        </w:rPr>
+        <w:t>something</w:t>
+      </w:r>
+      <w:r>
+        <w:rPr>
+          <w:rFonts w:ascii="Calibri" w:eastAsia="Times New Roman" w:hAnsi="Calibri" w:cs="Times New Roman"/>
+          <w:lang w:eastAsia="en-NZ"/>
+        </w:rPr>
+        <w:t>?</w:t>
+      </w:r>
+    </w:p>
+    <w:p>
+      <w:pPr>
+        <w:spacing w:after="0" w:line="240" w:lineRule="auto"/>
+        <w:rPr>
+          <w:rFonts w:ascii="Calibri" w:eastAsia="Times New Roman" w:hAnsi="Calibri" w:cs="Times New Roman"/>
+          <w:lang w:eastAsia="en-NZ"/>
+        </w:rPr>
+      </w:pPr>
+      <w:r>
+        <w:rPr>
+          <w:rFonts w:ascii="Calibri" w:eastAsia="Times New Roman" w:hAnsi="Calibri" w:cs="Times New Roman"/>
+          <w:lang w:eastAsia="en-NZ"/>
+        </w:rPr>
+        <w:t>I have 3 types of launch</w:t>
+      </w:r>
+    </w:p>
+    <w:p>
+      <w:pPr>
+        <w:spacing w:after="0" w:line="240" w:lineRule="auto"/>
+        <w:rPr>
+          <w:rFonts w:ascii="Calibri" w:eastAsia="Times New Roman" w:hAnsi="Calibri" w:cs="Times New Roman"/>
+          <w:lang w:eastAsia="en-NZ"/>
+        </w:rPr>
+      </w:pPr>
+    </w:p>
+    <w:p>
+      <w:pPr>
+        <w:spacing w:after="0" w:line="240" w:lineRule="auto"/>
+        <w:rPr>
+          <w:rFonts w:ascii="Calibri" w:eastAsia="Times New Roman" w:hAnsi="Calibri" w:cs="Times New Roman"/>
+          <w:lang w:eastAsia="en-NZ"/>
+        </w:rPr>
+      </w:pPr>
+      <w:r>
+        <w:rPr>
+          <w:rFonts w:ascii="Calibri" w:eastAsia="Times New Roman" w:hAnsi="Calibri" w:cs="Times New Roman"/>
+          <w:lang w:eastAsia="en-NZ"/>
+        </w:rPr>
+        <w:t>Development</w:t>
+      </w:r>
+      <w:r>
+        <w:rPr>
+          <w:rFonts w:ascii="Calibri" w:eastAsia="Times New Roman" w:hAnsi="Calibri" w:cs="Times New Roman"/>
+          <w:lang w:eastAsia="en-NZ"/>
+        </w:rPr>
+        <w:t>:</w:t>
+      </w:r>
+    </w:p>
+    <w:p>
+      <w:pPr>
+        <w:spacing w:after="0" w:line="240" w:lineRule="auto"/>
+        <w:rPr>
+          <w:rFonts w:ascii="Calibri" w:eastAsia="Times New Roman" w:hAnsi="Calibri" w:cs="Times New Roman"/>
+          <w:lang w:eastAsia="en-NZ"/>
+        </w:rPr>
+      </w:pPr>
+      <w:r>
+        <w:rPr>
+          <w:rFonts w:ascii="Calibri" w:eastAsia="Times New Roman" w:hAnsi="Calibri" w:cs="Times New Roman"/>
+          <w:lang w:eastAsia="en-NZ"/>
+        </w:rPr>
+        <w:t xml:space="preserve">No updater required, no bootstrap required, but display resolution including full screen and </w:t>
+      </w:r>
+      <w:r>
+        <w:rPr>
+          <w:rFonts w:ascii="Calibri" w:eastAsia="Times New Roman" w:hAnsi="Calibri" w:cs="Times New Roman"/>
+          <w:lang w:eastAsia="en-NZ"/>
+        </w:rPr>
+        <w:t>an</w:t>
+      </w:r>
+      <w:r>
+        <w:rPr>
+          <w:rFonts w:ascii="Calibri" w:eastAsia="Times New Roman" w:hAnsi="Calibri" w:cs="Times New Roman"/>
+          <w:lang w:eastAsia="en-NZ"/>
+        </w:rPr>
+        <w:t>t</w:t>
+      </w:r>
+      <w:r>
+        <w:rPr>
+          <w:rFonts w:ascii="Calibri" w:eastAsia="Times New Roman" w:hAnsi="Calibri" w:cs="Times New Roman"/>
+          <w:lang w:eastAsia="en-NZ"/>
+        </w:rPr>
+        <w:t>ialiasing</w:t>
+      </w:r>
+      <w:r>
+        <w:rPr>
+          <w:rFonts w:ascii="Calibri" w:eastAsia="Times New Roman" w:hAnsi="Calibri" w:cs="Times New Roman"/>
+          <w:lang w:eastAsia="en-NZ"/>
+        </w:rPr>
+        <w:t xml:space="preserve"> </w:t>
+      </w:r>
+      <w:r>
+        <w:rPr>
+          <w:rFonts w:ascii="Calibri" w:eastAsia="Times New Roman" w:hAnsi="Calibri" w:cs="Times New Roman"/>
+          <w:lang w:eastAsia="en-NZ"/>
+        </w:rPr>
+        <w:t xml:space="preserve">I also want </w:t>
+      </w:r>
+      <w:r>
+        <w:rPr>
+          <w:rFonts w:ascii="Calibri" w:eastAsia="Times New Roman" w:hAnsi="Calibri" w:cs="Times New Roman"/>
+          <w:lang w:eastAsia="en-NZ"/>
+        </w:rPr>
+        <w:t>t</w:t>
+      </w:r>
+      <w:r>
+        <w:rPr>
+          <w:rFonts w:ascii="Calibri" w:eastAsia="Times New Roman" w:hAnsi="Calibri" w:cs="Times New Roman"/>
+          <w:lang w:eastAsia="en-NZ"/>
+        </w:rPr>
+        <w:t>o be able to optionally go jogl2 but I have no class path without boot strap, though all jars is in fact fine isn’t it?</w:t>
+      </w:r>
+    </w:p>
+    <w:p>
+      <w:pPr>
+        <w:spacing w:after="0" w:line="240" w:lineRule="auto"/>
+        <w:rPr>
+          <w:rFonts w:ascii="Calibri" w:eastAsia="Times New Roman" w:hAnsi="Calibri" w:cs="Times New Roman"/>
+          <w:lang w:eastAsia="en-NZ"/>
+        </w:rPr>
+      </w:pPr>
+    </w:p>
+    <w:p>
+      <w:pPr>
+        <w:spacing w:after="0" w:line="240" w:lineRule="auto"/>
+        <w:rPr>
+          <w:rFonts w:ascii="Calibri" w:eastAsia="Times New Roman" w:hAnsi="Calibri" w:cs="Times New Roman"/>
+          <w:lang w:eastAsia="en-NZ"/>
+        </w:rPr>
+      </w:pPr>
+      <w:r>
+        <w:rPr>
+          <w:rFonts w:ascii="Calibri" w:eastAsia="Times New Roman" w:hAnsi="Calibri" w:cs="Times New Roman"/>
+          <w:lang w:eastAsia="en-NZ"/>
+        </w:rPr>
+        <w:t>I also possibly just want setting to go so the display stuff could be property</w:t>
+      </w:r>
+      <w:r>
+        <w:rPr>
+          <w:rFonts w:ascii="Calibri" w:eastAsia="Times New Roman" w:hAnsi="Calibri" w:cs="Times New Roman"/>
+          <w:lang w:eastAsia="en-NZ"/>
+        </w:rPr>
+        <w:t xml:space="preserve"> </w:t>
+      </w:r>
+      <w:r>
+        <w:rPr>
+          <w:rFonts w:ascii="Calibri" w:eastAsia="Times New Roman" w:hAnsi="Calibri" w:cs="Times New Roman"/>
+          <w:lang w:eastAsia="en-NZ"/>
+        </w:rPr>
+        <w:t>loader</w:t>
+      </w:r>
+      <w:r>
+        <w:rPr>
+          <w:rFonts w:ascii="Calibri" w:eastAsia="Times New Roman" w:hAnsi="Calibri" w:cs="Times New Roman"/>
+          <w:lang w:eastAsia="en-NZ"/>
+        </w:rPr>
+        <w:t xml:space="preserve"> - </w:t>
+      </w:r>
+      <w:proofErr w:type="spellStart"/>
+      <w:proofErr w:type="gramStart"/>
+      <w:r>
+        <w:rPr>
+          <w:rFonts w:ascii="Calibri" w:eastAsia="Times New Roman" w:hAnsi="Calibri" w:cs="Times New Roman"/>
+          <w:lang w:eastAsia="en-NZ"/>
+        </w:rPr>
+        <w:t>ed</w:t>
+      </w:r>
+      <w:proofErr w:type="spellEnd"/>
+      <w:proofErr w:type="gramEnd"/>
+      <w:r>
+        <w:rPr>
+          <w:rFonts w:ascii="Calibri" w:eastAsia="Times New Roman" w:hAnsi="Calibri" w:cs="Times New Roman"/>
+          <w:lang w:eastAsia="en-NZ"/>
+        </w:rPr>
+        <w:t xml:space="preserve"> and recalled for straight boot up, however what</w:t>
+      </w:r>
+      <w:r>
+        <w:rPr>
+          <w:rFonts w:ascii="Calibri" w:eastAsia="Times New Roman" w:hAnsi="Calibri" w:cs="Times New Roman"/>
+          <w:lang w:eastAsia="en-NZ"/>
+        </w:rPr>
+        <w:t>’</w:t>
+      </w:r>
+      <w:r>
+        <w:rPr>
+          <w:rFonts w:ascii="Calibri" w:eastAsia="Times New Roman" w:hAnsi="Calibri" w:cs="Times New Roman"/>
+          <w:lang w:eastAsia="en-NZ"/>
+        </w:rPr>
+        <w:t>s happened on a setting change? Restart is classic</w:t>
+      </w:r>
+    </w:p>
+    <w:p>
+      <w:pPr>
+        <w:spacing w:after="0" w:line="240" w:lineRule="auto"/>
+        <w:rPr>
+          <w:rFonts w:ascii="Calibri" w:eastAsia="Times New Roman" w:hAnsi="Calibri" w:cs="Times New Roman"/>
+          <w:lang w:eastAsia="en-NZ"/>
+        </w:rPr>
+      </w:pPr>
+    </w:p>
+    <w:p>
+      <w:pPr>
+        <w:spacing w:after="0" w:line="240" w:lineRule="auto"/>
+        <w:rPr>
+          <w:rFonts w:ascii="Calibri" w:eastAsia="Times New Roman" w:hAnsi="Calibri" w:cs="Times New Roman"/>
+          <w:lang w:eastAsia="en-NZ"/>
+        </w:rPr>
+      </w:pPr>
+      <w:r>
+        <w:rPr>
+          <w:rFonts w:ascii="Calibri" w:eastAsia="Times New Roman" w:hAnsi="Calibri" w:cs="Times New Roman"/>
+          <w:lang w:eastAsia="en-NZ"/>
+        </w:rPr>
+        <w:t>Boot strap</w:t>
+      </w:r>
+      <w:r>
+        <w:rPr>
+          <w:rFonts w:ascii="Calibri" w:eastAsia="Times New Roman" w:hAnsi="Calibri" w:cs="Times New Roman"/>
+          <w:lang w:eastAsia="en-NZ"/>
+        </w:rPr>
+        <w:t>:</w:t>
+      </w:r>
+      <w:r>
+        <w:rPr>
+          <w:rFonts w:ascii="Calibri" w:eastAsia="Times New Roman" w:hAnsi="Calibri" w:cs="Times New Roman"/>
+          <w:lang w:eastAsia="en-NZ"/>
+        </w:rPr>
+        <w:t xml:space="preserve"> </w:t>
+      </w:r>
+    </w:p>
+    <w:p>
+      <w:pPr>
+        <w:spacing w:after="0" w:line="240" w:lineRule="auto"/>
+        <w:rPr>
+          <w:rFonts w:ascii="Calibri" w:eastAsia="Times New Roman" w:hAnsi="Calibri" w:cs="Times New Roman"/>
+          <w:lang w:eastAsia="en-NZ"/>
+        </w:rPr>
+      </w:pPr>
+      <w:r>
+        <w:rPr>
+          <w:rFonts w:ascii="Calibri" w:eastAsia="Times New Roman" w:hAnsi="Calibri" w:cs="Times New Roman"/>
+          <w:lang w:eastAsia="en-NZ"/>
+        </w:rPr>
+        <w:t>Jar file only, must spawn process, want to end this process, so best to hand a log file across and get the main to pump out to log.</w:t>
+      </w:r>
+    </w:p>
+    <w:p>
+      <w:pPr>
+        <w:spacing w:after="0" w:line="240" w:lineRule="auto"/>
+        <w:rPr>
+          <w:rFonts w:ascii="Calibri" w:eastAsia="Times New Roman" w:hAnsi="Calibri" w:cs="Times New Roman"/>
+          <w:lang w:eastAsia="en-NZ"/>
+        </w:rPr>
+      </w:pPr>
+      <w:r>
+        <w:rPr>
+          <w:rFonts w:ascii="Calibri" w:eastAsia="Times New Roman" w:hAnsi="Calibri" w:cs="Times New Roman"/>
+          <w:lang w:eastAsia="en-NZ"/>
+        </w:rPr>
+        <w:t>Display selection does not require anything but core java, so bootstrap can use it too</w:t>
+      </w:r>
+    </w:p>
+    <w:p>
+      <w:pPr>
+        <w:spacing w:after="0" w:line="240" w:lineRule="auto"/>
+        <w:rPr>
+          <w:rFonts w:ascii="Calibri" w:eastAsia="Times New Roman" w:hAnsi="Calibri" w:cs="Times New Roman"/>
+          <w:lang w:eastAsia="en-NZ"/>
+        </w:rPr>
+      </w:pPr>
+      <w:r>
+        <w:rPr>
+          <w:rFonts w:ascii="Calibri" w:eastAsia="Times New Roman" w:hAnsi="Calibri" w:cs="Times New Roman"/>
+          <w:lang w:eastAsia="en-NZ"/>
+        </w:rPr>
         <w:lastRenderedPageBreak/>
-        <w:t xml:space="preserve">Launcher could then include a </w:t>
-      </w:r>
-      <w:proofErr w:type="spellStart"/>
+        <w:t>However boot strap needs to be a separate jar form the main</w:t>
+      </w:r>
+      <w:r>
+        <w:rPr>
+          <w:rFonts w:ascii="Calibri" w:eastAsia="Times New Roman" w:hAnsi="Calibri" w:cs="Times New Roman"/>
+          <w:lang w:eastAsia="en-NZ"/>
+        </w:rPr>
+        <w:t xml:space="preserve"> </w:t>
+      </w:r>
+      <w:r>
+        <w:rPr>
+          <w:rFonts w:ascii="Calibri" w:eastAsia="Times New Roman" w:hAnsi="Calibri" w:cs="Times New Roman"/>
+          <w:lang w:eastAsia="en-NZ"/>
+        </w:rPr>
+        <w:t xml:space="preserve">which means that the </w:t>
+      </w:r>
+      <w:r>
+        <w:rPr>
+          <w:rFonts w:ascii="Calibri" w:eastAsia="Times New Roman" w:hAnsi="Calibri" w:cs="Times New Roman"/>
+          <w:lang w:eastAsia="en-NZ"/>
+        </w:rPr>
+        <w:t>selections</w:t>
+      </w:r>
+      <w:r>
+        <w:rPr>
+          <w:rFonts w:ascii="Calibri" w:eastAsia="Times New Roman" w:hAnsi="Calibri" w:cs="Times New Roman"/>
+          <w:lang w:eastAsia="en-NZ"/>
+        </w:rPr>
+        <w:t xml:space="preserve"> form boot strap need </w:t>
+      </w:r>
+      <w:r>
+        <w:rPr>
+          <w:rFonts w:ascii="Calibri" w:eastAsia="Times New Roman" w:hAnsi="Calibri" w:cs="Times New Roman"/>
+          <w:lang w:eastAsia="en-NZ"/>
+        </w:rPr>
+        <w:t>to</w:t>
+      </w:r>
+      <w:r>
+        <w:rPr>
+          <w:rFonts w:ascii="Calibri" w:eastAsia="Times New Roman" w:hAnsi="Calibri" w:cs="Times New Roman"/>
+          <w:lang w:eastAsia="en-NZ"/>
+        </w:rPr>
+        <w:t xml:space="preserve"> go across to the main app, but that’s just the </w:t>
+      </w:r>
+      <w:proofErr w:type="spellStart"/>
+      <w:r>
+        <w:rPr>
+          <w:rFonts w:ascii="Calibri" w:eastAsia="Times New Roman" w:hAnsi="Calibri" w:cs="Times New Roman"/>
+          <w:lang w:eastAsia="en-NZ"/>
+        </w:rPr>
+        <w:t>config</w:t>
+      </w:r>
+      <w:proofErr w:type="spellEnd"/>
+      <w:r>
+        <w:rPr>
+          <w:rFonts w:ascii="Calibri" w:eastAsia="Times New Roman" w:hAnsi="Calibri" w:cs="Times New Roman"/>
+          <w:lang w:eastAsia="en-NZ"/>
+        </w:rPr>
+        <w:t xml:space="preserve"> </w:t>
+      </w:r>
+      <w:proofErr w:type="spellStart"/>
+      <w:r>
+        <w:rPr>
+          <w:rFonts w:ascii="Calibri" w:eastAsia="Times New Roman" w:hAnsi="Calibri" w:cs="Times New Roman"/>
+          <w:lang w:eastAsia="en-NZ"/>
+        </w:rPr>
+        <w:t>ini</w:t>
+      </w:r>
+      <w:proofErr w:type="spellEnd"/>
+      <w:r>
+        <w:rPr>
+          <w:rFonts w:ascii="Calibri" w:eastAsia="Times New Roman" w:hAnsi="Calibri" w:cs="Times New Roman"/>
+          <w:lang w:eastAsia="en-NZ"/>
+        </w:rPr>
+        <w:t xml:space="preserve"> file anyway</w:t>
+      </w:r>
+      <w:r>
+        <w:rPr>
+          <w:rFonts w:ascii="Calibri" w:eastAsia="Times New Roman" w:hAnsi="Calibri" w:cs="Times New Roman"/>
+          <w:lang w:eastAsia="en-NZ"/>
+        </w:rPr>
+        <w:t>.</w:t>
+      </w:r>
+    </w:p>
+    <w:p>
+      <w:pPr>
+        <w:spacing w:after="0" w:line="240" w:lineRule="auto"/>
+        <w:rPr>
+          <w:rFonts w:ascii="Calibri" w:eastAsia="Times New Roman" w:hAnsi="Calibri" w:cs="Times New Roman"/>
+          <w:lang w:eastAsia="en-NZ"/>
+        </w:rPr>
+      </w:pPr>
+    </w:p>
+    <w:p>
+      <w:pPr>
+        <w:spacing w:after="0" w:line="240" w:lineRule="auto"/>
+        <w:rPr>
+          <w:rFonts w:ascii="Calibri" w:eastAsia="Times New Roman" w:hAnsi="Calibri" w:cs="Times New Roman"/>
+          <w:lang w:eastAsia="en-NZ"/>
+        </w:rPr>
+      </w:pPr>
+      <w:r>
+        <w:rPr>
+          <w:rFonts w:ascii="Calibri" w:eastAsia="Times New Roman" w:hAnsi="Calibri" w:cs="Times New Roman"/>
+          <w:lang w:eastAsia="en-NZ"/>
+        </w:rPr>
+        <w:t>Boot strap also wants to update the game f</w:t>
+      </w:r>
+      <w:r>
+        <w:rPr>
+          <w:rFonts w:ascii="Calibri" w:eastAsia="Times New Roman" w:hAnsi="Calibri" w:cs="Times New Roman"/>
+          <w:lang w:eastAsia="en-NZ"/>
+        </w:rPr>
+        <w:t>r</w:t>
+      </w:r>
+      <w:r>
+        <w:rPr>
+          <w:rFonts w:ascii="Calibri" w:eastAsia="Times New Roman" w:hAnsi="Calibri" w:cs="Times New Roman"/>
+          <w:lang w:eastAsia="en-NZ"/>
+        </w:rPr>
+        <w:t xml:space="preserve">om a </w:t>
+      </w:r>
+      <w:proofErr w:type="spellStart"/>
+      <w:proofErr w:type="gramStart"/>
       <w:r>
         <w:rPr>
           <w:rFonts w:ascii="Calibri" w:eastAsia="Times New Roman" w:hAnsi="Calibri" w:cs="Times New Roman"/>
@@ -1550,261 +2425,13 @@
         <w:t>url</w:t>
       </w:r>
       <w:proofErr w:type="spellEnd"/>
-      <w:r>
-        <w:rPr>
-          <w:rFonts w:ascii="Calibri" w:eastAsia="Times New Roman" w:hAnsi="Calibri" w:cs="Times New Roman"/>
-          <w:lang w:eastAsia="en-NZ"/>
-        </w:rPr>
-        <w:t xml:space="preserve"> to get latest from and unzip over the current jar, this probably means moving the launcher into a separate jar file to not over ride itself.</w:t>
-      </w:r>
-    </w:p>
-    <w:p>
-      <w:pPr>
-        <w:spacing w:after="0" w:line="240" w:lineRule="auto"/>
-        <w:rPr>
-          <w:rFonts w:ascii="Calibri" w:eastAsia="Times New Roman" w:hAnsi="Calibri" w:cs="Times New Roman"/>
-          <w:lang w:eastAsia="en-NZ"/>
-        </w:rPr>
-      </w:pPr>
-    </w:p>
-    <w:p>
-      <w:pPr>
-        <w:spacing w:after="0" w:line="240" w:lineRule="auto"/>
-        <w:rPr>
-          <w:rFonts w:ascii="Calibri" w:eastAsia="Times New Roman" w:hAnsi="Calibri" w:cs="Times New Roman"/>
-          <w:lang w:eastAsia="en-NZ"/>
-        </w:rPr>
-      </w:pPr>
-      <w:r>
-        <w:rPr>
-          <w:rFonts w:ascii="Calibri" w:eastAsia="Times New Roman" w:hAnsi="Calibri" w:cs="Times New Roman"/>
-          <w:lang w:eastAsia="en-NZ"/>
-        </w:rPr>
-        <w:t xml:space="preserve">So how does the launcher get updated then? I really want the launcher to get the new files down unzip everything and then </w:t>
-      </w:r>
-      <w:r>
-        <w:rPr>
-          <w:rFonts w:ascii="Calibri" w:eastAsia="Times New Roman" w:hAnsi="Calibri" w:cs="Times New Roman"/>
-          <w:lang w:eastAsia="en-NZ"/>
-        </w:rPr>
-        <w:t>somehow</w:t>
-      </w:r>
-      <w:r>
-        <w:rPr>
-          <w:rFonts w:ascii="Calibri" w:eastAsia="Times New Roman" w:hAnsi="Calibri" w:cs="Times New Roman"/>
-          <w:lang w:eastAsia="en-NZ"/>
-        </w:rPr>
-        <w:t xml:space="preserve"> rename the jar and relaunch itself?</w:t>
-      </w:r>
-    </w:p>
-    <w:p>
-      <w:pPr>
-        <w:spacing w:after="0"/>
-      </w:pPr>
-      <w:r>
-        <w:t xml:space="preserve">A launcher in tools for general command line script and launcher in tools3d to </w:t>
-      </w:r>
-      <w:proofErr w:type="spellStart"/>
-      <w:r>
-        <w:t>adf</w:t>
-      </w:r>
-      <w:proofErr w:type="spellEnd"/>
-      <w:r>
-        <w:t xml:space="preserve"> display dialog, which needs to flip over to </w:t>
-      </w:r>
-      <w:proofErr w:type="spellStart"/>
-      <w:r>
-        <w:t>jpanel</w:t>
-      </w:r>
-      <w:proofErr w:type="spellEnd"/>
-      <w:r>
-        <w:t xml:space="preserve"> version too, then tools3d can include </w:t>
-      </w:r>
-      <w:proofErr w:type="spellStart"/>
-      <w:r>
-        <w:t>jogl</w:t>
-      </w:r>
-      <w:proofErr w:type="spellEnd"/>
-      <w:r>
-        <w:t xml:space="preserve"> version option, which probably drops the bat file parse option, but given </w:t>
-      </w:r>
-      <w:proofErr w:type="spellStart"/>
-      <w:r>
-        <w:t>noddraw</w:t>
-      </w:r>
-      <w:proofErr w:type="spellEnd"/>
-      <w:r>
-        <w:t xml:space="preserve"> </w:t>
-      </w:r>
-      <w:r>
-        <w:t>etc.</w:t>
-      </w:r>
-      <w:r>
-        <w:t xml:space="preserve"> </w:t>
-      </w:r>
-      <w:r>
-        <w:t>that’s</w:t>
-      </w:r>
-      <w:r>
-        <w:t xml:space="preserve"> probably fine. If launcher cant launch put debug </w:t>
-      </w:r>
-      <w:r>
-        <w:t>launcher</w:t>
-      </w:r>
-      <w:r>
-        <w:t xml:space="preserve"> bat file</w:t>
-      </w:r>
-    </w:p>
-    <w:p>
-      <w:pPr>
-        <w:spacing w:after="0"/>
-      </w:pPr>
-    </w:p>
-    <w:p>
-      <w:pPr>
-        <w:spacing w:after="0" w:line="240" w:lineRule="auto"/>
-        <w:rPr>
-          <w:rFonts w:ascii="Calibri" w:eastAsia="Times New Roman" w:hAnsi="Calibri" w:cs="Times New Roman"/>
-          <w:lang w:eastAsia="en-NZ"/>
-        </w:rPr>
-      </w:pPr>
-      <w:r>
-        <w:rPr>
-          <w:rFonts w:ascii="Calibri" w:eastAsia="Times New Roman" w:hAnsi="Calibri" w:cs="Times New Roman"/>
-          <w:lang w:eastAsia="en-NZ"/>
-        </w:rPr>
-        <w:t>Launcher should hand –logout to app then app knows to send all sops out to a particular file, that way boot strap can exit and doesn’t hang around.</w:t>
-      </w:r>
-    </w:p>
-    <w:p>
-      <w:pPr>
-        <w:spacing w:after="0" w:line="240" w:lineRule="auto"/>
-        <w:rPr>
-          <w:rFonts w:ascii="Calibri" w:eastAsia="Times New Roman" w:hAnsi="Calibri" w:cs="Times New Roman"/>
-          <w:lang w:eastAsia="en-NZ"/>
-        </w:rPr>
-      </w:pPr>
-    </w:p>
-    <w:p>
-      <w:pPr>
-        <w:spacing w:after="0" w:line="240" w:lineRule="auto"/>
-        <w:rPr>
-          <w:rFonts w:ascii="Calibri" w:eastAsia="Times New Roman" w:hAnsi="Calibri" w:cs="Times New Roman"/>
-          <w:lang w:eastAsia="en-NZ"/>
-        </w:rPr>
-      </w:pPr>
-      <w:r>
-        <w:rPr>
-          <w:rFonts w:ascii="Calibri" w:eastAsia="Times New Roman" w:hAnsi="Calibri" w:cs="Times New Roman"/>
-          <w:lang w:eastAsia="en-NZ"/>
-        </w:rPr>
-        <w:t xml:space="preserve">Tools3d launcher can extends tools launch and include standard lib file of java3d and </w:t>
-      </w:r>
-      <w:proofErr w:type="spellStart"/>
-      <w:r>
-        <w:rPr>
-          <w:rFonts w:ascii="Calibri" w:eastAsia="Times New Roman" w:hAnsi="Calibri" w:cs="Times New Roman"/>
-          <w:lang w:eastAsia="en-NZ"/>
-        </w:rPr>
-        <w:t>jogl</w:t>
-      </w:r>
-      <w:proofErr w:type="spellEnd"/>
-      <w:r>
-        <w:rPr>
-          <w:rFonts w:ascii="Calibri" w:eastAsia="Times New Roman" w:hAnsi="Calibri" w:cs="Times New Roman"/>
-          <w:lang w:eastAsia="en-NZ"/>
-        </w:rPr>
-        <w:t xml:space="preserve"> and </w:t>
-      </w:r>
-      <w:proofErr w:type="spellStart"/>
-      <w:r>
-        <w:rPr>
-          <w:rFonts w:ascii="Calibri" w:eastAsia="Times New Roman" w:hAnsi="Calibri" w:cs="Times New Roman"/>
-          <w:lang w:eastAsia="en-NZ"/>
-        </w:rPr>
-        <w:t>ddraw</w:t>
-      </w:r>
-      <w:proofErr w:type="spellEnd"/>
-      <w:r>
-        <w:rPr>
-          <w:rFonts w:ascii="Calibri" w:eastAsia="Times New Roman" w:hAnsi="Calibri" w:cs="Times New Roman"/>
-          <w:lang w:eastAsia="en-NZ"/>
-        </w:rPr>
-        <w:t xml:space="preserve">=no etc. then app can send through </w:t>
-      </w:r>
-      <w:r>
-        <w:rPr>
-          <w:rFonts w:ascii="Calibri" w:eastAsia="Times New Roman" w:hAnsi="Calibri" w:cs="Times New Roman"/>
-          <w:lang w:eastAsia="en-NZ"/>
-        </w:rPr>
-        <w:t>its</w:t>
-      </w:r>
-      <w:r>
-        <w:rPr>
-          <w:rFonts w:ascii="Calibri" w:eastAsia="Times New Roman" w:hAnsi="Calibri" w:cs="Times New Roman"/>
-          <w:lang w:eastAsia="en-NZ"/>
-        </w:rPr>
-        <w:t xml:space="preserve"> own lib path files and options, each app will still have a bootstrap class invoked form the met</w:t>
-      </w:r>
-      <w:r>
-        <w:rPr>
-          <w:rFonts w:ascii="Calibri" w:eastAsia="Times New Roman" w:hAnsi="Calibri" w:cs="Times New Roman"/>
-          <w:lang w:eastAsia="en-NZ"/>
-        </w:rPr>
-        <w:t>a</w:t>
-      </w:r>
-      <w:r>
-        <w:rPr>
-          <w:rFonts w:ascii="Calibri" w:eastAsia="Times New Roman" w:hAnsi="Calibri" w:cs="Times New Roman"/>
-          <w:lang w:eastAsia="en-NZ"/>
-        </w:rPr>
-        <w:t xml:space="preserve"> inf</w:t>
-      </w:r>
-      <w:r>
-        <w:rPr>
-          <w:rFonts w:ascii="Calibri" w:eastAsia="Times New Roman" w:hAnsi="Calibri" w:cs="Times New Roman"/>
-          <w:lang w:eastAsia="en-NZ"/>
-        </w:rPr>
-        <w:t>o</w:t>
-      </w:r>
-      <w:r>
-        <w:rPr>
-          <w:rFonts w:ascii="Calibri" w:eastAsia="Times New Roman" w:hAnsi="Calibri" w:cs="Times New Roman"/>
-          <w:lang w:eastAsia="en-NZ"/>
-        </w:rPr>
-        <w:t xml:space="preserve"> but it will be cut down, but the start server code can still be invoked from it.</w:t>
-      </w:r>
-    </w:p>
-    <w:p>
-      <w:pPr>
-        <w:spacing w:after="0" w:line="240" w:lineRule="auto"/>
-        <w:rPr>
-          <w:rFonts w:ascii="Calibri" w:eastAsia="Times New Roman" w:hAnsi="Calibri" w:cs="Times New Roman"/>
-          <w:lang w:eastAsia="en-NZ"/>
-        </w:rPr>
-      </w:pPr>
-    </w:p>
-    <w:p>
-      <w:pPr>
-        <w:spacing w:after="0" w:line="240" w:lineRule="auto"/>
-        <w:rPr>
-          <w:rFonts w:ascii="Calibri" w:eastAsia="Times New Roman" w:hAnsi="Calibri" w:cs="Times New Roman"/>
-          <w:lang w:eastAsia="en-NZ"/>
-        </w:rPr>
-      </w:pPr>
-      <w:r>
-        <w:rPr>
-          <w:rFonts w:ascii="Calibri" w:eastAsia="Times New Roman" w:hAnsi="Calibri" w:cs="Times New Roman"/>
-          <w:lang w:eastAsia="en-NZ"/>
-        </w:rPr>
-        <w:t>The boot strap then calls the launcher which then calls the main app. So launcher is the main of the main app, but then calls a</w:t>
-      </w:r>
-      <w:r>
-        <w:rPr>
-          <w:rFonts w:ascii="Calibri" w:eastAsia="Times New Roman" w:hAnsi="Calibri" w:cs="Times New Roman"/>
-          <w:lang w:eastAsia="en-NZ"/>
-        </w:rPr>
-        <w:t xml:space="preserve"> </w:t>
+      <w:proofErr w:type="gramEnd"/>
+      <w:r>
+        <w:rPr>
+          <w:rFonts w:ascii="Calibri" w:eastAsia="Times New Roman" w:hAnsi="Calibri" w:cs="Times New Roman"/>
+          <w:lang w:eastAsia="en-NZ"/>
+        </w:rPr>
+        <w:t xml:space="preserve">, unzip including replace the main jar, hence it’s on a </w:t>
       </w:r>
       <w:r>
         <w:rPr>
@@ -1818,475 +2445,6 @@
           <w:rFonts w:ascii="Calibri" w:eastAsia="Times New Roman" w:hAnsi="Calibri" w:cs="Times New Roman"/>
           <w:lang w:eastAsia="en-NZ"/>
         </w:rPr>
-        <w:t xml:space="preserve"> thread???</w:t>
-      </w:r>
-    </w:p>
-    <w:p>
-      <w:pPr>
-        <w:spacing w:after="0" w:line="240" w:lineRule="auto"/>
-        <w:rPr>
-          <w:rFonts w:ascii="Calibri" w:eastAsia="Times New Roman" w:hAnsi="Calibri" w:cs="Times New Roman"/>
-          <w:lang w:eastAsia="en-NZ"/>
-        </w:rPr>
-      </w:pPr>
-    </w:p>
-    <w:p>
-      <w:pPr>
-        <w:spacing w:after="0" w:line="240" w:lineRule="auto"/>
-        <w:rPr>
-          <w:rFonts w:ascii="Calibri" w:eastAsia="Times New Roman" w:hAnsi="Calibri" w:cs="Times New Roman"/>
-          <w:lang w:eastAsia="en-NZ"/>
-        </w:rPr>
-      </w:pPr>
-      <w:r>
-        <w:rPr>
-          <w:rFonts w:ascii="Calibri" w:eastAsia="Times New Roman" w:hAnsi="Calibri" w:cs="Times New Roman"/>
-          <w:lang w:eastAsia="en-NZ"/>
-        </w:rPr>
-        <w:t xml:space="preserve">So is bootstrap and launcher the exact </w:t>
-      </w:r>
-      <w:r>
-        <w:rPr>
-          <w:rFonts w:ascii="Calibri" w:eastAsia="Times New Roman" w:hAnsi="Calibri" w:cs="Times New Roman"/>
-          <w:lang w:eastAsia="en-NZ"/>
-        </w:rPr>
-        <w:t>something</w:t>
-      </w:r>
-      <w:r>
-        <w:rPr>
-          <w:rFonts w:ascii="Calibri" w:eastAsia="Times New Roman" w:hAnsi="Calibri" w:cs="Times New Roman"/>
-          <w:lang w:eastAsia="en-NZ"/>
-        </w:rPr>
-        <w:t>?</w:t>
-      </w:r>
-    </w:p>
-    <w:p>
-      <w:pPr>
-        <w:spacing w:after="0" w:line="240" w:lineRule="auto"/>
-        <w:rPr>
-          <w:rFonts w:ascii="Calibri" w:eastAsia="Times New Roman" w:hAnsi="Calibri" w:cs="Times New Roman"/>
-          <w:lang w:eastAsia="en-NZ"/>
-        </w:rPr>
-      </w:pPr>
-      <w:r>
-        <w:rPr>
-          <w:rFonts w:ascii="Calibri" w:eastAsia="Times New Roman" w:hAnsi="Calibri" w:cs="Times New Roman"/>
-          <w:lang w:eastAsia="en-NZ"/>
-        </w:rPr>
-        <w:t>I have 3 types of launch</w:t>
-      </w:r>
-    </w:p>
-    <w:p>
-      <w:pPr>
-        <w:spacing w:after="0" w:line="240" w:lineRule="auto"/>
-        <w:rPr>
-          <w:rFonts w:ascii="Calibri" w:eastAsia="Times New Roman" w:hAnsi="Calibri" w:cs="Times New Roman"/>
-          <w:lang w:eastAsia="en-NZ"/>
-        </w:rPr>
-      </w:pPr>
-    </w:p>
-    <w:p>
-      <w:pPr>
-        <w:spacing w:after="0" w:line="240" w:lineRule="auto"/>
-        <w:rPr>
-          <w:rFonts w:ascii="Calibri" w:eastAsia="Times New Roman" w:hAnsi="Calibri" w:cs="Times New Roman"/>
-          <w:lang w:eastAsia="en-NZ"/>
-        </w:rPr>
-      </w:pPr>
-      <w:r>
-        <w:rPr>
-          <w:rFonts w:ascii="Calibri" w:eastAsia="Times New Roman" w:hAnsi="Calibri" w:cs="Times New Roman"/>
-          <w:lang w:eastAsia="en-NZ"/>
-        </w:rPr>
-        <w:t>Development</w:t>
-      </w:r>
-      <w:r>
-        <w:rPr>
-          <w:rFonts w:ascii="Calibri" w:eastAsia="Times New Roman" w:hAnsi="Calibri" w:cs="Times New Roman"/>
-          <w:lang w:eastAsia="en-NZ"/>
-        </w:rPr>
-        <w:t>:</w:t>
-      </w:r>
-    </w:p>
-    <w:p>
-      <w:pPr>
-        <w:spacing w:after="0" w:line="240" w:lineRule="auto"/>
-        <w:rPr>
-          <w:rFonts w:ascii="Calibri" w:eastAsia="Times New Roman" w:hAnsi="Calibri" w:cs="Times New Roman"/>
-          <w:lang w:eastAsia="en-NZ"/>
-        </w:rPr>
-      </w:pPr>
-      <w:r>
-        <w:rPr>
-          <w:rFonts w:ascii="Calibri" w:eastAsia="Times New Roman" w:hAnsi="Calibri" w:cs="Times New Roman"/>
-          <w:lang w:eastAsia="en-NZ"/>
-        </w:rPr>
-        <w:t xml:space="preserve">No updater required, no bootstrap required, but display resolution including full screen and </w:t>
-      </w:r>
-      <w:r>
-        <w:rPr>
-          <w:rFonts w:ascii="Calibri" w:eastAsia="Times New Roman" w:hAnsi="Calibri" w:cs="Times New Roman"/>
-          <w:lang w:eastAsia="en-NZ"/>
-        </w:rPr>
-        <w:t>an</w:t>
-      </w:r>
-      <w:r>
-        <w:rPr>
-          <w:rFonts w:ascii="Calibri" w:eastAsia="Times New Roman" w:hAnsi="Calibri" w:cs="Times New Roman"/>
-          <w:lang w:eastAsia="en-NZ"/>
-        </w:rPr>
-        <w:t>t</w:t>
-      </w:r>
-      <w:r>
-        <w:rPr>
-          <w:rFonts w:ascii="Calibri" w:eastAsia="Times New Roman" w:hAnsi="Calibri" w:cs="Times New Roman"/>
-          <w:lang w:eastAsia="en-NZ"/>
-        </w:rPr>
-        <w:t>ialiasing</w:t>
-      </w:r>
-      <w:r>
-        <w:rPr>
-          <w:rFonts w:ascii="Calibri" w:eastAsia="Times New Roman" w:hAnsi="Calibri" w:cs="Times New Roman"/>
-          <w:lang w:eastAsia="en-NZ"/>
-        </w:rPr>
-        <w:t xml:space="preserve"> </w:t>
-      </w:r>
-      <w:r>
-        <w:rPr>
-          <w:rFonts w:ascii="Calibri" w:eastAsia="Times New Roman" w:hAnsi="Calibri" w:cs="Times New Roman"/>
-          <w:lang w:eastAsia="en-NZ"/>
-        </w:rPr>
-        <w:t xml:space="preserve">I also want </w:t>
-      </w:r>
-      <w:r>
-        <w:rPr>
-          <w:rFonts w:ascii="Calibri" w:eastAsia="Times New Roman" w:hAnsi="Calibri" w:cs="Times New Roman"/>
-          <w:lang w:eastAsia="en-NZ"/>
-        </w:rPr>
-        <w:t>t</w:t>
-      </w:r>
-      <w:r>
-        <w:rPr>
-          <w:rFonts w:ascii="Calibri" w:eastAsia="Times New Roman" w:hAnsi="Calibri" w:cs="Times New Roman"/>
-          <w:lang w:eastAsia="en-NZ"/>
-        </w:rPr>
-        <w:t>o be able to optionally go jogl2 but I have no class path without boot strap, though all jars is in fact fine isn’t it?</w:t>
-      </w:r>
-    </w:p>
-    <w:p>
-      <w:pPr>
-        <w:spacing w:after="0" w:line="240" w:lineRule="auto"/>
-        <w:rPr>
-          <w:rFonts w:ascii="Calibri" w:eastAsia="Times New Roman" w:hAnsi="Calibri" w:cs="Times New Roman"/>
-          <w:lang w:eastAsia="en-NZ"/>
-        </w:rPr>
-      </w:pPr>
-    </w:p>
-    <w:p>
-      <w:pPr>
-        <w:spacing w:after="0" w:line="240" w:lineRule="auto"/>
-        <w:rPr>
-          <w:rFonts w:ascii="Calibri" w:eastAsia="Times New Roman" w:hAnsi="Calibri" w:cs="Times New Roman"/>
-          <w:lang w:eastAsia="en-NZ"/>
-        </w:rPr>
-      </w:pPr>
-      <w:r>
-        <w:rPr>
-          <w:rFonts w:ascii="Calibri" w:eastAsia="Times New Roman" w:hAnsi="Calibri" w:cs="Times New Roman"/>
-          <w:lang w:eastAsia="en-NZ"/>
-        </w:rPr>
-        <w:t>I also possibly just want setting to go so the display stuff could be property</w:t>
-      </w:r>
-      <w:r>
-        <w:rPr>
-          <w:rFonts w:ascii="Calibri" w:eastAsia="Times New Roman" w:hAnsi="Calibri" w:cs="Times New Roman"/>
-          <w:lang w:eastAsia="en-NZ"/>
-        </w:rPr>
-        <w:t xml:space="preserve"> </w:t>
-      </w:r>
-      <w:r>
-        <w:rPr>
-          <w:rFonts w:ascii="Calibri" w:eastAsia="Times New Roman" w:hAnsi="Calibri" w:cs="Times New Roman"/>
-          <w:lang w:eastAsia="en-NZ"/>
-        </w:rPr>
-        <w:t>loader</w:t>
-      </w:r>
-      <w:r>
-        <w:rPr>
-          <w:rFonts w:ascii="Calibri" w:eastAsia="Times New Roman" w:hAnsi="Calibri" w:cs="Times New Roman"/>
-          <w:lang w:eastAsia="en-NZ"/>
-        </w:rPr>
-        <w:t xml:space="preserve"> - </w:t>
-      </w:r>
-      <w:proofErr w:type="spellStart"/>
-      <w:proofErr w:type="gramStart"/>
-      <w:r>
-        <w:rPr>
-          <w:rFonts w:ascii="Calibri" w:eastAsia="Times New Roman" w:hAnsi="Calibri" w:cs="Times New Roman"/>
-          <w:lang w:eastAsia="en-NZ"/>
-        </w:rPr>
-        <w:t>ed</w:t>
-      </w:r>
-      <w:proofErr w:type="spellEnd"/>
-      <w:proofErr w:type="gramEnd"/>
-      <w:r>
-        <w:rPr>
-          <w:rFonts w:ascii="Calibri" w:eastAsia="Times New Roman" w:hAnsi="Calibri" w:cs="Times New Roman"/>
-          <w:lang w:eastAsia="en-NZ"/>
-        </w:rPr>
-        <w:t xml:space="preserve"> and recalled for straight boot up, however what</w:t>
-      </w:r>
-      <w:r>
-        <w:rPr>
-          <w:rFonts w:ascii="Calibri" w:eastAsia="Times New Roman" w:hAnsi="Calibri" w:cs="Times New Roman"/>
-          <w:lang w:eastAsia="en-NZ"/>
-        </w:rPr>
-        <w:t>’</w:t>
-      </w:r>
-      <w:r>
-        <w:rPr>
-          <w:rFonts w:ascii="Calibri" w:eastAsia="Times New Roman" w:hAnsi="Calibri" w:cs="Times New Roman"/>
-          <w:lang w:eastAsia="en-NZ"/>
-        </w:rPr>
-        <w:t>s happened on a setting change? Restart is classic</w:t>
-      </w:r>
-    </w:p>
-    <w:p>
-      <w:pPr>
-        <w:spacing w:after="0" w:line="240" w:lineRule="auto"/>
-        <w:rPr>
-          <w:rFonts w:ascii="Calibri" w:eastAsia="Times New Roman" w:hAnsi="Calibri" w:cs="Times New Roman"/>
-          <w:lang w:eastAsia="en-NZ"/>
-        </w:rPr>
-      </w:pPr>
-    </w:p>
-    <w:p>
-      <w:pPr>
-        <w:spacing w:after="0" w:line="240" w:lineRule="auto"/>
-        <w:rPr>
-          <w:rFonts w:ascii="Calibri" w:eastAsia="Times New Roman" w:hAnsi="Calibri" w:cs="Times New Roman"/>
-          <w:lang w:eastAsia="en-NZ"/>
-        </w:rPr>
-      </w:pPr>
-      <w:r>
-        <w:rPr>
-          <w:rFonts w:ascii="Calibri" w:eastAsia="Times New Roman" w:hAnsi="Calibri" w:cs="Times New Roman"/>
-          <w:lang w:eastAsia="en-NZ"/>
-        </w:rPr>
-        <w:t>Boot strap</w:t>
-      </w:r>
-      <w:r>
-        <w:rPr>
-          <w:rFonts w:ascii="Calibri" w:eastAsia="Times New Roman" w:hAnsi="Calibri" w:cs="Times New Roman"/>
-          <w:lang w:eastAsia="en-NZ"/>
-        </w:rPr>
-        <w:t>:</w:t>
-      </w:r>
-      <w:r>
-        <w:rPr>
-          <w:rFonts w:ascii="Calibri" w:eastAsia="Times New Roman" w:hAnsi="Calibri" w:cs="Times New Roman"/>
-          <w:lang w:eastAsia="en-NZ"/>
-        </w:rPr>
-        <w:t xml:space="preserve"> </w:t>
-      </w:r>
-    </w:p>
-    <w:p>
-      <w:pPr>
-        <w:spacing w:after="0" w:line="240" w:lineRule="auto"/>
-        <w:rPr>
-          <w:rFonts w:ascii="Calibri" w:eastAsia="Times New Roman" w:hAnsi="Calibri" w:cs="Times New Roman"/>
-          <w:lang w:eastAsia="en-NZ"/>
-        </w:rPr>
-      </w:pPr>
-      <w:r>
-        <w:rPr>
-          <w:rFonts w:ascii="Calibri" w:eastAsia="Times New Roman" w:hAnsi="Calibri" w:cs="Times New Roman"/>
-          <w:lang w:eastAsia="en-NZ"/>
-        </w:rPr>
-        <w:t>Jar file only, must spawn process, want to end this process, so best to hand a log file across and get the main to pump out to log.</w:t>
-      </w:r>
-    </w:p>
-    <w:p>
-      <w:pPr>
-        <w:spacing w:after="0" w:line="240" w:lineRule="auto"/>
-        <w:rPr>
-          <w:rFonts w:ascii="Calibri" w:eastAsia="Times New Roman" w:hAnsi="Calibri" w:cs="Times New Roman"/>
-          <w:lang w:eastAsia="en-NZ"/>
-        </w:rPr>
-      </w:pPr>
-      <w:r>
-        <w:rPr>
-          <w:rFonts w:ascii="Calibri" w:eastAsia="Times New Roman" w:hAnsi="Calibri" w:cs="Times New Roman"/>
-          <w:lang w:eastAsia="en-NZ"/>
-        </w:rPr>
-        <w:t>Display selection does not require anything but core java, so bootstrap can use it too</w:t>
-      </w:r>
-    </w:p>
-    <w:p>
-      <w:pPr>
-        <w:spacing w:after="0" w:line="240" w:lineRule="auto"/>
-        <w:rPr>
-          <w:rFonts w:ascii="Calibri" w:eastAsia="Times New Roman" w:hAnsi="Calibri" w:cs="Times New Roman"/>
-          <w:lang w:eastAsia="en-NZ"/>
-        </w:rPr>
-      </w:pPr>
-      <w:r>
-        <w:rPr>
-          <w:rFonts w:ascii="Calibri" w:eastAsia="Times New Roman" w:hAnsi="Calibri" w:cs="Times New Roman"/>
-          <w:lang w:eastAsia="en-NZ"/>
-        </w:rPr>
-        <w:t>However boot strap needs to be a separate jar form the main</w:t>
-      </w:r>
-      <w:r>
-        <w:rPr>
-          <w:rFonts w:ascii="Calibri" w:eastAsia="Times New Roman" w:hAnsi="Calibri" w:cs="Times New Roman"/>
-          <w:lang w:eastAsia="en-NZ"/>
-        </w:rPr>
-        <w:t xml:space="preserve"> </w:t>
-      </w:r>
-      <w:r>
-        <w:rPr>
-          <w:rFonts w:ascii="Calibri" w:eastAsia="Times New Roman" w:hAnsi="Calibri" w:cs="Times New Roman"/>
-          <w:lang w:eastAsia="en-NZ"/>
-        </w:rPr>
-        <w:t xml:space="preserve">which means that the </w:t>
-      </w:r>
-      <w:r>
-        <w:rPr>
-          <w:rFonts w:ascii="Calibri" w:eastAsia="Times New Roman" w:hAnsi="Calibri" w:cs="Times New Roman"/>
-          <w:lang w:eastAsia="en-NZ"/>
-        </w:rPr>
-        <w:t>selections</w:t>
-      </w:r>
-      <w:r>
-        <w:rPr>
-          <w:rFonts w:ascii="Calibri" w:eastAsia="Times New Roman" w:hAnsi="Calibri" w:cs="Times New Roman"/>
-          <w:lang w:eastAsia="en-NZ"/>
-        </w:rPr>
-        <w:t xml:space="preserve"> form boot strap need </w:t>
-      </w:r>
-      <w:r>
-        <w:rPr>
-          <w:rFonts w:ascii="Calibri" w:eastAsia="Times New Roman" w:hAnsi="Calibri" w:cs="Times New Roman"/>
-          <w:lang w:eastAsia="en-NZ"/>
-        </w:rPr>
-        <w:t>to</w:t>
-      </w:r>
-      <w:r>
-        <w:rPr>
-          <w:rFonts w:ascii="Calibri" w:eastAsia="Times New Roman" w:hAnsi="Calibri" w:cs="Times New Roman"/>
-          <w:lang w:eastAsia="en-NZ"/>
-        </w:rPr>
-        <w:t xml:space="preserve"> go across to the main app, but that’s just the </w:t>
-      </w:r>
-      <w:proofErr w:type="spellStart"/>
-      <w:r>
-        <w:rPr>
-          <w:rFonts w:ascii="Calibri" w:eastAsia="Times New Roman" w:hAnsi="Calibri" w:cs="Times New Roman"/>
-          <w:lang w:eastAsia="en-NZ"/>
-        </w:rPr>
-        <w:t>config</w:t>
-      </w:r>
-      <w:proofErr w:type="spellEnd"/>
-      <w:r>
-        <w:rPr>
-          <w:rFonts w:ascii="Calibri" w:eastAsia="Times New Roman" w:hAnsi="Calibri" w:cs="Times New Roman"/>
-          <w:lang w:eastAsia="en-NZ"/>
-        </w:rPr>
-        <w:t xml:space="preserve"> </w:t>
-      </w:r>
-      <w:proofErr w:type="spellStart"/>
-      <w:r>
-        <w:rPr>
-          <w:rFonts w:ascii="Calibri" w:eastAsia="Times New Roman" w:hAnsi="Calibri" w:cs="Times New Roman"/>
-          <w:lang w:eastAsia="en-NZ"/>
-        </w:rPr>
-        <w:t>ini</w:t>
-      </w:r>
-      <w:proofErr w:type="spellEnd"/>
-      <w:r>
-        <w:rPr>
-          <w:rFonts w:ascii="Calibri" w:eastAsia="Times New Roman" w:hAnsi="Calibri" w:cs="Times New Roman"/>
-          <w:lang w:eastAsia="en-NZ"/>
-        </w:rPr>
-        <w:t xml:space="preserve"> file anyway</w:t>
-      </w:r>
-      <w:r>
-        <w:rPr>
-          <w:rFonts w:ascii="Calibri" w:eastAsia="Times New Roman" w:hAnsi="Calibri" w:cs="Times New Roman"/>
-          <w:lang w:eastAsia="en-NZ"/>
-        </w:rPr>
-        <w:t>.</w:t>
-      </w:r>
-    </w:p>
-    <w:p>
-      <w:pPr>
-        <w:spacing w:after="0" w:line="240" w:lineRule="auto"/>
-        <w:rPr>
-          <w:rFonts w:ascii="Calibri" w:eastAsia="Times New Roman" w:hAnsi="Calibri" w:cs="Times New Roman"/>
-          <w:lang w:eastAsia="en-NZ"/>
-        </w:rPr>
-      </w:pPr>
-    </w:p>
-    <w:p>
-      <w:pPr>
-        <w:spacing w:after="0" w:line="240" w:lineRule="auto"/>
-        <w:rPr>
-          <w:rFonts w:ascii="Calibri" w:eastAsia="Times New Roman" w:hAnsi="Calibri" w:cs="Times New Roman"/>
-          <w:lang w:eastAsia="en-NZ"/>
-        </w:rPr>
-      </w:pPr>
-      <w:r>
-        <w:rPr>
-          <w:rFonts w:ascii="Calibri" w:eastAsia="Times New Roman" w:hAnsi="Calibri" w:cs="Times New Roman"/>
-          <w:lang w:eastAsia="en-NZ"/>
-        </w:rPr>
-        <w:t>Boot strap also wants to update the game f</w:t>
-      </w:r>
-      <w:r>
-        <w:rPr>
-          <w:rFonts w:ascii="Calibri" w:eastAsia="Times New Roman" w:hAnsi="Calibri" w:cs="Times New Roman"/>
-          <w:lang w:eastAsia="en-NZ"/>
-        </w:rPr>
-        <w:t>r</w:t>
-      </w:r>
-      <w:r>
-        <w:rPr>
-          <w:rFonts w:ascii="Calibri" w:eastAsia="Times New Roman" w:hAnsi="Calibri" w:cs="Times New Roman"/>
-          <w:lang w:eastAsia="en-NZ"/>
-        </w:rPr>
-        <w:t xml:space="preserve">om a </w:t>
-      </w:r>
-      <w:proofErr w:type="spellStart"/>
-      <w:proofErr w:type="gramStart"/>
-      <w:r>
-        <w:rPr>
-          <w:rFonts w:ascii="Calibri" w:eastAsia="Times New Roman" w:hAnsi="Calibri" w:cs="Times New Roman"/>
-          <w:lang w:eastAsia="en-NZ"/>
-        </w:rPr>
-        <w:t>url</w:t>
-      </w:r>
-      <w:proofErr w:type="spellEnd"/>
-      <w:proofErr w:type="gramEnd"/>
-      <w:r>
-        <w:rPr>
-          <w:rFonts w:ascii="Calibri" w:eastAsia="Times New Roman" w:hAnsi="Calibri" w:cs="Times New Roman"/>
-          <w:lang w:eastAsia="en-NZ"/>
-        </w:rPr>
-        <w:t xml:space="preserve">, unzip including replace the main jar, hence it’s on a </w:t>
-      </w:r>
-      <w:r>
-        <w:rPr>
-          <w:rFonts w:ascii="Calibri" w:eastAsia="Times New Roman" w:hAnsi="Calibri" w:cs="Times New Roman"/>
-          <w:lang w:eastAsia="en-NZ"/>
-        </w:rPr>
-        <w:t>separate</w:t>
-      </w:r>
-      <w:r>
-        <w:rPr>
-          <w:rFonts w:ascii="Calibri" w:eastAsia="Times New Roman" w:hAnsi="Calibri" w:cs="Times New Roman"/>
-          <w:lang w:eastAsia="en-NZ"/>
-        </w:rPr>
         <w:t xml:space="preserve"> jar.</w:t>
       </w:r>
     </w:p>
@@ -2427,7 +2585,6 @@
         <w:pStyle w:val="NormalWeb"/>
       </w:pPr>
       <w:r>
-        <w:lastRenderedPageBreak/>
         <w:t>The first solution you could choose would be to install the files in the extensions folder of the JVM (JAVA_HOME\lib\</w:t>
       </w:r>
       <w:proofErr w:type="spellStart"/>

</xml_diff>

<commit_message>
More boot strap stuff
</commit_message>
<xml_diff>
--- a/ElderScrollsExplorer/ScrollsExplorer.docx
+++ b/ElderScrollsExplorer/ScrollsExplorer.docx
@@ -28,10 +28,7 @@
         <w:spacing w:after="0"/>
       </w:pPr>
       <w:r>
-        <w:t>New error log system ftp location, user with complex password stored as bytes and accessed via reflection to hide it away</w:t>
-      </w:r>
-      <w:r>
-        <w:t>, at the end boot strap can as about upload of file (only from boot strap), if file not 0 size, remove java3d error output at start</w:t>
+        <w:t>I need a generic get system data system so I can upload it to the error log system</w:t>
       </w:r>
     </w:p>
     <w:p>
@@ -43,13 +40,79 @@
         </w:numPr>
         <w:spacing w:after="0"/>
       </w:pPr>
+      <w:r>
+        <w:t>I need a help screen, html like dune, with “Ok, got it”, “Remind me later” buttons at bottom, describing the FTP system and showing the buttons to use</w:t>
+      </w:r>
+      <w:r>
+        <w:t xml:space="preserve">, </w:t>
+      </w:r>
+      <w:r>
+        <w:t>ESE readme.txt is hilariously out of date</w:t>
+      </w:r>
+    </w:p>
+    <w:p>
+      <w:pPr>
+        <w:pStyle w:val="ListParagraph"/>
+        <w:numPr>
+          <w:ilvl w:val="0"/>
+          <w:numId w:val="1"/>
+        </w:numPr>
+        <w:spacing w:after="0"/>
+      </w:pPr>
       <w:bookmarkStart w:id="0" w:name="_GoBack"/>
       <w:bookmarkEnd w:id="0"/>
       <w:r>
+        <w:t>I really must make the quick warp a decent god-damn system</w:t>
+      </w:r>
+      <w:r>
+        <w:t>, it constantly ignores my input!</w:t>
+      </w:r>
+    </w:p>
+    <w:p>
+      <w:pPr>
+        <w:pStyle w:val="ListParagraph"/>
+        <w:numPr>
+          <w:ilvl w:val="0"/>
+          <w:numId w:val="1"/>
+        </w:numPr>
+        <w:spacing w:after="0"/>
+      </w:pPr>
+      <w:r>
+        <w:t>New error log system ftp location, user with complex password stored as bytes and accessed via reflection to hide it away</w:t>
+      </w:r>
+      <w:r>
+        <w:t>, at the end boot strap can as about upload of file (only from boot strap), if file not 0 size, remove java3d error output at start</w:t>
+      </w:r>
+      <w:r>
+        <w:t xml:space="preserve"> </w:t>
+      </w:r>
+      <w:r>
+        <w:rPr>
+          <w:highlight w:val="yellow"/>
+        </w:rPr>
+        <w:t>&lt;-done</w:t>
+      </w:r>
+    </w:p>
+    <w:p>
+      <w:pPr>
+        <w:pStyle w:val="ListParagraph"/>
+        <w:numPr>
+          <w:ilvl w:val="0"/>
+          <w:numId w:val="1"/>
+        </w:numPr>
+        <w:spacing w:after="0"/>
+      </w:pPr>
+      <w:r>
         <w:t>http download cancel button</w:t>
       </w:r>
       <w:r>
-        <w:t xml:space="preserve"> &lt;-done</w:t>
+        <w:t xml:space="preserve"> </w:t>
+      </w:r>
+      <w:r>
+        <w:rPr>
+          <w:highlight w:val="yellow"/>
+        </w:rPr>
+        <w:t>&lt;-done</w:t>
       </w:r>
     </w:p>
     <w:p>
@@ -406,7 +469,16 @@
         <w:spacing w:after="0"/>
       </w:pPr>
       <w:r>
-        <w:t>TES3: actor fade no working, so too many monsters slow it down</w:t>
+        <w:t xml:space="preserve">I need </w:t>
+      </w:r>
+      <w:r>
+        <w:t xml:space="preserve">proper </w:t>
+      </w:r>
+      <w:r>
+        <w:t>version numbers, I should version my jar, then I can use “current jar name” in all the boot strap stuff, I can then parse it and pull the right zip file down (assuming correct naming)</w:t>
+      </w:r>
+      <w:r>
+        <w:t>. This will also allow upgrade to not be a != but a &gt;</w:t>
       </w:r>
     </w:p>
     <w:p>
@@ -419,15 +491,7 @@
         <w:spacing w:after="0"/>
       </w:pPr>
       <w:r>
-        <w:t xml:space="preserve">TES5: animation still have </w:t>
-      </w:r>
-      <w:proofErr w:type="spellStart"/>
-      <w:r>
-        <w:t>accum</w:t>
-      </w:r>
-      <w:proofErr w:type="spellEnd"/>
-      <w:r>
-        <w:t xml:space="preserve"> bugs</w:t>
+        <w:t>TES3: actor fade no working, so too many monsters slow it down</w:t>
       </w:r>
     </w:p>
     <w:p>
@@ -440,46 +504,15 @@
         <w:spacing w:after="0"/>
       </w:pPr>
       <w:r>
-        <w:t xml:space="preserve">Using </w:t>
-      </w:r>
-      <w:proofErr w:type="spellStart"/>
-      <w:r>
-        <w:t>obliv</w:t>
-      </w:r>
-      <w:proofErr w:type="spellEnd"/>
-      <w:r>
-        <w:t xml:space="preserve"> </w:t>
-      </w:r>
-      <w:proofErr w:type="spellStart"/>
-      <w:r>
-        <w:t>spiderdaedra</w:t>
-      </w:r>
-      <w:proofErr w:type="spellEnd"/>
-      <w:r>
-        <w:t xml:space="preserve"> I see skin failing to map quite badly, I presume that bones </w:t>
-      </w:r>
-      <w:r>
-        <w:t>fail</w:t>
-      </w:r>
-      <w:r>
-        <w:t xml:space="preserve"> too </w:t>
-      </w:r>
-      <w:r>
-        <w:t>in a different bug</w:t>
-      </w:r>
-      <w:r>
-        <w:t xml:space="preserve"> </w:t>
-      </w:r>
-      <w:r>
-        <w:t xml:space="preserve">(tight shoulder thing). This skin failure is also shown in the </w:t>
-      </w:r>
-      <w:proofErr w:type="spellStart"/>
-      <w:r>
-        <w:t>skyrim</w:t>
-      </w:r>
-      <w:proofErr w:type="spellEnd"/>
-      <w:r>
-        <w:t xml:space="preserve"> cock ups</w:t>
+        <w:t xml:space="preserve">TES5: animation still have </w:t>
+      </w:r>
+      <w:proofErr w:type="spellStart"/>
+      <w:r>
+        <w:t>accum</w:t>
+      </w:r>
+      <w:proofErr w:type="spellEnd"/>
+      <w:r>
+        <w:t xml:space="preserve"> bugs</w:t>
       </w:r>
     </w:p>
     <w:p>
@@ -491,73 +524,47 @@
         </w:numPr>
         <w:spacing w:after="0"/>
       </w:pPr>
-      <w:proofErr w:type="spellStart"/>
-      <w:r>
-        <w:t>JInternalFrames</w:t>
-      </w:r>
-      <w:proofErr w:type="spellEnd"/>
-      <w:r>
-        <w:t xml:space="preserve"> for</w:t>
-      </w:r>
+      <w:r>
+        <w:t xml:space="preserve">Using </w:t>
+      </w:r>
+      <w:proofErr w:type="spellStart"/>
+      <w:r>
+        <w:t>obliv</w:t>
+      </w:r>
+      <w:proofErr w:type="spellEnd"/>
       <w:r>
         <w:t xml:space="preserve"> </w:t>
       </w:r>
       <w:proofErr w:type="spellStart"/>
       <w:r>
-        <w:t>DisplayDialog</w:t>
-      </w:r>
-      <w:proofErr w:type="spellEnd"/>
-      <w:r>
-        <w:t xml:space="preserve"> to allow </w:t>
-      </w:r>
-      <w:r>
-        <w:t>them to</w:t>
-      </w:r>
-      <w:r>
-        <w:t xml:space="preserve"> show on a </w:t>
-      </w:r>
-      <w:r>
-        <w:t>full screen</w:t>
+        <w:t>spiderdaedra</w:t>
+      </w:r>
+      <w:proofErr w:type="spellEnd"/>
+      <w:r>
+        <w:t xml:space="preserve"> I see skin failing to map quite badly, I presume that bones </w:t>
+      </w:r>
+      <w:r>
+        <w:t>fail</w:t>
+      </w:r>
+      <w:r>
+        <w:t xml:space="preserve"> too </w:t>
+      </w:r>
+      <w:r>
+        <w:t>in a different bug</w:t>
       </w:r>
       <w:r>
         <w:t xml:space="preserve"> </w:t>
       </w:r>
       <w:r>
-        <w:t>without</w:t>
-      </w:r>
-      <w:r>
-        <w:t xml:space="preserve"> </w:t>
-      </w:r>
-      <w:r>
-        <w:t>jumping back</w:t>
-      </w:r>
-      <w:r>
-        <w:t xml:space="preserve"> or being lost on mac</w:t>
-      </w:r>
-      <w:r>
-        <w:t>.</w:t>
-      </w:r>
-      <w:r>
-        <w:t xml:space="preserve"> </w:t>
-      </w:r>
-      <w:r>
-        <w:t xml:space="preserve">The escape button exit should be on screen </w:t>
-      </w:r>
-      <w:proofErr w:type="spellStart"/>
-      <w:r>
-        <w:t>hud</w:t>
-      </w:r>
-      <w:proofErr w:type="spellEnd"/>
-      <w:r>
-        <w:t xml:space="preserve"> not popup because </w:t>
-      </w:r>
-      <w:proofErr w:type="spellStart"/>
-      <w:r>
-        <w:t>fullscreen</w:t>
-      </w:r>
-      <w:proofErr w:type="spellEnd"/>
-      <w:r>
-        <w:t xml:space="preserve"> and it don’t play nice</w:t>
+        <w:t xml:space="preserve">(tight shoulder thing). This skin failure is also shown in the </w:t>
+      </w:r>
+      <w:proofErr w:type="spellStart"/>
+      <w:r>
+        <w:t>skyrim</w:t>
+      </w:r>
+      <w:proofErr w:type="spellEnd"/>
+      <w:r>
+        <w:t xml:space="preserve"> cock ups</w:t>
       </w:r>
     </w:p>
     <w:p>
@@ -569,8 +576,73 @@
         </w:numPr>
         <w:spacing w:after="0"/>
       </w:pPr>
-      <w:r>
-        <w:t>The physics synchronized calls now make the KCC pause on load of new land!</w:t>
+      <w:proofErr w:type="spellStart"/>
+      <w:r>
+        <w:t>JInternalFrames</w:t>
+      </w:r>
+      <w:proofErr w:type="spellEnd"/>
+      <w:r>
+        <w:t xml:space="preserve"> for</w:t>
+      </w:r>
+      <w:r>
+        <w:t xml:space="preserve"> </w:t>
+      </w:r>
+      <w:proofErr w:type="spellStart"/>
+      <w:r>
+        <w:t>DisplayDialog</w:t>
+      </w:r>
+      <w:proofErr w:type="spellEnd"/>
+      <w:r>
+        <w:t xml:space="preserve"> to allow </w:t>
+      </w:r>
+      <w:r>
+        <w:t>them to</w:t>
+      </w:r>
+      <w:r>
+        <w:t xml:space="preserve"> show on a </w:t>
+      </w:r>
+      <w:r>
+        <w:t>full screen</w:t>
+      </w:r>
+      <w:r>
+        <w:t xml:space="preserve"> </w:t>
+      </w:r>
+      <w:r>
+        <w:t>without</w:t>
+      </w:r>
+      <w:r>
+        <w:t xml:space="preserve"> </w:t>
+      </w:r>
+      <w:r>
+        <w:t>jumping back</w:t>
+      </w:r>
+      <w:r>
+        <w:t xml:space="preserve"> or being lost on mac</w:t>
+      </w:r>
+      <w:r>
+        <w:t>.</w:t>
+      </w:r>
+      <w:r>
+        <w:t xml:space="preserve"> </w:t>
+      </w:r>
+      <w:r>
+        <w:t xml:space="preserve">The escape button exit should be on screen </w:t>
+      </w:r>
+      <w:proofErr w:type="spellStart"/>
+      <w:r>
+        <w:t>hud</w:t>
+      </w:r>
+      <w:proofErr w:type="spellEnd"/>
+      <w:r>
+        <w:t xml:space="preserve"> not popup because </w:t>
+      </w:r>
+      <w:proofErr w:type="spellStart"/>
+      <w:r>
+        <w:t>fullscreen</w:t>
+      </w:r>
+      <w:proofErr w:type="spellEnd"/>
+      <w:r>
+        <w:t xml:space="preserve"> and it don’t play nice</w:t>
       </w:r>
     </w:p>
     <w:p>
@@ -583,30 +655,7 @@
         <w:spacing w:after="0"/>
       </w:pPr>
       <w:r>
-        <w:t xml:space="preserve">I should use Stack </w:t>
-      </w:r>
-      <w:proofErr w:type="spellStart"/>
-      <w:r>
-        <w:t>alloc</w:t>
-      </w:r>
-      <w:proofErr w:type="spellEnd"/>
-      <w:r>
-        <w:t xml:space="preserve"> in any performant areas??</w:t>
-      </w:r>
-      <w:r>
-        <w:t xml:space="preserve"> How would I know there</w:t>
-      </w:r>
-      <w:r>
-        <w:t xml:space="preserve"> i</w:t>
-      </w:r>
-      <w:r>
-        <w:t>s a</w:t>
-      </w:r>
-      <w:r>
-        <w:t>n</w:t>
-      </w:r>
-      <w:r>
-        <w:t xml:space="preserve"> object burn issue? How would I test speed improvement?</w:t>
+        <w:t>The physics synchronized calls now make the KCC pause on load of new land!</w:t>
       </w:r>
     </w:p>
     <w:p>
@@ -619,23 +668,38 @@
         <w:spacing w:after="0"/>
       </w:pPr>
       <w:r>
-        <w:t xml:space="preserve">The </w:t>
-      </w:r>
-      <w:proofErr w:type="spellStart"/>
-      <w:r>
-        <w:t>config</w:t>
-      </w:r>
-      <w:proofErr w:type="spellEnd"/>
-      <w:r>
-        <w:t xml:space="preserve"> loader, properties loader and </w:t>
-      </w:r>
-      <w:proofErr w:type="spellStart"/>
-      <w:r>
-        <w:t>prefs</w:t>
-      </w:r>
-      <w:proofErr w:type="spellEnd"/>
-      <w:r>
-        <w:t xml:space="preserve"> loader system should be bought together into a mega loader, with order of load, and command line loader</w:t>
+        <w:t xml:space="preserve">I should use Stack </w:t>
+      </w:r>
+      <w:proofErr w:type="spellStart"/>
+      <w:r>
+        <w:t>alloc</w:t>
+      </w:r>
+      <w:proofErr w:type="spellEnd"/>
+      <w:r>
+        <w:t xml:space="preserve"> in any performant areas??</w:t>
+      </w:r>
+      <w:r>
+        <w:t xml:space="preserve"> How would I know there</w:t>
+      </w:r>
+      <w:r>
+        <w:t xml:space="preserve"> i</w:t>
+      </w:r>
+      <w:r>
+        <w:t>s a</w:t>
+      </w:r>
+      <w:r>
+        <w:t>n</w:t>
+      </w:r>
+      <w:r>
+        <w:t xml:space="preserve"> object burn </w:t>
+      </w:r>
+      <w:proofErr w:type="gramStart"/>
+      <w:r>
+        <w:t>issue</w:t>
+      </w:r>
+      <w:proofErr w:type="gramEnd"/>
+      <w:r>
+        <w:t>? How would I test speed improvement?</w:t>
       </w:r>
     </w:p>
     <w:p>
@@ -648,7 +712,24 @@
         <w:spacing w:after="0"/>
       </w:pPr>
       <w:r>
-        <w:t>When a card gives back 16bit depth buffer (ever?) must reduce front and back clip</w:t>
+        <w:lastRenderedPageBreak/>
+        <w:t xml:space="preserve">The </w:t>
+      </w:r>
+      <w:proofErr w:type="spellStart"/>
+      <w:r>
+        <w:t>config</w:t>
+      </w:r>
+      <w:proofErr w:type="spellEnd"/>
+      <w:r>
+        <w:t xml:space="preserve"> loader, properties loader and </w:t>
+      </w:r>
+      <w:proofErr w:type="spellStart"/>
+      <w:r>
+        <w:t>prefs</w:t>
+      </w:r>
+      <w:proofErr w:type="spellEnd"/>
+      <w:r>
+        <w:t xml:space="preserve"> loader system should be bought together into a mega loader, with order of load, and command line loader</w:t>
       </w:r>
     </w:p>
     <w:p>
@@ -661,34 +742,7 @@
         <w:spacing w:after="0"/>
       </w:pPr>
       <w:r>
-        <w:t xml:space="preserve">Distant textures appear to have black back in them again? In particular Fallout, notice yellow lines on road badly minify, and distant windmill by megaton front. </w:t>
-      </w:r>
-      <w:proofErr w:type="spellStart"/>
-      <w:r>
-        <w:t>Dds</w:t>
-      </w:r>
-      <w:proofErr w:type="spellEnd"/>
-      <w:r>
-        <w:t xml:space="preserve"> viewer does not show, must be appearance </w:t>
-      </w:r>
-      <w:proofErr w:type="spellStart"/>
-      <w:r>
-        <w:t>prob</w:t>
-      </w:r>
-      <w:proofErr w:type="spellEnd"/>
-      <w:r>
-        <w:t>?</w:t>
-      </w:r>
-      <w:r>
-        <w:t xml:space="preserve"> But </w:t>
-      </w:r>
-      <w:proofErr w:type="spellStart"/>
-      <w:r>
-        <w:t>nifskope</w:t>
-      </w:r>
-      <w:proofErr w:type="spellEnd"/>
-      <w:r>
-        <w:t xml:space="preserve"> does show it too a bit</w:t>
+        <w:t>When a card gives back 16bit depth buffer (ever?) must reduce front and back clip</w:t>
       </w:r>
     </w:p>
     <w:p>
@@ -701,42 +755,35 @@
         <w:spacing w:after="0"/>
       </w:pPr>
       <w:r>
-        <w:t xml:space="preserve">The </w:t>
-      </w:r>
-      <w:r>
-        <w:t>gross</w:t>
-      </w:r>
-      <w:r>
-        <w:t xml:space="preserve"> </w:t>
-      </w:r>
-      <w:proofErr w:type="spellStart"/>
-      <w:r>
-        <w:t>lods</w:t>
-      </w:r>
-      <w:proofErr w:type="spellEnd"/>
-      <w:r>
-        <w:t xml:space="preserve"> are lit </w:t>
-      </w:r>
-      <w:r>
-        <w:t>u</w:t>
-      </w:r>
-      <w:r>
-        <w:t>p more than the close ones?</w:t>
-      </w:r>
-      <w:r>
-        <w:t xml:space="preserve"> Check material light values </w:t>
-      </w:r>
-      <w:r>
-        <w:t>f</w:t>
-      </w:r>
-      <w:r>
-        <w:t xml:space="preserve">or land and </w:t>
-      </w:r>
-      <w:proofErr w:type="spellStart"/>
-      <w:r>
-        <w:t>lods</w:t>
-      </w:r>
-      <w:proofErr w:type="spellEnd"/>
+        <w:t xml:space="preserve">Distant textures appear to have black back in them again? In particular Fallout, notice yellow lines on road badly minify, and distant windmill by megaton front. </w:t>
+      </w:r>
+      <w:proofErr w:type="spellStart"/>
+      <w:r>
+        <w:t>Dds</w:t>
+      </w:r>
+      <w:proofErr w:type="spellEnd"/>
+      <w:r>
+        <w:t xml:space="preserve"> viewer does not show, must be appearance </w:t>
+      </w:r>
+      <w:proofErr w:type="spellStart"/>
+      <w:r>
+        <w:t>prob</w:t>
+      </w:r>
+      <w:proofErr w:type="spellEnd"/>
+      <w:r>
+        <w:t>?</w:t>
+      </w:r>
+      <w:r>
+        <w:t xml:space="preserve"> But </w:t>
+      </w:r>
+      <w:proofErr w:type="spellStart"/>
+      <w:r>
+        <w:t>nifskope</w:t>
+      </w:r>
+      <w:proofErr w:type="spellEnd"/>
+      <w:r>
+        <w:t xml:space="preserve"> does show it too a bit</w:t>
+      </w:r>
     </w:p>
     <w:p>
       <w:pPr>
@@ -748,11 +795,40 @@
         <w:spacing w:after="0"/>
       </w:pPr>
       <w:r>
-        <w:t xml:space="preserve">Sounds in fallout produce errors, J3dSOUN and </w:t>
-      </w:r>
-      <w:proofErr w:type="spellStart"/>
-      <w:r>
-        <w:t>nifcharacter</w:t>
+        <w:t xml:space="preserve">The </w:t>
+      </w:r>
+      <w:r>
+        <w:t>gross</w:t>
+      </w:r>
+      <w:r>
+        <w:t xml:space="preserve"> </w:t>
+      </w:r>
+      <w:proofErr w:type="spellStart"/>
+      <w:r>
+        <w:t>lods</w:t>
+      </w:r>
+      <w:proofErr w:type="spellEnd"/>
+      <w:r>
+        <w:t xml:space="preserve"> are lit </w:t>
+      </w:r>
+      <w:r>
+        <w:t>u</w:t>
+      </w:r>
+      <w:r>
+        <w:t>p more than the close ones?</w:t>
+      </w:r>
+      <w:r>
+        <w:t xml:space="preserve"> Check material light values </w:t>
+      </w:r>
+      <w:r>
+        <w:t>f</w:t>
+      </w:r>
+      <w:r>
+        <w:t xml:space="preserve">or land and </w:t>
+      </w:r>
+      <w:proofErr w:type="spellStart"/>
+      <w:r>
+        <w:t>lods</w:t>
       </w:r>
       <w:proofErr w:type="spellEnd"/>
     </w:p>
@@ -765,6 +841,24 @@
         </w:numPr>
         <w:spacing w:after="0"/>
       </w:pPr>
+      <w:r>
+        <w:t xml:space="preserve">Sounds in fallout produce errors, J3dSOUN and </w:t>
+      </w:r>
+      <w:proofErr w:type="spellStart"/>
+      <w:r>
+        <w:t>nifcharacter</w:t>
+      </w:r>
+      <w:proofErr w:type="spellEnd"/>
+    </w:p>
+    <w:p>
+      <w:pPr>
+        <w:pStyle w:val="ListParagraph"/>
+        <w:numPr>
+          <w:ilvl w:val="0"/>
+          <w:numId w:val="1"/>
+        </w:numPr>
+        <w:spacing w:after="0"/>
+      </w:pPr>
       <w:proofErr w:type="spellStart"/>
       <w:r>
         <w:t>Shaders</w:t>
@@ -792,7 +886,6 @@
           <w:rFonts w:ascii="Calibri" w:eastAsia="Times New Roman" w:hAnsi="Calibri" w:cs="Times New Roman"/>
           <w:lang w:val="en-US" w:eastAsia="en-NZ"/>
         </w:rPr>
-        <w:lastRenderedPageBreak/>
         <w:t>http://www.minecraftforum.net/topic/120261-131-glsl-shaders-dof-bump-mapping-waving-wheat-dynamic-shadows-and-more/</w:t>
       </w:r>
     </w:p>
@@ -1406,6 +1499,7 @@
           <w:sz w:val="26"/>
           <w:szCs w:val="26"/>
         </w:rPr>
+        <w:lastRenderedPageBreak/>
         <w:t>ftp</w:t>
       </w:r>
       <w:proofErr w:type="gramEnd"/>
@@ -1593,659 +1687,659 @@
         <w:spacing w:after="0"/>
       </w:pPr>
       <w:r>
+        <w:t xml:space="preserve"> </w:t>
+      </w:r>
+    </w:p>
+    <w:p>
+      <w:pPr>
+        <w:pStyle w:val="Heading1"/>
+      </w:pPr>
+      <w:r>
+        <w:t>Launcher:</w:t>
+      </w:r>
+    </w:p>
+    <w:p>
+      <w:pPr>
+        <w:spacing w:after="0" w:line="240" w:lineRule="auto"/>
+        <w:rPr>
+          <w:rFonts w:ascii="Calibri" w:eastAsia="Times New Roman" w:hAnsi="Calibri" w:cs="Times New Roman"/>
+          <w:lang w:eastAsia="en-NZ"/>
+        </w:rPr>
+      </w:pPr>
+      <w:r>
+        <w:rPr>
+          <w:rFonts w:ascii="Calibri" w:eastAsia="Times New Roman" w:hAnsi="Calibri" w:cs="Times New Roman"/>
+          <w:lang w:eastAsia="en-NZ"/>
+        </w:rPr>
+        <w:t xml:space="preserve">Also launcher and setting go hand in hand, launcher sets setting before launch, note that setting and the menu screen esc are related, and Mac </w:t>
+      </w:r>
+      <w:r>
+        <w:rPr>
+          <w:rFonts w:ascii="Calibri" w:eastAsia="Times New Roman" w:hAnsi="Calibri" w:cs="Times New Roman"/>
+          <w:lang w:eastAsia="en-NZ"/>
+        </w:rPr>
+        <w:t>requires a menu</w:t>
+      </w:r>
+      <w:r>
+        <w:rPr>
+          <w:rFonts w:ascii="Calibri" w:eastAsia="Times New Roman" w:hAnsi="Calibri" w:cs="Times New Roman"/>
+          <w:lang w:eastAsia="en-NZ"/>
+        </w:rPr>
+        <w:t xml:space="preserve"> screen with exit in the Pane</w:t>
+      </w:r>
+      <w:r>
+        <w:rPr>
+          <w:rFonts w:ascii="Calibri" w:eastAsia="Times New Roman" w:hAnsi="Calibri" w:cs="Times New Roman"/>
+          <w:lang w:eastAsia="en-NZ"/>
+        </w:rPr>
+        <w:t>3</w:t>
+      </w:r>
+      <w:r>
+        <w:rPr>
+          <w:rFonts w:ascii="Calibri" w:eastAsia="Times New Roman" w:hAnsi="Calibri" w:cs="Times New Roman"/>
+          <w:lang w:eastAsia="en-NZ"/>
+        </w:rPr>
+        <w:t>D world as it won’t switch resolution</w:t>
+      </w:r>
+    </w:p>
+    <w:p>
+      <w:pPr>
+        <w:spacing w:after="0" w:line="240" w:lineRule="auto"/>
+        <w:rPr>
+          <w:rFonts w:ascii="Calibri" w:eastAsia="Times New Roman" w:hAnsi="Calibri" w:cs="Times New Roman"/>
+          <w:lang w:eastAsia="en-NZ"/>
+        </w:rPr>
+      </w:pPr>
+    </w:p>
+    <w:p>
+      <w:pPr>
+        <w:spacing w:after="0" w:line="240" w:lineRule="auto"/>
+        <w:rPr>
+          <w:rFonts w:ascii="Calibri" w:eastAsia="Times New Roman" w:hAnsi="Calibri" w:cs="Times New Roman"/>
+          <w:lang w:eastAsia="en-NZ"/>
+        </w:rPr>
+      </w:pPr>
+      <w:r>
+        <w:rPr>
+          <w:rFonts w:ascii="Calibri" w:eastAsia="Times New Roman" w:hAnsi="Calibri" w:cs="Times New Roman"/>
+          <w:lang w:eastAsia="en-NZ"/>
+        </w:rPr>
+        <w:t>I had more ideas, if we eschew the launcher parsing bat file, we still need a way to get reliable console output on screen, possibly the launcher could have a tick box to stay resident and show console outs on a scrollable panel in a second tab? Then all output can go to a single log file nicely unless you are debugging proper.</w:t>
+      </w:r>
+    </w:p>
+    <w:p>
+      <w:pPr>
+        <w:spacing w:after="0" w:line="240" w:lineRule="auto"/>
+        <w:rPr>
+          <w:rFonts w:ascii="Calibri" w:eastAsia="Times New Roman" w:hAnsi="Calibri" w:cs="Times New Roman"/>
+          <w:lang w:eastAsia="en-NZ"/>
+        </w:rPr>
+      </w:pPr>
+    </w:p>
+    <w:p>
+      <w:pPr>
+        <w:spacing w:after="0" w:line="240" w:lineRule="auto"/>
+        <w:rPr>
+          <w:rFonts w:ascii="Calibri" w:eastAsia="Times New Roman" w:hAnsi="Calibri" w:cs="Times New Roman"/>
+          <w:lang w:eastAsia="en-NZ"/>
+        </w:rPr>
+      </w:pPr>
+      <w:r>
+        <w:rPr>
+          <w:rFonts w:ascii="Calibri" w:eastAsia="Times New Roman" w:hAnsi="Calibri" w:cs="Times New Roman"/>
+          <w:lang w:eastAsia="en-NZ"/>
+        </w:rPr>
+        <w:t xml:space="preserve">Launcher could then include a </w:t>
+      </w:r>
+      <w:proofErr w:type="spellStart"/>
+      <w:r>
+        <w:rPr>
+          <w:rFonts w:ascii="Calibri" w:eastAsia="Times New Roman" w:hAnsi="Calibri" w:cs="Times New Roman"/>
+          <w:lang w:eastAsia="en-NZ"/>
+        </w:rPr>
+        <w:t>url</w:t>
+      </w:r>
+      <w:proofErr w:type="spellEnd"/>
+      <w:r>
+        <w:rPr>
+          <w:rFonts w:ascii="Calibri" w:eastAsia="Times New Roman" w:hAnsi="Calibri" w:cs="Times New Roman"/>
+          <w:lang w:eastAsia="en-NZ"/>
+        </w:rPr>
+        <w:t xml:space="preserve"> to get latest from and unzip over the current jar, this probably means moving the launcher into a separate jar file to not over ride itself.</w:t>
+      </w:r>
+    </w:p>
+    <w:p>
+      <w:pPr>
+        <w:spacing w:after="0" w:line="240" w:lineRule="auto"/>
+        <w:rPr>
+          <w:rFonts w:ascii="Calibri" w:eastAsia="Times New Roman" w:hAnsi="Calibri" w:cs="Times New Roman"/>
+          <w:lang w:eastAsia="en-NZ"/>
+        </w:rPr>
+      </w:pPr>
+    </w:p>
+    <w:p>
+      <w:pPr>
+        <w:spacing w:after="0" w:line="240" w:lineRule="auto"/>
+        <w:rPr>
+          <w:rFonts w:ascii="Calibri" w:eastAsia="Times New Roman" w:hAnsi="Calibri" w:cs="Times New Roman"/>
+          <w:lang w:eastAsia="en-NZ"/>
+        </w:rPr>
+      </w:pPr>
+      <w:r>
+        <w:rPr>
+          <w:rFonts w:ascii="Calibri" w:eastAsia="Times New Roman" w:hAnsi="Calibri" w:cs="Times New Roman"/>
+          <w:lang w:eastAsia="en-NZ"/>
+        </w:rPr>
+        <w:t xml:space="preserve">So how does the launcher get updated then? I really want the launcher to get the new files down unzip everything and then </w:t>
+      </w:r>
+      <w:r>
+        <w:rPr>
+          <w:rFonts w:ascii="Calibri" w:eastAsia="Times New Roman" w:hAnsi="Calibri" w:cs="Times New Roman"/>
+          <w:lang w:eastAsia="en-NZ"/>
+        </w:rPr>
+        <w:t>somehow</w:t>
+      </w:r>
+      <w:r>
+        <w:rPr>
+          <w:rFonts w:ascii="Calibri" w:eastAsia="Times New Roman" w:hAnsi="Calibri" w:cs="Times New Roman"/>
+          <w:lang w:eastAsia="en-NZ"/>
+        </w:rPr>
+        <w:t xml:space="preserve"> rename the jar and relaunch itself?</w:t>
+      </w:r>
+    </w:p>
+    <w:p>
+      <w:pPr>
+        <w:spacing w:after="0"/>
+      </w:pPr>
+      <w:r>
+        <w:t xml:space="preserve">A launcher in tools for general command line script and launcher in tools3d to </w:t>
+      </w:r>
+      <w:proofErr w:type="spellStart"/>
+      <w:r>
+        <w:t>adf</w:t>
+      </w:r>
+      <w:proofErr w:type="spellEnd"/>
+      <w:r>
+        <w:t xml:space="preserve"> display dialog, which needs to flip over to </w:t>
+      </w:r>
+      <w:proofErr w:type="spellStart"/>
+      <w:r>
+        <w:t>jpanel</w:t>
+      </w:r>
+      <w:proofErr w:type="spellEnd"/>
+      <w:r>
+        <w:t xml:space="preserve"> version too, then tools3d can include </w:t>
+      </w:r>
+      <w:proofErr w:type="spellStart"/>
+      <w:r>
+        <w:t>jogl</w:t>
+      </w:r>
+      <w:proofErr w:type="spellEnd"/>
+      <w:r>
+        <w:t xml:space="preserve"> version option, which probably drops the bat file parse option, but given </w:t>
+      </w:r>
+      <w:proofErr w:type="spellStart"/>
+      <w:r>
+        <w:t>noddraw</w:t>
+      </w:r>
+      <w:proofErr w:type="spellEnd"/>
+      <w:r>
+        <w:t xml:space="preserve"> </w:t>
+      </w:r>
+      <w:r>
+        <w:t>etc.</w:t>
+      </w:r>
+      <w:r>
+        <w:t xml:space="preserve"> </w:t>
+      </w:r>
+      <w:r>
+        <w:t>that’s</w:t>
+      </w:r>
+      <w:r>
+        <w:t xml:space="preserve"> probably fine. If launcher cant launch put debug </w:t>
+      </w:r>
+      <w:r>
+        <w:t>launcher</w:t>
+      </w:r>
+      <w:r>
+        <w:t xml:space="preserve"> bat file</w:t>
+      </w:r>
+    </w:p>
+    <w:p>
+      <w:pPr>
+        <w:spacing w:after="0"/>
+      </w:pPr>
+    </w:p>
+    <w:p>
+      <w:pPr>
+        <w:spacing w:after="0" w:line="240" w:lineRule="auto"/>
+        <w:rPr>
+          <w:rFonts w:ascii="Calibri" w:eastAsia="Times New Roman" w:hAnsi="Calibri" w:cs="Times New Roman"/>
+          <w:lang w:eastAsia="en-NZ"/>
+        </w:rPr>
+      </w:pPr>
+      <w:r>
+        <w:rPr>
+          <w:rFonts w:ascii="Calibri" w:eastAsia="Times New Roman" w:hAnsi="Calibri" w:cs="Times New Roman"/>
+          <w:lang w:eastAsia="en-NZ"/>
+        </w:rPr>
+        <w:t>Launcher should hand –logout to app then app knows to send all sops out to a particular file, that way boot strap can exit and doesn’t hang around.</w:t>
+      </w:r>
+    </w:p>
+    <w:p>
+      <w:pPr>
+        <w:spacing w:after="0" w:line="240" w:lineRule="auto"/>
+        <w:rPr>
+          <w:rFonts w:ascii="Calibri" w:eastAsia="Times New Roman" w:hAnsi="Calibri" w:cs="Times New Roman"/>
+          <w:lang w:eastAsia="en-NZ"/>
+        </w:rPr>
+      </w:pPr>
+    </w:p>
+    <w:p>
+      <w:pPr>
+        <w:spacing w:after="0" w:line="240" w:lineRule="auto"/>
+        <w:rPr>
+          <w:rFonts w:ascii="Calibri" w:eastAsia="Times New Roman" w:hAnsi="Calibri" w:cs="Times New Roman"/>
+          <w:lang w:eastAsia="en-NZ"/>
+        </w:rPr>
+      </w:pPr>
+      <w:r>
+        <w:rPr>
+          <w:rFonts w:ascii="Calibri" w:eastAsia="Times New Roman" w:hAnsi="Calibri" w:cs="Times New Roman"/>
+          <w:lang w:eastAsia="en-NZ"/>
+        </w:rPr>
+        <w:t xml:space="preserve">Tools3d launcher can extends tools launch and include standard lib file of java3d and </w:t>
+      </w:r>
+      <w:proofErr w:type="spellStart"/>
+      <w:r>
+        <w:rPr>
+          <w:rFonts w:ascii="Calibri" w:eastAsia="Times New Roman" w:hAnsi="Calibri" w:cs="Times New Roman"/>
+          <w:lang w:eastAsia="en-NZ"/>
+        </w:rPr>
+        <w:t>jogl</w:t>
+      </w:r>
+      <w:proofErr w:type="spellEnd"/>
+      <w:r>
+        <w:rPr>
+          <w:rFonts w:ascii="Calibri" w:eastAsia="Times New Roman" w:hAnsi="Calibri" w:cs="Times New Roman"/>
+          <w:lang w:eastAsia="en-NZ"/>
+        </w:rPr>
+        <w:t xml:space="preserve"> and </w:t>
+      </w:r>
+      <w:proofErr w:type="spellStart"/>
+      <w:r>
+        <w:rPr>
+          <w:rFonts w:ascii="Calibri" w:eastAsia="Times New Roman" w:hAnsi="Calibri" w:cs="Times New Roman"/>
+          <w:lang w:eastAsia="en-NZ"/>
+        </w:rPr>
+        <w:t>ddraw</w:t>
+      </w:r>
+      <w:proofErr w:type="spellEnd"/>
+      <w:r>
+        <w:rPr>
+          <w:rFonts w:ascii="Calibri" w:eastAsia="Times New Roman" w:hAnsi="Calibri" w:cs="Times New Roman"/>
+          <w:lang w:eastAsia="en-NZ"/>
+        </w:rPr>
+        <w:t xml:space="preserve">=no etc. then app can send through </w:t>
+      </w:r>
+      <w:r>
+        <w:rPr>
+          <w:rFonts w:ascii="Calibri" w:eastAsia="Times New Roman" w:hAnsi="Calibri" w:cs="Times New Roman"/>
+          <w:lang w:eastAsia="en-NZ"/>
+        </w:rPr>
+        <w:t>its</w:t>
+      </w:r>
+      <w:r>
+        <w:rPr>
+          <w:rFonts w:ascii="Calibri" w:eastAsia="Times New Roman" w:hAnsi="Calibri" w:cs="Times New Roman"/>
+          <w:lang w:eastAsia="en-NZ"/>
+        </w:rPr>
+        <w:t xml:space="preserve"> own lib path files and options, each app will still have a bootstrap class invoked form the met</w:t>
+      </w:r>
+      <w:r>
+        <w:rPr>
+          <w:rFonts w:ascii="Calibri" w:eastAsia="Times New Roman" w:hAnsi="Calibri" w:cs="Times New Roman"/>
+          <w:lang w:eastAsia="en-NZ"/>
+        </w:rPr>
+        <w:t>a</w:t>
+      </w:r>
+      <w:r>
+        <w:rPr>
+          <w:rFonts w:ascii="Calibri" w:eastAsia="Times New Roman" w:hAnsi="Calibri" w:cs="Times New Roman"/>
+          <w:lang w:eastAsia="en-NZ"/>
+        </w:rPr>
+        <w:t xml:space="preserve"> inf</w:t>
+      </w:r>
+      <w:r>
+        <w:rPr>
+          <w:rFonts w:ascii="Calibri" w:eastAsia="Times New Roman" w:hAnsi="Calibri" w:cs="Times New Roman"/>
+          <w:lang w:eastAsia="en-NZ"/>
+        </w:rPr>
+        <w:t>o</w:t>
+      </w:r>
+      <w:r>
+        <w:rPr>
+          <w:rFonts w:ascii="Calibri" w:eastAsia="Times New Roman" w:hAnsi="Calibri" w:cs="Times New Roman"/>
+          <w:lang w:eastAsia="en-NZ"/>
+        </w:rPr>
+        <w:t xml:space="preserve"> but it will be cut down, but the start server code can still be invoked from it.</w:t>
+      </w:r>
+    </w:p>
+    <w:p>
+      <w:pPr>
+        <w:spacing w:after="0" w:line="240" w:lineRule="auto"/>
+        <w:rPr>
+          <w:rFonts w:ascii="Calibri" w:eastAsia="Times New Roman" w:hAnsi="Calibri" w:cs="Times New Roman"/>
+          <w:lang w:eastAsia="en-NZ"/>
+        </w:rPr>
+      </w:pPr>
+    </w:p>
+    <w:p>
+      <w:pPr>
+        <w:spacing w:after="0" w:line="240" w:lineRule="auto"/>
+        <w:rPr>
+          <w:rFonts w:ascii="Calibri" w:eastAsia="Times New Roman" w:hAnsi="Calibri" w:cs="Times New Roman"/>
+          <w:lang w:eastAsia="en-NZ"/>
+        </w:rPr>
+      </w:pPr>
+      <w:r>
+        <w:rPr>
+          <w:rFonts w:ascii="Calibri" w:eastAsia="Times New Roman" w:hAnsi="Calibri" w:cs="Times New Roman"/>
+          <w:lang w:eastAsia="en-NZ"/>
+        </w:rPr>
+        <w:t>The boot strap then calls the launcher which then calls the main app. So launcher is the main of the main app, but then calls a</w:t>
+      </w:r>
+      <w:r>
+        <w:rPr>
+          <w:rFonts w:ascii="Calibri" w:eastAsia="Times New Roman" w:hAnsi="Calibri" w:cs="Times New Roman"/>
+          <w:lang w:eastAsia="en-NZ"/>
+        </w:rPr>
+        <w:t xml:space="preserve"> </w:t>
+      </w:r>
+      <w:r>
+        <w:rPr>
+          <w:rFonts w:ascii="Calibri" w:eastAsia="Times New Roman" w:hAnsi="Calibri" w:cs="Times New Roman"/>
+          <w:lang w:eastAsia="en-NZ"/>
+        </w:rPr>
+        <w:t>separate</w:t>
+      </w:r>
+      <w:r>
+        <w:rPr>
+          <w:rFonts w:ascii="Calibri" w:eastAsia="Times New Roman" w:hAnsi="Calibri" w:cs="Times New Roman"/>
+          <w:lang w:eastAsia="en-NZ"/>
+        </w:rPr>
+        <w:t xml:space="preserve"> thread???</w:t>
+      </w:r>
+    </w:p>
+    <w:p>
+      <w:pPr>
+        <w:spacing w:after="0" w:line="240" w:lineRule="auto"/>
+        <w:rPr>
+          <w:rFonts w:ascii="Calibri" w:eastAsia="Times New Roman" w:hAnsi="Calibri" w:cs="Times New Roman"/>
+          <w:lang w:eastAsia="en-NZ"/>
+        </w:rPr>
+      </w:pPr>
+    </w:p>
+    <w:p>
+      <w:pPr>
+        <w:spacing w:after="0" w:line="240" w:lineRule="auto"/>
+        <w:rPr>
+          <w:rFonts w:ascii="Calibri" w:eastAsia="Times New Roman" w:hAnsi="Calibri" w:cs="Times New Roman"/>
+          <w:lang w:eastAsia="en-NZ"/>
+        </w:rPr>
+      </w:pPr>
+      <w:r>
+        <w:rPr>
+          <w:rFonts w:ascii="Calibri" w:eastAsia="Times New Roman" w:hAnsi="Calibri" w:cs="Times New Roman"/>
+          <w:lang w:eastAsia="en-NZ"/>
+        </w:rPr>
+        <w:t xml:space="preserve">So is bootstrap and launcher the exact </w:t>
+      </w:r>
+      <w:r>
+        <w:rPr>
+          <w:rFonts w:ascii="Calibri" w:eastAsia="Times New Roman" w:hAnsi="Calibri" w:cs="Times New Roman"/>
+          <w:lang w:eastAsia="en-NZ"/>
+        </w:rPr>
+        <w:t>something</w:t>
+      </w:r>
+      <w:r>
+        <w:rPr>
+          <w:rFonts w:ascii="Calibri" w:eastAsia="Times New Roman" w:hAnsi="Calibri" w:cs="Times New Roman"/>
+          <w:lang w:eastAsia="en-NZ"/>
+        </w:rPr>
+        <w:t>?</w:t>
+      </w:r>
+    </w:p>
+    <w:p>
+      <w:pPr>
+        <w:spacing w:after="0" w:line="240" w:lineRule="auto"/>
+        <w:rPr>
+          <w:rFonts w:ascii="Calibri" w:eastAsia="Times New Roman" w:hAnsi="Calibri" w:cs="Times New Roman"/>
+          <w:lang w:eastAsia="en-NZ"/>
+        </w:rPr>
+      </w:pPr>
+      <w:r>
+        <w:rPr>
+          <w:rFonts w:ascii="Calibri" w:eastAsia="Times New Roman" w:hAnsi="Calibri" w:cs="Times New Roman"/>
+          <w:lang w:eastAsia="en-NZ"/>
+        </w:rPr>
+        <w:t>I have 3 types of launch</w:t>
+      </w:r>
+    </w:p>
+    <w:p>
+      <w:pPr>
+        <w:spacing w:after="0" w:line="240" w:lineRule="auto"/>
+        <w:rPr>
+          <w:rFonts w:ascii="Calibri" w:eastAsia="Times New Roman" w:hAnsi="Calibri" w:cs="Times New Roman"/>
+          <w:lang w:eastAsia="en-NZ"/>
+        </w:rPr>
+      </w:pPr>
+    </w:p>
+    <w:p>
+      <w:pPr>
+        <w:spacing w:after="0" w:line="240" w:lineRule="auto"/>
+        <w:rPr>
+          <w:rFonts w:ascii="Calibri" w:eastAsia="Times New Roman" w:hAnsi="Calibri" w:cs="Times New Roman"/>
+          <w:lang w:eastAsia="en-NZ"/>
+        </w:rPr>
+      </w:pPr>
+      <w:r>
+        <w:rPr>
+          <w:rFonts w:ascii="Calibri" w:eastAsia="Times New Roman" w:hAnsi="Calibri" w:cs="Times New Roman"/>
+          <w:lang w:eastAsia="en-NZ"/>
+        </w:rPr>
+        <w:t>Development</w:t>
+      </w:r>
+      <w:r>
+        <w:rPr>
+          <w:rFonts w:ascii="Calibri" w:eastAsia="Times New Roman" w:hAnsi="Calibri" w:cs="Times New Roman"/>
+          <w:lang w:eastAsia="en-NZ"/>
+        </w:rPr>
+        <w:t>:</w:t>
+      </w:r>
+    </w:p>
+    <w:p>
+      <w:pPr>
+        <w:spacing w:after="0" w:line="240" w:lineRule="auto"/>
+        <w:rPr>
+          <w:rFonts w:ascii="Calibri" w:eastAsia="Times New Roman" w:hAnsi="Calibri" w:cs="Times New Roman"/>
+          <w:lang w:eastAsia="en-NZ"/>
+        </w:rPr>
+      </w:pPr>
+      <w:r>
+        <w:rPr>
+          <w:rFonts w:ascii="Calibri" w:eastAsia="Times New Roman" w:hAnsi="Calibri" w:cs="Times New Roman"/>
+          <w:lang w:eastAsia="en-NZ"/>
+        </w:rPr>
         <w:lastRenderedPageBreak/>
+        <w:t xml:space="preserve">No updater required, no bootstrap required, but display resolution including full screen and </w:t>
+      </w:r>
+      <w:r>
+        <w:rPr>
+          <w:rFonts w:ascii="Calibri" w:eastAsia="Times New Roman" w:hAnsi="Calibri" w:cs="Times New Roman"/>
+          <w:lang w:eastAsia="en-NZ"/>
+        </w:rPr>
+        <w:t>an</w:t>
+      </w:r>
+      <w:r>
+        <w:rPr>
+          <w:rFonts w:ascii="Calibri" w:eastAsia="Times New Roman" w:hAnsi="Calibri" w:cs="Times New Roman"/>
+          <w:lang w:eastAsia="en-NZ"/>
+        </w:rPr>
+        <w:t>t</w:t>
+      </w:r>
+      <w:r>
+        <w:rPr>
+          <w:rFonts w:ascii="Calibri" w:eastAsia="Times New Roman" w:hAnsi="Calibri" w:cs="Times New Roman"/>
+          <w:lang w:eastAsia="en-NZ"/>
+        </w:rPr>
+        <w:t>ialiasing</w:t>
+      </w:r>
+      <w:r>
+        <w:rPr>
+          <w:rFonts w:ascii="Calibri" w:eastAsia="Times New Roman" w:hAnsi="Calibri" w:cs="Times New Roman"/>
+          <w:lang w:eastAsia="en-NZ"/>
+        </w:rPr>
         <w:t xml:space="preserve"> </w:t>
       </w:r>
-    </w:p>
-    <w:p>
-      <w:pPr>
-        <w:pStyle w:val="Heading1"/>
-      </w:pPr>
-      <w:r>
-        <w:t>Launcher:</w:t>
-      </w:r>
-    </w:p>
-    <w:p>
-      <w:pPr>
-        <w:spacing w:after="0" w:line="240" w:lineRule="auto"/>
-        <w:rPr>
-          <w:rFonts w:ascii="Calibri" w:eastAsia="Times New Roman" w:hAnsi="Calibri" w:cs="Times New Roman"/>
-          <w:lang w:eastAsia="en-NZ"/>
-        </w:rPr>
-      </w:pPr>
-      <w:r>
-        <w:rPr>
-          <w:rFonts w:ascii="Calibri" w:eastAsia="Times New Roman" w:hAnsi="Calibri" w:cs="Times New Roman"/>
-          <w:lang w:eastAsia="en-NZ"/>
-        </w:rPr>
-        <w:t xml:space="preserve">Also launcher and setting go hand in hand, launcher sets setting before launch, note that setting and the menu screen esc are related, and Mac </w:t>
-      </w:r>
-      <w:r>
-        <w:rPr>
-          <w:rFonts w:ascii="Calibri" w:eastAsia="Times New Roman" w:hAnsi="Calibri" w:cs="Times New Roman"/>
-          <w:lang w:eastAsia="en-NZ"/>
-        </w:rPr>
-        <w:t>requires a menu</w:t>
-      </w:r>
-      <w:r>
-        <w:rPr>
-          <w:rFonts w:ascii="Calibri" w:eastAsia="Times New Roman" w:hAnsi="Calibri" w:cs="Times New Roman"/>
-          <w:lang w:eastAsia="en-NZ"/>
-        </w:rPr>
-        <w:t xml:space="preserve"> screen with exit in the Pane</w:t>
-      </w:r>
-      <w:r>
-        <w:rPr>
-          <w:rFonts w:ascii="Calibri" w:eastAsia="Times New Roman" w:hAnsi="Calibri" w:cs="Times New Roman"/>
-          <w:lang w:eastAsia="en-NZ"/>
-        </w:rPr>
-        <w:t>3</w:t>
-      </w:r>
-      <w:r>
-        <w:rPr>
-          <w:rFonts w:ascii="Calibri" w:eastAsia="Times New Roman" w:hAnsi="Calibri" w:cs="Times New Roman"/>
-          <w:lang w:eastAsia="en-NZ"/>
-        </w:rPr>
-        <w:t>D world as it won’t switch resolution</w:t>
-      </w:r>
-    </w:p>
-    <w:p>
-      <w:pPr>
-        <w:spacing w:after="0" w:line="240" w:lineRule="auto"/>
-        <w:rPr>
-          <w:rFonts w:ascii="Calibri" w:eastAsia="Times New Roman" w:hAnsi="Calibri" w:cs="Times New Roman"/>
-          <w:lang w:eastAsia="en-NZ"/>
-        </w:rPr>
-      </w:pPr>
-    </w:p>
-    <w:p>
-      <w:pPr>
-        <w:spacing w:after="0" w:line="240" w:lineRule="auto"/>
-        <w:rPr>
-          <w:rFonts w:ascii="Calibri" w:eastAsia="Times New Roman" w:hAnsi="Calibri" w:cs="Times New Roman"/>
-          <w:lang w:eastAsia="en-NZ"/>
-        </w:rPr>
-      </w:pPr>
-      <w:r>
-        <w:rPr>
-          <w:rFonts w:ascii="Calibri" w:eastAsia="Times New Roman" w:hAnsi="Calibri" w:cs="Times New Roman"/>
-          <w:lang w:eastAsia="en-NZ"/>
-        </w:rPr>
-        <w:t>I had more ideas, if we eschew the launcher parsing bat file, we still need a way to get reliable console output on screen, possibly the launcher could have a tick box to stay resident and show console outs on a scrollable panel in a second tab? Then all output can go to a single log file nicely unless you are debugging proper.</w:t>
-      </w:r>
-    </w:p>
-    <w:p>
-      <w:pPr>
-        <w:spacing w:after="0" w:line="240" w:lineRule="auto"/>
-        <w:rPr>
-          <w:rFonts w:ascii="Calibri" w:eastAsia="Times New Roman" w:hAnsi="Calibri" w:cs="Times New Roman"/>
-          <w:lang w:eastAsia="en-NZ"/>
-        </w:rPr>
-      </w:pPr>
-    </w:p>
-    <w:p>
-      <w:pPr>
-        <w:spacing w:after="0" w:line="240" w:lineRule="auto"/>
-        <w:rPr>
-          <w:rFonts w:ascii="Calibri" w:eastAsia="Times New Roman" w:hAnsi="Calibri" w:cs="Times New Roman"/>
-          <w:lang w:eastAsia="en-NZ"/>
-        </w:rPr>
-      </w:pPr>
-      <w:r>
-        <w:rPr>
-          <w:rFonts w:ascii="Calibri" w:eastAsia="Times New Roman" w:hAnsi="Calibri" w:cs="Times New Roman"/>
-          <w:lang w:eastAsia="en-NZ"/>
-        </w:rPr>
-        <w:t xml:space="preserve">Launcher could then include a </w:t>
-      </w:r>
-      <w:proofErr w:type="spellStart"/>
-      <w:r>
-        <w:rPr>
-          <w:rFonts w:ascii="Calibri" w:eastAsia="Times New Roman" w:hAnsi="Calibri" w:cs="Times New Roman"/>
-          <w:lang w:eastAsia="en-NZ"/>
-        </w:rPr>
-        <w:t>url</w:t>
-      </w:r>
-      <w:proofErr w:type="spellEnd"/>
-      <w:r>
-        <w:rPr>
-          <w:rFonts w:ascii="Calibri" w:eastAsia="Times New Roman" w:hAnsi="Calibri" w:cs="Times New Roman"/>
-          <w:lang w:eastAsia="en-NZ"/>
-        </w:rPr>
-        <w:t xml:space="preserve"> to get latest from and unzip over the current jar, this probably means moving the launcher into a separate jar file to not over ride itself.</w:t>
-      </w:r>
-    </w:p>
-    <w:p>
-      <w:pPr>
-        <w:spacing w:after="0" w:line="240" w:lineRule="auto"/>
-        <w:rPr>
-          <w:rFonts w:ascii="Calibri" w:eastAsia="Times New Roman" w:hAnsi="Calibri" w:cs="Times New Roman"/>
-          <w:lang w:eastAsia="en-NZ"/>
-        </w:rPr>
-      </w:pPr>
-    </w:p>
-    <w:p>
-      <w:pPr>
-        <w:spacing w:after="0" w:line="240" w:lineRule="auto"/>
-        <w:rPr>
-          <w:rFonts w:ascii="Calibri" w:eastAsia="Times New Roman" w:hAnsi="Calibri" w:cs="Times New Roman"/>
-          <w:lang w:eastAsia="en-NZ"/>
-        </w:rPr>
-      </w:pPr>
-      <w:r>
-        <w:rPr>
-          <w:rFonts w:ascii="Calibri" w:eastAsia="Times New Roman" w:hAnsi="Calibri" w:cs="Times New Roman"/>
-          <w:lang w:eastAsia="en-NZ"/>
-        </w:rPr>
-        <w:t xml:space="preserve">So how does the launcher get updated then? I really want the launcher to get the new files down unzip everything and then </w:t>
-      </w:r>
-      <w:r>
-        <w:rPr>
-          <w:rFonts w:ascii="Calibri" w:eastAsia="Times New Roman" w:hAnsi="Calibri" w:cs="Times New Roman"/>
-          <w:lang w:eastAsia="en-NZ"/>
-        </w:rPr>
-        <w:t>somehow</w:t>
-      </w:r>
-      <w:r>
-        <w:rPr>
-          <w:rFonts w:ascii="Calibri" w:eastAsia="Times New Roman" w:hAnsi="Calibri" w:cs="Times New Roman"/>
-          <w:lang w:eastAsia="en-NZ"/>
-        </w:rPr>
-        <w:t xml:space="preserve"> rename the jar and relaunch itself?</w:t>
-      </w:r>
-    </w:p>
-    <w:p>
-      <w:pPr>
-        <w:spacing w:after="0"/>
-      </w:pPr>
-      <w:r>
-        <w:t xml:space="preserve">A launcher in tools for general command line script and launcher in tools3d to </w:t>
-      </w:r>
-      <w:proofErr w:type="spellStart"/>
-      <w:r>
-        <w:t>adf</w:t>
-      </w:r>
-      <w:proofErr w:type="spellEnd"/>
-      <w:r>
-        <w:t xml:space="preserve"> display dialog, which needs to flip over to </w:t>
-      </w:r>
-      <w:proofErr w:type="spellStart"/>
-      <w:r>
-        <w:t>jpanel</w:t>
-      </w:r>
-      <w:proofErr w:type="spellEnd"/>
-      <w:r>
-        <w:t xml:space="preserve"> version too, then tools3d can include </w:t>
-      </w:r>
-      <w:proofErr w:type="spellStart"/>
-      <w:r>
-        <w:t>jogl</w:t>
-      </w:r>
-      <w:proofErr w:type="spellEnd"/>
-      <w:r>
-        <w:t xml:space="preserve"> version option, which probably drops the bat file parse option, but given </w:t>
-      </w:r>
-      <w:proofErr w:type="spellStart"/>
-      <w:r>
-        <w:t>noddraw</w:t>
-      </w:r>
-      <w:proofErr w:type="spellEnd"/>
-      <w:r>
+      <w:r>
+        <w:rPr>
+          <w:rFonts w:ascii="Calibri" w:eastAsia="Times New Roman" w:hAnsi="Calibri" w:cs="Times New Roman"/>
+          <w:lang w:eastAsia="en-NZ"/>
+        </w:rPr>
+        <w:t xml:space="preserve">I also want </w:t>
+      </w:r>
+      <w:r>
+        <w:rPr>
+          <w:rFonts w:ascii="Calibri" w:eastAsia="Times New Roman" w:hAnsi="Calibri" w:cs="Times New Roman"/>
+          <w:lang w:eastAsia="en-NZ"/>
+        </w:rPr>
+        <w:t>t</w:t>
+      </w:r>
+      <w:r>
+        <w:rPr>
+          <w:rFonts w:ascii="Calibri" w:eastAsia="Times New Roman" w:hAnsi="Calibri" w:cs="Times New Roman"/>
+          <w:lang w:eastAsia="en-NZ"/>
+        </w:rPr>
+        <w:t>o be able to optionally go jogl2 but I have no class path without boot strap, though all jars is in fact fine isn’t it?</w:t>
+      </w:r>
+    </w:p>
+    <w:p>
+      <w:pPr>
+        <w:spacing w:after="0" w:line="240" w:lineRule="auto"/>
+        <w:rPr>
+          <w:rFonts w:ascii="Calibri" w:eastAsia="Times New Roman" w:hAnsi="Calibri" w:cs="Times New Roman"/>
+          <w:lang w:eastAsia="en-NZ"/>
+        </w:rPr>
+      </w:pPr>
+    </w:p>
+    <w:p>
+      <w:pPr>
+        <w:spacing w:after="0" w:line="240" w:lineRule="auto"/>
+        <w:rPr>
+          <w:rFonts w:ascii="Calibri" w:eastAsia="Times New Roman" w:hAnsi="Calibri" w:cs="Times New Roman"/>
+          <w:lang w:eastAsia="en-NZ"/>
+        </w:rPr>
+      </w:pPr>
+      <w:r>
+        <w:rPr>
+          <w:rFonts w:ascii="Calibri" w:eastAsia="Times New Roman" w:hAnsi="Calibri" w:cs="Times New Roman"/>
+          <w:lang w:eastAsia="en-NZ"/>
+        </w:rPr>
+        <w:t>I also possibly just want setting to go so the display stuff could be property</w:t>
+      </w:r>
+      <w:r>
+        <w:rPr>
+          <w:rFonts w:ascii="Calibri" w:eastAsia="Times New Roman" w:hAnsi="Calibri" w:cs="Times New Roman"/>
+          <w:lang w:eastAsia="en-NZ"/>
+        </w:rPr>
         <w:t xml:space="preserve"> </w:t>
       </w:r>
       <w:r>
-        <w:t>etc.</w:t>
-      </w:r>
-      <w:r>
+        <w:rPr>
+          <w:rFonts w:ascii="Calibri" w:eastAsia="Times New Roman" w:hAnsi="Calibri" w:cs="Times New Roman"/>
+          <w:lang w:eastAsia="en-NZ"/>
+        </w:rPr>
+        <w:t>loader</w:t>
+      </w:r>
+      <w:r>
+        <w:rPr>
+          <w:rFonts w:ascii="Calibri" w:eastAsia="Times New Roman" w:hAnsi="Calibri" w:cs="Times New Roman"/>
+          <w:lang w:eastAsia="en-NZ"/>
+        </w:rPr>
+        <w:t xml:space="preserve"> - </w:t>
+      </w:r>
+      <w:proofErr w:type="spellStart"/>
+      <w:proofErr w:type="gramStart"/>
+      <w:r>
+        <w:rPr>
+          <w:rFonts w:ascii="Calibri" w:eastAsia="Times New Roman" w:hAnsi="Calibri" w:cs="Times New Roman"/>
+          <w:lang w:eastAsia="en-NZ"/>
+        </w:rPr>
+        <w:t>ed</w:t>
+      </w:r>
+      <w:proofErr w:type="spellEnd"/>
+      <w:proofErr w:type="gramEnd"/>
+      <w:r>
+        <w:rPr>
+          <w:rFonts w:ascii="Calibri" w:eastAsia="Times New Roman" w:hAnsi="Calibri" w:cs="Times New Roman"/>
+          <w:lang w:eastAsia="en-NZ"/>
+        </w:rPr>
+        <w:t xml:space="preserve"> and recalled for straight boot up, however what</w:t>
+      </w:r>
+      <w:r>
+        <w:rPr>
+          <w:rFonts w:ascii="Calibri" w:eastAsia="Times New Roman" w:hAnsi="Calibri" w:cs="Times New Roman"/>
+          <w:lang w:eastAsia="en-NZ"/>
+        </w:rPr>
+        <w:t>’</w:t>
+      </w:r>
+      <w:r>
+        <w:rPr>
+          <w:rFonts w:ascii="Calibri" w:eastAsia="Times New Roman" w:hAnsi="Calibri" w:cs="Times New Roman"/>
+          <w:lang w:eastAsia="en-NZ"/>
+        </w:rPr>
+        <w:t>s happened on a setting change? Restart is classic</w:t>
+      </w:r>
+    </w:p>
+    <w:p>
+      <w:pPr>
+        <w:spacing w:after="0" w:line="240" w:lineRule="auto"/>
+        <w:rPr>
+          <w:rFonts w:ascii="Calibri" w:eastAsia="Times New Roman" w:hAnsi="Calibri" w:cs="Times New Roman"/>
+          <w:lang w:eastAsia="en-NZ"/>
+        </w:rPr>
+      </w:pPr>
+    </w:p>
+    <w:p>
+      <w:pPr>
+        <w:spacing w:after="0" w:line="240" w:lineRule="auto"/>
+        <w:rPr>
+          <w:rFonts w:ascii="Calibri" w:eastAsia="Times New Roman" w:hAnsi="Calibri" w:cs="Times New Roman"/>
+          <w:lang w:eastAsia="en-NZ"/>
+        </w:rPr>
+      </w:pPr>
+      <w:r>
+        <w:rPr>
+          <w:rFonts w:ascii="Calibri" w:eastAsia="Times New Roman" w:hAnsi="Calibri" w:cs="Times New Roman"/>
+          <w:lang w:eastAsia="en-NZ"/>
+        </w:rPr>
+        <w:t>Boot strap</w:t>
+      </w:r>
+      <w:r>
+        <w:rPr>
+          <w:rFonts w:ascii="Calibri" w:eastAsia="Times New Roman" w:hAnsi="Calibri" w:cs="Times New Roman"/>
+          <w:lang w:eastAsia="en-NZ"/>
+        </w:rPr>
+        <w:t>:</w:t>
+      </w:r>
+      <w:r>
+        <w:rPr>
+          <w:rFonts w:ascii="Calibri" w:eastAsia="Times New Roman" w:hAnsi="Calibri" w:cs="Times New Roman"/>
+          <w:lang w:eastAsia="en-NZ"/>
+        </w:rPr>
         <w:t xml:space="preserve"> </w:t>
       </w:r>
-      <w:r>
-        <w:t>that’s</w:t>
-      </w:r>
-      <w:r>
-        <w:t xml:space="preserve"> probably fine. If launcher cant launch put debug </w:t>
-      </w:r>
-      <w:r>
-        <w:t>launcher</w:t>
-      </w:r>
-      <w:r>
-        <w:t xml:space="preserve"> bat file</w:t>
-      </w:r>
-    </w:p>
-    <w:p>
-      <w:pPr>
-        <w:spacing w:after="0"/>
-      </w:pPr>
-    </w:p>
-    <w:p>
-      <w:pPr>
-        <w:spacing w:after="0" w:line="240" w:lineRule="auto"/>
-        <w:rPr>
-          <w:rFonts w:ascii="Calibri" w:eastAsia="Times New Roman" w:hAnsi="Calibri" w:cs="Times New Roman"/>
-          <w:lang w:eastAsia="en-NZ"/>
-        </w:rPr>
-      </w:pPr>
-      <w:r>
-        <w:rPr>
-          <w:rFonts w:ascii="Calibri" w:eastAsia="Times New Roman" w:hAnsi="Calibri" w:cs="Times New Roman"/>
-          <w:lang w:eastAsia="en-NZ"/>
-        </w:rPr>
-        <w:t>Launcher should hand –logout to app then app knows to send all sops out to a particular file, that way boot strap can exit and doesn’t hang around.</w:t>
-      </w:r>
-    </w:p>
-    <w:p>
-      <w:pPr>
-        <w:spacing w:after="0" w:line="240" w:lineRule="auto"/>
-        <w:rPr>
-          <w:rFonts w:ascii="Calibri" w:eastAsia="Times New Roman" w:hAnsi="Calibri" w:cs="Times New Roman"/>
-          <w:lang w:eastAsia="en-NZ"/>
-        </w:rPr>
-      </w:pPr>
-    </w:p>
-    <w:p>
-      <w:pPr>
-        <w:spacing w:after="0" w:line="240" w:lineRule="auto"/>
-        <w:rPr>
-          <w:rFonts w:ascii="Calibri" w:eastAsia="Times New Roman" w:hAnsi="Calibri" w:cs="Times New Roman"/>
-          <w:lang w:eastAsia="en-NZ"/>
-        </w:rPr>
-      </w:pPr>
-      <w:r>
-        <w:rPr>
-          <w:rFonts w:ascii="Calibri" w:eastAsia="Times New Roman" w:hAnsi="Calibri" w:cs="Times New Roman"/>
-          <w:lang w:eastAsia="en-NZ"/>
-        </w:rPr>
-        <w:t xml:space="preserve">Tools3d launcher can extends tools launch and include standard lib file of java3d and </w:t>
-      </w:r>
-      <w:proofErr w:type="spellStart"/>
-      <w:r>
-        <w:rPr>
-          <w:rFonts w:ascii="Calibri" w:eastAsia="Times New Roman" w:hAnsi="Calibri" w:cs="Times New Roman"/>
-          <w:lang w:eastAsia="en-NZ"/>
-        </w:rPr>
-        <w:t>jogl</w:t>
-      </w:r>
-      <w:proofErr w:type="spellEnd"/>
-      <w:r>
-        <w:rPr>
-          <w:rFonts w:ascii="Calibri" w:eastAsia="Times New Roman" w:hAnsi="Calibri" w:cs="Times New Roman"/>
-          <w:lang w:eastAsia="en-NZ"/>
-        </w:rPr>
-        <w:t xml:space="preserve"> and </w:t>
-      </w:r>
-      <w:proofErr w:type="spellStart"/>
-      <w:r>
-        <w:rPr>
-          <w:rFonts w:ascii="Calibri" w:eastAsia="Times New Roman" w:hAnsi="Calibri" w:cs="Times New Roman"/>
-          <w:lang w:eastAsia="en-NZ"/>
-        </w:rPr>
-        <w:t>ddraw</w:t>
-      </w:r>
-      <w:proofErr w:type="spellEnd"/>
-      <w:r>
-        <w:rPr>
-          <w:rFonts w:ascii="Calibri" w:eastAsia="Times New Roman" w:hAnsi="Calibri" w:cs="Times New Roman"/>
-          <w:lang w:eastAsia="en-NZ"/>
-        </w:rPr>
-        <w:t xml:space="preserve">=no etc. then app can send through </w:t>
-      </w:r>
-      <w:r>
-        <w:rPr>
-          <w:rFonts w:ascii="Calibri" w:eastAsia="Times New Roman" w:hAnsi="Calibri" w:cs="Times New Roman"/>
-          <w:lang w:eastAsia="en-NZ"/>
-        </w:rPr>
-        <w:t>its</w:t>
-      </w:r>
-      <w:r>
-        <w:rPr>
-          <w:rFonts w:ascii="Calibri" w:eastAsia="Times New Roman" w:hAnsi="Calibri" w:cs="Times New Roman"/>
-          <w:lang w:eastAsia="en-NZ"/>
-        </w:rPr>
-        <w:t xml:space="preserve"> own lib path files and options, each app will still have a bootstrap class invoked form the met</w:t>
-      </w:r>
-      <w:r>
-        <w:rPr>
-          <w:rFonts w:ascii="Calibri" w:eastAsia="Times New Roman" w:hAnsi="Calibri" w:cs="Times New Roman"/>
-          <w:lang w:eastAsia="en-NZ"/>
-        </w:rPr>
-        <w:t>a</w:t>
-      </w:r>
-      <w:r>
-        <w:rPr>
-          <w:rFonts w:ascii="Calibri" w:eastAsia="Times New Roman" w:hAnsi="Calibri" w:cs="Times New Roman"/>
-          <w:lang w:eastAsia="en-NZ"/>
-        </w:rPr>
-        <w:t xml:space="preserve"> inf</w:t>
-      </w:r>
-      <w:r>
-        <w:rPr>
-          <w:rFonts w:ascii="Calibri" w:eastAsia="Times New Roman" w:hAnsi="Calibri" w:cs="Times New Roman"/>
-          <w:lang w:eastAsia="en-NZ"/>
-        </w:rPr>
-        <w:t>o</w:t>
-      </w:r>
-      <w:r>
-        <w:rPr>
-          <w:rFonts w:ascii="Calibri" w:eastAsia="Times New Roman" w:hAnsi="Calibri" w:cs="Times New Roman"/>
-          <w:lang w:eastAsia="en-NZ"/>
-        </w:rPr>
-        <w:t xml:space="preserve"> but it will be cut down, but the start server code can still be invoked from it.</w:t>
-      </w:r>
-    </w:p>
-    <w:p>
-      <w:pPr>
-        <w:spacing w:after="0" w:line="240" w:lineRule="auto"/>
-        <w:rPr>
-          <w:rFonts w:ascii="Calibri" w:eastAsia="Times New Roman" w:hAnsi="Calibri" w:cs="Times New Roman"/>
-          <w:lang w:eastAsia="en-NZ"/>
-        </w:rPr>
-      </w:pPr>
-    </w:p>
-    <w:p>
-      <w:pPr>
-        <w:spacing w:after="0" w:line="240" w:lineRule="auto"/>
-        <w:rPr>
-          <w:rFonts w:ascii="Calibri" w:eastAsia="Times New Roman" w:hAnsi="Calibri" w:cs="Times New Roman"/>
-          <w:lang w:eastAsia="en-NZ"/>
-        </w:rPr>
-      </w:pPr>
-      <w:r>
-        <w:rPr>
-          <w:rFonts w:ascii="Calibri" w:eastAsia="Times New Roman" w:hAnsi="Calibri" w:cs="Times New Roman"/>
-          <w:lang w:eastAsia="en-NZ"/>
-        </w:rPr>
-        <w:t>The boot strap then calls the launcher which then calls the main app. So launcher is the main of the main app, but then calls a</w:t>
-      </w:r>
-      <w:r>
-        <w:rPr>
-          <w:rFonts w:ascii="Calibri" w:eastAsia="Times New Roman" w:hAnsi="Calibri" w:cs="Times New Roman"/>
-          <w:lang w:eastAsia="en-NZ"/>
-        </w:rPr>
-        <w:t xml:space="preserve"> </w:t>
-      </w:r>
-      <w:r>
-        <w:rPr>
-          <w:rFonts w:ascii="Calibri" w:eastAsia="Times New Roman" w:hAnsi="Calibri" w:cs="Times New Roman"/>
-          <w:lang w:eastAsia="en-NZ"/>
-        </w:rPr>
-        <w:t>separate</w:t>
-      </w:r>
-      <w:r>
-        <w:rPr>
-          <w:rFonts w:ascii="Calibri" w:eastAsia="Times New Roman" w:hAnsi="Calibri" w:cs="Times New Roman"/>
-          <w:lang w:eastAsia="en-NZ"/>
-        </w:rPr>
-        <w:t xml:space="preserve"> thread???</w:t>
-      </w:r>
-    </w:p>
-    <w:p>
-      <w:pPr>
-        <w:spacing w:after="0" w:line="240" w:lineRule="auto"/>
-        <w:rPr>
-          <w:rFonts w:ascii="Calibri" w:eastAsia="Times New Roman" w:hAnsi="Calibri" w:cs="Times New Roman"/>
-          <w:lang w:eastAsia="en-NZ"/>
-        </w:rPr>
-      </w:pPr>
-    </w:p>
-    <w:p>
-      <w:pPr>
-        <w:spacing w:after="0" w:line="240" w:lineRule="auto"/>
-        <w:rPr>
-          <w:rFonts w:ascii="Calibri" w:eastAsia="Times New Roman" w:hAnsi="Calibri" w:cs="Times New Roman"/>
-          <w:lang w:eastAsia="en-NZ"/>
-        </w:rPr>
-      </w:pPr>
-      <w:r>
-        <w:rPr>
-          <w:rFonts w:ascii="Calibri" w:eastAsia="Times New Roman" w:hAnsi="Calibri" w:cs="Times New Roman"/>
-          <w:lang w:eastAsia="en-NZ"/>
-        </w:rPr>
-        <w:t xml:space="preserve">So is bootstrap and launcher the exact </w:t>
-      </w:r>
-      <w:r>
-        <w:rPr>
-          <w:rFonts w:ascii="Calibri" w:eastAsia="Times New Roman" w:hAnsi="Calibri" w:cs="Times New Roman"/>
-          <w:lang w:eastAsia="en-NZ"/>
-        </w:rPr>
-        <w:t>something</w:t>
-      </w:r>
-      <w:r>
-        <w:rPr>
-          <w:rFonts w:ascii="Calibri" w:eastAsia="Times New Roman" w:hAnsi="Calibri" w:cs="Times New Roman"/>
-          <w:lang w:eastAsia="en-NZ"/>
-        </w:rPr>
-        <w:t>?</w:t>
-      </w:r>
-    </w:p>
-    <w:p>
-      <w:pPr>
-        <w:spacing w:after="0" w:line="240" w:lineRule="auto"/>
-        <w:rPr>
-          <w:rFonts w:ascii="Calibri" w:eastAsia="Times New Roman" w:hAnsi="Calibri" w:cs="Times New Roman"/>
-          <w:lang w:eastAsia="en-NZ"/>
-        </w:rPr>
-      </w:pPr>
-      <w:r>
-        <w:rPr>
-          <w:rFonts w:ascii="Calibri" w:eastAsia="Times New Roman" w:hAnsi="Calibri" w:cs="Times New Roman"/>
-          <w:lang w:eastAsia="en-NZ"/>
-        </w:rPr>
-        <w:t>I have 3 types of launch</w:t>
-      </w:r>
-    </w:p>
-    <w:p>
-      <w:pPr>
-        <w:spacing w:after="0" w:line="240" w:lineRule="auto"/>
-        <w:rPr>
-          <w:rFonts w:ascii="Calibri" w:eastAsia="Times New Roman" w:hAnsi="Calibri" w:cs="Times New Roman"/>
-          <w:lang w:eastAsia="en-NZ"/>
-        </w:rPr>
-      </w:pPr>
-    </w:p>
-    <w:p>
-      <w:pPr>
-        <w:spacing w:after="0" w:line="240" w:lineRule="auto"/>
-        <w:rPr>
-          <w:rFonts w:ascii="Calibri" w:eastAsia="Times New Roman" w:hAnsi="Calibri" w:cs="Times New Roman"/>
-          <w:lang w:eastAsia="en-NZ"/>
-        </w:rPr>
-      </w:pPr>
-      <w:r>
-        <w:rPr>
-          <w:rFonts w:ascii="Calibri" w:eastAsia="Times New Roman" w:hAnsi="Calibri" w:cs="Times New Roman"/>
-          <w:lang w:eastAsia="en-NZ"/>
-        </w:rPr>
-        <w:t>Development</w:t>
-      </w:r>
-      <w:r>
-        <w:rPr>
-          <w:rFonts w:ascii="Calibri" w:eastAsia="Times New Roman" w:hAnsi="Calibri" w:cs="Times New Roman"/>
-          <w:lang w:eastAsia="en-NZ"/>
-        </w:rPr>
-        <w:t>:</w:t>
-      </w:r>
-    </w:p>
-    <w:p>
-      <w:pPr>
-        <w:spacing w:after="0" w:line="240" w:lineRule="auto"/>
-        <w:rPr>
-          <w:rFonts w:ascii="Calibri" w:eastAsia="Times New Roman" w:hAnsi="Calibri" w:cs="Times New Roman"/>
-          <w:lang w:eastAsia="en-NZ"/>
-        </w:rPr>
-      </w:pPr>
-      <w:r>
-        <w:rPr>
-          <w:rFonts w:ascii="Calibri" w:eastAsia="Times New Roman" w:hAnsi="Calibri" w:cs="Times New Roman"/>
-          <w:lang w:eastAsia="en-NZ"/>
-        </w:rPr>
-        <w:t xml:space="preserve">No updater required, no bootstrap required, but display resolution including full screen and </w:t>
-      </w:r>
-      <w:r>
-        <w:rPr>
-          <w:rFonts w:ascii="Calibri" w:eastAsia="Times New Roman" w:hAnsi="Calibri" w:cs="Times New Roman"/>
-          <w:lang w:eastAsia="en-NZ"/>
-        </w:rPr>
-        <w:t>an</w:t>
-      </w:r>
-      <w:r>
-        <w:rPr>
-          <w:rFonts w:ascii="Calibri" w:eastAsia="Times New Roman" w:hAnsi="Calibri" w:cs="Times New Roman"/>
-          <w:lang w:eastAsia="en-NZ"/>
-        </w:rPr>
-        <w:t>t</w:t>
-      </w:r>
-      <w:r>
-        <w:rPr>
-          <w:rFonts w:ascii="Calibri" w:eastAsia="Times New Roman" w:hAnsi="Calibri" w:cs="Times New Roman"/>
-          <w:lang w:eastAsia="en-NZ"/>
-        </w:rPr>
-        <w:t>ialiasing</w:t>
-      </w:r>
-      <w:r>
-        <w:rPr>
-          <w:rFonts w:ascii="Calibri" w:eastAsia="Times New Roman" w:hAnsi="Calibri" w:cs="Times New Roman"/>
-          <w:lang w:eastAsia="en-NZ"/>
-        </w:rPr>
-        <w:t xml:space="preserve"> </w:t>
-      </w:r>
-      <w:r>
-        <w:rPr>
-          <w:rFonts w:ascii="Calibri" w:eastAsia="Times New Roman" w:hAnsi="Calibri" w:cs="Times New Roman"/>
-          <w:lang w:eastAsia="en-NZ"/>
-        </w:rPr>
-        <w:t xml:space="preserve">I also want </w:t>
-      </w:r>
-      <w:r>
-        <w:rPr>
-          <w:rFonts w:ascii="Calibri" w:eastAsia="Times New Roman" w:hAnsi="Calibri" w:cs="Times New Roman"/>
-          <w:lang w:eastAsia="en-NZ"/>
-        </w:rPr>
-        <w:t>t</w:t>
-      </w:r>
-      <w:r>
-        <w:rPr>
-          <w:rFonts w:ascii="Calibri" w:eastAsia="Times New Roman" w:hAnsi="Calibri" w:cs="Times New Roman"/>
-          <w:lang w:eastAsia="en-NZ"/>
-        </w:rPr>
-        <w:t>o be able to optionally go jogl2 but I have no class path without boot strap, though all jars is in fact fine isn’t it?</w:t>
-      </w:r>
-    </w:p>
-    <w:p>
-      <w:pPr>
-        <w:spacing w:after="0" w:line="240" w:lineRule="auto"/>
-        <w:rPr>
-          <w:rFonts w:ascii="Calibri" w:eastAsia="Times New Roman" w:hAnsi="Calibri" w:cs="Times New Roman"/>
-          <w:lang w:eastAsia="en-NZ"/>
-        </w:rPr>
-      </w:pPr>
-    </w:p>
-    <w:p>
-      <w:pPr>
-        <w:spacing w:after="0" w:line="240" w:lineRule="auto"/>
-        <w:rPr>
-          <w:rFonts w:ascii="Calibri" w:eastAsia="Times New Roman" w:hAnsi="Calibri" w:cs="Times New Roman"/>
-          <w:lang w:eastAsia="en-NZ"/>
-        </w:rPr>
-      </w:pPr>
-      <w:r>
-        <w:rPr>
-          <w:rFonts w:ascii="Calibri" w:eastAsia="Times New Roman" w:hAnsi="Calibri" w:cs="Times New Roman"/>
-          <w:lang w:eastAsia="en-NZ"/>
-        </w:rPr>
-        <w:t>I also possibly just want setting to go so the display stuff could be property</w:t>
-      </w:r>
-      <w:r>
-        <w:rPr>
-          <w:rFonts w:ascii="Calibri" w:eastAsia="Times New Roman" w:hAnsi="Calibri" w:cs="Times New Roman"/>
-          <w:lang w:eastAsia="en-NZ"/>
-        </w:rPr>
-        <w:t xml:space="preserve"> </w:t>
-      </w:r>
-      <w:r>
-        <w:rPr>
-          <w:rFonts w:ascii="Calibri" w:eastAsia="Times New Roman" w:hAnsi="Calibri" w:cs="Times New Roman"/>
-          <w:lang w:eastAsia="en-NZ"/>
-        </w:rPr>
-        <w:t>loader</w:t>
-      </w:r>
-      <w:r>
-        <w:rPr>
-          <w:rFonts w:ascii="Calibri" w:eastAsia="Times New Roman" w:hAnsi="Calibri" w:cs="Times New Roman"/>
-          <w:lang w:eastAsia="en-NZ"/>
-        </w:rPr>
-        <w:t xml:space="preserve"> - </w:t>
-      </w:r>
-      <w:proofErr w:type="spellStart"/>
-      <w:proofErr w:type="gramStart"/>
-      <w:r>
-        <w:rPr>
-          <w:rFonts w:ascii="Calibri" w:eastAsia="Times New Roman" w:hAnsi="Calibri" w:cs="Times New Roman"/>
-          <w:lang w:eastAsia="en-NZ"/>
-        </w:rPr>
-        <w:t>ed</w:t>
-      </w:r>
-      <w:proofErr w:type="spellEnd"/>
-      <w:proofErr w:type="gramEnd"/>
-      <w:r>
-        <w:rPr>
-          <w:rFonts w:ascii="Calibri" w:eastAsia="Times New Roman" w:hAnsi="Calibri" w:cs="Times New Roman"/>
-          <w:lang w:eastAsia="en-NZ"/>
-        </w:rPr>
-        <w:t xml:space="preserve"> and recalled for straight boot up, however what</w:t>
-      </w:r>
-      <w:r>
-        <w:rPr>
-          <w:rFonts w:ascii="Calibri" w:eastAsia="Times New Roman" w:hAnsi="Calibri" w:cs="Times New Roman"/>
-          <w:lang w:eastAsia="en-NZ"/>
-        </w:rPr>
-        <w:t>’</w:t>
-      </w:r>
-      <w:r>
-        <w:rPr>
-          <w:rFonts w:ascii="Calibri" w:eastAsia="Times New Roman" w:hAnsi="Calibri" w:cs="Times New Roman"/>
-          <w:lang w:eastAsia="en-NZ"/>
-        </w:rPr>
-        <w:t>s happened on a setting change? Restart is classic</w:t>
-      </w:r>
-    </w:p>
-    <w:p>
-      <w:pPr>
-        <w:spacing w:after="0" w:line="240" w:lineRule="auto"/>
-        <w:rPr>
-          <w:rFonts w:ascii="Calibri" w:eastAsia="Times New Roman" w:hAnsi="Calibri" w:cs="Times New Roman"/>
-          <w:lang w:eastAsia="en-NZ"/>
-        </w:rPr>
-      </w:pPr>
-    </w:p>
-    <w:p>
-      <w:pPr>
-        <w:spacing w:after="0" w:line="240" w:lineRule="auto"/>
-        <w:rPr>
-          <w:rFonts w:ascii="Calibri" w:eastAsia="Times New Roman" w:hAnsi="Calibri" w:cs="Times New Roman"/>
-          <w:lang w:eastAsia="en-NZ"/>
-        </w:rPr>
-      </w:pPr>
-      <w:r>
-        <w:rPr>
-          <w:rFonts w:ascii="Calibri" w:eastAsia="Times New Roman" w:hAnsi="Calibri" w:cs="Times New Roman"/>
-          <w:lang w:eastAsia="en-NZ"/>
-        </w:rPr>
-        <w:t>Boot strap</w:t>
-      </w:r>
-      <w:r>
-        <w:rPr>
-          <w:rFonts w:ascii="Calibri" w:eastAsia="Times New Roman" w:hAnsi="Calibri" w:cs="Times New Roman"/>
-          <w:lang w:eastAsia="en-NZ"/>
-        </w:rPr>
-        <w:t>:</w:t>
-      </w:r>
-      <w:r>
-        <w:rPr>
-          <w:rFonts w:ascii="Calibri" w:eastAsia="Times New Roman" w:hAnsi="Calibri" w:cs="Times New Roman"/>
-          <w:lang w:eastAsia="en-NZ"/>
-        </w:rPr>
-        <w:t xml:space="preserve"> </w:t>
-      </w:r>
     </w:p>
     <w:p>
       <w:pPr>
@@ -2292,7 +2386,6 @@
           <w:rFonts w:ascii="Calibri" w:eastAsia="Times New Roman" w:hAnsi="Calibri" w:cs="Times New Roman"/>
           <w:lang w:eastAsia="en-NZ"/>
         </w:rPr>
-        <w:lastRenderedPageBreak/>
         <w:t>However boot strap needs to be a separate jar form the main</w:t>
       </w:r>
       <w:r>

</xml_diff>

<commit_message>
new user guide system
</commit_message>
<xml_diff>
--- a/ElderScrollsExplorer/ScrollsExplorer.docx
+++ b/ElderScrollsExplorer/ScrollsExplorer.docx
@@ -28,7 +28,10 @@
         <w:spacing w:after="0"/>
       </w:pPr>
       <w:r>
-        <w:t>I need a generic get system data system so I can upload it to the error log system</w:t>
+        <w:t>I really must make the quick warp a decent god-damn system</w:t>
+      </w:r>
+      <w:r>
+        <w:t>, it constantly ignores my input!</w:t>
       </w:r>
     </w:p>
     <w:p>
@@ -41,13 +44,13 @@
         <w:spacing w:after="0"/>
       </w:pPr>
       <w:r>
-        <w:t>I need a help screen, html like dune, with “Ok, got it”, “Remind me later” buttons at bottom, describing the FTP system and showing the buttons to use</w:t>
-      </w:r>
-      <w:r>
-        <w:t xml:space="preserve">, </w:t>
-      </w:r>
-      <w:r>
-        <w:t>ESE readme.txt is hilariously out of date</w:t>
+        <w:t xml:space="preserve">I need a help screen, html like dune, with “Ok, got it”, “Remind me later” buttons at bottom, describing the FTP system and showing the buttons to use, ESE readme.txt is hilariously out of date </w:t>
+      </w:r>
+      <w:r>
+        <w:rPr>
+          <w:highlight w:val="yellow"/>
+        </w:rPr>
+        <w:t>&lt;-done</w:t>
       </w:r>
     </w:p>
     <w:p>
@@ -62,10 +65,19 @@
       <w:bookmarkStart w:id="0" w:name="_GoBack"/>
       <w:bookmarkEnd w:id="0"/>
       <w:r>
-        <w:t>I really must make the quick warp a decent god-damn system</w:t>
-      </w:r>
-      <w:r>
-        <w:t>, it constantly ignores my input!</w:t>
+        <w:t>New error log system ftp location, user with complex password stored as bytes and accessed via reflection to hide it away</w:t>
+      </w:r>
+      <w:r>
+        <w:t>, at the end boot strap can as about upload of file (only from boot strap), if file not 0 size, remove java3d error output at start</w:t>
+      </w:r>
+      <w:r>
+        <w:t xml:space="preserve"> </w:t>
+      </w:r>
+      <w:r>
+        <w:rPr>
+          <w:highlight w:val="yellow"/>
+        </w:rPr>
+        <w:t>&lt;-done</w:t>
       </w:r>
     </w:p>
     <w:p>
@@ -78,10 +90,7 @@
         <w:spacing w:after="0"/>
       </w:pPr>
       <w:r>
-        <w:t>New error log system ftp location, user with complex password stored as bytes and accessed via reflection to hide it away</w:t>
-      </w:r>
-      <w:r>
-        <w:t>, at the end boot strap can as about upload of file (only from boot strap), if file not 0 size, remove java3d error output at start</w:t>
+        <w:t>http download cancel button</w:t>
       </w:r>
       <w:r>
         <w:t xml:space="preserve"> </w:t>
@@ -103,16 +112,17 @@
         <w:spacing w:after="0"/>
       </w:pPr>
       <w:r>
-        <w:t>http download cancel button</w:t>
-      </w:r>
-      <w:r>
-        <w:t xml:space="preserve"> </w:t>
-      </w:r>
-      <w:r>
-        <w:rPr>
-          <w:highlight w:val="yellow"/>
-        </w:rPr>
-        <w:t>&lt;-done</w:t>
+        <w:t xml:space="preserve">Make sure texture live in uncompressed </w:t>
+      </w:r>
+      <w:proofErr w:type="spellStart"/>
+      <w:proofErr w:type="gramStart"/>
+      <w:r>
+        <w:t>bsa</w:t>
+      </w:r>
+      <w:proofErr w:type="spellEnd"/>
+      <w:proofErr w:type="gramEnd"/>
+      <w:r>
+        <w:t xml:space="preserve"> files as already compressed, test size difference though.</w:t>
       </w:r>
     </w:p>
     <w:p>
@@ -125,17 +135,39 @@
         <w:spacing w:after="0"/>
       </w:pPr>
       <w:r>
-        <w:t xml:space="preserve">Make sure texture live in uncompressed </w:t>
-      </w:r>
-      <w:proofErr w:type="spellStart"/>
-      <w:proofErr w:type="gramStart"/>
-      <w:r>
-        <w:t>bsa</w:t>
-      </w:r>
-      <w:proofErr w:type="spellEnd"/>
-      <w:proofErr w:type="gramEnd"/>
-      <w:r>
-        <w:t xml:space="preserve"> files as already compressed, test size difference though.</w:t>
+        <w:t xml:space="preserve">New </w:t>
+      </w:r>
+      <w:proofErr w:type="spellStart"/>
+      <w:r>
+        <w:t>config</w:t>
+      </w:r>
+      <w:proofErr w:type="spellEnd"/>
+      <w:r>
+        <w:t xml:space="preserve"> button in ESE </w:t>
+      </w:r>
+      <w:proofErr w:type="spellStart"/>
+      <w:r>
+        <w:t>HunterSeeker</w:t>
+      </w:r>
+      <w:proofErr w:type="spellEnd"/>
+      <w:r>
+        <w:t xml:space="preserve"> (make </w:t>
+      </w:r>
+      <w:proofErr w:type="spellStart"/>
+      <w:r>
+        <w:t>configs</w:t>
+      </w:r>
+      <w:proofErr w:type="spellEnd"/>
+      <w:r>
+        <w:t xml:space="preserve"> more generic too but), make new esm3jdHS project, that will build </w:t>
+      </w:r>
+      <w:proofErr w:type="spellStart"/>
+      <w:r>
+        <w:t>obliv</w:t>
+      </w:r>
+      <w:proofErr w:type="spellEnd"/>
+      <w:r>
+        <w:t xml:space="preserve"> 60</w:t>
       </w:r>
     </w:p>
     <w:p>
@@ -148,31 +180,7 @@
         <w:spacing w:after="0"/>
       </w:pPr>
       <w:r>
-        <w:t xml:space="preserve">New </w:t>
-      </w:r>
-      <w:proofErr w:type="spellStart"/>
-      <w:r>
-        <w:t>config</w:t>
-      </w:r>
-      <w:proofErr w:type="spellEnd"/>
-      <w:r>
-        <w:t xml:space="preserve"> button in ESE </w:t>
-      </w:r>
-      <w:proofErr w:type="spellStart"/>
-      <w:r>
-        <w:t>HunterSeeker</w:t>
-      </w:r>
-      <w:proofErr w:type="spellEnd"/>
-      <w:r>
-        <w:t xml:space="preserve"> (make </w:t>
-      </w:r>
-      <w:proofErr w:type="spellStart"/>
-      <w:r>
-        <w:t>configs</w:t>
-      </w:r>
-      <w:proofErr w:type="spellEnd"/>
-      <w:r>
-        <w:t xml:space="preserve"> more generic too but), make new esm3jdHS project, that will build </w:t>
+        <w:t xml:space="preserve">Make </w:t>
       </w:r>
       <w:proofErr w:type="spellStart"/>
       <w:r>
@@ -180,7 +188,7 @@
       </w:r>
       <w:proofErr w:type="spellEnd"/>
       <w:r>
-        <w:t xml:space="preserve"> 60</w:t>
+        <w:t xml:space="preserve"> 60 + fallout characters armour clothes</w:t>
       </w:r>
     </w:p>
     <w:p>
@@ -193,15 +201,7 @@
         <w:spacing w:after="0"/>
       </w:pPr>
       <w:r>
-        <w:t xml:space="preserve">Make </w:t>
-      </w:r>
-      <w:proofErr w:type="spellStart"/>
-      <w:r>
-        <w:t>obliv</w:t>
-      </w:r>
-      <w:proofErr w:type="spellEnd"/>
-      <w:r>
-        <w:t xml:space="preserve"> 60 + fallout characters armour clothes</w:t>
+        <w:t>Look at 2 error from Soiz-XPS</w:t>
       </w:r>
     </w:p>
     <w:p>
@@ -214,7 +214,15 @@
         <w:spacing w:after="0"/>
       </w:pPr>
       <w:r>
-        <w:t>Look at 2 error from Soiz-XPS</w:t>
+        <w:t xml:space="preserve">Test all on </w:t>
+      </w:r>
+      <w:proofErr w:type="spellStart"/>
+      <w:r>
+        <w:t>Lonovo</w:t>
+      </w:r>
+      <w:proofErr w:type="spellEnd"/>
+      <w:r>
+        <w:t>-PC</w:t>
       </w:r>
     </w:p>
     <w:p>
@@ -227,15 +235,7 @@
         <w:spacing w:after="0"/>
       </w:pPr>
       <w:r>
-        <w:t xml:space="preserve">Test all on </w:t>
-      </w:r>
-      <w:proofErr w:type="spellStart"/>
-      <w:r>
-        <w:t>Lonovo</w:t>
-      </w:r>
-      <w:proofErr w:type="spellEnd"/>
-      <w:r>
-        <w:t>-PC</w:t>
+        <w:t>Make sure updates are working by doing some more.</w:t>
       </w:r>
     </w:p>
     <w:p>
@@ -248,7 +248,7 @@
         <w:spacing w:after="0"/>
       </w:pPr>
       <w:r>
-        <w:t>Make sure updates are working by doing some more.</w:t>
+        <w:t>Disable other game types once one is selected</w:t>
       </w:r>
     </w:p>
     <w:p>
@@ -691,15 +691,7 @@
         <w:t>n</w:t>
       </w:r>
       <w:r>
-        <w:t xml:space="preserve"> object burn </w:t>
-      </w:r>
-      <w:proofErr w:type="gramStart"/>
-      <w:r>
-        <w:t>issue</w:t>
-      </w:r>
-      <w:proofErr w:type="gramEnd"/>
-      <w:r>
-        <w:t>? How would I test speed improvement?</w:t>
+        <w:t xml:space="preserve"> object burn issue? How would I test speed improvement?</w:t>
       </w:r>
     </w:p>
     <w:p>

</xml_diff>

<commit_message>
improved go to input
</commit_message>
<xml_diff>
--- a/ElderScrollsExplorer/ScrollsExplorer.docx
+++ b/ElderScrollsExplorer/ScrollsExplorer.docx
@@ -32,99 +32,6 @@
       </w:r>
       <w:r>
         <w:t>, it constantly ignores my input!</w:t>
-      </w:r>
-    </w:p>
-    <w:p>
-      <w:pPr>
-        <w:pStyle w:val="ListParagraph"/>
-        <w:numPr>
-          <w:ilvl w:val="0"/>
-          <w:numId w:val="1"/>
-        </w:numPr>
-        <w:spacing w:after="0"/>
-      </w:pPr>
-      <w:r>
-        <w:t xml:space="preserve">Updater </w:t>
-      </w:r>
-      <w:r>
-        <w:t>needs to describe error better</w:t>
-      </w:r>
-      <w:r>
-        <w:t xml:space="preserve"> </w:t>
-      </w:r>
-      <w:bookmarkStart w:id="0" w:name="_GoBack"/>
-      <w:bookmarkEnd w:id="0"/>
-      <w:r>
-        <w:rPr>
-          <w:highlight w:val="yellow"/>
-        </w:rPr>
-        <w:t>&lt;-done</w:t>
-      </w:r>
-    </w:p>
-    <w:p>
-      <w:pPr>
-        <w:pStyle w:val="ListParagraph"/>
-        <w:numPr>
-          <w:ilvl w:val="0"/>
-          <w:numId w:val="1"/>
-        </w:numPr>
-        <w:spacing w:after="0"/>
-      </w:pPr>
-      <w:r>
-        <w:t xml:space="preserve">I need a help screen, html like dune, with “Ok, got it”, “Remind me later” buttons at bottom, describing the FTP system and showing the buttons to use, ESE readme.txt is hilariously out of date </w:t>
-      </w:r>
-      <w:r>
-        <w:rPr>
-          <w:highlight w:val="yellow"/>
-        </w:rPr>
-        <w:t>&lt;-done</w:t>
-      </w:r>
-    </w:p>
-    <w:p>
-      <w:pPr>
-        <w:pStyle w:val="ListParagraph"/>
-        <w:numPr>
-          <w:ilvl w:val="0"/>
-          <w:numId w:val="1"/>
-        </w:numPr>
-        <w:spacing w:after="0"/>
-      </w:pPr>
-      <w:r>
-        <w:t>New error log system ftp location, user with complex password stored as bytes and accessed via reflection to hide it away</w:t>
-      </w:r>
-      <w:r>
-        <w:t>, at the end boot strap can as about upload of file (only from boot strap), if file not 0 size, remove java3d error output at start</w:t>
-      </w:r>
-      <w:r>
-        <w:t xml:space="preserve"> </w:t>
-      </w:r>
-      <w:r>
-        <w:rPr>
-          <w:highlight w:val="yellow"/>
-        </w:rPr>
-        <w:t>&lt;-done</w:t>
-      </w:r>
-    </w:p>
-    <w:p>
-      <w:pPr>
-        <w:pStyle w:val="ListParagraph"/>
-        <w:numPr>
-          <w:ilvl w:val="0"/>
-          <w:numId w:val="1"/>
-        </w:numPr>
-        <w:spacing w:after="0"/>
-      </w:pPr>
-      <w:r>
-        <w:t>http download cancel button</w:t>
-      </w:r>
-      <w:r>
-        <w:t xml:space="preserve"> </w:t>
-      </w:r>
-      <w:r>
-        <w:rPr>
-          <w:highlight w:val="yellow"/>
-        </w:rPr>
-        <w:t>&lt;-done</w:t>
       </w:r>
     </w:p>
     <w:p>
@@ -729,7 +636,6 @@
         <w:spacing w:after="0"/>
       </w:pPr>
       <w:r>
-        <w:lastRenderedPageBreak/>
         <w:t xml:space="preserve">The </w:t>
       </w:r>
       <w:proofErr w:type="spellStart"/>
@@ -859,6 +765,7 @@
         <w:spacing w:after="0"/>
       </w:pPr>
       <w:r>
+        <w:lastRenderedPageBreak/>
         <w:t xml:space="preserve">Sounds in fallout produce errors, J3dSOUN and </w:t>
       </w:r>
       <w:proofErr w:type="spellStart"/>
@@ -1102,13 +1009,118 @@
         </w:rPr>
         <w:t xml:space="preserve">Interesting code </w:t>
       </w:r>
-      <w:r>
-        <w:rPr>
-          <w:rFonts w:ascii="Calibri" w:eastAsia="Times New Roman" w:hAnsi="Calibri" w:cs="Times New Roman"/>
-          <w:lang w:val="en-US" w:eastAsia="en-NZ"/>
-        </w:rPr>
-        <w:t>http://docs.oracle.com/javase/tutorial/extra/fullscreen/example.html</w:t>
-      </w:r>
+      <w:hyperlink r:id="rId10" w:history="1">
+        <w:r>
+          <w:rPr>
+            <w:rStyle w:val="Hyperlink"/>
+            <w:rFonts w:ascii="Calibri" w:eastAsia="Times New Roman" w:hAnsi="Calibri" w:cs="Times New Roman"/>
+            <w:lang w:val="en-US" w:eastAsia="en-NZ"/>
+          </w:rPr>
+          <w:t>http://docs.oracle.com/javase/tutorial/extra/fullscreen/example.html</w:t>
+        </w:r>
+      </w:hyperlink>
+    </w:p>
+    <w:p>
+      <w:pPr>
+        <w:pStyle w:val="ListParagraph"/>
+        <w:spacing w:after="0" w:line="240" w:lineRule="auto"/>
+        <w:rPr>
+          <w:rFonts w:ascii="Calibri" w:eastAsia="Times New Roman" w:hAnsi="Calibri" w:cs="Times New Roman"/>
+          <w:lang w:val="en-US" w:eastAsia="en-NZ"/>
+        </w:rPr>
+      </w:pPr>
+      <w:bookmarkStart w:id="0" w:name="_GoBack"/>
+      <w:bookmarkEnd w:id="0"/>
+    </w:p>
+    <w:p>
+      <w:pPr>
+        <w:pStyle w:val="ListParagraph"/>
+        <w:numPr>
+          <w:ilvl w:val="0"/>
+          <w:numId w:val="1"/>
+        </w:numPr>
+        <w:spacing w:after="0"/>
+      </w:pPr>
+      <w:r>
+        <w:t xml:space="preserve">Updater needs to describe error better </w:t>
+      </w:r>
+      <w:r>
+        <w:rPr>
+          <w:highlight w:val="yellow"/>
+        </w:rPr>
+        <w:t>&lt;-done</w:t>
+      </w:r>
+    </w:p>
+    <w:p>
+      <w:pPr>
+        <w:pStyle w:val="ListParagraph"/>
+        <w:numPr>
+          <w:ilvl w:val="0"/>
+          <w:numId w:val="1"/>
+        </w:numPr>
+        <w:spacing w:after="0"/>
+      </w:pPr>
+      <w:r>
+        <w:t xml:space="preserve">I need a help screen, html like dune, with “Ok, got it”, “Remind me later” buttons at bottom, describing the FTP system and showing the buttons to use, ESE readme.txt is hilariously out of date </w:t>
+      </w:r>
+      <w:r>
+        <w:rPr>
+          <w:highlight w:val="yellow"/>
+        </w:rPr>
+        <w:t>&lt;-done</w:t>
+      </w:r>
+    </w:p>
+    <w:p>
+      <w:pPr>
+        <w:pStyle w:val="ListParagraph"/>
+        <w:numPr>
+          <w:ilvl w:val="0"/>
+          <w:numId w:val="1"/>
+        </w:numPr>
+        <w:spacing w:after="0"/>
+      </w:pPr>
+      <w:r>
+        <w:t xml:space="preserve">New error log system ftp location, user with complex password stored as bytes and accessed via reflection to hide it away, at the end boot strap can as about upload of file (only from boot strap), if file not 0 size, remove java3d error output at start </w:t>
+      </w:r>
+      <w:r>
+        <w:rPr>
+          <w:highlight w:val="yellow"/>
+        </w:rPr>
+        <w:t>&lt;-done</w:t>
+      </w:r>
+    </w:p>
+    <w:p>
+      <w:pPr>
+        <w:pStyle w:val="ListParagraph"/>
+        <w:numPr>
+          <w:ilvl w:val="0"/>
+          <w:numId w:val="1"/>
+        </w:numPr>
+        <w:spacing w:after="0"/>
+      </w:pPr>
+      <w:r>
+        <w:t xml:space="preserve">http download cancel button </w:t>
+      </w:r>
+      <w:r>
+        <w:rPr>
+          <w:highlight w:val="yellow"/>
+        </w:rPr>
+        <w:t>&lt;-done</w:t>
+      </w:r>
+    </w:p>
+    <w:p>
+      <w:pPr>
+        <w:pStyle w:val="ListParagraph"/>
+        <w:numPr>
+          <w:ilvl w:val="0"/>
+          <w:numId w:val="1"/>
+        </w:numPr>
+        <w:spacing w:after="0" w:line="240" w:lineRule="auto"/>
+        <w:rPr>
+          <w:rFonts w:ascii="Calibri" w:eastAsia="Times New Roman" w:hAnsi="Calibri" w:cs="Times New Roman"/>
+          <w:lang w:val="en-US" w:eastAsia="en-NZ"/>
+        </w:rPr>
+      </w:pPr>
     </w:p>
     <w:p>
       <w:pPr>
@@ -1132,7 +1144,7 @@
         </w:numPr>
         <w:spacing w:after="0"/>
       </w:pPr>
-      <w:hyperlink r:id="rId10" w:history="1">
+      <w:hyperlink r:id="rId11" w:history="1">
         <w:r>
           <w:rPr>
             <w:rStyle w:val="Hyperlink"/>
@@ -1257,7 +1269,7 @@
         </w:numPr>
         <w:spacing w:after="0" w:line="240" w:lineRule="auto"/>
       </w:pPr>
-      <w:hyperlink r:id="rId11" w:history="1">
+      <w:hyperlink r:id="rId12" w:history="1">
         <w:r>
           <w:rPr>
             <w:rStyle w:val="Hyperlink"/>
@@ -1377,7 +1389,7 @@
         </w:rPr>
         <w:t xml:space="preserve"> </w:t>
       </w:r>
-      <w:hyperlink r:id="rId12" w:tooltip="class in javax.media.j3d" w:history="1">
+      <w:hyperlink r:id="rId13" w:tooltip="class in javax.media.j3d" w:history="1">
         <w:proofErr w:type="spellStart"/>
         <w:r>
           <w:rPr>
@@ -1516,7 +1528,6 @@
           <w:sz w:val="26"/>
           <w:szCs w:val="26"/>
         </w:rPr>
-        <w:lastRenderedPageBreak/>
         <w:t>ftp</w:t>
       </w:r>
       <w:proofErr w:type="gramEnd"/>
@@ -2165,6 +2176,7 @@
           <w:rFonts w:ascii="Calibri" w:eastAsia="Times New Roman" w:hAnsi="Calibri" w:cs="Times New Roman"/>
           <w:lang w:eastAsia="en-NZ"/>
         </w:rPr>
+        <w:lastRenderedPageBreak/>
         <w:t>Development</w:t>
       </w:r>
       <w:r>
@@ -2188,7 +2200,6 @@
           <w:rFonts w:ascii="Calibri" w:eastAsia="Times New Roman" w:hAnsi="Calibri" w:cs="Times New Roman"/>
           <w:lang w:eastAsia="en-NZ"/>
         </w:rPr>
-        <w:lastRenderedPageBreak/>
         <w:t xml:space="preserve">No updater required, no bootstrap required, but display resolution including full screen and </w:t>
       </w:r>
       <w:r>
@@ -2725,7 +2736,7 @@
       <w:r>
         <w:t xml:space="preserve"> property with the full path of that folder. You can set a Java system property in the </w:t>
       </w:r>
-      <w:hyperlink r:id="rId13" w:tooltip="The &quot;Edit Java Virtual Machine Parameters&quot; dialog in Advanced Installer." w:history="1">
+      <w:hyperlink r:id="rId14" w:tooltip="The &quot;Edit Java Virtual Machine Parameters&quot; dialog in Advanced Installer." w:history="1">
         <w:r>
           <w:rPr>
             <w:rStyle w:val="Hyperlink"/>
@@ -2784,7 +2795,7 @@
       <w:r>
         <w:t xml:space="preserve"> to a list of directories which includes your private folder but also the default one. In that case you will have to use the environment variables that the Advanced Installer </w:t>
       </w:r>
-      <w:hyperlink r:id="rId14" w:tooltip="About the Advanced Installer native Java launcher." w:history="1">
+      <w:hyperlink r:id="rId15" w:tooltip="About the Advanced Installer native Java launcher." w:history="1">
         <w:r>
           <w:rPr>
             <w:rStyle w:val="Hyperlink"/>

</xml_diff>

<commit_message>
GamConfig extracts game config, and added huntersneaker and fixed ftp again some more
</commit_message>
<xml_diff>
--- a/ElderScrollsExplorer/ScrollsExplorer.docx
+++ b/ElderScrollsExplorer/ScrollsExplorer.docx
@@ -27,28 +27,100 @@
         </w:numPr>
         <w:spacing w:after="0"/>
       </w:pPr>
+      <w:r>
+        <w:t xml:space="preserve">I should change ftp across to </w:t>
+      </w:r>
+      <w:proofErr w:type="spellStart"/>
+      <w:r>
+        <w:t>org.apache.commons.net.ftp.FTPClient</w:t>
+      </w:r>
+      <w:proofErr w:type="spellEnd"/>
+    </w:p>
+    <w:p>
+      <w:pPr>
+        <w:pStyle w:val="ListParagraph"/>
+        <w:numPr>
+          <w:ilvl w:val="1"/>
+          <w:numId w:val="1"/>
+        </w:numPr>
+        <w:spacing w:after="0"/>
+      </w:pPr>
+      <w:r>
+        <w:t>http://commons.apache.org/proper/commons-net/</w:t>
+      </w:r>
+    </w:p>
+    <w:p>
+      <w:pPr>
+        <w:pStyle w:val="ListParagraph"/>
+        <w:numPr>
+          <w:ilvl w:val="0"/>
+          <w:numId w:val="1"/>
+        </w:numPr>
+        <w:spacing w:after="0"/>
+      </w:pPr>
+      <w:r>
+        <w:t>F</w:t>
+      </w:r>
+      <w:r>
+        <w:t>tp download appears to lock up after a successful download sometimes</w:t>
+      </w:r>
+    </w:p>
+    <w:p>
+      <w:pPr>
+        <w:pStyle w:val="ListParagraph"/>
+        <w:numPr>
+          <w:ilvl w:val="1"/>
+          <w:numId w:val="1"/>
+        </w:numPr>
+        <w:spacing w:after="0"/>
+      </w:pPr>
+      <w:proofErr w:type="gramStart"/>
+      <w:r>
+        <w:t>ftp</w:t>
+      </w:r>
+      <w:proofErr w:type="gramEnd"/>
+      <w:r>
+        <w:t xml:space="preserve"> = new </w:t>
+      </w:r>
+      <w:proofErr w:type="spellStart"/>
+      <w:r>
+        <w:t>FTPClient</w:t>
+      </w:r>
+      <w:proofErr w:type="spellEnd"/>
+      <w:r>
+        <w:t>(FTP_HOST_NAME);</w:t>
+      </w:r>
+      <w:r>
+        <w:t xml:space="preserve"> definitely locks up!</w:t>
+      </w:r>
+    </w:p>
+    <w:p>
+      <w:pPr>
+        <w:pStyle w:val="ListParagraph"/>
+        <w:numPr>
+          <w:ilvl w:val="0"/>
+          <w:numId w:val="1"/>
+        </w:numPr>
+        <w:spacing w:after="0"/>
+      </w:pPr>
       <w:bookmarkStart w:id="0" w:name="_GoBack"/>
       <w:bookmarkEnd w:id="0"/>
       <w:r>
-        <w:t xml:space="preserve">I should change ftp across to </w:t>
-      </w:r>
-      <w:proofErr w:type="spellStart"/>
-      <w:r>
-        <w:t>org.apache.commons.net.ftp.FTPClient</w:t>
-      </w:r>
-      <w:proofErr w:type="spellEnd"/>
-    </w:p>
-    <w:p>
-      <w:pPr>
-        <w:pStyle w:val="ListParagraph"/>
-        <w:numPr>
-          <w:ilvl w:val="1"/>
-          <w:numId w:val="1"/>
-        </w:numPr>
-        <w:spacing w:after="0"/>
-      </w:pPr>
-      <w:r>
-        <w:t>http://commons.apache.org/proper/commons-net/</w:t>
+        <w:t xml:space="preserve">I can still make </w:t>
+      </w:r>
+      <w:proofErr w:type="spellStart"/>
+      <w:r>
+        <w:t>ftped</w:t>
+      </w:r>
+      <w:proofErr w:type="spellEnd"/>
+      <w:r>
+        <w:t xml:space="preserve"> files </w:t>
+      </w:r>
+      <w:r>
+        <w:t>overlarge</w:t>
+      </w:r>
+      <w:r>
+        <w:t xml:space="preserve"> by pressing cancel somehow</w:t>
       </w:r>
     </w:p>
     <w:p>
@@ -61,51 +133,10 @@
         <w:spacing w:after="0"/>
       </w:pPr>
       <w:r>
-        <w:t xml:space="preserve"> </w:t>
-      </w:r>
-      <w:r>
-        <w:t>Ftp</w:t>
-      </w:r>
-      <w:r>
-        <w:t xml:space="preserve"> should check existence and size of file as I’m cutting them short with cancel button (why doesn’t cancel clean up?)</w:t>
-      </w:r>
-      <w:r>
-        <w:t xml:space="preserve"> </w:t>
-      </w:r>
-      <w:r>
-        <w:rPr>
-          <w:highlight w:val="yellow"/>
-        </w:rPr>
-        <w:t>&lt;-done</w:t>
-      </w:r>
-    </w:p>
-    <w:p>
-      <w:pPr>
-        <w:pStyle w:val="ListParagraph"/>
-        <w:numPr>
-          <w:ilvl w:val="0"/>
-          <w:numId w:val="1"/>
-        </w:numPr>
-        <w:spacing w:after="0"/>
-      </w:pPr>
-      <w:r>
-        <w:t>F</w:t>
-      </w:r>
-      <w:r>
-        <w:t>tp download appears to lock up after a successful download sometimes</w:t>
-      </w:r>
-    </w:p>
-    <w:p>
-      <w:pPr>
-        <w:pStyle w:val="ListParagraph"/>
-        <w:numPr>
-          <w:ilvl w:val="0"/>
-          <w:numId w:val="1"/>
-        </w:numPr>
-        <w:spacing w:after="0"/>
-      </w:pPr>
-      <w:r>
-        <w:t xml:space="preserve">ESM loading appear to lock up </w:t>
+        <w:t>E</w:t>
+      </w:r>
+      <w:r>
+        <w:t xml:space="preserve">SM loading appear to lock up </w:t>
       </w:r>
       <w:r>
         <w:t>sometimes</w:t>
@@ -444,6 +475,17 @@
       <w:r>
         <w:t>Physics catches on things all the time</w:t>
       </w:r>
+      <w:r>
+        <w:t xml:space="preserve"> </w:t>
+      </w:r>
+      <w:proofErr w:type="spellStart"/>
+      <w:r>
+        <w:t>morrowind</w:t>
+      </w:r>
+      <w:proofErr w:type="spellEnd"/>
+      <w:r>
+        <w:t>, possibly between the grids, nothing shows in the J debug</w:t>
+      </w:r>
     </w:p>
     <w:p>
       <w:pPr>
@@ -455,6 +497,22 @@
         <w:spacing w:after="0"/>
       </w:pPr>
       <w:r>
+        <w:t>Physics does load for tree</w:t>
+      </w:r>
+      <w:r>
+        <w:t>s in oblivion?</w:t>
+      </w:r>
+    </w:p>
+    <w:p>
+      <w:pPr>
+        <w:pStyle w:val="ListParagraph"/>
+        <w:numPr>
+          <w:ilvl w:val="0"/>
+          <w:numId w:val="1"/>
+        </w:numPr>
+        <w:spacing w:after="0"/>
+      </w:pPr>
+      <w:r>
         <w:t>Also sometimes physic races away in a direction now, but it never used to before KCC update</w:t>
       </w:r>
     </w:p>
@@ -473,7 +531,13 @@
       </w:r>
       <w:proofErr w:type="spellEnd"/>
       <w:r>
-        <w:t xml:space="preserve"> is low again, actors should </w:t>
+        <w:t xml:space="preserve"> is low again</w:t>
+      </w:r>
+      <w:r>
+        <w:t xml:space="preserve"> in TES3</w:t>
+      </w:r>
+      <w:r>
+        <w:t xml:space="preserve">, actors should </w:t>
       </w:r>
       <w:proofErr w:type="spellStart"/>
       <w:r>
@@ -669,6 +733,7 @@
       </w:pPr>
       <w:proofErr w:type="spellStart"/>
       <w:r>
+        <w:lastRenderedPageBreak/>
         <w:t>JInternalFrames</w:t>
       </w:r>
       <w:proofErr w:type="spellEnd"/>
@@ -759,7 +824,6 @@
         <w:spacing w:after="0"/>
       </w:pPr>
       <w:r>
-        <w:lastRenderedPageBreak/>
         <w:t xml:space="preserve">I should use Stack </w:t>
       </w:r>
       <w:proofErr w:type="spellStart"/>
@@ -1386,6 +1450,7 @@
           <w:rFonts w:ascii="Calibri" w:eastAsia="Times New Roman" w:hAnsi="Calibri" w:cs="Times New Roman"/>
           <w:lang w:val="en-US" w:eastAsia="en-NZ"/>
         </w:rPr>
+        <w:lastRenderedPageBreak/>
         <w:t>GraphicsConfigTemplate3D.setSceneAntialiasing(</w:t>
       </w:r>
       <w:proofErr w:type="gramEnd"/>
@@ -1444,7 +1509,6 @@
         <w:pStyle w:val="Heading2"/>
       </w:pPr>
       <w:r>
-        <w:lastRenderedPageBreak/>
         <w:t xml:space="preserve">Could I create  </w:t>
       </w:r>
       <w:r>
@@ -2071,7 +2135,11 @@
       </w:r>
       <w:proofErr w:type="spellEnd"/>
       <w:r>
-        <w:t xml:space="preserve"> version option, which probably drops the bat file parse option, but given </w:t>
+        <w:t xml:space="preserve"> version option, which </w:t>
+      </w:r>
+      <w:r>
+        <w:lastRenderedPageBreak/>
+        <w:t xml:space="preserve">probably drops the bat file parse option, but given </w:t>
       </w:r>
       <w:proofErr w:type="spellStart"/>
       <w:r>
@@ -2118,7 +2186,6 @@
           <w:rFonts w:ascii="Calibri" w:eastAsia="Times New Roman" w:hAnsi="Calibri" w:cs="Times New Roman"/>
           <w:lang w:eastAsia="en-NZ"/>
         </w:rPr>
-        <w:lastRenderedPageBreak/>
         <w:t>Launcher should hand –logout to app then app knows to send all sops out to a particular file, that way boot strap can exit and doesn’t hang around.</w:t>
       </w:r>
     </w:p>
@@ -2901,7 +2968,11 @@
       </w:r>
       <w:proofErr w:type="spellEnd"/>
       <w:r>
-        <w:t xml:space="preserve"> property with the full path of that folder. You can set a Java system property in the </w:t>
+        <w:t xml:space="preserve"> </w:t>
+      </w:r>
+      <w:r>
+        <w:lastRenderedPageBreak/>
+        <w:t xml:space="preserve">property with the full path of that folder. You can set a Java system property in the </w:t>
       </w:r>
       <w:hyperlink r:id="rId14" w:tooltip="The &quot;Edit Java Virtual Machine Parameters&quot; dialog in Advanced Installer." w:history="1">
         <w:r>
@@ -2944,7 +3015,6 @@
         <w:pStyle w:val="NormalWeb"/>
       </w:pPr>
       <w:r>
-        <w:lastRenderedPageBreak/>
         <w:t>You will probably also want to use the native extensions installed in the "lib\</w:t>
       </w:r>
       <w:proofErr w:type="spellStart"/>

</xml_diff>

<commit_message>
gui bits and pieces
</commit_message>
<xml_diff>
--- a/ElderScrollsExplorer/ScrollsExplorer.docx
+++ b/ElderScrollsExplorer/ScrollsExplorer.docx
@@ -45,89 +45,47 @@
       <w:pPr>
         <w:pStyle w:val="Heading4"/>
       </w:pPr>
-      <w:proofErr w:type="spellStart"/>
       <w:r>
         <w:t>HunterSneaker</w:t>
       </w:r>
-      <w:proofErr w:type="spellEnd"/>
-    </w:p>
-    <w:p>
-      <w:pPr>
-        <w:pStyle w:val="ListParagraph"/>
-        <w:numPr>
-          <w:ilvl w:val="0"/>
-          <w:numId w:val="1"/>
-        </w:numPr>
-        <w:spacing w:after="0"/>
-      </w:pPr>
-      <w:r>
-        <w:t xml:space="preserve">In order to make a good tight </w:t>
-      </w:r>
-      <w:proofErr w:type="spellStart"/>
-      <w:r>
-        <w:t>huntersneaker</w:t>
-      </w:r>
-      <w:proofErr w:type="spellEnd"/>
-      <w:r>
-        <w:t xml:space="preserve">, I need to cut my </w:t>
-      </w:r>
-      <w:proofErr w:type="spellStart"/>
-      <w:r>
-        <w:t>esm</w:t>
-      </w:r>
-      <w:proofErr w:type="spellEnd"/>
-      <w:r>
-        <w:t xml:space="preserve"> file down as well.</w:t>
-      </w:r>
-    </w:p>
-    <w:p>
-      <w:pPr>
-        <w:pStyle w:val="ListParagraph"/>
-        <w:numPr>
-          <w:ilvl w:val="0"/>
-          <w:numId w:val="1"/>
-        </w:numPr>
-        <w:spacing w:after="0"/>
-      </w:pPr>
-      <w:r>
-        <w:t xml:space="preserve">Make </w:t>
-      </w:r>
-      <w:proofErr w:type="spellStart"/>
-      <w:r>
-        <w:t>obliv</w:t>
-      </w:r>
-      <w:proofErr w:type="spellEnd"/>
-      <w:r>
-        <w:t xml:space="preserve"> 60 + fallout characters armour clothes</w:t>
-      </w:r>
-    </w:p>
-    <w:p>
-      <w:pPr>
-        <w:pStyle w:val="ListParagraph"/>
-        <w:numPr>
-          <w:ilvl w:val="0"/>
-          <w:numId w:val="1"/>
-        </w:numPr>
-        <w:spacing w:after="0"/>
-      </w:pPr>
-      <w:r>
-        <w:t xml:space="preserve">Make new esm3jdHS project, that will build </w:t>
-      </w:r>
-      <w:proofErr w:type="spellStart"/>
-      <w:r>
-        <w:t>obliv</w:t>
-      </w:r>
-      <w:proofErr w:type="spellEnd"/>
-      <w:r>
-        <w:t xml:space="preserve"> 60 or should I use esmj3dtes4 as now? Eventually I’ll want a cut down </w:t>
-      </w:r>
-      <w:proofErr w:type="spellStart"/>
-      <w:r>
-        <w:t>esm</w:t>
-      </w:r>
-      <w:proofErr w:type="spellEnd"/>
-      <w:r>
-        <w:t xml:space="preserve"> file surely?</w:t>
+    </w:p>
+    <w:p>
+      <w:pPr>
+        <w:pStyle w:val="ListParagraph"/>
+        <w:numPr>
+          <w:ilvl w:val="0"/>
+          <w:numId w:val="1"/>
+        </w:numPr>
+        <w:spacing w:after="0"/>
+      </w:pPr>
+      <w:r>
+        <w:t>In order to make a good tight huntersneaker, I need to cut my esm file down as well.</w:t>
+      </w:r>
+    </w:p>
+    <w:p>
+      <w:pPr>
+        <w:pStyle w:val="ListParagraph"/>
+        <w:numPr>
+          <w:ilvl w:val="0"/>
+          <w:numId w:val="1"/>
+        </w:numPr>
+        <w:spacing w:after="0"/>
+      </w:pPr>
+      <w:r>
+        <w:t>Make obliv 60 + fallout characters armour clothes</w:t>
+      </w:r>
+    </w:p>
+    <w:p>
+      <w:pPr>
+        <w:pStyle w:val="ListParagraph"/>
+        <w:numPr>
+          <w:ilvl w:val="0"/>
+          <w:numId w:val="1"/>
+        </w:numPr>
+        <w:spacing w:after="0"/>
+      </w:pPr>
+      <w:r>
+        <w:t>Make new esm3jdHS project, that will build obliv 60 or should I use esmj3dtes4 as now? Eventually I’ll want a cut down esm file surely?</w:t>
       </w:r>
     </w:p>
     <w:p>
@@ -148,36 +106,20 @@
         <w:spacing w:after="0"/>
       </w:pPr>
       <w:r>
-        <w:t xml:space="preserve">Need to make </w:t>
-      </w:r>
-      <w:proofErr w:type="spellStart"/>
-      <w:r>
-        <w:t>kcc</w:t>
-      </w:r>
-      <w:proofErr w:type="spellEnd"/>
-      <w:r>
-        <w:t xml:space="preserve"> unable to walk up steep slopes</w:t>
-      </w:r>
-    </w:p>
-    <w:p>
-      <w:pPr>
-        <w:pStyle w:val="ListParagraph"/>
-        <w:numPr>
-          <w:ilvl w:val="0"/>
-          <w:numId w:val="1"/>
-        </w:numPr>
-        <w:spacing w:after="0"/>
-      </w:pPr>
-      <w:r>
-        <w:t xml:space="preserve">Physics catches on things all the time </w:t>
-      </w:r>
-      <w:proofErr w:type="spellStart"/>
-      <w:r>
-        <w:t>morrowind</w:t>
-      </w:r>
-      <w:proofErr w:type="spellEnd"/>
-      <w:r>
-        <w:t>, possibly between the grids, nothing shows in the J debug</w:t>
+        <w:t>Need to make kcc unable to walk up steep slopes</w:t>
+      </w:r>
+    </w:p>
+    <w:p>
+      <w:pPr>
+        <w:pStyle w:val="ListParagraph"/>
+        <w:numPr>
+          <w:ilvl w:val="0"/>
+          <w:numId w:val="1"/>
+        </w:numPr>
+        <w:spacing w:after="0"/>
+      </w:pPr>
+      <w:r>
+        <w:t>Physics catches on things all the time morrowind, possibly between the grids, nothing shows in the J debug</w:t>
       </w:r>
     </w:p>
     <w:p>
@@ -242,10 +184,7 @@
         <w:spacing w:after="0"/>
       </w:pPr>
       <w:r>
-        <w:t>I have a gimbal lock flick 0,0,0,1 issue again</w:t>
-      </w:r>
-      <w:r>
-        <w:t xml:space="preserve"> (this might be navigation not physics</w:t>
+        <w:t>I have a gimbal lock flick 0,0,0,1 issue again (this might be navigation not physics</w:t>
       </w:r>
       <w:r>
         <w:t>)</w:t>
@@ -282,81 +221,33 @@
         <w:spacing w:after="0"/>
       </w:pPr>
       <w:r>
-        <w:t xml:space="preserve">TES3: Animations on </w:t>
-      </w:r>
-      <w:proofErr w:type="spellStart"/>
-      <w:r>
-        <w:t>crea</w:t>
-      </w:r>
-      <w:proofErr w:type="spellEnd"/>
-      <w:r>
-        <w:t xml:space="preserve"> and </w:t>
-      </w:r>
-      <w:proofErr w:type="spellStart"/>
-      <w:r>
-        <w:t>npc</w:t>
-      </w:r>
-      <w:proofErr w:type="spellEnd"/>
-      <w:r>
-        <w:t xml:space="preserve"> not going tes3</w:t>
-      </w:r>
-    </w:p>
-    <w:p>
-      <w:pPr>
-        <w:pStyle w:val="ListParagraph"/>
-        <w:numPr>
-          <w:ilvl w:val="0"/>
-          <w:numId w:val="1"/>
-        </w:numPr>
-        <w:spacing w:after="0"/>
-      </w:pPr>
-      <w:r>
-        <w:t xml:space="preserve">TES3: </w:t>
-      </w:r>
-      <w:proofErr w:type="spellStart"/>
-      <w:r>
-        <w:t>BSparticle</w:t>
-      </w:r>
-      <w:proofErr w:type="spellEnd"/>
-      <w:r>
-        <w:t xml:space="preserve"> system not working</w:t>
-      </w:r>
-    </w:p>
-    <w:p>
-      <w:pPr>
-        <w:pStyle w:val="ListParagraph"/>
-        <w:numPr>
-          <w:ilvl w:val="0"/>
-          <w:numId w:val="1"/>
-        </w:numPr>
-        <w:spacing w:after="0"/>
-      </w:pPr>
-      <w:r>
-        <w:t xml:space="preserve">Load </w:t>
-      </w:r>
-      <w:proofErr w:type="spellStart"/>
-      <w:r>
-        <w:t>shaders</w:t>
-      </w:r>
-      <w:proofErr w:type="spellEnd"/>
-      <w:r>
-        <w:t xml:space="preserve"> now they can be decompiled to </w:t>
-      </w:r>
-      <w:proofErr w:type="spellStart"/>
-      <w:r>
-        <w:t>glsl</w:t>
-      </w:r>
-      <w:proofErr w:type="spellEnd"/>
-      <w:r>
-        <w:t>, but they are hard to find, so I need to work out the defaults somehow (</w:t>
-      </w:r>
-      <w:proofErr w:type="spellStart"/>
-      <w:r>
-        <w:t>esm</w:t>
-      </w:r>
-      <w:proofErr w:type="spellEnd"/>
-      <w:r>
-        <w:t xml:space="preserve"> file perhaps?)</w:t>
+        <w:t>TES3: Animations on crea and npc not going tes3</w:t>
+      </w:r>
+    </w:p>
+    <w:p>
+      <w:pPr>
+        <w:pStyle w:val="ListParagraph"/>
+        <w:numPr>
+          <w:ilvl w:val="0"/>
+          <w:numId w:val="1"/>
+        </w:numPr>
+        <w:spacing w:after="0"/>
+      </w:pPr>
+      <w:r>
+        <w:t>TES3: BSparticle system not working</w:t>
+      </w:r>
+    </w:p>
+    <w:p>
+      <w:pPr>
+        <w:pStyle w:val="ListParagraph"/>
+        <w:numPr>
+          <w:ilvl w:val="0"/>
+          <w:numId w:val="1"/>
+        </w:numPr>
+        <w:spacing w:after="0"/>
+      </w:pPr>
+      <w:r>
+        <w:t>Load shaders now they can be decompiled to glsl, but they are hard to find, so I need to work out the defaults somehow (esm file perhaps?)</w:t>
       </w:r>
     </w:p>
     <w:p>
@@ -400,184 +291,81 @@
         <w:spacing w:after="0"/>
       </w:pPr>
       <w:r>
-        <w:t xml:space="preserve">Water not overriding </w:t>
-      </w:r>
-      <w:proofErr w:type="spellStart"/>
-      <w:r>
-        <w:t>colors</w:t>
-      </w:r>
-      <w:proofErr w:type="spellEnd"/>
+        <w:t>Water not overriding colors for skyrim and fallout</w:t>
+      </w:r>
+    </w:p>
+    <w:p>
+      <w:pPr>
+        <w:pStyle w:val="ListParagraph"/>
+        <w:numPr>
+          <w:ilvl w:val="0"/>
+          <w:numId w:val="1"/>
+        </w:numPr>
+        <w:spacing w:after="0"/>
+      </w:pPr>
+      <w:r>
+        <w:t>Could water use the 0th row as the last row for vertex shaking to make perfect match ups? In the water.vert shader</w:t>
+      </w:r>
+      <w:r>
+        <w:t xml:space="preserve"> try to find a deterministic shader(current one looks deterministic to me but)</w:t>
+      </w:r>
+    </w:p>
+    <w:p>
+      <w:pPr>
+        <w:pStyle w:val="ListParagraph"/>
+        <w:numPr>
+          <w:ilvl w:val="0"/>
+          <w:numId w:val="1"/>
+        </w:numPr>
+        <w:spacing w:after="0"/>
+      </w:pPr>
+      <w:r>
+        <w:t>TES3: actor fade no working, so too many monsters slow it down</w:t>
+      </w:r>
+    </w:p>
+    <w:p>
+      <w:pPr>
+        <w:pStyle w:val="ListParagraph"/>
+        <w:numPr>
+          <w:ilvl w:val="0"/>
+          <w:numId w:val="1"/>
+        </w:numPr>
+        <w:spacing w:after="0"/>
+      </w:pPr>
+      <w:r>
+        <w:t>TES5: animation still have accum bugs</w:t>
+      </w:r>
+    </w:p>
+    <w:p>
+      <w:pPr>
+        <w:pStyle w:val="ListParagraph"/>
+        <w:numPr>
+          <w:ilvl w:val="0"/>
+          <w:numId w:val="1"/>
+        </w:numPr>
+        <w:spacing w:after="0"/>
+      </w:pPr>
+      <w:r>
+        <w:t>Using obliv spiderdaedra I see skin failing to map quite badly, I presume that bones fail too in a different bug (tight shoulder thing). This skin failure is also shown in the skyrim cock ups</w:t>
+      </w:r>
+    </w:p>
+    <w:p>
+      <w:pPr>
+        <w:pStyle w:val="ListParagraph"/>
+        <w:numPr>
+          <w:ilvl w:val="0"/>
+          <w:numId w:val="1"/>
+        </w:numPr>
+        <w:spacing w:after="0"/>
+      </w:pPr>
+      <w:r>
+        <w:t>JInternalFrames for DisplayDialog to allow them to show on a full screen without jumping back or being lost on mac.</w:t>
+      </w:r>
       <w:r>
         <w:t xml:space="preserve"> </w:t>
       </w:r>
-      <w:bookmarkStart w:id="0" w:name="_GoBack"/>
-      <w:bookmarkEnd w:id="0"/>
-      <w:r>
-        <w:t xml:space="preserve">for </w:t>
-      </w:r>
-      <w:proofErr w:type="spellStart"/>
-      <w:r>
-        <w:t>skyrim</w:t>
-      </w:r>
-      <w:proofErr w:type="spellEnd"/>
-      <w:r>
-        <w:t xml:space="preserve"> and fallout</w:t>
-      </w:r>
-    </w:p>
-    <w:p>
-      <w:pPr>
-        <w:pStyle w:val="ListParagraph"/>
-        <w:numPr>
-          <w:ilvl w:val="0"/>
-          <w:numId w:val="1"/>
-        </w:numPr>
-        <w:spacing w:after="0"/>
-      </w:pPr>
-      <w:r>
-        <w:t xml:space="preserve">Could water use the 0th row as the last row for vertex shaking to make perfect match ups? In the </w:t>
-      </w:r>
-      <w:proofErr w:type="spellStart"/>
-      <w:r>
-        <w:t>water.vert</w:t>
-      </w:r>
-      <w:proofErr w:type="spellEnd"/>
-      <w:r>
-        <w:t xml:space="preserve"> </w:t>
-      </w:r>
-      <w:proofErr w:type="spellStart"/>
-      <w:r>
-        <w:t>shader</w:t>
-      </w:r>
-      <w:proofErr w:type="spellEnd"/>
-      <w:r>
-        <w:t xml:space="preserve"> try to find a deterministic </w:t>
-      </w:r>
-      <w:proofErr w:type="spellStart"/>
-      <w:r>
-        <w:t>shader</w:t>
-      </w:r>
-      <w:proofErr w:type="spellEnd"/>
-      <w:r>
-        <w:t>(current one looks deterministic to me but)</w:t>
-      </w:r>
-    </w:p>
-    <w:p>
-      <w:pPr>
-        <w:pStyle w:val="ListParagraph"/>
-        <w:numPr>
-          <w:ilvl w:val="0"/>
-          <w:numId w:val="1"/>
-        </w:numPr>
-        <w:spacing w:after="0"/>
-      </w:pPr>
-      <w:r>
-        <w:t>TES3: actor fade no working, so too many monsters slow it down</w:t>
-      </w:r>
-    </w:p>
-    <w:p>
-      <w:pPr>
-        <w:pStyle w:val="ListParagraph"/>
-        <w:numPr>
-          <w:ilvl w:val="0"/>
-          <w:numId w:val="1"/>
-        </w:numPr>
-        <w:spacing w:after="0"/>
-      </w:pPr>
-      <w:r>
-        <w:t xml:space="preserve">TES5: animation still have </w:t>
-      </w:r>
-      <w:proofErr w:type="spellStart"/>
-      <w:r>
-        <w:t>accum</w:t>
-      </w:r>
-      <w:proofErr w:type="spellEnd"/>
-      <w:r>
-        <w:t xml:space="preserve"> bugs</w:t>
-      </w:r>
-    </w:p>
-    <w:p>
-      <w:pPr>
-        <w:pStyle w:val="ListParagraph"/>
-        <w:numPr>
-          <w:ilvl w:val="0"/>
-          <w:numId w:val="1"/>
-        </w:numPr>
-        <w:spacing w:after="0"/>
-      </w:pPr>
-      <w:r>
-        <w:t xml:space="preserve">Using </w:t>
-      </w:r>
-      <w:proofErr w:type="spellStart"/>
-      <w:r>
-        <w:t>obliv</w:t>
-      </w:r>
-      <w:proofErr w:type="spellEnd"/>
-      <w:r>
-        <w:t xml:space="preserve"> </w:t>
-      </w:r>
-      <w:proofErr w:type="spellStart"/>
-      <w:r>
-        <w:t>spiderdaedra</w:t>
-      </w:r>
-      <w:proofErr w:type="spellEnd"/>
-      <w:r>
-        <w:t xml:space="preserve"> I see skin failing to map quite badly, I presume that bones fail too in a different bug (tight shoulder thing). This skin failure is also shown in the </w:t>
-      </w:r>
-      <w:proofErr w:type="spellStart"/>
-      <w:r>
-        <w:t>skyrim</w:t>
-      </w:r>
-      <w:proofErr w:type="spellEnd"/>
-      <w:r>
-        <w:t xml:space="preserve"> cock ups</w:t>
-      </w:r>
-    </w:p>
-    <w:p>
-      <w:pPr>
-        <w:pStyle w:val="ListParagraph"/>
-        <w:numPr>
-          <w:ilvl w:val="0"/>
-          <w:numId w:val="1"/>
-        </w:numPr>
-        <w:spacing w:after="0"/>
-      </w:pPr>
-      <w:proofErr w:type="spellStart"/>
-      <w:r>
-        <w:t>JInternalFrames</w:t>
-      </w:r>
-      <w:proofErr w:type="spellEnd"/>
-      <w:r>
-        <w:t xml:space="preserve"> for </w:t>
-      </w:r>
-      <w:proofErr w:type="spellStart"/>
-      <w:r>
-        <w:t>DisplayDialog</w:t>
-      </w:r>
-      <w:proofErr w:type="spellEnd"/>
-      <w:r>
-        <w:t xml:space="preserve"> to allow them to show on a full screen without jumping back or being lost on mac.</w:t>
-      </w:r>
-      <w:r>
-        <w:t xml:space="preserve"> </w:t>
-      </w:r>
-      <w:r>
-        <w:t xml:space="preserve">The escape button exit should be on screen </w:t>
-      </w:r>
-      <w:proofErr w:type="spellStart"/>
-      <w:r>
-        <w:t>hud</w:t>
-      </w:r>
-      <w:proofErr w:type="spellEnd"/>
-      <w:r>
-        <w:t xml:space="preserve"> not popup because </w:t>
-      </w:r>
-      <w:proofErr w:type="spellStart"/>
-      <w:r>
-        <w:t>fullscreen</w:t>
-      </w:r>
-      <w:proofErr w:type="spellEnd"/>
-      <w:r>
-        <w:t xml:space="preserve"> and it don’t play nice</w:t>
+      <w:r>
+        <w:t>The escape button exit should be on screen hud not popup because fullscreen and it don’t play nice</w:t>
       </w:r>
     </w:p>
     <w:p>
@@ -603,31 +391,7 @@
         <w:spacing w:after="0"/>
       </w:pPr>
       <w:r>
-        <w:t xml:space="preserve">Distant textures appear to have black back in them again? In particular Fallout, notice yellow lines on road badly minify, and distant windmill by megaton front. </w:t>
-      </w:r>
-      <w:proofErr w:type="spellStart"/>
-      <w:r>
-        <w:t>Dds</w:t>
-      </w:r>
-      <w:proofErr w:type="spellEnd"/>
-      <w:r>
-        <w:t xml:space="preserve"> viewer does not show, must be appearance </w:t>
-      </w:r>
-      <w:proofErr w:type="spellStart"/>
-      <w:r>
-        <w:t>prob</w:t>
-      </w:r>
-      <w:proofErr w:type="spellEnd"/>
-      <w:r>
-        <w:t xml:space="preserve">? But </w:t>
-      </w:r>
-      <w:proofErr w:type="spellStart"/>
-      <w:r>
-        <w:t>nifskope</w:t>
-      </w:r>
-      <w:proofErr w:type="spellEnd"/>
-      <w:r>
-        <w:t xml:space="preserve"> does show it too a bit</w:t>
+        <w:t>Distant textures appear to have black back in them again? In particular Fallout, notice yellow lines on road badly minify, and distant windmill by megaton front. Dds viewer does not show, must be appearance prob? But nifskope does show it too a bit</w:t>
       </w:r>
     </w:p>
     <w:p>
@@ -641,21 +405,8 @@
       </w:pPr>
       <w:r>
         <w:lastRenderedPageBreak/>
-        <w:t xml:space="preserve">The gross </w:t>
-      </w:r>
-      <w:proofErr w:type="spellStart"/>
-      <w:r>
-        <w:t>lods</w:t>
-      </w:r>
-      <w:proofErr w:type="spellEnd"/>
-      <w:r>
-        <w:t xml:space="preserve"> are lit up more than the close ones? Check material light values for land and </w:t>
-      </w:r>
-      <w:proofErr w:type="spellStart"/>
-      <w:r>
-        <w:t>lods</w:t>
-      </w:r>
-      <w:proofErr w:type="spellEnd"/>
+        <w:t>The gross lods are lit up more than the close ones? Check material light values for land and lods</w:t>
+      </w:r>
     </w:p>
     <w:p>
       <w:pPr>
@@ -675,51 +426,43 @@
           <w:rFonts w:ascii="Calibri" w:eastAsia="Times New Roman" w:hAnsi="Calibri" w:cs="Times New Roman"/>
           <w:lang w:val="en-US" w:eastAsia="en-NZ"/>
         </w:rPr>
-        <w:t xml:space="preserve">Varying </w:t>
-      </w:r>
-      <w:proofErr w:type="spellStart"/>
-      <w:r>
+        <w:t>Varying lod fader needs knots/frames system because close  things don’t need check often either, in fact lod fader is a fixed 5 frames so not easy to correct</w:t>
+      </w:r>
+    </w:p>
+    <w:p>
+      <w:pPr>
+        <w:pStyle w:val="ListParagraph"/>
+        <w:numPr>
+          <w:ilvl w:val="0"/>
+          <w:numId w:val="1"/>
+        </w:numPr>
+        <w:spacing w:after="0" w:line="240" w:lineRule="auto"/>
         <w:rPr>
           <w:rFonts w:ascii="Calibri" w:eastAsia="Times New Roman" w:hAnsi="Calibri" w:cs="Times New Roman"/>
           <w:lang w:val="en-US" w:eastAsia="en-NZ"/>
         </w:rPr>
-        <w:t>lod</w:t>
-      </w:r>
-      <w:proofErr w:type="spellEnd"/>
+      </w:pPr>
       <w:r>
         <w:rPr>
           <w:rFonts w:ascii="Calibri" w:eastAsia="Times New Roman" w:hAnsi="Calibri" w:cs="Times New Roman"/>
           <w:lang w:val="en-US" w:eastAsia="en-NZ"/>
         </w:rPr>
-        <w:t xml:space="preserve"> fader needs knots/frames system because close  things don’t need check often either, in fact </w:t>
-      </w:r>
-      <w:proofErr w:type="spellStart"/>
-      <w:r>
-        <w:rPr>
-          <w:rFonts w:ascii="Calibri" w:eastAsia="Times New Roman" w:hAnsi="Calibri" w:cs="Times New Roman"/>
-          <w:lang w:val="en-US" w:eastAsia="en-NZ"/>
-        </w:rPr>
-        <w:t>lod</w:t>
-      </w:r>
-      <w:proofErr w:type="spellEnd"/>
-      <w:r>
-        <w:rPr>
-          <w:rFonts w:ascii="Calibri" w:eastAsia="Times New Roman" w:hAnsi="Calibri" w:cs="Times New Roman"/>
-          <w:lang w:val="en-US" w:eastAsia="en-NZ"/>
-        </w:rPr>
-        <w:t xml:space="preserve"> fader is a fixed 5 frames so not easy to correct</w:t>
-      </w:r>
-    </w:p>
-    <w:p>
-      <w:pPr>
-        <w:pStyle w:val="ListParagraph"/>
-        <w:numPr>
-          <w:ilvl w:val="0"/>
-          <w:numId w:val="1"/>
-        </w:numPr>
-        <w:spacing w:after="0" w:line="240" w:lineRule="auto"/>
-        <w:rPr>
-          <w:rFonts w:ascii="Calibri" w:eastAsia="Times New Roman" w:hAnsi="Calibri" w:cs="Times New Roman"/>
+        <w:t>Animations don’t in fact need to run unless they are being rendered, people behind you can be unanimated</w:t>
+      </w:r>
+    </w:p>
+    <w:p>
+      <w:pPr>
+        <w:pStyle w:val="ListParagraph"/>
+        <w:numPr>
+          <w:ilvl w:val="0"/>
+          <w:numId w:val="1"/>
+        </w:numPr>
+        <w:spacing w:after="0" w:line="240" w:lineRule="auto"/>
+        <w:rPr>
+          <w:rStyle w:val="Hyperlink"/>
+          <w:rFonts w:ascii="Calibri" w:eastAsia="Times New Roman" w:hAnsi="Calibri" w:cs="Times New Roman"/>
+          <w:color w:val="auto"/>
+          <w:u w:val="none"/>
           <w:lang w:val="en-US" w:eastAsia="en-NZ"/>
         </w:rPr>
       </w:pPr>
@@ -743,6 +486,31 @@
     </w:p>
     <w:p>
       <w:pPr>
+        <w:pStyle w:val="ListParagraph"/>
+        <w:numPr>
+          <w:ilvl w:val="0"/>
+          <w:numId w:val="1"/>
+        </w:numPr>
+        <w:spacing w:after="0" w:line="240" w:lineRule="auto"/>
+        <w:rPr>
+          <w:rFonts w:ascii="Calibri" w:eastAsia="Times New Roman" w:hAnsi="Calibri" w:cs="Times New Roman"/>
+          <w:lang w:val="en-US" w:eastAsia="en-NZ"/>
+        </w:rPr>
+      </w:pPr>
+      <w:r>
+        <w:t>Oriented shape has a constant scale mode</w:t>
+      </w:r>
+      <w:r>
+        <w:t xml:space="preserve"> that would be cool for mark-</w:t>
+      </w:r>
+      <w:bookmarkStart w:id="0" w:name="_GoBack"/>
+      <w:bookmarkEnd w:id="0"/>
+      <w:r>
+        <w:t>up text surely?</w:t>
+      </w:r>
+    </w:p>
+    <w:p>
+      <w:pPr>
         <w:pStyle w:val="Heading4"/>
       </w:pPr>
       <w:r>
@@ -759,36 +527,20 @@
         <w:spacing w:after="0"/>
       </w:pPr>
       <w:r>
-        <w:t xml:space="preserve">I should use Stack </w:t>
-      </w:r>
-      <w:proofErr w:type="spellStart"/>
-      <w:r>
-        <w:t>alloc</w:t>
-      </w:r>
-      <w:proofErr w:type="spellEnd"/>
-      <w:r>
-        <w:t xml:space="preserve"> in any performant areas?? How would I know there is an object burn issue? How would I test speed improvement?</w:t>
-      </w:r>
-    </w:p>
-    <w:p>
-      <w:pPr>
-        <w:pStyle w:val="ListParagraph"/>
-        <w:numPr>
-          <w:ilvl w:val="0"/>
-          <w:numId w:val="1"/>
-        </w:numPr>
-        <w:spacing w:after="0"/>
-      </w:pPr>
-      <w:r>
-        <w:t xml:space="preserve">I have a bunch of setting on command line, and in LAND and </w:t>
-      </w:r>
-      <w:proofErr w:type="spellStart"/>
-      <w:r>
-        <w:t>GeometryTriShapes</w:t>
-      </w:r>
-      <w:proofErr w:type="spellEnd"/>
-      <w:r>
-        <w:t xml:space="preserve"> statics that need playing with and understanding</w:t>
+        <w:t>I should use Stack alloc in any performant areas?? How would I know there is an object burn issue? How would I test speed improvement?</w:t>
+      </w:r>
+    </w:p>
+    <w:p>
+      <w:pPr>
+        <w:pStyle w:val="ListParagraph"/>
+        <w:numPr>
+          <w:ilvl w:val="0"/>
+          <w:numId w:val="1"/>
+        </w:numPr>
+        <w:spacing w:after="0"/>
+      </w:pPr>
+      <w:r>
+        <w:t>I have a bunch of setting on command line, and in LAND and GeometryTriShapes statics that need playing with and understanding</w:t>
       </w:r>
     </w:p>
     <w:p>
@@ -878,44 +630,20 @@
         <w:spacing w:after="0"/>
       </w:pPr>
       <w:r>
-        <w:t xml:space="preserve">Need to remove all </w:t>
-      </w:r>
-      <w:proofErr w:type="spellStart"/>
-      <w:r>
-        <w:t>prefs</w:t>
-      </w:r>
-      <w:proofErr w:type="spellEnd"/>
-      <w:r>
-        <w:t xml:space="preserve"> usage for </w:t>
-      </w:r>
-      <w:proofErr w:type="spellStart"/>
-      <w:r>
-        <w:t>PropertyLoader</w:t>
-      </w:r>
-      <w:proofErr w:type="spellEnd"/>
-      <w:r>
-        <w:t>, like Dune</w:t>
-      </w:r>
-    </w:p>
-    <w:p>
-      <w:pPr>
-        <w:pStyle w:val="ListParagraph"/>
-        <w:numPr>
-          <w:ilvl w:val="0"/>
-          <w:numId w:val="1"/>
-        </w:numPr>
-        <w:spacing w:after="0"/>
-      </w:pPr>
-      <w:r>
-        <w:t xml:space="preserve">The config loader, properties loader and </w:t>
-      </w:r>
-      <w:proofErr w:type="spellStart"/>
-      <w:r>
-        <w:t>prefs</w:t>
-      </w:r>
-      <w:proofErr w:type="spellEnd"/>
-      <w:r>
-        <w:t xml:space="preserve"> loader system should be bought together into a mega loader, with order of load, and command line loader</w:t>
+        <w:t>Need to remove all prefs usage for PropertyLoader, like Dune</w:t>
+      </w:r>
+    </w:p>
+    <w:p>
+      <w:pPr>
+        <w:pStyle w:val="ListParagraph"/>
+        <w:numPr>
+          <w:ilvl w:val="0"/>
+          <w:numId w:val="1"/>
+        </w:numPr>
+        <w:spacing w:after="0"/>
+      </w:pPr>
+      <w:r>
+        <w:t>The config loader, properties loader and prefs loader system should be bought together into a mega loader, with order of load, and command line loader</w:t>
       </w:r>
     </w:p>
     <w:p>
@@ -936,13 +664,8 @@
         <w:spacing w:after="0"/>
       </w:pPr>
       <w:r>
-        <w:t xml:space="preserve">Sounds in fallout produce errors, J3dSOUN and </w:t>
-      </w:r>
-      <w:proofErr w:type="spellStart"/>
-      <w:r>
-        <w:t>nifcharacter</w:t>
-      </w:r>
-      <w:proofErr w:type="spellEnd"/>
+        <w:t>Sounds in fallout produce errors, J3dSOUN and nifcharacter</w:t>
+      </w:r>
     </w:p>
     <w:p>
       <w:pPr>
@@ -962,13 +685,8 @@
         <w:spacing w:after="0"/>
       </w:pPr>
       <w:r>
-        <w:t xml:space="preserve">I should change ftp across to </w:t>
-      </w:r>
-      <w:proofErr w:type="spellStart"/>
-      <w:r>
-        <w:t>org.apache.commons.net.ftp.FTPClient</w:t>
-      </w:r>
-      <w:proofErr w:type="spellEnd"/>
+        <w:t>I should change ftp across to org.apache.commons.net.ftp.FTPClient</w:t>
+      </w:r>
     </w:p>
     <w:p>
       <w:pPr>
@@ -1005,32 +723,11 @@
         </w:numPr>
         <w:spacing w:after="0"/>
       </w:pPr>
-      <w:proofErr w:type="gramStart"/>
-      <w:r>
-        <w:t>ftp</w:t>
-      </w:r>
-      <w:proofErr w:type="gramEnd"/>
-      <w:r>
-        <w:t xml:space="preserve"> = new </w:t>
-      </w:r>
-      <w:proofErr w:type="spellStart"/>
-      <w:r>
-        <w:t>FTPClient</w:t>
-      </w:r>
-      <w:proofErr w:type="spellEnd"/>
-      <w:r>
-        <w:t>(FTP_HOST_NAME);</w:t>
-      </w:r>
-      <w:r>
-        <w:t xml:space="preserve"> definitely locks up! I can still make </w:t>
-      </w:r>
-      <w:proofErr w:type="spellStart"/>
-      <w:r>
-        <w:t>ftped</w:t>
-      </w:r>
-      <w:proofErr w:type="spellEnd"/>
-      <w:r>
-        <w:t xml:space="preserve"> files overlarge by pressing cancel somehow. dud file downloads cause havoc all round, must try more cancel resume to see if it can be sorted out</w:t>
+      <w:r>
+        <w:t>ftp = new FTPClient(FTP_HOST_NAME);</w:t>
+      </w:r>
+      <w:r>
+        <w:t xml:space="preserve"> definitely locks up! I can still make ftped files overlarge by pressing cancel somehow. dud file downloads cause havoc all round, must try more cancel resume to see if it can be sorted out</w:t>
       </w:r>
     </w:p>
     <w:p>
@@ -1106,7 +803,6 @@
         <w:pStyle w:val="Heading2"/>
       </w:pPr>
       <w:r>
-        <w:lastRenderedPageBreak/>
         <w:t>Mac use:</w:t>
       </w:r>
     </w:p>
@@ -1148,39 +844,7 @@
           <w:lang w:val="en-US" w:eastAsia="en-NZ"/>
         </w:rPr>
         <w:br/>
-        <w:t xml:space="preserve">I don't fully understand why this property has to be set if you already called </w:t>
-      </w:r>
-      <w:proofErr w:type="gramStart"/>
-      <w:r>
-        <w:rPr>
-          <w:rFonts w:ascii="Calibri" w:eastAsia="Times New Roman" w:hAnsi="Calibri" w:cs="Times New Roman"/>
-          <w:lang w:val="en-US" w:eastAsia="en-NZ"/>
-        </w:rPr>
-        <w:t>GraphicsConfigTemplate3D.setSceneAntialiasing(</w:t>
-      </w:r>
-      <w:proofErr w:type="gramEnd"/>
-      <w:r>
-        <w:rPr>
-          <w:rFonts w:ascii="Calibri" w:eastAsia="Times New Roman" w:hAnsi="Calibri" w:cs="Times New Roman"/>
-          <w:lang w:val="en-US" w:eastAsia="en-NZ"/>
-        </w:rPr>
-        <w:t xml:space="preserve">GraphicsConfigTemplate3D.PREFERRED); but it works on my computer. Miserably it has no effect for </w:t>
-      </w:r>
-      <w:proofErr w:type="spellStart"/>
-      <w:r>
-        <w:rPr>
-          <w:rFonts w:ascii="Calibri" w:eastAsia="Times New Roman" w:hAnsi="Calibri" w:cs="Times New Roman"/>
-          <w:lang w:val="en-US" w:eastAsia="en-NZ"/>
-        </w:rPr>
-        <w:t>offscreen</w:t>
-      </w:r>
-      <w:proofErr w:type="spellEnd"/>
-      <w:r>
-        <w:rPr>
-          <w:rFonts w:ascii="Calibri" w:eastAsia="Times New Roman" w:hAnsi="Calibri" w:cs="Times New Roman"/>
-          <w:lang w:val="en-US" w:eastAsia="en-NZ"/>
-        </w:rPr>
-        <w:t xml:space="preserve"> rendering.</w:t>
+        <w:t>I don't fully understand why this property has to be set if you already called GraphicsConfigTemplate3D.setSceneAntialiasing(GraphicsConfigTemplate3D.PREFERRED); but it works on my computer. Miserably it has no effect for offscreen rendering.</w:t>
       </w:r>
     </w:p>
     <w:p>
@@ -1228,19 +892,11 @@
           <w:szCs w:val="26"/>
         </w:rPr>
       </w:pPr>
-      <w:proofErr w:type="gramStart"/>
       <w:r>
         <w:rPr>
           <w:rStyle w:val="Heading2Char"/>
         </w:rPr>
-        <w:t>ftp</w:t>
-      </w:r>
-      <w:proofErr w:type="gramEnd"/>
-      <w:r>
-        <w:rPr>
-          <w:rStyle w:val="Heading2Char"/>
-        </w:rPr>
-        <w:t xml:space="preserve"> </w:t>
+        <w:t xml:space="preserve">ftp </w:t>
       </w:r>
       <w:r>
         <w:rPr>
@@ -1268,8 +924,6 @@
           <w:lang w:val="en-US" w:eastAsia="en-NZ"/>
         </w:rPr>
       </w:pPr>
-      <w:proofErr w:type="spellStart"/>
-      <w:proofErr w:type="gramStart"/>
       <w:r>
         <w:rPr>
           <w:rFonts w:ascii="Calibri" w:eastAsia="Times New Roman" w:hAnsi="Calibri" w:cs="Times New Roman"/>
@@ -1282,17 +936,8 @@
           <w:rFonts w:ascii="Calibri" w:eastAsia="Times New Roman" w:hAnsi="Calibri" w:cs="Times New Roman"/>
           <w:lang w:val="en-US" w:eastAsia="en-NZ"/>
         </w:rPr>
-        <w:t>amemedia:</w:t>
-      </w:r>
-      <w:proofErr w:type="gramEnd"/>
-      <w:r>
-        <w:rPr>
-          <w:rFonts w:ascii="Calibri" w:eastAsia="Times New Roman" w:hAnsi="Calibri" w:cs="Times New Roman"/>
-          <w:lang w:val="en-US" w:eastAsia="en-NZ"/>
-        </w:rPr>
-        <w:t>vivec</w:t>
-      </w:r>
-      <w:proofErr w:type="spellEnd"/>
+        <w:t>amemedia:vivec</w:t>
+      </w:r>
     </w:p>
     <w:p>
       <w:pPr>
@@ -1344,65 +989,65 @@
           <w:rFonts w:ascii="Calibri" w:eastAsia="Times New Roman" w:hAnsi="Calibri" w:cs="Times New Roman"/>
           <w:lang w:val="en-US" w:eastAsia="en-NZ"/>
         </w:rPr>
-        <w:t xml:space="preserve">Connect </w:t>
-      </w:r>
-      <w:proofErr w:type="spellStart"/>
-      <w:r>
+        <w:t>Connect sourceforge to github</w:t>
+      </w:r>
+    </w:p>
+    <w:p>
+      <w:pPr>
+        <w:spacing w:after="0" w:line="240" w:lineRule="auto"/>
         <w:rPr>
           <w:rFonts w:ascii="Calibri" w:eastAsia="Times New Roman" w:hAnsi="Calibri" w:cs="Times New Roman"/>
           <w:lang w:val="en-US" w:eastAsia="en-NZ"/>
         </w:rPr>
-        <w:t>sourceforge</w:t>
-      </w:r>
-      <w:proofErr w:type="spellEnd"/>
+      </w:pPr>
       <w:r>
         <w:rPr>
           <w:rFonts w:ascii="Calibri" w:eastAsia="Times New Roman" w:hAnsi="Calibri" w:cs="Times New Roman"/>
           <w:lang w:val="en-US" w:eastAsia="en-NZ"/>
         </w:rPr>
-        <w:t xml:space="preserve"> to </w:t>
-      </w:r>
-      <w:proofErr w:type="spellStart"/>
-      <w:r>
+        <w:t>Write a note on what each jar file does why it’s there</w:t>
+      </w:r>
+    </w:p>
+    <w:p>
+      <w:pPr>
+        <w:spacing w:after="0" w:line="240" w:lineRule="auto"/>
         <w:rPr>
           <w:rFonts w:ascii="Calibri" w:eastAsia="Times New Roman" w:hAnsi="Calibri" w:cs="Times New Roman"/>
           <w:lang w:val="en-US" w:eastAsia="en-NZ"/>
         </w:rPr>
-        <w:t>github</w:t>
-      </w:r>
-      <w:proofErr w:type="spellEnd"/>
-    </w:p>
-    <w:p>
-      <w:pPr>
-        <w:spacing w:after="0" w:line="240" w:lineRule="auto"/>
+      </w:pPr>
+      <w:r>
         <w:rPr>
           <w:rFonts w:ascii="Calibri" w:eastAsia="Times New Roman" w:hAnsi="Calibri" w:cs="Times New Roman"/>
           <w:lang w:val="en-US" w:eastAsia="en-NZ"/>
         </w:rPr>
-      </w:pPr>
-      <w:r>
+        <w:t>In the note find a link to the original jar file or web site if possible</w:t>
+      </w:r>
+    </w:p>
+    <w:p>
+      <w:pPr>
+        <w:spacing w:after="0" w:line="240" w:lineRule="auto"/>
         <w:rPr>
           <w:rFonts w:ascii="Calibri" w:eastAsia="Times New Roman" w:hAnsi="Calibri" w:cs="Times New Roman"/>
           <w:lang w:val="en-US" w:eastAsia="en-NZ"/>
         </w:rPr>
-        <w:t>Write a note on what each jar file does why it’s there</w:t>
-      </w:r>
-    </w:p>
-    <w:p>
-      <w:pPr>
-        <w:spacing w:after="0" w:line="240" w:lineRule="auto"/>
+      </w:pPr>
+      <w:r>
         <w:rPr>
           <w:rFonts w:ascii="Calibri" w:eastAsia="Times New Roman" w:hAnsi="Calibri" w:cs="Times New Roman"/>
           <w:lang w:val="en-US" w:eastAsia="en-NZ"/>
         </w:rPr>
-      </w:pPr>
-      <w:r>
+        <w:t>Make up a list of attributions to people, and try to find licensing</w:t>
+      </w:r>
+    </w:p>
+    <w:p>
+      <w:pPr>
+        <w:spacing w:after="0" w:line="240" w:lineRule="auto"/>
         <w:rPr>
           <w:rFonts w:ascii="Calibri" w:eastAsia="Times New Roman" w:hAnsi="Calibri" w:cs="Times New Roman"/>
           <w:lang w:val="en-US" w:eastAsia="en-NZ"/>
         </w:rPr>
-        <w:t>In the note find a link to the original jar file or web site if possible</w:t>
-      </w:r>
+      </w:pPr>
     </w:p>
     <w:p>
       <w:pPr>
@@ -1417,45 +1062,20 @@
           <w:rFonts w:ascii="Calibri" w:eastAsia="Times New Roman" w:hAnsi="Calibri" w:cs="Times New Roman"/>
           <w:lang w:val="en-US" w:eastAsia="en-NZ"/>
         </w:rPr>
-        <w:t>Make up a list of attributions to people, and try to find licensing</w:t>
-      </w:r>
-    </w:p>
-    <w:p>
-      <w:pPr>
-        <w:spacing w:after="0" w:line="240" w:lineRule="auto"/>
+        <w:t xml:space="preserve">Do I care about </w:t>
+      </w:r>
+      <w:r>
         <w:rPr>
           <w:rFonts w:ascii="Calibri" w:eastAsia="Times New Roman" w:hAnsi="Calibri" w:cs="Times New Roman"/>
           <w:lang w:val="en-US" w:eastAsia="en-NZ"/>
         </w:rPr>
-      </w:pPr>
-    </w:p>
-    <w:p>
-      <w:pPr>
-        <w:spacing w:after="0" w:line="240" w:lineRule="auto"/>
+        <w:t>licensing</w:t>
+      </w:r>
+      <w:r>
         <w:rPr>
           <w:rFonts w:ascii="Calibri" w:eastAsia="Times New Roman" w:hAnsi="Calibri" w:cs="Times New Roman"/>
           <w:lang w:val="en-US" w:eastAsia="en-NZ"/>
         </w:rPr>
-      </w:pPr>
-      <w:r>
-        <w:rPr>
-          <w:rFonts w:ascii="Calibri" w:eastAsia="Times New Roman" w:hAnsi="Calibri" w:cs="Times New Roman"/>
-          <w:lang w:val="en-US" w:eastAsia="en-NZ"/>
-        </w:rPr>
-        <w:t xml:space="preserve">Do I care about </w:t>
-      </w:r>
-      <w:r>
-        <w:rPr>
-          <w:rFonts w:ascii="Calibri" w:eastAsia="Times New Roman" w:hAnsi="Calibri" w:cs="Times New Roman"/>
-          <w:lang w:val="en-US" w:eastAsia="en-NZ"/>
-        </w:rPr>
-        <w:t>licensing</w:t>
-      </w:r>
-      <w:r>
-        <w:rPr>
-          <w:rFonts w:ascii="Calibri" w:eastAsia="Times New Roman" w:hAnsi="Calibri" w:cs="Times New Roman"/>
-          <w:lang w:val="en-US" w:eastAsia="en-NZ"/>
-        </w:rPr>
         <w:t xml:space="preserve"> in my java files? Or is that boring</w:t>
       </w:r>
     </w:p>
@@ -1571,23 +1191,7 @@
           <w:rFonts w:ascii="Calibri" w:eastAsia="Times New Roman" w:hAnsi="Calibri" w:cs="Times New Roman"/>
           <w:lang w:eastAsia="en-NZ"/>
         </w:rPr>
-        <w:t xml:space="preserve">Launcher could then include a </w:t>
-      </w:r>
-      <w:proofErr w:type="spellStart"/>
-      <w:r>
-        <w:rPr>
-          <w:rFonts w:ascii="Calibri" w:eastAsia="Times New Roman" w:hAnsi="Calibri" w:cs="Times New Roman"/>
-          <w:lang w:eastAsia="en-NZ"/>
-        </w:rPr>
-        <w:t>url</w:t>
-      </w:r>
-      <w:proofErr w:type="spellEnd"/>
-      <w:r>
-        <w:rPr>
-          <w:rFonts w:ascii="Calibri" w:eastAsia="Times New Roman" w:hAnsi="Calibri" w:cs="Times New Roman"/>
-          <w:lang w:eastAsia="en-NZ"/>
-        </w:rPr>
-        <w:t xml:space="preserve"> to get latest from and unzip over the current jar, this probably means moving the launcher into a separate jar file to not over ride itself.</w:t>
+        <w:t>Launcher could then include a url to get latest from and unzip over the current jar, this probably means moving the launcher into a separate jar file to not over ride itself.</w:t>
       </w:r>
     </w:p>
     <w:p>
@@ -1634,203 +1238,283 @@
         <w:spacing w:after="0"/>
       </w:pPr>
       <w:r>
-        <w:t xml:space="preserve">A launcher in tools for general command line script and launcher in tools3d to </w:t>
-      </w:r>
-      <w:proofErr w:type="spellStart"/>
-      <w:r>
-        <w:t>adf</w:t>
-      </w:r>
-      <w:proofErr w:type="spellEnd"/>
-      <w:r>
-        <w:t xml:space="preserve"> display dialog, which needs to flip over to </w:t>
-      </w:r>
-      <w:proofErr w:type="spellStart"/>
-      <w:r>
-        <w:t>jpanel</w:t>
-      </w:r>
-      <w:proofErr w:type="spellEnd"/>
-      <w:r>
-        <w:t xml:space="preserve"> version too, then tools3d can include </w:t>
-      </w:r>
-      <w:proofErr w:type="spellStart"/>
-      <w:r>
-        <w:t>jogl</w:t>
-      </w:r>
-      <w:proofErr w:type="spellEnd"/>
-      <w:r>
-        <w:t xml:space="preserve"> version option, which probably drops the bat file parse option, but given </w:t>
-      </w:r>
-      <w:proofErr w:type="spellStart"/>
-      <w:r>
-        <w:t>noddraw</w:t>
-      </w:r>
-      <w:proofErr w:type="spellEnd"/>
+        <w:t xml:space="preserve">A launcher in tools for general command line script and launcher in tools3d to adf display dialog, which needs to flip over to jpanel version too, then tools3d can include jogl version option, which probably drops the bat file parse option, but given noddraw </w:t>
+      </w:r>
+      <w:r>
+        <w:t>etc.</w:t>
+      </w:r>
       <w:r>
         <w:t xml:space="preserve"> </w:t>
       </w:r>
       <w:r>
-        <w:t>etc.</w:t>
-      </w:r>
-      <w:r>
+        <w:t>that’s</w:t>
+      </w:r>
+      <w:r>
+        <w:t xml:space="preserve"> probably fine. If launcher cant launch put debug </w:t>
+      </w:r>
+      <w:r>
+        <w:t>launcher</w:t>
+      </w:r>
+      <w:r>
+        <w:t xml:space="preserve"> bat file</w:t>
+      </w:r>
+    </w:p>
+    <w:p>
+      <w:pPr>
+        <w:spacing w:after="0"/>
+      </w:pPr>
+    </w:p>
+    <w:p>
+      <w:pPr>
+        <w:spacing w:after="0" w:line="240" w:lineRule="auto"/>
+        <w:rPr>
+          <w:rFonts w:ascii="Calibri" w:eastAsia="Times New Roman" w:hAnsi="Calibri" w:cs="Times New Roman"/>
+          <w:lang w:eastAsia="en-NZ"/>
+        </w:rPr>
+      </w:pPr>
+      <w:r>
+        <w:rPr>
+          <w:rFonts w:ascii="Calibri" w:eastAsia="Times New Roman" w:hAnsi="Calibri" w:cs="Times New Roman"/>
+          <w:lang w:eastAsia="en-NZ"/>
+        </w:rPr>
+        <w:t>Launcher should hand –logout to app then app knows to send all sops out to a particular file, that way boot strap can exit and doesn’t hang around.</w:t>
+      </w:r>
+    </w:p>
+    <w:p>
+      <w:pPr>
+        <w:spacing w:after="0" w:line="240" w:lineRule="auto"/>
+        <w:rPr>
+          <w:rFonts w:ascii="Calibri" w:eastAsia="Times New Roman" w:hAnsi="Calibri" w:cs="Times New Roman"/>
+          <w:lang w:eastAsia="en-NZ"/>
+        </w:rPr>
+      </w:pPr>
+    </w:p>
+    <w:p>
+      <w:pPr>
+        <w:spacing w:after="0" w:line="240" w:lineRule="auto"/>
+        <w:rPr>
+          <w:rFonts w:ascii="Calibri" w:eastAsia="Times New Roman" w:hAnsi="Calibri" w:cs="Times New Roman"/>
+          <w:lang w:eastAsia="en-NZ"/>
+        </w:rPr>
+      </w:pPr>
+      <w:r>
+        <w:rPr>
+          <w:rFonts w:ascii="Calibri" w:eastAsia="Times New Roman" w:hAnsi="Calibri" w:cs="Times New Roman"/>
+          <w:lang w:eastAsia="en-NZ"/>
+        </w:rPr>
+        <w:t xml:space="preserve">Tools3d launcher can extends tools launch and include standard lib file of java3d and jogl and ddraw=no etc. then app can send through </w:t>
+      </w:r>
+      <w:r>
+        <w:rPr>
+          <w:rFonts w:ascii="Calibri" w:eastAsia="Times New Roman" w:hAnsi="Calibri" w:cs="Times New Roman"/>
+          <w:lang w:eastAsia="en-NZ"/>
+        </w:rPr>
+        <w:t>its</w:t>
+      </w:r>
+      <w:r>
+        <w:rPr>
+          <w:rFonts w:ascii="Calibri" w:eastAsia="Times New Roman" w:hAnsi="Calibri" w:cs="Times New Roman"/>
+          <w:lang w:eastAsia="en-NZ"/>
+        </w:rPr>
+        <w:t xml:space="preserve"> own lib path files and options, each app will still have a bootstrap class invoked form the met</w:t>
+      </w:r>
+      <w:r>
+        <w:rPr>
+          <w:rFonts w:ascii="Calibri" w:eastAsia="Times New Roman" w:hAnsi="Calibri" w:cs="Times New Roman"/>
+          <w:lang w:eastAsia="en-NZ"/>
+        </w:rPr>
+        <w:t>a</w:t>
+      </w:r>
+      <w:r>
+        <w:rPr>
+          <w:rFonts w:ascii="Calibri" w:eastAsia="Times New Roman" w:hAnsi="Calibri" w:cs="Times New Roman"/>
+          <w:lang w:eastAsia="en-NZ"/>
+        </w:rPr>
+        <w:t xml:space="preserve"> inf</w:t>
+      </w:r>
+      <w:r>
+        <w:rPr>
+          <w:rFonts w:ascii="Calibri" w:eastAsia="Times New Roman" w:hAnsi="Calibri" w:cs="Times New Roman"/>
+          <w:lang w:eastAsia="en-NZ"/>
+        </w:rPr>
+        <w:t>o</w:t>
+      </w:r>
+      <w:r>
+        <w:rPr>
+          <w:rFonts w:ascii="Calibri" w:eastAsia="Times New Roman" w:hAnsi="Calibri" w:cs="Times New Roman"/>
+          <w:lang w:eastAsia="en-NZ"/>
+        </w:rPr>
+        <w:t xml:space="preserve"> but it will be cut down, but the start server code can still be invoked from it.</w:t>
+      </w:r>
+    </w:p>
+    <w:p>
+      <w:pPr>
+        <w:spacing w:after="0" w:line="240" w:lineRule="auto"/>
+        <w:rPr>
+          <w:rFonts w:ascii="Calibri" w:eastAsia="Times New Roman" w:hAnsi="Calibri" w:cs="Times New Roman"/>
+          <w:lang w:eastAsia="en-NZ"/>
+        </w:rPr>
+      </w:pPr>
+    </w:p>
+    <w:p>
+      <w:pPr>
+        <w:spacing w:after="0" w:line="240" w:lineRule="auto"/>
+        <w:rPr>
+          <w:rFonts w:ascii="Calibri" w:eastAsia="Times New Roman" w:hAnsi="Calibri" w:cs="Times New Roman"/>
+          <w:lang w:eastAsia="en-NZ"/>
+        </w:rPr>
+      </w:pPr>
+      <w:r>
+        <w:rPr>
+          <w:rFonts w:ascii="Calibri" w:eastAsia="Times New Roman" w:hAnsi="Calibri" w:cs="Times New Roman"/>
+          <w:lang w:eastAsia="en-NZ"/>
+        </w:rPr>
+        <w:t>The boot strap then calls the launcher which then calls the main app. So launcher is the main of the main app, but then calls a</w:t>
+      </w:r>
+      <w:r>
+        <w:rPr>
+          <w:rFonts w:ascii="Calibri" w:eastAsia="Times New Roman" w:hAnsi="Calibri" w:cs="Times New Roman"/>
+          <w:lang w:eastAsia="en-NZ"/>
+        </w:rPr>
         <w:t xml:space="preserve"> </w:t>
       </w:r>
       <w:r>
-        <w:t>that’s</w:t>
-      </w:r>
-      <w:r>
-        <w:t xml:space="preserve"> probably fine. If launcher cant launch put debug </w:t>
-      </w:r>
-      <w:r>
-        <w:t>launcher</w:t>
-      </w:r>
-      <w:r>
-        <w:t xml:space="preserve"> bat file</w:t>
-      </w:r>
-    </w:p>
-    <w:p>
-      <w:pPr>
-        <w:spacing w:after="0"/>
-      </w:pPr>
-    </w:p>
-    <w:p>
-      <w:pPr>
-        <w:spacing w:after="0" w:line="240" w:lineRule="auto"/>
-        <w:rPr>
-          <w:rFonts w:ascii="Calibri" w:eastAsia="Times New Roman" w:hAnsi="Calibri" w:cs="Times New Roman"/>
-          <w:lang w:eastAsia="en-NZ"/>
-        </w:rPr>
-      </w:pPr>
-      <w:r>
-        <w:rPr>
-          <w:rFonts w:ascii="Calibri" w:eastAsia="Times New Roman" w:hAnsi="Calibri" w:cs="Times New Roman"/>
-          <w:lang w:eastAsia="en-NZ"/>
-        </w:rPr>
-        <w:lastRenderedPageBreak/>
-        <w:t>Launcher should hand –logout to app then app knows to send all sops out to a particular file, that way boot strap can exit and doesn’t hang around.</w:t>
-      </w:r>
-    </w:p>
-    <w:p>
-      <w:pPr>
-        <w:spacing w:after="0" w:line="240" w:lineRule="auto"/>
-        <w:rPr>
-          <w:rFonts w:ascii="Calibri" w:eastAsia="Times New Roman" w:hAnsi="Calibri" w:cs="Times New Roman"/>
-          <w:lang w:eastAsia="en-NZ"/>
-        </w:rPr>
-      </w:pPr>
-    </w:p>
-    <w:p>
-      <w:pPr>
-        <w:spacing w:after="0" w:line="240" w:lineRule="auto"/>
-        <w:rPr>
-          <w:rFonts w:ascii="Calibri" w:eastAsia="Times New Roman" w:hAnsi="Calibri" w:cs="Times New Roman"/>
-          <w:lang w:eastAsia="en-NZ"/>
-        </w:rPr>
-      </w:pPr>
-      <w:r>
-        <w:rPr>
-          <w:rFonts w:ascii="Calibri" w:eastAsia="Times New Roman" w:hAnsi="Calibri" w:cs="Times New Roman"/>
-          <w:lang w:eastAsia="en-NZ"/>
-        </w:rPr>
-        <w:t xml:space="preserve">Tools3d launcher can extends tools launch and include standard lib file of java3d and </w:t>
-      </w:r>
-      <w:proofErr w:type="spellStart"/>
-      <w:r>
-        <w:rPr>
-          <w:rFonts w:ascii="Calibri" w:eastAsia="Times New Roman" w:hAnsi="Calibri" w:cs="Times New Roman"/>
-          <w:lang w:eastAsia="en-NZ"/>
-        </w:rPr>
-        <w:t>jogl</w:t>
-      </w:r>
-      <w:proofErr w:type="spellEnd"/>
-      <w:r>
-        <w:rPr>
-          <w:rFonts w:ascii="Calibri" w:eastAsia="Times New Roman" w:hAnsi="Calibri" w:cs="Times New Roman"/>
-          <w:lang w:eastAsia="en-NZ"/>
-        </w:rPr>
-        <w:t xml:space="preserve"> and </w:t>
-      </w:r>
-      <w:proofErr w:type="spellStart"/>
-      <w:r>
-        <w:rPr>
-          <w:rFonts w:ascii="Calibri" w:eastAsia="Times New Roman" w:hAnsi="Calibri" w:cs="Times New Roman"/>
-          <w:lang w:eastAsia="en-NZ"/>
-        </w:rPr>
-        <w:t>ddraw</w:t>
-      </w:r>
-      <w:proofErr w:type="spellEnd"/>
-      <w:r>
-        <w:rPr>
-          <w:rFonts w:ascii="Calibri" w:eastAsia="Times New Roman" w:hAnsi="Calibri" w:cs="Times New Roman"/>
-          <w:lang w:eastAsia="en-NZ"/>
-        </w:rPr>
-        <w:t xml:space="preserve">=no etc. then app can send through </w:t>
-      </w:r>
-      <w:r>
-        <w:rPr>
-          <w:rFonts w:ascii="Calibri" w:eastAsia="Times New Roman" w:hAnsi="Calibri" w:cs="Times New Roman"/>
-          <w:lang w:eastAsia="en-NZ"/>
-        </w:rPr>
-        <w:t>its</w:t>
-      </w:r>
-      <w:r>
-        <w:rPr>
-          <w:rFonts w:ascii="Calibri" w:eastAsia="Times New Roman" w:hAnsi="Calibri" w:cs="Times New Roman"/>
-          <w:lang w:eastAsia="en-NZ"/>
-        </w:rPr>
-        <w:t xml:space="preserve"> own lib path files and options, each app will still have a bootstrap class invoked form the met</w:t>
-      </w:r>
-      <w:r>
-        <w:rPr>
-          <w:rFonts w:ascii="Calibri" w:eastAsia="Times New Roman" w:hAnsi="Calibri" w:cs="Times New Roman"/>
-          <w:lang w:eastAsia="en-NZ"/>
-        </w:rPr>
-        <w:t>a</w:t>
-      </w:r>
-      <w:r>
-        <w:rPr>
-          <w:rFonts w:ascii="Calibri" w:eastAsia="Times New Roman" w:hAnsi="Calibri" w:cs="Times New Roman"/>
-          <w:lang w:eastAsia="en-NZ"/>
-        </w:rPr>
-        <w:t xml:space="preserve"> inf</w:t>
-      </w:r>
-      <w:r>
-        <w:rPr>
-          <w:rFonts w:ascii="Calibri" w:eastAsia="Times New Roman" w:hAnsi="Calibri" w:cs="Times New Roman"/>
-          <w:lang w:eastAsia="en-NZ"/>
-        </w:rPr>
-        <w:t>o</w:t>
-      </w:r>
-      <w:r>
-        <w:rPr>
-          <w:rFonts w:ascii="Calibri" w:eastAsia="Times New Roman" w:hAnsi="Calibri" w:cs="Times New Roman"/>
-          <w:lang w:eastAsia="en-NZ"/>
-        </w:rPr>
-        <w:t xml:space="preserve"> but it will be cut down, but the start server code can still be invoked from it.</w:t>
-      </w:r>
-    </w:p>
-    <w:p>
-      <w:pPr>
-        <w:spacing w:after="0" w:line="240" w:lineRule="auto"/>
-        <w:rPr>
-          <w:rFonts w:ascii="Calibri" w:eastAsia="Times New Roman" w:hAnsi="Calibri" w:cs="Times New Roman"/>
-          <w:lang w:eastAsia="en-NZ"/>
-        </w:rPr>
-      </w:pPr>
-    </w:p>
-    <w:p>
-      <w:pPr>
-        <w:spacing w:after="0" w:line="240" w:lineRule="auto"/>
-        <w:rPr>
-          <w:rFonts w:ascii="Calibri" w:eastAsia="Times New Roman" w:hAnsi="Calibri" w:cs="Times New Roman"/>
-          <w:lang w:eastAsia="en-NZ"/>
-        </w:rPr>
-      </w:pPr>
-      <w:r>
-        <w:rPr>
-          <w:rFonts w:ascii="Calibri" w:eastAsia="Times New Roman" w:hAnsi="Calibri" w:cs="Times New Roman"/>
-          <w:lang w:eastAsia="en-NZ"/>
-        </w:rPr>
-        <w:t>The boot strap then calls the launcher which then calls the main app. So launcher is the main of the main app, but then calls a</w:t>
+        <w:rPr>
+          <w:rFonts w:ascii="Calibri" w:eastAsia="Times New Roman" w:hAnsi="Calibri" w:cs="Times New Roman"/>
+          <w:lang w:eastAsia="en-NZ"/>
+        </w:rPr>
+        <w:t>separate</w:t>
+      </w:r>
+      <w:r>
+        <w:rPr>
+          <w:rFonts w:ascii="Calibri" w:eastAsia="Times New Roman" w:hAnsi="Calibri" w:cs="Times New Roman"/>
+          <w:lang w:eastAsia="en-NZ"/>
+        </w:rPr>
+        <w:t xml:space="preserve"> thread???</w:t>
+      </w:r>
+    </w:p>
+    <w:p>
+      <w:pPr>
+        <w:spacing w:after="0" w:line="240" w:lineRule="auto"/>
+        <w:rPr>
+          <w:rFonts w:ascii="Calibri" w:eastAsia="Times New Roman" w:hAnsi="Calibri" w:cs="Times New Roman"/>
+          <w:lang w:eastAsia="en-NZ"/>
+        </w:rPr>
+      </w:pPr>
+    </w:p>
+    <w:p>
+      <w:pPr>
+        <w:spacing w:after="0" w:line="240" w:lineRule="auto"/>
+        <w:rPr>
+          <w:rFonts w:ascii="Calibri" w:eastAsia="Times New Roman" w:hAnsi="Calibri" w:cs="Times New Roman"/>
+          <w:lang w:eastAsia="en-NZ"/>
+        </w:rPr>
+      </w:pPr>
+      <w:r>
+        <w:rPr>
+          <w:rFonts w:ascii="Calibri" w:eastAsia="Times New Roman" w:hAnsi="Calibri" w:cs="Times New Roman"/>
+          <w:lang w:eastAsia="en-NZ"/>
+        </w:rPr>
+        <w:t xml:space="preserve">So is bootstrap and launcher the exact </w:t>
+      </w:r>
+      <w:r>
+        <w:rPr>
+          <w:rFonts w:ascii="Calibri" w:eastAsia="Times New Roman" w:hAnsi="Calibri" w:cs="Times New Roman"/>
+          <w:lang w:eastAsia="en-NZ"/>
+        </w:rPr>
+        <w:t>something</w:t>
+      </w:r>
+      <w:r>
+        <w:rPr>
+          <w:rFonts w:ascii="Calibri" w:eastAsia="Times New Roman" w:hAnsi="Calibri" w:cs="Times New Roman"/>
+          <w:lang w:eastAsia="en-NZ"/>
+        </w:rPr>
+        <w:t>?</w:t>
+      </w:r>
+    </w:p>
+    <w:p>
+      <w:pPr>
+        <w:spacing w:after="0" w:line="240" w:lineRule="auto"/>
+        <w:rPr>
+          <w:rFonts w:ascii="Calibri" w:eastAsia="Times New Roman" w:hAnsi="Calibri" w:cs="Times New Roman"/>
+          <w:lang w:eastAsia="en-NZ"/>
+        </w:rPr>
+      </w:pPr>
+      <w:r>
+        <w:rPr>
+          <w:rFonts w:ascii="Calibri" w:eastAsia="Times New Roman" w:hAnsi="Calibri" w:cs="Times New Roman"/>
+          <w:lang w:eastAsia="en-NZ"/>
+        </w:rPr>
+        <w:t>I have 3 types of launch</w:t>
+      </w:r>
+    </w:p>
+    <w:p>
+      <w:pPr>
+        <w:spacing w:after="0" w:line="240" w:lineRule="auto"/>
+        <w:rPr>
+          <w:rFonts w:ascii="Calibri" w:eastAsia="Times New Roman" w:hAnsi="Calibri" w:cs="Times New Roman"/>
+          <w:lang w:eastAsia="en-NZ"/>
+        </w:rPr>
+      </w:pPr>
+    </w:p>
+    <w:p>
+      <w:pPr>
+        <w:spacing w:after="0" w:line="240" w:lineRule="auto"/>
+        <w:rPr>
+          <w:rFonts w:ascii="Calibri" w:eastAsia="Times New Roman" w:hAnsi="Calibri" w:cs="Times New Roman"/>
+          <w:lang w:eastAsia="en-NZ"/>
+        </w:rPr>
+      </w:pPr>
+      <w:r>
+        <w:rPr>
+          <w:rFonts w:ascii="Calibri" w:eastAsia="Times New Roman" w:hAnsi="Calibri" w:cs="Times New Roman"/>
+          <w:lang w:eastAsia="en-NZ"/>
+        </w:rPr>
+        <w:t>Development</w:t>
+      </w:r>
+      <w:r>
+        <w:rPr>
+          <w:rFonts w:ascii="Calibri" w:eastAsia="Times New Roman" w:hAnsi="Calibri" w:cs="Times New Roman"/>
+          <w:lang w:eastAsia="en-NZ"/>
+        </w:rPr>
+        <w:t>:</w:t>
+      </w:r>
+    </w:p>
+    <w:p>
+      <w:pPr>
+        <w:spacing w:after="0" w:line="240" w:lineRule="auto"/>
+        <w:rPr>
+          <w:rFonts w:ascii="Calibri" w:eastAsia="Times New Roman" w:hAnsi="Calibri" w:cs="Times New Roman"/>
+          <w:lang w:eastAsia="en-NZ"/>
+        </w:rPr>
+      </w:pPr>
+      <w:r>
+        <w:rPr>
+          <w:rFonts w:ascii="Calibri" w:eastAsia="Times New Roman" w:hAnsi="Calibri" w:cs="Times New Roman"/>
+          <w:lang w:eastAsia="en-NZ"/>
+        </w:rPr>
+        <w:t xml:space="preserve">No updater required, no bootstrap required, but display resolution including full screen and </w:t>
+      </w:r>
+      <w:r>
+        <w:rPr>
+          <w:rFonts w:ascii="Calibri" w:eastAsia="Times New Roman" w:hAnsi="Calibri" w:cs="Times New Roman"/>
+          <w:lang w:eastAsia="en-NZ"/>
+        </w:rPr>
+        <w:t>an</w:t>
+      </w:r>
+      <w:r>
+        <w:rPr>
+          <w:rFonts w:ascii="Calibri" w:eastAsia="Times New Roman" w:hAnsi="Calibri" w:cs="Times New Roman"/>
+          <w:lang w:eastAsia="en-NZ"/>
+        </w:rPr>
+        <w:t>t</w:t>
+      </w:r>
+      <w:r>
+        <w:rPr>
+          <w:rFonts w:ascii="Calibri" w:eastAsia="Times New Roman" w:hAnsi="Calibri" w:cs="Times New Roman"/>
+          <w:lang w:eastAsia="en-NZ"/>
+        </w:rPr>
+        <w:t>ialiasing</w:t>
       </w:r>
       <w:r>
         <w:rPr>
@@ -1844,94 +1528,113 @@
           <w:rFonts w:ascii="Calibri" w:eastAsia="Times New Roman" w:hAnsi="Calibri" w:cs="Times New Roman"/>
           <w:lang w:eastAsia="en-NZ"/>
         </w:rPr>
-        <w:t>separate</w:t>
-      </w:r>
-      <w:r>
-        <w:rPr>
-          <w:rFonts w:ascii="Calibri" w:eastAsia="Times New Roman" w:hAnsi="Calibri" w:cs="Times New Roman"/>
-          <w:lang w:eastAsia="en-NZ"/>
-        </w:rPr>
-        <w:t xml:space="preserve"> thread???</w:t>
-      </w:r>
-    </w:p>
-    <w:p>
-      <w:pPr>
-        <w:spacing w:after="0" w:line="240" w:lineRule="auto"/>
-        <w:rPr>
-          <w:rFonts w:ascii="Calibri" w:eastAsia="Times New Roman" w:hAnsi="Calibri" w:cs="Times New Roman"/>
-          <w:lang w:eastAsia="en-NZ"/>
-        </w:rPr>
-      </w:pPr>
-    </w:p>
-    <w:p>
-      <w:pPr>
-        <w:spacing w:after="0" w:line="240" w:lineRule="auto"/>
-        <w:rPr>
-          <w:rFonts w:ascii="Calibri" w:eastAsia="Times New Roman" w:hAnsi="Calibri" w:cs="Times New Roman"/>
-          <w:lang w:eastAsia="en-NZ"/>
-        </w:rPr>
-      </w:pPr>
-      <w:r>
-        <w:rPr>
-          <w:rFonts w:ascii="Calibri" w:eastAsia="Times New Roman" w:hAnsi="Calibri" w:cs="Times New Roman"/>
-          <w:lang w:eastAsia="en-NZ"/>
-        </w:rPr>
-        <w:t xml:space="preserve">So is bootstrap and launcher the exact </w:t>
-      </w:r>
-      <w:r>
-        <w:rPr>
-          <w:rFonts w:ascii="Calibri" w:eastAsia="Times New Roman" w:hAnsi="Calibri" w:cs="Times New Roman"/>
-          <w:lang w:eastAsia="en-NZ"/>
-        </w:rPr>
-        <w:t>something</w:t>
-      </w:r>
-      <w:r>
-        <w:rPr>
-          <w:rFonts w:ascii="Calibri" w:eastAsia="Times New Roman" w:hAnsi="Calibri" w:cs="Times New Roman"/>
-          <w:lang w:eastAsia="en-NZ"/>
-        </w:rPr>
-        <w:t>?</w:t>
-      </w:r>
-    </w:p>
-    <w:p>
-      <w:pPr>
-        <w:spacing w:after="0" w:line="240" w:lineRule="auto"/>
-        <w:rPr>
-          <w:rFonts w:ascii="Calibri" w:eastAsia="Times New Roman" w:hAnsi="Calibri" w:cs="Times New Roman"/>
-          <w:lang w:eastAsia="en-NZ"/>
-        </w:rPr>
-      </w:pPr>
-      <w:r>
-        <w:rPr>
-          <w:rFonts w:ascii="Calibri" w:eastAsia="Times New Roman" w:hAnsi="Calibri" w:cs="Times New Roman"/>
-          <w:lang w:eastAsia="en-NZ"/>
-        </w:rPr>
-        <w:t>I have 3 types of launch</w:t>
-      </w:r>
-    </w:p>
-    <w:p>
-      <w:pPr>
-        <w:spacing w:after="0" w:line="240" w:lineRule="auto"/>
-        <w:rPr>
-          <w:rFonts w:ascii="Calibri" w:eastAsia="Times New Roman" w:hAnsi="Calibri" w:cs="Times New Roman"/>
-          <w:lang w:eastAsia="en-NZ"/>
-        </w:rPr>
-      </w:pPr>
-    </w:p>
-    <w:p>
-      <w:pPr>
-        <w:spacing w:after="0" w:line="240" w:lineRule="auto"/>
-        <w:rPr>
-          <w:rFonts w:ascii="Calibri" w:eastAsia="Times New Roman" w:hAnsi="Calibri" w:cs="Times New Roman"/>
-          <w:lang w:eastAsia="en-NZ"/>
-        </w:rPr>
-      </w:pPr>
-      <w:r>
-        <w:rPr>
-          <w:rFonts w:ascii="Calibri" w:eastAsia="Times New Roman" w:hAnsi="Calibri" w:cs="Times New Roman"/>
-          <w:lang w:eastAsia="en-NZ"/>
-        </w:rPr>
-        <w:t>Development</w:t>
+        <w:t xml:space="preserve">I also want </w:t>
+      </w:r>
+      <w:r>
+        <w:rPr>
+          <w:rFonts w:ascii="Calibri" w:eastAsia="Times New Roman" w:hAnsi="Calibri" w:cs="Times New Roman"/>
+          <w:lang w:eastAsia="en-NZ"/>
+        </w:rPr>
+        <w:t>t</w:t>
+      </w:r>
+      <w:r>
+        <w:rPr>
+          <w:rFonts w:ascii="Calibri" w:eastAsia="Times New Roman" w:hAnsi="Calibri" w:cs="Times New Roman"/>
+          <w:lang w:eastAsia="en-NZ"/>
+        </w:rPr>
+        <w:t>o be able to optionally go jogl2 but I have no class path without boot strap, though all jars is in fact fine isn’t it?</w:t>
+      </w:r>
+    </w:p>
+    <w:p>
+      <w:pPr>
+        <w:spacing w:after="0" w:line="240" w:lineRule="auto"/>
+        <w:rPr>
+          <w:rFonts w:ascii="Calibri" w:eastAsia="Times New Roman" w:hAnsi="Calibri" w:cs="Times New Roman"/>
+          <w:lang w:eastAsia="en-NZ"/>
+        </w:rPr>
+      </w:pPr>
+    </w:p>
+    <w:p>
+      <w:pPr>
+        <w:spacing w:after="0" w:line="240" w:lineRule="auto"/>
+        <w:rPr>
+          <w:rFonts w:ascii="Calibri" w:eastAsia="Times New Roman" w:hAnsi="Calibri" w:cs="Times New Roman"/>
+          <w:lang w:eastAsia="en-NZ"/>
+        </w:rPr>
+      </w:pPr>
+      <w:r>
+        <w:rPr>
+          <w:rFonts w:ascii="Calibri" w:eastAsia="Times New Roman" w:hAnsi="Calibri" w:cs="Times New Roman"/>
+          <w:lang w:eastAsia="en-NZ"/>
+        </w:rPr>
+        <w:t>I also possibly just want setting to go so the display stuff could be property</w:t>
+      </w:r>
+      <w:r>
+        <w:rPr>
+          <w:rFonts w:ascii="Calibri" w:eastAsia="Times New Roman" w:hAnsi="Calibri" w:cs="Times New Roman"/>
+          <w:lang w:eastAsia="en-NZ"/>
+        </w:rPr>
+        <w:t xml:space="preserve"> </w:t>
+      </w:r>
+      <w:r>
+        <w:rPr>
+          <w:rFonts w:ascii="Calibri" w:eastAsia="Times New Roman" w:hAnsi="Calibri" w:cs="Times New Roman"/>
+          <w:lang w:eastAsia="en-NZ"/>
+        </w:rPr>
+        <w:t>loader</w:t>
+      </w:r>
+      <w:r>
+        <w:rPr>
+          <w:rFonts w:ascii="Calibri" w:eastAsia="Times New Roman" w:hAnsi="Calibri" w:cs="Times New Roman"/>
+          <w:lang w:eastAsia="en-NZ"/>
+        </w:rPr>
+        <w:t xml:space="preserve"> - </w:t>
+      </w:r>
+      <w:r>
+        <w:rPr>
+          <w:rFonts w:ascii="Calibri" w:eastAsia="Times New Roman" w:hAnsi="Calibri" w:cs="Times New Roman"/>
+          <w:lang w:eastAsia="en-NZ"/>
+        </w:rPr>
+        <w:t>ed and recalled for straight boot up, however what</w:t>
+      </w:r>
+      <w:r>
+        <w:rPr>
+          <w:rFonts w:ascii="Calibri" w:eastAsia="Times New Roman" w:hAnsi="Calibri" w:cs="Times New Roman"/>
+          <w:lang w:eastAsia="en-NZ"/>
+        </w:rPr>
+        <w:t>’</w:t>
+      </w:r>
+      <w:r>
+        <w:rPr>
+          <w:rFonts w:ascii="Calibri" w:eastAsia="Times New Roman" w:hAnsi="Calibri" w:cs="Times New Roman"/>
+          <w:lang w:eastAsia="en-NZ"/>
+        </w:rPr>
+        <w:t>s happened on a setting change? Restart is classic</w:t>
+      </w:r>
+    </w:p>
+    <w:p>
+      <w:pPr>
+        <w:spacing w:after="0" w:line="240" w:lineRule="auto"/>
+        <w:rPr>
+          <w:rFonts w:ascii="Calibri" w:eastAsia="Times New Roman" w:hAnsi="Calibri" w:cs="Times New Roman"/>
+          <w:lang w:eastAsia="en-NZ"/>
+        </w:rPr>
+      </w:pPr>
+    </w:p>
+    <w:p>
+      <w:pPr>
+        <w:spacing w:after="0" w:line="240" w:lineRule="auto"/>
+        <w:rPr>
+          <w:rFonts w:ascii="Calibri" w:eastAsia="Times New Roman" w:hAnsi="Calibri" w:cs="Times New Roman"/>
+          <w:lang w:eastAsia="en-NZ"/>
+        </w:rPr>
+      </w:pPr>
+      <w:r>
+        <w:rPr>
+          <w:rFonts w:ascii="Calibri" w:eastAsia="Times New Roman" w:hAnsi="Calibri" w:cs="Times New Roman"/>
+          <w:lang w:eastAsia="en-NZ"/>
+        </w:rPr>
+        <w:t>Boot strap</w:t>
       </w:r>
       <w:r>
         <w:rPr>
@@ -1940,43 +1643,6 @@
         </w:rPr>
         <w:t>:</w:t>
       </w:r>
-    </w:p>
-    <w:p>
-      <w:pPr>
-        <w:spacing w:after="0" w:line="240" w:lineRule="auto"/>
-        <w:rPr>
-          <w:rFonts w:ascii="Calibri" w:eastAsia="Times New Roman" w:hAnsi="Calibri" w:cs="Times New Roman"/>
-          <w:lang w:eastAsia="en-NZ"/>
-        </w:rPr>
-      </w:pPr>
-      <w:r>
-        <w:rPr>
-          <w:rFonts w:ascii="Calibri" w:eastAsia="Times New Roman" w:hAnsi="Calibri" w:cs="Times New Roman"/>
-          <w:lang w:eastAsia="en-NZ"/>
-        </w:rPr>
-        <w:t xml:space="preserve">No updater required, no bootstrap required, but display resolution including full screen and </w:t>
-      </w:r>
-      <w:r>
-        <w:rPr>
-          <w:rFonts w:ascii="Calibri" w:eastAsia="Times New Roman" w:hAnsi="Calibri" w:cs="Times New Roman"/>
-          <w:lang w:eastAsia="en-NZ"/>
-        </w:rPr>
-        <w:t>an</w:t>
-      </w:r>
-      <w:r>
-        <w:rPr>
-          <w:rFonts w:ascii="Calibri" w:eastAsia="Times New Roman" w:hAnsi="Calibri" w:cs="Times New Roman"/>
-          <w:lang w:eastAsia="en-NZ"/>
-        </w:rPr>
-        <w:t>t</w:t>
-      </w:r>
-      <w:r>
-        <w:rPr>
-          <w:rFonts w:ascii="Calibri" w:eastAsia="Times New Roman" w:hAnsi="Calibri" w:cs="Times New Roman"/>
-          <w:lang w:eastAsia="en-NZ"/>
-        </w:rPr>
-        <w:t>ialiasing</w:t>
-      </w:r>
       <w:r>
         <w:rPr>
           <w:rFonts w:ascii="Calibri" w:eastAsia="Times New Roman" w:hAnsi="Calibri" w:cs="Times New Roman"/>
@@ -1984,51 +1650,53 @@
         </w:rPr>
         <w:t xml:space="preserve"> </w:t>
       </w:r>
-      <w:r>
-        <w:rPr>
-          <w:rFonts w:ascii="Calibri" w:eastAsia="Times New Roman" w:hAnsi="Calibri" w:cs="Times New Roman"/>
-          <w:lang w:eastAsia="en-NZ"/>
-        </w:rPr>
-        <w:t xml:space="preserve">I also want </w:t>
-      </w:r>
-      <w:r>
-        <w:rPr>
-          <w:rFonts w:ascii="Calibri" w:eastAsia="Times New Roman" w:hAnsi="Calibri" w:cs="Times New Roman"/>
-          <w:lang w:eastAsia="en-NZ"/>
-        </w:rPr>
-        <w:t>t</w:t>
-      </w:r>
-      <w:r>
-        <w:rPr>
-          <w:rFonts w:ascii="Calibri" w:eastAsia="Times New Roman" w:hAnsi="Calibri" w:cs="Times New Roman"/>
-          <w:lang w:eastAsia="en-NZ"/>
-        </w:rPr>
-        <w:t>o be able to optionally go jogl2 but I have no class path without boot strap, though all jars is in fact fine isn’t it?</w:t>
-      </w:r>
-    </w:p>
-    <w:p>
-      <w:pPr>
-        <w:spacing w:after="0" w:line="240" w:lineRule="auto"/>
-        <w:rPr>
-          <w:rFonts w:ascii="Calibri" w:eastAsia="Times New Roman" w:hAnsi="Calibri" w:cs="Times New Roman"/>
-          <w:lang w:eastAsia="en-NZ"/>
-        </w:rPr>
-      </w:pPr>
-    </w:p>
-    <w:p>
-      <w:pPr>
-        <w:spacing w:after="0" w:line="240" w:lineRule="auto"/>
-        <w:rPr>
-          <w:rFonts w:ascii="Calibri" w:eastAsia="Times New Roman" w:hAnsi="Calibri" w:cs="Times New Roman"/>
-          <w:lang w:eastAsia="en-NZ"/>
-        </w:rPr>
-      </w:pPr>
-      <w:r>
-        <w:rPr>
-          <w:rFonts w:ascii="Calibri" w:eastAsia="Times New Roman" w:hAnsi="Calibri" w:cs="Times New Roman"/>
-          <w:lang w:eastAsia="en-NZ"/>
-        </w:rPr>
-        <w:t>I also possibly just want setting to go so the display stuff could be property</w:t>
+    </w:p>
+    <w:p>
+      <w:pPr>
+        <w:spacing w:after="0" w:line="240" w:lineRule="auto"/>
+        <w:rPr>
+          <w:rFonts w:ascii="Calibri" w:eastAsia="Times New Roman" w:hAnsi="Calibri" w:cs="Times New Roman"/>
+          <w:lang w:eastAsia="en-NZ"/>
+        </w:rPr>
+      </w:pPr>
+      <w:r>
+        <w:rPr>
+          <w:rFonts w:ascii="Calibri" w:eastAsia="Times New Roman" w:hAnsi="Calibri" w:cs="Times New Roman"/>
+          <w:lang w:eastAsia="en-NZ"/>
+        </w:rPr>
+        <w:t>Jar file only, must spawn process, want to end this process, so best to hand a log file across and get the main to pump out to log.</w:t>
+      </w:r>
+    </w:p>
+    <w:p>
+      <w:pPr>
+        <w:spacing w:after="0" w:line="240" w:lineRule="auto"/>
+        <w:rPr>
+          <w:rFonts w:ascii="Calibri" w:eastAsia="Times New Roman" w:hAnsi="Calibri" w:cs="Times New Roman"/>
+          <w:lang w:eastAsia="en-NZ"/>
+        </w:rPr>
+      </w:pPr>
+      <w:r>
+        <w:rPr>
+          <w:rFonts w:ascii="Calibri" w:eastAsia="Times New Roman" w:hAnsi="Calibri" w:cs="Times New Roman"/>
+          <w:lang w:eastAsia="en-NZ"/>
+        </w:rPr>
+        <w:t>Display selection does not require anything but core java, so bootstrap can use it too</w:t>
+      </w:r>
+    </w:p>
+    <w:p>
+      <w:pPr>
+        <w:spacing w:after="0" w:line="240" w:lineRule="auto"/>
+        <w:rPr>
+          <w:rFonts w:ascii="Calibri" w:eastAsia="Times New Roman" w:hAnsi="Calibri" w:cs="Times New Roman"/>
+          <w:lang w:eastAsia="en-NZ"/>
+        </w:rPr>
+      </w:pPr>
+      <w:r>
+        <w:rPr>
+          <w:rFonts w:ascii="Calibri" w:eastAsia="Times New Roman" w:hAnsi="Calibri" w:cs="Times New Roman"/>
+          <w:lang w:eastAsia="en-NZ"/>
+        </w:rPr>
+        <w:t>However boot strap needs to be a separate jar form the main</w:t>
       </w:r>
       <w:r>
         <w:rPr>
@@ -2042,146 +1710,6 @@
           <w:rFonts w:ascii="Calibri" w:eastAsia="Times New Roman" w:hAnsi="Calibri" w:cs="Times New Roman"/>
           <w:lang w:eastAsia="en-NZ"/>
         </w:rPr>
-        <w:t>loader</w:t>
-      </w:r>
-      <w:r>
-        <w:rPr>
-          <w:rFonts w:ascii="Calibri" w:eastAsia="Times New Roman" w:hAnsi="Calibri" w:cs="Times New Roman"/>
-          <w:lang w:eastAsia="en-NZ"/>
-        </w:rPr>
-        <w:t xml:space="preserve"> - </w:t>
-      </w:r>
-      <w:proofErr w:type="spellStart"/>
-      <w:proofErr w:type="gramStart"/>
-      <w:r>
-        <w:rPr>
-          <w:rFonts w:ascii="Calibri" w:eastAsia="Times New Roman" w:hAnsi="Calibri" w:cs="Times New Roman"/>
-          <w:lang w:eastAsia="en-NZ"/>
-        </w:rPr>
-        <w:t>ed</w:t>
-      </w:r>
-      <w:proofErr w:type="spellEnd"/>
-      <w:proofErr w:type="gramEnd"/>
-      <w:r>
-        <w:rPr>
-          <w:rFonts w:ascii="Calibri" w:eastAsia="Times New Roman" w:hAnsi="Calibri" w:cs="Times New Roman"/>
-          <w:lang w:eastAsia="en-NZ"/>
-        </w:rPr>
-        <w:t xml:space="preserve"> and recalled for straight boot up, however what</w:t>
-      </w:r>
-      <w:r>
-        <w:rPr>
-          <w:rFonts w:ascii="Calibri" w:eastAsia="Times New Roman" w:hAnsi="Calibri" w:cs="Times New Roman"/>
-          <w:lang w:eastAsia="en-NZ"/>
-        </w:rPr>
-        <w:t>’</w:t>
-      </w:r>
-      <w:r>
-        <w:rPr>
-          <w:rFonts w:ascii="Calibri" w:eastAsia="Times New Roman" w:hAnsi="Calibri" w:cs="Times New Roman"/>
-          <w:lang w:eastAsia="en-NZ"/>
-        </w:rPr>
-        <w:t>s happened on a setting change? Restart is classic</w:t>
-      </w:r>
-    </w:p>
-    <w:p>
-      <w:pPr>
-        <w:spacing w:after="0" w:line="240" w:lineRule="auto"/>
-        <w:rPr>
-          <w:rFonts w:ascii="Calibri" w:eastAsia="Times New Roman" w:hAnsi="Calibri" w:cs="Times New Roman"/>
-          <w:lang w:eastAsia="en-NZ"/>
-        </w:rPr>
-      </w:pPr>
-    </w:p>
-    <w:p>
-      <w:pPr>
-        <w:spacing w:after="0" w:line="240" w:lineRule="auto"/>
-        <w:rPr>
-          <w:rFonts w:ascii="Calibri" w:eastAsia="Times New Roman" w:hAnsi="Calibri" w:cs="Times New Roman"/>
-          <w:lang w:eastAsia="en-NZ"/>
-        </w:rPr>
-      </w:pPr>
-      <w:r>
-        <w:rPr>
-          <w:rFonts w:ascii="Calibri" w:eastAsia="Times New Roman" w:hAnsi="Calibri" w:cs="Times New Roman"/>
-          <w:lang w:eastAsia="en-NZ"/>
-        </w:rPr>
-        <w:t>Boot strap</w:t>
-      </w:r>
-      <w:r>
-        <w:rPr>
-          <w:rFonts w:ascii="Calibri" w:eastAsia="Times New Roman" w:hAnsi="Calibri" w:cs="Times New Roman"/>
-          <w:lang w:eastAsia="en-NZ"/>
-        </w:rPr>
-        <w:t>:</w:t>
-      </w:r>
-      <w:r>
-        <w:rPr>
-          <w:rFonts w:ascii="Calibri" w:eastAsia="Times New Roman" w:hAnsi="Calibri" w:cs="Times New Roman"/>
-          <w:lang w:eastAsia="en-NZ"/>
-        </w:rPr>
-        <w:t xml:space="preserve"> </w:t>
-      </w:r>
-    </w:p>
-    <w:p>
-      <w:pPr>
-        <w:spacing w:after="0" w:line="240" w:lineRule="auto"/>
-        <w:rPr>
-          <w:rFonts w:ascii="Calibri" w:eastAsia="Times New Roman" w:hAnsi="Calibri" w:cs="Times New Roman"/>
-          <w:lang w:eastAsia="en-NZ"/>
-        </w:rPr>
-      </w:pPr>
-      <w:r>
-        <w:rPr>
-          <w:rFonts w:ascii="Calibri" w:eastAsia="Times New Roman" w:hAnsi="Calibri" w:cs="Times New Roman"/>
-          <w:lang w:eastAsia="en-NZ"/>
-        </w:rPr>
-        <w:t>Jar file only, must spawn process, want to end this process, so best to hand a log file across and get the main to pump out to log.</w:t>
-      </w:r>
-    </w:p>
-    <w:p>
-      <w:pPr>
-        <w:spacing w:after="0" w:line="240" w:lineRule="auto"/>
-        <w:rPr>
-          <w:rFonts w:ascii="Calibri" w:eastAsia="Times New Roman" w:hAnsi="Calibri" w:cs="Times New Roman"/>
-          <w:lang w:eastAsia="en-NZ"/>
-        </w:rPr>
-      </w:pPr>
-      <w:r>
-        <w:rPr>
-          <w:rFonts w:ascii="Calibri" w:eastAsia="Times New Roman" w:hAnsi="Calibri" w:cs="Times New Roman"/>
-          <w:lang w:eastAsia="en-NZ"/>
-        </w:rPr>
-        <w:t>Display selection does not require anything but core java, so bootstrap can use it too</w:t>
-      </w:r>
-    </w:p>
-    <w:p>
-      <w:pPr>
-        <w:spacing w:after="0" w:line="240" w:lineRule="auto"/>
-        <w:rPr>
-          <w:rFonts w:ascii="Calibri" w:eastAsia="Times New Roman" w:hAnsi="Calibri" w:cs="Times New Roman"/>
-          <w:lang w:eastAsia="en-NZ"/>
-        </w:rPr>
-      </w:pPr>
-      <w:r>
-        <w:rPr>
-          <w:rFonts w:ascii="Calibri" w:eastAsia="Times New Roman" w:hAnsi="Calibri" w:cs="Times New Roman"/>
-          <w:lang w:eastAsia="en-NZ"/>
-        </w:rPr>
-        <w:t>However boot strap needs to be a separate jar form the main</w:t>
-      </w:r>
-      <w:r>
-        <w:rPr>
-          <w:rFonts w:ascii="Calibri" w:eastAsia="Times New Roman" w:hAnsi="Calibri" w:cs="Times New Roman"/>
-          <w:lang w:eastAsia="en-NZ"/>
-        </w:rPr>
-        <w:t xml:space="preserve"> </w:t>
-      </w:r>
-      <w:r>
-        <w:rPr>
-          <w:rFonts w:ascii="Calibri" w:eastAsia="Times New Roman" w:hAnsi="Calibri" w:cs="Times New Roman"/>
-          <w:lang w:eastAsia="en-NZ"/>
-        </w:rPr>
         <w:t xml:space="preserve">which means that the </w:t>
       </w:r>
       <w:r>
@@ -2210,23 +1738,7 @@
           <w:rFonts w:ascii="Calibri" w:eastAsia="Times New Roman" w:hAnsi="Calibri" w:cs="Times New Roman"/>
           <w:lang w:eastAsia="en-NZ"/>
         </w:rPr>
-        <w:t xml:space="preserve"> go across to the main app, but that’s just the config </w:t>
-      </w:r>
-      <w:proofErr w:type="spellStart"/>
-      <w:r>
-        <w:rPr>
-          <w:rFonts w:ascii="Calibri" w:eastAsia="Times New Roman" w:hAnsi="Calibri" w:cs="Times New Roman"/>
-          <w:lang w:eastAsia="en-NZ"/>
-        </w:rPr>
-        <w:t>ini</w:t>
-      </w:r>
-      <w:proofErr w:type="spellEnd"/>
-      <w:r>
-        <w:rPr>
-          <w:rFonts w:ascii="Calibri" w:eastAsia="Times New Roman" w:hAnsi="Calibri" w:cs="Times New Roman"/>
-          <w:lang w:eastAsia="en-NZ"/>
-        </w:rPr>
-        <w:t xml:space="preserve"> file anyway</w:t>
+        <w:t xml:space="preserve"> go across to the main app, but that’s just the config ini file anyway</w:t>
       </w:r>
       <w:r>
         <w:rPr>
@@ -2272,25 +1784,7 @@
           <w:rFonts w:ascii="Calibri" w:eastAsia="Times New Roman" w:hAnsi="Calibri" w:cs="Times New Roman"/>
           <w:lang w:eastAsia="en-NZ"/>
         </w:rPr>
-        <w:t xml:space="preserve">om a </w:t>
-      </w:r>
-      <w:proofErr w:type="spellStart"/>
-      <w:proofErr w:type="gramStart"/>
-      <w:r>
-        <w:rPr>
-          <w:rFonts w:ascii="Calibri" w:eastAsia="Times New Roman" w:hAnsi="Calibri" w:cs="Times New Roman"/>
-          <w:lang w:eastAsia="en-NZ"/>
-        </w:rPr>
-        <w:t>url</w:t>
-      </w:r>
-      <w:proofErr w:type="spellEnd"/>
-      <w:proofErr w:type="gramEnd"/>
-      <w:r>
-        <w:rPr>
-          <w:rFonts w:ascii="Calibri" w:eastAsia="Times New Roman" w:hAnsi="Calibri" w:cs="Times New Roman"/>
-          <w:lang w:eastAsia="en-NZ"/>
-        </w:rPr>
-        <w:t xml:space="preserve">, unzip including replace the main jar, hence it’s on a </w:t>
+        <w:t xml:space="preserve">om a url, unzip including replace the main jar, hence it’s on a </w:t>
       </w:r>
       <w:r>
         <w:rPr>

</xml_diff>

<commit_message>
set folders was perma-looping if all folders set
</commit_message>
<xml_diff>
--- a/ElderScrollsExplorer/ScrollsExplorer.docx
+++ b/ElderScrollsExplorer/ScrollsExplorer.docx
@@ -90,15 +90,31 @@
         <w:spacing w:after="0"/>
       </w:pPr>
       <w:r>
-        <w:t xml:space="preserve">Make </w:t>
-      </w:r>
-      <w:proofErr w:type="spellStart"/>
-      <w:r>
-        <w:t>obliv</w:t>
-      </w:r>
-      <w:proofErr w:type="spellEnd"/>
-      <w:r>
-        <w:t xml:space="preserve"> 60 + fallout characters armour clothes</w:t>
+        <w:t xml:space="preserve">Got my </w:t>
+      </w:r>
+      <w:proofErr w:type="spellStart"/>
+      <w:r>
+        <w:t>esm</w:t>
+      </w:r>
+      <w:proofErr w:type="spellEnd"/>
+      <w:r>
+        <w:t xml:space="preserve"> and 2 </w:t>
+      </w:r>
+      <w:proofErr w:type="spellStart"/>
+      <w:r>
+        <w:t>bsas</w:t>
+      </w:r>
+      <w:proofErr w:type="spellEnd"/>
+      <w:r>
+        <w:t xml:space="preserve"> ready to roll</w:t>
+      </w:r>
+    </w:p>
+    <w:p>
+      <w:pPr>
+        <w:pStyle w:val="Heading4"/>
+      </w:pPr>
+      <w:r>
+        <w:t>Physics</w:t>
       </w:r>
     </w:p>
     <w:p>
@@ -111,23 +127,15 @@
         <w:spacing w:after="0"/>
       </w:pPr>
       <w:r>
-        <w:t xml:space="preserve">Make new esm3jdHS project, that will build </w:t>
-      </w:r>
-      <w:proofErr w:type="spellStart"/>
-      <w:r>
-        <w:t>obliv</w:t>
-      </w:r>
-      <w:proofErr w:type="spellEnd"/>
-      <w:r>
-        <w:t xml:space="preserve"> 60 or should I use esmj3dtes4 as now? Eventually I’ll want a cut down </w:t>
-      </w:r>
-      <w:proofErr w:type="spellStart"/>
-      <w:r>
-        <w:t>esm</w:t>
-      </w:r>
-      <w:proofErr w:type="spellEnd"/>
-      <w:r>
-        <w:t xml:space="preserve"> file surely?</w:t>
+        <w:t xml:space="preserve">Need to make </w:t>
+      </w:r>
+      <w:proofErr w:type="spellStart"/>
+      <w:r>
+        <w:t>kcc</w:t>
+      </w:r>
+      <w:proofErr w:type="spellEnd"/>
+      <w:r>
+        <w:t xml:space="preserve"> unable to walk up steep slopes</w:t>
       </w:r>
     </w:p>
     <w:p>
@@ -140,37 +148,15 @@
         <w:spacing w:after="0"/>
       </w:pPr>
       <w:r>
-        <w:t xml:space="preserve">Try using the TES CS to make </w:t>
-      </w:r>
-      <w:proofErr w:type="gramStart"/>
-      <w:r>
-        <w:t>a</w:t>
-      </w:r>
-      <w:proofErr w:type="gramEnd"/>
-      <w:r>
-        <w:t xml:space="preserve"> </w:t>
-      </w:r>
-      <w:proofErr w:type="spellStart"/>
-      <w:r>
-        <w:t>OblivionExt</w:t>
-      </w:r>
-      <w:proofErr w:type="spellEnd"/>
-      <w:r>
-        <w:t xml:space="preserve"> and Oblivion60 and check out size should be good?</w:t>
-      </w:r>
-      <w:r>
-        <w:t xml:space="preserve"> Cs is difficult</w:t>
-      </w:r>
-      <w:r>
-        <w:t xml:space="preserve"> </w:t>
-      </w:r>
-      <w:proofErr w:type="spellStart"/>
-      <w:r>
-        <w:t>Geko</w:t>
-      </w:r>
-      <w:proofErr w:type="spellEnd"/>
-      <w:r>
-        <w:t xml:space="preserve"> is also difficult!</w:t>
+        <w:t xml:space="preserve">Physics catches on things all the time </w:t>
+      </w:r>
+      <w:proofErr w:type="spellStart"/>
+      <w:r>
+        <w:t>morrowind</w:t>
+      </w:r>
+      <w:proofErr w:type="spellEnd"/>
+      <w:r>
+        <w:t>, possibly between the grids, nothing shows in the J debug</w:t>
       </w:r>
     </w:p>
     <w:p>
@@ -182,29 +168,73 @@
         </w:numPr>
         <w:spacing w:after="0"/>
       </w:pPr>
-      <w:r>
-        <w:t xml:space="preserve">Ok got an obliv60 </w:t>
-      </w:r>
-      <w:r>
-        <w:t xml:space="preserve">but </w:t>
-      </w:r>
-      <w:proofErr w:type="spellStart"/>
-      <w:r>
-        <w:t>shes</w:t>
-      </w:r>
-      <w:proofErr w:type="spellEnd"/>
-      <w:r>
-        <w:t xml:space="preserve"> 170mb out of 240!</w:t>
-      </w:r>
       <w:bookmarkStart w:id="0" w:name="_GoBack"/>
       <w:bookmarkEnd w:id="0"/>
+      <w:r>
+        <w:t>Also sometimes physic races away in a direction now, but it never used to before KCC update</w:t>
+      </w:r>
+    </w:p>
+    <w:p>
+      <w:pPr>
+        <w:pStyle w:val="ListParagraph"/>
+        <w:numPr>
+          <w:ilvl w:val="0"/>
+          <w:numId w:val="1"/>
+        </w:numPr>
+        <w:spacing w:after="0"/>
+      </w:pPr>
+      <w:r>
+        <w:t>Make the J-debug window close</w:t>
+      </w:r>
+    </w:p>
+    <w:p>
+      <w:pPr>
+        <w:pStyle w:val="ListParagraph"/>
+        <w:numPr>
+          <w:ilvl w:val="0"/>
+          <w:numId w:val="1"/>
+        </w:numPr>
+        <w:spacing w:after="0"/>
+      </w:pPr>
+      <w:r>
+        <w:t>Make debug window move with cell change</w:t>
+      </w:r>
+    </w:p>
+    <w:p>
+      <w:pPr>
+        <w:pStyle w:val="ListParagraph"/>
+        <w:numPr>
+          <w:ilvl w:val="0"/>
+          <w:numId w:val="1"/>
+        </w:numPr>
+        <w:spacing w:after="0"/>
+      </w:pPr>
+      <w:r>
+        <w:t>I have a gimbal lock flick 0,0,0,1 issue again (this might be navigation not physics</w:t>
+      </w:r>
+      <w:r>
+        <w:t>)</w:t>
+      </w:r>
+    </w:p>
+    <w:p>
+      <w:pPr>
+        <w:pStyle w:val="ListParagraph"/>
+        <w:numPr>
+          <w:ilvl w:val="0"/>
+          <w:numId w:val="1"/>
+        </w:numPr>
+        <w:spacing w:after="0"/>
+      </w:pPr>
+      <w:r>
+        <w:t>The physics synchronized calls now make the KCC pause on load of new land!</w:t>
+      </w:r>
     </w:p>
     <w:p>
       <w:pPr>
         <w:pStyle w:val="Heading4"/>
       </w:pPr>
       <w:r>
-        <w:t>Physics</w:t>
+        <w:t>Rendering</w:t>
       </w:r>
     </w:p>
     <w:p>
@@ -217,15 +247,15 @@
         <w:spacing w:after="0"/>
       </w:pPr>
       <w:r>
-        <w:t xml:space="preserve">Need to make </w:t>
-      </w:r>
-      <w:proofErr w:type="spellStart"/>
-      <w:r>
-        <w:t>kcc</w:t>
-      </w:r>
-      <w:proofErr w:type="spellEnd"/>
-      <w:r>
-        <w:t xml:space="preserve"> unable to walk up steep slopes</w:t>
+        <w:t xml:space="preserve">I should fork java3d commit my updates and offer </w:t>
+      </w:r>
+      <w:proofErr w:type="spellStart"/>
+      <w:r>
+        <w:t>hharrision</w:t>
+      </w:r>
+      <w:proofErr w:type="spellEnd"/>
+      <w:r>
+        <w:t xml:space="preserve"> a pull request</w:t>
       </w:r>
     </w:p>
     <w:p>
@@ -238,15 +268,34 @@
         <w:spacing w:after="0"/>
       </w:pPr>
       <w:r>
-        <w:t xml:space="preserve">Physics catches on things all the time </w:t>
-      </w:r>
-      <w:proofErr w:type="spellStart"/>
-      <w:r>
-        <w:t>morrowind</w:t>
-      </w:r>
-      <w:proofErr w:type="spellEnd"/>
-      <w:r>
-        <w:t>, possibly between the grids, nothing shows in the J debug</w:t>
+        <w:t xml:space="preserve">Animations on </w:t>
+      </w:r>
+      <w:proofErr w:type="spellStart"/>
+      <w:r>
+        <w:t>crea</w:t>
+      </w:r>
+      <w:proofErr w:type="spellEnd"/>
+      <w:r>
+        <w:t xml:space="preserve"> and </w:t>
+      </w:r>
+      <w:proofErr w:type="spellStart"/>
+      <w:r>
+        <w:t>npc</w:t>
+      </w:r>
+      <w:proofErr w:type="spellEnd"/>
+      <w:r>
+        <w:t xml:space="preserve"> </w:t>
+      </w:r>
+      <w:r>
+        <w:t xml:space="preserve">don’t update in TES3 same </w:t>
+      </w:r>
+      <w:proofErr w:type="spellStart"/>
+      <w:r>
+        <w:t>one</w:t>
+      </w:r>
+      <w:proofErr w:type="spellEnd"/>
+      <w:r>
+        <w:t xml:space="preserve"> the whole time</w:t>
       </w:r>
     </w:p>
     <w:p>
@@ -259,7 +308,15 @@
         <w:spacing w:after="0"/>
       </w:pPr>
       <w:r>
-        <w:t>Physics does not load for trees in oblivion?</w:t>
+        <w:t xml:space="preserve">TES3 </w:t>
+      </w:r>
+      <w:proofErr w:type="spellStart"/>
+      <w:r>
+        <w:t>geomorphs</w:t>
+      </w:r>
+      <w:proofErr w:type="spellEnd"/>
+      <w:r>
+        <w:t xml:space="preserve"> no go</w:t>
       </w:r>
     </w:p>
     <w:p>
@@ -272,7 +329,7 @@
         <w:spacing w:after="0"/>
       </w:pPr>
       <w:r>
-        <w:t>Also sometimes physic races away in a direction now, but it never used to before KCC update</w:t>
+        <w:t>TES3 head of babel fish no appear</w:t>
       </w:r>
     </w:p>
     <w:p>
@@ -285,7 +342,15 @@
         <w:spacing w:after="0"/>
       </w:pPr>
       <w:r>
-        <w:t>Make the J-debug window close</w:t>
+        <w:t xml:space="preserve">TES3: </w:t>
+      </w:r>
+      <w:proofErr w:type="spellStart"/>
+      <w:r>
+        <w:t>BSparticle</w:t>
+      </w:r>
+      <w:proofErr w:type="spellEnd"/>
+      <w:r>
+        <w:t xml:space="preserve"> system not working</w:t>
       </w:r>
     </w:p>
     <w:p>
@@ -298,7 +363,37 @@
         <w:spacing w:after="0"/>
       </w:pPr>
       <w:r>
-        <w:t>Make debug window move with cell change</w:t>
+        <w:t xml:space="preserve">Load </w:t>
+      </w:r>
+      <w:proofErr w:type="spellStart"/>
+      <w:r>
+        <w:t>shaders</w:t>
+      </w:r>
+      <w:proofErr w:type="spellEnd"/>
+      <w:r>
+        <w:t xml:space="preserve"> now they can be decompiled to </w:t>
+      </w:r>
+      <w:proofErr w:type="spellStart"/>
+      <w:r>
+        <w:t>glsl</w:t>
+      </w:r>
+      <w:proofErr w:type="spellEnd"/>
+      <w:r>
+        <w:t>, but they are hard to find, so I need to work out the def</w:t>
+      </w:r>
+      <w:r>
+        <w:t>aults somehow (</w:t>
+      </w:r>
+      <w:proofErr w:type="spellStart"/>
+      <w:r>
+        <w:t>esm</w:t>
+      </w:r>
+      <w:proofErr w:type="spellEnd"/>
+      <w:r>
+        <w:t xml:space="preserve"> file perhaps for oblivion has heaps of them</w:t>
+      </w:r>
+      <w:r>
+        <w:t>)</w:t>
       </w:r>
     </w:p>
     <w:p>
@@ -311,10 +406,25 @@
         <w:spacing w:after="0"/>
       </w:pPr>
       <w:r>
-        <w:t>I have a gimbal lock flick 0,0,0,1 issue again (this might be navigation not physics</w:t>
-      </w:r>
-      <w:r>
-        <w:t>)</w:t>
+        <w:t>A</w:t>
+      </w:r>
+      <w:r>
+        <w:t xml:space="preserve">ctors should </w:t>
+      </w:r>
+      <w:r>
+        <w:t>honour</w:t>
+      </w:r>
+      <w:r>
+        <w:t xml:space="preserve"> the actor distance </w:t>
+      </w:r>
+      <w:r>
+        <w:t>slider not items, n</w:t>
+      </w:r>
+      <w:r>
+        <w:t>o</w:t>
+      </w:r>
+      <w:r>
+        <w:t>te tes3 in particular</w:t>
       </w:r>
     </w:p>
     <w:p>
@@ -327,15 +437,23 @@
         <w:spacing w:after="0"/>
       </w:pPr>
       <w:r>
-        <w:t>The physics synchronized calls now make the KCC pause on load of new land!</w:t>
-      </w:r>
-    </w:p>
-    <w:p>
-      <w:pPr>
-        <w:pStyle w:val="Heading4"/>
-      </w:pPr>
-      <w:r>
-        <w:t>Rendering</w:t>
+        <w:t xml:space="preserve">Water not overriding </w:t>
+      </w:r>
+      <w:proofErr w:type="spellStart"/>
+      <w:r>
+        <w:t>colors</w:t>
+      </w:r>
+      <w:proofErr w:type="spellEnd"/>
+      <w:r>
+        <w:t xml:space="preserve"> for </w:t>
+      </w:r>
+      <w:proofErr w:type="spellStart"/>
+      <w:r>
+        <w:t>skyrim</w:t>
+      </w:r>
+      <w:proofErr w:type="spellEnd"/>
+      <w:r>
+        <w:t xml:space="preserve"> and fallout</w:t>
       </w:r>
     </w:p>
     <w:p>
@@ -348,15 +466,34 @@
         <w:spacing w:after="0"/>
       </w:pPr>
       <w:r>
-        <w:t xml:space="preserve">I should fork java3d commit my updates and offer </w:t>
-      </w:r>
-      <w:proofErr w:type="spellStart"/>
-      <w:r>
-        <w:t>hharrision</w:t>
-      </w:r>
-      <w:proofErr w:type="spellEnd"/>
-      <w:r>
-        <w:t xml:space="preserve"> a pull request</w:t>
+        <w:t xml:space="preserve">Could water use the 0th row as the last row for vertex shaking to make perfect match ups? In the </w:t>
+      </w:r>
+      <w:proofErr w:type="spellStart"/>
+      <w:r>
+        <w:t>water.vert</w:t>
+      </w:r>
+      <w:proofErr w:type="spellEnd"/>
+      <w:r>
+        <w:t xml:space="preserve"> </w:t>
+      </w:r>
+      <w:proofErr w:type="spellStart"/>
+      <w:r>
+        <w:t>shader</w:t>
+      </w:r>
+      <w:proofErr w:type="spellEnd"/>
+      <w:r>
+        <w:t xml:space="preserve"> try to find a deterministic </w:t>
+      </w:r>
+      <w:proofErr w:type="spellStart"/>
+      <w:r>
+        <w:t>shader</w:t>
+      </w:r>
+      <w:proofErr w:type="spellEnd"/>
+      <w:r>
+        <w:t xml:space="preserve"> </w:t>
+      </w:r>
+      <w:r>
+        <w:t>(current one looks deterministic to me but)</w:t>
       </w:r>
     </w:p>
     <w:p>
@@ -369,34 +506,83 @@
         <w:spacing w:after="0"/>
       </w:pPr>
       <w:r>
-        <w:t xml:space="preserve">Animations on </w:t>
-      </w:r>
-      <w:proofErr w:type="spellStart"/>
-      <w:r>
-        <w:t>crea</w:t>
-      </w:r>
-      <w:proofErr w:type="spellEnd"/>
-      <w:r>
-        <w:t xml:space="preserve"> and </w:t>
-      </w:r>
-      <w:proofErr w:type="spellStart"/>
-      <w:r>
-        <w:t>npc</w:t>
+        <w:t>TES3: actor fade no working, so too many monsters slow it down</w:t>
+      </w:r>
+    </w:p>
+    <w:p>
+      <w:pPr>
+        <w:pStyle w:val="ListParagraph"/>
+        <w:numPr>
+          <w:ilvl w:val="0"/>
+          <w:numId w:val="1"/>
+        </w:numPr>
+        <w:spacing w:after="0"/>
+      </w:pPr>
+      <w:r>
+        <w:t xml:space="preserve">TES5: animation still have </w:t>
+      </w:r>
+      <w:proofErr w:type="spellStart"/>
+      <w:r>
+        <w:t>accum</w:t>
+      </w:r>
+      <w:proofErr w:type="spellEnd"/>
+      <w:r>
+        <w:t xml:space="preserve"> bugs</w:t>
+      </w:r>
+    </w:p>
+    <w:p>
+      <w:pPr>
+        <w:pStyle w:val="ListParagraph"/>
+        <w:numPr>
+          <w:ilvl w:val="0"/>
+          <w:numId w:val="1"/>
+        </w:numPr>
+        <w:spacing w:after="0"/>
+      </w:pPr>
+      <w:r>
+        <w:t xml:space="preserve">Get bum </w:t>
+      </w:r>
+      <w:r>
+        <w:t>bones fail too in a different bug (tight shoulder thing). This skin failure is a</w:t>
+      </w:r>
+      <w:r>
+        <w:t xml:space="preserve">lso shown in the </w:t>
+      </w:r>
+      <w:proofErr w:type="spellStart"/>
+      <w:r>
+        <w:t>skyrim</w:t>
       </w:r>
       <w:proofErr w:type="spellEnd"/>
       <w:r>
         <w:t xml:space="preserve"> </w:t>
       </w:r>
-      <w:r>
-        <w:t xml:space="preserve">don’t update in TES3 same </w:t>
-      </w:r>
-      <w:proofErr w:type="spellStart"/>
-      <w:r>
-        <w:t>one</w:t>
-      </w:r>
-      <w:proofErr w:type="spellEnd"/>
-      <w:r>
-        <w:t xml:space="preserve"> the whole time</w:t>
+      <w:proofErr w:type="spellStart"/>
+      <w:r>
+        <w:t>horse back</w:t>
+      </w:r>
+      <w:proofErr w:type="spellEnd"/>
+      <w:r>
+        <w:t xml:space="preserve"> legs and spider </w:t>
+      </w:r>
+      <w:proofErr w:type="spellStart"/>
+      <w:r>
+        <w:t>daedra</w:t>
+      </w:r>
+      <w:proofErr w:type="spellEnd"/>
+      <w:r>
+        <w:t xml:space="preserve"> mouth reversal (</w:t>
+      </w:r>
+      <w:r>
+        <w:t>different</w:t>
+      </w:r>
+      <w:r>
+        <w:t xml:space="preserve"> from bone </w:t>
+      </w:r>
+      <w:r>
+        <w:t>animation problem</w:t>
+      </w:r>
+      <w:r>
+        <w:t xml:space="preserve"> but)</w:t>
       </w:r>
     </w:p>
     <w:p>
@@ -408,16 +594,43 @@
         </w:numPr>
         <w:spacing w:after="0"/>
       </w:pPr>
-      <w:r>
-        <w:t xml:space="preserve">TES3 </w:t>
-      </w:r>
-      <w:proofErr w:type="spellStart"/>
-      <w:r>
-        <w:t>geomorphs</w:t>
-      </w:r>
-      <w:proofErr w:type="spellEnd"/>
-      <w:r>
-        <w:t xml:space="preserve"> no go</w:t>
+      <w:proofErr w:type="spellStart"/>
+      <w:r>
+        <w:t>JInternalFrames</w:t>
+      </w:r>
+      <w:proofErr w:type="spellEnd"/>
+      <w:r>
+        <w:t xml:space="preserve"> for </w:t>
+      </w:r>
+      <w:proofErr w:type="spellStart"/>
+      <w:r>
+        <w:t>DisplayDialog</w:t>
+      </w:r>
+      <w:proofErr w:type="spellEnd"/>
+      <w:r>
+        <w:t xml:space="preserve"> to allow them to show on a full screen without jumping back or being lost on mac.</w:t>
+      </w:r>
+      <w:r>
+        <w:t xml:space="preserve"> </w:t>
+      </w:r>
+      <w:r>
+        <w:t xml:space="preserve">The escape button exit should be on screen </w:t>
+      </w:r>
+      <w:proofErr w:type="spellStart"/>
+      <w:r>
+        <w:t>hud</w:t>
+      </w:r>
+      <w:proofErr w:type="spellEnd"/>
+      <w:r>
+        <w:t xml:space="preserve"> not popup because </w:t>
+      </w:r>
+      <w:proofErr w:type="spellStart"/>
+      <w:r>
+        <w:t>fullscreen</w:t>
+      </w:r>
+      <w:proofErr w:type="spellEnd"/>
+      <w:r>
+        <w:t xml:space="preserve"> and it don’t play nice</w:t>
       </w:r>
     </w:p>
     <w:p>
@@ -430,7 +643,7 @@
         <w:spacing w:after="0"/>
       </w:pPr>
       <w:r>
-        <w:t>TES3 head of babel fish no appear</w:t>
+        <w:t>When a card gives back 16bit depth buffer (ever?) must reduce front and back clip</w:t>
       </w:r>
     </w:p>
     <w:p>
@@ -443,15 +656,31 @@
         <w:spacing w:after="0"/>
       </w:pPr>
       <w:r>
-        <w:t xml:space="preserve">TES3: </w:t>
-      </w:r>
-      <w:proofErr w:type="spellStart"/>
-      <w:r>
-        <w:t>BSparticle</w:t>
-      </w:r>
-      <w:proofErr w:type="spellEnd"/>
-      <w:r>
-        <w:t xml:space="preserve"> system not working</w:t>
+        <w:t xml:space="preserve">Distant textures appear to have black back in them again? In particular Fallout, notice yellow lines on road badly minify, and distant windmill by megaton front. </w:t>
+      </w:r>
+      <w:proofErr w:type="spellStart"/>
+      <w:r>
+        <w:t>Dds</w:t>
+      </w:r>
+      <w:proofErr w:type="spellEnd"/>
+      <w:r>
+        <w:t xml:space="preserve"> viewer does not show, must be appearance </w:t>
+      </w:r>
+      <w:proofErr w:type="spellStart"/>
+      <w:r>
+        <w:t>prob</w:t>
+      </w:r>
+      <w:proofErr w:type="spellEnd"/>
+      <w:r>
+        <w:t xml:space="preserve">? But </w:t>
+      </w:r>
+      <w:proofErr w:type="spellStart"/>
+      <w:r>
+        <w:t>nifskope</w:t>
+      </w:r>
+      <w:proofErr w:type="spellEnd"/>
+      <w:r>
+        <w:t xml:space="preserve"> does show it too a bit</w:t>
       </w:r>
     </w:p>
     <w:p>
@@ -464,337 +693,7 @@
         <w:spacing w:after="0"/>
       </w:pPr>
       <w:r>
-        <w:t xml:space="preserve">Load </w:t>
-      </w:r>
-      <w:proofErr w:type="spellStart"/>
-      <w:r>
-        <w:t>shaders</w:t>
-      </w:r>
-      <w:proofErr w:type="spellEnd"/>
-      <w:r>
-        <w:t xml:space="preserve"> now they can be decompiled to </w:t>
-      </w:r>
-      <w:proofErr w:type="spellStart"/>
-      <w:r>
-        <w:t>glsl</w:t>
-      </w:r>
-      <w:proofErr w:type="spellEnd"/>
-      <w:r>
-        <w:t>, but they are hard to find, so I need to work out the def</w:t>
-      </w:r>
-      <w:r>
-        <w:t>aults somehow (</w:t>
-      </w:r>
-      <w:proofErr w:type="spellStart"/>
-      <w:r>
-        <w:t>esm</w:t>
-      </w:r>
-      <w:proofErr w:type="spellEnd"/>
-      <w:r>
-        <w:t xml:space="preserve"> file perhaps for oblivion has heaps of them</w:t>
-      </w:r>
-      <w:r>
-        <w:t>)</w:t>
-      </w:r>
-    </w:p>
-    <w:p>
-      <w:pPr>
-        <w:pStyle w:val="ListParagraph"/>
-        <w:numPr>
-          <w:ilvl w:val="0"/>
-          <w:numId w:val="1"/>
-        </w:numPr>
-        <w:spacing w:after="0"/>
-      </w:pPr>
-      <w:r>
-        <w:t>A</w:t>
-      </w:r>
-      <w:r>
-        <w:t xml:space="preserve">ctors should </w:t>
-      </w:r>
-      <w:r>
-        <w:t>honour</w:t>
-      </w:r>
-      <w:r>
-        <w:t xml:space="preserve"> the actor distance </w:t>
-      </w:r>
-      <w:r>
-        <w:t>slider not items, n</w:t>
-      </w:r>
-      <w:r>
-        <w:t>o</w:t>
-      </w:r>
-      <w:r>
-        <w:t>te tes3 in particular</w:t>
-      </w:r>
-    </w:p>
-    <w:p>
-      <w:pPr>
-        <w:pStyle w:val="ListParagraph"/>
-        <w:numPr>
-          <w:ilvl w:val="0"/>
-          <w:numId w:val="1"/>
-        </w:numPr>
-        <w:spacing w:after="0"/>
-      </w:pPr>
-      <w:r>
-        <w:t xml:space="preserve">Water not overriding </w:t>
-      </w:r>
-      <w:proofErr w:type="spellStart"/>
-      <w:r>
-        <w:t>colors</w:t>
-      </w:r>
-      <w:proofErr w:type="spellEnd"/>
-      <w:r>
-        <w:t xml:space="preserve"> for </w:t>
-      </w:r>
-      <w:proofErr w:type="spellStart"/>
-      <w:r>
-        <w:t>skyrim</w:t>
-      </w:r>
-      <w:proofErr w:type="spellEnd"/>
-      <w:r>
-        <w:t xml:space="preserve"> and fallout</w:t>
-      </w:r>
-    </w:p>
-    <w:p>
-      <w:pPr>
-        <w:pStyle w:val="ListParagraph"/>
-        <w:numPr>
-          <w:ilvl w:val="0"/>
-          <w:numId w:val="1"/>
-        </w:numPr>
-        <w:spacing w:after="0"/>
-      </w:pPr>
-      <w:r>
-        <w:t xml:space="preserve">Could water use the 0th row as the last row for vertex shaking to make perfect match ups? In the </w:t>
-      </w:r>
-      <w:proofErr w:type="spellStart"/>
-      <w:r>
-        <w:t>water.vert</w:t>
-      </w:r>
-      <w:proofErr w:type="spellEnd"/>
-      <w:r>
-        <w:t xml:space="preserve"> </w:t>
-      </w:r>
-      <w:proofErr w:type="spellStart"/>
-      <w:r>
-        <w:t>shader</w:t>
-      </w:r>
-      <w:proofErr w:type="spellEnd"/>
-      <w:r>
-        <w:t xml:space="preserve"> try to find a deterministic </w:t>
-      </w:r>
-      <w:proofErr w:type="spellStart"/>
-      <w:r>
-        <w:t>shader</w:t>
-      </w:r>
-      <w:proofErr w:type="spellEnd"/>
-      <w:r>
-        <w:t xml:space="preserve"> </w:t>
-      </w:r>
-      <w:r>
-        <w:t>(current one looks deterministic to me but)</w:t>
-      </w:r>
-    </w:p>
-    <w:p>
-      <w:pPr>
-        <w:pStyle w:val="ListParagraph"/>
-        <w:numPr>
-          <w:ilvl w:val="0"/>
-          <w:numId w:val="1"/>
-        </w:numPr>
-        <w:spacing w:after="0"/>
-      </w:pPr>
-      <w:r>
-        <w:t>TES3: actor fade no working, so too many monsters slow it down</w:t>
-      </w:r>
-    </w:p>
-    <w:p>
-      <w:pPr>
-        <w:pStyle w:val="ListParagraph"/>
-        <w:numPr>
-          <w:ilvl w:val="0"/>
-          <w:numId w:val="1"/>
-        </w:numPr>
-        <w:spacing w:after="0"/>
-      </w:pPr>
-      <w:r>
-        <w:t xml:space="preserve">TES5: animation still have </w:t>
-      </w:r>
-      <w:proofErr w:type="spellStart"/>
-      <w:r>
-        <w:t>accum</w:t>
-      </w:r>
-      <w:proofErr w:type="spellEnd"/>
-      <w:r>
-        <w:t xml:space="preserve"> bugs</w:t>
-      </w:r>
-    </w:p>
-    <w:p>
-      <w:pPr>
-        <w:pStyle w:val="ListParagraph"/>
-        <w:numPr>
-          <w:ilvl w:val="0"/>
-          <w:numId w:val="1"/>
-        </w:numPr>
-        <w:spacing w:after="0"/>
-      </w:pPr>
-      <w:r>
-        <w:t xml:space="preserve">Get bum </w:t>
-      </w:r>
-      <w:r>
-        <w:t>bones fail too in a different bug (tight shoulder thing). This skin failure is a</w:t>
-      </w:r>
-      <w:r>
-        <w:t xml:space="preserve">lso shown in the </w:t>
-      </w:r>
-      <w:proofErr w:type="spellStart"/>
-      <w:r>
-        <w:t>skyrim</w:t>
-      </w:r>
-      <w:proofErr w:type="spellEnd"/>
-      <w:r>
-        <w:t xml:space="preserve"> </w:t>
-      </w:r>
-      <w:proofErr w:type="spellStart"/>
-      <w:r>
-        <w:t>horse back</w:t>
-      </w:r>
-      <w:proofErr w:type="spellEnd"/>
-      <w:r>
-        <w:t xml:space="preserve"> legs and spider </w:t>
-      </w:r>
-      <w:proofErr w:type="spellStart"/>
-      <w:r>
-        <w:t>daedra</w:t>
-      </w:r>
-      <w:proofErr w:type="spellEnd"/>
-      <w:r>
-        <w:t xml:space="preserve"> mouth reversal (</w:t>
-      </w:r>
-      <w:r>
-        <w:t>different</w:t>
-      </w:r>
-      <w:r>
-        <w:t xml:space="preserve"> from bone </w:t>
-      </w:r>
-      <w:r>
-        <w:t>animation problem</w:t>
-      </w:r>
-      <w:r>
-        <w:t xml:space="preserve"> but)</w:t>
-      </w:r>
-    </w:p>
-    <w:p>
-      <w:pPr>
-        <w:pStyle w:val="ListParagraph"/>
-        <w:numPr>
-          <w:ilvl w:val="0"/>
-          <w:numId w:val="1"/>
-        </w:numPr>
-        <w:spacing w:after="0"/>
-      </w:pPr>
-      <w:proofErr w:type="spellStart"/>
-      <w:r>
         <w:lastRenderedPageBreak/>
-        <w:t>JInternalFrames</w:t>
-      </w:r>
-      <w:proofErr w:type="spellEnd"/>
-      <w:r>
-        <w:t xml:space="preserve"> for </w:t>
-      </w:r>
-      <w:proofErr w:type="spellStart"/>
-      <w:r>
-        <w:t>DisplayDialog</w:t>
-      </w:r>
-      <w:proofErr w:type="spellEnd"/>
-      <w:r>
-        <w:t xml:space="preserve"> to allow them to show on a full screen without jumping back or being lost on mac.</w:t>
-      </w:r>
-      <w:r>
-        <w:t xml:space="preserve"> </w:t>
-      </w:r>
-      <w:r>
-        <w:t xml:space="preserve">The escape button exit should be on screen </w:t>
-      </w:r>
-      <w:proofErr w:type="spellStart"/>
-      <w:r>
-        <w:t>hud</w:t>
-      </w:r>
-      <w:proofErr w:type="spellEnd"/>
-      <w:r>
-        <w:t xml:space="preserve"> not popup because </w:t>
-      </w:r>
-      <w:proofErr w:type="spellStart"/>
-      <w:r>
-        <w:t>fullscreen</w:t>
-      </w:r>
-      <w:proofErr w:type="spellEnd"/>
-      <w:r>
-        <w:t xml:space="preserve"> and it don’t play nice</w:t>
-      </w:r>
-    </w:p>
-    <w:p>
-      <w:pPr>
-        <w:pStyle w:val="ListParagraph"/>
-        <w:numPr>
-          <w:ilvl w:val="0"/>
-          <w:numId w:val="1"/>
-        </w:numPr>
-        <w:spacing w:after="0"/>
-      </w:pPr>
-      <w:r>
-        <w:t>When a card gives back 16bit depth buffer (ever?) must reduce front and back clip</w:t>
-      </w:r>
-    </w:p>
-    <w:p>
-      <w:pPr>
-        <w:pStyle w:val="ListParagraph"/>
-        <w:numPr>
-          <w:ilvl w:val="0"/>
-          <w:numId w:val="1"/>
-        </w:numPr>
-        <w:spacing w:after="0"/>
-      </w:pPr>
-      <w:r>
-        <w:t xml:space="preserve">Distant textures appear to have black back in them again? In particular Fallout, notice yellow lines on road badly minify, and distant windmill by megaton front. </w:t>
-      </w:r>
-      <w:proofErr w:type="spellStart"/>
-      <w:r>
-        <w:t>Dds</w:t>
-      </w:r>
-      <w:proofErr w:type="spellEnd"/>
-      <w:r>
-        <w:t xml:space="preserve"> viewer does not show, must be appearance </w:t>
-      </w:r>
-      <w:proofErr w:type="spellStart"/>
-      <w:r>
-        <w:t>prob</w:t>
-      </w:r>
-      <w:proofErr w:type="spellEnd"/>
-      <w:r>
-        <w:t xml:space="preserve">? But </w:t>
-      </w:r>
-      <w:proofErr w:type="spellStart"/>
-      <w:r>
-        <w:t>nifskope</w:t>
-      </w:r>
-      <w:proofErr w:type="spellEnd"/>
-      <w:r>
-        <w:t xml:space="preserve"> does show it too a bit</w:t>
-      </w:r>
-    </w:p>
-    <w:p>
-      <w:pPr>
-        <w:pStyle w:val="ListParagraph"/>
-        <w:numPr>
-          <w:ilvl w:val="0"/>
-          <w:numId w:val="1"/>
-        </w:numPr>
-        <w:spacing w:after="0"/>
-      </w:pPr>
-      <w:r>
         <w:t xml:space="preserve">The gross </w:t>
       </w:r>
       <w:proofErr w:type="spellStart"/>
@@ -1045,6 +944,41 @@
     </w:p>
     <w:p>
       <w:pPr>
+        <w:pStyle w:val="ListParagraph"/>
+        <w:numPr>
+          <w:ilvl w:val="0"/>
+          <w:numId w:val="1"/>
+        </w:numPr>
+        <w:spacing w:after="0"/>
+      </w:pPr>
+      <w:r>
+        <w:t xml:space="preserve">The grid loading is unloading and loading at the same line on the grid so crossing and </w:t>
+      </w:r>
+      <w:proofErr w:type="spellStart"/>
+      <w:r>
+        <w:t>recrossing</w:t>
+      </w:r>
+      <w:proofErr w:type="spellEnd"/>
+      <w:r>
+        <w:t xml:space="preserve"> a line is a jittery experience, I should either unload further away or forcibly wait some time before unloadin</w:t>
+      </w:r>
+      <w:r>
+        <w:t>g a just loaded grid or something</w:t>
+      </w:r>
+      <w:r>
+        <w:t xml:space="preserve">. I should compare the time to load a grid and the jitter from attaching and the memory use perhaps I should keep lots of loaded unattached grids with no problem? Maybe a whole extra </w:t>
+      </w:r>
+      <w:proofErr w:type="spellStart"/>
+      <w:r>
+        <w:t>sep</w:t>
+      </w:r>
+      <w:proofErr w:type="spellEnd"/>
+      <w:r>
+        <w:t xml:space="preserve"> outward</w:t>
+      </w:r>
+    </w:p>
+    <w:p>
+      <w:pPr>
         <w:pStyle w:val="Heading4"/>
       </w:pPr>
       <w:r>
@@ -1259,48 +1193,48 @@
       </w:pPr>
       <w:proofErr w:type="gramStart"/>
       <w:r>
+        <w:t>ftp</w:t>
+      </w:r>
+      <w:proofErr w:type="gramEnd"/>
+      <w:r>
+        <w:t xml:space="preserve"> = new </w:t>
+      </w:r>
+      <w:proofErr w:type="spellStart"/>
+      <w:r>
+        <w:t>FTPClient</w:t>
+      </w:r>
+      <w:proofErr w:type="spellEnd"/>
+      <w:r>
+        <w:t>(FTP_HOST_NAME);</w:t>
+      </w:r>
+      <w:r>
+        <w:t xml:space="preserve"> definitely locks up! I can still make </w:t>
+      </w:r>
+      <w:proofErr w:type="spellStart"/>
+      <w:r>
+        <w:t>ftped</w:t>
+      </w:r>
+      <w:proofErr w:type="spellEnd"/>
+      <w:r>
+        <w:t xml:space="preserve"> files overlarge by pressing cancel somehow. dud file downloads cause havoc all round, must try more cancel resume to see if it can be sorted out</w:t>
+      </w:r>
+    </w:p>
+    <w:p>
+      <w:pPr>
+        <w:pStyle w:val="ListParagraph"/>
+        <w:spacing w:after="0" w:line="240" w:lineRule="auto"/>
+        <w:rPr>
+          <w:rFonts w:ascii="Calibri" w:eastAsia="Times New Roman" w:hAnsi="Calibri" w:cs="Times New Roman"/>
+          <w:lang w:val="en-US" w:eastAsia="en-NZ"/>
+        </w:rPr>
+      </w:pPr>
+    </w:p>
+    <w:p>
+      <w:pPr>
+        <w:pStyle w:val="Heading1"/>
+      </w:pPr>
+      <w:r>
         <w:lastRenderedPageBreak/>
-        <w:t>ftp</w:t>
-      </w:r>
-      <w:proofErr w:type="gramEnd"/>
-      <w:r>
-        <w:t xml:space="preserve"> = new </w:t>
-      </w:r>
-      <w:proofErr w:type="spellStart"/>
-      <w:r>
-        <w:t>FTPClient</w:t>
-      </w:r>
-      <w:proofErr w:type="spellEnd"/>
-      <w:r>
-        <w:t>(FTP_HOST_NAME);</w:t>
-      </w:r>
-      <w:r>
-        <w:t xml:space="preserve"> definitely locks up! I can still make </w:t>
-      </w:r>
-      <w:proofErr w:type="spellStart"/>
-      <w:r>
-        <w:t>ftped</w:t>
-      </w:r>
-      <w:proofErr w:type="spellEnd"/>
-      <w:r>
-        <w:t xml:space="preserve"> files overlarge by pressing cancel somehow. dud file downloads cause havoc all round, must try more cancel resume to see if it can be sorted out</w:t>
-      </w:r>
-    </w:p>
-    <w:p>
-      <w:pPr>
-        <w:pStyle w:val="ListParagraph"/>
-        <w:spacing w:after="0" w:line="240" w:lineRule="auto"/>
-        <w:rPr>
-          <w:rFonts w:ascii="Calibri" w:eastAsia="Times New Roman" w:hAnsi="Calibri" w:cs="Times New Roman"/>
-          <w:lang w:val="en-US" w:eastAsia="en-NZ"/>
-        </w:rPr>
-      </w:pPr>
-    </w:p>
-    <w:p>
-      <w:pPr>
-        <w:pStyle w:val="Heading1"/>
-      </w:pPr>
-      <w:r>
         <w:t>Other Notes</w:t>
       </w:r>
     </w:p>
@@ -1798,80 +1732,73 @@
           <w:rFonts w:ascii="Calibri" w:eastAsia="Times New Roman" w:hAnsi="Calibri" w:cs="Times New Roman"/>
           <w:lang w:eastAsia="en-NZ"/>
         </w:rPr>
-        <w:t xml:space="preserve">I had more ideas, if we eschew the launcher parsing bat file, we still need a way to get reliable console output on screen, possibly the launcher could have a tick box to stay resident and show </w:t>
-      </w:r>
+        <w:t>I had more ideas, if we eschew the launcher parsing bat file, we still need a way to get reliable console output on screen, possibly the launcher could have a tick box to stay resident and show console outs on a scrollable panel in a second tab? Then all output can go to a single log file nicely unless you are debugging proper.</w:t>
+      </w:r>
+    </w:p>
+    <w:p>
+      <w:pPr>
+        <w:spacing w:after="0" w:line="240" w:lineRule="auto"/>
+        <w:rPr>
+          <w:rFonts w:ascii="Calibri" w:eastAsia="Times New Roman" w:hAnsi="Calibri" w:cs="Times New Roman"/>
+          <w:lang w:eastAsia="en-NZ"/>
+        </w:rPr>
+      </w:pPr>
+    </w:p>
+    <w:p>
+      <w:pPr>
+        <w:spacing w:after="0" w:line="240" w:lineRule="auto"/>
+        <w:rPr>
+          <w:rFonts w:ascii="Calibri" w:eastAsia="Times New Roman" w:hAnsi="Calibri" w:cs="Times New Roman"/>
+          <w:lang w:eastAsia="en-NZ"/>
+        </w:rPr>
+      </w:pPr>
+      <w:r>
+        <w:rPr>
+          <w:rFonts w:ascii="Calibri" w:eastAsia="Times New Roman" w:hAnsi="Calibri" w:cs="Times New Roman"/>
+          <w:lang w:eastAsia="en-NZ"/>
+        </w:rPr>
+        <w:t xml:space="preserve">Launcher could then include a </w:t>
+      </w:r>
+      <w:proofErr w:type="spellStart"/>
+      <w:r>
+        <w:rPr>
+          <w:rFonts w:ascii="Calibri" w:eastAsia="Times New Roman" w:hAnsi="Calibri" w:cs="Times New Roman"/>
+          <w:lang w:eastAsia="en-NZ"/>
+        </w:rPr>
+        <w:t>url</w:t>
+      </w:r>
+      <w:proofErr w:type="spellEnd"/>
+      <w:r>
+        <w:rPr>
+          <w:rFonts w:ascii="Calibri" w:eastAsia="Times New Roman" w:hAnsi="Calibri" w:cs="Times New Roman"/>
+          <w:lang w:eastAsia="en-NZ"/>
+        </w:rPr>
+        <w:t xml:space="preserve"> to get latest from and unzip over the current jar, this probably means moving the launcher into a separate jar file to not over ride itself.</w:t>
+      </w:r>
+    </w:p>
+    <w:p>
+      <w:pPr>
+        <w:spacing w:after="0" w:line="240" w:lineRule="auto"/>
+        <w:rPr>
+          <w:rFonts w:ascii="Calibri" w:eastAsia="Times New Roman" w:hAnsi="Calibri" w:cs="Times New Roman"/>
+          <w:lang w:eastAsia="en-NZ"/>
+        </w:rPr>
+      </w:pPr>
+    </w:p>
+    <w:p>
+      <w:pPr>
+        <w:spacing w:after="0" w:line="240" w:lineRule="auto"/>
+        <w:rPr>
+          <w:rFonts w:ascii="Calibri" w:eastAsia="Times New Roman" w:hAnsi="Calibri" w:cs="Times New Roman"/>
+          <w:lang w:eastAsia="en-NZ"/>
+        </w:rPr>
+      </w:pPr>
       <w:r>
         <w:rPr>
           <w:rFonts w:ascii="Calibri" w:eastAsia="Times New Roman" w:hAnsi="Calibri" w:cs="Times New Roman"/>
           <w:lang w:eastAsia="en-NZ"/>
         </w:rPr>
         <w:lastRenderedPageBreak/>
-        <w:t>console outs on a scrollable panel in a second tab? Then all output can go to a single log file nicely unless you are debugging proper.</w:t>
-      </w:r>
-    </w:p>
-    <w:p>
-      <w:pPr>
-        <w:spacing w:after="0" w:line="240" w:lineRule="auto"/>
-        <w:rPr>
-          <w:rFonts w:ascii="Calibri" w:eastAsia="Times New Roman" w:hAnsi="Calibri" w:cs="Times New Roman"/>
-          <w:lang w:eastAsia="en-NZ"/>
-        </w:rPr>
-      </w:pPr>
-    </w:p>
-    <w:p>
-      <w:pPr>
-        <w:spacing w:after="0" w:line="240" w:lineRule="auto"/>
-        <w:rPr>
-          <w:rFonts w:ascii="Calibri" w:eastAsia="Times New Roman" w:hAnsi="Calibri" w:cs="Times New Roman"/>
-          <w:lang w:eastAsia="en-NZ"/>
-        </w:rPr>
-      </w:pPr>
-      <w:r>
-        <w:rPr>
-          <w:rFonts w:ascii="Calibri" w:eastAsia="Times New Roman" w:hAnsi="Calibri" w:cs="Times New Roman"/>
-          <w:lang w:eastAsia="en-NZ"/>
-        </w:rPr>
-        <w:t xml:space="preserve">Launcher could then include a </w:t>
-      </w:r>
-      <w:proofErr w:type="spellStart"/>
-      <w:r>
-        <w:rPr>
-          <w:rFonts w:ascii="Calibri" w:eastAsia="Times New Roman" w:hAnsi="Calibri" w:cs="Times New Roman"/>
-          <w:lang w:eastAsia="en-NZ"/>
-        </w:rPr>
-        <w:t>url</w:t>
-      </w:r>
-      <w:proofErr w:type="spellEnd"/>
-      <w:r>
-        <w:rPr>
-          <w:rFonts w:ascii="Calibri" w:eastAsia="Times New Roman" w:hAnsi="Calibri" w:cs="Times New Roman"/>
-          <w:lang w:eastAsia="en-NZ"/>
-        </w:rPr>
-        <w:t xml:space="preserve"> to get latest from and unzip over the current jar, this probably means moving the launcher into a separate jar file to not over ride itself.</w:t>
-      </w:r>
-    </w:p>
-    <w:p>
-      <w:pPr>
-        <w:spacing w:after="0" w:line="240" w:lineRule="auto"/>
-        <w:rPr>
-          <w:rFonts w:ascii="Calibri" w:eastAsia="Times New Roman" w:hAnsi="Calibri" w:cs="Times New Roman"/>
-          <w:lang w:eastAsia="en-NZ"/>
-        </w:rPr>
-      </w:pPr>
-    </w:p>
-    <w:p>
-      <w:pPr>
-        <w:spacing w:after="0" w:line="240" w:lineRule="auto"/>
-        <w:rPr>
-          <w:rFonts w:ascii="Calibri" w:eastAsia="Times New Roman" w:hAnsi="Calibri" w:cs="Times New Roman"/>
-          <w:lang w:eastAsia="en-NZ"/>
-        </w:rPr>
-      </w:pPr>
-      <w:r>
-        <w:rPr>
-          <w:rFonts w:ascii="Calibri" w:eastAsia="Times New Roman" w:hAnsi="Calibri" w:cs="Times New Roman"/>
-          <w:lang w:eastAsia="en-NZ"/>
-        </w:rPr>
         <w:t xml:space="preserve">So how does the launcher get updated then? I really want the launcher to get the new files down unzip everything and then </w:t>
       </w:r>
       <w:r>

</xml_diff>

<commit_message>
More physics debug in case of cannon shot
</commit_message>
<xml_diff>
--- a/ElderScrollsExplorer/ScrollsExplorer.docx
+++ b/ElderScrollsExplorer/ScrollsExplorer.docx
@@ -45,68 +45,34 @@
       <w:pPr>
         <w:pStyle w:val="Heading4"/>
       </w:pPr>
-      <w:proofErr w:type="spellStart"/>
       <w:r>
         <w:t>HunterSneaker</w:t>
       </w:r>
-      <w:proofErr w:type="spellEnd"/>
-    </w:p>
-    <w:p>
-      <w:pPr>
-        <w:pStyle w:val="ListParagraph"/>
-        <w:numPr>
-          <w:ilvl w:val="0"/>
-          <w:numId w:val="1"/>
-        </w:numPr>
-        <w:spacing w:after="0"/>
-      </w:pPr>
-      <w:r>
-        <w:t xml:space="preserve">In order to make a good tight </w:t>
-      </w:r>
-      <w:proofErr w:type="spellStart"/>
-      <w:r>
-        <w:t>huntersneaker</w:t>
-      </w:r>
-      <w:proofErr w:type="spellEnd"/>
-      <w:r>
-        <w:t xml:space="preserve">, I need to cut my </w:t>
-      </w:r>
-      <w:proofErr w:type="spellStart"/>
-      <w:r>
-        <w:t>esm</w:t>
-      </w:r>
-      <w:proofErr w:type="spellEnd"/>
-      <w:r>
-        <w:t xml:space="preserve"> file down as well.</w:t>
-      </w:r>
-    </w:p>
-    <w:p>
-      <w:pPr>
-        <w:pStyle w:val="ListParagraph"/>
-        <w:numPr>
-          <w:ilvl w:val="0"/>
-          <w:numId w:val="1"/>
-        </w:numPr>
-        <w:spacing w:after="0"/>
-      </w:pPr>
-      <w:r>
-        <w:t xml:space="preserve">Got my </w:t>
-      </w:r>
-      <w:proofErr w:type="spellStart"/>
-      <w:r>
-        <w:t>esm</w:t>
-      </w:r>
-      <w:proofErr w:type="spellEnd"/>
-      <w:r>
-        <w:t xml:space="preserve"> and 2 </w:t>
-      </w:r>
-      <w:proofErr w:type="spellStart"/>
-      <w:r>
-        <w:t>bsas</w:t>
-      </w:r>
-      <w:proofErr w:type="spellEnd"/>
-      <w:r>
-        <w:t xml:space="preserve"> ready to roll</w:t>
+    </w:p>
+    <w:p>
+      <w:pPr>
+        <w:pStyle w:val="ListParagraph"/>
+        <w:numPr>
+          <w:ilvl w:val="0"/>
+          <w:numId w:val="1"/>
+        </w:numPr>
+        <w:spacing w:after="0"/>
+      </w:pPr>
+      <w:r>
+        <w:t>In order to make a good tight huntersneaker, I need to cut my esm file down as well.</w:t>
+      </w:r>
+    </w:p>
+    <w:p>
+      <w:pPr>
+        <w:pStyle w:val="ListParagraph"/>
+        <w:numPr>
+          <w:ilvl w:val="0"/>
+          <w:numId w:val="1"/>
+        </w:numPr>
+        <w:spacing w:after="0"/>
+      </w:pPr>
+      <w:r>
+        <w:t>Got my esm and 2 bsas ready to roll</w:t>
       </w:r>
     </w:p>
     <w:p>
@@ -127,90 +93,165 @@
         <w:spacing w:after="0"/>
       </w:pPr>
       <w:r>
-        <w:t xml:space="preserve">Need to make </w:t>
-      </w:r>
-      <w:proofErr w:type="spellStart"/>
-      <w:r>
-        <w:t>kcc</w:t>
-      </w:r>
-      <w:proofErr w:type="spellEnd"/>
-      <w:r>
-        <w:t xml:space="preserve"> unable to walk up steep slopes</w:t>
-      </w:r>
-    </w:p>
-    <w:p>
-      <w:pPr>
-        <w:pStyle w:val="ListParagraph"/>
-        <w:numPr>
-          <w:ilvl w:val="0"/>
-          <w:numId w:val="1"/>
-        </w:numPr>
-        <w:spacing w:after="0"/>
-      </w:pPr>
-      <w:r>
-        <w:t xml:space="preserve">Physics catches on things all the time </w:t>
-      </w:r>
-      <w:proofErr w:type="spellStart"/>
-      <w:r>
-        <w:t>morrowind</w:t>
-      </w:r>
-      <w:proofErr w:type="spellEnd"/>
-      <w:r>
-        <w:t>, possibly between the grids, nothing shows in the J debug</w:t>
-      </w:r>
-    </w:p>
-    <w:p>
-      <w:pPr>
-        <w:pStyle w:val="ListParagraph"/>
-        <w:numPr>
-          <w:ilvl w:val="0"/>
-          <w:numId w:val="1"/>
-        </w:numPr>
-        <w:spacing w:after="0"/>
-      </w:pPr>
+        <w:t>Need to make kcc unable to walk up steep slopes</w:t>
+      </w:r>
+    </w:p>
+    <w:p>
+      <w:pPr>
+        <w:pStyle w:val="ListParagraph"/>
+        <w:numPr>
+          <w:ilvl w:val="0"/>
+          <w:numId w:val="1"/>
+        </w:numPr>
+        <w:spacing w:after="0"/>
+      </w:pPr>
+      <w:r>
+        <w:t>Physics catches on things all the time morrowind, possibly between the grids, nothing shows in the J debug</w:t>
+      </w:r>
+    </w:p>
+    <w:p>
+      <w:pPr>
+        <w:pStyle w:val="ListParagraph"/>
+        <w:numPr>
+          <w:ilvl w:val="0"/>
+          <w:numId w:val="1"/>
+        </w:numPr>
+        <w:spacing w:after="0"/>
+      </w:pPr>
+      <w:r>
+        <w:t>Also sometimes physic races away in a direction now, but it never used to before KCC update</w:t>
+      </w:r>
+    </w:p>
+    <w:p>
+      <w:pPr>
+        <w:pStyle w:val="ListParagraph"/>
+        <w:numPr>
+          <w:ilvl w:val="0"/>
+          <w:numId w:val="1"/>
+        </w:numPr>
+        <w:spacing w:after="0"/>
+      </w:pPr>
+      <w:r>
+        <w:t>Make the J-debug window close</w:t>
+      </w:r>
+    </w:p>
+    <w:p>
+      <w:pPr>
+        <w:pStyle w:val="ListParagraph"/>
+        <w:numPr>
+          <w:ilvl w:val="0"/>
+          <w:numId w:val="1"/>
+        </w:numPr>
+        <w:spacing w:after="0"/>
+      </w:pPr>
+      <w:r>
+        <w:t>Make debug window move with cell change</w:t>
+      </w:r>
+    </w:p>
+    <w:p>
+      <w:pPr>
+        <w:pStyle w:val="ListParagraph"/>
+        <w:numPr>
+          <w:ilvl w:val="0"/>
+          <w:numId w:val="1"/>
+        </w:numPr>
+        <w:spacing w:after="0"/>
+      </w:pPr>
+      <w:r>
+        <w:t>I have a gimbal lock flick 0,0,0,1 issue again (this might be navigation not physics</w:t>
+      </w:r>
+      <w:r>
+        <w:t>)</w:t>
+      </w:r>
+    </w:p>
+    <w:p>
+      <w:pPr>
+        <w:pStyle w:val="ListParagraph"/>
+        <w:numPr>
+          <w:ilvl w:val="0"/>
+          <w:numId w:val="1"/>
+        </w:numPr>
+        <w:spacing w:after="0"/>
+      </w:pPr>
+      <w:r>
+        <w:t>The physics synchronized calls now make the KCC pause on load of new land!</w:t>
+      </w:r>
+    </w:p>
+    <w:p>
+      <w:pPr>
+        <w:pStyle w:val="Heading4"/>
+      </w:pPr>
+      <w:r>
+        <w:t>Rendering</w:t>
+      </w:r>
+    </w:p>
+    <w:p>
+      <w:pPr>
+        <w:pStyle w:val="ListParagraph"/>
+        <w:numPr>
+          <w:ilvl w:val="0"/>
+          <w:numId w:val="1"/>
+        </w:numPr>
+        <w:spacing w:after="0"/>
+      </w:pPr>
+      <w:r>
+        <w:t>TES3: parts out of place, nif display xbabelfish head is forward?</w:t>
+      </w:r>
       <w:bookmarkStart w:id="0" w:name="_GoBack"/>
       <w:bookmarkEnd w:id="0"/>
-      <w:r>
-        <w:t>Also sometimes physic races away in a direction now, but it never used to before KCC update</w:t>
-      </w:r>
-    </w:p>
-    <w:p>
-      <w:pPr>
-        <w:pStyle w:val="ListParagraph"/>
-        <w:numPr>
-          <w:ilvl w:val="0"/>
-          <w:numId w:val="1"/>
-        </w:numPr>
-        <w:spacing w:after="0"/>
-      </w:pPr>
-      <w:r>
-        <w:t>Make the J-debug window close</w:t>
-      </w:r>
-    </w:p>
-    <w:p>
-      <w:pPr>
-        <w:pStyle w:val="ListParagraph"/>
-        <w:numPr>
-          <w:ilvl w:val="0"/>
-          <w:numId w:val="1"/>
-        </w:numPr>
-        <w:spacing w:after="0"/>
-      </w:pPr>
-      <w:r>
-        <w:t>Make debug window move with cell change</w:t>
-      </w:r>
-    </w:p>
-    <w:p>
-      <w:pPr>
-        <w:pStyle w:val="ListParagraph"/>
-        <w:numPr>
-          <w:ilvl w:val="0"/>
-          <w:numId w:val="1"/>
-        </w:numPr>
-        <w:spacing w:after="0"/>
-      </w:pPr>
-      <w:r>
-        <w:t>I have a gimbal lock flick 0,0,0,1 issue again (this might be navigation not physics</w:t>
+    </w:p>
+    <w:p>
+      <w:pPr>
+        <w:pStyle w:val="ListParagraph"/>
+        <w:numPr>
+          <w:ilvl w:val="0"/>
+          <w:numId w:val="1"/>
+        </w:numPr>
+        <w:spacing w:after="0"/>
+      </w:pPr>
+      <w:r>
+        <w:t>I should improve nif display etc to take a source folder so it can be run on other computers in needed also the bsa extracted folder combo should</w:t>
+      </w:r>
+      <w:r>
+        <w:t xml:space="preserve"> </w:t>
+      </w:r>
+      <w:r>
+        <w:t>be though</w:t>
+      </w:r>
+      <w:r>
+        <w:t>t</w:t>
+      </w:r>
+      <w:r>
+        <w:t xml:space="preserve"> about</w:t>
+      </w:r>
+    </w:p>
+    <w:p>
+      <w:pPr>
+        <w:pStyle w:val="ListParagraph"/>
+        <w:numPr>
+          <w:ilvl w:val="0"/>
+          <w:numId w:val="1"/>
+        </w:numPr>
+        <w:spacing w:after="0"/>
+      </w:pPr>
+      <w:r>
+        <w:t>I should fork java3d commit my updates and offer hharrision a pull request</w:t>
+      </w:r>
+    </w:p>
+    <w:p>
+      <w:pPr>
+        <w:pStyle w:val="ListParagraph"/>
+        <w:numPr>
+          <w:ilvl w:val="0"/>
+          <w:numId w:val="1"/>
+        </w:numPr>
+        <w:spacing w:after="0"/>
+      </w:pPr>
+      <w:r>
+        <w:t>Load shaders now they can be decompiled to glsl, but they are hard to find, so I need to work out the def</w:t>
+      </w:r>
+      <w:r>
+        <w:t>aults somehow (esm file perhaps for oblivion has heaps of them</w:t>
       </w:r>
       <w:r>
         <w:t>)</w:t>
@@ -226,411 +267,92 @@
         <w:spacing w:after="0"/>
       </w:pPr>
       <w:r>
-        <w:t>The physics synchronized calls now make the KCC pause on load of new land!</w:t>
-      </w:r>
-    </w:p>
-    <w:p>
-      <w:pPr>
-        <w:pStyle w:val="Heading4"/>
-      </w:pPr>
-      <w:r>
-        <w:t>Rendering</w:t>
-      </w:r>
-    </w:p>
-    <w:p>
-      <w:pPr>
-        <w:pStyle w:val="ListParagraph"/>
-        <w:numPr>
-          <w:ilvl w:val="0"/>
-          <w:numId w:val="1"/>
-        </w:numPr>
-        <w:spacing w:after="0"/>
-      </w:pPr>
-      <w:r>
-        <w:t xml:space="preserve">I should fork java3d commit my updates and offer </w:t>
-      </w:r>
-      <w:proofErr w:type="spellStart"/>
-      <w:r>
-        <w:t>hharrision</w:t>
-      </w:r>
-      <w:proofErr w:type="spellEnd"/>
-      <w:r>
-        <w:t xml:space="preserve"> a pull request</w:t>
-      </w:r>
-    </w:p>
-    <w:p>
-      <w:pPr>
-        <w:pStyle w:val="ListParagraph"/>
-        <w:numPr>
-          <w:ilvl w:val="0"/>
-          <w:numId w:val="1"/>
-        </w:numPr>
-        <w:spacing w:after="0"/>
-      </w:pPr>
-      <w:r>
-        <w:t xml:space="preserve">Animations on </w:t>
-      </w:r>
-      <w:proofErr w:type="spellStart"/>
-      <w:r>
-        <w:t>crea</w:t>
-      </w:r>
-      <w:proofErr w:type="spellEnd"/>
-      <w:r>
-        <w:t xml:space="preserve"> and </w:t>
-      </w:r>
-      <w:proofErr w:type="spellStart"/>
-      <w:r>
-        <w:t>npc</w:t>
-      </w:r>
-      <w:proofErr w:type="spellEnd"/>
+        <w:t>A</w:t>
+      </w:r>
+      <w:r>
+        <w:t xml:space="preserve">ctors should </w:t>
+      </w:r>
+      <w:r>
+        <w:t>honour</w:t>
+      </w:r>
+      <w:r>
+        <w:t xml:space="preserve"> the actor distance </w:t>
+      </w:r>
+      <w:r>
+        <w:t>slider not items, n</w:t>
+      </w:r>
+      <w:r>
+        <w:t>o</w:t>
+      </w:r>
+      <w:r>
+        <w:t>te tes3 in particular</w:t>
+      </w:r>
+    </w:p>
+    <w:p>
+      <w:pPr>
+        <w:pStyle w:val="ListParagraph"/>
+        <w:numPr>
+          <w:ilvl w:val="0"/>
+          <w:numId w:val="1"/>
+        </w:numPr>
+        <w:spacing w:after="0"/>
+      </w:pPr>
+      <w:r>
+        <w:t>Water not overriding colors for skyrim and fallout</w:t>
+      </w:r>
+    </w:p>
+    <w:p>
+      <w:pPr>
+        <w:pStyle w:val="ListParagraph"/>
+        <w:numPr>
+          <w:ilvl w:val="0"/>
+          <w:numId w:val="1"/>
+        </w:numPr>
+        <w:spacing w:after="0"/>
+      </w:pPr>
+      <w:r>
+        <w:t>Could water use the 0th row as the last row for vertex shaking to make perfect match ups? In the water.vert shader</w:t>
+      </w:r>
+      <w:r>
+        <w:t xml:space="preserve"> try to find a deterministic shader</w:t>
+      </w:r>
       <w:r>
         <w:t xml:space="preserve"> </w:t>
       </w:r>
       <w:r>
-        <w:t xml:space="preserve">don’t update in TES3 same </w:t>
-      </w:r>
-      <w:proofErr w:type="spellStart"/>
-      <w:r>
-        <w:t>one</w:t>
-      </w:r>
-      <w:proofErr w:type="spellEnd"/>
-      <w:r>
-        <w:t xml:space="preserve"> the whole time</w:t>
-      </w:r>
-    </w:p>
-    <w:p>
-      <w:pPr>
-        <w:pStyle w:val="ListParagraph"/>
-        <w:numPr>
-          <w:ilvl w:val="0"/>
-          <w:numId w:val="1"/>
-        </w:numPr>
-        <w:spacing w:after="0"/>
-      </w:pPr>
-      <w:r>
-        <w:t xml:space="preserve">TES3 </w:t>
-      </w:r>
-      <w:proofErr w:type="spellStart"/>
-      <w:r>
-        <w:t>geomorphs</w:t>
-      </w:r>
-      <w:proofErr w:type="spellEnd"/>
-      <w:r>
-        <w:t xml:space="preserve"> no go</w:t>
-      </w:r>
-    </w:p>
-    <w:p>
-      <w:pPr>
-        <w:pStyle w:val="ListParagraph"/>
-        <w:numPr>
-          <w:ilvl w:val="0"/>
-          <w:numId w:val="1"/>
-        </w:numPr>
-        <w:spacing w:after="0"/>
-      </w:pPr>
-      <w:r>
-        <w:t>TES3 head of babel fish no appear</w:t>
-      </w:r>
-    </w:p>
-    <w:p>
-      <w:pPr>
-        <w:pStyle w:val="ListParagraph"/>
-        <w:numPr>
-          <w:ilvl w:val="0"/>
-          <w:numId w:val="1"/>
-        </w:numPr>
-        <w:spacing w:after="0"/>
-      </w:pPr>
-      <w:r>
-        <w:t xml:space="preserve">TES3: </w:t>
-      </w:r>
-      <w:proofErr w:type="spellStart"/>
-      <w:r>
-        <w:t>BSparticle</w:t>
-      </w:r>
-      <w:proofErr w:type="spellEnd"/>
-      <w:r>
-        <w:t xml:space="preserve"> system not working</w:t>
-      </w:r>
-    </w:p>
-    <w:p>
-      <w:pPr>
-        <w:pStyle w:val="ListParagraph"/>
-        <w:numPr>
-          <w:ilvl w:val="0"/>
-          <w:numId w:val="1"/>
-        </w:numPr>
-        <w:spacing w:after="0"/>
-      </w:pPr>
-      <w:r>
-        <w:t xml:space="preserve">Load </w:t>
-      </w:r>
-      <w:proofErr w:type="spellStart"/>
-      <w:r>
-        <w:t>shaders</w:t>
-      </w:r>
-      <w:proofErr w:type="spellEnd"/>
-      <w:r>
-        <w:t xml:space="preserve"> now they can be decompiled to </w:t>
-      </w:r>
-      <w:proofErr w:type="spellStart"/>
-      <w:r>
-        <w:t>glsl</w:t>
-      </w:r>
-      <w:proofErr w:type="spellEnd"/>
-      <w:r>
-        <w:t>, but they are hard to find, so I need to work out the def</w:t>
-      </w:r>
-      <w:r>
-        <w:t>aults somehow (</w:t>
-      </w:r>
-      <w:proofErr w:type="spellStart"/>
-      <w:r>
-        <w:t>esm</w:t>
-      </w:r>
-      <w:proofErr w:type="spellEnd"/>
-      <w:r>
-        <w:t xml:space="preserve"> file perhaps for oblivion has heaps of them</w:t>
-      </w:r>
-      <w:r>
-        <w:t>)</w:t>
-      </w:r>
-    </w:p>
-    <w:p>
-      <w:pPr>
-        <w:pStyle w:val="ListParagraph"/>
-        <w:numPr>
-          <w:ilvl w:val="0"/>
-          <w:numId w:val="1"/>
-        </w:numPr>
-        <w:spacing w:after="0"/>
-      </w:pPr>
-      <w:r>
-        <w:t>A</w:t>
-      </w:r>
-      <w:r>
-        <w:t xml:space="preserve">ctors should </w:t>
-      </w:r>
-      <w:r>
-        <w:t>honour</w:t>
-      </w:r>
-      <w:r>
-        <w:t xml:space="preserve"> the actor distance </w:t>
-      </w:r>
-      <w:r>
-        <w:t>slider not items, n</w:t>
-      </w:r>
-      <w:r>
-        <w:t>o</w:t>
-      </w:r>
-      <w:r>
-        <w:t>te tes3 in particular</w:t>
-      </w:r>
-    </w:p>
-    <w:p>
-      <w:pPr>
-        <w:pStyle w:val="ListParagraph"/>
-        <w:numPr>
-          <w:ilvl w:val="0"/>
-          <w:numId w:val="1"/>
-        </w:numPr>
-        <w:spacing w:after="0"/>
-      </w:pPr>
-      <w:r>
-        <w:t xml:space="preserve">Water not overriding </w:t>
-      </w:r>
-      <w:proofErr w:type="spellStart"/>
-      <w:r>
-        <w:t>colors</w:t>
-      </w:r>
-      <w:proofErr w:type="spellEnd"/>
-      <w:r>
-        <w:t xml:space="preserve"> for </w:t>
-      </w:r>
-      <w:proofErr w:type="spellStart"/>
-      <w:r>
-        <w:t>skyrim</w:t>
-      </w:r>
-      <w:proofErr w:type="spellEnd"/>
-      <w:r>
-        <w:t xml:space="preserve"> and fallout</w:t>
-      </w:r>
-    </w:p>
-    <w:p>
-      <w:pPr>
-        <w:pStyle w:val="ListParagraph"/>
-        <w:numPr>
-          <w:ilvl w:val="0"/>
-          <w:numId w:val="1"/>
-        </w:numPr>
-        <w:spacing w:after="0"/>
-      </w:pPr>
-      <w:r>
-        <w:t xml:space="preserve">Could water use the 0th row as the last row for vertex shaking to make perfect match ups? In the </w:t>
-      </w:r>
-      <w:proofErr w:type="spellStart"/>
-      <w:r>
-        <w:t>water.vert</w:t>
-      </w:r>
-      <w:proofErr w:type="spellEnd"/>
+        <w:t>(current one looks deterministic to me but)</w:t>
+      </w:r>
+    </w:p>
+    <w:p>
+      <w:pPr>
+        <w:pStyle w:val="ListParagraph"/>
+        <w:numPr>
+          <w:ilvl w:val="0"/>
+          <w:numId w:val="1"/>
+        </w:numPr>
+        <w:spacing w:after="0"/>
+      </w:pPr>
+      <w:r>
+        <w:t>TES3: actor fade no working, so too many monsters slow it down</w:t>
+      </w:r>
+    </w:p>
+    <w:p>
+      <w:pPr>
+        <w:pStyle w:val="ListParagraph"/>
+        <w:numPr>
+          <w:ilvl w:val="0"/>
+          <w:numId w:val="1"/>
+        </w:numPr>
+        <w:spacing w:after="0"/>
+      </w:pPr>
+      <w:r>
+        <w:t>JInternalFrames for DisplayDialog to allow them to show on a full screen without jumping back or being lost on mac.</w:t>
+      </w:r>
       <w:r>
         <w:t xml:space="preserve"> </w:t>
       </w:r>
-      <w:proofErr w:type="spellStart"/>
-      <w:r>
-        <w:t>shader</w:t>
-      </w:r>
-      <w:proofErr w:type="spellEnd"/>
-      <w:r>
-        <w:t xml:space="preserve"> try to find a deterministic </w:t>
-      </w:r>
-      <w:proofErr w:type="spellStart"/>
-      <w:r>
-        <w:t>shader</w:t>
-      </w:r>
-      <w:proofErr w:type="spellEnd"/>
-      <w:r>
-        <w:t xml:space="preserve"> </w:t>
-      </w:r>
-      <w:r>
-        <w:t>(current one looks deterministic to me but)</w:t>
-      </w:r>
-    </w:p>
-    <w:p>
-      <w:pPr>
-        <w:pStyle w:val="ListParagraph"/>
-        <w:numPr>
-          <w:ilvl w:val="0"/>
-          <w:numId w:val="1"/>
-        </w:numPr>
-        <w:spacing w:after="0"/>
-      </w:pPr>
-      <w:r>
-        <w:t>TES3: actor fade no working, so too many monsters slow it down</w:t>
-      </w:r>
-    </w:p>
-    <w:p>
-      <w:pPr>
-        <w:pStyle w:val="ListParagraph"/>
-        <w:numPr>
-          <w:ilvl w:val="0"/>
-          <w:numId w:val="1"/>
-        </w:numPr>
-        <w:spacing w:after="0"/>
-      </w:pPr>
-      <w:r>
-        <w:t xml:space="preserve">TES5: animation still have </w:t>
-      </w:r>
-      <w:proofErr w:type="spellStart"/>
-      <w:r>
-        <w:t>accum</w:t>
-      </w:r>
-      <w:proofErr w:type="spellEnd"/>
-      <w:r>
-        <w:t xml:space="preserve"> bugs</w:t>
-      </w:r>
-    </w:p>
-    <w:p>
-      <w:pPr>
-        <w:pStyle w:val="ListParagraph"/>
-        <w:numPr>
-          <w:ilvl w:val="0"/>
-          <w:numId w:val="1"/>
-        </w:numPr>
-        <w:spacing w:after="0"/>
-      </w:pPr>
-      <w:r>
-        <w:t xml:space="preserve">Get bum </w:t>
-      </w:r>
-      <w:r>
-        <w:t>bones fail too in a different bug (tight shoulder thing). This skin failure is a</w:t>
-      </w:r>
-      <w:r>
-        <w:t xml:space="preserve">lso shown in the </w:t>
-      </w:r>
-      <w:proofErr w:type="spellStart"/>
-      <w:r>
-        <w:t>skyrim</w:t>
-      </w:r>
-      <w:proofErr w:type="spellEnd"/>
-      <w:r>
-        <w:t xml:space="preserve"> </w:t>
-      </w:r>
-      <w:proofErr w:type="spellStart"/>
-      <w:r>
-        <w:t>horse back</w:t>
-      </w:r>
-      <w:proofErr w:type="spellEnd"/>
-      <w:r>
-        <w:t xml:space="preserve"> legs and spider </w:t>
-      </w:r>
-      <w:proofErr w:type="spellStart"/>
-      <w:r>
-        <w:t>daedra</w:t>
-      </w:r>
-      <w:proofErr w:type="spellEnd"/>
-      <w:r>
-        <w:t xml:space="preserve"> mouth reversal (</w:t>
-      </w:r>
-      <w:r>
-        <w:t>different</w:t>
-      </w:r>
-      <w:r>
-        <w:t xml:space="preserve"> from bone </w:t>
-      </w:r>
-      <w:r>
-        <w:t>animation problem</w:t>
-      </w:r>
-      <w:r>
-        <w:t xml:space="preserve"> but)</w:t>
-      </w:r>
-    </w:p>
-    <w:p>
-      <w:pPr>
-        <w:pStyle w:val="ListParagraph"/>
-        <w:numPr>
-          <w:ilvl w:val="0"/>
-          <w:numId w:val="1"/>
-        </w:numPr>
-        <w:spacing w:after="0"/>
-      </w:pPr>
-      <w:proofErr w:type="spellStart"/>
-      <w:r>
-        <w:t>JInternalFrames</w:t>
-      </w:r>
-      <w:proofErr w:type="spellEnd"/>
-      <w:r>
-        <w:t xml:space="preserve"> for </w:t>
-      </w:r>
-      <w:proofErr w:type="spellStart"/>
-      <w:r>
-        <w:t>DisplayDialog</w:t>
-      </w:r>
-      <w:proofErr w:type="spellEnd"/>
-      <w:r>
-        <w:t xml:space="preserve"> to allow them to show on a full screen without jumping back or being lost on mac.</w:t>
-      </w:r>
-      <w:r>
-        <w:t xml:space="preserve"> </w:t>
-      </w:r>
-      <w:r>
-        <w:t xml:space="preserve">The escape button exit should be on screen </w:t>
-      </w:r>
-      <w:proofErr w:type="spellStart"/>
-      <w:r>
-        <w:t>hud</w:t>
-      </w:r>
-      <w:proofErr w:type="spellEnd"/>
-      <w:r>
-        <w:t xml:space="preserve"> not popup because </w:t>
-      </w:r>
-      <w:proofErr w:type="spellStart"/>
-      <w:r>
-        <w:t>fullscreen</w:t>
-      </w:r>
-      <w:proofErr w:type="spellEnd"/>
-      <w:r>
-        <w:t xml:space="preserve"> and it don’t play nice</w:t>
+      <w:r>
+        <w:t>The escape button exit should be on screen hud not popup because fullscreen and it don’t play nice</w:t>
       </w:r>
     </w:p>
     <w:p>
@@ -656,154 +378,64 @@
         <w:spacing w:after="0"/>
       </w:pPr>
       <w:r>
-        <w:t xml:space="preserve">Distant textures appear to have black back in them again? In particular Fallout, notice yellow lines on road badly minify, and distant windmill by megaton front. </w:t>
-      </w:r>
-      <w:proofErr w:type="spellStart"/>
-      <w:r>
-        <w:t>Dds</w:t>
-      </w:r>
-      <w:proofErr w:type="spellEnd"/>
-      <w:r>
-        <w:t xml:space="preserve"> viewer does not show, must be appearance </w:t>
-      </w:r>
-      <w:proofErr w:type="spellStart"/>
-      <w:r>
-        <w:t>prob</w:t>
-      </w:r>
-      <w:proofErr w:type="spellEnd"/>
-      <w:r>
-        <w:t xml:space="preserve">? But </w:t>
-      </w:r>
-      <w:proofErr w:type="spellStart"/>
-      <w:r>
-        <w:t>nifskope</w:t>
-      </w:r>
-      <w:proofErr w:type="spellEnd"/>
-      <w:r>
-        <w:t xml:space="preserve"> does show it too a bit</w:t>
-      </w:r>
-    </w:p>
-    <w:p>
-      <w:pPr>
-        <w:pStyle w:val="ListParagraph"/>
-        <w:numPr>
-          <w:ilvl w:val="0"/>
-          <w:numId w:val="1"/>
-        </w:numPr>
-        <w:spacing w:after="0"/>
-      </w:pPr>
-      <w:r>
+        <w:t>Distant textures appear to have black back in them again? In particular Fallout, notice yellow lines on road badly minify, and distant windmill by megaton front. Dds viewer does not show, must be appearance prob? But nifskope does show it too a bit</w:t>
+      </w:r>
+    </w:p>
+    <w:p>
+      <w:pPr>
+        <w:pStyle w:val="ListParagraph"/>
+        <w:numPr>
+          <w:ilvl w:val="0"/>
+          <w:numId w:val="1"/>
+        </w:numPr>
+        <w:spacing w:after="0"/>
+      </w:pPr>
+      <w:r>
+        <w:t>The gross lods are lit up more than the close ones? Check material light values for land and lods</w:t>
+      </w:r>
+    </w:p>
+    <w:p>
+      <w:pPr>
+        <w:pStyle w:val="ListParagraph"/>
+        <w:numPr>
+          <w:ilvl w:val="0"/>
+          <w:numId w:val="1"/>
+        </w:numPr>
+        <w:spacing w:after="0"/>
+      </w:pPr>
+      <w:r>
+        <w:t>LANDFar should be used by tes3 lod system as a lod builder with reduce of 4</w:t>
+      </w:r>
+      <w:r>
+        <w:t>, in fact the far system should probably use</w:t>
+      </w:r>
+      <w:r>
+        <w:t xml:space="preserve"> distance vs</w:t>
+      </w:r>
+      <w:r>
+        <w:t xml:space="preserve"> size to determine what’s loaded too perhaps</w:t>
+      </w:r>
+    </w:p>
+    <w:p>
+      <w:pPr>
+        <w:pStyle w:val="ListParagraph"/>
+        <w:numPr>
+          <w:ilvl w:val="0"/>
+          <w:numId w:val="1"/>
+        </w:numPr>
+        <w:spacing w:after="0" w:line="240" w:lineRule="auto"/>
+        <w:rPr>
+          <w:rFonts w:ascii="Calibri" w:eastAsia="Times New Roman" w:hAnsi="Calibri" w:cs="Times New Roman"/>
+          <w:lang w:val="en-US" w:eastAsia="en-NZ"/>
+        </w:rPr>
+      </w:pPr>
+      <w:r>
+        <w:rPr>
+          <w:rFonts w:ascii="Calibri" w:eastAsia="Times New Roman" w:hAnsi="Calibri" w:cs="Times New Roman"/>
+          <w:lang w:val="en-US" w:eastAsia="en-NZ"/>
+        </w:rPr>
         <w:lastRenderedPageBreak/>
-        <w:t xml:space="preserve">The gross </w:t>
-      </w:r>
-      <w:proofErr w:type="spellStart"/>
-      <w:r>
-        <w:t>lods</w:t>
-      </w:r>
-      <w:proofErr w:type="spellEnd"/>
-      <w:r>
-        <w:t xml:space="preserve"> are lit up more than the close ones? Check material light values for land and </w:t>
-      </w:r>
-      <w:proofErr w:type="spellStart"/>
-      <w:r>
-        <w:t>lods</w:t>
-      </w:r>
-      <w:proofErr w:type="spellEnd"/>
-    </w:p>
-    <w:p>
-      <w:pPr>
-        <w:pStyle w:val="ListParagraph"/>
-        <w:numPr>
-          <w:ilvl w:val="0"/>
-          <w:numId w:val="1"/>
-        </w:numPr>
-        <w:spacing w:after="0"/>
-      </w:pPr>
-      <w:proofErr w:type="spellStart"/>
-      <w:r>
-        <w:t>LANDFar</w:t>
-      </w:r>
-      <w:proofErr w:type="spellEnd"/>
-      <w:r>
-        <w:t xml:space="preserve"> should be used by tes3 </w:t>
-      </w:r>
-      <w:proofErr w:type="spellStart"/>
-      <w:r>
-        <w:t>lod</w:t>
-      </w:r>
-      <w:proofErr w:type="spellEnd"/>
-      <w:r>
-        <w:t xml:space="preserve"> system as a </w:t>
-      </w:r>
-      <w:proofErr w:type="spellStart"/>
-      <w:r>
-        <w:t>lod</w:t>
-      </w:r>
-      <w:proofErr w:type="spellEnd"/>
-      <w:r>
-        <w:t xml:space="preserve"> builder with reduce of 4</w:t>
-      </w:r>
-      <w:r>
-        <w:t>, in fact the far system should probably use</w:t>
-      </w:r>
-      <w:r>
-        <w:t xml:space="preserve"> distance vs</w:t>
-      </w:r>
-      <w:r>
-        <w:t xml:space="preserve"> size to determine what’s loaded too perhaps</w:t>
-      </w:r>
-    </w:p>
-    <w:p>
-      <w:pPr>
-        <w:pStyle w:val="ListParagraph"/>
-        <w:numPr>
-          <w:ilvl w:val="0"/>
-          <w:numId w:val="1"/>
-        </w:numPr>
-        <w:spacing w:after="0" w:line="240" w:lineRule="auto"/>
-        <w:rPr>
-          <w:rFonts w:ascii="Calibri" w:eastAsia="Times New Roman" w:hAnsi="Calibri" w:cs="Times New Roman"/>
-          <w:lang w:val="en-US" w:eastAsia="en-NZ"/>
-        </w:rPr>
-      </w:pPr>
-      <w:r>
-        <w:rPr>
-          <w:rFonts w:ascii="Calibri" w:eastAsia="Times New Roman" w:hAnsi="Calibri" w:cs="Times New Roman"/>
-          <w:lang w:val="en-US" w:eastAsia="en-NZ"/>
-        </w:rPr>
-        <w:t xml:space="preserve">Varying </w:t>
-      </w:r>
-      <w:proofErr w:type="spellStart"/>
-      <w:r>
-        <w:rPr>
-          <w:rFonts w:ascii="Calibri" w:eastAsia="Times New Roman" w:hAnsi="Calibri" w:cs="Times New Roman"/>
-          <w:lang w:val="en-US" w:eastAsia="en-NZ"/>
-        </w:rPr>
-        <w:t>lod</w:t>
-      </w:r>
-      <w:proofErr w:type="spellEnd"/>
-      <w:r>
-        <w:rPr>
-          <w:rFonts w:ascii="Calibri" w:eastAsia="Times New Roman" w:hAnsi="Calibri" w:cs="Times New Roman"/>
-          <w:lang w:val="en-US" w:eastAsia="en-NZ"/>
-        </w:rPr>
-        <w:t xml:space="preserve"> fader needs knots/frames system because close  things don’t need check often either, in fact </w:t>
-      </w:r>
-      <w:proofErr w:type="spellStart"/>
-      <w:r>
-        <w:rPr>
-          <w:rFonts w:ascii="Calibri" w:eastAsia="Times New Roman" w:hAnsi="Calibri" w:cs="Times New Roman"/>
-          <w:lang w:val="en-US" w:eastAsia="en-NZ"/>
-        </w:rPr>
-        <w:t>lod</w:t>
-      </w:r>
-      <w:proofErr w:type="spellEnd"/>
-      <w:r>
-        <w:rPr>
-          <w:rFonts w:ascii="Calibri" w:eastAsia="Times New Roman" w:hAnsi="Calibri" w:cs="Times New Roman"/>
-          <w:lang w:val="en-US" w:eastAsia="en-NZ"/>
-        </w:rPr>
-        <w:t xml:space="preserve"> fader is a fixed 5 frames so not easy to correct</w:t>
+        <w:t>Varying lod fader needs knots/frames system because close  things don’t need check often either, in fact lod fader is a fixed 5 frames so not easy to correct</w:t>
       </w:r>
     </w:p>
     <w:p>
@@ -894,7 +526,169 @@
     </w:p>
     <w:p>
       <w:pPr>
+        <w:spacing w:after="0" w:line="240" w:lineRule="auto"/>
+        <w:rPr>
+          <w:rFonts w:ascii="Calibri" w:eastAsia="Times New Roman" w:hAnsi="Calibri" w:cs="Times New Roman"/>
+          <w:lang w:val="en-US" w:eastAsia="en-NZ"/>
+        </w:rPr>
+      </w:pPr>
+    </w:p>
+    <w:p>
+      <w:pPr>
         <w:pStyle w:val="Heading4"/>
+        <w:rPr>
+          <w:rFonts w:eastAsia="Times New Roman"/>
+          <w:lang w:val="en-US" w:eastAsia="en-NZ"/>
+        </w:rPr>
+      </w:pPr>
+      <w:r>
+        <w:rPr>
+          <w:rFonts w:eastAsia="Times New Roman"/>
+          <w:lang w:val="en-US" w:eastAsia="en-NZ"/>
+        </w:rPr>
+        <w:t>Animation</w:t>
+      </w:r>
+    </w:p>
+    <w:p>
+      <w:pPr>
+        <w:pStyle w:val="ListParagraph"/>
+        <w:numPr>
+          <w:ilvl w:val="0"/>
+          <w:numId w:val="1"/>
+        </w:numPr>
+        <w:spacing w:after="0" w:line="240" w:lineRule="auto"/>
+        <w:rPr>
+          <w:rFonts w:ascii="Calibri" w:eastAsia="Times New Roman" w:hAnsi="Calibri" w:cs="Times New Roman"/>
+          <w:lang w:val="en-US" w:eastAsia="en-NZ"/>
+        </w:rPr>
+      </w:pPr>
+      <w:r>
+        <w:rPr>
+          <w:rFonts w:ascii="Calibri" w:eastAsia="Times New Roman" w:hAnsi="Calibri" w:cs="Times New Roman"/>
+          <w:lang w:val="en-US" w:eastAsia="en-NZ"/>
+        </w:rPr>
+        <w:t>Tes3: my animations appear to be missing the base level rotation, knock out’s</w:t>
+      </w:r>
+      <w:r>
+        <w:rPr>
+          <w:rFonts w:ascii="Calibri" w:eastAsia="Times New Roman" w:hAnsi="Calibri" w:cs="Times New Roman"/>
+          <w:lang w:val="en-US" w:eastAsia="en-NZ"/>
+        </w:rPr>
+        <w:t xml:space="preserve"> (e.g</w:t>
+      </w:r>
+      <w:r>
+        <w:rPr>
+          <w:rFonts w:ascii="Calibri" w:eastAsia="Times New Roman" w:hAnsi="Calibri" w:cs="Times New Roman"/>
+          <w:lang w:val="en-US" w:eastAsia="en-NZ"/>
+        </w:rPr>
+        <w:t>.</w:t>
+      </w:r>
+      <w:r>
+        <w:rPr>
+          <w:rFonts w:ascii="Calibri" w:eastAsia="Times New Roman" w:hAnsi="Calibri" w:cs="Times New Roman"/>
+          <w:lang w:val="en-US" w:eastAsia="en-NZ"/>
+        </w:rPr>
+        <w:t>)</w:t>
+      </w:r>
+      <w:r>
+        <w:rPr>
+          <w:rFonts w:ascii="Calibri" w:eastAsia="Times New Roman" w:hAnsi="Calibri" w:cs="Times New Roman"/>
+          <w:lang w:val="en-US" w:eastAsia="en-NZ"/>
+        </w:rPr>
+        <w:t xml:space="preserve"> don’t get people onto the ground properly</w:t>
+      </w:r>
+    </w:p>
+    <w:p>
+      <w:pPr>
+        <w:pStyle w:val="ListParagraph"/>
+        <w:numPr>
+          <w:ilvl w:val="0"/>
+          <w:numId w:val="1"/>
+        </w:numPr>
+        <w:spacing w:after="0"/>
+      </w:pPr>
+      <w:r>
+        <w:t>Animations on crea and npc don’t update in TES3 same one the whole time</w:t>
+      </w:r>
+    </w:p>
+    <w:p>
+      <w:pPr>
+        <w:pStyle w:val="ListParagraph"/>
+        <w:numPr>
+          <w:ilvl w:val="0"/>
+          <w:numId w:val="1"/>
+        </w:numPr>
+        <w:spacing w:after="0"/>
+      </w:pPr>
+      <w:r>
+        <w:t>TES3 geomorphs no go</w:t>
+      </w:r>
+    </w:p>
+    <w:p>
+      <w:pPr>
+        <w:pStyle w:val="ListParagraph"/>
+        <w:numPr>
+          <w:ilvl w:val="0"/>
+          <w:numId w:val="1"/>
+        </w:numPr>
+        <w:spacing w:after="0"/>
+      </w:pPr>
+      <w:r>
+        <w:t>TES3 head of babel fish no appear</w:t>
+      </w:r>
+    </w:p>
+    <w:p>
+      <w:pPr>
+        <w:pStyle w:val="ListParagraph"/>
+        <w:numPr>
+          <w:ilvl w:val="0"/>
+          <w:numId w:val="1"/>
+        </w:numPr>
+        <w:spacing w:after="0"/>
+      </w:pPr>
+      <w:r>
+        <w:t>TES3: BSparticle system not working</w:t>
+      </w:r>
+    </w:p>
+    <w:p>
+      <w:pPr>
+        <w:pStyle w:val="ListParagraph"/>
+        <w:numPr>
+          <w:ilvl w:val="0"/>
+          <w:numId w:val="1"/>
+        </w:numPr>
+        <w:spacing w:after="0"/>
+      </w:pPr>
+      <w:r>
+        <w:t>TES5: animation still have accum bugs</w:t>
+      </w:r>
+    </w:p>
+    <w:p>
+      <w:pPr>
+        <w:pStyle w:val="ListParagraph"/>
+        <w:numPr>
+          <w:ilvl w:val="0"/>
+          <w:numId w:val="1"/>
+        </w:numPr>
+        <w:spacing w:after="0"/>
+      </w:pPr>
+      <w:r>
+        <w:t>Get bum bones fail too in a different bug (tight shoulder thing). This skin failure is also shown in the skyrim horse back legs and spider daedra mouth reversal (different from bone animation problem but)</w:t>
+      </w:r>
+    </w:p>
+    <w:p>
+      <w:pPr>
+        <w:pStyle w:val="ListParagraph"/>
+        <w:numPr>
+          <w:ilvl w:val="0"/>
+          <w:numId w:val="1"/>
+        </w:numPr>
+        <w:spacing w:after="0"/>
+      </w:pPr>
+    </w:p>
+    <w:p>
+      <w:pPr>
+        <w:pStyle w:val="Heading4"/>
       </w:pPr>
       <w:r>
         <w:t>Performance</w:t>
@@ -910,71 +704,52 @@
         <w:spacing w:after="0"/>
       </w:pPr>
       <w:r>
-        <w:t xml:space="preserve">I should use Stack </w:t>
-      </w:r>
-      <w:proofErr w:type="spellStart"/>
-      <w:r>
-        <w:t>alloc</w:t>
-      </w:r>
-      <w:proofErr w:type="spellEnd"/>
-      <w:r>
-        <w:t xml:space="preserve"> in any performant areas?? How would I know there is an object burn issue? How would I test speed improvement?</w:t>
-      </w:r>
-    </w:p>
-    <w:p>
-      <w:pPr>
-        <w:pStyle w:val="ListParagraph"/>
-        <w:numPr>
-          <w:ilvl w:val="0"/>
-          <w:numId w:val="1"/>
-        </w:numPr>
-        <w:spacing w:after="0"/>
-      </w:pPr>
-      <w:r>
-        <w:t xml:space="preserve">I have a bunch of setting on command line, and in LAND and </w:t>
-      </w:r>
-      <w:proofErr w:type="spellStart"/>
-      <w:r>
-        <w:t>GeometryTriShapes</w:t>
-      </w:r>
-      <w:proofErr w:type="spellEnd"/>
-      <w:r>
-        <w:t xml:space="preserve"> statics that need playing with and understanding</w:t>
-      </w:r>
-    </w:p>
-    <w:p>
-      <w:pPr>
-        <w:pStyle w:val="ListParagraph"/>
-        <w:numPr>
-          <w:ilvl w:val="0"/>
-          <w:numId w:val="1"/>
-        </w:numPr>
-        <w:spacing w:after="0"/>
-      </w:pPr>
-      <w:r>
-        <w:t xml:space="preserve">The grid loading is unloading and loading at the same line on the grid so crossing and </w:t>
-      </w:r>
-      <w:proofErr w:type="spellStart"/>
-      <w:r>
-        <w:t>recrossing</w:t>
-      </w:r>
-      <w:proofErr w:type="spellEnd"/>
-      <w:r>
-        <w:t xml:space="preserve"> a line is a jittery experience, I should either unload further away or forcibly wait some time before unloadin</w:t>
+        <w:t>I should use Stack alloc in any performant areas?? How would I know there is an object burn issue? How would I test speed improvement?</w:t>
+      </w:r>
+    </w:p>
+    <w:p>
+      <w:pPr>
+        <w:pStyle w:val="ListParagraph"/>
+        <w:numPr>
+          <w:ilvl w:val="0"/>
+          <w:numId w:val="1"/>
+        </w:numPr>
+        <w:spacing w:after="0"/>
+      </w:pPr>
+      <w:r>
+        <w:t>I have a bunch of setting on command line, and in LAND and GeometryTriShapes statics that need playing with and understanding</w:t>
+      </w:r>
+    </w:p>
+    <w:p>
+      <w:pPr>
+        <w:pStyle w:val="ListParagraph"/>
+        <w:numPr>
+          <w:ilvl w:val="0"/>
+          <w:numId w:val="1"/>
+        </w:numPr>
+        <w:spacing w:after="0"/>
+      </w:pPr>
+      <w:r>
+        <w:t>The grid loading is unloading and loading at the same line on the grid so crossing and recrossing a line is a jittery experience, I should either unload further away or forcibly wait some time before unloadin</w:t>
       </w:r>
       <w:r>
         <w:t>g a just loaded grid or something</w:t>
       </w:r>
       <w:r>
-        <w:t xml:space="preserve">. I should compare the time to load a grid and the jitter from attaching and the memory use perhaps I should keep lots of loaded unattached grids with no problem? Maybe a whole extra </w:t>
-      </w:r>
-      <w:proofErr w:type="spellStart"/>
-      <w:r>
-        <w:t>sep</w:t>
-      </w:r>
-      <w:proofErr w:type="spellEnd"/>
-      <w:r>
-        <w:t xml:space="preserve"> outward</w:t>
+        <w:t>. I should compare the time to load a grid and the jitter from attaching and the memory use perhaps I should keep lots of loaded unattached grids with no problem? Maybe a whole extra sep outward</w:t>
+      </w:r>
+    </w:p>
+    <w:p>
+      <w:pPr>
+        <w:pStyle w:val="ListParagraph"/>
+        <w:numPr>
+          <w:ilvl w:val="0"/>
+          <w:numId w:val="1"/>
+        </w:numPr>
+        <w:spacing w:after="0"/>
+      </w:pPr>
+      <w:r>
+        <w:t>Is there any gain to be had by extracting bsa file so decompress is not required?</w:t>
       </w:r>
     </w:p>
     <w:p>
@@ -1064,44 +839,20 @@
         <w:spacing w:after="0"/>
       </w:pPr>
       <w:r>
-        <w:t xml:space="preserve">Need to remove all </w:t>
-      </w:r>
-      <w:proofErr w:type="spellStart"/>
-      <w:r>
-        <w:t>prefs</w:t>
-      </w:r>
-      <w:proofErr w:type="spellEnd"/>
-      <w:r>
-        <w:t xml:space="preserve"> usage for </w:t>
-      </w:r>
-      <w:proofErr w:type="spellStart"/>
-      <w:r>
-        <w:t>PropertyLoader</w:t>
-      </w:r>
-      <w:proofErr w:type="spellEnd"/>
-      <w:r>
-        <w:t>, like Dune</w:t>
-      </w:r>
-    </w:p>
-    <w:p>
-      <w:pPr>
-        <w:pStyle w:val="ListParagraph"/>
-        <w:numPr>
-          <w:ilvl w:val="0"/>
-          <w:numId w:val="1"/>
-        </w:numPr>
-        <w:spacing w:after="0"/>
-      </w:pPr>
-      <w:r>
-        <w:t xml:space="preserve">The config loader, properties loader and </w:t>
-      </w:r>
-      <w:proofErr w:type="spellStart"/>
-      <w:r>
-        <w:t>prefs</w:t>
-      </w:r>
-      <w:proofErr w:type="spellEnd"/>
-      <w:r>
-        <w:t xml:space="preserve"> loader system should be bought together into a mega loader, with order of load, and command line loader</w:t>
+        <w:t>Need to remove all prefs usage for PropertyLoader, like Dune</w:t>
+      </w:r>
+    </w:p>
+    <w:p>
+      <w:pPr>
+        <w:pStyle w:val="ListParagraph"/>
+        <w:numPr>
+          <w:ilvl w:val="0"/>
+          <w:numId w:val="1"/>
+        </w:numPr>
+        <w:spacing w:after="0"/>
+      </w:pPr>
+      <w:r>
+        <w:t>The config loader, properties loader and prefs loader system should be bought together into a mega loader, with order of load, and command line loader</w:t>
       </w:r>
     </w:p>
     <w:p>
@@ -1109,6 +860,7 @@
         <w:pStyle w:val="Heading4"/>
       </w:pPr>
       <w:r>
+        <w:lastRenderedPageBreak/>
         <w:t>Sound</w:t>
       </w:r>
     </w:p>
@@ -1122,20 +874,15 @@
         <w:spacing w:after="0"/>
       </w:pPr>
       <w:r>
-        <w:t xml:space="preserve">Sounds in fallout produce errors, J3dSOUN and </w:t>
-      </w:r>
-      <w:proofErr w:type="spellStart"/>
-      <w:r>
-        <w:t>nifcharacter</w:t>
-      </w:r>
-      <w:proofErr w:type="spellEnd"/>
+        <w:t>Sounds in fallout produce errors, J3dSOUN and nifcharacter</w:t>
+      </w:r>
     </w:p>
     <w:p>
       <w:pPr>
         <w:pStyle w:val="Heading4"/>
       </w:pPr>
       <w:r>
-        <w:t>FTP issues</w:t>
+        <w:t>Input/Output</w:t>
       </w:r>
     </w:p>
     <w:p>
@@ -1148,13 +895,8 @@
         <w:spacing w:after="0"/>
       </w:pPr>
       <w:r>
-        <w:t xml:space="preserve">I should change ftp across to </w:t>
-      </w:r>
-      <w:proofErr w:type="spellStart"/>
-      <w:r>
-        <w:t>org.apache.commons.net.ftp.FTPClient</w:t>
-      </w:r>
-      <w:proofErr w:type="spellEnd"/>
+        <w:t>I should change ftp across to org.apache.commons.net.ftp.FTPClient</w:t>
+      </w:r>
     </w:p>
     <w:p>
       <w:pPr>
@@ -1191,32 +933,11 @@
         </w:numPr>
         <w:spacing w:after="0"/>
       </w:pPr>
-      <w:proofErr w:type="gramStart"/>
-      <w:r>
-        <w:t>ftp</w:t>
-      </w:r>
-      <w:proofErr w:type="gramEnd"/>
-      <w:r>
-        <w:t xml:space="preserve"> = new </w:t>
-      </w:r>
-      <w:proofErr w:type="spellStart"/>
-      <w:r>
-        <w:t>FTPClient</w:t>
-      </w:r>
-      <w:proofErr w:type="spellEnd"/>
-      <w:r>
-        <w:t>(FTP_HOST_NAME);</w:t>
-      </w:r>
-      <w:r>
-        <w:t xml:space="preserve"> definitely locks up! I can still make </w:t>
-      </w:r>
-      <w:proofErr w:type="spellStart"/>
-      <w:r>
-        <w:t>ftped</w:t>
-      </w:r>
-      <w:proofErr w:type="spellEnd"/>
-      <w:r>
-        <w:t xml:space="preserve"> files overlarge by pressing cancel somehow. dud file downloads cause havoc all round, must try more cancel resume to see if it can be sorted out</w:t>
+      <w:r>
+        <w:t>ftp = new FTPClient(FTP_HOST_NAME);</w:t>
+      </w:r>
+      <w:r>
+        <w:t xml:space="preserve"> definitely locks up! I can still make ftped files overlarge by pressing cancel somehow. dud file downloads cause havoc all round, must try more cancel resume to see if it can be sorted out</w:t>
       </w:r>
     </w:p>
     <w:p>
@@ -1234,7 +955,6 @@
         <w:pStyle w:val="Heading1"/>
       </w:pPr>
       <w:r>
-        <w:lastRenderedPageBreak/>
         <w:t>Other Notes</w:t>
       </w:r>
     </w:p>
@@ -1334,39 +1054,7 @@
           <w:lang w:val="en-US" w:eastAsia="en-NZ"/>
         </w:rPr>
         <w:br/>
-        <w:t xml:space="preserve">I don't fully understand why this property has to be set if you already called </w:t>
-      </w:r>
-      <w:proofErr w:type="gramStart"/>
-      <w:r>
-        <w:rPr>
-          <w:rFonts w:ascii="Calibri" w:eastAsia="Times New Roman" w:hAnsi="Calibri" w:cs="Times New Roman"/>
-          <w:lang w:val="en-US" w:eastAsia="en-NZ"/>
-        </w:rPr>
-        <w:t>GraphicsConfigTemplate3D.setSceneAntialiasing(</w:t>
-      </w:r>
-      <w:proofErr w:type="gramEnd"/>
-      <w:r>
-        <w:rPr>
-          <w:rFonts w:ascii="Calibri" w:eastAsia="Times New Roman" w:hAnsi="Calibri" w:cs="Times New Roman"/>
-          <w:lang w:val="en-US" w:eastAsia="en-NZ"/>
-        </w:rPr>
-        <w:t xml:space="preserve">GraphicsConfigTemplate3D.PREFERRED); but it works on my computer. Miserably it has no effect for </w:t>
-      </w:r>
-      <w:proofErr w:type="spellStart"/>
-      <w:r>
-        <w:rPr>
-          <w:rFonts w:ascii="Calibri" w:eastAsia="Times New Roman" w:hAnsi="Calibri" w:cs="Times New Roman"/>
-          <w:lang w:val="en-US" w:eastAsia="en-NZ"/>
-        </w:rPr>
-        <w:t>offscreen</w:t>
-      </w:r>
-      <w:proofErr w:type="spellEnd"/>
-      <w:r>
-        <w:rPr>
-          <w:rFonts w:ascii="Calibri" w:eastAsia="Times New Roman" w:hAnsi="Calibri" w:cs="Times New Roman"/>
-          <w:lang w:val="en-US" w:eastAsia="en-NZ"/>
-        </w:rPr>
-        <w:t xml:space="preserve"> rendering.</w:t>
+        <w:t>I don't fully understand why this property has to be set if you already called GraphicsConfigTemplate3D.setSceneAntialiasing(GraphicsConfigTemplate3D.PREFERRED); but it works on my computer. Miserably it has no effect for offscreen rendering.</w:t>
       </w:r>
     </w:p>
     <w:p>
@@ -1414,19 +1102,11 @@
           <w:szCs w:val="26"/>
         </w:rPr>
       </w:pPr>
-      <w:proofErr w:type="gramStart"/>
       <w:r>
         <w:rPr>
           <w:rStyle w:val="Heading2Char"/>
         </w:rPr>
-        <w:t>ftp</w:t>
-      </w:r>
-      <w:proofErr w:type="gramEnd"/>
-      <w:r>
-        <w:rPr>
-          <w:rStyle w:val="Heading2Char"/>
-        </w:rPr>
-        <w:t xml:space="preserve"> </w:t>
+        <w:t xml:space="preserve">ftp </w:t>
       </w:r>
       <w:r>
         <w:rPr>
@@ -1454,8 +1134,6 @@
           <w:lang w:val="en-US" w:eastAsia="en-NZ"/>
         </w:rPr>
       </w:pPr>
-      <w:proofErr w:type="spellStart"/>
-      <w:proofErr w:type="gramStart"/>
       <w:r>
         <w:rPr>
           <w:rFonts w:ascii="Calibri" w:eastAsia="Times New Roman" w:hAnsi="Calibri" w:cs="Times New Roman"/>
@@ -1468,17 +1146,8 @@
           <w:rFonts w:ascii="Calibri" w:eastAsia="Times New Roman" w:hAnsi="Calibri" w:cs="Times New Roman"/>
           <w:lang w:val="en-US" w:eastAsia="en-NZ"/>
         </w:rPr>
-        <w:t>amemedia:</w:t>
-      </w:r>
-      <w:proofErr w:type="gramEnd"/>
-      <w:r>
-        <w:rPr>
-          <w:rFonts w:ascii="Calibri" w:eastAsia="Times New Roman" w:hAnsi="Calibri" w:cs="Times New Roman"/>
-          <w:lang w:val="en-US" w:eastAsia="en-NZ"/>
-        </w:rPr>
-        <w:t>vivec</w:t>
-      </w:r>
-      <w:proofErr w:type="spellEnd"/>
+        <w:t>amemedia:vivec</w:t>
+      </w:r>
     </w:p>
     <w:p>
       <w:pPr>
@@ -1530,33 +1199,8 @@
           <w:rFonts w:ascii="Calibri" w:eastAsia="Times New Roman" w:hAnsi="Calibri" w:cs="Times New Roman"/>
           <w:lang w:val="en-US" w:eastAsia="en-NZ"/>
         </w:rPr>
-        <w:t xml:space="preserve">Connect </w:t>
-      </w:r>
-      <w:proofErr w:type="spellStart"/>
-      <w:r>
-        <w:rPr>
-          <w:rFonts w:ascii="Calibri" w:eastAsia="Times New Roman" w:hAnsi="Calibri" w:cs="Times New Roman"/>
-          <w:lang w:val="en-US" w:eastAsia="en-NZ"/>
-        </w:rPr>
-        <w:t>sourceforge</w:t>
-      </w:r>
-      <w:proofErr w:type="spellEnd"/>
-      <w:r>
-        <w:rPr>
-          <w:rFonts w:ascii="Calibri" w:eastAsia="Times New Roman" w:hAnsi="Calibri" w:cs="Times New Roman"/>
-          <w:lang w:val="en-US" w:eastAsia="en-NZ"/>
-        </w:rPr>
-        <w:t xml:space="preserve"> to </w:t>
-      </w:r>
-      <w:proofErr w:type="spellStart"/>
-      <w:r>
-        <w:rPr>
-          <w:rFonts w:ascii="Calibri" w:eastAsia="Times New Roman" w:hAnsi="Calibri" w:cs="Times New Roman"/>
-          <w:lang w:val="en-US" w:eastAsia="en-NZ"/>
-        </w:rPr>
-        <w:t>github</w:t>
-      </w:r>
-      <w:proofErr w:type="spellEnd"/>
+        <w:t>Connect sourceforge to github</w:t>
+      </w:r>
     </w:p>
     <w:p>
       <w:pPr>
@@ -1663,6 +1307,7 @@
         <w:pStyle w:val="Heading1"/>
       </w:pPr>
       <w:r>
+        <w:lastRenderedPageBreak/>
         <w:t>Launcher:</w:t>
       </w:r>
     </w:p>
@@ -1757,23 +1402,561 @@
           <w:rFonts w:ascii="Calibri" w:eastAsia="Times New Roman" w:hAnsi="Calibri" w:cs="Times New Roman"/>
           <w:lang w:eastAsia="en-NZ"/>
         </w:rPr>
-        <w:t xml:space="preserve">Launcher could then include a </w:t>
-      </w:r>
-      <w:proofErr w:type="spellStart"/>
-      <w:r>
-        <w:rPr>
-          <w:rFonts w:ascii="Calibri" w:eastAsia="Times New Roman" w:hAnsi="Calibri" w:cs="Times New Roman"/>
-          <w:lang w:eastAsia="en-NZ"/>
-        </w:rPr>
-        <w:t>url</w:t>
-      </w:r>
-      <w:proofErr w:type="spellEnd"/>
-      <w:r>
-        <w:rPr>
-          <w:rFonts w:ascii="Calibri" w:eastAsia="Times New Roman" w:hAnsi="Calibri" w:cs="Times New Roman"/>
-          <w:lang w:eastAsia="en-NZ"/>
-        </w:rPr>
-        <w:t xml:space="preserve"> to get latest from and unzip over the current jar, this probably means moving the launcher into a separate jar file to not over ride itself.</w:t>
+        <w:t>Launcher could then include a url to get latest from and unzip over the current jar, this probably means moving the launcher into a separate jar file to not over ride itself.</w:t>
+      </w:r>
+    </w:p>
+    <w:p>
+      <w:pPr>
+        <w:spacing w:after="0" w:line="240" w:lineRule="auto"/>
+        <w:rPr>
+          <w:rFonts w:ascii="Calibri" w:eastAsia="Times New Roman" w:hAnsi="Calibri" w:cs="Times New Roman"/>
+          <w:lang w:eastAsia="en-NZ"/>
+        </w:rPr>
+      </w:pPr>
+    </w:p>
+    <w:p>
+      <w:pPr>
+        <w:spacing w:after="0" w:line="240" w:lineRule="auto"/>
+        <w:rPr>
+          <w:rFonts w:ascii="Calibri" w:eastAsia="Times New Roman" w:hAnsi="Calibri" w:cs="Times New Roman"/>
+          <w:lang w:eastAsia="en-NZ"/>
+        </w:rPr>
+      </w:pPr>
+      <w:r>
+        <w:rPr>
+          <w:rFonts w:ascii="Calibri" w:eastAsia="Times New Roman" w:hAnsi="Calibri" w:cs="Times New Roman"/>
+          <w:lang w:eastAsia="en-NZ"/>
+        </w:rPr>
+        <w:t xml:space="preserve">So how does the launcher get updated then? I really want the launcher to get the new files down unzip everything and then </w:t>
+      </w:r>
+      <w:r>
+        <w:rPr>
+          <w:rFonts w:ascii="Calibri" w:eastAsia="Times New Roman" w:hAnsi="Calibri" w:cs="Times New Roman"/>
+          <w:lang w:eastAsia="en-NZ"/>
+        </w:rPr>
+        <w:t>somehow</w:t>
+      </w:r>
+      <w:r>
+        <w:rPr>
+          <w:rFonts w:ascii="Calibri" w:eastAsia="Times New Roman" w:hAnsi="Calibri" w:cs="Times New Roman"/>
+          <w:lang w:eastAsia="en-NZ"/>
+        </w:rPr>
+        <w:t xml:space="preserve"> rename the jar and relaunch itself?</w:t>
+      </w:r>
+    </w:p>
+    <w:p>
+      <w:pPr>
+        <w:spacing w:after="0"/>
+      </w:pPr>
+      <w:r>
+        <w:t xml:space="preserve">A launcher in tools for general command line script and launcher in tools3d to adf display dialog, which needs to flip over to jpanel version too, then tools3d can include jogl version option, which probably drops the bat file parse option, but given noddraw </w:t>
+      </w:r>
+      <w:r>
+        <w:t>etc.</w:t>
+      </w:r>
+      <w:r>
+        <w:t xml:space="preserve"> </w:t>
+      </w:r>
+      <w:r>
+        <w:t>that’s</w:t>
+      </w:r>
+      <w:r>
+        <w:t xml:space="preserve"> probably fine. If launcher cant launch put debug </w:t>
+      </w:r>
+      <w:r>
+        <w:t>launcher</w:t>
+      </w:r>
+      <w:r>
+        <w:t xml:space="preserve"> bat file</w:t>
+      </w:r>
+    </w:p>
+    <w:p>
+      <w:pPr>
+        <w:spacing w:after="0"/>
+      </w:pPr>
+    </w:p>
+    <w:p>
+      <w:pPr>
+        <w:spacing w:after="0" w:line="240" w:lineRule="auto"/>
+        <w:rPr>
+          <w:rFonts w:ascii="Calibri" w:eastAsia="Times New Roman" w:hAnsi="Calibri" w:cs="Times New Roman"/>
+          <w:lang w:eastAsia="en-NZ"/>
+        </w:rPr>
+      </w:pPr>
+      <w:r>
+        <w:rPr>
+          <w:rFonts w:ascii="Calibri" w:eastAsia="Times New Roman" w:hAnsi="Calibri" w:cs="Times New Roman"/>
+          <w:lang w:eastAsia="en-NZ"/>
+        </w:rPr>
+        <w:t>Launcher should hand –logout to app then app knows to send all sops out to a particular file, that way boot strap can exit and doesn’t hang around.</w:t>
+      </w:r>
+    </w:p>
+    <w:p>
+      <w:pPr>
+        <w:spacing w:after="0" w:line="240" w:lineRule="auto"/>
+        <w:rPr>
+          <w:rFonts w:ascii="Calibri" w:eastAsia="Times New Roman" w:hAnsi="Calibri" w:cs="Times New Roman"/>
+          <w:lang w:eastAsia="en-NZ"/>
+        </w:rPr>
+      </w:pPr>
+    </w:p>
+    <w:p>
+      <w:pPr>
+        <w:spacing w:after="0" w:line="240" w:lineRule="auto"/>
+        <w:rPr>
+          <w:rFonts w:ascii="Calibri" w:eastAsia="Times New Roman" w:hAnsi="Calibri" w:cs="Times New Roman"/>
+          <w:lang w:eastAsia="en-NZ"/>
+        </w:rPr>
+      </w:pPr>
+      <w:r>
+        <w:rPr>
+          <w:rFonts w:ascii="Calibri" w:eastAsia="Times New Roman" w:hAnsi="Calibri" w:cs="Times New Roman"/>
+          <w:lang w:eastAsia="en-NZ"/>
+        </w:rPr>
+        <w:t xml:space="preserve">Tools3d launcher can extends tools launch and include standard lib file of java3d and jogl and ddraw=no etc. then app can send through </w:t>
+      </w:r>
+      <w:r>
+        <w:rPr>
+          <w:rFonts w:ascii="Calibri" w:eastAsia="Times New Roman" w:hAnsi="Calibri" w:cs="Times New Roman"/>
+          <w:lang w:eastAsia="en-NZ"/>
+        </w:rPr>
+        <w:t>its</w:t>
+      </w:r>
+      <w:r>
+        <w:rPr>
+          <w:rFonts w:ascii="Calibri" w:eastAsia="Times New Roman" w:hAnsi="Calibri" w:cs="Times New Roman"/>
+          <w:lang w:eastAsia="en-NZ"/>
+        </w:rPr>
+        <w:t xml:space="preserve"> own lib path files and options, each app will still have a bootstrap class invoked form the met</w:t>
+      </w:r>
+      <w:r>
+        <w:rPr>
+          <w:rFonts w:ascii="Calibri" w:eastAsia="Times New Roman" w:hAnsi="Calibri" w:cs="Times New Roman"/>
+          <w:lang w:eastAsia="en-NZ"/>
+        </w:rPr>
+        <w:t>a</w:t>
+      </w:r>
+      <w:r>
+        <w:rPr>
+          <w:rFonts w:ascii="Calibri" w:eastAsia="Times New Roman" w:hAnsi="Calibri" w:cs="Times New Roman"/>
+          <w:lang w:eastAsia="en-NZ"/>
+        </w:rPr>
+        <w:t xml:space="preserve"> inf</w:t>
+      </w:r>
+      <w:r>
+        <w:rPr>
+          <w:rFonts w:ascii="Calibri" w:eastAsia="Times New Roman" w:hAnsi="Calibri" w:cs="Times New Roman"/>
+          <w:lang w:eastAsia="en-NZ"/>
+        </w:rPr>
+        <w:t>o</w:t>
+      </w:r>
+      <w:r>
+        <w:rPr>
+          <w:rFonts w:ascii="Calibri" w:eastAsia="Times New Roman" w:hAnsi="Calibri" w:cs="Times New Roman"/>
+          <w:lang w:eastAsia="en-NZ"/>
+        </w:rPr>
+        <w:t xml:space="preserve"> but it will be cut down, but the start server code can still be invoked from it.</w:t>
+      </w:r>
+    </w:p>
+    <w:p>
+      <w:pPr>
+        <w:spacing w:after="0" w:line="240" w:lineRule="auto"/>
+        <w:rPr>
+          <w:rFonts w:ascii="Calibri" w:eastAsia="Times New Roman" w:hAnsi="Calibri" w:cs="Times New Roman"/>
+          <w:lang w:eastAsia="en-NZ"/>
+        </w:rPr>
+      </w:pPr>
+    </w:p>
+    <w:p>
+      <w:pPr>
+        <w:spacing w:after="0" w:line="240" w:lineRule="auto"/>
+        <w:rPr>
+          <w:rFonts w:ascii="Calibri" w:eastAsia="Times New Roman" w:hAnsi="Calibri" w:cs="Times New Roman"/>
+          <w:lang w:eastAsia="en-NZ"/>
+        </w:rPr>
+      </w:pPr>
+      <w:r>
+        <w:rPr>
+          <w:rFonts w:ascii="Calibri" w:eastAsia="Times New Roman" w:hAnsi="Calibri" w:cs="Times New Roman"/>
+          <w:lang w:eastAsia="en-NZ"/>
+        </w:rPr>
+        <w:t>The boot strap then calls the launcher which then calls the main app. So launcher is the main of the main app, but then calls a</w:t>
+      </w:r>
+      <w:r>
+        <w:rPr>
+          <w:rFonts w:ascii="Calibri" w:eastAsia="Times New Roman" w:hAnsi="Calibri" w:cs="Times New Roman"/>
+          <w:lang w:eastAsia="en-NZ"/>
+        </w:rPr>
+        <w:t xml:space="preserve"> </w:t>
+      </w:r>
+      <w:r>
+        <w:rPr>
+          <w:rFonts w:ascii="Calibri" w:eastAsia="Times New Roman" w:hAnsi="Calibri" w:cs="Times New Roman"/>
+          <w:lang w:eastAsia="en-NZ"/>
+        </w:rPr>
+        <w:t>separate</w:t>
+      </w:r>
+      <w:r>
+        <w:rPr>
+          <w:rFonts w:ascii="Calibri" w:eastAsia="Times New Roman" w:hAnsi="Calibri" w:cs="Times New Roman"/>
+          <w:lang w:eastAsia="en-NZ"/>
+        </w:rPr>
+        <w:t xml:space="preserve"> thread???</w:t>
+      </w:r>
+    </w:p>
+    <w:p>
+      <w:pPr>
+        <w:spacing w:after="0" w:line="240" w:lineRule="auto"/>
+        <w:rPr>
+          <w:rFonts w:ascii="Calibri" w:eastAsia="Times New Roman" w:hAnsi="Calibri" w:cs="Times New Roman"/>
+          <w:lang w:eastAsia="en-NZ"/>
+        </w:rPr>
+      </w:pPr>
+    </w:p>
+    <w:p>
+      <w:pPr>
+        <w:spacing w:after="0" w:line="240" w:lineRule="auto"/>
+        <w:rPr>
+          <w:rFonts w:ascii="Calibri" w:eastAsia="Times New Roman" w:hAnsi="Calibri" w:cs="Times New Roman"/>
+          <w:lang w:eastAsia="en-NZ"/>
+        </w:rPr>
+      </w:pPr>
+      <w:r>
+        <w:rPr>
+          <w:rFonts w:ascii="Calibri" w:eastAsia="Times New Roman" w:hAnsi="Calibri" w:cs="Times New Roman"/>
+          <w:lang w:eastAsia="en-NZ"/>
+        </w:rPr>
+        <w:t xml:space="preserve">So is bootstrap and launcher the exact </w:t>
+      </w:r>
+      <w:r>
+        <w:rPr>
+          <w:rFonts w:ascii="Calibri" w:eastAsia="Times New Roman" w:hAnsi="Calibri" w:cs="Times New Roman"/>
+          <w:lang w:eastAsia="en-NZ"/>
+        </w:rPr>
+        <w:t>something</w:t>
+      </w:r>
+      <w:r>
+        <w:rPr>
+          <w:rFonts w:ascii="Calibri" w:eastAsia="Times New Roman" w:hAnsi="Calibri" w:cs="Times New Roman"/>
+          <w:lang w:eastAsia="en-NZ"/>
+        </w:rPr>
+        <w:t>?</w:t>
+      </w:r>
+    </w:p>
+    <w:p>
+      <w:pPr>
+        <w:spacing w:after="0" w:line="240" w:lineRule="auto"/>
+        <w:rPr>
+          <w:rFonts w:ascii="Calibri" w:eastAsia="Times New Roman" w:hAnsi="Calibri" w:cs="Times New Roman"/>
+          <w:lang w:eastAsia="en-NZ"/>
+        </w:rPr>
+      </w:pPr>
+      <w:r>
+        <w:rPr>
+          <w:rFonts w:ascii="Calibri" w:eastAsia="Times New Roman" w:hAnsi="Calibri" w:cs="Times New Roman"/>
+          <w:lang w:eastAsia="en-NZ"/>
+        </w:rPr>
+        <w:t>I have 3 types of launch</w:t>
+      </w:r>
+    </w:p>
+    <w:p>
+      <w:pPr>
+        <w:spacing w:after="0" w:line="240" w:lineRule="auto"/>
+        <w:rPr>
+          <w:rFonts w:ascii="Calibri" w:eastAsia="Times New Roman" w:hAnsi="Calibri" w:cs="Times New Roman"/>
+          <w:lang w:eastAsia="en-NZ"/>
+        </w:rPr>
+      </w:pPr>
+    </w:p>
+    <w:p>
+      <w:pPr>
+        <w:spacing w:after="0" w:line="240" w:lineRule="auto"/>
+        <w:rPr>
+          <w:rFonts w:ascii="Calibri" w:eastAsia="Times New Roman" w:hAnsi="Calibri" w:cs="Times New Roman"/>
+          <w:lang w:eastAsia="en-NZ"/>
+        </w:rPr>
+      </w:pPr>
+      <w:r>
+        <w:rPr>
+          <w:rFonts w:ascii="Calibri" w:eastAsia="Times New Roman" w:hAnsi="Calibri" w:cs="Times New Roman"/>
+          <w:lang w:eastAsia="en-NZ"/>
+        </w:rPr>
+        <w:t>Development</w:t>
+      </w:r>
+      <w:r>
+        <w:rPr>
+          <w:rFonts w:ascii="Calibri" w:eastAsia="Times New Roman" w:hAnsi="Calibri" w:cs="Times New Roman"/>
+          <w:lang w:eastAsia="en-NZ"/>
+        </w:rPr>
+        <w:t>:</w:t>
+      </w:r>
+    </w:p>
+    <w:p>
+      <w:pPr>
+        <w:spacing w:after="0" w:line="240" w:lineRule="auto"/>
+        <w:rPr>
+          <w:rFonts w:ascii="Calibri" w:eastAsia="Times New Roman" w:hAnsi="Calibri" w:cs="Times New Roman"/>
+          <w:lang w:eastAsia="en-NZ"/>
+        </w:rPr>
+      </w:pPr>
+      <w:r>
+        <w:rPr>
+          <w:rFonts w:ascii="Calibri" w:eastAsia="Times New Roman" w:hAnsi="Calibri" w:cs="Times New Roman"/>
+          <w:lang w:eastAsia="en-NZ"/>
+        </w:rPr>
+        <w:t xml:space="preserve">No updater required, no bootstrap required, but display resolution including full screen and </w:t>
+      </w:r>
+      <w:r>
+        <w:rPr>
+          <w:rFonts w:ascii="Calibri" w:eastAsia="Times New Roman" w:hAnsi="Calibri" w:cs="Times New Roman"/>
+          <w:lang w:eastAsia="en-NZ"/>
+        </w:rPr>
+        <w:t>an</w:t>
+      </w:r>
+      <w:r>
+        <w:rPr>
+          <w:rFonts w:ascii="Calibri" w:eastAsia="Times New Roman" w:hAnsi="Calibri" w:cs="Times New Roman"/>
+          <w:lang w:eastAsia="en-NZ"/>
+        </w:rPr>
+        <w:t>t</w:t>
+      </w:r>
+      <w:r>
+        <w:rPr>
+          <w:rFonts w:ascii="Calibri" w:eastAsia="Times New Roman" w:hAnsi="Calibri" w:cs="Times New Roman"/>
+          <w:lang w:eastAsia="en-NZ"/>
+        </w:rPr>
+        <w:t>ialiasing</w:t>
+      </w:r>
+      <w:r>
+        <w:rPr>
+          <w:rFonts w:ascii="Calibri" w:eastAsia="Times New Roman" w:hAnsi="Calibri" w:cs="Times New Roman"/>
+          <w:lang w:eastAsia="en-NZ"/>
+        </w:rPr>
+        <w:t xml:space="preserve"> </w:t>
+      </w:r>
+      <w:r>
+        <w:rPr>
+          <w:rFonts w:ascii="Calibri" w:eastAsia="Times New Roman" w:hAnsi="Calibri" w:cs="Times New Roman"/>
+          <w:lang w:eastAsia="en-NZ"/>
+        </w:rPr>
+        <w:t xml:space="preserve">I also want </w:t>
+      </w:r>
+      <w:r>
+        <w:rPr>
+          <w:rFonts w:ascii="Calibri" w:eastAsia="Times New Roman" w:hAnsi="Calibri" w:cs="Times New Roman"/>
+          <w:lang w:eastAsia="en-NZ"/>
+        </w:rPr>
+        <w:t>t</w:t>
+      </w:r>
+      <w:r>
+        <w:rPr>
+          <w:rFonts w:ascii="Calibri" w:eastAsia="Times New Roman" w:hAnsi="Calibri" w:cs="Times New Roman"/>
+          <w:lang w:eastAsia="en-NZ"/>
+        </w:rPr>
+        <w:t>o be able to optionally go jogl2 but I have no class path without boot strap, though all jars is in fact fine isn’t it?</w:t>
+      </w:r>
+    </w:p>
+    <w:p>
+      <w:pPr>
+        <w:spacing w:after="0" w:line="240" w:lineRule="auto"/>
+        <w:rPr>
+          <w:rFonts w:ascii="Calibri" w:eastAsia="Times New Roman" w:hAnsi="Calibri" w:cs="Times New Roman"/>
+          <w:lang w:eastAsia="en-NZ"/>
+        </w:rPr>
+      </w:pPr>
+    </w:p>
+    <w:p>
+      <w:pPr>
+        <w:spacing w:after="0" w:line="240" w:lineRule="auto"/>
+        <w:rPr>
+          <w:rFonts w:ascii="Calibri" w:eastAsia="Times New Roman" w:hAnsi="Calibri" w:cs="Times New Roman"/>
+          <w:lang w:eastAsia="en-NZ"/>
+        </w:rPr>
+      </w:pPr>
+      <w:r>
+        <w:rPr>
+          <w:rFonts w:ascii="Calibri" w:eastAsia="Times New Roman" w:hAnsi="Calibri" w:cs="Times New Roman"/>
+          <w:lang w:eastAsia="en-NZ"/>
+        </w:rPr>
+        <w:t>I also possibly just want setting to go so the display stuff could be property</w:t>
+      </w:r>
+      <w:r>
+        <w:rPr>
+          <w:rFonts w:ascii="Calibri" w:eastAsia="Times New Roman" w:hAnsi="Calibri" w:cs="Times New Roman"/>
+          <w:lang w:eastAsia="en-NZ"/>
+        </w:rPr>
+        <w:t xml:space="preserve"> </w:t>
+      </w:r>
+      <w:r>
+        <w:rPr>
+          <w:rFonts w:ascii="Calibri" w:eastAsia="Times New Roman" w:hAnsi="Calibri" w:cs="Times New Roman"/>
+          <w:lang w:eastAsia="en-NZ"/>
+        </w:rPr>
+        <w:t>loader</w:t>
+      </w:r>
+      <w:r>
+        <w:rPr>
+          <w:rFonts w:ascii="Calibri" w:eastAsia="Times New Roman" w:hAnsi="Calibri" w:cs="Times New Roman"/>
+          <w:lang w:eastAsia="en-NZ"/>
+        </w:rPr>
+        <w:t xml:space="preserve"> - </w:t>
+      </w:r>
+      <w:r>
+        <w:rPr>
+          <w:rFonts w:ascii="Calibri" w:eastAsia="Times New Roman" w:hAnsi="Calibri" w:cs="Times New Roman"/>
+          <w:lang w:eastAsia="en-NZ"/>
+        </w:rPr>
+        <w:t>ed and recalled for straight boot up, however what</w:t>
+      </w:r>
+      <w:r>
+        <w:rPr>
+          <w:rFonts w:ascii="Calibri" w:eastAsia="Times New Roman" w:hAnsi="Calibri" w:cs="Times New Roman"/>
+          <w:lang w:eastAsia="en-NZ"/>
+        </w:rPr>
+        <w:t>’</w:t>
+      </w:r>
+      <w:r>
+        <w:rPr>
+          <w:rFonts w:ascii="Calibri" w:eastAsia="Times New Roman" w:hAnsi="Calibri" w:cs="Times New Roman"/>
+          <w:lang w:eastAsia="en-NZ"/>
+        </w:rPr>
+        <w:t>s happened on a setting change? Restart is classic</w:t>
+      </w:r>
+    </w:p>
+    <w:p>
+      <w:pPr>
+        <w:spacing w:after="0" w:line="240" w:lineRule="auto"/>
+        <w:rPr>
+          <w:rFonts w:ascii="Calibri" w:eastAsia="Times New Roman" w:hAnsi="Calibri" w:cs="Times New Roman"/>
+          <w:lang w:eastAsia="en-NZ"/>
+        </w:rPr>
+      </w:pPr>
+    </w:p>
+    <w:p>
+      <w:pPr>
+        <w:spacing w:after="0" w:line="240" w:lineRule="auto"/>
+        <w:rPr>
+          <w:rFonts w:ascii="Calibri" w:eastAsia="Times New Roman" w:hAnsi="Calibri" w:cs="Times New Roman"/>
+          <w:lang w:eastAsia="en-NZ"/>
+        </w:rPr>
+      </w:pPr>
+      <w:r>
+        <w:rPr>
+          <w:rFonts w:ascii="Calibri" w:eastAsia="Times New Roman" w:hAnsi="Calibri" w:cs="Times New Roman"/>
+          <w:lang w:eastAsia="en-NZ"/>
+        </w:rPr>
+        <w:t>Boot strap</w:t>
+      </w:r>
+      <w:r>
+        <w:rPr>
+          <w:rFonts w:ascii="Calibri" w:eastAsia="Times New Roman" w:hAnsi="Calibri" w:cs="Times New Roman"/>
+          <w:lang w:eastAsia="en-NZ"/>
+        </w:rPr>
+        <w:t>:</w:t>
+      </w:r>
+      <w:r>
+        <w:rPr>
+          <w:rFonts w:ascii="Calibri" w:eastAsia="Times New Roman" w:hAnsi="Calibri" w:cs="Times New Roman"/>
+          <w:lang w:eastAsia="en-NZ"/>
+        </w:rPr>
+        <w:t xml:space="preserve"> </w:t>
+      </w:r>
+    </w:p>
+    <w:p>
+      <w:pPr>
+        <w:spacing w:after="0" w:line="240" w:lineRule="auto"/>
+        <w:rPr>
+          <w:rFonts w:ascii="Calibri" w:eastAsia="Times New Roman" w:hAnsi="Calibri" w:cs="Times New Roman"/>
+          <w:lang w:eastAsia="en-NZ"/>
+        </w:rPr>
+      </w:pPr>
+      <w:r>
+        <w:rPr>
+          <w:rFonts w:ascii="Calibri" w:eastAsia="Times New Roman" w:hAnsi="Calibri" w:cs="Times New Roman"/>
+          <w:lang w:eastAsia="en-NZ"/>
+        </w:rPr>
+        <w:t>Jar file only, must spawn process, want to end this process, so best to hand a log file across and get the main to pump out to log.</w:t>
+      </w:r>
+    </w:p>
+    <w:p>
+      <w:pPr>
+        <w:spacing w:after="0" w:line="240" w:lineRule="auto"/>
+        <w:rPr>
+          <w:rFonts w:ascii="Calibri" w:eastAsia="Times New Roman" w:hAnsi="Calibri" w:cs="Times New Roman"/>
+          <w:lang w:eastAsia="en-NZ"/>
+        </w:rPr>
+      </w:pPr>
+      <w:r>
+        <w:rPr>
+          <w:rFonts w:ascii="Calibri" w:eastAsia="Times New Roman" w:hAnsi="Calibri" w:cs="Times New Roman"/>
+          <w:lang w:eastAsia="en-NZ"/>
+        </w:rPr>
+        <w:t>Display selection does not require anything but core java, so bootstrap can use it too</w:t>
+      </w:r>
+    </w:p>
+    <w:p>
+      <w:pPr>
+        <w:spacing w:after="0" w:line="240" w:lineRule="auto"/>
+        <w:rPr>
+          <w:rFonts w:ascii="Calibri" w:eastAsia="Times New Roman" w:hAnsi="Calibri" w:cs="Times New Roman"/>
+          <w:lang w:eastAsia="en-NZ"/>
+        </w:rPr>
+      </w:pPr>
+      <w:r>
+        <w:rPr>
+          <w:rFonts w:ascii="Calibri" w:eastAsia="Times New Roman" w:hAnsi="Calibri" w:cs="Times New Roman"/>
+          <w:lang w:eastAsia="en-NZ"/>
+        </w:rPr>
+        <w:t>However boot strap needs to be a separate jar form the main</w:t>
+      </w:r>
+      <w:r>
+        <w:rPr>
+          <w:rFonts w:ascii="Calibri" w:eastAsia="Times New Roman" w:hAnsi="Calibri" w:cs="Times New Roman"/>
+          <w:lang w:eastAsia="en-NZ"/>
+        </w:rPr>
+        <w:t xml:space="preserve"> </w:t>
+      </w:r>
+      <w:r>
+        <w:rPr>
+          <w:rFonts w:ascii="Calibri" w:eastAsia="Times New Roman" w:hAnsi="Calibri" w:cs="Times New Roman"/>
+          <w:lang w:eastAsia="en-NZ"/>
+        </w:rPr>
+        <w:t xml:space="preserve">which means that the </w:t>
+      </w:r>
+      <w:r>
+        <w:rPr>
+          <w:rFonts w:ascii="Calibri" w:eastAsia="Times New Roman" w:hAnsi="Calibri" w:cs="Times New Roman"/>
+          <w:lang w:eastAsia="en-NZ"/>
+        </w:rPr>
+        <w:t>selections</w:t>
+      </w:r>
+      <w:r>
+        <w:rPr>
+          <w:rFonts w:ascii="Calibri" w:eastAsia="Times New Roman" w:hAnsi="Calibri" w:cs="Times New Roman"/>
+          <w:lang w:eastAsia="en-NZ"/>
+        </w:rPr>
+        <w:t xml:space="preserve"> form boot strap need </w:t>
+      </w:r>
+      <w:r>
+        <w:rPr>
+          <w:rFonts w:ascii="Calibri" w:eastAsia="Times New Roman" w:hAnsi="Calibri" w:cs="Times New Roman"/>
+          <w:lang w:eastAsia="en-NZ"/>
+        </w:rPr>
+        <w:t>to</w:t>
+      </w:r>
+      <w:r>
+        <w:rPr>
+          <w:rFonts w:ascii="Calibri" w:eastAsia="Times New Roman" w:hAnsi="Calibri" w:cs="Times New Roman"/>
+          <w:lang w:eastAsia="en-NZ"/>
+        </w:rPr>
+        <w:t xml:space="preserve"> go across to the main app, but that’s just the config ini file anyway</w:t>
+      </w:r>
+      <w:r>
+        <w:rPr>
+          <w:rFonts w:ascii="Calibri" w:eastAsia="Times New Roman" w:hAnsi="Calibri" w:cs="Times New Roman"/>
+          <w:lang w:eastAsia="en-NZ"/>
+        </w:rPr>
+        <w:t>.</w:t>
       </w:r>
     </w:p>
     <w:p>
@@ -1799,651 +1982,6 @@
           <w:lang w:eastAsia="en-NZ"/>
         </w:rPr>
         <w:lastRenderedPageBreak/>
-        <w:t xml:space="preserve">So how does the launcher get updated then? I really want the launcher to get the new files down unzip everything and then </w:t>
-      </w:r>
-      <w:r>
-        <w:rPr>
-          <w:rFonts w:ascii="Calibri" w:eastAsia="Times New Roman" w:hAnsi="Calibri" w:cs="Times New Roman"/>
-          <w:lang w:eastAsia="en-NZ"/>
-        </w:rPr>
-        <w:t>somehow</w:t>
-      </w:r>
-      <w:r>
-        <w:rPr>
-          <w:rFonts w:ascii="Calibri" w:eastAsia="Times New Roman" w:hAnsi="Calibri" w:cs="Times New Roman"/>
-          <w:lang w:eastAsia="en-NZ"/>
-        </w:rPr>
-        <w:t xml:space="preserve"> rename the jar and relaunch itself?</w:t>
-      </w:r>
-    </w:p>
-    <w:p>
-      <w:pPr>
-        <w:spacing w:after="0"/>
-      </w:pPr>
-      <w:r>
-        <w:t xml:space="preserve">A launcher in tools for general command line script and launcher in tools3d to </w:t>
-      </w:r>
-      <w:proofErr w:type="spellStart"/>
-      <w:r>
-        <w:t>adf</w:t>
-      </w:r>
-      <w:proofErr w:type="spellEnd"/>
-      <w:r>
-        <w:t xml:space="preserve"> display dialog, which needs to flip over to </w:t>
-      </w:r>
-      <w:proofErr w:type="spellStart"/>
-      <w:r>
-        <w:t>jpanel</w:t>
-      </w:r>
-      <w:proofErr w:type="spellEnd"/>
-      <w:r>
-        <w:t xml:space="preserve"> version too, then tools3d can include </w:t>
-      </w:r>
-      <w:proofErr w:type="spellStart"/>
-      <w:r>
-        <w:t>jogl</w:t>
-      </w:r>
-      <w:proofErr w:type="spellEnd"/>
-      <w:r>
-        <w:t xml:space="preserve"> version option, which probably drops the bat file parse option, but given </w:t>
-      </w:r>
-      <w:proofErr w:type="spellStart"/>
-      <w:r>
-        <w:t>noddraw</w:t>
-      </w:r>
-      <w:proofErr w:type="spellEnd"/>
-      <w:r>
-        <w:t xml:space="preserve"> </w:t>
-      </w:r>
-      <w:r>
-        <w:t>etc.</w:t>
-      </w:r>
-      <w:r>
-        <w:t xml:space="preserve"> </w:t>
-      </w:r>
-      <w:r>
-        <w:t>that’s</w:t>
-      </w:r>
-      <w:r>
-        <w:t xml:space="preserve"> probably fine. If launcher cant launch put debug </w:t>
-      </w:r>
-      <w:r>
-        <w:t>launcher</w:t>
-      </w:r>
-      <w:r>
-        <w:t xml:space="preserve"> bat file</w:t>
-      </w:r>
-    </w:p>
-    <w:p>
-      <w:pPr>
-        <w:spacing w:after="0"/>
-      </w:pPr>
-    </w:p>
-    <w:p>
-      <w:pPr>
-        <w:spacing w:after="0" w:line="240" w:lineRule="auto"/>
-        <w:rPr>
-          <w:rFonts w:ascii="Calibri" w:eastAsia="Times New Roman" w:hAnsi="Calibri" w:cs="Times New Roman"/>
-          <w:lang w:eastAsia="en-NZ"/>
-        </w:rPr>
-      </w:pPr>
-      <w:r>
-        <w:rPr>
-          <w:rFonts w:ascii="Calibri" w:eastAsia="Times New Roman" w:hAnsi="Calibri" w:cs="Times New Roman"/>
-          <w:lang w:eastAsia="en-NZ"/>
-        </w:rPr>
-        <w:t>Launcher should hand –logout to app then app knows to send all sops out to a particular file, that way boot strap can exit and doesn’t hang around.</w:t>
-      </w:r>
-    </w:p>
-    <w:p>
-      <w:pPr>
-        <w:spacing w:after="0" w:line="240" w:lineRule="auto"/>
-        <w:rPr>
-          <w:rFonts w:ascii="Calibri" w:eastAsia="Times New Roman" w:hAnsi="Calibri" w:cs="Times New Roman"/>
-          <w:lang w:eastAsia="en-NZ"/>
-        </w:rPr>
-      </w:pPr>
-    </w:p>
-    <w:p>
-      <w:pPr>
-        <w:spacing w:after="0" w:line="240" w:lineRule="auto"/>
-        <w:rPr>
-          <w:rFonts w:ascii="Calibri" w:eastAsia="Times New Roman" w:hAnsi="Calibri" w:cs="Times New Roman"/>
-          <w:lang w:eastAsia="en-NZ"/>
-        </w:rPr>
-      </w:pPr>
-      <w:r>
-        <w:rPr>
-          <w:rFonts w:ascii="Calibri" w:eastAsia="Times New Roman" w:hAnsi="Calibri" w:cs="Times New Roman"/>
-          <w:lang w:eastAsia="en-NZ"/>
-        </w:rPr>
-        <w:t xml:space="preserve">Tools3d launcher can extends tools launch and include standard lib file of java3d and </w:t>
-      </w:r>
-      <w:proofErr w:type="spellStart"/>
-      <w:r>
-        <w:rPr>
-          <w:rFonts w:ascii="Calibri" w:eastAsia="Times New Roman" w:hAnsi="Calibri" w:cs="Times New Roman"/>
-          <w:lang w:eastAsia="en-NZ"/>
-        </w:rPr>
-        <w:t>jogl</w:t>
-      </w:r>
-      <w:proofErr w:type="spellEnd"/>
-      <w:r>
-        <w:rPr>
-          <w:rFonts w:ascii="Calibri" w:eastAsia="Times New Roman" w:hAnsi="Calibri" w:cs="Times New Roman"/>
-          <w:lang w:eastAsia="en-NZ"/>
-        </w:rPr>
-        <w:t xml:space="preserve"> and </w:t>
-      </w:r>
-      <w:proofErr w:type="spellStart"/>
-      <w:r>
-        <w:rPr>
-          <w:rFonts w:ascii="Calibri" w:eastAsia="Times New Roman" w:hAnsi="Calibri" w:cs="Times New Roman"/>
-          <w:lang w:eastAsia="en-NZ"/>
-        </w:rPr>
-        <w:t>ddraw</w:t>
-      </w:r>
-      <w:proofErr w:type="spellEnd"/>
-      <w:r>
-        <w:rPr>
-          <w:rFonts w:ascii="Calibri" w:eastAsia="Times New Roman" w:hAnsi="Calibri" w:cs="Times New Roman"/>
-          <w:lang w:eastAsia="en-NZ"/>
-        </w:rPr>
-        <w:t xml:space="preserve">=no etc. then app can send through </w:t>
-      </w:r>
-      <w:r>
-        <w:rPr>
-          <w:rFonts w:ascii="Calibri" w:eastAsia="Times New Roman" w:hAnsi="Calibri" w:cs="Times New Roman"/>
-          <w:lang w:eastAsia="en-NZ"/>
-        </w:rPr>
-        <w:t>its</w:t>
-      </w:r>
-      <w:r>
-        <w:rPr>
-          <w:rFonts w:ascii="Calibri" w:eastAsia="Times New Roman" w:hAnsi="Calibri" w:cs="Times New Roman"/>
-          <w:lang w:eastAsia="en-NZ"/>
-        </w:rPr>
-        <w:t xml:space="preserve"> own lib path files and options, each app will still have a bootstrap class invoked form the met</w:t>
-      </w:r>
-      <w:r>
-        <w:rPr>
-          <w:rFonts w:ascii="Calibri" w:eastAsia="Times New Roman" w:hAnsi="Calibri" w:cs="Times New Roman"/>
-          <w:lang w:eastAsia="en-NZ"/>
-        </w:rPr>
-        <w:t>a</w:t>
-      </w:r>
-      <w:r>
-        <w:rPr>
-          <w:rFonts w:ascii="Calibri" w:eastAsia="Times New Roman" w:hAnsi="Calibri" w:cs="Times New Roman"/>
-          <w:lang w:eastAsia="en-NZ"/>
-        </w:rPr>
-        <w:t xml:space="preserve"> inf</w:t>
-      </w:r>
-      <w:r>
-        <w:rPr>
-          <w:rFonts w:ascii="Calibri" w:eastAsia="Times New Roman" w:hAnsi="Calibri" w:cs="Times New Roman"/>
-          <w:lang w:eastAsia="en-NZ"/>
-        </w:rPr>
-        <w:t>o</w:t>
-      </w:r>
-      <w:r>
-        <w:rPr>
-          <w:rFonts w:ascii="Calibri" w:eastAsia="Times New Roman" w:hAnsi="Calibri" w:cs="Times New Roman"/>
-          <w:lang w:eastAsia="en-NZ"/>
-        </w:rPr>
-        <w:t xml:space="preserve"> but it will be cut down, but the start server code can still be invoked from it.</w:t>
-      </w:r>
-    </w:p>
-    <w:p>
-      <w:pPr>
-        <w:spacing w:after="0" w:line="240" w:lineRule="auto"/>
-        <w:rPr>
-          <w:rFonts w:ascii="Calibri" w:eastAsia="Times New Roman" w:hAnsi="Calibri" w:cs="Times New Roman"/>
-          <w:lang w:eastAsia="en-NZ"/>
-        </w:rPr>
-      </w:pPr>
-    </w:p>
-    <w:p>
-      <w:pPr>
-        <w:spacing w:after="0" w:line="240" w:lineRule="auto"/>
-        <w:rPr>
-          <w:rFonts w:ascii="Calibri" w:eastAsia="Times New Roman" w:hAnsi="Calibri" w:cs="Times New Roman"/>
-          <w:lang w:eastAsia="en-NZ"/>
-        </w:rPr>
-      </w:pPr>
-      <w:r>
-        <w:rPr>
-          <w:rFonts w:ascii="Calibri" w:eastAsia="Times New Roman" w:hAnsi="Calibri" w:cs="Times New Roman"/>
-          <w:lang w:eastAsia="en-NZ"/>
-        </w:rPr>
-        <w:t>The boot strap then calls the launcher which then calls the main app. So launcher is the main of the main app, but then calls a</w:t>
-      </w:r>
-      <w:r>
-        <w:rPr>
-          <w:rFonts w:ascii="Calibri" w:eastAsia="Times New Roman" w:hAnsi="Calibri" w:cs="Times New Roman"/>
-          <w:lang w:eastAsia="en-NZ"/>
-        </w:rPr>
-        <w:t xml:space="preserve"> </w:t>
-      </w:r>
-      <w:r>
-        <w:rPr>
-          <w:rFonts w:ascii="Calibri" w:eastAsia="Times New Roman" w:hAnsi="Calibri" w:cs="Times New Roman"/>
-          <w:lang w:eastAsia="en-NZ"/>
-        </w:rPr>
-        <w:t>separate</w:t>
-      </w:r>
-      <w:r>
-        <w:rPr>
-          <w:rFonts w:ascii="Calibri" w:eastAsia="Times New Roman" w:hAnsi="Calibri" w:cs="Times New Roman"/>
-          <w:lang w:eastAsia="en-NZ"/>
-        </w:rPr>
-        <w:t xml:space="preserve"> thread???</w:t>
-      </w:r>
-    </w:p>
-    <w:p>
-      <w:pPr>
-        <w:spacing w:after="0" w:line="240" w:lineRule="auto"/>
-        <w:rPr>
-          <w:rFonts w:ascii="Calibri" w:eastAsia="Times New Roman" w:hAnsi="Calibri" w:cs="Times New Roman"/>
-          <w:lang w:eastAsia="en-NZ"/>
-        </w:rPr>
-      </w:pPr>
-    </w:p>
-    <w:p>
-      <w:pPr>
-        <w:spacing w:after="0" w:line="240" w:lineRule="auto"/>
-        <w:rPr>
-          <w:rFonts w:ascii="Calibri" w:eastAsia="Times New Roman" w:hAnsi="Calibri" w:cs="Times New Roman"/>
-          <w:lang w:eastAsia="en-NZ"/>
-        </w:rPr>
-      </w:pPr>
-      <w:r>
-        <w:rPr>
-          <w:rFonts w:ascii="Calibri" w:eastAsia="Times New Roman" w:hAnsi="Calibri" w:cs="Times New Roman"/>
-          <w:lang w:eastAsia="en-NZ"/>
-        </w:rPr>
-        <w:t xml:space="preserve">So is bootstrap and launcher the exact </w:t>
-      </w:r>
-      <w:r>
-        <w:rPr>
-          <w:rFonts w:ascii="Calibri" w:eastAsia="Times New Roman" w:hAnsi="Calibri" w:cs="Times New Roman"/>
-          <w:lang w:eastAsia="en-NZ"/>
-        </w:rPr>
-        <w:t>something</w:t>
-      </w:r>
-      <w:r>
-        <w:rPr>
-          <w:rFonts w:ascii="Calibri" w:eastAsia="Times New Roman" w:hAnsi="Calibri" w:cs="Times New Roman"/>
-          <w:lang w:eastAsia="en-NZ"/>
-        </w:rPr>
-        <w:t>?</w:t>
-      </w:r>
-    </w:p>
-    <w:p>
-      <w:pPr>
-        <w:spacing w:after="0" w:line="240" w:lineRule="auto"/>
-        <w:rPr>
-          <w:rFonts w:ascii="Calibri" w:eastAsia="Times New Roman" w:hAnsi="Calibri" w:cs="Times New Roman"/>
-          <w:lang w:eastAsia="en-NZ"/>
-        </w:rPr>
-      </w:pPr>
-      <w:r>
-        <w:rPr>
-          <w:rFonts w:ascii="Calibri" w:eastAsia="Times New Roman" w:hAnsi="Calibri" w:cs="Times New Roman"/>
-          <w:lang w:eastAsia="en-NZ"/>
-        </w:rPr>
-        <w:t>I have 3 types of launch</w:t>
-      </w:r>
-    </w:p>
-    <w:p>
-      <w:pPr>
-        <w:spacing w:after="0" w:line="240" w:lineRule="auto"/>
-        <w:rPr>
-          <w:rFonts w:ascii="Calibri" w:eastAsia="Times New Roman" w:hAnsi="Calibri" w:cs="Times New Roman"/>
-          <w:lang w:eastAsia="en-NZ"/>
-        </w:rPr>
-      </w:pPr>
-    </w:p>
-    <w:p>
-      <w:pPr>
-        <w:spacing w:after="0" w:line="240" w:lineRule="auto"/>
-        <w:rPr>
-          <w:rFonts w:ascii="Calibri" w:eastAsia="Times New Roman" w:hAnsi="Calibri" w:cs="Times New Roman"/>
-          <w:lang w:eastAsia="en-NZ"/>
-        </w:rPr>
-      </w:pPr>
-      <w:r>
-        <w:rPr>
-          <w:rFonts w:ascii="Calibri" w:eastAsia="Times New Roman" w:hAnsi="Calibri" w:cs="Times New Roman"/>
-          <w:lang w:eastAsia="en-NZ"/>
-        </w:rPr>
-        <w:t>Development</w:t>
-      </w:r>
-      <w:r>
-        <w:rPr>
-          <w:rFonts w:ascii="Calibri" w:eastAsia="Times New Roman" w:hAnsi="Calibri" w:cs="Times New Roman"/>
-          <w:lang w:eastAsia="en-NZ"/>
-        </w:rPr>
-        <w:t>:</w:t>
-      </w:r>
-    </w:p>
-    <w:p>
-      <w:pPr>
-        <w:spacing w:after="0" w:line="240" w:lineRule="auto"/>
-        <w:rPr>
-          <w:rFonts w:ascii="Calibri" w:eastAsia="Times New Roman" w:hAnsi="Calibri" w:cs="Times New Roman"/>
-          <w:lang w:eastAsia="en-NZ"/>
-        </w:rPr>
-      </w:pPr>
-      <w:r>
-        <w:rPr>
-          <w:rFonts w:ascii="Calibri" w:eastAsia="Times New Roman" w:hAnsi="Calibri" w:cs="Times New Roman"/>
-          <w:lang w:eastAsia="en-NZ"/>
-        </w:rPr>
-        <w:t xml:space="preserve">No updater required, no bootstrap required, but display resolution including full screen and </w:t>
-      </w:r>
-      <w:r>
-        <w:rPr>
-          <w:rFonts w:ascii="Calibri" w:eastAsia="Times New Roman" w:hAnsi="Calibri" w:cs="Times New Roman"/>
-          <w:lang w:eastAsia="en-NZ"/>
-        </w:rPr>
-        <w:t>an</w:t>
-      </w:r>
-      <w:r>
-        <w:rPr>
-          <w:rFonts w:ascii="Calibri" w:eastAsia="Times New Roman" w:hAnsi="Calibri" w:cs="Times New Roman"/>
-          <w:lang w:eastAsia="en-NZ"/>
-        </w:rPr>
-        <w:t>t</w:t>
-      </w:r>
-      <w:r>
-        <w:rPr>
-          <w:rFonts w:ascii="Calibri" w:eastAsia="Times New Roman" w:hAnsi="Calibri" w:cs="Times New Roman"/>
-          <w:lang w:eastAsia="en-NZ"/>
-        </w:rPr>
-        <w:t>ialiasing</w:t>
-      </w:r>
-      <w:r>
-        <w:rPr>
-          <w:rFonts w:ascii="Calibri" w:eastAsia="Times New Roman" w:hAnsi="Calibri" w:cs="Times New Roman"/>
-          <w:lang w:eastAsia="en-NZ"/>
-        </w:rPr>
-        <w:t xml:space="preserve"> </w:t>
-      </w:r>
-      <w:r>
-        <w:rPr>
-          <w:rFonts w:ascii="Calibri" w:eastAsia="Times New Roman" w:hAnsi="Calibri" w:cs="Times New Roman"/>
-          <w:lang w:eastAsia="en-NZ"/>
-        </w:rPr>
-        <w:t xml:space="preserve">I also want </w:t>
-      </w:r>
-      <w:r>
-        <w:rPr>
-          <w:rFonts w:ascii="Calibri" w:eastAsia="Times New Roman" w:hAnsi="Calibri" w:cs="Times New Roman"/>
-          <w:lang w:eastAsia="en-NZ"/>
-        </w:rPr>
-        <w:t>t</w:t>
-      </w:r>
-      <w:r>
-        <w:rPr>
-          <w:rFonts w:ascii="Calibri" w:eastAsia="Times New Roman" w:hAnsi="Calibri" w:cs="Times New Roman"/>
-          <w:lang w:eastAsia="en-NZ"/>
-        </w:rPr>
-        <w:t>o be able to optionally go jogl2 but I have no class path without boot strap, though all jars is in fact fine isn’t it?</w:t>
-      </w:r>
-    </w:p>
-    <w:p>
-      <w:pPr>
-        <w:spacing w:after="0" w:line="240" w:lineRule="auto"/>
-        <w:rPr>
-          <w:rFonts w:ascii="Calibri" w:eastAsia="Times New Roman" w:hAnsi="Calibri" w:cs="Times New Roman"/>
-          <w:lang w:eastAsia="en-NZ"/>
-        </w:rPr>
-      </w:pPr>
-    </w:p>
-    <w:p>
-      <w:pPr>
-        <w:spacing w:after="0" w:line="240" w:lineRule="auto"/>
-        <w:rPr>
-          <w:rFonts w:ascii="Calibri" w:eastAsia="Times New Roman" w:hAnsi="Calibri" w:cs="Times New Roman"/>
-          <w:lang w:eastAsia="en-NZ"/>
-        </w:rPr>
-      </w:pPr>
-      <w:r>
-        <w:rPr>
-          <w:rFonts w:ascii="Calibri" w:eastAsia="Times New Roman" w:hAnsi="Calibri" w:cs="Times New Roman"/>
-          <w:lang w:eastAsia="en-NZ"/>
-        </w:rPr>
-        <w:t>I also possibly just want setting to go so the display stuff could be property</w:t>
-      </w:r>
-      <w:r>
-        <w:rPr>
-          <w:rFonts w:ascii="Calibri" w:eastAsia="Times New Roman" w:hAnsi="Calibri" w:cs="Times New Roman"/>
-          <w:lang w:eastAsia="en-NZ"/>
-        </w:rPr>
-        <w:t xml:space="preserve"> </w:t>
-      </w:r>
-      <w:r>
-        <w:rPr>
-          <w:rFonts w:ascii="Calibri" w:eastAsia="Times New Roman" w:hAnsi="Calibri" w:cs="Times New Roman"/>
-          <w:lang w:eastAsia="en-NZ"/>
-        </w:rPr>
-        <w:t>loader</w:t>
-      </w:r>
-      <w:r>
-        <w:rPr>
-          <w:rFonts w:ascii="Calibri" w:eastAsia="Times New Roman" w:hAnsi="Calibri" w:cs="Times New Roman"/>
-          <w:lang w:eastAsia="en-NZ"/>
-        </w:rPr>
-        <w:t xml:space="preserve"> - </w:t>
-      </w:r>
-      <w:proofErr w:type="spellStart"/>
-      <w:proofErr w:type="gramStart"/>
-      <w:r>
-        <w:rPr>
-          <w:rFonts w:ascii="Calibri" w:eastAsia="Times New Roman" w:hAnsi="Calibri" w:cs="Times New Roman"/>
-          <w:lang w:eastAsia="en-NZ"/>
-        </w:rPr>
-        <w:t>ed</w:t>
-      </w:r>
-      <w:proofErr w:type="spellEnd"/>
-      <w:proofErr w:type="gramEnd"/>
-      <w:r>
-        <w:rPr>
-          <w:rFonts w:ascii="Calibri" w:eastAsia="Times New Roman" w:hAnsi="Calibri" w:cs="Times New Roman"/>
-          <w:lang w:eastAsia="en-NZ"/>
-        </w:rPr>
-        <w:t xml:space="preserve"> and recalled for straight boot up, however what</w:t>
-      </w:r>
-      <w:r>
-        <w:rPr>
-          <w:rFonts w:ascii="Calibri" w:eastAsia="Times New Roman" w:hAnsi="Calibri" w:cs="Times New Roman"/>
-          <w:lang w:eastAsia="en-NZ"/>
-        </w:rPr>
-        <w:t>’</w:t>
-      </w:r>
-      <w:r>
-        <w:rPr>
-          <w:rFonts w:ascii="Calibri" w:eastAsia="Times New Roman" w:hAnsi="Calibri" w:cs="Times New Roman"/>
-          <w:lang w:eastAsia="en-NZ"/>
-        </w:rPr>
-        <w:t>s happened on a setting change? Restart is classic</w:t>
-      </w:r>
-    </w:p>
-    <w:p>
-      <w:pPr>
-        <w:spacing w:after="0" w:line="240" w:lineRule="auto"/>
-        <w:rPr>
-          <w:rFonts w:ascii="Calibri" w:eastAsia="Times New Roman" w:hAnsi="Calibri" w:cs="Times New Roman"/>
-          <w:lang w:eastAsia="en-NZ"/>
-        </w:rPr>
-      </w:pPr>
-    </w:p>
-    <w:p>
-      <w:pPr>
-        <w:spacing w:after="0" w:line="240" w:lineRule="auto"/>
-        <w:rPr>
-          <w:rFonts w:ascii="Calibri" w:eastAsia="Times New Roman" w:hAnsi="Calibri" w:cs="Times New Roman"/>
-          <w:lang w:eastAsia="en-NZ"/>
-        </w:rPr>
-      </w:pPr>
-      <w:r>
-        <w:rPr>
-          <w:rFonts w:ascii="Calibri" w:eastAsia="Times New Roman" w:hAnsi="Calibri" w:cs="Times New Roman"/>
-          <w:lang w:eastAsia="en-NZ"/>
-        </w:rPr>
-        <w:t>Boot strap</w:t>
-      </w:r>
-      <w:r>
-        <w:rPr>
-          <w:rFonts w:ascii="Calibri" w:eastAsia="Times New Roman" w:hAnsi="Calibri" w:cs="Times New Roman"/>
-          <w:lang w:eastAsia="en-NZ"/>
-        </w:rPr>
-        <w:t>:</w:t>
-      </w:r>
-      <w:r>
-        <w:rPr>
-          <w:rFonts w:ascii="Calibri" w:eastAsia="Times New Roman" w:hAnsi="Calibri" w:cs="Times New Roman"/>
-          <w:lang w:eastAsia="en-NZ"/>
-        </w:rPr>
-        <w:t xml:space="preserve"> </w:t>
-      </w:r>
-    </w:p>
-    <w:p>
-      <w:pPr>
-        <w:spacing w:after="0" w:line="240" w:lineRule="auto"/>
-        <w:rPr>
-          <w:rFonts w:ascii="Calibri" w:eastAsia="Times New Roman" w:hAnsi="Calibri" w:cs="Times New Roman"/>
-          <w:lang w:eastAsia="en-NZ"/>
-        </w:rPr>
-      </w:pPr>
-      <w:r>
-        <w:rPr>
-          <w:rFonts w:ascii="Calibri" w:eastAsia="Times New Roman" w:hAnsi="Calibri" w:cs="Times New Roman"/>
-          <w:lang w:eastAsia="en-NZ"/>
-        </w:rPr>
-        <w:t>Jar file only, must spawn process, want to end this process, so best to hand a log file across and get the main to pump out to log.</w:t>
-      </w:r>
-    </w:p>
-    <w:p>
-      <w:pPr>
-        <w:spacing w:after="0" w:line="240" w:lineRule="auto"/>
-        <w:rPr>
-          <w:rFonts w:ascii="Calibri" w:eastAsia="Times New Roman" w:hAnsi="Calibri" w:cs="Times New Roman"/>
-          <w:lang w:eastAsia="en-NZ"/>
-        </w:rPr>
-      </w:pPr>
-      <w:r>
-        <w:rPr>
-          <w:rFonts w:ascii="Calibri" w:eastAsia="Times New Roman" w:hAnsi="Calibri" w:cs="Times New Roman"/>
-          <w:lang w:eastAsia="en-NZ"/>
-        </w:rPr>
-        <w:t>Display selection does not require anything but core java, so bootstrap can use it too</w:t>
-      </w:r>
-    </w:p>
-    <w:p>
-      <w:pPr>
-        <w:spacing w:after="0" w:line="240" w:lineRule="auto"/>
-        <w:rPr>
-          <w:rFonts w:ascii="Calibri" w:eastAsia="Times New Roman" w:hAnsi="Calibri" w:cs="Times New Roman"/>
-          <w:lang w:eastAsia="en-NZ"/>
-        </w:rPr>
-      </w:pPr>
-      <w:r>
-        <w:rPr>
-          <w:rFonts w:ascii="Calibri" w:eastAsia="Times New Roman" w:hAnsi="Calibri" w:cs="Times New Roman"/>
-          <w:lang w:eastAsia="en-NZ"/>
-        </w:rPr>
-        <w:t>However boot strap needs to be a separate jar form the main</w:t>
-      </w:r>
-      <w:r>
-        <w:rPr>
-          <w:rFonts w:ascii="Calibri" w:eastAsia="Times New Roman" w:hAnsi="Calibri" w:cs="Times New Roman"/>
-          <w:lang w:eastAsia="en-NZ"/>
-        </w:rPr>
-        <w:t xml:space="preserve"> </w:t>
-      </w:r>
-      <w:r>
-        <w:rPr>
-          <w:rFonts w:ascii="Calibri" w:eastAsia="Times New Roman" w:hAnsi="Calibri" w:cs="Times New Roman"/>
-          <w:lang w:eastAsia="en-NZ"/>
-        </w:rPr>
-        <w:t xml:space="preserve">which means that the </w:t>
-      </w:r>
-      <w:r>
-        <w:rPr>
-          <w:rFonts w:ascii="Calibri" w:eastAsia="Times New Roman" w:hAnsi="Calibri" w:cs="Times New Roman"/>
-          <w:lang w:eastAsia="en-NZ"/>
-        </w:rPr>
-        <w:t>selections</w:t>
-      </w:r>
-      <w:r>
-        <w:rPr>
-          <w:rFonts w:ascii="Calibri" w:eastAsia="Times New Roman" w:hAnsi="Calibri" w:cs="Times New Roman"/>
-          <w:lang w:eastAsia="en-NZ"/>
-        </w:rPr>
-        <w:t xml:space="preserve"> form boot strap need </w:t>
-      </w:r>
-      <w:r>
-        <w:rPr>
-          <w:rFonts w:ascii="Calibri" w:eastAsia="Times New Roman" w:hAnsi="Calibri" w:cs="Times New Roman"/>
-          <w:lang w:eastAsia="en-NZ"/>
-        </w:rPr>
-        <w:t>to</w:t>
-      </w:r>
-      <w:r>
-        <w:rPr>
-          <w:rFonts w:ascii="Calibri" w:eastAsia="Times New Roman" w:hAnsi="Calibri" w:cs="Times New Roman"/>
-          <w:lang w:eastAsia="en-NZ"/>
-        </w:rPr>
-        <w:t xml:space="preserve"> go across to the main app, but that’s just the config </w:t>
-      </w:r>
-      <w:proofErr w:type="spellStart"/>
-      <w:r>
-        <w:rPr>
-          <w:rFonts w:ascii="Calibri" w:eastAsia="Times New Roman" w:hAnsi="Calibri" w:cs="Times New Roman"/>
-          <w:lang w:eastAsia="en-NZ"/>
-        </w:rPr>
-        <w:t>ini</w:t>
-      </w:r>
-      <w:proofErr w:type="spellEnd"/>
-      <w:r>
-        <w:rPr>
-          <w:rFonts w:ascii="Calibri" w:eastAsia="Times New Roman" w:hAnsi="Calibri" w:cs="Times New Roman"/>
-          <w:lang w:eastAsia="en-NZ"/>
-        </w:rPr>
-        <w:t xml:space="preserve"> file anyway</w:t>
-      </w:r>
-      <w:r>
-        <w:rPr>
-          <w:rFonts w:ascii="Calibri" w:eastAsia="Times New Roman" w:hAnsi="Calibri" w:cs="Times New Roman"/>
-          <w:lang w:eastAsia="en-NZ"/>
-        </w:rPr>
-        <w:t>.</w:t>
-      </w:r>
-    </w:p>
-    <w:p>
-      <w:pPr>
-        <w:spacing w:after="0" w:line="240" w:lineRule="auto"/>
-        <w:rPr>
-          <w:rFonts w:ascii="Calibri" w:eastAsia="Times New Roman" w:hAnsi="Calibri" w:cs="Times New Roman"/>
-          <w:lang w:eastAsia="en-NZ"/>
-        </w:rPr>
-      </w:pPr>
-    </w:p>
-    <w:p>
-      <w:pPr>
-        <w:spacing w:after="0" w:line="240" w:lineRule="auto"/>
-        <w:rPr>
-          <w:rFonts w:ascii="Calibri" w:eastAsia="Times New Roman" w:hAnsi="Calibri" w:cs="Times New Roman"/>
-          <w:lang w:eastAsia="en-NZ"/>
-        </w:rPr>
-      </w:pPr>
-      <w:r>
-        <w:rPr>
-          <w:rFonts w:ascii="Calibri" w:eastAsia="Times New Roman" w:hAnsi="Calibri" w:cs="Times New Roman"/>
-          <w:lang w:eastAsia="en-NZ"/>
-        </w:rPr>
         <w:t>Boot strap also wants to update the game f</w:t>
       </w:r>
       <w:r>
@@ -2458,25 +1996,7 @@
           <w:rFonts w:ascii="Calibri" w:eastAsia="Times New Roman" w:hAnsi="Calibri" w:cs="Times New Roman"/>
           <w:lang w:eastAsia="en-NZ"/>
         </w:rPr>
-        <w:t xml:space="preserve">om a </w:t>
-      </w:r>
-      <w:proofErr w:type="spellStart"/>
-      <w:proofErr w:type="gramStart"/>
-      <w:r>
-        <w:rPr>
-          <w:rFonts w:ascii="Calibri" w:eastAsia="Times New Roman" w:hAnsi="Calibri" w:cs="Times New Roman"/>
-          <w:lang w:eastAsia="en-NZ"/>
-        </w:rPr>
-        <w:t>url</w:t>
-      </w:r>
-      <w:proofErr w:type="spellEnd"/>
-      <w:proofErr w:type="gramEnd"/>
-      <w:r>
-        <w:rPr>
-          <w:rFonts w:ascii="Calibri" w:eastAsia="Times New Roman" w:hAnsi="Calibri" w:cs="Times New Roman"/>
-          <w:lang w:eastAsia="en-NZ"/>
-        </w:rPr>
-        <w:t xml:space="preserve">, unzip including replace the main jar, hence it’s on a </w:t>
+        <w:t xml:space="preserve">om a url, unzip including replace the main jar, hence it’s on a </w:t>
       </w:r>
       <w:r>
         <w:rPr>
@@ -2871,7 +2391,7 @@
   <w:abstractNum w:abstractNumId="3">
     <w:nsid w:val="5095368F"/>
     <w:multiLevelType w:val="hybridMultilevel"/>
-    <w:tmpl w:val="86FAB2CC"/>
+    <w:tmpl w:val="2BB6703C"/>
     <w:lvl w:ilvl="0" w:tplc="1409000F">
       <w:start w:val="1"/>
       <w:numFmt w:val="decimal"/>
@@ -2951,6 +2471,92 @@
       <w:lvlJc w:val="right"/>
       <w:pPr>
         <w:ind w:left="6480" w:hanging="180"/>
+      </w:pPr>
+    </w:lvl>
+  </w:abstractNum>
+  <w:abstractNum w:abstractNumId="4">
+    <w:nsid w:val="7D056B8B"/>
+    <w:multiLevelType w:val="hybridMultilevel"/>
+    <w:tmpl w:val="F2FA1CEC"/>
+    <w:lvl w:ilvl="0" w:tplc="1409000F">
+      <w:start w:val="1"/>
+      <w:numFmt w:val="decimal"/>
+      <w:lvlText w:val="%1."/>
+      <w:lvlJc w:val="left"/>
+      <w:pPr>
+        <w:ind w:left="1440" w:hanging="360"/>
+      </w:pPr>
+    </w:lvl>
+    <w:lvl w:ilvl="1" w:tplc="14090019" w:tentative="1">
+      <w:start w:val="1"/>
+      <w:numFmt w:val="lowerLetter"/>
+      <w:lvlText w:val="%2."/>
+      <w:lvlJc w:val="left"/>
+      <w:pPr>
+        <w:ind w:left="2160" w:hanging="360"/>
+      </w:pPr>
+    </w:lvl>
+    <w:lvl w:ilvl="2" w:tplc="1409001B" w:tentative="1">
+      <w:start w:val="1"/>
+      <w:numFmt w:val="lowerRoman"/>
+      <w:lvlText w:val="%3."/>
+      <w:lvlJc w:val="right"/>
+      <w:pPr>
+        <w:ind w:left="2880" w:hanging="180"/>
+      </w:pPr>
+    </w:lvl>
+    <w:lvl w:ilvl="3" w:tplc="1409000F" w:tentative="1">
+      <w:start w:val="1"/>
+      <w:numFmt w:val="decimal"/>
+      <w:lvlText w:val="%4."/>
+      <w:lvlJc w:val="left"/>
+      <w:pPr>
+        <w:ind w:left="3600" w:hanging="360"/>
+      </w:pPr>
+    </w:lvl>
+    <w:lvl w:ilvl="4" w:tplc="14090019" w:tentative="1">
+      <w:start w:val="1"/>
+      <w:numFmt w:val="lowerLetter"/>
+      <w:lvlText w:val="%5."/>
+      <w:lvlJc w:val="left"/>
+      <w:pPr>
+        <w:ind w:left="4320" w:hanging="360"/>
+      </w:pPr>
+    </w:lvl>
+    <w:lvl w:ilvl="5" w:tplc="1409001B" w:tentative="1">
+      <w:start w:val="1"/>
+      <w:numFmt w:val="lowerRoman"/>
+      <w:lvlText w:val="%6."/>
+      <w:lvlJc w:val="right"/>
+      <w:pPr>
+        <w:ind w:left="5040" w:hanging="180"/>
+      </w:pPr>
+    </w:lvl>
+    <w:lvl w:ilvl="6" w:tplc="1409000F" w:tentative="1">
+      <w:start w:val="1"/>
+      <w:numFmt w:val="decimal"/>
+      <w:lvlText w:val="%7."/>
+      <w:lvlJc w:val="left"/>
+      <w:pPr>
+        <w:ind w:left="5760" w:hanging="360"/>
+      </w:pPr>
+    </w:lvl>
+    <w:lvl w:ilvl="7" w:tplc="14090019" w:tentative="1">
+      <w:start w:val="1"/>
+      <w:numFmt w:val="lowerLetter"/>
+      <w:lvlText w:val="%8."/>
+      <w:lvlJc w:val="left"/>
+      <w:pPr>
+        <w:ind w:left="6480" w:hanging="360"/>
+      </w:pPr>
+    </w:lvl>
+    <w:lvl w:ilvl="8" w:tplc="1409001B" w:tentative="1">
+      <w:start w:val="1"/>
+      <w:numFmt w:val="lowerRoman"/>
+      <w:lvlText w:val="%9."/>
+      <w:lvlJc w:val="right"/>
+      <w:pPr>
+        <w:ind w:left="7200" w:hanging="180"/>
       </w:pPr>
     </w:lvl>
   </w:abstractNum>
@@ -2965,6 +2571,9 @@
   </w:num>
   <w:num w:numId="4">
     <w:abstractNumId w:val="1"/>
+  </w:num>
+  <w:num w:numId="5">
+    <w:abstractNumId w:val="4"/>
   </w:num>
 </w:numbering>
 </file>

</xml_diff>

<commit_message>
Grids bought into line with near scope
</commit_message>
<xml_diff>
--- a/ElderScrollsExplorer/ScrollsExplorer.docx
+++ b/ElderScrollsExplorer/ScrollsExplorer.docx
@@ -937,86 +937,178 @@
       <w:r>
         <w:t>S</w:t>
       </w:r>
+      <w:r>
+        <w:t>kyrim horse back</w:t>
+      </w:r>
+      <w:r>
+        <w:t xml:space="preserve">legs </w:t>
+      </w:r>
+      <w:r>
+        <w:t xml:space="preserve">kickout appear to be </w:t>
+      </w:r>
+      <w:r>
+        <w:t>gone (</w:t>
+      </w:r>
+      <w:r>
+        <w:t xml:space="preserve">blending related?) however one of </w:t>
+      </w:r>
+      <w:r>
+        <w:t>its</w:t>
+      </w:r>
+      <w:r>
+        <w:t xml:space="preserve"> bone is at 0,0,0 and a skin I attached</w:t>
+      </w:r>
+      <w:r>
+        <w:t xml:space="preserve"> (a saddle point in fact?</w:t>
+      </w:r>
+      <w:r>
+        <w:t>)</w:t>
+      </w:r>
+    </w:p>
+    <w:p>
+      <w:pPr>
+        <w:pStyle w:val="ListParagraph"/>
+        <w:numPr>
+          <w:ilvl w:val="0"/>
+          <w:numId w:val="1"/>
+        </w:numPr>
+        <w:spacing w:after="0"/>
+      </w:pPr>
+      <w:r>
+        <w:t>Horse head still appear on ground,I still get a flick from attached geomorphs</w:t>
+      </w:r>
+    </w:p>
+    <w:p>
+      <w:pPr>
+        <w:pStyle w:val="ListParagraph"/>
+        <w:numPr>
+          <w:ilvl w:val="0"/>
+          <w:numId w:val="1"/>
+        </w:numPr>
+        <w:spacing w:after="0"/>
+      </w:pPr>
+      <w:r>
+        <w:t>Head attachment sin oblivion are sideways</w:t>
+      </w:r>
+    </w:p>
+    <w:p>
+      <w:pPr>
+        <w:pStyle w:val="ListParagraph"/>
+        <w:numPr>
+          <w:ilvl w:val="0"/>
+          <w:numId w:val="1"/>
+        </w:numPr>
+        <w:spacing w:after="0"/>
+      </w:pPr>
+      <w:r>
+        <w:t>TES3 geomorph control from links should be easy to sort out??</w:t>
+      </w:r>
+    </w:p>
+    <w:p>
+      <w:pPr>
+        <w:pStyle w:val="ListParagraph"/>
+        <w:numPr>
+          <w:ilvl w:val="0"/>
+          <w:numId w:val="1"/>
+        </w:numPr>
+        <w:spacing w:after="0"/>
+      </w:pPr>
+      <w:r>
+        <w:t>Tes3 fallout and skyrim none has decent gear on people!</w:t>
+      </w:r>
+    </w:p>
+    <w:p>
+      <w:pPr>
+        <w:pStyle w:val="Heading4"/>
+      </w:pPr>
+      <w:r>
+        <w:t>Performance</w:t>
+      </w:r>
+    </w:p>
+    <w:p>
+      <w:pPr>
+        <w:pStyle w:val="ListParagraph"/>
+        <w:numPr>
+          <w:ilvl w:val="0"/>
+          <w:numId w:val="1"/>
+        </w:numPr>
+        <w:spacing w:after="0"/>
+      </w:pPr>
+      <w:r>
+        <w:t>I should use Stack alloc in any performant areas?? How would I know there is an object burn issue? How would I test speed improvement?</w:t>
+      </w:r>
+    </w:p>
+    <w:p>
+      <w:pPr>
+        <w:pStyle w:val="ListParagraph"/>
+        <w:numPr>
+          <w:ilvl w:val="0"/>
+          <w:numId w:val="1"/>
+        </w:numPr>
+        <w:spacing w:after="0"/>
+      </w:pPr>
+      <w:r>
+        <w:t>I have a bunch of setting on command line, and in LAND and GeometryTriShapes statics that need playing with and understanding</w:t>
+      </w:r>
+    </w:p>
+    <w:p>
+      <w:pPr>
+        <w:pStyle w:val="ListParagraph"/>
+        <w:numPr>
+          <w:ilvl w:val="0"/>
+          <w:numId w:val="1"/>
+        </w:numPr>
+        <w:spacing w:after="0"/>
+      </w:pPr>
+      <w:r>
+        <w:t>Is there any gain to be had by extracting bsa file so decompress is not required?</w:t>
+      </w:r>
+    </w:p>
+    <w:p>
+      <w:pPr>
+        <w:pStyle w:val="ListParagraph"/>
+        <w:numPr>
+          <w:ilvl w:val="0"/>
+          <w:numId w:val="1"/>
+        </w:numPr>
+        <w:spacing w:after="0"/>
+      </w:pPr>
+      <w:r>
+        <w:t>NIO file channels rock big time, can I use them to hand textures across to jogl?</w:t>
+      </w:r>
+      <w:r>
+        <w:t xml:space="preserve"> No because bsa archiveinputstream reads the data out and decompresses it, which means DDSImage has to use the non file channel map calls. Not however that flip no long gets called so the mapping system should work fine</w:t>
+      </w:r>
+      <w:r>
+        <w:t>. DDS texture loader is a bugger on row 91</w:t>
+      </w:r>
+    </w:p>
+    <w:p>
+      <w:pPr>
+        <w:pStyle w:val="ListParagraph"/>
+        <w:numPr>
+          <w:ilvl w:val="0"/>
+          <w:numId w:val="1"/>
+        </w:numPr>
+        <w:spacing w:after="0"/>
+      </w:pPr>
+      <w:r>
+        <w:lastRenderedPageBreak/>
+        <w:t>ByteBuffer allow a setting of endian ness and then they have a bunch of data getters, I wonder if nif file loading might be faster with mapp</w:t>
+      </w:r>
+      <w:r>
+        <w:t>ed</w:t>
+      </w:r>
+      <w:r>
+        <w:t>bytebuffers</w:t>
+      </w:r>
+      <w:r>
+        <w:t xml:space="preserve"> too</w:t>
+      </w:r>
       <w:bookmarkStart w:id="0" w:name="_GoBack"/>
       <w:bookmarkEnd w:id="0"/>
       <w:r>
-        <w:t>kyrim horse back</w:t>
-      </w:r>
-      <w:r>
-        <w:t xml:space="preserve">legs </w:t>
-      </w:r>
-      <w:r>
-        <w:t xml:space="preserve">kickout appear to be </w:t>
-      </w:r>
-      <w:r>
-        <w:t>gone (</w:t>
-      </w:r>
-      <w:r>
-        <w:t xml:space="preserve">blending related?) however one of </w:t>
-      </w:r>
-      <w:r>
-        <w:t>its</w:t>
-      </w:r>
-      <w:r>
-        <w:t xml:space="preserve"> bone is at 0,0,0 and a skin I attached</w:t>
-      </w:r>
-      <w:r>
-        <w:t xml:space="preserve"> (a saddle point in fact?</w:t>
-      </w:r>
-      <w:r>
-        <w:t>)</w:t>
-      </w:r>
-    </w:p>
-    <w:p>
-      <w:pPr>
-        <w:pStyle w:val="ListParagraph"/>
-        <w:numPr>
-          <w:ilvl w:val="0"/>
-          <w:numId w:val="1"/>
-        </w:numPr>
-        <w:spacing w:after="0"/>
-      </w:pPr>
-      <w:r>
-        <w:t>Horse head still appear on ground,I still get a flick from attached geomorphs</w:t>
-      </w:r>
-    </w:p>
-    <w:p>
-      <w:pPr>
-        <w:pStyle w:val="ListParagraph"/>
-        <w:numPr>
-          <w:ilvl w:val="0"/>
-          <w:numId w:val="1"/>
-        </w:numPr>
-        <w:spacing w:after="0"/>
-      </w:pPr>
-      <w:r>
-        <w:t>Head attachment sin oblivion are sideways</w:t>
-      </w:r>
-    </w:p>
-    <w:p>
-      <w:pPr>
-        <w:pStyle w:val="ListParagraph"/>
-        <w:numPr>
-          <w:ilvl w:val="0"/>
-          <w:numId w:val="1"/>
-        </w:numPr>
-        <w:spacing w:after="0"/>
-      </w:pPr>
-      <w:r>
-        <w:t>TES3 geomorph control from links should be easy to sort out??</w:t>
-      </w:r>
-    </w:p>
-    <w:p>
-      <w:pPr>
-        <w:pStyle w:val="ListParagraph"/>
-        <w:numPr>
-          <w:ilvl w:val="0"/>
-          <w:numId w:val="1"/>
-        </w:numPr>
-        <w:spacing w:after="0"/>
-      </w:pPr>
-      <w:r>
-        <w:t>Tes3 fallout and skyrim none has decent gear on people!</w:t>
+        <w:t>?</w:t>
       </w:r>
     </w:p>
     <w:p>
@@ -1024,53 +1116,6 @@
         <w:pStyle w:val="Heading4"/>
       </w:pPr>
       <w:r>
-        <w:t>Performance</w:t>
-      </w:r>
-    </w:p>
-    <w:p>
-      <w:pPr>
-        <w:pStyle w:val="ListParagraph"/>
-        <w:numPr>
-          <w:ilvl w:val="0"/>
-          <w:numId w:val="1"/>
-        </w:numPr>
-        <w:spacing w:after="0"/>
-      </w:pPr>
-      <w:r>
-        <w:t>I should use Stack alloc in any performant areas?? How would I know there is an object burn issue? How would I test speed improvement?</w:t>
-      </w:r>
-    </w:p>
-    <w:p>
-      <w:pPr>
-        <w:pStyle w:val="ListParagraph"/>
-        <w:numPr>
-          <w:ilvl w:val="0"/>
-          <w:numId w:val="1"/>
-        </w:numPr>
-        <w:spacing w:after="0"/>
-      </w:pPr>
-      <w:r>
-        <w:t>I have a bunch of setting on command line, and in LAND and GeometryTriShapes statics that need playing with and understanding</w:t>
-      </w:r>
-    </w:p>
-    <w:p>
-      <w:pPr>
-        <w:pStyle w:val="ListParagraph"/>
-        <w:numPr>
-          <w:ilvl w:val="0"/>
-          <w:numId w:val="1"/>
-        </w:numPr>
-        <w:spacing w:after="0"/>
-      </w:pPr>
-      <w:r>
-        <w:t>Is there any gain to be had by extracting bsa file so decompress is not required?</w:t>
-      </w:r>
-    </w:p>
-    <w:p>
-      <w:pPr>
-        <w:pStyle w:val="Heading4"/>
-      </w:pPr>
-      <w:r>
         <w:t>User Interface</w:t>
       </w:r>
     </w:p>
@@ -1097,7 +1142,6 @@
         <w:spacing w:after="0"/>
       </w:pPr>
       <w:r>
-        <w:lastRenderedPageBreak/>
         <w:t>I should move the “Info” crap from upper left to a proper nice looking bar at the top (or bottom)</w:t>
       </w:r>
     </w:p>
@@ -1417,6 +1461,7 @@
         <w:rPr>
           <w:rStyle w:val="Heading2Char"/>
         </w:rPr>
+        <w:lastRenderedPageBreak/>
         <w:t xml:space="preserve">ftp </w:t>
       </w:r>
       <w:r>
@@ -1991,7 +2036,6 @@
           <w:rFonts w:ascii="Calibri" w:eastAsia="Times New Roman" w:hAnsi="Calibri" w:cs="Times New Roman"/>
           <w:lang w:eastAsia="en-NZ"/>
         </w:rPr>
-        <w:lastRenderedPageBreak/>
         <w:t>Development</w:t>
       </w:r>
       <w:r>

</xml_diff>

<commit_message>
physics now loads file off teh dynamics thread non normalize quats are normalized during nif binding call
</commit_message>
<xml_diff>
--- a/ElderScrollsExplorer/ScrollsExplorer.docx
+++ b/ElderScrollsExplorer/ScrollsExplorer.docx
@@ -87,8 +87,6 @@
       <w:r>
         <w:t>Note think about mesh texture seperation</w:t>
       </w:r>
-      <w:bookmarkStart w:id="0" w:name="_GoBack"/>
-      <w:bookmarkEnd w:id="0"/>
     </w:p>
     <w:p>
       <w:pPr>
@@ -110,6 +108,9 @@
       <w:r>
         <w:t>NBStaticRigidBody has a major question in it about multiplying up to the root!</w:t>
       </w:r>
+      <w:r>
+        <w:t xml:space="preserve"> Also see thoguhts on performance below</w:t>
+      </w:r>
     </w:p>
     <w:p>
       <w:pPr>
@@ -211,10 +212,39 @@
         <w:spacing w:after="0"/>
       </w:pPr>
       <w:r>
-        <w:t>The physics synchronized calls now make the KCC pause on load of new land!</w:t>
-      </w:r>
-      <w:r>
-        <w:t xml:space="preserve"> Is this true recheck</w:t>
+        <w:t>PhysicsDynamics.addRECO is calling addChild to sc</w:t>
+      </w:r>
+      <w:r>
+        <w:t>e</w:t>
+      </w:r>
+      <w:r>
+        <w:t>ne gr</w:t>
+      </w:r>
+      <w:r>
+        <w:t>a</w:t>
+      </w:r>
+      <w:r>
+        <w:t>phs not in a behaviour! Could be t</w:t>
+      </w:r>
+      <w:r>
+        <w:t>r</w:t>
+      </w:r>
+      <w:r>
+        <w:t>o</w:t>
+      </w:r>
+      <w:r>
+        <w:t>u</w:t>
+      </w:r>
+      <w:r>
+        <w:t>ble</w:t>
+      </w:r>
+    </w:p>
+    <w:p>
+      <w:pPr>
+        <w:pStyle w:val="Heading4"/>
+      </w:pPr>
+      <w:r>
+        <w:t>Rendering</w:t>
       </w:r>
     </w:p>
     <w:p>
@@ -227,87 +257,19 @@
         <w:spacing w:after="0"/>
       </w:pPr>
       <w:r>
+        <w:t>I should improve nif display etc to take a source folder so it can be run on other computers in needed also the bsa extracted folder combo should</w:t>
+      </w:r>
+      <w:r>
         <w:t xml:space="preserve"> </w:t>
       </w:r>
       <w:r>
-        <w:t xml:space="preserve">I was going through and adding </w:t>
-      </w:r>
-      <w:r>
-        <w:rPr>
-          <w:rFonts w:ascii="Courier New" w:hAnsi="Courier New" w:cs="Courier New"/>
-          <w:color w:val="646464"/>
-          <w:sz w:val="24"/>
-          <w:szCs w:val="24"/>
-          <w:highlight w:val="blue"/>
-        </w:rPr>
-        <w:t>@SuppressWarnings</w:t>
-      </w:r>
-      <w:r>
-        <w:rPr>
-          <w:rFonts w:ascii="Courier New" w:hAnsi="Courier New" w:cs="Courier New"/>
-          <w:color w:val="000000"/>
-          <w:sz w:val="24"/>
-          <w:szCs w:val="24"/>
-          <w:highlight w:val="blue"/>
-        </w:rPr>
-        <w:t>({</w:t>
-      </w:r>
-      <w:r>
-        <w:rPr>
-          <w:rFonts w:ascii="Courier New" w:hAnsi="Courier New" w:cs="Courier New"/>
-          <w:color w:val="2A00FF"/>
-          <w:sz w:val="24"/>
-          <w:szCs w:val="24"/>
-          <w:highlight w:val="blue"/>
-        </w:rPr>
-        <w:t>"unchecked"</w:t>
-      </w:r>
-      <w:r>
-        <w:rPr>
-          <w:rFonts w:ascii="Courier New" w:hAnsi="Courier New" w:cs="Courier New"/>
-          <w:color w:val="000000"/>
-          <w:sz w:val="24"/>
-          <w:szCs w:val="24"/>
-          <w:highlight w:val="blue"/>
-        </w:rPr>
-        <w:t>,</w:t>
-      </w:r>
-      <w:r>
-        <w:rPr>
-          <w:rFonts w:ascii="Courier New" w:hAnsi="Courier New" w:cs="Courier New"/>
-          <w:color w:val="2A00FF"/>
-          <w:sz w:val="24"/>
-          <w:szCs w:val="24"/>
-          <w:highlight w:val="blue"/>
-        </w:rPr>
-        <w:t>"unused"</w:t>
-      </w:r>
-      <w:r>
-        <w:rPr>
-          <w:rFonts w:ascii="Courier New" w:hAnsi="Courier New" w:cs="Courier New"/>
-          <w:color w:val="000000"/>
-          <w:sz w:val="24"/>
-          <w:szCs w:val="24"/>
-          <w:highlight w:val="blue"/>
-        </w:rPr>
-        <w:t>})</w:t>
-      </w:r>
-      <w:r>
-        <w:rPr>
-          <w:rFonts w:ascii="Courier New" w:hAnsi="Courier New" w:cs="Courier New"/>
-          <w:color w:val="000000"/>
-          <w:sz w:val="24"/>
-          <w:szCs w:val="24"/>
-        </w:rPr>
-        <w:t xml:space="preserve"> to everything to supress warning from Jbullet1.1</w:t>
-      </w:r>
-    </w:p>
-    <w:p>
-      <w:pPr>
-        <w:pStyle w:val="Heading4"/>
-      </w:pPr>
-      <w:r>
-        <w:t>Rendering</w:t>
+        <w:t>be though</w:t>
+      </w:r>
+      <w:r>
+        <w:t>t</w:t>
+      </w:r>
+      <w:r>
+        <w:t xml:space="preserve"> about</w:t>
       </w:r>
     </w:p>
     <w:p>
@@ -320,19 +282,70 @@
         <w:spacing w:after="0"/>
       </w:pPr>
       <w:r>
-        <w:t>I should improve nif display etc to take a source folder so it can be run on other computers in needed also the bsa extracted folder combo should</w:t>
+        <w:t>I should fork java3d commit my updates and offer hharrision a pull request</w:t>
+      </w:r>
+    </w:p>
+    <w:p>
+      <w:pPr>
+        <w:pStyle w:val="ListParagraph"/>
+        <w:numPr>
+          <w:ilvl w:val="0"/>
+          <w:numId w:val="1"/>
+        </w:numPr>
+        <w:spacing w:after="0"/>
+      </w:pPr>
+      <w:r>
+        <w:t>Load shaders now they can be decompiled to glsl, but they are hard to find, so I need to work out the def</w:t>
+      </w:r>
+      <w:r>
+        <w:t>aults somehow (esm file perhaps for oblivion has heaps of them</w:t>
+      </w:r>
+      <w:r>
+        <w:t>)</w:t>
+      </w:r>
+    </w:p>
+    <w:p>
+      <w:pPr>
+        <w:pStyle w:val="ListParagraph"/>
+        <w:numPr>
+          <w:ilvl w:val="0"/>
+          <w:numId w:val="1"/>
+        </w:numPr>
+        <w:spacing w:after="0"/>
+      </w:pPr>
+      <w:r>
+        <w:t>Water not overriding colors for skyrim and fallout</w:t>
+      </w:r>
+      <w:r>
+        <w:t>, now fallout water is far t</w:t>
+      </w:r>
+      <w:r>
+        <w:t>o</w:t>
+      </w:r>
+      <w:r>
+        <w:t>o transparent!</w:t>
+      </w:r>
+    </w:p>
+    <w:p>
+      <w:pPr>
+        <w:pStyle w:val="ListParagraph"/>
+        <w:numPr>
+          <w:ilvl w:val="0"/>
+          <w:numId w:val="1"/>
+        </w:numPr>
+        <w:spacing w:after="0"/>
+      </w:pPr>
+      <w:r>
+        <w:t>Could water use the 0th row as the last row for vertex shaking to make perfect match ups? In the water.vert shader</w:t>
+      </w:r>
+      <w:r>
+        <w:t xml:space="preserve"> try to find a deterministic shader</w:t>
       </w:r>
       <w:r>
         <w:t xml:space="preserve"> </w:t>
       </w:r>
       <w:r>
-        <w:t>be though</w:t>
-      </w:r>
-      <w:r>
-        <w:t>t</w:t>
-      </w:r>
-      <w:r>
-        <w:t xml:space="preserve"> about</w:t>
+        <w:t>(current one looks deterministic to me but)</w:t>
       </w:r>
     </w:p>
     <w:p>
@@ -345,7 +358,13 @@
         <w:spacing w:after="0"/>
       </w:pPr>
       <w:r>
-        <w:t>I should fork java3d commit my updates and offer hharrision a pull request</w:t>
+        <w:t>JInternalFrames for DisplayDialog to allow them to show on a full screen without jumping back or being lost on mac.</w:t>
+      </w:r>
+      <w:r>
+        <w:t xml:space="preserve"> </w:t>
+      </w:r>
+      <w:r>
+        <w:t>The escape button exit should be on screen hud not popup because fullscreen and it don’t play nice</w:t>
       </w:r>
     </w:p>
     <w:p>
@@ -358,13 +377,7 @@
         <w:spacing w:after="0"/>
       </w:pPr>
       <w:r>
-        <w:t>Load shaders now they can be decompiled to glsl, but they are hard to find, so I need to work out the def</w:t>
-      </w:r>
-      <w:r>
-        <w:t>aults somehow (esm file perhaps for oblivion has heaps of them</w:t>
-      </w:r>
-      <w:r>
-        <w:t>)</w:t>
+        <w:t>When a card gives back 16bit depth buffer (ever?) must reduce front and back clip</w:t>
       </w:r>
     </w:p>
     <w:p>
@@ -377,16 +390,7 @@
         <w:spacing w:after="0"/>
       </w:pPr>
       <w:r>
-        <w:t>Water not overriding colors for skyrim and fallout</w:t>
-      </w:r>
-      <w:r>
-        <w:t>, now fallout water is far t</w:t>
-      </w:r>
-      <w:r>
-        <w:t>o</w:t>
-      </w:r>
-      <w:r>
-        <w:t>o transparent!</w:t>
+        <w:t>Distant textures appear to have black back in them again? In particular Fallout, notice yellow lines on road badly minify, and distant windmill by megaton front. Dds viewer does not show, must be appearance prob? But nifskope does show it too a bit</w:t>
       </w:r>
     </w:p>
     <w:p>
@@ -399,16 +403,65 @@
         <w:spacing w:after="0"/>
       </w:pPr>
       <w:r>
-        <w:t>Could water use the 0th row as the last row for vertex shaking to make perfect match ups? In the water.vert shader</w:t>
-      </w:r>
-      <w:r>
-        <w:t xml:space="preserve"> try to find a deterministic shader</w:t>
-      </w:r>
-      <w:r>
+        <w:t>The gross lods are lit up more than the close ones? Check material light values for land and lods</w:t>
+      </w:r>
+    </w:p>
+    <w:p>
+      <w:pPr>
+        <w:pStyle w:val="ListParagraph"/>
+        <w:numPr>
+          <w:ilvl w:val="0"/>
+          <w:numId w:val="1"/>
+        </w:numPr>
+        <w:spacing w:after="0"/>
+      </w:pPr>
+      <w:r>
+        <w:t>LANDFar should be used by tes3 lod system as a lod builder with reduce of 4</w:t>
+      </w:r>
+      <w:r>
+        <w:t>, in fact the far system should probably use</w:t>
+      </w:r>
+      <w:r>
+        <w:t xml:space="preserve"> distance vs</w:t>
+      </w:r>
+      <w:r>
+        <w:t xml:space="preserve"> size to determine what’s loaded too perhaps</w:t>
+      </w:r>
+    </w:p>
+    <w:p>
+      <w:pPr>
+        <w:pStyle w:val="ListParagraph"/>
+        <w:numPr>
+          <w:ilvl w:val="0"/>
+          <w:numId w:val="1"/>
+        </w:numPr>
+        <w:spacing w:after="0" w:line="240" w:lineRule="auto"/>
+        <w:rPr>
+          <w:rFonts w:ascii="Calibri" w:eastAsia="Times New Roman" w:hAnsi="Calibri" w:cs="Times New Roman"/>
+          <w:lang w:val="en-US" w:eastAsia="en-NZ"/>
+        </w:rPr>
+      </w:pPr>
+      <w:r>
+        <w:rPr>
+          <w:rFonts w:ascii="Calibri" w:eastAsia="Times New Roman" w:hAnsi="Calibri" w:cs="Times New Roman"/>
+          <w:lang w:val="en-US" w:eastAsia="en-NZ"/>
+        </w:rPr>
+        <w:lastRenderedPageBreak/>
+        <w:t>Varying lod fader needs knots/frames system because close  things don’t need check often either, in fact lod fader is a fixed 5 frames so not easy to correct</w:t>
+      </w:r>
+      <w:r>
+        <w:rPr>
+          <w:rFonts w:ascii="Calibri" w:eastAsia="Times New Roman" w:hAnsi="Calibri" w:cs="Times New Roman"/>
+          <w:lang w:val="en-US" w:eastAsia="en-NZ"/>
+        </w:rPr>
         <w:t xml:space="preserve"> </w:t>
       </w:r>
       <w:r>
-        <w:t>(current one looks deterministic to me but)</w:t>
+        <w:rPr>
+          <w:rFonts w:ascii="Calibri" w:eastAsia="Times New Roman" w:hAnsi="Calibri" w:cs="Times New Roman"/>
+          <w:lang w:val="en-US" w:eastAsia="en-NZ"/>
+        </w:rPr>
+        <w:t xml:space="preserve"> </w:t>
       </w:r>
     </w:p>
     <w:p>
@@ -418,16 +471,32 @@
           <w:ilvl w:val="0"/>
           <w:numId w:val="1"/>
         </w:numPr>
-        <w:spacing w:after="0"/>
-      </w:pPr>
-      <w:r>
-        <w:t>JInternalFrames for DisplayDialog to allow them to show on a full screen without jumping back or being lost on mac.</w:t>
-      </w:r>
-      <w:r>
-        <w:t xml:space="preserve"> </w:t>
-      </w:r>
-      <w:r>
-        <w:t>The escape button exit should be on screen hud not popup because fullscreen and it don’t play nice</w:t>
+        <w:spacing w:after="0" w:line="240" w:lineRule="auto"/>
+        <w:rPr>
+          <w:rFonts w:ascii="Calibri" w:eastAsia="Times New Roman" w:hAnsi="Calibri" w:cs="Times New Roman"/>
+          <w:lang w:val="en-US" w:eastAsia="en-NZ"/>
+        </w:rPr>
+      </w:pPr>
+      <w:r>
+        <w:rPr>
+          <w:rFonts w:ascii="Calibri" w:eastAsia="Times New Roman" w:hAnsi="Calibri" w:cs="Times New Roman"/>
+          <w:lang w:val="en-US" w:eastAsia="en-NZ"/>
+        </w:rPr>
+        <w:t>Fustum clipped animations al</w:t>
+      </w:r>
+      <w:r>
+        <w:rPr>
+          <w:rFonts w:ascii="Calibri" w:eastAsia="Times New Roman" w:hAnsi="Calibri" w:cs="Times New Roman"/>
+          <w:lang w:val="en-US" w:eastAsia="en-NZ"/>
+        </w:rPr>
+        <w:t>l</w:t>
+      </w:r>
+      <w:r>
+        <w:rPr>
+          <w:rFonts w:ascii="Calibri" w:eastAsia="Times New Roman" w:hAnsi="Calibri" w:cs="Times New Roman"/>
+          <w:lang w:val="en-US" w:eastAsia="en-NZ"/>
+        </w:rPr>
+        <w:t>ows horse to stop whilst on screen.</w:t>
       </w:r>
     </w:p>
     <w:p>
@@ -437,138 +506,6 @@
           <w:ilvl w:val="0"/>
           <w:numId w:val="1"/>
         </w:numPr>
-        <w:spacing w:after="0"/>
-      </w:pPr>
-      <w:r>
-        <w:t>When a card gives back 16bit depth buffer (ever?) must reduce front and back clip</w:t>
-      </w:r>
-    </w:p>
-    <w:p>
-      <w:pPr>
-        <w:pStyle w:val="ListParagraph"/>
-        <w:numPr>
-          <w:ilvl w:val="0"/>
-          <w:numId w:val="1"/>
-        </w:numPr>
-        <w:spacing w:after="0"/>
-      </w:pPr>
-      <w:r>
-        <w:t>Distant textures appear to have black back in them again? In particular Fallout, notice yellow lines on road badly minify, and distant windmill by megaton front. Dds viewer does not show, must be appearance prob? But nifskope does show it too a bit</w:t>
-      </w:r>
-    </w:p>
-    <w:p>
-      <w:pPr>
-        <w:pStyle w:val="ListParagraph"/>
-        <w:numPr>
-          <w:ilvl w:val="0"/>
-          <w:numId w:val="1"/>
-        </w:numPr>
-        <w:spacing w:after="0"/>
-      </w:pPr>
-      <w:r>
-        <w:t>The gross lods are lit up more than the close ones? Check material light values for land and lods</w:t>
-      </w:r>
-    </w:p>
-    <w:p>
-      <w:pPr>
-        <w:pStyle w:val="ListParagraph"/>
-        <w:numPr>
-          <w:ilvl w:val="0"/>
-          <w:numId w:val="1"/>
-        </w:numPr>
-        <w:spacing w:after="0"/>
-      </w:pPr>
-      <w:r>
-        <w:lastRenderedPageBreak/>
-        <w:t>LANDFar should be used by tes3 lod system as a lod builder with reduce of 4</w:t>
-      </w:r>
-      <w:r>
-        <w:t>, in fact the far system should probably use</w:t>
-      </w:r>
-      <w:r>
-        <w:t xml:space="preserve"> distance vs</w:t>
-      </w:r>
-      <w:r>
-        <w:t xml:space="preserve"> size to determine what’s loaded too perhaps</w:t>
-      </w:r>
-    </w:p>
-    <w:p>
-      <w:pPr>
-        <w:pStyle w:val="ListParagraph"/>
-        <w:numPr>
-          <w:ilvl w:val="0"/>
-          <w:numId w:val="1"/>
-        </w:numPr>
-        <w:spacing w:after="0" w:line="240" w:lineRule="auto"/>
-        <w:rPr>
-          <w:rFonts w:ascii="Calibri" w:eastAsia="Times New Roman" w:hAnsi="Calibri" w:cs="Times New Roman"/>
-          <w:lang w:val="en-US" w:eastAsia="en-NZ"/>
-        </w:rPr>
-      </w:pPr>
-      <w:r>
-        <w:rPr>
-          <w:rFonts w:ascii="Calibri" w:eastAsia="Times New Roman" w:hAnsi="Calibri" w:cs="Times New Roman"/>
-          <w:lang w:val="en-US" w:eastAsia="en-NZ"/>
-        </w:rPr>
-        <w:t>Varying lod fader needs knots/frames system because close  things don’t need check often either, in fact lod fader is a fixed 5 frames so not easy to correct</w:t>
-      </w:r>
-      <w:r>
-        <w:rPr>
-          <w:rFonts w:ascii="Calibri" w:eastAsia="Times New Roman" w:hAnsi="Calibri" w:cs="Times New Roman"/>
-          <w:lang w:val="en-US" w:eastAsia="en-NZ"/>
-        </w:rPr>
-        <w:t xml:space="preserve"> </w:t>
-      </w:r>
-      <w:r>
-        <w:rPr>
-          <w:rFonts w:ascii="Calibri" w:eastAsia="Times New Roman" w:hAnsi="Calibri" w:cs="Times New Roman"/>
-          <w:lang w:val="en-US" w:eastAsia="en-NZ"/>
-        </w:rPr>
-        <w:t xml:space="preserve"> </w:t>
-      </w:r>
-    </w:p>
-    <w:p>
-      <w:pPr>
-        <w:pStyle w:val="ListParagraph"/>
-        <w:numPr>
-          <w:ilvl w:val="0"/>
-          <w:numId w:val="1"/>
-        </w:numPr>
-        <w:spacing w:after="0" w:line="240" w:lineRule="auto"/>
-        <w:rPr>
-          <w:rFonts w:ascii="Calibri" w:eastAsia="Times New Roman" w:hAnsi="Calibri" w:cs="Times New Roman"/>
-          <w:lang w:val="en-US" w:eastAsia="en-NZ"/>
-        </w:rPr>
-      </w:pPr>
-      <w:r>
-        <w:rPr>
-          <w:rFonts w:ascii="Calibri" w:eastAsia="Times New Roman" w:hAnsi="Calibri" w:cs="Times New Roman"/>
-          <w:lang w:val="en-US" w:eastAsia="en-NZ"/>
-        </w:rPr>
-        <w:t>Fustum clipped animations al</w:t>
-      </w:r>
-      <w:r>
-        <w:rPr>
-          <w:rFonts w:ascii="Calibri" w:eastAsia="Times New Roman" w:hAnsi="Calibri" w:cs="Times New Roman"/>
-          <w:lang w:val="en-US" w:eastAsia="en-NZ"/>
-        </w:rPr>
-        <w:t>l</w:t>
-      </w:r>
-      <w:r>
-        <w:rPr>
-          <w:rFonts w:ascii="Calibri" w:eastAsia="Times New Roman" w:hAnsi="Calibri" w:cs="Times New Roman"/>
-          <w:lang w:val="en-US" w:eastAsia="en-NZ"/>
-        </w:rPr>
-        <w:t>ows horse to stop whilst on screen.</w:t>
-      </w:r>
-    </w:p>
-    <w:p>
-      <w:pPr>
-        <w:pStyle w:val="ListParagraph"/>
-        <w:numPr>
-          <w:ilvl w:val="0"/>
-          <w:numId w:val="1"/>
-        </w:numPr>
         <w:spacing w:after="0" w:line="240" w:lineRule="auto"/>
         <w:rPr>
           <w:rFonts w:ascii="Calibri" w:eastAsia="Times New Roman" w:hAnsi="Calibri" w:cs="Times New Roman"/>
@@ -581,6 +518,27 @@
           <w:lang w:val="en-US" w:eastAsia="en-NZ"/>
         </w:rPr>
         <w:t>TES3 head go missing (e.g. cliff racer) possibly from bounds setting, test out auto bounds and see diff</w:t>
+      </w:r>
+      <w:r>
+        <w:rPr>
+          <w:rFonts w:ascii="Calibri" w:eastAsia="Times New Roman" w:hAnsi="Calibri" w:cs="Times New Roman"/>
+          <w:lang w:val="en-US" w:eastAsia="en-NZ"/>
+        </w:rPr>
+        <w:t xml:space="preserve">, I could auto bounds (cost?) and then extend my </w:t>
+      </w:r>
+      <w:r>
+        <w:rPr>
+          <w:rFonts w:ascii="Calibri" w:eastAsia="Times New Roman" w:hAnsi="Calibri" w:cs="Times New Roman"/>
+          <w:lang w:val="en-US" w:eastAsia="en-NZ"/>
+        </w:rPr>
+        <w:t>cache</w:t>
+      </w:r>
+      <w:r>
+        <w:rPr>
+          <w:rFonts w:ascii="Calibri" w:eastAsia="Times New Roman" w:hAnsi="Calibri" w:cs="Times New Roman"/>
+          <w:lang w:val="en-US" w:eastAsia="en-NZ"/>
+        </w:rPr>
+        <w:t xml:space="preserve"> system moreso</w:t>
       </w:r>
     </w:p>
     <w:p>
@@ -752,7 +710,21 @@
           <w:rFonts w:ascii="Calibri" w:eastAsia="Times New Roman" w:hAnsi="Calibri" w:cs="Times New Roman"/>
           <w:lang w:val="en-US" w:eastAsia="en-NZ"/>
         </w:rPr>
-        <w:t>Blended skeletons are WAaay broken, see alpha=1f; in the code</w:t>
+        <w:t>Blended skeletons are W</w:t>
+      </w:r>
+      <w:r>
+        <w:rPr>
+          <w:rFonts w:ascii="Calibri" w:eastAsia="Times New Roman" w:hAnsi="Calibri" w:cs="Times New Roman"/>
+          <w:lang w:val="en-US" w:eastAsia="en-NZ"/>
+        </w:rPr>
+        <w:t>a</w:t>
+      </w:r>
+      <w:r>
+        <w:rPr>
+          <w:rFonts w:ascii="Calibri" w:eastAsia="Times New Roman" w:hAnsi="Calibri" w:cs="Times New Roman"/>
+          <w:lang w:val="en-US" w:eastAsia="en-NZ"/>
+        </w:rPr>
+        <w:t>aay broken, see alpha=1f; in the code</w:t>
       </w:r>
     </w:p>
     <w:p>
@@ -899,7 +871,21 @@
           <w:rFonts w:ascii="Calibri" w:eastAsia="Times New Roman" w:hAnsi="Calibri" w:cs="Times New Roman"/>
           <w:lang w:val="en-US" w:eastAsia="en-NZ"/>
         </w:rPr>
-        <w:t>, check on this now perhaps they do infact?</w:t>
+        <w:t xml:space="preserve">, check on this now perhaps they do </w:t>
+      </w:r>
+      <w:r>
+        <w:rPr>
+          <w:rFonts w:ascii="Calibri" w:eastAsia="Times New Roman" w:hAnsi="Calibri" w:cs="Times New Roman"/>
+          <w:lang w:val="en-US" w:eastAsia="en-NZ"/>
+        </w:rPr>
+        <w:t>in fact</w:t>
+      </w:r>
+      <w:r>
+        <w:rPr>
+          <w:rFonts w:ascii="Calibri" w:eastAsia="Times New Roman" w:hAnsi="Calibri" w:cs="Times New Roman"/>
+          <w:lang w:val="en-US" w:eastAsia="en-NZ"/>
+        </w:rPr>
+        <w:t>?</w:t>
       </w:r>
     </w:p>
     <w:p>
@@ -971,7 +957,10 @@
         <w:t>its</w:t>
       </w:r>
       <w:r>
-        <w:t xml:space="preserve"> bone is at 0,0,0 and a skin I attached</w:t>
+        <w:t xml:space="preserve"> bone is at 0,0,0 and a skin is</w:t>
+      </w:r>
+      <w:r>
+        <w:t xml:space="preserve"> attached</w:t>
       </w:r>
       <w:r>
         <w:t xml:space="preserve"> (a saddle point in fact?</w:t>
@@ -990,7 +979,13 @@
         <w:spacing w:after="0"/>
       </w:pPr>
       <w:r>
-        <w:t>Horse head still appear on ground,I still get a flick from attached geomorphs</w:t>
+        <w:t xml:space="preserve">Horse head still appear on </w:t>
+      </w:r>
+      <w:r>
+        <w:t>ground, I</w:t>
+      </w:r>
+      <w:r>
+        <w:t xml:space="preserve"> still get a flick from attached geomorphs</w:t>
       </w:r>
     </w:p>
     <w:p>
@@ -1003,7 +998,19 @@
         <w:spacing w:after="0"/>
       </w:pPr>
       <w:r>
-        <w:t>Head attachment sin oblivion are sideways</w:t>
+        <w:t>Head attachment</w:t>
+      </w:r>
+      <w:r>
+        <w:t>s</w:t>
+      </w:r>
+      <w:r>
+        <w:t xml:space="preserve"> </w:t>
+      </w:r>
+      <w:r>
+        <w:t>in oblivion are sideways</w:t>
+      </w:r>
+      <w:r>
+        <w:t xml:space="preserve"> (hats and hair)</w:t>
       </w:r>
     </w:p>
     <w:p>
@@ -1029,7 +1036,16 @@
         <w:spacing w:after="0"/>
       </w:pPr>
       <w:r>
-        <w:t>Tes3 fallout and skyrim none has decent gear on people!</w:t>
+        <w:t>Tes3 fallout and skyrim has</w:t>
+      </w:r>
+      <w:r>
+        <w:t xml:space="preserve"> a bit of</w:t>
+      </w:r>
+      <w:r>
+        <w:t xml:space="preserve"> decent gear on people!</w:t>
+      </w:r>
+      <w:r>
+        <w:t xml:space="preserve"> Get CREA templates working</w:t>
       </w:r>
     </w:p>
     <w:p>
@@ -1076,7 +1092,27 @@
         <w:spacing w:after="0"/>
       </w:pPr>
       <w:r>
-        <w:t>Is there any gain to be had by extracting bsa file so decompress is not required?</w:t>
+        <w:t>ByteBuffer allow a setting of endian ness and then they have a bunch of data getters, I wonder if nif file loading might be faster with mapp</w:t>
+      </w:r>
+      <w:r>
+        <w:t>ed</w:t>
+      </w:r>
+      <w:r>
+        <w:t>bytebuffers</w:t>
+      </w:r>
+      <w:r>
+        <w:t xml:space="preserve"> too</w:t>
+      </w:r>
+      <w:r>
+        <w:t>?</w:t>
+      </w:r>
+    </w:p>
+    <w:p>
+      <w:pPr>
+        <w:pStyle w:val="Heading4"/>
+      </w:pPr>
+      <w:r>
+        <w:t>User Interface</w:t>
       </w:r>
     </w:p>
     <w:p>
@@ -1089,13 +1125,7 @@
         <w:spacing w:after="0"/>
       </w:pPr>
       <w:r>
-        <w:t>NIO file channels rock big time, can I use them to hand textures across to jogl?</w:t>
-      </w:r>
-      <w:r>
-        <w:t xml:space="preserve"> No because bsa archiveinputstream reads the data out and decompresses it, which means DDSImage has to use the non file channel map calls. Not however that flip no long gets called so the mapping system should work fine</w:t>
-      </w:r>
-      <w:r>
-        <w:t>. DDS texture loader is a bugger on row 91</w:t>
+        <w:t>If no folders set the help pops up, but the modal file setting dialog pops up on top of it, a bit crappy</w:t>
       </w:r>
     </w:p>
     <w:p>
@@ -1108,28 +1138,21 @@
         <w:spacing w:after="0"/>
       </w:pPr>
       <w:r>
+        <w:t>I should move the “Info” crap from upper left to a proper nice looking bar at the top (or bottom)</w:t>
+      </w:r>
+    </w:p>
+    <w:p>
+      <w:pPr>
+        <w:pStyle w:val="ListParagraph"/>
+        <w:numPr>
+          <w:ilvl w:val="0"/>
+          <w:numId w:val="1"/>
+        </w:numPr>
+        <w:spacing w:after="0"/>
+      </w:pPr>
+      <w:r>
         <w:lastRenderedPageBreak/>
-        <w:t>ByteBuffer allow a setting of endian ness and then they have a bunch of data getters, I wonder if nif file loading might be faster with mapp</w:t>
-      </w:r>
-      <w:r>
-        <w:t>ed</w:t>
-      </w:r>
-      <w:r>
-        <w:t>bytebuffers</w:t>
-      </w:r>
-      <w:r>
-        <w:t xml:space="preserve"> too</w:t>
-      </w:r>
-      <w:r>
-        <w:t>?</w:t>
-      </w:r>
-    </w:p>
-    <w:p>
-      <w:pPr>
-        <w:pStyle w:val="Heading4"/>
-      </w:pPr>
-      <w:r>
-        <w:t>User Interface</w:t>
+        <w:t>Definitely write more in the user guide</w:t>
       </w:r>
     </w:p>
     <w:p>
@@ -1139,221 +1162,198 @@
           <w:ilvl w:val="0"/>
           <w:numId w:val="1"/>
         </w:numPr>
-        <w:spacing w:after="0"/>
-      </w:pPr>
-      <w:r>
-        <w:t>If no folders set the help pops up, but the modal file setting dialog pops up on top of it, a bit crappy</w:t>
-      </w:r>
-    </w:p>
-    <w:p>
-      <w:pPr>
-        <w:pStyle w:val="ListParagraph"/>
-        <w:numPr>
-          <w:ilvl w:val="0"/>
-          <w:numId w:val="1"/>
-        </w:numPr>
-        <w:spacing w:after="0"/>
-      </w:pPr>
-      <w:r>
-        <w:t>I should move the “Info” crap from upper left to a proper nice looking bar at the top (or bottom)</w:t>
-      </w:r>
-    </w:p>
-    <w:p>
-      <w:pPr>
-        <w:pStyle w:val="ListParagraph"/>
-        <w:numPr>
-          <w:ilvl w:val="0"/>
-          <w:numId w:val="1"/>
-        </w:numPr>
-        <w:spacing w:after="0"/>
-      </w:pPr>
-      <w:r>
-        <w:t>Definitely write more in the user guide</w:t>
-      </w:r>
-    </w:p>
-    <w:p>
-      <w:pPr>
-        <w:pStyle w:val="Heading4"/>
-      </w:pPr>
-      <w:r>
-        <w:t>Config</w:t>
-      </w:r>
-    </w:p>
-    <w:p>
-      <w:pPr>
-        <w:pStyle w:val="ListParagraph"/>
-        <w:numPr>
-          <w:ilvl w:val="0"/>
-          <w:numId w:val="6"/>
-        </w:numPr>
-        <w:spacing w:after="0"/>
-      </w:pPr>
-      <w:r>
-        <w:t>Need to remove all prefs usage for PropertyLoader, like Dune</w:t>
-      </w:r>
-      <w:r>
-        <w:t xml:space="preserve"> </w:t>
-      </w:r>
-    </w:p>
-    <w:p>
-      <w:pPr>
-        <w:pStyle w:val="ListParagraph"/>
-        <w:numPr>
-          <w:ilvl w:val="0"/>
-          <w:numId w:val="6"/>
-        </w:numPr>
-        <w:spacing w:after="0"/>
-      </w:pPr>
-      <w:r>
-        <w:t>The config loader, properties loader and prefs loader system should be bought together into a mega loader, with order of load, and command line loader</w:t>
-      </w:r>
-      <w:r>
-        <w:t xml:space="preserve"> </w:t>
-      </w:r>
-      <w:r>
-        <w:t>notice the config an property loader are 2 different things one is semi permanent (config.ini) and lives next to game fiels, one is more fluid and live under user data area</w:t>
-      </w:r>
-    </w:p>
-    <w:p>
-      <w:pPr>
-        <w:pStyle w:val="ListParagraph"/>
-        <w:numPr>
-          <w:ilvl w:val="0"/>
-          <w:numId w:val="6"/>
-        </w:numPr>
-        <w:spacing w:after="0"/>
-      </w:pPr>
-    </w:p>
-    <w:p>
-      <w:pPr>
-        <w:pStyle w:val="Heading4"/>
-      </w:pPr>
-      <w:r>
-        <w:t>Sound</w:t>
-      </w:r>
-    </w:p>
-    <w:p>
-      <w:pPr>
-        <w:pStyle w:val="ListParagraph"/>
-        <w:numPr>
-          <w:ilvl w:val="0"/>
-          <w:numId w:val="6"/>
-        </w:numPr>
-        <w:spacing w:after="0"/>
-      </w:pPr>
-      <w:r>
-        <w:t>Sounds in fallout produce errors, J3dSOUN and nifcharacter</w:t>
-      </w:r>
-    </w:p>
-    <w:p>
-      <w:pPr>
-        <w:pStyle w:val="Heading4"/>
-      </w:pPr>
-      <w:r>
-        <w:t>Input/Output</w:t>
-      </w:r>
-    </w:p>
-    <w:p>
-      <w:pPr>
-        <w:pStyle w:val="ListParagraph"/>
-        <w:numPr>
-          <w:ilvl w:val="0"/>
-          <w:numId w:val="4"/>
-        </w:numPr>
-        <w:spacing w:after="0"/>
-      </w:pPr>
-      <w:r>
-        <w:t>I should change ftp across to org.apache.commons.net.ftp.FTPClient</w:t>
-      </w:r>
-    </w:p>
-    <w:p>
-      <w:pPr>
-        <w:pStyle w:val="ListParagraph"/>
-        <w:numPr>
-          <w:ilvl w:val="0"/>
-          <w:numId w:val="4"/>
-        </w:numPr>
-        <w:spacing w:after="0"/>
-      </w:pPr>
-      <w:r>
-        <w:t>http://commons.apache.org/proper/commons-net/</w:t>
-      </w:r>
-    </w:p>
-    <w:p>
-      <w:pPr>
-        <w:pStyle w:val="ListParagraph"/>
-        <w:numPr>
-          <w:ilvl w:val="0"/>
-          <w:numId w:val="4"/>
-        </w:numPr>
-        <w:spacing w:after="0"/>
-      </w:pPr>
-      <w:r>
-        <w:t>Ftp download appears to lock up after a successful download sometimes</w:t>
-      </w:r>
-    </w:p>
-    <w:p>
-      <w:pPr>
-        <w:pStyle w:val="ListParagraph"/>
-        <w:numPr>
-          <w:ilvl w:val="0"/>
-          <w:numId w:val="4"/>
-        </w:numPr>
-        <w:spacing w:after="0"/>
-      </w:pPr>
-      <w:r>
-        <w:t>ftp = new FTPClient(FTP_HOST_NAME);</w:t>
-      </w:r>
-      <w:r>
-        <w:t xml:space="preserve"> definitely locks up! I can still make ftped files overlarge by pressing cancel somehow. dud file downloads cause havoc all round, must try more cancel resume to see if it can be sorted out</w:t>
-      </w:r>
-    </w:p>
-    <w:p>
-      <w:pPr>
-        <w:pStyle w:val="ListParagraph"/>
-        <w:spacing w:after="0" w:line="240" w:lineRule="auto"/>
-        <w:rPr>
-          <w:rFonts w:ascii="Calibri" w:eastAsia="Times New Roman" w:hAnsi="Calibri" w:cs="Times New Roman"/>
-          <w:lang w:val="en-US" w:eastAsia="en-NZ"/>
-        </w:rPr>
-      </w:pPr>
-    </w:p>
-    <w:p>
-      <w:pPr>
-        <w:pStyle w:val="Heading1"/>
-      </w:pPr>
-      <w:r>
-        <w:t>Other Notes</w:t>
-      </w:r>
-    </w:p>
-    <w:p>
-      <w:pPr>
-        <w:pStyle w:val="Heading2"/>
-      </w:pPr>
-      <w:r>
-        <w:t>Performance</w:t>
-      </w:r>
-    </w:p>
-    <w:p>
-      <w:pPr>
         <w:autoSpaceDE w:val="0"/>
         <w:autoSpaceDN w:val="0"/>
         <w:adjustRightInd w:val="0"/>
         <w:spacing w:after="0" w:line="240" w:lineRule="auto"/>
-        <w:rPr>
-          <w:rFonts w:ascii="Courier New" w:hAnsi="Courier New" w:cs="Courier New"/>
-          <w:sz w:val="24"/>
-          <w:szCs w:val="24"/>
-        </w:rPr>
-      </w:pPr>
-      <w:r>
-        <w:rPr>
-          <w:rFonts w:ascii="Courier New" w:hAnsi="Courier New" w:cs="Courier New"/>
-          <w:color w:val="3F5FBF"/>
-          <w:sz w:val="24"/>
-          <w:szCs w:val="24"/>
-        </w:rPr>
+      </w:pPr>
+      <w:r>
+        <w:t>I need to put a load screen up between cells and disable input should be a work of a moment</w:t>
+      </w:r>
+    </w:p>
+    <w:p>
+      <w:pPr>
+        <w:pStyle w:val="ListParagraph"/>
+        <w:numPr>
+          <w:ilvl w:val="0"/>
+          <w:numId w:val="1"/>
+        </w:numPr>
+        <w:spacing w:after="0"/>
+      </w:pPr>
+    </w:p>
+    <w:p>
+      <w:pPr>
+        <w:pStyle w:val="Heading4"/>
+      </w:pPr>
+      <w:r>
+        <w:t>Config</w:t>
+      </w:r>
+    </w:p>
+    <w:p>
+      <w:pPr>
+        <w:pStyle w:val="ListParagraph"/>
+        <w:numPr>
+          <w:ilvl w:val="0"/>
+          <w:numId w:val="6"/>
+        </w:numPr>
+        <w:spacing w:after="0"/>
+      </w:pPr>
+      <w:r>
+        <w:t>Need to remove all prefs usage for PropertyLoader, like Dune</w:t>
+      </w:r>
+      <w:r>
         <w:t xml:space="preserve"> </w:t>
+      </w:r>
+    </w:p>
+    <w:p>
+      <w:pPr>
+        <w:pStyle w:val="ListParagraph"/>
+        <w:numPr>
+          <w:ilvl w:val="0"/>
+          <w:numId w:val="6"/>
+        </w:numPr>
+        <w:spacing w:after="0"/>
+      </w:pPr>
+      <w:r>
+        <w:t>The config loader, properties loader and prefs loader system should be bought together into a mega loader, with order of load, and command line loader</w:t>
+      </w:r>
+      <w:r>
+        <w:t xml:space="preserve"> </w:t>
+      </w:r>
+      <w:r>
+        <w:t>notice the config an property loader are 2 different things one is semi</w:t>
+      </w:r>
+      <w:r>
+        <w:t>-</w:t>
+      </w:r>
+      <w:r>
+        <w:t xml:space="preserve">permanent (config.ini) and lives next to game </w:t>
+      </w:r>
+      <w:r>
+        <w:t>files</w:t>
+      </w:r>
+      <w:r>
+        <w:t>, one is more fluid and live under user data area</w:t>
+      </w:r>
+    </w:p>
+    <w:p>
+      <w:pPr>
+        <w:pStyle w:val="ListParagraph"/>
+        <w:numPr>
+          <w:ilvl w:val="0"/>
+          <w:numId w:val="6"/>
+        </w:numPr>
+        <w:spacing w:after="0"/>
+      </w:pPr>
+    </w:p>
+    <w:p>
+      <w:pPr>
+        <w:pStyle w:val="Heading4"/>
+      </w:pPr>
+      <w:r>
+        <w:t>Sound</w:t>
+      </w:r>
+    </w:p>
+    <w:p>
+      <w:pPr>
+        <w:pStyle w:val="ListParagraph"/>
+        <w:numPr>
+          <w:ilvl w:val="0"/>
+          <w:numId w:val="6"/>
+        </w:numPr>
+        <w:spacing w:after="0"/>
+      </w:pPr>
+      <w:r>
+        <w:t>Sounds in fallout produce errors, J3dSOUN and nifcharacter</w:t>
+      </w:r>
+    </w:p>
+    <w:p>
+      <w:pPr>
+        <w:pStyle w:val="Heading4"/>
+      </w:pPr>
+      <w:r>
+        <w:t>Input/Output</w:t>
+      </w:r>
+    </w:p>
+    <w:p>
+      <w:pPr>
+        <w:pStyle w:val="ListParagraph"/>
+        <w:numPr>
+          <w:ilvl w:val="0"/>
+          <w:numId w:val="4"/>
+        </w:numPr>
+        <w:spacing w:after="0"/>
+      </w:pPr>
+      <w:r>
+        <w:t>I should change ftp across to org.apache.commons.net.ftp.FTPClient</w:t>
+      </w:r>
+    </w:p>
+    <w:p>
+      <w:pPr>
+        <w:pStyle w:val="ListParagraph"/>
+        <w:numPr>
+          <w:ilvl w:val="0"/>
+          <w:numId w:val="4"/>
+        </w:numPr>
+        <w:spacing w:after="0"/>
+      </w:pPr>
+      <w:r>
+        <w:t>http://commons.apache.org/proper/commons-net/</w:t>
+      </w:r>
+    </w:p>
+    <w:p>
+      <w:pPr>
+        <w:pStyle w:val="ListParagraph"/>
+        <w:numPr>
+          <w:ilvl w:val="0"/>
+          <w:numId w:val="4"/>
+        </w:numPr>
+        <w:spacing w:after="0"/>
+      </w:pPr>
+      <w:r>
+        <w:t>Ftp download appears to lock up after a successful download sometimes</w:t>
+      </w:r>
+    </w:p>
+    <w:p>
+      <w:pPr>
+        <w:pStyle w:val="ListParagraph"/>
+        <w:numPr>
+          <w:ilvl w:val="0"/>
+          <w:numId w:val="4"/>
+        </w:numPr>
+        <w:spacing w:after="0"/>
+      </w:pPr>
+      <w:r>
+        <w:t>ftp = new FTPClient(FTP_HOST_NAME);</w:t>
+      </w:r>
+      <w:r>
+        <w:t xml:space="preserve"> definitely locks up! I can still make ftped files overlarge by pressing cancel somehow. dud file downloads cause havoc all round, must try more cancel resume to see if it can be sorted out</w:t>
+      </w:r>
+    </w:p>
+    <w:p>
+      <w:pPr>
+        <w:pStyle w:val="ListParagraph"/>
+        <w:spacing w:after="0" w:line="240" w:lineRule="auto"/>
+        <w:rPr>
+          <w:rFonts w:ascii="Calibri" w:eastAsia="Times New Roman" w:hAnsi="Calibri" w:cs="Times New Roman"/>
+          <w:lang w:val="en-US" w:eastAsia="en-NZ"/>
+        </w:rPr>
+      </w:pPr>
+    </w:p>
+    <w:p>
+      <w:pPr>
+        <w:pStyle w:val="Heading1"/>
+      </w:pPr>
+      <w:r>
+        <w:t>Other Notes</w:t>
+      </w:r>
+    </w:p>
+    <w:p>
+      <w:pPr>
+        <w:pStyle w:val="Heading2"/>
+      </w:pPr>
+      <w:r>
+        <w:t>Performance</w:t>
       </w:r>
     </w:p>
     <w:p>
@@ -1375,7 +1375,7 @@
           <w:sz w:val="24"/>
           <w:szCs w:val="24"/>
         </w:rPr>
-        <w:t xml:space="preserve">  Put a check on a 2k users count and see what the hell it is (see if obliv has any too)</w:t>
+        <w:t xml:space="preserve"> </w:t>
       </w:r>
     </w:p>
     <w:p>
@@ -1399,6 +1399,141 @@
         </w:rPr>
         <w:t xml:space="preserve">  </w:t>
       </w:r>
+      <w:r>
+        <w:rPr>
+          <w:rFonts w:ascii="Courier New" w:hAnsi="Courier New" w:cs="Courier New"/>
+          <w:color w:val="3F5FBF"/>
+          <w:sz w:val="24"/>
+          <w:szCs w:val="24"/>
+        </w:rPr>
+        <w:t>I p</w:t>
+      </w:r>
+      <w:r>
+        <w:rPr>
+          <w:rFonts w:ascii="Courier New" w:hAnsi="Courier New" w:cs="Courier New"/>
+          <w:color w:val="3F5FBF"/>
+          <w:sz w:val="24"/>
+          <w:szCs w:val="24"/>
+        </w:rPr>
+        <w:t xml:space="preserve">ut a check on a 2k users count and </w:t>
+      </w:r>
+      <w:r>
+        <w:rPr>
+          <w:rFonts w:ascii="Courier New" w:hAnsi="Courier New" w:cs="Courier New"/>
+          <w:color w:val="3F5FBF"/>
+          <w:sz w:val="24"/>
+          <w:szCs w:val="24"/>
+        </w:rPr>
+        <w:t>saw</w:t>
+      </w:r>
+      <w:r>
+        <w:rPr>
+          <w:rFonts w:ascii="Courier New" w:hAnsi="Courier New" w:cs="Courier New"/>
+          <w:color w:val="3F5FBF"/>
+          <w:sz w:val="24"/>
+          <w:szCs w:val="24"/>
+        </w:rPr>
+        <w:t xml:space="preserve"> what it </w:t>
+      </w:r>
+      <w:r>
+        <w:rPr>
+          <w:rFonts w:ascii="Courier New" w:hAnsi="Courier New" w:cs="Courier New"/>
+          <w:color w:val="3F5FBF"/>
+          <w:sz w:val="24"/>
+          <w:szCs w:val="24"/>
+        </w:rPr>
+        <w:t>wa</w:t>
+      </w:r>
+      <w:r>
+        <w:rPr>
+          <w:rFonts w:ascii="Courier New" w:hAnsi="Courier New" w:cs="Courier New"/>
+          <w:color w:val="3F5FBF"/>
+          <w:sz w:val="24"/>
+          <w:szCs w:val="24"/>
+        </w:rPr>
+        <w:t xml:space="preserve">s </w:t>
+      </w:r>
+      <w:r>
+        <w:rPr>
+          <w:rFonts w:ascii="Courier New" w:hAnsi="Courier New" w:cs="Courier New"/>
+          <w:color w:val="3F5FBF"/>
+          <w:sz w:val="24"/>
+          <w:szCs w:val="24"/>
+        </w:rPr>
+        <w:t>,i</w:t>
+      </w:r>
+      <w:r>
+        <w:rPr>
+          <w:rFonts w:ascii="Courier New" w:hAnsi="Courier New" w:cs="Courier New"/>
+          <w:color w:val="3F5FBF"/>
+          <w:sz w:val="24"/>
+          <w:szCs w:val="24"/>
+        </w:rPr>
+        <w:t xml:space="preserve">t turns out it was a wildly reused material (from J3dLAND) so reproducing the bug </w:t>
+      </w:r>
+      <w:r>
+        <w:rPr>
+          <w:rFonts w:ascii="Courier New" w:hAnsi="Courier New" w:cs="Courier New"/>
+          <w:color w:val="3F5FBF"/>
+          <w:sz w:val="24"/>
+          <w:szCs w:val="24"/>
+        </w:rPr>
+        <w:t>(ArrayList-BalancedArrayList)</w:t>
+      </w:r>
+      <w:r>
+        <w:rPr>
+          <w:rFonts w:ascii="Courier New" w:hAnsi="Courier New" w:cs="Courier New"/>
+          <w:color w:val="3F5FBF"/>
+          <w:sz w:val="24"/>
+          <w:szCs w:val="24"/>
+        </w:rPr>
+        <w:t xml:space="preserve"> </w:t>
+      </w:r>
+      <w:r>
+        <w:rPr>
+          <w:rFonts w:ascii="Courier New" w:hAnsi="Courier New" w:cs="Courier New"/>
+          <w:color w:val="3F5FBF"/>
+          <w:sz w:val="24"/>
+          <w:szCs w:val="24"/>
+        </w:rPr>
+        <w:t xml:space="preserve">is trivial, just create 10000 shapes with one </w:t>
+      </w:r>
+      <w:r>
+        <w:rPr>
+          <w:rFonts w:ascii="Courier New" w:hAnsi="Courier New" w:cs="Courier New"/>
+          <w:color w:val="3F5FBF"/>
+          <w:sz w:val="24"/>
+          <w:szCs w:val="24"/>
+        </w:rPr>
+        <w:t>s</w:t>
+      </w:r>
+      <w:r>
+        <w:rPr>
+          <w:rFonts w:ascii="Courier New" w:hAnsi="Courier New" w:cs="Courier New"/>
+          <w:color w:val="3F5FBF"/>
+          <w:sz w:val="24"/>
+          <w:szCs w:val="24"/>
+        </w:rPr>
+        <w:t>tatic mater</w:t>
+      </w:r>
+      <w:r>
+        <w:rPr>
+          <w:rFonts w:ascii="Courier New" w:hAnsi="Courier New" w:cs="Courier New"/>
+          <w:color w:val="3F5FBF"/>
+          <w:sz w:val="24"/>
+          <w:szCs w:val="24"/>
+        </w:rPr>
+        <w:t>i</w:t>
+      </w:r>
+      <w:r>
+        <w:rPr>
+          <w:rFonts w:ascii="Courier New" w:hAnsi="Courier New" w:cs="Courier New"/>
+          <w:color w:val="3F5FBF"/>
+          <w:sz w:val="24"/>
+          <w:szCs w:val="24"/>
+        </w:rPr>
+        <w:t>al</w:t>
+      </w:r>
     </w:p>
     <w:p>
       <w:pPr>
@@ -1419,7 +1554,7 @@
           <w:sz w:val="24"/>
           <w:szCs w:val="24"/>
         </w:rPr>
-        <w:t xml:space="preserve">  Investigate RenderBin.nodeComponentList and other arraylists</w:t>
+        <w:t xml:space="preserve">  </w:t>
       </w:r>
     </w:p>
     <w:p>
@@ -1441,7 +1576,7 @@
           <w:sz w:val="24"/>
           <w:szCs w:val="24"/>
         </w:rPr>
-        <w:t xml:space="preserve">  </w:t>
+        <w:t xml:space="preserve">  Investigate RenderBin.nodeComponentList and other arraylists</w:t>
       </w:r>
     </w:p>
     <w:p>
@@ -1463,7 +1598,7 @@
           <w:sz w:val="24"/>
           <w:szCs w:val="24"/>
         </w:rPr>
-        <w:t xml:space="preserve">  multiple bsas with compression for morrowind</w:t>
+        <w:t xml:space="preserve">  </w:t>
       </w:r>
     </w:p>
     <w:p>
@@ -1487,6 +1622,33 @@
         </w:rPr>
         <w:t xml:space="preserve">  </w:t>
       </w:r>
+      <w:r>
+        <w:rPr>
+          <w:rFonts w:ascii="Courier New" w:hAnsi="Courier New" w:cs="Courier New"/>
+          <w:color w:val="3F5FBF"/>
+          <w:sz w:val="24"/>
+          <w:szCs w:val="24"/>
+        </w:rPr>
+        <w:t>Multiple</w:t>
+      </w:r>
+      <w:r>
+        <w:rPr>
+          <w:rFonts w:ascii="Courier New" w:hAnsi="Courier New" w:cs="Courier New"/>
+          <w:color w:val="3F5FBF"/>
+          <w:sz w:val="24"/>
+          <w:szCs w:val="24"/>
+        </w:rPr>
+        <w:t xml:space="preserve"> bsas with compression for morrowind</w:t>
+      </w:r>
+      <w:r>
+        <w:rPr>
+          <w:rFonts w:ascii="Courier New" w:hAnsi="Courier New" w:cs="Courier New"/>
+          <w:color w:val="3F5FBF"/>
+          <w:sz w:val="24"/>
+          <w:szCs w:val="24"/>
+        </w:rPr>
+        <w:t xml:space="preserve"> – I think decompression time is not a problem, recalling also the requirement to get disk activity done well away from the java3d render thread</w:t>
+      </w:r>
     </w:p>
     <w:p>
       <w:pPr>
@@ -1507,7 +1669,7 @@
           <w:sz w:val="24"/>
           <w:szCs w:val="24"/>
         </w:rPr>
-        <w:t xml:space="preserve">  BG compliing might cause trouble testing BG as super of reoinst note also using detachable cap</w:t>
+        <w:t xml:space="preserve">  </w:t>
       </w:r>
     </w:p>
     <w:p>
@@ -1529,7 +1691,43 @@
           <w:sz w:val="24"/>
           <w:szCs w:val="24"/>
         </w:rPr>
-        <w:t xml:space="preserve">  tried app.setCap to make it non static in LAND no diff (didn't do fars though?)</w:t>
+        <w:t xml:space="preserve">  BG </w:t>
+      </w:r>
+      <w:r>
+        <w:rPr>
+          <w:rFonts w:ascii="Courier New" w:hAnsi="Courier New" w:cs="Courier New"/>
+          <w:color w:val="3F5FBF"/>
+          <w:sz w:val="24"/>
+          <w:szCs w:val="24"/>
+        </w:rPr>
+        <w:t>compiling</w:t>
+      </w:r>
+      <w:r>
+        <w:rPr>
+          <w:rFonts w:ascii="Courier New" w:hAnsi="Courier New" w:cs="Courier New"/>
+          <w:color w:val="3F5FBF"/>
+          <w:sz w:val="24"/>
+          <w:szCs w:val="24"/>
+        </w:rPr>
+        <w:t xml:space="preserve"> might cause trouble testing BG as super of re</w:t>
+      </w:r>
+      <w:r>
+        <w:rPr>
+          <w:rFonts w:ascii="Courier New" w:hAnsi="Courier New" w:cs="Courier New"/>
+          <w:color w:val="3F5FBF"/>
+          <w:sz w:val="24"/>
+          <w:szCs w:val="24"/>
+        </w:rPr>
+        <w:t>c</w:t>
+      </w:r>
+      <w:r>
+        <w:rPr>
+          <w:rFonts w:ascii="Courier New" w:hAnsi="Courier New" w:cs="Courier New"/>
+          <w:color w:val="3F5FBF"/>
+          <w:sz w:val="24"/>
+          <w:szCs w:val="24"/>
+        </w:rPr>
+        <w:t>oinst note also using detachable cap</w:t>
       </w:r>
     </w:p>
     <w:p>
@@ -1540,18 +1738,19 @@
         <w:spacing w:after="0" w:line="240" w:lineRule="auto"/>
         <w:rPr>
           <w:rFonts w:ascii="Courier New" w:hAnsi="Courier New" w:cs="Courier New"/>
-          <w:sz w:val="24"/>
-          <w:szCs w:val="24"/>
-        </w:rPr>
-      </w:pPr>
-      <w:r>
-        <w:rPr>
-          <w:rFonts w:ascii="Courier New" w:hAnsi="Courier New" w:cs="Courier New"/>
-          <w:color w:val="3F5FBF"/>
-          <w:sz w:val="24"/>
-          <w:szCs w:val="24"/>
-        </w:rPr>
-        <w:t xml:space="preserve">  </w:t>
+          <w:color w:val="3F5FBF"/>
+          <w:sz w:val="24"/>
+          <w:szCs w:val="24"/>
+        </w:rPr>
+      </w:pPr>
+      <w:r>
+        <w:rPr>
+          <w:rFonts w:ascii="Courier New" w:hAnsi="Courier New" w:cs="Courier New"/>
+          <w:color w:val="3F5FBF"/>
+          <w:sz w:val="24"/>
+          <w:szCs w:val="24"/>
+        </w:rPr>
+        <w:t xml:space="preserve">  tried app.setCap to make it non static in LAND </w:t>
       </w:r>
     </w:p>
     <w:p>
@@ -1573,7 +1772,7 @@
           <w:sz w:val="24"/>
           <w:szCs w:val="24"/>
         </w:rPr>
-        <w:t xml:space="preserve">  I could have a thread per grid loading up given I have structure thread</w:t>
+        <w:t>both attempts to force less compiling result in a slight decrease in fps</w:t>
       </w:r>
     </w:p>
     <w:p>
@@ -1595,7 +1794,6 @@
           <w:sz w:val="24"/>
           <w:szCs w:val="24"/>
         </w:rPr>
-        <w:lastRenderedPageBreak/>
         <w:t xml:space="preserve">  </w:t>
       </w:r>
     </w:p>
@@ -1618,7 +1816,8 @@
           <w:sz w:val="24"/>
           <w:szCs w:val="24"/>
         </w:rPr>
-        <w:t xml:space="preserve">  Need to do more profiling with morrowind, biggest structure pause of anyone</w:t>
+        <w:lastRenderedPageBreak/>
+        <w:t xml:space="preserve">  I could have a thread per grid loading up given I have structure thread</w:t>
       </w:r>
     </w:p>
     <w:p>
@@ -1662,7 +1861,7 @@
           <w:sz w:val="24"/>
           <w:szCs w:val="24"/>
         </w:rPr>
-        <w:t xml:space="preserve">  physics is pausing more than it should on cell load? why, I feel it should only stutter as much as structure </w:t>
+        <w:t xml:space="preserve">  Need to do more profiling with morrowind, biggest structure pause of anyone</w:t>
       </w:r>
     </w:p>
     <w:p>
@@ -1684,7 +1883,7 @@
           <w:sz w:val="24"/>
           <w:szCs w:val="24"/>
         </w:rPr>
-        <w:t xml:space="preserve">  behavior lags, as it's on a seperate thread, but rememeb it has transform listeners transformgroup suck, perhaps</w:t>
+        <w:t xml:space="preserve">  </w:t>
       </w:r>
     </w:p>
     <w:p>
@@ -1695,18 +1894,100 @@
         <w:spacing w:after="0" w:line="240" w:lineRule="auto"/>
         <w:rPr>
           <w:rFonts w:ascii="Courier New" w:hAnsi="Courier New" w:cs="Courier New"/>
-          <w:sz w:val="24"/>
-          <w:szCs w:val="24"/>
-        </w:rPr>
-      </w:pPr>
-      <w:r>
-        <w:rPr>
-          <w:rFonts w:ascii="Courier New" w:hAnsi="Courier New" w:cs="Courier New"/>
-          <w:color w:val="3F5FBF"/>
-          <w:sz w:val="24"/>
-          <w:szCs w:val="24"/>
-        </w:rPr>
-        <w:t xml:space="preserve">  it should use the transfromcache(the cache should have a changed bool too)</w:t>
+          <w:color w:val="3F5FBF"/>
+          <w:sz w:val="24"/>
+          <w:szCs w:val="24"/>
+        </w:rPr>
+      </w:pPr>
+      <w:r>
+        <w:rPr>
+          <w:rFonts w:ascii="Courier New" w:hAnsi="Courier New" w:cs="Courier New"/>
+          <w:color w:val="3F5FBF"/>
+          <w:sz w:val="24"/>
+          <w:szCs w:val="24"/>
+        </w:rPr>
+        <w:t xml:space="preserve">  </w:t>
+      </w:r>
+      <w:r>
+        <w:rPr>
+          <w:rFonts w:ascii="Courier New" w:hAnsi="Courier New" w:cs="Courier New"/>
+          <w:color w:val="3F5FBF"/>
+          <w:sz w:val="24"/>
+          <w:szCs w:val="24"/>
+        </w:rPr>
+        <w:t>Physics</w:t>
+      </w:r>
+      <w:r>
+        <w:rPr>
+          <w:rFonts w:ascii="Courier New" w:hAnsi="Courier New" w:cs="Courier New"/>
+          <w:color w:val="3F5FBF"/>
+          <w:sz w:val="24"/>
+          <w:szCs w:val="24"/>
+        </w:rPr>
+        <w:t xml:space="preserve"> is pausing more </w:t>
+      </w:r>
+      <w:r>
+        <w:rPr>
+          <w:rFonts w:ascii="Courier New" w:hAnsi="Courier New" w:cs="Courier New"/>
+          <w:color w:val="3F5FBF"/>
+          <w:sz w:val="24"/>
+          <w:szCs w:val="24"/>
+        </w:rPr>
+        <w:t xml:space="preserve">than it should on cell load? </w:t>
+      </w:r>
+      <w:r>
+        <w:rPr>
+          <w:rFonts w:ascii="Courier New" w:hAnsi="Courier New" w:cs="Courier New"/>
+          <w:color w:val="3F5FBF"/>
+          <w:sz w:val="24"/>
+          <w:szCs w:val="24"/>
+        </w:rPr>
+        <w:t xml:space="preserve">I feel it should only stutter as much as structure </w:t>
+      </w:r>
+      <w:r>
+        <w:rPr>
+          <w:rFonts w:ascii="Courier New" w:hAnsi="Courier New" w:cs="Courier New"/>
+          <w:color w:val="3F5FBF"/>
+          <w:sz w:val="24"/>
+          <w:szCs w:val="24"/>
+        </w:rPr>
+        <w:t>behaviour</w:t>
+      </w:r>
+      <w:r>
+        <w:rPr>
+          <w:rFonts w:ascii="Courier New" w:hAnsi="Courier New" w:cs="Courier New"/>
+          <w:color w:val="3F5FBF"/>
+          <w:sz w:val="24"/>
+          <w:szCs w:val="24"/>
+        </w:rPr>
+        <w:t xml:space="preserve"> lags, as it's on a </w:t>
+      </w:r>
+      <w:r>
+        <w:rPr>
+          <w:rFonts w:ascii="Courier New" w:hAnsi="Courier New" w:cs="Courier New"/>
+          <w:color w:val="3F5FBF"/>
+          <w:sz w:val="24"/>
+          <w:szCs w:val="24"/>
+        </w:rPr>
+        <w:t>separate</w:t>
+      </w:r>
+      <w:r>
+        <w:rPr>
+          <w:rFonts w:ascii="Courier New" w:hAnsi="Courier New" w:cs="Courier New"/>
+          <w:color w:val="3F5FBF"/>
+          <w:sz w:val="24"/>
+          <w:szCs w:val="24"/>
+        </w:rPr>
+        <w:t xml:space="preserve"> thread, </w:t>
+      </w:r>
+      <w:r>
+        <w:rPr>
+          <w:rFonts w:ascii="Courier New" w:hAnsi="Courier New" w:cs="Courier New"/>
+          <w:color w:val="3F5FBF"/>
+          <w:sz w:val="24"/>
+          <w:szCs w:val="24"/>
+        </w:rPr>
+        <w:t>the thread view very clearly shows the physic pause and what’s live during it</w:t>
       </w:r>
     </w:p>
     <w:p>
@@ -1717,18 +1998,91 @@
         <w:spacing w:after="0" w:line="240" w:lineRule="auto"/>
         <w:rPr>
           <w:rFonts w:ascii="Courier New" w:hAnsi="Courier New" w:cs="Courier New"/>
-          <w:sz w:val="24"/>
-          <w:szCs w:val="24"/>
-        </w:rPr>
-      </w:pPr>
-      <w:r>
-        <w:rPr>
-          <w:rFonts w:ascii="Courier New" w:hAnsi="Courier New" w:cs="Courier New"/>
-          <w:color w:val="3F5FBF"/>
-          <w:sz w:val="24"/>
-          <w:szCs w:val="24"/>
-        </w:rPr>
-        <w:t xml:space="preserve">  </w:t>
+          <w:color w:val="3F5FBF"/>
+          <w:sz w:val="24"/>
+          <w:szCs w:val="24"/>
+        </w:rPr>
+      </w:pPr>
+      <w:r>
+        <w:rPr>
+          <w:rFonts w:ascii="Courier New" w:hAnsi="Courier New" w:cs="Courier New"/>
+          <w:color w:val="3F5FBF"/>
+          <w:sz w:val="24"/>
+          <w:szCs w:val="24"/>
+        </w:rPr>
+        <w:t>Also</w:t>
+      </w:r>
+      <w:r>
+        <w:rPr>
+          <w:rFonts w:ascii="Courier New" w:hAnsi="Courier New" w:cs="Courier New"/>
+          <w:color w:val="3F5FBF"/>
+          <w:sz w:val="24"/>
+          <w:szCs w:val="24"/>
+        </w:rPr>
+        <w:t xml:space="preserve"> </w:t>
+      </w:r>
+      <w:r>
+        <w:rPr>
+          <w:rFonts w:ascii="Courier New" w:hAnsi="Courier New" w:cs="Courier New"/>
+          <w:color w:val="3F5FBF"/>
+          <w:sz w:val="24"/>
+          <w:szCs w:val="24"/>
+        </w:rPr>
+        <w:t>remember</w:t>
+      </w:r>
+      <w:r>
+        <w:rPr>
+          <w:rFonts w:ascii="Courier New" w:hAnsi="Courier New" w:cs="Courier New"/>
+          <w:color w:val="3F5FBF"/>
+          <w:sz w:val="24"/>
+          <w:szCs w:val="24"/>
+        </w:rPr>
+        <w:t xml:space="preserve"> </w:t>
+      </w:r>
+      <w:r>
+        <w:rPr>
+          <w:rFonts w:ascii="Courier New" w:hAnsi="Courier New" w:cs="Courier New"/>
+          <w:color w:val="3F5FBF"/>
+          <w:sz w:val="24"/>
+          <w:szCs w:val="24"/>
+        </w:rPr>
+        <w:t>physics</w:t>
+      </w:r>
+      <w:r>
+        <w:rPr>
+          <w:rFonts w:ascii="Courier New" w:hAnsi="Courier New" w:cs="Courier New"/>
+          <w:color w:val="3F5FBF"/>
+          <w:sz w:val="24"/>
+          <w:szCs w:val="24"/>
+        </w:rPr>
+        <w:t xml:space="preserve"> has transform listeners </w:t>
+      </w:r>
+      <w:r>
+        <w:rPr>
+          <w:rFonts w:ascii="Courier New" w:hAnsi="Courier New" w:cs="Courier New"/>
+          <w:color w:val="3F5FBF"/>
+          <w:sz w:val="24"/>
+          <w:szCs w:val="24"/>
+        </w:rPr>
+        <w:t xml:space="preserve">and </w:t>
+      </w:r>
+      <w:r>
+        <w:rPr>
+          <w:rFonts w:ascii="Courier New" w:hAnsi="Courier New" w:cs="Courier New"/>
+          <w:color w:val="3F5FBF"/>
+          <w:sz w:val="24"/>
+          <w:szCs w:val="24"/>
+        </w:rPr>
+        <w:t>transformgroup suck, perhaps it should use the transfromcache(the cache should have a changed bool too)</w:t>
+      </w:r>
+      <w:r>
+        <w:rPr>
+          <w:rFonts w:ascii="Courier New" w:hAnsi="Courier New" w:cs="Courier New"/>
+          <w:color w:val="3F5FBF"/>
+          <w:sz w:val="24"/>
+          <w:szCs w:val="24"/>
+        </w:rPr>
+        <w:t xml:space="preserve"> in NifTransformGroup</w:t>
       </w:r>
     </w:p>
     <w:p>
@@ -1739,18 +2093,57 @@
         <w:spacing w:after="0" w:line="240" w:lineRule="auto"/>
         <w:rPr>
           <w:rFonts w:ascii="Courier New" w:hAnsi="Courier New" w:cs="Courier New"/>
-          <w:sz w:val="24"/>
-          <w:szCs w:val="24"/>
-        </w:rPr>
-      </w:pPr>
-      <w:r>
-        <w:rPr>
-          <w:rFonts w:ascii="Courier New" w:hAnsi="Courier New" w:cs="Courier New"/>
-          <w:color w:val="3F5FBF"/>
-          <w:sz w:val="24"/>
-          <w:szCs w:val="24"/>
-        </w:rPr>
-        <w:t xml:space="preserve">  I need to recheck mappbytebuffers for texture, see if they push the load time to the strucutre update behavce (I think so)</w:t>
+          <w:color w:val="3F5FBF"/>
+          <w:sz w:val="24"/>
+          <w:szCs w:val="24"/>
+        </w:rPr>
+      </w:pPr>
+      <w:r>
+        <w:rPr>
+          <w:rFonts w:ascii="Courier New" w:hAnsi="Courier New" w:cs="Courier New"/>
+          <w:color w:val="3F5FBF"/>
+          <w:sz w:val="24"/>
+          <w:szCs w:val="24"/>
+        </w:rPr>
+        <w:t xml:space="preserve">Physics was loading model from file on a physics tick, this has been changed to load NifModels </w:t>
+      </w:r>
+      <w:r>
+        <w:rPr>
+          <w:rFonts w:ascii="Courier New" w:hAnsi="Courier New" w:cs="Courier New"/>
+          <w:color w:val="3F5FBF"/>
+          <w:sz w:val="24"/>
+          <w:szCs w:val="24"/>
+        </w:rPr>
+        <w:t>(</w:t>
+      </w:r>
+      <w:r>
+        <w:rPr>
+          <w:rFonts w:ascii="Courier New" w:hAnsi="Courier New" w:cs="Courier New"/>
+          <w:color w:val="3F5FBF"/>
+          <w:sz w:val="24"/>
+          <w:szCs w:val="24"/>
+        </w:rPr>
+        <w:t>on</w:t>
+      </w:r>
+      <w:bookmarkStart w:id="0" w:name="_GoBack"/>
+      <w:bookmarkEnd w:id="0"/>
+      <w:r>
+        <w:rPr>
+          <w:rFonts w:ascii="Courier New" w:hAnsi="Courier New" w:cs="Courier New"/>
+          <w:color w:val="3F5FBF"/>
+          <w:sz w:val="24"/>
+          <w:szCs w:val="24"/>
+        </w:rPr>
+        <w:t xml:space="preserve"> calling thread) </w:t>
+      </w:r>
+      <w:r>
+        <w:rPr>
+          <w:rFonts w:ascii="Courier New" w:hAnsi="Courier New" w:cs="Courier New"/>
+          <w:color w:val="3F5FBF"/>
+          <w:sz w:val="24"/>
+          <w:szCs w:val="24"/>
+        </w:rPr>
+        <w:t>totally then just attach them on a physics tick</w:t>
       </w:r>
     </w:p>
     <w:p>
@@ -1765,15 +2158,6 @@
           <w:szCs w:val="24"/>
         </w:rPr>
       </w:pPr>
-      <w:r>
-        <w:rPr>
-          <w:rFonts w:ascii="Courier New" w:hAnsi="Courier New" w:cs="Courier New"/>
-          <w:color w:val="3F5FBF"/>
-          <w:sz w:val="24"/>
-          <w:szCs w:val="24"/>
-        </w:rPr>
-        <w:t xml:space="preserve">  </w:t>
-      </w:r>
     </w:p>
     <w:p>
       <w:pPr>
@@ -1794,7 +2178,7 @@
           <w:sz w:val="24"/>
           <w:szCs w:val="24"/>
         </w:rPr>
-        <w:t xml:space="preserve">  If not how do they affect things if at all?</w:t>
+        <w:t xml:space="preserve">  </w:t>
       </w:r>
     </w:p>
     <w:p>
@@ -1816,7 +2200,61 @@
           <w:sz w:val="24"/>
           <w:szCs w:val="24"/>
         </w:rPr>
-        <w:t xml:space="preserve">  </w:t>
+        <w:t xml:space="preserve">  I need to recheck mapp</w:t>
+      </w:r>
+      <w:r>
+        <w:rPr>
+          <w:rFonts w:ascii="Courier New" w:hAnsi="Courier New" w:cs="Courier New"/>
+          <w:color w:val="3F5FBF"/>
+          <w:sz w:val="24"/>
+          <w:szCs w:val="24"/>
+        </w:rPr>
+        <w:t>ed</w:t>
+      </w:r>
+      <w:r>
+        <w:rPr>
+          <w:rFonts w:ascii="Courier New" w:hAnsi="Courier New" w:cs="Courier New"/>
+          <w:color w:val="3F5FBF"/>
+          <w:sz w:val="24"/>
+          <w:szCs w:val="24"/>
+        </w:rPr>
+        <w:t xml:space="preserve">bytebuffers for texture, see if they push the load time to the </w:t>
+      </w:r>
+      <w:r>
+        <w:rPr>
+          <w:rFonts w:ascii="Courier New" w:hAnsi="Courier New" w:cs="Courier New"/>
+          <w:color w:val="3F5FBF"/>
+          <w:sz w:val="24"/>
+          <w:szCs w:val="24"/>
+        </w:rPr>
+        <w:t>structure</w:t>
+      </w:r>
+      <w:r>
+        <w:rPr>
+          <w:rFonts w:ascii="Courier New" w:hAnsi="Courier New" w:cs="Courier New"/>
+          <w:color w:val="3F5FBF"/>
+          <w:sz w:val="24"/>
+          <w:szCs w:val="24"/>
+        </w:rPr>
+        <w:t xml:space="preserve"> update </w:t>
+      </w:r>
+      <w:r>
+        <w:rPr>
+          <w:rFonts w:ascii="Courier New" w:hAnsi="Courier New" w:cs="Courier New"/>
+          <w:color w:val="3F5FBF"/>
+          <w:sz w:val="24"/>
+          <w:szCs w:val="24"/>
+        </w:rPr>
+        <w:t>behave</w:t>
+      </w:r>
+      <w:r>
+        <w:rPr>
+          <w:rFonts w:ascii="Courier New" w:hAnsi="Courier New" w:cs="Courier New"/>
+          <w:color w:val="3F5FBF"/>
+          <w:sz w:val="24"/>
+          <w:szCs w:val="24"/>
+        </w:rPr>
+        <w:t xml:space="preserve"> (I think so)  </w:t>
       </w:r>
     </w:p>
     <w:p>
@@ -1838,7 +2276,7 @@
           <w:sz w:val="24"/>
           <w:szCs w:val="24"/>
         </w:rPr>
-        <w:t xml:space="preserve">  I should write this all up in the docs about performance</w:t>
+        <w:t xml:space="preserve">  If not how do they affect things if at all?</w:t>
       </w:r>
     </w:p>
     <w:p>
@@ -1849,18 +2287,19 @@
         <w:spacing w:after="0" w:line="240" w:lineRule="auto"/>
         <w:rPr>
           <w:rFonts w:ascii="Courier New" w:hAnsi="Courier New" w:cs="Courier New"/>
-          <w:sz w:val="24"/>
-          <w:szCs w:val="24"/>
-        </w:rPr>
-      </w:pPr>
-      <w:r>
-        <w:rPr>
-          <w:rFonts w:ascii="Courier New" w:hAnsi="Courier New" w:cs="Courier New"/>
-          <w:color w:val="3F5FBF"/>
-          <w:sz w:val="24"/>
-          <w:szCs w:val="24"/>
-        </w:rPr>
-        <w:t xml:space="preserve">  FPS, memory usage, cell load/unload times etc</w:t>
+          <w:color w:val="3F5FBF"/>
+          <w:sz w:val="24"/>
+          <w:szCs w:val="24"/>
+        </w:rPr>
+      </w:pPr>
+      <w:r>
+        <w:rPr>
+          <w:rFonts w:ascii="Courier New" w:hAnsi="Courier New" w:cs="Courier New"/>
+          <w:color w:val="3F5FBF"/>
+          <w:sz w:val="24"/>
+          <w:szCs w:val="24"/>
+        </w:rPr>
+        <w:t xml:space="preserve">  </w:t>
       </w:r>
     </w:p>
     <w:p>
@@ -1875,15 +2314,6 @@
           <w:szCs w:val="24"/>
         </w:rPr>
       </w:pPr>
-      <w:r>
-        <w:rPr>
-          <w:rFonts w:ascii="Courier New" w:hAnsi="Courier New" w:cs="Courier New"/>
-          <w:color w:val="3F5FBF"/>
-          <w:sz w:val="24"/>
-          <w:szCs w:val="24"/>
-        </w:rPr>
-        <w:t xml:space="preserve">  put notes about texture loading, j3d thread versus other, interleave by ref etc, command line options (from ese.java)</w:t>
-      </w:r>
     </w:p>
     <w:p>
       <w:pPr>
@@ -1904,7 +2334,7 @@
           <w:sz w:val="24"/>
           <w:szCs w:val="24"/>
         </w:rPr>
-        <w:t xml:space="preserve">  put notes about using nif data moreso (like opt version of niobjects)</w:t>
+        <w:t xml:space="preserve">  I should write this all up in the docs about performance</w:t>
       </w:r>
     </w:p>
     <w:p>
@@ -1926,7 +2356,7 @@
           <w:sz w:val="24"/>
           <w:szCs w:val="24"/>
         </w:rPr>
-        <w:t xml:space="preserve"> </w:t>
+        <w:t xml:space="preserve">  FPS, memory usage, cell load/unload times etc</w:t>
       </w:r>
     </w:p>
     <w:p>
@@ -1948,7 +2378,7 @@
           <w:sz w:val="24"/>
           <w:szCs w:val="24"/>
         </w:rPr>
-        <w:t xml:space="preserve">  </w:t>
+        <w:t xml:space="preserve">  put notes about texture loading, j3d thread versus other, interleave by ref etc, command line options (from ese.java)</w:t>
       </w:r>
     </w:p>
     <w:p>
@@ -1970,7 +2400,7 @@
           <w:sz w:val="24"/>
           <w:szCs w:val="24"/>
         </w:rPr>
-        <w:t xml:space="preserve">  I need to put a load screen up between cells and disable input should be a work of a moment</w:t>
+        <w:t xml:space="preserve">  put notes about using nif data moreso (like opt version of niobjects)</w:t>
       </w:r>
     </w:p>
     <w:p>
@@ -1992,7 +2422,51 @@
           <w:sz w:val="24"/>
           <w:szCs w:val="24"/>
         </w:rPr>
+        <w:t xml:space="preserve"> </w:t>
+      </w:r>
+    </w:p>
+    <w:p>
+      <w:pPr>
+        <w:autoSpaceDE w:val="0"/>
+        <w:autoSpaceDN w:val="0"/>
+        <w:adjustRightInd w:val="0"/>
+        <w:spacing w:after="0" w:line="240" w:lineRule="auto"/>
+        <w:rPr>
+          <w:rFonts w:ascii="Courier New" w:hAnsi="Courier New" w:cs="Courier New"/>
+          <w:sz w:val="24"/>
+          <w:szCs w:val="24"/>
+        </w:rPr>
+      </w:pPr>
+      <w:r>
+        <w:rPr>
+          <w:rFonts w:ascii="Courier New" w:hAnsi="Courier New" w:cs="Courier New"/>
+          <w:color w:val="3F5FBF"/>
+          <w:sz w:val="24"/>
+          <w:szCs w:val="24"/>
+        </w:rPr>
         <w:t xml:space="preserve">  </w:t>
+      </w:r>
+    </w:p>
+    <w:p>
+      <w:pPr>
+        <w:autoSpaceDE w:val="0"/>
+        <w:autoSpaceDN w:val="0"/>
+        <w:adjustRightInd w:val="0"/>
+        <w:spacing w:after="0" w:line="240" w:lineRule="auto"/>
+        <w:rPr>
+          <w:rFonts w:ascii="Courier New" w:hAnsi="Courier New" w:cs="Courier New"/>
+          <w:sz w:val="24"/>
+          <w:szCs w:val="24"/>
+        </w:rPr>
+      </w:pPr>
+      <w:r>
+        <w:rPr>
+          <w:rFonts w:ascii="Courier New" w:hAnsi="Courier New" w:cs="Courier New"/>
+          <w:color w:val="3F5FBF"/>
+          <w:sz w:val="24"/>
+          <w:szCs w:val="24"/>
+        </w:rPr>
+        <w:t xml:space="preserve">   </w:t>
       </w:r>
     </w:p>
     <w:p>
@@ -2134,7 +2608,15 @@
           <w:lang w:val="en-US" w:eastAsia="en-NZ"/>
         </w:rPr>
         <w:br/>
-        <w:t>I don't fully understand why this property has to be set if you already called GraphicsConfigTemplate3D.setSceneAntialiasing(GraphicsConfigTemplate3D.PREFERRED); but it works on my computer. Miserably it has no effect for offscreen rendering.</w:t>
+        <w:t xml:space="preserve">I don't fully understand why this property has to be set if you already called </w:t>
+      </w:r>
+      <w:r>
+        <w:rPr>
+          <w:rFonts w:ascii="Calibri" w:eastAsia="Times New Roman" w:hAnsi="Calibri" w:cs="Times New Roman"/>
+          <w:lang w:val="en-US" w:eastAsia="en-NZ"/>
+        </w:rPr>
+        <w:lastRenderedPageBreak/>
+        <w:t>GraphicsConfigTemplate3D.setSceneAntialiasing(GraphicsConfigTemplate3D.PREFERRED); but it works on my computer. Miserably it has no effect for offscreen rendering.</w:t>
       </w:r>
     </w:p>
     <w:p>
@@ -2186,7 +2668,6 @@
         <w:rPr>
           <w:rStyle w:val="Heading2Char"/>
         </w:rPr>
-        <w:lastRenderedPageBreak/>
         <w:t xml:space="preserve">ftp </w:t>
       </w:r>
       <w:r>
@@ -2607,7 +3088,15 @@
           <w:rFonts w:ascii="Calibri" w:eastAsia="Times New Roman" w:hAnsi="Calibri" w:cs="Times New Roman"/>
           <w:lang w:eastAsia="en-NZ"/>
         </w:rPr>
-        <w:t xml:space="preserve"> own lib path files and options, each app will still have a bootstrap class invoked form the met</w:t>
+        <w:t xml:space="preserve"> own lib path files and options, each app will still have a </w:t>
+      </w:r>
+      <w:r>
+        <w:rPr>
+          <w:rFonts w:ascii="Calibri" w:eastAsia="Times New Roman" w:hAnsi="Calibri" w:cs="Times New Roman"/>
+          <w:lang w:eastAsia="en-NZ"/>
+        </w:rPr>
+        <w:lastRenderedPageBreak/>
+        <w:t>bootstrap class invoked form the met</w:t>
       </w:r>
       <w:r>
         <w:rPr>

</xml_diff>

<commit_message>
location listener was doing awt settext which is slow
</commit_message>
<xml_diff>
--- a/ElderScrollsExplorer/ScrollsExplorer.docx
+++ b/ElderScrollsExplorer/ScrollsExplorer.docx
@@ -109,7 +109,16 @@
         <w:t>NBStaticRigidBody has a major question in it about multiplying up to the root!</w:t>
       </w:r>
       <w:r>
-        <w:t xml:space="preserve"> Also see thoguhts on performance below</w:t>
+        <w:t xml:space="preserve"> Also see </w:t>
+      </w:r>
+      <w:r>
+        <w:t>thoughts</w:t>
+      </w:r>
+      <w:r>
+        <w:t xml:space="preserve"> on performance below</w:t>
+      </w:r>
+      <w:r>
+        <w:t>, I notice the gate to megaton is crazy in J-physics</w:t>
       </w:r>
     </w:p>
     <w:p>
@@ -137,6 +146,14 @@
       <w:r>
         <w:t>Physics catches on things all the time morrowind, possibly between the grids, nothing shows in the J debug</w:t>
       </w:r>
+      <w:r>
+        <w:t xml:space="preserve">, I’ve fixed up the </w:t>
+      </w:r>
+      <w:r>
+        <w:t>cache for morrowind, check again</w:t>
+      </w:r>
+      <w:bookmarkStart w:id="0" w:name="_GoBack"/>
+      <w:bookmarkEnd w:id="0"/>
     </w:p>
     <w:p>
       <w:pPr>
@@ -257,6 +274,59 @@
         <w:spacing w:after="0"/>
       </w:pPr>
       <w:r>
+        <w:t>Some how app In tes3 are ending up without rendering attributes? How?</w:t>
+      </w:r>
+      <w:r>
+        <w:t xml:space="preserve"> Use J3dCONT by the look of it?</w:t>
+      </w:r>
+    </w:p>
+    <w:p>
+      <w:pPr>
+        <w:pStyle w:val="ListParagraph"/>
+        <w:numPr>
+          <w:ilvl w:val="0"/>
+          <w:numId w:val="1"/>
+        </w:numPr>
+        <w:spacing w:after="0"/>
+      </w:pPr>
+      <w:r>
+        <w:t>perhaps I should also set the polygon at</w:t>
+      </w:r>
+      <w:r>
+        <w:t>t</w:t>
+      </w:r>
+      <w:r>
+        <w:t xml:space="preserve">ributes </w:t>
+      </w:r>
+      <w:r>
+        <w:t>and the transparency attributes</w:t>
+      </w:r>
+      <w:r>
+        <w:t xml:space="preserve"> and </w:t>
+      </w:r>
+      <w:r>
+        <w:t>Coloring attributes</w:t>
+      </w:r>
+      <w:r>
+        <w:t xml:space="preserve"> and </w:t>
+      </w:r>
+      <w:r>
+        <w:t>Texture attributes</w:t>
+      </w:r>
+      <w:r>
+        <w:t xml:space="preserve"> in the j3dgeometry calls, just to finish up the world nicely</w:t>
+      </w:r>
+    </w:p>
+    <w:p>
+      <w:pPr>
+        <w:pStyle w:val="ListParagraph"/>
+        <w:numPr>
+          <w:ilvl w:val="0"/>
+          <w:numId w:val="1"/>
+        </w:numPr>
+        <w:spacing w:after="0"/>
+      </w:pPr>
+      <w:r>
         <w:t>I should improve nif display etc to take a source folder so it can be run on other computers in needed also the bsa extracted folder combo should</w:t>
       </w:r>
       <w:r>
@@ -390,7 +460,17 @@
         <w:spacing w:after="0"/>
       </w:pPr>
       <w:r>
-        <w:t>Distant textures appear to have black back in them again? In particular Fallout, notice yellow lines on road badly minify, and distant windmill by megaton front. Dds viewer does not show, must be appearance prob? But nifskope does show it too a bit</w:t>
+        <w:t xml:space="preserve">Distant textures appear to have black back in them again? In particular Fallout, notice yellow lines on road badly minify, and distant windmill by megaton front. Dds viewer does not </w:t>
+      </w:r>
+      <w:r>
+        <w:lastRenderedPageBreak/>
+        <w:t>show, must be appearance prob? But nifskope does show it too a bit</w:t>
+      </w:r>
+      <w:r>
+        <w:t>. Did the addition o</w:t>
+      </w:r>
+      <w:r>
+        <w:t>f rendering attributes help this?</w:t>
       </w:r>
     </w:p>
     <w:p>
@@ -446,7 +526,6 @@
           <w:rFonts w:ascii="Calibri" w:eastAsia="Times New Roman" w:hAnsi="Calibri" w:cs="Times New Roman"/>
           <w:lang w:val="en-US" w:eastAsia="en-NZ"/>
         </w:rPr>
-        <w:lastRenderedPageBreak/>
         <w:t>Varying lod fader needs knots/frames system because close  things don’t need check often either, in fact lod fader is a fixed 5 frames so not easy to correct</w:t>
       </w:r>
       <w:r>
@@ -669,6 +748,23 @@
     </w:p>
     <w:p>
       <w:pPr>
+        <w:pStyle w:val="ListParagraph"/>
+        <w:numPr>
+          <w:ilvl w:val="0"/>
+          <w:numId w:val="1"/>
+        </w:numPr>
+        <w:spacing w:after="0" w:line="240" w:lineRule="auto"/>
+        <w:rPr>
+          <w:rFonts w:ascii="Calibri" w:eastAsia="Times New Roman" w:hAnsi="Calibri" w:cs="Times New Roman"/>
+          <w:lang w:val="en-US" w:eastAsia="en-NZ"/>
+        </w:rPr>
+      </w:pPr>
+      <w:r>
+        <w:t>I could experiment with multi texturing of the land to allow the use of the aussian overlay texture thingy</w:t>
+      </w:r>
+    </w:p>
+    <w:p>
+      <w:pPr>
         <w:spacing w:after="0" w:line="240" w:lineRule="auto"/>
         <w:rPr>
           <w:rFonts w:ascii="Calibri" w:eastAsia="Times New Roman" w:hAnsi="Calibri" w:cs="Times New Roman"/>
@@ -979,6 +1075,19 @@
         <w:spacing w:after="0"/>
       </w:pPr>
       <w:r>
+        <w:t>I see fingers bending backwards in oblivion aniamtions</w:t>
+      </w:r>
+    </w:p>
+    <w:p>
+      <w:pPr>
+        <w:pStyle w:val="ListParagraph"/>
+        <w:numPr>
+          <w:ilvl w:val="0"/>
+          <w:numId w:val="1"/>
+        </w:numPr>
+        <w:spacing w:after="0"/>
+      </w:pPr>
+      <w:r>
         <w:t xml:space="preserve">Horse head still appear on </w:t>
       </w:r>
       <w:r>
@@ -987,6 +1096,9 @@
       <w:r>
         <w:t xml:space="preserve"> still get a flick from attached geomorphs</w:t>
       </w:r>
+      <w:r>
+        <w:t>, recent buggering about hasn’t help, but now only a few goblins get this, possibly soemthign to do with a double animation that’s less likely now?</w:t>
+      </w:r>
     </w:p>
     <w:p>
       <w:pPr>
@@ -1050,6 +1162,57 @@
     </w:p>
     <w:p>
       <w:pPr>
+        <w:pStyle w:val="ListParagraph"/>
+        <w:numPr>
+          <w:ilvl w:val="0"/>
+          <w:numId w:val="1"/>
+        </w:numPr>
+        <w:spacing w:after="0"/>
+      </w:pPr>
+      <w:r>
+        <w:t xml:space="preserve">J3dNiControllerSequence has a single geommorph selector that’s rubbish but all the oblivion kf file seem to point at all geommorphers for a single tribasedgeom but I want to pick and </w:t>
+      </w:r>
+      <w:r>
+        <w:lastRenderedPageBreak/>
+        <w:t xml:space="preserve">run only one of them. I would have thought dog attack </w:t>
+      </w:r>
+      <w:r>
+        <w:t>w</w:t>
+      </w:r>
+      <w:r>
+        <w:t>ould specifically s</w:t>
+      </w:r>
+      <w:r>
+        <w:t>e</w:t>
+      </w:r>
+      <w:r>
+        <w:t>lect the mouth open geommmorpher but I can’</w:t>
+      </w:r>
+      <w:r>
+        <w:t>t see it</w:t>
+      </w:r>
+      <w:r>
+        <w:t>.</w:t>
+      </w:r>
+      <w:r>
+        <w:t xml:space="preserve"> Maybe it’s in an animation setting in the esm files?</w:t>
+      </w:r>
+    </w:p>
+    <w:p>
+      <w:pPr>
+        <w:pStyle w:val="ListParagraph"/>
+        <w:numPr>
+          <w:ilvl w:val="0"/>
+          <w:numId w:val="1"/>
+        </w:numPr>
+        <w:spacing w:after="0"/>
+      </w:pPr>
+      <w:r>
+        <w:t>There are shakey texture update see evtechpod in enclave dungeon for fallout, not sure why.</w:t>
+      </w:r>
+    </w:p>
+    <w:p>
+      <w:pPr>
         <w:pStyle w:val="Heading4"/>
       </w:pPr>
       <w:r>
@@ -1151,7 +1314,6 @@
         <w:spacing w:after="0"/>
       </w:pPr>
       <w:r>
-        <w:lastRenderedPageBreak/>
         <w:t>Definitely write more in the user guide</w:t>
       </w:r>
     </w:p>
@@ -1397,6 +1559,7 @@
           <w:sz w:val="24"/>
           <w:szCs w:val="24"/>
         </w:rPr>
+        <w:lastRenderedPageBreak/>
         <w:t xml:space="preserve">  </w:t>
       </w:r>
       <w:r>
@@ -1816,7 +1979,6 @@
           <w:sz w:val="24"/>
           <w:szCs w:val="24"/>
         </w:rPr>
-        <w:lastRenderedPageBreak/>
         <w:t xml:space="preserve">  I could have a thread per grid loading up given I have structure thread</w:t>
       </w:r>
     </w:p>
@@ -2125,8 +2287,6 @@
         </w:rPr>
         <w:t>on</w:t>
       </w:r>
-      <w:bookmarkStart w:id="0" w:name="_GoBack"/>
-      <w:bookmarkEnd w:id="0"/>
       <w:r>
         <w:rPr>
           <w:rFonts w:ascii="Courier New" w:hAnsi="Courier New" w:cs="Courier New"/>
@@ -2265,6 +2425,7 @@
         <w:spacing w:after="0" w:line="240" w:lineRule="auto"/>
         <w:rPr>
           <w:rFonts w:ascii="Courier New" w:hAnsi="Courier New" w:cs="Courier New"/>
+          <w:color w:val="3F5FBF"/>
           <w:sz w:val="24"/>
           <w:szCs w:val="24"/>
         </w:rPr>
@@ -2292,15 +2453,6 @@
           <w:szCs w:val="24"/>
         </w:rPr>
       </w:pPr>
-      <w:r>
-        <w:rPr>
-          <w:rFonts w:ascii="Courier New" w:hAnsi="Courier New" w:cs="Courier New"/>
-          <w:color w:val="3F5FBF"/>
-          <w:sz w:val="24"/>
-          <w:szCs w:val="24"/>
-        </w:rPr>
-        <w:t xml:space="preserve">  </w:t>
-      </w:r>
     </w:p>
     <w:p>
       <w:pPr>
@@ -2314,6 +2466,15 @@
           <w:szCs w:val="24"/>
         </w:rPr>
       </w:pPr>
+      <w:r>
+        <w:rPr>
+          <w:rFonts w:ascii="Courier New" w:hAnsi="Courier New" w:cs="Courier New"/>
+          <w:color w:val="3F5FBF"/>
+          <w:sz w:val="24"/>
+          <w:szCs w:val="24"/>
+        </w:rPr>
+        <w:t>I just added rendering attributes to all geometries and an outling BG as well for outline, I MUST check the per hit on these</w:t>
+      </w:r>
     </w:p>
     <w:p>
       <w:pPr>
@@ -2323,18 +2484,19 @@
         <w:spacing w:after="0" w:line="240" w:lineRule="auto"/>
         <w:rPr>
           <w:rFonts w:ascii="Courier New" w:hAnsi="Courier New" w:cs="Courier New"/>
-          <w:sz w:val="24"/>
-          <w:szCs w:val="24"/>
-        </w:rPr>
-      </w:pPr>
-      <w:r>
-        <w:rPr>
-          <w:rFonts w:ascii="Courier New" w:hAnsi="Courier New" w:cs="Courier New"/>
-          <w:color w:val="3F5FBF"/>
-          <w:sz w:val="24"/>
-          <w:szCs w:val="24"/>
-        </w:rPr>
-        <w:t xml:space="preserve">  I should write this all up in the docs about performance</w:t>
+          <w:color w:val="3F5FBF"/>
+          <w:sz w:val="24"/>
+          <w:szCs w:val="24"/>
+        </w:rPr>
+      </w:pPr>
+      <w:r>
+        <w:rPr>
+          <w:rFonts w:ascii="Courier New" w:hAnsi="Courier New" w:cs="Courier New"/>
+          <w:color w:val="3F5FBF"/>
+          <w:sz w:val="24"/>
+          <w:szCs w:val="24"/>
+        </w:rPr>
+        <w:t xml:space="preserve">  </w:t>
       </w:r>
     </w:p>
     <w:p>
@@ -2349,15 +2511,6 @@
           <w:szCs w:val="24"/>
         </w:rPr>
       </w:pPr>
-      <w:r>
-        <w:rPr>
-          <w:rFonts w:ascii="Courier New" w:hAnsi="Courier New" w:cs="Courier New"/>
-          <w:color w:val="3F5FBF"/>
-          <w:sz w:val="24"/>
-          <w:szCs w:val="24"/>
-        </w:rPr>
-        <w:t xml:space="preserve">  FPS, memory usage, cell load/unload times etc</w:t>
-      </w:r>
     </w:p>
     <w:p>
       <w:pPr>
@@ -2378,7 +2531,7 @@
           <w:sz w:val="24"/>
           <w:szCs w:val="24"/>
         </w:rPr>
-        <w:t xml:space="preserve">  put notes about texture loading, j3d thread versus other, interleave by ref etc, command line options (from ese.java)</w:t>
+        <w:t xml:space="preserve">  I should write this all up in the docs about performance</w:t>
       </w:r>
     </w:p>
     <w:p>
@@ -2400,6 +2553,51 @@
           <w:sz w:val="24"/>
           <w:szCs w:val="24"/>
         </w:rPr>
+        <w:t xml:space="preserve">  FPS, memory usage, cell load/unload times etc</w:t>
+      </w:r>
+    </w:p>
+    <w:p>
+      <w:pPr>
+        <w:autoSpaceDE w:val="0"/>
+        <w:autoSpaceDN w:val="0"/>
+        <w:adjustRightInd w:val="0"/>
+        <w:spacing w:after="0" w:line="240" w:lineRule="auto"/>
+        <w:rPr>
+          <w:rFonts w:ascii="Courier New" w:hAnsi="Courier New" w:cs="Courier New"/>
+          <w:sz w:val="24"/>
+          <w:szCs w:val="24"/>
+        </w:rPr>
+      </w:pPr>
+      <w:r>
+        <w:rPr>
+          <w:rFonts w:ascii="Courier New" w:hAnsi="Courier New" w:cs="Courier New"/>
+          <w:color w:val="3F5FBF"/>
+          <w:sz w:val="24"/>
+          <w:szCs w:val="24"/>
+        </w:rPr>
+        <w:t xml:space="preserve">  put notes about texture loading, j3d thread versus other, interleave by ref etc, command line options (from ese.java)</w:t>
+      </w:r>
+    </w:p>
+    <w:p>
+      <w:pPr>
+        <w:autoSpaceDE w:val="0"/>
+        <w:autoSpaceDN w:val="0"/>
+        <w:adjustRightInd w:val="0"/>
+        <w:spacing w:after="0" w:line="240" w:lineRule="auto"/>
+        <w:rPr>
+          <w:rFonts w:ascii="Courier New" w:hAnsi="Courier New" w:cs="Courier New"/>
+          <w:sz w:val="24"/>
+          <w:szCs w:val="24"/>
+        </w:rPr>
+      </w:pPr>
+      <w:r>
+        <w:rPr>
+          <w:rFonts w:ascii="Courier New" w:hAnsi="Courier New" w:cs="Courier New"/>
+          <w:color w:val="3F5FBF"/>
+          <w:sz w:val="24"/>
+          <w:szCs w:val="24"/>
+        </w:rPr>
+        <w:lastRenderedPageBreak/>
         <w:t xml:space="preserve">  put notes about using nif data moreso (like opt version of niobjects)</w:t>
       </w:r>
     </w:p>
@@ -2608,15 +2806,7 @@
           <w:lang w:val="en-US" w:eastAsia="en-NZ"/>
         </w:rPr>
         <w:br/>
-        <w:t xml:space="preserve">I don't fully understand why this property has to be set if you already called </w:t>
-      </w:r>
-      <w:r>
-        <w:rPr>
-          <w:rFonts w:ascii="Calibri" w:eastAsia="Times New Roman" w:hAnsi="Calibri" w:cs="Times New Roman"/>
-          <w:lang w:val="en-US" w:eastAsia="en-NZ"/>
-        </w:rPr>
-        <w:lastRenderedPageBreak/>
-        <w:t>GraphicsConfigTemplate3D.setSceneAntialiasing(GraphicsConfigTemplate3D.PREFERRED); but it works on my computer. Miserably it has no effect for offscreen rendering.</w:t>
+        <w:t>I don't fully understand why this property has to be set if you already called GraphicsConfigTemplate3D.setSceneAntialiasing(GraphicsConfigTemplate3D.PREFERRED); but it works on my computer. Miserably it has no effect for offscreen rendering.</w:t>
       </w:r>
     </w:p>
     <w:p>
@@ -2869,6 +3059,7 @@
         <w:pStyle w:val="Heading1"/>
       </w:pPr>
       <w:r>
+        <w:lastRenderedPageBreak/>
         <w:t>Launcher:</w:t>
       </w:r>
     </w:p>
@@ -3088,468 +3279,461 @@
           <w:rFonts w:ascii="Calibri" w:eastAsia="Times New Roman" w:hAnsi="Calibri" w:cs="Times New Roman"/>
           <w:lang w:eastAsia="en-NZ"/>
         </w:rPr>
-        <w:t xml:space="preserve"> own lib path files and options, each app will still have a </w:t>
-      </w:r>
+        <w:t xml:space="preserve"> own lib path files and options, each app will still have a bootstrap class invoked form the met</w:t>
+      </w:r>
+      <w:r>
+        <w:rPr>
+          <w:rFonts w:ascii="Calibri" w:eastAsia="Times New Roman" w:hAnsi="Calibri" w:cs="Times New Roman"/>
+          <w:lang w:eastAsia="en-NZ"/>
+        </w:rPr>
+        <w:t>a</w:t>
+      </w:r>
+      <w:r>
+        <w:rPr>
+          <w:rFonts w:ascii="Calibri" w:eastAsia="Times New Roman" w:hAnsi="Calibri" w:cs="Times New Roman"/>
+          <w:lang w:eastAsia="en-NZ"/>
+        </w:rPr>
+        <w:t xml:space="preserve"> inf</w:t>
+      </w:r>
+      <w:r>
+        <w:rPr>
+          <w:rFonts w:ascii="Calibri" w:eastAsia="Times New Roman" w:hAnsi="Calibri" w:cs="Times New Roman"/>
+          <w:lang w:eastAsia="en-NZ"/>
+        </w:rPr>
+        <w:t>o</w:t>
+      </w:r>
+      <w:r>
+        <w:rPr>
+          <w:rFonts w:ascii="Calibri" w:eastAsia="Times New Roman" w:hAnsi="Calibri" w:cs="Times New Roman"/>
+          <w:lang w:eastAsia="en-NZ"/>
+        </w:rPr>
+        <w:t xml:space="preserve"> but it will be cut down, but the start server code can still be invoked from it.</w:t>
+      </w:r>
+    </w:p>
+    <w:p>
+      <w:pPr>
+        <w:spacing w:after="0" w:line="240" w:lineRule="auto"/>
+        <w:rPr>
+          <w:rFonts w:ascii="Calibri" w:eastAsia="Times New Roman" w:hAnsi="Calibri" w:cs="Times New Roman"/>
+          <w:lang w:eastAsia="en-NZ"/>
+        </w:rPr>
+      </w:pPr>
+    </w:p>
+    <w:p>
+      <w:pPr>
+        <w:spacing w:after="0" w:line="240" w:lineRule="auto"/>
+        <w:rPr>
+          <w:rFonts w:ascii="Calibri" w:eastAsia="Times New Roman" w:hAnsi="Calibri" w:cs="Times New Roman"/>
+          <w:lang w:eastAsia="en-NZ"/>
+        </w:rPr>
+      </w:pPr>
+      <w:r>
+        <w:rPr>
+          <w:rFonts w:ascii="Calibri" w:eastAsia="Times New Roman" w:hAnsi="Calibri" w:cs="Times New Roman"/>
+          <w:lang w:eastAsia="en-NZ"/>
+        </w:rPr>
+        <w:t>The boot strap then calls the launcher which then calls the main app. So launcher is the main of the main app, but then calls a</w:t>
+      </w:r>
+      <w:r>
+        <w:rPr>
+          <w:rFonts w:ascii="Calibri" w:eastAsia="Times New Roman" w:hAnsi="Calibri" w:cs="Times New Roman"/>
+          <w:lang w:eastAsia="en-NZ"/>
+        </w:rPr>
+        <w:t xml:space="preserve"> </w:t>
+      </w:r>
+      <w:r>
+        <w:rPr>
+          <w:rFonts w:ascii="Calibri" w:eastAsia="Times New Roman" w:hAnsi="Calibri" w:cs="Times New Roman"/>
+          <w:lang w:eastAsia="en-NZ"/>
+        </w:rPr>
+        <w:t>separate</w:t>
+      </w:r>
+      <w:r>
+        <w:rPr>
+          <w:rFonts w:ascii="Calibri" w:eastAsia="Times New Roman" w:hAnsi="Calibri" w:cs="Times New Roman"/>
+          <w:lang w:eastAsia="en-NZ"/>
+        </w:rPr>
+        <w:t xml:space="preserve"> thread???</w:t>
+      </w:r>
+    </w:p>
+    <w:p>
+      <w:pPr>
+        <w:spacing w:after="0" w:line="240" w:lineRule="auto"/>
+        <w:rPr>
+          <w:rFonts w:ascii="Calibri" w:eastAsia="Times New Roman" w:hAnsi="Calibri" w:cs="Times New Roman"/>
+          <w:lang w:eastAsia="en-NZ"/>
+        </w:rPr>
+      </w:pPr>
+    </w:p>
+    <w:p>
+      <w:pPr>
+        <w:spacing w:after="0" w:line="240" w:lineRule="auto"/>
+        <w:rPr>
+          <w:rFonts w:ascii="Calibri" w:eastAsia="Times New Roman" w:hAnsi="Calibri" w:cs="Times New Roman"/>
+          <w:lang w:eastAsia="en-NZ"/>
+        </w:rPr>
+      </w:pPr>
+      <w:r>
+        <w:rPr>
+          <w:rFonts w:ascii="Calibri" w:eastAsia="Times New Roman" w:hAnsi="Calibri" w:cs="Times New Roman"/>
+          <w:lang w:eastAsia="en-NZ"/>
+        </w:rPr>
+        <w:t xml:space="preserve">So is bootstrap and launcher the exact </w:t>
+      </w:r>
+      <w:r>
+        <w:rPr>
+          <w:rFonts w:ascii="Calibri" w:eastAsia="Times New Roman" w:hAnsi="Calibri" w:cs="Times New Roman"/>
+          <w:lang w:eastAsia="en-NZ"/>
+        </w:rPr>
+        <w:t>something</w:t>
+      </w:r>
+      <w:r>
+        <w:rPr>
+          <w:rFonts w:ascii="Calibri" w:eastAsia="Times New Roman" w:hAnsi="Calibri" w:cs="Times New Roman"/>
+          <w:lang w:eastAsia="en-NZ"/>
+        </w:rPr>
+        <w:t>?</w:t>
+      </w:r>
+    </w:p>
+    <w:p>
+      <w:pPr>
+        <w:spacing w:after="0" w:line="240" w:lineRule="auto"/>
+        <w:rPr>
+          <w:rFonts w:ascii="Calibri" w:eastAsia="Times New Roman" w:hAnsi="Calibri" w:cs="Times New Roman"/>
+          <w:lang w:eastAsia="en-NZ"/>
+        </w:rPr>
+      </w:pPr>
+      <w:r>
+        <w:rPr>
+          <w:rFonts w:ascii="Calibri" w:eastAsia="Times New Roman" w:hAnsi="Calibri" w:cs="Times New Roman"/>
+          <w:lang w:eastAsia="en-NZ"/>
+        </w:rPr>
+        <w:t>I have 3 types of launch</w:t>
+      </w:r>
+    </w:p>
+    <w:p>
+      <w:pPr>
+        <w:spacing w:after="0" w:line="240" w:lineRule="auto"/>
+        <w:rPr>
+          <w:rFonts w:ascii="Calibri" w:eastAsia="Times New Roman" w:hAnsi="Calibri" w:cs="Times New Roman"/>
+          <w:lang w:eastAsia="en-NZ"/>
+        </w:rPr>
+      </w:pPr>
+    </w:p>
+    <w:p>
+      <w:pPr>
+        <w:spacing w:after="0" w:line="240" w:lineRule="auto"/>
+        <w:rPr>
+          <w:rFonts w:ascii="Calibri" w:eastAsia="Times New Roman" w:hAnsi="Calibri" w:cs="Times New Roman"/>
+          <w:lang w:eastAsia="en-NZ"/>
+        </w:rPr>
+      </w:pPr>
+      <w:r>
+        <w:rPr>
+          <w:rFonts w:ascii="Calibri" w:eastAsia="Times New Roman" w:hAnsi="Calibri" w:cs="Times New Roman"/>
+          <w:lang w:eastAsia="en-NZ"/>
+        </w:rPr>
+        <w:t>Development</w:t>
+      </w:r>
+      <w:r>
+        <w:rPr>
+          <w:rFonts w:ascii="Calibri" w:eastAsia="Times New Roman" w:hAnsi="Calibri" w:cs="Times New Roman"/>
+          <w:lang w:eastAsia="en-NZ"/>
+        </w:rPr>
+        <w:t>:</w:t>
+      </w:r>
+    </w:p>
+    <w:p>
+      <w:pPr>
+        <w:spacing w:after="0" w:line="240" w:lineRule="auto"/>
+        <w:rPr>
+          <w:rFonts w:ascii="Calibri" w:eastAsia="Times New Roman" w:hAnsi="Calibri" w:cs="Times New Roman"/>
+          <w:lang w:eastAsia="en-NZ"/>
+        </w:rPr>
+      </w:pPr>
+      <w:r>
+        <w:rPr>
+          <w:rFonts w:ascii="Calibri" w:eastAsia="Times New Roman" w:hAnsi="Calibri" w:cs="Times New Roman"/>
+          <w:lang w:eastAsia="en-NZ"/>
+        </w:rPr>
+        <w:t xml:space="preserve">No updater required, no bootstrap required, but display resolution including full screen and </w:t>
+      </w:r>
+      <w:r>
+        <w:rPr>
+          <w:rFonts w:ascii="Calibri" w:eastAsia="Times New Roman" w:hAnsi="Calibri" w:cs="Times New Roman"/>
+          <w:lang w:eastAsia="en-NZ"/>
+        </w:rPr>
+        <w:t>an</w:t>
+      </w:r>
+      <w:r>
+        <w:rPr>
+          <w:rFonts w:ascii="Calibri" w:eastAsia="Times New Roman" w:hAnsi="Calibri" w:cs="Times New Roman"/>
+          <w:lang w:eastAsia="en-NZ"/>
+        </w:rPr>
+        <w:t>t</w:t>
+      </w:r>
+      <w:r>
+        <w:rPr>
+          <w:rFonts w:ascii="Calibri" w:eastAsia="Times New Roman" w:hAnsi="Calibri" w:cs="Times New Roman"/>
+          <w:lang w:eastAsia="en-NZ"/>
+        </w:rPr>
+        <w:t>ialiasing</w:t>
+      </w:r>
+      <w:r>
+        <w:rPr>
+          <w:rFonts w:ascii="Calibri" w:eastAsia="Times New Roman" w:hAnsi="Calibri" w:cs="Times New Roman"/>
+          <w:lang w:eastAsia="en-NZ"/>
+        </w:rPr>
+        <w:t xml:space="preserve"> </w:t>
+      </w:r>
+      <w:r>
+        <w:rPr>
+          <w:rFonts w:ascii="Calibri" w:eastAsia="Times New Roman" w:hAnsi="Calibri" w:cs="Times New Roman"/>
+          <w:lang w:eastAsia="en-NZ"/>
+        </w:rPr>
+        <w:t xml:space="preserve">I also want </w:t>
+      </w:r>
+      <w:r>
+        <w:rPr>
+          <w:rFonts w:ascii="Calibri" w:eastAsia="Times New Roman" w:hAnsi="Calibri" w:cs="Times New Roman"/>
+          <w:lang w:eastAsia="en-NZ"/>
+        </w:rPr>
+        <w:t>t</w:t>
+      </w:r>
+      <w:r>
+        <w:rPr>
+          <w:rFonts w:ascii="Calibri" w:eastAsia="Times New Roman" w:hAnsi="Calibri" w:cs="Times New Roman"/>
+          <w:lang w:eastAsia="en-NZ"/>
+        </w:rPr>
+        <w:t>o be able to optionally go jogl2 but I have no class path without boot strap, though all jars is in fact fine isn’t it?</w:t>
+      </w:r>
+    </w:p>
+    <w:p>
+      <w:pPr>
+        <w:spacing w:after="0" w:line="240" w:lineRule="auto"/>
+        <w:rPr>
+          <w:rFonts w:ascii="Calibri" w:eastAsia="Times New Roman" w:hAnsi="Calibri" w:cs="Times New Roman"/>
+          <w:lang w:eastAsia="en-NZ"/>
+        </w:rPr>
+      </w:pPr>
+    </w:p>
+    <w:p>
+      <w:pPr>
+        <w:spacing w:after="0" w:line="240" w:lineRule="auto"/>
+        <w:rPr>
+          <w:rFonts w:ascii="Calibri" w:eastAsia="Times New Roman" w:hAnsi="Calibri" w:cs="Times New Roman"/>
+          <w:lang w:eastAsia="en-NZ"/>
+        </w:rPr>
+      </w:pPr>
+      <w:r>
+        <w:rPr>
+          <w:rFonts w:ascii="Calibri" w:eastAsia="Times New Roman" w:hAnsi="Calibri" w:cs="Times New Roman"/>
+          <w:lang w:eastAsia="en-NZ"/>
+        </w:rPr>
+        <w:t>I also possibly just want setting to go so the display stuff could be property</w:t>
+      </w:r>
+      <w:r>
+        <w:rPr>
+          <w:rFonts w:ascii="Calibri" w:eastAsia="Times New Roman" w:hAnsi="Calibri" w:cs="Times New Roman"/>
+          <w:lang w:eastAsia="en-NZ"/>
+        </w:rPr>
+        <w:t xml:space="preserve"> </w:t>
+      </w:r>
+      <w:r>
+        <w:rPr>
+          <w:rFonts w:ascii="Calibri" w:eastAsia="Times New Roman" w:hAnsi="Calibri" w:cs="Times New Roman"/>
+          <w:lang w:eastAsia="en-NZ"/>
+        </w:rPr>
+        <w:t>loader</w:t>
+      </w:r>
+      <w:r>
+        <w:rPr>
+          <w:rFonts w:ascii="Calibri" w:eastAsia="Times New Roman" w:hAnsi="Calibri" w:cs="Times New Roman"/>
+          <w:lang w:eastAsia="en-NZ"/>
+        </w:rPr>
+        <w:t xml:space="preserve"> - </w:t>
+      </w:r>
+      <w:r>
+        <w:rPr>
+          <w:rFonts w:ascii="Calibri" w:eastAsia="Times New Roman" w:hAnsi="Calibri" w:cs="Times New Roman"/>
+          <w:lang w:eastAsia="en-NZ"/>
+        </w:rPr>
+        <w:t>ed and recalled for straight boot up, however what</w:t>
+      </w:r>
+      <w:r>
+        <w:rPr>
+          <w:rFonts w:ascii="Calibri" w:eastAsia="Times New Roman" w:hAnsi="Calibri" w:cs="Times New Roman"/>
+          <w:lang w:eastAsia="en-NZ"/>
+        </w:rPr>
+        <w:t>’</w:t>
+      </w:r>
+      <w:r>
+        <w:rPr>
+          <w:rFonts w:ascii="Calibri" w:eastAsia="Times New Roman" w:hAnsi="Calibri" w:cs="Times New Roman"/>
+          <w:lang w:eastAsia="en-NZ"/>
+        </w:rPr>
+        <w:t>s happened on a setting change? Restart is classic</w:t>
+      </w:r>
+    </w:p>
+    <w:p>
+      <w:pPr>
+        <w:spacing w:after="0" w:line="240" w:lineRule="auto"/>
+        <w:rPr>
+          <w:rFonts w:ascii="Calibri" w:eastAsia="Times New Roman" w:hAnsi="Calibri" w:cs="Times New Roman"/>
+          <w:lang w:eastAsia="en-NZ"/>
+        </w:rPr>
+      </w:pPr>
+    </w:p>
+    <w:p>
+      <w:pPr>
+        <w:spacing w:after="0" w:line="240" w:lineRule="auto"/>
+        <w:rPr>
+          <w:rFonts w:ascii="Calibri" w:eastAsia="Times New Roman" w:hAnsi="Calibri" w:cs="Times New Roman"/>
+          <w:lang w:eastAsia="en-NZ"/>
+        </w:rPr>
+      </w:pPr>
+      <w:r>
+        <w:rPr>
+          <w:rFonts w:ascii="Calibri" w:eastAsia="Times New Roman" w:hAnsi="Calibri" w:cs="Times New Roman"/>
+          <w:lang w:eastAsia="en-NZ"/>
+        </w:rPr>
+        <w:t>Boot strap</w:t>
+      </w:r>
+      <w:r>
+        <w:rPr>
+          <w:rFonts w:ascii="Calibri" w:eastAsia="Times New Roman" w:hAnsi="Calibri" w:cs="Times New Roman"/>
+          <w:lang w:eastAsia="en-NZ"/>
+        </w:rPr>
+        <w:t>:</w:t>
+      </w:r>
+      <w:r>
+        <w:rPr>
+          <w:rFonts w:ascii="Calibri" w:eastAsia="Times New Roman" w:hAnsi="Calibri" w:cs="Times New Roman"/>
+          <w:lang w:eastAsia="en-NZ"/>
+        </w:rPr>
+        <w:t xml:space="preserve"> </w:t>
+      </w:r>
+    </w:p>
+    <w:p>
+      <w:pPr>
+        <w:spacing w:after="0" w:line="240" w:lineRule="auto"/>
+        <w:rPr>
+          <w:rFonts w:ascii="Calibri" w:eastAsia="Times New Roman" w:hAnsi="Calibri" w:cs="Times New Roman"/>
+          <w:lang w:eastAsia="en-NZ"/>
+        </w:rPr>
+      </w:pPr>
+      <w:r>
+        <w:rPr>
+          <w:rFonts w:ascii="Calibri" w:eastAsia="Times New Roman" w:hAnsi="Calibri" w:cs="Times New Roman"/>
+          <w:lang w:eastAsia="en-NZ"/>
+        </w:rPr>
+        <w:t>Jar file only, must spawn process, want to end this process, so best to hand a log file across and get the main to pump out to log.</w:t>
+      </w:r>
+    </w:p>
+    <w:p>
+      <w:pPr>
+        <w:spacing w:after="0" w:line="240" w:lineRule="auto"/>
+        <w:rPr>
+          <w:rFonts w:ascii="Calibri" w:eastAsia="Times New Roman" w:hAnsi="Calibri" w:cs="Times New Roman"/>
+          <w:lang w:eastAsia="en-NZ"/>
+        </w:rPr>
+      </w:pPr>
+      <w:r>
+        <w:rPr>
+          <w:rFonts w:ascii="Calibri" w:eastAsia="Times New Roman" w:hAnsi="Calibri" w:cs="Times New Roman"/>
+          <w:lang w:eastAsia="en-NZ"/>
+        </w:rPr>
+        <w:t>Display selection does not require anything but core java, so bootstrap can use it too</w:t>
+      </w:r>
+    </w:p>
+    <w:p>
+      <w:pPr>
+        <w:spacing w:after="0" w:line="240" w:lineRule="auto"/>
+        <w:rPr>
+          <w:rFonts w:ascii="Calibri" w:eastAsia="Times New Roman" w:hAnsi="Calibri" w:cs="Times New Roman"/>
+          <w:lang w:eastAsia="en-NZ"/>
+        </w:rPr>
+      </w:pPr>
+      <w:r>
+        <w:rPr>
+          <w:rFonts w:ascii="Calibri" w:eastAsia="Times New Roman" w:hAnsi="Calibri" w:cs="Times New Roman"/>
+          <w:lang w:eastAsia="en-NZ"/>
+        </w:rPr>
+        <w:t>However boot strap needs to be a separate jar form the main</w:t>
+      </w:r>
+      <w:r>
+        <w:rPr>
+          <w:rFonts w:ascii="Calibri" w:eastAsia="Times New Roman" w:hAnsi="Calibri" w:cs="Times New Roman"/>
+          <w:lang w:eastAsia="en-NZ"/>
+        </w:rPr>
+        <w:t xml:space="preserve"> </w:t>
+      </w:r>
+      <w:r>
+        <w:rPr>
+          <w:rFonts w:ascii="Calibri" w:eastAsia="Times New Roman" w:hAnsi="Calibri" w:cs="Times New Roman"/>
+          <w:lang w:eastAsia="en-NZ"/>
+        </w:rPr>
+        <w:t xml:space="preserve">which means that the </w:t>
+      </w:r>
+      <w:r>
+        <w:rPr>
+          <w:rFonts w:ascii="Calibri" w:eastAsia="Times New Roman" w:hAnsi="Calibri" w:cs="Times New Roman"/>
+          <w:lang w:eastAsia="en-NZ"/>
+        </w:rPr>
+        <w:t>selections</w:t>
+      </w:r>
+      <w:r>
+        <w:rPr>
+          <w:rFonts w:ascii="Calibri" w:eastAsia="Times New Roman" w:hAnsi="Calibri" w:cs="Times New Roman"/>
+          <w:lang w:eastAsia="en-NZ"/>
+        </w:rPr>
+        <w:t xml:space="preserve"> form boot strap need </w:t>
+      </w:r>
+      <w:r>
+        <w:rPr>
+          <w:rFonts w:ascii="Calibri" w:eastAsia="Times New Roman" w:hAnsi="Calibri" w:cs="Times New Roman"/>
+          <w:lang w:eastAsia="en-NZ"/>
+        </w:rPr>
+        <w:t>to</w:t>
+      </w:r>
+      <w:r>
+        <w:rPr>
+          <w:rFonts w:ascii="Calibri" w:eastAsia="Times New Roman" w:hAnsi="Calibri" w:cs="Times New Roman"/>
+          <w:lang w:eastAsia="en-NZ"/>
+        </w:rPr>
+        <w:t xml:space="preserve"> go across to the main app, but that’s just the config ini file anyway</w:t>
+      </w:r>
+      <w:r>
+        <w:rPr>
+          <w:rFonts w:ascii="Calibri" w:eastAsia="Times New Roman" w:hAnsi="Calibri" w:cs="Times New Roman"/>
+          <w:lang w:eastAsia="en-NZ"/>
+        </w:rPr>
+        <w:t>.</w:t>
+      </w:r>
+    </w:p>
+    <w:p>
+      <w:pPr>
+        <w:spacing w:after="0" w:line="240" w:lineRule="auto"/>
+        <w:rPr>
+          <w:rFonts w:ascii="Calibri" w:eastAsia="Times New Roman" w:hAnsi="Calibri" w:cs="Times New Roman"/>
+          <w:lang w:eastAsia="en-NZ"/>
+        </w:rPr>
+      </w:pPr>
+    </w:p>
+    <w:p>
+      <w:pPr>
+        <w:spacing w:after="0" w:line="240" w:lineRule="auto"/>
+        <w:rPr>
+          <w:rFonts w:ascii="Calibri" w:eastAsia="Times New Roman" w:hAnsi="Calibri" w:cs="Times New Roman"/>
+          <w:lang w:eastAsia="en-NZ"/>
+        </w:rPr>
+      </w:pPr>
       <w:r>
         <w:rPr>
           <w:rFonts w:ascii="Calibri" w:eastAsia="Times New Roman" w:hAnsi="Calibri" w:cs="Times New Roman"/>
           <w:lang w:eastAsia="en-NZ"/>
         </w:rPr>
         <w:lastRenderedPageBreak/>
-        <w:t>bootstrap class invoked form the met</w:t>
-      </w:r>
-      <w:r>
-        <w:rPr>
-          <w:rFonts w:ascii="Calibri" w:eastAsia="Times New Roman" w:hAnsi="Calibri" w:cs="Times New Roman"/>
-          <w:lang w:eastAsia="en-NZ"/>
-        </w:rPr>
-        <w:t>a</w:t>
-      </w:r>
-      <w:r>
-        <w:rPr>
-          <w:rFonts w:ascii="Calibri" w:eastAsia="Times New Roman" w:hAnsi="Calibri" w:cs="Times New Roman"/>
-          <w:lang w:eastAsia="en-NZ"/>
-        </w:rPr>
-        <w:t xml:space="preserve"> inf</w:t>
-      </w:r>
-      <w:r>
-        <w:rPr>
-          <w:rFonts w:ascii="Calibri" w:eastAsia="Times New Roman" w:hAnsi="Calibri" w:cs="Times New Roman"/>
-          <w:lang w:eastAsia="en-NZ"/>
-        </w:rPr>
-        <w:t>o</w:t>
-      </w:r>
-      <w:r>
-        <w:rPr>
-          <w:rFonts w:ascii="Calibri" w:eastAsia="Times New Roman" w:hAnsi="Calibri" w:cs="Times New Roman"/>
-          <w:lang w:eastAsia="en-NZ"/>
-        </w:rPr>
-        <w:t xml:space="preserve"> but it will be cut down, but the start server code can still be invoked from it.</w:t>
-      </w:r>
-    </w:p>
-    <w:p>
-      <w:pPr>
-        <w:spacing w:after="0" w:line="240" w:lineRule="auto"/>
-        <w:rPr>
-          <w:rFonts w:ascii="Calibri" w:eastAsia="Times New Roman" w:hAnsi="Calibri" w:cs="Times New Roman"/>
-          <w:lang w:eastAsia="en-NZ"/>
-        </w:rPr>
-      </w:pPr>
-    </w:p>
-    <w:p>
-      <w:pPr>
-        <w:spacing w:after="0" w:line="240" w:lineRule="auto"/>
-        <w:rPr>
-          <w:rFonts w:ascii="Calibri" w:eastAsia="Times New Roman" w:hAnsi="Calibri" w:cs="Times New Roman"/>
-          <w:lang w:eastAsia="en-NZ"/>
-        </w:rPr>
-      </w:pPr>
-      <w:r>
-        <w:rPr>
-          <w:rFonts w:ascii="Calibri" w:eastAsia="Times New Roman" w:hAnsi="Calibri" w:cs="Times New Roman"/>
-          <w:lang w:eastAsia="en-NZ"/>
-        </w:rPr>
-        <w:t>The boot strap then calls the launcher which then calls the main app. So launcher is the main of the main app, but then calls a</w:t>
-      </w:r>
-      <w:r>
-        <w:rPr>
-          <w:rFonts w:ascii="Calibri" w:eastAsia="Times New Roman" w:hAnsi="Calibri" w:cs="Times New Roman"/>
-          <w:lang w:eastAsia="en-NZ"/>
-        </w:rPr>
-        <w:t xml:space="preserve"> </w:t>
-      </w:r>
-      <w:r>
-        <w:rPr>
-          <w:rFonts w:ascii="Calibri" w:eastAsia="Times New Roman" w:hAnsi="Calibri" w:cs="Times New Roman"/>
-          <w:lang w:eastAsia="en-NZ"/>
-        </w:rPr>
-        <w:t>separate</w:t>
-      </w:r>
-      <w:r>
-        <w:rPr>
-          <w:rFonts w:ascii="Calibri" w:eastAsia="Times New Roman" w:hAnsi="Calibri" w:cs="Times New Roman"/>
-          <w:lang w:eastAsia="en-NZ"/>
-        </w:rPr>
-        <w:t xml:space="preserve"> thread???</w:t>
-      </w:r>
-    </w:p>
-    <w:p>
-      <w:pPr>
-        <w:spacing w:after="0" w:line="240" w:lineRule="auto"/>
-        <w:rPr>
-          <w:rFonts w:ascii="Calibri" w:eastAsia="Times New Roman" w:hAnsi="Calibri" w:cs="Times New Roman"/>
-          <w:lang w:eastAsia="en-NZ"/>
-        </w:rPr>
-      </w:pPr>
-    </w:p>
-    <w:p>
-      <w:pPr>
-        <w:spacing w:after="0" w:line="240" w:lineRule="auto"/>
-        <w:rPr>
-          <w:rFonts w:ascii="Calibri" w:eastAsia="Times New Roman" w:hAnsi="Calibri" w:cs="Times New Roman"/>
-          <w:lang w:eastAsia="en-NZ"/>
-        </w:rPr>
-      </w:pPr>
-      <w:r>
-        <w:rPr>
-          <w:rFonts w:ascii="Calibri" w:eastAsia="Times New Roman" w:hAnsi="Calibri" w:cs="Times New Roman"/>
-          <w:lang w:eastAsia="en-NZ"/>
-        </w:rPr>
-        <w:t xml:space="preserve">So is bootstrap and launcher the exact </w:t>
-      </w:r>
-      <w:r>
-        <w:rPr>
-          <w:rFonts w:ascii="Calibri" w:eastAsia="Times New Roman" w:hAnsi="Calibri" w:cs="Times New Roman"/>
-          <w:lang w:eastAsia="en-NZ"/>
-        </w:rPr>
-        <w:t>something</w:t>
-      </w:r>
-      <w:r>
-        <w:rPr>
-          <w:rFonts w:ascii="Calibri" w:eastAsia="Times New Roman" w:hAnsi="Calibri" w:cs="Times New Roman"/>
-          <w:lang w:eastAsia="en-NZ"/>
-        </w:rPr>
-        <w:t>?</w:t>
-      </w:r>
-    </w:p>
-    <w:p>
-      <w:pPr>
-        <w:spacing w:after="0" w:line="240" w:lineRule="auto"/>
-        <w:rPr>
-          <w:rFonts w:ascii="Calibri" w:eastAsia="Times New Roman" w:hAnsi="Calibri" w:cs="Times New Roman"/>
-          <w:lang w:eastAsia="en-NZ"/>
-        </w:rPr>
-      </w:pPr>
-      <w:r>
-        <w:rPr>
-          <w:rFonts w:ascii="Calibri" w:eastAsia="Times New Roman" w:hAnsi="Calibri" w:cs="Times New Roman"/>
-          <w:lang w:eastAsia="en-NZ"/>
-        </w:rPr>
-        <w:t>I have 3 types of launch</w:t>
-      </w:r>
-    </w:p>
-    <w:p>
-      <w:pPr>
-        <w:spacing w:after="0" w:line="240" w:lineRule="auto"/>
-        <w:rPr>
-          <w:rFonts w:ascii="Calibri" w:eastAsia="Times New Roman" w:hAnsi="Calibri" w:cs="Times New Roman"/>
-          <w:lang w:eastAsia="en-NZ"/>
-        </w:rPr>
-      </w:pPr>
-    </w:p>
-    <w:p>
-      <w:pPr>
-        <w:spacing w:after="0" w:line="240" w:lineRule="auto"/>
-        <w:rPr>
-          <w:rFonts w:ascii="Calibri" w:eastAsia="Times New Roman" w:hAnsi="Calibri" w:cs="Times New Roman"/>
-          <w:lang w:eastAsia="en-NZ"/>
-        </w:rPr>
-      </w:pPr>
-      <w:r>
-        <w:rPr>
-          <w:rFonts w:ascii="Calibri" w:eastAsia="Times New Roman" w:hAnsi="Calibri" w:cs="Times New Roman"/>
-          <w:lang w:eastAsia="en-NZ"/>
-        </w:rPr>
-        <w:t>Development</w:t>
-      </w:r>
-      <w:r>
-        <w:rPr>
-          <w:rFonts w:ascii="Calibri" w:eastAsia="Times New Roman" w:hAnsi="Calibri" w:cs="Times New Roman"/>
-          <w:lang w:eastAsia="en-NZ"/>
-        </w:rPr>
-        <w:t>:</w:t>
-      </w:r>
-    </w:p>
-    <w:p>
-      <w:pPr>
-        <w:spacing w:after="0" w:line="240" w:lineRule="auto"/>
-        <w:rPr>
-          <w:rFonts w:ascii="Calibri" w:eastAsia="Times New Roman" w:hAnsi="Calibri" w:cs="Times New Roman"/>
-          <w:lang w:eastAsia="en-NZ"/>
-        </w:rPr>
-      </w:pPr>
-      <w:r>
-        <w:rPr>
-          <w:rFonts w:ascii="Calibri" w:eastAsia="Times New Roman" w:hAnsi="Calibri" w:cs="Times New Roman"/>
-          <w:lang w:eastAsia="en-NZ"/>
-        </w:rPr>
-        <w:t xml:space="preserve">No updater required, no bootstrap required, but display resolution including full screen and </w:t>
-      </w:r>
-      <w:r>
-        <w:rPr>
-          <w:rFonts w:ascii="Calibri" w:eastAsia="Times New Roman" w:hAnsi="Calibri" w:cs="Times New Roman"/>
-          <w:lang w:eastAsia="en-NZ"/>
-        </w:rPr>
-        <w:t>an</w:t>
-      </w:r>
-      <w:r>
-        <w:rPr>
-          <w:rFonts w:ascii="Calibri" w:eastAsia="Times New Roman" w:hAnsi="Calibri" w:cs="Times New Roman"/>
-          <w:lang w:eastAsia="en-NZ"/>
-        </w:rPr>
-        <w:t>t</w:t>
-      </w:r>
-      <w:r>
-        <w:rPr>
-          <w:rFonts w:ascii="Calibri" w:eastAsia="Times New Roman" w:hAnsi="Calibri" w:cs="Times New Roman"/>
-          <w:lang w:eastAsia="en-NZ"/>
-        </w:rPr>
-        <w:t>ialiasing</w:t>
-      </w:r>
-      <w:r>
-        <w:rPr>
-          <w:rFonts w:ascii="Calibri" w:eastAsia="Times New Roman" w:hAnsi="Calibri" w:cs="Times New Roman"/>
-          <w:lang w:eastAsia="en-NZ"/>
-        </w:rPr>
-        <w:t xml:space="preserve"> </w:t>
-      </w:r>
-      <w:r>
-        <w:rPr>
-          <w:rFonts w:ascii="Calibri" w:eastAsia="Times New Roman" w:hAnsi="Calibri" w:cs="Times New Roman"/>
-          <w:lang w:eastAsia="en-NZ"/>
-        </w:rPr>
-        <w:t xml:space="preserve">I also want </w:t>
-      </w:r>
-      <w:r>
-        <w:rPr>
-          <w:rFonts w:ascii="Calibri" w:eastAsia="Times New Roman" w:hAnsi="Calibri" w:cs="Times New Roman"/>
-          <w:lang w:eastAsia="en-NZ"/>
-        </w:rPr>
-        <w:t>t</w:t>
-      </w:r>
-      <w:r>
-        <w:rPr>
-          <w:rFonts w:ascii="Calibri" w:eastAsia="Times New Roman" w:hAnsi="Calibri" w:cs="Times New Roman"/>
-          <w:lang w:eastAsia="en-NZ"/>
-        </w:rPr>
-        <w:t>o be able to optionally go jogl2 but I have no class path without boot strap, though all jars is in fact fine isn’t it?</w:t>
-      </w:r>
-    </w:p>
-    <w:p>
-      <w:pPr>
-        <w:spacing w:after="0" w:line="240" w:lineRule="auto"/>
-        <w:rPr>
-          <w:rFonts w:ascii="Calibri" w:eastAsia="Times New Roman" w:hAnsi="Calibri" w:cs="Times New Roman"/>
-          <w:lang w:eastAsia="en-NZ"/>
-        </w:rPr>
-      </w:pPr>
-    </w:p>
-    <w:p>
-      <w:pPr>
-        <w:spacing w:after="0" w:line="240" w:lineRule="auto"/>
-        <w:rPr>
-          <w:rFonts w:ascii="Calibri" w:eastAsia="Times New Roman" w:hAnsi="Calibri" w:cs="Times New Roman"/>
-          <w:lang w:eastAsia="en-NZ"/>
-        </w:rPr>
-      </w:pPr>
-      <w:r>
-        <w:rPr>
-          <w:rFonts w:ascii="Calibri" w:eastAsia="Times New Roman" w:hAnsi="Calibri" w:cs="Times New Roman"/>
-          <w:lang w:eastAsia="en-NZ"/>
-        </w:rPr>
-        <w:t>I also possibly just want setting to go so the display stuff could be property</w:t>
-      </w:r>
-      <w:r>
-        <w:rPr>
-          <w:rFonts w:ascii="Calibri" w:eastAsia="Times New Roman" w:hAnsi="Calibri" w:cs="Times New Roman"/>
-          <w:lang w:eastAsia="en-NZ"/>
-        </w:rPr>
-        <w:t xml:space="preserve"> </w:t>
-      </w:r>
-      <w:r>
-        <w:rPr>
-          <w:rFonts w:ascii="Calibri" w:eastAsia="Times New Roman" w:hAnsi="Calibri" w:cs="Times New Roman"/>
-          <w:lang w:eastAsia="en-NZ"/>
-        </w:rPr>
-        <w:t>loader</w:t>
-      </w:r>
-      <w:r>
-        <w:rPr>
-          <w:rFonts w:ascii="Calibri" w:eastAsia="Times New Roman" w:hAnsi="Calibri" w:cs="Times New Roman"/>
-          <w:lang w:eastAsia="en-NZ"/>
-        </w:rPr>
-        <w:t xml:space="preserve"> - </w:t>
-      </w:r>
-      <w:r>
-        <w:rPr>
-          <w:rFonts w:ascii="Calibri" w:eastAsia="Times New Roman" w:hAnsi="Calibri" w:cs="Times New Roman"/>
-          <w:lang w:eastAsia="en-NZ"/>
-        </w:rPr>
-        <w:t>ed and recalled for straight boot up, however what</w:t>
-      </w:r>
-      <w:r>
-        <w:rPr>
-          <w:rFonts w:ascii="Calibri" w:eastAsia="Times New Roman" w:hAnsi="Calibri" w:cs="Times New Roman"/>
-          <w:lang w:eastAsia="en-NZ"/>
-        </w:rPr>
-        <w:t>’</w:t>
-      </w:r>
-      <w:r>
-        <w:rPr>
-          <w:rFonts w:ascii="Calibri" w:eastAsia="Times New Roman" w:hAnsi="Calibri" w:cs="Times New Roman"/>
-          <w:lang w:eastAsia="en-NZ"/>
-        </w:rPr>
-        <w:t>s happened on a setting change? Restart is classic</w:t>
-      </w:r>
-    </w:p>
-    <w:p>
-      <w:pPr>
-        <w:spacing w:after="0" w:line="240" w:lineRule="auto"/>
-        <w:rPr>
-          <w:rFonts w:ascii="Calibri" w:eastAsia="Times New Roman" w:hAnsi="Calibri" w:cs="Times New Roman"/>
-          <w:lang w:eastAsia="en-NZ"/>
-        </w:rPr>
-      </w:pPr>
-    </w:p>
-    <w:p>
-      <w:pPr>
-        <w:spacing w:after="0" w:line="240" w:lineRule="auto"/>
-        <w:rPr>
-          <w:rFonts w:ascii="Calibri" w:eastAsia="Times New Roman" w:hAnsi="Calibri" w:cs="Times New Roman"/>
-          <w:lang w:eastAsia="en-NZ"/>
-        </w:rPr>
-      </w:pPr>
-      <w:r>
-        <w:rPr>
-          <w:rFonts w:ascii="Calibri" w:eastAsia="Times New Roman" w:hAnsi="Calibri" w:cs="Times New Roman"/>
-          <w:lang w:eastAsia="en-NZ"/>
-        </w:rPr>
-        <w:t>Boot strap</w:t>
-      </w:r>
-      <w:r>
-        <w:rPr>
-          <w:rFonts w:ascii="Calibri" w:eastAsia="Times New Roman" w:hAnsi="Calibri" w:cs="Times New Roman"/>
-          <w:lang w:eastAsia="en-NZ"/>
-        </w:rPr>
-        <w:t>:</w:t>
-      </w:r>
-      <w:r>
-        <w:rPr>
-          <w:rFonts w:ascii="Calibri" w:eastAsia="Times New Roman" w:hAnsi="Calibri" w:cs="Times New Roman"/>
-          <w:lang w:eastAsia="en-NZ"/>
-        </w:rPr>
-        <w:t xml:space="preserve"> </w:t>
-      </w:r>
-    </w:p>
-    <w:p>
-      <w:pPr>
-        <w:spacing w:after="0" w:line="240" w:lineRule="auto"/>
-        <w:rPr>
-          <w:rFonts w:ascii="Calibri" w:eastAsia="Times New Roman" w:hAnsi="Calibri" w:cs="Times New Roman"/>
-          <w:lang w:eastAsia="en-NZ"/>
-        </w:rPr>
-      </w:pPr>
-      <w:r>
-        <w:rPr>
-          <w:rFonts w:ascii="Calibri" w:eastAsia="Times New Roman" w:hAnsi="Calibri" w:cs="Times New Roman"/>
-          <w:lang w:eastAsia="en-NZ"/>
-        </w:rPr>
-        <w:t>Jar file only, must spawn process, want to end this process, so best to hand a log file across and get the main to pump out to log.</w:t>
-      </w:r>
-    </w:p>
-    <w:p>
-      <w:pPr>
-        <w:spacing w:after="0" w:line="240" w:lineRule="auto"/>
-        <w:rPr>
-          <w:rFonts w:ascii="Calibri" w:eastAsia="Times New Roman" w:hAnsi="Calibri" w:cs="Times New Roman"/>
-          <w:lang w:eastAsia="en-NZ"/>
-        </w:rPr>
-      </w:pPr>
-      <w:r>
-        <w:rPr>
-          <w:rFonts w:ascii="Calibri" w:eastAsia="Times New Roman" w:hAnsi="Calibri" w:cs="Times New Roman"/>
-          <w:lang w:eastAsia="en-NZ"/>
-        </w:rPr>
-        <w:t>Display selection does not require anything but core java, so bootstrap can use it too</w:t>
-      </w:r>
-    </w:p>
-    <w:p>
-      <w:pPr>
-        <w:spacing w:after="0" w:line="240" w:lineRule="auto"/>
-        <w:rPr>
-          <w:rFonts w:ascii="Calibri" w:eastAsia="Times New Roman" w:hAnsi="Calibri" w:cs="Times New Roman"/>
-          <w:lang w:eastAsia="en-NZ"/>
-        </w:rPr>
-      </w:pPr>
-      <w:r>
-        <w:rPr>
-          <w:rFonts w:ascii="Calibri" w:eastAsia="Times New Roman" w:hAnsi="Calibri" w:cs="Times New Roman"/>
-          <w:lang w:eastAsia="en-NZ"/>
-        </w:rPr>
-        <w:t>However boot strap needs to be a separate jar form the main</w:t>
-      </w:r>
-      <w:r>
-        <w:rPr>
-          <w:rFonts w:ascii="Calibri" w:eastAsia="Times New Roman" w:hAnsi="Calibri" w:cs="Times New Roman"/>
-          <w:lang w:eastAsia="en-NZ"/>
-        </w:rPr>
-        <w:t xml:space="preserve"> </w:t>
-      </w:r>
-      <w:r>
-        <w:rPr>
-          <w:rFonts w:ascii="Calibri" w:eastAsia="Times New Roman" w:hAnsi="Calibri" w:cs="Times New Roman"/>
-          <w:lang w:eastAsia="en-NZ"/>
-        </w:rPr>
-        <w:t xml:space="preserve">which means that the </w:t>
-      </w:r>
-      <w:r>
-        <w:rPr>
-          <w:rFonts w:ascii="Calibri" w:eastAsia="Times New Roman" w:hAnsi="Calibri" w:cs="Times New Roman"/>
-          <w:lang w:eastAsia="en-NZ"/>
-        </w:rPr>
-        <w:t>selections</w:t>
-      </w:r>
-      <w:r>
-        <w:rPr>
-          <w:rFonts w:ascii="Calibri" w:eastAsia="Times New Roman" w:hAnsi="Calibri" w:cs="Times New Roman"/>
-          <w:lang w:eastAsia="en-NZ"/>
-        </w:rPr>
-        <w:t xml:space="preserve"> form boot strap need </w:t>
-      </w:r>
-      <w:r>
-        <w:rPr>
-          <w:rFonts w:ascii="Calibri" w:eastAsia="Times New Roman" w:hAnsi="Calibri" w:cs="Times New Roman"/>
-          <w:lang w:eastAsia="en-NZ"/>
-        </w:rPr>
-        <w:t>to</w:t>
-      </w:r>
-      <w:r>
-        <w:rPr>
-          <w:rFonts w:ascii="Calibri" w:eastAsia="Times New Roman" w:hAnsi="Calibri" w:cs="Times New Roman"/>
-          <w:lang w:eastAsia="en-NZ"/>
-        </w:rPr>
-        <w:t xml:space="preserve"> go across to the main app, but that’s just the config ini file anyway</w:t>
-      </w:r>
-      <w:r>
-        <w:rPr>
-          <w:rFonts w:ascii="Calibri" w:eastAsia="Times New Roman" w:hAnsi="Calibri" w:cs="Times New Roman"/>
-          <w:lang w:eastAsia="en-NZ"/>
-        </w:rPr>
-        <w:t>.</w:t>
-      </w:r>
-    </w:p>
-    <w:p>
-      <w:pPr>
-        <w:spacing w:after="0" w:line="240" w:lineRule="auto"/>
-        <w:rPr>
-          <w:rFonts w:ascii="Calibri" w:eastAsia="Times New Roman" w:hAnsi="Calibri" w:cs="Times New Roman"/>
-          <w:lang w:eastAsia="en-NZ"/>
-        </w:rPr>
-      </w:pPr>
-    </w:p>
-    <w:p>
-      <w:pPr>
-        <w:spacing w:after="0" w:line="240" w:lineRule="auto"/>
-        <w:rPr>
-          <w:rFonts w:ascii="Calibri" w:eastAsia="Times New Roman" w:hAnsi="Calibri" w:cs="Times New Roman"/>
-          <w:lang w:eastAsia="en-NZ"/>
-        </w:rPr>
-      </w:pPr>
-      <w:r>
-        <w:rPr>
-          <w:rFonts w:ascii="Calibri" w:eastAsia="Times New Roman" w:hAnsi="Calibri" w:cs="Times New Roman"/>
-          <w:lang w:eastAsia="en-NZ"/>
-        </w:rPr>
         <w:t>Boot strap also wants to update the game f</w:t>
       </w:r>
       <w:r>

</xml_diff>

<commit_message>
folder setting now checks for esm and bsa files and gives warnings
</commit_message>
<xml_diff>
--- a/ElderScrollsExplorer/ScrollsExplorer.docx
+++ b/ElderScrollsExplorer/ScrollsExplorer.docx
@@ -69,130 +69,163 @@
           <w:numId w:val="7"/>
         </w:numPr>
       </w:pPr>
-      <w:r>
-        <w:t>Resolution test should count changes and check for 1.7+ and put up warning dialog about likely crash</w:t>
-      </w:r>
-    </w:p>
-    <w:p>
-      <w:pPr>
-        <w:pStyle w:val="ListParagraph"/>
-        <w:numPr>
-          <w:ilvl w:val="0"/>
-          <w:numId w:val="7"/>
-        </w:numPr>
-      </w:pPr>
-      <w:r>
-        <w:t>The folder picker should check for the existence of the required esm file and any bsa files in the folder and warning about the lack if lacking</w:t>
-      </w:r>
-    </w:p>
-    <w:p>
-      <w:pPr>
-        <w:pStyle w:val="ListParagraph"/>
-        <w:numPr>
-          <w:ilvl w:val="0"/>
-          <w:numId w:val="7"/>
-        </w:numPr>
-      </w:pPr>
-      <w:r>
-        <w:t>Get attachments working in tes4?</w:t>
-      </w:r>
-    </w:p>
-    <w:p>
-      <w:pPr>
-        <w:pStyle w:val="ListParagraph"/>
-        <w:numPr>
-          <w:ilvl w:val="0"/>
-          <w:numId w:val="7"/>
-        </w:numPr>
-      </w:pPr>
-      <w:r>
-        <w:t>Get door</w:t>
-      </w:r>
-      <w:r>
-        <w:t>s</w:t>
-      </w:r>
-      <w:r>
-        <w:t xml:space="preserve"> working in tes3?</w:t>
-      </w:r>
-    </w:p>
-    <w:p>
-      <w:pPr>
-        <w:pStyle w:val="ListParagraph"/>
-        <w:numPr>
-          <w:ilvl w:val="0"/>
-          <w:numId w:val="7"/>
-        </w:numPr>
-      </w:pPr>
-      <w:r>
-        <w:t>Remove oblivion gate madness from tes4 (note huntersneaker needs this too)</w:t>
-      </w:r>
-    </w:p>
-    <w:p>
-      <w:pPr>
-        <w:pStyle w:val="ListParagraph"/>
-        <w:numPr>
-          <w:ilvl w:val="0"/>
-          <w:numId w:val="7"/>
-        </w:numPr>
-      </w:pPr>
-      <w:r>
-        <w:t>Esc dialog should really be decent 3d based interface</w:t>
-      </w:r>
-    </w:p>
-    <w:p>
-      <w:pPr>
-        <w:pStyle w:val="ListParagraph"/>
-        <w:numPr>
-          <w:ilvl w:val="0"/>
-          <w:numId w:val="7"/>
-        </w:numPr>
-      </w:pPr>
-      <w:r>
-        <w:t>Maybe the HUD should be a little tidier?</w:t>
-      </w:r>
-      <w:r>
-        <w:t xml:space="preserve"> At least nicely laid out with info in the sides properly</w:t>
-      </w:r>
-    </w:p>
-    <w:p>
-      <w:pPr>
-        <w:pStyle w:val="ListParagraph"/>
-        <w:numPr>
-          <w:ilvl w:val="0"/>
-          <w:numId w:val="7"/>
-        </w:numPr>
-      </w:pPr>
-      <w:r>
-        <w:t>Try the split compress bsa file for morrowind, might make a nicer video</w:t>
-      </w:r>
-    </w:p>
-    <w:p>
-      <w:pPr>
-        <w:pStyle w:val="ListParagraph"/>
-        <w:numPr>
-          <w:ilvl w:val="0"/>
-          <w:numId w:val="7"/>
-        </w:numPr>
-      </w:pPr>
-      <w:r>
-        <w:t>Skyrim texture not animating</w:t>
-      </w:r>
-      <w:r>
-        <w:t xml:space="preserve"> (can’t even find the </w:t>
-      </w:r>
-      <w:r>
-        <w:t>water fall to be honest)</w:t>
-      </w:r>
       <w:bookmarkStart w:id="0" w:name="_GoBack"/>
       <w:bookmarkEnd w:id="0"/>
+      <w:r>
+        <w:t xml:space="preserve">The folder picker should check for the existence of the required </w:t>
+      </w:r>
+      <w:proofErr w:type="spellStart"/>
+      <w:r>
+        <w:t>esm</w:t>
+      </w:r>
+      <w:proofErr w:type="spellEnd"/>
+      <w:r>
+        <w:t xml:space="preserve"> file and any </w:t>
+      </w:r>
+      <w:proofErr w:type="spellStart"/>
+      <w:r>
+        <w:t>bsa</w:t>
+      </w:r>
+      <w:proofErr w:type="spellEnd"/>
+      <w:r>
+        <w:t xml:space="preserve"> files in the folder and warning about the lack if lacking</w:t>
+      </w:r>
+    </w:p>
+    <w:p>
+      <w:pPr>
+        <w:pStyle w:val="ListParagraph"/>
+        <w:numPr>
+          <w:ilvl w:val="0"/>
+          <w:numId w:val="7"/>
+        </w:numPr>
+      </w:pPr>
+      <w:r>
+        <w:t>Get attachments working in tes4?</w:t>
+      </w:r>
+      <w:r>
+        <w:t xml:space="preserve"> Some are still on the floor sometimes</w:t>
+      </w:r>
+    </w:p>
+    <w:p>
+      <w:pPr>
+        <w:pStyle w:val="ListParagraph"/>
+        <w:numPr>
+          <w:ilvl w:val="0"/>
+          <w:numId w:val="7"/>
+        </w:numPr>
+      </w:pPr>
+      <w:r>
+        <w:t>Get door</w:t>
+      </w:r>
+      <w:r>
+        <w:t>s</w:t>
+      </w:r>
+      <w:r>
+        <w:t xml:space="preserve"> working in tes3?</w:t>
+      </w:r>
+    </w:p>
+    <w:p>
+      <w:pPr>
+        <w:pStyle w:val="ListParagraph"/>
+        <w:numPr>
+          <w:ilvl w:val="0"/>
+          <w:numId w:val="7"/>
+        </w:numPr>
+      </w:pPr>
+      <w:r>
+        <w:t xml:space="preserve">Remove oblivion gate madness from tes4 (note </w:t>
+      </w:r>
+      <w:proofErr w:type="spellStart"/>
+      <w:r>
+        <w:t>huntersneaker</w:t>
+      </w:r>
+      <w:proofErr w:type="spellEnd"/>
+      <w:r>
+        <w:t xml:space="preserve"> needs this too)</w:t>
+      </w:r>
+    </w:p>
+    <w:p>
+      <w:pPr>
+        <w:pStyle w:val="ListParagraph"/>
+        <w:numPr>
+          <w:ilvl w:val="0"/>
+          <w:numId w:val="7"/>
+        </w:numPr>
+      </w:pPr>
+      <w:r>
+        <w:t>Esc dialog should really be decent 3d based interface</w:t>
+      </w:r>
+    </w:p>
+    <w:p>
+      <w:pPr>
+        <w:pStyle w:val="ListParagraph"/>
+        <w:numPr>
+          <w:ilvl w:val="0"/>
+          <w:numId w:val="7"/>
+        </w:numPr>
+      </w:pPr>
+      <w:r>
+        <w:t>Maybe the HUD should be a little tidier?</w:t>
+      </w:r>
+      <w:r>
+        <w:t xml:space="preserve"> At least nicely laid out with info in the sides properly</w:t>
+      </w:r>
+    </w:p>
+    <w:p>
+      <w:pPr>
+        <w:pStyle w:val="ListParagraph"/>
+        <w:numPr>
+          <w:ilvl w:val="0"/>
+          <w:numId w:val="7"/>
+        </w:numPr>
+      </w:pPr>
+      <w:r>
+        <w:t xml:space="preserve">Try the split compress </w:t>
+      </w:r>
+      <w:proofErr w:type="spellStart"/>
+      <w:r>
+        <w:t>bsa</w:t>
+      </w:r>
+      <w:proofErr w:type="spellEnd"/>
+      <w:r>
+        <w:t xml:space="preserve"> file for </w:t>
+      </w:r>
+      <w:proofErr w:type="spellStart"/>
+      <w:r>
+        <w:t>morrowind</w:t>
+      </w:r>
+      <w:proofErr w:type="spellEnd"/>
+      <w:r>
+        <w:t>, might make a nicer video</w:t>
+      </w:r>
+    </w:p>
+    <w:p>
+      <w:pPr>
+        <w:pStyle w:val="ListParagraph"/>
+        <w:numPr>
+          <w:ilvl w:val="0"/>
+          <w:numId w:val="7"/>
+        </w:numPr>
+      </w:pPr>
+      <w:r>
+        <w:t>Skyrim texture not animating</w:t>
+      </w:r>
+      <w:r>
+        <w:t xml:space="preserve"> (can’t even find the </w:t>
+      </w:r>
+      <w:r>
+        <w:t>water fall to be honest)</w:t>
+      </w:r>
     </w:p>
     <w:p>
       <w:pPr>
         <w:pStyle w:val="Heading4"/>
       </w:pPr>
+      <w:proofErr w:type="spellStart"/>
       <w:r>
         <w:t>HunterSneaker</w:t>
       </w:r>
+      <w:proofErr w:type="spellEnd"/>
     </w:p>
     <w:p>
       <w:pPr>
@@ -204,7 +237,23 @@
         <w:spacing w:after="0"/>
       </w:pPr>
       <w:r>
-        <w:t>In order to make a good tight huntersneaker, I need to cut my esm file down as well.</w:t>
+        <w:t xml:space="preserve">In order to make a good tight </w:t>
+      </w:r>
+      <w:proofErr w:type="spellStart"/>
+      <w:r>
+        <w:t>huntersneaker</w:t>
+      </w:r>
+      <w:proofErr w:type="spellEnd"/>
+      <w:r>
+        <w:t xml:space="preserve">, I need to cut my </w:t>
+      </w:r>
+      <w:proofErr w:type="spellStart"/>
+      <w:r>
+        <w:t>esm</w:t>
+      </w:r>
+      <w:proofErr w:type="spellEnd"/>
+      <w:r>
+        <w:t xml:space="preserve"> file down as well.</w:t>
       </w:r>
     </w:p>
     <w:p>
@@ -217,7 +266,23 @@
         <w:spacing w:after="0"/>
       </w:pPr>
       <w:r>
-        <w:t>Got my esm and 2 bsas ready to roll</w:t>
+        <w:t xml:space="preserve">Got my </w:t>
+      </w:r>
+      <w:proofErr w:type="spellStart"/>
+      <w:r>
+        <w:t>esm</w:t>
+      </w:r>
+      <w:proofErr w:type="spellEnd"/>
+      <w:r>
+        <w:t xml:space="preserve"> and 2 </w:t>
+      </w:r>
+      <w:proofErr w:type="spellStart"/>
+      <w:r>
+        <w:t>bsas</w:t>
+      </w:r>
+      <w:proofErr w:type="spellEnd"/>
+      <w:r>
+        <w:t xml:space="preserve"> ready to roll</w:t>
       </w:r>
     </w:p>
     <w:p>
@@ -230,8 +295,13 @@
         <w:spacing w:after="0"/>
       </w:pPr>
       <w:r>
-        <w:t>Note think about mesh texture seperation</w:t>
-      </w:r>
+        <w:t xml:space="preserve">Note think about mesh texture </w:t>
+      </w:r>
+      <w:proofErr w:type="spellStart"/>
+      <w:r>
+        <w:t>seperation</w:t>
+      </w:r>
+      <w:proofErr w:type="spellEnd"/>
     </w:p>
     <w:p>
       <w:pPr>
@@ -250,8 +320,13 @@
         </w:numPr>
         <w:spacing w:after="0"/>
       </w:pPr>
-      <w:r>
-        <w:t>NBStaticRigidBody has a major question in it about multiplying up to the root!</w:t>
+      <w:proofErr w:type="spellStart"/>
+      <w:r>
+        <w:t>NBStaticRigidBody</w:t>
+      </w:r>
+      <w:proofErr w:type="spellEnd"/>
+      <w:r>
+        <w:t xml:space="preserve"> has a major question in it about multiplying up to the root!</w:t>
       </w:r>
       <w:r>
         <w:t xml:space="preserve"> Also see </w:t>
@@ -292,7 +367,15 @@
         <w:spacing w:after="0"/>
       </w:pPr>
       <w:r>
-        <w:t>Need to make kcc unable to walk up steep slopes</w:t>
+        <w:t xml:space="preserve">Need to make </w:t>
+      </w:r>
+      <w:proofErr w:type="spellStart"/>
+      <w:r>
+        <w:t>kcc</w:t>
+      </w:r>
+      <w:proofErr w:type="spellEnd"/>
+      <w:r>
+        <w:t xml:space="preserve"> unable to walk up steep slopes</w:t>
       </w:r>
     </w:p>
     <w:p>
@@ -305,7 +388,15 @@
         <w:spacing w:after="0"/>
       </w:pPr>
       <w:r>
-        <w:t>Physics catches on things all the time morrowind, possibly between the grids, nothing shows in the J debug</w:t>
+        <w:t xml:space="preserve">Physics catches on things all the time </w:t>
+      </w:r>
+      <w:proofErr w:type="spellStart"/>
+      <w:r>
+        <w:t>morrowind</w:t>
+      </w:r>
+      <w:proofErr w:type="spellEnd"/>
+      <w:r>
+        <w:t>, possibly between the grids, nothing shows in the J debug</w:t>
       </w:r>
       <w:r>
         <w:t xml:space="preserve">, I’ve fixed up the </w:t>
@@ -314,7 +405,15 @@
         <w:t xml:space="preserve">collision shape </w:t>
       </w:r>
       <w:r>
-        <w:t>cache for morrowind, check again</w:t>
+        <w:t xml:space="preserve">cache for </w:t>
+      </w:r>
+      <w:proofErr w:type="spellStart"/>
+      <w:r>
+        <w:t>morrowind</w:t>
+      </w:r>
+      <w:proofErr w:type="spellEnd"/>
+      <w:r>
+        <w:t>, check again</w:t>
       </w:r>
     </w:p>
     <w:p>
@@ -364,8 +463,21 @@
         </w:numPr>
         <w:spacing w:after="0"/>
       </w:pPr>
-      <w:r>
-        <w:t>PhysicsDynamics.addRECO is calling addChild to sc</w:t>
+      <w:proofErr w:type="spellStart"/>
+      <w:r>
+        <w:t>PhysicsDynamics.addRECO</w:t>
+      </w:r>
+      <w:proofErr w:type="spellEnd"/>
+      <w:r>
+        <w:t xml:space="preserve"> is calling </w:t>
+      </w:r>
+      <w:proofErr w:type="spellStart"/>
+      <w:r>
+        <w:t>addChild</w:t>
+      </w:r>
+      <w:proofErr w:type="spellEnd"/>
+      <w:r>
+        <w:t xml:space="preserve"> to sc</w:t>
       </w:r>
       <w:r>
         <w:t>e</w:t>
@@ -377,7 +489,15 @@
         <w:t>a</w:t>
       </w:r>
       <w:r>
-        <w:t>phs not in a behaviour! Could be t</w:t>
+        <w:t xml:space="preserve">phs not in </w:t>
+      </w:r>
+      <w:proofErr w:type="gramStart"/>
+      <w:r>
+        <w:t>a behaviour</w:t>
+      </w:r>
+      <w:proofErr w:type="gramEnd"/>
+      <w:r>
+        <w:t>! Could be t</w:t>
       </w:r>
       <w:r>
         <w:t>r</w:t>
@@ -402,7 +522,23 @@
         <w:spacing w:after="0"/>
       </w:pPr>
       <w:r>
-        <w:t>Look into my use of VisualPhysicalUniverse, half my physics is not showing when the view specifics are disabled!! It’s mad ness</w:t>
+        <w:t xml:space="preserve">Look into my use of </w:t>
+      </w:r>
+      <w:proofErr w:type="spellStart"/>
+      <w:r>
+        <w:t>VisualPhysicalUniverse</w:t>
+      </w:r>
+      <w:proofErr w:type="spellEnd"/>
+      <w:r>
+        <w:t xml:space="preserve">, half my physics is not showing when the view specifics are disabled!! </w:t>
+      </w:r>
+      <w:proofErr w:type="gramStart"/>
+      <w:r>
+        <w:t>It’s</w:t>
+      </w:r>
+      <w:proofErr w:type="gramEnd"/>
+      <w:r>
+        <w:t xml:space="preserve"> mad ness</w:t>
       </w:r>
       <w:r>
         <w:t>, should I drop it totally? And make an add detach style physics branch</w:t>
@@ -439,8 +575,21 @@
         </w:numPr>
         <w:spacing w:after="0"/>
       </w:pPr>
-      <w:r>
-        <w:t>Some how app In tes3 are ending up without rendering attributes? How?</w:t>
+      <w:proofErr w:type="spellStart"/>
+      <w:r>
+        <w:t>Some how</w:t>
+      </w:r>
+      <w:proofErr w:type="spellEnd"/>
+      <w:r>
+        <w:t xml:space="preserve"> app </w:t>
+      </w:r>
+      <w:proofErr w:type="gramStart"/>
+      <w:r>
+        <w:t>In</w:t>
+      </w:r>
+      <w:proofErr w:type="gramEnd"/>
+      <w:r>
+        <w:t xml:space="preserve"> tes3 are ending up without rendering attributes? How?</w:t>
       </w:r>
       <w:r>
         <w:t xml:space="preserve"> Use J3dCONT by the look of it?</w:t>
@@ -470,8 +619,13 @@
       <w:r>
         <w:t xml:space="preserve"> and </w:t>
       </w:r>
-      <w:r>
-        <w:t>Coloring attributes</w:t>
+      <w:proofErr w:type="spellStart"/>
+      <w:r>
+        <w:t>Coloring</w:t>
+      </w:r>
+      <w:proofErr w:type="spellEnd"/>
+      <w:r>
+        <w:t xml:space="preserve"> attributes</w:t>
       </w:r>
       <w:r>
         <w:t xml:space="preserve"> and </w:t>
@@ -495,13 +649,29 @@
         <w:t>performance</w:t>
       </w:r>
       <w:r>
-        <w:t xml:space="preserve"> with less set) certainly the removeChild remove mirror code would benefit if the attribute is shared and increases the has</w:t>
+        <w:t xml:space="preserve"> with less set) certainly the </w:t>
+      </w:r>
+      <w:proofErr w:type="spellStart"/>
+      <w:r>
+        <w:t>removeChild</w:t>
+      </w:r>
+      <w:proofErr w:type="spellEnd"/>
+      <w:r>
+        <w:t xml:space="preserve"> remove mirror code would benefit if the attribute is shared and increases the </w:t>
+      </w:r>
+      <w:proofErr w:type="spellStart"/>
+      <w:r>
+        <w:t>has</w:t>
       </w:r>
       <w:r>
         <w:t>h</w:t>
       </w:r>
       <w:r>
-        <w:t>set load</w:t>
+        <w:t>set</w:t>
+      </w:r>
+      <w:proofErr w:type="spellEnd"/>
+      <w:r>
+        <w:t xml:space="preserve"> load</w:t>
       </w:r>
     </w:p>
     <w:p>
@@ -514,7 +684,31 @@
         <w:spacing w:after="0"/>
       </w:pPr>
       <w:r>
-        <w:t>I should improve nif display etc to take a source folder so it can be run on other computers in needed also the bsa extracted folder combo should</w:t>
+        <w:t xml:space="preserve">I should improve </w:t>
+      </w:r>
+      <w:proofErr w:type="spellStart"/>
+      <w:r>
+        <w:t>nif</w:t>
+      </w:r>
+      <w:proofErr w:type="spellEnd"/>
+      <w:r>
+        <w:t xml:space="preserve"> display </w:t>
+      </w:r>
+      <w:proofErr w:type="spellStart"/>
+      <w:r>
+        <w:t>etc</w:t>
+      </w:r>
+      <w:proofErr w:type="spellEnd"/>
+      <w:r>
+        <w:t xml:space="preserve"> to take a source folder so it can be run on other computers in needed also the </w:t>
+      </w:r>
+      <w:proofErr w:type="spellStart"/>
+      <w:r>
+        <w:t>bsa</w:t>
+      </w:r>
+      <w:proofErr w:type="spellEnd"/>
+      <w:r>
+        <w:t xml:space="preserve"> extracted folder combo should</w:t>
       </w:r>
       <w:r>
         <w:t xml:space="preserve"> </w:t>
@@ -539,7 +733,15 @@
         <w:spacing w:after="0"/>
       </w:pPr>
       <w:r>
-        <w:t>I should fork java3d commit my updates and offer hharrision a pull request</w:t>
+        <w:t xml:space="preserve">I should fork java3d commit my updates and offer </w:t>
+      </w:r>
+      <w:proofErr w:type="spellStart"/>
+      <w:r>
+        <w:t>hharrision</w:t>
+      </w:r>
+      <w:proofErr w:type="spellEnd"/>
+      <w:r>
+        <w:t xml:space="preserve"> a pull request</w:t>
       </w:r>
     </w:p>
     <w:p>
@@ -552,10 +754,34 @@
         <w:spacing w:after="0"/>
       </w:pPr>
       <w:r>
-        <w:t>Load shaders now they can be decompiled to glsl, but they are hard to find, so I need to work out the def</w:t>
-      </w:r>
-      <w:r>
-        <w:t>aults somehow (esm file perhaps for oblivion has heaps of them</w:t>
+        <w:t xml:space="preserve">Load </w:t>
+      </w:r>
+      <w:proofErr w:type="spellStart"/>
+      <w:r>
+        <w:t>shaders</w:t>
+      </w:r>
+      <w:proofErr w:type="spellEnd"/>
+      <w:r>
+        <w:t xml:space="preserve"> now they can be decompiled to </w:t>
+      </w:r>
+      <w:proofErr w:type="spellStart"/>
+      <w:r>
+        <w:t>glsl</w:t>
+      </w:r>
+      <w:proofErr w:type="spellEnd"/>
+      <w:r>
+        <w:t>, but they are hard to find, so I need to work out the def</w:t>
+      </w:r>
+      <w:r>
+        <w:t>aults somehow (</w:t>
+      </w:r>
+      <w:proofErr w:type="spellStart"/>
+      <w:r>
+        <w:t>esm</w:t>
+      </w:r>
+      <w:proofErr w:type="spellEnd"/>
+      <w:r>
+        <w:t xml:space="preserve"> file perhaps for oblivion has heaps of them</w:t>
       </w:r>
       <w:r>
         <w:t>)</w:t>
@@ -570,8 +796,13 @@
         </w:numPr>
         <w:spacing w:after="0"/>
       </w:pPr>
-      <w:r>
-        <w:t>Shaders are failing on XPS-13 recheck them!</w:t>
+      <w:proofErr w:type="spellStart"/>
+      <w:r>
+        <w:t>Shaders</w:t>
+      </w:r>
+      <w:proofErr w:type="spellEnd"/>
+      <w:r>
+        <w:t xml:space="preserve"> are failing on XPS-13 recheck them!</w:t>
       </w:r>
     </w:p>
     <w:p>
@@ -584,7 +815,23 @@
         <w:spacing w:after="0"/>
       </w:pPr>
       <w:r>
-        <w:t>Water not overriding colors for skyrim and fallout</w:t>
+        <w:t xml:space="preserve">Water not overriding </w:t>
+      </w:r>
+      <w:proofErr w:type="spellStart"/>
+      <w:r>
+        <w:t>colors</w:t>
+      </w:r>
+      <w:proofErr w:type="spellEnd"/>
+      <w:r>
+        <w:t xml:space="preserve"> for </w:t>
+      </w:r>
+      <w:proofErr w:type="spellStart"/>
+      <w:r>
+        <w:t>skyrim</w:t>
+      </w:r>
+      <w:proofErr w:type="spellEnd"/>
+      <w:r>
+        <w:t xml:space="preserve"> and fallout</w:t>
       </w:r>
       <w:r>
         <w:t>, now fallout water is far t</w:t>
@@ -606,14 +853,32 @@
         <w:spacing w:after="0"/>
       </w:pPr>
       <w:r>
-        <w:t>Could water use the 0th row as the last row for vertex shaking to make perfect match ups? In the water.vert shader</w:t>
-      </w:r>
-      <w:r>
-        <w:t xml:space="preserve"> try to find a deterministic shader</w:t>
-      </w:r>
+        <w:t xml:space="preserve">Could water use the 0th row as the last row for vertex shaking to make perfect match ups? In the </w:t>
+      </w:r>
+      <w:proofErr w:type="spellStart"/>
+      <w:r>
+        <w:t>water.vert</w:t>
+      </w:r>
+      <w:proofErr w:type="spellEnd"/>
       <w:r>
         <w:t xml:space="preserve"> </w:t>
       </w:r>
+      <w:proofErr w:type="spellStart"/>
+      <w:r>
+        <w:t>shader</w:t>
+      </w:r>
+      <w:proofErr w:type="spellEnd"/>
+      <w:r>
+        <w:t xml:space="preserve"> try to find a deterministic </w:t>
+      </w:r>
+      <w:proofErr w:type="spellStart"/>
+      <w:r>
+        <w:t>shader</w:t>
+      </w:r>
+      <w:proofErr w:type="spellEnd"/>
+      <w:r>
+        <w:t xml:space="preserve"> </w:t>
+      </w:r>
       <w:r>
         <w:t>(current one looks deterministic to me but)</w:t>
       </w:r>
@@ -627,14 +892,43 @@
         </w:numPr>
         <w:spacing w:after="0"/>
       </w:pPr>
-      <w:r>
-        <w:t>JInternalFrames for DisplayDialog to allow them to show on a full screen without jumping back or being lost on mac.</w:t>
+      <w:proofErr w:type="spellStart"/>
+      <w:r>
+        <w:t>JInternalFrames</w:t>
+      </w:r>
+      <w:proofErr w:type="spellEnd"/>
+      <w:r>
+        <w:t xml:space="preserve"> for </w:t>
+      </w:r>
+      <w:proofErr w:type="spellStart"/>
+      <w:r>
+        <w:t>DisplayDialog</w:t>
+      </w:r>
+      <w:proofErr w:type="spellEnd"/>
+      <w:r>
+        <w:t xml:space="preserve"> to allow them to show on a full screen without jumping back or being lost on mac.</w:t>
       </w:r>
       <w:r>
         <w:t xml:space="preserve"> </w:t>
       </w:r>
       <w:r>
-        <w:t>The escape button exit should be on screen hud not popup because fullscreen and it don’t play nice</w:t>
+        <w:t xml:space="preserve">The escape button exit should be on screen </w:t>
+      </w:r>
+      <w:proofErr w:type="spellStart"/>
+      <w:r>
+        <w:t>hud</w:t>
+      </w:r>
+      <w:proofErr w:type="spellEnd"/>
+      <w:r>
+        <w:t xml:space="preserve"> not popup because </w:t>
+      </w:r>
+      <w:proofErr w:type="spellStart"/>
+      <w:r>
+        <w:t>fullscreen</w:t>
+      </w:r>
+      <w:proofErr w:type="spellEnd"/>
+      <w:r>
+        <w:t xml:space="preserve"> and it don’t play nice</w:t>
       </w:r>
     </w:p>
     <w:p>
@@ -660,7 +954,31 @@
         <w:spacing w:after="0"/>
       </w:pPr>
       <w:r>
-        <w:t>Distant textures appear to have black back in them again? In particular Fallout, notice yellow lines on road badly minify, and distant windmill by megaton front. Dds viewer does not show, must be appearance prob? But nifskope does show it too a bit</w:t>
+        <w:t xml:space="preserve">Distant textures appear to have black back in them again? In particular Fallout, notice yellow lines on road badly minify, and distant windmill by megaton front. </w:t>
+      </w:r>
+      <w:proofErr w:type="spellStart"/>
+      <w:r>
+        <w:t>Dds</w:t>
+      </w:r>
+      <w:proofErr w:type="spellEnd"/>
+      <w:r>
+        <w:t xml:space="preserve"> viewer does not show, must be appearance </w:t>
+      </w:r>
+      <w:proofErr w:type="spellStart"/>
+      <w:r>
+        <w:t>prob</w:t>
+      </w:r>
+      <w:proofErr w:type="spellEnd"/>
+      <w:r>
+        <w:t xml:space="preserve">? But </w:t>
+      </w:r>
+      <w:proofErr w:type="spellStart"/>
+      <w:r>
+        <w:t>nifskope</w:t>
+      </w:r>
+      <w:proofErr w:type="spellEnd"/>
+      <w:r>
+        <w:t xml:space="preserve"> does show it too a bit</w:t>
       </w:r>
       <w:r>
         <w:t>. Did the addition o</w:t>
@@ -679,8 +997,21 @@
         <w:spacing w:after="0"/>
       </w:pPr>
       <w:r>
-        <w:t>The gross lods are lit up more than the close ones? Check material light values for land and lods</w:t>
-      </w:r>
+        <w:t xml:space="preserve">The gross </w:t>
+      </w:r>
+      <w:proofErr w:type="spellStart"/>
+      <w:r>
+        <w:t>lods</w:t>
+      </w:r>
+      <w:proofErr w:type="spellEnd"/>
+      <w:r>
+        <w:t xml:space="preserve"> are lit up more than the close ones? Check material light values for land and </w:t>
+      </w:r>
+      <w:proofErr w:type="spellStart"/>
+      <w:r>
+        <w:t>lods</w:t>
+      </w:r>
+      <w:proofErr w:type="spellEnd"/>
     </w:p>
     <w:p>
       <w:pPr>
@@ -691,8 +1022,29 @@
         </w:numPr>
         <w:spacing w:after="0"/>
       </w:pPr>
-      <w:r>
-        <w:t>LANDFar should be used by tes3 lod system as a lod builder with reduce of 4</w:t>
+      <w:proofErr w:type="spellStart"/>
+      <w:r>
+        <w:t>LANDFar</w:t>
+      </w:r>
+      <w:proofErr w:type="spellEnd"/>
+      <w:r>
+        <w:t xml:space="preserve"> should be used by tes3 </w:t>
+      </w:r>
+      <w:proofErr w:type="spellStart"/>
+      <w:r>
+        <w:t>lod</w:t>
+      </w:r>
+      <w:proofErr w:type="spellEnd"/>
+      <w:r>
+        <w:t xml:space="preserve"> system as a </w:t>
+      </w:r>
+      <w:proofErr w:type="spellStart"/>
+      <w:r>
+        <w:t>lod</w:t>
+      </w:r>
+      <w:proofErr w:type="spellEnd"/>
+      <w:r>
+        <w:t xml:space="preserve"> builder with reduce of 4</w:t>
       </w:r>
       <w:r>
         <w:t>, in fact the far system should probably use</w:t>
@@ -722,7 +1074,39 @@
           <w:rFonts w:ascii="Calibri" w:eastAsia="Times New Roman" w:hAnsi="Calibri" w:cs="Times New Roman"/>
           <w:lang w:val="en-US" w:eastAsia="en-NZ"/>
         </w:rPr>
-        <w:t>Varying lod fader needs knots/frames system because close  things don’t need check often either, in fact lod fader is a fixed 5 frames so not easy to correct</w:t>
+        <w:t xml:space="preserve">Varying </w:t>
+      </w:r>
+      <w:proofErr w:type="spellStart"/>
+      <w:r>
+        <w:rPr>
+          <w:rFonts w:ascii="Calibri" w:eastAsia="Times New Roman" w:hAnsi="Calibri" w:cs="Times New Roman"/>
+          <w:lang w:val="en-US" w:eastAsia="en-NZ"/>
+        </w:rPr>
+        <w:t>lod</w:t>
+      </w:r>
+      <w:proofErr w:type="spellEnd"/>
+      <w:r>
+        <w:rPr>
+          <w:rFonts w:ascii="Calibri" w:eastAsia="Times New Roman" w:hAnsi="Calibri" w:cs="Times New Roman"/>
+          <w:lang w:val="en-US" w:eastAsia="en-NZ"/>
+        </w:rPr>
+        <w:t xml:space="preserve"> fader needs knots/frames system because close  things don’t need check often either, in fact </w:t>
+      </w:r>
+      <w:proofErr w:type="spellStart"/>
+      <w:r>
+        <w:rPr>
+          <w:rFonts w:ascii="Calibri" w:eastAsia="Times New Roman" w:hAnsi="Calibri" w:cs="Times New Roman"/>
+          <w:lang w:val="en-US" w:eastAsia="en-NZ"/>
+        </w:rPr>
+        <w:t>lod</w:t>
+      </w:r>
+      <w:proofErr w:type="spellEnd"/>
+      <w:r>
+        <w:rPr>
+          <w:rFonts w:ascii="Calibri" w:eastAsia="Times New Roman" w:hAnsi="Calibri" w:cs="Times New Roman"/>
+          <w:lang w:val="en-US" w:eastAsia="en-NZ"/>
+        </w:rPr>
+        <w:t xml:space="preserve"> fader is a fixed 5 frames so not easy to correct</w:t>
       </w:r>
       <w:r>
         <w:rPr>
@@ -752,12 +1136,21 @@
           <w:lang w:val="en-US" w:eastAsia="en-NZ"/>
         </w:rPr>
       </w:pPr>
-      <w:r>
-        <w:rPr>
-          <w:rFonts w:ascii="Calibri" w:eastAsia="Times New Roman" w:hAnsi="Calibri" w:cs="Times New Roman"/>
-          <w:lang w:val="en-US" w:eastAsia="en-NZ"/>
-        </w:rPr>
-        <w:t>Fustum clipped animations al</w:t>
+      <w:proofErr w:type="spellStart"/>
+      <w:r>
+        <w:rPr>
+          <w:rFonts w:ascii="Calibri" w:eastAsia="Times New Roman" w:hAnsi="Calibri" w:cs="Times New Roman"/>
+          <w:lang w:val="en-US" w:eastAsia="en-NZ"/>
+        </w:rPr>
+        <w:t>Fustum</w:t>
+      </w:r>
+      <w:proofErr w:type="spellEnd"/>
+      <w:r>
+        <w:rPr>
+          <w:rFonts w:ascii="Calibri" w:eastAsia="Times New Roman" w:hAnsi="Calibri" w:cs="Times New Roman"/>
+          <w:lang w:val="en-US" w:eastAsia="en-NZ"/>
+        </w:rPr>
+        <w:t xml:space="preserve"> clipped animations al</w:t>
       </w:r>
       <w:r>
         <w:rPr>
@@ -813,14 +1206,39 @@
           <w:rFonts w:ascii="Calibri" w:eastAsia="Times New Roman" w:hAnsi="Calibri" w:cs="Times New Roman"/>
           <w:lang w:val="en-US" w:eastAsia="en-NZ"/>
         </w:rPr>
-        <w:t xml:space="preserve"> system moreso</w:t>
-      </w:r>
-      <w:r>
-        <w:rPr>
-          <w:rFonts w:ascii="Calibri" w:eastAsia="Times New Roman" w:hAnsi="Calibri" w:cs="Times New Roman"/>
-          <w:lang w:val="en-US" w:eastAsia="en-NZ"/>
-        </w:rPr>
-        <w:t xml:space="preserve"> – autobounds set bounds needs to be in performance section</w:t>
+        <w:t xml:space="preserve"> system </w:t>
+      </w:r>
+      <w:proofErr w:type="spellStart"/>
+      <w:r>
+        <w:rPr>
+          <w:rFonts w:ascii="Calibri" w:eastAsia="Times New Roman" w:hAnsi="Calibri" w:cs="Times New Roman"/>
+          <w:lang w:val="en-US" w:eastAsia="en-NZ"/>
+        </w:rPr>
+        <w:t>moreso</w:t>
+      </w:r>
+      <w:proofErr w:type="spellEnd"/>
+      <w:r>
+        <w:rPr>
+          <w:rFonts w:ascii="Calibri" w:eastAsia="Times New Roman" w:hAnsi="Calibri" w:cs="Times New Roman"/>
+          <w:lang w:val="en-US" w:eastAsia="en-NZ"/>
+        </w:rPr>
+        <w:t xml:space="preserve"> – </w:t>
+      </w:r>
+      <w:proofErr w:type="spellStart"/>
+      <w:r>
+        <w:rPr>
+          <w:rFonts w:ascii="Calibri" w:eastAsia="Times New Roman" w:hAnsi="Calibri" w:cs="Times New Roman"/>
+          <w:lang w:val="en-US" w:eastAsia="en-NZ"/>
+        </w:rPr>
+        <w:t>autobounds</w:t>
+      </w:r>
+      <w:proofErr w:type="spellEnd"/>
+      <w:r>
+        <w:rPr>
+          <w:rFonts w:ascii="Calibri" w:eastAsia="Times New Roman" w:hAnsi="Calibri" w:cs="Times New Roman"/>
+          <w:lang w:val="en-US" w:eastAsia="en-NZ"/>
+        </w:rPr>
+        <w:t xml:space="preserve"> set bounds needs to be in performance section</w:t>
       </w:r>
     </w:p>
     <w:p>
@@ -923,13 +1341,29 @@
         </w:rPr>
       </w:pPr>
       <w:r>
-        <w:t xml:space="preserve">I need to make  ALL behaviors passive and </w:t>
+        <w:t xml:space="preserve">I need to make  ALL </w:t>
+      </w:r>
+      <w:proofErr w:type="spellStart"/>
+      <w:r>
+        <w:t>behaviors</w:t>
+      </w:r>
+      <w:proofErr w:type="spellEnd"/>
+      <w:r>
+        <w:t xml:space="preserve"> passive and </w:t>
       </w:r>
       <w:r>
         <w:t>then</w:t>
       </w:r>
       <w:r>
-        <w:t xml:space="preserve"> for the one time that the physics system need a non passive behaviour I should create a special active behaviour just for it!</w:t>
+        <w:t xml:space="preserve"> for the one time that the physics system need a </w:t>
+      </w:r>
+      <w:proofErr w:type="spellStart"/>
+      <w:r>
+        <w:t>non passive</w:t>
+      </w:r>
+      <w:proofErr w:type="spellEnd"/>
+      <w:r>
+        <w:t xml:space="preserve"> behaviour I should create a special active behaviour just for it!</w:t>
       </w:r>
     </w:p>
     <w:p>
@@ -992,7 +1426,15 @@
         <w:t>–Dj3d.</w:t>
       </w:r>
       <w:r>
-        <w:t>antialiasing=”implicit” go for the mac os?</w:t>
+        <w:t xml:space="preserve">antialiasing=”implicit” go for the mac </w:t>
+      </w:r>
+      <w:proofErr w:type="spellStart"/>
+      <w:r>
+        <w:t>os</w:t>
+      </w:r>
+      <w:proofErr w:type="spellEnd"/>
+      <w:r>
+        <w:t>?</w:t>
       </w:r>
     </w:p>
     <w:p>
@@ -1010,7 +1452,15 @@
       </w:pPr>
       <w:r>
         <w:lastRenderedPageBreak/>
-        <w:t xml:space="preserve">Megaton world x,y,z for the land cells is off, I see the edge of the </w:t>
+        <w:t xml:space="preserve">Megaton world </w:t>
+      </w:r>
+      <w:proofErr w:type="spellStart"/>
+      <w:r>
+        <w:t>x,y,z</w:t>
+      </w:r>
+      <w:proofErr w:type="spellEnd"/>
+      <w:r>
+        <w:t xml:space="preserve"> for the land cells is off, I see the edge of the </w:t>
       </w:r>
       <w:r>
         <w:t>crater</w:t>
@@ -1068,7 +1518,15 @@
           <w:rFonts w:ascii="Calibri" w:eastAsia="Times New Roman" w:hAnsi="Calibri" w:cs="Times New Roman"/>
           <w:lang w:val="en-US" w:eastAsia="en-NZ"/>
         </w:rPr>
-        <w:t>Blended skeletons are W</w:t>
+        <w:t xml:space="preserve">Blended skeletons are </w:t>
+      </w:r>
+      <w:proofErr w:type="spellStart"/>
+      <w:r>
+        <w:rPr>
+          <w:rFonts w:ascii="Calibri" w:eastAsia="Times New Roman" w:hAnsi="Calibri" w:cs="Times New Roman"/>
+          <w:lang w:val="en-US" w:eastAsia="en-NZ"/>
+        </w:rPr>
+        <w:t>W</w:t>
       </w:r>
       <w:r>
         <w:rPr>
@@ -1082,7 +1540,15 @@
           <w:rFonts w:ascii="Calibri" w:eastAsia="Times New Roman" w:hAnsi="Calibri" w:cs="Times New Roman"/>
           <w:lang w:val="en-US" w:eastAsia="en-NZ"/>
         </w:rPr>
-        <w:t>aay broken, see alpha=1f; in the code</w:t>
+        <w:t>aay</w:t>
+      </w:r>
+      <w:proofErr w:type="spellEnd"/>
+      <w:r>
+        <w:rPr>
+          <w:rFonts w:ascii="Calibri" w:eastAsia="Times New Roman" w:hAnsi="Calibri" w:cs="Times New Roman"/>
+          <w:lang w:val="en-US" w:eastAsia="en-NZ"/>
+        </w:rPr>
+        <w:t xml:space="preserve"> broken, see alpha=1f; in the code</w:t>
       </w:r>
     </w:p>
     <w:p>
@@ -1103,7 +1569,23 @@
           <w:rFonts w:ascii="Calibri" w:eastAsia="Times New Roman" w:hAnsi="Calibri" w:cs="Times New Roman"/>
           <w:lang w:val="en-US" w:eastAsia="en-NZ"/>
         </w:rPr>
-        <w:t>The varyinglod behavior might not be a good idea for the character behavior, find the distance might be a waste over simply updating the bones an</w:t>
+        <w:t xml:space="preserve">The </w:t>
+      </w:r>
+      <w:proofErr w:type="spellStart"/>
+      <w:r>
+        <w:rPr>
+          <w:rFonts w:ascii="Calibri" w:eastAsia="Times New Roman" w:hAnsi="Calibri" w:cs="Times New Roman"/>
+          <w:lang w:val="en-US" w:eastAsia="en-NZ"/>
+        </w:rPr>
+        <w:t>varyinglod</w:t>
+      </w:r>
+      <w:proofErr w:type="spellEnd"/>
+      <w:r>
+        <w:rPr>
+          <w:rFonts w:ascii="Calibri" w:eastAsia="Times New Roman" w:hAnsi="Calibri" w:cs="Times New Roman"/>
+          <w:lang w:val="en-US" w:eastAsia="en-NZ"/>
+        </w:rPr>
+        <w:t xml:space="preserve"> behavior might not be a good idea for the character behavior, find the distance might be a waste over simply updating the bones an</w:t>
       </w:r>
       <w:r>
         <w:rPr>
@@ -1159,7 +1641,23 @@
           <w:rFonts w:ascii="Calibri" w:eastAsia="Times New Roman" w:hAnsi="Calibri" w:cs="Times New Roman"/>
           <w:lang w:val="en-US" w:eastAsia="en-NZ"/>
         </w:rPr>
-        <w:t xml:space="preserve"> lod behavior needs to really have another version call points of interest varying, as the fade stuff was high speed ch</w:t>
+        <w:t xml:space="preserve"> </w:t>
+      </w:r>
+      <w:proofErr w:type="spellStart"/>
+      <w:r>
+        <w:rPr>
+          <w:rFonts w:ascii="Calibri" w:eastAsia="Times New Roman" w:hAnsi="Calibri" w:cs="Times New Roman"/>
+          <w:lang w:val="en-US" w:eastAsia="en-NZ"/>
+        </w:rPr>
+        <w:t>lod</w:t>
+      </w:r>
+      <w:proofErr w:type="spellEnd"/>
+      <w:r>
+        <w:rPr>
+          <w:rFonts w:ascii="Calibri" w:eastAsia="Times New Roman" w:hAnsi="Calibri" w:cs="Times New Roman"/>
+          <w:lang w:val="en-US" w:eastAsia="en-NZ"/>
+        </w:rPr>
+        <w:t xml:space="preserve"> behavior needs to really have another version call points of interest varying, as the fade stuff was high speed ch</w:t>
       </w:r>
       <w:r>
         <w:rPr>
@@ -1194,7 +1692,15 @@
           <w:rFonts w:ascii="Calibri" w:eastAsia="Times New Roman" w:hAnsi="Calibri" w:cs="Times New Roman"/>
           <w:lang w:val="en-US" w:eastAsia="en-NZ"/>
         </w:rPr>
-        <w:t>Tes3: my animations appear to be missing the base level rotation, knock out’s</w:t>
+        <w:t xml:space="preserve">Tes3: my animations appear to be missing the base level rotation, knock </w:t>
+      </w:r>
+      <w:proofErr w:type="gramStart"/>
+      <w:r>
+        <w:rPr>
+          <w:rFonts w:ascii="Calibri" w:eastAsia="Times New Roman" w:hAnsi="Calibri" w:cs="Times New Roman"/>
+          <w:lang w:val="en-US" w:eastAsia="en-NZ"/>
+        </w:rPr>
+        <w:t>out’s</w:t>
       </w:r>
       <w:r>
         <w:rPr>
@@ -1222,7 +1728,15 @@
           <w:rFonts w:ascii="Calibri" w:eastAsia="Times New Roman" w:hAnsi="Calibri" w:cs="Times New Roman"/>
           <w:lang w:val="en-US" w:eastAsia="en-NZ"/>
         </w:rPr>
-        <w:t xml:space="preserve"> don’t get people onto the ground properly</w:t>
+        <w:t xml:space="preserve"> don’t</w:t>
+      </w:r>
+      <w:proofErr w:type="gramEnd"/>
+      <w:r>
+        <w:rPr>
+          <w:rFonts w:ascii="Calibri" w:eastAsia="Times New Roman" w:hAnsi="Calibri" w:cs="Times New Roman"/>
+          <w:lang w:val="en-US" w:eastAsia="en-NZ"/>
+        </w:rPr>
+        <w:t xml:space="preserve"> get people onto the ground properly</w:t>
       </w:r>
       <w:r>
         <w:rPr>
@@ -1256,7 +1770,15 @@
         <w:spacing w:after="0"/>
       </w:pPr>
       <w:r>
-        <w:t>TES3: BSparticle system not working</w:t>
+        <w:t xml:space="preserve">TES3: </w:t>
+      </w:r>
+      <w:proofErr w:type="spellStart"/>
+      <w:r>
+        <w:t>BSparticle</w:t>
+      </w:r>
+      <w:proofErr w:type="spellEnd"/>
+      <w:r>
+        <w:t xml:space="preserve"> system not working</w:t>
       </w:r>
     </w:p>
     <w:p>
@@ -1269,7 +1791,15 @@
         <w:spacing w:after="0"/>
       </w:pPr>
       <w:r>
-        <w:t>TES5: animation  accum bugs</w:t>
+        <w:t xml:space="preserve">TES5: animation  </w:t>
+      </w:r>
+      <w:proofErr w:type="spellStart"/>
+      <w:r>
+        <w:t>accum</w:t>
+      </w:r>
+      <w:proofErr w:type="spellEnd"/>
+      <w:r>
+        <w:t xml:space="preserve"> bugs</w:t>
       </w:r>
       <w:r>
         <w:t xml:space="preserve"> appear to have gone with recent spline and xyz rotation fix ups along with disabled blending</w:t>
@@ -1297,13 +1827,26 @@
         <w:t>S</w:t>
       </w:r>
       <w:r>
-        <w:t>kyrim horse back</w:t>
-      </w:r>
-      <w:r>
-        <w:t xml:space="preserve">legs </w:t>
-      </w:r>
-      <w:r>
-        <w:t xml:space="preserve">kickout appear to be </w:t>
+        <w:t xml:space="preserve">kyrim horse </w:t>
+      </w:r>
+      <w:proofErr w:type="spellStart"/>
+      <w:r>
+        <w:t>back</w:t>
+      </w:r>
+      <w:r>
+        <w:t>legs</w:t>
+      </w:r>
+      <w:proofErr w:type="spellEnd"/>
+      <w:r>
+        <w:t xml:space="preserve"> </w:t>
+      </w:r>
+      <w:proofErr w:type="spellStart"/>
+      <w:r>
+        <w:t>kickout</w:t>
+      </w:r>
+      <w:proofErr w:type="spellEnd"/>
+      <w:r>
+        <w:t xml:space="preserve"> appear to be </w:t>
       </w:r>
       <w:r>
         <w:t>gone (</w:t>
@@ -1315,7 +1858,15 @@
         <w:t>its</w:t>
       </w:r>
       <w:r>
-        <w:t xml:space="preserve"> bone is at 0,0,0 and a skin is</w:t>
+        <w:t xml:space="preserve"> bone is at 0</w:t>
+      </w:r>
+      <w:proofErr w:type="gramStart"/>
+      <w:r>
+        <w:t>,0,0</w:t>
+      </w:r>
+      <w:proofErr w:type="gramEnd"/>
+      <w:r>
+        <w:t xml:space="preserve"> and a skin is</w:t>
       </w:r>
       <w:r>
         <w:t xml:space="preserve"> attached</w:t>
@@ -1346,7 +1897,15 @@
         <w:t>animations</w:t>
       </w:r>
       <w:r>
-        <w:t xml:space="preserve"> (I think its in fallout too)</w:t>
+        <w:t xml:space="preserve"> (I think </w:t>
+      </w:r>
+      <w:proofErr w:type="spellStart"/>
+      <w:r>
+        <w:t>its</w:t>
+      </w:r>
+      <w:proofErr w:type="spellEnd"/>
+      <w:r>
+        <w:t xml:space="preserve"> in fallout too)</w:t>
       </w:r>
     </w:p>
     <w:p>
@@ -1365,8 +1924,13 @@
         <w:t>ground, I</w:t>
       </w:r>
       <w:r>
-        <w:t xml:space="preserve"> still get a flick from attached geomorphs</w:t>
-      </w:r>
+        <w:t xml:space="preserve"> still get a flick from attached </w:t>
+      </w:r>
+      <w:proofErr w:type="spellStart"/>
+      <w:r>
+        <w:t>geomorphs</w:t>
+      </w:r>
+      <w:proofErr w:type="spellEnd"/>
       <w:r>
         <w:t xml:space="preserve">, recent buggering about hasn’t help, but now only a few goblins get this, possibly </w:t>
       </w:r>
@@ -1412,7 +1976,15 @@
         <w:spacing w:after="0"/>
       </w:pPr>
       <w:r>
-        <w:t>TES3 geomorph control from links should be easy to sort out??</w:t>
+        <w:t xml:space="preserve">TES3 </w:t>
+      </w:r>
+      <w:proofErr w:type="spellStart"/>
+      <w:r>
+        <w:t>geomorph</w:t>
+      </w:r>
+      <w:proofErr w:type="spellEnd"/>
+      <w:r>
+        <w:t xml:space="preserve"> control from links should be easy to sort out??</w:t>
       </w:r>
     </w:p>
     <w:p>
@@ -1425,7 +1997,15 @@
         <w:spacing w:after="0"/>
       </w:pPr>
       <w:r>
-        <w:t>Tes3 fallout and skyrim has</w:t>
+        <w:t xml:space="preserve">Tes3 fallout and </w:t>
+      </w:r>
+      <w:proofErr w:type="spellStart"/>
+      <w:r>
+        <w:t>skyrim</w:t>
+      </w:r>
+      <w:proofErr w:type="spellEnd"/>
+      <w:r>
+        <w:t xml:space="preserve"> has</w:t>
       </w:r>
       <w:r>
         <w:t xml:space="preserve"> a bit of</w:t>
@@ -1447,19 +2027,51 @@
         <w:spacing w:after="0"/>
       </w:pPr>
       <w:r>
-        <w:t xml:space="preserve">J3dNiControllerSequence has a single geommorph selector that’s rubbish but all </w:t>
+        <w:t xml:space="preserve">J3dNiControllerSequence has a single </w:t>
+      </w:r>
+      <w:proofErr w:type="spellStart"/>
+      <w:r>
+        <w:t>geommorph</w:t>
+      </w:r>
+      <w:proofErr w:type="spellEnd"/>
+      <w:r>
+        <w:t xml:space="preserve"> selector that’s rubbish but all </w:t>
       </w:r>
       <w:r>
         <w:t xml:space="preserve">of </w:t>
       </w:r>
       <w:r>
-        <w:t>the oblivion kf file</w:t>
+        <w:t xml:space="preserve">the oblivion </w:t>
+      </w:r>
+      <w:proofErr w:type="spellStart"/>
+      <w:r>
+        <w:t>kf</w:t>
+      </w:r>
+      <w:proofErr w:type="spellEnd"/>
+      <w:r>
+        <w:t xml:space="preserve"> file</w:t>
       </w:r>
       <w:r>
         <w:t>s</w:t>
       </w:r>
       <w:r>
-        <w:t xml:space="preserve"> seem to point at all geommorphers for a single tribasedgeom but I want to pick and run only one of them. I would have thought dog attack </w:t>
+        <w:t xml:space="preserve"> seem to point at all </w:t>
+      </w:r>
+      <w:proofErr w:type="spellStart"/>
+      <w:r>
+        <w:t>geommorphers</w:t>
+      </w:r>
+      <w:proofErr w:type="spellEnd"/>
+      <w:r>
+        <w:t xml:space="preserve"> for a single </w:t>
+      </w:r>
+      <w:proofErr w:type="spellStart"/>
+      <w:r>
+        <w:t>tribasedgeom</w:t>
+      </w:r>
+      <w:proofErr w:type="spellEnd"/>
+      <w:r>
+        <w:t xml:space="preserve"> but I want to pick and run only one of them. I would have thought dog attack </w:t>
       </w:r>
       <w:r>
         <w:t>w</w:t>
@@ -1471,7 +2083,15 @@
         <w:t>e</w:t>
       </w:r>
       <w:r>
-        <w:t>lect the mouth open geommmorpher but I can’</w:t>
+        <w:t xml:space="preserve">lect the mouth open </w:t>
+      </w:r>
+      <w:proofErr w:type="spellStart"/>
+      <w:r>
+        <w:t>geommmorpher</w:t>
+      </w:r>
+      <w:proofErr w:type="spellEnd"/>
+      <w:r>
+        <w:t xml:space="preserve"> but I can’</w:t>
       </w:r>
       <w:r>
         <w:t>t see it</w:t>
@@ -1480,7 +2100,15 @@
         <w:t>.</w:t>
       </w:r>
       <w:r>
-        <w:t xml:space="preserve"> Maybe it’s in an animation setting in the esm files?</w:t>
+        <w:t xml:space="preserve"> Maybe it’s in an animation setting in the </w:t>
+      </w:r>
+      <w:proofErr w:type="spellStart"/>
+      <w:r>
+        <w:t>esm</w:t>
+      </w:r>
+      <w:proofErr w:type="spellEnd"/>
+      <w:r>
+        <w:t xml:space="preserve"> files?</w:t>
       </w:r>
     </w:p>
     <w:p>
@@ -1493,7 +2121,23 @@
         <w:spacing w:after="0"/>
       </w:pPr>
       <w:r>
-        <w:t>There are shakey texture update see evtechpod in enclave dungeon for fallout, not sure why.</w:t>
+        <w:t xml:space="preserve">There are </w:t>
+      </w:r>
+      <w:proofErr w:type="spellStart"/>
+      <w:r>
+        <w:t>shakey</w:t>
+      </w:r>
+      <w:proofErr w:type="spellEnd"/>
+      <w:r>
+        <w:t xml:space="preserve"> texture update see </w:t>
+      </w:r>
+      <w:proofErr w:type="spellStart"/>
+      <w:r>
+        <w:t>evtechpod</w:t>
+      </w:r>
+      <w:proofErr w:type="spellEnd"/>
+      <w:r>
+        <w:t xml:space="preserve"> in enclave dungeon for fallout, not sure why.</w:t>
       </w:r>
     </w:p>
     <w:p>
@@ -1514,7 +2158,15 @@
         <w:spacing w:after="0"/>
       </w:pPr>
       <w:r>
-        <w:t>I should use Stack alloc in any performant areas?? How would I know there is an object burn issue? How would I test speed improvement?</w:t>
+        <w:t xml:space="preserve">I should use Stack </w:t>
+      </w:r>
+      <w:proofErr w:type="spellStart"/>
+      <w:r>
+        <w:t>alloc</w:t>
+      </w:r>
+      <w:proofErr w:type="spellEnd"/>
+      <w:r>
+        <w:t xml:space="preserve"> in any performant areas?? How would I know there is an object burn issue? How would I test speed improvement?</w:t>
       </w:r>
     </w:p>
     <w:p>
@@ -1527,7 +2179,15 @@
         <w:spacing w:after="0"/>
       </w:pPr>
       <w:r>
-        <w:t>I have a bunch of setting on command line, and in LAND and GeometryTriShapes statics that need playing with and understanding</w:t>
+        <w:t xml:space="preserve">I have a bunch of setting on command line, and in LAND and </w:t>
+      </w:r>
+      <w:proofErr w:type="spellStart"/>
+      <w:r>
+        <w:t>GeometryTriShapes</w:t>
+      </w:r>
+      <w:proofErr w:type="spellEnd"/>
+      <w:r>
+        <w:t xml:space="preserve"> statics that need playing with and understanding</w:t>
       </w:r>
     </w:p>
     <w:p>
@@ -1539,8 +2199,25 @@
         </w:numPr>
         <w:spacing w:after="0"/>
       </w:pPr>
-      <w:r>
-        <w:t>ByteBuffer allow a setting of endian ness and then they have a bunch of data getters, I wonder if nif file loading might be faster with mapp</w:t>
+      <w:proofErr w:type="spellStart"/>
+      <w:r>
+        <w:t>ByteBuffer</w:t>
+      </w:r>
+      <w:proofErr w:type="spellEnd"/>
+      <w:r>
+        <w:t xml:space="preserve"> allow a setting of endian ness and then they have a bunch of data getters, I wonder if </w:t>
+      </w:r>
+      <w:proofErr w:type="spellStart"/>
+      <w:r>
+        <w:t>nif</w:t>
+      </w:r>
+      <w:proofErr w:type="spellEnd"/>
+      <w:r>
+        <w:t xml:space="preserve"> file loading might be faster with </w:t>
+      </w:r>
+      <w:proofErr w:type="spellStart"/>
+      <w:r>
+        <w:t>mapp</w:t>
       </w:r>
       <w:r>
         <w:t>ed</w:t>
@@ -1548,6 +2225,7 @@
       <w:r>
         <w:t>bytebuffers</w:t>
       </w:r>
+      <w:proofErr w:type="spellEnd"/>
       <w:r>
         <w:t xml:space="preserve"> too</w:t>
       </w:r>
@@ -1647,7 +2325,23 @@
         <w:spacing w:after="0"/>
       </w:pPr>
       <w:r>
-        <w:t>Need to remove all prefs usage for PropertyLoader, like Dune</w:t>
+        <w:t xml:space="preserve">Need to remove all </w:t>
+      </w:r>
+      <w:proofErr w:type="spellStart"/>
+      <w:r>
+        <w:t>prefs</w:t>
+      </w:r>
+      <w:proofErr w:type="spellEnd"/>
+      <w:r>
+        <w:t xml:space="preserve"> usage for </w:t>
+      </w:r>
+      <w:proofErr w:type="spellStart"/>
+      <w:r>
+        <w:t>PropertyLoader</w:t>
+      </w:r>
+      <w:proofErr w:type="spellEnd"/>
+      <w:r>
+        <w:t>, like Dune</w:t>
       </w:r>
       <w:r>
         <w:t xml:space="preserve"> </w:t>
@@ -1663,7 +2357,15 @@
         <w:spacing w:after="0"/>
       </w:pPr>
       <w:r>
-        <w:t>The config loader, properties loader and prefs loader system should be bought together into a mega loader, with order of load, and command line loader</w:t>
+        <w:t xml:space="preserve">The config loader, properties loader and </w:t>
+      </w:r>
+      <w:proofErr w:type="spellStart"/>
+      <w:r>
+        <w:t>prefs</w:t>
+      </w:r>
+      <w:proofErr w:type="spellEnd"/>
+      <w:r>
+        <w:t xml:space="preserve"> loader system should be bought together into a mega loader, with order of load, and command line loader</w:t>
       </w:r>
       <w:r>
         <w:t xml:space="preserve"> </w:t>
@@ -1712,16 +2414,23 @@
         <w:spacing w:after="0"/>
       </w:pPr>
       <w:r>
-        <w:t>Sounds in fallout produce errors, J3dSOUN and nifcharacter</w:t>
-      </w:r>
+        <w:t xml:space="preserve">Sounds in fallout produce errors, J3dSOUN and </w:t>
+      </w:r>
+      <w:proofErr w:type="spellStart"/>
+      <w:r>
+        <w:t>nifcharacter</w:t>
+      </w:r>
+      <w:proofErr w:type="spellEnd"/>
     </w:p>
     <w:p>
       <w:pPr>
         <w:pStyle w:val="Heading4"/>
       </w:pPr>
+      <w:proofErr w:type="spellStart"/>
       <w:r>
         <w:t>Input/Output</w:t>
       </w:r>
+      <w:proofErr w:type="spellEnd"/>
     </w:p>
     <w:p>
       <w:pPr>
@@ -1733,8 +2442,13 @@
         <w:spacing w:after="0"/>
       </w:pPr>
       <w:r>
-        <w:t>I should change ftp across to org.apache.commons.net.ftp.FTPClient</w:t>
-      </w:r>
+        <w:t xml:space="preserve">I should change ftp across to </w:t>
+      </w:r>
+      <w:proofErr w:type="spellStart"/>
+      <w:r>
+        <w:t>org.apache.commons.net.ftp.FTPClient</w:t>
+      </w:r>
+      <w:proofErr w:type="spellEnd"/>
     </w:p>
     <w:p>
       <w:pPr>
@@ -1771,11 +2485,32 @@
         </w:numPr>
         <w:spacing w:after="0"/>
       </w:pPr>
-      <w:r>
-        <w:t>ftp = new FTPClient(FTP_HOST_NAME);</w:t>
-      </w:r>
-      <w:r>
-        <w:t xml:space="preserve"> definitely locks up! I can still make ftped files overlarge by pressing cancel somehow. dud file downloads cause havoc all round, must try more cancel resume to see if it can be sorted out</w:t>
+      <w:proofErr w:type="gramStart"/>
+      <w:r>
+        <w:t>ftp</w:t>
+      </w:r>
+      <w:proofErr w:type="gramEnd"/>
+      <w:r>
+        <w:t xml:space="preserve"> = new </w:t>
+      </w:r>
+      <w:proofErr w:type="spellStart"/>
+      <w:r>
+        <w:t>FTPClient</w:t>
+      </w:r>
+      <w:proofErr w:type="spellEnd"/>
+      <w:r>
+        <w:t>(FTP_HOST_NAME);</w:t>
+      </w:r>
+      <w:r>
+        <w:t xml:space="preserve"> definitely locks up! I can still make </w:t>
+      </w:r>
+      <w:proofErr w:type="spellStart"/>
+      <w:r>
+        <w:t>ftped</w:t>
+      </w:r>
+      <w:proofErr w:type="spellEnd"/>
+      <w:r>
+        <w:t xml:space="preserve"> files overlarge by pressing cancel somehow. dud file downloads cause havoc all round, must try more cancel resume to see if it can be sorted out</w:t>
       </w:r>
     </w:p>
     <w:p>
@@ -1926,7 +2661,27 @@
           <w:sz w:val="24"/>
           <w:szCs w:val="24"/>
         </w:rPr>
-        <w:t>(ArrayList-BalancedArrayList)</w:t>
+        <w:t>(</w:t>
+      </w:r>
+      <w:proofErr w:type="spellStart"/>
+      <w:r>
+        <w:rPr>
+          <w:rFonts w:ascii="Courier New" w:hAnsi="Courier New" w:cs="Courier New"/>
+          <w:color w:val="3F5FBF"/>
+          <w:sz w:val="24"/>
+          <w:szCs w:val="24"/>
+        </w:rPr>
+        <w:t>ArrayList-BalancedArrayList</w:t>
+      </w:r>
+      <w:proofErr w:type="spellEnd"/>
+      <w:r>
+        <w:rPr>
+          <w:rFonts w:ascii="Courier New" w:hAnsi="Courier New" w:cs="Courier New"/>
+          <w:color w:val="3F5FBF"/>
+          <w:sz w:val="24"/>
+          <w:szCs w:val="24"/>
+        </w:rPr>
+        <w:t>)</w:t>
       </w:r>
       <w:r>
         <w:rPr>
@@ -2024,8 +2779,39 @@
           <w:sz w:val="24"/>
           <w:szCs w:val="24"/>
         </w:rPr>
-        <w:t xml:space="preserve">  Investigate RenderBin.nodeComponentList and other arraylists</w:t>
-      </w:r>
+        <w:t xml:space="preserve">  Investigate </w:t>
+      </w:r>
+      <w:proofErr w:type="spellStart"/>
+      <w:r>
+        <w:rPr>
+          <w:rFonts w:ascii="Courier New" w:hAnsi="Courier New" w:cs="Courier New"/>
+          <w:color w:val="3F5FBF"/>
+          <w:sz w:val="24"/>
+          <w:szCs w:val="24"/>
+        </w:rPr>
+        <w:t>RenderBin.nodeComponentList</w:t>
+      </w:r>
+      <w:proofErr w:type="spellEnd"/>
+      <w:r>
+        <w:rPr>
+          <w:rFonts w:ascii="Courier New" w:hAnsi="Courier New" w:cs="Courier New"/>
+          <w:color w:val="3F5FBF"/>
+          <w:sz w:val="24"/>
+          <w:szCs w:val="24"/>
+        </w:rPr>
+        <w:t xml:space="preserve"> and other </w:t>
+      </w:r>
+      <w:proofErr w:type="spellStart"/>
+      <w:r>
+        <w:rPr>
+          <w:rFonts w:ascii="Courier New" w:hAnsi="Courier New" w:cs="Courier New"/>
+          <w:color w:val="3F5FBF"/>
+          <w:sz w:val="24"/>
+          <w:szCs w:val="24"/>
+        </w:rPr>
+        <w:t>arraylists</w:t>
+      </w:r>
+      <w:proofErr w:type="spellEnd"/>
     </w:p>
     <w:p>
       <w:pPr>
@@ -2086,8 +2872,39 @@
           <w:sz w:val="24"/>
           <w:szCs w:val="24"/>
         </w:rPr>
-        <w:t xml:space="preserve"> bsas with compression for morrowind</w:t>
-      </w:r>
+        <w:t xml:space="preserve"> </w:t>
+      </w:r>
+      <w:proofErr w:type="spellStart"/>
+      <w:r>
+        <w:rPr>
+          <w:rFonts w:ascii="Courier New" w:hAnsi="Courier New" w:cs="Courier New"/>
+          <w:color w:val="3F5FBF"/>
+          <w:sz w:val="24"/>
+          <w:szCs w:val="24"/>
+        </w:rPr>
+        <w:t>bsas</w:t>
+      </w:r>
+      <w:proofErr w:type="spellEnd"/>
+      <w:r>
+        <w:rPr>
+          <w:rFonts w:ascii="Courier New" w:hAnsi="Courier New" w:cs="Courier New"/>
+          <w:color w:val="3F5FBF"/>
+          <w:sz w:val="24"/>
+          <w:szCs w:val="24"/>
+        </w:rPr>
+        <w:t xml:space="preserve"> with compression for </w:t>
+      </w:r>
+      <w:proofErr w:type="spellStart"/>
+      <w:r>
+        <w:rPr>
+          <w:rFonts w:ascii="Courier New" w:hAnsi="Courier New" w:cs="Courier New"/>
+          <w:color w:val="3F5FBF"/>
+          <w:sz w:val="24"/>
+          <w:szCs w:val="24"/>
+        </w:rPr>
+        <w:t>morrowind</w:t>
+      </w:r>
+      <w:proofErr w:type="spellEnd"/>
       <w:r>
         <w:rPr>
           <w:rFonts w:ascii="Courier New" w:hAnsi="Courier New" w:cs="Courier New"/>
@@ -2157,7 +2974,17 @@
           <w:sz w:val="24"/>
           <w:szCs w:val="24"/>
         </w:rPr>
-        <w:t xml:space="preserve"> might cause trouble testing BG as super of re</w:t>
+        <w:t xml:space="preserve"> might cause trouble testing BG as super of </w:t>
+      </w:r>
+      <w:proofErr w:type="spellStart"/>
+      <w:r>
+        <w:rPr>
+          <w:rFonts w:ascii="Courier New" w:hAnsi="Courier New" w:cs="Courier New"/>
+          <w:color w:val="3F5FBF"/>
+          <w:sz w:val="24"/>
+          <w:szCs w:val="24"/>
+        </w:rPr>
+        <w:t>re</w:t>
       </w:r>
       <w:r>
         <w:rPr>
@@ -2175,7 +3002,17 @@
           <w:sz w:val="24"/>
           <w:szCs w:val="24"/>
         </w:rPr>
-        <w:t>oinst note also using detachable cap</w:t>
+        <w:t>oinst</w:t>
+      </w:r>
+      <w:proofErr w:type="spellEnd"/>
+      <w:r>
+        <w:rPr>
+          <w:rFonts w:ascii="Courier New" w:hAnsi="Courier New" w:cs="Courier New"/>
+          <w:color w:val="3F5FBF"/>
+          <w:sz w:val="24"/>
+          <w:szCs w:val="24"/>
+        </w:rPr>
+        <w:t xml:space="preserve"> note also using detachable cap</w:t>
       </w:r>
     </w:p>
     <w:p>
@@ -2198,7 +3035,47 @@
           <w:sz w:val="24"/>
           <w:szCs w:val="24"/>
         </w:rPr>
-        <w:t xml:space="preserve">  tried app.setCap to make it non static in LAND </w:t>
+        <w:t xml:space="preserve">  </w:t>
+      </w:r>
+      <w:proofErr w:type="gramStart"/>
+      <w:r>
+        <w:rPr>
+          <w:rFonts w:ascii="Courier New" w:hAnsi="Courier New" w:cs="Courier New"/>
+          <w:color w:val="3F5FBF"/>
+          <w:sz w:val="24"/>
+          <w:szCs w:val="24"/>
+        </w:rPr>
+        <w:t>tried</w:t>
+      </w:r>
+      <w:proofErr w:type="gramEnd"/>
+      <w:r>
+        <w:rPr>
+          <w:rFonts w:ascii="Courier New" w:hAnsi="Courier New" w:cs="Courier New"/>
+          <w:color w:val="3F5FBF"/>
+          <w:sz w:val="24"/>
+          <w:szCs w:val="24"/>
+        </w:rPr>
+        <w:t xml:space="preserve"> </w:t>
+      </w:r>
+      <w:proofErr w:type="spellStart"/>
+      <w:r>
+        <w:rPr>
+          <w:rFonts w:ascii="Courier New" w:hAnsi="Courier New" w:cs="Courier New"/>
+          <w:color w:val="3F5FBF"/>
+          <w:sz w:val="24"/>
+          <w:szCs w:val="24"/>
+        </w:rPr>
+        <w:t>app.setCap</w:t>
+      </w:r>
+      <w:proofErr w:type="spellEnd"/>
+      <w:r>
+        <w:rPr>
+          <w:rFonts w:ascii="Courier New" w:hAnsi="Courier New" w:cs="Courier New"/>
+          <w:color w:val="3F5FBF"/>
+          <w:sz w:val="24"/>
+          <w:szCs w:val="24"/>
+        </w:rPr>
+        <w:t xml:space="preserve"> to make it non static in LAND </w:t>
       </w:r>
     </w:p>
     <w:p>
@@ -2213,14 +3090,25 @@
           <w:szCs w:val="24"/>
         </w:rPr>
       </w:pPr>
-      <w:r>
-        <w:rPr>
-          <w:rFonts w:ascii="Courier New" w:hAnsi="Courier New" w:cs="Courier New"/>
-          <w:color w:val="3F5FBF"/>
-          <w:sz w:val="24"/>
-          <w:szCs w:val="24"/>
-        </w:rPr>
-        <w:t>both attempts to force less compiling result in a slight decrease in fps</w:t>
+      <w:proofErr w:type="gramStart"/>
+      <w:r>
+        <w:rPr>
+          <w:rFonts w:ascii="Courier New" w:hAnsi="Courier New" w:cs="Courier New"/>
+          <w:color w:val="3F5FBF"/>
+          <w:sz w:val="24"/>
+          <w:szCs w:val="24"/>
+        </w:rPr>
+        <w:t>both</w:t>
+      </w:r>
+      <w:proofErr w:type="gramEnd"/>
+      <w:r>
+        <w:rPr>
+          <w:rFonts w:ascii="Courier New" w:hAnsi="Courier New" w:cs="Courier New"/>
+          <w:color w:val="3F5FBF"/>
+          <w:sz w:val="24"/>
+          <w:szCs w:val="24"/>
+        </w:rPr>
+        <w:t xml:space="preserve"> attempts to force less compiling result in a slight decrease in fps</w:t>
       </w:r>
     </w:p>
     <w:p>
@@ -2309,7 +3197,27 @@
           <w:sz w:val="24"/>
           <w:szCs w:val="24"/>
         </w:rPr>
-        <w:t xml:space="preserve">  Need to do more profiling with morrowind, biggest structure pause of anyone</w:t>
+        <w:t xml:space="preserve">  Need to do more profiling with </w:t>
+      </w:r>
+      <w:proofErr w:type="spellStart"/>
+      <w:r>
+        <w:rPr>
+          <w:rFonts w:ascii="Courier New" w:hAnsi="Courier New" w:cs="Courier New"/>
+          <w:color w:val="3F5FBF"/>
+          <w:sz w:val="24"/>
+          <w:szCs w:val="24"/>
+        </w:rPr>
+        <w:t>morrowind</w:t>
+      </w:r>
+      <w:proofErr w:type="spellEnd"/>
+      <w:r>
+        <w:rPr>
+          <w:rFonts w:ascii="Courier New" w:hAnsi="Courier New" w:cs="Courier New"/>
+          <w:color w:val="3F5FBF"/>
+          <w:sz w:val="24"/>
+          <w:szCs w:val="24"/>
+        </w:rPr>
+        <w:t>, biggest structure pause of anyone</w:t>
       </w:r>
     </w:p>
     <w:p>
@@ -2514,24 +3422,77 @@
         </w:rPr>
         <w:t xml:space="preserve">and </w:t>
       </w:r>
-      <w:r>
-        <w:rPr>
-          <w:rFonts w:ascii="Courier New" w:hAnsi="Courier New" w:cs="Courier New"/>
-          <w:color w:val="3F5FBF"/>
-          <w:sz w:val="24"/>
-          <w:szCs w:val="24"/>
-        </w:rPr>
-        <w:t>transformgroup suck, perhaps it should use the transfromcache(the cache should have a changed bool too)</w:t>
-      </w:r>
-      <w:r>
-        <w:rPr>
-          <w:rFonts w:ascii="Courier New" w:hAnsi="Courier New" w:cs="Courier New"/>
-          <w:color w:val="3F5FBF"/>
-          <w:sz w:val="24"/>
-          <w:szCs w:val="24"/>
-        </w:rPr>
-        <w:t xml:space="preserve"> in NifTransformGroup</w:t>
-      </w:r>
+      <w:proofErr w:type="spellStart"/>
+      <w:r>
+        <w:rPr>
+          <w:rFonts w:ascii="Courier New" w:hAnsi="Courier New" w:cs="Courier New"/>
+          <w:color w:val="3F5FBF"/>
+          <w:sz w:val="24"/>
+          <w:szCs w:val="24"/>
+        </w:rPr>
+        <w:t>transformgroup</w:t>
+      </w:r>
+      <w:proofErr w:type="spellEnd"/>
+      <w:r>
+        <w:rPr>
+          <w:rFonts w:ascii="Courier New" w:hAnsi="Courier New" w:cs="Courier New"/>
+          <w:color w:val="3F5FBF"/>
+          <w:sz w:val="24"/>
+          <w:szCs w:val="24"/>
+        </w:rPr>
+        <w:t xml:space="preserve"> suck, perhaps it should use the </w:t>
+      </w:r>
+      <w:proofErr w:type="spellStart"/>
+      <w:proofErr w:type="gramStart"/>
+      <w:r>
+        <w:rPr>
+          <w:rFonts w:ascii="Courier New" w:hAnsi="Courier New" w:cs="Courier New"/>
+          <w:color w:val="3F5FBF"/>
+          <w:sz w:val="24"/>
+          <w:szCs w:val="24"/>
+        </w:rPr>
+        <w:t>transfromcache</w:t>
+      </w:r>
+      <w:proofErr w:type="spellEnd"/>
+      <w:r>
+        <w:rPr>
+          <w:rFonts w:ascii="Courier New" w:hAnsi="Courier New" w:cs="Courier New"/>
+          <w:color w:val="3F5FBF"/>
+          <w:sz w:val="24"/>
+          <w:szCs w:val="24"/>
+        </w:rPr>
+        <w:t>(</w:t>
+      </w:r>
+      <w:proofErr w:type="gramEnd"/>
+      <w:r>
+        <w:rPr>
+          <w:rFonts w:ascii="Courier New" w:hAnsi="Courier New" w:cs="Courier New"/>
+          <w:color w:val="3F5FBF"/>
+          <w:sz w:val="24"/>
+          <w:szCs w:val="24"/>
+        </w:rPr>
+        <w:t>the cache should have a changed bool too)</w:t>
+      </w:r>
+      <w:r>
+        <w:rPr>
+          <w:rFonts w:ascii="Courier New" w:hAnsi="Courier New" w:cs="Courier New"/>
+          <w:color w:val="3F5FBF"/>
+          <w:sz w:val="24"/>
+          <w:szCs w:val="24"/>
+        </w:rPr>
+        <w:t xml:space="preserve"> in </w:t>
+      </w:r>
+      <w:proofErr w:type="spellStart"/>
+      <w:r>
+        <w:rPr>
+          <w:rFonts w:ascii="Courier New" w:hAnsi="Courier New" w:cs="Courier New"/>
+          <w:color w:val="3F5FBF"/>
+          <w:sz w:val="24"/>
+          <w:szCs w:val="24"/>
+        </w:rPr>
+        <w:t>NifTransformGroup</w:t>
+      </w:r>
+      <w:proofErr w:type="spellEnd"/>
     </w:p>
     <w:p>
       <w:pPr>
@@ -2553,7 +3514,27 @@
           <w:sz w:val="24"/>
           <w:szCs w:val="24"/>
         </w:rPr>
-        <w:t xml:space="preserve">Physics was loading model from file on a physics tick, this has been changed to load NifModels </w:t>
+        <w:t xml:space="preserve">Physics was loading model from file on a physics tick, this has been changed to load </w:t>
+      </w:r>
+      <w:proofErr w:type="spellStart"/>
+      <w:r>
+        <w:rPr>
+          <w:rFonts w:ascii="Courier New" w:hAnsi="Courier New" w:cs="Courier New"/>
+          <w:color w:val="3F5FBF"/>
+          <w:sz w:val="24"/>
+          <w:szCs w:val="24"/>
+        </w:rPr>
+        <w:t>NifModels</w:t>
+      </w:r>
+      <w:proofErr w:type="spellEnd"/>
+      <w:r>
+        <w:rPr>
+          <w:rFonts w:ascii="Courier New" w:hAnsi="Courier New" w:cs="Courier New"/>
+          <w:color w:val="3F5FBF"/>
+          <w:sz w:val="24"/>
+          <w:szCs w:val="24"/>
+        </w:rPr>
+        <w:t xml:space="preserve"> </w:t>
       </w:r>
       <w:r>
         <w:rPr>
@@ -2646,7 +3627,17 @@
           <w:sz w:val="24"/>
           <w:szCs w:val="24"/>
         </w:rPr>
-        <w:t xml:space="preserve">  I need to recheck mapp</w:t>
+        <w:t xml:space="preserve">  I need to recheck </w:t>
+      </w:r>
+      <w:proofErr w:type="spellStart"/>
+      <w:r>
+        <w:rPr>
+          <w:rFonts w:ascii="Courier New" w:hAnsi="Courier New" w:cs="Courier New"/>
+          <w:color w:val="3F5FBF"/>
+          <w:sz w:val="24"/>
+          <w:szCs w:val="24"/>
+        </w:rPr>
+        <w:t>mapp</w:t>
       </w:r>
       <w:r>
         <w:rPr>
@@ -2664,7 +3655,17 @@
           <w:sz w:val="24"/>
           <w:szCs w:val="24"/>
         </w:rPr>
-        <w:t xml:space="preserve">bytebuffers for texture, see if they push the load time to the </w:t>
+        <w:t>bytebuffers</w:t>
+      </w:r>
+      <w:proofErr w:type="spellEnd"/>
+      <w:r>
+        <w:rPr>
+          <w:rFonts w:ascii="Courier New" w:hAnsi="Courier New" w:cs="Courier New"/>
+          <w:color w:val="3F5FBF"/>
+          <w:sz w:val="24"/>
+          <w:szCs w:val="24"/>
+        </w:rPr>
+        <w:t xml:space="preserve"> for texture, see if they push the load time to the </w:t>
       </w:r>
       <w:r>
         <w:rPr>
@@ -2759,7 +3760,27 @@
           <w:sz w:val="24"/>
           <w:szCs w:val="24"/>
         </w:rPr>
-        <w:t>I just added rendering attributes to all geometries and an outling BG as well for outline, I MUST check the per hit on these</w:t>
+        <w:t xml:space="preserve">I just added rendering attributes to all geometries and an </w:t>
+      </w:r>
+      <w:proofErr w:type="spellStart"/>
+      <w:r>
+        <w:rPr>
+          <w:rFonts w:ascii="Courier New" w:hAnsi="Courier New" w:cs="Courier New"/>
+          <w:color w:val="3F5FBF"/>
+          <w:sz w:val="24"/>
+          <w:szCs w:val="24"/>
+        </w:rPr>
+        <w:t>outling</w:t>
+      </w:r>
+      <w:proofErr w:type="spellEnd"/>
+      <w:r>
+        <w:rPr>
+          <w:rFonts w:ascii="Courier New" w:hAnsi="Courier New" w:cs="Courier New"/>
+          <w:color w:val="3F5FBF"/>
+          <w:sz w:val="24"/>
+          <w:szCs w:val="24"/>
+        </w:rPr>
+        <w:t xml:space="preserve"> BG as well for outline, I MUST check the per hit on these</w:t>
       </w:r>
     </w:p>
     <w:p>
@@ -2839,8 +3860,19 @@
           <w:sz w:val="24"/>
           <w:szCs w:val="24"/>
         </w:rPr>
-        <w:t xml:space="preserve">  FPS, memory usage, cell load/unload times etc</w:t>
-      </w:r>
+        <w:t xml:space="preserve">  FPS, memory usage, cell load/unload times </w:t>
+      </w:r>
+      <w:proofErr w:type="spellStart"/>
+      <w:r>
+        <w:rPr>
+          <w:rFonts w:ascii="Courier New" w:hAnsi="Courier New" w:cs="Courier New"/>
+          <w:color w:val="3F5FBF"/>
+          <w:sz w:val="24"/>
+          <w:szCs w:val="24"/>
+        </w:rPr>
+        <w:t>etc</w:t>
+      </w:r>
+      <w:proofErr w:type="spellEnd"/>
     </w:p>
     <w:p>
       <w:pPr>
@@ -2861,7 +3893,47 @@
           <w:sz w:val="24"/>
           <w:szCs w:val="24"/>
         </w:rPr>
-        <w:t xml:space="preserve">  put notes about texture loading, j3d thread versus other, interleave by ref etc, command line options (from ese.java)</w:t>
+        <w:t xml:space="preserve">  </w:t>
+      </w:r>
+      <w:proofErr w:type="gramStart"/>
+      <w:r>
+        <w:rPr>
+          <w:rFonts w:ascii="Courier New" w:hAnsi="Courier New" w:cs="Courier New"/>
+          <w:color w:val="3F5FBF"/>
+          <w:sz w:val="24"/>
+          <w:szCs w:val="24"/>
+        </w:rPr>
+        <w:t>put</w:t>
+      </w:r>
+      <w:proofErr w:type="gramEnd"/>
+      <w:r>
+        <w:rPr>
+          <w:rFonts w:ascii="Courier New" w:hAnsi="Courier New" w:cs="Courier New"/>
+          <w:color w:val="3F5FBF"/>
+          <w:sz w:val="24"/>
+          <w:szCs w:val="24"/>
+        </w:rPr>
+        <w:t xml:space="preserve"> notes about texture loading, j3d thread versus other, interleave by ref </w:t>
+      </w:r>
+      <w:proofErr w:type="spellStart"/>
+      <w:r>
+        <w:rPr>
+          <w:rFonts w:ascii="Courier New" w:hAnsi="Courier New" w:cs="Courier New"/>
+          <w:color w:val="3F5FBF"/>
+          <w:sz w:val="24"/>
+          <w:szCs w:val="24"/>
+        </w:rPr>
+        <w:t>etc</w:t>
+      </w:r>
+      <w:proofErr w:type="spellEnd"/>
+      <w:r>
+        <w:rPr>
+          <w:rFonts w:ascii="Courier New" w:hAnsi="Courier New" w:cs="Courier New"/>
+          <w:color w:val="3F5FBF"/>
+          <w:sz w:val="24"/>
+          <w:szCs w:val="24"/>
+        </w:rPr>
+        <w:t>, command line options (from ese.java)</w:t>
       </w:r>
     </w:p>
     <w:p>
@@ -2883,7 +3955,87 @@
           <w:sz w:val="24"/>
           <w:szCs w:val="24"/>
         </w:rPr>
-        <w:t xml:space="preserve">  put notes about using nif data moreso (like opt version of niobjects)</w:t>
+        <w:t xml:space="preserve">  </w:t>
+      </w:r>
+      <w:proofErr w:type="gramStart"/>
+      <w:r>
+        <w:rPr>
+          <w:rFonts w:ascii="Courier New" w:hAnsi="Courier New" w:cs="Courier New"/>
+          <w:color w:val="3F5FBF"/>
+          <w:sz w:val="24"/>
+          <w:szCs w:val="24"/>
+        </w:rPr>
+        <w:t>put</w:t>
+      </w:r>
+      <w:proofErr w:type="gramEnd"/>
+      <w:r>
+        <w:rPr>
+          <w:rFonts w:ascii="Courier New" w:hAnsi="Courier New" w:cs="Courier New"/>
+          <w:color w:val="3F5FBF"/>
+          <w:sz w:val="24"/>
+          <w:szCs w:val="24"/>
+        </w:rPr>
+        <w:t xml:space="preserve"> notes about using </w:t>
+      </w:r>
+      <w:proofErr w:type="spellStart"/>
+      <w:r>
+        <w:rPr>
+          <w:rFonts w:ascii="Courier New" w:hAnsi="Courier New" w:cs="Courier New"/>
+          <w:color w:val="3F5FBF"/>
+          <w:sz w:val="24"/>
+          <w:szCs w:val="24"/>
+        </w:rPr>
+        <w:t>nif</w:t>
+      </w:r>
+      <w:proofErr w:type="spellEnd"/>
+      <w:r>
+        <w:rPr>
+          <w:rFonts w:ascii="Courier New" w:hAnsi="Courier New" w:cs="Courier New"/>
+          <w:color w:val="3F5FBF"/>
+          <w:sz w:val="24"/>
+          <w:szCs w:val="24"/>
+        </w:rPr>
+        <w:t xml:space="preserve"> data </w:t>
+      </w:r>
+      <w:proofErr w:type="spellStart"/>
+      <w:r>
+        <w:rPr>
+          <w:rFonts w:ascii="Courier New" w:hAnsi="Courier New" w:cs="Courier New"/>
+          <w:color w:val="3F5FBF"/>
+          <w:sz w:val="24"/>
+          <w:szCs w:val="24"/>
+        </w:rPr>
+        <w:t>moreso</w:t>
+      </w:r>
+      <w:proofErr w:type="spellEnd"/>
+      <w:r>
+        <w:rPr>
+          <w:rFonts w:ascii="Courier New" w:hAnsi="Courier New" w:cs="Courier New"/>
+          <w:color w:val="3F5FBF"/>
+          <w:sz w:val="24"/>
+          <w:szCs w:val="24"/>
+        </w:rPr>
+        <w:t xml:space="preserve"> (like opt version of </w:t>
+      </w:r>
+      <w:proofErr w:type="spellStart"/>
+      <w:r>
+        <w:rPr>
+          <w:rFonts w:ascii="Courier New" w:hAnsi="Courier New" w:cs="Courier New"/>
+          <w:color w:val="3F5FBF"/>
+          <w:sz w:val="24"/>
+          <w:szCs w:val="24"/>
+        </w:rPr>
+        <w:t>niobjects</w:t>
+      </w:r>
+      <w:proofErr w:type="spellEnd"/>
+      <w:r>
+        <w:rPr>
+          <w:rFonts w:ascii="Courier New" w:hAnsi="Courier New" w:cs="Courier New"/>
+          <w:color w:val="3F5FBF"/>
+          <w:sz w:val="24"/>
+          <w:szCs w:val="24"/>
+        </w:rPr>
+        <w:t>)</w:t>
       </w:r>
     </w:p>
     <w:p>
@@ -2971,7 +4123,27 @@
           <w:sz w:val="24"/>
           <w:szCs w:val="24"/>
         </w:rPr>
-        <w:t xml:space="preserve">  I should put a video of it all on youtube and an entry in jgo.net (whatever it's called)</w:t>
+        <w:t xml:space="preserve">  I should put a video of it all on </w:t>
+      </w:r>
+      <w:proofErr w:type="spellStart"/>
+      <w:r>
+        <w:rPr>
+          <w:rFonts w:ascii="Courier New" w:hAnsi="Courier New" w:cs="Courier New"/>
+          <w:color w:val="3F5FBF"/>
+          <w:sz w:val="24"/>
+          <w:szCs w:val="24"/>
+        </w:rPr>
+        <w:t>youtube</w:t>
+      </w:r>
+      <w:proofErr w:type="spellEnd"/>
+      <w:r>
+        <w:rPr>
+          <w:rFonts w:ascii="Courier New" w:hAnsi="Courier New" w:cs="Courier New"/>
+          <w:color w:val="3F5FBF"/>
+          <w:sz w:val="24"/>
+          <w:szCs w:val="24"/>
+        </w:rPr>
+        <w:t xml:space="preserve"> and an entry in jgo.net (whatever it's called)</w:t>
       </w:r>
     </w:p>
     <w:p>
@@ -3092,7 +4264,39 @@
           <w:lang w:val="en-US" w:eastAsia="en-NZ"/>
         </w:rPr>
         <w:br/>
-        <w:t>I don't fully understand why this property has to be set if you already called GraphicsConfigTemplate3D.setSceneAntialiasing(GraphicsConfigTemplate3D.PREFERRED); but it works on my computer. Miserably it has no effect for offscreen rendering.</w:t>
+        <w:t xml:space="preserve">I don't fully understand why this property has to be set if you already called </w:t>
+      </w:r>
+      <w:proofErr w:type="gramStart"/>
+      <w:r>
+        <w:rPr>
+          <w:rFonts w:ascii="Calibri" w:eastAsia="Times New Roman" w:hAnsi="Calibri" w:cs="Times New Roman"/>
+          <w:lang w:val="en-US" w:eastAsia="en-NZ"/>
+        </w:rPr>
+        <w:t>GraphicsConfigTemplate3D.setSceneAntialiasing(</w:t>
+      </w:r>
+      <w:proofErr w:type="gramEnd"/>
+      <w:r>
+        <w:rPr>
+          <w:rFonts w:ascii="Calibri" w:eastAsia="Times New Roman" w:hAnsi="Calibri" w:cs="Times New Roman"/>
+          <w:lang w:val="en-US" w:eastAsia="en-NZ"/>
+        </w:rPr>
+        <w:t xml:space="preserve">GraphicsConfigTemplate3D.PREFERRED); but it works on my computer. Miserably it has no effect for </w:t>
+      </w:r>
+      <w:proofErr w:type="spellStart"/>
+      <w:r>
+        <w:rPr>
+          <w:rFonts w:ascii="Calibri" w:eastAsia="Times New Roman" w:hAnsi="Calibri" w:cs="Times New Roman"/>
+          <w:lang w:val="en-US" w:eastAsia="en-NZ"/>
+        </w:rPr>
+        <w:t>offscreen</w:t>
+      </w:r>
+      <w:proofErr w:type="spellEnd"/>
+      <w:r>
+        <w:rPr>
+          <w:rFonts w:ascii="Calibri" w:eastAsia="Times New Roman" w:hAnsi="Calibri" w:cs="Times New Roman"/>
+          <w:lang w:val="en-US" w:eastAsia="en-NZ"/>
+        </w:rPr>
+        <w:t xml:space="preserve"> rendering.</w:t>
       </w:r>
     </w:p>
     <w:p>
@@ -3140,11 +4344,19 @@
           <w:szCs w:val="26"/>
         </w:rPr>
       </w:pPr>
+      <w:proofErr w:type="gramStart"/>
       <w:r>
         <w:rPr>
           <w:rStyle w:val="Heading2Char"/>
         </w:rPr>
-        <w:t xml:space="preserve">ftp </w:t>
+        <w:t>ftp</w:t>
+      </w:r>
+      <w:proofErr w:type="gramEnd"/>
+      <w:r>
+        <w:rPr>
+          <w:rStyle w:val="Heading2Char"/>
+        </w:rPr>
+        <w:t xml:space="preserve"> </w:t>
       </w:r>
       <w:r>
         <w:rPr>
@@ -3172,6 +4384,8 @@
           <w:lang w:val="en-US" w:eastAsia="en-NZ"/>
         </w:rPr>
       </w:pPr>
+      <w:proofErr w:type="spellStart"/>
+      <w:proofErr w:type="gramStart"/>
       <w:r>
         <w:rPr>
           <w:rFonts w:ascii="Calibri" w:eastAsia="Times New Roman" w:hAnsi="Calibri" w:cs="Times New Roman"/>
@@ -3184,8 +4398,17 @@
           <w:rFonts w:ascii="Calibri" w:eastAsia="Times New Roman" w:hAnsi="Calibri" w:cs="Times New Roman"/>
           <w:lang w:val="en-US" w:eastAsia="en-NZ"/>
         </w:rPr>
-        <w:t>amemedia:vivec</w:t>
-      </w:r>
+        <w:t>amemedia:</w:t>
+      </w:r>
+      <w:proofErr w:type="gramEnd"/>
+      <w:r>
+        <w:rPr>
+          <w:rFonts w:ascii="Calibri" w:eastAsia="Times New Roman" w:hAnsi="Calibri" w:cs="Times New Roman"/>
+          <w:lang w:val="en-US" w:eastAsia="en-NZ"/>
+        </w:rPr>
+        <w:t>vivec</w:t>
+      </w:r>
+      <w:proofErr w:type="spellEnd"/>
     </w:p>
     <w:p>
       <w:pPr>
@@ -3237,8 +4460,33 @@
           <w:rFonts w:ascii="Calibri" w:eastAsia="Times New Roman" w:hAnsi="Calibri" w:cs="Times New Roman"/>
           <w:lang w:val="en-US" w:eastAsia="en-NZ"/>
         </w:rPr>
-        <w:t>Connect sourceforge to github</w:t>
-      </w:r>
+        <w:t xml:space="preserve">Connect </w:t>
+      </w:r>
+      <w:proofErr w:type="spellStart"/>
+      <w:r>
+        <w:rPr>
+          <w:rFonts w:ascii="Calibri" w:eastAsia="Times New Roman" w:hAnsi="Calibri" w:cs="Times New Roman"/>
+          <w:lang w:val="en-US" w:eastAsia="en-NZ"/>
+        </w:rPr>
+        <w:t>sourceforge</w:t>
+      </w:r>
+      <w:proofErr w:type="spellEnd"/>
+      <w:r>
+        <w:rPr>
+          <w:rFonts w:ascii="Calibri" w:eastAsia="Times New Roman" w:hAnsi="Calibri" w:cs="Times New Roman"/>
+          <w:lang w:val="en-US" w:eastAsia="en-NZ"/>
+        </w:rPr>
+        <w:t xml:space="preserve"> to </w:t>
+      </w:r>
+      <w:proofErr w:type="spellStart"/>
+      <w:r>
+        <w:rPr>
+          <w:rFonts w:ascii="Calibri" w:eastAsia="Times New Roman" w:hAnsi="Calibri" w:cs="Times New Roman"/>
+          <w:lang w:val="en-US" w:eastAsia="en-NZ"/>
+        </w:rPr>
+        <w:t>github</w:t>
+      </w:r>
+      <w:proofErr w:type="spellEnd"/>
     </w:p>
     <w:p>
       <w:pPr>
@@ -3439,7 +4687,23 @@
           <w:rFonts w:ascii="Calibri" w:eastAsia="Times New Roman" w:hAnsi="Calibri" w:cs="Times New Roman"/>
           <w:lang w:eastAsia="en-NZ"/>
         </w:rPr>
-        <w:t>Launcher could then include a url to get latest from and unzip over the current jar, this probably means moving the launcher into a separate jar file to not over ride itself.</w:t>
+        <w:t xml:space="preserve">Launcher could then include a </w:t>
+      </w:r>
+      <w:proofErr w:type="spellStart"/>
+      <w:r>
+        <w:rPr>
+          <w:rFonts w:ascii="Calibri" w:eastAsia="Times New Roman" w:hAnsi="Calibri" w:cs="Times New Roman"/>
+          <w:lang w:eastAsia="en-NZ"/>
+        </w:rPr>
+        <w:t>url</w:t>
+      </w:r>
+      <w:proofErr w:type="spellEnd"/>
+      <w:r>
+        <w:rPr>
+          <w:rFonts w:ascii="Calibri" w:eastAsia="Times New Roman" w:hAnsi="Calibri" w:cs="Times New Roman"/>
+          <w:lang w:eastAsia="en-NZ"/>
+        </w:rPr>
+        <w:t xml:space="preserve"> to get latest from and unzip over the current jar, this probably means moving the launcher into a separate jar file to not over ride itself.</w:t>
       </w:r>
     </w:p>
     <w:p>
@@ -3486,7 +4750,39 @@
         <w:spacing w:after="0"/>
       </w:pPr>
       <w:r>
-        <w:t xml:space="preserve">A launcher in tools for general command line script and launcher in tools3d to adf display dialog, which needs to flip over to jpanel version too, then tools3d can include jogl version option, which probably drops the bat file parse option, but given noddraw </w:t>
+        <w:t xml:space="preserve">A launcher in tools for general command line script and launcher in tools3d to </w:t>
+      </w:r>
+      <w:proofErr w:type="spellStart"/>
+      <w:r>
+        <w:t>adf</w:t>
+      </w:r>
+      <w:proofErr w:type="spellEnd"/>
+      <w:r>
+        <w:t xml:space="preserve"> display dialog, which needs to flip over to </w:t>
+      </w:r>
+      <w:proofErr w:type="spellStart"/>
+      <w:r>
+        <w:t>jpanel</w:t>
+      </w:r>
+      <w:proofErr w:type="spellEnd"/>
+      <w:r>
+        <w:t xml:space="preserve"> version too, then tools3d can include </w:t>
+      </w:r>
+      <w:proofErr w:type="spellStart"/>
+      <w:r>
+        <w:t>jogl</w:t>
+      </w:r>
+      <w:proofErr w:type="spellEnd"/>
+      <w:r>
+        <w:t xml:space="preserve"> version option, which probably drops the bat file parse option, but given </w:t>
+      </w:r>
+      <w:proofErr w:type="spellStart"/>
+      <w:r>
+        <w:t>noddraw</w:t>
+      </w:r>
+      <w:proofErr w:type="spellEnd"/>
+      <w:r>
+        <w:t xml:space="preserve"> </w:t>
       </w:r>
       <w:r>
         <w:t>etc.</w:t>
@@ -3551,7 +4847,39 @@
           <w:rFonts w:ascii="Calibri" w:eastAsia="Times New Roman" w:hAnsi="Calibri" w:cs="Times New Roman"/>
           <w:lang w:eastAsia="en-NZ"/>
         </w:rPr>
-        <w:t xml:space="preserve">Tools3d launcher can extends tools launch and include standard lib file of java3d and jogl and ddraw=no etc. then app can send through </w:t>
+        <w:t xml:space="preserve">Tools3d launcher can extends tools launch and include standard lib file of java3d and </w:t>
+      </w:r>
+      <w:proofErr w:type="spellStart"/>
+      <w:r>
+        <w:rPr>
+          <w:rFonts w:ascii="Calibri" w:eastAsia="Times New Roman" w:hAnsi="Calibri" w:cs="Times New Roman"/>
+          <w:lang w:eastAsia="en-NZ"/>
+        </w:rPr>
+        <w:t>jogl</w:t>
+      </w:r>
+      <w:proofErr w:type="spellEnd"/>
+      <w:r>
+        <w:rPr>
+          <w:rFonts w:ascii="Calibri" w:eastAsia="Times New Roman" w:hAnsi="Calibri" w:cs="Times New Roman"/>
+          <w:lang w:eastAsia="en-NZ"/>
+        </w:rPr>
+        <w:t xml:space="preserve"> and </w:t>
+      </w:r>
+      <w:proofErr w:type="spellStart"/>
+      <w:r>
+        <w:rPr>
+          <w:rFonts w:ascii="Calibri" w:eastAsia="Times New Roman" w:hAnsi="Calibri" w:cs="Times New Roman"/>
+          <w:lang w:eastAsia="en-NZ"/>
+        </w:rPr>
+        <w:t>ddraw</w:t>
+      </w:r>
+      <w:proofErr w:type="spellEnd"/>
+      <w:r>
+        <w:rPr>
+          <w:rFonts w:ascii="Calibri" w:eastAsia="Times New Roman" w:hAnsi="Calibri" w:cs="Times New Roman"/>
+          <w:lang w:eastAsia="en-NZ"/>
+        </w:rPr>
+        <w:t xml:space="preserve">=no etc. then app can send through </w:t>
       </w:r>
       <w:r>
         <w:rPr>
@@ -3839,12 +5167,23 @@
         </w:rPr>
         <w:t xml:space="preserve"> - </w:t>
       </w:r>
-      <w:r>
-        <w:rPr>
-          <w:rFonts w:ascii="Calibri" w:eastAsia="Times New Roman" w:hAnsi="Calibri" w:cs="Times New Roman"/>
-          <w:lang w:eastAsia="en-NZ"/>
-        </w:rPr>
-        <w:t>ed and recalled for straight boot up, however what</w:t>
+      <w:proofErr w:type="spellStart"/>
+      <w:proofErr w:type="gramStart"/>
+      <w:r>
+        <w:rPr>
+          <w:rFonts w:ascii="Calibri" w:eastAsia="Times New Roman" w:hAnsi="Calibri" w:cs="Times New Roman"/>
+          <w:lang w:eastAsia="en-NZ"/>
+        </w:rPr>
+        <w:t>ed</w:t>
+      </w:r>
+      <w:proofErr w:type="spellEnd"/>
+      <w:proofErr w:type="gramEnd"/>
+      <w:r>
+        <w:rPr>
+          <w:rFonts w:ascii="Calibri" w:eastAsia="Times New Roman" w:hAnsi="Calibri" w:cs="Times New Roman"/>
+          <w:lang w:eastAsia="en-NZ"/>
+        </w:rPr>
+        <w:t xml:space="preserve"> and recalled for straight boot up, however what</w:t>
       </w:r>
       <w:r>
         <w:rPr>
@@ -3987,7 +5326,23 @@
           <w:rFonts w:ascii="Calibri" w:eastAsia="Times New Roman" w:hAnsi="Calibri" w:cs="Times New Roman"/>
           <w:lang w:eastAsia="en-NZ"/>
         </w:rPr>
-        <w:t xml:space="preserve"> go across to the main app, but that’s just the config ini file anyway</w:t>
+        <w:t xml:space="preserve"> go across to the main app, but that’s just the config </w:t>
+      </w:r>
+      <w:proofErr w:type="spellStart"/>
+      <w:r>
+        <w:rPr>
+          <w:rFonts w:ascii="Calibri" w:eastAsia="Times New Roman" w:hAnsi="Calibri" w:cs="Times New Roman"/>
+          <w:lang w:eastAsia="en-NZ"/>
+        </w:rPr>
+        <w:t>ini</w:t>
+      </w:r>
+      <w:proofErr w:type="spellEnd"/>
+      <w:r>
+        <w:rPr>
+          <w:rFonts w:ascii="Calibri" w:eastAsia="Times New Roman" w:hAnsi="Calibri" w:cs="Times New Roman"/>
+          <w:lang w:eastAsia="en-NZ"/>
+        </w:rPr>
+        <w:t xml:space="preserve"> file anyway</w:t>
       </w:r>
       <w:r>
         <w:rPr>
@@ -4033,7 +5388,25 @@
           <w:rFonts w:ascii="Calibri" w:eastAsia="Times New Roman" w:hAnsi="Calibri" w:cs="Times New Roman"/>
           <w:lang w:eastAsia="en-NZ"/>
         </w:rPr>
-        <w:t xml:space="preserve">om a url, unzip including replace the main jar, hence it’s on a </w:t>
+        <w:t xml:space="preserve">om a </w:t>
+      </w:r>
+      <w:proofErr w:type="spellStart"/>
+      <w:proofErr w:type="gramStart"/>
+      <w:r>
+        <w:rPr>
+          <w:rFonts w:ascii="Calibri" w:eastAsia="Times New Roman" w:hAnsi="Calibri" w:cs="Times New Roman"/>
+          <w:lang w:eastAsia="en-NZ"/>
+        </w:rPr>
+        <w:t>url</w:t>
+      </w:r>
+      <w:proofErr w:type="spellEnd"/>
+      <w:proofErr w:type="gramEnd"/>
+      <w:r>
+        <w:rPr>
+          <w:rFonts w:ascii="Calibri" w:eastAsia="Times New Roman" w:hAnsi="Calibri" w:cs="Times New Roman"/>
+          <w:lang w:eastAsia="en-NZ"/>
+        </w:rPr>
+        <w:t xml:space="preserve">, unzip including replace the main jar, hence it’s on a </w:t>
       </w:r>
       <w:r>
         <w:rPr>

</xml_diff>

<commit_message>
door open close ness indicated in hud
</commit_message>
<xml_diff>
--- a/ElderScrollsExplorer/ScrollsExplorer.docx
+++ b/ElderScrollsExplorer/ScrollsExplorer.docx
@@ -190,10 +190,8 @@
         </w:numPr>
       </w:pPr>
       <w:r>
-        <w:t>Work out openness clse ness of doors and put the right word up in hud</w:t>
-      </w:r>
-      <w:bookmarkStart w:id="0" w:name="_GoBack"/>
-      <w:bookmarkEnd w:id="0"/>
+        <w:t xml:space="preserve"> </w:t>
+      </w:r>
     </w:p>
     <w:p>
       <w:pPr>
@@ -1547,6 +1545,21 @@
       <w:r>
         <w:t>I notice in ravenrock that doors that default to open are showing as closed, but when you click them they do a double animation</w:t>
       </w:r>
+    </w:p>
+    <w:p>
+      <w:pPr>
+        <w:pStyle w:val="ListParagraph"/>
+        <w:numPr>
+          <w:ilvl w:val="0"/>
+          <w:numId w:val="1"/>
+        </w:numPr>
+        <w:spacing w:after="0"/>
+      </w:pPr>
+      <w:r>
+        <w:t>If you click an opening door, it loses it’s mind</w:t>
+      </w:r>
+      <w:bookmarkStart w:id="0" w:name="_GoBack"/>
+      <w:bookmarkEnd w:id="0"/>
     </w:p>
     <w:p>
       <w:pPr>

</xml_diff>

<commit_message>
tes3 doors first cut
</commit_message>
<xml_diff>
--- a/ElderScrollsExplorer/ScrollsExplorer.docx
+++ b/ElderScrollsExplorer/ScrollsExplorer.docx
@@ -70,10 +70,13 @@
         </w:numPr>
       </w:pPr>
       <w:r>
-        <w:t>Get attachments working in tes4?</w:t>
-      </w:r>
-      <w:r>
-        <w:t xml:space="preserve"> Some are still on the floor sometimes</w:t>
+        <w:t>Get door</w:t>
+      </w:r>
+      <w:r>
+        <w:t>s</w:t>
+      </w:r>
+      <w:r>
+        <w:t xml:space="preserve"> working in tes3?</w:t>
       </w:r>
     </w:p>
     <w:p>
@@ -85,13 +88,127 @@
         </w:numPr>
       </w:pPr>
       <w:r>
-        <w:t>Get door</w:t>
+        <w:t>Remove oblivion gate madness from tes4 (note huntersneaker needs this too)</w:t>
+      </w:r>
+    </w:p>
+    <w:p>
+      <w:pPr>
+        <w:pStyle w:val="ListParagraph"/>
+        <w:numPr>
+          <w:ilvl w:val="0"/>
+          <w:numId w:val="7"/>
+        </w:numPr>
+      </w:pPr>
+      <w:r>
+        <w:t>Esc dialog should really be decent 3d based interface</w:t>
+      </w:r>
+    </w:p>
+    <w:p>
+      <w:pPr>
+        <w:pStyle w:val="ListParagraph"/>
+        <w:numPr>
+          <w:ilvl w:val="0"/>
+          <w:numId w:val="7"/>
+        </w:numPr>
+      </w:pPr>
+      <w:r>
+        <w:t>Maybe the HUD should be a little tidier?</w:t>
+      </w:r>
+      <w:r>
+        <w:t xml:space="preserve"> At least nicely laid out with info in the sides properly</w:t>
+      </w:r>
+    </w:p>
+    <w:p>
+      <w:pPr>
+        <w:pStyle w:val="ListParagraph"/>
+        <w:numPr>
+          <w:ilvl w:val="0"/>
+          <w:numId w:val="7"/>
+        </w:numPr>
+      </w:pPr>
+      <w:r>
+        <w:t>Try the split compress bsa file for morrowind, might make a nicer video</w:t>
+      </w:r>
+      <w:r>
+        <w:t xml:space="preserve"> – no files much smaller, b</w:t>
+      </w:r>
+      <w:r>
+        <w:t xml:space="preserve">ut speed seems worse if anything, compare the 2 betterer, maybe </w:t>
+      </w:r>
+      <w:r>
+        <w:t>totally</w:t>
+      </w:r>
+      <w:r>
+        <w:t xml:space="preserve"> </w:t>
+      </w:r>
+      <w:r>
+        <w:t>uncompressed</w:t>
+      </w:r>
+      <w:r>
+        <w:t xml:space="preserve"> texture bsa</w:t>
+      </w:r>
+    </w:p>
+    <w:p>
+      <w:pPr>
+        <w:pStyle w:val="ListParagraph"/>
+        <w:numPr>
+          <w:ilvl w:val="0"/>
+          <w:numId w:val="7"/>
+        </w:numPr>
+      </w:pPr>
+      <w:r>
+        <w:t>Skyrim texture not animating</w:t>
+      </w:r>
+      <w:r>
+        <w:t xml:space="preserve"> (can’t even find the </w:t>
+      </w:r>
+      <w:r>
+        <w:t>water fall to be honest)</w:t>
+      </w:r>
+    </w:p>
+    <w:p>
+      <w:pPr>
+        <w:pStyle w:val="ListParagraph"/>
+        <w:numPr>
+          <w:ilvl w:val="0"/>
+          <w:numId w:val="7"/>
+        </w:numPr>
+      </w:pPr>
+      <w:r>
+        <w:t xml:space="preserve"> </w:t>
+      </w:r>
+      <w:r>
+        <w:t>Perhaps start the video with grag world for fun, then just blast through the others?</w:t>
+      </w:r>
+    </w:p>
+    <w:p>
+      <w:pPr>
+        <w:pStyle w:val="ListParagraph"/>
+        <w:numPr>
+          <w:ilvl w:val="0"/>
+          <w:numId w:val="7"/>
+        </w:numPr>
+      </w:pPr>
+      <w:r>
+        <w:t>Need to explain in user guide how to convert skyrim hkx file into kf files using the tool I found, and then how to package it back into a bsa file using FOMM</w:t>
+      </w:r>
+    </w:p>
+    <w:p>
+      <w:pPr>
+        <w:pStyle w:val="ListParagraph"/>
+        <w:numPr>
+          <w:ilvl w:val="0"/>
+          <w:numId w:val="7"/>
+        </w:numPr>
+      </w:pPr>
+      <w:r>
+        <w:t>Need to explain in user guide that the skyrim trees used in oblivion are out of a mini bsa file I pulled together, how can I distribute trees and kfs b</w:t>
       </w:r>
       <w:r>
         <w:t>s</w:t>
       </w:r>
       <w:r>
-        <w:t xml:space="preserve"> working in tes3?</w:t>
+        <w:t>as?</w:t>
       </w:r>
     </w:p>
     <w:p>
@@ -103,7 +220,19 @@
         </w:numPr>
       </w:pPr>
       <w:r>
-        <w:t>Remove oblivion gate madness from tes4 (note huntersneaker needs this too)</w:t>
+        <w:t xml:space="preserve">Need to attempt </w:t>
+      </w:r>
+      <w:r>
+        <w:t>to</w:t>
+      </w:r>
+      <w:r>
+        <w:t xml:space="preserve"> map more skyrim trees </w:t>
+      </w:r>
+      <w:r>
+        <w:t>t</w:t>
+      </w:r>
+      <w:r>
+        <w:t>o oblivion</w:t>
       </w:r>
     </w:p>
     <w:p>
@@ -115,7 +244,7 @@
         </w:numPr>
       </w:pPr>
       <w:r>
-        <w:t>Esc dialog should really be decent 3d based interface</w:t>
+        <w:t>I think looking at a chest in mage guild basement it refuses to show the open hud again until I look at a door???</w:t>
       </w:r>
     </w:p>
     <w:p>
@@ -127,10 +256,7 @@
         </w:numPr>
       </w:pPr>
       <w:r>
-        <w:t>Maybe the HUD should be a little tidier?</w:t>
-      </w:r>
-      <w:r>
-        <w:t xml:space="preserve"> At least nicely laid out with info in the sides properly</w:t>
+        <w:t>Maybe upright fires?</w:t>
       </w:r>
     </w:p>
     <w:p>
@@ -142,63 +268,520 @@
         </w:numPr>
       </w:pPr>
       <w:r>
-        <w:t>Try the split compress bsa file for morrowind, might make a nicer video</w:t>
-      </w:r>
-      <w:r>
-        <w:t xml:space="preserve"> – no files much smaller, b</w:t>
-      </w:r>
-      <w:r>
-        <w:t xml:space="preserve">ut speed seems worse if anything, compare the 2 betterer, maybe </w:t>
-      </w:r>
-      <w:r>
-        <w:t>totally</w:t>
+        <w:t>Tes3 can’t go back to tamerial?</w:t>
+      </w:r>
+      <w:bookmarkStart w:id="0" w:name="_GoBack"/>
+      <w:bookmarkEnd w:id="0"/>
+    </w:p>
+    <w:p>
+      <w:pPr>
+        <w:pStyle w:val="ListParagraph"/>
+        <w:numPr>
+          <w:ilvl w:val="0"/>
+          <w:numId w:val="7"/>
+        </w:numPr>
+      </w:pPr>
+      <w:r>
+        <w:t>Why not smack it all in android?</w:t>
+      </w:r>
+    </w:p>
+    <w:p>
+      <w:pPr>
+        <w:pStyle w:val="ListParagraph"/>
+        <w:numPr>
+          <w:ilvl w:val="0"/>
+          <w:numId w:val="7"/>
+        </w:numPr>
+      </w:pPr>
+      <w:r>
+        <w:t xml:space="preserve">Hud </w:t>
+      </w:r>
+      <w:r>
+        <w:t>shape needs ra set</w:t>
+      </w:r>
+      <w:r>
+        <w:t xml:space="preserve"> on app too</w:t>
+      </w:r>
+    </w:p>
+    <w:p>
+      <w:pPr>
+        <w:pStyle w:val="Heading4"/>
+      </w:pPr>
+      <w:r>
+        <w:t>HunterSneaker</w:t>
+      </w:r>
+    </w:p>
+    <w:p>
+      <w:pPr>
+        <w:pStyle w:val="ListParagraph"/>
+        <w:numPr>
+          <w:ilvl w:val="0"/>
+          <w:numId w:val="1"/>
+        </w:numPr>
+        <w:spacing w:after="0"/>
+      </w:pPr>
+      <w:r>
+        <w:t>In order to make a good tight huntersneaker, I need to cut my esm file down as well.</w:t>
+      </w:r>
+    </w:p>
+    <w:p>
+      <w:pPr>
+        <w:pStyle w:val="ListParagraph"/>
+        <w:numPr>
+          <w:ilvl w:val="0"/>
+          <w:numId w:val="1"/>
+        </w:numPr>
+        <w:spacing w:after="0"/>
+      </w:pPr>
+      <w:r>
+        <w:t>Got my esm and 2 bsas ready to roll</w:t>
+      </w:r>
+      <w:r>
+        <w:t xml:space="preserve"> bt they seem slower, note I put compression on</w:t>
+      </w:r>
+    </w:p>
+    <w:p>
+      <w:pPr>
+        <w:pStyle w:val="ListParagraph"/>
+        <w:numPr>
+          <w:ilvl w:val="0"/>
+          <w:numId w:val="1"/>
+        </w:numPr>
+        <w:spacing w:after="0"/>
+      </w:pPr>
+      <w:r>
+        <w:t xml:space="preserve">Note think about mesh texture </w:t>
+      </w:r>
+      <w:r>
+        <w:t>separation in bsa files file locking etc</w:t>
+      </w:r>
+    </w:p>
+    <w:p>
+      <w:pPr>
+        <w:pStyle w:val="Heading4"/>
+      </w:pPr>
+      <w:r>
+        <w:t>Physics</w:t>
+      </w:r>
+    </w:p>
+    <w:p>
+      <w:pPr>
+        <w:pStyle w:val="ListParagraph"/>
+        <w:numPr>
+          <w:ilvl w:val="0"/>
+          <w:numId w:val="1"/>
+        </w:numPr>
+        <w:spacing w:after="0"/>
+      </w:pPr>
+      <w:r>
+        <w:t>NBStaticRigidBody has a major question in it about multiplying up to the root!</w:t>
+      </w:r>
+      <w:r>
+        <w:t xml:space="preserve"> Also see </w:t>
+      </w:r>
+      <w:r>
+        <w:t>thoughts</w:t>
+      </w:r>
+      <w:r>
+        <w:t xml:space="preserve"> on performance below</w:t>
+      </w:r>
+      <w:r>
+        <w:t>, I notice the gate to megaton is crazy in J-physics</w:t>
+      </w:r>
+      <w:r>
+        <w:t xml:space="preserve"> this question is wrong for megaton walls! Needs careful thought</w:t>
+      </w:r>
+    </w:p>
+    <w:p>
+      <w:pPr>
+        <w:pStyle w:val="ListParagraph"/>
+        <w:numPr>
+          <w:ilvl w:val="0"/>
+          <w:numId w:val="1"/>
+        </w:numPr>
+        <w:spacing w:after="0"/>
+      </w:pPr>
+      <w:r>
+        <w:t>I notice my “don’t fall infinite distance” check seem</w:t>
+      </w:r>
+      <w:r>
+        <w:t>s</w:t>
+      </w:r>
+      <w:r>
+        <w:t xml:space="preserve"> rubbish. I also notice if I’m half way through the terrain and I turn F on I fall down to about 2 meters below terrain then stop (which I suppose is roughly correct?)</w:t>
+      </w:r>
+    </w:p>
+    <w:p>
+      <w:pPr>
+        <w:pStyle w:val="ListParagraph"/>
+        <w:numPr>
+          <w:ilvl w:val="0"/>
+          <w:numId w:val="1"/>
+        </w:numPr>
+        <w:spacing w:after="0"/>
+      </w:pPr>
+      <w:r>
+        <w:t>Need to make kcc unable to walk up steep slopes</w:t>
+      </w:r>
+    </w:p>
+    <w:p>
+      <w:pPr>
+        <w:pStyle w:val="ListParagraph"/>
+        <w:numPr>
+          <w:ilvl w:val="0"/>
+          <w:numId w:val="1"/>
+        </w:numPr>
+        <w:spacing w:after="0"/>
+      </w:pPr>
+      <w:r>
+        <w:t>Physics catches on things all the time morrowind, possibly between the grids, nothing shows in the J debug</w:t>
+      </w:r>
+      <w:r>
+        <w:t xml:space="preserve">, I’ve fixed up the </w:t>
+      </w:r>
+      <w:r>
+        <w:t xml:space="preserve">collision shape </w:t>
+      </w:r>
+      <w:r>
+        <w:t>cache for morrowind, check again</w:t>
+      </w:r>
+    </w:p>
+    <w:p>
+      <w:pPr>
+        <w:pStyle w:val="ListParagraph"/>
+        <w:numPr>
+          <w:ilvl w:val="0"/>
+          <w:numId w:val="1"/>
+        </w:numPr>
+        <w:spacing w:after="0"/>
+      </w:pPr>
+      <w:r>
+        <w:lastRenderedPageBreak/>
+        <w:t>Also sometimes physic races away</w:t>
+      </w:r>
+      <w:r>
+        <w:t xml:space="preserve"> (cannon shot)</w:t>
+      </w:r>
+      <w:r>
+        <w:t xml:space="preserve"> in a direction now, but it never used to before KCC update</w:t>
+      </w:r>
+      <w:r>
+        <w:t>, debug info spews out now, and rejects</w:t>
+      </w:r>
+    </w:p>
+    <w:p>
+      <w:pPr>
+        <w:pStyle w:val="ListParagraph"/>
+        <w:numPr>
+          <w:ilvl w:val="0"/>
+          <w:numId w:val="1"/>
+        </w:numPr>
+        <w:spacing w:after="0"/>
+      </w:pPr>
+      <w:r>
+        <w:t>I have a gimbal lock flick 0,0,0,1 issue again (this might be navigation not physics</w:t>
+      </w:r>
+      <w:r>
+        <w:t>)</w:t>
+      </w:r>
+    </w:p>
+    <w:p>
+      <w:pPr>
+        <w:pStyle w:val="ListParagraph"/>
+        <w:numPr>
+          <w:ilvl w:val="0"/>
+          <w:numId w:val="1"/>
+        </w:numPr>
+        <w:spacing w:after="0"/>
+      </w:pPr>
+      <w:r>
+        <w:t>PhysicsDynamics.addRECO is calling addChild to sc</w:t>
+      </w:r>
+      <w:r>
+        <w:t>e</w:t>
+      </w:r>
+      <w:r>
+        <w:t>ne gr</w:t>
+      </w:r>
+      <w:r>
+        <w:t>a</w:t>
+      </w:r>
+      <w:r>
+        <w:t>phs not in a behaviour! Could be t</w:t>
+      </w:r>
+      <w:r>
+        <w:t>r</w:t>
+      </w:r>
+      <w:r>
+        <w:t>o</w:t>
+      </w:r>
+      <w:r>
+        <w:t>u</w:t>
+      </w:r>
+      <w:r>
+        <w:t>ble</w:t>
+      </w:r>
+    </w:p>
+    <w:p>
+      <w:pPr>
+        <w:pStyle w:val="ListParagraph"/>
+        <w:numPr>
+          <w:ilvl w:val="0"/>
+          <w:numId w:val="1"/>
+        </w:numPr>
+        <w:spacing w:after="0"/>
+      </w:pPr>
+      <w:r>
+        <w:t xml:space="preserve">I need a </w:t>
+      </w:r>
+      <w:r>
+        <w:t>new type of physics kcc freefly-</w:t>
+      </w:r>
+      <w:r>
+        <w:t xml:space="preserve">physics that is normal </w:t>
+      </w:r>
+      <w:r>
+        <w:t>except</w:t>
+      </w:r>
+      <w:r>
+        <w:t xml:space="preserve"> gravity doesn’t apply and </w:t>
+      </w:r>
+      <w:r>
+        <w:t>upward</w:t>
+      </w:r>
+      <w:r>
+        <w:t xml:space="preserve"> movement is fine</w:t>
+      </w:r>
+    </w:p>
+    <w:p>
+      <w:pPr>
+        <w:pStyle w:val="ListParagraph"/>
+        <w:numPr>
+          <w:ilvl w:val="0"/>
+          <w:numId w:val="1"/>
+        </w:numPr>
+        <w:spacing w:after="0"/>
+      </w:pPr>
+      <w:r>
+        <w:t>Look into my use of VisualPhysicalUniverse, half my physics is not showing when the view specifics are disabled!! It’s madness</w:t>
+      </w:r>
+      <w:r>
+        <w:t>, should I drop it totally? And make an add detach style physics branch</w:t>
+      </w:r>
+    </w:p>
+    <w:p>
+      <w:pPr>
+        <w:pStyle w:val="ListParagraph"/>
+        <w:numPr>
+          <w:ilvl w:val="0"/>
+          <w:numId w:val="1"/>
+        </w:numPr>
+        <w:spacing w:after="0"/>
+      </w:pPr>
+      <w:r>
+        <w:t>Also I see the physics lines drawn in the wrong place but J physics is good at oblivion 29,60,-70</w:t>
+      </w:r>
+    </w:p>
+    <w:p>
+      <w:pPr>
+        <w:pStyle w:val="ListParagraph"/>
+        <w:numPr>
+          <w:ilvl w:val="0"/>
+          <w:numId w:val="1"/>
+        </w:numPr>
+      </w:pPr>
+      <w:r>
+        <w:t>God damn tes3 has collision boxes that overlap (and are in front of) door collision boxes!! God dman it.</w:t>
+      </w:r>
+    </w:p>
+    <w:p>
+      <w:pPr>
+        <w:pStyle w:val="ListParagraph"/>
+        <w:numPr>
+          <w:ilvl w:val="0"/>
+          <w:numId w:val="1"/>
+        </w:numPr>
+        <w:spacing w:after="0"/>
+      </w:pPr>
+    </w:p>
+    <w:p>
+      <w:pPr>
+        <w:pStyle w:val="Heading4"/>
+      </w:pPr>
+      <w:r>
+        <w:t>Rendering</w:t>
+      </w:r>
+    </w:p>
+    <w:p>
+      <w:pPr>
+        <w:pStyle w:val="ListParagraph"/>
+        <w:numPr>
+          <w:ilvl w:val="0"/>
+          <w:numId w:val="1"/>
+        </w:numPr>
+        <w:spacing w:after="0"/>
+      </w:pPr>
+      <w:r>
+        <w:t>perhaps I should also set the polygon at</w:t>
+      </w:r>
+      <w:r>
+        <w:t>t</w:t>
+      </w:r>
+      <w:r>
+        <w:t xml:space="preserve">ributes </w:t>
+      </w:r>
+      <w:r>
+        <w:t>and the transparency attributes</w:t>
+      </w:r>
+      <w:r>
+        <w:t xml:space="preserve"> and </w:t>
+      </w:r>
+      <w:r>
+        <w:t>Coloring attributes</w:t>
+      </w:r>
+      <w:r>
+        <w:t xml:space="preserve"> and </w:t>
+      </w:r>
+      <w:r>
+        <w:t>Texture attributes</w:t>
+      </w:r>
+      <w:r>
+        <w:t xml:space="preserve"> in the j3dgeometry calls, just to finish up the world nicely</w:t>
+      </w:r>
+      <w:r>
+        <w:t>, I’ve set the first 2 permanently, it seems ok but may add this section to performance ideas (that is</w:t>
+      </w:r>
+      <w:r>
+        <w:t xml:space="preserve"> it</w:t>
+      </w:r>
+      <w:r>
+        <w:t xml:space="preserve"> best </w:t>
+      </w:r>
+      <w:r>
+        <w:t>performance</w:t>
+      </w:r>
+      <w:r>
+        <w:t xml:space="preserve"> with less set) certainly the removeChild remove mirror code would benefit if the attribute is shared and increases the has</w:t>
+      </w:r>
+      <w:r>
+        <w:t>h</w:t>
+      </w:r>
+      <w:r>
+        <w:t>set load</w:t>
+      </w:r>
+    </w:p>
+    <w:p>
+      <w:pPr>
+        <w:pStyle w:val="ListParagraph"/>
+        <w:numPr>
+          <w:ilvl w:val="0"/>
+          <w:numId w:val="1"/>
+        </w:numPr>
+        <w:spacing w:after="0"/>
+      </w:pPr>
+      <w:r>
+        <w:t>I should improve nif display etc to take a source folder so it can be run on other computers in needed also the bsa extracted folder combo should</w:t>
       </w:r>
       <w:r>
         <w:t xml:space="preserve"> </w:t>
       </w:r>
       <w:r>
-        <w:t>uncompressed</w:t>
-      </w:r>
-      <w:r>
-        <w:t xml:space="preserve"> texture bsa</w:t>
-      </w:r>
-    </w:p>
-    <w:p>
-      <w:pPr>
-        <w:pStyle w:val="ListParagraph"/>
-        <w:numPr>
-          <w:ilvl w:val="0"/>
-          <w:numId w:val="7"/>
-        </w:numPr>
-      </w:pPr>
-      <w:r>
-        <w:t>Skyrim texture not animating</w:t>
-      </w:r>
-      <w:r>
-        <w:t xml:space="preserve"> (can’t even find the </w:t>
-      </w:r>
-      <w:r>
-        <w:t>water fall to be honest)</w:t>
-      </w:r>
-    </w:p>
-    <w:p>
-      <w:pPr>
-        <w:pStyle w:val="ListParagraph"/>
-        <w:numPr>
-          <w:ilvl w:val="0"/>
-          <w:numId w:val="7"/>
-        </w:numPr>
-      </w:pPr>
+        <w:t>be though</w:t>
+      </w:r>
+      <w:r>
+        <w:t>t</w:t>
+      </w:r>
+      <w:r>
+        <w:t xml:space="preserve"> about</w:t>
+      </w:r>
+    </w:p>
+    <w:p>
+      <w:pPr>
+        <w:pStyle w:val="ListParagraph"/>
+        <w:numPr>
+          <w:ilvl w:val="0"/>
+          <w:numId w:val="1"/>
+        </w:numPr>
+        <w:spacing w:after="0"/>
+      </w:pPr>
+      <w:r>
+        <w:t>I should fork java3d commit my updates and offer hharrision a pull request</w:t>
+      </w:r>
+    </w:p>
+    <w:p>
+      <w:pPr>
+        <w:pStyle w:val="ListParagraph"/>
+        <w:numPr>
+          <w:ilvl w:val="0"/>
+          <w:numId w:val="1"/>
+        </w:numPr>
+        <w:spacing w:after="0"/>
+      </w:pPr>
+      <w:r>
+        <w:t>Load shaders now they can be decompiled to glsl, but they are hard to find, so I need to work out the def</w:t>
+      </w:r>
+      <w:r>
+        <w:t>aults somehow (esm file perhaps for oblivion has heaps of them</w:t>
+      </w:r>
+      <w:r>
+        <w:t>)</w:t>
+      </w:r>
+    </w:p>
+    <w:p>
+      <w:pPr>
+        <w:pStyle w:val="ListParagraph"/>
+        <w:numPr>
+          <w:ilvl w:val="0"/>
+          <w:numId w:val="1"/>
+        </w:numPr>
+        <w:spacing w:after="0"/>
+      </w:pPr>
+      <w:r>
+        <w:t>Shaders are failing on XPS-13 recheck them!</w:t>
+      </w:r>
+    </w:p>
+    <w:p>
+      <w:pPr>
+        <w:pStyle w:val="ListParagraph"/>
+        <w:numPr>
+          <w:ilvl w:val="0"/>
+          <w:numId w:val="1"/>
+        </w:numPr>
+        <w:spacing w:after="0"/>
+      </w:pPr>
+      <w:r>
+        <w:t>Water not overriding colors for skyrim and fallout</w:t>
+      </w:r>
+      <w:r>
+        <w:t>, now fallout water is far t</w:t>
+      </w:r>
+      <w:r>
+        <w:t>o</w:t>
+      </w:r>
+      <w:r>
+        <w:t>o transparent!</w:t>
+      </w:r>
+    </w:p>
+    <w:p>
+      <w:pPr>
+        <w:pStyle w:val="ListParagraph"/>
+        <w:numPr>
+          <w:ilvl w:val="0"/>
+          <w:numId w:val="1"/>
+        </w:numPr>
+        <w:spacing w:after="0"/>
+      </w:pPr>
+      <w:r>
+        <w:t>Could water use the 0th row as the last row for vertex shaking to make perfect match ups? In the water.vert shader</w:t>
+      </w:r>
+      <w:r>
+        <w:t xml:space="preserve"> try to find a deterministic shader</w:t>
+      </w:r>
       <w:r>
         <w:t xml:space="preserve"> </w:t>
       </w:r>
-    </w:p>
-    <w:p>
-      <w:pPr>
-        <w:pStyle w:val="Heading4"/>
-      </w:pPr>
-      <w:r>
-        <w:t>HunterSneaker</w:t>
+      <w:r>
+        <w:t>(current one looks deterministic to me but)</w:t>
       </w:r>
     </w:p>
     <w:p>
@@ -211,7 +794,13 @@
         <w:spacing w:after="0"/>
       </w:pPr>
       <w:r>
-        <w:t>In order to make a good tight huntersneaker, I need to cut my esm file down as well.</w:t>
+        <w:t>JInternalFrames for DisplayDialog to allow them to show on a full screen without jumping back or being lost on mac.</w:t>
+      </w:r>
+      <w:r>
+        <w:t xml:space="preserve"> </w:t>
+      </w:r>
+      <w:r>
+        <w:t>The escape button exit should be on screen hud not popup because fullscreen and it don’t play nice</w:t>
       </w:r>
     </w:p>
     <w:p>
@@ -224,10 +813,7 @@
         <w:spacing w:after="0"/>
       </w:pPr>
       <w:r>
-        <w:t>Got my esm and 2 bsas ready to roll</w:t>
-      </w:r>
-      <w:r>
-        <w:t xml:space="preserve"> bt they seem slower, note I put compression on</w:t>
+        <w:t>When a card gives back 16bit depth buffer (ever?) must reduce front and back clip</w:t>
       </w:r>
     </w:p>
     <w:p>
@@ -240,18 +826,13 @@
         <w:spacing w:after="0"/>
       </w:pPr>
       <w:r>
-        <w:t xml:space="preserve">Note think about mesh texture </w:t>
-      </w:r>
-      <w:r>
-        <w:t>separation in bsa files file locking etc</w:t>
-      </w:r>
-    </w:p>
-    <w:p>
-      <w:pPr>
-        <w:pStyle w:val="Heading4"/>
-      </w:pPr>
-      <w:r>
-        <w:t>Physics</w:t>
+        <w:t>Distant textures appear to have black back in them again? In particular Fallout, notice yellow lines on road badly minify, and distant windmill by megaton front. Dds viewer does not show, must be appearance prob? But nifskope does show it too a bit</w:t>
+      </w:r>
+      <w:r>
+        <w:t>. Did the addition o</w:t>
+      </w:r>
+      <w:r>
+        <w:t>f rendering attributes help this?</w:t>
       </w:r>
     </w:p>
     <w:p>
@@ -264,22 +845,7 @@
         <w:spacing w:after="0"/>
       </w:pPr>
       <w:r>
-        <w:t>NBStaticRigidBody has a major question in it about multiplying up to the root!</w:t>
-      </w:r>
-      <w:r>
-        <w:t xml:space="preserve"> Also see </w:t>
-      </w:r>
-      <w:r>
-        <w:t>thoughts</w:t>
-      </w:r>
-      <w:r>
-        <w:t xml:space="preserve"> on performance below</w:t>
-      </w:r>
-      <w:r>
-        <w:t>, I notice the gate to megaton is crazy in J-physics</w:t>
-      </w:r>
-      <w:r>
-        <w:t xml:space="preserve"> this question is wrong for megaton walls! Needs careful thought</w:t>
+        <w:t>The gross lods are lit up more than the close ones? Check material light values for land and lods</w:t>
       </w:r>
     </w:p>
     <w:p>
@@ -292,13 +858,16 @@
         <w:spacing w:after="0"/>
       </w:pPr>
       <w:r>
-        <w:t>I notice my “don’t fall infinite distance” check seem</w:t>
-      </w:r>
-      <w:r>
-        <w:t>s</w:t>
-      </w:r>
-      <w:r>
-        <w:t xml:space="preserve"> rubbish. I also notice if I’m half way through the terrain and I turn F on I fall down to about 2 meters below terrain then stop (which I suppose is roughly correct?)</w:t>
+        <w:t>LANDFar should be used by tes3 lod system as a lod builder with reduce of 4</w:t>
+      </w:r>
+      <w:r>
+        <w:t>, in fact the far system should probably use</w:t>
+      </w:r>
+      <w:r>
+        <w:t xml:space="preserve"> distance vs</w:t>
+      </w:r>
+      <w:r>
+        <w:t xml:space="preserve"> size to determine what’s loaded too perhaps</w:t>
       </w:r>
     </w:p>
     <w:p>
@@ -308,454 +877,18 @@
           <w:ilvl w:val="0"/>
           <w:numId w:val="1"/>
         </w:numPr>
-        <w:spacing w:after="0"/>
-      </w:pPr>
-      <w:r>
-        <w:t>Need to make kcc unable to walk up steep slopes</w:t>
-      </w:r>
-    </w:p>
-    <w:p>
-      <w:pPr>
-        <w:pStyle w:val="ListParagraph"/>
-        <w:numPr>
-          <w:ilvl w:val="0"/>
-          <w:numId w:val="1"/>
-        </w:numPr>
-        <w:spacing w:after="0"/>
-      </w:pPr>
-      <w:r>
-        <w:t>Physics catches on things all the time morrowind, possibly between the grids, nothing shows in the J debug</w:t>
-      </w:r>
-      <w:r>
-        <w:t xml:space="preserve">, I’ve fixed up the </w:t>
-      </w:r>
-      <w:r>
-        <w:t xml:space="preserve">collision shape </w:t>
-      </w:r>
-      <w:r>
-        <w:t>cache for morrowind, check again</w:t>
-      </w:r>
-    </w:p>
-    <w:p>
-      <w:pPr>
-        <w:pStyle w:val="ListParagraph"/>
-        <w:numPr>
-          <w:ilvl w:val="0"/>
-          <w:numId w:val="1"/>
-        </w:numPr>
-        <w:spacing w:after="0"/>
-      </w:pPr>
-      <w:r>
-        <w:t>Also sometimes physic races away</w:t>
-      </w:r>
-      <w:r>
-        <w:t xml:space="preserve"> (cannon shot)</w:t>
-      </w:r>
-      <w:r>
-        <w:t xml:space="preserve"> in a direction now, but it never used to before KCC update</w:t>
-      </w:r>
-      <w:r>
-        <w:t>, debug info spews out now, and rejects</w:t>
-      </w:r>
-    </w:p>
-    <w:p>
-      <w:pPr>
-        <w:pStyle w:val="ListParagraph"/>
-        <w:numPr>
-          <w:ilvl w:val="0"/>
-          <w:numId w:val="1"/>
-        </w:numPr>
-        <w:spacing w:after="0"/>
-      </w:pPr>
-      <w:r>
-        <w:t>I have a gimbal lock flick 0,0,0,1 issue again (this might be navigation not physics</w:t>
-      </w:r>
-      <w:r>
-        <w:t>)</w:t>
-      </w:r>
-    </w:p>
-    <w:p>
-      <w:pPr>
-        <w:pStyle w:val="ListParagraph"/>
-        <w:numPr>
-          <w:ilvl w:val="0"/>
-          <w:numId w:val="1"/>
-        </w:numPr>
-        <w:spacing w:after="0"/>
-      </w:pPr>
-      <w:r>
-        <w:t>PhysicsDynamics.addRECO is calling addChild to sc</w:t>
-      </w:r>
-      <w:r>
-        <w:t>e</w:t>
-      </w:r>
-      <w:r>
-        <w:t>ne gr</w:t>
-      </w:r>
-      <w:r>
-        <w:t>a</w:t>
-      </w:r>
-      <w:r>
-        <w:t>phs not in a behaviour! Could be t</w:t>
-      </w:r>
-      <w:r>
-        <w:t>r</w:t>
-      </w:r>
-      <w:r>
-        <w:t>o</w:t>
-      </w:r>
-      <w:r>
-        <w:t>u</w:t>
-      </w:r>
-      <w:r>
-        <w:t>ble</w:t>
-      </w:r>
-    </w:p>
-    <w:p>
-      <w:pPr>
-        <w:pStyle w:val="ListParagraph"/>
-        <w:numPr>
-          <w:ilvl w:val="0"/>
-          <w:numId w:val="1"/>
-        </w:numPr>
-        <w:spacing w:after="0"/>
-      </w:pPr>
-      <w:r>
-        <w:t xml:space="preserve">I need a </w:t>
-      </w:r>
-      <w:r>
-        <w:t>new type of physics kcc freefly-</w:t>
-      </w:r>
-      <w:r>
-        <w:t xml:space="preserve">physics that is normal </w:t>
-      </w:r>
-      <w:r>
-        <w:t>except</w:t>
-      </w:r>
-      <w:r>
-        <w:t xml:space="preserve"> gravity doesn’t apply and </w:t>
-      </w:r>
-      <w:r>
-        <w:t>upward</w:t>
-      </w:r>
-      <w:r>
-        <w:t xml:space="preserve"> movement is fine</w:t>
-      </w:r>
-    </w:p>
-    <w:p>
-      <w:pPr>
-        <w:pStyle w:val="ListParagraph"/>
-        <w:numPr>
-          <w:ilvl w:val="0"/>
-          <w:numId w:val="1"/>
-        </w:numPr>
-        <w:spacing w:after="0"/>
-      </w:pPr>
-      <w:r>
-        <w:t>Look into my use of VisualPhysicalUniverse, half my physics is not showing when the view specifics are disabled!! It’s madness</w:t>
-      </w:r>
-      <w:r>
-        <w:t>, should I drop it totally? And make an add detach style physics branch</w:t>
-      </w:r>
-    </w:p>
-    <w:p>
-      <w:pPr>
-        <w:pStyle w:val="ListParagraph"/>
-        <w:numPr>
-          <w:ilvl w:val="0"/>
-          <w:numId w:val="1"/>
-        </w:numPr>
-        <w:spacing w:after="0"/>
-      </w:pPr>
-      <w:r>
+        <w:spacing w:after="0" w:line="240" w:lineRule="auto"/>
+        <w:rPr>
+          <w:rFonts w:ascii="Calibri" w:eastAsia="Times New Roman" w:hAnsi="Calibri" w:cs="Times New Roman"/>
+          <w:lang w:val="en-US" w:eastAsia="en-NZ"/>
+        </w:rPr>
+      </w:pPr>
+      <w:r>
+        <w:rPr>
+          <w:rFonts w:ascii="Calibri" w:eastAsia="Times New Roman" w:hAnsi="Calibri" w:cs="Times New Roman"/>
+          <w:lang w:val="en-US" w:eastAsia="en-NZ"/>
+        </w:rPr>
         <w:lastRenderedPageBreak/>
-        <w:t>Also I see the physics lines drawn in the wrong place but J physics is good at oblivion 29,60,-70</w:t>
-      </w:r>
-    </w:p>
-    <w:p>
-      <w:pPr>
-        <w:pStyle w:val="Heading4"/>
-      </w:pPr>
-      <w:r>
-        <w:t>Rendering</w:t>
-      </w:r>
-    </w:p>
-    <w:p>
-      <w:pPr>
-        <w:pStyle w:val="ListParagraph"/>
-        <w:numPr>
-          <w:ilvl w:val="0"/>
-          <w:numId w:val="1"/>
-        </w:numPr>
-        <w:spacing w:after="0"/>
-      </w:pPr>
-      <w:r>
-        <w:t>perhaps I should also set the polygon at</w:t>
-      </w:r>
-      <w:r>
-        <w:t>t</w:t>
-      </w:r>
-      <w:r>
-        <w:t xml:space="preserve">ributes </w:t>
-      </w:r>
-      <w:r>
-        <w:t>and the transparency attributes</w:t>
-      </w:r>
-      <w:r>
-        <w:t xml:space="preserve"> and </w:t>
-      </w:r>
-      <w:r>
-        <w:t>Coloring attributes</w:t>
-      </w:r>
-      <w:r>
-        <w:t xml:space="preserve"> and </w:t>
-      </w:r>
-      <w:r>
-        <w:t>Texture attributes</w:t>
-      </w:r>
-      <w:r>
-        <w:t xml:space="preserve"> in the j3dgeometry calls, just to finish up the world nicely</w:t>
-      </w:r>
-      <w:r>
-        <w:t>, I’ve set the first 2 permanently, it seems ok but may add this section to performance ideas (that is</w:t>
-      </w:r>
-      <w:r>
-        <w:t xml:space="preserve"> it</w:t>
-      </w:r>
-      <w:r>
-        <w:t xml:space="preserve"> best </w:t>
-      </w:r>
-      <w:r>
-        <w:t>performance</w:t>
-      </w:r>
-      <w:r>
-        <w:t xml:space="preserve"> with less set) certainly the removeChild remove mirror code would benefit if the attribute is shared and increases the has</w:t>
-      </w:r>
-      <w:r>
-        <w:t>h</w:t>
-      </w:r>
-      <w:r>
-        <w:t>set load</w:t>
-      </w:r>
-    </w:p>
-    <w:p>
-      <w:pPr>
-        <w:pStyle w:val="ListParagraph"/>
-        <w:numPr>
-          <w:ilvl w:val="0"/>
-          <w:numId w:val="1"/>
-        </w:numPr>
-        <w:spacing w:after="0"/>
-      </w:pPr>
-      <w:r>
-        <w:t>I should improve nif display etc to take a source folder so it can be run on other computers in needed also the bsa extracted folder combo should</w:t>
-      </w:r>
-      <w:r>
-        <w:t xml:space="preserve"> </w:t>
-      </w:r>
-      <w:r>
-        <w:t>be though</w:t>
-      </w:r>
-      <w:r>
-        <w:t>t</w:t>
-      </w:r>
-      <w:r>
-        <w:t xml:space="preserve"> about</w:t>
-      </w:r>
-    </w:p>
-    <w:p>
-      <w:pPr>
-        <w:pStyle w:val="ListParagraph"/>
-        <w:numPr>
-          <w:ilvl w:val="0"/>
-          <w:numId w:val="1"/>
-        </w:numPr>
-        <w:spacing w:after="0"/>
-      </w:pPr>
-      <w:r>
-        <w:t>I should fork java3d commit my updates and offer hharrision a pull request</w:t>
-      </w:r>
-    </w:p>
-    <w:p>
-      <w:pPr>
-        <w:pStyle w:val="ListParagraph"/>
-        <w:numPr>
-          <w:ilvl w:val="0"/>
-          <w:numId w:val="1"/>
-        </w:numPr>
-        <w:spacing w:after="0"/>
-      </w:pPr>
-      <w:r>
-        <w:t>Load shaders now they can be decompiled to glsl, but they are hard to find, so I need to work out the def</w:t>
-      </w:r>
-      <w:r>
-        <w:t>aults somehow (esm file perhaps for oblivion has heaps of them</w:t>
-      </w:r>
-      <w:r>
-        <w:t>)</w:t>
-      </w:r>
-    </w:p>
-    <w:p>
-      <w:pPr>
-        <w:pStyle w:val="ListParagraph"/>
-        <w:numPr>
-          <w:ilvl w:val="0"/>
-          <w:numId w:val="1"/>
-        </w:numPr>
-        <w:spacing w:after="0"/>
-      </w:pPr>
-      <w:r>
-        <w:t>Shaders are failing on XPS-13 recheck them!</w:t>
-      </w:r>
-    </w:p>
-    <w:p>
-      <w:pPr>
-        <w:pStyle w:val="ListParagraph"/>
-        <w:numPr>
-          <w:ilvl w:val="0"/>
-          <w:numId w:val="1"/>
-        </w:numPr>
-        <w:spacing w:after="0"/>
-      </w:pPr>
-      <w:r>
-        <w:t>Water not overriding colors for skyrim and fallout</w:t>
-      </w:r>
-      <w:r>
-        <w:t>, now fallout water is far t</w:t>
-      </w:r>
-      <w:r>
-        <w:t>o</w:t>
-      </w:r>
-      <w:r>
-        <w:t>o transparent!</w:t>
-      </w:r>
-    </w:p>
-    <w:p>
-      <w:pPr>
-        <w:pStyle w:val="ListParagraph"/>
-        <w:numPr>
-          <w:ilvl w:val="0"/>
-          <w:numId w:val="1"/>
-        </w:numPr>
-        <w:spacing w:after="0"/>
-      </w:pPr>
-      <w:r>
-        <w:t>Could water use the 0th row as the last row for vertex shaking to make perfect match ups? In the water.vert shader</w:t>
-      </w:r>
-      <w:r>
-        <w:t xml:space="preserve"> try to find a deterministic shader</w:t>
-      </w:r>
-      <w:r>
-        <w:t xml:space="preserve"> </w:t>
-      </w:r>
-      <w:r>
-        <w:t>(current one looks deterministic to me but)</w:t>
-      </w:r>
-    </w:p>
-    <w:p>
-      <w:pPr>
-        <w:pStyle w:val="ListParagraph"/>
-        <w:numPr>
-          <w:ilvl w:val="0"/>
-          <w:numId w:val="1"/>
-        </w:numPr>
-        <w:spacing w:after="0"/>
-      </w:pPr>
-      <w:r>
-        <w:t>JInternalFrames for DisplayDialog to allow them to show on a full screen without jumping back or being lost on mac.</w:t>
-      </w:r>
-      <w:r>
-        <w:t xml:space="preserve"> </w:t>
-      </w:r>
-      <w:r>
-        <w:t>The escape button exit should be on screen hud not popup because fullscreen and it don’t play nice</w:t>
-      </w:r>
-    </w:p>
-    <w:p>
-      <w:pPr>
-        <w:pStyle w:val="ListParagraph"/>
-        <w:numPr>
-          <w:ilvl w:val="0"/>
-          <w:numId w:val="1"/>
-        </w:numPr>
-        <w:spacing w:after="0"/>
-      </w:pPr>
-      <w:r>
-        <w:t>When a card gives back 16bit depth buffer (ever?) must reduce front and back clip</w:t>
-      </w:r>
-    </w:p>
-    <w:p>
-      <w:pPr>
-        <w:pStyle w:val="ListParagraph"/>
-        <w:numPr>
-          <w:ilvl w:val="0"/>
-          <w:numId w:val="1"/>
-        </w:numPr>
-        <w:spacing w:after="0"/>
-      </w:pPr>
-      <w:r>
-        <w:t>Distant textures appear to have black back in them again? In particular Fallout, notice yellow lines on road badly minify, and distant windmill by megaton front. Dds viewer does not show, must be appearance prob? But nifskope does show it too a bit</w:t>
-      </w:r>
-      <w:r>
-        <w:t>. Did the addition o</w:t>
-      </w:r>
-      <w:r>
-        <w:t>f rendering attributes help this?</w:t>
-      </w:r>
-    </w:p>
-    <w:p>
-      <w:pPr>
-        <w:pStyle w:val="ListParagraph"/>
-        <w:numPr>
-          <w:ilvl w:val="0"/>
-          <w:numId w:val="1"/>
-        </w:numPr>
-        <w:spacing w:after="0"/>
-      </w:pPr>
-      <w:r>
-        <w:t>The gross lods are lit up more than the close ones? Check material light values for land and lods</w:t>
-      </w:r>
-    </w:p>
-    <w:p>
-      <w:pPr>
-        <w:pStyle w:val="ListParagraph"/>
-        <w:numPr>
-          <w:ilvl w:val="0"/>
-          <w:numId w:val="1"/>
-        </w:numPr>
-        <w:spacing w:after="0"/>
-      </w:pPr>
-      <w:r>
-        <w:t>LANDFar should be used by tes3 lod system as a lod builder with reduce of 4</w:t>
-      </w:r>
-      <w:r>
-        <w:t>, in fact the far system should probably use</w:t>
-      </w:r>
-      <w:r>
-        <w:t xml:space="preserve"> distance vs</w:t>
-      </w:r>
-      <w:r>
-        <w:t xml:space="preserve"> size to determine what’s loaded too perhaps</w:t>
-      </w:r>
-    </w:p>
-    <w:p>
-      <w:pPr>
-        <w:pStyle w:val="ListParagraph"/>
-        <w:numPr>
-          <w:ilvl w:val="0"/>
-          <w:numId w:val="1"/>
-        </w:numPr>
-        <w:spacing w:after="0" w:line="240" w:lineRule="auto"/>
-        <w:rPr>
-          <w:rFonts w:ascii="Calibri" w:eastAsia="Times New Roman" w:hAnsi="Calibri" w:cs="Times New Roman"/>
-          <w:lang w:val="en-US" w:eastAsia="en-NZ"/>
-        </w:rPr>
-      </w:pPr>
-      <w:r>
-        <w:rPr>
-          <w:rFonts w:ascii="Calibri" w:eastAsia="Times New Roman" w:hAnsi="Calibri" w:cs="Times New Roman"/>
-          <w:lang w:val="en-US" w:eastAsia="en-NZ"/>
-        </w:rPr>
         <w:t>Varying lod fader needs knots/frames system because close  things don’t need check often either, in fact lod fader is a fixed 5 frames so not easy to correct</w:t>
       </w:r>
       <w:r>
@@ -973,14 +1106,9 @@
           <w:ilvl w:val="0"/>
           <w:numId w:val="1"/>
         </w:numPr>
-        <w:spacing w:after="0" w:line="240" w:lineRule="auto"/>
-        <w:rPr>
-          <w:rFonts w:ascii="Calibri" w:eastAsia="Times New Roman" w:hAnsi="Calibri" w:cs="Times New Roman"/>
-          <w:lang w:val="en-US" w:eastAsia="en-NZ"/>
-        </w:rPr>
-      </w:pPr>
-      <w:r>
-        <w:t>I notice that trees in oblivion (and all others?) have a scale factor, so perhaps the far trees should also have a scale factor, I need to check up on this</w:t>
+      </w:pPr>
+      <w:r>
+        <w:t>Get attachments working in tes4? Some are still on the floor sometimes</w:t>
       </w:r>
     </w:p>
     <w:p>
@@ -1043,48 +1171,528 @@
         </w:rPr>
       </w:pPr>
       <w:r>
+        <w:t xml:space="preserve">Megaton world x,y,z for the land cells is off, I see the edge of the </w:t>
+      </w:r>
+      <w:r>
+        <w:t>crater</w:t>
+      </w:r>
+      <w:r>
+        <w:t xml:space="preserve"> outside t</w:t>
+      </w:r>
+      <w:r>
+        <w:t>h</w:t>
+      </w:r>
+      <w:r>
+        <w:t>e walls and up too high</w:t>
+      </w:r>
+      <w:r>
+        <w:t>, perhaps I should be getting land from the parent world somehow?</w:t>
+      </w:r>
+    </w:p>
+    <w:p>
+      <w:pPr>
+        <w:spacing w:after="0" w:line="240" w:lineRule="auto"/>
+        <w:rPr>
+          <w:rFonts w:ascii="Calibri" w:eastAsia="Times New Roman" w:hAnsi="Calibri" w:cs="Times New Roman"/>
+          <w:lang w:val="en-US" w:eastAsia="en-NZ"/>
+        </w:rPr>
+      </w:pPr>
+    </w:p>
+    <w:p>
+      <w:pPr>
+        <w:pStyle w:val="Heading4"/>
+        <w:rPr>
+          <w:rFonts w:eastAsia="Times New Roman"/>
+          <w:lang w:val="en-US" w:eastAsia="en-NZ"/>
+        </w:rPr>
+      </w:pPr>
+      <w:r>
+        <w:rPr>
+          <w:rFonts w:eastAsia="Times New Roman"/>
+          <w:lang w:val="en-US" w:eastAsia="en-NZ"/>
+        </w:rPr>
+        <w:t>Animation</w:t>
+      </w:r>
+    </w:p>
+    <w:p>
+      <w:pPr>
+        <w:pStyle w:val="ListParagraph"/>
+        <w:numPr>
+          <w:ilvl w:val="0"/>
+          <w:numId w:val="1"/>
+        </w:numPr>
+        <w:spacing w:after="0" w:line="240" w:lineRule="auto"/>
+        <w:rPr>
+          <w:rFonts w:ascii="Calibri" w:eastAsia="Times New Roman" w:hAnsi="Calibri" w:cs="Times New Roman"/>
+          <w:lang w:val="en-US" w:eastAsia="en-NZ"/>
+        </w:rPr>
+      </w:pPr>
+      <w:r>
+        <w:rPr>
+          <w:rFonts w:ascii="Calibri" w:eastAsia="Times New Roman" w:hAnsi="Calibri" w:cs="Times New Roman"/>
+          <w:lang w:val="en-US" w:eastAsia="en-NZ"/>
+        </w:rPr>
+        <w:t>Blended skeletons are W</w:t>
+      </w:r>
+      <w:r>
+        <w:rPr>
+          <w:rFonts w:ascii="Calibri" w:eastAsia="Times New Roman" w:hAnsi="Calibri" w:cs="Times New Roman"/>
+          <w:lang w:val="en-US" w:eastAsia="en-NZ"/>
+        </w:rPr>
+        <w:t>a</w:t>
+      </w:r>
+      <w:r>
+        <w:rPr>
+          <w:rFonts w:ascii="Calibri" w:eastAsia="Times New Roman" w:hAnsi="Calibri" w:cs="Times New Roman"/>
+          <w:lang w:val="en-US" w:eastAsia="en-NZ"/>
+        </w:rPr>
+        <w:t>aay broken, see alpha=1f; in the code</w:t>
+      </w:r>
+    </w:p>
+    <w:p>
+      <w:pPr>
+        <w:pStyle w:val="ListParagraph"/>
+        <w:numPr>
+          <w:ilvl w:val="0"/>
+          <w:numId w:val="1"/>
+        </w:numPr>
+        <w:spacing w:after="0" w:line="240" w:lineRule="auto"/>
+        <w:rPr>
+          <w:rFonts w:ascii="Calibri" w:eastAsia="Times New Roman" w:hAnsi="Calibri" w:cs="Times New Roman"/>
+          <w:lang w:val="en-US" w:eastAsia="en-NZ"/>
+        </w:rPr>
+      </w:pPr>
+      <w:r>
+        <w:rPr>
+          <w:rFonts w:ascii="Calibri" w:eastAsia="Times New Roman" w:hAnsi="Calibri" w:cs="Times New Roman"/>
+          <w:lang w:val="en-US" w:eastAsia="en-NZ"/>
+        </w:rPr>
+        <w:t>The varyinglod behavior might not be a good idea for the character behavior, find the distance might be a waste over simply updating the bones an</w:t>
+      </w:r>
+      <w:r>
+        <w:rPr>
+          <w:rFonts w:ascii="Calibri" w:eastAsia="Times New Roman" w:hAnsi="Calibri" w:cs="Times New Roman"/>
+          <w:lang w:val="en-US" w:eastAsia="en-NZ"/>
+        </w:rPr>
+        <w:t>d</w:t>
+      </w:r>
+      <w:r>
+        <w:rPr>
+          <w:rFonts w:ascii="Calibri" w:eastAsia="Times New Roman" w:hAnsi="Calibri" w:cs="Times New Roman"/>
+          <w:lang w:val="en-US" w:eastAsia="en-NZ"/>
+        </w:rPr>
+        <w:t xml:space="preserve"> skin, perhaps it should simply</w:t>
+      </w:r>
+      <w:r>
+        <w:rPr>
+          <w:rFonts w:ascii="Calibri" w:eastAsia="Times New Roman" w:hAnsi="Calibri" w:cs="Times New Roman"/>
+          <w:lang w:val="en-US" w:eastAsia="en-NZ"/>
+        </w:rPr>
+        <w:t xml:space="preserve"> be set to a per frame behavior with frustum clip, particularly now I have both frustum clip and actor fade</w:t>
+      </w:r>
+    </w:p>
+    <w:p>
+      <w:pPr>
+        <w:pStyle w:val="ListParagraph"/>
+        <w:numPr>
+          <w:ilvl w:val="0"/>
+          <w:numId w:val="1"/>
+        </w:numPr>
+        <w:spacing w:after="0" w:line="240" w:lineRule="auto"/>
+        <w:rPr>
+          <w:rFonts w:ascii="Calibri" w:eastAsia="Times New Roman" w:hAnsi="Calibri" w:cs="Times New Roman"/>
+          <w:lang w:val="en-US" w:eastAsia="en-NZ"/>
+        </w:rPr>
+      </w:pPr>
+      <w:r>
+        <w:rPr>
+          <w:rFonts w:ascii="Calibri" w:eastAsia="Times New Roman" w:hAnsi="Calibri" w:cs="Times New Roman"/>
+          <w:lang w:val="en-US" w:eastAsia="en-NZ"/>
+        </w:rPr>
+        <w:t>The vary</w:t>
+      </w:r>
+      <w:r>
+        <w:rPr>
+          <w:rFonts w:ascii="Calibri" w:eastAsia="Times New Roman" w:hAnsi="Calibri" w:cs="Times New Roman"/>
+          <w:lang w:val="en-US" w:eastAsia="en-NZ"/>
+        </w:rPr>
+        <w:t>ing</w:t>
+      </w:r>
+      <w:r>
+        <w:rPr>
+          <w:rFonts w:ascii="Calibri" w:eastAsia="Times New Roman" w:hAnsi="Calibri" w:cs="Times New Roman"/>
+          <w:lang w:val="en-US" w:eastAsia="en-NZ"/>
+        </w:rPr>
+        <w:t xml:space="preserve"> lod behavior needs to really have another version call points of interest varying, as the fade stuff was high speed ch</w:t>
+      </w:r>
+      <w:r>
+        <w:rPr>
+          <w:rFonts w:ascii="Calibri" w:eastAsia="Times New Roman" w:hAnsi="Calibri" w:cs="Times New Roman"/>
+          <w:lang w:val="en-US" w:eastAsia="en-NZ"/>
+        </w:rPr>
+        <w:t>e</w:t>
+      </w:r>
+      <w:r>
+        <w:rPr>
+          <w:rFonts w:ascii="Calibri" w:eastAsia="Times New Roman" w:hAnsi="Calibri" w:cs="Times New Roman"/>
+          <w:lang w:val="en-US" w:eastAsia="en-NZ"/>
+        </w:rPr>
+        <w:t>cking at ever model change point and within say 10 of it (notice the distance is really related to max camera move not a fraction of total distance) in fact fade should probably also be over a distance (say 2 seconds of travel)</w:t>
+      </w:r>
+    </w:p>
+    <w:p>
+      <w:pPr>
+        <w:pStyle w:val="ListParagraph"/>
+        <w:numPr>
+          <w:ilvl w:val="0"/>
+          <w:numId w:val="1"/>
+        </w:numPr>
+        <w:spacing w:after="0" w:line="240" w:lineRule="auto"/>
+        <w:rPr>
+          <w:rFonts w:ascii="Calibri" w:eastAsia="Times New Roman" w:hAnsi="Calibri" w:cs="Times New Roman"/>
+          <w:lang w:val="en-US" w:eastAsia="en-NZ"/>
+        </w:rPr>
+      </w:pPr>
+      <w:r>
+        <w:rPr>
+          <w:rFonts w:ascii="Calibri" w:eastAsia="Times New Roman" w:hAnsi="Calibri" w:cs="Times New Roman"/>
+          <w:lang w:val="en-US" w:eastAsia="en-NZ"/>
+        </w:rPr>
+        <w:t>Tes3: my animations appear to be missing the base level rotation, knock out’s</w:t>
+      </w:r>
+      <w:r>
+        <w:rPr>
+          <w:rFonts w:ascii="Calibri" w:eastAsia="Times New Roman" w:hAnsi="Calibri" w:cs="Times New Roman"/>
+          <w:lang w:val="en-US" w:eastAsia="en-NZ"/>
+        </w:rPr>
+        <w:t xml:space="preserve"> (e.g</w:t>
+      </w:r>
+      <w:r>
+        <w:rPr>
+          <w:rFonts w:ascii="Calibri" w:eastAsia="Times New Roman" w:hAnsi="Calibri" w:cs="Times New Roman"/>
+          <w:lang w:val="en-US" w:eastAsia="en-NZ"/>
+        </w:rPr>
+        <w:t>.</w:t>
+      </w:r>
+      <w:r>
+        <w:rPr>
+          <w:rFonts w:ascii="Calibri" w:eastAsia="Times New Roman" w:hAnsi="Calibri" w:cs="Times New Roman"/>
+          <w:lang w:val="en-US" w:eastAsia="en-NZ"/>
+        </w:rPr>
+        <w:t>)</w:t>
+      </w:r>
+      <w:r>
+        <w:rPr>
+          <w:rFonts w:ascii="Calibri" w:eastAsia="Times New Roman" w:hAnsi="Calibri" w:cs="Times New Roman"/>
+          <w:lang w:val="en-US" w:eastAsia="en-NZ"/>
+        </w:rPr>
+        <w:t xml:space="preserve"> don’t get people onto the ground properly</w:t>
+      </w:r>
+      <w:r>
+        <w:rPr>
+          <w:rFonts w:ascii="Calibri" w:eastAsia="Times New Roman" w:hAnsi="Calibri" w:cs="Times New Roman"/>
+          <w:lang w:val="en-US" w:eastAsia="en-NZ"/>
+        </w:rPr>
+        <w:t xml:space="preserve">, check on this now perhaps they do </w:t>
+      </w:r>
+      <w:r>
+        <w:rPr>
+          <w:rFonts w:ascii="Calibri" w:eastAsia="Times New Roman" w:hAnsi="Calibri" w:cs="Times New Roman"/>
+          <w:lang w:val="en-US" w:eastAsia="en-NZ"/>
+        </w:rPr>
+        <w:t>in fact</w:t>
+      </w:r>
+      <w:r>
+        <w:rPr>
+          <w:rFonts w:ascii="Calibri" w:eastAsia="Times New Roman" w:hAnsi="Calibri" w:cs="Times New Roman"/>
+          <w:lang w:val="en-US" w:eastAsia="en-NZ"/>
+        </w:rPr>
+        <w:t>?</w:t>
+      </w:r>
+    </w:p>
+    <w:p>
+      <w:pPr>
+        <w:pStyle w:val="ListParagraph"/>
+        <w:numPr>
+          <w:ilvl w:val="0"/>
+          <w:numId w:val="1"/>
+        </w:numPr>
+        <w:spacing w:after="0"/>
+      </w:pPr>
+      <w:r>
+        <w:t>TES3: BSparticle system not working</w:t>
+      </w:r>
+    </w:p>
+    <w:p>
+      <w:pPr>
+        <w:pStyle w:val="ListParagraph"/>
+        <w:numPr>
+          <w:ilvl w:val="0"/>
+          <w:numId w:val="1"/>
+        </w:numPr>
+        <w:spacing w:after="0"/>
+      </w:pPr>
+      <w:r>
+        <w:t>TES5: animation  accum bugs</w:t>
+      </w:r>
+      <w:r>
+        <w:t xml:space="preserve"> appear to have gone with recent spline and xyz rotation fix ups along with disabled blending</w:t>
+      </w:r>
+      <w:r>
+        <w:t>, check again when blending re</w:t>
+      </w:r>
+      <w:r>
+        <w:t>-</w:t>
+      </w:r>
+      <w:r>
+        <w:t>enabled</w:t>
+      </w:r>
+    </w:p>
+    <w:p>
+      <w:pPr>
+        <w:pStyle w:val="ListParagraph"/>
+        <w:numPr>
+          <w:ilvl w:val="0"/>
+          <w:numId w:val="1"/>
+        </w:numPr>
+        <w:spacing w:after="0"/>
+      </w:pPr>
+      <w:r>
+        <w:t>S</w:t>
+      </w:r>
+      <w:r>
+        <w:t>kyrim horse back</w:t>
+      </w:r>
+      <w:r>
+        <w:t xml:space="preserve">legs </w:t>
+      </w:r>
+      <w:r>
+        <w:t xml:space="preserve">kickout appear to be </w:t>
+      </w:r>
+      <w:r>
+        <w:t>gone (</w:t>
+      </w:r>
+      <w:r>
+        <w:t xml:space="preserve">blending related?) however one of </w:t>
+      </w:r>
+      <w:r>
+        <w:t>its</w:t>
+      </w:r>
+      <w:r>
+        <w:t xml:space="preserve"> bone is at 0,0,0 and a skin is</w:t>
+      </w:r>
+      <w:r>
+        <w:t xml:space="preserve"> attached</w:t>
+      </w:r>
+      <w:r>
+        <w:t xml:space="preserve"> (a saddle point in fact?</w:t>
+      </w:r>
+      <w:r>
+        <w:t>)</w:t>
+      </w:r>
+    </w:p>
+    <w:p>
+      <w:pPr>
+        <w:pStyle w:val="ListParagraph"/>
+        <w:numPr>
+          <w:ilvl w:val="0"/>
+          <w:numId w:val="1"/>
+        </w:numPr>
+        <w:spacing w:after="0"/>
+      </w:pPr>
+      <w:r>
+        <w:t xml:space="preserve">TES4 </w:t>
+      </w:r>
+      <w:r>
+        <w:t xml:space="preserve">I see fingers bending backwards in oblivion </w:t>
+      </w:r>
+      <w:r>
+        <w:t>animations</w:t>
+      </w:r>
+      <w:r>
+        <w:t xml:space="preserve"> (I think its in fallout too)</w:t>
+      </w:r>
+    </w:p>
+    <w:p>
+      <w:pPr>
+        <w:pStyle w:val="ListParagraph"/>
+        <w:numPr>
+          <w:ilvl w:val="0"/>
+          <w:numId w:val="1"/>
+        </w:numPr>
+        <w:spacing w:after="0"/>
+      </w:pPr>
+      <w:r>
+        <w:t xml:space="preserve">Horse head still appear on </w:t>
+      </w:r>
+      <w:r>
+        <w:t>ground, I</w:t>
+      </w:r>
+      <w:r>
+        <w:t xml:space="preserve"> still get a flick from attached geomorphs</w:t>
+      </w:r>
+      <w:r>
+        <w:t xml:space="preserve">, recent buggering about hasn’t help, but now only a few goblins get this, possibly </w:t>
+      </w:r>
+      <w:r>
+        <w:t>something</w:t>
+      </w:r>
+      <w:r>
+        <w:t xml:space="preserve"> to do with a double animation that’s less likely now?</w:t>
+      </w:r>
+    </w:p>
+    <w:p>
+      <w:pPr>
+        <w:pStyle w:val="ListParagraph"/>
+        <w:numPr>
+          <w:ilvl w:val="0"/>
+          <w:numId w:val="1"/>
+        </w:numPr>
+        <w:spacing w:after="0"/>
+      </w:pPr>
+      <w:r>
+        <w:t>Head attachment</w:t>
+      </w:r>
+      <w:r>
+        <w:t>s</w:t>
+      </w:r>
+      <w:r>
+        <w:t xml:space="preserve"> </w:t>
+      </w:r>
+      <w:r>
+        <w:t>in oblivion are sideways</w:t>
+      </w:r>
+      <w:r>
+        <w:t xml:space="preserve"> (hats and hair)</w:t>
+      </w:r>
+    </w:p>
+    <w:p>
+      <w:pPr>
+        <w:pStyle w:val="ListParagraph"/>
+        <w:numPr>
+          <w:ilvl w:val="0"/>
+          <w:numId w:val="1"/>
+        </w:numPr>
+        <w:spacing w:after="0"/>
+      </w:pPr>
+      <w:r>
+        <w:t>TES3 geomorph control from links should be easy to sort out??</w:t>
+      </w:r>
+    </w:p>
+    <w:p>
+      <w:pPr>
+        <w:pStyle w:val="ListParagraph"/>
+        <w:numPr>
+          <w:ilvl w:val="0"/>
+          <w:numId w:val="1"/>
+        </w:numPr>
+        <w:spacing w:after="0"/>
+      </w:pPr>
+      <w:r>
+        <w:t>Tes3 fallout and skyrim has</w:t>
+      </w:r>
+      <w:r>
+        <w:t xml:space="preserve"> a bit of</w:t>
+      </w:r>
+      <w:r>
+        <w:t xml:space="preserve"> decent gear on people!</w:t>
+      </w:r>
+      <w:r>
+        <w:t xml:space="preserve"> Get CREA templates working</w:t>
+      </w:r>
+    </w:p>
+    <w:p>
+      <w:pPr>
+        <w:pStyle w:val="ListParagraph"/>
+        <w:numPr>
+          <w:ilvl w:val="0"/>
+          <w:numId w:val="1"/>
+        </w:numPr>
+        <w:spacing w:after="0"/>
+      </w:pPr>
+      <w:r>
+        <w:t xml:space="preserve">J3dNiControllerSequence has a single geommorph selector that’s rubbish but all </w:t>
+      </w:r>
+      <w:r>
+        <w:t xml:space="preserve">of </w:t>
+      </w:r>
+      <w:r>
+        <w:t>the oblivion kf file</w:t>
+      </w:r>
+      <w:r>
+        <w:t>s</w:t>
+      </w:r>
+      <w:r>
+        <w:t xml:space="preserve"> seem to point at all geommorphers for a single tribasedgeom but I want to pick and run only one of them. I would have thought dog attack </w:t>
+      </w:r>
+      <w:r>
+        <w:t>w</w:t>
+      </w:r>
+      <w:r>
+        <w:t>ould specifically s</w:t>
+      </w:r>
+      <w:r>
+        <w:t>e</w:t>
+      </w:r>
+      <w:r>
+        <w:t>lect the mouth open geommmorpher but I can’</w:t>
+      </w:r>
+      <w:r>
+        <w:t>t see it</w:t>
+      </w:r>
+      <w:r>
+        <w:t>.</w:t>
+      </w:r>
+      <w:r>
+        <w:t xml:space="preserve"> Maybe it’s in an animation setting in the esm files?</w:t>
+      </w:r>
+    </w:p>
+    <w:p>
+      <w:pPr>
+        <w:pStyle w:val="ListParagraph"/>
+        <w:numPr>
+          <w:ilvl w:val="0"/>
+          <w:numId w:val="1"/>
+        </w:numPr>
+        <w:spacing w:after="0"/>
+      </w:pPr>
+      <w:r>
         <w:lastRenderedPageBreak/>
-        <w:t xml:space="preserve">Megaton world x,y,z for the land cells is off, I see the edge of the </w:t>
-      </w:r>
-      <w:r>
-        <w:t>crater</w:t>
-      </w:r>
-      <w:r>
-        <w:t xml:space="preserve"> outside t</w:t>
-      </w:r>
-      <w:r>
-        <w:t>h</w:t>
-      </w:r>
-      <w:r>
-        <w:t>e walls and up too high</w:t>
-      </w:r>
-      <w:r>
-        <w:t>, perhaps I should be getting land from the parent world somehow?</w:t>
-      </w:r>
-    </w:p>
-    <w:p>
-      <w:pPr>
-        <w:spacing w:after="0" w:line="240" w:lineRule="auto"/>
-        <w:rPr>
-          <w:rFonts w:ascii="Calibri" w:eastAsia="Times New Roman" w:hAnsi="Calibri" w:cs="Times New Roman"/>
-          <w:lang w:val="en-US" w:eastAsia="en-NZ"/>
-        </w:rPr>
-      </w:pPr>
+        <w:t>There are shakey texture update see evtechpod in enclave dungeon for fallout, not sure why.</w:t>
+      </w:r>
+    </w:p>
+    <w:p>
+      <w:pPr>
+        <w:pStyle w:val="ListParagraph"/>
+        <w:numPr>
+          <w:ilvl w:val="0"/>
+          <w:numId w:val="1"/>
+        </w:numPr>
+        <w:spacing w:after="0"/>
+      </w:pPr>
+      <w:r>
+        <w:t>I notice in ravenrock that doors that default to open are showing as closed, but when you click them they do a double animation</w:t>
+      </w:r>
+    </w:p>
+    <w:p>
+      <w:pPr>
+        <w:pStyle w:val="ListParagraph"/>
+        <w:numPr>
+          <w:ilvl w:val="0"/>
+          <w:numId w:val="1"/>
+        </w:numPr>
+        <w:spacing w:after="0"/>
+      </w:pPr>
+      <w:r>
+        <w:t>If you click an opening door, it loses it’s mind</w:t>
+      </w:r>
     </w:p>
     <w:p>
       <w:pPr>
         <w:pStyle w:val="Heading4"/>
-        <w:rPr>
-          <w:rFonts w:eastAsia="Times New Roman"/>
-          <w:lang w:val="en-US" w:eastAsia="en-NZ"/>
-        </w:rPr>
-      </w:pPr>
-      <w:r>
-        <w:rPr>
-          <w:rFonts w:eastAsia="Times New Roman"/>
-          <w:lang w:val="en-US" w:eastAsia="en-NZ"/>
-        </w:rPr>
-        <w:t>Animation</w:t>
+      </w:pPr>
+      <w:r>
+        <w:t>Performance</w:t>
       </w:r>
     </w:p>
     <w:p>
@@ -1094,32 +1702,10 @@
           <w:ilvl w:val="0"/>
           <w:numId w:val="1"/>
         </w:numPr>
-        <w:spacing w:after="0" w:line="240" w:lineRule="auto"/>
-        <w:rPr>
-          <w:rFonts w:ascii="Calibri" w:eastAsia="Times New Roman" w:hAnsi="Calibri" w:cs="Times New Roman"/>
-          <w:lang w:val="en-US" w:eastAsia="en-NZ"/>
-        </w:rPr>
-      </w:pPr>
-      <w:r>
-        <w:rPr>
-          <w:rFonts w:ascii="Calibri" w:eastAsia="Times New Roman" w:hAnsi="Calibri" w:cs="Times New Roman"/>
-          <w:lang w:val="en-US" w:eastAsia="en-NZ"/>
-        </w:rPr>
-        <w:t>Blended skeletons are W</w:t>
-      </w:r>
-      <w:r>
-        <w:rPr>
-          <w:rFonts w:ascii="Calibri" w:eastAsia="Times New Roman" w:hAnsi="Calibri" w:cs="Times New Roman"/>
-          <w:lang w:val="en-US" w:eastAsia="en-NZ"/>
-        </w:rPr>
-        <w:t>a</w:t>
-      </w:r>
-      <w:r>
-        <w:rPr>
-          <w:rFonts w:ascii="Calibri" w:eastAsia="Times New Roman" w:hAnsi="Calibri" w:cs="Times New Roman"/>
-          <w:lang w:val="en-US" w:eastAsia="en-NZ"/>
-        </w:rPr>
-        <w:t>aay broken, see alpha=1f; in the code</w:t>
+        <w:spacing w:after="0"/>
+      </w:pPr>
+      <w:r>
+        <w:t>I should use Stack alloc in any performant areas?? How would I know there is an object burn issue? How would I test speed improvement?</w:t>
       </w:r>
     </w:p>
     <w:p>
@@ -1129,39 +1715,10 @@
           <w:ilvl w:val="0"/>
           <w:numId w:val="1"/>
         </w:numPr>
-        <w:spacing w:after="0" w:line="240" w:lineRule="auto"/>
-        <w:rPr>
-          <w:rFonts w:ascii="Calibri" w:eastAsia="Times New Roman" w:hAnsi="Calibri" w:cs="Times New Roman"/>
-          <w:lang w:val="en-US" w:eastAsia="en-NZ"/>
-        </w:rPr>
-      </w:pPr>
-      <w:r>
-        <w:rPr>
-          <w:rFonts w:ascii="Calibri" w:eastAsia="Times New Roman" w:hAnsi="Calibri" w:cs="Times New Roman"/>
-          <w:lang w:val="en-US" w:eastAsia="en-NZ"/>
-        </w:rPr>
-        <w:t>The varyinglod behavior might not be a good idea for the character behavior, find the distance might be a waste over simply updating the bones an</w:t>
-      </w:r>
-      <w:r>
-        <w:rPr>
-          <w:rFonts w:ascii="Calibri" w:eastAsia="Times New Roman" w:hAnsi="Calibri" w:cs="Times New Roman"/>
-          <w:lang w:val="en-US" w:eastAsia="en-NZ"/>
-        </w:rPr>
-        <w:t>d</w:t>
-      </w:r>
-      <w:r>
-        <w:rPr>
-          <w:rFonts w:ascii="Calibri" w:eastAsia="Times New Roman" w:hAnsi="Calibri" w:cs="Times New Roman"/>
-          <w:lang w:val="en-US" w:eastAsia="en-NZ"/>
-        </w:rPr>
-        <w:t xml:space="preserve"> skin, perhaps it should simply</w:t>
-      </w:r>
-      <w:r>
-        <w:rPr>
-          <w:rFonts w:ascii="Calibri" w:eastAsia="Times New Roman" w:hAnsi="Calibri" w:cs="Times New Roman"/>
-          <w:lang w:val="en-US" w:eastAsia="en-NZ"/>
-        </w:rPr>
-        <w:t xml:space="preserve"> be set to a per frame behavior with frustum clip, particularly now I have both frustum clip and actor fade</w:t>
+        <w:spacing w:after="0"/>
+      </w:pPr>
+      <w:r>
+        <w:t>I have a bunch of setting on command line, and in LAND and GeometryTriShapes statics that need playing with and understanding</w:t>
       </w:r>
     </w:p>
     <w:p>
@@ -1171,46 +1728,22 @@
           <w:ilvl w:val="0"/>
           <w:numId w:val="1"/>
         </w:numPr>
-        <w:spacing w:after="0" w:line="240" w:lineRule="auto"/>
-        <w:rPr>
-          <w:rFonts w:ascii="Calibri" w:eastAsia="Times New Roman" w:hAnsi="Calibri" w:cs="Times New Roman"/>
-          <w:lang w:val="en-US" w:eastAsia="en-NZ"/>
-        </w:rPr>
-      </w:pPr>
-      <w:r>
-        <w:rPr>
-          <w:rFonts w:ascii="Calibri" w:eastAsia="Times New Roman" w:hAnsi="Calibri" w:cs="Times New Roman"/>
-          <w:lang w:val="en-US" w:eastAsia="en-NZ"/>
-        </w:rPr>
-        <w:t>The vary</w:t>
-      </w:r>
-      <w:r>
-        <w:rPr>
-          <w:rFonts w:ascii="Calibri" w:eastAsia="Times New Roman" w:hAnsi="Calibri" w:cs="Times New Roman"/>
-          <w:lang w:val="en-US" w:eastAsia="en-NZ"/>
-        </w:rPr>
-        <w:t>ing</w:t>
-      </w:r>
-      <w:r>
-        <w:rPr>
-          <w:rFonts w:ascii="Calibri" w:eastAsia="Times New Roman" w:hAnsi="Calibri" w:cs="Times New Roman"/>
-          <w:lang w:val="en-US" w:eastAsia="en-NZ"/>
-        </w:rPr>
-        <w:t xml:space="preserve"> lod behavior needs to really have another version call points of interest varying, as the fade stuff was high speed ch</w:t>
-      </w:r>
-      <w:r>
-        <w:rPr>
-          <w:rFonts w:ascii="Calibri" w:eastAsia="Times New Roman" w:hAnsi="Calibri" w:cs="Times New Roman"/>
-          <w:lang w:val="en-US" w:eastAsia="en-NZ"/>
-        </w:rPr>
-        <w:t>e</w:t>
-      </w:r>
-      <w:r>
-        <w:rPr>
-          <w:rFonts w:ascii="Calibri" w:eastAsia="Times New Roman" w:hAnsi="Calibri" w:cs="Times New Roman"/>
-          <w:lang w:val="en-US" w:eastAsia="en-NZ"/>
-        </w:rPr>
-        <w:t>cking at ever model change point and within say 10 of it (notice the distance is really related to max camera move not a fraction of total distance) in fact fade should probably also be over a distance (say 2 seconds of travel)</w:t>
+        <w:spacing w:after="0"/>
+      </w:pPr>
+      <w:r>
+        <w:t>ByteBuffer allow a setting of endian ness and then they have a bunch of data getters, I wonder if nif file loading might be faster with mapp</w:t>
+      </w:r>
+      <w:r>
+        <w:t>ed</w:t>
+      </w:r>
+      <w:r>
+        <w:t>bytebuffers</w:t>
+      </w:r>
+      <w:r>
+        <w:t xml:space="preserve"> too</w:t>
+      </w:r>
+      <w:r>
+        <w:t>?</w:t>
       </w:r>
     </w:p>
     <w:p>
@@ -1220,412 +1753,14 @@
           <w:ilvl w:val="0"/>
           <w:numId w:val="1"/>
         </w:numPr>
-        <w:spacing w:after="0" w:line="240" w:lineRule="auto"/>
-        <w:rPr>
-          <w:rFonts w:ascii="Calibri" w:eastAsia="Times New Roman" w:hAnsi="Calibri" w:cs="Times New Roman"/>
-          <w:lang w:val="en-US" w:eastAsia="en-NZ"/>
-        </w:rPr>
-      </w:pPr>
-      <w:r>
-        <w:rPr>
-          <w:rFonts w:ascii="Calibri" w:eastAsia="Times New Roman" w:hAnsi="Calibri" w:cs="Times New Roman"/>
-          <w:lang w:val="en-US" w:eastAsia="en-NZ"/>
-        </w:rPr>
-        <w:t>Tes3: my animations appear to be missing the base level rotation, knock out’s</w:t>
-      </w:r>
-      <w:r>
-        <w:rPr>
-          <w:rFonts w:ascii="Calibri" w:eastAsia="Times New Roman" w:hAnsi="Calibri" w:cs="Times New Roman"/>
-          <w:lang w:val="en-US" w:eastAsia="en-NZ"/>
-        </w:rPr>
-        <w:t xml:space="preserve"> (e.g</w:t>
-      </w:r>
-      <w:r>
-        <w:rPr>
-          <w:rFonts w:ascii="Calibri" w:eastAsia="Times New Roman" w:hAnsi="Calibri" w:cs="Times New Roman"/>
-          <w:lang w:val="en-US" w:eastAsia="en-NZ"/>
-        </w:rPr>
-        <w:t>.</w:t>
-      </w:r>
-      <w:r>
-        <w:rPr>
-          <w:rFonts w:ascii="Calibri" w:eastAsia="Times New Roman" w:hAnsi="Calibri" w:cs="Times New Roman"/>
-          <w:lang w:val="en-US" w:eastAsia="en-NZ"/>
-        </w:rPr>
-        <w:t>)</w:t>
-      </w:r>
-      <w:r>
-        <w:rPr>
-          <w:rFonts w:ascii="Calibri" w:eastAsia="Times New Roman" w:hAnsi="Calibri" w:cs="Times New Roman"/>
-          <w:lang w:val="en-US" w:eastAsia="en-NZ"/>
-        </w:rPr>
-        <w:t xml:space="preserve"> don’t get people onto the ground properly</w:t>
-      </w:r>
-      <w:r>
-        <w:rPr>
-          <w:rFonts w:ascii="Calibri" w:eastAsia="Times New Roman" w:hAnsi="Calibri" w:cs="Times New Roman"/>
-          <w:lang w:val="en-US" w:eastAsia="en-NZ"/>
-        </w:rPr>
-        <w:t xml:space="preserve">, check on this now perhaps they do </w:t>
-      </w:r>
-      <w:r>
-        <w:rPr>
-          <w:rFonts w:ascii="Calibri" w:eastAsia="Times New Roman" w:hAnsi="Calibri" w:cs="Times New Roman"/>
-          <w:lang w:val="en-US" w:eastAsia="en-NZ"/>
-        </w:rPr>
-        <w:t>in fact</w:t>
-      </w:r>
-      <w:r>
-        <w:rPr>
-          <w:rFonts w:ascii="Calibri" w:eastAsia="Times New Roman" w:hAnsi="Calibri" w:cs="Times New Roman"/>
-          <w:lang w:val="en-US" w:eastAsia="en-NZ"/>
-        </w:rPr>
-        <w:t>?</w:t>
-      </w:r>
-    </w:p>
-    <w:p>
-      <w:pPr>
-        <w:pStyle w:val="ListParagraph"/>
-        <w:numPr>
-          <w:ilvl w:val="0"/>
-          <w:numId w:val="1"/>
-        </w:numPr>
-        <w:spacing w:after="0"/>
-      </w:pPr>
-      <w:r>
-        <w:t>TES3: BSparticle system not working</w:t>
-      </w:r>
-    </w:p>
-    <w:p>
-      <w:pPr>
-        <w:pStyle w:val="ListParagraph"/>
-        <w:numPr>
-          <w:ilvl w:val="0"/>
-          <w:numId w:val="1"/>
-        </w:numPr>
-        <w:spacing w:after="0"/>
-      </w:pPr>
-      <w:r>
-        <w:t>TES5: animation  accum bugs</w:t>
-      </w:r>
-      <w:r>
-        <w:t xml:space="preserve"> appear to have gone with recent spline and xyz rotation fix ups along with disabled blending</w:t>
-      </w:r>
-      <w:r>
-        <w:t>, check again when blending re</w:t>
-      </w:r>
-      <w:r>
-        <w:t>-</w:t>
-      </w:r>
-      <w:r>
-        <w:t>enabled</w:t>
-      </w:r>
-    </w:p>
-    <w:p>
-      <w:pPr>
-        <w:pStyle w:val="ListParagraph"/>
-        <w:numPr>
-          <w:ilvl w:val="0"/>
-          <w:numId w:val="1"/>
-        </w:numPr>
-        <w:spacing w:after="0"/>
-      </w:pPr>
-      <w:r>
-        <w:t>S</w:t>
-      </w:r>
-      <w:r>
-        <w:t>kyrim horse back</w:t>
-      </w:r>
-      <w:r>
-        <w:t xml:space="preserve">legs </w:t>
-      </w:r>
-      <w:r>
-        <w:t xml:space="preserve">kickout appear to be </w:t>
-      </w:r>
-      <w:r>
-        <w:t>gone (</w:t>
-      </w:r>
-      <w:r>
-        <w:t xml:space="preserve">blending related?) however one of </w:t>
-      </w:r>
-      <w:r>
-        <w:t>its</w:t>
-      </w:r>
-      <w:r>
-        <w:t xml:space="preserve"> bone is at 0,0,0 and a skin is</w:t>
-      </w:r>
-      <w:r>
-        <w:t xml:space="preserve"> attached</w:t>
-      </w:r>
-      <w:r>
-        <w:t xml:space="preserve"> (a saddle point in fact?</w:t>
-      </w:r>
-      <w:r>
-        <w:t>)</w:t>
-      </w:r>
-    </w:p>
-    <w:p>
-      <w:pPr>
-        <w:pStyle w:val="ListParagraph"/>
-        <w:numPr>
-          <w:ilvl w:val="0"/>
-          <w:numId w:val="1"/>
-        </w:numPr>
-        <w:spacing w:after="0"/>
-      </w:pPr>
-      <w:r>
-        <w:t xml:space="preserve">TES4 </w:t>
-      </w:r>
-      <w:r>
-        <w:t xml:space="preserve">I see fingers bending backwards in oblivion </w:t>
-      </w:r>
-      <w:r>
-        <w:t>animations</w:t>
-      </w:r>
-      <w:r>
-        <w:t xml:space="preserve"> (I think its in fallout too)</w:t>
-      </w:r>
-    </w:p>
-    <w:p>
-      <w:pPr>
-        <w:pStyle w:val="ListParagraph"/>
-        <w:numPr>
-          <w:ilvl w:val="0"/>
-          <w:numId w:val="1"/>
-        </w:numPr>
-        <w:spacing w:after="0"/>
-      </w:pPr>
-      <w:r>
-        <w:t xml:space="preserve">Horse head still appear on </w:t>
-      </w:r>
-      <w:r>
-        <w:t>ground, I</w:t>
-      </w:r>
-      <w:r>
-        <w:t xml:space="preserve"> still get a flick from attached geomorphs</w:t>
-      </w:r>
-      <w:r>
-        <w:t xml:space="preserve">, recent buggering about hasn’t help, but now only a few goblins get this, possibly </w:t>
-      </w:r>
-      <w:r>
-        <w:t>something</w:t>
-      </w:r>
-      <w:r>
-        <w:t xml:space="preserve"> to do with a double animation that’s less likely now?</w:t>
-      </w:r>
-    </w:p>
-    <w:p>
-      <w:pPr>
-        <w:pStyle w:val="ListParagraph"/>
-        <w:numPr>
-          <w:ilvl w:val="0"/>
-          <w:numId w:val="1"/>
-        </w:numPr>
-        <w:spacing w:after="0"/>
-      </w:pPr>
-      <w:r>
-        <w:t>Head attachment</w:t>
-      </w:r>
-      <w:r>
-        <w:t>s</w:t>
-      </w:r>
-      <w:r>
-        <w:t xml:space="preserve"> </w:t>
-      </w:r>
-      <w:r>
-        <w:t>in oblivion are sideways</w:t>
-      </w:r>
-      <w:r>
-        <w:t xml:space="preserve"> (hats and hair)</w:t>
-      </w:r>
-    </w:p>
-    <w:p>
-      <w:pPr>
-        <w:pStyle w:val="ListParagraph"/>
-        <w:numPr>
-          <w:ilvl w:val="0"/>
-          <w:numId w:val="1"/>
-        </w:numPr>
-        <w:spacing w:after="0"/>
-      </w:pPr>
-      <w:r>
-        <w:t>TES3 geomorph control from links should be easy to sort out??</w:t>
-      </w:r>
-    </w:p>
-    <w:p>
-      <w:pPr>
-        <w:pStyle w:val="ListParagraph"/>
-        <w:numPr>
-          <w:ilvl w:val="0"/>
-          <w:numId w:val="1"/>
-        </w:numPr>
-        <w:spacing w:after="0"/>
-      </w:pPr>
-      <w:r>
-        <w:t>Tes3 fallout and skyrim has</w:t>
-      </w:r>
-      <w:r>
-        <w:t xml:space="preserve"> a bit of</w:t>
-      </w:r>
-      <w:r>
-        <w:t xml:space="preserve"> decent gear on people!</w:t>
-      </w:r>
-      <w:r>
-        <w:t xml:space="preserve"> Get CREA templates working</w:t>
-      </w:r>
-    </w:p>
-    <w:p>
-      <w:pPr>
-        <w:pStyle w:val="ListParagraph"/>
-        <w:numPr>
-          <w:ilvl w:val="0"/>
-          <w:numId w:val="1"/>
-        </w:numPr>
-        <w:spacing w:after="0"/>
-      </w:pPr>
-      <w:r>
-        <w:t xml:space="preserve">J3dNiControllerSequence has a single geommorph selector that’s rubbish but all </w:t>
-      </w:r>
-      <w:r>
-        <w:t xml:space="preserve">of </w:t>
-      </w:r>
-      <w:r>
-        <w:t>the oblivion kf file</w:t>
-      </w:r>
-      <w:r>
-        <w:t>s</w:t>
-      </w:r>
-      <w:r>
-        <w:t xml:space="preserve"> seem to point at all geommorphers for a single tribasedgeom but I want to pick and run only one of them. I would have thought dog attack </w:t>
-      </w:r>
-      <w:r>
-        <w:t>w</w:t>
-      </w:r>
-      <w:r>
-        <w:t>ould specifically s</w:t>
-      </w:r>
-      <w:r>
-        <w:t>e</w:t>
-      </w:r>
-      <w:r>
-        <w:t>lect the mouth open geommmorpher but I can’</w:t>
-      </w:r>
-      <w:r>
-        <w:t>t see it</w:t>
-      </w:r>
-      <w:r>
-        <w:t>.</w:t>
-      </w:r>
-      <w:r>
-        <w:t xml:space="preserve"> Maybe it’s in an animation setting in the esm files?</w:t>
-      </w:r>
-    </w:p>
-    <w:p>
-      <w:pPr>
-        <w:pStyle w:val="ListParagraph"/>
-        <w:numPr>
-          <w:ilvl w:val="0"/>
-          <w:numId w:val="1"/>
-        </w:numPr>
-        <w:spacing w:after="0"/>
-      </w:pPr>
-      <w:r>
-        <w:t>There are shakey texture update see evtechpod in enclave dungeon for fallout, not sure why.</w:t>
-      </w:r>
-    </w:p>
-    <w:p>
-      <w:pPr>
-        <w:pStyle w:val="ListParagraph"/>
-        <w:numPr>
-          <w:ilvl w:val="0"/>
-          <w:numId w:val="1"/>
-        </w:numPr>
-        <w:spacing w:after="0"/>
-      </w:pPr>
-      <w:r>
-        <w:t>I notice in ravenrock that doors that default to open are showing as closed, but when you click them they do a double animation</w:t>
-      </w:r>
-    </w:p>
-    <w:p>
-      <w:pPr>
-        <w:pStyle w:val="ListParagraph"/>
-        <w:numPr>
-          <w:ilvl w:val="0"/>
-          <w:numId w:val="1"/>
-        </w:numPr>
-        <w:spacing w:after="0"/>
-      </w:pPr>
-      <w:r>
-        <w:t>If you click an opening door, it loses it’s mind</w:t>
-      </w:r>
-      <w:bookmarkStart w:id="0" w:name="_GoBack"/>
-      <w:bookmarkEnd w:id="0"/>
+        <w:spacing w:after="0"/>
+      </w:pPr>
     </w:p>
     <w:p>
       <w:pPr>
         <w:pStyle w:val="Heading4"/>
       </w:pPr>
       <w:r>
-        <w:t>Performance</w:t>
-      </w:r>
-    </w:p>
-    <w:p>
-      <w:pPr>
-        <w:pStyle w:val="ListParagraph"/>
-        <w:numPr>
-          <w:ilvl w:val="0"/>
-          <w:numId w:val="1"/>
-        </w:numPr>
-        <w:spacing w:after="0"/>
-      </w:pPr>
-      <w:r>
-        <w:t>I should use Stack alloc in any performant areas?? How would I know there is an object burn issue? How would I test speed improvement?</w:t>
-      </w:r>
-    </w:p>
-    <w:p>
-      <w:pPr>
-        <w:pStyle w:val="ListParagraph"/>
-        <w:numPr>
-          <w:ilvl w:val="0"/>
-          <w:numId w:val="1"/>
-        </w:numPr>
-        <w:spacing w:after="0"/>
-      </w:pPr>
-      <w:r>
-        <w:t>I have a bunch of setting on command line, and in LAND and GeometryTriShapes statics that need playing with and understanding</w:t>
-      </w:r>
-    </w:p>
-    <w:p>
-      <w:pPr>
-        <w:pStyle w:val="ListParagraph"/>
-        <w:numPr>
-          <w:ilvl w:val="0"/>
-          <w:numId w:val="1"/>
-        </w:numPr>
-        <w:spacing w:after="0"/>
-      </w:pPr>
-      <w:r>
-        <w:t>ByteBuffer allow a setting of endian ness and then they have a bunch of data getters, I wonder if nif file loading might be faster with mapp</w:t>
-      </w:r>
-      <w:r>
-        <w:t>ed</w:t>
-      </w:r>
-      <w:r>
-        <w:t>bytebuffers</w:t>
-      </w:r>
-      <w:r>
-        <w:t xml:space="preserve"> too</w:t>
-      </w:r>
-      <w:r>
-        <w:t>?</w:t>
-      </w:r>
-    </w:p>
-    <w:p>
-      <w:pPr>
-        <w:pStyle w:val="Heading4"/>
-      </w:pPr>
-      <w:r>
-        <w:lastRenderedPageBreak/>
         <w:t>User Interface</w:t>
       </w:r>
     </w:p>
@@ -1858,6 +1993,7 @@
         <w:pStyle w:val="Heading1"/>
       </w:pPr>
       <w:r>
+        <w:lastRenderedPageBreak/>
         <w:t>Other Notes</w:t>
       </w:r>
     </w:p>
@@ -2263,7 +2399,6 @@
           <w:sz w:val="24"/>
           <w:szCs w:val="24"/>
         </w:rPr>
-        <w:lastRenderedPageBreak/>
         <w:t xml:space="preserve">  tried app.setCap to make it non static in LAND </w:t>
       </w:r>
     </w:p>
@@ -2665,6 +2800,7 @@
         <w:spacing w:after="0" w:line="240" w:lineRule="auto"/>
         <w:rPr>
           <w:rFonts w:ascii="Courier New" w:hAnsi="Courier New" w:cs="Courier New"/>
+          <w:color w:val="3F5FBF"/>
           <w:sz w:val="24"/>
           <w:szCs w:val="24"/>
         </w:rPr>
@@ -2678,10 +2814,38 @@
         <w:spacing w:after="0" w:line="240" w:lineRule="auto"/>
         <w:rPr>
           <w:rFonts w:ascii="Courier New" w:hAnsi="Courier New" w:cs="Courier New"/>
-          <w:sz w:val="24"/>
-          <w:szCs w:val="24"/>
-        </w:rPr>
-      </w:pPr>
+          <w:color w:val="3F5FBF"/>
+          <w:sz w:val="24"/>
+          <w:szCs w:val="24"/>
+        </w:rPr>
+      </w:pPr>
+      <w:r>
+        <w:rPr>
+          <w:rFonts w:ascii="Courier New" w:hAnsi="Courier New" w:cs="Courier New"/>
+          <w:color w:val="3F5FBF"/>
+          <w:sz w:val="24"/>
+          <w:szCs w:val="24"/>
+        </w:rPr>
+        <w:t xml:space="preserve">Need to recheck </w:t>
+      </w:r>
+      <w:r>
+        <w:rPr>
+          <w:rFonts w:ascii="Courier New" w:hAnsi="Courier New" w:cs="Courier New"/>
+          <w:color w:val="3F5FBF"/>
+          <w:sz w:val="24"/>
+          <w:szCs w:val="24"/>
+        </w:rPr>
+        <w:t>-Dj3d.allowSoleUser=true</w:t>
+      </w:r>
+      <w:r>
+        <w:rPr>
+          <w:rFonts w:ascii="Courier New" w:hAnsi="Courier New" w:cs="Courier New"/>
+          <w:color w:val="3F5FBF"/>
+          <w:sz w:val="24"/>
+          <w:szCs w:val="24"/>
+        </w:rPr>
+        <w:t xml:space="preserve"> as I think I has a bad value before</w:t>
+      </w:r>
       <w:r>
         <w:rPr>
           <w:rFonts w:ascii="Courier New" w:hAnsi="Courier New" w:cs="Courier New"/>
@@ -2690,6 +2854,51 @@
           <w:szCs w:val="24"/>
         </w:rPr>
         <w:t xml:space="preserve">  </w:t>
+      </w:r>
+      <w:r>
+        <w:rPr>
+          <w:rFonts w:ascii="Courier New" w:hAnsi="Courier New" w:cs="Courier New"/>
+          <w:color w:val="3F5FBF"/>
+          <w:sz w:val="24"/>
+          <w:szCs w:val="24"/>
+        </w:rPr>
+        <w:t xml:space="preserve"> faaaarkk</w:t>
+      </w:r>
+      <w:r>
+        <w:rPr>
+          <w:rFonts w:ascii="Courier New" w:hAnsi="Courier New" w:cs="Courier New"/>
+          <w:color w:val="3F5FBF"/>
+          <w:sz w:val="24"/>
+          <w:szCs w:val="24"/>
+        </w:rPr>
+        <w:t>!</w:t>
+      </w:r>
+      <w:r>
+        <w:rPr>
+          <w:rFonts w:ascii="Courier New" w:hAnsi="Courier New" w:cs="Courier New"/>
+          <w:color w:val="3F5FBF"/>
+          <w:sz w:val="24"/>
+          <w:szCs w:val="24"/>
+        </w:rPr>
+        <w:t xml:space="preserve"> </w:t>
+      </w:r>
+      <w:r>
+        <w:rPr>
+          <w:rFonts w:ascii="Courier New" w:hAnsi="Courier New" w:cs="Courier New"/>
+          <w:color w:val="3F5FBF"/>
+          <w:sz w:val="24"/>
+          <w:szCs w:val="24"/>
+        </w:rPr>
+        <w:t>optimizeForSpace</w:t>
+      </w:r>
+      <w:r>
+        <w:rPr>
+          <w:rFonts w:ascii="Courier New" w:hAnsi="Courier New" w:cs="Courier New"/>
+          <w:color w:val="3F5FBF"/>
+          <w:sz w:val="24"/>
+          <w:szCs w:val="24"/>
+        </w:rPr>
+        <w:t xml:space="preserve"> spelt wrong too!</w:t>
       </w:r>
     </w:p>
     <w:p>
@@ -2700,73 +2909,11 @@
         <w:spacing w:after="0" w:line="240" w:lineRule="auto"/>
         <w:rPr>
           <w:rFonts w:ascii="Courier New" w:hAnsi="Courier New" w:cs="Courier New"/>
-          <w:sz w:val="24"/>
-          <w:szCs w:val="24"/>
-        </w:rPr>
-      </w:pPr>
-      <w:r>
-        <w:rPr>
-          <w:rFonts w:ascii="Courier New" w:hAnsi="Courier New" w:cs="Courier New"/>
-          <w:color w:val="3F5FBF"/>
-          <w:sz w:val="24"/>
-          <w:szCs w:val="24"/>
-        </w:rPr>
-        <w:t xml:space="preserve">  I need to recheck mapp</w:t>
-      </w:r>
-      <w:r>
-        <w:rPr>
-          <w:rFonts w:ascii="Courier New" w:hAnsi="Courier New" w:cs="Courier New"/>
-          <w:color w:val="3F5FBF"/>
-          <w:sz w:val="24"/>
-          <w:szCs w:val="24"/>
-        </w:rPr>
-        <w:t>ed</w:t>
-      </w:r>
-      <w:r>
-        <w:rPr>
-          <w:rFonts w:ascii="Courier New" w:hAnsi="Courier New" w:cs="Courier New"/>
-          <w:color w:val="3F5FBF"/>
-          <w:sz w:val="24"/>
-          <w:szCs w:val="24"/>
-        </w:rPr>
-        <w:t xml:space="preserve">bytebuffers for texture, see if they push the load time to the </w:t>
-      </w:r>
-      <w:r>
-        <w:rPr>
-          <w:rFonts w:ascii="Courier New" w:hAnsi="Courier New" w:cs="Courier New"/>
-          <w:color w:val="3F5FBF"/>
-          <w:sz w:val="24"/>
-          <w:szCs w:val="24"/>
-        </w:rPr>
-        <w:t>structure</w:t>
-      </w:r>
-      <w:r>
-        <w:rPr>
-          <w:rFonts w:ascii="Courier New" w:hAnsi="Courier New" w:cs="Courier New"/>
-          <w:color w:val="3F5FBF"/>
-          <w:sz w:val="24"/>
-          <w:szCs w:val="24"/>
-        </w:rPr>
-        <w:t xml:space="preserve"> update </w:t>
-      </w:r>
-      <w:r>
-        <w:rPr>
-          <w:rFonts w:ascii="Courier New" w:hAnsi="Courier New" w:cs="Courier New"/>
-          <w:color w:val="3F5FBF"/>
-          <w:sz w:val="24"/>
-          <w:szCs w:val="24"/>
-        </w:rPr>
-        <w:t>behave</w:t>
-      </w:r>
-      <w:r>
-        <w:rPr>
-          <w:rFonts w:ascii="Courier New" w:hAnsi="Courier New" w:cs="Courier New"/>
-          <w:color w:val="3F5FBF"/>
-          <w:sz w:val="24"/>
-          <w:szCs w:val="24"/>
-        </w:rPr>
-        <w:t xml:space="preserve"> (I think so)  </w:t>
-      </w:r>
+          <w:color w:val="3F5FBF"/>
+          <w:sz w:val="24"/>
+          <w:szCs w:val="24"/>
+        </w:rPr>
+      </w:pPr>
     </w:p>
     <w:p>
       <w:pPr>
@@ -2776,19 +2923,72 @@
         <w:spacing w:after="0" w:line="240" w:lineRule="auto"/>
         <w:rPr>
           <w:rFonts w:ascii="Courier New" w:hAnsi="Courier New" w:cs="Courier New"/>
-          <w:color w:val="3F5FBF"/>
-          <w:sz w:val="24"/>
-          <w:szCs w:val="24"/>
-        </w:rPr>
-      </w:pPr>
-      <w:r>
-        <w:rPr>
-          <w:rFonts w:ascii="Courier New" w:hAnsi="Courier New" w:cs="Courier New"/>
-          <w:color w:val="3F5FBF"/>
-          <w:sz w:val="24"/>
-          <w:szCs w:val="24"/>
-        </w:rPr>
-        <w:t xml:space="preserve">  If not how do they affect things if at all?</w:t>
+          <w:sz w:val="24"/>
+          <w:szCs w:val="24"/>
+        </w:rPr>
+      </w:pPr>
+      <w:r>
+        <w:rPr>
+          <w:rFonts w:ascii="Courier New" w:hAnsi="Courier New" w:cs="Courier New"/>
+          <w:color w:val="3F5FBF"/>
+          <w:sz w:val="24"/>
+          <w:szCs w:val="24"/>
+        </w:rPr>
+        <w:t xml:space="preserve">  I need to recheck mapp</w:t>
+      </w:r>
+      <w:r>
+        <w:rPr>
+          <w:rFonts w:ascii="Courier New" w:hAnsi="Courier New" w:cs="Courier New"/>
+          <w:color w:val="3F5FBF"/>
+          <w:sz w:val="24"/>
+          <w:szCs w:val="24"/>
+        </w:rPr>
+        <w:t>ed</w:t>
+      </w:r>
+      <w:r>
+        <w:rPr>
+          <w:rFonts w:ascii="Courier New" w:hAnsi="Courier New" w:cs="Courier New"/>
+          <w:color w:val="3F5FBF"/>
+          <w:sz w:val="24"/>
+          <w:szCs w:val="24"/>
+        </w:rPr>
+        <w:t xml:space="preserve">bytebuffers for texture, see if they push the load time to the </w:t>
+      </w:r>
+      <w:r>
+        <w:rPr>
+          <w:rFonts w:ascii="Courier New" w:hAnsi="Courier New" w:cs="Courier New"/>
+          <w:color w:val="3F5FBF"/>
+          <w:sz w:val="24"/>
+          <w:szCs w:val="24"/>
+        </w:rPr>
+        <w:t>structure</w:t>
+      </w:r>
+      <w:r>
+        <w:rPr>
+          <w:rFonts w:ascii="Courier New" w:hAnsi="Courier New" w:cs="Courier New"/>
+          <w:color w:val="3F5FBF"/>
+          <w:sz w:val="24"/>
+          <w:szCs w:val="24"/>
+        </w:rPr>
+        <w:t xml:space="preserve"> update </w:t>
+      </w:r>
+      <w:r>
+        <w:rPr>
+          <w:rFonts w:ascii="Courier New" w:hAnsi="Courier New" w:cs="Courier New"/>
+          <w:color w:val="3F5FBF"/>
+          <w:sz w:val="24"/>
+          <w:szCs w:val="24"/>
+        </w:rPr>
+        <w:t>behave</w:t>
+      </w:r>
+      <w:r>
+        <w:rPr>
+          <w:rFonts w:ascii="Courier New" w:hAnsi="Courier New" w:cs="Courier New"/>
+          <w:color w:val="3F5FBF"/>
+          <w:sz w:val="24"/>
+          <w:szCs w:val="24"/>
+        </w:rPr>
+        <w:t xml:space="preserve"> (I think so)  </w:t>
       </w:r>
     </w:p>
     <w:p>
@@ -2804,6 +3004,15 @@
           <w:szCs w:val="24"/>
         </w:rPr>
       </w:pPr>
+      <w:r>
+        <w:rPr>
+          <w:rFonts w:ascii="Courier New" w:hAnsi="Courier New" w:cs="Courier New"/>
+          <w:color w:val="3F5FBF"/>
+          <w:sz w:val="24"/>
+          <w:szCs w:val="24"/>
+        </w:rPr>
+        <w:t xml:space="preserve">  If not how do they affect things if at all?</w:t>
+      </w:r>
     </w:p>
     <w:p>
       <w:pPr>
@@ -2813,19 +3022,11 @@
         <w:spacing w:after="0" w:line="240" w:lineRule="auto"/>
         <w:rPr>
           <w:rFonts w:ascii="Courier New" w:hAnsi="Courier New" w:cs="Courier New"/>
-          <w:sz w:val="24"/>
-          <w:szCs w:val="24"/>
-        </w:rPr>
-      </w:pPr>
-      <w:r>
-        <w:rPr>
-          <w:rFonts w:ascii="Courier New" w:hAnsi="Courier New" w:cs="Courier New"/>
-          <w:color w:val="3F5FBF"/>
-          <w:sz w:val="24"/>
-          <w:szCs w:val="24"/>
-        </w:rPr>
-        <w:t>I just added rendering attributes to all geometries and an outling BG as well for outline, I MUST check the per hit on these</w:t>
-      </w:r>
+          <w:color w:val="3F5FBF"/>
+          <w:sz w:val="24"/>
+          <w:szCs w:val="24"/>
+        </w:rPr>
+      </w:pPr>
     </w:p>
     <w:p>
       <w:pPr>
@@ -2835,18 +3036,41 @@
         <w:spacing w:after="0" w:line="240" w:lineRule="auto"/>
         <w:rPr>
           <w:rFonts w:ascii="Courier New" w:hAnsi="Courier New" w:cs="Courier New"/>
-          <w:color w:val="3F5FBF"/>
-          <w:sz w:val="24"/>
-          <w:szCs w:val="24"/>
-        </w:rPr>
-      </w:pPr>
-      <w:r>
-        <w:rPr>
-          <w:rFonts w:ascii="Courier New" w:hAnsi="Courier New" w:cs="Courier New"/>
-          <w:color w:val="3F5FBF"/>
-          <w:sz w:val="24"/>
-          <w:szCs w:val="24"/>
-        </w:rPr>
+          <w:sz w:val="24"/>
+          <w:szCs w:val="24"/>
+        </w:rPr>
+      </w:pPr>
+      <w:r>
+        <w:rPr>
+          <w:rFonts w:ascii="Courier New" w:hAnsi="Courier New" w:cs="Courier New"/>
+          <w:color w:val="3F5FBF"/>
+          <w:sz w:val="24"/>
+          <w:szCs w:val="24"/>
+        </w:rPr>
+        <w:t>I just added rendering attributes to all geometries and an outling BG as well for outline, I MUST check the per hit on these</w:t>
+      </w:r>
+    </w:p>
+    <w:p>
+      <w:pPr>
+        <w:autoSpaceDE w:val="0"/>
+        <w:autoSpaceDN w:val="0"/>
+        <w:adjustRightInd w:val="0"/>
+        <w:spacing w:after="0" w:line="240" w:lineRule="auto"/>
+        <w:rPr>
+          <w:rFonts w:ascii="Courier New" w:hAnsi="Courier New" w:cs="Courier New"/>
+          <w:color w:val="3F5FBF"/>
+          <w:sz w:val="24"/>
+          <w:szCs w:val="24"/>
+        </w:rPr>
+      </w:pPr>
+      <w:r>
+        <w:rPr>
+          <w:rFonts w:ascii="Courier New" w:hAnsi="Courier New" w:cs="Courier New"/>
+          <w:color w:val="3F5FBF"/>
+          <w:sz w:val="24"/>
+          <w:szCs w:val="24"/>
+        </w:rPr>
+        <w:lastRenderedPageBreak/>
         <w:t xml:space="preserve">  </w:t>
       </w:r>
     </w:p>
@@ -3096,7 +3320,6 @@
         <w:spacing w:after="0"/>
       </w:pPr>
       <w:r>
-        <w:lastRenderedPageBreak/>
         <w:t>NEW VERSION lots</w:t>
       </w:r>
       <w:r>
@@ -3402,6 +3625,7 @@
         <w:spacing w:after="0"/>
       </w:pPr>
       <w:r>
+        <w:lastRenderedPageBreak/>
         <w:t xml:space="preserve"> </w:t>
       </w:r>
     </w:p>
@@ -3551,468 +3775,465 @@
         <w:spacing w:after="0"/>
       </w:pPr>
       <w:r>
-        <w:t xml:space="preserve">A launcher in tools for general command line script and launcher in tools3d to adf display dialog, which needs to flip over to jpanel version too, then tools3d can include jogl version option, which </w:t>
-      </w:r>
-      <w:r>
+        <w:t xml:space="preserve">A launcher in tools for general command line script and launcher in tools3d to adf display dialog, which needs to flip over to jpanel version too, then tools3d can include jogl version option, which probably drops the bat file parse option, but given noddraw </w:t>
+      </w:r>
+      <w:r>
+        <w:t>etc.</w:t>
+      </w:r>
+      <w:r>
+        <w:t xml:space="preserve"> </w:t>
+      </w:r>
+      <w:r>
+        <w:t>that’s</w:t>
+      </w:r>
+      <w:r>
+        <w:t xml:space="preserve"> probably fine. If launcher cant launch put debug </w:t>
+      </w:r>
+      <w:r>
+        <w:t>launcher</w:t>
+      </w:r>
+      <w:r>
+        <w:t xml:space="preserve"> bat file</w:t>
+      </w:r>
+    </w:p>
+    <w:p>
+      <w:pPr>
+        <w:spacing w:after="0"/>
+      </w:pPr>
+    </w:p>
+    <w:p>
+      <w:pPr>
+        <w:spacing w:after="0" w:line="240" w:lineRule="auto"/>
+        <w:rPr>
+          <w:rFonts w:ascii="Calibri" w:eastAsia="Times New Roman" w:hAnsi="Calibri" w:cs="Times New Roman"/>
+          <w:lang w:eastAsia="en-NZ"/>
+        </w:rPr>
+      </w:pPr>
+      <w:r>
+        <w:rPr>
+          <w:rFonts w:ascii="Calibri" w:eastAsia="Times New Roman" w:hAnsi="Calibri" w:cs="Times New Roman"/>
+          <w:lang w:eastAsia="en-NZ"/>
+        </w:rPr>
+        <w:t>Launcher should hand –logout to app then app knows to send all sops out to a particular file, that way boot strap can exit and doesn’t hang around.</w:t>
+      </w:r>
+    </w:p>
+    <w:p>
+      <w:pPr>
+        <w:spacing w:after="0" w:line="240" w:lineRule="auto"/>
+        <w:rPr>
+          <w:rFonts w:ascii="Calibri" w:eastAsia="Times New Roman" w:hAnsi="Calibri" w:cs="Times New Roman"/>
+          <w:lang w:eastAsia="en-NZ"/>
+        </w:rPr>
+      </w:pPr>
+    </w:p>
+    <w:p>
+      <w:pPr>
+        <w:spacing w:after="0" w:line="240" w:lineRule="auto"/>
+        <w:rPr>
+          <w:rFonts w:ascii="Calibri" w:eastAsia="Times New Roman" w:hAnsi="Calibri" w:cs="Times New Roman"/>
+          <w:lang w:eastAsia="en-NZ"/>
+        </w:rPr>
+      </w:pPr>
+      <w:r>
+        <w:rPr>
+          <w:rFonts w:ascii="Calibri" w:eastAsia="Times New Roman" w:hAnsi="Calibri" w:cs="Times New Roman"/>
+          <w:lang w:eastAsia="en-NZ"/>
+        </w:rPr>
+        <w:t xml:space="preserve">Tools3d launcher can extends tools launch and include standard lib file of java3d and jogl and ddraw=no etc. then app can send through </w:t>
+      </w:r>
+      <w:r>
+        <w:rPr>
+          <w:rFonts w:ascii="Calibri" w:eastAsia="Times New Roman" w:hAnsi="Calibri" w:cs="Times New Roman"/>
+          <w:lang w:eastAsia="en-NZ"/>
+        </w:rPr>
+        <w:t>its</w:t>
+      </w:r>
+      <w:r>
+        <w:rPr>
+          <w:rFonts w:ascii="Calibri" w:eastAsia="Times New Roman" w:hAnsi="Calibri" w:cs="Times New Roman"/>
+          <w:lang w:eastAsia="en-NZ"/>
+        </w:rPr>
+        <w:t xml:space="preserve"> own lib path files and options, each app will still have a bootstrap class invoked form the met</w:t>
+      </w:r>
+      <w:r>
+        <w:rPr>
+          <w:rFonts w:ascii="Calibri" w:eastAsia="Times New Roman" w:hAnsi="Calibri" w:cs="Times New Roman"/>
+          <w:lang w:eastAsia="en-NZ"/>
+        </w:rPr>
+        <w:t>a</w:t>
+      </w:r>
+      <w:r>
+        <w:rPr>
+          <w:rFonts w:ascii="Calibri" w:eastAsia="Times New Roman" w:hAnsi="Calibri" w:cs="Times New Roman"/>
+          <w:lang w:eastAsia="en-NZ"/>
+        </w:rPr>
+        <w:t xml:space="preserve"> inf</w:t>
+      </w:r>
+      <w:r>
+        <w:rPr>
+          <w:rFonts w:ascii="Calibri" w:eastAsia="Times New Roman" w:hAnsi="Calibri" w:cs="Times New Roman"/>
+          <w:lang w:eastAsia="en-NZ"/>
+        </w:rPr>
+        <w:t>o</w:t>
+      </w:r>
+      <w:r>
+        <w:rPr>
+          <w:rFonts w:ascii="Calibri" w:eastAsia="Times New Roman" w:hAnsi="Calibri" w:cs="Times New Roman"/>
+          <w:lang w:eastAsia="en-NZ"/>
+        </w:rPr>
+        <w:t xml:space="preserve"> but it will be cut down, but the start server code can still be invoked from it.</w:t>
+      </w:r>
+    </w:p>
+    <w:p>
+      <w:pPr>
+        <w:spacing w:after="0" w:line="240" w:lineRule="auto"/>
+        <w:rPr>
+          <w:rFonts w:ascii="Calibri" w:eastAsia="Times New Roman" w:hAnsi="Calibri" w:cs="Times New Roman"/>
+          <w:lang w:eastAsia="en-NZ"/>
+        </w:rPr>
+      </w:pPr>
+    </w:p>
+    <w:p>
+      <w:pPr>
+        <w:spacing w:after="0" w:line="240" w:lineRule="auto"/>
+        <w:rPr>
+          <w:rFonts w:ascii="Calibri" w:eastAsia="Times New Roman" w:hAnsi="Calibri" w:cs="Times New Roman"/>
+          <w:lang w:eastAsia="en-NZ"/>
+        </w:rPr>
+      </w:pPr>
+      <w:r>
+        <w:rPr>
+          <w:rFonts w:ascii="Calibri" w:eastAsia="Times New Roman" w:hAnsi="Calibri" w:cs="Times New Roman"/>
+          <w:lang w:eastAsia="en-NZ"/>
+        </w:rPr>
+        <w:t>The boot strap then calls the launcher which then calls the main app. So launcher is the main of the main app, but then calls a</w:t>
+      </w:r>
+      <w:r>
+        <w:rPr>
+          <w:rFonts w:ascii="Calibri" w:eastAsia="Times New Roman" w:hAnsi="Calibri" w:cs="Times New Roman"/>
+          <w:lang w:eastAsia="en-NZ"/>
+        </w:rPr>
+        <w:t xml:space="preserve"> </w:t>
+      </w:r>
+      <w:r>
+        <w:rPr>
+          <w:rFonts w:ascii="Calibri" w:eastAsia="Times New Roman" w:hAnsi="Calibri" w:cs="Times New Roman"/>
+          <w:lang w:eastAsia="en-NZ"/>
+        </w:rPr>
+        <w:t>separate</w:t>
+      </w:r>
+      <w:r>
+        <w:rPr>
+          <w:rFonts w:ascii="Calibri" w:eastAsia="Times New Roman" w:hAnsi="Calibri" w:cs="Times New Roman"/>
+          <w:lang w:eastAsia="en-NZ"/>
+        </w:rPr>
+        <w:t xml:space="preserve"> thread???</w:t>
+      </w:r>
+    </w:p>
+    <w:p>
+      <w:pPr>
+        <w:spacing w:after="0" w:line="240" w:lineRule="auto"/>
+        <w:rPr>
+          <w:rFonts w:ascii="Calibri" w:eastAsia="Times New Roman" w:hAnsi="Calibri" w:cs="Times New Roman"/>
+          <w:lang w:eastAsia="en-NZ"/>
+        </w:rPr>
+      </w:pPr>
+    </w:p>
+    <w:p>
+      <w:pPr>
+        <w:spacing w:after="0" w:line="240" w:lineRule="auto"/>
+        <w:rPr>
+          <w:rFonts w:ascii="Calibri" w:eastAsia="Times New Roman" w:hAnsi="Calibri" w:cs="Times New Roman"/>
+          <w:lang w:eastAsia="en-NZ"/>
+        </w:rPr>
+      </w:pPr>
+      <w:r>
+        <w:rPr>
+          <w:rFonts w:ascii="Calibri" w:eastAsia="Times New Roman" w:hAnsi="Calibri" w:cs="Times New Roman"/>
+          <w:lang w:eastAsia="en-NZ"/>
+        </w:rPr>
+        <w:t xml:space="preserve">So is bootstrap and launcher the exact </w:t>
+      </w:r>
+      <w:r>
+        <w:rPr>
+          <w:rFonts w:ascii="Calibri" w:eastAsia="Times New Roman" w:hAnsi="Calibri" w:cs="Times New Roman"/>
+          <w:lang w:eastAsia="en-NZ"/>
+        </w:rPr>
+        <w:t>something</w:t>
+      </w:r>
+      <w:r>
+        <w:rPr>
+          <w:rFonts w:ascii="Calibri" w:eastAsia="Times New Roman" w:hAnsi="Calibri" w:cs="Times New Roman"/>
+          <w:lang w:eastAsia="en-NZ"/>
+        </w:rPr>
+        <w:t>?</w:t>
+      </w:r>
+    </w:p>
+    <w:p>
+      <w:pPr>
+        <w:spacing w:after="0" w:line="240" w:lineRule="auto"/>
+        <w:rPr>
+          <w:rFonts w:ascii="Calibri" w:eastAsia="Times New Roman" w:hAnsi="Calibri" w:cs="Times New Roman"/>
+          <w:lang w:eastAsia="en-NZ"/>
+        </w:rPr>
+      </w:pPr>
+      <w:r>
+        <w:rPr>
+          <w:rFonts w:ascii="Calibri" w:eastAsia="Times New Roman" w:hAnsi="Calibri" w:cs="Times New Roman"/>
+          <w:lang w:eastAsia="en-NZ"/>
+        </w:rPr>
+        <w:t>I have 3 types of launch</w:t>
+      </w:r>
+    </w:p>
+    <w:p>
+      <w:pPr>
+        <w:spacing w:after="0" w:line="240" w:lineRule="auto"/>
+        <w:rPr>
+          <w:rFonts w:ascii="Calibri" w:eastAsia="Times New Roman" w:hAnsi="Calibri" w:cs="Times New Roman"/>
+          <w:lang w:eastAsia="en-NZ"/>
+        </w:rPr>
+      </w:pPr>
+    </w:p>
+    <w:p>
+      <w:pPr>
+        <w:spacing w:after="0" w:line="240" w:lineRule="auto"/>
+        <w:rPr>
+          <w:rFonts w:ascii="Calibri" w:eastAsia="Times New Roman" w:hAnsi="Calibri" w:cs="Times New Roman"/>
+          <w:lang w:eastAsia="en-NZ"/>
+        </w:rPr>
+      </w:pPr>
+      <w:r>
+        <w:rPr>
+          <w:rFonts w:ascii="Calibri" w:eastAsia="Times New Roman" w:hAnsi="Calibri" w:cs="Times New Roman"/>
+          <w:lang w:eastAsia="en-NZ"/>
+        </w:rPr>
+        <w:t>Development</w:t>
+      </w:r>
+      <w:r>
+        <w:rPr>
+          <w:rFonts w:ascii="Calibri" w:eastAsia="Times New Roman" w:hAnsi="Calibri" w:cs="Times New Roman"/>
+          <w:lang w:eastAsia="en-NZ"/>
+        </w:rPr>
+        <w:t>:</w:t>
+      </w:r>
+    </w:p>
+    <w:p>
+      <w:pPr>
+        <w:spacing w:after="0" w:line="240" w:lineRule="auto"/>
+        <w:rPr>
+          <w:rFonts w:ascii="Calibri" w:eastAsia="Times New Roman" w:hAnsi="Calibri" w:cs="Times New Roman"/>
+          <w:lang w:eastAsia="en-NZ"/>
+        </w:rPr>
+      </w:pPr>
+      <w:r>
+        <w:rPr>
+          <w:rFonts w:ascii="Calibri" w:eastAsia="Times New Roman" w:hAnsi="Calibri" w:cs="Times New Roman"/>
+          <w:lang w:eastAsia="en-NZ"/>
+        </w:rPr>
+        <w:t xml:space="preserve">No updater required, no bootstrap required, but display resolution including full screen and </w:t>
+      </w:r>
+      <w:r>
+        <w:rPr>
+          <w:rFonts w:ascii="Calibri" w:eastAsia="Times New Roman" w:hAnsi="Calibri" w:cs="Times New Roman"/>
+          <w:lang w:eastAsia="en-NZ"/>
+        </w:rPr>
+        <w:t>an</w:t>
+      </w:r>
+      <w:r>
+        <w:rPr>
+          <w:rFonts w:ascii="Calibri" w:eastAsia="Times New Roman" w:hAnsi="Calibri" w:cs="Times New Roman"/>
+          <w:lang w:eastAsia="en-NZ"/>
+        </w:rPr>
+        <w:t>t</w:t>
+      </w:r>
+      <w:r>
+        <w:rPr>
+          <w:rFonts w:ascii="Calibri" w:eastAsia="Times New Roman" w:hAnsi="Calibri" w:cs="Times New Roman"/>
+          <w:lang w:eastAsia="en-NZ"/>
+        </w:rPr>
+        <w:t>ialiasing</w:t>
+      </w:r>
+      <w:r>
+        <w:rPr>
+          <w:rFonts w:ascii="Calibri" w:eastAsia="Times New Roman" w:hAnsi="Calibri" w:cs="Times New Roman"/>
+          <w:lang w:eastAsia="en-NZ"/>
+        </w:rPr>
+        <w:t xml:space="preserve"> </w:t>
+      </w:r>
+      <w:r>
+        <w:rPr>
+          <w:rFonts w:ascii="Calibri" w:eastAsia="Times New Roman" w:hAnsi="Calibri" w:cs="Times New Roman"/>
+          <w:lang w:eastAsia="en-NZ"/>
+        </w:rPr>
+        <w:t xml:space="preserve">I also want </w:t>
+      </w:r>
+      <w:r>
+        <w:rPr>
+          <w:rFonts w:ascii="Calibri" w:eastAsia="Times New Roman" w:hAnsi="Calibri" w:cs="Times New Roman"/>
+          <w:lang w:eastAsia="en-NZ"/>
+        </w:rPr>
+        <w:t>t</w:t>
+      </w:r>
+      <w:r>
+        <w:rPr>
+          <w:rFonts w:ascii="Calibri" w:eastAsia="Times New Roman" w:hAnsi="Calibri" w:cs="Times New Roman"/>
+          <w:lang w:eastAsia="en-NZ"/>
+        </w:rPr>
+        <w:t>o be able to optionally go jogl2 but I have no class path without boot strap, though all jars is in fact fine isn’t it?</w:t>
+      </w:r>
+    </w:p>
+    <w:p>
+      <w:pPr>
+        <w:spacing w:after="0" w:line="240" w:lineRule="auto"/>
+        <w:rPr>
+          <w:rFonts w:ascii="Calibri" w:eastAsia="Times New Roman" w:hAnsi="Calibri" w:cs="Times New Roman"/>
+          <w:lang w:eastAsia="en-NZ"/>
+        </w:rPr>
+      </w:pPr>
+    </w:p>
+    <w:p>
+      <w:pPr>
+        <w:spacing w:after="0" w:line="240" w:lineRule="auto"/>
+        <w:rPr>
+          <w:rFonts w:ascii="Calibri" w:eastAsia="Times New Roman" w:hAnsi="Calibri" w:cs="Times New Roman"/>
+          <w:lang w:eastAsia="en-NZ"/>
+        </w:rPr>
+      </w:pPr>
+      <w:r>
+        <w:rPr>
+          <w:rFonts w:ascii="Calibri" w:eastAsia="Times New Roman" w:hAnsi="Calibri" w:cs="Times New Roman"/>
+          <w:lang w:eastAsia="en-NZ"/>
+        </w:rPr>
+        <w:t>I also possibly just want setting to go so the display stuff could be property</w:t>
+      </w:r>
+      <w:r>
+        <w:rPr>
+          <w:rFonts w:ascii="Calibri" w:eastAsia="Times New Roman" w:hAnsi="Calibri" w:cs="Times New Roman"/>
+          <w:lang w:eastAsia="en-NZ"/>
+        </w:rPr>
+        <w:t xml:space="preserve"> </w:t>
+      </w:r>
+      <w:r>
+        <w:rPr>
+          <w:rFonts w:ascii="Calibri" w:eastAsia="Times New Roman" w:hAnsi="Calibri" w:cs="Times New Roman"/>
+          <w:lang w:eastAsia="en-NZ"/>
+        </w:rPr>
+        <w:t>loader</w:t>
+      </w:r>
+      <w:r>
+        <w:rPr>
+          <w:rFonts w:ascii="Calibri" w:eastAsia="Times New Roman" w:hAnsi="Calibri" w:cs="Times New Roman"/>
+          <w:lang w:eastAsia="en-NZ"/>
+        </w:rPr>
+        <w:t xml:space="preserve"> - </w:t>
+      </w:r>
+      <w:r>
+        <w:rPr>
+          <w:rFonts w:ascii="Calibri" w:eastAsia="Times New Roman" w:hAnsi="Calibri" w:cs="Times New Roman"/>
+          <w:lang w:eastAsia="en-NZ"/>
+        </w:rPr>
+        <w:t>ed and recalled for straight boot up, however what</w:t>
+      </w:r>
+      <w:r>
+        <w:rPr>
+          <w:rFonts w:ascii="Calibri" w:eastAsia="Times New Roman" w:hAnsi="Calibri" w:cs="Times New Roman"/>
+          <w:lang w:eastAsia="en-NZ"/>
+        </w:rPr>
+        <w:t>’</w:t>
+      </w:r>
+      <w:r>
+        <w:rPr>
+          <w:rFonts w:ascii="Calibri" w:eastAsia="Times New Roman" w:hAnsi="Calibri" w:cs="Times New Roman"/>
+          <w:lang w:eastAsia="en-NZ"/>
+        </w:rPr>
+        <w:t>s happened on a setting change? Restart is classic</w:t>
+      </w:r>
+    </w:p>
+    <w:p>
+      <w:pPr>
+        <w:spacing w:after="0" w:line="240" w:lineRule="auto"/>
+        <w:rPr>
+          <w:rFonts w:ascii="Calibri" w:eastAsia="Times New Roman" w:hAnsi="Calibri" w:cs="Times New Roman"/>
+          <w:lang w:eastAsia="en-NZ"/>
+        </w:rPr>
+      </w:pPr>
+    </w:p>
+    <w:p>
+      <w:pPr>
+        <w:spacing w:after="0" w:line="240" w:lineRule="auto"/>
+        <w:rPr>
+          <w:rFonts w:ascii="Calibri" w:eastAsia="Times New Roman" w:hAnsi="Calibri" w:cs="Times New Roman"/>
+          <w:lang w:eastAsia="en-NZ"/>
+        </w:rPr>
+      </w:pPr>
+      <w:r>
+        <w:rPr>
+          <w:rFonts w:ascii="Calibri" w:eastAsia="Times New Roman" w:hAnsi="Calibri" w:cs="Times New Roman"/>
+          <w:lang w:eastAsia="en-NZ"/>
+        </w:rPr>
+        <w:t>Boot strap</w:t>
+      </w:r>
+      <w:r>
+        <w:rPr>
+          <w:rFonts w:ascii="Calibri" w:eastAsia="Times New Roman" w:hAnsi="Calibri" w:cs="Times New Roman"/>
+          <w:lang w:eastAsia="en-NZ"/>
+        </w:rPr>
+        <w:t>:</w:t>
+      </w:r>
+      <w:r>
+        <w:rPr>
+          <w:rFonts w:ascii="Calibri" w:eastAsia="Times New Roman" w:hAnsi="Calibri" w:cs="Times New Roman"/>
+          <w:lang w:eastAsia="en-NZ"/>
+        </w:rPr>
+        <w:t xml:space="preserve"> </w:t>
+      </w:r>
+    </w:p>
+    <w:p>
+      <w:pPr>
+        <w:spacing w:after="0" w:line="240" w:lineRule="auto"/>
+        <w:rPr>
+          <w:rFonts w:ascii="Calibri" w:eastAsia="Times New Roman" w:hAnsi="Calibri" w:cs="Times New Roman"/>
+          <w:lang w:eastAsia="en-NZ"/>
+        </w:rPr>
+      </w:pPr>
+      <w:r>
+        <w:rPr>
+          <w:rFonts w:ascii="Calibri" w:eastAsia="Times New Roman" w:hAnsi="Calibri" w:cs="Times New Roman"/>
+          <w:lang w:eastAsia="en-NZ"/>
+        </w:rPr>
+        <w:t>Jar file only, must spawn process, want to end this process, so best to hand a log file across and get the main to pump out to log.</w:t>
+      </w:r>
+    </w:p>
+    <w:p>
+      <w:pPr>
+        <w:spacing w:after="0" w:line="240" w:lineRule="auto"/>
+        <w:rPr>
+          <w:rFonts w:ascii="Calibri" w:eastAsia="Times New Roman" w:hAnsi="Calibri" w:cs="Times New Roman"/>
+          <w:lang w:eastAsia="en-NZ"/>
+        </w:rPr>
+      </w:pPr>
+      <w:r>
+        <w:rPr>
+          <w:rFonts w:ascii="Calibri" w:eastAsia="Times New Roman" w:hAnsi="Calibri" w:cs="Times New Roman"/>
+          <w:lang w:eastAsia="en-NZ"/>
+        </w:rPr>
+        <w:t>Display selection does not require anything but core java, so bootstrap can use it too</w:t>
+      </w:r>
+    </w:p>
+    <w:p>
+      <w:pPr>
+        <w:spacing w:after="0" w:line="240" w:lineRule="auto"/>
+        <w:rPr>
+          <w:rFonts w:ascii="Calibri" w:eastAsia="Times New Roman" w:hAnsi="Calibri" w:cs="Times New Roman"/>
+          <w:lang w:eastAsia="en-NZ"/>
+        </w:rPr>
+      </w:pPr>
+      <w:r>
+        <w:rPr>
+          <w:rFonts w:ascii="Calibri" w:eastAsia="Times New Roman" w:hAnsi="Calibri" w:cs="Times New Roman"/>
+          <w:lang w:eastAsia="en-NZ"/>
+        </w:rPr>
         <w:lastRenderedPageBreak/>
-        <w:t xml:space="preserve">probably drops the bat file parse option, but given noddraw </w:t>
-      </w:r>
-      <w:r>
-        <w:t>etc.</w:t>
-      </w:r>
-      <w:r>
-        <w:t xml:space="preserve"> </w:t>
-      </w:r>
-      <w:r>
-        <w:t>that’s</w:t>
-      </w:r>
-      <w:r>
-        <w:t xml:space="preserve"> probably fine. If launcher cant launch put debug </w:t>
-      </w:r>
-      <w:r>
-        <w:t>launcher</w:t>
-      </w:r>
-      <w:r>
-        <w:t xml:space="preserve"> bat file</w:t>
-      </w:r>
-    </w:p>
-    <w:p>
-      <w:pPr>
-        <w:spacing w:after="0"/>
-      </w:pPr>
-    </w:p>
-    <w:p>
-      <w:pPr>
-        <w:spacing w:after="0" w:line="240" w:lineRule="auto"/>
-        <w:rPr>
-          <w:rFonts w:ascii="Calibri" w:eastAsia="Times New Roman" w:hAnsi="Calibri" w:cs="Times New Roman"/>
-          <w:lang w:eastAsia="en-NZ"/>
-        </w:rPr>
-      </w:pPr>
-      <w:r>
-        <w:rPr>
-          <w:rFonts w:ascii="Calibri" w:eastAsia="Times New Roman" w:hAnsi="Calibri" w:cs="Times New Roman"/>
-          <w:lang w:eastAsia="en-NZ"/>
-        </w:rPr>
-        <w:t>Launcher should hand –logout to app then app knows to send all sops out to a particular file, that way boot strap can exit and doesn’t hang around.</w:t>
-      </w:r>
-    </w:p>
-    <w:p>
-      <w:pPr>
-        <w:spacing w:after="0" w:line="240" w:lineRule="auto"/>
-        <w:rPr>
-          <w:rFonts w:ascii="Calibri" w:eastAsia="Times New Roman" w:hAnsi="Calibri" w:cs="Times New Roman"/>
-          <w:lang w:eastAsia="en-NZ"/>
-        </w:rPr>
-      </w:pPr>
-    </w:p>
-    <w:p>
-      <w:pPr>
-        <w:spacing w:after="0" w:line="240" w:lineRule="auto"/>
-        <w:rPr>
-          <w:rFonts w:ascii="Calibri" w:eastAsia="Times New Roman" w:hAnsi="Calibri" w:cs="Times New Roman"/>
-          <w:lang w:eastAsia="en-NZ"/>
-        </w:rPr>
-      </w:pPr>
-      <w:r>
-        <w:rPr>
-          <w:rFonts w:ascii="Calibri" w:eastAsia="Times New Roman" w:hAnsi="Calibri" w:cs="Times New Roman"/>
-          <w:lang w:eastAsia="en-NZ"/>
-        </w:rPr>
-        <w:t xml:space="preserve">Tools3d launcher can extends tools launch and include standard lib file of java3d and jogl and ddraw=no etc. then app can send through </w:t>
-      </w:r>
-      <w:r>
-        <w:rPr>
-          <w:rFonts w:ascii="Calibri" w:eastAsia="Times New Roman" w:hAnsi="Calibri" w:cs="Times New Roman"/>
-          <w:lang w:eastAsia="en-NZ"/>
-        </w:rPr>
-        <w:t>its</w:t>
-      </w:r>
-      <w:r>
-        <w:rPr>
-          <w:rFonts w:ascii="Calibri" w:eastAsia="Times New Roman" w:hAnsi="Calibri" w:cs="Times New Roman"/>
-          <w:lang w:eastAsia="en-NZ"/>
-        </w:rPr>
-        <w:t xml:space="preserve"> own lib path files and options, each app will still have a bootstrap class invoked form the met</w:t>
-      </w:r>
-      <w:r>
-        <w:rPr>
-          <w:rFonts w:ascii="Calibri" w:eastAsia="Times New Roman" w:hAnsi="Calibri" w:cs="Times New Roman"/>
-          <w:lang w:eastAsia="en-NZ"/>
-        </w:rPr>
-        <w:t>a</w:t>
-      </w:r>
-      <w:r>
-        <w:rPr>
-          <w:rFonts w:ascii="Calibri" w:eastAsia="Times New Roman" w:hAnsi="Calibri" w:cs="Times New Roman"/>
-          <w:lang w:eastAsia="en-NZ"/>
-        </w:rPr>
-        <w:t xml:space="preserve"> inf</w:t>
-      </w:r>
-      <w:r>
-        <w:rPr>
-          <w:rFonts w:ascii="Calibri" w:eastAsia="Times New Roman" w:hAnsi="Calibri" w:cs="Times New Roman"/>
-          <w:lang w:eastAsia="en-NZ"/>
-        </w:rPr>
-        <w:t>o</w:t>
-      </w:r>
-      <w:r>
-        <w:rPr>
-          <w:rFonts w:ascii="Calibri" w:eastAsia="Times New Roman" w:hAnsi="Calibri" w:cs="Times New Roman"/>
-          <w:lang w:eastAsia="en-NZ"/>
-        </w:rPr>
-        <w:t xml:space="preserve"> but it will be cut down, but the start server code can still be invoked from it.</w:t>
-      </w:r>
-    </w:p>
-    <w:p>
-      <w:pPr>
-        <w:spacing w:after="0" w:line="240" w:lineRule="auto"/>
-        <w:rPr>
-          <w:rFonts w:ascii="Calibri" w:eastAsia="Times New Roman" w:hAnsi="Calibri" w:cs="Times New Roman"/>
-          <w:lang w:eastAsia="en-NZ"/>
-        </w:rPr>
-      </w:pPr>
-    </w:p>
-    <w:p>
-      <w:pPr>
-        <w:spacing w:after="0" w:line="240" w:lineRule="auto"/>
-        <w:rPr>
-          <w:rFonts w:ascii="Calibri" w:eastAsia="Times New Roman" w:hAnsi="Calibri" w:cs="Times New Roman"/>
-          <w:lang w:eastAsia="en-NZ"/>
-        </w:rPr>
-      </w:pPr>
-      <w:r>
-        <w:rPr>
-          <w:rFonts w:ascii="Calibri" w:eastAsia="Times New Roman" w:hAnsi="Calibri" w:cs="Times New Roman"/>
-          <w:lang w:eastAsia="en-NZ"/>
-        </w:rPr>
-        <w:t>The boot strap then calls the launcher which then calls the main app. So launcher is the main of the main app, but then calls a</w:t>
-      </w:r>
-      <w:r>
-        <w:rPr>
-          <w:rFonts w:ascii="Calibri" w:eastAsia="Times New Roman" w:hAnsi="Calibri" w:cs="Times New Roman"/>
-          <w:lang w:eastAsia="en-NZ"/>
-        </w:rPr>
-        <w:t xml:space="preserve"> </w:t>
-      </w:r>
-      <w:r>
-        <w:rPr>
-          <w:rFonts w:ascii="Calibri" w:eastAsia="Times New Roman" w:hAnsi="Calibri" w:cs="Times New Roman"/>
-          <w:lang w:eastAsia="en-NZ"/>
-        </w:rPr>
-        <w:t>separate</w:t>
-      </w:r>
-      <w:r>
-        <w:rPr>
-          <w:rFonts w:ascii="Calibri" w:eastAsia="Times New Roman" w:hAnsi="Calibri" w:cs="Times New Roman"/>
-          <w:lang w:eastAsia="en-NZ"/>
-        </w:rPr>
-        <w:t xml:space="preserve"> thread???</w:t>
-      </w:r>
-    </w:p>
-    <w:p>
-      <w:pPr>
-        <w:spacing w:after="0" w:line="240" w:lineRule="auto"/>
-        <w:rPr>
-          <w:rFonts w:ascii="Calibri" w:eastAsia="Times New Roman" w:hAnsi="Calibri" w:cs="Times New Roman"/>
-          <w:lang w:eastAsia="en-NZ"/>
-        </w:rPr>
-      </w:pPr>
-    </w:p>
-    <w:p>
-      <w:pPr>
-        <w:spacing w:after="0" w:line="240" w:lineRule="auto"/>
-        <w:rPr>
-          <w:rFonts w:ascii="Calibri" w:eastAsia="Times New Roman" w:hAnsi="Calibri" w:cs="Times New Roman"/>
-          <w:lang w:eastAsia="en-NZ"/>
-        </w:rPr>
-      </w:pPr>
-      <w:r>
-        <w:rPr>
-          <w:rFonts w:ascii="Calibri" w:eastAsia="Times New Roman" w:hAnsi="Calibri" w:cs="Times New Roman"/>
-          <w:lang w:eastAsia="en-NZ"/>
-        </w:rPr>
-        <w:t xml:space="preserve">So is bootstrap and launcher the exact </w:t>
-      </w:r>
-      <w:r>
-        <w:rPr>
-          <w:rFonts w:ascii="Calibri" w:eastAsia="Times New Roman" w:hAnsi="Calibri" w:cs="Times New Roman"/>
-          <w:lang w:eastAsia="en-NZ"/>
-        </w:rPr>
-        <w:t>something</w:t>
-      </w:r>
-      <w:r>
-        <w:rPr>
-          <w:rFonts w:ascii="Calibri" w:eastAsia="Times New Roman" w:hAnsi="Calibri" w:cs="Times New Roman"/>
-          <w:lang w:eastAsia="en-NZ"/>
-        </w:rPr>
-        <w:t>?</w:t>
-      </w:r>
-    </w:p>
-    <w:p>
-      <w:pPr>
-        <w:spacing w:after="0" w:line="240" w:lineRule="auto"/>
-        <w:rPr>
-          <w:rFonts w:ascii="Calibri" w:eastAsia="Times New Roman" w:hAnsi="Calibri" w:cs="Times New Roman"/>
-          <w:lang w:eastAsia="en-NZ"/>
-        </w:rPr>
-      </w:pPr>
-      <w:r>
-        <w:rPr>
-          <w:rFonts w:ascii="Calibri" w:eastAsia="Times New Roman" w:hAnsi="Calibri" w:cs="Times New Roman"/>
-          <w:lang w:eastAsia="en-NZ"/>
-        </w:rPr>
-        <w:t>I have 3 types of launch</w:t>
-      </w:r>
-    </w:p>
-    <w:p>
-      <w:pPr>
-        <w:spacing w:after="0" w:line="240" w:lineRule="auto"/>
-        <w:rPr>
-          <w:rFonts w:ascii="Calibri" w:eastAsia="Times New Roman" w:hAnsi="Calibri" w:cs="Times New Roman"/>
-          <w:lang w:eastAsia="en-NZ"/>
-        </w:rPr>
-      </w:pPr>
-    </w:p>
-    <w:p>
-      <w:pPr>
-        <w:spacing w:after="0" w:line="240" w:lineRule="auto"/>
-        <w:rPr>
-          <w:rFonts w:ascii="Calibri" w:eastAsia="Times New Roman" w:hAnsi="Calibri" w:cs="Times New Roman"/>
-          <w:lang w:eastAsia="en-NZ"/>
-        </w:rPr>
-      </w:pPr>
-      <w:r>
-        <w:rPr>
-          <w:rFonts w:ascii="Calibri" w:eastAsia="Times New Roman" w:hAnsi="Calibri" w:cs="Times New Roman"/>
-          <w:lang w:eastAsia="en-NZ"/>
-        </w:rPr>
-        <w:t>Development</w:t>
-      </w:r>
-      <w:r>
-        <w:rPr>
-          <w:rFonts w:ascii="Calibri" w:eastAsia="Times New Roman" w:hAnsi="Calibri" w:cs="Times New Roman"/>
-          <w:lang w:eastAsia="en-NZ"/>
-        </w:rPr>
-        <w:t>:</w:t>
-      </w:r>
-    </w:p>
-    <w:p>
-      <w:pPr>
-        <w:spacing w:after="0" w:line="240" w:lineRule="auto"/>
-        <w:rPr>
-          <w:rFonts w:ascii="Calibri" w:eastAsia="Times New Roman" w:hAnsi="Calibri" w:cs="Times New Roman"/>
-          <w:lang w:eastAsia="en-NZ"/>
-        </w:rPr>
-      </w:pPr>
-      <w:r>
-        <w:rPr>
-          <w:rFonts w:ascii="Calibri" w:eastAsia="Times New Roman" w:hAnsi="Calibri" w:cs="Times New Roman"/>
-          <w:lang w:eastAsia="en-NZ"/>
-        </w:rPr>
-        <w:t xml:space="preserve">No updater required, no bootstrap required, but display resolution including full screen and </w:t>
-      </w:r>
-      <w:r>
-        <w:rPr>
-          <w:rFonts w:ascii="Calibri" w:eastAsia="Times New Roman" w:hAnsi="Calibri" w:cs="Times New Roman"/>
-          <w:lang w:eastAsia="en-NZ"/>
-        </w:rPr>
-        <w:t>an</w:t>
-      </w:r>
-      <w:r>
-        <w:rPr>
-          <w:rFonts w:ascii="Calibri" w:eastAsia="Times New Roman" w:hAnsi="Calibri" w:cs="Times New Roman"/>
-          <w:lang w:eastAsia="en-NZ"/>
-        </w:rPr>
-        <w:t>t</w:t>
-      </w:r>
-      <w:r>
-        <w:rPr>
-          <w:rFonts w:ascii="Calibri" w:eastAsia="Times New Roman" w:hAnsi="Calibri" w:cs="Times New Roman"/>
-          <w:lang w:eastAsia="en-NZ"/>
-        </w:rPr>
-        <w:t>ialiasing</w:t>
-      </w:r>
-      <w:r>
-        <w:rPr>
-          <w:rFonts w:ascii="Calibri" w:eastAsia="Times New Roman" w:hAnsi="Calibri" w:cs="Times New Roman"/>
-          <w:lang w:eastAsia="en-NZ"/>
-        </w:rPr>
-        <w:t xml:space="preserve"> </w:t>
-      </w:r>
-      <w:r>
-        <w:rPr>
-          <w:rFonts w:ascii="Calibri" w:eastAsia="Times New Roman" w:hAnsi="Calibri" w:cs="Times New Roman"/>
-          <w:lang w:eastAsia="en-NZ"/>
-        </w:rPr>
-        <w:t xml:space="preserve">I also want </w:t>
-      </w:r>
-      <w:r>
-        <w:rPr>
-          <w:rFonts w:ascii="Calibri" w:eastAsia="Times New Roman" w:hAnsi="Calibri" w:cs="Times New Roman"/>
-          <w:lang w:eastAsia="en-NZ"/>
-        </w:rPr>
-        <w:t>t</w:t>
-      </w:r>
-      <w:r>
-        <w:rPr>
-          <w:rFonts w:ascii="Calibri" w:eastAsia="Times New Roman" w:hAnsi="Calibri" w:cs="Times New Roman"/>
-          <w:lang w:eastAsia="en-NZ"/>
-        </w:rPr>
-        <w:t>o be able to optionally go jogl2 but I have no class path without boot strap, though all jars is in fact fine isn’t it?</w:t>
-      </w:r>
-    </w:p>
-    <w:p>
-      <w:pPr>
-        <w:spacing w:after="0" w:line="240" w:lineRule="auto"/>
-        <w:rPr>
-          <w:rFonts w:ascii="Calibri" w:eastAsia="Times New Roman" w:hAnsi="Calibri" w:cs="Times New Roman"/>
-          <w:lang w:eastAsia="en-NZ"/>
-        </w:rPr>
-      </w:pPr>
-    </w:p>
-    <w:p>
-      <w:pPr>
-        <w:spacing w:after="0" w:line="240" w:lineRule="auto"/>
-        <w:rPr>
-          <w:rFonts w:ascii="Calibri" w:eastAsia="Times New Roman" w:hAnsi="Calibri" w:cs="Times New Roman"/>
-          <w:lang w:eastAsia="en-NZ"/>
-        </w:rPr>
-      </w:pPr>
-      <w:r>
-        <w:rPr>
-          <w:rFonts w:ascii="Calibri" w:eastAsia="Times New Roman" w:hAnsi="Calibri" w:cs="Times New Roman"/>
-          <w:lang w:eastAsia="en-NZ"/>
-        </w:rPr>
-        <w:t>I also possibly just want setting to go so the display stuff could be property</w:t>
-      </w:r>
-      <w:r>
-        <w:rPr>
-          <w:rFonts w:ascii="Calibri" w:eastAsia="Times New Roman" w:hAnsi="Calibri" w:cs="Times New Roman"/>
-          <w:lang w:eastAsia="en-NZ"/>
-        </w:rPr>
-        <w:t xml:space="preserve"> </w:t>
-      </w:r>
-      <w:r>
-        <w:rPr>
-          <w:rFonts w:ascii="Calibri" w:eastAsia="Times New Roman" w:hAnsi="Calibri" w:cs="Times New Roman"/>
-          <w:lang w:eastAsia="en-NZ"/>
-        </w:rPr>
-        <w:t>loader</w:t>
-      </w:r>
-      <w:r>
-        <w:rPr>
-          <w:rFonts w:ascii="Calibri" w:eastAsia="Times New Roman" w:hAnsi="Calibri" w:cs="Times New Roman"/>
-          <w:lang w:eastAsia="en-NZ"/>
-        </w:rPr>
-        <w:t xml:space="preserve"> - </w:t>
-      </w:r>
-      <w:r>
-        <w:rPr>
-          <w:rFonts w:ascii="Calibri" w:eastAsia="Times New Roman" w:hAnsi="Calibri" w:cs="Times New Roman"/>
-          <w:lang w:eastAsia="en-NZ"/>
-        </w:rPr>
-        <w:t>ed and recalled for straight boot up, however what</w:t>
-      </w:r>
-      <w:r>
-        <w:rPr>
-          <w:rFonts w:ascii="Calibri" w:eastAsia="Times New Roman" w:hAnsi="Calibri" w:cs="Times New Roman"/>
-          <w:lang w:eastAsia="en-NZ"/>
-        </w:rPr>
-        <w:t>’</w:t>
-      </w:r>
-      <w:r>
-        <w:rPr>
-          <w:rFonts w:ascii="Calibri" w:eastAsia="Times New Roman" w:hAnsi="Calibri" w:cs="Times New Roman"/>
-          <w:lang w:eastAsia="en-NZ"/>
-        </w:rPr>
-        <w:t>s happened on a setting change? Restart is classic</w:t>
-      </w:r>
-    </w:p>
-    <w:p>
-      <w:pPr>
-        <w:spacing w:after="0" w:line="240" w:lineRule="auto"/>
-        <w:rPr>
-          <w:rFonts w:ascii="Calibri" w:eastAsia="Times New Roman" w:hAnsi="Calibri" w:cs="Times New Roman"/>
-          <w:lang w:eastAsia="en-NZ"/>
-        </w:rPr>
-      </w:pPr>
-    </w:p>
-    <w:p>
-      <w:pPr>
-        <w:spacing w:after="0" w:line="240" w:lineRule="auto"/>
-        <w:rPr>
-          <w:rFonts w:ascii="Calibri" w:eastAsia="Times New Roman" w:hAnsi="Calibri" w:cs="Times New Roman"/>
-          <w:lang w:eastAsia="en-NZ"/>
-        </w:rPr>
-      </w:pPr>
-      <w:r>
-        <w:rPr>
-          <w:rFonts w:ascii="Calibri" w:eastAsia="Times New Roman" w:hAnsi="Calibri" w:cs="Times New Roman"/>
-          <w:lang w:eastAsia="en-NZ"/>
-        </w:rPr>
-        <w:t>Boot strap</w:t>
-      </w:r>
-      <w:r>
-        <w:rPr>
-          <w:rFonts w:ascii="Calibri" w:eastAsia="Times New Roman" w:hAnsi="Calibri" w:cs="Times New Roman"/>
-          <w:lang w:eastAsia="en-NZ"/>
-        </w:rPr>
-        <w:t>:</w:t>
-      </w:r>
-      <w:r>
-        <w:rPr>
-          <w:rFonts w:ascii="Calibri" w:eastAsia="Times New Roman" w:hAnsi="Calibri" w:cs="Times New Roman"/>
-          <w:lang w:eastAsia="en-NZ"/>
-        </w:rPr>
-        <w:t xml:space="preserve"> </w:t>
-      </w:r>
-    </w:p>
-    <w:p>
-      <w:pPr>
-        <w:spacing w:after="0" w:line="240" w:lineRule="auto"/>
-        <w:rPr>
-          <w:rFonts w:ascii="Calibri" w:eastAsia="Times New Roman" w:hAnsi="Calibri" w:cs="Times New Roman"/>
-          <w:lang w:eastAsia="en-NZ"/>
-        </w:rPr>
-      </w:pPr>
-      <w:r>
-        <w:rPr>
-          <w:rFonts w:ascii="Calibri" w:eastAsia="Times New Roman" w:hAnsi="Calibri" w:cs="Times New Roman"/>
-          <w:lang w:eastAsia="en-NZ"/>
-        </w:rPr>
-        <w:t>Jar file only, must spawn process, want to end this process, so best to hand a log file across and get the main to pump out to log.</w:t>
-      </w:r>
-    </w:p>
-    <w:p>
-      <w:pPr>
-        <w:spacing w:after="0" w:line="240" w:lineRule="auto"/>
-        <w:rPr>
-          <w:rFonts w:ascii="Calibri" w:eastAsia="Times New Roman" w:hAnsi="Calibri" w:cs="Times New Roman"/>
-          <w:lang w:eastAsia="en-NZ"/>
-        </w:rPr>
-      </w:pPr>
-      <w:r>
-        <w:rPr>
-          <w:rFonts w:ascii="Calibri" w:eastAsia="Times New Roman" w:hAnsi="Calibri" w:cs="Times New Roman"/>
-          <w:lang w:eastAsia="en-NZ"/>
-        </w:rPr>
-        <w:t>Display selection does not require anything but core java, so bootstrap can use it too</w:t>
-      </w:r>
-    </w:p>
-    <w:p>
-      <w:pPr>
-        <w:spacing w:after="0" w:line="240" w:lineRule="auto"/>
-        <w:rPr>
-          <w:rFonts w:ascii="Calibri" w:eastAsia="Times New Roman" w:hAnsi="Calibri" w:cs="Times New Roman"/>
-          <w:lang w:eastAsia="en-NZ"/>
-        </w:rPr>
-      </w:pPr>
-      <w:r>
-        <w:rPr>
-          <w:rFonts w:ascii="Calibri" w:eastAsia="Times New Roman" w:hAnsi="Calibri" w:cs="Times New Roman"/>
-          <w:lang w:eastAsia="en-NZ"/>
-        </w:rPr>
         <w:t>However boot strap needs to be a separate jar form the main</w:t>
       </w:r>
       <w:r>

</xml_diff>

<commit_message>
more tes3 doors, but done now
</commit_message>
<xml_diff>
--- a/ElderScrollsExplorer/ScrollsExplorer.docx
+++ b/ElderScrollsExplorer/ScrollsExplorer.docx
@@ -69,209 +69,19 @@
           <w:numId w:val="7"/>
         </w:numPr>
       </w:pPr>
-      <w:r>
-        <w:t>Get door</w:t>
-      </w:r>
-      <w:r>
-        <w:t>s</w:t>
-      </w:r>
-      <w:r>
-        <w:t xml:space="preserve"> working in tes3?</w:t>
-      </w:r>
-    </w:p>
-    <w:p>
-      <w:pPr>
-        <w:pStyle w:val="ListParagraph"/>
-        <w:numPr>
-          <w:ilvl w:val="0"/>
-          <w:numId w:val="7"/>
-        </w:numPr>
-      </w:pPr>
-      <w:r>
-        <w:t>Remove oblivion gate madness from tes4 (note huntersneaker needs this too)</w:t>
-      </w:r>
-    </w:p>
-    <w:p>
-      <w:pPr>
-        <w:pStyle w:val="ListParagraph"/>
-        <w:numPr>
-          <w:ilvl w:val="0"/>
-          <w:numId w:val="7"/>
-        </w:numPr>
-      </w:pPr>
-      <w:r>
-        <w:t>Esc dialog should really be decent 3d based interface</w:t>
-      </w:r>
-    </w:p>
-    <w:p>
-      <w:pPr>
-        <w:pStyle w:val="ListParagraph"/>
-        <w:numPr>
-          <w:ilvl w:val="0"/>
-          <w:numId w:val="7"/>
-        </w:numPr>
-      </w:pPr>
-      <w:r>
-        <w:t>Maybe the HUD should be a little tidier?</w:t>
-      </w:r>
-      <w:r>
-        <w:t xml:space="preserve"> At least nicely laid out with info in the sides properly</w:t>
-      </w:r>
-    </w:p>
-    <w:p>
-      <w:pPr>
-        <w:pStyle w:val="ListParagraph"/>
-        <w:numPr>
-          <w:ilvl w:val="0"/>
-          <w:numId w:val="7"/>
-        </w:numPr>
-      </w:pPr>
-      <w:r>
-        <w:t>Try the split compress bsa file for morrowind, might make a nicer video</w:t>
-      </w:r>
-      <w:r>
-        <w:t xml:space="preserve"> – no files much smaller, b</w:t>
-      </w:r>
-      <w:r>
-        <w:t xml:space="preserve">ut speed seems worse if anything, compare the 2 betterer, maybe </w:t>
-      </w:r>
-      <w:r>
-        <w:t>totally</w:t>
-      </w:r>
-      <w:r>
-        <w:t xml:space="preserve"> </w:t>
-      </w:r>
-      <w:r>
-        <w:t>uncompressed</w:t>
-      </w:r>
-      <w:r>
-        <w:t xml:space="preserve"> texture bsa</w:t>
-      </w:r>
-    </w:p>
-    <w:p>
-      <w:pPr>
-        <w:pStyle w:val="ListParagraph"/>
-        <w:numPr>
-          <w:ilvl w:val="0"/>
-          <w:numId w:val="7"/>
-        </w:numPr>
-      </w:pPr>
-      <w:r>
-        <w:t>Skyrim texture not animating</w:t>
-      </w:r>
-      <w:r>
-        <w:t xml:space="preserve"> (can’t even find the </w:t>
-      </w:r>
-      <w:r>
-        <w:t>water fall to be honest)</w:t>
-      </w:r>
-    </w:p>
-    <w:p>
-      <w:pPr>
-        <w:pStyle w:val="ListParagraph"/>
-        <w:numPr>
-          <w:ilvl w:val="0"/>
-          <w:numId w:val="7"/>
-        </w:numPr>
-      </w:pPr>
-      <w:r>
-        <w:t xml:space="preserve"> </w:t>
-      </w:r>
-      <w:r>
-        <w:t>Perhaps start the video with grag world for fun, then just blast through the others?</w:t>
-      </w:r>
-    </w:p>
-    <w:p>
-      <w:pPr>
-        <w:pStyle w:val="ListParagraph"/>
-        <w:numPr>
-          <w:ilvl w:val="0"/>
-          <w:numId w:val="7"/>
-        </w:numPr>
-      </w:pPr>
-      <w:r>
-        <w:t>Need to explain in user guide how to convert skyrim hkx file into kf files using the tool I found, and then how to package it back into a bsa file using FOMM</w:t>
-      </w:r>
-    </w:p>
-    <w:p>
-      <w:pPr>
-        <w:pStyle w:val="ListParagraph"/>
-        <w:numPr>
-          <w:ilvl w:val="0"/>
-          <w:numId w:val="7"/>
-        </w:numPr>
-      </w:pPr>
-      <w:r>
-        <w:t>Need to explain in user guide that the skyrim trees used in oblivion are out of a mini bsa file I pulled together, how can I distribute trees and kfs b</w:t>
-      </w:r>
-      <w:r>
-        <w:t>s</w:t>
-      </w:r>
-      <w:r>
-        <w:t>as?</w:t>
-      </w:r>
-    </w:p>
-    <w:p>
-      <w:pPr>
-        <w:pStyle w:val="ListParagraph"/>
-        <w:numPr>
-          <w:ilvl w:val="0"/>
-          <w:numId w:val="7"/>
-        </w:numPr>
-      </w:pPr>
-      <w:r>
-        <w:t xml:space="preserve">Need to attempt </w:t>
-      </w:r>
-      <w:r>
-        <w:t>to</w:t>
-      </w:r>
-      <w:r>
-        <w:t xml:space="preserve"> map more skyrim trees </w:t>
-      </w:r>
-      <w:r>
-        <w:t>t</w:t>
-      </w:r>
-      <w:r>
-        <w:t>o oblivion</w:t>
-      </w:r>
-    </w:p>
-    <w:p>
-      <w:pPr>
-        <w:pStyle w:val="ListParagraph"/>
-        <w:numPr>
-          <w:ilvl w:val="0"/>
-          <w:numId w:val="7"/>
-        </w:numPr>
-      </w:pPr>
-      <w:r>
-        <w:t>I think looking at a chest in mage guild basement it refuses to show the open hud again until I look at a door???</w:t>
-      </w:r>
-    </w:p>
-    <w:p>
-      <w:pPr>
-        <w:pStyle w:val="ListParagraph"/>
-        <w:numPr>
-          <w:ilvl w:val="0"/>
-          <w:numId w:val="7"/>
-        </w:numPr>
-      </w:pPr>
-      <w:r>
-        <w:t>Maybe upright fires?</w:t>
-      </w:r>
-    </w:p>
-    <w:p>
-      <w:pPr>
-        <w:pStyle w:val="ListParagraph"/>
-        <w:numPr>
-          <w:ilvl w:val="0"/>
-          <w:numId w:val="7"/>
-        </w:numPr>
-      </w:pPr>
-      <w:r>
-        <w:t>Tes3 can’t go back to tamerial?</w:t>
-      </w:r>
       <w:bookmarkStart w:id="0" w:name="_GoBack"/>
       <w:bookmarkEnd w:id="0"/>
+      <w:r>
+        <w:t xml:space="preserve">Remove oblivion gate madness from tes4 (note </w:t>
+      </w:r>
+      <w:proofErr w:type="spellStart"/>
+      <w:r>
+        <w:t>huntersneaker</w:t>
+      </w:r>
+      <w:proofErr w:type="spellEnd"/>
+      <w:r>
+        <w:t xml:space="preserve"> needs this too)</w:t>
+      </w:r>
     </w:p>
     <w:p>
       <w:pPr>
@@ -282,34 +92,307 @@
         </w:numPr>
       </w:pPr>
       <w:r>
+        <w:t>Esc dialog should really be decent 3d based interface</w:t>
+      </w:r>
+    </w:p>
+    <w:p>
+      <w:pPr>
+        <w:pStyle w:val="ListParagraph"/>
+        <w:numPr>
+          <w:ilvl w:val="0"/>
+          <w:numId w:val="7"/>
+        </w:numPr>
+      </w:pPr>
+      <w:r>
+        <w:t>Maybe the HUD should be a little tidier?</w:t>
+      </w:r>
+      <w:r>
+        <w:t xml:space="preserve"> At least nicely laid out with info in the sides properly</w:t>
+      </w:r>
+    </w:p>
+    <w:p>
+      <w:pPr>
+        <w:pStyle w:val="ListParagraph"/>
+        <w:numPr>
+          <w:ilvl w:val="0"/>
+          <w:numId w:val="7"/>
+        </w:numPr>
+      </w:pPr>
+      <w:r>
+        <w:t xml:space="preserve">Try the split compress </w:t>
+      </w:r>
+      <w:proofErr w:type="spellStart"/>
+      <w:r>
+        <w:t>bsa</w:t>
+      </w:r>
+      <w:proofErr w:type="spellEnd"/>
+      <w:r>
+        <w:t xml:space="preserve"> file for </w:t>
+      </w:r>
+      <w:proofErr w:type="spellStart"/>
+      <w:r>
+        <w:t>morrowind</w:t>
+      </w:r>
+      <w:proofErr w:type="spellEnd"/>
+      <w:r>
+        <w:t>, might make a nicer video</w:t>
+      </w:r>
+      <w:r>
+        <w:t xml:space="preserve"> – no files much smaller, b</w:t>
+      </w:r>
+      <w:r>
+        <w:t xml:space="preserve">ut speed seems worse if anything, compare the 2 </w:t>
+      </w:r>
+      <w:proofErr w:type="spellStart"/>
+      <w:r>
+        <w:t>betterer</w:t>
+      </w:r>
+      <w:proofErr w:type="spellEnd"/>
+      <w:r>
+        <w:t xml:space="preserve">, maybe </w:t>
+      </w:r>
+      <w:r>
+        <w:t>totally</w:t>
+      </w:r>
+      <w:r>
+        <w:t xml:space="preserve"> </w:t>
+      </w:r>
+      <w:r>
+        <w:t>uncompressed</w:t>
+      </w:r>
+      <w:r>
+        <w:t xml:space="preserve"> texture </w:t>
+      </w:r>
+      <w:proofErr w:type="spellStart"/>
+      <w:r>
+        <w:t>bsa</w:t>
+      </w:r>
+      <w:proofErr w:type="spellEnd"/>
+    </w:p>
+    <w:p>
+      <w:pPr>
+        <w:pStyle w:val="ListParagraph"/>
+        <w:numPr>
+          <w:ilvl w:val="0"/>
+          <w:numId w:val="7"/>
+        </w:numPr>
+      </w:pPr>
+      <w:r>
+        <w:t>Skyrim texture not animating</w:t>
+      </w:r>
+      <w:r>
+        <w:t xml:space="preserve"> (can’t even find the </w:t>
+      </w:r>
+      <w:r>
+        <w:t>water fall to be honest)</w:t>
+      </w:r>
+    </w:p>
+    <w:p>
+      <w:pPr>
+        <w:pStyle w:val="ListParagraph"/>
+        <w:numPr>
+          <w:ilvl w:val="0"/>
+          <w:numId w:val="7"/>
+        </w:numPr>
+      </w:pPr>
+      <w:r>
+        <w:t xml:space="preserve"> </w:t>
+      </w:r>
+      <w:r>
+        <w:t xml:space="preserve">Perhaps start the video with </w:t>
+      </w:r>
+      <w:proofErr w:type="spellStart"/>
+      <w:r>
+        <w:t>grag</w:t>
+      </w:r>
+      <w:proofErr w:type="spellEnd"/>
+      <w:r>
+        <w:t xml:space="preserve"> world for fun, then just blast through the others?</w:t>
+      </w:r>
+    </w:p>
+    <w:p>
+      <w:pPr>
+        <w:pStyle w:val="ListParagraph"/>
+        <w:numPr>
+          <w:ilvl w:val="0"/>
+          <w:numId w:val="7"/>
+        </w:numPr>
+      </w:pPr>
+      <w:r>
+        <w:t xml:space="preserve">Need to explain in user guide how to convert </w:t>
+      </w:r>
+      <w:proofErr w:type="spellStart"/>
+      <w:r>
+        <w:t>skyrim</w:t>
+      </w:r>
+      <w:proofErr w:type="spellEnd"/>
+      <w:r>
+        <w:t xml:space="preserve"> </w:t>
+      </w:r>
+      <w:proofErr w:type="spellStart"/>
+      <w:r>
+        <w:t>hkx</w:t>
+      </w:r>
+      <w:proofErr w:type="spellEnd"/>
+      <w:r>
+        <w:t xml:space="preserve"> file into </w:t>
+      </w:r>
+      <w:proofErr w:type="spellStart"/>
+      <w:r>
+        <w:t>kf</w:t>
+      </w:r>
+      <w:proofErr w:type="spellEnd"/>
+      <w:r>
+        <w:t xml:space="preserve"> files using the tool I found, and then how to package it back into a </w:t>
+      </w:r>
+      <w:proofErr w:type="spellStart"/>
+      <w:r>
+        <w:t>bsa</w:t>
+      </w:r>
+      <w:proofErr w:type="spellEnd"/>
+      <w:r>
+        <w:t xml:space="preserve"> file using FOMM</w:t>
+      </w:r>
+    </w:p>
+    <w:p>
+      <w:pPr>
+        <w:pStyle w:val="ListParagraph"/>
+        <w:numPr>
+          <w:ilvl w:val="0"/>
+          <w:numId w:val="7"/>
+        </w:numPr>
+      </w:pPr>
+      <w:r>
+        <w:t xml:space="preserve">Need to explain in user guide that the </w:t>
+      </w:r>
+      <w:proofErr w:type="spellStart"/>
+      <w:r>
+        <w:t>skyrim</w:t>
+      </w:r>
+      <w:proofErr w:type="spellEnd"/>
+      <w:r>
+        <w:t xml:space="preserve"> trees used in oblivion are out of a mini </w:t>
+      </w:r>
+      <w:proofErr w:type="spellStart"/>
+      <w:proofErr w:type="gramStart"/>
+      <w:r>
+        <w:t>bsa</w:t>
+      </w:r>
+      <w:proofErr w:type="spellEnd"/>
+      <w:proofErr w:type="gramEnd"/>
+      <w:r>
+        <w:t xml:space="preserve"> file I pulled together, how can I distribute trees and </w:t>
+      </w:r>
+      <w:proofErr w:type="spellStart"/>
+      <w:r>
+        <w:t>kfs</w:t>
+      </w:r>
+      <w:proofErr w:type="spellEnd"/>
+      <w:r>
+        <w:t xml:space="preserve"> </w:t>
+      </w:r>
+      <w:proofErr w:type="spellStart"/>
+      <w:r>
+        <w:t>b</w:t>
+      </w:r>
+      <w:r>
+        <w:t>s</w:t>
+      </w:r>
+      <w:r>
+        <w:t>as</w:t>
+      </w:r>
+      <w:proofErr w:type="spellEnd"/>
+      <w:r>
+        <w:t>?</w:t>
+      </w:r>
+    </w:p>
+    <w:p>
+      <w:pPr>
+        <w:pStyle w:val="ListParagraph"/>
+        <w:numPr>
+          <w:ilvl w:val="0"/>
+          <w:numId w:val="7"/>
+        </w:numPr>
+      </w:pPr>
+      <w:r>
+        <w:t xml:space="preserve">Need to attempt </w:t>
+      </w:r>
+      <w:r>
+        <w:t>to</w:t>
+      </w:r>
+      <w:r>
+        <w:t xml:space="preserve"> map more </w:t>
+      </w:r>
+      <w:proofErr w:type="spellStart"/>
+      <w:r>
+        <w:t>skyrim</w:t>
+      </w:r>
+      <w:proofErr w:type="spellEnd"/>
+      <w:r>
+        <w:t xml:space="preserve"> trees </w:t>
+      </w:r>
+      <w:r>
+        <w:t>t</w:t>
+      </w:r>
+      <w:r>
+        <w:t>o oblivion</w:t>
+      </w:r>
+    </w:p>
+    <w:p>
+      <w:pPr>
+        <w:pStyle w:val="ListParagraph"/>
+        <w:numPr>
+          <w:ilvl w:val="0"/>
+          <w:numId w:val="7"/>
+        </w:numPr>
+      </w:pPr>
+      <w:r>
+        <w:t xml:space="preserve">I think looking at a chest in mage guild basement it refuses to show the open </w:t>
+      </w:r>
+      <w:proofErr w:type="spellStart"/>
+      <w:proofErr w:type="gramStart"/>
+      <w:r>
+        <w:t>hud</w:t>
+      </w:r>
+      <w:proofErr w:type="spellEnd"/>
+      <w:proofErr w:type="gramEnd"/>
+      <w:r>
+        <w:t xml:space="preserve"> again until I look at a door???</w:t>
+      </w:r>
+    </w:p>
+    <w:p>
+      <w:pPr>
+        <w:pStyle w:val="ListParagraph"/>
+        <w:numPr>
+          <w:ilvl w:val="0"/>
+          <w:numId w:val="7"/>
+        </w:numPr>
+      </w:pPr>
+      <w:r>
+        <w:t>Maybe upright fires?</w:t>
+      </w:r>
+    </w:p>
+    <w:p>
+      <w:pPr>
+        <w:pStyle w:val="ListParagraph"/>
+        <w:numPr>
+          <w:ilvl w:val="0"/>
+          <w:numId w:val="7"/>
+        </w:numPr>
+      </w:pPr>
+      <w:r>
         <w:t>Why not smack it all in android?</w:t>
       </w:r>
     </w:p>
     <w:p>
       <w:pPr>
-        <w:pStyle w:val="ListParagraph"/>
-        <w:numPr>
-          <w:ilvl w:val="0"/>
-          <w:numId w:val="7"/>
-        </w:numPr>
-      </w:pPr>
-      <w:r>
-        <w:t xml:space="preserve">Hud </w:t>
-      </w:r>
-      <w:r>
-        <w:t>shape needs ra set</w:t>
-      </w:r>
-      <w:r>
-        <w:t xml:space="preserve"> on app too</w:t>
-      </w:r>
-    </w:p>
-    <w:p>
-      <w:pPr>
         <w:pStyle w:val="Heading4"/>
       </w:pPr>
+      <w:proofErr w:type="spellStart"/>
       <w:r>
         <w:t>HunterSneaker</w:t>
       </w:r>
+      <w:proofErr w:type="spellEnd"/>
     </w:p>
     <w:p>
       <w:pPr>
@@ -321,7 +404,23 @@
         <w:spacing w:after="0"/>
       </w:pPr>
       <w:r>
-        <w:t>In order to make a good tight huntersneaker, I need to cut my esm file down as well.</w:t>
+        <w:t xml:space="preserve">In order to make a good tight </w:t>
+      </w:r>
+      <w:proofErr w:type="spellStart"/>
+      <w:r>
+        <w:t>huntersneaker</w:t>
+      </w:r>
+      <w:proofErr w:type="spellEnd"/>
+      <w:r>
+        <w:t xml:space="preserve">, I need to cut my </w:t>
+      </w:r>
+      <w:proofErr w:type="spellStart"/>
+      <w:r>
+        <w:t>esm</w:t>
+      </w:r>
+      <w:proofErr w:type="spellEnd"/>
+      <w:r>
+        <w:t xml:space="preserve"> file down as well.</w:t>
       </w:r>
     </w:p>
     <w:p>
@@ -334,10 +433,34 @@
         <w:spacing w:after="0"/>
       </w:pPr>
       <w:r>
-        <w:t>Got my esm and 2 bsas ready to roll</w:t>
-      </w:r>
-      <w:r>
-        <w:t xml:space="preserve"> bt they seem slower, note I put compression on</w:t>
+        <w:t xml:space="preserve">Got my </w:t>
+      </w:r>
+      <w:proofErr w:type="spellStart"/>
+      <w:r>
+        <w:t>esm</w:t>
+      </w:r>
+      <w:proofErr w:type="spellEnd"/>
+      <w:r>
+        <w:t xml:space="preserve"> and 2 </w:t>
+      </w:r>
+      <w:proofErr w:type="spellStart"/>
+      <w:r>
+        <w:t>bsas</w:t>
+      </w:r>
+      <w:proofErr w:type="spellEnd"/>
+      <w:r>
+        <w:t xml:space="preserve"> ready to roll</w:t>
+      </w:r>
+      <w:r>
+        <w:t xml:space="preserve"> </w:t>
+      </w:r>
+      <w:proofErr w:type="spellStart"/>
+      <w:r>
+        <w:t>bt</w:t>
+      </w:r>
+      <w:proofErr w:type="spellEnd"/>
+      <w:r>
+        <w:t xml:space="preserve"> they seem slower, note I put compression on</w:t>
       </w:r>
     </w:p>
     <w:p>
@@ -353,8 +476,21 @@
         <w:t xml:space="preserve">Note think about mesh texture </w:t>
       </w:r>
       <w:r>
-        <w:t>separation in bsa files file locking etc</w:t>
-      </w:r>
+        <w:t xml:space="preserve">separation in </w:t>
+      </w:r>
+      <w:proofErr w:type="spellStart"/>
+      <w:r>
+        <w:t>bsa</w:t>
+      </w:r>
+      <w:proofErr w:type="spellEnd"/>
+      <w:r>
+        <w:t xml:space="preserve"> files file locking </w:t>
+      </w:r>
+      <w:proofErr w:type="spellStart"/>
+      <w:r>
+        <w:t>etc</w:t>
+      </w:r>
+      <w:proofErr w:type="spellEnd"/>
     </w:p>
     <w:p>
       <w:pPr>
@@ -373,15 +509,22 @@
         </w:numPr>
         <w:spacing w:after="0"/>
       </w:pPr>
-      <w:r>
-        <w:t>NBStaticRigidBody has a major question in it about multiplying up to the root!</w:t>
+      <w:proofErr w:type="spellStart"/>
+      <w:r>
+        <w:t>NBStaticRigidBody</w:t>
+      </w:r>
+      <w:proofErr w:type="spellEnd"/>
+      <w:r>
+        <w:t xml:space="preserve"> has a major question in it about multiplying up to the root!</w:t>
       </w:r>
       <w:r>
         <w:t xml:space="preserve"> Also see </w:t>
       </w:r>
+      <w:proofErr w:type="gramStart"/>
       <w:r>
         <w:t>thoughts</w:t>
       </w:r>
+      <w:proofErr w:type="gramEnd"/>
       <w:r>
         <w:t xml:space="preserve"> on performance below</w:t>
       </w:r>
@@ -421,7 +564,15 @@
         <w:spacing w:after="0"/>
       </w:pPr>
       <w:r>
-        <w:t>Need to make kcc unable to walk up steep slopes</w:t>
+        <w:t xml:space="preserve">Need to make </w:t>
+      </w:r>
+      <w:proofErr w:type="spellStart"/>
+      <w:r>
+        <w:t>kcc</w:t>
+      </w:r>
+      <w:proofErr w:type="spellEnd"/>
+      <w:r>
+        <w:t xml:space="preserve"> unable to walk up steep slopes</w:t>
       </w:r>
     </w:p>
     <w:p>
@@ -434,7 +585,15 @@
         <w:spacing w:after="0"/>
       </w:pPr>
       <w:r>
-        <w:t>Physics catches on things all the time morrowind, possibly between the grids, nothing shows in the J debug</w:t>
+        <w:t xml:space="preserve">Physics catches on things all the time </w:t>
+      </w:r>
+      <w:proofErr w:type="spellStart"/>
+      <w:r>
+        <w:t>morrowind</w:t>
+      </w:r>
+      <w:proofErr w:type="spellEnd"/>
+      <w:r>
+        <w:t>, possibly between the grids, nothing shows in the J debug</w:t>
       </w:r>
       <w:r>
         <w:t xml:space="preserve">, I’ve fixed up the </w:t>
@@ -443,7 +602,15 @@
         <w:t xml:space="preserve">collision shape </w:t>
       </w:r>
       <w:r>
-        <w:t>cache for morrowind, check again</w:t>
+        <w:t xml:space="preserve">cache for </w:t>
+      </w:r>
+      <w:proofErr w:type="spellStart"/>
+      <w:r>
+        <w:t>morrowind</w:t>
+      </w:r>
+      <w:proofErr w:type="spellEnd"/>
+      <w:r>
+        <w:t>, check again</w:t>
       </w:r>
     </w:p>
     <w:p>
@@ -456,17 +623,91 @@
         <w:spacing w:after="0"/>
       </w:pPr>
       <w:r>
+        <w:t>Also sometimes physic races away</w:t>
+      </w:r>
+      <w:r>
+        <w:t xml:space="preserve"> (cannon shot)</w:t>
+      </w:r>
+      <w:r>
+        <w:t xml:space="preserve"> in a direction now, but it never used to before KCC update</w:t>
+      </w:r>
+      <w:r>
+        <w:t>, debug info spews out now, and rejects</w:t>
+      </w:r>
+    </w:p>
+    <w:p>
+      <w:pPr>
+        <w:pStyle w:val="ListParagraph"/>
+        <w:numPr>
+          <w:ilvl w:val="0"/>
+          <w:numId w:val="1"/>
+        </w:numPr>
+        <w:spacing w:after="0"/>
+      </w:pPr>
+      <w:r>
+        <w:t>I have a gimbal lock flick 0,0,0,1 issue again (this might be navigation not physics</w:t>
+      </w:r>
+      <w:r>
+        <w:t>)</w:t>
+      </w:r>
+    </w:p>
+    <w:p>
+      <w:pPr>
+        <w:pStyle w:val="ListParagraph"/>
+        <w:numPr>
+          <w:ilvl w:val="0"/>
+          <w:numId w:val="1"/>
+        </w:numPr>
+        <w:spacing w:after="0"/>
+      </w:pPr>
+      <w:proofErr w:type="spellStart"/>
+      <w:r>
         <w:lastRenderedPageBreak/>
-        <w:t>Also sometimes physic races away</w:t>
-      </w:r>
-      <w:r>
-        <w:t xml:space="preserve"> (cannon shot)</w:t>
-      </w:r>
-      <w:r>
-        <w:t xml:space="preserve"> in a direction now, but it never used to before KCC update</w:t>
-      </w:r>
-      <w:r>
-        <w:t>, debug info spews out now, and rejects</w:t>
+        <w:t>PhysicsDynamics.addRECO</w:t>
+      </w:r>
+      <w:proofErr w:type="spellEnd"/>
+      <w:r>
+        <w:t xml:space="preserve"> is calling </w:t>
+      </w:r>
+      <w:proofErr w:type="spellStart"/>
+      <w:r>
+        <w:t>addChild</w:t>
+      </w:r>
+      <w:proofErr w:type="spellEnd"/>
+      <w:r>
+        <w:t xml:space="preserve"> to sc</w:t>
+      </w:r>
+      <w:r>
+        <w:t>e</w:t>
+      </w:r>
+      <w:r>
+        <w:t>ne gr</w:t>
+      </w:r>
+      <w:r>
+        <w:t>a</w:t>
+      </w:r>
+      <w:r>
+        <w:t xml:space="preserve">phs not in </w:t>
+      </w:r>
+      <w:proofErr w:type="gramStart"/>
+      <w:r>
+        <w:t>a behaviour</w:t>
+      </w:r>
+      <w:proofErr w:type="gramEnd"/>
+      <w:r>
+        <w:t>! Could be t</w:t>
+      </w:r>
+      <w:r>
+        <w:t>r</w:t>
+      </w:r>
+      <w:r>
+        <w:t>o</w:t>
+      </w:r>
+      <w:r>
+        <w:t>u</w:t>
+      </w:r>
+      <w:r>
+        <w:t>ble</w:t>
       </w:r>
     </w:p>
     <w:p>
@@ -479,7 +720,313 @@
         <w:spacing w:after="0"/>
       </w:pPr>
       <w:r>
-        <w:t>I have a gimbal lock flick 0,0,0,1 issue again (this might be navigation not physics</w:t>
+        <w:t xml:space="preserve">I need a </w:t>
+      </w:r>
+      <w:r>
+        <w:t xml:space="preserve">new type of physics </w:t>
+      </w:r>
+      <w:proofErr w:type="spellStart"/>
+      <w:r>
+        <w:t>kcc</w:t>
+      </w:r>
+      <w:proofErr w:type="spellEnd"/>
+      <w:r>
+        <w:t xml:space="preserve"> </w:t>
+      </w:r>
+      <w:proofErr w:type="spellStart"/>
+      <w:r>
+        <w:t>freefly</w:t>
+      </w:r>
+      <w:proofErr w:type="spellEnd"/>
+      <w:r>
+        <w:t>-</w:t>
+      </w:r>
+      <w:r>
+        <w:t xml:space="preserve">physics that is normal </w:t>
+      </w:r>
+      <w:r>
+        <w:t>except</w:t>
+      </w:r>
+      <w:r>
+        <w:t xml:space="preserve"> gravity doesn’t apply and </w:t>
+      </w:r>
+      <w:r>
+        <w:t>upward</w:t>
+      </w:r>
+      <w:r>
+        <w:t xml:space="preserve"> movement is fine</w:t>
+      </w:r>
+    </w:p>
+    <w:p>
+      <w:pPr>
+        <w:pStyle w:val="ListParagraph"/>
+        <w:numPr>
+          <w:ilvl w:val="0"/>
+          <w:numId w:val="1"/>
+        </w:numPr>
+        <w:spacing w:after="0"/>
+      </w:pPr>
+      <w:r>
+        <w:t xml:space="preserve">Look into my use of </w:t>
+      </w:r>
+      <w:proofErr w:type="spellStart"/>
+      <w:r>
+        <w:t>VisualPhysicalUniverse</w:t>
+      </w:r>
+      <w:proofErr w:type="spellEnd"/>
+      <w:r>
+        <w:t xml:space="preserve">, half my physics is not showing when the view specifics are disabled!! </w:t>
+      </w:r>
+      <w:proofErr w:type="gramStart"/>
+      <w:r>
+        <w:t>It’s</w:t>
+      </w:r>
+      <w:proofErr w:type="gramEnd"/>
+      <w:r>
+        <w:t xml:space="preserve"> madness</w:t>
+      </w:r>
+      <w:r>
+        <w:t>, should I drop it totally? And make an add detach style physics branch</w:t>
+      </w:r>
+    </w:p>
+    <w:p>
+      <w:pPr>
+        <w:pStyle w:val="ListParagraph"/>
+        <w:numPr>
+          <w:ilvl w:val="0"/>
+          <w:numId w:val="1"/>
+        </w:numPr>
+        <w:spacing w:after="0"/>
+      </w:pPr>
+      <w:r>
+        <w:t>Also I see the physics lines drawn in the wrong place but J physics is good at oblivion 29,60,-70</w:t>
+      </w:r>
+    </w:p>
+    <w:p>
+      <w:pPr>
+        <w:pStyle w:val="ListParagraph"/>
+        <w:numPr>
+          <w:ilvl w:val="0"/>
+          <w:numId w:val="1"/>
+        </w:numPr>
+      </w:pPr>
+      <w:r>
+        <w:t xml:space="preserve">God damn tes3 has collision boxes that overlap (and are in front of) door collision boxes!! God </w:t>
+      </w:r>
+      <w:proofErr w:type="spellStart"/>
+      <w:r>
+        <w:t>dman</w:t>
+      </w:r>
+      <w:proofErr w:type="spellEnd"/>
+      <w:r>
+        <w:t xml:space="preserve"> it.</w:t>
+      </w:r>
+    </w:p>
+    <w:p>
+      <w:pPr>
+        <w:pStyle w:val="ListParagraph"/>
+        <w:numPr>
+          <w:ilvl w:val="0"/>
+          <w:numId w:val="1"/>
+        </w:numPr>
+        <w:spacing w:after="0"/>
+      </w:pPr>
+    </w:p>
+    <w:p>
+      <w:pPr>
+        <w:pStyle w:val="Heading4"/>
+      </w:pPr>
+      <w:r>
+        <w:t>Rendering</w:t>
+      </w:r>
+    </w:p>
+    <w:p>
+      <w:pPr>
+        <w:pStyle w:val="ListParagraph"/>
+        <w:numPr>
+          <w:ilvl w:val="0"/>
+          <w:numId w:val="1"/>
+        </w:numPr>
+        <w:spacing w:after="0"/>
+      </w:pPr>
+      <w:r>
+        <w:t>perhaps I should also set the polygon at</w:t>
+      </w:r>
+      <w:r>
+        <w:t>t</w:t>
+      </w:r>
+      <w:r>
+        <w:t xml:space="preserve">ributes </w:t>
+      </w:r>
+      <w:r>
+        <w:t>and the transparency attributes</w:t>
+      </w:r>
+      <w:r>
+        <w:t xml:space="preserve"> and </w:t>
+      </w:r>
+      <w:proofErr w:type="spellStart"/>
+      <w:r>
+        <w:t>Coloring</w:t>
+      </w:r>
+      <w:proofErr w:type="spellEnd"/>
+      <w:r>
+        <w:t xml:space="preserve"> attributes</w:t>
+      </w:r>
+      <w:r>
+        <w:t xml:space="preserve"> and </w:t>
+      </w:r>
+      <w:r>
+        <w:t>Texture attributes</w:t>
+      </w:r>
+      <w:r>
+        <w:t xml:space="preserve"> in the j3dgeometry calls, just to finish up the world nicely</w:t>
+      </w:r>
+      <w:r>
+        <w:t>, I’ve set the first 2 permanently, it seems ok but may add this section to performance ideas (that is</w:t>
+      </w:r>
+      <w:r>
+        <w:t xml:space="preserve"> it</w:t>
+      </w:r>
+      <w:r>
+        <w:t xml:space="preserve"> best </w:t>
+      </w:r>
+      <w:r>
+        <w:t>performance</w:t>
+      </w:r>
+      <w:r>
+        <w:t xml:space="preserve"> with less set) certainly the </w:t>
+      </w:r>
+      <w:proofErr w:type="spellStart"/>
+      <w:r>
+        <w:t>removeChild</w:t>
+      </w:r>
+      <w:proofErr w:type="spellEnd"/>
+      <w:r>
+        <w:t xml:space="preserve"> remove mirror code would benefit if the attribute is shared and increases the </w:t>
+      </w:r>
+      <w:proofErr w:type="spellStart"/>
+      <w:r>
+        <w:t>has</w:t>
+      </w:r>
+      <w:r>
+        <w:t>h</w:t>
+      </w:r>
+      <w:r>
+        <w:t>set</w:t>
+      </w:r>
+      <w:proofErr w:type="spellEnd"/>
+      <w:r>
+        <w:t xml:space="preserve"> load</w:t>
+      </w:r>
+    </w:p>
+    <w:p>
+      <w:pPr>
+        <w:pStyle w:val="ListParagraph"/>
+        <w:numPr>
+          <w:ilvl w:val="0"/>
+          <w:numId w:val="1"/>
+        </w:numPr>
+        <w:spacing w:after="0"/>
+      </w:pPr>
+      <w:r>
+        <w:t xml:space="preserve">I should improve </w:t>
+      </w:r>
+      <w:proofErr w:type="spellStart"/>
+      <w:r>
+        <w:t>nif</w:t>
+      </w:r>
+      <w:proofErr w:type="spellEnd"/>
+      <w:r>
+        <w:t xml:space="preserve"> display </w:t>
+      </w:r>
+      <w:proofErr w:type="spellStart"/>
+      <w:r>
+        <w:t>etc</w:t>
+      </w:r>
+      <w:proofErr w:type="spellEnd"/>
+      <w:r>
+        <w:t xml:space="preserve"> to take a source folder so it can be run on other computers in needed also the </w:t>
+      </w:r>
+      <w:proofErr w:type="spellStart"/>
+      <w:r>
+        <w:t>bsa</w:t>
+      </w:r>
+      <w:proofErr w:type="spellEnd"/>
+      <w:r>
+        <w:t xml:space="preserve"> extracted folder combo should</w:t>
+      </w:r>
+      <w:r>
+        <w:t xml:space="preserve"> </w:t>
+      </w:r>
+      <w:r>
+        <w:t>be though</w:t>
+      </w:r>
+      <w:r>
+        <w:t>t</w:t>
+      </w:r>
+      <w:r>
+        <w:t xml:space="preserve"> about</w:t>
+      </w:r>
+    </w:p>
+    <w:p>
+      <w:pPr>
+        <w:pStyle w:val="ListParagraph"/>
+        <w:numPr>
+          <w:ilvl w:val="0"/>
+          <w:numId w:val="1"/>
+        </w:numPr>
+        <w:spacing w:after="0"/>
+      </w:pPr>
+      <w:r>
+        <w:t xml:space="preserve">I should fork java3d commit my updates and offer </w:t>
+      </w:r>
+      <w:proofErr w:type="spellStart"/>
+      <w:r>
+        <w:t>hharrision</w:t>
+      </w:r>
+      <w:proofErr w:type="spellEnd"/>
+      <w:r>
+        <w:t xml:space="preserve"> a pull request</w:t>
+      </w:r>
+    </w:p>
+    <w:p>
+      <w:pPr>
+        <w:pStyle w:val="ListParagraph"/>
+        <w:numPr>
+          <w:ilvl w:val="0"/>
+          <w:numId w:val="1"/>
+        </w:numPr>
+        <w:spacing w:after="0"/>
+      </w:pPr>
+      <w:r>
+        <w:t xml:space="preserve">Load </w:t>
+      </w:r>
+      <w:proofErr w:type="spellStart"/>
+      <w:r>
+        <w:t>shaders</w:t>
+      </w:r>
+      <w:proofErr w:type="spellEnd"/>
+      <w:r>
+        <w:t xml:space="preserve"> now they can be decompiled to </w:t>
+      </w:r>
+      <w:proofErr w:type="spellStart"/>
+      <w:r>
+        <w:t>glsl</w:t>
+      </w:r>
+      <w:proofErr w:type="spellEnd"/>
+      <w:r>
+        <w:t>, but they are hard to find, so I need to work out the def</w:t>
+      </w:r>
+      <w:r>
+        <w:t>aults somehow (</w:t>
+      </w:r>
+      <w:proofErr w:type="spellStart"/>
+      <w:r>
+        <w:t>esm</w:t>
+      </w:r>
+      <w:proofErr w:type="spellEnd"/>
+      <w:r>
+        <w:t xml:space="preserve"> file perhaps for oblivion has heaps of them</w:t>
       </w:r>
       <w:r>
         <w:t>)</w:t>
@@ -494,32 +1041,51 @@
         </w:numPr>
         <w:spacing w:after="0"/>
       </w:pPr>
-      <w:r>
-        <w:t>PhysicsDynamics.addRECO is calling addChild to sc</w:t>
-      </w:r>
-      <w:r>
-        <w:t>e</w:t>
-      </w:r>
-      <w:r>
-        <w:t>ne gr</w:t>
-      </w:r>
-      <w:r>
-        <w:t>a</w:t>
-      </w:r>
-      <w:r>
-        <w:t>phs not in a behaviour! Could be t</w:t>
-      </w:r>
-      <w:r>
-        <w:t>r</w:t>
+      <w:proofErr w:type="spellStart"/>
+      <w:r>
+        <w:t>Shaders</w:t>
+      </w:r>
+      <w:proofErr w:type="spellEnd"/>
+      <w:r>
+        <w:t xml:space="preserve"> are failing on XPS-13 recheck them!</w:t>
+      </w:r>
+    </w:p>
+    <w:p>
+      <w:pPr>
+        <w:pStyle w:val="ListParagraph"/>
+        <w:numPr>
+          <w:ilvl w:val="0"/>
+          <w:numId w:val="1"/>
+        </w:numPr>
+        <w:spacing w:after="0"/>
+      </w:pPr>
+      <w:r>
+        <w:t xml:space="preserve">Water not overriding </w:t>
+      </w:r>
+      <w:proofErr w:type="spellStart"/>
+      <w:r>
+        <w:t>colors</w:t>
+      </w:r>
+      <w:proofErr w:type="spellEnd"/>
+      <w:r>
+        <w:t xml:space="preserve"> for </w:t>
+      </w:r>
+      <w:proofErr w:type="spellStart"/>
+      <w:r>
+        <w:t>skyrim</w:t>
+      </w:r>
+      <w:proofErr w:type="spellEnd"/>
+      <w:r>
+        <w:t xml:space="preserve"> and fallout</w:t>
+      </w:r>
+      <w:r>
+        <w:t>, now fallout water is far t</w:t>
       </w:r>
       <w:r>
         <w:t>o</w:t>
       </w:r>
       <w:r>
-        <w:t>u</w:t>
-      </w:r>
-      <w:r>
-        <w:t>ble</w:t>
+        <w:t>o transparent!</w:t>
       </w:r>
     </w:p>
     <w:p>
@@ -532,25 +1098,34 @@
         <w:spacing w:after="0"/>
       </w:pPr>
       <w:r>
-        <w:t xml:space="preserve">I need a </w:t>
-      </w:r>
-      <w:r>
-        <w:t>new type of physics kcc freefly-</w:t>
-      </w:r>
-      <w:r>
-        <w:t xml:space="preserve">physics that is normal </w:t>
-      </w:r>
-      <w:r>
-        <w:t>except</w:t>
-      </w:r>
-      <w:r>
-        <w:t xml:space="preserve"> gravity doesn’t apply and </w:t>
-      </w:r>
-      <w:r>
-        <w:t>upward</w:t>
-      </w:r>
-      <w:r>
-        <w:t xml:space="preserve"> movement is fine</w:t>
+        <w:t xml:space="preserve">Could water use the 0th row as the last row for vertex shaking to make perfect match ups? In the </w:t>
+      </w:r>
+      <w:proofErr w:type="spellStart"/>
+      <w:r>
+        <w:t>water.vert</w:t>
+      </w:r>
+      <w:proofErr w:type="spellEnd"/>
+      <w:r>
+        <w:t xml:space="preserve"> </w:t>
+      </w:r>
+      <w:proofErr w:type="spellStart"/>
+      <w:r>
+        <w:t>shader</w:t>
+      </w:r>
+      <w:proofErr w:type="spellEnd"/>
+      <w:r>
+        <w:t xml:space="preserve"> try to find a deterministic </w:t>
+      </w:r>
+      <w:proofErr w:type="spellStart"/>
+      <w:r>
+        <w:t>shader</w:t>
+      </w:r>
+      <w:proofErr w:type="spellEnd"/>
+      <w:r>
+        <w:t xml:space="preserve"> </w:t>
+      </w:r>
+      <w:r>
+        <w:t>(current one looks deterministic to me but)</w:t>
       </w:r>
     </w:p>
     <w:p>
@@ -562,11 +1137,43 @@
         </w:numPr>
         <w:spacing w:after="0"/>
       </w:pPr>
-      <w:r>
-        <w:t>Look into my use of VisualPhysicalUniverse, half my physics is not showing when the view specifics are disabled!! It’s madness</w:t>
-      </w:r>
-      <w:r>
-        <w:t>, should I drop it totally? And make an add detach style physics branch</w:t>
+      <w:proofErr w:type="spellStart"/>
+      <w:r>
+        <w:t>JInternalFrames</w:t>
+      </w:r>
+      <w:proofErr w:type="spellEnd"/>
+      <w:r>
+        <w:t xml:space="preserve"> for </w:t>
+      </w:r>
+      <w:proofErr w:type="spellStart"/>
+      <w:r>
+        <w:t>DisplayDialog</w:t>
+      </w:r>
+      <w:proofErr w:type="spellEnd"/>
+      <w:r>
+        <w:t xml:space="preserve"> to allow them to show on a full screen without jumping back or being lost on mac.</w:t>
+      </w:r>
+      <w:r>
+        <w:t xml:space="preserve"> </w:t>
+      </w:r>
+      <w:r>
+        <w:t xml:space="preserve">The escape button exit should be on screen </w:t>
+      </w:r>
+      <w:proofErr w:type="spellStart"/>
+      <w:r>
+        <w:t>hud</w:t>
+      </w:r>
+      <w:proofErr w:type="spellEnd"/>
+      <w:r>
+        <w:t xml:space="preserve"> not popup because </w:t>
+      </w:r>
+      <w:proofErr w:type="spellStart"/>
+      <w:r>
+        <w:t>fullscreen</w:t>
+      </w:r>
+      <w:proofErr w:type="spellEnd"/>
+      <w:r>
+        <w:t xml:space="preserve"> and it don’t play nice</w:t>
       </w:r>
     </w:p>
     <w:p>
@@ -579,7 +1186,7 @@
         <w:spacing w:after="0"/>
       </w:pPr>
       <w:r>
-        <w:t>Also I see the physics lines drawn in the wrong place but J physics is good at oblivion 29,60,-70</w:t>
+        <w:t>When a card gives back 16bit depth buffer (ever?) must reduce front and back clip</w:t>
       </w:r>
     </w:p>
     <w:p>
@@ -589,9 +1196,40 @@
           <w:ilvl w:val="0"/>
           <w:numId w:val="1"/>
         </w:numPr>
-      </w:pPr>
-      <w:r>
-        <w:t>God damn tes3 has collision boxes that overlap (and are in front of) door collision boxes!! God dman it.</w:t>
+        <w:spacing w:after="0"/>
+      </w:pPr>
+      <w:r>
+        <w:t xml:space="preserve">Distant textures appear to have black back in them again? In particular Fallout, notice yellow lines on road badly minify, and distant windmill by megaton front. </w:t>
+      </w:r>
+      <w:proofErr w:type="spellStart"/>
+      <w:r>
+        <w:t>Dds</w:t>
+      </w:r>
+      <w:proofErr w:type="spellEnd"/>
+      <w:r>
+        <w:t xml:space="preserve"> viewer does not show, must be appearance </w:t>
+      </w:r>
+      <w:proofErr w:type="spellStart"/>
+      <w:r>
+        <w:t>prob</w:t>
+      </w:r>
+      <w:proofErr w:type="spellEnd"/>
+      <w:r>
+        <w:t xml:space="preserve">? But </w:t>
+      </w:r>
+      <w:proofErr w:type="spellStart"/>
+      <w:r>
+        <w:t>nifskope</w:t>
+      </w:r>
+      <w:proofErr w:type="spellEnd"/>
+      <w:r>
+        <w:t xml:space="preserve"> does show it too a bit</w:t>
+      </w:r>
+      <w:r>
+        <w:t>. Did the addition o</w:t>
+      </w:r>
+      <w:r>
+        <w:t>f rendering attributes help this?</w:t>
       </w:r>
     </w:p>
     <w:p>
@@ -603,14 +1241,22 @@
         </w:numPr>
         <w:spacing w:after="0"/>
       </w:pPr>
-    </w:p>
-    <w:p>
-      <w:pPr>
-        <w:pStyle w:val="Heading4"/>
-      </w:pPr>
-      <w:r>
-        <w:t>Rendering</w:t>
-      </w:r>
+      <w:r>
+        <w:t xml:space="preserve">The gross </w:t>
+      </w:r>
+      <w:proofErr w:type="spellStart"/>
+      <w:r>
+        <w:t>lods</w:t>
+      </w:r>
+      <w:proofErr w:type="spellEnd"/>
+      <w:r>
+        <w:t xml:space="preserve"> are lit up more than the close ones? Check material light values for land and </w:t>
+      </w:r>
+      <w:proofErr w:type="spellStart"/>
+      <w:r>
+        <w:t>lods</w:t>
+      </w:r>
+      <w:proofErr w:type="spellEnd"/>
     </w:p>
     <w:p>
       <w:pPr>
@@ -621,53 +1267,38 @@
         </w:numPr>
         <w:spacing w:after="0"/>
       </w:pPr>
-      <w:r>
-        <w:t>perhaps I should also set the polygon at</w:t>
-      </w:r>
-      <w:r>
-        <w:t>t</w:t>
-      </w:r>
-      <w:r>
-        <w:t xml:space="preserve">ributes </w:t>
-      </w:r>
-      <w:r>
-        <w:t>and the transparency attributes</w:t>
-      </w:r>
-      <w:r>
-        <w:t xml:space="preserve"> and </w:t>
-      </w:r>
-      <w:r>
-        <w:t>Coloring attributes</w:t>
-      </w:r>
-      <w:r>
-        <w:t xml:space="preserve"> and </w:t>
-      </w:r>
-      <w:r>
-        <w:t>Texture attributes</w:t>
-      </w:r>
-      <w:r>
-        <w:t xml:space="preserve"> in the j3dgeometry calls, just to finish up the world nicely</w:t>
-      </w:r>
-      <w:r>
-        <w:t>, I’ve set the first 2 permanently, it seems ok but may add this section to performance ideas (that is</w:t>
-      </w:r>
-      <w:r>
-        <w:t xml:space="preserve"> it</w:t>
-      </w:r>
-      <w:r>
-        <w:t xml:space="preserve"> best </w:t>
-      </w:r>
-      <w:r>
-        <w:t>performance</w:t>
-      </w:r>
-      <w:r>
-        <w:t xml:space="preserve"> with less set) certainly the removeChild remove mirror code would benefit if the attribute is shared and increases the has</w:t>
-      </w:r>
-      <w:r>
-        <w:t>h</w:t>
-      </w:r>
-      <w:r>
-        <w:t>set load</w:t>
+      <w:proofErr w:type="spellStart"/>
+      <w:r>
+        <w:t>LANDFar</w:t>
+      </w:r>
+      <w:proofErr w:type="spellEnd"/>
+      <w:r>
+        <w:t xml:space="preserve"> should be used by tes3 </w:t>
+      </w:r>
+      <w:proofErr w:type="spellStart"/>
+      <w:r>
+        <w:t>lod</w:t>
+      </w:r>
+      <w:proofErr w:type="spellEnd"/>
+      <w:r>
+        <w:t xml:space="preserve"> system as a </w:t>
+      </w:r>
+      <w:proofErr w:type="spellStart"/>
+      <w:r>
+        <w:t>lod</w:t>
+      </w:r>
+      <w:proofErr w:type="spellEnd"/>
+      <w:r>
+        <w:t xml:space="preserve"> builder with reduce of 4</w:t>
+      </w:r>
+      <w:r>
+        <w:t>, in fact the far system should probably use</w:t>
+      </w:r>
+      <w:r>
+        <w:t xml:space="preserve"> distance vs</w:t>
+      </w:r>
+      <w:r>
+        <w:t xml:space="preserve"> size to determine what’s loaded too perhaps</w:t>
       </w:r>
     </w:p>
     <w:p>
@@ -677,22 +1308,64 @@
           <w:ilvl w:val="0"/>
           <w:numId w:val="1"/>
         </w:numPr>
-        <w:spacing w:after="0"/>
-      </w:pPr>
-      <w:r>
-        <w:t>I should improve nif display etc to take a source folder so it can be run on other computers in needed also the bsa extracted folder combo should</w:t>
-      </w:r>
-      <w:r>
+        <w:spacing w:after="0" w:line="240" w:lineRule="auto"/>
+        <w:rPr>
+          <w:rFonts w:ascii="Calibri" w:eastAsia="Times New Roman" w:hAnsi="Calibri" w:cs="Times New Roman"/>
+          <w:lang w:val="en-US" w:eastAsia="en-NZ"/>
+        </w:rPr>
+      </w:pPr>
+      <w:r>
+        <w:rPr>
+          <w:rFonts w:ascii="Calibri" w:eastAsia="Times New Roman" w:hAnsi="Calibri" w:cs="Times New Roman"/>
+          <w:lang w:val="en-US" w:eastAsia="en-NZ"/>
+        </w:rPr>
+        <w:t xml:space="preserve">Varying </w:t>
+      </w:r>
+      <w:proofErr w:type="spellStart"/>
+      <w:r>
+        <w:rPr>
+          <w:rFonts w:ascii="Calibri" w:eastAsia="Times New Roman" w:hAnsi="Calibri" w:cs="Times New Roman"/>
+          <w:lang w:val="en-US" w:eastAsia="en-NZ"/>
+        </w:rPr>
+        <w:t>lod</w:t>
+      </w:r>
+      <w:proofErr w:type="spellEnd"/>
+      <w:r>
+        <w:rPr>
+          <w:rFonts w:ascii="Calibri" w:eastAsia="Times New Roman" w:hAnsi="Calibri" w:cs="Times New Roman"/>
+          <w:lang w:val="en-US" w:eastAsia="en-NZ"/>
+        </w:rPr>
+        <w:t xml:space="preserve"> fader needs knots/frames system because close  things don’t need check often either, in fact </w:t>
+      </w:r>
+      <w:proofErr w:type="spellStart"/>
+      <w:r>
+        <w:rPr>
+          <w:rFonts w:ascii="Calibri" w:eastAsia="Times New Roman" w:hAnsi="Calibri" w:cs="Times New Roman"/>
+          <w:lang w:val="en-US" w:eastAsia="en-NZ"/>
+        </w:rPr>
+        <w:t>lod</w:t>
+      </w:r>
+      <w:proofErr w:type="spellEnd"/>
+      <w:r>
+        <w:rPr>
+          <w:rFonts w:ascii="Calibri" w:eastAsia="Times New Roman" w:hAnsi="Calibri" w:cs="Times New Roman"/>
+          <w:lang w:val="en-US" w:eastAsia="en-NZ"/>
+        </w:rPr>
+        <w:t xml:space="preserve"> fader is a fixed 5 frames so not easy to correct</w:t>
+      </w:r>
+      <w:r>
+        <w:rPr>
+          <w:rFonts w:ascii="Calibri" w:eastAsia="Times New Roman" w:hAnsi="Calibri" w:cs="Times New Roman"/>
+          <w:lang w:val="en-US" w:eastAsia="en-NZ"/>
+        </w:rPr>
         <w:t xml:space="preserve"> </w:t>
       </w:r>
       <w:r>
-        <w:t>be though</w:t>
-      </w:r>
-      <w:r>
-        <w:t>t</w:t>
-      </w:r>
-      <w:r>
-        <w:t xml:space="preserve"> about</w:t>
+        <w:rPr>
+          <w:rFonts w:ascii="Calibri" w:eastAsia="Times New Roman" w:hAnsi="Calibri" w:cs="Times New Roman"/>
+          <w:lang w:val="en-US" w:eastAsia="en-NZ"/>
+        </w:rPr>
+        <w:t xml:space="preserve"> </w:t>
       </w:r>
     </w:p>
     <w:p>
@@ -702,10 +1375,41 @@
           <w:ilvl w:val="0"/>
           <w:numId w:val="1"/>
         </w:numPr>
-        <w:spacing w:after="0"/>
-      </w:pPr>
-      <w:r>
-        <w:t>I should fork java3d commit my updates and offer hharrision a pull request</w:t>
+        <w:spacing w:after="0" w:line="240" w:lineRule="auto"/>
+        <w:rPr>
+          <w:rFonts w:ascii="Calibri" w:eastAsia="Times New Roman" w:hAnsi="Calibri" w:cs="Times New Roman"/>
+          <w:lang w:val="en-US" w:eastAsia="en-NZ"/>
+        </w:rPr>
+      </w:pPr>
+      <w:proofErr w:type="spellStart"/>
+      <w:r>
+        <w:rPr>
+          <w:rFonts w:ascii="Calibri" w:eastAsia="Times New Roman" w:hAnsi="Calibri" w:cs="Times New Roman"/>
+          <w:lang w:val="en-US" w:eastAsia="en-NZ"/>
+        </w:rPr>
+        <w:t>Fustum</w:t>
+      </w:r>
+      <w:proofErr w:type="spellEnd"/>
+      <w:r>
+        <w:rPr>
+          <w:rFonts w:ascii="Calibri" w:eastAsia="Times New Roman" w:hAnsi="Calibri" w:cs="Times New Roman"/>
+          <w:lang w:val="en-US" w:eastAsia="en-NZ"/>
+        </w:rPr>
+        <w:t xml:space="preserve"> clipped animations al</w:t>
+      </w:r>
+      <w:r>
+        <w:rPr>
+          <w:rFonts w:ascii="Calibri" w:eastAsia="Times New Roman" w:hAnsi="Calibri" w:cs="Times New Roman"/>
+          <w:lang w:val="en-US" w:eastAsia="en-NZ"/>
+        </w:rPr>
+        <w:t>l</w:t>
+      </w:r>
+      <w:r>
+        <w:rPr>
+          <w:rFonts w:ascii="Calibri" w:eastAsia="Times New Roman" w:hAnsi="Calibri" w:cs="Times New Roman"/>
+          <w:lang w:val="en-US" w:eastAsia="en-NZ"/>
+        </w:rPr>
+        <w:t>ows horse to stop whilst on screen.</w:t>
       </w:r>
     </w:p>
     <w:p>
@@ -715,168 +1419,6 @@
           <w:ilvl w:val="0"/>
           <w:numId w:val="1"/>
         </w:numPr>
-        <w:spacing w:after="0"/>
-      </w:pPr>
-      <w:r>
-        <w:t>Load shaders now they can be decompiled to glsl, but they are hard to find, so I need to work out the def</w:t>
-      </w:r>
-      <w:r>
-        <w:t>aults somehow (esm file perhaps for oblivion has heaps of them</w:t>
-      </w:r>
-      <w:r>
-        <w:t>)</w:t>
-      </w:r>
-    </w:p>
-    <w:p>
-      <w:pPr>
-        <w:pStyle w:val="ListParagraph"/>
-        <w:numPr>
-          <w:ilvl w:val="0"/>
-          <w:numId w:val="1"/>
-        </w:numPr>
-        <w:spacing w:after="0"/>
-      </w:pPr>
-      <w:r>
-        <w:t>Shaders are failing on XPS-13 recheck them!</w:t>
-      </w:r>
-    </w:p>
-    <w:p>
-      <w:pPr>
-        <w:pStyle w:val="ListParagraph"/>
-        <w:numPr>
-          <w:ilvl w:val="0"/>
-          <w:numId w:val="1"/>
-        </w:numPr>
-        <w:spacing w:after="0"/>
-      </w:pPr>
-      <w:r>
-        <w:t>Water not overriding colors for skyrim and fallout</w:t>
-      </w:r>
-      <w:r>
-        <w:t>, now fallout water is far t</w:t>
-      </w:r>
-      <w:r>
-        <w:t>o</w:t>
-      </w:r>
-      <w:r>
-        <w:t>o transparent!</w:t>
-      </w:r>
-    </w:p>
-    <w:p>
-      <w:pPr>
-        <w:pStyle w:val="ListParagraph"/>
-        <w:numPr>
-          <w:ilvl w:val="0"/>
-          <w:numId w:val="1"/>
-        </w:numPr>
-        <w:spacing w:after="0"/>
-      </w:pPr>
-      <w:r>
-        <w:t>Could water use the 0th row as the last row for vertex shaking to make perfect match ups? In the water.vert shader</w:t>
-      </w:r>
-      <w:r>
-        <w:t xml:space="preserve"> try to find a deterministic shader</w:t>
-      </w:r>
-      <w:r>
-        <w:t xml:space="preserve"> </w:t>
-      </w:r>
-      <w:r>
-        <w:t>(current one looks deterministic to me but)</w:t>
-      </w:r>
-    </w:p>
-    <w:p>
-      <w:pPr>
-        <w:pStyle w:val="ListParagraph"/>
-        <w:numPr>
-          <w:ilvl w:val="0"/>
-          <w:numId w:val="1"/>
-        </w:numPr>
-        <w:spacing w:after="0"/>
-      </w:pPr>
-      <w:r>
-        <w:t>JInternalFrames for DisplayDialog to allow them to show on a full screen without jumping back or being lost on mac.</w:t>
-      </w:r>
-      <w:r>
-        <w:t xml:space="preserve"> </w:t>
-      </w:r>
-      <w:r>
-        <w:t>The escape button exit should be on screen hud not popup because fullscreen and it don’t play nice</w:t>
-      </w:r>
-    </w:p>
-    <w:p>
-      <w:pPr>
-        <w:pStyle w:val="ListParagraph"/>
-        <w:numPr>
-          <w:ilvl w:val="0"/>
-          <w:numId w:val="1"/>
-        </w:numPr>
-        <w:spacing w:after="0"/>
-      </w:pPr>
-      <w:r>
-        <w:t>When a card gives back 16bit depth buffer (ever?) must reduce front and back clip</w:t>
-      </w:r>
-    </w:p>
-    <w:p>
-      <w:pPr>
-        <w:pStyle w:val="ListParagraph"/>
-        <w:numPr>
-          <w:ilvl w:val="0"/>
-          <w:numId w:val="1"/>
-        </w:numPr>
-        <w:spacing w:after="0"/>
-      </w:pPr>
-      <w:r>
-        <w:t>Distant textures appear to have black back in them again? In particular Fallout, notice yellow lines on road badly minify, and distant windmill by megaton front. Dds viewer does not show, must be appearance prob? But nifskope does show it too a bit</w:t>
-      </w:r>
-      <w:r>
-        <w:t>. Did the addition o</w:t>
-      </w:r>
-      <w:r>
-        <w:t>f rendering attributes help this?</w:t>
-      </w:r>
-    </w:p>
-    <w:p>
-      <w:pPr>
-        <w:pStyle w:val="ListParagraph"/>
-        <w:numPr>
-          <w:ilvl w:val="0"/>
-          <w:numId w:val="1"/>
-        </w:numPr>
-        <w:spacing w:after="0"/>
-      </w:pPr>
-      <w:r>
-        <w:t>The gross lods are lit up more than the close ones? Check material light values for land and lods</w:t>
-      </w:r>
-    </w:p>
-    <w:p>
-      <w:pPr>
-        <w:pStyle w:val="ListParagraph"/>
-        <w:numPr>
-          <w:ilvl w:val="0"/>
-          <w:numId w:val="1"/>
-        </w:numPr>
-        <w:spacing w:after="0"/>
-      </w:pPr>
-      <w:r>
-        <w:t>LANDFar should be used by tes3 lod system as a lod builder with reduce of 4</w:t>
-      </w:r>
-      <w:r>
-        <w:t>, in fact the far system should probably use</w:t>
-      </w:r>
-      <w:r>
-        <w:t xml:space="preserve"> distance vs</w:t>
-      </w:r>
-      <w:r>
-        <w:t xml:space="preserve"> size to determine what’s loaded too perhaps</w:t>
-      </w:r>
-    </w:p>
-    <w:p>
-      <w:pPr>
-        <w:pStyle w:val="ListParagraph"/>
-        <w:numPr>
-          <w:ilvl w:val="0"/>
-          <w:numId w:val="1"/>
-        </w:numPr>
         <w:spacing w:after="0" w:line="240" w:lineRule="auto"/>
         <w:rPr>
           <w:rFonts w:ascii="Calibri" w:eastAsia="Times New Roman" w:hAnsi="Calibri" w:cs="Times New Roman"/>
@@ -889,76 +1431,6 @@
           <w:lang w:val="en-US" w:eastAsia="en-NZ"/>
         </w:rPr>
         <w:lastRenderedPageBreak/>
-        <w:t>Varying lod fader needs knots/frames system because close  things don’t need check often either, in fact lod fader is a fixed 5 frames so not easy to correct</w:t>
-      </w:r>
-      <w:r>
-        <w:rPr>
-          <w:rFonts w:ascii="Calibri" w:eastAsia="Times New Roman" w:hAnsi="Calibri" w:cs="Times New Roman"/>
-          <w:lang w:val="en-US" w:eastAsia="en-NZ"/>
-        </w:rPr>
-        <w:t xml:space="preserve"> </w:t>
-      </w:r>
-      <w:r>
-        <w:rPr>
-          <w:rFonts w:ascii="Calibri" w:eastAsia="Times New Roman" w:hAnsi="Calibri" w:cs="Times New Roman"/>
-          <w:lang w:val="en-US" w:eastAsia="en-NZ"/>
-        </w:rPr>
-        <w:t xml:space="preserve"> </w:t>
-      </w:r>
-    </w:p>
-    <w:p>
-      <w:pPr>
-        <w:pStyle w:val="ListParagraph"/>
-        <w:numPr>
-          <w:ilvl w:val="0"/>
-          <w:numId w:val="1"/>
-        </w:numPr>
-        <w:spacing w:after="0" w:line="240" w:lineRule="auto"/>
-        <w:rPr>
-          <w:rFonts w:ascii="Calibri" w:eastAsia="Times New Roman" w:hAnsi="Calibri" w:cs="Times New Roman"/>
-          <w:lang w:val="en-US" w:eastAsia="en-NZ"/>
-        </w:rPr>
-      </w:pPr>
-      <w:r>
-        <w:rPr>
-          <w:rFonts w:ascii="Calibri" w:eastAsia="Times New Roman" w:hAnsi="Calibri" w:cs="Times New Roman"/>
-          <w:lang w:val="en-US" w:eastAsia="en-NZ"/>
-        </w:rPr>
-        <w:t>Fustum clipped animations al</w:t>
-      </w:r>
-      <w:r>
-        <w:rPr>
-          <w:rFonts w:ascii="Calibri" w:eastAsia="Times New Roman" w:hAnsi="Calibri" w:cs="Times New Roman"/>
-          <w:lang w:val="en-US" w:eastAsia="en-NZ"/>
-        </w:rPr>
-        <w:t>l</w:t>
-      </w:r>
-      <w:r>
-        <w:rPr>
-          <w:rFonts w:ascii="Calibri" w:eastAsia="Times New Roman" w:hAnsi="Calibri" w:cs="Times New Roman"/>
-          <w:lang w:val="en-US" w:eastAsia="en-NZ"/>
-        </w:rPr>
-        <w:t>ows horse to stop whilst on screen.</w:t>
-      </w:r>
-    </w:p>
-    <w:p>
-      <w:pPr>
-        <w:pStyle w:val="ListParagraph"/>
-        <w:numPr>
-          <w:ilvl w:val="0"/>
-          <w:numId w:val="1"/>
-        </w:numPr>
-        <w:spacing w:after="0" w:line="240" w:lineRule="auto"/>
-        <w:rPr>
-          <w:rFonts w:ascii="Calibri" w:eastAsia="Times New Roman" w:hAnsi="Calibri" w:cs="Times New Roman"/>
-          <w:lang w:val="en-US" w:eastAsia="en-NZ"/>
-        </w:rPr>
-      </w:pPr>
-      <w:r>
-        <w:rPr>
-          <w:rFonts w:ascii="Calibri" w:eastAsia="Times New Roman" w:hAnsi="Calibri" w:cs="Times New Roman"/>
-          <w:lang w:val="en-US" w:eastAsia="en-NZ"/>
-        </w:rPr>
         <w:t>TES3 head go missing (e.g. cliff racer) possibly from bounds setting, test out auto bounds and see diff</w:t>
       </w:r>
       <w:r>
@@ -980,14 +1452,39 @@
           <w:rFonts w:ascii="Calibri" w:eastAsia="Times New Roman" w:hAnsi="Calibri" w:cs="Times New Roman"/>
           <w:lang w:val="en-US" w:eastAsia="en-NZ"/>
         </w:rPr>
-        <w:t xml:space="preserve"> system moreso</w:t>
-      </w:r>
-      <w:r>
-        <w:rPr>
-          <w:rFonts w:ascii="Calibri" w:eastAsia="Times New Roman" w:hAnsi="Calibri" w:cs="Times New Roman"/>
-          <w:lang w:val="en-US" w:eastAsia="en-NZ"/>
-        </w:rPr>
-        <w:t xml:space="preserve"> – autobounds set bounds needs to be in performance section</w:t>
+        <w:t xml:space="preserve"> system </w:t>
+      </w:r>
+      <w:proofErr w:type="spellStart"/>
+      <w:r>
+        <w:rPr>
+          <w:rFonts w:ascii="Calibri" w:eastAsia="Times New Roman" w:hAnsi="Calibri" w:cs="Times New Roman"/>
+          <w:lang w:val="en-US" w:eastAsia="en-NZ"/>
+        </w:rPr>
+        <w:t>moreso</w:t>
+      </w:r>
+      <w:proofErr w:type="spellEnd"/>
+      <w:r>
+        <w:rPr>
+          <w:rFonts w:ascii="Calibri" w:eastAsia="Times New Roman" w:hAnsi="Calibri" w:cs="Times New Roman"/>
+          <w:lang w:val="en-US" w:eastAsia="en-NZ"/>
+        </w:rPr>
+        <w:t xml:space="preserve"> – </w:t>
+      </w:r>
+      <w:proofErr w:type="spellStart"/>
+      <w:r>
+        <w:rPr>
+          <w:rFonts w:ascii="Calibri" w:eastAsia="Times New Roman" w:hAnsi="Calibri" w:cs="Times New Roman"/>
+          <w:lang w:val="en-US" w:eastAsia="en-NZ"/>
+        </w:rPr>
+        <w:t>autobounds</w:t>
+      </w:r>
+      <w:proofErr w:type="spellEnd"/>
+      <w:r>
+        <w:rPr>
+          <w:rFonts w:ascii="Calibri" w:eastAsia="Times New Roman" w:hAnsi="Calibri" w:cs="Times New Roman"/>
+          <w:lang w:val="en-US" w:eastAsia="en-NZ"/>
+        </w:rPr>
+        <w:t xml:space="preserve"> set bounds needs to be in performance section</w:t>
       </w:r>
     </w:p>
     <w:p>
@@ -1090,13 +1587,29 @@
         </w:rPr>
       </w:pPr>
       <w:r>
-        <w:t xml:space="preserve">I need to make  ALL behaviors passive and </w:t>
+        <w:t xml:space="preserve">I need to make  ALL </w:t>
+      </w:r>
+      <w:proofErr w:type="spellStart"/>
+      <w:r>
+        <w:t>behaviors</w:t>
+      </w:r>
+      <w:proofErr w:type="spellEnd"/>
+      <w:r>
+        <w:t xml:space="preserve"> passive and </w:t>
       </w:r>
       <w:r>
         <w:t>then</w:t>
       </w:r>
       <w:r>
-        <w:t xml:space="preserve"> for the one time that the physics system need a non passive behaviour I should create a special active behaviour just for it!</w:t>
+        <w:t xml:space="preserve"> for the one time that the physics system need a </w:t>
+      </w:r>
+      <w:proofErr w:type="spellStart"/>
+      <w:r>
+        <w:t>non passive</w:t>
+      </w:r>
+      <w:proofErr w:type="spellEnd"/>
+      <w:r>
+        <w:t xml:space="preserve"> behaviour I should create a special active behaviour just for it!</w:t>
       </w:r>
     </w:p>
     <w:p>
@@ -1154,7 +1667,15 @@
         <w:t>–Dj3d.</w:t>
       </w:r>
       <w:r>
-        <w:t>antialiasing=”implicit” go for the mac os?</w:t>
+        <w:t xml:space="preserve">antialiasing=”implicit” go for the mac </w:t>
+      </w:r>
+      <w:proofErr w:type="spellStart"/>
+      <w:r>
+        <w:t>os</w:t>
+      </w:r>
+      <w:proofErr w:type="spellEnd"/>
+      <w:r>
+        <w:t>?</w:t>
       </w:r>
     </w:p>
     <w:p>
@@ -1171,7 +1692,15 @@
         </w:rPr>
       </w:pPr>
       <w:r>
-        <w:t xml:space="preserve">Megaton world x,y,z for the land cells is off, I see the edge of the </w:t>
+        <w:t xml:space="preserve">Megaton world </w:t>
+      </w:r>
+      <w:proofErr w:type="spellStart"/>
+      <w:r>
+        <w:t>x,y,z</w:t>
+      </w:r>
+      <w:proofErr w:type="spellEnd"/>
+      <w:r>
+        <w:t xml:space="preserve"> for the land cells is off, I see the edge of the </w:t>
       </w:r>
       <w:r>
         <w:t>crater</w:t>
@@ -1191,6 +1720,31 @@
     </w:p>
     <w:p>
       <w:pPr>
+        <w:pStyle w:val="ListParagraph"/>
+        <w:numPr>
+          <w:ilvl w:val="0"/>
+          <w:numId w:val="1"/>
+        </w:numPr>
+        <w:spacing w:after="0" w:line="240" w:lineRule="auto"/>
+        <w:rPr>
+          <w:rFonts w:ascii="Calibri" w:eastAsia="Times New Roman" w:hAnsi="Calibri" w:cs="Times New Roman"/>
+          <w:lang w:val="en-US" w:eastAsia="en-NZ"/>
+        </w:rPr>
+      </w:pPr>
+      <w:r>
+        <w:t xml:space="preserve">Must recheck all apps have </w:t>
+      </w:r>
+      <w:proofErr w:type="spellStart"/>
+      <w:r>
+        <w:t>ra</w:t>
+      </w:r>
+      <w:proofErr w:type="spellEnd"/>
+      <w:r>
+        <w:t>, especially in tools3d</w:t>
+      </w:r>
+    </w:p>
+    <w:p>
+      <w:pPr>
         <w:spacing w:after="0" w:line="240" w:lineRule="auto"/>
         <w:rPr>
           <w:rFonts w:ascii="Calibri" w:eastAsia="Times New Roman" w:hAnsi="Calibri" w:cs="Times New Roman"/>
@@ -1232,7 +1786,15 @@
           <w:rFonts w:ascii="Calibri" w:eastAsia="Times New Roman" w:hAnsi="Calibri" w:cs="Times New Roman"/>
           <w:lang w:val="en-US" w:eastAsia="en-NZ"/>
         </w:rPr>
-        <w:t>Blended skeletons are W</w:t>
+        <w:t xml:space="preserve">Blended skeletons are </w:t>
+      </w:r>
+      <w:proofErr w:type="spellStart"/>
+      <w:r>
+        <w:rPr>
+          <w:rFonts w:ascii="Calibri" w:eastAsia="Times New Roman" w:hAnsi="Calibri" w:cs="Times New Roman"/>
+          <w:lang w:val="en-US" w:eastAsia="en-NZ"/>
+        </w:rPr>
+        <w:t>W</w:t>
       </w:r>
       <w:r>
         <w:rPr>
@@ -1246,7 +1808,15 @@
           <w:rFonts w:ascii="Calibri" w:eastAsia="Times New Roman" w:hAnsi="Calibri" w:cs="Times New Roman"/>
           <w:lang w:val="en-US" w:eastAsia="en-NZ"/>
         </w:rPr>
-        <w:t>aay broken, see alpha=1f; in the code</w:t>
+        <w:t>aay</w:t>
+      </w:r>
+      <w:proofErr w:type="spellEnd"/>
+      <w:r>
+        <w:rPr>
+          <w:rFonts w:ascii="Calibri" w:eastAsia="Times New Roman" w:hAnsi="Calibri" w:cs="Times New Roman"/>
+          <w:lang w:val="en-US" w:eastAsia="en-NZ"/>
+        </w:rPr>
+        <w:t xml:space="preserve"> broken, see alpha=1f; in the code</w:t>
       </w:r>
     </w:p>
     <w:p>
@@ -1267,7 +1837,23 @@
           <w:rFonts w:ascii="Calibri" w:eastAsia="Times New Roman" w:hAnsi="Calibri" w:cs="Times New Roman"/>
           <w:lang w:val="en-US" w:eastAsia="en-NZ"/>
         </w:rPr>
-        <w:t>The varyinglod behavior might not be a good idea for the character behavior, find the distance might be a waste over simply updating the bones an</w:t>
+        <w:t xml:space="preserve">The </w:t>
+      </w:r>
+      <w:proofErr w:type="spellStart"/>
+      <w:r>
+        <w:rPr>
+          <w:rFonts w:ascii="Calibri" w:eastAsia="Times New Roman" w:hAnsi="Calibri" w:cs="Times New Roman"/>
+          <w:lang w:val="en-US" w:eastAsia="en-NZ"/>
+        </w:rPr>
+        <w:t>varyinglod</w:t>
+      </w:r>
+      <w:proofErr w:type="spellEnd"/>
+      <w:r>
+        <w:rPr>
+          <w:rFonts w:ascii="Calibri" w:eastAsia="Times New Roman" w:hAnsi="Calibri" w:cs="Times New Roman"/>
+          <w:lang w:val="en-US" w:eastAsia="en-NZ"/>
+        </w:rPr>
+        <w:t xml:space="preserve"> behavior might not be a good idea for the character behavior, find the distance might be a waste over simply updating the bones an</w:t>
       </w:r>
       <w:r>
         <w:rPr>
@@ -1323,7 +1909,23 @@
           <w:rFonts w:ascii="Calibri" w:eastAsia="Times New Roman" w:hAnsi="Calibri" w:cs="Times New Roman"/>
           <w:lang w:val="en-US" w:eastAsia="en-NZ"/>
         </w:rPr>
-        <w:t xml:space="preserve"> lod behavior needs to really have another version call points of interest varying, as the fade stuff was high speed ch</w:t>
+        <w:t xml:space="preserve"> </w:t>
+      </w:r>
+      <w:proofErr w:type="spellStart"/>
+      <w:r>
+        <w:rPr>
+          <w:rFonts w:ascii="Calibri" w:eastAsia="Times New Roman" w:hAnsi="Calibri" w:cs="Times New Roman"/>
+          <w:lang w:val="en-US" w:eastAsia="en-NZ"/>
+        </w:rPr>
+        <w:t>lod</w:t>
+      </w:r>
+      <w:proofErr w:type="spellEnd"/>
+      <w:r>
+        <w:rPr>
+          <w:rFonts w:ascii="Calibri" w:eastAsia="Times New Roman" w:hAnsi="Calibri" w:cs="Times New Roman"/>
+          <w:lang w:val="en-US" w:eastAsia="en-NZ"/>
+        </w:rPr>
+        <w:t xml:space="preserve"> behavior needs to really have another version call points of interest varying, as the fade stuff was high speed ch</w:t>
       </w:r>
       <w:r>
         <w:rPr>
@@ -1358,7 +1960,15 @@
           <w:rFonts w:ascii="Calibri" w:eastAsia="Times New Roman" w:hAnsi="Calibri" w:cs="Times New Roman"/>
           <w:lang w:val="en-US" w:eastAsia="en-NZ"/>
         </w:rPr>
-        <w:t>Tes3: my animations appear to be missing the base level rotation, knock out’s</w:t>
+        <w:t xml:space="preserve">Tes3: my animations appear to be missing the base level rotation, knock </w:t>
+      </w:r>
+      <w:proofErr w:type="gramStart"/>
+      <w:r>
+        <w:rPr>
+          <w:rFonts w:ascii="Calibri" w:eastAsia="Times New Roman" w:hAnsi="Calibri" w:cs="Times New Roman"/>
+          <w:lang w:val="en-US" w:eastAsia="en-NZ"/>
+        </w:rPr>
+        <w:t>out’s</w:t>
       </w:r>
       <w:r>
         <w:rPr>
@@ -1386,7 +1996,15 @@
           <w:rFonts w:ascii="Calibri" w:eastAsia="Times New Roman" w:hAnsi="Calibri" w:cs="Times New Roman"/>
           <w:lang w:val="en-US" w:eastAsia="en-NZ"/>
         </w:rPr>
-        <w:t xml:space="preserve"> don’t get people onto the ground properly</w:t>
+        <w:t xml:space="preserve"> don’t</w:t>
+      </w:r>
+      <w:proofErr w:type="gramEnd"/>
+      <w:r>
+        <w:rPr>
+          <w:rFonts w:ascii="Calibri" w:eastAsia="Times New Roman" w:hAnsi="Calibri" w:cs="Times New Roman"/>
+          <w:lang w:val="en-US" w:eastAsia="en-NZ"/>
+        </w:rPr>
+        <w:t xml:space="preserve"> get people onto the ground properly</w:t>
       </w:r>
       <w:r>
         <w:rPr>
@@ -1420,7 +2038,15 @@
         <w:spacing w:after="0"/>
       </w:pPr>
       <w:r>
-        <w:t>TES3: BSparticle system not working</w:t>
+        <w:t xml:space="preserve">TES3: </w:t>
+      </w:r>
+      <w:proofErr w:type="spellStart"/>
+      <w:r>
+        <w:t>BSparticle</w:t>
+      </w:r>
+      <w:proofErr w:type="spellEnd"/>
+      <w:r>
+        <w:t xml:space="preserve"> system not working</w:t>
       </w:r>
     </w:p>
     <w:p>
@@ -1433,7 +2059,15 @@
         <w:spacing w:after="0"/>
       </w:pPr>
       <w:r>
-        <w:t>TES5: animation  accum bugs</w:t>
+        <w:t xml:space="preserve">TES5: animation  </w:t>
+      </w:r>
+      <w:proofErr w:type="spellStart"/>
+      <w:r>
+        <w:t>accum</w:t>
+      </w:r>
+      <w:proofErr w:type="spellEnd"/>
+      <w:r>
+        <w:t xml:space="preserve"> bugs</w:t>
       </w:r>
       <w:r>
         <w:t xml:space="preserve"> appear to have gone with recent spline and xyz rotation fix ups along with disabled blending</w:t>
@@ -1461,13 +2095,26 @@
         <w:t>S</w:t>
       </w:r>
       <w:r>
-        <w:t>kyrim horse back</w:t>
-      </w:r>
-      <w:r>
-        <w:t xml:space="preserve">legs </w:t>
-      </w:r>
-      <w:r>
-        <w:t xml:space="preserve">kickout appear to be </w:t>
+        <w:t xml:space="preserve">kyrim horse </w:t>
+      </w:r>
+      <w:proofErr w:type="spellStart"/>
+      <w:r>
+        <w:t>back</w:t>
+      </w:r>
+      <w:r>
+        <w:t>legs</w:t>
+      </w:r>
+      <w:proofErr w:type="spellEnd"/>
+      <w:r>
+        <w:t xml:space="preserve"> </w:t>
+      </w:r>
+      <w:proofErr w:type="spellStart"/>
+      <w:r>
+        <w:t>kickout</w:t>
+      </w:r>
+      <w:proofErr w:type="spellEnd"/>
+      <w:r>
+        <w:t xml:space="preserve"> appear to be </w:t>
       </w:r>
       <w:r>
         <w:t>gone (</w:t>
@@ -1479,7 +2126,15 @@
         <w:t>its</w:t>
       </w:r>
       <w:r>
-        <w:t xml:space="preserve"> bone is at 0,0,0 and a skin is</w:t>
+        <w:t xml:space="preserve"> bone is at 0</w:t>
+      </w:r>
+      <w:proofErr w:type="gramStart"/>
+      <w:r>
+        <w:t>,0,0</w:t>
+      </w:r>
+      <w:proofErr w:type="gramEnd"/>
+      <w:r>
+        <w:t xml:space="preserve"> and a skin is</w:t>
       </w:r>
       <w:r>
         <w:t xml:space="preserve"> attached</w:t>
@@ -1510,7 +2165,15 @@
         <w:t>animations</w:t>
       </w:r>
       <w:r>
-        <w:t xml:space="preserve"> (I think its in fallout too)</w:t>
+        <w:t xml:space="preserve"> (I think </w:t>
+      </w:r>
+      <w:proofErr w:type="spellStart"/>
+      <w:r>
+        <w:t>its</w:t>
+      </w:r>
+      <w:proofErr w:type="spellEnd"/>
+      <w:r>
+        <w:t xml:space="preserve"> in fallout too)</w:t>
       </w:r>
     </w:p>
     <w:p>
@@ -1529,8 +2192,13 @@
         <w:t>ground, I</w:t>
       </w:r>
       <w:r>
-        <w:t xml:space="preserve"> still get a flick from attached geomorphs</w:t>
-      </w:r>
+        <w:t xml:space="preserve"> still get a flick from attached </w:t>
+      </w:r>
+      <w:proofErr w:type="spellStart"/>
+      <w:r>
+        <w:t>geomorphs</w:t>
+      </w:r>
+      <w:proofErr w:type="spellEnd"/>
       <w:r>
         <w:t xml:space="preserve">, recent buggering about hasn’t help, but now only a few goblins get this, possibly </w:t>
       </w:r>
@@ -1576,7 +2244,15 @@
         <w:spacing w:after="0"/>
       </w:pPr>
       <w:r>
-        <w:t>TES3 geomorph control from links should be easy to sort out??</w:t>
+        <w:t xml:space="preserve">TES3 </w:t>
+      </w:r>
+      <w:proofErr w:type="spellStart"/>
+      <w:r>
+        <w:t>geomorph</w:t>
+      </w:r>
+      <w:proofErr w:type="spellEnd"/>
+      <w:r>
+        <w:t xml:space="preserve"> control from links should be easy to sort out??</w:t>
       </w:r>
     </w:p>
     <w:p>
@@ -1589,7 +2265,15 @@
         <w:spacing w:after="0"/>
       </w:pPr>
       <w:r>
-        <w:t>Tes3 fallout and skyrim has</w:t>
+        <w:t xml:space="preserve">Tes3 fallout and </w:t>
+      </w:r>
+      <w:proofErr w:type="spellStart"/>
+      <w:r>
+        <w:t>skyrim</w:t>
+      </w:r>
+      <w:proofErr w:type="spellEnd"/>
+      <w:r>
+        <w:t xml:space="preserve"> has</w:t>
       </w:r>
       <w:r>
         <w:t xml:space="preserve"> a bit of</w:t>
@@ -1611,19 +2295,51 @@
         <w:spacing w:after="0"/>
       </w:pPr>
       <w:r>
-        <w:t xml:space="preserve">J3dNiControllerSequence has a single geommorph selector that’s rubbish but all </w:t>
+        <w:t xml:space="preserve">J3dNiControllerSequence has a single </w:t>
+      </w:r>
+      <w:proofErr w:type="spellStart"/>
+      <w:r>
+        <w:t>geommorph</w:t>
+      </w:r>
+      <w:proofErr w:type="spellEnd"/>
+      <w:r>
+        <w:t xml:space="preserve"> selector that’s rubbish but all </w:t>
       </w:r>
       <w:r>
         <w:t xml:space="preserve">of </w:t>
       </w:r>
       <w:r>
-        <w:t>the oblivion kf file</w:t>
+        <w:t xml:space="preserve">the oblivion </w:t>
+      </w:r>
+      <w:proofErr w:type="spellStart"/>
+      <w:r>
+        <w:t>kf</w:t>
+      </w:r>
+      <w:proofErr w:type="spellEnd"/>
+      <w:r>
+        <w:t xml:space="preserve"> file</w:t>
       </w:r>
       <w:r>
         <w:t>s</w:t>
       </w:r>
       <w:r>
-        <w:t xml:space="preserve"> seem to point at all geommorphers for a single tribasedgeom but I want to pick and run only one of them. I would have thought dog attack </w:t>
+        <w:t xml:space="preserve"> seem to point at all </w:t>
+      </w:r>
+      <w:proofErr w:type="spellStart"/>
+      <w:r>
+        <w:t>geommorphers</w:t>
+      </w:r>
+      <w:proofErr w:type="spellEnd"/>
+      <w:r>
+        <w:t xml:space="preserve"> for a single </w:t>
+      </w:r>
+      <w:proofErr w:type="spellStart"/>
+      <w:r>
+        <w:t>tribasedgeom</w:t>
+      </w:r>
+      <w:proofErr w:type="spellEnd"/>
+      <w:r>
+        <w:t xml:space="preserve"> but I want to pick and run only one of them. I would have thought dog attack </w:t>
       </w:r>
       <w:r>
         <w:t>w</w:t>
@@ -1635,7 +2351,15 @@
         <w:t>e</w:t>
       </w:r>
       <w:r>
-        <w:t>lect the mouth open geommmorpher but I can’</w:t>
+        <w:t xml:space="preserve">lect the mouth open </w:t>
+      </w:r>
+      <w:proofErr w:type="spellStart"/>
+      <w:r>
+        <w:t>geommmorpher</w:t>
+      </w:r>
+      <w:proofErr w:type="spellEnd"/>
+      <w:r>
+        <w:t xml:space="preserve"> but I can’</w:t>
       </w:r>
       <w:r>
         <w:t>t see it</w:t>
@@ -1644,7 +2368,15 @@
         <w:t>.</w:t>
       </w:r>
       <w:r>
-        <w:t xml:space="preserve"> Maybe it’s in an animation setting in the esm files?</w:t>
+        <w:t xml:space="preserve"> Maybe it’s in an animation setting in the </w:t>
+      </w:r>
+      <w:proofErr w:type="spellStart"/>
+      <w:r>
+        <w:t>esm</w:t>
+      </w:r>
+      <w:proofErr w:type="spellEnd"/>
+      <w:r>
+        <w:t xml:space="preserve"> files?</w:t>
       </w:r>
     </w:p>
     <w:p>
@@ -1657,8 +2389,45 @@
         <w:spacing w:after="0"/>
       </w:pPr>
       <w:r>
+        <w:t xml:space="preserve">There are </w:t>
+      </w:r>
+      <w:proofErr w:type="spellStart"/>
+      <w:r>
+        <w:t>shakey</w:t>
+      </w:r>
+      <w:proofErr w:type="spellEnd"/>
+      <w:r>
+        <w:t xml:space="preserve"> texture update see </w:t>
+      </w:r>
+      <w:proofErr w:type="spellStart"/>
+      <w:r>
+        <w:t>evtechpod</w:t>
+      </w:r>
+      <w:proofErr w:type="spellEnd"/>
+      <w:r>
+        <w:t xml:space="preserve"> in enclave dungeon for fallout, not sure why.</w:t>
+      </w:r>
+    </w:p>
+    <w:p>
+      <w:pPr>
+        <w:pStyle w:val="ListParagraph"/>
+        <w:numPr>
+          <w:ilvl w:val="0"/>
+          <w:numId w:val="1"/>
+        </w:numPr>
+        <w:spacing w:after="0"/>
+      </w:pPr>
+      <w:r>
         <w:lastRenderedPageBreak/>
-        <w:t>There are shakey texture update see evtechpod in enclave dungeon for fallout, not sure why.</w:t>
+        <w:t xml:space="preserve">I notice in </w:t>
+      </w:r>
+      <w:proofErr w:type="spellStart"/>
+      <w:r>
+        <w:t>ravenrock</w:t>
+      </w:r>
+      <w:proofErr w:type="spellEnd"/>
+      <w:r>
+        <w:t xml:space="preserve"> that doors that default to open are showing as closed, but when you click them they do a double animation</w:t>
       </w:r>
     </w:p>
     <w:p>
@@ -1671,7 +2440,23 @@
         <w:spacing w:after="0"/>
       </w:pPr>
       <w:r>
-        <w:t>I notice in ravenrock that doors that default to open are showing as closed, but when you click them they do a double animation</w:t>
+        <w:t xml:space="preserve">If you click an opening door, it loses </w:t>
+      </w:r>
+      <w:proofErr w:type="spellStart"/>
+      <w:r>
+        <w:t>it’s</w:t>
+      </w:r>
+      <w:proofErr w:type="spellEnd"/>
+      <w:r>
+        <w:t xml:space="preserve"> mind</w:t>
+      </w:r>
+    </w:p>
+    <w:p>
+      <w:pPr>
+        <w:pStyle w:val="Heading4"/>
+      </w:pPr>
+      <w:r>
+        <w:t>Performance</w:t>
       </w:r>
     </w:p>
     <w:p>
@@ -1684,15 +2469,15 @@
         <w:spacing w:after="0"/>
       </w:pPr>
       <w:r>
-        <w:t>If you click an opening door, it loses it’s mind</w:t>
-      </w:r>
-    </w:p>
-    <w:p>
-      <w:pPr>
-        <w:pStyle w:val="Heading4"/>
-      </w:pPr>
-      <w:r>
-        <w:t>Performance</w:t>
+        <w:t xml:space="preserve">I should use Stack </w:t>
+      </w:r>
+      <w:proofErr w:type="spellStart"/>
+      <w:r>
+        <w:t>alloc</w:t>
+      </w:r>
+      <w:proofErr w:type="spellEnd"/>
+      <w:r>
+        <w:t xml:space="preserve"> in any performant areas?? How would I know there is an object burn issue? How would I test speed improvement?</w:t>
       </w:r>
     </w:p>
     <w:p>
@@ -1705,7 +2490,15 @@
         <w:spacing w:after="0"/>
       </w:pPr>
       <w:r>
-        <w:t>I should use Stack alloc in any performant areas?? How would I know there is an object burn issue? How would I test speed improvement?</w:t>
+        <w:t xml:space="preserve">I have a bunch of setting on command line, and in LAND and </w:t>
+      </w:r>
+      <w:proofErr w:type="spellStart"/>
+      <w:r>
+        <w:t>GeometryTriShapes</w:t>
+      </w:r>
+      <w:proofErr w:type="spellEnd"/>
+      <w:r>
+        <w:t xml:space="preserve"> statics that need playing with and understanding</w:t>
       </w:r>
     </w:p>
     <w:p>
@@ -1717,21 +2510,25 @@
         </w:numPr>
         <w:spacing w:after="0"/>
       </w:pPr>
-      <w:r>
-        <w:t>I have a bunch of setting on command line, and in LAND and GeometryTriShapes statics that need playing with and understanding</w:t>
-      </w:r>
-    </w:p>
-    <w:p>
-      <w:pPr>
-        <w:pStyle w:val="ListParagraph"/>
-        <w:numPr>
-          <w:ilvl w:val="0"/>
-          <w:numId w:val="1"/>
-        </w:numPr>
-        <w:spacing w:after="0"/>
-      </w:pPr>
-      <w:r>
-        <w:t>ByteBuffer allow a setting of endian ness and then they have a bunch of data getters, I wonder if nif file loading might be faster with mapp</w:t>
+      <w:proofErr w:type="spellStart"/>
+      <w:r>
+        <w:t>ByteBuffer</w:t>
+      </w:r>
+      <w:proofErr w:type="spellEnd"/>
+      <w:r>
+        <w:t xml:space="preserve"> allow a setting of endian ness and then they have a bunch of data getters, I wonder if </w:t>
+      </w:r>
+      <w:proofErr w:type="spellStart"/>
+      <w:r>
+        <w:t>nif</w:t>
+      </w:r>
+      <w:proofErr w:type="spellEnd"/>
+      <w:r>
+        <w:t xml:space="preserve"> file loading might be faster with </w:t>
+      </w:r>
+      <w:proofErr w:type="spellStart"/>
+      <w:r>
+        <w:t>mapp</w:t>
       </w:r>
       <w:r>
         <w:t>ed</w:t>
@@ -1739,6 +2536,7 @@
       <w:r>
         <w:t>bytebuffers</w:t>
       </w:r>
+      <w:proofErr w:type="spellEnd"/>
       <w:r>
         <w:t xml:space="preserve"> too</w:t>
       </w:r>
@@ -1847,7 +2645,23 @@
         <w:spacing w:after="0"/>
       </w:pPr>
       <w:r>
-        <w:t>Need to remove all prefs usage for PropertyLoader, like Dune</w:t>
+        <w:t xml:space="preserve">Need to remove all </w:t>
+      </w:r>
+      <w:proofErr w:type="spellStart"/>
+      <w:r>
+        <w:t>prefs</w:t>
+      </w:r>
+      <w:proofErr w:type="spellEnd"/>
+      <w:r>
+        <w:t xml:space="preserve"> usage for </w:t>
+      </w:r>
+      <w:proofErr w:type="spellStart"/>
+      <w:r>
+        <w:t>PropertyLoader</w:t>
+      </w:r>
+      <w:proofErr w:type="spellEnd"/>
+      <w:r>
+        <w:t>, like Dune</w:t>
       </w:r>
       <w:r>
         <w:t xml:space="preserve"> </w:t>
@@ -1863,7 +2677,15 @@
         <w:spacing w:after="0"/>
       </w:pPr>
       <w:r>
-        <w:t>The config loader, properties loader and prefs loader system should be bought together into a mega loader, with order of load, and command line loader</w:t>
+        <w:t xml:space="preserve">The config loader, properties loader and </w:t>
+      </w:r>
+      <w:proofErr w:type="spellStart"/>
+      <w:r>
+        <w:t>prefs</w:t>
+      </w:r>
+      <w:proofErr w:type="spellEnd"/>
+      <w:r>
+        <w:t xml:space="preserve"> loader system should be bought together into a mega loader, with order of load, and command line loader</w:t>
       </w:r>
       <w:r>
         <w:t xml:space="preserve"> </w:t>
@@ -1912,16 +2734,23 @@
         <w:spacing w:after="0"/>
       </w:pPr>
       <w:r>
-        <w:t>Sounds in fallout produce errors, J3dSOUN and nifcharacter</w:t>
-      </w:r>
+        <w:t xml:space="preserve">Sounds in fallout produce errors, J3dSOUN and </w:t>
+      </w:r>
+      <w:proofErr w:type="spellStart"/>
+      <w:r>
+        <w:t>nifcharacter</w:t>
+      </w:r>
+      <w:proofErr w:type="spellEnd"/>
     </w:p>
     <w:p>
       <w:pPr>
         <w:pStyle w:val="Heading4"/>
       </w:pPr>
+      <w:proofErr w:type="spellStart"/>
       <w:r>
         <w:t>Input/Output</w:t>
       </w:r>
+      <w:proofErr w:type="spellEnd"/>
     </w:p>
     <w:p>
       <w:pPr>
@@ -1933,8 +2762,13 @@
         <w:spacing w:after="0"/>
       </w:pPr>
       <w:r>
-        <w:t>I should change ftp across to org.apache.commons.net.ftp.FTPClient</w:t>
-      </w:r>
+        <w:t xml:space="preserve">I should change ftp across to </w:t>
+      </w:r>
+      <w:proofErr w:type="spellStart"/>
+      <w:r>
+        <w:t>org.apache.commons.net.ftp.FTPClient</w:t>
+      </w:r>
+      <w:proofErr w:type="spellEnd"/>
     </w:p>
     <w:p>
       <w:pPr>
@@ -1971,11 +2805,32 @@
         </w:numPr>
         <w:spacing w:after="0"/>
       </w:pPr>
-      <w:r>
-        <w:t>ftp = new FTPClient(FTP_HOST_NAME);</w:t>
-      </w:r>
-      <w:r>
-        <w:t xml:space="preserve"> definitely locks up! I can still make ftped files overlarge by pressing cancel somehow. dud file downloads cause havoc all round, must try more cancel resume to see if it can be sorted out</w:t>
+      <w:proofErr w:type="gramStart"/>
+      <w:r>
+        <w:t>ftp</w:t>
+      </w:r>
+      <w:proofErr w:type="gramEnd"/>
+      <w:r>
+        <w:t xml:space="preserve"> = new </w:t>
+      </w:r>
+      <w:proofErr w:type="spellStart"/>
+      <w:r>
+        <w:t>FTPClient</w:t>
+      </w:r>
+      <w:proofErr w:type="spellEnd"/>
+      <w:r>
+        <w:t>(FTP_HOST_NAME);</w:t>
+      </w:r>
+      <w:r>
+        <w:t xml:space="preserve"> definitely locks up! I can still make </w:t>
+      </w:r>
+      <w:proofErr w:type="spellStart"/>
+      <w:r>
+        <w:t>ftped</w:t>
+      </w:r>
+      <w:proofErr w:type="spellEnd"/>
+      <w:r>
+        <w:t xml:space="preserve"> files overlarge by pressing cancel somehow. dud file downloads cause havoc all round, must try more cancel resume to see if it can be sorted out</w:t>
       </w:r>
     </w:p>
     <w:p>
@@ -1993,7 +2848,6 @@
         <w:pStyle w:val="Heading1"/>
       </w:pPr>
       <w:r>
-        <w:lastRenderedPageBreak/>
         <w:t>Other Notes</w:t>
       </w:r>
     </w:p>
@@ -2046,6 +2900,7 @@
           <w:sz w:val="24"/>
           <w:szCs w:val="24"/>
         </w:rPr>
+        <w:lastRenderedPageBreak/>
         <w:t xml:space="preserve">  </w:t>
       </w:r>
       <w:r>
@@ -2127,7 +2982,27 @@
           <w:sz w:val="24"/>
           <w:szCs w:val="24"/>
         </w:rPr>
-        <w:t>(ArrayList-BalancedArrayList)</w:t>
+        <w:t>(</w:t>
+      </w:r>
+      <w:proofErr w:type="spellStart"/>
+      <w:r>
+        <w:rPr>
+          <w:rFonts w:ascii="Courier New" w:hAnsi="Courier New" w:cs="Courier New"/>
+          <w:color w:val="3F5FBF"/>
+          <w:sz w:val="24"/>
+          <w:szCs w:val="24"/>
+        </w:rPr>
+        <w:t>ArrayList-BalancedArrayList</w:t>
+      </w:r>
+      <w:proofErr w:type="spellEnd"/>
+      <w:r>
+        <w:rPr>
+          <w:rFonts w:ascii="Courier New" w:hAnsi="Courier New" w:cs="Courier New"/>
+          <w:color w:val="3F5FBF"/>
+          <w:sz w:val="24"/>
+          <w:szCs w:val="24"/>
+        </w:rPr>
+        <w:t>)</w:t>
       </w:r>
       <w:r>
         <w:rPr>
@@ -2225,8 +3100,39 @@
           <w:sz w:val="24"/>
           <w:szCs w:val="24"/>
         </w:rPr>
-        <w:t xml:space="preserve">  Investigate RenderBin.nodeComponentList and other arraylists</w:t>
-      </w:r>
+        <w:t xml:space="preserve">  Investigate </w:t>
+      </w:r>
+      <w:proofErr w:type="spellStart"/>
+      <w:r>
+        <w:rPr>
+          <w:rFonts w:ascii="Courier New" w:hAnsi="Courier New" w:cs="Courier New"/>
+          <w:color w:val="3F5FBF"/>
+          <w:sz w:val="24"/>
+          <w:szCs w:val="24"/>
+        </w:rPr>
+        <w:t>RenderBin.nodeComponentList</w:t>
+      </w:r>
+      <w:proofErr w:type="spellEnd"/>
+      <w:r>
+        <w:rPr>
+          <w:rFonts w:ascii="Courier New" w:hAnsi="Courier New" w:cs="Courier New"/>
+          <w:color w:val="3F5FBF"/>
+          <w:sz w:val="24"/>
+          <w:szCs w:val="24"/>
+        </w:rPr>
+        <w:t xml:space="preserve"> and other </w:t>
+      </w:r>
+      <w:proofErr w:type="spellStart"/>
+      <w:r>
+        <w:rPr>
+          <w:rFonts w:ascii="Courier New" w:hAnsi="Courier New" w:cs="Courier New"/>
+          <w:color w:val="3F5FBF"/>
+          <w:sz w:val="24"/>
+          <w:szCs w:val="24"/>
+        </w:rPr>
+        <w:t>arraylists</w:t>
+      </w:r>
+      <w:proofErr w:type="spellEnd"/>
     </w:p>
     <w:p>
       <w:pPr>
@@ -2287,8 +3193,39 @@
           <w:sz w:val="24"/>
           <w:szCs w:val="24"/>
         </w:rPr>
-        <w:t xml:space="preserve"> bsas with compression for morrowind</w:t>
-      </w:r>
+        <w:t xml:space="preserve"> </w:t>
+      </w:r>
+      <w:proofErr w:type="spellStart"/>
+      <w:r>
+        <w:rPr>
+          <w:rFonts w:ascii="Courier New" w:hAnsi="Courier New" w:cs="Courier New"/>
+          <w:color w:val="3F5FBF"/>
+          <w:sz w:val="24"/>
+          <w:szCs w:val="24"/>
+        </w:rPr>
+        <w:t>bsas</w:t>
+      </w:r>
+      <w:proofErr w:type="spellEnd"/>
+      <w:r>
+        <w:rPr>
+          <w:rFonts w:ascii="Courier New" w:hAnsi="Courier New" w:cs="Courier New"/>
+          <w:color w:val="3F5FBF"/>
+          <w:sz w:val="24"/>
+          <w:szCs w:val="24"/>
+        </w:rPr>
+        <w:t xml:space="preserve"> with compression for </w:t>
+      </w:r>
+      <w:proofErr w:type="spellStart"/>
+      <w:r>
+        <w:rPr>
+          <w:rFonts w:ascii="Courier New" w:hAnsi="Courier New" w:cs="Courier New"/>
+          <w:color w:val="3F5FBF"/>
+          <w:sz w:val="24"/>
+          <w:szCs w:val="24"/>
+        </w:rPr>
+        <w:t>morrowind</w:t>
+      </w:r>
+      <w:proofErr w:type="spellEnd"/>
       <w:r>
         <w:rPr>
           <w:rFonts w:ascii="Courier New" w:hAnsi="Courier New" w:cs="Courier New"/>
@@ -2358,7 +3295,17 @@
           <w:sz w:val="24"/>
           <w:szCs w:val="24"/>
         </w:rPr>
-        <w:t xml:space="preserve"> might cause trouble testing BG as super of re</w:t>
+        <w:t xml:space="preserve"> might cause trouble testing BG as super of </w:t>
+      </w:r>
+      <w:proofErr w:type="spellStart"/>
+      <w:r>
+        <w:rPr>
+          <w:rFonts w:ascii="Courier New" w:hAnsi="Courier New" w:cs="Courier New"/>
+          <w:color w:val="3F5FBF"/>
+          <w:sz w:val="24"/>
+          <w:szCs w:val="24"/>
+        </w:rPr>
+        <w:t>re</w:t>
       </w:r>
       <w:r>
         <w:rPr>
@@ -2376,7 +3323,17 @@
           <w:sz w:val="24"/>
           <w:szCs w:val="24"/>
         </w:rPr>
-        <w:t>oinst note also using detachable cap</w:t>
+        <w:t>oinst</w:t>
+      </w:r>
+      <w:proofErr w:type="spellEnd"/>
+      <w:r>
+        <w:rPr>
+          <w:rFonts w:ascii="Courier New" w:hAnsi="Courier New" w:cs="Courier New"/>
+          <w:color w:val="3F5FBF"/>
+          <w:sz w:val="24"/>
+          <w:szCs w:val="24"/>
+        </w:rPr>
+        <w:t xml:space="preserve"> note also using detachable cap</w:t>
       </w:r>
     </w:p>
     <w:p>
@@ -2399,7 +3356,47 @@
           <w:sz w:val="24"/>
           <w:szCs w:val="24"/>
         </w:rPr>
-        <w:t xml:space="preserve">  tried app.setCap to make it non static in LAND </w:t>
+        <w:t xml:space="preserve">  </w:t>
+      </w:r>
+      <w:proofErr w:type="gramStart"/>
+      <w:r>
+        <w:rPr>
+          <w:rFonts w:ascii="Courier New" w:hAnsi="Courier New" w:cs="Courier New"/>
+          <w:color w:val="3F5FBF"/>
+          <w:sz w:val="24"/>
+          <w:szCs w:val="24"/>
+        </w:rPr>
+        <w:t>tried</w:t>
+      </w:r>
+      <w:proofErr w:type="gramEnd"/>
+      <w:r>
+        <w:rPr>
+          <w:rFonts w:ascii="Courier New" w:hAnsi="Courier New" w:cs="Courier New"/>
+          <w:color w:val="3F5FBF"/>
+          <w:sz w:val="24"/>
+          <w:szCs w:val="24"/>
+        </w:rPr>
+        <w:t xml:space="preserve"> </w:t>
+      </w:r>
+      <w:proofErr w:type="spellStart"/>
+      <w:r>
+        <w:rPr>
+          <w:rFonts w:ascii="Courier New" w:hAnsi="Courier New" w:cs="Courier New"/>
+          <w:color w:val="3F5FBF"/>
+          <w:sz w:val="24"/>
+          <w:szCs w:val="24"/>
+        </w:rPr>
+        <w:t>app.setCap</w:t>
+      </w:r>
+      <w:proofErr w:type="spellEnd"/>
+      <w:r>
+        <w:rPr>
+          <w:rFonts w:ascii="Courier New" w:hAnsi="Courier New" w:cs="Courier New"/>
+          <w:color w:val="3F5FBF"/>
+          <w:sz w:val="24"/>
+          <w:szCs w:val="24"/>
+        </w:rPr>
+        <w:t xml:space="preserve"> to make it non static in LAND </w:t>
       </w:r>
     </w:p>
     <w:p>
@@ -2414,14 +3411,25 @@
           <w:szCs w:val="24"/>
         </w:rPr>
       </w:pPr>
-      <w:r>
-        <w:rPr>
-          <w:rFonts w:ascii="Courier New" w:hAnsi="Courier New" w:cs="Courier New"/>
-          <w:color w:val="3F5FBF"/>
-          <w:sz w:val="24"/>
-          <w:szCs w:val="24"/>
-        </w:rPr>
-        <w:t>both attempts to force less compiling result in a slight decrease in fps</w:t>
+      <w:proofErr w:type="gramStart"/>
+      <w:r>
+        <w:rPr>
+          <w:rFonts w:ascii="Courier New" w:hAnsi="Courier New" w:cs="Courier New"/>
+          <w:color w:val="3F5FBF"/>
+          <w:sz w:val="24"/>
+          <w:szCs w:val="24"/>
+        </w:rPr>
+        <w:t>both</w:t>
+      </w:r>
+      <w:proofErr w:type="gramEnd"/>
+      <w:r>
+        <w:rPr>
+          <w:rFonts w:ascii="Courier New" w:hAnsi="Courier New" w:cs="Courier New"/>
+          <w:color w:val="3F5FBF"/>
+          <w:sz w:val="24"/>
+          <w:szCs w:val="24"/>
+        </w:rPr>
+        <w:t xml:space="preserve"> attempts to force less compiling result in a slight decrease in fps</w:t>
       </w:r>
     </w:p>
     <w:p>
@@ -2509,7 +3517,27 @@
           <w:sz w:val="24"/>
           <w:szCs w:val="24"/>
         </w:rPr>
-        <w:t xml:space="preserve">  Need to do more profiling with morrowind, biggest structure pause of anyone</w:t>
+        <w:t xml:space="preserve">  Need to do more profiling with </w:t>
+      </w:r>
+      <w:proofErr w:type="spellStart"/>
+      <w:r>
+        <w:rPr>
+          <w:rFonts w:ascii="Courier New" w:hAnsi="Courier New" w:cs="Courier New"/>
+          <w:color w:val="3F5FBF"/>
+          <w:sz w:val="24"/>
+          <w:szCs w:val="24"/>
+        </w:rPr>
+        <w:t>morrowind</w:t>
+      </w:r>
+      <w:proofErr w:type="spellEnd"/>
+      <w:r>
+        <w:rPr>
+          <w:rFonts w:ascii="Courier New" w:hAnsi="Courier New" w:cs="Courier New"/>
+          <w:color w:val="3F5FBF"/>
+          <w:sz w:val="24"/>
+          <w:szCs w:val="24"/>
+        </w:rPr>
+        <w:t>, biggest structure pause of anyone</w:t>
       </w:r>
     </w:p>
     <w:p>
@@ -2714,24 +3742,77 @@
         </w:rPr>
         <w:t xml:space="preserve">and </w:t>
       </w:r>
-      <w:r>
-        <w:rPr>
-          <w:rFonts w:ascii="Courier New" w:hAnsi="Courier New" w:cs="Courier New"/>
-          <w:color w:val="3F5FBF"/>
-          <w:sz w:val="24"/>
-          <w:szCs w:val="24"/>
-        </w:rPr>
-        <w:t>transformgroup suck, perhaps it should use the transfromcache(the cache should have a changed bool too)</w:t>
-      </w:r>
-      <w:r>
-        <w:rPr>
-          <w:rFonts w:ascii="Courier New" w:hAnsi="Courier New" w:cs="Courier New"/>
-          <w:color w:val="3F5FBF"/>
-          <w:sz w:val="24"/>
-          <w:szCs w:val="24"/>
-        </w:rPr>
-        <w:t xml:space="preserve"> in NifTransformGroup</w:t>
-      </w:r>
+      <w:proofErr w:type="spellStart"/>
+      <w:r>
+        <w:rPr>
+          <w:rFonts w:ascii="Courier New" w:hAnsi="Courier New" w:cs="Courier New"/>
+          <w:color w:val="3F5FBF"/>
+          <w:sz w:val="24"/>
+          <w:szCs w:val="24"/>
+        </w:rPr>
+        <w:t>transformgroup</w:t>
+      </w:r>
+      <w:proofErr w:type="spellEnd"/>
+      <w:r>
+        <w:rPr>
+          <w:rFonts w:ascii="Courier New" w:hAnsi="Courier New" w:cs="Courier New"/>
+          <w:color w:val="3F5FBF"/>
+          <w:sz w:val="24"/>
+          <w:szCs w:val="24"/>
+        </w:rPr>
+        <w:t xml:space="preserve"> suck, perhaps it should use the </w:t>
+      </w:r>
+      <w:proofErr w:type="spellStart"/>
+      <w:proofErr w:type="gramStart"/>
+      <w:r>
+        <w:rPr>
+          <w:rFonts w:ascii="Courier New" w:hAnsi="Courier New" w:cs="Courier New"/>
+          <w:color w:val="3F5FBF"/>
+          <w:sz w:val="24"/>
+          <w:szCs w:val="24"/>
+        </w:rPr>
+        <w:t>transfromcache</w:t>
+      </w:r>
+      <w:proofErr w:type="spellEnd"/>
+      <w:r>
+        <w:rPr>
+          <w:rFonts w:ascii="Courier New" w:hAnsi="Courier New" w:cs="Courier New"/>
+          <w:color w:val="3F5FBF"/>
+          <w:sz w:val="24"/>
+          <w:szCs w:val="24"/>
+        </w:rPr>
+        <w:t>(</w:t>
+      </w:r>
+      <w:proofErr w:type="gramEnd"/>
+      <w:r>
+        <w:rPr>
+          <w:rFonts w:ascii="Courier New" w:hAnsi="Courier New" w:cs="Courier New"/>
+          <w:color w:val="3F5FBF"/>
+          <w:sz w:val="24"/>
+          <w:szCs w:val="24"/>
+        </w:rPr>
+        <w:t>the cache should have a changed bool too)</w:t>
+      </w:r>
+      <w:r>
+        <w:rPr>
+          <w:rFonts w:ascii="Courier New" w:hAnsi="Courier New" w:cs="Courier New"/>
+          <w:color w:val="3F5FBF"/>
+          <w:sz w:val="24"/>
+          <w:szCs w:val="24"/>
+        </w:rPr>
+        <w:t xml:space="preserve"> in </w:t>
+      </w:r>
+      <w:proofErr w:type="spellStart"/>
+      <w:r>
+        <w:rPr>
+          <w:rFonts w:ascii="Courier New" w:hAnsi="Courier New" w:cs="Courier New"/>
+          <w:color w:val="3F5FBF"/>
+          <w:sz w:val="24"/>
+          <w:szCs w:val="24"/>
+        </w:rPr>
+        <w:t>NifTransformGroup</w:t>
+      </w:r>
+      <w:proofErr w:type="spellEnd"/>
     </w:p>
     <w:p>
       <w:pPr>
@@ -2753,7 +3834,27 @@
           <w:sz w:val="24"/>
           <w:szCs w:val="24"/>
         </w:rPr>
-        <w:t xml:space="preserve">Physics was loading model from file on a physics tick, this has been changed to load NifModels </w:t>
+        <w:t xml:space="preserve">Physics was loading model from file on a physics tick, this has been changed to load </w:t>
+      </w:r>
+      <w:proofErr w:type="spellStart"/>
+      <w:r>
+        <w:rPr>
+          <w:rFonts w:ascii="Courier New" w:hAnsi="Courier New" w:cs="Courier New"/>
+          <w:color w:val="3F5FBF"/>
+          <w:sz w:val="24"/>
+          <w:szCs w:val="24"/>
+        </w:rPr>
+        <w:t>NifModels</w:t>
+      </w:r>
+      <w:proofErr w:type="spellEnd"/>
+      <w:r>
+        <w:rPr>
+          <w:rFonts w:ascii="Courier New" w:hAnsi="Courier New" w:cs="Courier New"/>
+          <w:color w:val="3F5FBF"/>
+          <w:sz w:val="24"/>
+          <w:szCs w:val="24"/>
+        </w:rPr>
+        <w:t xml:space="preserve"> </w:t>
       </w:r>
       <w:r>
         <w:rPr>
@@ -2835,16 +3936,7 @@
           <w:sz w:val="24"/>
           <w:szCs w:val="24"/>
         </w:rPr>
-        <w:t>-Dj3d.allowSoleUser=true</w:t>
-      </w:r>
-      <w:r>
-        <w:rPr>
-          <w:rFonts w:ascii="Courier New" w:hAnsi="Courier New" w:cs="Courier New"/>
-          <w:color w:val="3F5FBF"/>
-          <w:sz w:val="24"/>
-          <w:szCs w:val="24"/>
-        </w:rPr>
-        <w:t xml:space="preserve"> as I think I has a bad value before</w:t>
+        <w:t>-Dj3d.allowSoleUser=true as I think I has a bad value before</w:t>
       </w:r>
       <w:r>
         <w:rPr>
@@ -2862,8 +3954,19 @@
           <w:sz w:val="24"/>
           <w:szCs w:val="24"/>
         </w:rPr>
-        <w:t xml:space="preserve"> faaaarkk</w:t>
-      </w:r>
+        <w:t xml:space="preserve"> </w:t>
+      </w:r>
+      <w:proofErr w:type="spellStart"/>
+      <w:r>
+        <w:rPr>
+          <w:rFonts w:ascii="Courier New" w:hAnsi="Courier New" w:cs="Courier New"/>
+          <w:color w:val="3F5FBF"/>
+          <w:sz w:val="24"/>
+          <w:szCs w:val="24"/>
+        </w:rPr>
+        <w:t>faaaarkk</w:t>
+      </w:r>
+      <w:proofErr w:type="spellEnd"/>
       <w:r>
         <w:rPr>
           <w:rFonts w:ascii="Courier New" w:hAnsi="Courier New" w:cs="Courier New"/>
@@ -2882,6 +3985,8 @@
         </w:rPr>
         <w:t xml:space="preserve"> </w:t>
       </w:r>
+      <w:proofErr w:type="spellStart"/>
+      <w:proofErr w:type="gramStart"/>
       <w:r>
         <w:rPr>
           <w:rFonts w:ascii="Courier New" w:hAnsi="Courier New" w:cs="Courier New"/>
@@ -2891,6 +3996,8 @@
         </w:rPr>
         <w:t>optimizeForSpace</w:t>
       </w:r>
+      <w:proofErr w:type="spellEnd"/>
+      <w:proofErr w:type="gramEnd"/>
       <w:r>
         <w:rPr>
           <w:rFonts w:ascii="Courier New" w:hAnsi="Courier New" w:cs="Courier New"/>
@@ -2934,7 +4041,17 @@
           <w:sz w:val="24"/>
           <w:szCs w:val="24"/>
         </w:rPr>
-        <w:t xml:space="preserve">  I need to recheck mapp</w:t>
+        <w:t xml:space="preserve">  I need to recheck </w:t>
+      </w:r>
+      <w:proofErr w:type="spellStart"/>
+      <w:r>
+        <w:rPr>
+          <w:rFonts w:ascii="Courier New" w:hAnsi="Courier New" w:cs="Courier New"/>
+          <w:color w:val="3F5FBF"/>
+          <w:sz w:val="24"/>
+          <w:szCs w:val="24"/>
+        </w:rPr>
+        <w:t>mapp</w:t>
       </w:r>
       <w:r>
         <w:rPr>
@@ -2952,7 +4069,17 @@
           <w:sz w:val="24"/>
           <w:szCs w:val="24"/>
         </w:rPr>
-        <w:t xml:space="preserve">bytebuffers for texture, see if they push the load time to the </w:t>
+        <w:t>bytebuffers</w:t>
+      </w:r>
+      <w:proofErr w:type="spellEnd"/>
+      <w:r>
+        <w:rPr>
+          <w:rFonts w:ascii="Courier New" w:hAnsi="Courier New" w:cs="Courier New"/>
+          <w:color w:val="3F5FBF"/>
+          <w:sz w:val="24"/>
+          <w:szCs w:val="24"/>
+        </w:rPr>
+        <w:t xml:space="preserve"> for texture, see if they push the load time to the </w:t>
       </w:r>
       <w:r>
         <w:rPr>
@@ -3047,7 +4174,27 @@
           <w:sz w:val="24"/>
           <w:szCs w:val="24"/>
         </w:rPr>
-        <w:t>I just added rendering attributes to all geometries and an outling BG as well for outline, I MUST check the per hit on these</w:t>
+        <w:t xml:space="preserve">I just added rendering attributes to all geometries and an </w:t>
+      </w:r>
+      <w:proofErr w:type="spellStart"/>
+      <w:r>
+        <w:rPr>
+          <w:rFonts w:ascii="Courier New" w:hAnsi="Courier New" w:cs="Courier New"/>
+          <w:color w:val="3F5FBF"/>
+          <w:sz w:val="24"/>
+          <w:szCs w:val="24"/>
+        </w:rPr>
+        <w:t>outling</w:t>
+      </w:r>
+      <w:proofErr w:type="spellEnd"/>
+      <w:r>
+        <w:rPr>
+          <w:rFonts w:ascii="Courier New" w:hAnsi="Courier New" w:cs="Courier New"/>
+          <w:color w:val="3F5FBF"/>
+          <w:sz w:val="24"/>
+          <w:szCs w:val="24"/>
+        </w:rPr>
+        <w:t xml:space="preserve"> BG as well for outline, I MUST check the per hit on these</w:t>
       </w:r>
     </w:p>
     <w:p>
@@ -3070,7 +4217,6 @@
           <w:sz w:val="24"/>
           <w:szCs w:val="24"/>
         </w:rPr>
-        <w:lastRenderedPageBreak/>
         <w:t xml:space="preserve">  </w:t>
       </w:r>
     </w:p>
@@ -3128,8 +4274,19 @@
           <w:sz w:val="24"/>
           <w:szCs w:val="24"/>
         </w:rPr>
-        <w:t xml:space="preserve">  FPS, memory usage, cell load/unload times etc</w:t>
-      </w:r>
+        <w:t xml:space="preserve">  FPS, memory usage, cell load/unload times </w:t>
+      </w:r>
+      <w:proofErr w:type="spellStart"/>
+      <w:r>
+        <w:rPr>
+          <w:rFonts w:ascii="Courier New" w:hAnsi="Courier New" w:cs="Courier New"/>
+          <w:color w:val="3F5FBF"/>
+          <w:sz w:val="24"/>
+          <w:szCs w:val="24"/>
+        </w:rPr>
+        <w:t>etc</w:t>
+      </w:r>
+      <w:proofErr w:type="spellEnd"/>
     </w:p>
     <w:p>
       <w:pPr>
@@ -3150,7 +4307,48 @@
           <w:sz w:val="24"/>
           <w:szCs w:val="24"/>
         </w:rPr>
-        <w:t xml:space="preserve">  put notes about texture loading, j3d thread versus other, interleave by ref etc, command line options (from ese.java)</w:t>
+        <w:lastRenderedPageBreak/>
+        <w:t xml:space="preserve">  </w:t>
+      </w:r>
+      <w:proofErr w:type="gramStart"/>
+      <w:r>
+        <w:rPr>
+          <w:rFonts w:ascii="Courier New" w:hAnsi="Courier New" w:cs="Courier New"/>
+          <w:color w:val="3F5FBF"/>
+          <w:sz w:val="24"/>
+          <w:szCs w:val="24"/>
+        </w:rPr>
+        <w:t>put</w:t>
+      </w:r>
+      <w:proofErr w:type="gramEnd"/>
+      <w:r>
+        <w:rPr>
+          <w:rFonts w:ascii="Courier New" w:hAnsi="Courier New" w:cs="Courier New"/>
+          <w:color w:val="3F5FBF"/>
+          <w:sz w:val="24"/>
+          <w:szCs w:val="24"/>
+        </w:rPr>
+        <w:t xml:space="preserve"> notes about texture loading, j3d thread versus other, interleave by ref </w:t>
+      </w:r>
+      <w:proofErr w:type="spellStart"/>
+      <w:r>
+        <w:rPr>
+          <w:rFonts w:ascii="Courier New" w:hAnsi="Courier New" w:cs="Courier New"/>
+          <w:color w:val="3F5FBF"/>
+          <w:sz w:val="24"/>
+          <w:szCs w:val="24"/>
+        </w:rPr>
+        <w:t>etc</w:t>
+      </w:r>
+      <w:proofErr w:type="spellEnd"/>
+      <w:r>
+        <w:rPr>
+          <w:rFonts w:ascii="Courier New" w:hAnsi="Courier New" w:cs="Courier New"/>
+          <w:color w:val="3F5FBF"/>
+          <w:sz w:val="24"/>
+          <w:szCs w:val="24"/>
+        </w:rPr>
+        <w:t>, command line options (from ese.java)</w:t>
       </w:r>
     </w:p>
     <w:p>
@@ -3172,7 +4370,87 @@
           <w:sz w:val="24"/>
           <w:szCs w:val="24"/>
         </w:rPr>
-        <w:t xml:space="preserve">  put notes about using nif data moreso (like opt version of niobjects)</w:t>
+        <w:t xml:space="preserve">  </w:t>
+      </w:r>
+      <w:proofErr w:type="gramStart"/>
+      <w:r>
+        <w:rPr>
+          <w:rFonts w:ascii="Courier New" w:hAnsi="Courier New" w:cs="Courier New"/>
+          <w:color w:val="3F5FBF"/>
+          <w:sz w:val="24"/>
+          <w:szCs w:val="24"/>
+        </w:rPr>
+        <w:t>put</w:t>
+      </w:r>
+      <w:proofErr w:type="gramEnd"/>
+      <w:r>
+        <w:rPr>
+          <w:rFonts w:ascii="Courier New" w:hAnsi="Courier New" w:cs="Courier New"/>
+          <w:color w:val="3F5FBF"/>
+          <w:sz w:val="24"/>
+          <w:szCs w:val="24"/>
+        </w:rPr>
+        <w:t xml:space="preserve"> notes about using </w:t>
+      </w:r>
+      <w:proofErr w:type="spellStart"/>
+      <w:r>
+        <w:rPr>
+          <w:rFonts w:ascii="Courier New" w:hAnsi="Courier New" w:cs="Courier New"/>
+          <w:color w:val="3F5FBF"/>
+          <w:sz w:val="24"/>
+          <w:szCs w:val="24"/>
+        </w:rPr>
+        <w:t>nif</w:t>
+      </w:r>
+      <w:proofErr w:type="spellEnd"/>
+      <w:r>
+        <w:rPr>
+          <w:rFonts w:ascii="Courier New" w:hAnsi="Courier New" w:cs="Courier New"/>
+          <w:color w:val="3F5FBF"/>
+          <w:sz w:val="24"/>
+          <w:szCs w:val="24"/>
+        </w:rPr>
+        <w:t xml:space="preserve"> data </w:t>
+      </w:r>
+      <w:proofErr w:type="spellStart"/>
+      <w:r>
+        <w:rPr>
+          <w:rFonts w:ascii="Courier New" w:hAnsi="Courier New" w:cs="Courier New"/>
+          <w:color w:val="3F5FBF"/>
+          <w:sz w:val="24"/>
+          <w:szCs w:val="24"/>
+        </w:rPr>
+        <w:t>moreso</w:t>
+      </w:r>
+      <w:proofErr w:type="spellEnd"/>
+      <w:r>
+        <w:rPr>
+          <w:rFonts w:ascii="Courier New" w:hAnsi="Courier New" w:cs="Courier New"/>
+          <w:color w:val="3F5FBF"/>
+          <w:sz w:val="24"/>
+          <w:szCs w:val="24"/>
+        </w:rPr>
+        <w:t xml:space="preserve"> (like opt version of </w:t>
+      </w:r>
+      <w:proofErr w:type="spellStart"/>
+      <w:r>
+        <w:rPr>
+          <w:rFonts w:ascii="Courier New" w:hAnsi="Courier New" w:cs="Courier New"/>
+          <w:color w:val="3F5FBF"/>
+          <w:sz w:val="24"/>
+          <w:szCs w:val="24"/>
+        </w:rPr>
+        <w:t>niobjects</w:t>
+      </w:r>
+      <w:proofErr w:type="spellEnd"/>
+      <w:r>
+        <w:rPr>
+          <w:rFonts w:ascii="Courier New" w:hAnsi="Courier New" w:cs="Courier New"/>
+          <w:color w:val="3F5FBF"/>
+          <w:sz w:val="24"/>
+          <w:szCs w:val="24"/>
+        </w:rPr>
+        <w:t>)</w:t>
       </w:r>
     </w:p>
     <w:p>
@@ -3260,7 +4538,27 @@
           <w:sz w:val="24"/>
           <w:szCs w:val="24"/>
         </w:rPr>
-        <w:t xml:space="preserve">  I should put a video of it all on youtube and an entry in jgo.net (whatever it's called)</w:t>
+        <w:t xml:space="preserve">  I should put a video of it all on </w:t>
+      </w:r>
+      <w:proofErr w:type="spellStart"/>
+      <w:r>
+        <w:rPr>
+          <w:rFonts w:ascii="Courier New" w:hAnsi="Courier New" w:cs="Courier New"/>
+          <w:color w:val="3F5FBF"/>
+          <w:sz w:val="24"/>
+          <w:szCs w:val="24"/>
+        </w:rPr>
+        <w:t>youtube</w:t>
+      </w:r>
+      <w:proofErr w:type="spellEnd"/>
+      <w:r>
+        <w:rPr>
+          <w:rFonts w:ascii="Courier New" w:hAnsi="Courier New" w:cs="Courier New"/>
+          <w:color w:val="3F5FBF"/>
+          <w:sz w:val="24"/>
+          <w:szCs w:val="24"/>
+        </w:rPr>
+        <w:t xml:space="preserve"> and an entry in jgo.net (whatever it's called)</w:t>
       </w:r>
     </w:p>
     <w:p>
@@ -3380,7 +4678,39 @@
           <w:lang w:val="en-US" w:eastAsia="en-NZ"/>
         </w:rPr>
         <w:br/>
-        <w:t>I don't fully understand why this property has to be set if you already called GraphicsConfigTemplate3D.setSceneAntialiasing(GraphicsConfigTemplate3D.PREFERRED); but it works on my computer. Miserably it has no effect for offscreen rendering.</w:t>
+        <w:t xml:space="preserve">I don't fully understand why this property has to be set if you already called </w:t>
+      </w:r>
+      <w:proofErr w:type="gramStart"/>
+      <w:r>
+        <w:rPr>
+          <w:rFonts w:ascii="Calibri" w:eastAsia="Times New Roman" w:hAnsi="Calibri" w:cs="Times New Roman"/>
+          <w:lang w:val="en-US" w:eastAsia="en-NZ"/>
+        </w:rPr>
+        <w:t>GraphicsConfigTemplate3D.setSceneAntialiasing(</w:t>
+      </w:r>
+      <w:proofErr w:type="gramEnd"/>
+      <w:r>
+        <w:rPr>
+          <w:rFonts w:ascii="Calibri" w:eastAsia="Times New Roman" w:hAnsi="Calibri" w:cs="Times New Roman"/>
+          <w:lang w:val="en-US" w:eastAsia="en-NZ"/>
+        </w:rPr>
+        <w:t xml:space="preserve">GraphicsConfigTemplate3D.PREFERRED); but it works on my computer. Miserably it has no effect for </w:t>
+      </w:r>
+      <w:proofErr w:type="spellStart"/>
+      <w:r>
+        <w:rPr>
+          <w:rFonts w:ascii="Calibri" w:eastAsia="Times New Roman" w:hAnsi="Calibri" w:cs="Times New Roman"/>
+          <w:lang w:val="en-US" w:eastAsia="en-NZ"/>
+        </w:rPr>
+        <w:t>offscreen</w:t>
+      </w:r>
+      <w:proofErr w:type="spellEnd"/>
+      <w:r>
+        <w:rPr>
+          <w:rFonts w:ascii="Calibri" w:eastAsia="Times New Roman" w:hAnsi="Calibri" w:cs="Times New Roman"/>
+          <w:lang w:val="en-US" w:eastAsia="en-NZ"/>
+        </w:rPr>
+        <w:t xml:space="preserve"> rendering.</w:t>
       </w:r>
     </w:p>
     <w:p>
@@ -3428,11 +4758,19 @@
           <w:szCs w:val="26"/>
         </w:rPr>
       </w:pPr>
+      <w:proofErr w:type="gramStart"/>
       <w:r>
         <w:rPr>
           <w:rStyle w:val="Heading2Char"/>
         </w:rPr>
-        <w:t xml:space="preserve">ftp </w:t>
+        <w:t>ftp</w:t>
+      </w:r>
+      <w:proofErr w:type="gramEnd"/>
+      <w:r>
+        <w:rPr>
+          <w:rStyle w:val="Heading2Char"/>
+        </w:rPr>
+        <w:t xml:space="preserve"> </w:t>
       </w:r>
       <w:r>
         <w:rPr>
@@ -3460,6 +4798,8 @@
           <w:lang w:val="en-US" w:eastAsia="en-NZ"/>
         </w:rPr>
       </w:pPr>
+      <w:proofErr w:type="spellStart"/>
+      <w:proofErr w:type="gramStart"/>
       <w:r>
         <w:rPr>
           <w:rFonts w:ascii="Calibri" w:eastAsia="Times New Roman" w:hAnsi="Calibri" w:cs="Times New Roman"/>
@@ -3472,8 +4812,17 @@
           <w:rFonts w:ascii="Calibri" w:eastAsia="Times New Roman" w:hAnsi="Calibri" w:cs="Times New Roman"/>
           <w:lang w:val="en-US" w:eastAsia="en-NZ"/>
         </w:rPr>
-        <w:t>amemedia:vivec</w:t>
-      </w:r>
+        <w:t>amemedia:</w:t>
+      </w:r>
+      <w:proofErr w:type="gramEnd"/>
+      <w:r>
+        <w:rPr>
+          <w:rFonts w:ascii="Calibri" w:eastAsia="Times New Roman" w:hAnsi="Calibri" w:cs="Times New Roman"/>
+          <w:lang w:val="en-US" w:eastAsia="en-NZ"/>
+        </w:rPr>
+        <w:t>vivec</w:t>
+      </w:r>
+      <w:proofErr w:type="spellEnd"/>
     </w:p>
     <w:p>
       <w:pPr>
@@ -3525,8 +4874,33 @@
           <w:rFonts w:ascii="Calibri" w:eastAsia="Times New Roman" w:hAnsi="Calibri" w:cs="Times New Roman"/>
           <w:lang w:val="en-US" w:eastAsia="en-NZ"/>
         </w:rPr>
-        <w:t>Connect sourceforge to github</w:t>
-      </w:r>
+        <w:t xml:space="preserve">Connect </w:t>
+      </w:r>
+      <w:proofErr w:type="spellStart"/>
+      <w:r>
+        <w:rPr>
+          <w:rFonts w:ascii="Calibri" w:eastAsia="Times New Roman" w:hAnsi="Calibri" w:cs="Times New Roman"/>
+          <w:lang w:val="en-US" w:eastAsia="en-NZ"/>
+        </w:rPr>
+        <w:t>sourceforge</w:t>
+      </w:r>
+      <w:proofErr w:type="spellEnd"/>
+      <w:r>
+        <w:rPr>
+          <w:rFonts w:ascii="Calibri" w:eastAsia="Times New Roman" w:hAnsi="Calibri" w:cs="Times New Roman"/>
+          <w:lang w:val="en-US" w:eastAsia="en-NZ"/>
+        </w:rPr>
+        <w:t xml:space="preserve"> to </w:t>
+      </w:r>
+      <w:proofErr w:type="spellStart"/>
+      <w:r>
+        <w:rPr>
+          <w:rFonts w:ascii="Calibri" w:eastAsia="Times New Roman" w:hAnsi="Calibri" w:cs="Times New Roman"/>
+          <w:lang w:val="en-US" w:eastAsia="en-NZ"/>
+        </w:rPr>
+        <w:t>github</w:t>
+      </w:r>
+      <w:proofErr w:type="spellEnd"/>
     </w:p>
     <w:p>
       <w:pPr>
@@ -3625,288 +4999,513 @@
         <w:spacing w:after="0"/>
       </w:pPr>
       <w:r>
+        <w:t xml:space="preserve"> </w:t>
+      </w:r>
+    </w:p>
+    <w:p>
+      <w:pPr>
+        <w:pStyle w:val="Heading1"/>
+      </w:pPr>
+      <w:r>
         <w:lastRenderedPageBreak/>
+        <w:t>Launcher:</w:t>
+      </w:r>
+    </w:p>
+    <w:p>
+      <w:pPr>
+        <w:spacing w:after="0" w:line="240" w:lineRule="auto"/>
+        <w:rPr>
+          <w:rFonts w:ascii="Calibri" w:eastAsia="Times New Roman" w:hAnsi="Calibri" w:cs="Times New Roman"/>
+          <w:lang w:eastAsia="en-NZ"/>
+        </w:rPr>
+      </w:pPr>
+      <w:r>
+        <w:rPr>
+          <w:rFonts w:ascii="Calibri" w:eastAsia="Times New Roman" w:hAnsi="Calibri" w:cs="Times New Roman"/>
+          <w:lang w:eastAsia="en-NZ"/>
+        </w:rPr>
+        <w:t xml:space="preserve">Also launcher and setting go hand in hand, launcher sets setting before launch, note that setting and the menu screen esc are related, and Mac </w:t>
+      </w:r>
+      <w:r>
+        <w:rPr>
+          <w:rFonts w:ascii="Calibri" w:eastAsia="Times New Roman" w:hAnsi="Calibri" w:cs="Times New Roman"/>
+          <w:lang w:eastAsia="en-NZ"/>
+        </w:rPr>
+        <w:t>requires a menu</w:t>
+      </w:r>
+      <w:r>
+        <w:rPr>
+          <w:rFonts w:ascii="Calibri" w:eastAsia="Times New Roman" w:hAnsi="Calibri" w:cs="Times New Roman"/>
+          <w:lang w:eastAsia="en-NZ"/>
+        </w:rPr>
+        <w:t xml:space="preserve"> screen with exit in the Pane</w:t>
+      </w:r>
+      <w:r>
+        <w:rPr>
+          <w:rFonts w:ascii="Calibri" w:eastAsia="Times New Roman" w:hAnsi="Calibri" w:cs="Times New Roman"/>
+          <w:lang w:eastAsia="en-NZ"/>
+        </w:rPr>
+        <w:t>3</w:t>
+      </w:r>
+      <w:r>
+        <w:rPr>
+          <w:rFonts w:ascii="Calibri" w:eastAsia="Times New Roman" w:hAnsi="Calibri" w:cs="Times New Roman"/>
+          <w:lang w:eastAsia="en-NZ"/>
+        </w:rPr>
+        <w:t>D world as it won’t switch resolution</w:t>
+      </w:r>
+    </w:p>
+    <w:p>
+      <w:pPr>
+        <w:spacing w:after="0" w:line="240" w:lineRule="auto"/>
+        <w:rPr>
+          <w:rFonts w:ascii="Calibri" w:eastAsia="Times New Roman" w:hAnsi="Calibri" w:cs="Times New Roman"/>
+          <w:lang w:eastAsia="en-NZ"/>
+        </w:rPr>
+      </w:pPr>
+    </w:p>
+    <w:p>
+      <w:pPr>
+        <w:spacing w:after="0" w:line="240" w:lineRule="auto"/>
+        <w:rPr>
+          <w:rFonts w:ascii="Calibri" w:eastAsia="Times New Roman" w:hAnsi="Calibri" w:cs="Times New Roman"/>
+          <w:lang w:eastAsia="en-NZ"/>
+        </w:rPr>
+      </w:pPr>
+      <w:r>
+        <w:rPr>
+          <w:rFonts w:ascii="Calibri" w:eastAsia="Times New Roman" w:hAnsi="Calibri" w:cs="Times New Roman"/>
+          <w:lang w:eastAsia="en-NZ"/>
+        </w:rPr>
+        <w:t>I had more ideas, if we eschew the launcher parsing bat file, we still need a way to get reliable console output on screen, possibly the launcher could have a tick box to stay resident and show console outs on a scrollable panel in a second tab? Then all output can go to a single log file nicely unless you are debugging proper.</w:t>
+      </w:r>
+    </w:p>
+    <w:p>
+      <w:pPr>
+        <w:spacing w:after="0" w:line="240" w:lineRule="auto"/>
+        <w:rPr>
+          <w:rFonts w:ascii="Calibri" w:eastAsia="Times New Roman" w:hAnsi="Calibri" w:cs="Times New Roman"/>
+          <w:lang w:eastAsia="en-NZ"/>
+        </w:rPr>
+      </w:pPr>
+    </w:p>
+    <w:p>
+      <w:pPr>
+        <w:spacing w:after="0" w:line="240" w:lineRule="auto"/>
+        <w:rPr>
+          <w:rFonts w:ascii="Calibri" w:eastAsia="Times New Roman" w:hAnsi="Calibri" w:cs="Times New Roman"/>
+          <w:lang w:eastAsia="en-NZ"/>
+        </w:rPr>
+      </w:pPr>
+      <w:r>
+        <w:rPr>
+          <w:rFonts w:ascii="Calibri" w:eastAsia="Times New Roman" w:hAnsi="Calibri" w:cs="Times New Roman"/>
+          <w:lang w:eastAsia="en-NZ"/>
+        </w:rPr>
+        <w:t xml:space="preserve">Launcher could then include a </w:t>
+      </w:r>
+      <w:proofErr w:type="spellStart"/>
+      <w:r>
+        <w:rPr>
+          <w:rFonts w:ascii="Calibri" w:eastAsia="Times New Roman" w:hAnsi="Calibri" w:cs="Times New Roman"/>
+          <w:lang w:eastAsia="en-NZ"/>
+        </w:rPr>
+        <w:t>url</w:t>
+      </w:r>
+      <w:proofErr w:type="spellEnd"/>
+      <w:r>
+        <w:rPr>
+          <w:rFonts w:ascii="Calibri" w:eastAsia="Times New Roman" w:hAnsi="Calibri" w:cs="Times New Roman"/>
+          <w:lang w:eastAsia="en-NZ"/>
+        </w:rPr>
+        <w:t xml:space="preserve"> to get latest from and unzip over the current jar, this probably means moving the launcher into a separate jar file to not over ride itself.</w:t>
+      </w:r>
+    </w:p>
+    <w:p>
+      <w:pPr>
+        <w:spacing w:after="0" w:line="240" w:lineRule="auto"/>
+        <w:rPr>
+          <w:rFonts w:ascii="Calibri" w:eastAsia="Times New Roman" w:hAnsi="Calibri" w:cs="Times New Roman"/>
+          <w:lang w:eastAsia="en-NZ"/>
+        </w:rPr>
+      </w:pPr>
+    </w:p>
+    <w:p>
+      <w:pPr>
+        <w:spacing w:after="0" w:line="240" w:lineRule="auto"/>
+        <w:rPr>
+          <w:rFonts w:ascii="Calibri" w:eastAsia="Times New Roman" w:hAnsi="Calibri" w:cs="Times New Roman"/>
+          <w:lang w:eastAsia="en-NZ"/>
+        </w:rPr>
+      </w:pPr>
+      <w:r>
+        <w:rPr>
+          <w:rFonts w:ascii="Calibri" w:eastAsia="Times New Roman" w:hAnsi="Calibri" w:cs="Times New Roman"/>
+          <w:lang w:eastAsia="en-NZ"/>
+        </w:rPr>
+        <w:t xml:space="preserve">So how does the launcher get updated then? I really want the launcher to get the new files down unzip everything and then </w:t>
+      </w:r>
+      <w:r>
+        <w:rPr>
+          <w:rFonts w:ascii="Calibri" w:eastAsia="Times New Roman" w:hAnsi="Calibri" w:cs="Times New Roman"/>
+          <w:lang w:eastAsia="en-NZ"/>
+        </w:rPr>
+        <w:t>somehow</w:t>
+      </w:r>
+      <w:r>
+        <w:rPr>
+          <w:rFonts w:ascii="Calibri" w:eastAsia="Times New Roman" w:hAnsi="Calibri" w:cs="Times New Roman"/>
+          <w:lang w:eastAsia="en-NZ"/>
+        </w:rPr>
+        <w:t xml:space="preserve"> rename the jar and relaunch itself?</w:t>
+      </w:r>
+    </w:p>
+    <w:p>
+      <w:pPr>
+        <w:spacing w:after="0"/>
+      </w:pPr>
+      <w:r>
+        <w:t xml:space="preserve">A launcher in tools for general command line script and launcher in tools3d to </w:t>
+      </w:r>
+      <w:proofErr w:type="spellStart"/>
+      <w:r>
+        <w:t>adf</w:t>
+      </w:r>
+      <w:proofErr w:type="spellEnd"/>
+      <w:r>
+        <w:t xml:space="preserve"> display dialog, which needs to flip over to </w:t>
+      </w:r>
+      <w:proofErr w:type="spellStart"/>
+      <w:r>
+        <w:t>jpanel</w:t>
+      </w:r>
+      <w:proofErr w:type="spellEnd"/>
+      <w:r>
+        <w:t xml:space="preserve"> version too, then tools3d can include </w:t>
+      </w:r>
+      <w:proofErr w:type="spellStart"/>
+      <w:r>
+        <w:t>jogl</w:t>
+      </w:r>
+      <w:proofErr w:type="spellEnd"/>
+      <w:r>
+        <w:t xml:space="preserve"> version option, which probably drops the bat file parse option, but given </w:t>
+      </w:r>
+      <w:proofErr w:type="spellStart"/>
+      <w:r>
+        <w:t>noddraw</w:t>
+      </w:r>
+      <w:proofErr w:type="spellEnd"/>
+      <w:r>
         <w:t xml:space="preserve"> </w:t>
       </w:r>
-    </w:p>
-    <w:p>
-      <w:pPr>
-        <w:pStyle w:val="Heading1"/>
-      </w:pPr>
-      <w:r>
-        <w:t>Launcher:</w:t>
-      </w:r>
-    </w:p>
-    <w:p>
-      <w:pPr>
-        <w:spacing w:after="0" w:line="240" w:lineRule="auto"/>
-        <w:rPr>
-          <w:rFonts w:ascii="Calibri" w:eastAsia="Times New Roman" w:hAnsi="Calibri" w:cs="Times New Roman"/>
-          <w:lang w:eastAsia="en-NZ"/>
-        </w:rPr>
-      </w:pPr>
-      <w:r>
-        <w:rPr>
-          <w:rFonts w:ascii="Calibri" w:eastAsia="Times New Roman" w:hAnsi="Calibri" w:cs="Times New Roman"/>
-          <w:lang w:eastAsia="en-NZ"/>
-        </w:rPr>
-        <w:t xml:space="preserve">Also launcher and setting go hand in hand, launcher sets setting before launch, note that setting and the menu screen esc are related, and Mac </w:t>
-      </w:r>
-      <w:r>
-        <w:rPr>
-          <w:rFonts w:ascii="Calibri" w:eastAsia="Times New Roman" w:hAnsi="Calibri" w:cs="Times New Roman"/>
-          <w:lang w:eastAsia="en-NZ"/>
-        </w:rPr>
-        <w:t>requires a menu</w:t>
-      </w:r>
-      <w:r>
-        <w:rPr>
-          <w:rFonts w:ascii="Calibri" w:eastAsia="Times New Roman" w:hAnsi="Calibri" w:cs="Times New Roman"/>
-          <w:lang w:eastAsia="en-NZ"/>
-        </w:rPr>
-        <w:t xml:space="preserve"> screen with exit in the Pane</w:t>
-      </w:r>
-      <w:r>
-        <w:rPr>
-          <w:rFonts w:ascii="Calibri" w:eastAsia="Times New Roman" w:hAnsi="Calibri" w:cs="Times New Roman"/>
-          <w:lang w:eastAsia="en-NZ"/>
-        </w:rPr>
-        <w:t>3</w:t>
-      </w:r>
-      <w:r>
-        <w:rPr>
-          <w:rFonts w:ascii="Calibri" w:eastAsia="Times New Roman" w:hAnsi="Calibri" w:cs="Times New Roman"/>
-          <w:lang w:eastAsia="en-NZ"/>
-        </w:rPr>
-        <w:t>D world as it won’t switch resolution</w:t>
-      </w:r>
-    </w:p>
-    <w:p>
-      <w:pPr>
-        <w:spacing w:after="0" w:line="240" w:lineRule="auto"/>
-        <w:rPr>
-          <w:rFonts w:ascii="Calibri" w:eastAsia="Times New Roman" w:hAnsi="Calibri" w:cs="Times New Roman"/>
-          <w:lang w:eastAsia="en-NZ"/>
-        </w:rPr>
-      </w:pPr>
-    </w:p>
-    <w:p>
-      <w:pPr>
-        <w:spacing w:after="0" w:line="240" w:lineRule="auto"/>
-        <w:rPr>
-          <w:rFonts w:ascii="Calibri" w:eastAsia="Times New Roman" w:hAnsi="Calibri" w:cs="Times New Roman"/>
-          <w:lang w:eastAsia="en-NZ"/>
-        </w:rPr>
-      </w:pPr>
-      <w:r>
-        <w:rPr>
-          <w:rFonts w:ascii="Calibri" w:eastAsia="Times New Roman" w:hAnsi="Calibri" w:cs="Times New Roman"/>
-          <w:lang w:eastAsia="en-NZ"/>
-        </w:rPr>
-        <w:t>I had more ideas, if we eschew the launcher parsing bat file, we still need a way to get reliable console output on screen, possibly the launcher could have a tick box to stay resident and show console outs on a scrollable panel in a second tab? Then all output can go to a single log file nicely unless you are debugging proper.</w:t>
-      </w:r>
-    </w:p>
-    <w:p>
-      <w:pPr>
-        <w:spacing w:after="0" w:line="240" w:lineRule="auto"/>
-        <w:rPr>
-          <w:rFonts w:ascii="Calibri" w:eastAsia="Times New Roman" w:hAnsi="Calibri" w:cs="Times New Roman"/>
-          <w:lang w:eastAsia="en-NZ"/>
-        </w:rPr>
-      </w:pPr>
-    </w:p>
-    <w:p>
-      <w:pPr>
-        <w:spacing w:after="0" w:line="240" w:lineRule="auto"/>
-        <w:rPr>
-          <w:rFonts w:ascii="Calibri" w:eastAsia="Times New Roman" w:hAnsi="Calibri" w:cs="Times New Roman"/>
-          <w:lang w:eastAsia="en-NZ"/>
-        </w:rPr>
-      </w:pPr>
-      <w:r>
-        <w:rPr>
-          <w:rFonts w:ascii="Calibri" w:eastAsia="Times New Roman" w:hAnsi="Calibri" w:cs="Times New Roman"/>
-          <w:lang w:eastAsia="en-NZ"/>
-        </w:rPr>
-        <w:t>Launcher could then include a url to get latest from and unzip over the current jar, this probably means moving the launcher into a separate jar file to not over ride itself.</w:t>
-      </w:r>
-    </w:p>
-    <w:p>
-      <w:pPr>
-        <w:spacing w:after="0" w:line="240" w:lineRule="auto"/>
-        <w:rPr>
-          <w:rFonts w:ascii="Calibri" w:eastAsia="Times New Roman" w:hAnsi="Calibri" w:cs="Times New Roman"/>
-          <w:lang w:eastAsia="en-NZ"/>
-        </w:rPr>
-      </w:pPr>
-    </w:p>
-    <w:p>
-      <w:pPr>
-        <w:spacing w:after="0" w:line="240" w:lineRule="auto"/>
-        <w:rPr>
-          <w:rFonts w:ascii="Calibri" w:eastAsia="Times New Roman" w:hAnsi="Calibri" w:cs="Times New Roman"/>
-          <w:lang w:eastAsia="en-NZ"/>
-        </w:rPr>
-      </w:pPr>
-      <w:r>
-        <w:rPr>
-          <w:rFonts w:ascii="Calibri" w:eastAsia="Times New Roman" w:hAnsi="Calibri" w:cs="Times New Roman"/>
-          <w:lang w:eastAsia="en-NZ"/>
-        </w:rPr>
-        <w:t xml:space="preserve">So how does the launcher get updated then? I really want the launcher to get the new files down unzip everything and then </w:t>
-      </w:r>
-      <w:r>
-        <w:rPr>
-          <w:rFonts w:ascii="Calibri" w:eastAsia="Times New Roman" w:hAnsi="Calibri" w:cs="Times New Roman"/>
-          <w:lang w:eastAsia="en-NZ"/>
-        </w:rPr>
-        <w:t>somehow</w:t>
-      </w:r>
-      <w:r>
-        <w:rPr>
-          <w:rFonts w:ascii="Calibri" w:eastAsia="Times New Roman" w:hAnsi="Calibri" w:cs="Times New Roman"/>
-          <w:lang w:eastAsia="en-NZ"/>
-        </w:rPr>
-        <w:t xml:space="preserve"> rename the jar and relaunch itself?</w:t>
+      <w:r>
+        <w:t>etc.</w:t>
+      </w:r>
+      <w:r>
+        <w:t xml:space="preserve"> </w:t>
+      </w:r>
+      <w:r>
+        <w:t>that’s</w:t>
+      </w:r>
+      <w:r>
+        <w:t xml:space="preserve"> probably fine. If launcher cant launch put debug </w:t>
+      </w:r>
+      <w:r>
+        <w:t>launcher</w:t>
+      </w:r>
+      <w:r>
+        <w:t xml:space="preserve"> bat file</w:t>
       </w:r>
     </w:p>
     <w:p>
       <w:pPr>
         <w:spacing w:after="0"/>
       </w:pPr>
-      <w:r>
-        <w:t xml:space="preserve">A launcher in tools for general command line script and launcher in tools3d to adf display dialog, which needs to flip over to jpanel version too, then tools3d can include jogl version option, which probably drops the bat file parse option, but given noddraw </w:t>
-      </w:r>
-      <w:r>
-        <w:t>etc.</w:t>
-      </w:r>
-      <w:r>
+    </w:p>
+    <w:p>
+      <w:pPr>
+        <w:spacing w:after="0" w:line="240" w:lineRule="auto"/>
+        <w:rPr>
+          <w:rFonts w:ascii="Calibri" w:eastAsia="Times New Roman" w:hAnsi="Calibri" w:cs="Times New Roman"/>
+          <w:lang w:eastAsia="en-NZ"/>
+        </w:rPr>
+      </w:pPr>
+      <w:r>
+        <w:rPr>
+          <w:rFonts w:ascii="Calibri" w:eastAsia="Times New Roman" w:hAnsi="Calibri" w:cs="Times New Roman"/>
+          <w:lang w:eastAsia="en-NZ"/>
+        </w:rPr>
+        <w:t>Launcher should hand –logout to app then app knows to send all sops out to a particular file, that way boot strap can exit and doesn’t hang around.</w:t>
+      </w:r>
+    </w:p>
+    <w:p>
+      <w:pPr>
+        <w:spacing w:after="0" w:line="240" w:lineRule="auto"/>
+        <w:rPr>
+          <w:rFonts w:ascii="Calibri" w:eastAsia="Times New Roman" w:hAnsi="Calibri" w:cs="Times New Roman"/>
+          <w:lang w:eastAsia="en-NZ"/>
+        </w:rPr>
+      </w:pPr>
+    </w:p>
+    <w:p>
+      <w:pPr>
+        <w:spacing w:after="0" w:line="240" w:lineRule="auto"/>
+        <w:rPr>
+          <w:rFonts w:ascii="Calibri" w:eastAsia="Times New Roman" w:hAnsi="Calibri" w:cs="Times New Roman"/>
+          <w:lang w:eastAsia="en-NZ"/>
+        </w:rPr>
+      </w:pPr>
+      <w:r>
+        <w:rPr>
+          <w:rFonts w:ascii="Calibri" w:eastAsia="Times New Roman" w:hAnsi="Calibri" w:cs="Times New Roman"/>
+          <w:lang w:eastAsia="en-NZ"/>
+        </w:rPr>
+        <w:t xml:space="preserve">Tools3d launcher can extends tools launch and include standard lib file of java3d and </w:t>
+      </w:r>
+      <w:proofErr w:type="spellStart"/>
+      <w:r>
+        <w:rPr>
+          <w:rFonts w:ascii="Calibri" w:eastAsia="Times New Roman" w:hAnsi="Calibri" w:cs="Times New Roman"/>
+          <w:lang w:eastAsia="en-NZ"/>
+        </w:rPr>
+        <w:t>jogl</w:t>
+      </w:r>
+      <w:proofErr w:type="spellEnd"/>
+      <w:r>
+        <w:rPr>
+          <w:rFonts w:ascii="Calibri" w:eastAsia="Times New Roman" w:hAnsi="Calibri" w:cs="Times New Roman"/>
+          <w:lang w:eastAsia="en-NZ"/>
+        </w:rPr>
+        <w:t xml:space="preserve"> and </w:t>
+      </w:r>
+      <w:proofErr w:type="spellStart"/>
+      <w:r>
+        <w:rPr>
+          <w:rFonts w:ascii="Calibri" w:eastAsia="Times New Roman" w:hAnsi="Calibri" w:cs="Times New Roman"/>
+          <w:lang w:eastAsia="en-NZ"/>
+        </w:rPr>
+        <w:t>ddraw</w:t>
+      </w:r>
+      <w:proofErr w:type="spellEnd"/>
+      <w:r>
+        <w:rPr>
+          <w:rFonts w:ascii="Calibri" w:eastAsia="Times New Roman" w:hAnsi="Calibri" w:cs="Times New Roman"/>
+          <w:lang w:eastAsia="en-NZ"/>
+        </w:rPr>
+        <w:t xml:space="preserve">=no etc. then app can send through </w:t>
+      </w:r>
+      <w:r>
+        <w:rPr>
+          <w:rFonts w:ascii="Calibri" w:eastAsia="Times New Roman" w:hAnsi="Calibri" w:cs="Times New Roman"/>
+          <w:lang w:eastAsia="en-NZ"/>
+        </w:rPr>
+        <w:t>its</w:t>
+      </w:r>
+      <w:r>
+        <w:rPr>
+          <w:rFonts w:ascii="Calibri" w:eastAsia="Times New Roman" w:hAnsi="Calibri" w:cs="Times New Roman"/>
+          <w:lang w:eastAsia="en-NZ"/>
+        </w:rPr>
+        <w:t xml:space="preserve"> own lib path files and options, each app will still have a bootstrap class invoked form the met</w:t>
+      </w:r>
+      <w:r>
+        <w:rPr>
+          <w:rFonts w:ascii="Calibri" w:eastAsia="Times New Roman" w:hAnsi="Calibri" w:cs="Times New Roman"/>
+          <w:lang w:eastAsia="en-NZ"/>
+        </w:rPr>
+        <w:t>a</w:t>
+      </w:r>
+      <w:r>
+        <w:rPr>
+          <w:rFonts w:ascii="Calibri" w:eastAsia="Times New Roman" w:hAnsi="Calibri" w:cs="Times New Roman"/>
+          <w:lang w:eastAsia="en-NZ"/>
+        </w:rPr>
+        <w:t xml:space="preserve"> inf</w:t>
+      </w:r>
+      <w:r>
+        <w:rPr>
+          <w:rFonts w:ascii="Calibri" w:eastAsia="Times New Roman" w:hAnsi="Calibri" w:cs="Times New Roman"/>
+          <w:lang w:eastAsia="en-NZ"/>
+        </w:rPr>
+        <w:t>o</w:t>
+      </w:r>
+      <w:r>
+        <w:rPr>
+          <w:rFonts w:ascii="Calibri" w:eastAsia="Times New Roman" w:hAnsi="Calibri" w:cs="Times New Roman"/>
+          <w:lang w:eastAsia="en-NZ"/>
+        </w:rPr>
+        <w:t xml:space="preserve"> but it will be cut down, but the start server code can still be invoked from it.</w:t>
+      </w:r>
+    </w:p>
+    <w:p>
+      <w:pPr>
+        <w:spacing w:after="0" w:line="240" w:lineRule="auto"/>
+        <w:rPr>
+          <w:rFonts w:ascii="Calibri" w:eastAsia="Times New Roman" w:hAnsi="Calibri" w:cs="Times New Roman"/>
+          <w:lang w:eastAsia="en-NZ"/>
+        </w:rPr>
+      </w:pPr>
+    </w:p>
+    <w:p>
+      <w:pPr>
+        <w:spacing w:after="0" w:line="240" w:lineRule="auto"/>
+        <w:rPr>
+          <w:rFonts w:ascii="Calibri" w:eastAsia="Times New Roman" w:hAnsi="Calibri" w:cs="Times New Roman"/>
+          <w:lang w:eastAsia="en-NZ"/>
+        </w:rPr>
+      </w:pPr>
+      <w:r>
+        <w:rPr>
+          <w:rFonts w:ascii="Calibri" w:eastAsia="Times New Roman" w:hAnsi="Calibri" w:cs="Times New Roman"/>
+          <w:lang w:eastAsia="en-NZ"/>
+        </w:rPr>
+        <w:t>The boot strap then calls the launcher which then calls the main app. So launcher is the main of the main app, but then calls a</w:t>
+      </w:r>
+      <w:r>
+        <w:rPr>
+          <w:rFonts w:ascii="Calibri" w:eastAsia="Times New Roman" w:hAnsi="Calibri" w:cs="Times New Roman"/>
+          <w:lang w:eastAsia="en-NZ"/>
+        </w:rPr>
         <w:t xml:space="preserve"> </w:t>
       </w:r>
       <w:r>
-        <w:t>that’s</w:t>
-      </w:r>
-      <w:r>
-        <w:t xml:space="preserve"> probably fine. If launcher cant launch put debug </w:t>
-      </w:r>
-      <w:r>
-        <w:t>launcher</w:t>
-      </w:r>
-      <w:r>
-        <w:t xml:space="preserve"> bat file</w:t>
-      </w:r>
-    </w:p>
-    <w:p>
-      <w:pPr>
-        <w:spacing w:after="0"/>
-      </w:pPr>
-    </w:p>
-    <w:p>
-      <w:pPr>
-        <w:spacing w:after="0" w:line="240" w:lineRule="auto"/>
-        <w:rPr>
-          <w:rFonts w:ascii="Calibri" w:eastAsia="Times New Roman" w:hAnsi="Calibri" w:cs="Times New Roman"/>
-          <w:lang w:eastAsia="en-NZ"/>
-        </w:rPr>
-      </w:pPr>
-      <w:r>
-        <w:rPr>
-          <w:rFonts w:ascii="Calibri" w:eastAsia="Times New Roman" w:hAnsi="Calibri" w:cs="Times New Roman"/>
-          <w:lang w:eastAsia="en-NZ"/>
-        </w:rPr>
-        <w:t>Launcher should hand –logout to app then app knows to send all sops out to a particular file, that way boot strap can exit and doesn’t hang around.</w:t>
-      </w:r>
-    </w:p>
-    <w:p>
-      <w:pPr>
-        <w:spacing w:after="0" w:line="240" w:lineRule="auto"/>
-        <w:rPr>
-          <w:rFonts w:ascii="Calibri" w:eastAsia="Times New Roman" w:hAnsi="Calibri" w:cs="Times New Roman"/>
-          <w:lang w:eastAsia="en-NZ"/>
-        </w:rPr>
-      </w:pPr>
-    </w:p>
-    <w:p>
-      <w:pPr>
-        <w:spacing w:after="0" w:line="240" w:lineRule="auto"/>
-        <w:rPr>
-          <w:rFonts w:ascii="Calibri" w:eastAsia="Times New Roman" w:hAnsi="Calibri" w:cs="Times New Roman"/>
-          <w:lang w:eastAsia="en-NZ"/>
-        </w:rPr>
-      </w:pPr>
-      <w:r>
-        <w:rPr>
-          <w:rFonts w:ascii="Calibri" w:eastAsia="Times New Roman" w:hAnsi="Calibri" w:cs="Times New Roman"/>
-          <w:lang w:eastAsia="en-NZ"/>
-        </w:rPr>
-        <w:t xml:space="preserve">Tools3d launcher can extends tools launch and include standard lib file of java3d and jogl and ddraw=no etc. then app can send through </w:t>
-      </w:r>
-      <w:r>
-        <w:rPr>
-          <w:rFonts w:ascii="Calibri" w:eastAsia="Times New Roman" w:hAnsi="Calibri" w:cs="Times New Roman"/>
-          <w:lang w:eastAsia="en-NZ"/>
-        </w:rPr>
-        <w:t>its</w:t>
-      </w:r>
-      <w:r>
-        <w:rPr>
-          <w:rFonts w:ascii="Calibri" w:eastAsia="Times New Roman" w:hAnsi="Calibri" w:cs="Times New Roman"/>
-          <w:lang w:eastAsia="en-NZ"/>
-        </w:rPr>
-        <w:t xml:space="preserve"> own lib path files and options, each app will still have a bootstrap class invoked form the met</w:t>
-      </w:r>
-      <w:r>
-        <w:rPr>
-          <w:rFonts w:ascii="Calibri" w:eastAsia="Times New Roman" w:hAnsi="Calibri" w:cs="Times New Roman"/>
-          <w:lang w:eastAsia="en-NZ"/>
-        </w:rPr>
-        <w:t>a</w:t>
-      </w:r>
-      <w:r>
-        <w:rPr>
-          <w:rFonts w:ascii="Calibri" w:eastAsia="Times New Roman" w:hAnsi="Calibri" w:cs="Times New Roman"/>
-          <w:lang w:eastAsia="en-NZ"/>
-        </w:rPr>
-        <w:t xml:space="preserve"> inf</w:t>
-      </w:r>
-      <w:r>
-        <w:rPr>
-          <w:rFonts w:ascii="Calibri" w:eastAsia="Times New Roman" w:hAnsi="Calibri" w:cs="Times New Roman"/>
-          <w:lang w:eastAsia="en-NZ"/>
-        </w:rPr>
-        <w:t>o</w:t>
-      </w:r>
-      <w:r>
-        <w:rPr>
-          <w:rFonts w:ascii="Calibri" w:eastAsia="Times New Roman" w:hAnsi="Calibri" w:cs="Times New Roman"/>
-          <w:lang w:eastAsia="en-NZ"/>
-        </w:rPr>
-        <w:t xml:space="preserve"> but it will be cut down, but the start server code can still be invoked from it.</w:t>
-      </w:r>
-    </w:p>
-    <w:p>
-      <w:pPr>
-        <w:spacing w:after="0" w:line="240" w:lineRule="auto"/>
-        <w:rPr>
-          <w:rFonts w:ascii="Calibri" w:eastAsia="Times New Roman" w:hAnsi="Calibri" w:cs="Times New Roman"/>
-          <w:lang w:eastAsia="en-NZ"/>
-        </w:rPr>
-      </w:pPr>
-    </w:p>
-    <w:p>
-      <w:pPr>
-        <w:spacing w:after="0" w:line="240" w:lineRule="auto"/>
-        <w:rPr>
-          <w:rFonts w:ascii="Calibri" w:eastAsia="Times New Roman" w:hAnsi="Calibri" w:cs="Times New Roman"/>
-          <w:lang w:eastAsia="en-NZ"/>
-        </w:rPr>
-      </w:pPr>
-      <w:r>
-        <w:rPr>
-          <w:rFonts w:ascii="Calibri" w:eastAsia="Times New Roman" w:hAnsi="Calibri" w:cs="Times New Roman"/>
-          <w:lang w:eastAsia="en-NZ"/>
-        </w:rPr>
-        <w:t>The boot strap then calls the launcher which then calls the main app. So launcher is the main of the main app, but then calls a</w:t>
+        <w:rPr>
+          <w:rFonts w:ascii="Calibri" w:eastAsia="Times New Roman" w:hAnsi="Calibri" w:cs="Times New Roman"/>
+          <w:lang w:eastAsia="en-NZ"/>
+        </w:rPr>
+        <w:t>separate</w:t>
+      </w:r>
+      <w:r>
+        <w:rPr>
+          <w:rFonts w:ascii="Calibri" w:eastAsia="Times New Roman" w:hAnsi="Calibri" w:cs="Times New Roman"/>
+          <w:lang w:eastAsia="en-NZ"/>
+        </w:rPr>
+        <w:t xml:space="preserve"> thread???</w:t>
+      </w:r>
+    </w:p>
+    <w:p>
+      <w:pPr>
+        <w:spacing w:after="0" w:line="240" w:lineRule="auto"/>
+        <w:rPr>
+          <w:rFonts w:ascii="Calibri" w:eastAsia="Times New Roman" w:hAnsi="Calibri" w:cs="Times New Roman"/>
+          <w:lang w:eastAsia="en-NZ"/>
+        </w:rPr>
+      </w:pPr>
+    </w:p>
+    <w:p>
+      <w:pPr>
+        <w:spacing w:after="0" w:line="240" w:lineRule="auto"/>
+        <w:rPr>
+          <w:rFonts w:ascii="Calibri" w:eastAsia="Times New Roman" w:hAnsi="Calibri" w:cs="Times New Roman"/>
+          <w:lang w:eastAsia="en-NZ"/>
+        </w:rPr>
+      </w:pPr>
+      <w:r>
+        <w:rPr>
+          <w:rFonts w:ascii="Calibri" w:eastAsia="Times New Roman" w:hAnsi="Calibri" w:cs="Times New Roman"/>
+          <w:lang w:eastAsia="en-NZ"/>
+        </w:rPr>
+        <w:t xml:space="preserve">So is bootstrap and launcher the exact </w:t>
+      </w:r>
+      <w:r>
+        <w:rPr>
+          <w:rFonts w:ascii="Calibri" w:eastAsia="Times New Roman" w:hAnsi="Calibri" w:cs="Times New Roman"/>
+          <w:lang w:eastAsia="en-NZ"/>
+        </w:rPr>
+        <w:t>something</w:t>
+      </w:r>
+      <w:r>
+        <w:rPr>
+          <w:rFonts w:ascii="Calibri" w:eastAsia="Times New Roman" w:hAnsi="Calibri" w:cs="Times New Roman"/>
+          <w:lang w:eastAsia="en-NZ"/>
+        </w:rPr>
+        <w:t>?</w:t>
+      </w:r>
+    </w:p>
+    <w:p>
+      <w:pPr>
+        <w:spacing w:after="0" w:line="240" w:lineRule="auto"/>
+        <w:rPr>
+          <w:rFonts w:ascii="Calibri" w:eastAsia="Times New Roman" w:hAnsi="Calibri" w:cs="Times New Roman"/>
+          <w:lang w:eastAsia="en-NZ"/>
+        </w:rPr>
+      </w:pPr>
+      <w:r>
+        <w:rPr>
+          <w:rFonts w:ascii="Calibri" w:eastAsia="Times New Roman" w:hAnsi="Calibri" w:cs="Times New Roman"/>
+          <w:lang w:eastAsia="en-NZ"/>
+        </w:rPr>
+        <w:t>I have 3 types of launch</w:t>
+      </w:r>
+    </w:p>
+    <w:p>
+      <w:pPr>
+        <w:spacing w:after="0" w:line="240" w:lineRule="auto"/>
+        <w:rPr>
+          <w:rFonts w:ascii="Calibri" w:eastAsia="Times New Roman" w:hAnsi="Calibri" w:cs="Times New Roman"/>
+          <w:lang w:eastAsia="en-NZ"/>
+        </w:rPr>
+      </w:pPr>
+    </w:p>
+    <w:p>
+      <w:pPr>
+        <w:spacing w:after="0" w:line="240" w:lineRule="auto"/>
+        <w:rPr>
+          <w:rFonts w:ascii="Calibri" w:eastAsia="Times New Roman" w:hAnsi="Calibri" w:cs="Times New Roman"/>
+          <w:lang w:eastAsia="en-NZ"/>
+        </w:rPr>
+      </w:pPr>
+      <w:r>
+        <w:rPr>
+          <w:rFonts w:ascii="Calibri" w:eastAsia="Times New Roman" w:hAnsi="Calibri" w:cs="Times New Roman"/>
+          <w:lang w:eastAsia="en-NZ"/>
+        </w:rPr>
+        <w:t>Development</w:t>
+      </w:r>
+      <w:r>
+        <w:rPr>
+          <w:rFonts w:ascii="Calibri" w:eastAsia="Times New Roman" w:hAnsi="Calibri" w:cs="Times New Roman"/>
+          <w:lang w:eastAsia="en-NZ"/>
+        </w:rPr>
+        <w:t>:</w:t>
+      </w:r>
+    </w:p>
+    <w:p>
+      <w:pPr>
+        <w:spacing w:after="0" w:line="240" w:lineRule="auto"/>
+        <w:rPr>
+          <w:rFonts w:ascii="Calibri" w:eastAsia="Times New Roman" w:hAnsi="Calibri" w:cs="Times New Roman"/>
+          <w:lang w:eastAsia="en-NZ"/>
+        </w:rPr>
+      </w:pPr>
+      <w:r>
+        <w:rPr>
+          <w:rFonts w:ascii="Calibri" w:eastAsia="Times New Roman" w:hAnsi="Calibri" w:cs="Times New Roman"/>
+          <w:lang w:eastAsia="en-NZ"/>
+        </w:rPr>
+        <w:t xml:space="preserve">No updater required, no bootstrap required, but display resolution including full screen and </w:t>
+      </w:r>
+      <w:r>
+        <w:rPr>
+          <w:rFonts w:ascii="Calibri" w:eastAsia="Times New Roman" w:hAnsi="Calibri" w:cs="Times New Roman"/>
+          <w:lang w:eastAsia="en-NZ"/>
+        </w:rPr>
+        <w:t>an</w:t>
+      </w:r>
+      <w:r>
+        <w:rPr>
+          <w:rFonts w:ascii="Calibri" w:eastAsia="Times New Roman" w:hAnsi="Calibri" w:cs="Times New Roman"/>
+          <w:lang w:eastAsia="en-NZ"/>
+        </w:rPr>
+        <w:t>t</w:t>
+      </w:r>
+      <w:r>
+        <w:rPr>
+          <w:rFonts w:ascii="Calibri" w:eastAsia="Times New Roman" w:hAnsi="Calibri" w:cs="Times New Roman"/>
+          <w:lang w:eastAsia="en-NZ"/>
+        </w:rPr>
+        <w:t>ialiasing</w:t>
       </w:r>
       <w:r>
         <w:rPr>
@@ -3920,94 +5519,124 @@
           <w:rFonts w:ascii="Calibri" w:eastAsia="Times New Roman" w:hAnsi="Calibri" w:cs="Times New Roman"/>
           <w:lang w:eastAsia="en-NZ"/>
         </w:rPr>
-        <w:t>separate</w:t>
-      </w:r>
-      <w:r>
-        <w:rPr>
-          <w:rFonts w:ascii="Calibri" w:eastAsia="Times New Roman" w:hAnsi="Calibri" w:cs="Times New Roman"/>
-          <w:lang w:eastAsia="en-NZ"/>
-        </w:rPr>
-        <w:t xml:space="preserve"> thread???</w:t>
-      </w:r>
-    </w:p>
-    <w:p>
-      <w:pPr>
-        <w:spacing w:after="0" w:line="240" w:lineRule="auto"/>
-        <w:rPr>
-          <w:rFonts w:ascii="Calibri" w:eastAsia="Times New Roman" w:hAnsi="Calibri" w:cs="Times New Roman"/>
-          <w:lang w:eastAsia="en-NZ"/>
-        </w:rPr>
-      </w:pPr>
-    </w:p>
-    <w:p>
-      <w:pPr>
-        <w:spacing w:after="0" w:line="240" w:lineRule="auto"/>
-        <w:rPr>
-          <w:rFonts w:ascii="Calibri" w:eastAsia="Times New Roman" w:hAnsi="Calibri" w:cs="Times New Roman"/>
-          <w:lang w:eastAsia="en-NZ"/>
-        </w:rPr>
-      </w:pPr>
-      <w:r>
-        <w:rPr>
-          <w:rFonts w:ascii="Calibri" w:eastAsia="Times New Roman" w:hAnsi="Calibri" w:cs="Times New Roman"/>
-          <w:lang w:eastAsia="en-NZ"/>
-        </w:rPr>
-        <w:t xml:space="preserve">So is bootstrap and launcher the exact </w:t>
-      </w:r>
-      <w:r>
-        <w:rPr>
-          <w:rFonts w:ascii="Calibri" w:eastAsia="Times New Roman" w:hAnsi="Calibri" w:cs="Times New Roman"/>
-          <w:lang w:eastAsia="en-NZ"/>
-        </w:rPr>
-        <w:t>something</w:t>
-      </w:r>
-      <w:r>
-        <w:rPr>
-          <w:rFonts w:ascii="Calibri" w:eastAsia="Times New Roman" w:hAnsi="Calibri" w:cs="Times New Roman"/>
-          <w:lang w:eastAsia="en-NZ"/>
-        </w:rPr>
-        <w:t>?</w:t>
-      </w:r>
-    </w:p>
-    <w:p>
-      <w:pPr>
-        <w:spacing w:after="0" w:line="240" w:lineRule="auto"/>
-        <w:rPr>
-          <w:rFonts w:ascii="Calibri" w:eastAsia="Times New Roman" w:hAnsi="Calibri" w:cs="Times New Roman"/>
-          <w:lang w:eastAsia="en-NZ"/>
-        </w:rPr>
-      </w:pPr>
-      <w:r>
-        <w:rPr>
-          <w:rFonts w:ascii="Calibri" w:eastAsia="Times New Roman" w:hAnsi="Calibri" w:cs="Times New Roman"/>
-          <w:lang w:eastAsia="en-NZ"/>
-        </w:rPr>
-        <w:t>I have 3 types of launch</w:t>
-      </w:r>
-    </w:p>
-    <w:p>
-      <w:pPr>
-        <w:spacing w:after="0" w:line="240" w:lineRule="auto"/>
-        <w:rPr>
-          <w:rFonts w:ascii="Calibri" w:eastAsia="Times New Roman" w:hAnsi="Calibri" w:cs="Times New Roman"/>
-          <w:lang w:eastAsia="en-NZ"/>
-        </w:rPr>
-      </w:pPr>
-    </w:p>
-    <w:p>
-      <w:pPr>
-        <w:spacing w:after="0" w:line="240" w:lineRule="auto"/>
-        <w:rPr>
-          <w:rFonts w:ascii="Calibri" w:eastAsia="Times New Roman" w:hAnsi="Calibri" w:cs="Times New Roman"/>
-          <w:lang w:eastAsia="en-NZ"/>
-        </w:rPr>
-      </w:pPr>
-      <w:r>
-        <w:rPr>
-          <w:rFonts w:ascii="Calibri" w:eastAsia="Times New Roman" w:hAnsi="Calibri" w:cs="Times New Roman"/>
-          <w:lang w:eastAsia="en-NZ"/>
-        </w:rPr>
-        <w:t>Development</w:t>
+        <w:t xml:space="preserve">I also want </w:t>
+      </w:r>
+      <w:r>
+        <w:rPr>
+          <w:rFonts w:ascii="Calibri" w:eastAsia="Times New Roman" w:hAnsi="Calibri" w:cs="Times New Roman"/>
+          <w:lang w:eastAsia="en-NZ"/>
+        </w:rPr>
+        <w:t>t</w:t>
+      </w:r>
+      <w:r>
+        <w:rPr>
+          <w:rFonts w:ascii="Calibri" w:eastAsia="Times New Roman" w:hAnsi="Calibri" w:cs="Times New Roman"/>
+          <w:lang w:eastAsia="en-NZ"/>
+        </w:rPr>
+        <w:t>o be able to optionally go jogl2 but I have no class path without boot strap, though all jars is in fact fine isn’t it?</w:t>
+      </w:r>
+    </w:p>
+    <w:p>
+      <w:pPr>
+        <w:spacing w:after="0" w:line="240" w:lineRule="auto"/>
+        <w:rPr>
+          <w:rFonts w:ascii="Calibri" w:eastAsia="Times New Roman" w:hAnsi="Calibri" w:cs="Times New Roman"/>
+          <w:lang w:eastAsia="en-NZ"/>
+        </w:rPr>
+      </w:pPr>
+    </w:p>
+    <w:p>
+      <w:pPr>
+        <w:spacing w:after="0" w:line="240" w:lineRule="auto"/>
+        <w:rPr>
+          <w:rFonts w:ascii="Calibri" w:eastAsia="Times New Roman" w:hAnsi="Calibri" w:cs="Times New Roman"/>
+          <w:lang w:eastAsia="en-NZ"/>
+        </w:rPr>
+      </w:pPr>
+      <w:r>
+        <w:rPr>
+          <w:rFonts w:ascii="Calibri" w:eastAsia="Times New Roman" w:hAnsi="Calibri" w:cs="Times New Roman"/>
+          <w:lang w:eastAsia="en-NZ"/>
+        </w:rPr>
+        <w:t>I also possibly just want setting to go so the display stuff could be property</w:t>
+      </w:r>
+      <w:r>
+        <w:rPr>
+          <w:rFonts w:ascii="Calibri" w:eastAsia="Times New Roman" w:hAnsi="Calibri" w:cs="Times New Roman"/>
+          <w:lang w:eastAsia="en-NZ"/>
+        </w:rPr>
+        <w:t xml:space="preserve"> </w:t>
+      </w:r>
+      <w:r>
+        <w:rPr>
+          <w:rFonts w:ascii="Calibri" w:eastAsia="Times New Roman" w:hAnsi="Calibri" w:cs="Times New Roman"/>
+          <w:lang w:eastAsia="en-NZ"/>
+        </w:rPr>
+        <w:t>loader</w:t>
+      </w:r>
+      <w:r>
+        <w:rPr>
+          <w:rFonts w:ascii="Calibri" w:eastAsia="Times New Roman" w:hAnsi="Calibri" w:cs="Times New Roman"/>
+          <w:lang w:eastAsia="en-NZ"/>
+        </w:rPr>
+        <w:t xml:space="preserve"> - </w:t>
+      </w:r>
+      <w:proofErr w:type="spellStart"/>
+      <w:proofErr w:type="gramStart"/>
+      <w:r>
+        <w:rPr>
+          <w:rFonts w:ascii="Calibri" w:eastAsia="Times New Roman" w:hAnsi="Calibri" w:cs="Times New Roman"/>
+          <w:lang w:eastAsia="en-NZ"/>
+        </w:rPr>
+        <w:t>ed</w:t>
+      </w:r>
+      <w:proofErr w:type="spellEnd"/>
+      <w:proofErr w:type="gramEnd"/>
+      <w:r>
+        <w:rPr>
+          <w:rFonts w:ascii="Calibri" w:eastAsia="Times New Roman" w:hAnsi="Calibri" w:cs="Times New Roman"/>
+          <w:lang w:eastAsia="en-NZ"/>
+        </w:rPr>
+        <w:t xml:space="preserve"> and recalled for straight boot up, however what</w:t>
+      </w:r>
+      <w:r>
+        <w:rPr>
+          <w:rFonts w:ascii="Calibri" w:eastAsia="Times New Roman" w:hAnsi="Calibri" w:cs="Times New Roman"/>
+          <w:lang w:eastAsia="en-NZ"/>
+        </w:rPr>
+        <w:t>’</w:t>
+      </w:r>
+      <w:r>
+        <w:rPr>
+          <w:rFonts w:ascii="Calibri" w:eastAsia="Times New Roman" w:hAnsi="Calibri" w:cs="Times New Roman"/>
+          <w:lang w:eastAsia="en-NZ"/>
+        </w:rPr>
+        <w:t>s happened on a setting change? Restart is classic</w:t>
+      </w:r>
+    </w:p>
+    <w:p>
+      <w:pPr>
+        <w:spacing w:after="0" w:line="240" w:lineRule="auto"/>
+        <w:rPr>
+          <w:rFonts w:ascii="Calibri" w:eastAsia="Times New Roman" w:hAnsi="Calibri" w:cs="Times New Roman"/>
+          <w:lang w:eastAsia="en-NZ"/>
+        </w:rPr>
+      </w:pPr>
+    </w:p>
+    <w:p>
+      <w:pPr>
+        <w:spacing w:after="0" w:line="240" w:lineRule="auto"/>
+        <w:rPr>
+          <w:rFonts w:ascii="Calibri" w:eastAsia="Times New Roman" w:hAnsi="Calibri" w:cs="Times New Roman"/>
+          <w:lang w:eastAsia="en-NZ"/>
+        </w:rPr>
+      </w:pPr>
+      <w:r>
+        <w:rPr>
+          <w:rFonts w:ascii="Calibri" w:eastAsia="Times New Roman" w:hAnsi="Calibri" w:cs="Times New Roman"/>
+          <w:lang w:eastAsia="en-NZ"/>
+        </w:rPr>
+        <w:t>Boot strap</w:t>
       </w:r>
       <w:r>
         <w:rPr>
@@ -4016,43 +5645,6 @@
         </w:rPr>
         <w:t>:</w:t>
       </w:r>
-    </w:p>
-    <w:p>
-      <w:pPr>
-        <w:spacing w:after="0" w:line="240" w:lineRule="auto"/>
-        <w:rPr>
-          <w:rFonts w:ascii="Calibri" w:eastAsia="Times New Roman" w:hAnsi="Calibri" w:cs="Times New Roman"/>
-          <w:lang w:eastAsia="en-NZ"/>
-        </w:rPr>
-      </w:pPr>
-      <w:r>
-        <w:rPr>
-          <w:rFonts w:ascii="Calibri" w:eastAsia="Times New Roman" w:hAnsi="Calibri" w:cs="Times New Roman"/>
-          <w:lang w:eastAsia="en-NZ"/>
-        </w:rPr>
-        <w:t xml:space="preserve">No updater required, no bootstrap required, but display resolution including full screen and </w:t>
-      </w:r>
-      <w:r>
-        <w:rPr>
-          <w:rFonts w:ascii="Calibri" w:eastAsia="Times New Roman" w:hAnsi="Calibri" w:cs="Times New Roman"/>
-          <w:lang w:eastAsia="en-NZ"/>
-        </w:rPr>
-        <w:t>an</w:t>
-      </w:r>
-      <w:r>
-        <w:rPr>
-          <w:rFonts w:ascii="Calibri" w:eastAsia="Times New Roman" w:hAnsi="Calibri" w:cs="Times New Roman"/>
-          <w:lang w:eastAsia="en-NZ"/>
-        </w:rPr>
-        <w:t>t</w:t>
-      </w:r>
-      <w:r>
-        <w:rPr>
-          <w:rFonts w:ascii="Calibri" w:eastAsia="Times New Roman" w:hAnsi="Calibri" w:cs="Times New Roman"/>
-          <w:lang w:eastAsia="en-NZ"/>
-        </w:rPr>
-        <w:t>ialiasing</w:t>
-      </w:r>
       <w:r>
         <w:rPr>
           <w:rFonts w:ascii="Calibri" w:eastAsia="Times New Roman" w:hAnsi="Calibri" w:cs="Times New Roman"/>
@@ -4060,51 +5652,53 @@
         </w:rPr>
         <w:t xml:space="preserve"> </w:t>
       </w:r>
-      <w:r>
-        <w:rPr>
-          <w:rFonts w:ascii="Calibri" w:eastAsia="Times New Roman" w:hAnsi="Calibri" w:cs="Times New Roman"/>
-          <w:lang w:eastAsia="en-NZ"/>
-        </w:rPr>
-        <w:t xml:space="preserve">I also want </w:t>
-      </w:r>
-      <w:r>
-        <w:rPr>
-          <w:rFonts w:ascii="Calibri" w:eastAsia="Times New Roman" w:hAnsi="Calibri" w:cs="Times New Roman"/>
-          <w:lang w:eastAsia="en-NZ"/>
-        </w:rPr>
-        <w:t>t</w:t>
-      </w:r>
-      <w:r>
-        <w:rPr>
-          <w:rFonts w:ascii="Calibri" w:eastAsia="Times New Roman" w:hAnsi="Calibri" w:cs="Times New Roman"/>
-          <w:lang w:eastAsia="en-NZ"/>
-        </w:rPr>
-        <w:t>o be able to optionally go jogl2 but I have no class path without boot strap, though all jars is in fact fine isn’t it?</w:t>
-      </w:r>
-    </w:p>
-    <w:p>
-      <w:pPr>
-        <w:spacing w:after="0" w:line="240" w:lineRule="auto"/>
-        <w:rPr>
-          <w:rFonts w:ascii="Calibri" w:eastAsia="Times New Roman" w:hAnsi="Calibri" w:cs="Times New Roman"/>
-          <w:lang w:eastAsia="en-NZ"/>
-        </w:rPr>
-      </w:pPr>
-    </w:p>
-    <w:p>
-      <w:pPr>
-        <w:spacing w:after="0" w:line="240" w:lineRule="auto"/>
-        <w:rPr>
-          <w:rFonts w:ascii="Calibri" w:eastAsia="Times New Roman" w:hAnsi="Calibri" w:cs="Times New Roman"/>
-          <w:lang w:eastAsia="en-NZ"/>
-        </w:rPr>
-      </w:pPr>
-      <w:r>
-        <w:rPr>
-          <w:rFonts w:ascii="Calibri" w:eastAsia="Times New Roman" w:hAnsi="Calibri" w:cs="Times New Roman"/>
-          <w:lang w:eastAsia="en-NZ"/>
-        </w:rPr>
-        <w:t>I also possibly just want setting to go so the display stuff could be property</w:t>
+    </w:p>
+    <w:p>
+      <w:pPr>
+        <w:spacing w:after="0" w:line="240" w:lineRule="auto"/>
+        <w:rPr>
+          <w:rFonts w:ascii="Calibri" w:eastAsia="Times New Roman" w:hAnsi="Calibri" w:cs="Times New Roman"/>
+          <w:lang w:eastAsia="en-NZ"/>
+        </w:rPr>
+      </w:pPr>
+      <w:r>
+        <w:rPr>
+          <w:rFonts w:ascii="Calibri" w:eastAsia="Times New Roman" w:hAnsi="Calibri" w:cs="Times New Roman"/>
+          <w:lang w:eastAsia="en-NZ"/>
+        </w:rPr>
+        <w:t>Jar file only, must spawn process, want to end this process, so best to hand a log file across and get the main to pump out to log.</w:t>
+      </w:r>
+    </w:p>
+    <w:p>
+      <w:pPr>
+        <w:spacing w:after="0" w:line="240" w:lineRule="auto"/>
+        <w:rPr>
+          <w:rFonts w:ascii="Calibri" w:eastAsia="Times New Roman" w:hAnsi="Calibri" w:cs="Times New Roman"/>
+          <w:lang w:eastAsia="en-NZ"/>
+        </w:rPr>
+      </w:pPr>
+      <w:r>
+        <w:rPr>
+          <w:rFonts w:ascii="Calibri" w:eastAsia="Times New Roman" w:hAnsi="Calibri" w:cs="Times New Roman"/>
+          <w:lang w:eastAsia="en-NZ"/>
+        </w:rPr>
+        <w:t>Display selection does not require anything but core java, so bootstrap can use it too</w:t>
+      </w:r>
+    </w:p>
+    <w:p>
+      <w:pPr>
+        <w:spacing w:after="0" w:line="240" w:lineRule="auto"/>
+        <w:rPr>
+          <w:rFonts w:ascii="Calibri" w:eastAsia="Times New Roman" w:hAnsi="Calibri" w:cs="Times New Roman"/>
+          <w:lang w:eastAsia="en-NZ"/>
+        </w:rPr>
+      </w:pPr>
+      <w:r>
+        <w:rPr>
+          <w:rFonts w:ascii="Calibri" w:eastAsia="Times New Roman" w:hAnsi="Calibri" w:cs="Times New Roman"/>
+          <w:lang w:eastAsia="en-NZ"/>
+        </w:rPr>
+        <w:t>However boot strap needs to be a separate jar form the main</w:t>
       </w:r>
       <w:r>
         <w:rPr>
@@ -4118,107 +5712,68 @@
           <w:rFonts w:ascii="Calibri" w:eastAsia="Times New Roman" w:hAnsi="Calibri" w:cs="Times New Roman"/>
           <w:lang w:eastAsia="en-NZ"/>
         </w:rPr>
-        <w:t>loader</w:t>
-      </w:r>
-      <w:r>
-        <w:rPr>
-          <w:rFonts w:ascii="Calibri" w:eastAsia="Times New Roman" w:hAnsi="Calibri" w:cs="Times New Roman"/>
-          <w:lang w:eastAsia="en-NZ"/>
-        </w:rPr>
-        <w:t xml:space="preserve"> - </w:t>
-      </w:r>
-      <w:r>
-        <w:rPr>
-          <w:rFonts w:ascii="Calibri" w:eastAsia="Times New Roman" w:hAnsi="Calibri" w:cs="Times New Roman"/>
-          <w:lang w:eastAsia="en-NZ"/>
-        </w:rPr>
-        <w:t>ed and recalled for straight boot up, however what</w:t>
-      </w:r>
-      <w:r>
-        <w:rPr>
-          <w:rFonts w:ascii="Calibri" w:eastAsia="Times New Roman" w:hAnsi="Calibri" w:cs="Times New Roman"/>
-          <w:lang w:eastAsia="en-NZ"/>
-        </w:rPr>
-        <w:t>’</w:t>
-      </w:r>
-      <w:r>
-        <w:rPr>
-          <w:rFonts w:ascii="Calibri" w:eastAsia="Times New Roman" w:hAnsi="Calibri" w:cs="Times New Roman"/>
-          <w:lang w:eastAsia="en-NZ"/>
-        </w:rPr>
-        <w:t>s happened on a setting change? Restart is classic</w:t>
-      </w:r>
-    </w:p>
-    <w:p>
-      <w:pPr>
-        <w:spacing w:after="0" w:line="240" w:lineRule="auto"/>
-        <w:rPr>
-          <w:rFonts w:ascii="Calibri" w:eastAsia="Times New Roman" w:hAnsi="Calibri" w:cs="Times New Roman"/>
-          <w:lang w:eastAsia="en-NZ"/>
-        </w:rPr>
-      </w:pPr>
-    </w:p>
-    <w:p>
-      <w:pPr>
-        <w:spacing w:after="0" w:line="240" w:lineRule="auto"/>
-        <w:rPr>
-          <w:rFonts w:ascii="Calibri" w:eastAsia="Times New Roman" w:hAnsi="Calibri" w:cs="Times New Roman"/>
-          <w:lang w:eastAsia="en-NZ"/>
-        </w:rPr>
-      </w:pPr>
-      <w:r>
-        <w:rPr>
-          <w:rFonts w:ascii="Calibri" w:eastAsia="Times New Roman" w:hAnsi="Calibri" w:cs="Times New Roman"/>
-          <w:lang w:eastAsia="en-NZ"/>
-        </w:rPr>
-        <w:t>Boot strap</w:t>
-      </w:r>
-      <w:r>
-        <w:rPr>
-          <w:rFonts w:ascii="Calibri" w:eastAsia="Times New Roman" w:hAnsi="Calibri" w:cs="Times New Roman"/>
-          <w:lang w:eastAsia="en-NZ"/>
-        </w:rPr>
-        <w:t>:</w:t>
-      </w:r>
-      <w:r>
-        <w:rPr>
-          <w:rFonts w:ascii="Calibri" w:eastAsia="Times New Roman" w:hAnsi="Calibri" w:cs="Times New Roman"/>
-          <w:lang w:eastAsia="en-NZ"/>
-        </w:rPr>
-        <w:t xml:space="preserve"> </w:t>
-      </w:r>
-    </w:p>
-    <w:p>
-      <w:pPr>
-        <w:spacing w:after="0" w:line="240" w:lineRule="auto"/>
-        <w:rPr>
-          <w:rFonts w:ascii="Calibri" w:eastAsia="Times New Roman" w:hAnsi="Calibri" w:cs="Times New Roman"/>
-          <w:lang w:eastAsia="en-NZ"/>
-        </w:rPr>
-      </w:pPr>
-      <w:r>
-        <w:rPr>
-          <w:rFonts w:ascii="Calibri" w:eastAsia="Times New Roman" w:hAnsi="Calibri" w:cs="Times New Roman"/>
-          <w:lang w:eastAsia="en-NZ"/>
-        </w:rPr>
-        <w:t>Jar file only, must spawn process, want to end this process, so best to hand a log file across and get the main to pump out to log.</w:t>
-      </w:r>
-    </w:p>
-    <w:p>
-      <w:pPr>
-        <w:spacing w:after="0" w:line="240" w:lineRule="auto"/>
-        <w:rPr>
-          <w:rFonts w:ascii="Calibri" w:eastAsia="Times New Roman" w:hAnsi="Calibri" w:cs="Times New Roman"/>
-          <w:lang w:eastAsia="en-NZ"/>
-        </w:rPr>
-      </w:pPr>
-      <w:r>
-        <w:rPr>
-          <w:rFonts w:ascii="Calibri" w:eastAsia="Times New Roman" w:hAnsi="Calibri" w:cs="Times New Roman"/>
-          <w:lang w:eastAsia="en-NZ"/>
-        </w:rPr>
-        <w:t>Display selection does not require anything but core java, so bootstrap can use it too</w:t>
-      </w:r>
+        <w:t xml:space="preserve">which means that the </w:t>
+      </w:r>
+      <w:r>
+        <w:rPr>
+          <w:rFonts w:ascii="Calibri" w:eastAsia="Times New Roman" w:hAnsi="Calibri" w:cs="Times New Roman"/>
+          <w:lang w:eastAsia="en-NZ"/>
+        </w:rPr>
+        <w:t>selections</w:t>
+      </w:r>
+      <w:r>
+        <w:rPr>
+          <w:rFonts w:ascii="Calibri" w:eastAsia="Times New Roman" w:hAnsi="Calibri" w:cs="Times New Roman"/>
+          <w:lang w:eastAsia="en-NZ"/>
+        </w:rPr>
+        <w:t xml:space="preserve"> form boot strap need </w:t>
+      </w:r>
+      <w:r>
+        <w:rPr>
+          <w:rFonts w:ascii="Calibri" w:eastAsia="Times New Roman" w:hAnsi="Calibri" w:cs="Times New Roman"/>
+          <w:lang w:eastAsia="en-NZ"/>
+        </w:rPr>
+        <w:t>to</w:t>
+      </w:r>
+      <w:r>
+        <w:rPr>
+          <w:rFonts w:ascii="Calibri" w:eastAsia="Times New Roman" w:hAnsi="Calibri" w:cs="Times New Roman"/>
+          <w:lang w:eastAsia="en-NZ"/>
+        </w:rPr>
+        <w:t xml:space="preserve"> go across to the main app, but that’s just the config </w:t>
+      </w:r>
+      <w:proofErr w:type="spellStart"/>
+      <w:r>
+        <w:rPr>
+          <w:rFonts w:ascii="Calibri" w:eastAsia="Times New Roman" w:hAnsi="Calibri" w:cs="Times New Roman"/>
+          <w:lang w:eastAsia="en-NZ"/>
+        </w:rPr>
+        <w:t>ini</w:t>
+      </w:r>
+      <w:proofErr w:type="spellEnd"/>
+      <w:r>
+        <w:rPr>
+          <w:rFonts w:ascii="Calibri" w:eastAsia="Times New Roman" w:hAnsi="Calibri" w:cs="Times New Roman"/>
+          <w:lang w:eastAsia="en-NZ"/>
+        </w:rPr>
+        <w:t xml:space="preserve"> file anyway</w:t>
+      </w:r>
+      <w:r>
+        <w:rPr>
+          <w:rFonts w:ascii="Calibri" w:eastAsia="Times New Roman" w:hAnsi="Calibri" w:cs="Times New Roman"/>
+          <w:lang w:eastAsia="en-NZ"/>
+        </w:rPr>
+        <w:t>.</w:t>
+      </w:r>
+    </w:p>
+    <w:p>
+      <w:pPr>
+        <w:spacing w:after="0" w:line="240" w:lineRule="auto"/>
+        <w:rPr>
+          <w:rFonts w:ascii="Calibri" w:eastAsia="Times New Roman" w:hAnsi="Calibri" w:cs="Times New Roman"/>
+          <w:lang w:eastAsia="en-NZ"/>
+        </w:rPr>
+      </w:pPr>
     </w:p>
     <w:p>
       <w:pPr>
@@ -4234,80 +5789,6 @@
           <w:lang w:eastAsia="en-NZ"/>
         </w:rPr>
         <w:lastRenderedPageBreak/>
-        <w:t>However boot strap needs to be a separate jar form the main</w:t>
-      </w:r>
-      <w:r>
-        <w:rPr>
-          <w:rFonts w:ascii="Calibri" w:eastAsia="Times New Roman" w:hAnsi="Calibri" w:cs="Times New Roman"/>
-          <w:lang w:eastAsia="en-NZ"/>
-        </w:rPr>
-        <w:t xml:space="preserve"> </w:t>
-      </w:r>
-      <w:r>
-        <w:rPr>
-          <w:rFonts w:ascii="Calibri" w:eastAsia="Times New Roman" w:hAnsi="Calibri" w:cs="Times New Roman"/>
-          <w:lang w:eastAsia="en-NZ"/>
-        </w:rPr>
-        <w:t xml:space="preserve">which means that the </w:t>
-      </w:r>
-      <w:r>
-        <w:rPr>
-          <w:rFonts w:ascii="Calibri" w:eastAsia="Times New Roman" w:hAnsi="Calibri" w:cs="Times New Roman"/>
-          <w:lang w:eastAsia="en-NZ"/>
-        </w:rPr>
-        <w:t>selections</w:t>
-      </w:r>
-      <w:r>
-        <w:rPr>
-          <w:rFonts w:ascii="Calibri" w:eastAsia="Times New Roman" w:hAnsi="Calibri" w:cs="Times New Roman"/>
-          <w:lang w:eastAsia="en-NZ"/>
-        </w:rPr>
-        <w:t xml:space="preserve"> form boot strap need </w:t>
-      </w:r>
-      <w:r>
-        <w:rPr>
-          <w:rFonts w:ascii="Calibri" w:eastAsia="Times New Roman" w:hAnsi="Calibri" w:cs="Times New Roman"/>
-          <w:lang w:eastAsia="en-NZ"/>
-        </w:rPr>
-        <w:t>to</w:t>
-      </w:r>
-      <w:r>
-        <w:rPr>
-          <w:rFonts w:ascii="Calibri" w:eastAsia="Times New Roman" w:hAnsi="Calibri" w:cs="Times New Roman"/>
-          <w:lang w:eastAsia="en-NZ"/>
-        </w:rPr>
-        <w:t xml:space="preserve"> go across to the main app, but that’s just the config ini file anyway</w:t>
-      </w:r>
-      <w:r>
-        <w:rPr>
-          <w:rFonts w:ascii="Calibri" w:eastAsia="Times New Roman" w:hAnsi="Calibri" w:cs="Times New Roman"/>
-          <w:lang w:eastAsia="en-NZ"/>
-        </w:rPr>
-        <w:t>.</w:t>
-      </w:r>
-    </w:p>
-    <w:p>
-      <w:pPr>
-        <w:spacing w:after="0" w:line="240" w:lineRule="auto"/>
-        <w:rPr>
-          <w:rFonts w:ascii="Calibri" w:eastAsia="Times New Roman" w:hAnsi="Calibri" w:cs="Times New Roman"/>
-          <w:lang w:eastAsia="en-NZ"/>
-        </w:rPr>
-      </w:pPr>
-    </w:p>
-    <w:p>
-      <w:pPr>
-        <w:spacing w:after="0" w:line="240" w:lineRule="auto"/>
-        <w:rPr>
-          <w:rFonts w:ascii="Calibri" w:eastAsia="Times New Roman" w:hAnsi="Calibri" w:cs="Times New Roman"/>
-          <w:lang w:eastAsia="en-NZ"/>
-        </w:rPr>
-      </w:pPr>
-      <w:r>
-        <w:rPr>
-          <w:rFonts w:ascii="Calibri" w:eastAsia="Times New Roman" w:hAnsi="Calibri" w:cs="Times New Roman"/>
-          <w:lang w:eastAsia="en-NZ"/>
-        </w:rPr>
         <w:t>Boot strap also wants to update the game f</w:t>
       </w:r>
       <w:r>
@@ -4322,7 +5803,25 @@
           <w:rFonts w:ascii="Calibri" w:eastAsia="Times New Roman" w:hAnsi="Calibri" w:cs="Times New Roman"/>
           <w:lang w:eastAsia="en-NZ"/>
         </w:rPr>
-        <w:t xml:space="preserve">om a url, unzip including replace the main jar, hence it’s on a </w:t>
+        <w:t xml:space="preserve">om a </w:t>
+      </w:r>
+      <w:proofErr w:type="spellStart"/>
+      <w:proofErr w:type="gramStart"/>
+      <w:r>
+        <w:rPr>
+          <w:rFonts w:ascii="Calibri" w:eastAsia="Times New Roman" w:hAnsi="Calibri" w:cs="Times New Roman"/>
+          <w:lang w:eastAsia="en-NZ"/>
+        </w:rPr>
+        <w:t>url</w:t>
+      </w:r>
+      <w:proofErr w:type="spellEnd"/>
+      <w:proofErr w:type="gramEnd"/>
+      <w:r>
+        <w:rPr>
+          <w:rFonts w:ascii="Calibri" w:eastAsia="Times New Roman" w:hAnsi="Calibri" w:cs="Times New Roman"/>
+          <w:lang w:eastAsia="en-NZ"/>
+        </w:rPr>
+        <w:t xml:space="preserve">, unzip including replace the main jar, hence it’s on a </w:t>
       </w:r>
       <w:r>
         <w:rPr>

</xml_diff>

<commit_message>
allow commandline parameters to flow through from config.ini for example so implicit antialiasing can be set
</commit_message>
<xml_diff>
--- a/ElderScrollsExplorer/ScrollsExplorer.docx
+++ b/ElderScrollsExplorer/ScrollsExplorer.docx
@@ -255,6 +255,9 @@
       <w:r>
         <w:t xml:space="preserve"> I think so, better now</w:t>
       </w:r>
+      <w:r>
+        <w:t xml:space="preserve"> recheck </w:t>
+      </w:r>
     </w:p>
     <w:p>
       <w:pPr>
@@ -301,7 +304,13 @@
         </w:numPr>
       </w:pPr>
       <w:r>
-        <w:t>Renam esmloader esmmanager and sort out package names (capitals)</w:t>
+        <w:t>Renam</w:t>
+      </w:r>
+      <w:r>
+        <w:t>e</w:t>
+      </w:r>
+      <w:r>
+        <w:t xml:space="preserve"> esmloader esmmanager and sort out package names (capitals)</w:t>
       </w:r>
     </w:p>
     <w:p>
@@ -325,10 +334,43 @@
         </w:numPr>
       </w:pPr>
       <w:r>
-        <w:t>morrowind doors no open, and zbuffer ignore flag is madness for lava</w:t>
+        <w:t>M</w:t>
+      </w:r>
+      <w:r>
+        <w:t>orrowind doors no open</w:t>
+      </w:r>
+      <w:bookmarkStart w:id="0" w:name="_GoBack"/>
+      <w:bookmarkEnd w:id="0"/>
+    </w:p>
+    <w:p>
+      <w:pPr>
+        <w:pStyle w:val="ListParagraph"/>
+        <w:numPr>
+          <w:ilvl w:val="0"/>
+          <w:numId w:val="7"/>
+        </w:numPr>
+        <w:spacing w:after="0" w:line="240" w:lineRule="auto"/>
+      </w:pPr>
+      <w:r>
+        <w:t>Where did the –Dj3d.antialiasing=”implicit” go for the mac os? Need to explain how to set it in the instructions now it comes through the config file</w:t>
+      </w:r>
+    </w:p>
+    <w:p>
+      <w:pPr>
+        <w:pStyle w:val="ListParagraph"/>
+        <w:numPr>
+          <w:ilvl w:val="0"/>
+          <w:numId w:val="7"/>
+        </w:numPr>
+      </w:pPr>
+      <w:r>
+        <w:t>zbuffer ignore flag is madness for lava</w:t>
       </w:r>
       <w:r>
         <w:t xml:space="preserve"> – note zbuffer must mean something local to itself?</w:t>
+      </w:r>
+      <w:r>
+        <w:t xml:space="preserve"> In fact no zbufers guys, I suspect bad use of alpha flags is my problem</w:t>
       </w:r>
     </w:p>
     <w:p>
@@ -358,10 +400,7 @@
         <w:t>/key</w:t>
       </w:r>
       <w:r>
-        <w:t xml:space="preserve"> </w:t>
-      </w:r>
-      <w:r>
-        <w:t>listening</w:t>
+        <w:t xml:space="preserve"> listening</w:t>
       </w:r>
     </w:p>
     <w:p>
@@ -484,6 +523,7 @@
         </w:numPr>
       </w:pPr>
       <w:r>
+        <w:lastRenderedPageBreak/>
         <w:t>I</w:t>
       </w:r>
       <w:r>
@@ -514,32 +554,11 @@
         </w:numPr>
       </w:pPr>
       <w:r>
-        <w:lastRenderedPageBreak/>
-        <w:t>I use weakvaluehashmap occasionally, do I understand it vs weakhashmap</w:t>
-      </w:r>
-      <w:r>
-        <w:t>, notice that ddstextureloader has a copy of it internally?? Why?</w:t>
-      </w:r>
-      <w:r>
-        <w:t xml:space="preserve"> Is 3dtools not utterly linked to tools?</w:t>
-      </w:r>
-      <w:r>
-        <w:t xml:space="preserve"> Ummmm? OMG? Maybe. Niftoj3d is using a weakhashmap, ewhich is trying to hold strings which is obviously hard???</w:t>
-      </w:r>
-    </w:p>
-    <w:p>
-      <w:pPr>
-        <w:pStyle w:val="ListParagraph"/>
-        <w:numPr>
-          <w:ilvl w:val="0"/>
-          <w:numId w:val="7"/>
-        </w:numPr>
-      </w:pPr>
-      <w:r>
-        <w:t>Recheck shaders not up to date on xps 13</w:t>
-      </w:r>
-      <w:bookmarkStart w:id="0" w:name="_GoBack"/>
-      <w:bookmarkEnd w:id="0"/>
+        <w:t xml:space="preserve">TES3 particles good example here </w:t>
+      </w:r>
+      <w:r>
+        <w:t>F:\game media\Morrowind\Meshes\steam_lavariver.nif</w:t>
+      </w:r>
     </w:p>
     <w:p/>
     <w:p/>
@@ -831,7 +850,13 @@
         </w:numPr>
       </w:pPr>
       <w:r>
-        <w:t>God damn tes3 has collision boxes that overlap (and are in front of) door collision boxes!! God dman it.</w:t>
+        <w:t xml:space="preserve">God damn tes3 has collision boxes that overlap (and are in front of) door collision boxes!! God </w:t>
+      </w:r>
+      <w:r>
+        <w:t>dam</w:t>
+      </w:r>
+      <w:r>
+        <w:t xml:space="preserve"> it.</w:t>
       </w:r>
     </w:p>
     <w:p>
@@ -889,41 +914,38 @@
         <w:t xml:space="preserve"> in the j3dgeometry calls, just to finish up the world nicely</w:t>
       </w:r>
       <w:r>
-        <w:t xml:space="preserve">, I’ve set the first 2 permanently, it seems ok but may add this section to </w:t>
-      </w:r>
+        <w:t>, I’ve set the first 2 permanently, it seems ok but may add this section to performance ideas (that is</w:t>
+      </w:r>
+      <w:r>
+        <w:t xml:space="preserve"> it</w:t>
+      </w:r>
+      <w:r>
+        <w:t xml:space="preserve"> best </w:t>
+      </w:r>
+      <w:r>
+        <w:t>performance</w:t>
+      </w:r>
+      <w:r>
+        <w:t xml:space="preserve"> with less set) certainly the removeChild remove mirror code would benefit if the attribute is shared and increases the has</w:t>
+      </w:r>
+      <w:r>
+        <w:t>h</w:t>
+      </w:r>
+      <w:r>
+        <w:t>set load</w:t>
+      </w:r>
+    </w:p>
+    <w:p>
+      <w:pPr>
+        <w:pStyle w:val="ListParagraph"/>
+        <w:numPr>
+          <w:ilvl w:val="0"/>
+          <w:numId w:val="1"/>
+        </w:numPr>
+        <w:spacing w:after="0"/>
+      </w:pPr>
       <w:r>
         <w:lastRenderedPageBreak/>
-        <w:t>performance ideas (that is</w:t>
-      </w:r>
-      <w:r>
-        <w:t xml:space="preserve"> it</w:t>
-      </w:r>
-      <w:r>
-        <w:t xml:space="preserve"> best </w:t>
-      </w:r>
-      <w:r>
-        <w:t>performance</w:t>
-      </w:r>
-      <w:r>
-        <w:t xml:space="preserve"> with less set) certainly the removeChild remove mirror code would benefit if the attribute is shared and increases the has</w:t>
-      </w:r>
-      <w:r>
-        <w:t>h</w:t>
-      </w:r>
-      <w:r>
-        <w:t>set load</w:t>
-      </w:r>
-    </w:p>
-    <w:p>
-      <w:pPr>
-        <w:pStyle w:val="ListParagraph"/>
-        <w:numPr>
-          <w:ilvl w:val="0"/>
-          <w:numId w:val="1"/>
-        </w:numPr>
-        <w:spacing w:after="0"/>
-      </w:pPr>
-      <w:r>
         <w:t>I should improve nif display etc to take a source folder so it can be run on other computers in needed also the bsa extracted folder combo should</w:t>
       </w:r>
       <w:r>
@@ -1391,13 +1413,22 @@
         </w:rPr>
       </w:pPr>
       <w:r>
-        <w:t xml:space="preserve">Where did the </w:t>
-      </w:r>
-      <w:r>
-        <w:t>–Dj3d.</w:t>
-      </w:r>
-      <w:r>
-        <w:t>antialiasing=”implicit” go for the mac os?</w:t>
+        <w:t xml:space="preserve">Megaton world x,y,z for the land cells is off, I see the edge of the </w:t>
+      </w:r>
+      <w:r>
+        <w:t>crater</w:t>
+      </w:r>
+      <w:r>
+        <w:t xml:space="preserve"> outside t</w:t>
+      </w:r>
+      <w:r>
+        <w:t>h</w:t>
+      </w:r>
+      <w:r>
+        <w:t>e walls and up too high</w:t>
+      </w:r>
+      <w:r>
+        <w:t>, perhaps I should be getting land from the parent world somehow?</w:t>
       </w:r>
     </w:p>
     <w:p>
@@ -1414,22 +1445,42 @@
         </w:rPr>
       </w:pPr>
       <w:r>
-        <w:t xml:space="preserve">Megaton world x,y,z for the land cells is off, I see the edge of the </w:t>
-      </w:r>
-      <w:r>
-        <w:t>crater</w:t>
-      </w:r>
-      <w:r>
-        <w:t xml:space="preserve"> outside t</w:t>
+        <w:t>Must recheck all apps have ra, especially in tools3d</w:t>
+      </w:r>
+    </w:p>
+    <w:p>
+      <w:pPr>
+        <w:pStyle w:val="ListParagraph"/>
+        <w:numPr>
+          <w:ilvl w:val="0"/>
+          <w:numId w:val="1"/>
+        </w:numPr>
+        <w:spacing w:after="0" w:line="240" w:lineRule="auto"/>
+        <w:rPr>
+          <w:rFonts w:ascii="Calibri" w:eastAsia="Times New Roman" w:hAnsi="Calibri" w:cs="Times New Roman"/>
+          <w:lang w:val="en-US" w:eastAsia="en-NZ"/>
+        </w:rPr>
+      </w:pPr>
+      <w:r>
+        <w:t xml:space="preserve">If you alter render setting while a cell is loading the half made </w:t>
+      </w:r>
+      <w:r>
+        <w:t>c</w:t>
       </w:r>
       <w:r>
         <w:t>h</w:t>
       </w:r>
       <w:r>
-        <w:t>e walls and up too high</w:t>
-      </w:r>
-      <w:r>
-        <w:t>, perhaps I should be getting land from the parent world somehow?</w:t>
+        <w:t>a</w:t>
+      </w:r>
+      <w:r>
+        <w:t>racter</w:t>
+      </w:r>
+      <w:r>
+        <w:t>s</w:t>
+      </w:r>
+      <w:r>
+        <w:t xml:space="preserve"> etc collapse</w:t>
       </w:r>
     </w:p>
     <w:p>
@@ -1440,13 +1491,43 @@
           <w:numId w:val="1"/>
         </w:numPr>
         <w:spacing w:after="0" w:line="240" w:lineRule="auto"/>
-        <w:rPr>
-          <w:rFonts w:ascii="Calibri" w:eastAsia="Times New Roman" w:hAnsi="Calibri" w:cs="Times New Roman"/>
-          <w:lang w:val="en-US" w:eastAsia="en-NZ"/>
-        </w:rPr>
-      </w:pPr>
-      <w:r>
-        <w:t>Must recheck all apps have ra, especially in tools3d</w:t>
+      </w:pPr>
+      <w:r>
+        <w:t>J3dNiVisController</w:t>
+      </w:r>
+      <w:r>
+        <w:t xml:space="preserve"> is not ever being called </w:t>
+      </w:r>
+      <w:r>
+        <w:t xml:space="preserve">via </w:t>
+      </w:r>
+      <w:r>
+        <w:t xml:space="preserve"> update</w:t>
+      </w:r>
+    </w:p>
+    <w:p>
+      <w:pPr>
+        <w:spacing w:after="0" w:line="240" w:lineRule="auto"/>
+        <w:rPr>
+          <w:rFonts w:ascii="Calibri" w:eastAsia="Times New Roman" w:hAnsi="Calibri" w:cs="Times New Roman"/>
+          <w:lang w:val="en-US" w:eastAsia="en-NZ"/>
+        </w:rPr>
+      </w:pPr>
+    </w:p>
+    <w:p>
+      <w:pPr>
+        <w:pStyle w:val="Heading4"/>
+        <w:rPr>
+          <w:rFonts w:eastAsia="Times New Roman"/>
+          <w:lang w:val="en-US" w:eastAsia="en-NZ"/>
+        </w:rPr>
+      </w:pPr>
+      <w:r>
+        <w:rPr>
+          <w:rFonts w:eastAsia="Times New Roman"/>
+          <w:lang w:val="en-US" w:eastAsia="en-NZ"/>
+        </w:rPr>
+        <w:t>Animation</w:t>
       </w:r>
     </w:p>
     <w:p>
@@ -1463,50 +1544,478 @@
         </w:rPr>
       </w:pPr>
       <w:r>
-        <w:t xml:space="preserve">If you alter render setting while a cell is loading the half made </w:t>
-      </w:r>
-      <w:r>
-        <w:t>c</w:t>
-      </w:r>
-      <w:r>
-        <w:t>h</w:t>
-      </w:r>
-      <w:r>
+        <w:rPr>
+          <w:rFonts w:ascii="Calibri" w:eastAsia="Times New Roman" w:hAnsi="Calibri" w:cs="Times New Roman"/>
+          <w:lang w:val="en-US" w:eastAsia="en-NZ"/>
+        </w:rPr>
+        <w:t>Blended skeletons are W</w:t>
+      </w:r>
+      <w:r>
+        <w:rPr>
+          <w:rFonts w:ascii="Calibri" w:eastAsia="Times New Roman" w:hAnsi="Calibri" w:cs="Times New Roman"/>
+          <w:lang w:val="en-US" w:eastAsia="en-NZ"/>
+        </w:rPr>
         <w:t>a</w:t>
       </w:r>
       <w:r>
-        <w:t>racter</w:t>
+        <w:rPr>
+          <w:rFonts w:ascii="Calibri" w:eastAsia="Times New Roman" w:hAnsi="Calibri" w:cs="Times New Roman"/>
+          <w:lang w:val="en-US" w:eastAsia="en-NZ"/>
+        </w:rPr>
+        <w:t>aay broken, see alpha=1f; in the code</w:t>
+      </w:r>
+    </w:p>
+    <w:p>
+      <w:pPr>
+        <w:pStyle w:val="ListParagraph"/>
+        <w:numPr>
+          <w:ilvl w:val="0"/>
+          <w:numId w:val="1"/>
+        </w:numPr>
+        <w:spacing w:after="0" w:line="240" w:lineRule="auto"/>
+        <w:rPr>
+          <w:rFonts w:ascii="Calibri" w:eastAsia="Times New Roman" w:hAnsi="Calibri" w:cs="Times New Roman"/>
+          <w:lang w:val="en-US" w:eastAsia="en-NZ"/>
+        </w:rPr>
+      </w:pPr>
+      <w:r>
+        <w:rPr>
+          <w:rFonts w:ascii="Calibri" w:eastAsia="Times New Roman" w:hAnsi="Calibri" w:cs="Times New Roman"/>
+          <w:lang w:val="en-US" w:eastAsia="en-NZ"/>
+        </w:rPr>
+        <w:t>The varyinglod behavior might not be a good idea for the character behavior, find the distance might be a waste over simply updating the bones an</w:t>
+      </w:r>
+      <w:r>
+        <w:rPr>
+          <w:rFonts w:ascii="Calibri" w:eastAsia="Times New Roman" w:hAnsi="Calibri" w:cs="Times New Roman"/>
+          <w:lang w:val="en-US" w:eastAsia="en-NZ"/>
+        </w:rPr>
+        <w:t>d</w:t>
+      </w:r>
+      <w:r>
+        <w:rPr>
+          <w:rFonts w:ascii="Calibri" w:eastAsia="Times New Roman" w:hAnsi="Calibri" w:cs="Times New Roman"/>
+          <w:lang w:val="en-US" w:eastAsia="en-NZ"/>
+        </w:rPr>
+        <w:t xml:space="preserve"> skin, perhaps it should simply</w:t>
+      </w:r>
+      <w:r>
+        <w:rPr>
+          <w:rFonts w:ascii="Calibri" w:eastAsia="Times New Roman" w:hAnsi="Calibri" w:cs="Times New Roman"/>
+          <w:lang w:val="en-US" w:eastAsia="en-NZ"/>
+        </w:rPr>
+        <w:t xml:space="preserve"> </w:t>
+      </w:r>
+      <w:r>
+        <w:rPr>
+          <w:rFonts w:ascii="Calibri" w:eastAsia="Times New Roman" w:hAnsi="Calibri" w:cs="Times New Roman"/>
+          <w:lang w:val="en-US" w:eastAsia="en-NZ"/>
+        </w:rPr>
+        <w:lastRenderedPageBreak/>
+        <w:t>be set to a per frame behavior with frustum clip, particularly now I have both frustum clip and actor fade</w:t>
+      </w:r>
+    </w:p>
+    <w:p>
+      <w:pPr>
+        <w:pStyle w:val="ListParagraph"/>
+        <w:numPr>
+          <w:ilvl w:val="0"/>
+          <w:numId w:val="1"/>
+        </w:numPr>
+        <w:spacing w:after="0" w:line="240" w:lineRule="auto"/>
+        <w:rPr>
+          <w:rFonts w:ascii="Calibri" w:eastAsia="Times New Roman" w:hAnsi="Calibri" w:cs="Times New Roman"/>
+          <w:lang w:val="en-US" w:eastAsia="en-NZ"/>
+        </w:rPr>
+      </w:pPr>
+      <w:r>
+        <w:rPr>
+          <w:rFonts w:ascii="Calibri" w:eastAsia="Times New Roman" w:hAnsi="Calibri" w:cs="Times New Roman"/>
+          <w:lang w:val="en-US" w:eastAsia="en-NZ"/>
+        </w:rPr>
+        <w:t>The vary</w:t>
+      </w:r>
+      <w:r>
+        <w:rPr>
+          <w:rFonts w:ascii="Calibri" w:eastAsia="Times New Roman" w:hAnsi="Calibri" w:cs="Times New Roman"/>
+          <w:lang w:val="en-US" w:eastAsia="en-NZ"/>
+        </w:rPr>
+        <w:t>ing</w:t>
+      </w:r>
+      <w:r>
+        <w:rPr>
+          <w:rFonts w:ascii="Calibri" w:eastAsia="Times New Roman" w:hAnsi="Calibri" w:cs="Times New Roman"/>
+          <w:lang w:val="en-US" w:eastAsia="en-NZ"/>
+        </w:rPr>
+        <w:t xml:space="preserve"> lod behavior needs to really have another version call points of interest varying, as the fade stuff was high speed ch</w:t>
+      </w:r>
+      <w:r>
+        <w:rPr>
+          <w:rFonts w:ascii="Calibri" w:eastAsia="Times New Roman" w:hAnsi="Calibri" w:cs="Times New Roman"/>
+          <w:lang w:val="en-US" w:eastAsia="en-NZ"/>
+        </w:rPr>
+        <w:t>e</w:t>
+      </w:r>
+      <w:r>
+        <w:rPr>
+          <w:rFonts w:ascii="Calibri" w:eastAsia="Times New Roman" w:hAnsi="Calibri" w:cs="Times New Roman"/>
+          <w:lang w:val="en-US" w:eastAsia="en-NZ"/>
+        </w:rPr>
+        <w:t>cking at ever model change point and within say 10 of it (notice the distance is really related to max camera move not a fraction of total distance) in fact fade should probably also be over a distance (say 2 seconds of travel)</w:t>
+      </w:r>
+    </w:p>
+    <w:p>
+      <w:pPr>
+        <w:pStyle w:val="ListParagraph"/>
+        <w:numPr>
+          <w:ilvl w:val="0"/>
+          <w:numId w:val="1"/>
+        </w:numPr>
+        <w:spacing w:after="0" w:line="240" w:lineRule="auto"/>
+        <w:rPr>
+          <w:rFonts w:ascii="Calibri" w:eastAsia="Times New Roman" w:hAnsi="Calibri" w:cs="Times New Roman"/>
+          <w:lang w:val="en-US" w:eastAsia="en-NZ"/>
+        </w:rPr>
+      </w:pPr>
+      <w:r>
+        <w:rPr>
+          <w:rFonts w:ascii="Calibri" w:eastAsia="Times New Roman" w:hAnsi="Calibri" w:cs="Times New Roman"/>
+          <w:lang w:val="en-US" w:eastAsia="en-NZ"/>
+        </w:rPr>
+        <w:t>Tes3: my animations appear to be missing the base level rotation, knock out’s</w:t>
+      </w:r>
+      <w:r>
+        <w:rPr>
+          <w:rFonts w:ascii="Calibri" w:eastAsia="Times New Roman" w:hAnsi="Calibri" w:cs="Times New Roman"/>
+          <w:lang w:val="en-US" w:eastAsia="en-NZ"/>
+        </w:rPr>
+        <w:t xml:space="preserve"> (e.g</w:t>
+      </w:r>
+      <w:r>
+        <w:rPr>
+          <w:rFonts w:ascii="Calibri" w:eastAsia="Times New Roman" w:hAnsi="Calibri" w:cs="Times New Roman"/>
+          <w:lang w:val="en-US" w:eastAsia="en-NZ"/>
+        </w:rPr>
+        <w:t>.</w:t>
+      </w:r>
+      <w:r>
+        <w:rPr>
+          <w:rFonts w:ascii="Calibri" w:eastAsia="Times New Roman" w:hAnsi="Calibri" w:cs="Times New Roman"/>
+          <w:lang w:val="en-US" w:eastAsia="en-NZ"/>
+        </w:rPr>
+        <w:t>)</w:t>
+      </w:r>
+      <w:r>
+        <w:rPr>
+          <w:rFonts w:ascii="Calibri" w:eastAsia="Times New Roman" w:hAnsi="Calibri" w:cs="Times New Roman"/>
+          <w:lang w:val="en-US" w:eastAsia="en-NZ"/>
+        </w:rPr>
+        <w:t xml:space="preserve"> don’t get people onto the ground properly</w:t>
+      </w:r>
+      <w:r>
+        <w:rPr>
+          <w:rFonts w:ascii="Calibri" w:eastAsia="Times New Roman" w:hAnsi="Calibri" w:cs="Times New Roman"/>
+          <w:lang w:val="en-US" w:eastAsia="en-NZ"/>
+        </w:rPr>
+        <w:t xml:space="preserve">, check on this now perhaps they do </w:t>
+      </w:r>
+      <w:r>
+        <w:rPr>
+          <w:rFonts w:ascii="Calibri" w:eastAsia="Times New Roman" w:hAnsi="Calibri" w:cs="Times New Roman"/>
+          <w:lang w:val="en-US" w:eastAsia="en-NZ"/>
+        </w:rPr>
+        <w:t>in fact</w:t>
+      </w:r>
+      <w:r>
+        <w:rPr>
+          <w:rFonts w:ascii="Calibri" w:eastAsia="Times New Roman" w:hAnsi="Calibri" w:cs="Times New Roman"/>
+          <w:lang w:val="en-US" w:eastAsia="en-NZ"/>
+        </w:rPr>
+        <w:t>?</w:t>
+      </w:r>
+    </w:p>
+    <w:p>
+      <w:pPr>
+        <w:pStyle w:val="ListParagraph"/>
+        <w:numPr>
+          <w:ilvl w:val="0"/>
+          <w:numId w:val="1"/>
+        </w:numPr>
+        <w:spacing w:after="0"/>
+      </w:pPr>
+      <w:r>
+        <w:t>TES3: BSparticle system not working</w:t>
+      </w:r>
+    </w:p>
+    <w:p>
+      <w:pPr>
+        <w:pStyle w:val="ListParagraph"/>
+        <w:numPr>
+          <w:ilvl w:val="0"/>
+          <w:numId w:val="1"/>
+        </w:numPr>
+        <w:spacing w:after="0"/>
+      </w:pPr>
+      <w:r>
+        <w:t>TES5: animation  accum bugs</w:t>
+      </w:r>
+      <w:r>
+        <w:t xml:space="preserve"> appear to have gone with recent spline and xyz rotation fix ups along with disabled blending</w:t>
+      </w:r>
+      <w:r>
+        <w:t>, check again when blending re</w:t>
+      </w:r>
+      <w:r>
+        <w:t>-</w:t>
+      </w:r>
+      <w:r>
+        <w:t>enabled</w:t>
+      </w:r>
+    </w:p>
+    <w:p>
+      <w:pPr>
+        <w:pStyle w:val="ListParagraph"/>
+        <w:numPr>
+          <w:ilvl w:val="0"/>
+          <w:numId w:val="1"/>
+        </w:numPr>
+        <w:spacing w:after="0"/>
+      </w:pPr>
+      <w:r>
+        <w:t>S</w:t>
+      </w:r>
+      <w:r>
+        <w:t>kyrim horse back</w:t>
+      </w:r>
+      <w:r>
+        <w:t xml:space="preserve">legs </w:t>
+      </w:r>
+      <w:r>
+        <w:t xml:space="preserve">kickout appear to be </w:t>
+      </w:r>
+      <w:r>
+        <w:t>gone (</w:t>
+      </w:r>
+      <w:r>
+        <w:t xml:space="preserve">blending related?) however one of </w:t>
+      </w:r>
+      <w:r>
+        <w:t>its</w:t>
+      </w:r>
+      <w:r>
+        <w:t xml:space="preserve"> bone is at 0,0,0 and a skin is</w:t>
+      </w:r>
+      <w:r>
+        <w:t xml:space="preserve"> attached</w:t>
+      </w:r>
+      <w:r>
+        <w:t xml:space="preserve"> (a saddle point in fact?</w:t>
+      </w:r>
+      <w:r>
+        <w:t>)</w:t>
+      </w:r>
+    </w:p>
+    <w:p>
+      <w:pPr>
+        <w:pStyle w:val="ListParagraph"/>
+        <w:numPr>
+          <w:ilvl w:val="0"/>
+          <w:numId w:val="1"/>
+        </w:numPr>
+        <w:spacing w:after="0"/>
+      </w:pPr>
+      <w:r>
+        <w:t xml:space="preserve">TES4 </w:t>
+      </w:r>
+      <w:r>
+        <w:t xml:space="preserve">I see fingers bending backwards in oblivion </w:t>
+      </w:r>
+      <w:r>
+        <w:t>animations</w:t>
+      </w:r>
+      <w:r>
+        <w:t xml:space="preserve"> (I think its in fallout too)</w:t>
+      </w:r>
+    </w:p>
+    <w:p>
+      <w:pPr>
+        <w:pStyle w:val="ListParagraph"/>
+        <w:numPr>
+          <w:ilvl w:val="0"/>
+          <w:numId w:val="1"/>
+        </w:numPr>
+        <w:spacing w:after="0"/>
+      </w:pPr>
+      <w:r>
+        <w:t xml:space="preserve">Horse head still appear on </w:t>
+      </w:r>
+      <w:r>
+        <w:t>ground, I</w:t>
+      </w:r>
+      <w:r>
+        <w:t xml:space="preserve"> still get a flick from attached geomorphs</w:t>
+      </w:r>
+      <w:r>
+        <w:t xml:space="preserve">, recent buggering about hasn’t help, but now only a few goblins get this, possibly </w:t>
+      </w:r>
+      <w:r>
+        <w:t>something</w:t>
+      </w:r>
+      <w:r>
+        <w:t xml:space="preserve"> to do with a double animation that’s less likely now?</w:t>
+      </w:r>
+    </w:p>
+    <w:p>
+      <w:pPr>
+        <w:pStyle w:val="ListParagraph"/>
+        <w:numPr>
+          <w:ilvl w:val="0"/>
+          <w:numId w:val="1"/>
+        </w:numPr>
+        <w:spacing w:after="0"/>
+      </w:pPr>
+      <w:r>
+        <w:t>Head attachment</w:t>
       </w:r>
       <w:r>
         <w:t>s</w:t>
       </w:r>
       <w:r>
-        <w:t xml:space="preserve"> etc collapse</w:t>
-      </w:r>
-    </w:p>
-    <w:p>
-      <w:pPr>
-        <w:spacing w:after="0" w:line="240" w:lineRule="auto"/>
-        <w:rPr>
-          <w:rFonts w:ascii="Calibri" w:eastAsia="Times New Roman" w:hAnsi="Calibri" w:cs="Times New Roman"/>
-          <w:lang w:val="en-US" w:eastAsia="en-NZ"/>
-        </w:rPr>
-      </w:pPr>
+        <w:t xml:space="preserve"> </w:t>
+      </w:r>
+      <w:r>
+        <w:t>in oblivion are sideways</w:t>
+      </w:r>
+      <w:r>
+        <w:t xml:space="preserve"> (hats and hair)</w:t>
+      </w:r>
+    </w:p>
+    <w:p>
+      <w:pPr>
+        <w:pStyle w:val="ListParagraph"/>
+        <w:numPr>
+          <w:ilvl w:val="0"/>
+          <w:numId w:val="1"/>
+        </w:numPr>
+        <w:spacing w:after="0"/>
+      </w:pPr>
+      <w:r>
+        <w:t>TES3 geomorph control from links should be easy to sort out??</w:t>
+      </w:r>
+    </w:p>
+    <w:p>
+      <w:pPr>
+        <w:pStyle w:val="ListParagraph"/>
+        <w:numPr>
+          <w:ilvl w:val="0"/>
+          <w:numId w:val="1"/>
+        </w:numPr>
+        <w:spacing w:after="0"/>
+      </w:pPr>
+      <w:r>
+        <w:t>Tes3 fallout and skyrim has</w:t>
+      </w:r>
+      <w:r>
+        <w:t xml:space="preserve"> a bit of</w:t>
+      </w:r>
+      <w:r>
+        <w:t xml:space="preserve"> decent gear on people!</w:t>
+      </w:r>
+      <w:r>
+        <w:t xml:space="preserve"> Get CREA templates working</w:t>
+      </w:r>
+    </w:p>
+    <w:p>
+      <w:pPr>
+        <w:pStyle w:val="ListParagraph"/>
+        <w:numPr>
+          <w:ilvl w:val="0"/>
+          <w:numId w:val="1"/>
+        </w:numPr>
+        <w:spacing w:after="0"/>
+      </w:pPr>
+      <w:r>
+        <w:t xml:space="preserve">J3dNiControllerSequence has a single geommorph selector that’s rubbish but all </w:t>
+      </w:r>
+      <w:r>
+        <w:t xml:space="preserve">of </w:t>
+      </w:r>
+      <w:r>
+        <w:t>the oblivion kf file</w:t>
+      </w:r>
+      <w:r>
+        <w:t>s</w:t>
+      </w:r>
+      <w:r>
+        <w:t xml:space="preserve"> seem to point at all geommorphers for a single tribasedgeom but I want to pick and run only one of them. I would have thought dog attack </w:t>
+      </w:r>
+      <w:r>
+        <w:t>w</w:t>
+      </w:r>
+      <w:r>
+        <w:t>ould specifically s</w:t>
+      </w:r>
+      <w:r>
+        <w:t>e</w:t>
+      </w:r>
+      <w:r>
+        <w:t>lect the mouth open geommmorpher but I can’</w:t>
+      </w:r>
+      <w:r>
+        <w:t>t see it</w:t>
+      </w:r>
+      <w:r>
+        <w:t>.</w:t>
+      </w:r>
+      <w:r>
+        <w:t xml:space="preserve"> Maybe it’s in an animation setting in the esm files?</w:t>
+      </w:r>
+    </w:p>
+    <w:p>
+      <w:pPr>
+        <w:pStyle w:val="ListParagraph"/>
+        <w:numPr>
+          <w:ilvl w:val="0"/>
+          <w:numId w:val="1"/>
+        </w:numPr>
+        <w:spacing w:after="0"/>
+      </w:pPr>
+      <w:r>
+        <w:t>There are shakey texture update see evtechpod in enclave dungeon for fallout, not sure why.</w:t>
+      </w:r>
+    </w:p>
+    <w:p>
+      <w:pPr>
+        <w:pStyle w:val="ListParagraph"/>
+        <w:numPr>
+          <w:ilvl w:val="0"/>
+          <w:numId w:val="1"/>
+        </w:numPr>
+        <w:spacing w:after="0"/>
+      </w:pPr>
+      <w:r>
+        <w:t>I notice in ravenrock that doors that default to open are showing as closed, but when you click them they do a double animation</w:t>
+      </w:r>
+    </w:p>
+    <w:p>
+      <w:pPr>
+        <w:pStyle w:val="ListParagraph"/>
+        <w:numPr>
+          <w:ilvl w:val="0"/>
+          <w:numId w:val="1"/>
+        </w:numPr>
+        <w:spacing w:after="0"/>
+      </w:pPr>
+      <w:r>
+        <w:t>If you click an opening door, it loses it’s mind</w:t>
+      </w:r>
     </w:p>
     <w:p>
       <w:pPr>
         <w:pStyle w:val="Heading4"/>
-        <w:rPr>
-          <w:rFonts w:eastAsia="Times New Roman"/>
-          <w:lang w:val="en-US" w:eastAsia="en-NZ"/>
-        </w:rPr>
-      </w:pPr>
-      <w:r>
-        <w:rPr>
-          <w:rFonts w:eastAsia="Times New Roman"/>
-          <w:lang w:val="en-US" w:eastAsia="en-NZ"/>
-        </w:rPr>
-        <w:t>Animation</w:t>
+      </w:pPr>
+      <w:r>
+        <w:t>Performance</w:t>
       </w:r>
     </w:p>
     <w:p>
@@ -1516,32 +2025,10 @@
           <w:ilvl w:val="0"/>
           <w:numId w:val="1"/>
         </w:numPr>
-        <w:spacing w:after="0" w:line="240" w:lineRule="auto"/>
-        <w:rPr>
-          <w:rFonts w:ascii="Calibri" w:eastAsia="Times New Roman" w:hAnsi="Calibri" w:cs="Times New Roman"/>
-          <w:lang w:val="en-US" w:eastAsia="en-NZ"/>
-        </w:rPr>
-      </w:pPr>
-      <w:r>
-        <w:rPr>
-          <w:rFonts w:ascii="Calibri" w:eastAsia="Times New Roman" w:hAnsi="Calibri" w:cs="Times New Roman"/>
-          <w:lang w:val="en-US" w:eastAsia="en-NZ"/>
-        </w:rPr>
-        <w:t>Blended skeletons are W</w:t>
-      </w:r>
-      <w:r>
-        <w:rPr>
-          <w:rFonts w:ascii="Calibri" w:eastAsia="Times New Roman" w:hAnsi="Calibri" w:cs="Times New Roman"/>
-          <w:lang w:val="en-US" w:eastAsia="en-NZ"/>
-        </w:rPr>
-        <w:t>a</w:t>
-      </w:r>
-      <w:r>
-        <w:rPr>
-          <w:rFonts w:ascii="Calibri" w:eastAsia="Times New Roman" w:hAnsi="Calibri" w:cs="Times New Roman"/>
-          <w:lang w:val="en-US" w:eastAsia="en-NZ"/>
-        </w:rPr>
-        <w:t>aay broken, see alpha=1f; in the code</w:t>
+        <w:spacing w:after="0"/>
+      </w:pPr>
+      <w:r>
+        <w:t>I should use Stack alloc in any performant areas?? How would I know there is an object burn issue? How would I test speed improvement?</w:t>
       </w:r>
     </w:p>
     <w:p>
@@ -1551,40 +2038,10 @@
           <w:ilvl w:val="0"/>
           <w:numId w:val="1"/>
         </w:numPr>
-        <w:spacing w:after="0" w:line="240" w:lineRule="auto"/>
-        <w:rPr>
-          <w:rFonts w:ascii="Calibri" w:eastAsia="Times New Roman" w:hAnsi="Calibri" w:cs="Times New Roman"/>
-          <w:lang w:val="en-US" w:eastAsia="en-NZ"/>
-        </w:rPr>
-      </w:pPr>
-      <w:r>
-        <w:rPr>
-          <w:rFonts w:ascii="Calibri" w:eastAsia="Times New Roman" w:hAnsi="Calibri" w:cs="Times New Roman"/>
-          <w:lang w:val="en-US" w:eastAsia="en-NZ"/>
-        </w:rPr>
-        <w:lastRenderedPageBreak/>
-        <w:t>The varyinglod behavior might not be a good idea for the character behavior, find the distance might be a waste over simply updating the bones an</w:t>
-      </w:r>
-      <w:r>
-        <w:rPr>
-          <w:rFonts w:ascii="Calibri" w:eastAsia="Times New Roman" w:hAnsi="Calibri" w:cs="Times New Roman"/>
-          <w:lang w:val="en-US" w:eastAsia="en-NZ"/>
-        </w:rPr>
-        <w:t>d</w:t>
-      </w:r>
-      <w:r>
-        <w:rPr>
-          <w:rFonts w:ascii="Calibri" w:eastAsia="Times New Roman" w:hAnsi="Calibri" w:cs="Times New Roman"/>
-          <w:lang w:val="en-US" w:eastAsia="en-NZ"/>
-        </w:rPr>
-        <w:t xml:space="preserve"> skin, perhaps it should simply</w:t>
-      </w:r>
-      <w:r>
-        <w:rPr>
-          <w:rFonts w:ascii="Calibri" w:eastAsia="Times New Roman" w:hAnsi="Calibri" w:cs="Times New Roman"/>
-          <w:lang w:val="en-US" w:eastAsia="en-NZ"/>
-        </w:rPr>
-        <w:t xml:space="preserve"> be set to a per frame behavior with frustum clip, particularly now I have both frustum clip and actor fade</w:t>
+        <w:spacing w:after="0"/>
+      </w:pPr>
+      <w:r>
+        <w:t>I have a bunch of setting on command line, and in LAND and GeometryTriShapes statics that need playing with and understanding</w:t>
       </w:r>
     </w:p>
     <w:p>
@@ -1594,46 +2051,22 @@
           <w:ilvl w:val="0"/>
           <w:numId w:val="1"/>
         </w:numPr>
-        <w:spacing w:after="0" w:line="240" w:lineRule="auto"/>
-        <w:rPr>
-          <w:rFonts w:ascii="Calibri" w:eastAsia="Times New Roman" w:hAnsi="Calibri" w:cs="Times New Roman"/>
-          <w:lang w:val="en-US" w:eastAsia="en-NZ"/>
-        </w:rPr>
-      </w:pPr>
-      <w:r>
-        <w:rPr>
-          <w:rFonts w:ascii="Calibri" w:eastAsia="Times New Roman" w:hAnsi="Calibri" w:cs="Times New Roman"/>
-          <w:lang w:val="en-US" w:eastAsia="en-NZ"/>
-        </w:rPr>
-        <w:t>The vary</w:t>
-      </w:r>
-      <w:r>
-        <w:rPr>
-          <w:rFonts w:ascii="Calibri" w:eastAsia="Times New Roman" w:hAnsi="Calibri" w:cs="Times New Roman"/>
-          <w:lang w:val="en-US" w:eastAsia="en-NZ"/>
-        </w:rPr>
-        <w:t>ing</w:t>
-      </w:r>
-      <w:r>
-        <w:rPr>
-          <w:rFonts w:ascii="Calibri" w:eastAsia="Times New Roman" w:hAnsi="Calibri" w:cs="Times New Roman"/>
-          <w:lang w:val="en-US" w:eastAsia="en-NZ"/>
-        </w:rPr>
-        <w:t xml:space="preserve"> lod behavior needs to really have another version call points of interest varying, as the fade stuff was high speed ch</w:t>
-      </w:r>
-      <w:r>
-        <w:rPr>
-          <w:rFonts w:ascii="Calibri" w:eastAsia="Times New Roman" w:hAnsi="Calibri" w:cs="Times New Roman"/>
-          <w:lang w:val="en-US" w:eastAsia="en-NZ"/>
-        </w:rPr>
-        <w:t>e</w:t>
-      </w:r>
-      <w:r>
-        <w:rPr>
-          <w:rFonts w:ascii="Calibri" w:eastAsia="Times New Roman" w:hAnsi="Calibri" w:cs="Times New Roman"/>
-          <w:lang w:val="en-US" w:eastAsia="en-NZ"/>
-        </w:rPr>
-        <w:t>cking at ever model change point and within say 10 of it (notice the distance is really related to max camera move not a fraction of total distance) in fact fade should probably also be over a distance (say 2 seconds of travel)</w:t>
+        <w:spacing w:after="0"/>
+      </w:pPr>
+      <w:r>
+        <w:t>ByteBuffer allow a setting of endian ness and then they have a bunch of data getters, I wonder if nif file loading might be faster with mapp</w:t>
+      </w:r>
+      <w:r>
+        <w:t>ed</w:t>
+      </w:r>
+      <w:r>
+        <w:t>bytebuffers</w:t>
+      </w:r>
+      <w:r>
+        <w:t xml:space="preserve"> too</w:t>
+      </w:r>
+      <w:r>
+        <w:t>?</w:t>
       </w:r>
     </w:p>
     <w:p>
@@ -1643,67 +2076,24 @@
           <w:ilvl w:val="0"/>
           <w:numId w:val="1"/>
         </w:numPr>
-        <w:spacing w:after="0" w:line="240" w:lineRule="auto"/>
-        <w:rPr>
-          <w:rFonts w:ascii="Calibri" w:eastAsia="Times New Roman" w:hAnsi="Calibri" w:cs="Times New Roman"/>
-          <w:lang w:val="en-US" w:eastAsia="en-NZ"/>
-        </w:rPr>
-      </w:pPr>
-      <w:r>
-        <w:rPr>
-          <w:rFonts w:ascii="Calibri" w:eastAsia="Times New Roman" w:hAnsi="Calibri" w:cs="Times New Roman"/>
-          <w:lang w:val="en-US" w:eastAsia="en-NZ"/>
-        </w:rPr>
-        <w:t>Tes3: my animations appear to be missing the base level rotation, knock out’s</w:t>
-      </w:r>
-      <w:r>
-        <w:rPr>
-          <w:rFonts w:ascii="Calibri" w:eastAsia="Times New Roman" w:hAnsi="Calibri" w:cs="Times New Roman"/>
-          <w:lang w:val="en-US" w:eastAsia="en-NZ"/>
-        </w:rPr>
-        <w:t xml:space="preserve"> (e.g</w:t>
-      </w:r>
-      <w:r>
-        <w:rPr>
-          <w:rFonts w:ascii="Calibri" w:eastAsia="Times New Roman" w:hAnsi="Calibri" w:cs="Times New Roman"/>
-          <w:lang w:val="en-US" w:eastAsia="en-NZ"/>
-        </w:rPr>
-        <w:t>.</w:t>
-      </w:r>
-      <w:r>
-        <w:rPr>
-          <w:rFonts w:ascii="Calibri" w:eastAsia="Times New Roman" w:hAnsi="Calibri" w:cs="Times New Roman"/>
-          <w:lang w:val="en-US" w:eastAsia="en-NZ"/>
-        </w:rPr>
-        <w:t>)</w:t>
-      </w:r>
-      <w:r>
-        <w:rPr>
-          <w:rFonts w:ascii="Calibri" w:eastAsia="Times New Roman" w:hAnsi="Calibri" w:cs="Times New Roman"/>
-          <w:lang w:val="en-US" w:eastAsia="en-NZ"/>
-        </w:rPr>
-        <w:t xml:space="preserve"> don’t get people onto the ground properly</w:t>
-      </w:r>
-      <w:r>
-        <w:rPr>
-          <w:rFonts w:ascii="Calibri" w:eastAsia="Times New Roman" w:hAnsi="Calibri" w:cs="Times New Roman"/>
-          <w:lang w:val="en-US" w:eastAsia="en-NZ"/>
-        </w:rPr>
-        <w:t xml:space="preserve">, check on this now perhaps they do </w:t>
-      </w:r>
-      <w:r>
-        <w:rPr>
-          <w:rFonts w:ascii="Calibri" w:eastAsia="Times New Roman" w:hAnsi="Calibri" w:cs="Times New Roman"/>
-          <w:lang w:val="en-US" w:eastAsia="en-NZ"/>
-        </w:rPr>
-        <w:t>in fact</w:t>
-      </w:r>
-      <w:r>
-        <w:rPr>
-          <w:rFonts w:ascii="Calibri" w:eastAsia="Times New Roman" w:hAnsi="Calibri" w:cs="Times New Roman"/>
-          <w:lang w:val="en-US" w:eastAsia="en-NZ"/>
-        </w:rPr>
-        <w:t>?</w:t>
+        <w:spacing w:after="0"/>
+      </w:pPr>
+      <w:r>
+        <w:t xml:space="preserve">I need a test up that will run and record the various </w:t>
+      </w:r>
+      <w:r>
+        <w:t>performance</w:t>
+      </w:r>
+      <w:r>
+        <w:t xml:space="preserve"> metrics, then need to automate changing parameters and rerun the exact same tests</w:t>
+      </w:r>
+    </w:p>
+    <w:p>
+      <w:pPr>
+        <w:pStyle w:val="Heading4"/>
+      </w:pPr>
+      <w:r>
+        <w:t>User Interface</w:t>
       </w:r>
     </w:p>
     <w:p>
@@ -1716,7 +2106,7 @@
         <w:spacing w:after="0"/>
       </w:pPr>
       <w:r>
-        <w:t>TES3: BSparticle system not working</w:t>
+        <w:t>If no folders set the help pops up, but the modal file setting dialog pops up on top of it, a bit crappy</w:t>
       </w:r>
     </w:p>
     <w:p>
@@ -1729,369 +2119,6 @@
         <w:spacing w:after="0"/>
       </w:pPr>
       <w:r>
-        <w:t>TES5: animation  accum bugs</w:t>
-      </w:r>
-      <w:r>
-        <w:t xml:space="preserve"> appear to have gone with recent spline and xyz rotation fix ups along with disabled blending</w:t>
-      </w:r>
-      <w:r>
-        <w:t>, check again when blending re</w:t>
-      </w:r>
-      <w:r>
-        <w:t>-</w:t>
-      </w:r>
-      <w:r>
-        <w:t>enabled</w:t>
-      </w:r>
-    </w:p>
-    <w:p>
-      <w:pPr>
-        <w:pStyle w:val="ListParagraph"/>
-        <w:numPr>
-          <w:ilvl w:val="0"/>
-          <w:numId w:val="1"/>
-        </w:numPr>
-        <w:spacing w:after="0"/>
-      </w:pPr>
-      <w:r>
-        <w:t>S</w:t>
-      </w:r>
-      <w:r>
-        <w:t>kyrim horse back</w:t>
-      </w:r>
-      <w:r>
-        <w:t xml:space="preserve">legs </w:t>
-      </w:r>
-      <w:r>
-        <w:t xml:space="preserve">kickout appear to be </w:t>
-      </w:r>
-      <w:r>
-        <w:t>gone (</w:t>
-      </w:r>
-      <w:r>
-        <w:t xml:space="preserve">blending related?) however one of </w:t>
-      </w:r>
-      <w:r>
-        <w:t>its</w:t>
-      </w:r>
-      <w:r>
-        <w:t xml:space="preserve"> bone is at 0,0,0 and a skin is</w:t>
-      </w:r>
-      <w:r>
-        <w:t xml:space="preserve"> attached</w:t>
-      </w:r>
-      <w:r>
-        <w:t xml:space="preserve"> (a saddle point in fact?</w:t>
-      </w:r>
-      <w:r>
-        <w:t>)</w:t>
-      </w:r>
-    </w:p>
-    <w:p>
-      <w:pPr>
-        <w:pStyle w:val="ListParagraph"/>
-        <w:numPr>
-          <w:ilvl w:val="0"/>
-          <w:numId w:val="1"/>
-        </w:numPr>
-        <w:spacing w:after="0"/>
-      </w:pPr>
-      <w:r>
-        <w:t xml:space="preserve">TES4 </w:t>
-      </w:r>
-      <w:r>
-        <w:t xml:space="preserve">I see fingers bending backwards in oblivion </w:t>
-      </w:r>
-      <w:r>
-        <w:t>animations</w:t>
-      </w:r>
-      <w:r>
-        <w:t xml:space="preserve"> (I think its in fallout too)</w:t>
-      </w:r>
-    </w:p>
-    <w:p>
-      <w:pPr>
-        <w:pStyle w:val="ListParagraph"/>
-        <w:numPr>
-          <w:ilvl w:val="0"/>
-          <w:numId w:val="1"/>
-        </w:numPr>
-        <w:spacing w:after="0"/>
-      </w:pPr>
-      <w:r>
-        <w:t xml:space="preserve">Horse head still appear on </w:t>
-      </w:r>
-      <w:r>
-        <w:t>ground, I</w:t>
-      </w:r>
-      <w:r>
-        <w:t xml:space="preserve"> still get a flick from attached geomorphs</w:t>
-      </w:r>
-      <w:r>
-        <w:t xml:space="preserve">, recent buggering about hasn’t help, but now only a few goblins get this, possibly </w:t>
-      </w:r>
-      <w:r>
-        <w:t>something</w:t>
-      </w:r>
-      <w:r>
-        <w:t xml:space="preserve"> to do with a double animation that’s less likely now?</w:t>
-      </w:r>
-    </w:p>
-    <w:p>
-      <w:pPr>
-        <w:pStyle w:val="ListParagraph"/>
-        <w:numPr>
-          <w:ilvl w:val="0"/>
-          <w:numId w:val="1"/>
-        </w:numPr>
-        <w:spacing w:after="0"/>
-      </w:pPr>
-      <w:r>
-        <w:t>Head attachment</w:t>
-      </w:r>
-      <w:r>
-        <w:t>s</w:t>
-      </w:r>
-      <w:r>
-        <w:t xml:space="preserve"> </w:t>
-      </w:r>
-      <w:r>
-        <w:t>in oblivion are sideways</w:t>
-      </w:r>
-      <w:r>
-        <w:t xml:space="preserve"> (hats and hair)</w:t>
-      </w:r>
-    </w:p>
-    <w:p>
-      <w:pPr>
-        <w:pStyle w:val="ListParagraph"/>
-        <w:numPr>
-          <w:ilvl w:val="0"/>
-          <w:numId w:val="1"/>
-        </w:numPr>
-        <w:spacing w:after="0"/>
-      </w:pPr>
-      <w:r>
-        <w:t>TES3 geomorph control from links should be easy to sort out??</w:t>
-      </w:r>
-    </w:p>
-    <w:p>
-      <w:pPr>
-        <w:pStyle w:val="ListParagraph"/>
-        <w:numPr>
-          <w:ilvl w:val="0"/>
-          <w:numId w:val="1"/>
-        </w:numPr>
-        <w:spacing w:after="0"/>
-      </w:pPr>
-      <w:r>
-        <w:t>Tes3 fallout and skyrim has</w:t>
-      </w:r>
-      <w:r>
-        <w:t xml:space="preserve"> a bit of</w:t>
-      </w:r>
-      <w:r>
-        <w:t xml:space="preserve"> decent gear on people!</w:t>
-      </w:r>
-      <w:r>
-        <w:t xml:space="preserve"> Get CREA templates working</w:t>
-      </w:r>
-    </w:p>
-    <w:p>
-      <w:pPr>
-        <w:pStyle w:val="ListParagraph"/>
-        <w:numPr>
-          <w:ilvl w:val="0"/>
-          <w:numId w:val="1"/>
-        </w:numPr>
-        <w:spacing w:after="0"/>
-      </w:pPr>
-      <w:r>
-        <w:t xml:space="preserve">J3dNiControllerSequence has a single geommorph selector that’s rubbish but all </w:t>
-      </w:r>
-      <w:r>
-        <w:t xml:space="preserve">of </w:t>
-      </w:r>
-      <w:r>
-        <w:t>the oblivion kf file</w:t>
-      </w:r>
-      <w:r>
-        <w:t>s</w:t>
-      </w:r>
-      <w:r>
-        <w:t xml:space="preserve"> seem to point at all geommorphers for a single tribasedgeom but I want to pick and run only one of them. I would have thought dog attack </w:t>
-      </w:r>
-      <w:r>
-        <w:t>w</w:t>
-      </w:r>
-      <w:r>
-        <w:t>ould specifically s</w:t>
-      </w:r>
-      <w:r>
-        <w:t>e</w:t>
-      </w:r>
-      <w:r>
-        <w:t>lect the mouth open geommmorpher but I can’</w:t>
-      </w:r>
-      <w:r>
-        <w:t>t see it</w:t>
-      </w:r>
-      <w:r>
-        <w:t>.</w:t>
-      </w:r>
-      <w:r>
-        <w:t xml:space="preserve"> Maybe it’s in an animation setting in the esm files?</w:t>
-      </w:r>
-    </w:p>
-    <w:p>
-      <w:pPr>
-        <w:pStyle w:val="ListParagraph"/>
-        <w:numPr>
-          <w:ilvl w:val="0"/>
-          <w:numId w:val="1"/>
-        </w:numPr>
-        <w:spacing w:after="0"/>
-      </w:pPr>
-      <w:r>
-        <w:t>There are shakey texture update see evtechpod in enclave dungeon for fallout, not sure why.</w:t>
-      </w:r>
-    </w:p>
-    <w:p>
-      <w:pPr>
-        <w:pStyle w:val="ListParagraph"/>
-        <w:numPr>
-          <w:ilvl w:val="0"/>
-          <w:numId w:val="1"/>
-        </w:numPr>
-        <w:spacing w:after="0"/>
-      </w:pPr>
-      <w:r>
-        <w:t>I notice in ravenrock that doors that default to open are showing as closed, but when you click them they do a double animation</w:t>
-      </w:r>
-    </w:p>
-    <w:p>
-      <w:pPr>
-        <w:pStyle w:val="ListParagraph"/>
-        <w:numPr>
-          <w:ilvl w:val="0"/>
-          <w:numId w:val="1"/>
-        </w:numPr>
-        <w:spacing w:after="0"/>
-      </w:pPr>
-      <w:r>
-        <w:t>If you click an opening door, it loses it’s mind</w:t>
-      </w:r>
-    </w:p>
-    <w:p>
-      <w:pPr>
-        <w:pStyle w:val="Heading4"/>
-      </w:pPr>
-      <w:r>
-        <w:t>Performance</w:t>
-      </w:r>
-    </w:p>
-    <w:p>
-      <w:pPr>
-        <w:pStyle w:val="ListParagraph"/>
-        <w:numPr>
-          <w:ilvl w:val="0"/>
-          <w:numId w:val="1"/>
-        </w:numPr>
-        <w:spacing w:after="0"/>
-      </w:pPr>
-      <w:r>
-        <w:t>I should use Stack alloc in any performant areas?? How would I know there is an object burn issue? How would I test speed improvement?</w:t>
-      </w:r>
-    </w:p>
-    <w:p>
-      <w:pPr>
-        <w:pStyle w:val="ListParagraph"/>
-        <w:numPr>
-          <w:ilvl w:val="0"/>
-          <w:numId w:val="1"/>
-        </w:numPr>
-        <w:spacing w:after="0"/>
-      </w:pPr>
-      <w:r>
-        <w:t>I have a bunch of setting on command line, and in LAND and GeometryTriShapes statics that need playing with and understanding</w:t>
-      </w:r>
-    </w:p>
-    <w:p>
-      <w:pPr>
-        <w:pStyle w:val="ListParagraph"/>
-        <w:numPr>
-          <w:ilvl w:val="0"/>
-          <w:numId w:val="1"/>
-        </w:numPr>
-        <w:spacing w:after="0"/>
-      </w:pPr>
-      <w:r>
-        <w:t>ByteBuffer allow a setting of endian ness and then they have a bunch of data getters, I wonder if nif file loading might be faster with mapp</w:t>
-      </w:r>
-      <w:r>
-        <w:t>ed</w:t>
-      </w:r>
-      <w:r>
-        <w:t>bytebuffers</w:t>
-      </w:r>
-      <w:r>
-        <w:t xml:space="preserve"> too</w:t>
-      </w:r>
-      <w:r>
-        <w:t>?</w:t>
-      </w:r>
-    </w:p>
-    <w:p>
-      <w:pPr>
-        <w:pStyle w:val="ListParagraph"/>
-        <w:numPr>
-          <w:ilvl w:val="0"/>
-          <w:numId w:val="1"/>
-        </w:numPr>
-        <w:spacing w:after="0"/>
-      </w:pPr>
-      <w:r>
-        <w:t xml:space="preserve">I need a test up that will run and record the various </w:t>
-      </w:r>
-      <w:r>
-        <w:t>performance</w:t>
-      </w:r>
-      <w:r>
-        <w:t xml:space="preserve"> metrics, then need to automate changing parameters and rerun the exact same tests</w:t>
-      </w:r>
-    </w:p>
-    <w:p>
-      <w:pPr>
-        <w:pStyle w:val="Heading4"/>
-      </w:pPr>
-      <w:r>
-        <w:t>User Interface</w:t>
-      </w:r>
-    </w:p>
-    <w:p>
-      <w:pPr>
-        <w:pStyle w:val="ListParagraph"/>
-        <w:numPr>
-          <w:ilvl w:val="0"/>
-          <w:numId w:val="1"/>
-        </w:numPr>
-        <w:spacing w:after="0"/>
-      </w:pPr>
-      <w:r>
-        <w:t>If no folders set the help pops up, but the modal file setting dialog pops up on top of it, a bit crappy</w:t>
-      </w:r>
-    </w:p>
-    <w:p>
-      <w:pPr>
-        <w:pStyle w:val="ListParagraph"/>
-        <w:numPr>
-          <w:ilvl w:val="0"/>
-          <w:numId w:val="1"/>
-        </w:numPr>
-        <w:spacing w:after="0"/>
-      </w:pPr>
-      <w:r>
-        <w:lastRenderedPageBreak/>
         <w:t>I should move the “Info” crap from upper left to a proper nice looking bar at the top (or bottom)</w:t>
       </w:r>
     </w:p>
@@ -2121,6 +2148,7 @@
         <w:spacing w:after="0" w:line="240" w:lineRule="auto"/>
       </w:pPr>
       <w:r>
+        <w:lastRenderedPageBreak/>
         <w:t>I need to put a load screen up between cells and disable input should be a work of a moment</w:t>
       </w:r>
     </w:p>
@@ -2675,7 +2703,6 @@
           <w:sz w:val="24"/>
           <w:szCs w:val="24"/>
         </w:rPr>
-        <w:lastRenderedPageBreak/>
         <w:t xml:space="preserve">  BG </w:t>
       </w:r>
       <w:r>
@@ -2757,6 +2784,7 @@
           <w:sz w:val="24"/>
           <w:szCs w:val="24"/>
         </w:rPr>
+        <w:lastRenderedPageBreak/>
         <w:t>both attempts to force less compiling result in a slight decrease in fps</w:t>
       </w:r>
     </w:p>
@@ -3676,7 +3704,6 @@
           <w:sz w:val="24"/>
           <w:szCs w:val="24"/>
         </w:rPr>
-        <w:lastRenderedPageBreak/>
         <w:t xml:space="preserve">  put notes about texture loading, j3d thread versus other, interleave by ref etc, command line options (from ese.java)</w:t>
       </w:r>
     </w:p>
@@ -3699,6 +3726,7 @@
           <w:sz w:val="24"/>
           <w:szCs w:val="24"/>
         </w:rPr>
+        <w:lastRenderedPageBreak/>
         <w:t xml:space="preserve">  put notes about using nif data moreso (like opt version of niobjects)</w:t>
       </w:r>
     </w:p>

</xml_diff>

<commit_message>
cell changing cleaned up considerably
</commit_message>
<xml_diff>
--- a/ElderScrollsExplorer/ScrollsExplorer.docx
+++ b/ElderScrollsExplorer/ScrollsExplorer.docx
@@ -72,6 +72,17 @@
       <w:r>
         <w:t>Now fallout doors to change cells aren’t working!</w:t>
       </w:r>
+      <w:r>
+        <w:t xml:space="preserve"> Nor in fact are </w:t>
+      </w:r>
+      <w:proofErr w:type="spellStart"/>
+      <w:r>
+        <w:t>skyrims</w:t>
+      </w:r>
+      <w:proofErr w:type="spellEnd"/>
+      <w:r>
+        <w:t>!</w:t>
+      </w:r>
     </w:p>
     <w:p>
       <w:pPr>
@@ -81,8 +92,13 @@
           <w:numId w:val="7"/>
         </w:numPr>
       </w:pPr>
-      <w:r>
-        <w:t>Morrowind doors no open</w:t>
+      <w:proofErr w:type="spellStart"/>
+      <w:r>
+        <w:t>Morrowind</w:t>
+      </w:r>
+      <w:proofErr w:type="spellEnd"/>
+      <w:r>
+        <w:t xml:space="preserve"> doors no open</w:t>
       </w:r>
     </w:p>
     <w:p>
@@ -94,7 +110,15 @@
         </w:numPr>
       </w:pPr>
       <w:r>
-        <w:t>Remove oblivion gate madness from tes4 (note huntersneaker needs this too)</w:t>
+        <w:t xml:space="preserve">Remove oblivion gate madness from tes4 (note </w:t>
+      </w:r>
+      <w:proofErr w:type="spellStart"/>
+      <w:r>
+        <w:t>huntersneaker</w:t>
+      </w:r>
+      <w:proofErr w:type="spellEnd"/>
+      <w:r>
+        <w:t xml:space="preserve"> needs this too)</w:t>
       </w:r>
     </w:p>
     <w:p>
@@ -133,6 +157,21 @@
         </w:numPr>
       </w:pPr>
       <w:r>
+        <w:t>Show off swing integration with inventory</w:t>
+      </w:r>
+      <w:r>
+        <w:t xml:space="preserve"> and esc function too</w:t>
+      </w:r>
+    </w:p>
+    <w:p>
+      <w:pPr>
+        <w:pStyle w:val="ListParagraph"/>
+        <w:numPr>
+          <w:ilvl w:val="0"/>
+          <w:numId w:val="7"/>
+        </w:numPr>
+      </w:pPr>
+      <w:r>
         <w:t>Maybe the HUD should be a little tidier?</w:t>
       </w:r>
       <w:r>
@@ -155,6 +194,178 @@
       </w:r>
       <w:r>
         <w:t>water fall to be honest)</w:t>
+      </w:r>
+    </w:p>
+    <w:p>
+      <w:pPr>
+        <w:pStyle w:val="ListParagraph"/>
+        <w:numPr>
+          <w:ilvl w:val="0"/>
+          <w:numId w:val="7"/>
+        </w:numPr>
+      </w:pPr>
+      <w:r>
+        <w:t xml:space="preserve">Perhaps start the video with </w:t>
+      </w:r>
+      <w:proofErr w:type="spellStart"/>
+      <w:r>
+        <w:t>grag</w:t>
+      </w:r>
+      <w:proofErr w:type="spellEnd"/>
+      <w:r>
+        <w:t xml:space="preserve"> world for fun, then just blast through the others?</w:t>
+      </w:r>
+    </w:p>
+    <w:p>
+      <w:pPr>
+        <w:pStyle w:val="ListParagraph"/>
+        <w:numPr>
+          <w:ilvl w:val="0"/>
+          <w:numId w:val="7"/>
+        </w:numPr>
+      </w:pPr>
+      <w:r>
+        <w:t xml:space="preserve">Need to explain in user guide how to convert </w:t>
+      </w:r>
+      <w:proofErr w:type="spellStart"/>
+      <w:r>
+        <w:t>skyrim</w:t>
+      </w:r>
+      <w:proofErr w:type="spellEnd"/>
+      <w:r>
+        <w:t xml:space="preserve"> </w:t>
+      </w:r>
+      <w:proofErr w:type="spellStart"/>
+      <w:r>
+        <w:t>hkx</w:t>
+      </w:r>
+      <w:proofErr w:type="spellEnd"/>
+      <w:r>
+        <w:t xml:space="preserve"> file into </w:t>
+      </w:r>
+      <w:proofErr w:type="spellStart"/>
+      <w:r>
+        <w:t>kf</w:t>
+      </w:r>
+      <w:proofErr w:type="spellEnd"/>
+      <w:r>
+        <w:t xml:space="preserve"> files using the tool I found, and then how to package it back into a </w:t>
+      </w:r>
+      <w:proofErr w:type="spellStart"/>
+      <w:r>
+        <w:t>bsa</w:t>
+      </w:r>
+      <w:proofErr w:type="spellEnd"/>
+      <w:r>
+        <w:t xml:space="preserve"> file using FOMM</w:t>
+      </w:r>
+    </w:p>
+    <w:p>
+      <w:pPr>
+        <w:pStyle w:val="ListParagraph"/>
+        <w:numPr>
+          <w:ilvl w:val="0"/>
+          <w:numId w:val="7"/>
+        </w:numPr>
+      </w:pPr>
+      <w:r>
+        <w:t xml:space="preserve">Need to explain in user guide that the </w:t>
+      </w:r>
+      <w:proofErr w:type="spellStart"/>
+      <w:r>
+        <w:t>skyrim</w:t>
+      </w:r>
+      <w:proofErr w:type="spellEnd"/>
+      <w:r>
+        <w:t xml:space="preserve"> trees used in oblivion are out of a mini </w:t>
+      </w:r>
+      <w:proofErr w:type="spellStart"/>
+      <w:proofErr w:type="gramStart"/>
+      <w:r>
+        <w:t>bsa</w:t>
+      </w:r>
+      <w:proofErr w:type="spellEnd"/>
+      <w:proofErr w:type="gramEnd"/>
+      <w:r>
+        <w:t xml:space="preserve"> file I pulled together, how can I distribute trees and </w:t>
+      </w:r>
+      <w:proofErr w:type="spellStart"/>
+      <w:r>
+        <w:t>kfs</w:t>
+      </w:r>
+      <w:proofErr w:type="spellEnd"/>
+      <w:r>
+        <w:t xml:space="preserve"> </w:t>
+      </w:r>
+      <w:proofErr w:type="spellStart"/>
+      <w:r>
+        <w:t>b</w:t>
+      </w:r>
+      <w:r>
+        <w:t>s</w:t>
+      </w:r>
+      <w:r>
+        <w:t>as</w:t>
+      </w:r>
+      <w:proofErr w:type="spellEnd"/>
+      <w:r>
+        <w:t>?</w:t>
+      </w:r>
+    </w:p>
+    <w:p>
+      <w:pPr>
+        <w:pStyle w:val="ListParagraph"/>
+        <w:numPr>
+          <w:ilvl w:val="0"/>
+          <w:numId w:val="7"/>
+        </w:numPr>
+        <w:spacing w:after="0" w:line="240" w:lineRule="auto"/>
+      </w:pPr>
+      <w:r>
+        <w:t>The  –Dj3d.antialiasing=”</w:t>
+      </w:r>
+      <w:proofErr w:type="spellStart"/>
+      <w:r>
+        <w:t>implicit”Need</w:t>
+      </w:r>
+      <w:proofErr w:type="spellEnd"/>
+      <w:r>
+        <w:t xml:space="preserve"> to explain how to set it in the instructions now it comes through the config file</w:t>
+      </w:r>
+    </w:p>
+    <w:p>
+      <w:pPr>
+        <w:pStyle w:val="ListParagraph"/>
+        <w:numPr>
+          <w:ilvl w:val="0"/>
+          <w:numId w:val="7"/>
+        </w:numPr>
+      </w:pPr>
+      <w:r>
+        <w:t xml:space="preserve">Include instructions somewhere for bundle </w:t>
+      </w:r>
+      <w:proofErr w:type="spellStart"/>
+      <w:r>
+        <w:t>jre</w:t>
+      </w:r>
+      <w:proofErr w:type="spellEnd"/>
+      <w:r>
+        <w:t>, and re-test it</w:t>
+      </w:r>
+    </w:p>
+    <w:p>
+      <w:pPr>
+        <w:pStyle w:val="ListParagraph"/>
+        <w:numPr>
+          <w:ilvl w:val="0"/>
+          <w:numId w:val="7"/>
+        </w:numPr>
+      </w:pPr>
+      <w:r>
+        <w:t>U</w:t>
+      </w:r>
+      <w:r>
+        <w:t>pdate install readme, lots of old ideas about java version and java3d</w:t>
       </w:r>
     </w:p>
     <w:p>
@@ -168,7 +379,27 @@
       <w:bookmarkStart w:id="0" w:name="_GoBack"/>
       <w:bookmarkEnd w:id="0"/>
       <w:r>
-        <w:t>Perhaps start the video with grag world for fun, then just blast through the others?</w:t>
+        <w:t xml:space="preserve">Need to attempt </w:t>
+      </w:r>
+      <w:r>
+        <w:t>to</w:t>
+      </w:r>
+      <w:r>
+        <w:t xml:space="preserve"> map more </w:t>
+      </w:r>
+      <w:proofErr w:type="spellStart"/>
+      <w:r>
+        <w:t>skyrim</w:t>
+      </w:r>
+      <w:proofErr w:type="spellEnd"/>
+      <w:r>
+        <w:t xml:space="preserve"> trees </w:t>
+      </w:r>
+      <w:r>
+        <w:t>t</w:t>
+      </w:r>
+      <w:r>
+        <w:t>o oblivion</w:t>
       </w:r>
     </w:p>
     <w:p>
@@ -180,7 +411,17 @@
         </w:numPr>
       </w:pPr>
       <w:r>
-        <w:t>Need to explain in user guide how to convert skyrim hkx file into kf files using the tool I found, and then how to package it back into a bsa file using FOMM</w:t>
+        <w:t xml:space="preserve">I think looking at a chest in mage guild basement it refuses to show the open </w:t>
+      </w:r>
+      <w:proofErr w:type="spellStart"/>
+      <w:proofErr w:type="gramStart"/>
+      <w:r>
+        <w:t>hud</w:t>
+      </w:r>
+      <w:proofErr w:type="spellEnd"/>
+      <w:proofErr w:type="gramEnd"/>
+      <w:r>
+        <w:t xml:space="preserve"> again until I look at a door???</w:t>
       </w:r>
     </w:p>
     <w:p>
@@ -192,13 +433,15 @@
         </w:numPr>
       </w:pPr>
       <w:r>
-        <w:t>Need to explain in user guide that the skyrim trees used in oblivion are out of a mini bsa file I pulled together, how can I distribute trees and kfs b</w:t>
-      </w:r>
-      <w:r>
-        <w:t>s</w:t>
-      </w:r>
-      <w:r>
-        <w:t>as?</w:t>
+        <w:t xml:space="preserve">Allow key bindings from config cos </w:t>
+      </w:r>
+      <w:proofErr w:type="spellStart"/>
+      <w:r>
+        <w:t>azerty</w:t>
+      </w:r>
+      <w:proofErr w:type="spellEnd"/>
+      <w:r>
+        <w:t>, possibly just a tick box for start</w:t>
       </w:r>
     </w:p>
     <w:p>
@@ -210,19 +453,29 @@
         </w:numPr>
       </w:pPr>
       <w:r>
-        <w:t xml:space="preserve">Need to attempt </w:t>
-      </w:r>
-      <w:r>
-        <w:t>to</w:t>
-      </w:r>
-      <w:r>
-        <w:t xml:space="preserve"> map more skyrim trees </w:t>
-      </w:r>
-      <w:r>
-        <w:t>t</w:t>
-      </w:r>
-      <w:r>
-        <w:t>o oblivion</w:t>
+        <w:t>Renam</w:t>
+      </w:r>
+      <w:r>
+        <w:t>e</w:t>
+      </w:r>
+      <w:r>
+        <w:t xml:space="preserve"> </w:t>
+      </w:r>
+      <w:proofErr w:type="spellStart"/>
+      <w:r>
+        <w:t>esmloader</w:t>
+      </w:r>
+      <w:proofErr w:type="spellEnd"/>
+      <w:r>
+        <w:t xml:space="preserve"> </w:t>
+      </w:r>
+      <w:proofErr w:type="spellStart"/>
+      <w:r>
+        <w:t>esmmanager</w:t>
+      </w:r>
+      <w:proofErr w:type="spellEnd"/>
+      <w:r>
+        <w:t xml:space="preserve"> and sort out package names (capitals)</w:t>
       </w:r>
     </w:p>
     <w:p>
@@ -234,8 +487,16 @@
         </w:numPr>
       </w:pPr>
       <w:r>
-        <w:t>I think looking at a chest in mage guild basement it refuses to show the open hud again until I look at a door???</w:t>
-      </w:r>
+        <w:t>Make a load screen for each type and use it in</w:t>
+      </w:r>
+      <w:r>
+        <w:t xml:space="preserve"> </w:t>
+      </w:r>
+      <w:proofErr w:type="spellStart"/>
+      <w:r>
+        <w:t>setCurrentCellFormId</w:t>
+      </w:r>
+      <w:proofErr w:type="spellEnd"/>
     </w:p>
     <w:p>
       <w:pPr>
@@ -246,14 +507,16 @@
         </w:numPr>
       </w:pPr>
       <w:r>
-        <w:t>Skyrim removes very slow –sole user?</w:t>
-      </w:r>
-      <w:r>
-        <w:t xml:space="preserve"> I think so, better now</w:t>
-      </w:r>
-      <w:r>
-        <w:t xml:space="preserve"> recheck </w:t>
-      </w:r>
+        <w:t>I</w:t>
+      </w:r>
+      <w:r>
+        <w:t xml:space="preserve">n oblivion lots of clothes that are not worn are using the worn </w:t>
+      </w:r>
+      <w:proofErr w:type="spellStart"/>
+      <w:r>
+        <w:t>nif</w:t>
+      </w:r>
+      <w:proofErr w:type="spellEnd"/>
     </w:p>
     <w:p>
       <w:pPr>
@@ -264,267 +527,24 @@
         </w:numPr>
       </w:pPr>
       <w:r>
-        <w:t>Allow key bindings from config cos azerty</w:t>
-      </w:r>
-      <w:r>
-        <w:t>, possibly just a tick box for start</w:t>
-      </w:r>
-    </w:p>
-    <w:p>
-      <w:pPr>
-        <w:pStyle w:val="ListParagraph"/>
-        <w:numPr>
-          <w:ilvl w:val="0"/>
-          <w:numId w:val="7"/>
-        </w:numPr>
-      </w:pPr>
-      <w:r>
-        <w:t xml:space="preserve">Include </w:t>
-      </w:r>
-      <w:r>
-        <w:t>instructions</w:t>
-      </w:r>
-      <w:r>
-        <w:t xml:space="preserve"> somewhere for bundle jre</w:t>
-      </w:r>
-      <w:r>
-        <w:t>, and re-test it</w:t>
-      </w:r>
-    </w:p>
-    <w:p>
-      <w:pPr>
-        <w:pStyle w:val="ListParagraph"/>
-        <w:numPr>
-          <w:ilvl w:val="0"/>
-          <w:numId w:val="7"/>
-        </w:numPr>
-      </w:pPr>
-      <w:r>
-        <w:t>Renam</w:t>
-      </w:r>
-      <w:r>
-        <w:t>e</w:t>
-      </w:r>
-      <w:r>
-        <w:t xml:space="preserve"> esmloader esmmanager and sort out package names (capitals)</w:t>
-      </w:r>
-    </w:p>
-    <w:p>
-      <w:pPr>
-        <w:pStyle w:val="ListParagraph"/>
-        <w:numPr>
-          <w:ilvl w:val="0"/>
-          <w:numId w:val="7"/>
-        </w:numPr>
-      </w:pPr>
-      <w:r>
-        <w:t>Show off swing integration with inventory</w:t>
-      </w:r>
-      <w:r>
-        <w:t xml:space="preserve"> and esc function too</w:t>
-      </w:r>
-    </w:p>
-    <w:p>
-      <w:pPr>
-        <w:pStyle w:val="ListParagraph"/>
-        <w:numPr>
-          <w:ilvl w:val="0"/>
-          <w:numId w:val="7"/>
-        </w:numPr>
-        <w:spacing w:after="0" w:line="240" w:lineRule="auto"/>
-      </w:pPr>
-      <w:r>
-        <w:t>The  –Dj3d.antialiasing=”implicit”</w:t>
-      </w:r>
-      <w:r>
-        <w:t>Need to explain how to set it in the instructions now it comes through the config file</w:t>
-      </w:r>
-    </w:p>
-    <w:p>
-      <w:pPr>
-        <w:pStyle w:val="ListParagraph"/>
-        <w:numPr>
-          <w:ilvl w:val="0"/>
-          <w:numId w:val="7"/>
-        </w:numPr>
-      </w:pPr>
-      <w:r>
-        <w:t>Change cell should operate like this</w:t>
-      </w:r>
-    </w:p>
-    <w:p>
-      <w:pPr>
-        <w:pStyle w:val="ListParagraph"/>
-        <w:numPr>
-          <w:ilvl w:val="1"/>
-          <w:numId w:val="7"/>
-        </w:numPr>
-      </w:pPr>
-      <w:r>
-        <w:t>stop avatar mouse</w:t>
-      </w:r>
-      <w:r>
-        <w:t>/key</w:t>
-      </w:r>
-      <w:r>
-        <w:t xml:space="preserve"> listening</w:t>
-      </w:r>
-    </w:p>
-    <w:p>
-      <w:pPr>
-        <w:pStyle w:val="ListParagraph"/>
-        <w:numPr>
-          <w:ilvl w:val="1"/>
-          <w:numId w:val="7"/>
-        </w:numPr>
-      </w:pPr>
-      <w:r>
-        <w:t>put</w:t>
-      </w:r>
-      <w:r>
-        <w:t xml:space="preserve"> up load screen</w:t>
-      </w:r>
-    </w:p>
-    <w:p>
-      <w:pPr>
-        <w:pStyle w:val="ListParagraph"/>
-        <w:numPr>
-          <w:ilvl w:val="1"/>
-          <w:numId w:val="7"/>
-        </w:numPr>
-      </w:pPr>
-      <w:r>
-        <w:t>pause physics</w:t>
-      </w:r>
-    </w:p>
-    <w:p>
-      <w:pPr>
-        <w:pStyle w:val="ListParagraph"/>
-        <w:numPr>
-          <w:ilvl w:val="1"/>
-          <w:numId w:val="7"/>
-        </w:numPr>
-      </w:pPr>
-      <w:r>
-        <w:t>unload current</w:t>
-      </w:r>
-      <w:r>
-        <w:t xml:space="preserve"> cell</w:t>
-      </w:r>
-    </w:p>
-    <w:p>
-      <w:pPr>
-        <w:pStyle w:val="ListParagraph"/>
-        <w:numPr>
-          <w:ilvl w:val="1"/>
-          <w:numId w:val="7"/>
-        </w:numPr>
-      </w:pPr>
-      <w:r>
-        <w:t>change to new position (otherwise 2 loads</w:t>
-      </w:r>
-      <w:r>
-        <w:t xml:space="preserve"> in new cell</w:t>
-      </w:r>
-      <w:r>
-        <w:t>)</w:t>
-      </w:r>
-    </w:p>
-    <w:p>
-      <w:pPr>
-        <w:pStyle w:val="ListParagraph"/>
-        <w:numPr>
-          <w:ilvl w:val="1"/>
-          <w:numId w:val="7"/>
-        </w:numPr>
-      </w:pPr>
-      <w:r>
-        <w:t>load new</w:t>
-      </w:r>
-      <w:r>
-        <w:t xml:space="preserve"> cell</w:t>
-      </w:r>
-    </w:p>
-    <w:p>
-      <w:pPr>
-        <w:pStyle w:val="ListParagraph"/>
-        <w:numPr>
-          <w:ilvl w:val="1"/>
-          <w:numId w:val="7"/>
-        </w:numPr>
-      </w:pPr>
-      <w:r>
-        <w:t>unpause physics</w:t>
-      </w:r>
-    </w:p>
-    <w:p>
-      <w:pPr>
-        <w:pStyle w:val="ListParagraph"/>
-        <w:numPr>
-          <w:ilvl w:val="1"/>
-          <w:numId w:val="7"/>
-        </w:numPr>
-      </w:pPr>
-      <w:r>
-        <w:t>drop load screen</w:t>
-      </w:r>
-    </w:p>
-    <w:p>
-      <w:pPr>
-        <w:pStyle w:val="ListParagraph"/>
-        <w:numPr>
-          <w:ilvl w:val="1"/>
-          <w:numId w:val="7"/>
-        </w:numPr>
-      </w:pPr>
-      <w:r>
-        <w:t>enable mouse/key listening</w:t>
-      </w:r>
-    </w:p>
-    <w:p>
-      <w:pPr>
-        <w:pStyle w:val="ListParagraph"/>
-        <w:numPr>
-          <w:ilvl w:val="0"/>
-          <w:numId w:val="7"/>
-        </w:numPr>
-      </w:pPr>
-      <w:r>
-        <w:t>I</w:t>
-      </w:r>
-      <w:r>
-        <w:t>n oblivion lots of clothes that are not worn are using the worn nif</w:t>
-      </w:r>
-    </w:p>
-    <w:p>
-      <w:pPr>
-        <w:pStyle w:val="ListParagraph"/>
-        <w:numPr>
-          <w:ilvl w:val="0"/>
-          <w:numId w:val="7"/>
-        </w:numPr>
-      </w:pPr>
-      <w:r>
-        <w:t>U</w:t>
-      </w:r>
-      <w:r>
-        <w:t>pdate install readme, lots of old ideas about java version and java3d</w:t>
-      </w:r>
-    </w:p>
-    <w:p>
-      <w:pPr>
-        <w:pStyle w:val="ListParagraph"/>
-        <w:numPr>
-          <w:ilvl w:val="0"/>
-          <w:numId w:val="7"/>
-        </w:numPr>
-      </w:pPr>
-      <w:r>
         <w:t xml:space="preserve">TES3 particles good example here </w:t>
       </w:r>
       <w:r>
-        <w:t>F:\game media\Morrowind\Meshes\steam_lavariver.nif</w:t>
-      </w:r>
+        <w:t>F:\game media\</w:t>
+      </w:r>
+      <w:proofErr w:type="spellStart"/>
+      <w:r>
+        <w:t>Morrowind</w:t>
+      </w:r>
+      <w:proofErr w:type="spellEnd"/>
+      <w:r>
+        <w:t>\Meshes\</w:t>
+      </w:r>
+      <w:proofErr w:type="spellStart"/>
+      <w:r>
+        <w:t>steam_lavariver.nif</w:t>
+      </w:r>
+      <w:proofErr w:type="spellEnd"/>
     </w:p>
     <w:p/>
     <w:p/>
@@ -533,9 +553,11 @@
       <w:pPr>
         <w:pStyle w:val="Heading4"/>
       </w:pPr>
+      <w:proofErr w:type="spellStart"/>
       <w:r>
         <w:t>HunterSneaker</w:t>
       </w:r>
+      <w:proofErr w:type="spellEnd"/>
     </w:p>
     <w:p>
       <w:pPr>
@@ -547,7 +569,23 @@
         <w:spacing w:after="0"/>
       </w:pPr>
       <w:r>
-        <w:t>In order to make a good tight huntersneaker, I need to cut my esm file down as well.</w:t>
+        <w:t xml:space="preserve">In order to make a good tight </w:t>
+      </w:r>
+      <w:proofErr w:type="spellStart"/>
+      <w:r>
+        <w:t>huntersneaker</w:t>
+      </w:r>
+      <w:proofErr w:type="spellEnd"/>
+      <w:r>
+        <w:t xml:space="preserve">, I need to cut my </w:t>
+      </w:r>
+      <w:proofErr w:type="spellStart"/>
+      <w:r>
+        <w:t>esm</w:t>
+      </w:r>
+      <w:proofErr w:type="spellEnd"/>
+      <w:r>
+        <w:t xml:space="preserve"> file down as well.</w:t>
       </w:r>
     </w:p>
     <w:p>
@@ -573,7 +611,23 @@
         <w:spacing w:after="0"/>
       </w:pPr>
       <w:r>
-        <w:t>Got my esm and 2 bsas ready to roll</w:t>
+        <w:t xml:space="preserve">Got my </w:t>
+      </w:r>
+      <w:proofErr w:type="spellStart"/>
+      <w:r>
+        <w:t>esm</w:t>
+      </w:r>
+      <w:proofErr w:type="spellEnd"/>
+      <w:r>
+        <w:t xml:space="preserve"> and 2 </w:t>
+      </w:r>
+      <w:proofErr w:type="spellStart"/>
+      <w:r>
+        <w:t>bsas</w:t>
+      </w:r>
+      <w:proofErr w:type="spellEnd"/>
+      <w:r>
+        <w:t xml:space="preserve"> ready to roll</w:t>
       </w:r>
       <w:r>
         <w:t xml:space="preserve"> b</w:t>
@@ -598,14 +652,28 @@
         <w:t xml:space="preserve">Note think about mesh texture </w:t>
       </w:r>
       <w:r>
-        <w:t>separation in bsa files file locking etc</w:t>
-      </w:r>
+        <w:t xml:space="preserve">separation in </w:t>
+      </w:r>
+      <w:proofErr w:type="spellStart"/>
+      <w:r>
+        <w:t>bsa</w:t>
+      </w:r>
+      <w:proofErr w:type="spellEnd"/>
+      <w:r>
+        <w:t xml:space="preserve"> files file locking </w:t>
+      </w:r>
+      <w:proofErr w:type="spellStart"/>
+      <w:r>
+        <w:t>etc</w:t>
+      </w:r>
+      <w:proofErr w:type="spellEnd"/>
     </w:p>
     <w:p>
       <w:pPr>
         <w:pStyle w:val="Heading4"/>
       </w:pPr>
       <w:r>
+        <w:lastRenderedPageBreak/>
         <w:t>Physics</w:t>
       </w:r>
     </w:p>
@@ -618,8 +686,13 @@
         </w:numPr>
         <w:spacing w:after="0"/>
       </w:pPr>
-      <w:r>
-        <w:t>NBStaticRigidBody has a major question in it about multiplying up to the root!</w:t>
+      <w:proofErr w:type="spellStart"/>
+      <w:r>
+        <w:t>NBStaticRigidBody</w:t>
+      </w:r>
+      <w:proofErr w:type="spellEnd"/>
+      <w:r>
+        <w:t xml:space="preserve"> has a major question in it about multiplying up to the root!</w:t>
       </w:r>
       <w:r>
         <w:t xml:space="preserve"> Also see </w:t>
@@ -666,7 +739,15 @@
         <w:spacing w:after="0"/>
       </w:pPr>
       <w:r>
-        <w:t>Need to make kcc unable to walk up steep slopes</w:t>
+        <w:t xml:space="preserve">Need to make </w:t>
+      </w:r>
+      <w:proofErr w:type="spellStart"/>
+      <w:r>
+        <w:t>kcc</w:t>
+      </w:r>
+      <w:proofErr w:type="spellEnd"/>
+      <w:r>
+        <w:t xml:space="preserve"> unable to walk up steep slopes</w:t>
       </w:r>
     </w:p>
     <w:p>
@@ -679,7 +760,15 @@
         <w:spacing w:after="0"/>
       </w:pPr>
       <w:r>
-        <w:t>Physics catches on things all the time morrowind, possibly between the grids, nothing shows in the J debug</w:t>
+        <w:t xml:space="preserve">Physics catches on things all the time </w:t>
+      </w:r>
+      <w:proofErr w:type="spellStart"/>
+      <w:r>
+        <w:t>morrowind</w:t>
+      </w:r>
+      <w:proofErr w:type="spellEnd"/>
+      <w:r>
+        <w:t>, possibly between the grids, nothing shows in the J debug</w:t>
       </w:r>
       <w:r>
         <w:t xml:space="preserve">, I’ve fixed up the </w:t>
@@ -688,7 +777,15 @@
         <w:t xml:space="preserve">collision shape </w:t>
       </w:r>
       <w:r>
-        <w:t>cache for morrowind, check again</w:t>
+        <w:t xml:space="preserve">cache for </w:t>
+      </w:r>
+      <w:proofErr w:type="spellStart"/>
+      <w:r>
+        <w:t>morrowind</w:t>
+      </w:r>
+      <w:proofErr w:type="spellEnd"/>
+      <w:r>
+        <w:t>, check again</w:t>
       </w:r>
     </w:p>
     <w:p>
@@ -738,8 +835,21 @@
         </w:numPr>
         <w:spacing w:after="0"/>
       </w:pPr>
-      <w:r>
-        <w:t>PhysicsDynamics.addRECO is calling addChild to sc</w:t>
+      <w:proofErr w:type="spellStart"/>
+      <w:r>
+        <w:t>PhysicsDynamics.addRECO</w:t>
+      </w:r>
+      <w:proofErr w:type="spellEnd"/>
+      <w:r>
+        <w:t xml:space="preserve"> is calling </w:t>
+      </w:r>
+      <w:proofErr w:type="spellStart"/>
+      <w:r>
+        <w:t>addChild</w:t>
+      </w:r>
+      <w:proofErr w:type="spellEnd"/>
+      <w:r>
+        <w:t xml:space="preserve"> to sc</w:t>
       </w:r>
       <w:r>
         <w:t>e</w:t>
@@ -751,7 +861,15 @@
         <w:t>a</w:t>
       </w:r>
       <w:r>
-        <w:t>phs not in a behaviour! Could be t</w:t>
+        <w:t xml:space="preserve">phs not in </w:t>
+      </w:r>
+      <w:proofErr w:type="gramStart"/>
+      <w:r>
+        <w:t>a behaviour</w:t>
+      </w:r>
+      <w:proofErr w:type="gramEnd"/>
+      <w:r>
+        <w:t>! Could be t</w:t>
       </w:r>
       <w:r>
         <w:t>r</w:t>
@@ -779,7 +897,23 @@
         <w:t xml:space="preserve">I need a </w:t>
       </w:r>
       <w:r>
-        <w:t>new type of physics kcc freefly-</w:t>
+        <w:t xml:space="preserve">new type of physics </w:t>
+      </w:r>
+      <w:proofErr w:type="spellStart"/>
+      <w:r>
+        <w:t>kcc</w:t>
+      </w:r>
+      <w:proofErr w:type="spellEnd"/>
+      <w:r>
+        <w:t xml:space="preserve"> </w:t>
+      </w:r>
+      <w:proofErr w:type="spellStart"/>
+      <w:r>
+        <w:t>freefly</w:t>
+      </w:r>
+      <w:proofErr w:type="spellEnd"/>
+      <w:r>
+        <w:t>-</w:t>
       </w:r>
       <w:r>
         <w:t xml:space="preserve">physics that is normal </w:t>
@@ -807,7 +941,23 @@
         <w:spacing w:after="0"/>
       </w:pPr>
       <w:r>
-        <w:t>Look into my use of VisualPhysicalUniverse, half my physics is not showing when the view specifics are disabled!! It’s madness</w:t>
+        <w:t xml:space="preserve">Look into my use of </w:t>
+      </w:r>
+      <w:proofErr w:type="spellStart"/>
+      <w:r>
+        <w:t>VisualPhysicalUniverse</w:t>
+      </w:r>
+      <w:proofErr w:type="spellEnd"/>
+      <w:r>
+        <w:t xml:space="preserve">, half my physics is not showing when the view specifics are disabled!! </w:t>
+      </w:r>
+      <w:proofErr w:type="gramStart"/>
+      <w:r>
+        <w:t>It’s</w:t>
+      </w:r>
+      <w:proofErr w:type="gramEnd"/>
+      <w:r>
+        <w:t xml:space="preserve"> madness</w:t>
       </w:r>
       <w:r>
         <w:t>, should I drop it totally? And make an add detach style physics branch</w:t>
@@ -886,8 +1036,13 @@
       <w:r>
         <w:t xml:space="preserve"> and </w:t>
       </w:r>
-      <w:r>
-        <w:t>Coloring attributes</w:t>
+      <w:proofErr w:type="spellStart"/>
+      <w:r>
+        <w:t>Coloring</w:t>
+      </w:r>
+      <w:proofErr w:type="spellEnd"/>
+      <w:r>
+        <w:t xml:space="preserve"> attributes</w:t>
       </w:r>
       <w:r>
         <w:t xml:space="preserve"> and </w:t>
@@ -911,13 +1066,29 @@
         <w:t>performance</w:t>
       </w:r>
       <w:r>
-        <w:t xml:space="preserve"> with less set) certainly the removeChild remove mirror code would benefit if the attribute is shared and increases the has</w:t>
+        <w:t xml:space="preserve"> with less set) certainly the </w:t>
+      </w:r>
+      <w:proofErr w:type="spellStart"/>
+      <w:r>
+        <w:t>removeChild</w:t>
+      </w:r>
+      <w:proofErr w:type="spellEnd"/>
+      <w:r>
+        <w:t xml:space="preserve"> remove mirror code would benefit if the attribute is shared and increases the </w:t>
+      </w:r>
+      <w:proofErr w:type="spellStart"/>
+      <w:r>
+        <w:t>has</w:t>
       </w:r>
       <w:r>
         <w:t>h</w:t>
       </w:r>
       <w:r>
-        <w:t>set load</w:t>
+        <w:t>set</w:t>
+      </w:r>
+      <w:proofErr w:type="spellEnd"/>
+      <w:r>
+        <w:t xml:space="preserve"> load</w:t>
       </w:r>
     </w:p>
     <w:p>
@@ -930,7 +1101,31 @@
         <w:spacing w:after="0"/>
       </w:pPr>
       <w:r>
-        <w:t>I should improve nif display etc to take a source folder so it can be run on other computers in needed also the bsa extracted folder combo should</w:t>
+        <w:t xml:space="preserve">I should improve </w:t>
+      </w:r>
+      <w:proofErr w:type="spellStart"/>
+      <w:r>
+        <w:t>nif</w:t>
+      </w:r>
+      <w:proofErr w:type="spellEnd"/>
+      <w:r>
+        <w:t xml:space="preserve"> display </w:t>
+      </w:r>
+      <w:proofErr w:type="spellStart"/>
+      <w:r>
+        <w:t>etc</w:t>
+      </w:r>
+      <w:proofErr w:type="spellEnd"/>
+      <w:r>
+        <w:t xml:space="preserve"> to take a source folder so it can be run on other computers in needed also the </w:t>
+      </w:r>
+      <w:proofErr w:type="spellStart"/>
+      <w:r>
+        <w:t>bsa</w:t>
+      </w:r>
+      <w:proofErr w:type="spellEnd"/>
+      <w:r>
+        <w:t xml:space="preserve"> extracted folder combo should</w:t>
       </w:r>
       <w:r>
         <w:t xml:space="preserve"> </w:t>
@@ -955,7 +1150,15 @@
         <w:spacing w:after="0"/>
       </w:pPr>
       <w:r>
-        <w:t>I should fork java3d commit my updates and offer hharrision a pull request</w:t>
+        <w:t xml:space="preserve">I should fork java3d commit my updates and offer </w:t>
+      </w:r>
+      <w:proofErr w:type="spellStart"/>
+      <w:r>
+        <w:t>hharrision</w:t>
+      </w:r>
+      <w:proofErr w:type="spellEnd"/>
+      <w:r>
+        <w:t xml:space="preserve"> a pull request</w:t>
       </w:r>
     </w:p>
     <w:p>
@@ -968,14 +1171,195 @@
         <w:spacing w:after="0"/>
       </w:pPr>
       <w:r>
+        <w:t xml:space="preserve">Load </w:t>
+      </w:r>
+      <w:proofErr w:type="spellStart"/>
+      <w:r>
+        <w:t>shaders</w:t>
+      </w:r>
+      <w:proofErr w:type="spellEnd"/>
+      <w:r>
+        <w:t xml:space="preserve"> now they can be decompiled to </w:t>
+      </w:r>
+      <w:proofErr w:type="spellStart"/>
+      <w:r>
+        <w:t>glsl</w:t>
+      </w:r>
+      <w:proofErr w:type="spellEnd"/>
+      <w:r>
+        <w:t>, but they are hard to find, so I need to work out the def</w:t>
+      </w:r>
+      <w:r>
+        <w:t>aults somehow (</w:t>
+      </w:r>
+      <w:proofErr w:type="spellStart"/>
+      <w:r>
+        <w:t>esm</w:t>
+      </w:r>
+      <w:proofErr w:type="spellEnd"/>
+      <w:r>
+        <w:t xml:space="preserve"> file perhaps for oblivion has heaps of them</w:t>
+      </w:r>
+      <w:r>
+        <w:t>)</w:t>
+      </w:r>
+    </w:p>
+    <w:p>
+      <w:pPr>
+        <w:pStyle w:val="ListParagraph"/>
+        <w:numPr>
+          <w:ilvl w:val="0"/>
+          <w:numId w:val="1"/>
+        </w:numPr>
+        <w:spacing w:after="0"/>
+      </w:pPr>
+      <w:proofErr w:type="spellStart"/>
+      <w:r>
+        <w:t>Shaders</w:t>
+      </w:r>
+      <w:proofErr w:type="spellEnd"/>
+      <w:r>
+        <w:t xml:space="preserve"> are failing on XPS-13 recheck them!</w:t>
+      </w:r>
+    </w:p>
+    <w:p>
+      <w:pPr>
+        <w:pStyle w:val="ListParagraph"/>
+        <w:numPr>
+          <w:ilvl w:val="0"/>
+          <w:numId w:val="1"/>
+        </w:numPr>
+        <w:spacing w:after="0"/>
+      </w:pPr>
+      <w:r>
+        <w:t xml:space="preserve">Water not overriding </w:t>
+      </w:r>
+      <w:proofErr w:type="spellStart"/>
+      <w:r>
+        <w:t>colors</w:t>
+      </w:r>
+      <w:proofErr w:type="spellEnd"/>
+      <w:r>
+        <w:t xml:space="preserve"> for </w:t>
+      </w:r>
+      <w:proofErr w:type="spellStart"/>
+      <w:r>
+        <w:t>skyrim</w:t>
+      </w:r>
+      <w:proofErr w:type="spellEnd"/>
+      <w:r>
+        <w:t xml:space="preserve"> and fallout</w:t>
+      </w:r>
+      <w:r>
+        <w:t>, now fallout water is far t</w:t>
+      </w:r>
+      <w:r>
+        <w:t>o</w:t>
+      </w:r>
+      <w:r>
+        <w:t>o transparent!</w:t>
+      </w:r>
+    </w:p>
+    <w:p>
+      <w:pPr>
+        <w:pStyle w:val="ListParagraph"/>
+        <w:numPr>
+          <w:ilvl w:val="0"/>
+          <w:numId w:val="1"/>
+        </w:numPr>
+        <w:spacing w:after="0"/>
+      </w:pPr>
+      <w:r>
+        <w:t xml:space="preserve">Could water use the 0th row as the last row for vertex shaking to make perfect match ups? In the </w:t>
+      </w:r>
+      <w:proofErr w:type="spellStart"/>
+      <w:r>
+        <w:t>water.vert</w:t>
+      </w:r>
+      <w:proofErr w:type="spellEnd"/>
+      <w:r>
+        <w:t xml:space="preserve"> </w:t>
+      </w:r>
+      <w:proofErr w:type="spellStart"/>
+      <w:r>
+        <w:t>shader</w:t>
+      </w:r>
+      <w:proofErr w:type="spellEnd"/>
+      <w:r>
+        <w:t xml:space="preserve"> try to find a deterministic </w:t>
+      </w:r>
+      <w:proofErr w:type="spellStart"/>
+      <w:r>
+        <w:t>shader</w:t>
+      </w:r>
+      <w:proofErr w:type="spellEnd"/>
+      <w:r>
+        <w:t xml:space="preserve"> </w:t>
+      </w:r>
+      <w:r>
+        <w:t>(current one looks deterministic to me but)</w:t>
+      </w:r>
+    </w:p>
+    <w:p>
+      <w:pPr>
+        <w:pStyle w:val="ListParagraph"/>
+        <w:numPr>
+          <w:ilvl w:val="0"/>
+          <w:numId w:val="1"/>
+        </w:numPr>
+        <w:spacing w:after="0"/>
+      </w:pPr>
+      <w:proofErr w:type="spellStart"/>
+      <w:r>
+        <w:t>JInternalFrames</w:t>
+      </w:r>
+      <w:proofErr w:type="spellEnd"/>
+      <w:r>
+        <w:t xml:space="preserve"> for </w:t>
+      </w:r>
+      <w:proofErr w:type="spellStart"/>
+      <w:r>
+        <w:t>DisplayDialog</w:t>
+      </w:r>
+      <w:proofErr w:type="spellEnd"/>
+      <w:r>
+        <w:t xml:space="preserve"> to allow them to show on a full screen without jumping back or being lost on mac.</w:t>
+      </w:r>
+      <w:r>
+        <w:t xml:space="preserve"> </w:t>
+      </w:r>
+      <w:r>
+        <w:t xml:space="preserve">The escape button exit should be on screen </w:t>
+      </w:r>
+      <w:proofErr w:type="spellStart"/>
+      <w:r>
+        <w:t>hud</w:t>
+      </w:r>
+      <w:proofErr w:type="spellEnd"/>
+      <w:r>
+        <w:t xml:space="preserve"> not popup because </w:t>
+      </w:r>
+      <w:proofErr w:type="spellStart"/>
+      <w:r>
+        <w:t>fullscreen</w:t>
+      </w:r>
+      <w:proofErr w:type="spellEnd"/>
+      <w:r>
+        <w:t xml:space="preserve"> and it don’t play nice</w:t>
+      </w:r>
+    </w:p>
+    <w:p>
+      <w:pPr>
+        <w:pStyle w:val="ListParagraph"/>
+        <w:numPr>
+          <w:ilvl w:val="0"/>
+          <w:numId w:val="1"/>
+        </w:numPr>
+        <w:spacing w:after="0"/>
+      </w:pPr>
+      <w:r>
         <w:lastRenderedPageBreak/>
-        <w:t>Load shaders now they can be decompiled to glsl, but they are hard to find, so I need to work out the def</w:t>
-      </w:r>
-      <w:r>
-        <w:t>aults somehow (esm file perhaps for oblivion has heaps of them</w:t>
-      </w:r>
-      <w:r>
-        <w:t>)</w:t>
+        <w:t>When a card gives back 16bit depth buffer (ever?) must reduce front and back clip</w:t>
       </w:r>
     </w:p>
     <w:p>
@@ -988,7 +1372,37 @@
         <w:spacing w:after="0"/>
       </w:pPr>
       <w:r>
-        <w:t>Shaders are failing on XPS-13 recheck them!</w:t>
+        <w:t xml:space="preserve">Distant textures appear to have black back in them again? In particular Fallout, notice yellow lines on road badly minify, and distant windmill by megaton front. </w:t>
+      </w:r>
+      <w:proofErr w:type="spellStart"/>
+      <w:r>
+        <w:t>Dds</w:t>
+      </w:r>
+      <w:proofErr w:type="spellEnd"/>
+      <w:r>
+        <w:t xml:space="preserve"> viewer does not show, must be appearance </w:t>
+      </w:r>
+      <w:proofErr w:type="spellStart"/>
+      <w:r>
+        <w:t>prob</w:t>
+      </w:r>
+      <w:proofErr w:type="spellEnd"/>
+      <w:r>
+        <w:t xml:space="preserve">? But </w:t>
+      </w:r>
+      <w:proofErr w:type="spellStart"/>
+      <w:r>
+        <w:t>nifskope</w:t>
+      </w:r>
+      <w:proofErr w:type="spellEnd"/>
+      <w:r>
+        <w:t xml:space="preserve"> does show it too a bit</w:t>
+      </w:r>
+      <w:r>
+        <w:t>. Did the addition o</w:t>
+      </w:r>
+      <w:r>
+        <w:t>f rendering attributes help this?</w:t>
       </w:r>
     </w:p>
     <w:p>
@@ -1001,17 +1415,21 @@
         <w:spacing w:after="0"/>
       </w:pPr>
       <w:r>
-        <w:t>Water not overriding colors for skyrim and fallout</w:t>
-      </w:r>
-      <w:r>
-        <w:t>, now fallout water is far t</w:t>
-      </w:r>
-      <w:r>
-        <w:t>o</w:t>
-      </w:r>
-      <w:r>
-        <w:t>o transparent!</w:t>
-      </w:r>
+        <w:t xml:space="preserve">The gross </w:t>
+      </w:r>
+      <w:proofErr w:type="spellStart"/>
+      <w:r>
+        <w:t>lods</w:t>
+      </w:r>
+      <w:proofErr w:type="spellEnd"/>
+      <w:r>
+        <w:t xml:space="preserve"> are lit up more than the close ones? Check material light values for land and </w:t>
+      </w:r>
+      <w:proofErr w:type="spellStart"/>
+      <w:r>
+        <w:t>lods</w:t>
+      </w:r>
+      <w:proofErr w:type="spellEnd"/>
     </w:p>
     <w:p>
       <w:pPr>
@@ -1022,17 +1440,105 @@
         </w:numPr>
         <w:spacing w:after="0"/>
       </w:pPr>
-      <w:r>
-        <w:t>Could water use the 0th row as the last row for vertex shaking to make perfect match ups? In the water.vert shader</w:t>
-      </w:r>
-      <w:r>
-        <w:t xml:space="preserve"> try to find a deterministic shader</w:t>
-      </w:r>
-      <w:r>
+      <w:proofErr w:type="spellStart"/>
+      <w:r>
+        <w:t>LANDFar</w:t>
+      </w:r>
+      <w:proofErr w:type="spellEnd"/>
+      <w:r>
+        <w:t xml:space="preserve"> should be used by tes3 </w:t>
+      </w:r>
+      <w:proofErr w:type="spellStart"/>
+      <w:r>
+        <w:t>lod</w:t>
+      </w:r>
+      <w:proofErr w:type="spellEnd"/>
+      <w:r>
+        <w:t xml:space="preserve"> system as a </w:t>
+      </w:r>
+      <w:proofErr w:type="spellStart"/>
+      <w:r>
+        <w:t>lod</w:t>
+      </w:r>
+      <w:proofErr w:type="spellEnd"/>
+      <w:r>
+        <w:t xml:space="preserve"> builder with reduce of 4</w:t>
+      </w:r>
+      <w:r>
+        <w:t>, in fact the far system should probably use</w:t>
+      </w:r>
+      <w:r>
+        <w:t xml:space="preserve"> distance vs</w:t>
+      </w:r>
+      <w:r>
+        <w:t xml:space="preserve"> size to determine what’s loaded too perhaps</w:t>
+      </w:r>
+    </w:p>
+    <w:p>
+      <w:pPr>
+        <w:pStyle w:val="ListParagraph"/>
+        <w:numPr>
+          <w:ilvl w:val="0"/>
+          <w:numId w:val="1"/>
+        </w:numPr>
+        <w:spacing w:after="0" w:line="240" w:lineRule="auto"/>
+        <w:rPr>
+          <w:rFonts w:ascii="Calibri" w:eastAsia="Times New Roman" w:hAnsi="Calibri" w:cs="Times New Roman"/>
+          <w:lang w:val="en-US" w:eastAsia="en-NZ"/>
+        </w:rPr>
+      </w:pPr>
+      <w:r>
+        <w:rPr>
+          <w:rFonts w:ascii="Calibri" w:eastAsia="Times New Roman" w:hAnsi="Calibri" w:cs="Times New Roman"/>
+          <w:lang w:val="en-US" w:eastAsia="en-NZ"/>
+        </w:rPr>
+        <w:t xml:space="preserve">Varying </w:t>
+      </w:r>
+      <w:proofErr w:type="spellStart"/>
+      <w:r>
+        <w:rPr>
+          <w:rFonts w:ascii="Calibri" w:eastAsia="Times New Roman" w:hAnsi="Calibri" w:cs="Times New Roman"/>
+          <w:lang w:val="en-US" w:eastAsia="en-NZ"/>
+        </w:rPr>
+        <w:t>lod</w:t>
+      </w:r>
+      <w:proofErr w:type="spellEnd"/>
+      <w:r>
+        <w:rPr>
+          <w:rFonts w:ascii="Calibri" w:eastAsia="Times New Roman" w:hAnsi="Calibri" w:cs="Times New Roman"/>
+          <w:lang w:val="en-US" w:eastAsia="en-NZ"/>
+        </w:rPr>
+        <w:t xml:space="preserve"> fader needs knots/frames system because close  things don’t need check often either, in fact </w:t>
+      </w:r>
+      <w:proofErr w:type="spellStart"/>
+      <w:r>
+        <w:rPr>
+          <w:rFonts w:ascii="Calibri" w:eastAsia="Times New Roman" w:hAnsi="Calibri" w:cs="Times New Roman"/>
+          <w:lang w:val="en-US" w:eastAsia="en-NZ"/>
+        </w:rPr>
+        <w:t>lod</w:t>
+      </w:r>
+      <w:proofErr w:type="spellEnd"/>
+      <w:r>
+        <w:rPr>
+          <w:rFonts w:ascii="Calibri" w:eastAsia="Times New Roman" w:hAnsi="Calibri" w:cs="Times New Roman"/>
+          <w:lang w:val="en-US" w:eastAsia="en-NZ"/>
+        </w:rPr>
+        <w:t xml:space="preserve"> fader is a fixed 5 frames so not easy to correct</w:t>
+      </w:r>
+      <w:r>
+        <w:rPr>
+          <w:rFonts w:ascii="Calibri" w:eastAsia="Times New Roman" w:hAnsi="Calibri" w:cs="Times New Roman"/>
+          <w:lang w:val="en-US" w:eastAsia="en-NZ"/>
+        </w:rPr>
         <w:t xml:space="preserve"> </w:t>
       </w:r>
       <w:r>
-        <w:t>(current one looks deterministic to me but)</w:t>
+        <w:rPr>
+          <w:rFonts w:ascii="Calibri" w:eastAsia="Times New Roman" w:hAnsi="Calibri" w:cs="Times New Roman"/>
+          <w:lang w:val="en-US" w:eastAsia="en-NZ"/>
+        </w:rPr>
+        <w:t xml:space="preserve"> </w:t>
       </w:r>
     </w:p>
     <w:p>
@@ -1042,16 +1548,41 @@
           <w:ilvl w:val="0"/>
           <w:numId w:val="1"/>
         </w:numPr>
-        <w:spacing w:after="0"/>
-      </w:pPr>
-      <w:r>
-        <w:t>JInternalFrames for DisplayDialog to allow them to show on a full screen without jumping back or being lost on mac.</w:t>
-      </w:r>
-      <w:r>
-        <w:t xml:space="preserve"> </w:t>
-      </w:r>
-      <w:r>
-        <w:t>The escape button exit should be on screen hud not popup because fullscreen and it don’t play nice</w:t>
+        <w:spacing w:after="0" w:line="240" w:lineRule="auto"/>
+        <w:rPr>
+          <w:rFonts w:ascii="Calibri" w:eastAsia="Times New Roman" w:hAnsi="Calibri" w:cs="Times New Roman"/>
+          <w:lang w:val="en-US" w:eastAsia="en-NZ"/>
+        </w:rPr>
+      </w:pPr>
+      <w:proofErr w:type="spellStart"/>
+      <w:r>
+        <w:rPr>
+          <w:rFonts w:ascii="Calibri" w:eastAsia="Times New Roman" w:hAnsi="Calibri" w:cs="Times New Roman"/>
+          <w:lang w:val="en-US" w:eastAsia="en-NZ"/>
+        </w:rPr>
+        <w:t>Fustum</w:t>
+      </w:r>
+      <w:proofErr w:type="spellEnd"/>
+      <w:r>
+        <w:rPr>
+          <w:rFonts w:ascii="Calibri" w:eastAsia="Times New Roman" w:hAnsi="Calibri" w:cs="Times New Roman"/>
+          <w:lang w:val="en-US" w:eastAsia="en-NZ"/>
+        </w:rPr>
+        <w:t xml:space="preserve"> clipped animations al</w:t>
+      </w:r>
+      <w:r>
+        <w:rPr>
+          <w:rFonts w:ascii="Calibri" w:eastAsia="Times New Roman" w:hAnsi="Calibri" w:cs="Times New Roman"/>
+          <w:lang w:val="en-US" w:eastAsia="en-NZ"/>
+        </w:rPr>
+        <w:t>l</w:t>
+      </w:r>
+      <w:r>
+        <w:rPr>
+          <w:rFonts w:ascii="Calibri" w:eastAsia="Times New Roman" w:hAnsi="Calibri" w:cs="Times New Roman"/>
+          <w:lang w:val="en-US" w:eastAsia="en-NZ"/>
+        </w:rPr>
+        <w:t>ows horse to stop whilst on screen.</w:t>
       </w:r>
     </w:p>
     <w:p>
@@ -1061,143 +1592,6 @@
           <w:ilvl w:val="0"/>
           <w:numId w:val="1"/>
         </w:numPr>
-        <w:spacing w:after="0"/>
-      </w:pPr>
-      <w:r>
-        <w:t>When a card gives back 16bit depth buffer (ever?) must reduce front and back clip</w:t>
-      </w:r>
-    </w:p>
-    <w:p>
-      <w:pPr>
-        <w:pStyle w:val="ListParagraph"/>
-        <w:numPr>
-          <w:ilvl w:val="0"/>
-          <w:numId w:val="1"/>
-        </w:numPr>
-        <w:spacing w:after="0"/>
-      </w:pPr>
-      <w:r>
-        <w:t>Distant textures appear to have black back in them again? In particular Fallout, notice yellow lines on road badly minify, and distant windmill by megaton front. Dds viewer does not show, must be appearance prob? But nifskope does show it too a bit</w:t>
-      </w:r>
-      <w:r>
-        <w:t>. Did the addition o</w:t>
-      </w:r>
-      <w:r>
-        <w:t>f rendering attributes help this?</w:t>
-      </w:r>
-    </w:p>
-    <w:p>
-      <w:pPr>
-        <w:pStyle w:val="ListParagraph"/>
-        <w:numPr>
-          <w:ilvl w:val="0"/>
-          <w:numId w:val="1"/>
-        </w:numPr>
-        <w:spacing w:after="0"/>
-      </w:pPr>
-      <w:r>
-        <w:t>The gross lods are lit up more than the close ones? Check material light values for land and lods</w:t>
-      </w:r>
-    </w:p>
-    <w:p>
-      <w:pPr>
-        <w:pStyle w:val="ListParagraph"/>
-        <w:numPr>
-          <w:ilvl w:val="0"/>
-          <w:numId w:val="1"/>
-        </w:numPr>
-        <w:spacing w:after="0"/>
-      </w:pPr>
-      <w:r>
-        <w:t>LANDFar should be used by tes3 lod system as a lod builder with reduce of 4</w:t>
-      </w:r>
-      <w:r>
-        <w:t>, in fact the far system should probably use</w:t>
-      </w:r>
-      <w:r>
-        <w:t xml:space="preserve"> distance vs</w:t>
-      </w:r>
-      <w:r>
-        <w:t xml:space="preserve"> size to determine what’s loaded too perhaps</w:t>
-      </w:r>
-    </w:p>
-    <w:p>
-      <w:pPr>
-        <w:pStyle w:val="ListParagraph"/>
-        <w:numPr>
-          <w:ilvl w:val="0"/>
-          <w:numId w:val="1"/>
-        </w:numPr>
-        <w:spacing w:after="0" w:line="240" w:lineRule="auto"/>
-        <w:rPr>
-          <w:rFonts w:ascii="Calibri" w:eastAsia="Times New Roman" w:hAnsi="Calibri" w:cs="Times New Roman"/>
-          <w:lang w:val="en-US" w:eastAsia="en-NZ"/>
-        </w:rPr>
-      </w:pPr>
-      <w:r>
-        <w:rPr>
-          <w:rFonts w:ascii="Calibri" w:eastAsia="Times New Roman" w:hAnsi="Calibri" w:cs="Times New Roman"/>
-          <w:lang w:val="en-US" w:eastAsia="en-NZ"/>
-        </w:rPr>
-        <w:t>Varying lod fader needs knots/frames system because close  things don’t need check often either, in fact lod fader is a fixed 5 frames so not easy to correct</w:t>
-      </w:r>
-      <w:r>
-        <w:rPr>
-          <w:rFonts w:ascii="Calibri" w:eastAsia="Times New Roman" w:hAnsi="Calibri" w:cs="Times New Roman"/>
-          <w:lang w:val="en-US" w:eastAsia="en-NZ"/>
-        </w:rPr>
-        <w:t xml:space="preserve"> </w:t>
-      </w:r>
-      <w:r>
-        <w:rPr>
-          <w:rFonts w:ascii="Calibri" w:eastAsia="Times New Roman" w:hAnsi="Calibri" w:cs="Times New Roman"/>
-          <w:lang w:val="en-US" w:eastAsia="en-NZ"/>
-        </w:rPr>
-        <w:t xml:space="preserve"> </w:t>
-      </w:r>
-    </w:p>
-    <w:p>
-      <w:pPr>
-        <w:pStyle w:val="ListParagraph"/>
-        <w:numPr>
-          <w:ilvl w:val="0"/>
-          <w:numId w:val="1"/>
-        </w:numPr>
-        <w:spacing w:after="0" w:line="240" w:lineRule="auto"/>
-        <w:rPr>
-          <w:rFonts w:ascii="Calibri" w:eastAsia="Times New Roman" w:hAnsi="Calibri" w:cs="Times New Roman"/>
-          <w:lang w:val="en-US" w:eastAsia="en-NZ"/>
-        </w:rPr>
-      </w:pPr>
-      <w:r>
-        <w:rPr>
-          <w:rFonts w:ascii="Calibri" w:eastAsia="Times New Roman" w:hAnsi="Calibri" w:cs="Times New Roman"/>
-          <w:lang w:val="en-US" w:eastAsia="en-NZ"/>
-        </w:rPr>
-        <w:t>Fustum clipped animations al</w:t>
-      </w:r>
-      <w:r>
-        <w:rPr>
-          <w:rFonts w:ascii="Calibri" w:eastAsia="Times New Roman" w:hAnsi="Calibri" w:cs="Times New Roman"/>
-          <w:lang w:val="en-US" w:eastAsia="en-NZ"/>
-        </w:rPr>
-        <w:t>l</w:t>
-      </w:r>
-      <w:r>
-        <w:rPr>
-          <w:rFonts w:ascii="Calibri" w:eastAsia="Times New Roman" w:hAnsi="Calibri" w:cs="Times New Roman"/>
-          <w:lang w:val="en-US" w:eastAsia="en-NZ"/>
-        </w:rPr>
-        <w:t>ows horse to stop whilst on screen.</w:t>
-      </w:r>
-    </w:p>
-    <w:p>
-      <w:pPr>
-        <w:pStyle w:val="ListParagraph"/>
-        <w:numPr>
-          <w:ilvl w:val="0"/>
-          <w:numId w:val="1"/>
-        </w:numPr>
         <w:spacing w:after="0" w:line="240" w:lineRule="auto"/>
         <w:rPr>
           <w:rFonts w:ascii="Calibri" w:eastAsia="Times New Roman" w:hAnsi="Calibri" w:cs="Times New Roman"/>
@@ -1230,14 +1624,39 @@
           <w:rFonts w:ascii="Calibri" w:eastAsia="Times New Roman" w:hAnsi="Calibri" w:cs="Times New Roman"/>
           <w:lang w:val="en-US" w:eastAsia="en-NZ"/>
         </w:rPr>
-        <w:t xml:space="preserve"> system moreso</w:t>
-      </w:r>
-      <w:r>
-        <w:rPr>
-          <w:rFonts w:ascii="Calibri" w:eastAsia="Times New Roman" w:hAnsi="Calibri" w:cs="Times New Roman"/>
-          <w:lang w:val="en-US" w:eastAsia="en-NZ"/>
-        </w:rPr>
-        <w:t xml:space="preserve"> – autobounds set bounds needs to be in performance section</w:t>
+        <w:t xml:space="preserve"> system </w:t>
+      </w:r>
+      <w:proofErr w:type="spellStart"/>
+      <w:r>
+        <w:rPr>
+          <w:rFonts w:ascii="Calibri" w:eastAsia="Times New Roman" w:hAnsi="Calibri" w:cs="Times New Roman"/>
+          <w:lang w:val="en-US" w:eastAsia="en-NZ"/>
+        </w:rPr>
+        <w:t>moreso</w:t>
+      </w:r>
+      <w:proofErr w:type="spellEnd"/>
+      <w:r>
+        <w:rPr>
+          <w:rFonts w:ascii="Calibri" w:eastAsia="Times New Roman" w:hAnsi="Calibri" w:cs="Times New Roman"/>
+          <w:lang w:val="en-US" w:eastAsia="en-NZ"/>
+        </w:rPr>
+        <w:t xml:space="preserve"> – </w:t>
+      </w:r>
+      <w:proofErr w:type="spellStart"/>
+      <w:r>
+        <w:rPr>
+          <w:rFonts w:ascii="Calibri" w:eastAsia="Times New Roman" w:hAnsi="Calibri" w:cs="Times New Roman"/>
+          <w:lang w:val="en-US" w:eastAsia="en-NZ"/>
+        </w:rPr>
+        <w:t>autobounds</w:t>
+      </w:r>
+      <w:proofErr w:type="spellEnd"/>
+      <w:r>
+        <w:rPr>
+          <w:rFonts w:ascii="Calibri" w:eastAsia="Times New Roman" w:hAnsi="Calibri" w:cs="Times New Roman"/>
+          <w:lang w:val="en-US" w:eastAsia="en-NZ"/>
+        </w:rPr>
+        <w:t xml:space="preserve"> set bounds needs to be in performance section</w:t>
       </w:r>
     </w:p>
     <w:p>
@@ -1340,13 +1759,29 @@
         </w:rPr>
       </w:pPr>
       <w:r>
-        <w:t xml:space="preserve">I need to make  ALL behaviors passive and </w:t>
+        <w:t xml:space="preserve">I need to make  ALL </w:t>
+      </w:r>
+      <w:proofErr w:type="spellStart"/>
+      <w:r>
+        <w:t>behaviors</w:t>
+      </w:r>
+      <w:proofErr w:type="spellEnd"/>
+      <w:r>
+        <w:t xml:space="preserve"> passive and </w:t>
       </w:r>
       <w:r>
         <w:t>then</w:t>
       </w:r>
       <w:r>
-        <w:t xml:space="preserve"> for the one time that the physics system need a non passive behaviour I should create a special active behaviour just for it!</w:t>
+        <w:t xml:space="preserve"> for the one time that the physics system need a </w:t>
+      </w:r>
+      <w:proofErr w:type="spellStart"/>
+      <w:r>
+        <w:t>non passive</w:t>
+      </w:r>
+      <w:proofErr w:type="spellEnd"/>
+      <w:r>
+        <w:t xml:space="preserve"> behaviour I should create a special active behaviour just for it!</w:t>
       </w:r>
     </w:p>
     <w:p>
@@ -1398,7 +1833,15 @@
         </w:rPr>
       </w:pPr>
       <w:r>
-        <w:t xml:space="preserve">Megaton world x,y,z for the land cells is off, I see the edge of the </w:t>
+        <w:t xml:space="preserve">Megaton world </w:t>
+      </w:r>
+      <w:proofErr w:type="spellStart"/>
+      <w:r>
+        <w:t>x,y,z</w:t>
+      </w:r>
+      <w:proofErr w:type="spellEnd"/>
+      <w:r>
+        <w:t xml:space="preserve"> for the land cells is off, I see the edge of the </w:t>
       </w:r>
       <w:r>
         <w:t>crater</w:t>
@@ -1430,7 +1873,15 @@
         </w:rPr>
       </w:pPr>
       <w:r>
-        <w:t>Must recheck all apps have ra, especially in tools3d</w:t>
+        <w:t xml:space="preserve">Must recheck all apps have </w:t>
+      </w:r>
+      <w:proofErr w:type="spellStart"/>
+      <w:r>
+        <w:t>ra</w:t>
+      </w:r>
+      <w:proofErr w:type="spellEnd"/>
+      <w:r>
+        <w:t>, especially in tools3d</w:t>
       </w:r>
     </w:p>
     <w:p>
@@ -1465,7 +1916,15 @@
         <w:t>s</w:t>
       </w:r>
       <w:r>
-        <w:t xml:space="preserve"> etc collapse</w:t>
+        <w:t xml:space="preserve"> </w:t>
+      </w:r>
+      <w:proofErr w:type="spellStart"/>
+      <w:r>
+        <w:t>etc</w:t>
+      </w:r>
+      <w:proofErr w:type="spellEnd"/>
+      <w:r>
+        <w:t xml:space="preserve"> collapse</w:t>
       </w:r>
     </w:p>
     <w:p>
@@ -1533,7 +1992,15 @@
           <w:rFonts w:ascii="Calibri" w:eastAsia="Times New Roman" w:hAnsi="Calibri" w:cs="Times New Roman"/>
           <w:lang w:val="en-US" w:eastAsia="en-NZ"/>
         </w:rPr>
-        <w:t>Blended skeletons are W</w:t>
+        <w:t xml:space="preserve">Blended skeletons are </w:t>
+      </w:r>
+      <w:proofErr w:type="spellStart"/>
+      <w:r>
+        <w:rPr>
+          <w:rFonts w:ascii="Calibri" w:eastAsia="Times New Roman" w:hAnsi="Calibri" w:cs="Times New Roman"/>
+          <w:lang w:val="en-US" w:eastAsia="en-NZ"/>
+        </w:rPr>
+        <w:t>W</w:t>
       </w:r>
       <w:r>
         <w:rPr>
@@ -1547,7 +2014,15 @@
           <w:rFonts w:ascii="Calibri" w:eastAsia="Times New Roman" w:hAnsi="Calibri" w:cs="Times New Roman"/>
           <w:lang w:val="en-US" w:eastAsia="en-NZ"/>
         </w:rPr>
-        <w:t>aay broken, see alpha=1f; in the code</w:t>
+        <w:t>aay</w:t>
+      </w:r>
+      <w:proofErr w:type="spellEnd"/>
+      <w:r>
+        <w:rPr>
+          <w:rFonts w:ascii="Calibri" w:eastAsia="Times New Roman" w:hAnsi="Calibri" w:cs="Times New Roman"/>
+          <w:lang w:val="en-US" w:eastAsia="en-NZ"/>
+        </w:rPr>
+        <w:t xml:space="preserve"> broken, see alpha=1f; in the code</w:t>
       </w:r>
     </w:p>
     <w:p>
@@ -1568,7 +2043,23 @@
           <w:rFonts w:ascii="Calibri" w:eastAsia="Times New Roman" w:hAnsi="Calibri" w:cs="Times New Roman"/>
           <w:lang w:val="en-US" w:eastAsia="en-NZ"/>
         </w:rPr>
-        <w:t>The varyinglod behavior might not be a good idea for the character behavior, find the distance might be a waste over simply updating the bones an</w:t>
+        <w:t xml:space="preserve">The </w:t>
+      </w:r>
+      <w:proofErr w:type="spellStart"/>
+      <w:r>
+        <w:rPr>
+          <w:rFonts w:ascii="Calibri" w:eastAsia="Times New Roman" w:hAnsi="Calibri" w:cs="Times New Roman"/>
+          <w:lang w:val="en-US" w:eastAsia="en-NZ"/>
+        </w:rPr>
+        <w:t>varyinglod</w:t>
+      </w:r>
+      <w:proofErr w:type="spellEnd"/>
+      <w:r>
+        <w:rPr>
+          <w:rFonts w:ascii="Calibri" w:eastAsia="Times New Roman" w:hAnsi="Calibri" w:cs="Times New Roman"/>
+          <w:lang w:val="en-US" w:eastAsia="en-NZ"/>
+        </w:rPr>
+        <w:t xml:space="preserve"> behavior might not be a good idea for the character behavior, find the distance might be a waste over simply updating the bones an</w:t>
       </w:r>
       <w:r>
         <w:rPr>
@@ -1624,7 +2115,23 @@
           <w:rFonts w:ascii="Calibri" w:eastAsia="Times New Roman" w:hAnsi="Calibri" w:cs="Times New Roman"/>
           <w:lang w:val="en-US" w:eastAsia="en-NZ"/>
         </w:rPr>
-        <w:t xml:space="preserve"> lod behavior needs to really have another version call points of interest varying, as the fade stuff was high speed ch</w:t>
+        <w:t xml:space="preserve"> </w:t>
+      </w:r>
+      <w:proofErr w:type="spellStart"/>
+      <w:r>
+        <w:rPr>
+          <w:rFonts w:ascii="Calibri" w:eastAsia="Times New Roman" w:hAnsi="Calibri" w:cs="Times New Roman"/>
+          <w:lang w:val="en-US" w:eastAsia="en-NZ"/>
+        </w:rPr>
+        <w:t>lod</w:t>
+      </w:r>
+      <w:proofErr w:type="spellEnd"/>
+      <w:r>
+        <w:rPr>
+          <w:rFonts w:ascii="Calibri" w:eastAsia="Times New Roman" w:hAnsi="Calibri" w:cs="Times New Roman"/>
+          <w:lang w:val="en-US" w:eastAsia="en-NZ"/>
+        </w:rPr>
+        <w:t xml:space="preserve"> behavior needs to really have another version call points of interest varying, as the fade stuff was high speed ch</w:t>
       </w:r>
       <w:r>
         <w:rPr>
@@ -1638,15 +2145,275 @@
           <w:rFonts w:ascii="Calibri" w:eastAsia="Times New Roman" w:hAnsi="Calibri" w:cs="Times New Roman"/>
           <w:lang w:val="en-US" w:eastAsia="en-NZ"/>
         </w:rPr>
-        <w:t xml:space="preserve">cking at ever model change point and within say 10 of it </w:t>
-      </w:r>
-      <w:r>
-        <w:rPr>
-          <w:rFonts w:ascii="Calibri" w:eastAsia="Times New Roman" w:hAnsi="Calibri" w:cs="Times New Roman"/>
-          <w:lang w:val="en-US" w:eastAsia="en-NZ"/>
-        </w:rPr>
+        <w:t>cking at ever model change point and within say 10 of it (notice the distance is really related to max camera move not a fraction of total distance) in fact fade should probably also be over a distance (say 2 seconds of travel)</w:t>
+      </w:r>
+    </w:p>
+    <w:p>
+      <w:pPr>
+        <w:pStyle w:val="ListParagraph"/>
+        <w:numPr>
+          <w:ilvl w:val="0"/>
+          <w:numId w:val="1"/>
+        </w:numPr>
+        <w:spacing w:after="0" w:line="240" w:lineRule="auto"/>
+        <w:rPr>
+          <w:rFonts w:ascii="Calibri" w:eastAsia="Times New Roman" w:hAnsi="Calibri" w:cs="Times New Roman"/>
+          <w:lang w:val="en-US" w:eastAsia="en-NZ"/>
+        </w:rPr>
+      </w:pPr>
+      <w:r>
+        <w:rPr>
+          <w:rFonts w:ascii="Calibri" w:eastAsia="Times New Roman" w:hAnsi="Calibri" w:cs="Times New Roman"/>
+          <w:lang w:val="en-US" w:eastAsia="en-NZ"/>
+        </w:rPr>
+        <w:t xml:space="preserve">Tes3: my animations appear to be missing the base level rotation, knock </w:t>
+      </w:r>
+      <w:proofErr w:type="gramStart"/>
+      <w:r>
+        <w:rPr>
+          <w:rFonts w:ascii="Calibri" w:eastAsia="Times New Roman" w:hAnsi="Calibri" w:cs="Times New Roman"/>
+          <w:lang w:val="en-US" w:eastAsia="en-NZ"/>
+        </w:rPr>
+        <w:t>out’s</w:t>
+      </w:r>
+      <w:r>
+        <w:rPr>
+          <w:rFonts w:ascii="Calibri" w:eastAsia="Times New Roman" w:hAnsi="Calibri" w:cs="Times New Roman"/>
+          <w:lang w:val="en-US" w:eastAsia="en-NZ"/>
+        </w:rPr>
+        <w:t xml:space="preserve"> (e.g</w:t>
+      </w:r>
+      <w:r>
+        <w:rPr>
+          <w:rFonts w:ascii="Calibri" w:eastAsia="Times New Roman" w:hAnsi="Calibri" w:cs="Times New Roman"/>
+          <w:lang w:val="en-US" w:eastAsia="en-NZ"/>
+        </w:rPr>
+        <w:t>.</w:t>
+      </w:r>
+      <w:r>
+        <w:rPr>
+          <w:rFonts w:ascii="Calibri" w:eastAsia="Times New Roman" w:hAnsi="Calibri" w:cs="Times New Roman"/>
+          <w:lang w:val="en-US" w:eastAsia="en-NZ"/>
+        </w:rPr>
+        <w:t>)</w:t>
+      </w:r>
+      <w:r>
+        <w:rPr>
+          <w:rFonts w:ascii="Calibri" w:eastAsia="Times New Roman" w:hAnsi="Calibri" w:cs="Times New Roman"/>
+          <w:lang w:val="en-US" w:eastAsia="en-NZ"/>
+        </w:rPr>
+        <w:t xml:space="preserve"> don’t</w:t>
+      </w:r>
+      <w:proofErr w:type="gramEnd"/>
+      <w:r>
+        <w:rPr>
+          <w:rFonts w:ascii="Calibri" w:eastAsia="Times New Roman" w:hAnsi="Calibri" w:cs="Times New Roman"/>
+          <w:lang w:val="en-US" w:eastAsia="en-NZ"/>
+        </w:rPr>
+        <w:t xml:space="preserve"> get people onto the ground properly</w:t>
+      </w:r>
+      <w:r>
+        <w:rPr>
+          <w:rFonts w:ascii="Calibri" w:eastAsia="Times New Roman" w:hAnsi="Calibri" w:cs="Times New Roman"/>
+          <w:lang w:val="en-US" w:eastAsia="en-NZ"/>
+        </w:rPr>
+        <w:t xml:space="preserve">, check on this now perhaps they do </w:t>
+      </w:r>
+      <w:r>
+        <w:rPr>
+          <w:rFonts w:ascii="Calibri" w:eastAsia="Times New Roman" w:hAnsi="Calibri" w:cs="Times New Roman"/>
+          <w:lang w:val="en-US" w:eastAsia="en-NZ"/>
+        </w:rPr>
+        <w:t>in fact</w:t>
+      </w:r>
+      <w:r>
+        <w:rPr>
+          <w:rFonts w:ascii="Calibri" w:eastAsia="Times New Roman" w:hAnsi="Calibri" w:cs="Times New Roman"/>
+          <w:lang w:val="en-US" w:eastAsia="en-NZ"/>
+        </w:rPr>
+        <w:t>?</w:t>
+      </w:r>
+    </w:p>
+    <w:p>
+      <w:pPr>
+        <w:pStyle w:val="ListParagraph"/>
+        <w:numPr>
+          <w:ilvl w:val="0"/>
+          <w:numId w:val="1"/>
+        </w:numPr>
+        <w:spacing w:after="0"/>
+      </w:pPr>
+      <w:r>
+        <w:t xml:space="preserve">TES3: </w:t>
+      </w:r>
+      <w:proofErr w:type="spellStart"/>
+      <w:r>
+        <w:t>BSparticle</w:t>
+      </w:r>
+      <w:proofErr w:type="spellEnd"/>
+      <w:r>
+        <w:t xml:space="preserve"> system not working</w:t>
+      </w:r>
+    </w:p>
+    <w:p>
+      <w:pPr>
+        <w:pStyle w:val="ListParagraph"/>
+        <w:numPr>
+          <w:ilvl w:val="0"/>
+          <w:numId w:val="1"/>
+        </w:numPr>
+        <w:spacing w:after="0"/>
+      </w:pPr>
+      <w:r>
+        <w:t xml:space="preserve">TES5: animation  </w:t>
+      </w:r>
+      <w:proofErr w:type="spellStart"/>
+      <w:r>
+        <w:t>accum</w:t>
+      </w:r>
+      <w:proofErr w:type="spellEnd"/>
+      <w:r>
+        <w:t xml:space="preserve"> bugs</w:t>
+      </w:r>
+      <w:r>
+        <w:t xml:space="preserve"> appear to have gone with recent spline and xyz rotation fix ups along with disabled blending</w:t>
+      </w:r>
+      <w:r>
+        <w:t>, check again when blending re</w:t>
+      </w:r>
+      <w:r>
+        <w:t>-</w:t>
+      </w:r>
+      <w:r>
+        <w:t>enabled</w:t>
+      </w:r>
+    </w:p>
+    <w:p>
+      <w:pPr>
+        <w:pStyle w:val="ListParagraph"/>
+        <w:numPr>
+          <w:ilvl w:val="0"/>
+          <w:numId w:val="1"/>
+        </w:numPr>
+        <w:spacing w:after="0"/>
+      </w:pPr>
+      <w:r>
+        <w:t>S</w:t>
+      </w:r>
+      <w:r>
+        <w:t xml:space="preserve">kyrim horse </w:t>
+      </w:r>
+      <w:proofErr w:type="spellStart"/>
+      <w:r>
+        <w:t>back</w:t>
+      </w:r>
+      <w:r>
+        <w:t>legs</w:t>
+      </w:r>
+      <w:proofErr w:type="spellEnd"/>
+      <w:r>
+        <w:t xml:space="preserve"> </w:t>
+      </w:r>
+      <w:proofErr w:type="spellStart"/>
+      <w:r>
+        <w:t>kickout</w:t>
+      </w:r>
+      <w:proofErr w:type="spellEnd"/>
+      <w:r>
+        <w:t xml:space="preserve"> appear to be </w:t>
+      </w:r>
+      <w:r>
+        <w:t>gone (</w:t>
+      </w:r>
+      <w:r>
+        <w:t xml:space="preserve">blending related?) however one of </w:t>
+      </w:r>
+      <w:r>
+        <w:t>its</w:t>
+      </w:r>
+      <w:r>
+        <w:t xml:space="preserve"> bone is at 0</w:t>
+      </w:r>
+      <w:proofErr w:type="gramStart"/>
+      <w:r>
+        <w:t>,0,0</w:t>
+      </w:r>
+      <w:proofErr w:type="gramEnd"/>
+      <w:r>
+        <w:t xml:space="preserve"> and a skin is</w:t>
+      </w:r>
+      <w:r>
+        <w:t xml:space="preserve"> attached</w:t>
+      </w:r>
+      <w:r>
+        <w:t xml:space="preserve"> (a saddle point in fact?</w:t>
+      </w:r>
+      <w:r>
+        <w:t>)</w:t>
+      </w:r>
+    </w:p>
+    <w:p>
+      <w:pPr>
+        <w:pStyle w:val="ListParagraph"/>
+        <w:numPr>
+          <w:ilvl w:val="0"/>
+          <w:numId w:val="1"/>
+        </w:numPr>
+        <w:spacing w:after="0"/>
+      </w:pPr>
+      <w:r>
+        <w:t xml:space="preserve">TES4 </w:t>
+      </w:r>
+      <w:r>
+        <w:t xml:space="preserve">I see fingers bending backwards in oblivion </w:t>
+      </w:r>
+      <w:r>
+        <w:t>animations</w:t>
+      </w:r>
+      <w:r>
+        <w:t xml:space="preserve"> (I think </w:t>
+      </w:r>
+      <w:proofErr w:type="spellStart"/>
+      <w:r>
+        <w:t>its</w:t>
+      </w:r>
+      <w:proofErr w:type="spellEnd"/>
+      <w:r>
+        <w:t xml:space="preserve"> in fallout too)</w:t>
+      </w:r>
+    </w:p>
+    <w:p>
+      <w:pPr>
+        <w:pStyle w:val="ListParagraph"/>
+        <w:numPr>
+          <w:ilvl w:val="0"/>
+          <w:numId w:val="1"/>
+        </w:numPr>
+        <w:spacing w:after="0"/>
+      </w:pPr>
+      <w:r>
         <w:lastRenderedPageBreak/>
-        <w:t>(notice the distance is really related to max camera move not a fraction of total distance) in fact fade should probably also be over a distance (say 2 seconds of travel)</w:t>
+        <w:t xml:space="preserve">Horse head still appear on </w:t>
+      </w:r>
+      <w:r>
+        <w:t>ground, I</w:t>
+      </w:r>
+      <w:r>
+        <w:t xml:space="preserve"> still get a flick from attached </w:t>
+      </w:r>
+      <w:proofErr w:type="spellStart"/>
+      <w:r>
+        <w:t>geomorphs</w:t>
+      </w:r>
+      <w:proofErr w:type="spellEnd"/>
+      <w:r>
+        <w:t xml:space="preserve">, recent buggering about hasn’t help, but now only a few goblins get this, possibly </w:t>
+      </w:r>
+      <w:r>
+        <w:t>something</w:t>
+      </w:r>
+      <w:r>
+        <w:t xml:space="preserve"> to do with a double animation that’s less likely now?</w:t>
       </w:r>
     </w:p>
     <w:p>
@@ -1656,66 +2423,330 @@
           <w:ilvl w:val="0"/>
           <w:numId w:val="1"/>
         </w:numPr>
-        <w:spacing w:after="0" w:line="240" w:lineRule="auto"/>
-        <w:rPr>
-          <w:rFonts w:ascii="Calibri" w:eastAsia="Times New Roman" w:hAnsi="Calibri" w:cs="Times New Roman"/>
-          <w:lang w:val="en-US" w:eastAsia="en-NZ"/>
-        </w:rPr>
-      </w:pPr>
-      <w:r>
-        <w:rPr>
-          <w:rFonts w:ascii="Calibri" w:eastAsia="Times New Roman" w:hAnsi="Calibri" w:cs="Times New Roman"/>
-          <w:lang w:val="en-US" w:eastAsia="en-NZ"/>
-        </w:rPr>
-        <w:t>Tes3: my animations appear to be missing the base level rotation, knock out’s</w:t>
-      </w:r>
-      <w:r>
-        <w:rPr>
-          <w:rFonts w:ascii="Calibri" w:eastAsia="Times New Roman" w:hAnsi="Calibri" w:cs="Times New Roman"/>
-          <w:lang w:val="en-US" w:eastAsia="en-NZ"/>
-        </w:rPr>
-        <w:t xml:space="preserve"> (e.g</w:t>
-      </w:r>
-      <w:r>
-        <w:rPr>
-          <w:rFonts w:ascii="Calibri" w:eastAsia="Times New Roman" w:hAnsi="Calibri" w:cs="Times New Roman"/>
-          <w:lang w:val="en-US" w:eastAsia="en-NZ"/>
-        </w:rPr>
+        <w:spacing w:after="0"/>
+      </w:pPr>
+      <w:r>
+        <w:t>Head attachment</w:t>
+      </w:r>
+      <w:r>
+        <w:t>s</w:t>
+      </w:r>
+      <w:r>
+        <w:t xml:space="preserve"> </w:t>
+      </w:r>
+      <w:r>
+        <w:t>in oblivion are sideways</w:t>
+      </w:r>
+      <w:r>
+        <w:t xml:space="preserve"> (hats and hair)</w:t>
+      </w:r>
+    </w:p>
+    <w:p>
+      <w:pPr>
+        <w:pStyle w:val="ListParagraph"/>
+        <w:numPr>
+          <w:ilvl w:val="0"/>
+          <w:numId w:val="1"/>
+        </w:numPr>
+        <w:spacing w:after="0"/>
+      </w:pPr>
+      <w:r>
+        <w:t xml:space="preserve">TES3 </w:t>
+      </w:r>
+      <w:proofErr w:type="spellStart"/>
+      <w:r>
+        <w:t>geomorph</w:t>
+      </w:r>
+      <w:proofErr w:type="spellEnd"/>
+      <w:r>
+        <w:t xml:space="preserve"> control from links should be easy to sort out??</w:t>
+      </w:r>
+    </w:p>
+    <w:p>
+      <w:pPr>
+        <w:pStyle w:val="ListParagraph"/>
+        <w:numPr>
+          <w:ilvl w:val="0"/>
+          <w:numId w:val="1"/>
+        </w:numPr>
+        <w:spacing w:after="0"/>
+      </w:pPr>
+      <w:r>
+        <w:t xml:space="preserve">Tes3 fallout and </w:t>
+      </w:r>
+      <w:proofErr w:type="spellStart"/>
+      <w:r>
+        <w:t>skyrim</w:t>
+      </w:r>
+      <w:proofErr w:type="spellEnd"/>
+      <w:r>
+        <w:t xml:space="preserve"> has</w:t>
+      </w:r>
+      <w:r>
+        <w:t xml:space="preserve"> a bit of</w:t>
+      </w:r>
+      <w:r>
+        <w:t xml:space="preserve"> decent gear on people!</w:t>
+      </w:r>
+      <w:r>
+        <w:t xml:space="preserve"> Get CREA templates working</w:t>
+      </w:r>
+    </w:p>
+    <w:p>
+      <w:pPr>
+        <w:pStyle w:val="ListParagraph"/>
+        <w:numPr>
+          <w:ilvl w:val="0"/>
+          <w:numId w:val="1"/>
+        </w:numPr>
+        <w:spacing w:after="0"/>
+      </w:pPr>
+      <w:r>
+        <w:t xml:space="preserve">J3dNiControllerSequence has a single </w:t>
+      </w:r>
+      <w:proofErr w:type="spellStart"/>
+      <w:r>
+        <w:t>geommorph</w:t>
+      </w:r>
+      <w:proofErr w:type="spellEnd"/>
+      <w:r>
+        <w:t xml:space="preserve"> selector that’s rubbish but all </w:t>
+      </w:r>
+      <w:r>
+        <w:t xml:space="preserve">of </w:t>
+      </w:r>
+      <w:r>
+        <w:t xml:space="preserve">the oblivion </w:t>
+      </w:r>
+      <w:proofErr w:type="spellStart"/>
+      <w:r>
+        <w:t>kf</w:t>
+      </w:r>
+      <w:proofErr w:type="spellEnd"/>
+      <w:r>
+        <w:t xml:space="preserve"> file</w:t>
+      </w:r>
+      <w:r>
+        <w:t>s</w:t>
+      </w:r>
+      <w:r>
+        <w:t xml:space="preserve"> seem to point at all </w:t>
+      </w:r>
+      <w:proofErr w:type="spellStart"/>
+      <w:r>
+        <w:t>geommorphers</w:t>
+      </w:r>
+      <w:proofErr w:type="spellEnd"/>
+      <w:r>
+        <w:t xml:space="preserve"> for a single </w:t>
+      </w:r>
+      <w:proofErr w:type="spellStart"/>
+      <w:r>
+        <w:t>tribasedgeom</w:t>
+      </w:r>
+      <w:proofErr w:type="spellEnd"/>
+      <w:r>
+        <w:t xml:space="preserve"> but I want to pick and run only one of them. I would have thought dog attack </w:t>
+      </w:r>
+      <w:r>
+        <w:t>w</w:t>
+      </w:r>
+      <w:r>
+        <w:t>ould specifically s</w:t>
+      </w:r>
+      <w:r>
+        <w:t>e</w:t>
+      </w:r>
+      <w:r>
+        <w:t xml:space="preserve">lect the mouth open </w:t>
+      </w:r>
+      <w:proofErr w:type="spellStart"/>
+      <w:r>
+        <w:t>geommmorpher</w:t>
+      </w:r>
+      <w:proofErr w:type="spellEnd"/>
+      <w:r>
+        <w:t xml:space="preserve"> but I can’</w:t>
+      </w:r>
+      <w:r>
+        <w:t>t see it</w:t>
+      </w:r>
+      <w:r>
         <w:t>.</w:t>
       </w:r>
       <w:r>
-        <w:rPr>
-          <w:rFonts w:ascii="Calibri" w:eastAsia="Times New Roman" w:hAnsi="Calibri" w:cs="Times New Roman"/>
-          <w:lang w:val="en-US" w:eastAsia="en-NZ"/>
-        </w:rPr>
-        <w:t>)</w:t>
-      </w:r>
-      <w:r>
-        <w:rPr>
-          <w:rFonts w:ascii="Calibri" w:eastAsia="Times New Roman" w:hAnsi="Calibri" w:cs="Times New Roman"/>
-          <w:lang w:val="en-US" w:eastAsia="en-NZ"/>
-        </w:rPr>
-        <w:t xml:space="preserve"> don’t get people onto the ground properly</w:t>
-      </w:r>
-      <w:r>
-        <w:rPr>
-          <w:rFonts w:ascii="Calibri" w:eastAsia="Times New Roman" w:hAnsi="Calibri" w:cs="Times New Roman"/>
-          <w:lang w:val="en-US" w:eastAsia="en-NZ"/>
-        </w:rPr>
-        <w:t xml:space="preserve">, check on this now perhaps they do </w:t>
-      </w:r>
-      <w:r>
-        <w:rPr>
-          <w:rFonts w:ascii="Calibri" w:eastAsia="Times New Roman" w:hAnsi="Calibri" w:cs="Times New Roman"/>
-          <w:lang w:val="en-US" w:eastAsia="en-NZ"/>
-        </w:rPr>
-        <w:t>in fact</w:t>
-      </w:r>
-      <w:r>
-        <w:rPr>
-          <w:rFonts w:ascii="Calibri" w:eastAsia="Times New Roman" w:hAnsi="Calibri" w:cs="Times New Roman"/>
-          <w:lang w:val="en-US" w:eastAsia="en-NZ"/>
-        </w:rPr>
+        <w:t xml:space="preserve"> Maybe it’s in an animation setting in the </w:t>
+      </w:r>
+      <w:proofErr w:type="spellStart"/>
+      <w:r>
+        <w:t>esm</w:t>
+      </w:r>
+      <w:proofErr w:type="spellEnd"/>
+      <w:r>
+        <w:t xml:space="preserve"> files?</w:t>
+      </w:r>
+    </w:p>
+    <w:p>
+      <w:pPr>
+        <w:pStyle w:val="ListParagraph"/>
+        <w:numPr>
+          <w:ilvl w:val="0"/>
+          <w:numId w:val="1"/>
+        </w:numPr>
+        <w:spacing w:after="0"/>
+      </w:pPr>
+      <w:r>
+        <w:t xml:space="preserve">There are </w:t>
+      </w:r>
+      <w:proofErr w:type="spellStart"/>
+      <w:r>
+        <w:t>shakey</w:t>
+      </w:r>
+      <w:proofErr w:type="spellEnd"/>
+      <w:r>
+        <w:t xml:space="preserve"> texture update see </w:t>
+      </w:r>
+      <w:proofErr w:type="spellStart"/>
+      <w:r>
+        <w:t>evtechpod</w:t>
+      </w:r>
+      <w:proofErr w:type="spellEnd"/>
+      <w:r>
+        <w:t xml:space="preserve"> in enclave dungeon for fallout, not sure why.</w:t>
+      </w:r>
+    </w:p>
+    <w:p>
+      <w:pPr>
+        <w:pStyle w:val="ListParagraph"/>
+        <w:numPr>
+          <w:ilvl w:val="0"/>
+          <w:numId w:val="1"/>
+        </w:numPr>
+        <w:spacing w:after="0"/>
+      </w:pPr>
+      <w:r>
+        <w:t xml:space="preserve">I notice in </w:t>
+      </w:r>
+      <w:proofErr w:type="spellStart"/>
+      <w:r>
+        <w:t>ravenrock</w:t>
+      </w:r>
+      <w:proofErr w:type="spellEnd"/>
+      <w:r>
+        <w:t xml:space="preserve"> that doors that default to open are showing as closed, but when you click them they do a double animation</w:t>
+      </w:r>
+    </w:p>
+    <w:p>
+      <w:pPr>
+        <w:pStyle w:val="ListParagraph"/>
+        <w:numPr>
+          <w:ilvl w:val="0"/>
+          <w:numId w:val="1"/>
+        </w:numPr>
+        <w:spacing w:after="0"/>
+      </w:pPr>
+      <w:r>
+        <w:t xml:space="preserve">If you click an opening door, it loses </w:t>
+      </w:r>
+      <w:proofErr w:type="spellStart"/>
+      <w:r>
+        <w:t>it’s</w:t>
+      </w:r>
+      <w:proofErr w:type="spellEnd"/>
+      <w:r>
+        <w:t xml:space="preserve"> mind</w:t>
+      </w:r>
+    </w:p>
+    <w:p>
+      <w:pPr>
+        <w:pStyle w:val="Heading4"/>
+      </w:pPr>
+      <w:r>
+        <w:t>Performance</w:t>
+      </w:r>
+    </w:p>
+    <w:p>
+      <w:pPr>
+        <w:pStyle w:val="ListParagraph"/>
+        <w:numPr>
+          <w:ilvl w:val="0"/>
+          <w:numId w:val="1"/>
+        </w:numPr>
+        <w:spacing w:after="0"/>
+      </w:pPr>
+      <w:r>
+        <w:t xml:space="preserve">I should use Stack </w:t>
+      </w:r>
+      <w:proofErr w:type="spellStart"/>
+      <w:r>
+        <w:t>alloc</w:t>
+      </w:r>
+      <w:proofErr w:type="spellEnd"/>
+      <w:r>
+        <w:t xml:space="preserve"> in any performant areas?? How would I know there is an object burn issue? How would I test speed improvement?</w:t>
+      </w:r>
+    </w:p>
+    <w:p>
+      <w:pPr>
+        <w:pStyle w:val="ListParagraph"/>
+        <w:numPr>
+          <w:ilvl w:val="0"/>
+          <w:numId w:val="1"/>
+        </w:numPr>
+        <w:spacing w:after="0"/>
+      </w:pPr>
+      <w:r>
+        <w:t xml:space="preserve">I have a bunch of setting on command line, and in LAND and </w:t>
+      </w:r>
+      <w:proofErr w:type="spellStart"/>
+      <w:r>
+        <w:t>GeometryTriShapes</w:t>
+      </w:r>
+      <w:proofErr w:type="spellEnd"/>
+      <w:r>
+        <w:t xml:space="preserve"> statics that need playing with and understanding</w:t>
+      </w:r>
+    </w:p>
+    <w:p>
+      <w:pPr>
+        <w:pStyle w:val="ListParagraph"/>
+        <w:numPr>
+          <w:ilvl w:val="0"/>
+          <w:numId w:val="1"/>
+        </w:numPr>
+        <w:spacing w:after="0"/>
+      </w:pPr>
+      <w:proofErr w:type="spellStart"/>
+      <w:r>
+        <w:t>ByteBuffer</w:t>
+      </w:r>
+      <w:proofErr w:type="spellEnd"/>
+      <w:r>
+        <w:t xml:space="preserve"> allow a setting of endian ness and then they have a bunch of data getters, I wonder if </w:t>
+      </w:r>
+      <w:proofErr w:type="spellStart"/>
+      <w:r>
+        <w:t>nif</w:t>
+      </w:r>
+      <w:proofErr w:type="spellEnd"/>
+      <w:r>
+        <w:t xml:space="preserve"> file loading might be faster with </w:t>
+      </w:r>
+      <w:proofErr w:type="spellStart"/>
+      <w:r>
+        <w:t>mapp</w:t>
+      </w:r>
+      <w:r>
+        <w:t>ed</w:t>
+      </w:r>
+      <w:r>
+        <w:t>bytebuffers</w:t>
+      </w:r>
+      <w:proofErr w:type="spellEnd"/>
+      <w:r>
+        <w:t xml:space="preserve"> too</w:t>
+      </w:r>
+      <w:r>
         <w:t>?</w:t>
       </w:r>
     </w:p>
@@ -1729,7 +2760,13 @@
         <w:spacing w:after="0"/>
       </w:pPr>
       <w:r>
-        <w:t>TES3: BSparticle system not working</w:t>
+        <w:t xml:space="preserve">I need a test up that will run and record the various </w:t>
+      </w:r>
+      <w:r>
+        <w:t>performance</w:t>
+      </w:r>
+      <w:r>
+        <w:t xml:space="preserve"> metrics, then need to automate changing parameters and rerun the exact same tests</w:t>
       </w:r>
     </w:p>
     <w:p>
@@ -1739,22 +2776,56 @@
           <w:ilvl w:val="0"/>
           <w:numId w:val="1"/>
         </w:numPr>
+      </w:pPr>
+      <w:r>
+        <w:t xml:space="preserve">Try the split compress </w:t>
+      </w:r>
+      <w:proofErr w:type="spellStart"/>
+      <w:r>
+        <w:t>bsa</w:t>
+      </w:r>
+      <w:proofErr w:type="spellEnd"/>
+      <w:r>
+        <w:t xml:space="preserve"> file for </w:t>
+      </w:r>
+      <w:proofErr w:type="spellStart"/>
+      <w:r>
+        <w:t>morrowind</w:t>
+      </w:r>
+      <w:proofErr w:type="spellEnd"/>
+      <w:r>
+        <w:t xml:space="preserve">, might make a nicer video – no files much smaller, but speed seems worse if anything, compare the 2 </w:t>
+      </w:r>
+      <w:proofErr w:type="spellStart"/>
+      <w:r>
+        <w:t>betterer</w:t>
+      </w:r>
+      <w:proofErr w:type="spellEnd"/>
+      <w:r>
+        <w:t xml:space="preserve">, maybe totally uncompressed texture </w:t>
+      </w:r>
+      <w:proofErr w:type="spellStart"/>
+      <w:r>
+        <w:t>bsa</w:t>
+      </w:r>
+      <w:proofErr w:type="spellEnd"/>
+    </w:p>
+    <w:p>
+      <w:pPr>
+        <w:pStyle w:val="ListParagraph"/>
+        <w:numPr>
+          <w:ilvl w:val="0"/>
+          <w:numId w:val="1"/>
+        </w:numPr>
         <w:spacing w:after="0"/>
       </w:pPr>
-      <w:r>
-        <w:t>TES5: animation  accum bugs</w:t>
-      </w:r>
-      <w:r>
-        <w:t xml:space="preserve"> appear to have gone with recent spline and xyz rotation fix ups along with disabled blending</w:t>
-      </w:r>
-      <w:r>
-        <w:t>, check again when blending re</w:t>
-      </w:r>
-      <w:r>
-        <w:t>-</w:t>
-      </w:r>
-      <w:r>
-        <w:t>enabled</w:t>
+    </w:p>
+    <w:p>
+      <w:pPr>
+        <w:pStyle w:val="Heading4"/>
+      </w:pPr>
+      <w:r>
+        <w:t>User Interface</w:t>
       </w:r>
     </w:p>
     <w:p>
@@ -1767,37 +2838,7 @@
         <w:spacing w:after="0"/>
       </w:pPr>
       <w:r>
-        <w:t>S</w:t>
-      </w:r>
-      <w:r>
-        <w:t>kyrim horse back</w:t>
-      </w:r>
-      <w:r>
-        <w:t xml:space="preserve">legs </w:t>
-      </w:r>
-      <w:r>
-        <w:t xml:space="preserve">kickout appear to be </w:t>
-      </w:r>
-      <w:r>
-        <w:t>gone (</w:t>
-      </w:r>
-      <w:r>
-        <w:t xml:space="preserve">blending related?) however one of </w:t>
-      </w:r>
-      <w:r>
-        <w:t>its</w:t>
-      </w:r>
-      <w:r>
-        <w:t xml:space="preserve"> bone is at 0,0,0 and a skin is</w:t>
-      </w:r>
-      <w:r>
-        <w:t xml:space="preserve"> attached</w:t>
-      </w:r>
-      <w:r>
-        <w:t xml:space="preserve"> (a saddle point in fact?</w:t>
-      </w:r>
-      <w:r>
-        <w:t>)</w:t>
+        <w:t>If no folders set the help pops up, but the modal file setting dialog pops up on top of it, a bit crappy</w:t>
       </w:r>
     </w:p>
     <w:p>
@@ -1810,16 +2851,7 @@
         <w:spacing w:after="0"/>
       </w:pPr>
       <w:r>
-        <w:t xml:space="preserve">TES4 </w:t>
-      </w:r>
-      <w:r>
-        <w:t xml:space="preserve">I see fingers bending backwards in oblivion </w:t>
-      </w:r>
-      <w:r>
-        <w:t>animations</w:t>
-      </w:r>
-      <w:r>
-        <w:t xml:space="preserve"> (I think its in fallout too)</w:t>
+        <w:t>I should move the “Info” crap from upper left to a proper nice looking bar at the top (or bottom)</w:t>
       </w:r>
     </w:p>
     <w:p>
@@ -1832,314 +2864,6 @@
         <w:spacing w:after="0"/>
       </w:pPr>
       <w:r>
-        <w:t xml:space="preserve">Horse head still appear on </w:t>
-      </w:r>
-      <w:r>
-        <w:t>ground, I</w:t>
-      </w:r>
-      <w:r>
-        <w:t xml:space="preserve"> still get a flick from attached geomorphs</w:t>
-      </w:r>
-      <w:r>
-        <w:t xml:space="preserve">, recent buggering about hasn’t help, but now only a few goblins get this, possibly </w:t>
-      </w:r>
-      <w:r>
-        <w:t>something</w:t>
-      </w:r>
-      <w:r>
-        <w:t xml:space="preserve"> to do with a double animation that’s less likely now?</w:t>
-      </w:r>
-    </w:p>
-    <w:p>
-      <w:pPr>
-        <w:pStyle w:val="ListParagraph"/>
-        <w:numPr>
-          <w:ilvl w:val="0"/>
-          <w:numId w:val="1"/>
-        </w:numPr>
-        <w:spacing w:after="0"/>
-      </w:pPr>
-      <w:r>
-        <w:t>Head attachment</w:t>
-      </w:r>
-      <w:r>
-        <w:t>s</w:t>
-      </w:r>
-      <w:r>
-        <w:t xml:space="preserve"> </w:t>
-      </w:r>
-      <w:r>
-        <w:t>in oblivion are sideways</w:t>
-      </w:r>
-      <w:r>
-        <w:t xml:space="preserve"> (hats and hair)</w:t>
-      </w:r>
-    </w:p>
-    <w:p>
-      <w:pPr>
-        <w:pStyle w:val="ListParagraph"/>
-        <w:numPr>
-          <w:ilvl w:val="0"/>
-          <w:numId w:val="1"/>
-        </w:numPr>
-        <w:spacing w:after="0"/>
-      </w:pPr>
-      <w:r>
-        <w:t>TES3 geomorph control from links should be easy to sort out??</w:t>
-      </w:r>
-    </w:p>
-    <w:p>
-      <w:pPr>
-        <w:pStyle w:val="ListParagraph"/>
-        <w:numPr>
-          <w:ilvl w:val="0"/>
-          <w:numId w:val="1"/>
-        </w:numPr>
-        <w:spacing w:after="0"/>
-      </w:pPr>
-      <w:r>
-        <w:t>Tes3 fallout and skyrim has</w:t>
-      </w:r>
-      <w:r>
-        <w:t xml:space="preserve"> a bit of</w:t>
-      </w:r>
-      <w:r>
-        <w:t xml:space="preserve"> decent gear on people!</w:t>
-      </w:r>
-      <w:r>
-        <w:t xml:space="preserve"> Get CREA templates working</w:t>
-      </w:r>
-    </w:p>
-    <w:p>
-      <w:pPr>
-        <w:pStyle w:val="ListParagraph"/>
-        <w:numPr>
-          <w:ilvl w:val="0"/>
-          <w:numId w:val="1"/>
-        </w:numPr>
-        <w:spacing w:after="0"/>
-      </w:pPr>
-      <w:r>
-        <w:t xml:space="preserve">J3dNiControllerSequence has a single geommorph selector that’s rubbish but all </w:t>
-      </w:r>
-      <w:r>
-        <w:t xml:space="preserve">of </w:t>
-      </w:r>
-      <w:r>
-        <w:t>the oblivion kf file</w:t>
-      </w:r>
-      <w:r>
-        <w:t>s</w:t>
-      </w:r>
-      <w:r>
-        <w:t xml:space="preserve"> seem to point at all geommorphers for a single tribasedgeom but I want to pick and run only one of them. I would have thought dog attack </w:t>
-      </w:r>
-      <w:r>
-        <w:t>w</w:t>
-      </w:r>
-      <w:r>
-        <w:t>ould specifically s</w:t>
-      </w:r>
-      <w:r>
-        <w:t>e</w:t>
-      </w:r>
-      <w:r>
-        <w:t>lect the mouth open geommmorpher but I can’</w:t>
-      </w:r>
-      <w:r>
-        <w:t>t see it</w:t>
-      </w:r>
-      <w:r>
-        <w:t>.</w:t>
-      </w:r>
-      <w:r>
-        <w:t xml:space="preserve"> Maybe it’s in an animation setting in the esm files?</w:t>
-      </w:r>
-    </w:p>
-    <w:p>
-      <w:pPr>
-        <w:pStyle w:val="ListParagraph"/>
-        <w:numPr>
-          <w:ilvl w:val="0"/>
-          <w:numId w:val="1"/>
-        </w:numPr>
-        <w:spacing w:after="0"/>
-      </w:pPr>
-      <w:r>
-        <w:t>There are shakey texture update see evtechpod in enclave dungeon for fallout, not sure why.</w:t>
-      </w:r>
-    </w:p>
-    <w:p>
-      <w:pPr>
-        <w:pStyle w:val="ListParagraph"/>
-        <w:numPr>
-          <w:ilvl w:val="0"/>
-          <w:numId w:val="1"/>
-        </w:numPr>
-        <w:spacing w:after="0"/>
-      </w:pPr>
-      <w:r>
-        <w:t>I notice in ravenrock that doors that default to open are showing as closed, but when you click them they do a double animation</w:t>
-      </w:r>
-    </w:p>
-    <w:p>
-      <w:pPr>
-        <w:pStyle w:val="ListParagraph"/>
-        <w:numPr>
-          <w:ilvl w:val="0"/>
-          <w:numId w:val="1"/>
-        </w:numPr>
-        <w:spacing w:after="0"/>
-      </w:pPr>
-      <w:r>
-        <w:t>If you click an opening door, it loses it’s mind</w:t>
-      </w:r>
-    </w:p>
-    <w:p>
-      <w:pPr>
-        <w:pStyle w:val="Heading4"/>
-      </w:pPr>
-      <w:r>
-        <w:t>Performance</w:t>
-      </w:r>
-    </w:p>
-    <w:p>
-      <w:pPr>
-        <w:pStyle w:val="ListParagraph"/>
-        <w:numPr>
-          <w:ilvl w:val="0"/>
-          <w:numId w:val="1"/>
-        </w:numPr>
-        <w:spacing w:after="0"/>
-      </w:pPr>
-      <w:r>
-        <w:t>I should use Stack alloc in any performant areas?? How would I know there is an object burn issue? How would I test speed improvement?</w:t>
-      </w:r>
-    </w:p>
-    <w:p>
-      <w:pPr>
-        <w:pStyle w:val="ListParagraph"/>
-        <w:numPr>
-          <w:ilvl w:val="0"/>
-          <w:numId w:val="1"/>
-        </w:numPr>
-        <w:spacing w:after="0"/>
-      </w:pPr>
-      <w:r>
-        <w:t>I have a bunch of setting on command line, and in LAND and GeometryTriShapes statics that need playing with and understanding</w:t>
-      </w:r>
-    </w:p>
-    <w:p>
-      <w:pPr>
-        <w:pStyle w:val="ListParagraph"/>
-        <w:numPr>
-          <w:ilvl w:val="0"/>
-          <w:numId w:val="1"/>
-        </w:numPr>
-        <w:spacing w:after="0"/>
-      </w:pPr>
-      <w:r>
-        <w:t>ByteBuffer allow a setting of endian ness and then they have a bunch of data getters, I wonder if nif file loading might be faster with mapp</w:t>
-      </w:r>
-      <w:r>
-        <w:t>ed</w:t>
-      </w:r>
-      <w:r>
-        <w:t>bytebuffers</w:t>
-      </w:r>
-      <w:r>
-        <w:t xml:space="preserve"> too</w:t>
-      </w:r>
-      <w:r>
-        <w:t>?</w:t>
-      </w:r>
-    </w:p>
-    <w:p>
-      <w:pPr>
-        <w:pStyle w:val="ListParagraph"/>
-        <w:numPr>
-          <w:ilvl w:val="0"/>
-          <w:numId w:val="1"/>
-        </w:numPr>
-        <w:spacing w:after="0"/>
-      </w:pPr>
-      <w:r>
-        <w:t xml:space="preserve">I need a test up that will run and record the various </w:t>
-      </w:r>
-      <w:r>
-        <w:t>performance</w:t>
-      </w:r>
-      <w:r>
-        <w:t xml:space="preserve"> metrics, then need to automate changing parameters and rerun the exact same tests</w:t>
-      </w:r>
-    </w:p>
-    <w:p>
-      <w:pPr>
-        <w:pStyle w:val="ListParagraph"/>
-        <w:numPr>
-          <w:ilvl w:val="0"/>
-          <w:numId w:val="1"/>
-        </w:numPr>
-      </w:pPr>
-      <w:r>
-        <w:t>Try the split compress bsa file for morrowind, might make a nicer video – no files much smaller, but speed seems worse if anything, compare the 2 betterer, maybe totally uncompressed texture bsa</w:t>
-      </w:r>
-    </w:p>
-    <w:p>
-      <w:pPr>
-        <w:pStyle w:val="ListParagraph"/>
-        <w:numPr>
-          <w:ilvl w:val="0"/>
-          <w:numId w:val="1"/>
-        </w:numPr>
-        <w:spacing w:after="0"/>
-      </w:pPr>
-    </w:p>
-    <w:p>
-      <w:pPr>
-        <w:pStyle w:val="Heading4"/>
-      </w:pPr>
-      <w:r>
-        <w:t>User Interface</w:t>
-      </w:r>
-    </w:p>
-    <w:p>
-      <w:pPr>
-        <w:pStyle w:val="ListParagraph"/>
-        <w:numPr>
-          <w:ilvl w:val="0"/>
-          <w:numId w:val="1"/>
-        </w:numPr>
-        <w:spacing w:after="0"/>
-      </w:pPr>
-      <w:r>
-        <w:t>If no folders set the help pops up, but the modal file setting dialog pops up on top of it, a bit crappy</w:t>
-      </w:r>
-    </w:p>
-    <w:p>
-      <w:pPr>
-        <w:pStyle w:val="ListParagraph"/>
-        <w:numPr>
-          <w:ilvl w:val="0"/>
-          <w:numId w:val="1"/>
-        </w:numPr>
-        <w:spacing w:after="0"/>
-      </w:pPr>
-      <w:r>
-        <w:t>I should move the “Info” crap from upper left to a proper nice looking bar at the top (or bottom)</w:t>
-      </w:r>
-    </w:p>
-    <w:p>
-      <w:pPr>
-        <w:pStyle w:val="ListParagraph"/>
-        <w:numPr>
-          <w:ilvl w:val="0"/>
-          <w:numId w:val="1"/>
-        </w:numPr>
-        <w:spacing w:after="0"/>
-      </w:pPr>
-      <w:r>
-        <w:lastRenderedPageBreak/>
         <w:t>Definitely write more in the user guide</w:t>
       </w:r>
     </w:p>
@@ -2187,7 +2911,23 @@
         <w:spacing w:after="0"/>
       </w:pPr>
       <w:r>
-        <w:t>Need to remove all prefs usage for PropertyLoader, like Dune</w:t>
+        <w:t xml:space="preserve">Need to remove all </w:t>
+      </w:r>
+      <w:proofErr w:type="spellStart"/>
+      <w:r>
+        <w:t>prefs</w:t>
+      </w:r>
+      <w:proofErr w:type="spellEnd"/>
+      <w:r>
+        <w:t xml:space="preserve"> usage for </w:t>
+      </w:r>
+      <w:proofErr w:type="spellStart"/>
+      <w:r>
+        <w:t>PropertyLoader</w:t>
+      </w:r>
+      <w:proofErr w:type="spellEnd"/>
+      <w:r>
+        <w:t>, like Dune</w:t>
       </w:r>
       <w:r>
         <w:t xml:space="preserve"> </w:t>
@@ -2203,13 +2943,25 @@
         <w:spacing w:after="0"/>
       </w:pPr>
       <w:r>
-        <w:t>The config loader, properties loader and prefs loader system should be bought together into a mega loader, with order of load, and command line loader</w:t>
+        <w:t xml:space="preserve">The config loader, properties loader and </w:t>
+      </w:r>
+      <w:proofErr w:type="spellStart"/>
+      <w:r>
+        <w:t>prefs</w:t>
+      </w:r>
+      <w:proofErr w:type="spellEnd"/>
+      <w:r>
+        <w:t xml:space="preserve"> loader system should be bought together into a mega loader, with order of load, and command line loader</w:t>
       </w:r>
       <w:r>
         <w:t xml:space="preserve"> </w:t>
       </w:r>
       <w:r>
-        <w:t>notice the config an property loader are 2 different things one is semi</w:t>
+        <w:t xml:space="preserve">notice the config an property </w:t>
+      </w:r>
+      <w:r>
+        <w:lastRenderedPageBreak/>
+        <w:t>loader are 2 different things one is semi</w:t>
       </w:r>
       <w:r>
         <w:t>-</w:t>
@@ -2233,7 +2985,15 @@
         </w:numPr>
       </w:pPr>
       <w:r>
-        <w:t>Why not smack it all in android? Java3d/awt not on android</w:t>
+        <w:t>Why not smack it all in android? Java3d/</w:t>
+      </w:r>
+      <w:proofErr w:type="spellStart"/>
+      <w:r>
+        <w:t>awt</w:t>
+      </w:r>
+      <w:proofErr w:type="spellEnd"/>
+      <w:r>
+        <w:t xml:space="preserve"> not on android</w:t>
       </w:r>
     </w:p>
     <w:p>
@@ -2245,12 +3005,30 @@
         </w:numPr>
         <w:spacing w:after="0"/>
       </w:pPr>
-      <w:r>
-        <w:t>MacOSX might need the implicit AA set in the command ine and ignore the graphics setting, in order to have it run</w:t>
-      </w:r>
-      <w:r>
-        <w:t>, I should have a config setting to allow this to be turned on like opengles</w:t>
-      </w:r>
+      <w:proofErr w:type="spellStart"/>
+      <w:r>
+        <w:t>MacOSX</w:t>
+      </w:r>
+      <w:proofErr w:type="spellEnd"/>
+      <w:r>
+        <w:t xml:space="preserve"> might need the implicit AA set in the command </w:t>
+      </w:r>
+      <w:proofErr w:type="spellStart"/>
+      <w:r>
+        <w:t>ine</w:t>
+      </w:r>
+      <w:proofErr w:type="spellEnd"/>
+      <w:r>
+        <w:t xml:space="preserve"> and ignore the graphics setting, in order to have it run</w:t>
+      </w:r>
+      <w:r>
+        <w:t xml:space="preserve">, I should have a config setting to allow this to be turned on like </w:t>
+      </w:r>
+      <w:proofErr w:type="spellStart"/>
+      <w:r>
+        <w:t>opengles</w:t>
+      </w:r>
+      <w:proofErr w:type="spellEnd"/>
     </w:p>
     <w:p>
       <w:pPr>
@@ -2270,8 +3048,13 @@
         <w:spacing w:after="0"/>
       </w:pPr>
       <w:r>
-        <w:t>Sounds in fallout produce errors, J3dSOUN and nifcharacter</w:t>
-      </w:r>
+        <w:t xml:space="preserve">Sounds in fallout produce errors, J3dSOUN and </w:t>
+      </w:r>
+      <w:proofErr w:type="spellStart"/>
+      <w:r>
+        <w:t>nifcharacter</w:t>
+      </w:r>
+      <w:proofErr w:type="spellEnd"/>
     </w:p>
     <w:p>
       <w:pPr>
@@ -2290,9 +3073,11 @@
       <w:pPr>
         <w:pStyle w:val="Heading4"/>
       </w:pPr>
+      <w:proofErr w:type="spellStart"/>
       <w:r>
         <w:t>Input/Output</w:t>
       </w:r>
+      <w:proofErr w:type="spellEnd"/>
     </w:p>
     <w:p>
       <w:pPr>
@@ -2304,8 +3089,13 @@
         <w:spacing w:after="0"/>
       </w:pPr>
       <w:r>
-        <w:t>I should change ftp across to org.apache.commons.net.ftp.FTPClient</w:t>
-      </w:r>
+        <w:t xml:space="preserve">I should change ftp across to </w:t>
+      </w:r>
+      <w:proofErr w:type="spellStart"/>
+      <w:r>
+        <w:t>org.apache.commons.net.ftp.FTPClient</w:t>
+      </w:r>
+      <w:proofErr w:type="spellEnd"/>
     </w:p>
     <w:p>
       <w:pPr>
@@ -2342,11 +3132,32 @@
         </w:numPr>
         <w:spacing w:after="0"/>
       </w:pPr>
-      <w:r>
-        <w:t>ftp = new FTPClient(FTP_HOST_NAME);</w:t>
-      </w:r>
-      <w:r>
-        <w:t xml:space="preserve"> definitely locks up! I can still make ftped files overlarge by pressing cancel somehow. dud file downloads cause havoc all round, must try more cancel resume to see if it can be sorted out</w:t>
+      <w:proofErr w:type="gramStart"/>
+      <w:r>
+        <w:t>ftp</w:t>
+      </w:r>
+      <w:proofErr w:type="gramEnd"/>
+      <w:r>
+        <w:t xml:space="preserve"> = new </w:t>
+      </w:r>
+      <w:proofErr w:type="spellStart"/>
+      <w:r>
+        <w:t>FTPClient</w:t>
+      </w:r>
+      <w:proofErr w:type="spellEnd"/>
+      <w:r>
+        <w:t>(FTP_HOST_NAME);</w:t>
+      </w:r>
+      <w:r>
+        <w:t xml:space="preserve"> definitely locks up! I can still make </w:t>
+      </w:r>
+      <w:proofErr w:type="spellStart"/>
+      <w:r>
+        <w:t>ftped</w:t>
+      </w:r>
+      <w:proofErr w:type="spellEnd"/>
+      <w:r>
+        <w:t xml:space="preserve"> files overlarge by pressing cancel somehow. dud file downloads cause havoc all round, must try more cancel resume to see if it can be sorted out</w:t>
       </w:r>
     </w:p>
     <w:p>
@@ -2497,7 +3308,27 @@
           <w:sz w:val="24"/>
           <w:szCs w:val="24"/>
         </w:rPr>
-        <w:t>(ArrayList-BalancedArrayList)</w:t>
+        <w:t>(</w:t>
+      </w:r>
+      <w:proofErr w:type="spellStart"/>
+      <w:r>
+        <w:rPr>
+          <w:rFonts w:ascii="Courier New" w:hAnsi="Courier New" w:cs="Courier New"/>
+          <w:color w:val="3F5FBF"/>
+          <w:sz w:val="24"/>
+          <w:szCs w:val="24"/>
+        </w:rPr>
+        <w:t>ArrayList-BalancedArrayList</w:t>
+      </w:r>
+      <w:proofErr w:type="spellEnd"/>
+      <w:r>
+        <w:rPr>
+          <w:rFonts w:ascii="Courier New" w:hAnsi="Courier New" w:cs="Courier New"/>
+          <w:color w:val="3F5FBF"/>
+          <w:sz w:val="24"/>
+          <w:szCs w:val="24"/>
+        </w:rPr>
+        <w:t>)</w:t>
       </w:r>
       <w:r>
         <w:rPr>
@@ -2595,8 +3426,39 @@
           <w:sz w:val="24"/>
           <w:szCs w:val="24"/>
         </w:rPr>
-        <w:t xml:space="preserve">  Investigate RenderBin.nodeComponentList and other arraylists</w:t>
-      </w:r>
+        <w:t xml:space="preserve">  Investigate </w:t>
+      </w:r>
+      <w:proofErr w:type="spellStart"/>
+      <w:r>
+        <w:rPr>
+          <w:rFonts w:ascii="Courier New" w:hAnsi="Courier New" w:cs="Courier New"/>
+          <w:color w:val="3F5FBF"/>
+          <w:sz w:val="24"/>
+          <w:szCs w:val="24"/>
+        </w:rPr>
+        <w:t>RenderBin.nodeComponentList</w:t>
+      </w:r>
+      <w:proofErr w:type="spellEnd"/>
+      <w:r>
+        <w:rPr>
+          <w:rFonts w:ascii="Courier New" w:hAnsi="Courier New" w:cs="Courier New"/>
+          <w:color w:val="3F5FBF"/>
+          <w:sz w:val="24"/>
+          <w:szCs w:val="24"/>
+        </w:rPr>
+        <w:t xml:space="preserve"> and other </w:t>
+      </w:r>
+      <w:proofErr w:type="spellStart"/>
+      <w:r>
+        <w:rPr>
+          <w:rFonts w:ascii="Courier New" w:hAnsi="Courier New" w:cs="Courier New"/>
+          <w:color w:val="3F5FBF"/>
+          <w:sz w:val="24"/>
+          <w:szCs w:val="24"/>
+        </w:rPr>
+        <w:t>arraylists</w:t>
+      </w:r>
+      <w:proofErr w:type="spellEnd"/>
     </w:p>
     <w:p>
       <w:pPr>
@@ -2657,8 +3519,39 @@
           <w:sz w:val="24"/>
           <w:szCs w:val="24"/>
         </w:rPr>
-        <w:t xml:space="preserve"> bsas with compression for morrowind</w:t>
-      </w:r>
+        <w:t xml:space="preserve"> </w:t>
+      </w:r>
+      <w:proofErr w:type="spellStart"/>
+      <w:r>
+        <w:rPr>
+          <w:rFonts w:ascii="Courier New" w:hAnsi="Courier New" w:cs="Courier New"/>
+          <w:color w:val="3F5FBF"/>
+          <w:sz w:val="24"/>
+          <w:szCs w:val="24"/>
+        </w:rPr>
+        <w:t>bsas</w:t>
+      </w:r>
+      <w:proofErr w:type="spellEnd"/>
+      <w:r>
+        <w:rPr>
+          <w:rFonts w:ascii="Courier New" w:hAnsi="Courier New" w:cs="Courier New"/>
+          <w:color w:val="3F5FBF"/>
+          <w:sz w:val="24"/>
+          <w:szCs w:val="24"/>
+        </w:rPr>
+        <w:t xml:space="preserve"> with compression for </w:t>
+      </w:r>
+      <w:proofErr w:type="spellStart"/>
+      <w:r>
+        <w:rPr>
+          <w:rFonts w:ascii="Courier New" w:hAnsi="Courier New" w:cs="Courier New"/>
+          <w:color w:val="3F5FBF"/>
+          <w:sz w:val="24"/>
+          <w:szCs w:val="24"/>
+        </w:rPr>
+        <w:t>morrowind</w:t>
+      </w:r>
+      <w:proofErr w:type="spellEnd"/>
       <w:r>
         <w:rPr>
           <w:rFonts w:ascii="Courier New" w:hAnsi="Courier New" w:cs="Courier New"/>
@@ -2728,7 +3621,17 @@
           <w:sz w:val="24"/>
           <w:szCs w:val="24"/>
         </w:rPr>
-        <w:t xml:space="preserve"> might cause trouble testing BG as super of re</w:t>
+        <w:t xml:space="preserve"> might cause trouble testing BG as super of </w:t>
+      </w:r>
+      <w:proofErr w:type="spellStart"/>
+      <w:r>
+        <w:rPr>
+          <w:rFonts w:ascii="Courier New" w:hAnsi="Courier New" w:cs="Courier New"/>
+          <w:color w:val="3F5FBF"/>
+          <w:sz w:val="24"/>
+          <w:szCs w:val="24"/>
+        </w:rPr>
+        <w:t>re</w:t>
       </w:r>
       <w:r>
         <w:rPr>
@@ -2746,7 +3649,17 @@
           <w:sz w:val="24"/>
           <w:szCs w:val="24"/>
         </w:rPr>
-        <w:t>oinst note also using detachable cap</w:t>
+        <w:t>oinst</w:t>
+      </w:r>
+      <w:proofErr w:type="spellEnd"/>
+      <w:r>
+        <w:rPr>
+          <w:rFonts w:ascii="Courier New" w:hAnsi="Courier New" w:cs="Courier New"/>
+          <w:color w:val="3F5FBF"/>
+          <w:sz w:val="24"/>
+          <w:szCs w:val="24"/>
+        </w:rPr>
+        <w:t xml:space="preserve"> note also using detachable cap</w:t>
       </w:r>
     </w:p>
     <w:p>
@@ -2769,7 +3682,47 @@
           <w:sz w:val="24"/>
           <w:szCs w:val="24"/>
         </w:rPr>
-        <w:t xml:space="preserve">  tried app.setCap to make it non static in LAND </w:t>
+        <w:t xml:space="preserve">  </w:t>
+      </w:r>
+      <w:proofErr w:type="gramStart"/>
+      <w:r>
+        <w:rPr>
+          <w:rFonts w:ascii="Courier New" w:hAnsi="Courier New" w:cs="Courier New"/>
+          <w:color w:val="3F5FBF"/>
+          <w:sz w:val="24"/>
+          <w:szCs w:val="24"/>
+        </w:rPr>
+        <w:t>tried</w:t>
+      </w:r>
+      <w:proofErr w:type="gramEnd"/>
+      <w:r>
+        <w:rPr>
+          <w:rFonts w:ascii="Courier New" w:hAnsi="Courier New" w:cs="Courier New"/>
+          <w:color w:val="3F5FBF"/>
+          <w:sz w:val="24"/>
+          <w:szCs w:val="24"/>
+        </w:rPr>
+        <w:t xml:space="preserve"> </w:t>
+      </w:r>
+      <w:proofErr w:type="spellStart"/>
+      <w:r>
+        <w:rPr>
+          <w:rFonts w:ascii="Courier New" w:hAnsi="Courier New" w:cs="Courier New"/>
+          <w:color w:val="3F5FBF"/>
+          <w:sz w:val="24"/>
+          <w:szCs w:val="24"/>
+        </w:rPr>
+        <w:t>app.setCap</w:t>
+      </w:r>
+      <w:proofErr w:type="spellEnd"/>
+      <w:r>
+        <w:rPr>
+          <w:rFonts w:ascii="Courier New" w:hAnsi="Courier New" w:cs="Courier New"/>
+          <w:color w:val="3F5FBF"/>
+          <w:sz w:val="24"/>
+          <w:szCs w:val="24"/>
+        </w:rPr>
+        <w:t xml:space="preserve"> to make it non static in LAND </w:t>
       </w:r>
     </w:p>
     <w:p>
@@ -2784,15 +3737,25 @@
           <w:szCs w:val="24"/>
         </w:rPr>
       </w:pPr>
-      <w:r>
-        <w:rPr>
-          <w:rFonts w:ascii="Courier New" w:hAnsi="Courier New" w:cs="Courier New"/>
-          <w:color w:val="3F5FBF"/>
-          <w:sz w:val="24"/>
-          <w:szCs w:val="24"/>
-        </w:rPr>
-        <w:lastRenderedPageBreak/>
-        <w:t>both attempts to force less compiling result in a slight decrease in fps</w:t>
+      <w:proofErr w:type="gramStart"/>
+      <w:r>
+        <w:rPr>
+          <w:rFonts w:ascii="Courier New" w:hAnsi="Courier New" w:cs="Courier New"/>
+          <w:color w:val="3F5FBF"/>
+          <w:sz w:val="24"/>
+          <w:szCs w:val="24"/>
+        </w:rPr>
+        <w:t>both</w:t>
+      </w:r>
+      <w:proofErr w:type="gramEnd"/>
+      <w:r>
+        <w:rPr>
+          <w:rFonts w:ascii="Courier New" w:hAnsi="Courier New" w:cs="Courier New"/>
+          <w:color w:val="3F5FBF"/>
+          <w:sz w:val="24"/>
+          <w:szCs w:val="24"/>
+        </w:rPr>
+        <w:t xml:space="preserve"> attempts to force less compiling result in a slight decrease in fps</w:t>
       </w:r>
     </w:p>
     <w:p>
@@ -2880,7 +3843,27 @@
           <w:sz w:val="24"/>
           <w:szCs w:val="24"/>
         </w:rPr>
-        <w:t xml:space="preserve">  Need to do more profiling with morrowind, biggest structure pause of anyone</w:t>
+        <w:t xml:space="preserve">  Need to do more profiling with </w:t>
+      </w:r>
+      <w:proofErr w:type="spellStart"/>
+      <w:r>
+        <w:rPr>
+          <w:rFonts w:ascii="Courier New" w:hAnsi="Courier New" w:cs="Courier New"/>
+          <w:color w:val="3F5FBF"/>
+          <w:sz w:val="24"/>
+          <w:szCs w:val="24"/>
+        </w:rPr>
+        <w:t>morrowind</w:t>
+      </w:r>
+      <w:proofErr w:type="spellEnd"/>
+      <w:r>
+        <w:rPr>
+          <w:rFonts w:ascii="Courier New" w:hAnsi="Courier New" w:cs="Courier New"/>
+          <w:color w:val="3F5FBF"/>
+          <w:sz w:val="24"/>
+          <w:szCs w:val="24"/>
+        </w:rPr>
+        <w:t>, biggest structure pause of anyone</w:t>
       </w:r>
     </w:p>
     <w:p>
@@ -2925,6 +3908,7 @@
           <w:sz w:val="24"/>
           <w:szCs w:val="24"/>
         </w:rPr>
+        <w:lastRenderedPageBreak/>
         <w:t xml:space="preserve">  </w:t>
       </w:r>
       <w:r>
@@ -3085,24 +4069,77 @@
         </w:rPr>
         <w:t xml:space="preserve">and </w:t>
       </w:r>
-      <w:r>
-        <w:rPr>
-          <w:rFonts w:ascii="Courier New" w:hAnsi="Courier New" w:cs="Courier New"/>
-          <w:color w:val="3F5FBF"/>
-          <w:sz w:val="24"/>
-          <w:szCs w:val="24"/>
-        </w:rPr>
-        <w:t>transformgroup suck, perhaps it should use the transfromcache(the cache should have a changed bool too)</w:t>
-      </w:r>
-      <w:r>
-        <w:rPr>
-          <w:rFonts w:ascii="Courier New" w:hAnsi="Courier New" w:cs="Courier New"/>
-          <w:color w:val="3F5FBF"/>
-          <w:sz w:val="24"/>
-          <w:szCs w:val="24"/>
-        </w:rPr>
-        <w:t xml:space="preserve"> in NifTransformGroup</w:t>
-      </w:r>
+      <w:proofErr w:type="spellStart"/>
+      <w:r>
+        <w:rPr>
+          <w:rFonts w:ascii="Courier New" w:hAnsi="Courier New" w:cs="Courier New"/>
+          <w:color w:val="3F5FBF"/>
+          <w:sz w:val="24"/>
+          <w:szCs w:val="24"/>
+        </w:rPr>
+        <w:t>transformgroup</w:t>
+      </w:r>
+      <w:proofErr w:type="spellEnd"/>
+      <w:r>
+        <w:rPr>
+          <w:rFonts w:ascii="Courier New" w:hAnsi="Courier New" w:cs="Courier New"/>
+          <w:color w:val="3F5FBF"/>
+          <w:sz w:val="24"/>
+          <w:szCs w:val="24"/>
+        </w:rPr>
+        <w:t xml:space="preserve"> suck, perhaps it should use the </w:t>
+      </w:r>
+      <w:proofErr w:type="spellStart"/>
+      <w:proofErr w:type="gramStart"/>
+      <w:r>
+        <w:rPr>
+          <w:rFonts w:ascii="Courier New" w:hAnsi="Courier New" w:cs="Courier New"/>
+          <w:color w:val="3F5FBF"/>
+          <w:sz w:val="24"/>
+          <w:szCs w:val="24"/>
+        </w:rPr>
+        <w:t>transfromcache</w:t>
+      </w:r>
+      <w:proofErr w:type="spellEnd"/>
+      <w:r>
+        <w:rPr>
+          <w:rFonts w:ascii="Courier New" w:hAnsi="Courier New" w:cs="Courier New"/>
+          <w:color w:val="3F5FBF"/>
+          <w:sz w:val="24"/>
+          <w:szCs w:val="24"/>
+        </w:rPr>
+        <w:t>(</w:t>
+      </w:r>
+      <w:proofErr w:type="gramEnd"/>
+      <w:r>
+        <w:rPr>
+          <w:rFonts w:ascii="Courier New" w:hAnsi="Courier New" w:cs="Courier New"/>
+          <w:color w:val="3F5FBF"/>
+          <w:sz w:val="24"/>
+          <w:szCs w:val="24"/>
+        </w:rPr>
+        <w:t>the cache should have a changed bool too)</w:t>
+      </w:r>
+      <w:r>
+        <w:rPr>
+          <w:rFonts w:ascii="Courier New" w:hAnsi="Courier New" w:cs="Courier New"/>
+          <w:color w:val="3F5FBF"/>
+          <w:sz w:val="24"/>
+          <w:szCs w:val="24"/>
+        </w:rPr>
+        <w:t xml:space="preserve"> in </w:t>
+      </w:r>
+      <w:proofErr w:type="spellStart"/>
+      <w:r>
+        <w:rPr>
+          <w:rFonts w:ascii="Courier New" w:hAnsi="Courier New" w:cs="Courier New"/>
+          <w:color w:val="3F5FBF"/>
+          <w:sz w:val="24"/>
+          <w:szCs w:val="24"/>
+        </w:rPr>
+        <w:t>NifTransformGroup</w:t>
+      </w:r>
+      <w:proofErr w:type="spellEnd"/>
     </w:p>
     <w:p>
       <w:pPr>
@@ -3124,7 +4161,27 @@
           <w:sz w:val="24"/>
           <w:szCs w:val="24"/>
         </w:rPr>
-        <w:t xml:space="preserve">Physics was loading model from file on a physics tick, this has been changed to load NifModels </w:t>
+        <w:t xml:space="preserve">Physics was loading model from file on a physics tick, this has been changed to load </w:t>
+      </w:r>
+      <w:proofErr w:type="spellStart"/>
+      <w:r>
+        <w:rPr>
+          <w:rFonts w:ascii="Courier New" w:hAnsi="Courier New" w:cs="Courier New"/>
+          <w:color w:val="3F5FBF"/>
+          <w:sz w:val="24"/>
+          <w:szCs w:val="24"/>
+        </w:rPr>
+        <w:t>NifModels</w:t>
+      </w:r>
+      <w:proofErr w:type="spellEnd"/>
+      <w:r>
+        <w:rPr>
+          <w:rFonts w:ascii="Courier New" w:hAnsi="Courier New" w:cs="Courier New"/>
+          <w:color w:val="3F5FBF"/>
+          <w:sz w:val="24"/>
+          <w:szCs w:val="24"/>
+        </w:rPr>
+        <w:t xml:space="preserve"> </w:t>
       </w:r>
       <w:r>
         <w:rPr>
@@ -3331,7 +4388,27 @@
           <w:sz w:val="24"/>
           <w:szCs w:val="24"/>
         </w:rPr>
-        <w:t xml:space="preserve">, re re checked terrible add/remove </w:t>
+        <w:t xml:space="preserve">, re </w:t>
+      </w:r>
+      <w:proofErr w:type="spellStart"/>
+      <w:r>
+        <w:rPr>
+          <w:rFonts w:ascii="Courier New" w:hAnsi="Courier New" w:cs="Courier New"/>
+          <w:color w:val="3F5FBF"/>
+          <w:sz w:val="24"/>
+          <w:szCs w:val="24"/>
+        </w:rPr>
+        <w:t>re</w:t>
+      </w:r>
+      <w:proofErr w:type="spellEnd"/>
+      <w:r>
+        <w:rPr>
+          <w:rFonts w:ascii="Courier New" w:hAnsi="Courier New" w:cs="Courier New"/>
+          <w:color w:val="3F5FBF"/>
+          <w:sz w:val="24"/>
+          <w:szCs w:val="24"/>
+        </w:rPr>
+        <w:t xml:space="preserve"> checked terrible add/remove </w:t>
       </w:r>
       <w:r>
         <w:rPr>
@@ -3384,6 +4461,8 @@
           <w:szCs w:val="24"/>
         </w:rPr>
       </w:pPr>
+      <w:proofErr w:type="spellStart"/>
+      <w:proofErr w:type="gramStart"/>
       <w:r>
         <w:rPr>
           <w:rFonts w:ascii="Courier New" w:hAnsi="Courier New" w:cs="Courier New"/>
@@ -3393,6 +4472,8 @@
         </w:rPr>
         <w:t>optimizeForSpace</w:t>
       </w:r>
+      <w:proofErr w:type="spellEnd"/>
+      <w:proofErr w:type="gramEnd"/>
       <w:r>
         <w:rPr>
           <w:rFonts w:ascii="Courier New" w:hAnsi="Courier New" w:cs="Courier New"/>
@@ -3439,14 +4520,125 @@
           <w:szCs w:val="24"/>
         </w:rPr>
       </w:pPr>
-      <w:r>
-        <w:rPr>
-          <w:rFonts w:ascii="Courier New" w:hAnsi="Courier New" w:cs="Courier New"/>
-          <w:color w:val="3F5FBF"/>
-          <w:sz w:val="24"/>
-          <w:szCs w:val="24"/>
-        </w:rPr>
-        <w:t>space and user should be checked for FPS and tehn cell cehnge anaylsised, could be my hashset that slows it doen?</w:t>
+      <w:proofErr w:type="gramStart"/>
+      <w:r>
+        <w:rPr>
+          <w:rFonts w:ascii="Courier New" w:hAnsi="Courier New" w:cs="Courier New"/>
+          <w:color w:val="3F5FBF"/>
+          <w:sz w:val="24"/>
+          <w:szCs w:val="24"/>
+        </w:rPr>
+        <w:t>space</w:t>
+      </w:r>
+      <w:proofErr w:type="gramEnd"/>
+      <w:r>
+        <w:rPr>
+          <w:rFonts w:ascii="Courier New" w:hAnsi="Courier New" w:cs="Courier New"/>
+          <w:color w:val="3F5FBF"/>
+          <w:sz w:val="24"/>
+          <w:szCs w:val="24"/>
+        </w:rPr>
+        <w:t xml:space="preserve"> and user should be checked for FPS and </w:t>
+      </w:r>
+      <w:proofErr w:type="spellStart"/>
+      <w:r>
+        <w:rPr>
+          <w:rFonts w:ascii="Courier New" w:hAnsi="Courier New" w:cs="Courier New"/>
+          <w:color w:val="3F5FBF"/>
+          <w:sz w:val="24"/>
+          <w:szCs w:val="24"/>
+        </w:rPr>
+        <w:t>tehn</w:t>
+      </w:r>
+      <w:proofErr w:type="spellEnd"/>
+      <w:r>
+        <w:rPr>
+          <w:rFonts w:ascii="Courier New" w:hAnsi="Courier New" w:cs="Courier New"/>
+          <w:color w:val="3F5FBF"/>
+          <w:sz w:val="24"/>
+          <w:szCs w:val="24"/>
+        </w:rPr>
+        <w:t xml:space="preserve"> cell </w:t>
+      </w:r>
+      <w:proofErr w:type="spellStart"/>
+      <w:r>
+        <w:rPr>
+          <w:rFonts w:ascii="Courier New" w:hAnsi="Courier New" w:cs="Courier New"/>
+          <w:color w:val="3F5FBF"/>
+          <w:sz w:val="24"/>
+          <w:szCs w:val="24"/>
+        </w:rPr>
+        <w:t>cehnge</w:t>
+      </w:r>
+      <w:proofErr w:type="spellEnd"/>
+      <w:r>
+        <w:rPr>
+          <w:rFonts w:ascii="Courier New" w:hAnsi="Courier New" w:cs="Courier New"/>
+          <w:color w:val="3F5FBF"/>
+          <w:sz w:val="24"/>
+          <w:szCs w:val="24"/>
+        </w:rPr>
+        <w:t xml:space="preserve"> </w:t>
+      </w:r>
+      <w:proofErr w:type="spellStart"/>
+      <w:r>
+        <w:rPr>
+          <w:rFonts w:ascii="Courier New" w:hAnsi="Courier New" w:cs="Courier New"/>
+          <w:color w:val="3F5FBF"/>
+          <w:sz w:val="24"/>
+          <w:szCs w:val="24"/>
+        </w:rPr>
+        <w:t>anaylsised</w:t>
+      </w:r>
+      <w:proofErr w:type="spellEnd"/>
+      <w:r>
+        <w:rPr>
+          <w:rFonts w:ascii="Courier New" w:hAnsi="Courier New" w:cs="Courier New"/>
+          <w:color w:val="3F5FBF"/>
+          <w:sz w:val="24"/>
+          <w:szCs w:val="24"/>
+        </w:rPr>
+        <w:t xml:space="preserve">, could be my </w:t>
+      </w:r>
+      <w:proofErr w:type="spellStart"/>
+      <w:r>
+        <w:rPr>
+          <w:rFonts w:ascii="Courier New" w:hAnsi="Courier New" w:cs="Courier New"/>
+          <w:color w:val="3F5FBF"/>
+          <w:sz w:val="24"/>
+          <w:szCs w:val="24"/>
+        </w:rPr>
+        <w:t>hashset</w:t>
+      </w:r>
+      <w:proofErr w:type="spellEnd"/>
+      <w:r>
+        <w:rPr>
+          <w:rFonts w:ascii="Courier New" w:hAnsi="Courier New" w:cs="Courier New"/>
+          <w:color w:val="3F5FBF"/>
+          <w:sz w:val="24"/>
+          <w:szCs w:val="24"/>
+        </w:rPr>
+        <w:t xml:space="preserve"> that slows it </w:t>
+      </w:r>
+      <w:proofErr w:type="spellStart"/>
+      <w:r>
+        <w:rPr>
+          <w:rFonts w:ascii="Courier New" w:hAnsi="Courier New" w:cs="Courier New"/>
+          <w:color w:val="3F5FBF"/>
+          <w:sz w:val="24"/>
+          <w:szCs w:val="24"/>
+        </w:rPr>
+        <w:t>doen</w:t>
+      </w:r>
+      <w:proofErr w:type="spellEnd"/>
+      <w:r>
+        <w:rPr>
+          <w:rFonts w:ascii="Courier New" w:hAnsi="Courier New" w:cs="Courier New"/>
+          <w:color w:val="3F5FBF"/>
+          <w:sz w:val="24"/>
+          <w:szCs w:val="24"/>
+        </w:rPr>
+        <w:t>?</w:t>
       </w:r>
     </w:p>
     <w:p>
@@ -3496,7 +4688,17 @@
           <w:sz w:val="24"/>
           <w:szCs w:val="24"/>
         </w:rPr>
-        <w:t xml:space="preserve">  I need to recheck mapp</w:t>
+        <w:t xml:space="preserve">  I need to recheck </w:t>
+      </w:r>
+      <w:proofErr w:type="spellStart"/>
+      <w:r>
+        <w:rPr>
+          <w:rFonts w:ascii="Courier New" w:hAnsi="Courier New" w:cs="Courier New"/>
+          <w:color w:val="3F5FBF"/>
+          <w:sz w:val="24"/>
+          <w:szCs w:val="24"/>
+        </w:rPr>
+        <w:t>mapp</w:t>
       </w:r>
       <w:r>
         <w:rPr>
@@ -3514,7 +4716,17 @@
           <w:sz w:val="24"/>
           <w:szCs w:val="24"/>
         </w:rPr>
-        <w:t xml:space="preserve">bytebuffers for texture, see if they push the load time to the </w:t>
+        <w:t>bytebuffers</w:t>
+      </w:r>
+      <w:proofErr w:type="spellEnd"/>
+      <w:r>
+        <w:rPr>
+          <w:rFonts w:ascii="Courier New" w:hAnsi="Courier New" w:cs="Courier New"/>
+          <w:color w:val="3F5FBF"/>
+          <w:sz w:val="24"/>
+          <w:szCs w:val="24"/>
+        </w:rPr>
+        <w:t xml:space="preserve"> for texture, see if they push the load time to the </w:t>
       </w:r>
       <w:r>
         <w:rPr>
@@ -3609,7 +4821,27 @@
           <w:sz w:val="24"/>
           <w:szCs w:val="24"/>
         </w:rPr>
-        <w:t>I just added rendering attributes to all geometries and an outling BG as well for outline, I MUST check the per hit on these</w:t>
+        <w:t xml:space="preserve">I just added rendering attributes to all geometries and an </w:t>
+      </w:r>
+      <w:proofErr w:type="spellStart"/>
+      <w:r>
+        <w:rPr>
+          <w:rFonts w:ascii="Courier New" w:hAnsi="Courier New" w:cs="Courier New"/>
+          <w:color w:val="3F5FBF"/>
+          <w:sz w:val="24"/>
+          <w:szCs w:val="24"/>
+        </w:rPr>
+        <w:t>outling</w:t>
+      </w:r>
+      <w:proofErr w:type="spellEnd"/>
+      <w:r>
+        <w:rPr>
+          <w:rFonts w:ascii="Courier New" w:hAnsi="Courier New" w:cs="Courier New"/>
+          <w:color w:val="3F5FBF"/>
+          <w:sz w:val="24"/>
+          <w:szCs w:val="24"/>
+        </w:rPr>
+        <w:t xml:space="preserve"> BG as well for outline, I MUST check the per hit on these</w:t>
       </w:r>
     </w:p>
     <w:p>
@@ -3689,8 +4921,19 @@
           <w:sz w:val="24"/>
           <w:szCs w:val="24"/>
         </w:rPr>
-        <w:t xml:space="preserve">  FPS, memory usage, cell load/unload times etc</w:t>
-      </w:r>
+        <w:t xml:space="preserve">  FPS, memory usage, cell load/unload times </w:t>
+      </w:r>
+      <w:proofErr w:type="spellStart"/>
+      <w:r>
+        <w:rPr>
+          <w:rFonts w:ascii="Courier New" w:hAnsi="Courier New" w:cs="Courier New"/>
+          <w:color w:val="3F5FBF"/>
+          <w:sz w:val="24"/>
+          <w:szCs w:val="24"/>
+        </w:rPr>
+        <w:t>etc</w:t>
+      </w:r>
+      <w:proofErr w:type="spellEnd"/>
     </w:p>
     <w:p>
       <w:pPr>
@@ -3711,7 +4954,47 @@
           <w:sz w:val="24"/>
           <w:szCs w:val="24"/>
         </w:rPr>
-        <w:t xml:space="preserve">  put notes about texture loading, j3d thread versus other, interleave by ref etc, command line options (from ese.java)</w:t>
+        <w:t xml:space="preserve">  </w:t>
+      </w:r>
+      <w:proofErr w:type="gramStart"/>
+      <w:r>
+        <w:rPr>
+          <w:rFonts w:ascii="Courier New" w:hAnsi="Courier New" w:cs="Courier New"/>
+          <w:color w:val="3F5FBF"/>
+          <w:sz w:val="24"/>
+          <w:szCs w:val="24"/>
+        </w:rPr>
+        <w:t>put</w:t>
+      </w:r>
+      <w:proofErr w:type="gramEnd"/>
+      <w:r>
+        <w:rPr>
+          <w:rFonts w:ascii="Courier New" w:hAnsi="Courier New" w:cs="Courier New"/>
+          <w:color w:val="3F5FBF"/>
+          <w:sz w:val="24"/>
+          <w:szCs w:val="24"/>
+        </w:rPr>
+        <w:t xml:space="preserve"> notes about texture loading, j3d thread versus other, interleave by ref </w:t>
+      </w:r>
+      <w:proofErr w:type="spellStart"/>
+      <w:r>
+        <w:rPr>
+          <w:rFonts w:ascii="Courier New" w:hAnsi="Courier New" w:cs="Courier New"/>
+          <w:color w:val="3F5FBF"/>
+          <w:sz w:val="24"/>
+          <w:szCs w:val="24"/>
+        </w:rPr>
+        <w:t>etc</w:t>
+      </w:r>
+      <w:proofErr w:type="spellEnd"/>
+      <w:r>
+        <w:rPr>
+          <w:rFonts w:ascii="Courier New" w:hAnsi="Courier New" w:cs="Courier New"/>
+          <w:color w:val="3F5FBF"/>
+          <w:sz w:val="24"/>
+          <w:szCs w:val="24"/>
+        </w:rPr>
+        <w:t>, command line options (from ese.java)</w:t>
       </w:r>
     </w:p>
     <w:p>
@@ -3733,8 +5016,87 @@
           <w:sz w:val="24"/>
           <w:szCs w:val="24"/>
         </w:rPr>
-        <w:lastRenderedPageBreak/>
-        <w:t xml:space="preserve">  put notes about using nif data moreso (like opt version of niobjects)</w:t>
+        <w:t xml:space="preserve">  </w:t>
+      </w:r>
+      <w:proofErr w:type="gramStart"/>
+      <w:r>
+        <w:rPr>
+          <w:rFonts w:ascii="Courier New" w:hAnsi="Courier New" w:cs="Courier New"/>
+          <w:color w:val="3F5FBF"/>
+          <w:sz w:val="24"/>
+          <w:szCs w:val="24"/>
+        </w:rPr>
+        <w:t>put</w:t>
+      </w:r>
+      <w:proofErr w:type="gramEnd"/>
+      <w:r>
+        <w:rPr>
+          <w:rFonts w:ascii="Courier New" w:hAnsi="Courier New" w:cs="Courier New"/>
+          <w:color w:val="3F5FBF"/>
+          <w:sz w:val="24"/>
+          <w:szCs w:val="24"/>
+        </w:rPr>
+        <w:t xml:space="preserve"> notes about using </w:t>
+      </w:r>
+      <w:proofErr w:type="spellStart"/>
+      <w:r>
+        <w:rPr>
+          <w:rFonts w:ascii="Courier New" w:hAnsi="Courier New" w:cs="Courier New"/>
+          <w:color w:val="3F5FBF"/>
+          <w:sz w:val="24"/>
+          <w:szCs w:val="24"/>
+        </w:rPr>
+        <w:t>nif</w:t>
+      </w:r>
+      <w:proofErr w:type="spellEnd"/>
+      <w:r>
+        <w:rPr>
+          <w:rFonts w:ascii="Courier New" w:hAnsi="Courier New" w:cs="Courier New"/>
+          <w:color w:val="3F5FBF"/>
+          <w:sz w:val="24"/>
+          <w:szCs w:val="24"/>
+        </w:rPr>
+        <w:t xml:space="preserve"> data </w:t>
+      </w:r>
+      <w:proofErr w:type="spellStart"/>
+      <w:r>
+        <w:rPr>
+          <w:rFonts w:ascii="Courier New" w:hAnsi="Courier New" w:cs="Courier New"/>
+          <w:color w:val="3F5FBF"/>
+          <w:sz w:val="24"/>
+          <w:szCs w:val="24"/>
+        </w:rPr>
+        <w:t>moreso</w:t>
+      </w:r>
+      <w:proofErr w:type="spellEnd"/>
+      <w:r>
+        <w:rPr>
+          <w:rFonts w:ascii="Courier New" w:hAnsi="Courier New" w:cs="Courier New"/>
+          <w:color w:val="3F5FBF"/>
+          <w:sz w:val="24"/>
+          <w:szCs w:val="24"/>
+        </w:rPr>
+        <w:t xml:space="preserve"> (like opt version of </w:t>
+      </w:r>
+      <w:proofErr w:type="spellStart"/>
+      <w:r>
+        <w:rPr>
+          <w:rFonts w:ascii="Courier New" w:hAnsi="Courier New" w:cs="Courier New"/>
+          <w:color w:val="3F5FBF"/>
+          <w:sz w:val="24"/>
+          <w:szCs w:val="24"/>
+        </w:rPr>
+        <w:t>niobjects</w:t>
+      </w:r>
+      <w:proofErr w:type="spellEnd"/>
+      <w:r>
+        <w:rPr>
+          <w:rFonts w:ascii="Courier New" w:hAnsi="Courier New" w:cs="Courier New"/>
+          <w:color w:val="3F5FBF"/>
+          <w:sz w:val="24"/>
+          <w:szCs w:val="24"/>
+        </w:rPr>
+        <w:t>)</w:t>
       </w:r>
     </w:p>
     <w:p>
@@ -3822,7 +5184,27 @@
           <w:sz w:val="24"/>
           <w:szCs w:val="24"/>
         </w:rPr>
-        <w:t xml:space="preserve">  I should put a video of it all on youtube and an entry in jgo.net (whatever it's called)</w:t>
+        <w:t xml:space="preserve">  I should put a video of it all on </w:t>
+      </w:r>
+      <w:proofErr w:type="spellStart"/>
+      <w:r>
+        <w:rPr>
+          <w:rFonts w:ascii="Courier New" w:hAnsi="Courier New" w:cs="Courier New"/>
+          <w:color w:val="3F5FBF"/>
+          <w:sz w:val="24"/>
+          <w:szCs w:val="24"/>
+        </w:rPr>
+        <w:t>youtube</w:t>
+      </w:r>
+      <w:proofErr w:type="spellEnd"/>
+      <w:r>
+        <w:rPr>
+          <w:rFonts w:ascii="Courier New" w:hAnsi="Courier New" w:cs="Courier New"/>
+          <w:color w:val="3F5FBF"/>
+          <w:sz w:val="24"/>
+          <w:szCs w:val="24"/>
+        </w:rPr>
+        <w:t xml:space="preserve"> and an entry in jgo.net (whatever it's called)</w:t>
       </w:r>
     </w:p>
     <w:p>
@@ -3942,7 +5324,39 @@
           <w:lang w:val="en-US" w:eastAsia="en-NZ"/>
         </w:rPr>
         <w:br/>
-        <w:t>I don't fully understand why this property has to be set if you already called GraphicsConfigTemplate3D.setSceneAntialiasing(GraphicsConfigTemplate3D.PREFERRED); but it works on my computer. Miserably it has no effect for offscreen rendering.</w:t>
+        <w:t xml:space="preserve">I don't fully understand why this property has to be set if you already called </w:t>
+      </w:r>
+      <w:proofErr w:type="gramStart"/>
+      <w:r>
+        <w:rPr>
+          <w:rFonts w:ascii="Calibri" w:eastAsia="Times New Roman" w:hAnsi="Calibri" w:cs="Times New Roman"/>
+          <w:lang w:val="en-US" w:eastAsia="en-NZ"/>
+        </w:rPr>
+        <w:t>GraphicsConfigTemplate3D.setSceneAntialiasing(</w:t>
+      </w:r>
+      <w:proofErr w:type="gramEnd"/>
+      <w:r>
+        <w:rPr>
+          <w:rFonts w:ascii="Calibri" w:eastAsia="Times New Roman" w:hAnsi="Calibri" w:cs="Times New Roman"/>
+          <w:lang w:val="en-US" w:eastAsia="en-NZ"/>
+        </w:rPr>
+        <w:t xml:space="preserve">GraphicsConfigTemplate3D.PREFERRED); but it works on my computer. Miserably it has no effect for </w:t>
+      </w:r>
+      <w:proofErr w:type="spellStart"/>
+      <w:r>
+        <w:rPr>
+          <w:rFonts w:ascii="Calibri" w:eastAsia="Times New Roman" w:hAnsi="Calibri" w:cs="Times New Roman"/>
+          <w:lang w:val="en-US" w:eastAsia="en-NZ"/>
+        </w:rPr>
+        <w:t>offscreen</w:t>
+      </w:r>
+      <w:proofErr w:type="spellEnd"/>
+      <w:r>
+        <w:rPr>
+          <w:rFonts w:ascii="Calibri" w:eastAsia="Times New Roman" w:hAnsi="Calibri" w:cs="Times New Roman"/>
+          <w:lang w:val="en-US" w:eastAsia="en-NZ"/>
+        </w:rPr>
+        <w:t xml:space="preserve"> rendering.</w:t>
       </w:r>
     </w:p>
     <w:p>
@@ -3990,11 +5404,19 @@
           <w:szCs w:val="26"/>
         </w:rPr>
       </w:pPr>
+      <w:proofErr w:type="gramStart"/>
       <w:r>
         <w:rPr>
           <w:rStyle w:val="Heading2Char"/>
         </w:rPr>
-        <w:t xml:space="preserve">ftp </w:t>
+        <w:t>ftp</w:t>
+      </w:r>
+      <w:proofErr w:type="gramEnd"/>
+      <w:r>
+        <w:rPr>
+          <w:rStyle w:val="Heading2Char"/>
+        </w:rPr>
+        <w:t xml:space="preserve"> </w:t>
       </w:r>
       <w:r>
         <w:rPr>
@@ -4022,6 +5444,8 @@
           <w:lang w:val="en-US" w:eastAsia="en-NZ"/>
         </w:rPr>
       </w:pPr>
+      <w:proofErr w:type="spellStart"/>
+      <w:proofErr w:type="gramStart"/>
       <w:r>
         <w:rPr>
           <w:rFonts w:ascii="Calibri" w:eastAsia="Times New Roman" w:hAnsi="Calibri" w:cs="Times New Roman"/>
@@ -4034,8 +5458,17 @@
           <w:rFonts w:ascii="Calibri" w:eastAsia="Times New Roman" w:hAnsi="Calibri" w:cs="Times New Roman"/>
           <w:lang w:val="en-US" w:eastAsia="en-NZ"/>
         </w:rPr>
-        <w:t>amemedia:vivec</w:t>
-      </w:r>
+        <w:t>amemedia:</w:t>
+      </w:r>
+      <w:proofErr w:type="gramEnd"/>
+      <w:r>
+        <w:rPr>
+          <w:rFonts w:ascii="Calibri" w:eastAsia="Times New Roman" w:hAnsi="Calibri" w:cs="Times New Roman"/>
+          <w:lang w:val="en-US" w:eastAsia="en-NZ"/>
+        </w:rPr>
+        <w:t>vivec</w:t>
+      </w:r>
+      <w:proofErr w:type="spellEnd"/>
     </w:p>
     <w:p>
       <w:pPr>
@@ -4087,8 +5520,33 @@
           <w:rFonts w:ascii="Calibri" w:eastAsia="Times New Roman" w:hAnsi="Calibri" w:cs="Times New Roman"/>
           <w:lang w:val="en-US" w:eastAsia="en-NZ"/>
         </w:rPr>
-        <w:t>Connect sourceforge to github</w:t>
-      </w:r>
+        <w:t xml:space="preserve">Connect </w:t>
+      </w:r>
+      <w:proofErr w:type="spellStart"/>
+      <w:r>
+        <w:rPr>
+          <w:rFonts w:ascii="Calibri" w:eastAsia="Times New Roman" w:hAnsi="Calibri" w:cs="Times New Roman"/>
+          <w:lang w:val="en-US" w:eastAsia="en-NZ"/>
+        </w:rPr>
+        <w:t>sourceforge</w:t>
+      </w:r>
+      <w:proofErr w:type="spellEnd"/>
+      <w:r>
+        <w:rPr>
+          <w:rFonts w:ascii="Calibri" w:eastAsia="Times New Roman" w:hAnsi="Calibri" w:cs="Times New Roman"/>
+          <w:lang w:val="en-US" w:eastAsia="en-NZ"/>
+        </w:rPr>
+        <w:t xml:space="preserve"> to </w:t>
+      </w:r>
+      <w:proofErr w:type="spellStart"/>
+      <w:r>
+        <w:rPr>
+          <w:rFonts w:ascii="Calibri" w:eastAsia="Times New Roman" w:hAnsi="Calibri" w:cs="Times New Roman"/>
+          <w:lang w:val="en-US" w:eastAsia="en-NZ"/>
+        </w:rPr>
+        <w:t>github</w:t>
+      </w:r>
+      <w:proofErr w:type="spellEnd"/>
     </w:p>
     <w:p>
       <w:pPr>
@@ -4195,102 +5653,118 @@
         <w:pStyle w:val="Heading1"/>
       </w:pPr>
       <w:r>
+        <w:t>Launcher:</w:t>
+      </w:r>
+    </w:p>
+    <w:p>
+      <w:pPr>
+        <w:spacing w:after="0" w:line="240" w:lineRule="auto"/>
+        <w:rPr>
+          <w:rFonts w:ascii="Calibri" w:eastAsia="Times New Roman" w:hAnsi="Calibri" w:cs="Times New Roman"/>
+          <w:lang w:eastAsia="en-NZ"/>
+        </w:rPr>
+      </w:pPr>
+      <w:r>
+        <w:rPr>
+          <w:rFonts w:ascii="Calibri" w:eastAsia="Times New Roman" w:hAnsi="Calibri" w:cs="Times New Roman"/>
+          <w:lang w:eastAsia="en-NZ"/>
+        </w:rPr>
+        <w:t xml:space="preserve">Also launcher and setting go hand in hand, launcher sets setting before launch, note that setting and the menu screen esc are related, and Mac </w:t>
+      </w:r>
+      <w:r>
+        <w:rPr>
+          <w:rFonts w:ascii="Calibri" w:eastAsia="Times New Roman" w:hAnsi="Calibri" w:cs="Times New Roman"/>
+          <w:lang w:eastAsia="en-NZ"/>
+        </w:rPr>
+        <w:t>requires a menu</w:t>
+      </w:r>
+      <w:r>
+        <w:rPr>
+          <w:rFonts w:ascii="Calibri" w:eastAsia="Times New Roman" w:hAnsi="Calibri" w:cs="Times New Roman"/>
+          <w:lang w:eastAsia="en-NZ"/>
+        </w:rPr>
+        <w:t xml:space="preserve"> screen with exit in the Pane</w:t>
+      </w:r>
+      <w:r>
+        <w:rPr>
+          <w:rFonts w:ascii="Calibri" w:eastAsia="Times New Roman" w:hAnsi="Calibri" w:cs="Times New Roman"/>
+          <w:lang w:eastAsia="en-NZ"/>
+        </w:rPr>
+        <w:t>3</w:t>
+      </w:r>
+      <w:r>
+        <w:rPr>
+          <w:rFonts w:ascii="Calibri" w:eastAsia="Times New Roman" w:hAnsi="Calibri" w:cs="Times New Roman"/>
+          <w:lang w:eastAsia="en-NZ"/>
+        </w:rPr>
+        <w:t>D world as it won’t switch resolution</w:t>
+      </w:r>
+    </w:p>
+    <w:p>
+      <w:pPr>
+        <w:spacing w:after="0" w:line="240" w:lineRule="auto"/>
+        <w:rPr>
+          <w:rFonts w:ascii="Calibri" w:eastAsia="Times New Roman" w:hAnsi="Calibri" w:cs="Times New Roman"/>
+          <w:lang w:eastAsia="en-NZ"/>
+        </w:rPr>
+      </w:pPr>
+    </w:p>
+    <w:p>
+      <w:pPr>
+        <w:spacing w:after="0" w:line="240" w:lineRule="auto"/>
+        <w:rPr>
+          <w:rFonts w:ascii="Calibri" w:eastAsia="Times New Roman" w:hAnsi="Calibri" w:cs="Times New Roman"/>
+          <w:lang w:eastAsia="en-NZ"/>
+        </w:rPr>
+      </w:pPr>
+      <w:r>
+        <w:rPr>
+          <w:rFonts w:ascii="Calibri" w:eastAsia="Times New Roman" w:hAnsi="Calibri" w:cs="Times New Roman"/>
+          <w:lang w:eastAsia="en-NZ"/>
+        </w:rPr>
+        <w:t>I had more ideas, if we eschew the launcher parsing bat file, we still need a way to get reliable console output on screen, possibly the launcher could have a tick box to stay resident and show console outs on a scrollable panel in a second tab? Then all output can go to a single log file nicely unless you are debugging proper.</w:t>
+      </w:r>
+    </w:p>
+    <w:p>
+      <w:pPr>
+        <w:spacing w:after="0" w:line="240" w:lineRule="auto"/>
+        <w:rPr>
+          <w:rFonts w:ascii="Calibri" w:eastAsia="Times New Roman" w:hAnsi="Calibri" w:cs="Times New Roman"/>
+          <w:lang w:eastAsia="en-NZ"/>
+        </w:rPr>
+      </w:pPr>
+    </w:p>
+    <w:p>
+      <w:pPr>
+        <w:spacing w:after="0" w:line="240" w:lineRule="auto"/>
+        <w:rPr>
+          <w:rFonts w:ascii="Calibri" w:eastAsia="Times New Roman" w:hAnsi="Calibri" w:cs="Times New Roman"/>
+          <w:lang w:eastAsia="en-NZ"/>
+        </w:rPr>
+      </w:pPr>
+      <w:r>
+        <w:rPr>
+          <w:rFonts w:ascii="Calibri" w:eastAsia="Times New Roman" w:hAnsi="Calibri" w:cs="Times New Roman"/>
+          <w:lang w:eastAsia="en-NZ"/>
+        </w:rPr>
         <w:lastRenderedPageBreak/>
-        <w:t>Launcher:</w:t>
-      </w:r>
-    </w:p>
-    <w:p>
-      <w:pPr>
-        <w:spacing w:after="0" w:line="240" w:lineRule="auto"/>
-        <w:rPr>
-          <w:rFonts w:ascii="Calibri" w:eastAsia="Times New Roman" w:hAnsi="Calibri" w:cs="Times New Roman"/>
-          <w:lang w:eastAsia="en-NZ"/>
-        </w:rPr>
-      </w:pPr>
-      <w:r>
-        <w:rPr>
-          <w:rFonts w:ascii="Calibri" w:eastAsia="Times New Roman" w:hAnsi="Calibri" w:cs="Times New Roman"/>
-          <w:lang w:eastAsia="en-NZ"/>
-        </w:rPr>
-        <w:t xml:space="preserve">Also launcher and setting go hand in hand, launcher sets setting before launch, note that setting and the menu screen esc are related, and Mac </w:t>
-      </w:r>
-      <w:r>
-        <w:rPr>
-          <w:rFonts w:ascii="Calibri" w:eastAsia="Times New Roman" w:hAnsi="Calibri" w:cs="Times New Roman"/>
-          <w:lang w:eastAsia="en-NZ"/>
-        </w:rPr>
-        <w:t>requires a menu</w:t>
-      </w:r>
-      <w:r>
-        <w:rPr>
-          <w:rFonts w:ascii="Calibri" w:eastAsia="Times New Roman" w:hAnsi="Calibri" w:cs="Times New Roman"/>
-          <w:lang w:eastAsia="en-NZ"/>
-        </w:rPr>
-        <w:t xml:space="preserve"> screen with exit in the Pane</w:t>
-      </w:r>
-      <w:r>
-        <w:rPr>
-          <w:rFonts w:ascii="Calibri" w:eastAsia="Times New Roman" w:hAnsi="Calibri" w:cs="Times New Roman"/>
-          <w:lang w:eastAsia="en-NZ"/>
-        </w:rPr>
-        <w:t>3</w:t>
-      </w:r>
-      <w:r>
-        <w:rPr>
-          <w:rFonts w:ascii="Calibri" w:eastAsia="Times New Roman" w:hAnsi="Calibri" w:cs="Times New Roman"/>
-          <w:lang w:eastAsia="en-NZ"/>
-        </w:rPr>
-        <w:t>D world as it won’t switch resolution</w:t>
-      </w:r>
-    </w:p>
-    <w:p>
-      <w:pPr>
-        <w:spacing w:after="0" w:line="240" w:lineRule="auto"/>
-        <w:rPr>
-          <w:rFonts w:ascii="Calibri" w:eastAsia="Times New Roman" w:hAnsi="Calibri" w:cs="Times New Roman"/>
-          <w:lang w:eastAsia="en-NZ"/>
-        </w:rPr>
-      </w:pPr>
-    </w:p>
-    <w:p>
-      <w:pPr>
-        <w:spacing w:after="0" w:line="240" w:lineRule="auto"/>
-        <w:rPr>
-          <w:rFonts w:ascii="Calibri" w:eastAsia="Times New Roman" w:hAnsi="Calibri" w:cs="Times New Roman"/>
-          <w:lang w:eastAsia="en-NZ"/>
-        </w:rPr>
-      </w:pPr>
-      <w:r>
-        <w:rPr>
-          <w:rFonts w:ascii="Calibri" w:eastAsia="Times New Roman" w:hAnsi="Calibri" w:cs="Times New Roman"/>
-          <w:lang w:eastAsia="en-NZ"/>
-        </w:rPr>
-        <w:t>I had more ideas, if we eschew the launcher parsing bat file, we still need a way to get reliable console output on screen, possibly the launcher could have a tick box to stay resident and show console outs on a scrollable panel in a second tab? Then all output can go to a single log file nicely unless you are debugging proper.</w:t>
-      </w:r>
-    </w:p>
-    <w:p>
-      <w:pPr>
-        <w:spacing w:after="0" w:line="240" w:lineRule="auto"/>
-        <w:rPr>
-          <w:rFonts w:ascii="Calibri" w:eastAsia="Times New Roman" w:hAnsi="Calibri" w:cs="Times New Roman"/>
-          <w:lang w:eastAsia="en-NZ"/>
-        </w:rPr>
-      </w:pPr>
-    </w:p>
-    <w:p>
-      <w:pPr>
-        <w:spacing w:after="0" w:line="240" w:lineRule="auto"/>
-        <w:rPr>
-          <w:rFonts w:ascii="Calibri" w:eastAsia="Times New Roman" w:hAnsi="Calibri" w:cs="Times New Roman"/>
-          <w:lang w:eastAsia="en-NZ"/>
-        </w:rPr>
-      </w:pPr>
-      <w:r>
-        <w:rPr>
-          <w:rFonts w:ascii="Calibri" w:eastAsia="Times New Roman" w:hAnsi="Calibri" w:cs="Times New Roman"/>
-          <w:lang w:eastAsia="en-NZ"/>
-        </w:rPr>
-        <w:t>Launcher could then include a url to get latest from and unzip over the current jar, this probably means moving the launcher into a separate jar file to not over ride itself.</w:t>
+        <w:t xml:space="preserve">Launcher could then include a </w:t>
+      </w:r>
+      <w:proofErr w:type="spellStart"/>
+      <w:r>
+        <w:rPr>
+          <w:rFonts w:ascii="Calibri" w:eastAsia="Times New Roman" w:hAnsi="Calibri" w:cs="Times New Roman"/>
+          <w:lang w:eastAsia="en-NZ"/>
+        </w:rPr>
+        <w:t>url</w:t>
+      </w:r>
+      <w:proofErr w:type="spellEnd"/>
+      <w:r>
+        <w:rPr>
+          <w:rFonts w:ascii="Calibri" w:eastAsia="Times New Roman" w:hAnsi="Calibri" w:cs="Times New Roman"/>
+          <w:lang w:eastAsia="en-NZ"/>
+        </w:rPr>
+        <w:t xml:space="preserve"> to get latest from and unzip over the current jar, this probably means moving the launcher into a separate jar file to not over ride itself.</w:t>
       </w:r>
     </w:p>
     <w:p>
@@ -4337,7 +5811,39 @@
         <w:spacing w:after="0"/>
       </w:pPr>
       <w:r>
-        <w:t xml:space="preserve">A launcher in tools for general command line script and launcher in tools3d to adf display dialog, which needs to flip over to jpanel version too, then tools3d can include jogl version option, which probably drops the bat file parse option, but given noddraw </w:t>
+        <w:t xml:space="preserve">A launcher in tools for general command line script and launcher in tools3d to </w:t>
+      </w:r>
+      <w:proofErr w:type="spellStart"/>
+      <w:r>
+        <w:t>adf</w:t>
+      </w:r>
+      <w:proofErr w:type="spellEnd"/>
+      <w:r>
+        <w:t xml:space="preserve"> display dialog, which needs to flip over to </w:t>
+      </w:r>
+      <w:proofErr w:type="spellStart"/>
+      <w:r>
+        <w:t>jpanel</w:t>
+      </w:r>
+      <w:proofErr w:type="spellEnd"/>
+      <w:r>
+        <w:t xml:space="preserve"> version too, then tools3d can include </w:t>
+      </w:r>
+      <w:proofErr w:type="spellStart"/>
+      <w:r>
+        <w:t>jogl</w:t>
+      </w:r>
+      <w:proofErr w:type="spellEnd"/>
+      <w:r>
+        <w:t xml:space="preserve"> version option, which probably drops the bat file parse option, but given </w:t>
+      </w:r>
+      <w:proofErr w:type="spellStart"/>
+      <w:r>
+        <w:t>noddraw</w:t>
+      </w:r>
+      <w:proofErr w:type="spellEnd"/>
+      <w:r>
+        <w:t xml:space="preserve"> </w:t>
       </w:r>
       <w:r>
         <w:t>etc.</w:t>
@@ -4401,7 +5907,39 @@
           <w:rFonts w:ascii="Calibri" w:eastAsia="Times New Roman" w:hAnsi="Calibri" w:cs="Times New Roman"/>
           <w:lang w:eastAsia="en-NZ"/>
         </w:rPr>
-        <w:t xml:space="preserve">Tools3d launcher can extends tools launch and include standard lib file of java3d and jogl and ddraw=no etc. then app can send through </w:t>
+        <w:t xml:space="preserve">Tools3d launcher can extends tools launch and include standard lib file of java3d and </w:t>
+      </w:r>
+      <w:proofErr w:type="spellStart"/>
+      <w:r>
+        <w:rPr>
+          <w:rFonts w:ascii="Calibri" w:eastAsia="Times New Roman" w:hAnsi="Calibri" w:cs="Times New Roman"/>
+          <w:lang w:eastAsia="en-NZ"/>
+        </w:rPr>
+        <w:t>jogl</w:t>
+      </w:r>
+      <w:proofErr w:type="spellEnd"/>
+      <w:r>
+        <w:rPr>
+          <w:rFonts w:ascii="Calibri" w:eastAsia="Times New Roman" w:hAnsi="Calibri" w:cs="Times New Roman"/>
+          <w:lang w:eastAsia="en-NZ"/>
+        </w:rPr>
+        <w:t xml:space="preserve"> and </w:t>
+      </w:r>
+      <w:proofErr w:type="spellStart"/>
+      <w:r>
+        <w:rPr>
+          <w:rFonts w:ascii="Calibri" w:eastAsia="Times New Roman" w:hAnsi="Calibri" w:cs="Times New Roman"/>
+          <w:lang w:eastAsia="en-NZ"/>
+        </w:rPr>
+        <w:t>ddraw</w:t>
+      </w:r>
+      <w:proofErr w:type="spellEnd"/>
+      <w:r>
+        <w:rPr>
+          <w:rFonts w:ascii="Calibri" w:eastAsia="Times New Roman" w:hAnsi="Calibri" w:cs="Times New Roman"/>
+          <w:lang w:eastAsia="en-NZ"/>
+        </w:rPr>
+        <w:t xml:space="preserve">=no etc. then app can send through </w:t>
       </w:r>
       <w:r>
         <w:rPr>
@@ -4689,12 +6227,23 @@
         </w:rPr>
         <w:t xml:space="preserve"> - </w:t>
       </w:r>
-      <w:r>
-        <w:rPr>
-          <w:rFonts w:ascii="Calibri" w:eastAsia="Times New Roman" w:hAnsi="Calibri" w:cs="Times New Roman"/>
-          <w:lang w:eastAsia="en-NZ"/>
-        </w:rPr>
-        <w:t>ed and recalled for straight boot up, however what</w:t>
+      <w:proofErr w:type="spellStart"/>
+      <w:proofErr w:type="gramStart"/>
+      <w:r>
+        <w:rPr>
+          <w:rFonts w:ascii="Calibri" w:eastAsia="Times New Roman" w:hAnsi="Calibri" w:cs="Times New Roman"/>
+          <w:lang w:eastAsia="en-NZ"/>
+        </w:rPr>
+        <w:t>ed</w:t>
+      </w:r>
+      <w:proofErr w:type="spellEnd"/>
+      <w:proofErr w:type="gramEnd"/>
+      <w:r>
+        <w:rPr>
+          <w:rFonts w:ascii="Calibri" w:eastAsia="Times New Roman" w:hAnsi="Calibri" w:cs="Times New Roman"/>
+          <w:lang w:eastAsia="en-NZ"/>
+        </w:rPr>
+        <w:t xml:space="preserve"> and recalled for straight boot up, however what</w:t>
       </w:r>
       <w:r>
         <w:rPr>
@@ -4837,7 +6386,23 @@
           <w:rFonts w:ascii="Calibri" w:eastAsia="Times New Roman" w:hAnsi="Calibri" w:cs="Times New Roman"/>
           <w:lang w:eastAsia="en-NZ"/>
         </w:rPr>
-        <w:t xml:space="preserve"> go across to the main app, but that’s just the config ini file anyway</w:t>
+        <w:t xml:space="preserve"> go across to the main app, but that’s just the config </w:t>
+      </w:r>
+      <w:proofErr w:type="spellStart"/>
+      <w:r>
+        <w:rPr>
+          <w:rFonts w:ascii="Calibri" w:eastAsia="Times New Roman" w:hAnsi="Calibri" w:cs="Times New Roman"/>
+          <w:lang w:eastAsia="en-NZ"/>
+        </w:rPr>
+        <w:t>ini</w:t>
+      </w:r>
+      <w:proofErr w:type="spellEnd"/>
+      <w:r>
+        <w:rPr>
+          <w:rFonts w:ascii="Calibri" w:eastAsia="Times New Roman" w:hAnsi="Calibri" w:cs="Times New Roman"/>
+          <w:lang w:eastAsia="en-NZ"/>
+        </w:rPr>
+        <w:t xml:space="preserve"> file anyway</w:t>
       </w:r>
       <w:r>
         <w:rPr>
@@ -4869,7 +6434,6 @@
           <w:rFonts w:ascii="Calibri" w:eastAsia="Times New Roman" w:hAnsi="Calibri" w:cs="Times New Roman"/>
           <w:lang w:eastAsia="en-NZ"/>
         </w:rPr>
-        <w:lastRenderedPageBreak/>
         <w:t>Boot strap also wants to update the game f</w:t>
       </w:r>
       <w:r>
@@ -4884,7 +6448,25 @@
           <w:rFonts w:ascii="Calibri" w:eastAsia="Times New Roman" w:hAnsi="Calibri" w:cs="Times New Roman"/>
           <w:lang w:eastAsia="en-NZ"/>
         </w:rPr>
-        <w:t xml:space="preserve">om a url, unzip including replace the main jar, hence it’s on a </w:t>
+        <w:t xml:space="preserve">om a </w:t>
+      </w:r>
+      <w:proofErr w:type="spellStart"/>
+      <w:proofErr w:type="gramStart"/>
+      <w:r>
+        <w:rPr>
+          <w:rFonts w:ascii="Calibri" w:eastAsia="Times New Roman" w:hAnsi="Calibri" w:cs="Times New Roman"/>
+          <w:lang w:eastAsia="en-NZ"/>
+        </w:rPr>
+        <w:t>url</w:t>
+      </w:r>
+      <w:proofErr w:type="spellEnd"/>
+      <w:proofErr w:type="gramEnd"/>
+      <w:r>
+        <w:rPr>
+          <w:rFonts w:ascii="Calibri" w:eastAsia="Times New Roman" w:hAnsi="Calibri" w:cs="Times New Roman"/>
+          <w:lang w:eastAsia="en-NZ"/>
+        </w:rPr>
+        <w:t xml:space="preserve">, unzip including replace the main jar, hence it’s on a </w:t>
       </w:r>
       <w:r>
         <w:rPr>

</xml_diff>

<commit_message>
All door teleporting again, door destinations properly displayed
</commit_message>
<xml_diff>
--- a/ElderScrollsExplorer/ScrollsExplorer.docx
+++ b/ElderScrollsExplorer/ScrollsExplorer.docx
@@ -70,314 +70,212 @@
         </w:numPr>
       </w:pPr>
       <w:r>
-        <w:t>Now fallout doors to change cells aren’t working!</w:t>
-      </w:r>
-      <w:r>
-        <w:t xml:space="preserve"> Nor in fact are </w:t>
-      </w:r>
-      <w:proofErr w:type="spellStart"/>
-      <w:r>
-        <w:t>skyrims</w:t>
-      </w:r>
-      <w:proofErr w:type="spellEnd"/>
-      <w:r>
-        <w:t>!</w:t>
-      </w:r>
-    </w:p>
-    <w:p>
-      <w:pPr>
-        <w:pStyle w:val="ListParagraph"/>
-        <w:numPr>
-          <w:ilvl w:val="0"/>
-          <w:numId w:val="7"/>
-        </w:numPr>
-      </w:pPr>
-      <w:proofErr w:type="spellStart"/>
-      <w:r>
-        <w:t>Morrowind</w:t>
-      </w:r>
-      <w:proofErr w:type="spellEnd"/>
-      <w:r>
-        <w:t xml:space="preserve"> doors no open</w:t>
-      </w:r>
-    </w:p>
-    <w:p>
-      <w:pPr>
-        <w:pStyle w:val="ListParagraph"/>
-        <w:numPr>
-          <w:ilvl w:val="0"/>
-          <w:numId w:val="7"/>
-        </w:numPr>
-      </w:pPr>
-      <w:r>
-        <w:t xml:space="preserve">Remove oblivion gate madness from tes4 (note </w:t>
-      </w:r>
-      <w:proofErr w:type="spellStart"/>
-      <w:r>
-        <w:t>huntersneaker</w:t>
-      </w:r>
-      <w:proofErr w:type="spellEnd"/>
-      <w:r>
-        <w:t xml:space="preserve"> needs this too)</w:t>
-      </w:r>
-    </w:p>
-    <w:p>
-      <w:pPr>
-        <w:pStyle w:val="ListParagraph"/>
-        <w:numPr>
-          <w:ilvl w:val="0"/>
-          <w:numId w:val="7"/>
-        </w:numPr>
-      </w:pPr>
-      <w:r>
-        <w:t xml:space="preserve">Esc dialog </w:t>
-      </w:r>
-      <w:r>
-        <w:t>a</w:t>
-      </w:r>
-      <w:r>
-        <w:t>re</w:t>
-      </w:r>
-      <w:r>
-        <w:t xml:space="preserve"> y</w:t>
-      </w:r>
-      <w:r>
-        <w:t xml:space="preserve">ou sure </w:t>
-      </w:r>
-      <w:r>
-        <w:t>should really be decent 3d based interface</w:t>
-      </w:r>
-    </w:p>
-    <w:p>
-      <w:pPr>
-        <w:pStyle w:val="ListParagraph"/>
-        <w:numPr>
-          <w:ilvl w:val="0"/>
-          <w:numId w:val="7"/>
-        </w:numPr>
-      </w:pPr>
-      <w:r>
-        <w:t>Show off swing integration with inventory</w:t>
-      </w:r>
-      <w:r>
-        <w:t xml:space="preserve"> and esc function too</w:t>
-      </w:r>
-    </w:p>
-    <w:p>
-      <w:pPr>
-        <w:pStyle w:val="ListParagraph"/>
-        <w:numPr>
-          <w:ilvl w:val="0"/>
-          <w:numId w:val="7"/>
-        </w:numPr>
-      </w:pPr>
-      <w:r>
-        <w:t>Maybe the HUD should be a little tidier?</w:t>
-      </w:r>
-      <w:r>
-        <w:t xml:space="preserve"> At least nicely laid out with info in the sides properly</w:t>
-      </w:r>
-    </w:p>
-    <w:p>
-      <w:pPr>
-        <w:pStyle w:val="ListParagraph"/>
-        <w:numPr>
-          <w:ilvl w:val="0"/>
-          <w:numId w:val="7"/>
-        </w:numPr>
-      </w:pPr>
-      <w:r>
-        <w:t>Skyrim texture not animating</w:t>
-      </w:r>
-      <w:r>
-        <w:t xml:space="preserve"> (can’t even find the </w:t>
-      </w:r>
-      <w:r>
-        <w:t>water fall to be honest)</w:t>
-      </w:r>
-    </w:p>
-    <w:p>
-      <w:pPr>
-        <w:pStyle w:val="ListParagraph"/>
-        <w:numPr>
-          <w:ilvl w:val="0"/>
-          <w:numId w:val="7"/>
-        </w:numPr>
-      </w:pPr>
-      <w:r>
-        <w:t xml:space="preserve">Perhaps start the video with </w:t>
-      </w:r>
-      <w:proofErr w:type="spellStart"/>
-      <w:r>
-        <w:t>grag</w:t>
-      </w:r>
-      <w:proofErr w:type="spellEnd"/>
-      <w:r>
-        <w:t xml:space="preserve"> world for fun, then just blast through the others?</w:t>
-      </w:r>
-    </w:p>
-    <w:p>
-      <w:pPr>
-        <w:pStyle w:val="ListParagraph"/>
-        <w:numPr>
-          <w:ilvl w:val="0"/>
-          <w:numId w:val="7"/>
-        </w:numPr>
-      </w:pPr>
-      <w:r>
-        <w:t xml:space="preserve">Need to explain in user guide how to convert </w:t>
-      </w:r>
-      <w:proofErr w:type="spellStart"/>
-      <w:r>
-        <w:t>skyrim</w:t>
-      </w:r>
-      <w:proofErr w:type="spellEnd"/>
-      <w:r>
-        <w:t xml:space="preserve"> </w:t>
-      </w:r>
-      <w:proofErr w:type="spellStart"/>
-      <w:r>
-        <w:t>hkx</w:t>
-      </w:r>
-      <w:proofErr w:type="spellEnd"/>
-      <w:r>
-        <w:t xml:space="preserve"> file into </w:t>
-      </w:r>
-      <w:proofErr w:type="spellStart"/>
-      <w:r>
-        <w:t>kf</w:t>
-      </w:r>
-      <w:proofErr w:type="spellEnd"/>
-      <w:r>
-        <w:t xml:space="preserve"> files using the tool I found, and then how to package it back into a </w:t>
-      </w:r>
-      <w:proofErr w:type="spellStart"/>
-      <w:r>
-        <w:t>bsa</w:t>
-      </w:r>
-      <w:proofErr w:type="spellEnd"/>
-      <w:r>
-        <w:t xml:space="preserve"> file using FOMM</w:t>
-      </w:r>
-    </w:p>
-    <w:p>
-      <w:pPr>
-        <w:pStyle w:val="ListParagraph"/>
-        <w:numPr>
-          <w:ilvl w:val="0"/>
-          <w:numId w:val="7"/>
-        </w:numPr>
-      </w:pPr>
-      <w:r>
-        <w:t xml:space="preserve">Need to explain in user guide that the </w:t>
-      </w:r>
-      <w:proofErr w:type="spellStart"/>
-      <w:r>
-        <w:t>skyrim</w:t>
-      </w:r>
-      <w:proofErr w:type="spellEnd"/>
-      <w:r>
-        <w:t xml:space="preserve"> trees used in oblivion are out of a mini </w:t>
-      </w:r>
-      <w:proofErr w:type="spellStart"/>
-      <w:proofErr w:type="gramStart"/>
-      <w:r>
-        <w:t>bsa</w:t>
-      </w:r>
-      <w:proofErr w:type="spellEnd"/>
-      <w:proofErr w:type="gramEnd"/>
-      <w:r>
-        <w:t xml:space="preserve"> file I pulled together, how can I distribute trees and </w:t>
-      </w:r>
-      <w:proofErr w:type="spellStart"/>
-      <w:r>
-        <w:t>kfs</w:t>
-      </w:r>
-      <w:proofErr w:type="spellEnd"/>
-      <w:r>
-        <w:t xml:space="preserve"> </w:t>
-      </w:r>
-      <w:proofErr w:type="spellStart"/>
-      <w:r>
-        <w:t>b</w:t>
-      </w:r>
-      <w:r>
-        <w:t>s</w:t>
-      </w:r>
-      <w:r>
-        <w:t>as</w:t>
-      </w:r>
-      <w:proofErr w:type="spellEnd"/>
-      <w:r>
-        <w:t>?</w:t>
-      </w:r>
-    </w:p>
-    <w:p>
-      <w:pPr>
-        <w:pStyle w:val="ListParagraph"/>
-        <w:numPr>
-          <w:ilvl w:val="0"/>
-          <w:numId w:val="7"/>
-        </w:numPr>
-        <w:spacing w:after="0" w:line="240" w:lineRule="auto"/>
-      </w:pPr>
-      <w:r>
-        <w:t>The  –Dj3d.antialiasing=”</w:t>
-      </w:r>
-      <w:proofErr w:type="spellStart"/>
-      <w:r>
-        <w:t>implicit”Need</w:t>
-      </w:r>
-      <w:proofErr w:type="spellEnd"/>
-      <w:r>
-        <w:t xml:space="preserve"> to explain how to set it in the instructions now it comes through the config file</w:t>
-      </w:r>
-    </w:p>
-    <w:p>
-      <w:pPr>
-        <w:pStyle w:val="ListParagraph"/>
-        <w:numPr>
-          <w:ilvl w:val="0"/>
-          <w:numId w:val="7"/>
-        </w:numPr>
-      </w:pPr>
-      <w:r>
-        <w:t xml:space="preserve">Include instructions somewhere for bundle </w:t>
-      </w:r>
-      <w:proofErr w:type="spellStart"/>
-      <w:r>
-        <w:t>jre</w:t>
-      </w:r>
-      <w:proofErr w:type="spellEnd"/>
-      <w:r>
-        <w:t>, and re-test it</w:t>
-      </w:r>
-    </w:p>
-    <w:p>
-      <w:pPr>
-        <w:pStyle w:val="ListParagraph"/>
-        <w:numPr>
-          <w:ilvl w:val="0"/>
-          <w:numId w:val="7"/>
-        </w:numPr>
-      </w:pPr>
-      <w:r>
-        <w:t>U</w:t>
-      </w:r>
-      <w:r>
-        <w:t>pdate install readme, lots of old ideas about java version and java3d</w:t>
-      </w:r>
-    </w:p>
-    <w:p>
-      <w:pPr>
-        <w:pStyle w:val="ListParagraph"/>
-        <w:numPr>
-          <w:ilvl w:val="0"/>
-          <w:numId w:val="7"/>
-        </w:numPr>
-      </w:pPr>
+        <w:t xml:space="preserve">Have a sign up saying “press tab to </w:t>
+      </w:r>
+      <w:r>
+        <w:t>look around</w:t>
+      </w:r>
+      <w:r>
+        <w:t>”</w:t>
+      </w:r>
+      <w:r>
+        <w:t xml:space="preserve"> and disparu when tabbed</w:t>
+      </w:r>
       <w:bookmarkStart w:id="0" w:name="_GoBack"/>
       <w:bookmarkEnd w:id="0"/>
+    </w:p>
+    <w:p>
+      <w:pPr>
+        <w:pStyle w:val="ListParagraph"/>
+        <w:numPr>
+          <w:ilvl w:val="0"/>
+          <w:numId w:val="7"/>
+        </w:numPr>
+      </w:pPr>
+      <w:r>
+        <w:t>Morrowind doors no open</w:t>
+      </w:r>
+    </w:p>
+    <w:p>
+      <w:pPr>
+        <w:pStyle w:val="ListParagraph"/>
+        <w:numPr>
+          <w:ilvl w:val="0"/>
+          <w:numId w:val="7"/>
+        </w:numPr>
+      </w:pPr>
+      <w:r>
+        <w:t>Remove oblivion gate madness from tes4 (note huntersneaker needs this too)</w:t>
+      </w:r>
+    </w:p>
+    <w:p>
+      <w:pPr>
+        <w:pStyle w:val="ListParagraph"/>
+        <w:numPr>
+          <w:ilvl w:val="0"/>
+          <w:numId w:val="7"/>
+        </w:numPr>
+      </w:pPr>
+      <w:r>
+        <w:t xml:space="preserve">Esc dialog </w:t>
+      </w:r>
+      <w:r>
+        <w:t>a</w:t>
+      </w:r>
+      <w:r>
+        <w:t>re</w:t>
+      </w:r>
+      <w:r>
+        <w:t xml:space="preserve"> y</w:t>
+      </w:r>
+      <w:r>
+        <w:t xml:space="preserve">ou sure </w:t>
+      </w:r>
+      <w:r>
+        <w:t>should really be decent 3d based interface</w:t>
+      </w:r>
+    </w:p>
+    <w:p>
+      <w:pPr>
+        <w:pStyle w:val="ListParagraph"/>
+        <w:numPr>
+          <w:ilvl w:val="0"/>
+          <w:numId w:val="7"/>
+        </w:numPr>
+      </w:pPr>
+      <w:r>
+        <w:t>Show off swing integration with inventory</w:t>
+      </w:r>
+      <w:r>
+        <w:t xml:space="preserve"> and esc function too</w:t>
+      </w:r>
+    </w:p>
+    <w:p>
+      <w:pPr>
+        <w:pStyle w:val="ListParagraph"/>
+        <w:numPr>
+          <w:ilvl w:val="0"/>
+          <w:numId w:val="7"/>
+        </w:numPr>
+      </w:pPr>
+      <w:r>
+        <w:t>Maybe the HUD should be a little tidier?</w:t>
+      </w:r>
+      <w:r>
+        <w:t xml:space="preserve"> At least nicely laid out with info in the sides properly</w:t>
+      </w:r>
+    </w:p>
+    <w:p>
+      <w:pPr>
+        <w:pStyle w:val="ListParagraph"/>
+        <w:numPr>
+          <w:ilvl w:val="0"/>
+          <w:numId w:val="7"/>
+        </w:numPr>
+      </w:pPr>
+      <w:r>
+        <w:t>Skyrim texture not animating</w:t>
+      </w:r>
+      <w:r>
+        <w:t xml:space="preserve"> (can’t even find the </w:t>
+      </w:r>
+      <w:r>
+        <w:t>water fall to be honest)</w:t>
+      </w:r>
+    </w:p>
+    <w:p>
+      <w:pPr>
+        <w:pStyle w:val="ListParagraph"/>
+        <w:numPr>
+          <w:ilvl w:val="0"/>
+          <w:numId w:val="7"/>
+        </w:numPr>
+      </w:pPr>
+      <w:r>
+        <w:t>Perhaps start the video with grag world for fun, then just blast through the others?</w:t>
+      </w:r>
+    </w:p>
+    <w:p>
+      <w:pPr>
+        <w:pStyle w:val="ListParagraph"/>
+        <w:numPr>
+          <w:ilvl w:val="0"/>
+          <w:numId w:val="7"/>
+        </w:numPr>
+      </w:pPr>
+      <w:r>
+        <w:t>Need to explain in user guide how to convert skyrim hkx file into kf files using the tool I found, and then how to package it back into a bsa file using FOMM</w:t>
+      </w:r>
+    </w:p>
+    <w:p>
+      <w:pPr>
+        <w:pStyle w:val="ListParagraph"/>
+        <w:numPr>
+          <w:ilvl w:val="0"/>
+          <w:numId w:val="7"/>
+        </w:numPr>
+      </w:pPr>
+      <w:r>
+        <w:t>Need to explain in user guide that the skyrim trees used in oblivion are out of a mini bsa file I pulled together, how can I distribute trees and kfs b</w:t>
+      </w:r>
+      <w:r>
+        <w:t>s</w:t>
+      </w:r>
+      <w:r>
+        <w:t>as?</w:t>
+      </w:r>
+    </w:p>
+    <w:p>
+      <w:pPr>
+        <w:pStyle w:val="ListParagraph"/>
+        <w:numPr>
+          <w:ilvl w:val="0"/>
+          <w:numId w:val="7"/>
+        </w:numPr>
+        <w:spacing w:after="0" w:line="240" w:lineRule="auto"/>
+      </w:pPr>
+      <w:r>
+        <w:t>The  –Dj3d.antialiasing=”implicit”Need to explain how to set it in the instructions now it comes through the config file</w:t>
+      </w:r>
+    </w:p>
+    <w:p>
+      <w:pPr>
+        <w:pStyle w:val="ListParagraph"/>
+        <w:numPr>
+          <w:ilvl w:val="0"/>
+          <w:numId w:val="7"/>
+        </w:numPr>
+      </w:pPr>
+      <w:r>
+        <w:t>Include instructions somewhere for bundle jre</w:t>
+      </w:r>
+      <w:r>
+        <w:t>, and re-test it</w:t>
+      </w:r>
+    </w:p>
+    <w:p>
+      <w:pPr>
+        <w:pStyle w:val="ListParagraph"/>
+        <w:numPr>
+          <w:ilvl w:val="0"/>
+          <w:numId w:val="7"/>
+        </w:numPr>
+      </w:pPr>
+      <w:r>
+        <w:t>U</w:t>
+      </w:r>
+      <w:r>
+        <w:t>pdate install readme, lots of old ideas about java version and java3d</w:t>
+      </w:r>
+    </w:p>
+    <w:p>
+      <w:pPr>
+        <w:pStyle w:val="ListParagraph"/>
+        <w:numPr>
+          <w:ilvl w:val="0"/>
+          <w:numId w:val="7"/>
+        </w:numPr>
+      </w:pPr>
       <w:r>
         <w:t xml:space="preserve">Need to attempt </w:t>
       </w:r>
@@ -385,15 +283,7 @@
         <w:t>to</w:t>
       </w:r>
       <w:r>
-        <w:t xml:space="preserve"> map more </w:t>
-      </w:r>
-      <w:proofErr w:type="spellStart"/>
-      <w:r>
-        <w:t>skyrim</w:t>
-      </w:r>
-      <w:proofErr w:type="spellEnd"/>
-      <w:r>
-        <w:t xml:space="preserve"> trees </w:t>
+        <w:t xml:space="preserve"> map more skyrim trees </w:t>
       </w:r>
       <w:r>
         <w:t>t</w:t>
@@ -411,17 +301,7 @@
         </w:numPr>
       </w:pPr>
       <w:r>
-        <w:t xml:space="preserve">I think looking at a chest in mage guild basement it refuses to show the open </w:t>
-      </w:r>
-      <w:proofErr w:type="spellStart"/>
-      <w:proofErr w:type="gramStart"/>
-      <w:r>
-        <w:t>hud</w:t>
-      </w:r>
-      <w:proofErr w:type="spellEnd"/>
-      <w:proofErr w:type="gramEnd"/>
-      <w:r>
-        <w:t xml:space="preserve"> again until I look at a door???</w:t>
+        <w:t>I think looking at a chest in mage guild basement it refuses to show the open hud again until I look at a door???</w:t>
       </w:r>
     </w:p>
     <w:p>
@@ -433,13 +313,8 @@
         </w:numPr>
       </w:pPr>
       <w:r>
-        <w:t xml:space="preserve">Allow key bindings from config cos </w:t>
-      </w:r>
-      <w:proofErr w:type="spellStart"/>
-      <w:r>
-        <w:t>azerty</w:t>
-      </w:r>
-      <w:proofErr w:type="spellEnd"/>
+        <w:t>Allow key bindings from config cos azerty</w:t>
+      </w:r>
       <w:r>
         <w:t>, possibly just a tick box for start</w:t>
       </w:r>
@@ -459,23 +334,7 @@
         <w:t>e</w:t>
       </w:r>
       <w:r>
-        <w:t xml:space="preserve"> </w:t>
-      </w:r>
-      <w:proofErr w:type="spellStart"/>
-      <w:r>
-        <w:t>esmloader</w:t>
-      </w:r>
-      <w:proofErr w:type="spellEnd"/>
-      <w:r>
-        <w:t xml:space="preserve"> </w:t>
-      </w:r>
-      <w:proofErr w:type="spellStart"/>
-      <w:r>
-        <w:t>esmmanager</w:t>
-      </w:r>
-      <w:proofErr w:type="spellEnd"/>
-      <w:r>
-        <w:t xml:space="preserve"> and sort out package names (capitals)</w:t>
+        <w:t xml:space="preserve"> esmloader esmmanager and sort out package names (capitals)</w:t>
       </w:r>
     </w:p>
     <w:p>
@@ -490,13 +349,8 @@
         <w:t>Make a load screen for each type and use it in</w:t>
       </w:r>
       <w:r>
-        <w:t xml:space="preserve"> </w:t>
-      </w:r>
-      <w:proofErr w:type="spellStart"/>
-      <w:r>
-        <w:t>setCurrentCellFormId</w:t>
-      </w:r>
-      <w:proofErr w:type="spellEnd"/>
+        <w:t xml:space="preserve"> setCurrentCellFormId</w:t>
+      </w:r>
     </w:p>
     <w:p>
       <w:pPr>
@@ -510,13 +364,8 @@
         <w:t>I</w:t>
       </w:r>
       <w:r>
-        <w:t xml:space="preserve">n oblivion lots of clothes that are not worn are using the worn </w:t>
-      </w:r>
-      <w:proofErr w:type="spellStart"/>
-      <w:r>
-        <w:t>nif</w:t>
-      </w:r>
-      <w:proofErr w:type="spellEnd"/>
+        <w:t>n oblivion lots of clothes that are not worn are using the worn nif</w:t>
+      </w:r>
     </w:p>
     <w:p>
       <w:pPr>
@@ -530,21 +379,8 @@
         <w:t xml:space="preserve">TES3 particles good example here </w:t>
       </w:r>
       <w:r>
-        <w:t>F:\game media\</w:t>
-      </w:r>
-      <w:proofErr w:type="spellStart"/>
-      <w:r>
-        <w:t>Morrowind</w:t>
-      </w:r>
-      <w:proofErr w:type="spellEnd"/>
-      <w:r>
-        <w:t>\Meshes\</w:t>
-      </w:r>
-      <w:proofErr w:type="spellStart"/>
-      <w:r>
-        <w:t>steam_lavariver.nif</w:t>
-      </w:r>
-      <w:proofErr w:type="spellEnd"/>
+        <w:t>F:\game media\Morrowind\Meshes\steam_lavariver.nif</w:t>
+      </w:r>
     </w:p>
     <w:p/>
     <w:p/>
@@ -553,11 +389,9 @@
       <w:pPr>
         <w:pStyle w:val="Heading4"/>
       </w:pPr>
-      <w:proofErr w:type="spellStart"/>
       <w:r>
         <w:t>HunterSneaker</w:t>
       </w:r>
-      <w:proofErr w:type="spellEnd"/>
     </w:p>
     <w:p>
       <w:pPr>
@@ -569,23 +403,7 @@
         <w:spacing w:after="0"/>
       </w:pPr>
       <w:r>
-        <w:t xml:space="preserve">In order to make a good tight </w:t>
-      </w:r>
-      <w:proofErr w:type="spellStart"/>
-      <w:r>
-        <w:t>huntersneaker</w:t>
-      </w:r>
-      <w:proofErr w:type="spellEnd"/>
-      <w:r>
-        <w:t xml:space="preserve">, I need to cut my </w:t>
-      </w:r>
-      <w:proofErr w:type="spellStart"/>
-      <w:r>
-        <w:t>esm</w:t>
-      </w:r>
-      <w:proofErr w:type="spellEnd"/>
-      <w:r>
-        <w:t xml:space="preserve"> file down as well.</w:t>
+        <w:t>In order to make a good tight huntersneaker, I need to cut my esm file down as well.</w:t>
       </w:r>
     </w:p>
     <w:p>
@@ -611,23 +429,7 @@
         <w:spacing w:after="0"/>
       </w:pPr>
       <w:r>
-        <w:t xml:space="preserve">Got my </w:t>
-      </w:r>
-      <w:proofErr w:type="spellStart"/>
-      <w:r>
-        <w:t>esm</w:t>
-      </w:r>
-      <w:proofErr w:type="spellEnd"/>
-      <w:r>
-        <w:t xml:space="preserve"> and 2 </w:t>
-      </w:r>
-      <w:proofErr w:type="spellStart"/>
-      <w:r>
-        <w:t>bsas</w:t>
-      </w:r>
-      <w:proofErr w:type="spellEnd"/>
-      <w:r>
-        <w:t xml:space="preserve"> ready to roll</w:t>
+        <w:t>Got my esm and 2 bsas ready to roll</w:t>
       </w:r>
       <w:r>
         <w:t xml:space="preserve"> b</w:t>
@@ -652,21 +454,8 @@
         <w:t xml:space="preserve">Note think about mesh texture </w:t>
       </w:r>
       <w:r>
-        <w:t xml:space="preserve">separation in </w:t>
-      </w:r>
-      <w:proofErr w:type="spellStart"/>
-      <w:r>
-        <w:t>bsa</w:t>
-      </w:r>
-      <w:proofErr w:type="spellEnd"/>
-      <w:r>
-        <w:t xml:space="preserve"> files file locking </w:t>
-      </w:r>
-      <w:proofErr w:type="spellStart"/>
-      <w:r>
-        <w:t>etc</w:t>
-      </w:r>
-      <w:proofErr w:type="spellEnd"/>
+        <w:t>separation in bsa files file locking etc</w:t>
+      </w:r>
     </w:p>
     <w:p>
       <w:pPr>
@@ -686,13 +475,8 @@
         </w:numPr>
         <w:spacing w:after="0"/>
       </w:pPr>
-      <w:proofErr w:type="spellStart"/>
-      <w:r>
-        <w:t>NBStaticRigidBody</w:t>
-      </w:r>
-      <w:proofErr w:type="spellEnd"/>
-      <w:r>
-        <w:t xml:space="preserve"> has a major question in it about multiplying up to the root!</w:t>
+      <w:r>
+        <w:t>NBStaticRigidBody has a major question in it about multiplying up to the root!</w:t>
       </w:r>
       <w:r>
         <w:t xml:space="preserve"> Also see </w:t>
@@ -739,15 +523,7 @@
         <w:spacing w:after="0"/>
       </w:pPr>
       <w:r>
-        <w:t xml:space="preserve">Need to make </w:t>
-      </w:r>
-      <w:proofErr w:type="spellStart"/>
-      <w:r>
-        <w:t>kcc</w:t>
-      </w:r>
-      <w:proofErr w:type="spellEnd"/>
-      <w:r>
-        <w:t xml:space="preserve"> unable to walk up steep slopes</w:t>
+        <w:t>Need to make kcc unable to walk up steep slopes</w:t>
       </w:r>
     </w:p>
     <w:p>
@@ -760,15 +536,7 @@
         <w:spacing w:after="0"/>
       </w:pPr>
       <w:r>
-        <w:t xml:space="preserve">Physics catches on things all the time </w:t>
-      </w:r>
-      <w:proofErr w:type="spellStart"/>
-      <w:r>
-        <w:t>morrowind</w:t>
-      </w:r>
-      <w:proofErr w:type="spellEnd"/>
-      <w:r>
-        <w:t>, possibly between the grids, nothing shows in the J debug</w:t>
+        <w:t>Physics catches on things all the time morrowind, possibly between the grids, nothing shows in the J debug</w:t>
       </w:r>
       <w:r>
         <w:t xml:space="preserve">, I’ve fixed up the </w:t>
@@ -777,15 +545,7 @@
         <w:t xml:space="preserve">collision shape </w:t>
       </w:r>
       <w:r>
-        <w:t xml:space="preserve">cache for </w:t>
-      </w:r>
-      <w:proofErr w:type="spellStart"/>
-      <w:r>
-        <w:t>morrowind</w:t>
-      </w:r>
-      <w:proofErr w:type="spellEnd"/>
-      <w:r>
-        <w:t>, check again</w:t>
+        <w:t>cache for morrowind, check again</w:t>
       </w:r>
     </w:p>
     <w:p>
@@ -835,21 +595,8 @@
         </w:numPr>
         <w:spacing w:after="0"/>
       </w:pPr>
-      <w:proofErr w:type="spellStart"/>
-      <w:r>
-        <w:t>PhysicsDynamics.addRECO</w:t>
-      </w:r>
-      <w:proofErr w:type="spellEnd"/>
-      <w:r>
-        <w:t xml:space="preserve"> is calling </w:t>
-      </w:r>
-      <w:proofErr w:type="spellStart"/>
-      <w:r>
-        <w:t>addChild</w:t>
-      </w:r>
-      <w:proofErr w:type="spellEnd"/>
-      <w:r>
-        <w:t xml:space="preserve"> to sc</w:t>
+      <w:r>
+        <w:t>PhysicsDynamics.addRECO is calling addChild to sc</w:t>
       </w:r>
       <w:r>
         <w:t>e</w:t>
@@ -861,15 +608,7 @@
         <w:t>a</w:t>
       </w:r>
       <w:r>
-        <w:t xml:space="preserve">phs not in </w:t>
-      </w:r>
-      <w:proofErr w:type="gramStart"/>
-      <w:r>
-        <w:t>a behaviour</w:t>
-      </w:r>
-      <w:proofErr w:type="gramEnd"/>
-      <w:r>
-        <w:t>! Could be t</w:t>
+        <w:t>phs not in a behaviour! Could be t</w:t>
       </w:r>
       <w:r>
         <w:t>r</w:t>
@@ -897,38 +636,170 @@
         <w:t xml:space="preserve">I need a </w:t>
       </w:r>
       <w:r>
-        <w:t xml:space="preserve">new type of physics </w:t>
-      </w:r>
-      <w:proofErr w:type="spellStart"/>
-      <w:r>
-        <w:t>kcc</w:t>
-      </w:r>
-      <w:proofErr w:type="spellEnd"/>
+        <w:t>new type of physics kcc freefly-</w:t>
+      </w:r>
+      <w:r>
+        <w:t xml:space="preserve">physics that is normal </w:t>
+      </w:r>
+      <w:r>
+        <w:t>except</w:t>
+      </w:r>
+      <w:r>
+        <w:t xml:space="preserve"> gravity doesn’t apply and </w:t>
+      </w:r>
+      <w:r>
+        <w:t>upward</w:t>
+      </w:r>
+      <w:r>
+        <w:t xml:space="preserve"> movement is fine</w:t>
+      </w:r>
+    </w:p>
+    <w:p>
+      <w:pPr>
+        <w:pStyle w:val="ListParagraph"/>
+        <w:numPr>
+          <w:ilvl w:val="0"/>
+          <w:numId w:val="1"/>
+        </w:numPr>
+        <w:spacing w:after="0"/>
+      </w:pPr>
+      <w:r>
+        <w:t>Look into my use of VisualPhysicalUniverse, half my physics is not showing when the view specifics are disabled!! It’s madness</w:t>
+      </w:r>
+      <w:r>
+        <w:t>, should I drop it totally? And make an add detach style physics branch</w:t>
+      </w:r>
+    </w:p>
+    <w:p>
+      <w:pPr>
+        <w:pStyle w:val="ListParagraph"/>
+        <w:numPr>
+          <w:ilvl w:val="0"/>
+          <w:numId w:val="1"/>
+        </w:numPr>
+        <w:spacing w:after="0"/>
+      </w:pPr>
+      <w:r>
+        <w:t>Also I see the physics lines drawn in the wrong place but J physics is good at oblivion 29,60,-70</w:t>
+      </w:r>
+    </w:p>
+    <w:p>
+      <w:pPr>
+        <w:pStyle w:val="ListParagraph"/>
+        <w:numPr>
+          <w:ilvl w:val="0"/>
+          <w:numId w:val="1"/>
+        </w:numPr>
+      </w:pPr>
+      <w:r>
+        <w:t xml:space="preserve">God damn tes3 has collision boxes that overlap (and are in front of) door collision boxes!! God </w:t>
+      </w:r>
+      <w:r>
+        <w:t>dam</w:t>
+      </w:r>
+      <w:r>
+        <w:t xml:space="preserve"> it.</w:t>
+      </w:r>
+    </w:p>
+    <w:p>
+      <w:pPr>
+        <w:pStyle w:val="ListParagraph"/>
+        <w:numPr>
+          <w:ilvl w:val="0"/>
+          <w:numId w:val="1"/>
+        </w:numPr>
+        <w:spacing w:after="0"/>
+      </w:pPr>
+    </w:p>
+    <w:p>
+      <w:pPr>
+        <w:pStyle w:val="Heading4"/>
+      </w:pPr>
+      <w:r>
+        <w:t>Rendering</w:t>
+      </w:r>
+    </w:p>
+    <w:p>
+      <w:pPr>
+        <w:pStyle w:val="ListParagraph"/>
+        <w:numPr>
+          <w:ilvl w:val="0"/>
+          <w:numId w:val="1"/>
+        </w:numPr>
+        <w:spacing w:after="0"/>
+      </w:pPr>
+      <w:r>
+        <w:t>perhaps I should also set the polygon at</w:t>
+      </w:r>
+      <w:r>
+        <w:t>t</w:t>
+      </w:r>
+      <w:r>
+        <w:t xml:space="preserve">ributes </w:t>
+      </w:r>
+      <w:r>
+        <w:t>and the transparency attributes</w:t>
+      </w:r>
+      <w:r>
+        <w:t xml:space="preserve"> and </w:t>
+      </w:r>
+      <w:r>
+        <w:t>Coloring attributes</w:t>
+      </w:r>
+      <w:r>
+        <w:t xml:space="preserve"> and </w:t>
+      </w:r>
+      <w:r>
+        <w:t>Texture attributes</w:t>
+      </w:r>
+      <w:r>
+        <w:t xml:space="preserve"> in the j3dgeometry calls, just to finish up the world nicely</w:t>
+      </w:r>
+      <w:r>
+        <w:t>, I’ve set the first 2 permanently, it seems ok but may add this section to performance ideas (that is</w:t>
+      </w:r>
+      <w:r>
+        <w:t xml:space="preserve"> it</w:t>
+      </w:r>
+      <w:r>
+        <w:t xml:space="preserve"> best </w:t>
+      </w:r>
+      <w:r>
+        <w:t>performance</w:t>
+      </w:r>
+      <w:r>
+        <w:t xml:space="preserve"> with less set) certainly the removeChild remove mirror code would benefit if the attribute is shared and increases the has</w:t>
+      </w:r>
+      <w:r>
+        <w:t>h</w:t>
+      </w:r>
+      <w:r>
+        <w:t>set load</w:t>
+      </w:r>
+    </w:p>
+    <w:p>
+      <w:pPr>
+        <w:pStyle w:val="ListParagraph"/>
+        <w:numPr>
+          <w:ilvl w:val="0"/>
+          <w:numId w:val="1"/>
+        </w:numPr>
+        <w:spacing w:after="0"/>
+      </w:pPr>
+      <w:r>
+        <w:t>I should improve nif display etc to take a source folder so it can be run on other computers in needed also the bsa extracted folder combo should</w:t>
+      </w:r>
       <w:r>
         <w:t xml:space="preserve"> </w:t>
       </w:r>
-      <w:proofErr w:type="spellStart"/>
-      <w:r>
-        <w:t>freefly</w:t>
-      </w:r>
-      <w:proofErr w:type="spellEnd"/>
-      <w:r>
-        <w:t>-</w:t>
-      </w:r>
-      <w:r>
-        <w:t xml:space="preserve">physics that is normal </w:t>
-      </w:r>
-      <w:r>
-        <w:t>except</w:t>
-      </w:r>
-      <w:r>
-        <w:t xml:space="preserve"> gravity doesn’t apply and </w:t>
-      </w:r>
-      <w:r>
-        <w:t>upward</w:t>
-      </w:r>
-      <w:r>
-        <w:t xml:space="preserve"> movement is fine</w:t>
+      <w:r>
+        <w:t>be though</w:t>
+      </w:r>
+      <w:r>
+        <w:t>t</w:t>
+      </w:r>
+      <w:r>
+        <w:t xml:space="preserve"> about</w:t>
       </w:r>
     </w:p>
     <w:p>
@@ -941,26 +812,7 @@
         <w:spacing w:after="0"/>
       </w:pPr>
       <w:r>
-        <w:t xml:space="preserve">Look into my use of </w:t>
-      </w:r>
-      <w:proofErr w:type="spellStart"/>
-      <w:r>
-        <w:t>VisualPhysicalUniverse</w:t>
-      </w:r>
-      <w:proofErr w:type="spellEnd"/>
-      <w:r>
-        <w:t xml:space="preserve">, half my physics is not showing when the view specifics are disabled!! </w:t>
-      </w:r>
-      <w:proofErr w:type="gramStart"/>
-      <w:r>
-        <w:t>It’s</w:t>
-      </w:r>
-      <w:proofErr w:type="gramEnd"/>
-      <w:r>
-        <w:t xml:space="preserve"> madness</w:t>
-      </w:r>
-      <w:r>
-        <w:t>, should I drop it totally? And make an add detach style physics branch</w:t>
+        <w:t>I should fork java3d commit my updates and offer hharrision a pull request</w:t>
       </w:r>
     </w:p>
     <w:p>
@@ -973,7 +825,13 @@
         <w:spacing w:after="0"/>
       </w:pPr>
       <w:r>
-        <w:t>Also I see the physics lines drawn in the wrong place but J physics is good at oblivion 29,60,-70</w:t>
+        <w:t>Load shaders now they can be decompiled to glsl, but they are hard to find, so I need to work out the def</w:t>
+      </w:r>
+      <w:r>
+        <w:t>aults somehow (esm file perhaps for oblivion has heaps of them</w:t>
+      </w:r>
+      <w:r>
+        <w:t>)</w:t>
       </w:r>
     </w:p>
     <w:p>
@@ -983,15 +841,10 @@
           <w:ilvl w:val="0"/>
           <w:numId w:val="1"/>
         </w:numPr>
-      </w:pPr>
-      <w:r>
-        <w:t xml:space="preserve">God damn tes3 has collision boxes that overlap (and are in front of) door collision boxes!! God </w:t>
-      </w:r>
-      <w:r>
-        <w:t>dam</w:t>
-      </w:r>
-      <w:r>
-        <w:t xml:space="preserve"> it.</w:t>
+        <w:spacing w:after="0"/>
+      </w:pPr>
+      <w:r>
+        <w:t>Shaders are failing on XPS-13 recheck them!</w:t>
       </w:r>
     </w:p>
     <w:p>
@@ -1003,13 +856,17 @@
         </w:numPr>
         <w:spacing w:after="0"/>
       </w:pPr>
-    </w:p>
-    <w:p>
-      <w:pPr>
-        <w:pStyle w:val="Heading4"/>
-      </w:pPr>
-      <w:r>
-        <w:t>Rendering</w:t>
+      <w:r>
+        <w:t>Water not overriding colors for skyrim and fallout</w:t>
+      </w:r>
+      <w:r>
+        <w:t>, now fallout water is far t</w:t>
+      </w:r>
+      <w:r>
+        <w:t>o</w:t>
+      </w:r>
+      <w:r>
+        <w:t>o transparent!</w:t>
       </w:r>
     </w:p>
     <w:p>
@@ -1022,73 +879,16 @@
         <w:spacing w:after="0"/>
       </w:pPr>
       <w:r>
-        <w:t>perhaps I should also set the polygon at</w:t>
-      </w:r>
-      <w:r>
-        <w:t>t</w:t>
-      </w:r>
-      <w:r>
-        <w:t xml:space="preserve">ributes </w:t>
-      </w:r>
-      <w:r>
-        <w:t>and the transparency attributes</w:t>
-      </w:r>
-      <w:r>
-        <w:t xml:space="preserve"> and </w:t>
-      </w:r>
-      <w:proofErr w:type="spellStart"/>
-      <w:r>
-        <w:t>Coloring</w:t>
-      </w:r>
-      <w:proofErr w:type="spellEnd"/>
-      <w:r>
-        <w:t xml:space="preserve"> attributes</w:t>
-      </w:r>
-      <w:r>
-        <w:t xml:space="preserve"> and </w:t>
-      </w:r>
-      <w:r>
-        <w:t>Texture attributes</w:t>
-      </w:r>
-      <w:r>
-        <w:t xml:space="preserve"> in the j3dgeometry calls, just to finish up the world nicely</w:t>
-      </w:r>
-      <w:r>
-        <w:t>, I’ve set the first 2 permanently, it seems ok but may add this section to performance ideas (that is</w:t>
-      </w:r>
-      <w:r>
-        <w:t xml:space="preserve"> it</w:t>
-      </w:r>
-      <w:r>
-        <w:t xml:space="preserve"> best </w:t>
-      </w:r>
-      <w:r>
-        <w:t>performance</w:t>
-      </w:r>
-      <w:r>
-        <w:t xml:space="preserve"> with less set) certainly the </w:t>
-      </w:r>
-      <w:proofErr w:type="spellStart"/>
-      <w:r>
-        <w:t>removeChild</w:t>
-      </w:r>
-      <w:proofErr w:type="spellEnd"/>
-      <w:r>
-        <w:t xml:space="preserve"> remove mirror code would benefit if the attribute is shared and increases the </w:t>
-      </w:r>
-      <w:proofErr w:type="spellStart"/>
-      <w:r>
-        <w:t>has</w:t>
-      </w:r>
-      <w:r>
-        <w:t>h</w:t>
-      </w:r>
-      <w:r>
-        <w:t>set</w:t>
-      </w:r>
-      <w:proofErr w:type="spellEnd"/>
-      <w:r>
-        <w:t xml:space="preserve"> load</w:t>
+        <w:t>Could water use the 0th row as the last row for vertex shaking to make perfect match ups? In the water.vert shader</w:t>
+      </w:r>
+      <w:r>
+        <w:t xml:space="preserve"> try to find a deterministic shader</w:t>
+      </w:r>
+      <w:r>
+        <w:t xml:space="preserve"> </w:t>
+      </w:r>
+      <w:r>
+        <w:t>(current one looks deterministic to me but)</w:t>
       </w:r>
     </w:p>
     <w:p>
@@ -1101,251 +901,13 @@
         <w:spacing w:after="0"/>
       </w:pPr>
       <w:r>
-        <w:t xml:space="preserve">I should improve </w:t>
-      </w:r>
-      <w:proofErr w:type="spellStart"/>
-      <w:r>
-        <w:t>nif</w:t>
-      </w:r>
-      <w:proofErr w:type="spellEnd"/>
-      <w:r>
-        <w:t xml:space="preserve"> display </w:t>
-      </w:r>
-      <w:proofErr w:type="spellStart"/>
-      <w:r>
-        <w:t>etc</w:t>
-      </w:r>
-      <w:proofErr w:type="spellEnd"/>
-      <w:r>
-        <w:t xml:space="preserve"> to take a source folder so it can be run on other computers in needed also the </w:t>
-      </w:r>
-      <w:proofErr w:type="spellStart"/>
-      <w:r>
-        <w:t>bsa</w:t>
-      </w:r>
-      <w:proofErr w:type="spellEnd"/>
-      <w:r>
-        <w:t xml:space="preserve"> extracted folder combo should</w:t>
+        <w:t>JInternalFrames for DisplayDialog to allow them to show on a full screen without jumping back or being lost on mac.</w:t>
       </w:r>
       <w:r>
         <w:t xml:space="preserve"> </w:t>
       </w:r>
       <w:r>
-        <w:t>be though</w:t>
-      </w:r>
-      <w:r>
-        <w:t>t</w:t>
-      </w:r>
-      <w:r>
-        <w:t xml:space="preserve"> about</w:t>
-      </w:r>
-    </w:p>
-    <w:p>
-      <w:pPr>
-        <w:pStyle w:val="ListParagraph"/>
-        <w:numPr>
-          <w:ilvl w:val="0"/>
-          <w:numId w:val="1"/>
-        </w:numPr>
-        <w:spacing w:after="0"/>
-      </w:pPr>
-      <w:r>
-        <w:t xml:space="preserve">I should fork java3d commit my updates and offer </w:t>
-      </w:r>
-      <w:proofErr w:type="spellStart"/>
-      <w:r>
-        <w:t>hharrision</w:t>
-      </w:r>
-      <w:proofErr w:type="spellEnd"/>
-      <w:r>
-        <w:t xml:space="preserve"> a pull request</w:t>
-      </w:r>
-    </w:p>
-    <w:p>
-      <w:pPr>
-        <w:pStyle w:val="ListParagraph"/>
-        <w:numPr>
-          <w:ilvl w:val="0"/>
-          <w:numId w:val="1"/>
-        </w:numPr>
-        <w:spacing w:after="0"/>
-      </w:pPr>
-      <w:r>
-        <w:t xml:space="preserve">Load </w:t>
-      </w:r>
-      <w:proofErr w:type="spellStart"/>
-      <w:r>
-        <w:t>shaders</w:t>
-      </w:r>
-      <w:proofErr w:type="spellEnd"/>
-      <w:r>
-        <w:t xml:space="preserve"> now they can be decompiled to </w:t>
-      </w:r>
-      <w:proofErr w:type="spellStart"/>
-      <w:r>
-        <w:t>glsl</w:t>
-      </w:r>
-      <w:proofErr w:type="spellEnd"/>
-      <w:r>
-        <w:t>, but they are hard to find, so I need to work out the def</w:t>
-      </w:r>
-      <w:r>
-        <w:t>aults somehow (</w:t>
-      </w:r>
-      <w:proofErr w:type="spellStart"/>
-      <w:r>
-        <w:t>esm</w:t>
-      </w:r>
-      <w:proofErr w:type="spellEnd"/>
-      <w:r>
-        <w:t xml:space="preserve"> file perhaps for oblivion has heaps of them</w:t>
-      </w:r>
-      <w:r>
-        <w:t>)</w:t>
-      </w:r>
-    </w:p>
-    <w:p>
-      <w:pPr>
-        <w:pStyle w:val="ListParagraph"/>
-        <w:numPr>
-          <w:ilvl w:val="0"/>
-          <w:numId w:val="1"/>
-        </w:numPr>
-        <w:spacing w:after="0"/>
-      </w:pPr>
-      <w:proofErr w:type="spellStart"/>
-      <w:r>
-        <w:t>Shaders</w:t>
-      </w:r>
-      <w:proofErr w:type="spellEnd"/>
-      <w:r>
-        <w:t xml:space="preserve"> are failing on XPS-13 recheck them!</w:t>
-      </w:r>
-    </w:p>
-    <w:p>
-      <w:pPr>
-        <w:pStyle w:val="ListParagraph"/>
-        <w:numPr>
-          <w:ilvl w:val="0"/>
-          <w:numId w:val="1"/>
-        </w:numPr>
-        <w:spacing w:after="0"/>
-      </w:pPr>
-      <w:r>
-        <w:t xml:space="preserve">Water not overriding </w:t>
-      </w:r>
-      <w:proofErr w:type="spellStart"/>
-      <w:r>
-        <w:t>colors</w:t>
-      </w:r>
-      <w:proofErr w:type="spellEnd"/>
-      <w:r>
-        <w:t xml:space="preserve"> for </w:t>
-      </w:r>
-      <w:proofErr w:type="spellStart"/>
-      <w:r>
-        <w:t>skyrim</w:t>
-      </w:r>
-      <w:proofErr w:type="spellEnd"/>
-      <w:r>
-        <w:t xml:space="preserve"> and fallout</w:t>
-      </w:r>
-      <w:r>
-        <w:t>, now fallout water is far t</w:t>
-      </w:r>
-      <w:r>
-        <w:t>o</w:t>
-      </w:r>
-      <w:r>
-        <w:t>o transparent!</w:t>
-      </w:r>
-    </w:p>
-    <w:p>
-      <w:pPr>
-        <w:pStyle w:val="ListParagraph"/>
-        <w:numPr>
-          <w:ilvl w:val="0"/>
-          <w:numId w:val="1"/>
-        </w:numPr>
-        <w:spacing w:after="0"/>
-      </w:pPr>
-      <w:r>
-        <w:t xml:space="preserve">Could water use the 0th row as the last row for vertex shaking to make perfect match ups? In the </w:t>
-      </w:r>
-      <w:proofErr w:type="spellStart"/>
-      <w:r>
-        <w:t>water.vert</w:t>
-      </w:r>
-      <w:proofErr w:type="spellEnd"/>
-      <w:r>
-        <w:t xml:space="preserve"> </w:t>
-      </w:r>
-      <w:proofErr w:type="spellStart"/>
-      <w:r>
-        <w:t>shader</w:t>
-      </w:r>
-      <w:proofErr w:type="spellEnd"/>
-      <w:r>
-        <w:t xml:space="preserve"> try to find a deterministic </w:t>
-      </w:r>
-      <w:proofErr w:type="spellStart"/>
-      <w:r>
-        <w:t>shader</w:t>
-      </w:r>
-      <w:proofErr w:type="spellEnd"/>
-      <w:r>
-        <w:t xml:space="preserve"> </w:t>
-      </w:r>
-      <w:r>
-        <w:t>(current one looks deterministic to me but)</w:t>
-      </w:r>
-    </w:p>
-    <w:p>
-      <w:pPr>
-        <w:pStyle w:val="ListParagraph"/>
-        <w:numPr>
-          <w:ilvl w:val="0"/>
-          <w:numId w:val="1"/>
-        </w:numPr>
-        <w:spacing w:after="0"/>
-      </w:pPr>
-      <w:proofErr w:type="spellStart"/>
-      <w:r>
-        <w:t>JInternalFrames</w:t>
-      </w:r>
-      <w:proofErr w:type="spellEnd"/>
-      <w:r>
-        <w:t xml:space="preserve"> for </w:t>
-      </w:r>
-      <w:proofErr w:type="spellStart"/>
-      <w:r>
-        <w:t>DisplayDialog</w:t>
-      </w:r>
-      <w:proofErr w:type="spellEnd"/>
-      <w:r>
-        <w:t xml:space="preserve"> to allow them to show on a full screen without jumping back or being lost on mac.</w:t>
-      </w:r>
-      <w:r>
-        <w:t xml:space="preserve"> </w:t>
-      </w:r>
-      <w:r>
-        <w:t xml:space="preserve">The escape button exit should be on screen </w:t>
-      </w:r>
-      <w:proofErr w:type="spellStart"/>
-      <w:r>
-        <w:t>hud</w:t>
-      </w:r>
-      <w:proofErr w:type="spellEnd"/>
-      <w:r>
-        <w:t xml:space="preserve"> not popup because </w:t>
-      </w:r>
-      <w:proofErr w:type="spellStart"/>
-      <w:r>
-        <w:t>fullscreen</w:t>
-      </w:r>
-      <w:proofErr w:type="spellEnd"/>
-      <w:r>
-        <w:t xml:space="preserve"> and it don’t play nice</w:t>
+        <w:t>The escape button exit should be on screen hud not popup because fullscreen and it don’t play nice</w:t>
       </w:r>
     </w:p>
     <w:p>
@@ -1372,31 +934,7 @@
         <w:spacing w:after="0"/>
       </w:pPr>
       <w:r>
-        <w:t xml:space="preserve">Distant textures appear to have black back in them again? In particular Fallout, notice yellow lines on road badly minify, and distant windmill by megaton front. </w:t>
-      </w:r>
-      <w:proofErr w:type="spellStart"/>
-      <w:r>
-        <w:t>Dds</w:t>
-      </w:r>
-      <w:proofErr w:type="spellEnd"/>
-      <w:r>
-        <w:t xml:space="preserve"> viewer does not show, must be appearance </w:t>
-      </w:r>
-      <w:proofErr w:type="spellStart"/>
-      <w:r>
-        <w:t>prob</w:t>
-      </w:r>
-      <w:proofErr w:type="spellEnd"/>
-      <w:r>
-        <w:t xml:space="preserve">? But </w:t>
-      </w:r>
-      <w:proofErr w:type="spellStart"/>
-      <w:r>
-        <w:t>nifskope</w:t>
-      </w:r>
-      <w:proofErr w:type="spellEnd"/>
-      <w:r>
-        <w:t xml:space="preserve"> does show it too a bit</w:t>
+        <w:t>Distant textures appear to have black back in them again? In particular Fallout, notice yellow lines on road badly minify, and distant windmill by megaton front. Dds viewer does not show, must be appearance prob? But nifskope does show it too a bit</w:t>
       </w:r>
       <w:r>
         <w:t>. Did the addition o</w:t>
@@ -1415,21 +953,8 @@
         <w:spacing w:after="0"/>
       </w:pPr>
       <w:r>
-        <w:t xml:space="preserve">The gross </w:t>
-      </w:r>
-      <w:proofErr w:type="spellStart"/>
-      <w:r>
-        <w:t>lods</w:t>
-      </w:r>
-      <w:proofErr w:type="spellEnd"/>
-      <w:r>
-        <w:t xml:space="preserve"> are lit up more than the close ones? Check material light values for land and </w:t>
-      </w:r>
-      <w:proofErr w:type="spellStart"/>
-      <w:r>
-        <w:t>lods</w:t>
-      </w:r>
-      <w:proofErr w:type="spellEnd"/>
+        <w:t>The gross lods are lit up more than the close ones? Check material light values for land and lods</w:t>
+      </w:r>
     </w:p>
     <w:p>
       <w:pPr>
@@ -1440,29 +965,8 @@
         </w:numPr>
         <w:spacing w:after="0"/>
       </w:pPr>
-      <w:proofErr w:type="spellStart"/>
-      <w:r>
-        <w:t>LANDFar</w:t>
-      </w:r>
-      <w:proofErr w:type="spellEnd"/>
-      <w:r>
-        <w:t xml:space="preserve"> should be used by tes3 </w:t>
-      </w:r>
-      <w:proofErr w:type="spellStart"/>
-      <w:r>
-        <w:t>lod</w:t>
-      </w:r>
-      <w:proofErr w:type="spellEnd"/>
-      <w:r>
-        <w:t xml:space="preserve"> system as a </w:t>
-      </w:r>
-      <w:proofErr w:type="spellStart"/>
-      <w:r>
-        <w:t>lod</w:t>
-      </w:r>
-      <w:proofErr w:type="spellEnd"/>
-      <w:r>
-        <w:t xml:space="preserve"> builder with reduce of 4</w:t>
+      <w:r>
+        <w:t>LANDFar should be used by tes3 lod system as a lod builder with reduce of 4</w:t>
       </w:r>
       <w:r>
         <w:t>, in fact the far system should probably use</w:t>
@@ -1492,39 +996,7 @@
           <w:rFonts w:ascii="Calibri" w:eastAsia="Times New Roman" w:hAnsi="Calibri" w:cs="Times New Roman"/>
           <w:lang w:val="en-US" w:eastAsia="en-NZ"/>
         </w:rPr>
-        <w:t xml:space="preserve">Varying </w:t>
-      </w:r>
-      <w:proofErr w:type="spellStart"/>
-      <w:r>
-        <w:rPr>
-          <w:rFonts w:ascii="Calibri" w:eastAsia="Times New Roman" w:hAnsi="Calibri" w:cs="Times New Roman"/>
-          <w:lang w:val="en-US" w:eastAsia="en-NZ"/>
-        </w:rPr>
-        <w:t>lod</w:t>
-      </w:r>
-      <w:proofErr w:type="spellEnd"/>
-      <w:r>
-        <w:rPr>
-          <w:rFonts w:ascii="Calibri" w:eastAsia="Times New Roman" w:hAnsi="Calibri" w:cs="Times New Roman"/>
-          <w:lang w:val="en-US" w:eastAsia="en-NZ"/>
-        </w:rPr>
-        <w:t xml:space="preserve"> fader needs knots/frames system because close  things don’t need check often either, in fact </w:t>
-      </w:r>
-      <w:proofErr w:type="spellStart"/>
-      <w:r>
-        <w:rPr>
-          <w:rFonts w:ascii="Calibri" w:eastAsia="Times New Roman" w:hAnsi="Calibri" w:cs="Times New Roman"/>
-          <w:lang w:val="en-US" w:eastAsia="en-NZ"/>
-        </w:rPr>
-        <w:t>lod</w:t>
-      </w:r>
-      <w:proofErr w:type="spellEnd"/>
-      <w:r>
-        <w:rPr>
-          <w:rFonts w:ascii="Calibri" w:eastAsia="Times New Roman" w:hAnsi="Calibri" w:cs="Times New Roman"/>
-          <w:lang w:val="en-US" w:eastAsia="en-NZ"/>
-        </w:rPr>
-        <w:t xml:space="preserve"> fader is a fixed 5 frames so not easy to correct</w:t>
+        <w:t>Varying lod fader needs knots/frames system because close  things don’t need check often either, in fact lod fader is a fixed 5 frames so not easy to correct</w:t>
       </w:r>
       <w:r>
         <w:rPr>
@@ -1554,21 +1026,12 @@
           <w:lang w:val="en-US" w:eastAsia="en-NZ"/>
         </w:rPr>
       </w:pPr>
-      <w:proofErr w:type="spellStart"/>
-      <w:r>
-        <w:rPr>
-          <w:rFonts w:ascii="Calibri" w:eastAsia="Times New Roman" w:hAnsi="Calibri" w:cs="Times New Roman"/>
-          <w:lang w:val="en-US" w:eastAsia="en-NZ"/>
-        </w:rPr>
-        <w:t>Fustum</w:t>
-      </w:r>
-      <w:proofErr w:type="spellEnd"/>
-      <w:r>
-        <w:rPr>
-          <w:rFonts w:ascii="Calibri" w:eastAsia="Times New Roman" w:hAnsi="Calibri" w:cs="Times New Roman"/>
-          <w:lang w:val="en-US" w:eastAsia="en-NZ"/>
-        </w:rPr>
-        <w:t xml:space="preserve"> clipped animations al</w:t>
+      <w:r>
+        <w:rPr>
+          <w:rFonts w:ascii="Calibri" w:eastAsia="Times New Roman" w:hAnsi="Calibri" w:cs="Times New Roman"/>
+          <w:lang w:val="en-US" w:eastAsia="en-NZ"/>
+        </w:rPr>
+        <w:t>Fustum clipped animations al</w:t>
       </w:r>
       <w:r>
         <w:rPr>
@@ -1624,39 +1087,14 @@
           <w:rFonts w:ascii="Calibri" w:eastAsia="Times New Roman" w:hAnsi="Calibri" w:cs="Times New Roman"/>
           <w:lang w:val="en-US" w:eastAsia="en-NZ"/>
         </w:rPr>
-        <w:t xml:space="preserve"> system </w:t>
-      </w:r>
-      <w:proofErr w:type="spellStart"/>
-      <w:r>
-        <w:rPr>
-          <w:rFonts w:ascii="Calibri" w:eastAsia="Times New Roman" w:hAnsi="Calibri" w:cs="Times New Roman"/>
-          <w:lang w:val="en-US" w:eastAsia="en-NZ"/>
-        </w:rPr>
-        <w:t>moreso</w:t>
-      </w:r>
-      <w:proofErr w:type="spellEnd"/>
-      <w:r>
-        <w:rPr>
-          <w:rFonts w:ascii="Calibri" w:eastAsia="Times New Roman" w:hAnsi="Calibri" w:cs="Times New Roman"/>
-          <w:lang w:val="en-US" w:eastAsia="en-NZ"/>
-        </w:rPr>
-        <w:t xml:space="preserve"> – </w:t>
-      </w:r>
-      <w:proofErr w:type="spellStart"/>
-      <w:r>
-        <w:rPr>
-          <w:rFonts w:ascii="Calibri" w:eastAsia="Times New Roman" w:hAnsi="Calibri" w:cs="Times New Roman"/>
-          <w:lang w:val="en-US" w:eastAsia="en-NZ"/>
-        </w:rPr>
-        <w:t>autobounds</w:t>
-      </w:r>
-      <w:proofErr w:type="spellEnd"/>
-      <w:r>
-        <w:rPr>
-          <w:rFonts w:ascii="Calibri" w:eastAsia="Times New Roman" w:hAnsi="Calibri" w:cs="Times New Roman"/>
-          <w:lang w:val="en-US" w:eastAsia="en-NZ"/>
-        </w:rPr>
-        <w:t xml:space="preserve"> set bounds needs to be in performance section</w:t>
+        <w:t xml:space="preserve"> system moreso</w:t>
+      </w:r>
+      <w:r>
+        <w:rPr>
+          <w:rFonts w:ascii="Calibri" w:eastAsia="Times New Roman" w:hAnsi="Calibri" w:cs="Times New Roman"/>
+          <w:lang w:val="en-US" w:eastAsia="en-NZ"/>
+        </w:rPr>
+        <w:t xml:space="preserve"> – autobounds set bounds needs to be in performance section</w:t>
       </w:r>
     </w:p>
     <w:p>
@@ -1759,29 +1197,13 @@
         </w:rPr>
       </w:pPr>
       <w:r>
-        <w:t xml:space="preserve">I need to make  ALL </w:t>
-      </w:r>
-      <w:proofErr w:type="spellStart"/>
-      <w:r>
-        <w:t>behaviors</w:t>
-      </w:r>
-      <w:proofErr w:type="spellEnd"/>
-      <w:r>
-        <w:t xml:space="preserve"> passive and </w:t>
+        <w:t xml:space="preserve">I need to make  ALL behaviors passive and </w:t>
       </w:r>
       <w:r>
         <w:t>then</w:t>
       </w:r>
       <w:r>
-        <w:t xml:space="preserve"> for the one time that the physics system need a </w:t>
-      </w:r>
-      <w:proofErr w:type="spellStart"/>
-      <w:r>
-        <w:t>non passive</w:t>
-      </w:r>
-      <w:proofErr w:type="spellEnd"/>
-      <w:r>
-        <w:t xml:space="preserve"> behaviour I should create a special active behaviour just for it!</w:t>
+        <w:t xml:space="preserve"> for the one time that the physics system need a non passive behaviour I should create a special active behaviour just for it!</w:t>
       </w:r>
     </w:p>
     <w:p>
@@ -1833,15 +1255,7 @@
         </w:rPr>
       </w:pPr>
       <w:r>
-        <w:t xml:space="preserve">Megaton world </w:t>
-      </w:r>
-      <w:proofErr w:type="spellStart"/>
-      <w:r>
-        <w:t>x,y,z</w:t>
-      </w:r>
-      <w:proofErr w:type="spellEnd"/>
-      <w:r>
-        <w:t xml:space="preserve"> for the land cells is off, I see the edge of the </w:t>
+        <w:t xml:space="preserve">Megaton world x,y,z for the land cells is off, I see the edge of the </w:t>
       </w:r>
       <w:r>
         <w:t>crater</w:t>
@@ -1873,15 +1287,7 @@
         </w:rPr>
       </w:pPr>
       <w:r>
-        <w:t xml:space="preserve">Must recheck all apps have </w:t>
-      </w:r>
-      <w:proofErr w:type="spellStart"/>
-      <w:r>
-        <w:t>ra</w:t>
-      </w:r>
-      <w:proofErr w:type="spellEnd"/>
-      <w:r>
-        <w:t>, especially in tools3d</w:t>
+        <w:t>Must recheck all apps have ra, especially in tools3d</w:t>
       </w:r>
     </w:p>
     <w:p>
@@ -1916,15 +1322,7 @@
         <w:t>s</w:t>
       </w:r>
       <w:r>
-        <w:t xml:space="preserve"> </w:t>
-      </w:r>
-      <w:proofErr w:type="spellStart"/>
-      <w:r>
-        <w:t>etc</w:t>
-      </w:r>
-      <w:proofErr w:type="spellEnd"/>
-      <w:r>
-        <w:t xml:space="preserve"> collapse</w:t>
+        <w:t xml:space="preserve"> etc collapse</w:t>
       </w:r>
     </w:p>
     <w:p>
@@ -1992,15 +1390,7 @@
           <w:rFonts w:ascii="Calibri" w:eastAsia="Times New Roman" w:hAnsi="Calibri" w:cs="Times New Roman"/>
           <w:lang w:val="en-US" w:eastAsia="en-NZ"/>
         </w:rPr>
-        <w:t xml:space="preserve">Blended skeletons are </w:t>
-      </w:r>
-      <w:proofErr w:type="spellStart"/>
-      <w:r>
-        <w:rPr>
-          <w:rFonts w:ascii="Calibri" w:eastAsia="Times New Roman" w:hAnsi="Calibri" w:cs="Times New Roman"/>
-          <w:lang w:val="en-US" w:eastAsia="en-NZ"/>
-        </w:rPr>
-        <w:t>W</w:t>
+        <w:t>Blended skeletons are W</w:t>
       </w:r>
       <w:r>
         <w:rPr>
@@ -2014,15 +1404,7 @@
           <w:rFonts w:ascii="Calibri" w:eastAsia="Times New Roman" w:hAnsi="Calibri" w:cs="Times New Roman"/>
           <w:lang w:val="en-US" w:eastAsia="en-NZ"/>
         </w:rPr>
-        <w:t>aay</w:t>
-      </w:r>
-      <w:proofErr w:type="spellEnd"/>
-      <w:r>
-        <w:rPr>
-          <w:rFonts w:ascii="Calibri" w:eastAsia="Times New Roman" w:hAnsi="Calibri" w:cs="Times New Roman"/>
-          <w:lang w:val="en-US" w:eastAsia="en-NZ"/>
-        </w:rPr>
-        <w:t xml:space="preserve"> broken, see alpha=1f; in the code</w:t>
+        <w:t>aay broken, see alpha=1f; in the code</w:t>
       </w:r>
     </w:p>
     <w:p>
@@ -2043,23 +1425,7 @@
           <w:rFonts w:ascii="Calibri" w:eastAsia="Times New Roman" w:hAnsi="Calibri" w:cs="Times New Roman"/>
           <w:lang w:val="en-US" w:eastAsia="en-NZ"/>
         </w:rPr>
-        <w:t xml:space="preserve">The </w:t>
-      </w:r>
-      <w:proofErr w:type="spellStart"/>
-      <w:r>
-        <w:rPr>
-          <w:rFonts w:ascii="Calibri" w:eastAsia="Times New Roman" w:hAnsi="Calibri" w:cs="Times New Roman"/>
-          <w:lang w:val="en-US" w:eastAsia="en-NZ"/>
-        </w:rPr>
-        <w:t>varyinglod</w:t>
-      </w:r>
-      <w:proofErr w:type="spellEnd"/>
-      <w:r>
-        <w:rPr>
-          <w:rFonts w:ascii="Calibri" w:eastAsia="Times New Roman" w:hAnsi="Calibri" w:cs="Times New Roman"/>
-          <w:lang w:val="en-US" w:eastAsia="en-NZ"/>
-        </w:rPr>
-        <w:t xml:space="preserve"> behavior might not be a good idea for the character behavior, find the distance might be a waste over simply updating the bones an</w:t>
+        <w:t>The varyinglod behavior might not be a good idea for the character behavior, find the distance might be a waste over simply updating the bones an</w:t>
       </w:r>
       <w:r>
         <w:rPr>
@@ -2115,23 +1481,7 @@
           <w:rFonts w:ascii="Calibri" w:eastAsia="Times New Roman" w:hAnsi="Calibri" w:cs="Times New Roman"/>
           <w:lang w:val="en-US" w:eastAsia="en-NZ"/>
         </w:rPr>
-        <w:t xml:space="preserve"> </w:t>
-      </w:r>
-      <w:proofErr w:type="spellStart"/>
-      <w:r>
-        <w:rPr>
-          <w:rFonts w:ascii="Calibri" w:eastAsia="Times New Roman" w:hAnsi="Calibri" w:cs="Times New Roman"/>
-          <w:lang w:val="en-US" w:eastAsia="en-NZ"/>
-        </w:rPr>
-        <w:t>lod</w:t>
-      </w:r>
-      <w:proofErr w:type="spellEnd"/>
-      <w:r>
-        <w:rPr>
-          <w:rFonts w:ascii="Calibri" w:eastAsia="Times New Roman" w:hAnsi="Calibri" w:cs="Times New Roman"/>
-          <w:lang w:val="en-US" w:eastAsia="en-NZ"/>
-        </w:rPr>
-        <w:t xml:space="preserve"> behavior needs to really have another version call points of interest varying, as the fade stuff was high speed ch</w:t>
+        <w:t xml:space="preserve"> lod behavior needs to really have another version call points of interest varying, as the fade stuff was high speed ch</w:t>
       </w:r>
       <w:r>
         <w:rPr>
@@ -2166,15 +1516,7 @@
           <w:rFonts w:ascii="Calibri" w:eastAsia="Times New Roman" w:hAnsi="Calibri" w:cs="Times New Roman"/>
           <w:lang w:val="en-US" w:eastAsia="en-NZ"/>
         </w:rPr>
-        <w:t xml:space="preserve">Tes3: my animations appear to be missing the base level rotation, knock </w:t>
-      </w:r>
-      <w:proofErr w:type="gramStart"/>
-      <w:r>
-        <w:rPr>
-          <w:rFonts w:ascii="Calibri" w:eastAsia="Times New Roman" w:hAnsi="Calibri" w:cs="Times New Roman"/>
-          <w:lang w:val="en-US" w:eastAsia="en-NZ"/>
-        </w:rPr>
-        <w:t>out’s</w:t>
+        <w:t>Tes3: my animations appear to be missing the base level rotation, knock out’s</w:t>
       </w:r>
       <w:r>
         <w:rPr>
@@ -2202,15 +1544,7 @@
           <w:rFonts w:ascii="Calibri" w:eastAsia="Times New Roman" w:hAnsi="Calibri" w:cs="Times New Roman"/>
           <w:lang w:val="en-US" w:eastAsia="en-NZ"/>
         </w:rPr>
-        <w:t xml:space="preserve"> don’t</w:t>
-      </w:r>
-      <w:proofErr w:type="gramEnd"/>
-      <w:r>
-        <w:rPr>
-          <w:rFonts w:ascii="Calibri" w:eastAsia="Times New Roman" w:hAnsi="Calibri" w:cs="Times New Roman"/>
-          <w:lang w:val="en-US" w:eastAsia="en-NZ"/>
-        </w:rPr>
-        <w:t xml:space="preserve"> get people onto the ground properly</w:t>
+        <w:t xml:space="preserve"> don’t get people onto the ground properly</w:t>
       </w:r>
       <w:r>
         <w:rPr>
@@ -2244,15 +1578,7 @@
         <w:spacing w:after="0"/>
       </w:pPr>
       <w:r>
-        <w:t xml:space="preserve">TES3: </w:t>
-      </w:r>
-      <w:proofErr w:type="spellStart"/>
-      <w:r>
-        <w:t>BSparticle</w:t>
-      </w:r>
-      <w:proofErr w:type="spellEnd"/>
-      <w:r>
-        <w:t xml:space="preserve"> system not working</w:t>
+        <w:t>TES3: BSparticle system not working</w:t>
       </w:r>
     </w:p>
     <w:p>
@@ -2265,15 +1591,7 @@
         <w:spacing w:after="0"/>
       </w:pPr>
       <w:r>
-        <w:t xml:space="preserve">TES5: animation  </w:t>
-      </w:r>
-      <w:proofErr w:type="spellStart"/>
-      <w:r>
-        <w:t>accum</w:t>
-      </w:r>
-      <w:proofErr w:type="spellEnd"/>
-      <w:r>
-        <w:t xml:space="preserve"> bugs</w:t>
+        <w:t>TES5: animation  accum bugs</w:t>
       </w:r>
       <w:r>
         <w:t xml:space="preserve"> appear to have gone with recent spline and xyz rotation fix ups along with disabled blending</w:t>
@@ -2301,26 +1619,13 @@
         <w:t>S</w:t>
       </w:r>
       <w:r>
-        <w:t xml:space="preserve">kyrim horse </w:t>
-      </w:r>
-      <w:proofErr w:type="spellStart"/>
-      <w:r>
-        <w:t>back</w:t>
-      </w:r>
-      <w:r>
-        <w:t>legs</w:t>
-      </w:r>
-      <w:proofErr w:type="spellEnd"/>
-      <w:r>
-        <w:t xml:space="preserve"> </w:t>
-      </w:r>
-      <w:proofErr w:type="spellStart"/>
-      <w:r>
-        <w:t>kickout</w:t>
-      </w:r>
-      <w:proofErr w:type="spellEnd"/>
-      <w:r>
-        <w:t xml:space="preserve"> appear to be </w:t>
+        <w:t>kyrim horse back</w:t>
+      </w:r>
+      <w:r>
+        <w:t xml:space="preserve">legs </w:t>
+      </w:r>
+      <w:r>
+        <w:t xml:space="preserve">kickout appear to be </w:t>
       </w:r>
       <w:r>
         <w:t>gone (</w:t>
@@ -2332,15 +1637,7 @@
         <w:t>its</w:t>
       </w:r>
       <w:r>
-        <w:t xml:space="preserve"> bone is at 0</w:t>
-      </w:r>
-      <w:proofErr w:type="gramStart"/>
-      <w:r>
-        <w:t>,0,0</w:t>
-      </w:r>
-      <w:proofErr w:type="gramEnd"/>
-      <w:r>
-        <w:t xml:space="preserve"> and a skin is</w:t>
+        <w:t xml:space="preserve"> bone is at 0,0,0 and a skin is</w:t>
       </w:r>
       <w:r>
         <w:t xml:space="preserve"> attached</w:t>
@@ -2371,15 +1668,7 @@
         <w:t>animations</w:t>
       </w:r>
       <w:r>
-        <w:t xml:space="preserve"> (I think </w:t>
-      </w:r>
-      <w:proofErr w:type="spellStart"/>
-      <w:r>
-        <w:t>its</w:t>
-      </w:r>
-      <w:proofErr w:type="spellEnd"/>
-      <w:r>
-        <w:t xml:space="preserve"> in fallout too)</w:t>
+        <w:t xml:space="preserve"> (I think its in fallout too)</w:t>
       </w:r>
     </w:p>
     <w:p>
@@ -2399,13 +1688,8 @@
         <w:t>ground, I</w:t>
       </w:r>
       <w:r>
-        <w:t xml:space="preserve"> still get a flick from attached </w:t>
-      </w:r>
-      <w:proofErr w:type="spellStart"/>
-      <w:r>
-        <w:t>geomorphs</w:t>
-      </w:r>
-      <w:proofErr w:type="spellEnd"/>
+        <w:t xml:space="preserve"> still get a flick from attached geomorphs</w:t>
+      </w:r>
       <w:r>
         <w:t xml:space="preserve">, recent buggering about hasn’t help, but now only a few goblins get this, possibly </w:t>
       </w:r>
@@ -2451,15 +1735,7 @@
         <w:spacing w:after="0"/>
       </w:pPr>
       <w:r>
-        <w:t xml:space="preserve">TES3 </w:t>
-      </w:r>
-      <w:proofErr w:type="spellStart"/>
-      <w:r>
-        <w:t>geomorph</w:t>
-      </w:r>
-      <w:proofErr w:type="spellEnd"/>
-      <w:r>
-        <w:t xml:space="preserve"> control from links should be easy to sort out??</w:t>
+        <w:t>TES3 geomorph control from links should be easy to sort out??</w:t>
       </w:r>
     </w:p>
     <w:p>
@@ -2472,15 +1748,7 @@
         <w:spacing w:after="0"/>
       </w:pPr>
       <w:r>
-        <w:t xml:space="preserve">Tes3 fallout and </w:t>
-      </w:r>
-      <w:proofErr w:type="spellStart"/>
-      <w:r>
-        <w:t>skyrim</w:t>
-      </w:r>
-      <w:proofErr w:type="spellEnd"/>
-      <w:r>
-        <w:t xml:space="preserve"> has</w:t>
+        <w:t>Tes3 fallout and skyrim has</w:t>
       </w:r>
       <w:r>
         <w:t xml:space="preserve"> a bit of</w:t>
@@ -2502,51 +1770,19 @@
         <w:spacing w:after="0"/>
       </w:pPr>
       <w:r>
-        <w:t xml:space="preserve">J3dNiControllerSequence has a single </w:t>
-      </w:r>
-      <w:proofErr w:type="spellStart"/>
-      <w:r>
-        <w:t>geommorph</w:t>
-      </w:r>
-      <w:proofErr w:type="spellEnd"/>
-      <w:r>
-        <w:t xml:space="preserve"> selector that’s rubbish but all </w:t>
+        <w:t xml:space="preserve">J3dNiControllerSequence has a single geommorph selector that’s rubbish but all </w:t>
       </w:r>
       <w:r>
         <w:t xml:space="preserve">of </w:t>
       </w:r>
       <w:r>
-        <w:t xml:space="preserve">the oblivion </w:t>
-      </w:r>
-      <w:proofErr w:type="spellStart"/>
-      <w:r>
-        <w:t>kf</w:t>
-      </w:r>
-      <w:proofErr w:type="spellEnd"/>
-      <w:r>
-        <w:t xml:space="preserve"> file</w:t>
+        <w:t>the oblivion kf file</w:t>
       </w:r>
       <w:r>
         <w:t>s</w:t>
       </w:r>
       <w:r>
-        <w:t xml:space="preserve"> seem to point at all </w:t>
-      </w:r>
-      <w:proofErr w:type="spellStart"/>
-      <w:r>
-        <w:t>geommorphers</w:t>
-      </w:r>
-      <w:proofErr w:type="spellEnd"/>
-      <w:r>
-        <w:t xml:space="preserve"> for a single </w:t>
-      </w:r>
-      <w:proofErr w:type="spellStart"/>
-      <w:r>
-        <w:t>tribasedgeom</w:t>
-      </w:r>
-      <w:proofErr w:type="spellEnd"/>
-      <w:r>
-        <w:t xml:space="preserve"> but I want to pick and run only one of them. I would have thought dog attack </w:t>
+        <w:t xml:space="preserve"> seem to point at all geommorphers for a single tribasedgeom but I want to pick and run only one of them. I would have thought dog attack </w:t>
       </w:r>
       <w:r>
         <w:t>w</w:t>
@@ -2558,15 +1794,7 @@
         <w:t>e</w:t>
       </w:r>
       <w:r>
-        <w:t xml:space="preserve">lect the mouth open </w:t>
-      </w:r>
-      <w:proofErr w:type="spellStart"/>
-      <w:r>
-        <w:t>geommmorpher</w:t>
-      </w:r>
-      <w:proofErr w:type="spellEnd"/>
-      <w:r>
-        <w:t xml:space="preserve"> but I can’</w:t>
+        <w:t>lect the mouth open geommmorpher but I can’</w:t>
       </w:r>
       <w:r>
         <w:t>t see it</w:t>
@@ -2575,15 +1803,7 @@
         <w:t>.</w:t>
       </w:r>
       <w:r>
-        <w:t xml:space="preserve"> Maybe it’s in an animation setting in the </w:t>
-      </w:r>
-      <w:proofErr w:type="spellStart"/>
-      <w:r>
-        <w:t>esm</w:t>
-      </w:r>
-      <w:proofErr w:type="spellEnd"/>
-      <w:r>
-        <w:t xml:space="preserve"> files?</w:t>
+        <w:t xml:space="preserve"> Maybe it’s in an animation setting in the esm files?</w:t>
       </w:r>
     </w:p>
     <w:p>
@@ -2596,23 +1816,7 @@
         <w:spacing w:after="0"/>
       </w:pPr>
       <w:r>
-        <w:t xml:space="preserve">There are </w:t>
-      </w:r>
-      <w:proofErr w:type="spellStart"/>
-      <w:r>
-        <w:t>shakey</w:t>
-      </w:r>
-      <w:proofErr w:type="spellEnd"/>
-      <w:r>
-        <w:t xml:space="preserve"> texture update see </w:t>
-      </w:r>
-      <w:proofErr w:type="spellStart"/>
-      <w:r>
-        <w:t>evtechpod</w:t>
-      </w:r>
-      <w:proofErr w:type="spellEnd"/>
-      <w:r>
-        <w:t xml:space="preserve"> in enclave dungeon for fallout, not sure why.</w:t>
+        <w:t>There are shakey texture update see evtechpod in enclave dungeon for fallout, not sure why.</w:t>
       </w:r>
     </w:p>
     <w:p>
@@ -2625,15 +1829,7 @@
         <w:spacing w:after="0"/>
       </w:pPr>
       <w:r>
-        <w:t xml:space="preserve">I notice in </w:t>
-      </w:r>
-      <w:proofErr w:type="spellStart"/>
-      <w:r>
-        <w:t>ravenrock</w:t>
-      </w:r>
-      <w:proofErr w:type="spellEnd"/>
-      <w:r>
-        <w:t xml:space="preserve"> that doors that default to open are showing as closed, but when you click them they do a double animation</w:t>
+        <w:t>I notice in ravenrock that doors that default to open are showing as closed, but when you click them they do a double animation</w:t>
       </w:r>
     </w:p>
     <w:p>
@@ -2646,15 +1842,7 @@
         <w:spacing w:after="0"/>
       </w:pPr>
       <w:r>
-        <w:t xml:space="preserve">If you click an opening door, it loses </w:t>
-      </w:r>
-      <w:proofErr w:type="spellStart"/>
-      <w:r>
-        <w:t>it’s</w:t>
-      </w:r>
-      <w:proofErr w:type="spellEnd"/>
-      <w:r>
-        <w:t xml:space="preserve"> mind</w:t>
+        <w:t>If you click an opening door, it loses it’s mind</w:t>
       </w:r>
     </w:p>
     <w:p>
@@ -2675,15 +1863,7 @@
         <w:spacing w:after="0"/>
       </w:pPr>
       <w:r>
-        <w:t xml:space="preserve">I should use Stack </w:t>
-      </w:r>
-      <w:proofErr w:type="spellStart"/>
-      <w:r>
-        <w:t>alloc</w:t>
-      </w:r>
-      <w:proofErr w:type="spellEnd"/>
-      <w:r>
-        <w:t xml:space="preserve"> in any performant areas?? How would I know there is an object burn issue? How would I test speed improvement?</w:t>
+        <w:t>I should use Stack alloc in any performant areas?? How would I know there is an object burn issue? How would I test speed improvement?</w:t>
       </w:r>
     </w:p>
     <w:p>
@@ -2696,15 +1876,7 @@
         <w:spacing w:after="0"/>
       </w:pPr>
       <w:r>
-        <w:t xml:space="preserve">I have a bunch of setting on command line, and in LAND and </w:t>
-      </w:r>
-      <w:proofErr w:type="spellStart"/>
-      <w:r>
-        <w:t>GeometryTriShapes</w:t>
-      </w:r>
-      <w:proofErr w:type="spellEnd"/>
-      <w:r>
-        <w:t xml:space="preserve"> statics that need playing with and understanding</w:t>
+        <w:t>I have a bunch of setting on command line, and in LAND and GeometryTriShapes statics that need playing with and understanding</w:t>
       </w:r>
     </w:p>
     <w:p>
@@ -2716,25 +1888,8 @@
         </w:numPr>
         <w:spacing w:after="0"/>
       </w:pPr>
-      <w:proofErr w:type="spellStart"/>
-      <w:r>
-        <w:t>ByteBuffer</w:t>
-      </w:r>
-      <w:proofErr w:type="spellEnd"/>
-      <w:r>
-        <w:t xml:space="preserve"> allow a setting of endian ness and then they have a bunch of data getters, I wonder if </w:t>
-      </w:r>
-      <w:proofErr w:type="spellStart"/>
-      <w:r>
-        <w:t>nif</w:t>
-      </w:r>
-      <w:proofErr w:type="spellEnd"/>
-      <w:r>
-        <w:t xml:space="preserve"> file loading might be faster with </w:t>
-      </w:r>
-      <w:proofErr w:type="spellStart"/>
-      <w:r>
-        <w:t>mapp</w:t>
+      <w:r>
+        <w:t>ByteBuffer allow a setting of endian ness and then they have a bunch of data getters, I wonder if nif file loading might be faster with mapp</w:t>
       </w:r>
       <w:r>
         <w:t>ed</w:t>
@@ -2742,7 +1897,6 @@
       <w:r>
         <w:t>bytebuffers</w:t>
       </w:r>
-      <w:proofErr w:type="spellEnd"/>
       <w:r>
         <w:t xml:space="preserve"> too</w:t>
       </w:r>
@@ -2778,37 +1932,8 @@
         </w:numPr>
       </w:pPr>
       <w:r>
-        <w:t xml:space="preserve">Try the split compress </w:t>
-      </w:r>
-      <w:proofErr w:type="spellStart"/>
-      <w:r>
-        <w:t>bsa</w:t>
-      </w:r>
-      <w:proofErr w:type="spellEnd"/>
-      <w:r>
-        <w:t xml:space="preserve"> file for </w:t>
-      </w:r>
-      <w:proofErr w:type="spellStart"/>
-      <w:r>
-        <w:t>morrowind</w:t>
-      </w:r>
-      <w:proofErr w:type="spellEnd"/>
-      <w:r>
-        <w:t xml:space="preserve">, might make a nicer video – no files much smaller, but speed seems worse if anything, compare the 2 </w:t>
-      </w:r>
-      <w:proofErr w:type="spellStart"/>
-      <w:r>
-        <w:t>betterer</w:t>
-      </w:r>
-      <w:proofErr w:type="spellEnd"/>
-      <w:r>
-        <w:t xml:space="preserve">, maybe totally uncompressed texture </w:t>
-      </w:r>
-      <w:proofErr w:type="spellStart"/>
-      <w:r>
-        <w:t>bsa</w:t>
-      </w:r>
-      <w:proofErr w:type="spellEnd"/>
+        <w:t>Try the split compress bsa file for morrowind, might make a nicer video – no files much smaller, but speed seems worse if anything, compare the 2 betterer, maybe totally uncompressed texture bsa</w:t>
+      </w:r>
     </w:p>
     <w:p>
       <w:pPr>
@@ -2911,23 +2036,7 @@
         <w:spacing w:after="0"/>
       </w:pPr>
       <w:r>
-        <w:t xml:space="preserve">Need to remove all </w:t>
-      </w:r>
-      <w:proofErr w:type="spellStart"/>
-      <w:r>
-        <w:t>prefs</w:t>
-      </w:r>
-      <w:proofErr w:type="spellEnd"/>
-      <w:r>
-        <w:t xml:space="preserve"> usage for </w:t>
-      </w:r>
-      <w:proofErr w:type="spellStart"/>
-      <w:r>
-        <w:t>PropertyLoader</w:t>
-      </w:r>
-      <w:proofErr w:type="spellEnd"/>
-      <w:r>
-        <w:t>, like Dune</w:t>
+        <w:t>Need to remove all prefs usage for PropertyLoader, like Dune</w:t>
       </w:r>
       <w:r>
         <w:t xml:space="preserve"> </w:t>
@@ -2943,15 +2052,7 @@
         <w:spacing w:after="0"/>
       </w:pPr>
       <w:r>
-        <w:t xml:space="preserve">The config loader, properties loader and </w:t>
-      </w:r>
-      <w:proofErr w:type="spellStart"/>
-      <w:r>
-        <w:t>prefs</w:t>
-      </w:r>
-      <w:proofErr w:type="spellEnd"/>
-      <w:r>
-        <w:t xml:space="preserve"> loader system should be bought together into a mega loader, with order of load, and command line loader</w:t>
+        <w:t>The config loader, properties loader and prefs loader system should be bought together into a mega loader, with order of load, and command line loader</w:t>
       </w:r>
       <w:r>
         <w:t xml:space="preserve"> </w:t>
@@ -2985,15 +2086,7 @@
         </w:numPr>
       </w:pPr>
       <w:r>
-        <w:t>Why not smack it all in android? Java3d/</w:t>
-      </w:r>
-      <w:proofErr w:type="spellStart"/>
-      <w:r>
-        <w:t>awt</w:t>
-      </w:r>
-      <w:proofErr w:type="spellEnd"/>
-      <w:r>
-        <w:t xml:space="preserve"> not on android</w:t>
+        <w:t>Why not smack it all in android? Java3d/awt not on android</w:t>
       </w:r>
     </w:p>
     <w:p>
@@ -3005,30 +2098,12 @@
         </w:numPr>
         <w:spacing w:after="0"/>
       </w:pPr>
-      <w:proofErr w:type="spellStart"/>
-      <w:r>
-        <w:t>MacOSX</w:t>
-      </w:r>
-      <w:proofErr w:type="spellEnd"/>
-      <w:r>
-        <w:t xml:space="preserve"> might need the implicit AA set in the command </w:t>
-      </w:r>
-      <w:proofErr w:type="spellStart"/>
-      <w:r>
-        <w:t>ine</w:t>
-      </w:r>
-      <w:proofErr w:type="spellEnd"/>
-      <w:r>
-        <w:t xml:space="preserve"> and ignore the graphics setting, in order to have it run</w:t>
-      </w:r>
-      <w:r>
-        <w:t xml:space="preserve">, I should have a config setting to allow this to be turned on like </w:t>
-      </w:r>
-      <w:proofErr w:type="spellStart"/>
-      <w:r>
-        <w:t>opengles</w:t>
-      </w:r>
-      <w:proofErr w:type="spellEnd"/>
+      <w:r>
+        <w:t>MacOSX might need the implicit AA set in the command ine and ignore the graphics setting, in order to have it run</w:t>
+      </w:r>
+      <w:r>
+        <w:t>, I should have a config setting to allow this to be turned on like opengles</w:t>
+      </w:r>
     </w:p>
     <w:p>
       <w:pPr>
@@ -3048,13 +2123,8 @@
         <w:spacing w:after="0"/>
       </w:pPr>
       <w:r>
-        <w:t xml:space="preserve">Sounds in fallout produce errors, J3dSOUN and </w:t>
-      </w:r>
-      <w:proofErr w:type="spellStart"/>
-      <w:r>
-        <w:t>nifcharacter</w:t>
-      </w:r>
-      <w:proofErr w:type="spellEnd"/>
+        <w:t>Sounds in fallout produce errors, J3dSOUN and nifcharacter</w:t>
+      </w:r>
     </w:p>
     <w:p>
       <w:pPr>
@@ -3073,11 +2143,9 @@
       <w:pPr>
         <w:pStyle w:val="Heading4"/>
       </w:pPr>
-      <w:proofErr w:type="spellStart"/>
       <w:r>
         <w:t>Input/Output</w:t>
       </w:r>
-      <w:proofErr w:type="spellEnd"/>
     </w:p>
     <w:p>
       <w:pPr>
@@ -3089,13 +2157,8 @@
         <w:spacing w:after="0"/>
       </w:pPr>
       <w:r>
-        <w:t xml:space="preserve">I should change ftp across to </w:t>
-      </w:r>
-      <w:proofErr w:type="spellStart"/>
-      <w:r>
-        <w:t>org.apache.commons.net.ftp.FTPClient</w:t>
-      </w:r>
-      <w:proofErr w:type="spellEnd"/>
+        <w:t>I should change ftp across to org.apache.commons.net.ftp.FTPClient</w:t>
+      </w:r>
     </w:p>
     <w:p>
       <w:pPr>
@@ -3132,32 +2195,11 @@
         </w:numPr>
         <w:spacing w:after="0"/>
       </w:pPr>
-      <w:proofErr w:type="gramStart"/>
-      <w:r>
-        <w:t>ftp</w:t>
-      </w:r>
-      <w:proofErr w:type="gramEnd"/>
-      <w:r>
-        <w:t xml:space="preserve"> = new </w:t>
-      </w:r>
-      <w:proofErr w:type="spellStart"/>
-      <w:r>
-        <w:t>FTPClient</w:t>
-      </w:r>
-      <w:proofErr w:type="spellEnd"/>
-      <w:r>
-        <w:t>(FTP_HOST_NAME);</w:t>
-      </w:r>
-      <w:r>
-        <w:t xml:space="preserve"> definitely locks up! I can still make </w:t>
-      </w:r>
-      <w:proofErr w:type="spellStart"/>
-      <w:r>
-        <w:t>ftped</w:t>
-      </w:r>
-      <w:proofErr w:type="spellEnd"/>
-      <w:r>
-        <w:t xml:space="preserve"> files overlarge by pressing cancel somehow. dud file downloads cause havoc all round, must try more cancel resume to see if it can be sorted out</w:t>
+      <w:r>
+        <w:t>ftp = new FTPClient(FTP_HOST_NAME);</w:t>
+      </w:r>
+      <w:r>
+        <w:t xml:space="preserve"> definitely locks up! I can still make ftped files overlarge by pressing cancel somehow. dud file downloads cause havoc all round, must try more cancel resume to see if it can be sorted out</w:t>
       </w:r>
     </w:p>
     <w:p>
@@ -3308,27 +2350,7 @@
           <w:sz w:val="24"/>
           <w:szCs w:val="24"/>
         </w:rPr>
-        <w:t>(</w:t>
-      </w:r>
-      <w:proofErr w:type="spellStart"/>
-      <w:r>
-        <w:rPr>
-          <w:rFonts w:ascii="Courier New" w:hAnsi="Courier New" w:cs="Courier New"/>
-          <w:color w:val="3F5FBF"/>
-          <w:sz w:val="24"/>
-          <w:szCs w:val="24"/>
-        </w:rPr>
-        <w:t>ArrayList-BalancedArrayList</w:t>
-      </w:r>
-      <w:proofErr w:type="spellEnd"/>
-      <w:r>
-        <w:rPr>
-          <w:rFonts w:ascii="Courier New" w:hAnsi="Courier New" w:cs="Courier New"/>
-          <w:color w:val="3F5FBF"/>
-          <w:sz w:val="24"/>
-          <w:szCs w:val="24"/>
-        </w:rPr>
-        <w:t>)</w:t>
+        <w:t>(ArrayList-BalancedArrayList)</w:t>
       </w:r>
       <w:r>
         <w:rPr>
@@ -3426,39 +2448,8 @@
           <w:sz w:val="24"/>
           <w:szCs w:val="24"/>
         </w:rPr>
-        <w:t xml:space="preserve">  Investigate </w:t>
-      </w:r>
-      <w:proofErr w:type="spellStart"/>
-      <w:r>
-        <w:rPr>
-          <w:rFonts w:ascii="Courier New" w:hAnsi="Courier New" w:cs="Courier New"/>
-          <w:color w:val="3F5FBF"/>
-          <w:sz w:val="24"/>
-          <w:szCs w:val="24"/>
-        </w:rPr>
-        <w:t>RenderBin.nodeComponentList</w:t>
-      </w:r>
-      <w:proofErr w:type="spellEnd"/>
-      <w:r>
-        <w:rPr>
-          <w:rFonts w:ascii="Courier New" w:hAnsi="Courier New" w:cs="Courier New"/>
-          <w:color w:val="3F5FBF"/>
-          <w:sz w:val="24"/>
-          <w:szCs w:val="24"/>
-        </w:rPr>
-        <w:t xml:space="preserve"> and other </w:t>
-      </w:r>
-      <w:proofErr w:type="spellStart"/>
-      <w:r>
-        <w:rPr>
-          <w:rFonts w:ascii="Courier New" w:hAnsi="Courier New" w:cs="Courier New"/>
-          <w:color w:val="3F5FBF"/>
-          <w:sz w:val="24"/>
-          <w:szCs w:val="24"/>
-        </w:rPr>
-        <w:t>arraylists</w:t>
-      </w:r>
-      <w:proofErr w:type="spellEnd"/>
+        <w:t xml:space="preserve">  Investigate RenderBin.nodeComponentList and other arraylists</w:t>
+      </w:r>
     </w:p>
     <w:p>
       <w:pPr>
@@ -3519,39 +2510,8 @@
           <w:sz w:val="24"/>
           <w:szCs w:val="24"/>
         </w:rPr>
-        <w:t xml:space="preserve"> </w:t>
-      </w:r>
-      <w:proofErr w:type="spellStart"/>
-      <w:r>
-        <w:rPr>
-          <w:rFonts w:ascii="Courier New" w:hAnsi="Courier New" w:cs="Courier New"/>
-          <w:color w:val="3F5FBF"/>
-          <w:sz w:val="24"/>
-          <w:szCs w:val="24"/>
-        </w:rPr>
-        <w:t>bsas</w:t>
-      </w:r>
-      <w:proofErr w:type="spellEnd"/>
-      <w:r>
-        <w:rPr>
-          <w:rFonts w:ascii="Courier New" w:hAnsi="Courier New" w:cs="Courier New"/>
-          <w:color w:val="3F5FBF"/>
-          <w:sz w:val="24"/>
-          <w:szCs w:val="24"/>
-        </w:rPr>
-        <w:t xml:space="preserve"> with compression for </w:t>
-      </w:r>
-      <w:proofErr w:type="spellStart"/>
-      <w:r>
-        <w:rPr>
-          <w:rFonts w:ascii="Courier New" w:hAnsi="Courier New" w:cs="Courier New"/>
-          <w:color w:val="3F5FBF"/>
-          <w:sz w:val="24"/>
-          <w:szCs w:val="24"/>
-        </w:rPr>
-        <w:t>morrowind</w:t>
-      </w:r>
-      <w:proofErr w:type="spellEnd"/>
+        <w:t xml:space="preserve"> bsas with compression for morrowind</w:t>
+      </w:r>
       <w:r>
         <w:rPr>
           <w:rFonts w:ascii="Courier New" w:hAnsi="Courier New" w:cs="Courier New"/>
@@ -3621,17 +2581,7 @@
           <w:sz w:val="24"/>
           <w:szCs w:val="24"/>
         </w:rPr>
-        <w:t xml:space="preserve"> might cause trouble testing BG as super of </w:t>
-      </w:r>
-      <w:proofErr w:type="spellStart"/>
-      <w:r>
-        <w:rPr>
-          <w:rFonts w:ascii="Courier New" w:hAnsi="Courier New" w:cs="Courier New"/>
-          <w:color w:val="3F5FBF"/>
-          <w:sz w:val="24"/>
-          <w:szCs w:val="24"/>
-        </w:rPr>
-        <w:t>re</w:t>
+        <w:t xml:space="preserve"> might cause trouble testing BG as super of re</w:t>
       </w:r>
       <w:r>
         <w:rPr>
@@ -3649,17 +2599,7 @@
           <w:sz w:val="24"/>
           <w:szCs w:val="24"/>
         </w:rPr>
-        <w:t>oinst</w:t>
-      </w:r>
-      <w:proofErr w:type="spellEnd"/>
-      <w:r>
-        <w:rPr>
-          <w:rFonts w:ascii="Courier New" w:hAnsi="Courier New" w:cs="Courier New"/>
-          <w:color w:val="3F5FBF"/>
-          <w:sz w:val="24"/>
-          <w:szCs w:val="24"/>
-        </w:rPr>
-        <w:t xml:space="preserve"> note also using detachable cap</w:t>
+        <w:t>oinst note also using detachable cap</w:t>
       </w:r>
     </w:p>
     <w:p>
@@ -3682,47 +2622,7 @@
           <w:sz w:val="24"/>
           <w:szCs w:val="24"/>
         </w:rPr>
-        <w:t xml:space="preserve">  </w:t>
-      </w:r>
-      <w:proofErr w:type="gramStart"/>
-      <w:r>
-        <w:rPr>
-          <w:rFonts w:ascii="Courier New" w:hAnsi="Courier New" w:cs="Courier New"/>
-          <w:color w:val="3F5FBF"/>
-          <w:sz w:val="24"/>
-          <w:szCs w:val="24"/>
-        </w:rPr>
-        <w:t>tried</w:t>
-      </w:r>
-      <w:proofErr w:type="gramEnd"/>
-      <w:r>
-        <w:rPr>
-          <w:rFonts w:ascii="Courier New" w:hAnsi="Courier New" w:cs="Courier New"/>
-          <w:color w:val="3F5FBF"/>
-          <w:sz w:val="24"/>
-          <w:szCs w:val="24"/>
-        </w:rPr>
-        <w:t xml:space="preserve"> </w:t>
-      </w:r>
-      <w:proofErr w:type="spellStart"/>
-      <w:r>
-        <w:rPr>
-          <w:rFonts w:ascii="Courier New" w:hAnsi="Courier New" w:cs="Courier New"/>
-          <w:color w:val="3F5FBF"/>
-          <w:sz w:val="24"/>
-          <w:szCs w:val="24"/>
-        </w:rPr>
-        <w:t>app.setCap</w:t>
-      </w:r>
-      <w:proofErr w:type="spellEnd"/>
-      <w:r>
-        <w:rPr>
-          <w:rFonts w:ascii="Courier New" w:hAnsi="Courier New" w:cs="Courier New"/>
-          <w:color w:val="3F5FBF"/>
-          <w:sz w:val="24"/>
-          <w:szCs w:val="24"/>
-        </w:rPr>
-        <w:t xml:space="preserve"> to make it non static in LAND </w:t>
+        <w:t xml:space="preserve">  tried app.setCap to make it non static in LAND </w:t>
       </w:r>
     </w:p>
     <w:p>
@@ -3737,25 +2637,14 @@
           <w:szCs w:val="24"/>
         </w:rPr>
       </w:pPr>
-      <w:proofErr w:type="gramStart"/>
-      <w:r>
-        <w:rPr>
-          <w:rFonts w:ascii="Courier New" w:hAnsi="Courier New" w:cs="Courier New"/>
-          <w:color w:val="3F5FBF"/>
-          <w:sz w:val="24"/>
-          <w:szCs w:val="24"/>
-        </w:rPr>
-        <w:t>both</w:t>
-      </w:r>
-      <w:proofErr w:type="gramEnd"/>
-      <w:r>
-        <w:rPr>
-          <w:rFonts w:ascii="Courier New" w:hAnsi="Courier New" w:cs="Courier New"/>
-          <w:color w:val="3F5FBF"/>
-          <w:sz w:val="24"/>
-          <w:szCs w:val="24"/>
-        </w:rPr>
-        <w:t xml:space="preserve"> attempts to force less compiling result in a slight decrease in fps</w:t>
+      <w:r>
+        <w:rPr>
+          <w:rFonts w:ascii="Courier New" w:hAnsi="Courier New" w:cs="Courier New"/>
+          <w:color w:val="3F5FBF"/>
+          <w:sz w:val="24"/>
+          <w:szCs w:val="24"/>
+        </w:rPr>
+        <w:t>both attempts to force less compiling result in a slight decrease in fps</w:t>
       </w:r>
     </w:p>
     <w:p>
@@ -3843,27 +2732,7 @@
           <w:sz w:val="24"/>
           <w:szCs w:val="24"/>
         </w:rPr>
-        <w:t xml:space="preserve">  Need to do more profiling with </w:t>
-      </w:r>
-      <w:proofErr w:type="spellStart"/>
-      <w:r>
-        <w:rPr>
-          <w:rFonts w:ascii="Courier New" w:hAnsi="Courier New" w:cs="Courier New"/>
-          <w:color w:val="3F5FBF"/>
-          <w:sz w:val="24"/>
-          <w:szCs w:val="24"/>
-        </w:rPr>
-        <w:t>morrowind</w:t>
-      </w:r>
-      <w:proofErr w:type="spellEnd"/>
-      <w:r>
-        <w:rPr>
-          <w:rFonts w:ascii="Courier New" w:hAnsi="Courier New" w:cs="Courier New"/>
-          <w:color w:val="3F5FBF"/>
-          <w:sz w:val="24"/>
-          <w:szCs w:val="24"/>
-        </w:rPr>
-        <w:t>, biggest structure pause of anyone</w:t>
+        <w:t xml:space="preserve">  Need to do more profiling with morrowind, biggest structure pause of anyone</w:t>
       </w:r>
     </w:p>
     <w:p>
@@ -4069,77 +2938,24 @@
         </w:rPr>
         <w:t xml:space="preserve">and </w:t>
       </w:r>
-      <w:proofErr w:type="spellStart"/>
-      <w:r>
-        <w:rPr>
-          <w:rFonts w:ascii="Courier New" w:hAnsi="Courier New" w:cs="Courier New"/>
-          <w:color w:val="3F5FBF"/>
-          <w:sz w:val="24"/>
-          <w:szCs w:val="24"/>
-        </w:rPr>
-        <w:t>transformgroup</w:t>
-      </w:r>
-      <w:proofErr w:type="spellEnd"/>
-      <w:r>
-        <w:rPr>
-          <w:rFonts w:ascii="Courier New" w:hAnsi="Courier New" w:cs="Courier New"/>
-          <w:color w:val="3F5FBF"/>
-          <w:sz w:val="24"/>
-          <w:szCs w:val="24"/>
-        </w:rPr>
-        <w:t xml:space="preserve"> suck, perhaps it should use the </w:t>
-      </w:r>
-      <w:proofErr w:type="spellStart"/>
-      <w:proofErr w:type="gramStart"/>
-      <w:r>
-        <w:rPr>
-          <w:rFonts w:ascii="Courier New" w:hAnsi="Courier New" w:cs="Courier New"/>
-          <w:color w:val="3F5FBF"/>
-          <w:sz w:val="24"/>
-          <w:szCs w:val="24"/>
-        </w:rPr>
-        <w:t>transfromcache</w:t>
-      </w:r>
-      <w:proofErr w:type="spellEnd"/>
-      <w:r>
-        <w:rPr>
-          <w:rFonts w:ascii="Courier New" w:hAnsi="Courier New" w:cs="Courier New"/>
-          <w:color w:val="3F5FBF"/>
-          <w:sz w:val="24"/>
-          <w:szCs w:val="24"/>
-        </w:rPr>
-        <w:t>(</w:t>
-      </w:r>
-      <w:proofErr w:type="gramEnd"/>
-      <w:r>
-        <w:rPr>
-          <w:rFonts w:ascii="Courier New" w:hAnsi="Courier New" w:cs="Courier New"/>
-          <w:color w:val="3F5FBF"/>
-          <w:sz w:val="24"/>
-          <w:szCs w:val="24"/>
-        </w:rPr>
-        <w:t>the cache should have a changed bool too)</w:t>
-      </w:r>
-      <w:r>
-        <w:rPr>
-          <w:rFonts w:ascii="Courier New" w:hAnsi="Courier New" w:cs="Courier New"/>
-          <w:color w:val="3F5FBF"/>
-          <w:sz w:val="24"/>
-          <w:szCs w:val="24"/>
-        </w:rPr>
-        <w:t xml:space="preserve"> in </w:t>
-      </w:r>
-      <w:proofErr w:type="spellStart"/>
-      <w:r>
-        <w:rPr>
-          <w:rFonts w:ascii="Courier New" w:hAnsi="Courier New" w:cs="Courier New"/>
-          <w:color w:val="3F5FBF"/>
-          <w:sz w:val="24"/>
-          <w:szCs w:val="24"/>
-        </w:rPr>
-        <w:t>NifTransformGroup</w:t>
-      </w:r>
-      <w:proofErr w:type="spellEnd"/>
+      <w:r>
+        <w:rPr>
+          <w:rFonts w:ascii="Courier New" w:hAnsi="Courier New" w:cs="Courier New"/>
+          <w:color w:val="3F5FBF"/>
+          <w:sz w:val="24"/>
+          <w:szCs w:val="24"/>
+        </w:rPr>
+        <w:t>transformgroup suck, perhaps it should use the transfromcache(the cache should have a changed bool too)</w:t>
+      </w:r>
+      <w:r>
+        <w:rPr>
+          <w:rFonts w:ascii="Courier New" w:hAnsi="Courier New" w:cs="Courier New"/>
+          <w:color w:val="3F5FBF"/>
+          <w:sz w:val="24"/>
+          <w:szCs w:val="24"/>
+        </w:rPr>
+        <w:t xml:space="preserve"> in NifTransformGroup</w:t>
+      </w:r>
     </w:p>
     <w:p>
       <w:pPr>
@@ -4161,27 +2977,7 @@
           <w:sz w:val="24"/>
           <w:szCs w:val="24"/>
         </w:rPr>
-        <w:t xml:space="preserve">Physics was loading model from file on a physics tick, this has been changed to load </w:t>
-      </w:r>
-      <w:proofErr w:type="spellStart"/>
-      <w:r>
-        <w:rPr>
-          <w:rFonts w:ascii="Courier New" w:hAnsi="Courier New" w:cs="Courier New"/>
-          <w:color w:val="3F5FBF"/>
-          <w:sz w:val="24"/>
-          <w:szCs w:val="24"/>
-        </w:rPr>
-        <w:t>NifModels</w:t>
-      </w:r>
-      <w:proofErr w:type="spellEnd"/>
-      <w:r>
-        <w:rPr>
-          <w:rFonts w:ascii="Courier New" w:hAnsi="Courier New" w:cs="Courier New"/>
-          <w:color w:val="3F5FBF"/>
-          <w:sz w:val="24"/>
-          <w:szCs w:val="24"/>
-        </w:rPr>
-        <w:t xml:space="preserve"> </w:t>
+        <w:t xml:space="preserve">Physics was loading model from file on a physics tick, this has been changed to load NifModels </w:t>
       </w:r>
       <w:r>
         <w:rPr>
@@ -4388,27 +3184,7 @@
           <w:sz w:val="24"/>
           <w:szCs w:val="24"/>
         </w:rPr>
-        <w:t xml:space="preserve">, re </w:t>
-      </w:r>
-      <w:proofErr w:type="spellStart"/>
-      <w:r>
-        <w:rPr>
-          <w:rFonts w:ascii="Courier New" w:hAnsi="Courier New" w:cs="Courier New"/>
-          <w:color w:val="3F5FBF"/>
-          <w:sz w:val="24"/>
-          <w:szCs w:val="24"/>
-        </w:rPr>
-        <w:t>re</w:t>
-      </w:r>
-      <w:proofErr w:type="spellEnd"/>
-      <w:r>
-        <w:rPr>
-          <w:rFonts w:ascii="Courier New" w:hAnsi="Courier New" w:cs="Courier New"/>
-          <w:color w:val="3F5FBF"/>
-          <w:sz w:val="24"/>
-          <w:szCs w:val="24"/>
-        </w:rPr>
-        <w:t xml:space="preserve"> checked terrible add/remove </w:t>
+        <w:t xml:space="preserve">, re re checked terrible add/remove </w:t>
       </w:r>
       <w:r>
         <w:rPr>
@@ -4461,8 +3237,6 @@
           <w:szCs w:val="24"/>
         </w:rPr>
       </w:pPr>
-      <w:proofErr w:type="spellStart"/>
-      <w:proofErr w:type="gramStart"/>
       <w:r>
         <w:rPr>
           <w:rFonts w:ascii="Courier New" w:hAnsi="Courier New" w:cs="Courier New"/>
@@ -4472,8 +3246,6 @@
         </w:rPr>
         <w:t>optimizeForSpace</w:t>
       </w:r>
-      <w:proofErr w:type="spellEnd"/>
-      <w:proofErr w:type="gramEnd"/>
       <w:r>
         <w:rPr>
           <w:rFonts w:ascii="Courier New" w:hAnsi="Courier New" w:cs="Courier New"/>
@@ -4520,125 +3292,14 @@
           <w:szCs w:val="24"/>
         </w:rPr>
       </w:pPr>
-      <w:proofErr w:type="gramStart"/>
-      <w:r>
-        <w:rPr>
-          <w:rFonts w:ascii="Courier New" w:hAnsi="Courier New" w:cs="Courier New"/>
-          <w:color w:val="3F5FBF"/>
-          <w:sz w:val="24"/>
-          <w:szCs w:val="24"/>
-        </w:rPr>
-        <w:t>space</w:t>
-      </w:r>
-      <w:proofErr w:type="gramEnd"/>
-      <w:r>
-        <w:rPr>
-          <w:rFonts w:ascii="Courier New" w:hAnsi="Courier New" w:cs="Courier New"/>
-          <w:color w:val="3F5FBF"/>
-          <w:sz w:val="24"/>
-          <w:szCs w:val="24"/>
-        </w:rPr>
-        <w:t xml:space="preserve"> and user should be checked for FPS and </w:t>
-      </w:r>
-      <w:proofErr w:type="spellStart"/>
-      <w:r>
-        <w:rPr>
-          <w:rFonts w:ascii="Courier New" w:hAnsi="Courier New" w:cs="Courier New"/>
-          <w:color w:val="3F5FBF"/>
-          <w:sz w:val="24"/>
-          <w:szCs w:val="24"/>
-        </w:rPr>
-        <w:t>tehn</w:t>
-      </w:r>
-      <w:proofErr w:type="spellEnd"/>
-      <w:r>
-        <w:rPr>
-          <w:rFonts w:ascii="Courier New" w:hAnsi="Courier New" w:cs="Courier New"/>
-          <w:color w:val="3F5FBF"/>
-          <w:sz w:val="24"/>
-          <w:szCs w:val="24"/>
-        </w:rPr>
-        <w:t xml:space="preserve"> cell </w:t>
-      </w:r>
-      <w:proofErr w:type="spellStart"/>
-      <w:r>
-        <w:rPr>
-          <w:rFonts w:ascii="Courier New" w:hAnsi="Courier New" w:cs="Courier New"/>
-          <w:color w:val="3F5FBF"/>
-          <w:sz w:val="24"/>
-          <w:szCs w:val="24"/>
-        </w:rPr>
-        <w:t>cehnge</w:t>
-      </w:r>
-      <w:proofErr w:type="spellEnd"/>
-      <w:r>
-        <w:rPr>
-          <w:rFonts w:ascii="Courier New" w:hAnsi="Courier New" w:cs="Courier New"/>
-          <w:color w:val="3F5FBF"/>
-          <w:sz w:val="24"/>
-          <w:szCs w:val="24"/>
-        </w:rPr>
-        <w:t xml:space="preserve"> </w:t>
-      </w:r>
-      <w:proofErr w:type="spellStart"/>
-      <w:r>
-        <w:rPr>
-          <w:rFonts w:ascii="Courier New" w:hAnsi="Courier New" w:cs="Courier New"/>
-          <w:color w:val="3F5FBF"/>
-          <w:sz w:val="24"/>
-          <w:szCs w:val="24"/>
-        </w:rPr>
-        <w:t>anaylsised</w:t>
-      </w:r>
-      <w:proofErr w:type="spellEnd"/>
-      <w:r>
-        <w:rPr>
-          <w:rFonts w:ascii="Courier New" w:hAnsi="Courier New" w:cs="Courier New"/>
-          <w:color w:val="3F5FBF"/>
-          <w:sz w:val="24"/>
-          <w:szCs w:val="24"/>
-        </w:rPr>
-        <w:t xml:space="preserve">, could be my </w:t>
-      </w:r>
-      <w:proofErr w:type="spellStart"/>
-      <w:r>
-        <w:rPr>
-          <w:rFonts w:ascii="Courier New" w:hAnsi="Courier New" w:cs="Courier New"/>
-          <w:color w:val="3F5FBF"/>
-          <w:sz w:val="24"/>
-          <w:szCs w:val="24"/>
-        </w:rPr>
-        <w:t>hashset</w:t>
-      </w:r>
-      <w:proofErr w:type="spellEnd"/>
-      <w:r>
-        <w:rPr>
-          <w:rFonts w:ascii="Courier New" w:hAnsi="Courier New" w:cs="Courier New"/>
-          <w:color w:val="3F5FBF"/>
-          <w:sz w:val="24"/>
-          <w:szCs w:val="24"/>
-        </w:rPr>
-        <w:t xml:space="preserve"> that slows it </w:t>
-      </w:r>
-      <w:proofErr w:type="spellStart"/>
-      <w:r>
-        <w:rPr>
-          <w:rFonts w:ascii="Courier New" w:hAnsi="Courier New" w:cs="Courier New"/>
-          <w:color w:val="3F5FBF"/>
-          <w:sz w:val="24"/>
-          <w:szCs w:val="24"/>
-        </w:rPr>
-        <w:t>doen</w:t>
-      </w:r>
-      <w:proofErr w:type="spellEnd"/>
-      <w:r>
-        <w:rPr>
-          <w:rFonts w:ascii="Courier New" w:hAnsi="Courier New" w:cs="Courier New"/>
-          <w:color w:val="3F5FBF"/>
-          <w:sz w:val="24"/>
-          <w:szCs w:val="24"/>
-        </w:rPr>
-        <w:t>?</w:t>
+      <w:r>
+        <w:rPr>
+          <w:rFonts w:ascii="Courier New" w:hAnsi="Courier New" w:cs="Courier New"/>
+          <w:color w:val="3F5FBF"/>
+          <w:sz w:val="24"/>
+          <w:szCs w:val="24"/>
+        </w:rPr>
+        <w:t>space and user should be checked for FPS and tehn cell cehnge anaylsised, could be my hashset that slows it doen?</w:t>
       </w:r>
     </w:p>
     <w:p>
@@ -4688,17 +3349,7 @@
           <w:sz w:val="24"/>
           <w:szCs w:val="24"/>
         </w:rPr>
-        <w:t xml:space="preserve">  I need to recheck </w:t>
-      </w:r>
-      <w:proofErr w:type="spellStart"/>
-      <w:r>
-        <w:rPr>
-          <w:rFonts w:ascii="Courier New" w:hAnsi="Courier New" w:cs="Courier New"/>
-          <w:color w:val="3F5FBF"/>
-          <w:sz w:val="24"/>
-          <w:szCs w:val="24"/>
-        </w:rPr>
-        <w:t>mapp</w:t>
+        <w:t xml:space="preserve">  I need to recheck mapp</w:t>
       </w:r>
       <w:r>
         <w:rPr>
@@ -4716,17 +3367,7 @@
           <w:sz w:val="24"/>
           <w:szCs w:val="24"/>
         </w:rPr>
-        <w:t>bytebuffers</w:t>
-      </w:r>
-      <w:proofErr w:type="spellEnd"/>
-      <w:r>
-        <w:rPr>
-          <w:rFonts w:ascii="Courier New" w:hAnsi="Courier New" w:cs="Courier New"/>
-          <w:color w:val="3F5FBF"/>
-          <w:sz w:val="24"/>
-          <w:szCs w:val="24"/>
-        </w:rPr>
-        <w:t xml:space="preserve"> for texture, see if they push the load time to the </w:t>
+        <w:t xml:space="preserve">bytebuffers for texture, see if they push the load time to the </w:t>
       </w:r>
       <w:r>
         <w:rPr>
@@ -4821,27 +3462,7 @@
           <w:sz w:val="24"/>
           <w:szCs w:val="24"/>
         </w:rPr>
-        <w:t xml:space="preserve">I just added rendering attributes to all geometries and an </w:t>
-      </w:r>
-      <w:proofErr w:type="spellStart"/>
-      <w:r>
-        <w:rPr>
-          <w:rFonts w:ascii="Courier New" w:hAnsi="Courier New" w:cs="Courier New"/>
-          <w:color w:val="3F5FBF"/>
-          <w:sz w:val="24"/>
-          <w:szCs w:val="24"/>
-        </w:rPr>
-        <w:t>outling</w:t>
-      </w:r>
-      <w:proofErr w:type="spellEnd"/>
-      <w:r>
-        <w:rPr>
-          <w:rFonts w:ascii="Courier New" w:hAnsi="Courier New" w:cs="Courier New"/>
-          <w:color w:val="3F5FBF"/>
-          <w:sz w:val="24"/>
-          <w:szCs w:val="24"/>
-        </w:rPr>
-        <w:t xml:space="preserve"> BG as well for outline, I MUST check the per hit on these</w:t>
+        <w:t>I just added rendering attributes to all geometries and an outling BG as well for outline, I MUST check the per hit on these</w:t>
       </w:r>
     </w:p>
     <w:p>
@@ -4921,19 +3542,8 @@
           <w:sz w:val="24"/>
           <w:szCs w:val="24"/>
         </w:rPr>
-        <w:t xml:space="preserve">  FPS, memory usage, cell load/unload times </w:t>
-      </w:r>
-      <w:proofErr w:type="spellStart"/>
-      <w:r>
-        <w:rPr>
-          <w:rFonts w:ascii="Courier New" w:hAnsi="Courier New" w:cs="Courier New"/>
-          <w:color w:val="3F5FBF"/>
-          <w:sz w:val="24"/>
-          <w:szCs w:val="24"/>
-        </w:rPr>
-        <w:t>etc</w:t>
-      </w:r>
-      <w:proofErr w:type="spellEnd"/>
+        <w:t xml:space="preserve">  FPS, memory usage, cell load/unload times etc</w:t>
+      </w:r>
     </w:p>
     <w:p>
       <w:pPr>
@@ -4954,47 +3564,7 @@
           <w:sz w:val="24"/>
           <w:szCs w:val="24"/>
         </w:rPr>
-        <w:t xml:space="preserve">  </w:t>
-      </w:r>
-      <w:proofErr w:type="gramStart"/>
-      <w:r>
-        <w:rPr>
-          <w:rFonts w:ascii="Courier New" w:hAnsi="Courier New" w:cs="Courier New"/>
-          <w:color w:val="3F5FBF"/>
-          <w:sz w:val="24"/>
-          <w:szCs w:val="24"/>
-        </w:rPr>
-        <w:t>put</w:t>
-      </w:r>
-      <w:proofErr w:type="gramEnd"/>
-      <w:r>
-        <w:rPr>
-          <w:rFonts w:ascii="Courier New" w:hAnsi="Courier New" w:cs="Courier New"/>
-          <w:color w:val="3F5FBF"/>
-          <w:sz w:val="24"/>
-          <w:szCs w:val="24"/>
-        </w:rPr>
-        <w:t xml:space="preserve"> notes about texture loading, j3d thread versus other, interleave by ref </w:t>
-      </w:r>
-      <w:proofErr w:type="spellStart"/>
-      <w:r>
-        <w:rPr>
-          <w:rFonts w:ascii="Courier New" w:hAnsi="Courier New" w:cs="Courier New"/>
-          <w:color w:val="3F5FBF"/>
-          <w:sz w:val="24"/>
-          <w:szCs w:val="24"/>
-        </w:rPr>
-        <w:t>etc</w:t>
-      </w:r>
-      <w:proofErr w:type="spellEnd"/>
-      <w:r>
-        <w:rPr>
-          <w:rFonts w:ascii="Courier New" w:hAnsi="Courier New" w:cs="Courier New"/>
-          <w:color w:val="3F5FBF"/>
-          <w:sz w:val="24"/>
-          <w:szCs w:val="24"/>
-        </w:rPr>
-        <w:t>, command line options (from ese.java)</w:t>
+        <w:t xml:space="preserve">  put notes about texture loading, j3d thread versus other, interleave by ref etc, command line options (from ese.java)</w:t>
       </w:r>
     </w:p>
     <w:p>
@@ -5016,87 +3586,7 @@
           <w:sz w:val="24"/>
           <w:szCs w:val="24"/>
         </w:rPr>
-        <w:t xml:space="preserve">  </w:t>
-      </w:r>
-      <w:proofErr w:type="gramStart"/>
-      <w:r>
-        <w:rPr>
-          <w:rFonts w:ascii="Courier New" w:hAnsi="Courier New" w:cs="Courier New"/>
-          <w:color w:val="3F5FBF"/>
-          <w:sz w:val="24"/>
-          <w:szCs w:val="24"/>
-        </w:rPr>
-        <w:t>put</w:t>
-      </w:r>
-      <w:proofErr w:type="gramEnd"/>
-      <w:r>
-        <w:rPr>
-          <w:rFonts w:ascii="Courier New" w:hAnsi="Courier New" w:cs="Courier New"/>
-          <w:color w:val="3F5FBF"/>
-          <w:sz w:val="24"/>
-          <w:szCs w:val="24"/>
-        </w:rPr>
-        <w:t xml:space="preserve"> notes about using </w:t>
-      </w:r>
-      <w:proofErr w:type="spellStart"/>
-      <w:r>
-        <w:rPr>
-          <w:rFonts w:ascii="Courier New" w:hAnsi="Courier New" w:cs="Courier New"/>
-          <w:color w:val="3F5FBF"/>
-          <w:sz w:val="24"/>
-          <w:szCs w:val="24"/>
-        </w:rPr>
-        <w:t>nif</w:t>
-      </w:r>
-      <w:proofErr w:type="spellEnd"/>
-      <w:r>
-        <w:rPr>
-          <w:rFonts w:ascii="Courier New" w:hAnsi="Courier New" w:cs="Courier New"/>
-          <w:color w:val="3F5FBF"/>
-          <w:sz w:val="24"/>
-          <w:szCs w:val="24"/>
-        </w:rPr>
-        <w:t xml:space="preserve"> data </w:t>
-      </w:r>
-      <w:proofErr w:type="spellStart"/>
-      <w:r>
-        <w:rPr>
-          <w:rFonts w:ascii="Courier New" w:hAnsi="Courier New" w:cs="Courier New"/>
-          <w:color w:val="3F5FBF"/>
-          <w:sz w:val="24"/>
-          <w:szCs w:val="24"/>
-        </w:rPr>
-        <w:t>moreso</w:t>
-      </w:r>
-      <w:proofErr w:type="spellEnd"/>
-      <w:r>
-        <w:rPr>
-          <w:rFonts w:ascii="Courier New" w:hAnsi="Courier New" w:cs="Courier New"/>
-          <w:color w:val="3F5FBF"/>
-          <w:sz w:val="24"/>
-          <w:szCs w:val="24"/>
-        </w:rPr>
-        <w:t xml:space="preserve"> (like opt version of </w:t>
-      </w:r>
-      <w:proofErr w:type="spellStart"/>
-      <w:r>
-        <w:rPr>
-          <w:rFonts w:ascii="Courier New" w:hAnsi="Courier New" w:cs="Courier New"/>
-          <w:color w:val="3F5FBF"/>
-          <w:sz w:val="24"/>
-          <w:szCs w:val="24"/>
-        </w:rPr>
-        <w:t>niobjects</w:t>
-      </w:r>
-      <w:proofErr w:type="spellEnd"/>
-      <w:r>
-        <w:rPr>
-          <w:rFonts w:ascii="Courier New" w:hAnsi="Courier New" w:cs="Courier New"/>
-          <w:color w:val="3F5FBF"/>
-          <w:sz w:val="24"/>
-          <w:szCs w:val="24"/>
-        </w:rPr>
-        <w:t>)</w:t>
+        <w:t xml:space="preserve">  put notes about using nif data moreso (like opt version of niobjects)</w:t>
       </w:r>
     </w:p>
     <w:p>
@@ -5184,27 +3674,7 @@
           <w:sz w:val="24"/>
           <w:szCs w:val="24"/>
         </w:rPr>
-        <w:t xml:space="preserve">  I should put a video of it all on </w:t>
-      </w:r>
-      <w:proofErr w:type="spellStart"/>
-      <w:r>
-        <w:rPr>
-          <w:rFonts w:ascii="Courier New" w:hAnsi="Courier New" w:cs="Courier New"/>
-          <w:color w:val="3F5FBF"/>
-          <w:sz w:val="24"/>
-          <w:szCs w:val="24"/>
-        </w:rPr>
-        <w:t>youtube</w:t>
-      </w:r>
-      <w:proofErr w:type="spellEnd"/>
-      <w:r>
-        <w:rPr>
-          <w:rFonts w:ascii="Courier New" w:hAnsi="Courier New" w:cs="Courier New"/>
-          <w:color w:val="3F5FBF"/>
-          <w:sz w:val="24"/>
-          <w:szCs w:val="24"/>
-        </w:rPr>
-        <w:t xml:space="preserve"> and an entry in jgo.net (whatever it's called)</w:t>
+        <w:t xml:space="preserve">  I should put a video of it all on youtube and an entry in jgo.net (whatever it's called)</w:t>
       </w:r>
     </w:p>
     <w:p>
@@ -5324,39 +3794,7 @@
           <w:lang w:val="en-US" w:eastAsia="en-NZ"/>
         </w:rPr>
         <w:br/>
-        <w:t xml:space="preserve">I don't fully understand why this property has to be set if you already called </w:t>
-      </w:r>
-      <w:proofErr w:type="gramStart"/>
-      <w:r>
-        <w:rPr>
-          <w:rFonts w:ascii="Calibri" w:eastAsia="Times New Roman" w:hAnsi="Calibri" w:cs="Times New Roman"/>
-          <w:lang w:val="en-US" w:eastAsia="en-NZ"/>
-        </w:rPr>
-        <w:t>GraphicsConfigTemplate3D.setSceneAntialiasing(</w:t>
-      </w:r>
-      <w:proofErr w:type="gramEnd"/>
-      <w:r>
-        <w:rPr>
-          <w:rFonts w:ascii="Calibri" w:eastAsia="Times New Roman" w:hAnsi="Calibri" w:cs="Times New Roman"/>
-          <w:lang w:val="en-US" w:eastAsia="en-NZ"/>
-        </w:rPr>
-        <w:t xml:space="preserve">GraphicsConfigTemplate3D.PREFERRED); but it works on my computer. Miserably it has no effect for </w:t>
-      </w:r>
-      <w:proofErr w:type="spellStart"/>
-      <w:r>
-        <w:rPr>
-          <w:rFonts w:ascii="Calibri" w:eastAsia="Times New Roman" w:hAnsi="Calibri" w:cs="Times New Roman"/>
-          <w:lang w:val="en-US" w:eastAsia="en-NZ"/>
-        </w:rPr>
-        <w:t>offscreen</w:t>
-      </w:r>
-      <w:proofErr w:type="spellEnd"/>
-      <w:r>
-        <w:rPr>
-          <w:rFonts w:ascii="Calibri" w:eastAsia="Times New Roman" w:hAnsi="Calibri" w:cs="Times New Roman"/>
-          <w:lang w:val="en-US" w:eastAsia="en-NZ"/>
-        </w:rPr>
-        <w:t xml:space="preserve"> rendering.</w:t>
+        <w:t>I don't fully understand why this property has to be set if you already called GraphicsConfigTemplate3D.setSceneAntialiasing(GraphicsConfigTemplate3D.PREFERRED); but it works on my computer. Miserably it has no effect for offscreen rendering.</w:t>
       </w:r>
     </w:p>
     <w:p>
@@ -5404,19 +3842,11 @@
           <w:szCs w:val="26"/>
         </w:rPr>
       </w:pPr>
-      <w:proofErr w:type="gramStart"/>
       <w:r>
         <w:rPr>
           <w:rStyle w:val="Heading2Char"/>
         </w:rPr>
-        <w:t>ftp</w:t>
-      </w:r>
-      <w:proofErr w:type="gramEnd"/>
-      <w:r>
-        <w:rPr>
-          <w:rStyle w:val="Heading2Char"/>
-        </w:rPr>
-        <w:t xml:space="preserve"> </w:t>
+        <w:t xml:space="preserve">ftp </w:t>
       </w:r>
       <w:r>
         <w:rPr>
@@ -5444,8 +3874,6 @@
           <w:lang w:val="en-US" w:eastAsia="en-NZ"/>
         </w:rPr>
       </w:pPr>
-      <w:proofErr w:type="spellStart"/>
-      <w:proofErr w:type="gramStart"/>
       <w:r>
         <w:rPr>
           <w:rFonts w:ascii="Calibri" w:eastAsia="Times New Roman" w:hAnsi="Calibri" w:cs="Times New Roman"/>
@@ -5458,17 +3886,8 @@
           <w:rFonts w:ascii="Calibri" w:eastAsia="Times New Roman" w:hAnsi="Calibri" w:cs="Times New Roman"/>
           <w:lang w:val="en-US" w:eastAsia="en-NZ"/>
         </w:rPr>
-        <w:t>amemedia:</w:t>
-      </w:r>
-      <w:proofErr w:type="gramEnd"/>
-      <w:r>
-        <w:rPr>
-          <w:rFonts w:ascii="Calibri" w:eastAsia="Times New Roman" w:hAnsi="Calibri" w:cs="Times New Roman"/>
-          <w:lang w:val="en-US" w:eastAsia="en-NZ"/>
-        </w:rPr>
-        <w:t>vivec</w:t>
-      </w:r>
-      <w:proofErr w:type="spellEnd"/>
+        <w:t>amemedia:vivec</w:t>
+      </w:r>
     </w:p>
     <w:p>
       <w:pPr>
@@ -5520,33 +3939,8 @@
           <w:rFonts w:ascii="Calibri" w:eastAsia="Times New Roman" w:hAnsi="Calibri" w:cs="Times New Roman"/>
           <w:lang w:val="en-US" w:eastAsia="en-NZ"/>
         </w:rPr>
-        <w:t xml:space="preserve">Connect </w:t>
-      </w:r>
-      <w:proofErr w:type="spellStart"/>
-      <w:r>
-        <w:rPr>
-          <w:rFonts w:ascii="Calibri" w:eastAsia="Times New Roman" w:hAnsi="Calibri" w:cs="Times New Roman"/>
-          <w:lang w:val="en-US" w:eastAsia="en-NZ"/>
-        </w:rPr>
-        <w:t>sourceforge</w:t>
-      </w:r>
-      <w:proofErr w:type="spellEnd"/>
-      <w:r>
-        <w:rPr>
-          <w:rFonts w:ascii="Calibri" w:eastAsia="Times New Roman" w:hAnsi="Calibri" w:cs="Times New Roman"/>
-          <w:lang w:val="en-US" w:eastAsia="en-NZ"/>
-        </w:rPr>
-        <w:t xml:space="preserve"> to </w:t>
-      </w:r>
-      <w:proofErr w:type="spellStart"/>
-      <w:r>
-        <w:rPr>
-          <w:rFonts w:ascii="Calibri" w:eastAsia="Times New Roman" w:hAnsi="Calibri" w:cs="Times New Roman"/>
-          <w:lang w:val="en-US" w:eastAsia="en-NZ"/>
-        </w:rPr>
-        <w:t>github</w:t>
-      </w:r>
-      <w:proofErr w:type="spellEnd"/>
+        <w:t>Connect sourceforge to github</w:t>
+      </w:r>
     </w:p>
     <w:p>
       <w:pPr>
@@ -5748,23 +4142,7 @@
           <w:lang w:eastAsia="en-NZ"/>
         </w:rPr>
         <w:lastRenderedPageBreak/>
-        <w:t xml:space="preserve">Launcher could then include a </w:t>
-      </w:r>
-      <w:proofErr w:type="spellStart"/>
-      <w:r>
-        <w:rPr>
-          <w:rFonts w:ascii="Calibri" w:eastAsia="Times New Roman" w:hAnsi="Calibri" w:cs="Times New Roman"/>
-          <w:lang w:eastAsia="en-NZ"/>
-        </w:rPr>
-        <w:t>url</w:t>
-      </w:r>
-      <w:proofErr w:type="spellEnd"/>
-      <w:r>
-        <w:rPr>
-          <w:rFonts w:ascii="Calibri" w:eastAsia="Times New Roman" w:hAnsi="Calibri" w:cs="Times New Roman"/>
-          <w:lang w:eastAsia="en-NZ"/>
-        </w:rPr>
-        <w:t xml:space="preserve"> to get latest from and unzip over the current jar, this probably means moving the launcher into a separate jar file to not over ride itself.</w:t>
+        <w:t>Launcher could then include a url to get latest from and unzip over the current jar, this probably means moving the launcher into a separate jar file to not over ride itself.</w:t>
       </w:r>
     </w:p>
     <w:p>
@@ -5811,202 +4189,283 @@
         <w:spacing w:after="0"/>
       </w:pPr>
       <w:r>
-        <w:t xml:space="preserve">A launcher in tools for general command line script and launcher in tools3d to </w:t>
-      </w:r>
-      <w:proofErr w:type="spellStart"/>
-      <w:r>
-        <w:t>adf</w:t>
-      </w:r>
-      <w:proofErr w:type="spellEnd"/>
-      <w:r>
-        <w:t xml:space="preserve"> display dialog, which needs to flip over to </w:t>
-      </w:r>
-      <w:proofErr w:type="spellStart"/>
-      <w:r>
-        <w:t>jpanel</w:t>
-      </w:r>
-      <w:proofErr w:type="spellEnd"/>
-      <w:r>
-        <w:t xml:space="preserve"> version too, then tools3d can include </w:t>
-      </w:r>
-      <w:proofErr w:type="spellStart"/>
-      <w:r>
-        <w:t>jogl</w:t>
-      </w:r>
-      <w:proofErr w:type="spellEnd"/>
-      <w:r>
-        <w:t xml:space="preserve"> version option, which probably drops the bat file parse option, but given </w:t>
-      </w:r>
-      <w:proofErr w:type="spellStart"/>
-      <w:r>
-        <w:t>noddraw</w:t>
-      </w:r>
-      <w:proofErr w:type="spellEnd"/>
+        <w:t xml:space="preserve">A launcher in tools for general command line script and launcher in tools3d to adf display dialog, which needs to flip over to jpanel version too, then tools3d can include jogl version option, which probably drops the bat file parse option, but given noddraw </w:t>
+      </w:r>
+      <w:r>
+        <w:t>etc.</w:t>
+      </w:r>
       <w:r>
         <w:t xml:space="preserve"> </w:t>
       </w:r>
       <w:r>
-        <w:t>etc.</w:t>
-      </w:r>
-      <w:r>
+        <w:t>that’s</w:t>
+      </w:r>
+      <w:r>
+        <w:t xml:space="preserve"> probably fine. If launcher cant launch put debug </w:t>
+      </w:r>
+      <w:r>
+        <w:t>launcher</w:t>
+      </w:r>
+      <w:r>
+        <w:t xml:space="preserve"> bat file</w:t>
+      </w:r>
+    </w:p>
+    <w:p>
+      <w:pPr>
+        <w:spacing w:after="0"/>
+      </w:pPr>
+    </w:p>
+    <w:p>
+      <w:pPr>
+        <w:spacing w:after="0" w:line="240" w:lineRule="auto"/>
+        <w:rPr>
+          <w:rFonts w:ascii="Calibri" w:eastAsia="Times New Roman" w:hAnsi="Calibri" w:cs="Times New Roman"/>
+          <w:lang w:eastAsia="en-NZ"/>
+        </w:rPr>
+      </w:pPr>
+      <w:r>
+        <w:rPr>
+          <w:rFonts w:ascii="Calibri" w:eastAsia="Times New Roman" w:hAnsi="Calibri" w:cs="Times New Roman"/>
+          <w:lang w:eastAsia="en-NZ"/>
+        </w:rPr>
+        <w:t>Launcher should hand –logout to app then app knows to send all sops out to a particular file, that way boot strap can exit and doesn’t hang around.</w:t>
+      </w:r>
+    </w:p>
+    <w:p>
+      <w:pPr>
+        <w:spacing w:after="0" w:line="240" w:lineRule="auto"/>
+        <w:rPr>
+          <w:rFonts w:ascii="Calibri" w:eastAsia="Times New Roman" w:hAnsi="Calibri" w:cs="Times New Roman"/>
+          <w:lang w:eastAsia="en-NZ"/>
+        </w:rPr>
+      </w:pPr>
+    </w:p>
+    <w:p>
+      <w:pPr>
+        <w:spacing w:after="0" w:line="240" w:lineRule="auto"/>
+        <w:rPr>
+          <w:rFonts w:ascii="Calibri" w:eastAsia="Times New Roman" w:hAnsi="Calibri" w:cs="Times New Roman"/>
+          <w:lang w:eastAsia="en-NZ"/>
+        </w:rPr>
+      </w:pPr>
+      <w:r>
+        <w:rPr>
+          <w:rFonts w:ascii="Calibri" w:eastAsia="Times New Roman" w:hAnsi="Calibri" w:cs="Times New Roman"/>
+          <w:lang w:eastAsia="en-NZ"/>
+        </w:rPr>
+        <w:t xml:space="preserve">Tools3d launcher can extends tools launch and include standard lib file of java3d and jogl and ddraw=no etc. then app can send through </w:t>
+      </w:r>
+      <w:r>
+        <w:rPr>
+          <w:rFonts w:ascii="Calibri" w:eastAsia="Times New Roman" w:hAnsi="Calibri" w:cs="Times New Roman"/>
+          <w:lang w:eastAsia="en-NZ"/>
+        </w:rPr>
+        <w:t>its</w:t>
+      </w:r>
+      <w:r>
+        <w:rPr>
+          <w:rFonts w:ascii="Calibri" w:eastAsia="Times New Roman" w:hAnsi="Calibri" w:cs="Times New Roman"/>
+          <w:lang w:eastAsia="en-NZ"/>
+        </w:rPr>
+        <w:t xml:space="preserve"> own lib path files and options, each app will still have a bootstrap class invoked form the met</w:t>
+      </w:r>
+      <w:r>
+        <w:rPr>
+          <w:rFonts w:ascii="Calibri" w:eastAsia="Times New Roman" w:hAnsi="Calibri" w:cs="Times New Roman"/>
+          <w:lang w:eastAsia="en-NZ"/>
+        </w:rPr>
+        <w:t>a</w:t>
+      </w:r>
+      <w:r>
+        <w:rPr>
+          <w:rFonts w:ascii="Calibri" w:eastAsia="Times New Roman" w:hAnsi="Calibri" w:cs="Times New Roman"/>
+          <w:lang w:eastAsia="en-NZ"/>
+        </w:rPr>
+        <w:t xml:space="preserve"> inf</w:t>
+      </w:r>
+      <w:r>
+        <w:rPr>
+          <w:rFonts w:ascii="Calibri" w:eastAsia="Times New Roman" w:hAnsi="Calibri" w:cs="Times New Roman"/>
+          <w:lang w:eastAsia="en-NZ"/>
+        </w:rPr>
+        <w:t>o</w:t>
+      </w:r>
+      <w:r>
+        <w:rPr>
+          <w:rFonts w:ascii="Calibri" w:eastAsia="Times New Roman" w:hAnsi="Calibri" w:cs="Times New Roman"/>
+          <w:lang w:eastAsia="en-NZ"/>
+        </w:rPr>
+        <w:t xml:space="preserve"> but it will be cut down, but the start server code can still be invoked from it.</w:t>
+      </w:r>
+    </w:p>
+    <w:p>
+      <w:pPr>
+        <w:spacing w:after="0" w:line="240" w:lineRule="auto"/>
+        <w:rPr>
+          <w:rFonts w:ascii="Calibri" w:eastAsia="Times New Roman" w:hAnsi="Calibri" w:cs="Times New Roman"/>
+          <w:lang w:eastAsia="en-NZ"/>
+        </w:rPr>
+      </w:pPr>
+    </w:p>
+    <w:p>
+      <w:pPr>
+        <w:spacing w:after="0" w:line="240" w:lineRule="auto"/>
+        <w:rPr>
+          <w:rFonts w:ascii="Calibri" w:eastAsia="Times New Roman" w:hAnsi="Calibri" w:cs="Times New Roman"/>
+          <w:lang w:eastAsia="en-NZ"/>
+        </w:rPr>
+      </w:pPr>
+      <w:r>
+        <w:rPr>
+          <w:rFonts w:ascii="Calibri" w:eastAsia="Times New Roman" w:hAnsi="Calibri" w:cs="Times New Roman"/>
+          <w:lang w:eastAsia="en-NZ"/>
+        </w:rPr>
+        <w:t>The boot strap then calls the launcher which then calls the main app. So launcher is the main of the main app, but then calls a</w:t>
+      </w:r>
+      <w:r>
+        <w:rPr>
+          <w:rFonts w:ascii="Calibri" w:eastAsia="Times New Roman" w:hAnsi="Calibri" w:cs="Times New Roman"/>
+          <w:lang w:eastAsia="en-NZ"/>
+        </w:rPr>
         <w:t xml:space="preserve"> </w:t>
       </w:r>
       <w:r>
-        <w:t>that’s</w:t>
-      </w:r>
-      <w:r>
-        <w:t xml:space="preserve"> probably fine. If launcher cant launch put debug </w:t>
-      </w:r>
-      <w:r>
-        <w:t>launcher</w:t>
-      </w:r>
-      <w:r>
-        <w:t xml:space="preserve"> bat file</w:t>
-      </w:r>
-    </w:p>
-    <w:p>
-      <w:pPr>
-        <w:spacing w:after="0"/>
-      </w:pPr>
-    </w:p>
-    <w:p>
-      <w:pPr>
-        <w:spacing w:after="0" w:line="240" w:lineRule="auto"/>
-        <w:rPr>
-          <w:rFonts w:ascii="Calibri" w:eastAsia="Times New Roman" w:hAnsi="Calibri" w:cs="Times New Roman"/>
-          <w:lang w:eastAsia="en-NZ"/>
-        </w:rPr>
-      </w:pPr>
-      <w:r>
-        <w:rPr>
-          <w:rFonts w:ascii="Calibri" w:eastAsia="Times New Roman" w:hAnsi="Calibri" w:cs="Times New Roman"/>
-          <w:lang w:eastAsia="en-NZ"/>
-        </w:rPr>
-        <w:t>Launcher should hand –logout to app then app knows to send all sops out to a particular file, that way boot strap can exit and doesn’t hang around.</w:t>
-      </w:r>
-    </w:p>
-    <w:p>
-      <w:pPr>
-        <w:spacing w:after="0" w:line="240" w:lineRule="auto"/>
-        <w:rPr>
-          <w:rFonts w:ascii="Calibri" w:eastAsia="Times New Roman" w:hAnsi="Calibri" w:cs="Times New Roman"/>
-          <w:lang w:eastAsia="en-NZ"/>
-        </w:rPr>
-      </w:pPr>
-    </w:p>
-    <w:p>
-      <w:pPr>
-        <w:spacing w:after="0" w:line="240" w:lineRule="auto"/>
-        <w:rPr>
-          <w:rFonts w:ascii="Calibri" w:eastAsia="Times New Roman" w:hAnsi="Calibri" w:cs="Times New Roman"/>
-          <w:lang w:eastAsia="en-NZ"/>
-        </w:rPr>
-      </w:pPr>
-      <w:r>
-        <w:rPr>
-          <w:rFonts w:ascii="Calibri" w:eastAsia="Times New Roman" w:hAnsi="Calibri" w:cs="Times New Roman"/>
-          <w:lang w:eastAsia="en-NZ"/>
-        </w:rPr>
-        <w:t xml:space="preserve">Tools3d launcher can extends tools launch and include standard lib file of java3d and </w:t>
-      </w:r>
-      <w:proofErr w:type="spellStart"/>
-      <w:r>
-        <w:rPr>
-          <w:rFonts w:ascii="Calibri" w:eastAsia="Times New Roman" w:hAnsi="Calibri" w:cs="Times New Roman"/>
-          <w:lang w:eastAsia="en-NZ"/>
-        </w:rPr>
-        <w:t>jogl</w:t>
-      </w:r>
-      <w:proofErr w:type="spellEnd"/>
-      <w:r>
-        <w:rPr>
-          <w:rFonts w:ascii="Calibri" w:eastAsia="Times New Roman" w:hAnsi="Calibri" w:cs="Times New Roman"/>
-          <w:lang w:eastAsia="en-NZ"/>
-        </w:rPr>
-        <w:t xml:space="preserve"> and </w:t>
-      </w:r>
-      <w:proofErr w:type="spellStart"/>
-      <w:r>
-        <w:rPr>
-          <w:rFonts w:ascii="Calibri" w:eastAsia="Times New Roman" w:hAnsi="Calibri" w:cs="Times New Roman"/>
-          <w:lang w:eastAsia="en-NZ"/>
-        </w:rPr>
-        <w:t>ddraw</w:t>
-      </w:r>
-      <w:proofErr w:type="spellEnd"/>
-      <w:r>
-        <w:rPr>
-          <w:rFonts w:ascii="Calibri" w:eastAsia="Times New Roman" w:hAnsi="Calibri" w:cs="Times New Roman"/>
-          <w:lang w:eastAsia="en-NZ"/>
-        </w:rPr>
-        <w:t xml:space="preserve">=no etc. then app can send through </w:t>
-      </w:r>
-      <w:r>
-        <w:rPr>
-          <w:rFonts w:ascii="Calibri" w:eastAsia="Times New Roman" w:hAnsi="Calibri" w:cs="Times New Roman"/>
-          <w:lang w:eastAsia="en-NZ"/>
-        </w:rPr>
-        <w:t>its</w:t>
-      </w:r>
-      <w:r>
-        <w:rPr>
-          <w:rFonts w:ascii="Calibri" w:eastAsia="Times New Roman" w:hAnsi="Calibri" w:cs="Times New Roman"/>
-          <w:lang w:eastAsia="en-NZ"/>
-        </w:rPr>
-        <w:t xml:space="preserve"> own lib path files and options, each app will still have a bootstrap class invoked form the met</w:t>
-      </w:r>
-      <w:r>
-        <w:rPr>
-          <w:rFonts w:ascii="Calibri" w:eastAsia="Times New Roman" w:hAnsi="Calibri" w:cs="Times New Roman"/>
-          <w:lang w:eastAsia="en-NZ"/>
-        </w:rPr>
-        <w:t>a</w:t>
-      </w:r>
-      <w:r>
-        <w:rPr>
-          <w:rFonts w:ascii="Calibri" w:eastAsia="Times New Roman" w:hAnsi="Calibri" w:cs="Times New Roman"/>
-          <w:lang w:eastAsia="en-NZ"/>
-        </w:rPr>
-        <w:t xml:space="preserve"> inf</w:t>
-      </w:r>
-      <w:r>
-        <w:rPr>
-          <w:rFonts w:ascii="Calibri" w:eastAsia="Times New Roman" w:hAnsi="Calibri" w:cs="Times New Roman"/>
-          <w:lang w:eastAsia="en-NZ"/>
-        </w:rPr>
-        <w:t>o</w:t>
-      </w:r>
-      <w:r>
-        <w:rPr>
-          <w:rFonts w:ascii="Calibri" w:eastAsia="Times New Roman" w:hAnsi="Calibri" w:cs="Times New Roman"/>
-          <w:lang w:eastAsia="en-NZ"/>
-        </w:rPr>
-        <w:t xml:space="preserve"> but it will be cut down, but the start server code can still be invoked from it.</w:t>
-      </w:r>
-    </w:p>
-    <w:p>
-      <w:pPr>
-        <w:spacing w:after="0" w:line="240" w:lineRule="auto"/>
-        <w:rPr>
-          <w:rFonts w:ascii="Calibri" w:eastAsia="Times New Roman" w:hAnsi="Calibri" w:cs="Times New Roman"/>
-          <w:lang w:eastAsia="en-NZ"/>
-        </w:rPr>
-      </w:pPr>
-    </w:p>
-    <w:p>
-      <w:pPr>
-        <w:spacing w:after="0" w:line="240" w:lineRule="auto"/>
-        <w:rPr>
-          <w:rFonts w:ascii="Calibri" w:eastAsia="Times New Roman" w:hAnsi="Calibri" w:cs="Times New Roman"/>
-          <w:lang w:eastAsia="en-NZ"/>
-        </w:rPr>
-      </w:pPr>
-      <w:r>
-        <w:rPr>
-          <w:rFonts w:ascii="Calibri" w:eastAsia="Times New Roman" w:hAnsi="Calibri" w:cs="Times New Roman"/>
-          <w:lang w:eastAsia="en-NZ"/>
-        </w:rPr>
-        <w:t>The boot strap then calls the launcher which then calls the main app. So launcher is the main of the main app, but then calls a</w:t>
+        <w:rPr>
+          <w:rFonts w:ascii="Calibri" w:eastAsia="Times New Roman" w:hAnsi="Calibri" w:cs="Times New Roman"/>
+          <w:lang w:eastAsia="en-NZ"/>
+        </w:rPr>
+        <w:t>separate</w:t>
+      </w:r>
+      <w:r>
+        <w:rPr>
+          <w:rFonts w:ascii="Calibri" w:eastAsia="Times New Roman" w:hAnsi="Calibri" w:cs="Times New Roman"/>
+          <w:lang w:eastAsia="en-NZ"/>
+        </w:rPr>
+        <w:t xml:space="preserve"> thread???</w:t>
+      </w:r>
+    </w:p>
+    <w:p>
+      <w:pPr>
+        <w:spacing w:after="0" w:line="240" w:lineRule="auto"/>
+        <w:rPr>
+          <w:rFonts w:ascii="Calibri" w:eastAsia="Times New Roman" w:hAnsi="Calibri" w:cs="Times New Roman"/>
+          <w:lang w:eastAsia="en-NZ"/>
+        </w:rPr>
+      </w:pPr>
+    </w:p>
+    <w:p>
+      <w:pPr>
+        <w:spacing w:after="0" w:line="240" w:lineRule="auto"/>
+        <w:rPr>
+          <w:rFonts w:ascii="Calibri" w:eastAsia="Times New Roman" w:hAnsi="Calibri" w:cs="Times New Roman"/>
+          <w:lang w:eastAsia="en-NZ"/>
+        </w:rPr>
+      </w:pPr>
+      <w:r>
+        <w:rPr>
+          <w:rFonts w:ascii="Calibri" w:eastAsia="Times New Roman" w:hAnsi="Calibri" w:cs="Times New Roman"/>
+          <w:lang w:eastAsia="en-NZ"/>
+        </w:rPr>
+        <w:t xml:space="preserve">So is bootstrap and launcher the exact </w:t>
+      </w:r>
+      <w:r>
+        <w:rPr>
+          <w:rFonts w:ascii="Calibri" w:eastAsia="Times New Roman" w:hAnsi="Calibri" w:cs="Times New Roman"/>
+          <w:lang w:eastAsia="en-NZ"/>
+        </w:rPr>
+        <w:t>something</w:t>
+      </w:r>
+      <w:r>
+        <w:rPr>
+          <w:rFonts w:ascii="Calibri" w:eastAsia="Times New Roman" w:hAnsi="Calibri" w:cs="Times New Roman"/>
+          <w:lang w:eastAsia="en-NZ"/>
+        </w:rPr>
+        <w:t>?</w:t>
+      </w:r>
+    </w:p>
+    <w:p>
+      <w:pPr>
+        <w:spacing w:after="0" w:line="240" w:lineRule="auto"/>
+        <w:rPr>
+          <w:rFonts w:ascii="Calibri" w:eastAsia="Times New Roman" w:hAnsi="Calibri" w:cs="Times New Roman"/>
+          <w:lang w:eastAsia="en-NZ"/>
+        </w:rPr>
+      </w:pPr>
+      <w:r>
+        <w:rPr>
+          <w:rFonts w:ascii="Calibri" w:eastAsia="Times New Roman" w:hAnsi="Calibri" w:cs="Times New Roman"/>
+          <w:lang w:eastAsia="en-NZ"/>
+        </w:rPr>
+        <w:t>I have 3 types of launch</w:t>
+      </w:r>
+    </w:p>
+    <w:p>
+      <w:pPr>
+        <w:spacing w:after="0" w:line="240" w:lineRule="auto"/>
+        <w:rPr>
+          <w:rFonts w:ascii="Calibri" w:eastAsia="Times New Roman" w:hAnsi="Calibri" w:cs="Times New Roman"/>
+          <w:lang w:eastAsia="en-NZ"/>
+        </w:rPr>
+      </w:pPr>
+    </w:p>
+    <w:p>
+      <w:pPr>
+        <w:spacing w:after="0" w:line="240" w:lineRule="auto"/>
+        <w:rPr>
+          <w:rFonts w:ascii="Calibri" w:eastAsia="Times New Roman" w:hAnsi="Calibri" w:cs="Times New Roman"/>
+          <w:lang w:eastAsia="en-NZ"/>
+        </w:rPr>
+      </w:pPr>
+      <w:r>
+        <w:rPr>
+          <w:rFonts w:ascii="Calibri" w:eastAsia="Times New Roman" w:hAnsi="Calibri" w:cs="Times New Roman"/>
+          <w:lang w:eastAsia="en-NZ"/>
+        </w:rPr>
+        <w:t>Development</w:t>
+      </w:r>
+      <w:r>
+        <w:rPr>
+          <w:rFonts w:ascii="Calibri" w:eastAsia="Times New Roman" w:hAnsi="Calibri" w:cs="Times New Roman"/>
+          <w:lang w:eastAsia="en-NZ"/>
+        </w:rPr>
+        <w:t>:</w:t>
+      </w:r>
+    </w:p>
+    <w:p>
+      <w:pPr>
+        <w:spacing w:after="0" w:line="240" w:lineRule="auto"/>
+        <w:rPr>
+          <w:rFonts w:ascii="Calibri" w:eastAsia="Times New Roman" w:hAnsi="Calibri" w:cs="Times New Roman"/>
+          <w:lang w:eastAsia="en-NZ"/>
+        </w:rPr>
+      </w:pPr>
+      <w:r>
+        <w:rPr>
+          <w:rFonts w:ascii="Calibri" w:eastAsia="Times New Roman" w:hAnsi="Calibri" w:cs="Times New Roman"/>
+          <w:lang w:eastAsia="en-NZ"/>
+        </w:rPr>
+        <w:t xml:space="preserve">No updater required, no bootstrap required, but display resolution including full screen and </w:t>
+      </w:r>
+      <w:r>
+        <w:rPr>
+          <w:rFonts w:ascii="Calibri" w:eastAsia="Times New Roman" w:hAnsi="Calibri" w:cs="Times New Roman"/>
+          <w:lang w:eastAsia="en-NZ"/>
+        </w:rPr>
+        <w:t>an</w:t>
+      </w:r>
+      <w:r>
+        <w:rPr>
+          <w:rFonts w:ascii="Calibri" w:eastAsia="Times New Roman" w:hAnsi="Calibri" w:cs="Times New Roman"/>
+          <w:lang w:eastAsia="en-NZ"/>
+        </w:rPr>
+        <w:t>t</w:t>
+      </w:r>
+      <w:r>
+        <w:rPr>
+          <w:rFonts w:ascii="Calibri" w:eastAsia="Times New Roman" w:hAnsi="Calibri" w:cs="Times New Roman"/>
+          <w:lang w:eastAsia="en-NZ"/>
+        </w:rPr>
+        <w:t>ialiasing</w:t>
       </w:r>
       <w:r>
         <w:rPr>
@@ -6020,94 +4479,113 @@
           <w:rFonts w:ascii="Calibri" w:eastAsia="Times New Roman" w:hAnsi="Calibri" w:cs="Times New Roman"/>
           <w:lang w:eastAsia="en-NZ"/>
         </w:rPr>
-        <w:t>separate</w:t>
-      </w:r>
-      <w:r>
-        <w:rPr>
-          <w:rFonts w:ascii="Calibri" w:eastAsia="Times New Roman" w:hAnsi="Calibri" w:cs="Times New Roman"/>
-          <w:lang w:eastAsia="en-NZ"/>
-        </w:rPr>
-        <w:t xml:space="preserve"> thread???</w:t>
-      </w:r>
-    </w:p>
-    <w:p>
-      <w:pPr>
-        <w:spacing w:after="0" w:line="240" w:lineRule="auto"/>
-        <w:rPr>
-          <w:rFonts w:ascii="Calibri" w:eastAsia="Times New Roman" w:hAnsi="Calibri" w:cs="Times New Roman"/>
-          <w:lang w:eastAsia="en-NZ"/>
-        </w:rPr>
-      </w:pPr>
-    </w:p>
-    <w:p>
-      <w:pPr>
-        <w:spacing w:after="0" w:line="240" w:lineRule="auto"/>
-        <w:rPr>
-          <w:rFonts w:ascii="Calibri" w:eastAsia="Times New Roman" w:hAnsi="Calibri" w:cs="Times New Roman"/>
-          <w:lang w:eastAsia="en-NZ"/>
-        </w:rPr>
-      </w:pPr>
-      <w:r>
-        <w:rPr>
-          <w:rFonts w:ascii="Calibri" w:eastAsia="Times New Roman" w:hAnsi="Calibri" w:cs="Times New Roman"/>
-          <w:lang w:eastAsia="en-NZ"/>
-        </w:rPr>
-        <w:t xml:space="preserve">So is bootstrap and launcher the exact </w:t>
-      </w:r>
-      <w:r>
-        <w:rPr>
-          <w:rFonts w:ascii="Calibri" w:eastAsia="Times New Roman" w:hAnsi="Calibri" w:cs="Times New Roman"/>
-          <w:lang w:eastAsia="en-NZ"/>
-        </w:rPr>
-        <w:t>something</w:t>
-      </w:r>
-      <w:r>
-        <w:rPr>
-          <w:rFonts w:ascii="Calibri" w:eastAsia="Times New Roman" w:hAnsi="Calibri" w:cs="Times New Roman"/>
-          <w:lang w:eastAsia="en-NZ"/>
-        </w:rPr>
-        <w:t>?</w:t>
-      </w:r>
-    </w:p>
-    <w:p>
-      <w:pPr>
-        <w:spacing w:after="0" w:line="240" w:lineRule="auto"/>
-        <w:rPr>
-          <w:rFonts w:ascii="Calibri" w:eastAsia="Times New Roman" w:hAnsi="Calibri" w:cs="Times New Roman"/>
-          <w:lang w:eastAsia="en-NZ"/>
-        </w:rPr>
-      </w:pPr>
-      <w:r>
-        <w:rPr>
-          <w:rFonts w:ascii="Calibri" w:eastAsia="Times New Roman" w:hAnsi="Calibri" w:cs="Times New Roman"/>
-          <w:lang w:eastAsia="en-NZ"/>
-        </w:rPr>
-        <w:t>I have 3 types of launch</w:t>
-      </w:r>
-    </w:p>
-    <w:p>
-      <w:pPr>
-        <w:spacing w:after="0" w:line="240" w:lineRule="auto"/>
-        <w:rPr>
-          <w:rFonts w:ascii="Calibri" w:eastAsia="Times New Roman" w:hAnsi="Calibri" w:cs="Times New Roman"/>
-          <w:lang w:eastAsia="en-NZ"/>
-        </w:rPr>
-      </w:pPr>
-    </w:p>
-    <w:p>
-      <w:pPr>
-        <w:spacing w:after="0" w:line="240" w:lineRule="auto"/>
-        <w:rPr>
-          <w:rFonts w:ascii="Calibri" w:eastAsia="Times New Roman" w:hAnsi="Calibri" w:cs="Times New Roman"/>
-          <w:lang w:eastAsia="en-NZ"/>
-        </w:rPr>
-      </w:pPr>
-      <w:r>
-        <w:rPr>
-          <w:rFonts w:ascii="Calibri" w:eastAsia="Times New Roman" w:hAnsi="Calibri" w:cs="Times New Roman"/>
-          <w:lang w:eastAsia="en-NZ"/>
-        </w:rPr>
-        <w:t>Development</w:t>
+        <w:t xml:space="preserve">I also want </w:t>
+      </w:r>
+      <w:r>
+        <w:rPr>
+          <w:rFonts w:ascii="Calibri" w:eastAsia="Times New Roman" w:hAnsi="Calibri" w:cs="Times New Roman"/>
+          <w:lang w:eastAsia="en-NZ"/>
+        </w:rPr>
+        <w:t>t</w:t>
+      </w:r>
+      <w:r>
+        <w:rPr>
+          <w:rFonts w:ascii="Calibri" w:eastAsia="Times New Roman" w:hAnsi="Calibri" w:cs="Times New Roman"/>
+          <w:lang w:eastAsia="en-NZ"/>
+        </w:rPr>
+        <w:t>o be able to optionally go jogl2 but I have no class path without boot strap, though all jars is in fact fine isn’t it?</w:t>
+      </w:r>
+    </w:p>
+    <w:p>
+      <w:pPr>
+        <w:spacing w:after="0" w:line="240" w:lineRule="auto"/>
+        <w:rPr>
+          <w:rFonts w:ascii="Calibri" w:eastAsia="Times New Roman" w:hAnsi="Calibri" w:cs="Times New Roman"/>
+          <w:lang w:eastAsia="en-NZ"/>
+        </w:rPr>
+      </w:pPr>
+    </w:p>
+    <w:p>
+      <w:pPr>
+        <w:spacing w:after="0" w:line="240" w:lineRule="auto"/>
+        <w:rPr>
+          <w:rFonts w:ascii="Calibri" w:eastAsia="Times New Roman" w:hAnsi="Calibri" w:cs="Times New Roman"/>
+          <w:lang w:eastAsia="en-NZ"/>
+        </w:rPr>
+      </w:pPr>
+      <w:r>
+        <w:rPr>
+          <w:rFonts w:ascii="Calibri" w:eastAsia="Times New Roman" w:hAnsi="Calibri" w:cs="Times New Roman"/>
+          <w:lang w:eastAsia="en-NZ"/>
+        </w:rPr>
+        <w:t>I also possibly just want setting to go so the display stuff could be property</w:t>
+      </w:r>
+      <w:r>
+        <w:rPr>
+          <w:rFonts w:ascii="Calibri" w:eastAsia="Times New Roman" w:hAnsi="Calibri" w:cs="Times New Roman"/>
+          <w:lang w:eastAsia="en-NZ"/>
+        </w:rPr>
+        <w:t xml:space="preserve"> </w:t>
+      </w:r>
+      <w:r>
+        <w:rPr>
+          <w:rFonts w:ascii="Calibri" w:eastAsia="Times New Roman" w:hAnsi="Calibri" w:cs="Times New Roman"/>
+          <w:lang w:eastAsia="en-NZ"/>
+        </w:rPr>
+        <w:t>loader</w:t>
+      </w:r>
+      <w:r>
+        <w:rPr>
+          <w:rFonts w:ascii="Calibri" w:eastAsia="Times New Roman" w:hAnsi="Calibri" w:cs="Times New Roman"/>
+          <w:lang w:eastAsia="en-NZ"/>
+        </w:rPr>
+        <w:t xml:space="preserve"> - </w:t>
+      </w:r>
+      <w:r>
+        <w:rPr>
+          <w:rFonts w:ascii="Calibri" w:eastAsia="Times New Roman" w:hAnsi="Calibri" w:cs="Times New Roman"/>
+          <w:lang w:eastAsia="en-NZ"/>
+        </w:rPr>
+        <w:t>ed and recalled for straight boot up, however what</w:t>
+      </w:r>
+      <w:r>
+        <w:rPr>
+          <w:rFonts w:ascii="Calibri" w:eastAsia="Times New Roman" w:hAnsi="Calibri" w:cs="Times New Roman"/>
+          <w:lang w:eastAsia="en-NZ"/>
+        </w:rPr>
+        <w:t>’</w:t>
+      </w:r>
+      <w:r>
+        <w:rPr>
+          <w:rFonts w:ascii="Calibri" w:eastAsia="Times New Roman" w:hAnsi="Calibri" w:cs="Times New Roman"/>
+          <w:lang w:eastAsia="en-NZ"/>
+        </w:rPr>
+        <w:t>s happened on a setting change? Restart is classic</w:t>
+      </w:r>
+    </w:p>
+    <w:p>
+      <w:pPr>
+        <w:spacing w:after="0" w:line="240" w:lineRule="auto"/>
+        <w:rPr>
+          <w:rFonts w:ascii="Calibri" w:eastAsia="Times New Roman" w:hAnsi="Calibri" w:cs="Times New Roman"/>
+          <w:lang w:eastAsia="en-NZ"/>
+        </w:rPr>
+      </w:pPr>
+    </w:p>
+    <w:p>
+      <w:pPr>
+        <w:spacing w:after="0" w:line="240" w:lineRule="auto"/>
+        <w:rPr>
+          <w:rFonts w:ascii="Calibri" w:eastAsia="Times New Roman" w:hAnsi="Calibri" w:cs="Times New Roman"/>
+          <w:lang w:eastAsia="en-NZ"/>
+        </w:rPr>
+      </w:pPr>
+      <w:r>
+        <w:rPr>
+          <w:rFonts w:ascii="Calibri" w:eastAsia="Times New Roman" w:hAnsi="Calibri" w:cs="Times New Roman"/>
+          <w:lang w:eastAsia="en-NZ"/>
+        </w:rPr>
+        <w:t>Boot strap</w:t>
       </w:r>
       <w:r>
         <w:rPr>
@@ -6116,43 +4594,6 @@
         </w:rPr>
         <w:t>:</w:t>
       </w:r>
-    </w:p>
-    <w:p>
-      <w:pPr>
-        <w:spacing w:after="0" w:line="240" w:lineRule="auto"/>
-        <w:rPr>
-          <w:rFonts w:ascii="Calibri" w:eastAsia="Times New Roman" w:hAnsi="Calibri" w:cs="Times New Roman"/>
-          <w:lang w:eastAsia="en-NZ"/>
-        </w:rPr>
-      </w:pPr>
-      <w:r>
-        <w:rPr>
-          <w:rFonts w:ascii="Calibri" w:eastAsia="Times New Roman" w:hAnsi="Calibri" w:cs="Times New Roman"/>
-          <w:lang w:eastAsia="en-NZ"/>
-        </w:rPr>
-        <w:t xml:space="preserve">No updater required, no bootstrap required, but display resolution including full screen and </w:t>
-      </w:r>
-      <w:r>
-        <w:rPr>
-          <w:rFonts w:ascii="Calibri" w:eastAsia="Times New Roman" w:hAnsi="Calibri" w:cs="Times New Roman"/>
-          <w:lang w:eastAsia="en-NZ"/>
-        </w:rPr>
-        <w:t>an</w:t>
-      </w:r>
-      <w:r>
-        <w:rPr>
-          <w:rFonts w:ascii="Calibri" w:eastAsia="Times New Roman" w:hAnsi="Calibri" w:cs="Times New Roman"/>
-          <w:lang w:eastAsia="en-NZ"/>
-        </w:rPr>
-        <w:t>t</w:t>
-      </w:r>
-      <w:r>
-        <w:rPr>
-          <w:rFonts w:ascii="Calibri" w:eastAsia="Times New Roman" w:hAnsi="Calibri" w:cs="Times New Roman"/>
-          <w:lang w:eastAsia="en-NZ"/>
-        </w:rPr>
-        <w:t>ialiasing</w:t>
-      </w:r>
       <w:r>
         <w:rPr>
           <w:rFonts w:ascii="Calibri" w:eastAsia="Times New Roman" w:hAnsi="Calibri" w:cs="Times New Roman"/>
@@ -6160,51 +4601,53 @@
         </w:rPr>
         <w:t xml:space="preserve"> </w:t>
       </w:r>
-      <w:r>
-        <w:rPr>
-          <w:rFonts w:ascii="Calibri" w:eastAsia="Times New Roman" w:hAnsi="Calibri" w:cs="Times New Roman"/>
-          <w:lang w:eastAsia="en-NZ"/>
-        </w:rPr>
-        <w:t xml:space="preserve">I also want </w:t>
-      </w:r>
-      <w:r>
-        <w:rPr>
-          <w:rFonts w:ascii="Calibri" w:eastAsia="Times New Roman" w:hAnsi="Calibri" w:cs="Times New Roman"/>
-          <w:lang w:eastAsia="en-NZ"/>
-        </w:rPr>
-        <w:t>t</w:t>
-      </w:r>
-      <w:r>
-        <w:rPr>
-          <w:rFonts w:ascii="Calibri" w:eastAsia="Times New Roman" w:hAnsi="Calibri" w:cs="Times New Roman"/>
-          <w:lang w:eastAsia="en-NZ"/>
-        </w:rPr>
-        <w:t>o be able to optionally go jogl2 but I have no class path without boot strap, though all jars is in fact fine isn’t it?</w:t>
-      </w:r>
-    </w:p>
-    <w:p>
-      <w:pPr>
-        <w:spacing w:after="0" w:line="240" w:lineRule="auto"/>
-        <w:rPr>
-          <w:rFonts w:ascii="Calibri" w:eastAsia="Times New Roman" w:hAnsi="Calibri" w:cs="Times New Roman"/>
-          <w:lang w:eastAsia="en-NZ"/>
-        </w:rPr>
-      </w:pPr>
-    </w:p>
-    <w:p>
-      <w:pPr>
-        <w:spacing w:after="0" w:line="240" w:lineRule="auto"/>
-        <w:rPr>
-          <w:rFonts w:ascii="Calibri" w:eastAsia="Times New Roman" w:hAnsi="Calibri" w:cs="Times New Roman"/>
-          <w:lang w:eastAsia="en-NZ"/>
-        </w:rPr>
-      </w:pPr>
-      <w:r>
-        <w:rPr>
-          <w:rFonts w:ascii="Calibri" w:eastAsia="Times New Roman" w:hAnsi="Calibri" w:cs="Times New Roman"/>
-          <w:lang w:eastAsia="en-NZ"/>
-        </w:rPr>
-        <w:t>I also possibly just want setting to go so the display stuff could be property</w:t>
+    </w:p>
+    <w:p>
+      <w:pPr>
+        <w:spacing w:after="0" w:line="240" w:lineRule="auto"/>
+        <w:rPr>
+          <w:rFonts w:ascii="Calibri" w:eastAsia="Times New Roman" w:hAnsi="Calibri" w:cs="Times New Roman"/>
+          <w:lang w:eastAsia="en-NZ"/>
+        </w:rPr>
+      </w:pPr>
+      <w:r>
+        <w:rPr>
+          <w:rFonts w:ascii="Calibri" w:eastAsia="Times New Roman" w:hAnsi="Calibri" w:cs="Times New Roman"/>
+          <w:lang w:eastAsia="en-NZ"/>
+        </w:rPr>
+        <w:t>Jar file only, must spawn process, want to end this process, so best to hand a log file across and get the main to pump out to log.</w:t>
+      </w:r>
+    </w:p>
+    <w:p>
+      <w:pPr>
+        <w:spacing w:after="0" w:line="240" w:lineRule="auto"/>
+        <w:rPr>
+          <w:rFonts w:ascii="Calibri" w:eastAsia="Times New Roman" w:hAnsi="Calibri" w:cs="Times New Roman"/>
+          <w:lang w:eastAsia="en-NZ"/>
+        </w:rPr>
+      </w:pPr>
+      <w:r>
+        <w:rPr>
+          <w:rFonts w:ascii="Calibri" w:eastAsia="Times New Roman" w:hAnsi="Calibri" w:cs="Times New Roman"/>
+          <w:lang w:eastAsia="en-NZ"/>
+        </w:rPr>
+        <w:t>Display selection does not require anything but core java, so bootstrap can use it too</w:t>
+      </w:r>
+    </w:p>
+    <w:p>
+      <w:pPr>
+        <w:spacing w:after="0" w:line="240" w:lineRule="auto"/>
+        <w:rPr>
+          <w:rFonts w:ascii="Calibri" w:eastAsia="Times New Roman" w:hAnsi="Calibri" w:cs="Times New Roman"/>
+          <w:lang w:eastAsia="en-NZ"/>
+        </w:rPr>
+      </w:pPr>
+      <w:r>
+        <w:rPr>
+          <w:rFonts w:ascii="Calibri" w:eastAsia="Times New Roman" w:hAnsi="Calibri" w:cs="Times New Roman"/>
+          <w:lang w:eastAsia="en-NZ"/>
+        </w:rPr>
+        <w:t>However boot strap needs to be a separate jar form the main</w:t>
       </w:r>
       <w:r>
         <w:rPr>
@@ -6218,146 +4661,6 @@
           <w:rFonts w:ascii="Calibri" w:eastAsia="Times New Roman" w:hAnsi="Calibri" w:cs="Times New Roman"/>
           <w:lang w:eastAsia="en-NZ"/>
         </w:rPr>
-        <w:t>loader</w:t>
-      </w:r>
-      <w:r>
-        <w:rPr>
-          <w:rFonts w:ascii="Calibri" w:eastAsia="Times New Roman" w:hAnsi="Calibri" w:cs="Times New Roman"/>
-          <w:lang w:eastAsia="en-NZ"/>
-        </w:rPr>
-        <w:t xml:space="preserve"> - </w:t>
-      </w:r>
-      <w:proofErr w:type="spellStart"/>
-      <w:proofErr w:type="gramStart"/>
-      <w:r>
-        <w:rPr>
-          <w:rFonts w:ascii="Calibri" w:eastAsia="Times New Roman" w:hAnsi="Calibri" w:cs="Times New Roman"/>
-          <w:lang w:eastAsia="en-NZ"/>
-        </w:rPr>
-        <w:t>ed</w:t>
-      </w:r>
-      <w:proofErr w:type="spellEnd"/>
-      <w:proofErr w:type="gramEnd"/>
-      <w:r>
-        <w:rPr>
-          <w:rFonts w:ascii="Calibri" w:eastAsia="Times New Roman" w:hAnsi="Calibri" w:cs="Times New Roman"/>
-          <w:lang w:eastAsia="en-NZ"/>
-        </w:rPr>
-        <w:t xml:space="preserve"> and recalled for straight boot up, however what</w:t>
-      </w:r>
-      <w:r>
-        <w:rPr>
-          <w:rFonts w:ascii="Calibri" w:eastAsia="Times New Roman" w:hAnsi="Calibri" w:cs="Times New Roman"/>
-          <w:lang w:eastAsia="en-NZ"/>
-        </w:rPr>
-        <w:t>’</w:t>
-      </w:r>
-      <w:r>
-        <w:rPr>
-          <w:rFonts w:ascii="Calibri" w:eastAsia="Times New Roman" w:hAnsi="Calibri" w:cs="Times New Roman"/>
-          <w:lang w:eastAsia="en-NZ"/>
-        </w:rPr>
-        <w:t>s happened on a setting change? Restart is classic</w:t>
-      </w:r>
-    </w:p>
-    <w:p>
-      <w:pPr>
-        <w:spacing w:after="0" w:line="240" w:lineRule="auto"/>
-        <w:rPr>
-          <w:rFonts w:ascii="Calibri" w:eastAsia="Times New Roman" w:hAnsi="Calibri" w:cs="Times New Roman"/>
-          <w:lang w:eastAsia="en-NZ"/>
-        </w:rPr>
-      </w:pPr>
-    </w:p>
-    <w:p>
-      <w:pPr>
-        <w:spacing w:after="0" w:line="240" w:lineRule="auto"/>
-        <w:rPr>
-          <w:rFonts w:ascii="Calibri" w:eastAsia="Times New Roman" w:hAnsi="Calibri" w:cs="Times New Roman"/>
-          <w:lang w:eastAsia="en-NZ"/>
-        </w:rPr>
-      </w:pPr>
-      <w:r>
-        <w:rPr>
-          <w:rFonts w:ascii="Calibri" w:eastAsia="Times New Roman" w:hAnsi="Calibri" w:cs="Times New Roman"/>
-          <w:lang w:eastAsia="en-NZ"/>
-        </w:rPr>
-        <w:t>Boot strap</w:t>
-      </w:r>
-      <w:r>
-        <w:rPr>
-          <w:rFonts w:ascii="Calibri" w:eastAsia="Times New Roman" w:hAnsi="Calibri" w:cs="Times New Roman"/>
-          <w:lang w:eastAsia="en-NZ"/>
-        </w:rPr>
-        <w:t>:</w:t>
-      </w:r>
-      <w:r>
-        <w:rPr>
-          <w:rFonts w:ascii="Calibri" w:eastAsia="Times New Roman" w:hAnsi="Calibri" w:cs="Times New Roman"/>
-          <w:lang w:eastAsia="en-NZ"/>
-        </w:rPr>
-        <w:t xml:space="preserve"> </w:t>
-      </w:r>
-    </w:p>
-    <w:p>
-      <w:pPr>
-        <w:spacing w:after="0" w:line="240" w:lineRule="auto"/>
-        <w:rPr>
-          <w:rFonts w:ascii="Calibri" w:eastAsia="Times New Roman" w:hAnsi="Calibri" w:cs="Times New Roman"/>
-          <w:lang w:eastAsia="en-NZ"/>
-        </w:rPr>
-      </w:pPr>
-      <w:r>
-        <w:rPr>
-          <w:rFonts w:ascii="Calibri" w:eastAsia="Times New Roman" w:hAnsi="Calibri" w:cs="Times New Roman"/>
-          <w:lang w:eastAsia="en-NZ"/>
-        </w:rPr>
-        <w:t>Jar file only, must spawn process, want to end this process, so best to hand a log file across and get the main to pump out to log.</w:t>
-      </w:r>
-    </w:p>
-    <w:p>
-      <w:pPr>
-        <w:spacing w:after="0" w:line="240" w:lineRule="auto"/>
-        <w:rPr>
-          <w:rFonts w:ascii="Calibri" w:eastAsia="Times New Roman" w:hAnsi="Calibri" w:cs="Times New Roman"/>
-          <w:lang w:eastAsia="en-NZ"/>
-        </w:rPr>
-      </w:pPr>
-      <w:r>
-        <w:rPr>
-          <w:rFonts w:ascii="Calibri" w:eastAsia="Times New Roman" w:hAnsi="Calibri" w:cs="Times New Roman"/>
-          <w:lang w:eastAsia="en-NZ"/>
-        </w:rPr>
-        <w:t>Display selection does not require anything but core java, so bootstrap can use it too</w:t>
-      </w:r>
-    </w:p>
-    <w:p>
-      <w:pPr>
-        <w:spacing w:after="0" w:line="240" w:lineRule="auto"/>
-        <w:rPr>
-          <w:rFonts w:ascii="Calibri" w:eastAsia="Times New Roman" w:hAnsi="Calibri" w:cs="Times New Roman"/>
-          <w:lang w:eastAsia="en-NZ"/>
-        </w:rPr>
-      </w:pPr>
-      <w:r>
-        <w:rPr>
-          <w:rFonts w:ascii="Calibri" w:eastAsia="Times New Roman" w:hAnsi="Calibri" w:cs="Times New Roman"/>
-          <w:lang w:eastAsia="en-NZ"/>
-        </w:rPr>
-        <w:t>However boot strap needs to be a separate jar form the main</w:t>
-      </w:r>
-      <w:r>
-        <w:rPr>
-          <w:rFonts w:ascii="Calibri" w:eastAsia="Times New Roman" w:hAnsi="Calibri" w:cs="Times New Roman"/>
-          <w:lang w:eastAsia="en-NZ"/>
-        </w:rPr>
-        <w:t xml:space="preserve"> </w:t>
-      </w:r>
-      <w:r>
-        <w:rPr>
-          <w:rFonts w:ascii="Calibri" w:eastAsia="Times New Roman" w:hAnsi="Calibri" w:cs="Times New Roman"/>
-          <w:lang w:eastAsia="en-NZ"/>
-        </w:rPr>
         <w:t xml:space="preserve">which means that the </w:t>
       </w:r>
       <w:r>
@@ -6386,23 +4689,7 @@
           <w:rFonts w:ascii="Calibri" w:eastAsia="Times New Roman" w:hAnsi="Calibri" w:cs="Times New Roman"/>
           <w:lang w:eastAsia="en-NZ"/>
         </w:rPr>
-        <w:t xml:space="preserve"> go across to the main app, but that’s just the config </w:t>
-      </w:r>
-      <w:proofErr w:type="spellStart"/>
-      <w:r>
-        <w:rPr>
-          <w:rFonts w:ascii="Calibri" w:eastAsia="Times New Roman" w:hAnsi="Calibri" w:cs="Times New Roman"/>
-          <w:lang w:eastAsia="en-NZ"/>
-        </w:rPr>
-        <w:t>ini</w:t>
-      </w:r>
-      <w:proofErr w:type="spellEnd"/>
-      <w:r>
-        <w:rPr>
-          <w:rFonts w:ascii="Calibri" w:eastAsia="Times New Roman" w:hAnsi="Calibri" w:cs="Times New Roman"/>
-          <w:lang w:eastAsia="en-NZ"/>
-        </w:rPr>
-        <w:t xml:space="preserve"> file anyway</w:t>
+        <w:t xml:space="preserve"> go across to the main app, but that’s just the config ini file anyway</w:t>
       </w:r>
       <w:r>
         <w:rPr>
@@ -6448,25 +4735,7 @@
           <w:rFonts w:ascii="Calibri" w:eastAsia="Times New Roman" w:hAnsi="Calibri" w:cs="Times New Roman"/>
           <w:lang w:eastAsia="en-NZ"/>
         </w:rPr>
-        <w:t xml:space="preserve">om a </w:t>
-      </w:r>
-      <w:proofErr w:type="spellStart"/>
-      <w:proofErr w:type="gramStart"/>
-      <w:r>
-        <w:rPr>
-          <w:rFonts w:ascii="Calibri" w:eastAsia="Times New Roman" w:hAnsi="Calibri" w:cs="Times New Roman"/>
-          <w:lang w:eastAsia="en-NZ"/>
-        </w:rPr>
-        <w:t>url</w:t>
-      </w:r>
-      <w:proofErr w:type="spellEnd"/>
-      <w:proofErr w:type="gramEnd"/>
-      <w:r>
-        <w:rPr>
-          <w:rFonts w:ascii="Calibri" w:eastAsia="Times New Roman" w:hAnsi="Calibri" w:cs="Times New Roman"/>
-          <w:lang w:eastAsia="en-NZ"/>
-        </w:rPr>
-        <w:t xml:space="preserve">, unzip including replace the main jar, hence it’s on a </w:t>
+        <w:t xml:space="preserve">om a url, unzip including replace the main jar, hence it’s on a </w:t>
       </w:r>
       <w:r>
         <w:rPr>

</xml_diff>

<commit_message>
Mouse Over was not updating interior physics with door opens and chest opens However physics dynamics does not yet update the door when asked ot toggle, if it is a TES3 no sequence door
</commit_message>
<xml_diff>
--- a/ElderScrollsExplorer/ScrollsExplorer.docx
+++ b/ElderScrollsExplorer/ScrollsExplorer.docx
@@ -70,19 +70,47 @@
         </w:numPr>
       </w:pPr>
       <w:r>
-        <w:t xml:space="preserve">Have a sign up saying “press tab to </w:t>
-      </w:r>
-      <w:r>
-        <w:t>look around</w:t>
-      </w:r>
-      <w:r>
-        <w:t>”</w:t>
-      </w:r>
-      <w:r>
-        <w:t xml:space="preserve"> and disparu when tabbed</w:t>
-      </w:r>
+        <w:t>Make a load screen for each type and use it in</w:t>
+      </w:r>
+      <w:r>
+        <w:t xml:space="preserve"> </w:t>
+      </w:r>
+      <w:proofErr w:type="spellStart"/>
+      <w:r>
+        <w:t>setCurrentCellFormId</w:t>
+      </w:r>
+      <w:proofErr w:type="spellEnd"/>
+    </w:p>
+    <w:p>
+      <w:pPr>
+        <w:pStyle w:val="ListParagraph"/>
+        <w:numPr>
+          <w:ilvl w:val="0"/>
+          <w:numId w:val="7"/>
+        </w:numPr>
+      </w:pPr>
       <w:bookmarkStart w:id="0" w:name="_GoBack"/>
       <w:bookmarkEnd w:id="0"/>
+      <w:r>
+        <w:t xml:space="preserve">Have a sign up saying “press tab to </w:t>
+      </w:r>
+      <w:r>
+        <w:t>look around</w:t>
+      </w:r>
+      <w:r>
+        <w:t>”</w:t>
+      </w:r>
+      <w:r>
+        <w:t xml:space="preserve"> and </w:t>
+      </w:r>
+      <w:proofErr w:type="spellStart"/>
+      <w:r>
+        <w:t>disparu</w:t>
+      </w:r>
+      <w:proofErr w:type="spellEnd"/>
+      <w:r>
+        <w:t xml:space="preserve"> when tabbed</w:t>
+      </w:r>
     </w:p>
     <w:p>
       <w:pPr>
@@ -93,7 +121,15 @@
         </w:numPr>
       </w:pPr>
       <w:r>
-        <w:t>Morrowind doors no open</w:t>
+        <w:t xml:space="preserve">Remove oblivion gate madness from tes4 (note </w:t>
+      </w:r>
+      <w:proofErr w:type="spellStart"/>
+      <w:r>
+        <w:t>huntersneaker</w:t>
+      </w:r>
+      <w:proofErr w:type="spellEnd"/>
+      <w:r>
+        <w:t xml:space="preserve"> needs this too)</w:t>
       </w:r>
     </w:p>
     <w:p>
@@ -105,7 +141,22 @@
         </w:numPr>
       </w:pPr>
       <w:r>
-        <w:t>Remove oblivion gate madness from tes4 (note huntersneaker needs this too)</w:t>
+        <w:t xml:space="preserve">Esc dialog </w:t>
+      </w:r>
+      <w:r>
+        <w:t>a</w:t>
+      </w:r>
+      <w:r>
+        <w:t>re</w:t>
+      </w:r>
+      <w:r>
+        <w:t xml:space="preserve"> y</w:t>
+      </w:r>
+      <w:r>
+        <w:t xml:space="preserve">ou sure </w:t>
+      </w:r>
+      <w:r>
+        <w:t>should really be decent 3d based interface</w:t>
       </w:r>
     </w:p>
     <w:p>
@@ -117,22 +168,10 @@
         </w:numPr>
       </w:pPr>
       <w:r>
-        <w:t xml:space="preserve">Esc dialog </w:t>
-      </w:r>
-      <w:r>
-        <w:t>a</w:t>
-      </w:r>
-      <w:r>
-        <w:t>re</w:t>
-      </w:r>
-      <w:r>
-        <w:t xml:space="preserve"> y</w:t>
-      </w:r>
-      <w:r>
-        <w:t xml:space="preserve">ou sure </w:t>
-      </w:r>
-      <w:r>
-        <w:t>should really be decent 3d based interface</w:t>
+        <w:t>Show off swing integration with inventory</w:t>
+      </w:r>
+      <w:r>
+        <w:t xml:space="preserve"> and esc function too</w:t>
       </w:r>
     </w:p>
     <w:p>
@@ -144,10 +183,10 @@
         </w:numPr>
       </w:pPr>
       <w:r>
-        <w:t>Show off swing integration with inventory</w:t>
-      </w:r>
-      <w:r>
-        <w:t xml:space="preserve"> and esc function too</w:t>
+        <w:t>Maybe the HUD should be a little tidier?</w:t>
+      </w:r>
+      <w:r>
+        <w:t xml:space="preserve"> At least nicely laid out with info in the sides properly</w:t>
       </w:r>
     </w:p>
     <w:p>
@@ -159,10 +198,13 @@
         </w:numPr>
       </w:pPr>
       <w:r>
-        <w:t>Maybe the HUD should be a little tidier?</w:t>
-      </w:r>
-      <w:r>
-        <w:t xml:space="preserve"> At least nicely laid out with info in the sides properly</w:t>
+        <w:t>Skyrim texture not animating</w:t>
+      </w:r>
+      <w:r>
+        <w:t xml:space="preserve"> (can’t even find the </w:t>
+      </w:r>
+      <w:r>
+        <w:t>water fall to be honest)</w:t>
       </w:r>
     </w:p>
     <w:p>
@@ -174,13 +216,15 @@
         </w:numPr>
       </w:pPr>
       <w:r>
-        <w:t>Skyrim texture not animating</w:t>
-      </w:r>
-      <w:r>
-        <w:t xml:space="preserve"> (can’t even find the </w:t>
-      </w:r>
-      <w:r>
-        <w:t>water fall to be honest)</w:t>
+        <w:t xml:space="preserve">Perhaps start the video with </w:t>
+      </w:r>
+      <w:proofErr w:type="spellStart"/>
+      <w:r>
+        <w:t>grag</w:t>
+      </w:r>
+      <w:proofErr w:type="spellEnd"/>
+      <w:r>
+        <w:t xml:space="preserve"> world for fun, then just blast through the others?</w:t>
       </w:r>
     </w:p>
     <w:p>
@@ -192,7 +236,39 @@
         </w:numPr>
       </w:pPr>
       <w:r>
-        <w:t>Perhaps start the video with grag world for fun, then just blast through the others?</w:t>
+        <w:t xml:space="preserve">Need to explain in user guide how to convert </w:t>
+      </w:r>
+      <w:proofErr w:type="spellStart"/>
+      <w:r>
+        <w:t>skyrim</w:t>
+      </w:r>
+      <w:proofErr w:type="spellEnd"/>
+      <w:r>
+        <w:t xml:space="preserve"> </w:t>
+      </w:r>
+      <w:proofErr w:type="spellStart"/>
+      <w:r>
+        <w:t>hkx</w:t>
+      </w:r>
+      <w:proofErr w:type="spellEnd"/>
+      <w:r>
+        <w:t xml:space="preserve"> file into </w:t>
+      </w:r>
+      <w:proofErr w:type="spellStart"/>
+      <w:r>
+        <w:t>kf</w:t>
+      </w:r>
+      <w:proofErr w:type="spellEnd"/>
+      <w:r>
+        <w:t xml:space="preserve"> files using the tool I found, and then how to package it back into a </w:t>
+      </w:r>
+      <w:proofErr w:type="spellStart"/>
+      <w:r>
+        <w:t>bsa</w:t>
+      </w:r>
+      <w:proofErr w:type="spellEnd"/>
+      <w:r>
+        <w:t xml:space="preserve"> file using FOMM</w:t>
       </w:r>
     </w:p>
     <w:p>
@@ -204,7 +280,47 @@
         </w:numPr>
       </w:pPr>
       <w:r>
-        <w:t>Need to explain in user guide how to convert skyrim hkx file into kf files using the tool I found, and then how to package it back into a bsa file using FOMM</w:t>
+        <w:t xml:space="preserve">Need to explain in user guide that the </w:t>
+      </w:r>
+      <w:proofErr w:type="spellStart"/>
+      <w:r>
+        <w:t>skyrim</w:t>
+      </w:r>
+      <w:proofErr w:type="spellEnd"/>
+      <w:r>
+        <w:t xml:space="preserve"> trees used in oblivion are out of a mini </w:t>
+      </w:r>
+      <w:proofErr w:type="spellStart"/>
+      <w:proofErr w:type="gramStart"/>
+      <w:r>
+        <w:t>bsa</w:t>
+      </w:r>
+      <w:proofErr w:type="spellEnd"/>
+      <w:proofErr w:type="gramEnd"/>
+      <w:r>
+        <w:t xml:space="preserve"> file I pulled together, how can I distribute trees and </w:t>
+      </w:r>
+      <w:proofErr w:type="spellStart"/>
+      <w:r>
+        <w:t>kfs</w:t>
+      </w:r>
+      <w:proofErr w:type="spellEnd"/>
+      <w:r>
+        <w:t xml:space="preserve"> </w:t>
+      </w:r>
+      <w:proofErr w:type="spellStart"/>
+      <w:r>
+        <w:t>b</w:t>
+      </w:r>
+      <w:r>
+        <w:t>s</w:t>
+      </w:r>
+      <w:r>
+        <w:t>as</w:t>
+      </w:r>
+      <w:proofErr w:type="spellEnd"/>
+      <w:r>
+        <w:t>?</w:t>
       </w:r>
     </w:p>
     <w:p>
@@ -214,15 +330,18 @@
           <w:ilvl w:val="0"/>
           <w:numId w:val="7"/>
         </w:numPr>
-      </w:pPr>
-      <w:r>
-        <w:t>Need to explain in user guide that the skyrim trees used in oblivion are out of a mini bsa file I pulled together, how can I distribute trees and kfs b</w:t>
-      </w:r>
-      <w:r>
-        <w:t>s</w:t>
-      </w:r>
-      <w:r>
-        <w:t>as?</w:t>
+        <w:spacing w:after="0" w:line="240" w:lineRule="auto"/>
+      </w:pPr>
+      <w:r>
+        <w:t>The  –Dj3d.antialiasing=”</w:t>
+      </w:r>
+      <w:proofErr w:type="spellStart"/>
+      <w:r>
+        <w:t>implicit”Need</w:t>
+      </w:r>
+      <w:proofErr w:type="spellEnd"/>
+      <w:r>
+        <w:t xml:space="preserve"> to explain how to set it in the instructions now it comes through the config file</w:t>
       </w:r>
     </w:p>
     <w:p>
@@ -232,10 +351,17 @@
           <w:ilvl w:val="0"/>
           <w:numId w:val="7"/>
         </w:numPr>
-        <w:spacing w:after="0" w:line="240" w:lineRule="auto"/>
-      </w:pPr>
-      <w:r>
-        <w:t>The  –Dj3d.antialiasing=”implicit”Need to explain how to set it in the instructions now it comes through the config file</w:t>
+      </w:pPr>
+      <w:r>
+        <w:t xml:space="preserve">Include instructions somewhere for bundle </w:t>
+      </w:r>
+      <w:proofErr w:type="spellStart"/>
+      <w:r>
+        <w:t>jre</w:t>
+      </w:r>
+      <w:proofErr w:type="spellEnd"/>
+      <w:r>
+        <w:t>, and re-test it</w:t>
       </w:r>
     </w:p>
     <w:p>
@@ -247,10 +373,10 @@
         </w:numPr>
       </w:pPr>
       <w:r>
-        <w:t>Include instructions somewhere for bundle jre</w:t>
-      </w:r>
-      <w:r>
-        <w:t>, and re-test it</w:t>
+        <w:t>U</w:t>
+      </w:r>
+      <w:r>
+        <w:t>pdate install readme, lots of old ideas about java version and java3d</w:t>
       </w:r>
     </w:p>
     <w:p>
@@ -262,10 +388,27 @@
         </w:numPr>
       </w:pPr>
       <w:r>
-        <w:t>U</w:t>
-      </w:r>
-      <w:r>
-        <w:t>pdate install readme, lots of old ideas about java version and java3d</w:t>
+        <w:t xml:space="preserve">Need to attempt </w:t>
+      </w:r>
+      <w:r>
+        <w:t>to</w:t>
+      </w:r>
+      <w:r>
+        <w:t xml:space="preserve"> map more </w:t>
+      </w:r>
+      <w:proofErr w:type="spellStart"/>
+      <w:r>
+        <w:t>skyrim</w:t>
+      </w:r>
+      <w:proofErr w:type="spellEnd"/>
+      <w:r>
+        <w:t xml:space="preserve"> trees </w:t>
+      </w:r>
+      <w:r>
+        <w:t>t</w:t>
+      </w:r>
+      <w:r>
+        <w:t>o oblivion</w:t>
       </w:r>
     </w:p>
     <w:p>
@@ -277,19 +420,17 @@
         </w:numPr>
       </w:pPr>
       <w:r>
-        <w:t xml:space="preserve">Need to attempt </w:t>
-      </w:r>
-      <w:r>
-        <w:t>to</w:t>
-      </w:r>
-      <w:r>
-        <w:t xml:space="preserve"> map more skyrim trees </w:t>
-      </w:r>
-      <w:r>
-        <w:t>t</w:t>
-      </w:r>
-      <w:r>
-        <w:t>o oblivion</w:t>
+        <w:t xml:space="preserve">I think looking at a chest in mage guild basement it refuses to show the open </w:t>
+      </w:r>
+      <w:proofErr w:type="spellStart"/>
+      <w:proofErr w:type="gramStart"/>
+      <w:r>
+        <w:t>hud</w:t>
+      </w:r>
+      <w:proofErr w:type="spellEnd"/>
+      <w:proofErr w:type="gramEnd"/>
+      <w:r>
+        <w:t xml:space="preserve"> again until I look at a door???</w:t>
       </w:r>
     </w:p>
     <w:p>
@@ -301,7 +442,15 @@
         </w:numPr>
       </w:pPr>
       <w:r>
-        <w:t>I think looking at a chest in mage guild basement it refuses to show the open hud again until I look at a door???</w:t>
+        <w:t xml:space="preserve">Allow key bindings from config cos </w:t>
+      </w:r>
+      <w:proofErr w:type="spellStart"/>
+      <w:r>
+        <w:t>azerty</w:t>
+      </w:r>
+      <w:proofErr w:type="spellEnd"/>
+      <w:r>
+        <w:t>, possibly just a tick box for start</w:t>
       </w:r>
     </w:p>
     <w:p>
@@ -313,10 +462,29 @@
         </w:numPr>
       </w:pPr>
       <w:r>
-        <w:t>Allow key bindings from config cos azerty</w:t>
-      </w:r>
-      <w:r>
-        <w:t>, possibly just a tick box for start</w:t>
+        <w:t>Renam</w:t>
+      </w:r>
+      <w:r>
+        <w:t>e</w:t>
+      </w:r>
+      <w:r>
+        <w:t xml:space="preserve"> </w:t>
+      </w:r>
+      <w:proofErr w:type="spellStart"/>
+      <w:r>
+        <w:t>esmloader</w:t>
+      </w:r>
+      <w:proofErr w:type="spellEnd"/>
+      <w:r>
+        <w:t xml:space="preserve"> </w:t>
+      </w:r>
+      <w:proofErr w:type="spellStart"/>
+      <w:r>
+        <w:t>esmmanager</w:t>
+      </w:r>
+      <w:proofErr w:type="spellEnd"/>
+      <w:r>
+        <w:t xml:space="preserve"> and sort out package names (capitals)</w:t>
       </w:r>
     </w:p>
     <w:p>
@@ -328,14 +496,16 @@
         </w:numPr>
       </w:pPr>
       <w:r>
-        <w:t>Renam</w:t>
-      </w:r>
-      <w:r>
-        <w:t>e</w:t>
-      </w:r>
-      <w:r>
-        <w:t xml:space="preserve"> esmloader esmmanager and sort out package names (capitals)</w:t>
-      </w:r>
+        <w:t>I</w:t>
+      </w:r>
+      <w:r>
+        <w:t xml:space="preserve">n oblivion lots of clothes that are not worn are using the worn </w:t>
+      </w:r>
+      <w:proofErr w:type="spellStart"/>
+      <w:r>
+        <w:t>nif</w:t>
+      </w:r>
+      <w:proofErr w:type="spellEnd"/>
     </w:p>
     <w:p>
       <w:pPr>
@@ -346,11 +516,24 @@
         </w:numPr>
       </w:pPr>
       <w:r>
-        <w:t>Make a load screen for each type and use it in</w:t>
-      </w:r>
-      <w:r>
-        <w:t xml:space="preserve"> setCurrentCellFormId</w:t>
-      </w:r>
+        <w:t xml:space="preserve">TES3 particles good example here </w:t>
+      </w:r>
+      <w:r>
+        <w:t>F:\game media\</w:t>
+      </w:r>
+      <w:proofErr w:type="spellStart"/>
+      <w:r>
+        <w:t>Morrowind</w:t>
+      </w:r>
+      <w:proofErr w:type="spellEnd"/>
+      <w:r>
+        <w:t>\Meshes\</w:t>
+      </w:r>
+      <w:proofErr w:type="spellStart"/>
+      <w:r>
+        <w:t>steam_lavariver.nif</w:t>
+      </w:r>
+      <w:proofErr w:type="spellEnd"/>
     </w:p>
     <w:p>
       <w:pPr>
@@ -360,12 +543,43 @@
           <w:numId w:val="7"/>
         </w:numPr>
       </w:pPr>
-      <w:r>
-        <w:t>I</w:t>
-      </w:r>
-      <w:r>
-        <w:t>n oblivion lots of clothes that are not worn are using the worn nif</w:t>
-      </w:r>
+      <w:proofErr w:type="spellStart"/>
+      <w:r>
+        <w:t>Morrowind</w:t>
+      </w:r>
+      <w:proofErr w:type="spellEnd"/>
+      <w:r>
+        <w:t xml:space="preserve"> doors no open </w:t>
+      </w:r>
+      <w:proofErr w:type="spellStart"/>
+      <w:r>
+        <w:t>PhysicsDynamics</w:t>
+      </w:r>
+      <w:proofErr w:type="spellEnd"/>
+      <w:r>
+        <w:t xml:space="preserve">. </w:t>
+      </w:r>
+      <w:proofErr w:type="spellStart"/>
+      <w:r>
+        <w:t>updateRECOToggleOpen</w:t>
+      </w:r>
+      <w:proofErr w:type="spellEnd"/>
+      <w:r>
+        <w:t xml:space="preserve"> needs the artificial pivot of J3dDOOR added and </w:t>
+      </w:r>
+      <w:proofErr w:type="spellStart"/>
+      <w:r>
+        <w:t>listneed</w:t>
+      </w:r>
+      <w:proofErr w:type="spellEnd"/>
+      <w:r>
+        <w:t xml:space="preserve"> to by the </w:t>
+      </w:r>
+      <w:proofErr w:type="spellStart"/>
+      <w:r>
+        <w:t>NBKinematicRigidBody</w:t>
+      </w:r>
+      <w:proofErr w:type="spellEnd"/>
     </w:p>
     <w:p>
       <w:pPr>
@@ -375,12 +589,6 @@
           <w:numId w:val="7"/>
         </w:numPr>
       </w:pPr>
-      <w:r>
-        <w:t xml:space="preserve">TES3 particles good example here </w:t>
-      </w:r>
-      <w:r>
-        <w:t>F:\game media\Morrowind\Meshes\steam_lavariver.nif</w:t>
-      </w:r>
     </w:p>
     <w:p/>
     <w:p/>
@@ -389,9 +597,11 @@
       <w:pPr>
         <w:pStyle w:val="Heading4"/>
       </w:pPr>
+      <w:proofErr w:type="spellStart"/>
       <w:r>
         <w:t>HunterSneaker</w:t>
       </w:r>
+      <w:proofErr w:type="spellEnd"/>
     </w:p>
     <w:p>
       <w:pPr>
@@ -403,7 +613,23 @@
         <w:spacing w:after="0"/>
       </w:pPr>
       <w:r>
-        <w:t>In order to make a good tight huntersneaker, I need to cut my esm file down as well.</w:t>
+        <w:t xml:space="preserve">In order to make a good tight </w:t>
+      </w:r>
+      <w:proofErr w:type="spellStart"/>
+      <w:r>
+        <w:t>huntersneaker</w:t>
+      </w:r>
+      <w:proofErr w:type="spellEnd"/>
+      <w:r>
+        <w:t xml:space="preserve">, I need to cut my </w:t>
+      </w:r>
+      <w:proofErr w:type="spellStart"/>
+      <w:r>
+        <w:t>esm</w:t>
+      </w:r>
+      <w:proofErr w:type="spellEnd"/>
+      <w:r>
+        <w:t xml:space="preserve"> file down as well.</w:t>
       </w:r>
     </w:p>
     <w:p>
@@ -429,7 +655,23 @@
         <w:spacing w:after="0"/>
       </w:pPr>
       <w:r>
-        <w:t>Got my esm and 2 bsas ready to roll</w:t>
+        <w:t xml:space="preserve">Got my </w:t>
+      </w:r>
+      <w:proofErr w:type="spellStart"/>
+      <w:r>
+        <w:t>esm</w:t>
+      </w:r>
+      <w:proofErr w:type="spellEnd"/>
+      <w:r>
+        <w:t xml:space="preserve"> and 2 </w:t>
+      </w:r>
+      <w:proofErr w:type="spellStart"/>
+      <w:r>
+        <w:t>bsas</w:t>
+      </w:r>
+      <w:proofErr w:type="spellEnd"/>
+      <w:r>
+        <w:t xml:space="preserve"> ready to roll</w:t>
       </w:r>
       <w:r>
         <w:t xml:space="preserve"> b</w:t>
@@ -454,8 +696,21 @@
         <w:t xml:space="preserve">Note think about mesh texture </w:t>
       </w:r>
       <w:r>
-        <w:t>separation in bsa files file locking etc</w:t>
-      </w:r>
+        <w:t xml:space="preserve">separation in </w:t>
+      </w:r>
+      <w:proofErr w:type="spellStart"/>
+      <w:r>
+        <w:t>bsa</w:t>
+      </w:r>
+      <w:proofErr w:type="spellEnd"/>
+      <w:r>
+        <w:t xml:space="preserve"> files file locking </w:t>
+      </w:r>
+      <w:proofErr w:type="spellStart"/>
+      <w:r>
+        <w:t>etc</w:t>
+      </w:r>
+      <w:proofErr w:type="spellEnd"/>
     </w:p>
     <w:p>
       <w:pPr>
@@ -475,8 +730,13 @@
         </w:numPr>
         <w:spacing w:after="0"/>
       </w:pPr>
-      <w:r>
-        <w:t>NBStaticRigidBody has a major question in it about multiplying up to the root!</w:t>
+      <w:proofErr w:type="spellStart"/>
+      <w:r>
+        <w:t>NBStaticRigidBody</w:t>
+      </w:r>
+      <w:proofErr w:type="spellEnd"/>
+      <w:r>
+        <w:t xml:space="preserve"> has a major question in it about multiplying up to the root!</w:t>
       </w:r>
       <w:r>
         <w:t xml:space="preserve"> Also see </w:t>
@@ -523,7 +783,15 @@
         <w:spacing w:after="0"/>
       </w:pPr>
       <w:r>
-        <w:t>Need to make kcc unable to walk up steep slopes</w:t>
+        <w:t xml:space="preserve">Need to make </w:t>
+      </w:r>
+      <w:proofErr w:type="spellStart"/>
+      <w:r>
+        <w:t>kcc</w:t>
+      </w:r>
+      <w:proofErr w:type="spellEnd"/>
+      <w:r>
+        <w:t xml:space="preserve"> unable to walk up steep slopes</w:t>
       </w:r>
     </w:p>
     <w:p>
@@ -536,7 +804,15 @@
         <w:spacing w:after="0"/>
       </w:pPr>
       <w:r>
-        <w:t>Physics catches on things all the time morrowind, possibly between the grids, nothing shows in the J debug</w:t>
+        <w:t xml:space="preserve">Physics catches on things all the time </w:t>
+      </w:r>
+      <w:proofErr w:type="spellStart"/>
+      <w:r>
+        <w:t>morrowind</w:t>
+      </w:r>
+      <w:proofErr w:type="spellEnd"/>
+      <w:r>
+        <w:t>, possibly between the grids, nothing shows in the J debug</w:t>
       </w:r>
       <w:r>
         <w:t xml:space="preserve">, I’ve fixed up the </w:t>
@@ -545,7 +821,15 @@
         <w:t xml:space="preserve">collision shape </w:t>
       </w:r>
       <w:r>
-        <w:t>cache for morrowind, check again</w:t>
+        <w:t xml:space="preserve">cache for </w:t>
+      </w:r>
+      <w:proofErr w:type="spellStart"/>
+      <w:r>
+        <w:t>morrowind</w:t>
+      </w:r>
+      <w:proofErr w:type="spellEnd"/>
+      <w:r>
+        <w:t>, check again</w:t>
       </w:r>
     </w:p>
     <w:p>
@@ -595,8 +879,21 @@
         </w:numPr>
         <w:spacing w:after="0"/>
       </w:pPr>
-      <w:r>
-        <w:t>PhysicsDynamics.addRECO is calling addChild to sc</w:t>
+      <w:proofErr w:type="spellStart"/>
+      <w:r>
+        <w:t>PhysicsDynamics.addRECO</w:t>
+      </w:r>
+      <w:proofErr w:type="spellEnd"/>
+      <w:r>
+        <w:t xml:space="preserve"> is calling </w:t>
+      </w:r>
+      <w:proofErr w:type="spellStart"/>
+      <w:r>
+        <w:t>addChild</w:t>
+      </w:r>
+      <w:proofErr w:type="spellEnd"/>
+      <w:r>
+        <w:t xml:space="preserve"> to sc</w:t>
       </w:r>
       <w:r>
         <w:t>e</w:t>
@@ -608,7 +905,15 @@
         <w:t>a</w:t>
       </w:r>
       <w:r>
-        <w:t>phs not in a behaviour! Could be t</w:t>
+        <w:t xml:space="preserve">phs not in </w:t>
+      </w:r>
+      <w:proofErr w:type="gramStart"/>
+      <w:r>
+        <w:t>a behaviour</w:t>
+      </w:r>
+      <w:proofErr w:type="gramEnd"/>
+      <w:r>
+        <w:t>! Could be t</w:t>
       </w:r>
       <w:r>
         <w:t>r</w:t>
@@ -636,7 +941,23 @@
         <w:t xml:space="preserve">I need a </w:t>
       </w:r>
       <w:r>
-        <w:t>new type of physics kcc freefly-</w:t>
+        <w:t xml:space="preserve">new type of physics </w:t>
+      </w:r>
+      <w:proofErr w:type="spellStart"/>
+      <w:r>
+        <w:t>kcc</w:t>
+      </w:r>
+      <w:proofErr w:type="spellEnd"/>
+      <w:r>
+        <w:t xml:space="preserve"> </w:t>
+      </w:r>
+      <w:proofErr w:type="spellStart"/>
+      <w:r>
+        <w:t>freefly</w:t>
+      </w:r>
+      <w:proofErr w:type="spellEnd"/>
+      <w:r>
+        <w:t>-</w:t>
       </w:r>
       <w:r>
         <w:t xml:space="preserve">physics that is normal </w:t>
@@ -664,7 +985,23 @@
         <w:spacing w:after="0"/>
       </w:pPr>
       <w:r>
-        <w:t>Look into my use of VisualPhysicalUniverse, half my physics is not showing when the view specifics are disabled!! It’s madness</w:t>
+        <w:t xml:space="preserve">Look into my use of </w:t>
+      </w:r>
+      <w:proofErr w:type="spellStart"/>
+      <w:r>
+        <w:t>VisualPhysicalUniverse</w:t>
+      </w:r>
+      <w:proofErr w:type="spellEnd"/>
+      <w:r>
+        <w:t xml:space="preserve">, half my physics is not showing when the view specifics are disabled!! </w:t>
+      </w:r>
+      <w:proofErr w:type="gramStart"/>
+      <w:r>
+        <w:t>It’s</w:t>
+      </w:r>
+      <w:proofErr w:type="gramEnd"/>
+      <w:r>
+        <w:t xml:space="preserve"> madness</w:t>
       </w:r>
       <w:r>
         <w:t>, should I drop it totally? And make an add detach style physics branch</w:t>
@@ -743,8 +1080,13 @@
       <w:r>
         <w:t xml:space="preserve"> and </w:t>
       </w:r>
-      <w:r>
-        <w:t>Coloring attributes</w:t>
+      <w:proofErr w:type="spellStart"/>
+      <w:r>
+        <w:t>Coloring</w:t>
+      </w:r>
+      <w:proofErr w:type="spellEnd"/>
+      <w:r>
+        <w:t xml:space="preserve"> attributes</w:t>
       </w:r>
       <w:r>
         <w:t xml:space="preserve"> and </w:t>
@@ -768,13 +1110,29 @@
         <w:t>performance</w:t>
       </w:r>
       <w:r>
-        <w:t xml:space="preserve"> with less set) certainly the removeChild remove mirror code would benefit if the attribute is shared and increases the has</w:t>
+        <w:t xml:space="preserve"> with less set) certainly the </w:t>
+      </w:r>
+      <w:proofErr w:type="spellStart"/>
+      <w:r>
+        <w:t>removeChild</w:t>
+      </w:r>
+      <w:proofErr w:type="spellEnd"/>
+      <w:r>
+        <w:t xml:space="preserve"> remove mirror code would benefit if the attribute is shared and increases the </w:t>
+      </w:r>
+      <w:proofErr w:type="spellStart"/>
+      <w:r>
+        <w:t>has</w:t>
       </w:r>
       <w:r>
         <w:t>h</w:t>
       </w:r>
       <w:r>
-        <w:t>set load</w:t>
+        <w:t>set</w:t>
+      </w:r>
+      <w:proofErr w:type="spellEnd"/>
+      <w:r>
+        <w:t xml:space="preserve"> load</w:t>
       </w:r>
     </w:p>
     <w:p>
@@ -787,7 +1145,31 @@
         <w:spacing w:after="0"/>
       </w:pPr>
       <w:r>
-        <w:t>I should improve nif display etc to take a source folder so it can be run on other computers in needed also the bsa extracted folder combo should</w:t>
+        <w:t xml:space="preserve">I should improve </w:t>
+      </w:r>
+      <w:proofErr w:type="spellStart"/>
+      <w:r>
+        <w:t>nif</w:t>
+      </w:r>
+      <w:proofErr w:type="spellEnd"/>
+      <w:r>
+        <w:t xml:space="preserve"> display </w:t>
+      </w:r>
+      <w:proofErr w:type="spellStart"/>
+      <w:r>
+        <w:t>etc</w:t>
+      </w:r>
+      <w:proofErr w:type="spellEnd"/>
+      <w:r>
+        <w:t xml:space="preserve"> to take a source folder so it can be run on other computers in needed also the </w:t>
+      </w:r>
+      <w:proofErr w:type="spellStart"/>
+      <w:r>
+        <w:t>bsa</w:t>
+      </w:r>
+      <w:proofErr w:type="spellEnd"/>
+      <w:r>
+        <w:t xml:space="preserve"> extracted folder combo should</w:t>
       </w:r>
       <w:r>
         <w:t xml:space="preserve"> </w:t>
@@ -812,7 +1194,15 @@
         <w:spacing w:after="0"/>
       </w:pPr>
       <w:r>
-        <w:t>I should fork java3d commit my updates and offer hharrision a pull request</w:t>
+        <w:t xml:space="preserve">I should fork java3d commit my updates and offer </w:t>
+      </w:r>
+      <w:proofErr w:type="spellStart"/>
+      <w:r>
+        <w:t>hharrision</w:t>
+      </w:r>
+      <w:proofErr w:type="spellEnd"/>
+      <w:r>
+        <w:t xml:space="preserve"> a pull request</w:t>
       </w:r>
     </w:p>
     <w:p>
@@ -825,10 +1215,34 @@
         <w:spacing w:after="0"/>
       </w:pPr>
       <w:r>
-        <w:t>Load shaders now they can be decompiled to glsl, but they are hard to find, so I need to work out the def</w:t>
-      </w:r>
-      <w:r>
-        <w:t>aults somehow (esm file perhaps for oblivion has heaps of them</w:t>
+        <w:t xml:space="preserve">Load </w:t>
+      </w:r>
+      <w:proofErr w:type="spellStart"/>
+      <w:r>
+        <w:t>shaders</w:t>
+      </w:r>
+      <w:proofErr w:type="spellEnd"/>
+      <w:r>
+        <w:t xml:space="preserve"> now they can be decompiled to </w:t>
+      </w:r>
+      <w:proofErr w:type="spellStart"/>
+      <w:r>
+        <w:t>glsl</w:t>
+      </w:r>
+      <w:proofErr w:type="spellEnd"/>
+      <w:r>
+        <w:t>, but they are hard to find, so I need to work out the def</w:t>
+      </w:r>
+      <w:r>
+        <w:t>aults somehow (</w:t>
+      </w:r>
+      <w:proofErr w:type="spellStart"/>
+      <w:r>
+        <w:t>esm</w:t>
+      </w:r>
+      <w:proofErr w:type="spellEnd"/>
+      <w:r>
+        <w:t xml:space="preserve"> file perhaps for oblivion has heaps of them</w:t>
       </w:r>
       <w:r>
         <w:t>)</w:t>
@@ -843,8 +1257,13 @@
         </w:numPr>
         <w:spacing w:after="0"/>
       </w:pPr>
-      <w:r>
-        <w:t>Shaders are failing on XPS-13 recheck them!</w:t>
+      <w:proofErr w:type="spellStart"/>
+      <w:r>
+        <w:t>Shaders</w:t>
+      </w:r>
+      <w:proofErr w:type="spellEnd"/>
+      <w:r>
+        <w:t xml:space="preserve"> are failing on XPS-13 recheck them!</w:t>
       </w:r>
     </w:p>
     <w:p>
@@ -857,7 +1276,23 @@
         <w:spacing w:after="0"/>
       </w:pPr>
       <w:r>
-        <w:t>Water not overriding colors for skyrim and fallout</w:t>
+        <w:t xml:space="preserve">Water not overriding </w:t>
+      </w:r>
+      <w:proofErr w:type="spellStart"/>
+      <w:r>
+        <w:t>colors</w:t>
+      </w:r>
+      <w:proofErr w:type="spellEnd"/>
+      <w:r>
+        <w:t xml:space="preserve"> for </w:t>
+      </w:r>
+      <w:proofErr w:type="spellStart"/>
+      <w:r>
+        <w:t>skyrim</w:t>
+      </w:r>
+      <w:proofErr w:type="spellEnd"/>
+      <w:r>
+        <w:t xml:space="preserve"> and fallout</w:t>
       </w:r>
       <w:r>
         <w:t>, now fallout water is far t</w:t>
@@ -879,14 +1314,32 @@
         <w:spacing w:after="0"/>
       </w:pPr>
       <w:r>
-        <w:t>Could water use the 0th row as the last row for vertex shaking to make perfect match ups? In the water.vert shader</w:t>
-      </w:r>
-      <w:r>
-        <w:t xml:space="preserve"> try to find a deterministic shader</w:t>
-      </w:r>
+        <w:t xml:space="preserve">Could water use the 0th row as the last row for vertex shaking to make perfect match ups? In the </w:t>
+      </w:r>
+      <w:proofErr w:type="spellStart"/>
+      <w:r>
+        <w:t>water.vert</w:t>
+      </w:r>
+      <w:proofErr w:type="spellEnd"/>
       <w:r>
         <w:t xml:space="preserve"> </w:t>
       </w:r>
+      <w:proofErr w:type="spellStart"/>
+      <w:r>
+        <w:t>shader</w:t>
+      </w:r>
+      <w:proofErr w:type="spellEnd"/>
+      <w:r>
+        <w:t xml:space="preserve"> try to find a deterministic </w:t>
+      </w:r>
+      <w:proofErr w:type="spellStart"/>
+      <w:r>
+        <w:t>shader</w:t>
+      </w:r>
+      <w:proofErr w:type="spellEnd"/>
+      <w:r>
+        <w:t xml:space="preserve"> </w:t>
+      </w:r>
       <w:r>
         <w:t>(current one looks deterministic to me but)</w:t>
       </w:r>
@@ -900,14 +1353,43 @@
         </w:numPr>
         <w:spacing w:after="0"/>
       </w:pPr>
-      <w:r>
-        <w:t>JInternalFrames for DisplayDialog to allow them to show on a full screen without jumping back or being lost on mac.</w:t>
+      <w:proofErr w:type="spellStart"/>
+      <w:r>
+        <w:t>JInternalFrames</w:t>
+      </w:r>
+      <w:proofErr w:type="spellEnd"/>
+      <w:r>
+        <w:t xml:space="preserve"> for </w:t>
+      </w:r>
+      <w:proofErr w:type="spellStart"/>
+      <w:r>
+        <w:t>DisplayDialog</w:t>
+      </w:r>
+      <w:proofErr w:type="spellEnd"/>
+      <w:r>
+        <w:t xml:space="preserve"> to allow them to show on a full screen without jumping back or being lost on mac.</w:t>
       </w:r>
       <w:r>
         <w:t xml:space="preserve"> </w:t>
       </w:r>
       <w:r>
-        <w:t>The escape button exit should be on screen hud not popup because fullscreen and it don’t play nice</w:t>
+        <w:t xml:space="preserve">The escape button exit should be on screen </w:t>
+      </w:r>
+      <w:proofErr w:type="spellStart"/>
+      <w:r>
+        <w:t>hud</w:t>
+      </w:r>
+      <w:proofErr w:type="spellEnd"/>
+      <w:r>
+        <w:t xml:space="preserve"> not popup because </w:t>
+      </w:r>
+      <w:proofErr w:type="spellStart"/>
+      <w:r>
+        <w:t>fullscreen</w:t>
+      </w:r>
+      <w:proofErr w:type="spellEnd"/>
+      <w:r>
+        <w:t xml:space="preserve"> and it don’t play nice</w:t>
       </w:r>
     </w:p>
     <w:p>
@@ -934,7 +1416,31 @@
         <w:spacing w:after="0"/>
       </w:pPr>
       <w:r>
-        <w:t>Distant textures appear to have black back in them again? In particular Fallout, notice yellow lines on road badly minify, and distant windmill by megaton front. Dds viewer does not show, must be appearance prob? But nifskope does show it too a bit</w:t>
+        <w:t xml:space="preserve">Distant textures appear to have black back in them again? In particular Fallout, notice yellow lines on road badly minify, and distant windmill by megaton front. </w:t>
+      </w:r>
+      <w:proofErr w:type="spellStart"/>
+      <w:r>
+        <w:t>Dds</w:t>
+      </w:r>
+      <w:proofErr w:type="spellEnd"/>
+      <w:r>
+        <w:t xml:space="preserve"> viewer does not show, must be appearance </w:t>
+      </w:r>
+      <w:proofErr w:type="spellStart"/>
+      <w:r>
+        <w:t>prob</w:t>
+      </w:r>
+      <w:proofErr w:type="spellEnd"/>
+      <w:r>
+        <w:t xml:space="preserve">? But </w:t>
+      </w:r>
+      <w:proofErr w:type="spellStart"/>
+      <w:r>
+        <w:t>nifskope</w:t>
+      </w:r>
+      <w:proofErr w:type="spellEnd"/>
+      <w:r>
+        <w:t xml:space="preserve"> does show it too a bit</w:t>
       </w:r>
       <w:r>
         <w:t>. Did the addition o</w:t>
@@ -953,8 +1459,21 @@
         <w:spacing w:after="0"/>
       </w:pPr>
       <w:r>
-        <w:t>The gross lods are lit up more than the close ones? Check material light values for land and lods</w:t>
-      </w:r>
+        <w:t xml:space="preserve">The gross </w:t>
+      </w:r>
+      <w:proofErr w:type="spellStart"/>
+      <w:r>
+        <w:t>lods</w:t>
+      </w:r>
+      <w:proofErr w:type="spellEnd"/>
+      <w:r>
+        <w:t xml:space="preserve"> are lit up more than the close ones? Check material light values for land and </w:t>
+      </w:r>
+      <w:proofErr w:type="spellStart"/>
+      <w:r>
+        <w:t>lods</w:t>
+      </w:r>
+      <w:proofErr w:type="spellEnd"/>
     </w:p>
     <w:p>
       <w:pPr>
@@ -965,8 +1484,29 @@
         </w:numPr>
         <w:spacing w:after="0"/>
       </w:pPr>
-      <w:r>
-        <w:t>LANDFar should be used by tes3 lod system as a lod builder with reduce of 4</w:t>
+      <w:proofErr w:type="spellStart"/>
+      <w:r>
+        <w:t>LANDFar</w:t>
+      </w:r>
+      <w:proofErr w:type="spellEnd"/>
+      <w:r>
+        <w:t xml:space="preserve"> should be used by tes3 </w:t>
+      </w:r>
+      <w:proofErr w:type="spellStart"/>
+      <w:r>
+        <w:t>lod</w:t>
+      </w:r>
+      <w:proofErr w:type="spellEnd"/>
+      <w:r>
+        <w:t xml:space="preserve"> system as a </w:t>
+      </w:r>
+      <w:proofErr w:type="spellStart"/>
+      <w:r>
+        <w:t>lod</w:t>
+      </w:r>
+      <w:proofErr w:type="spellEnd"/>
+      <w:r>
+        <w:t xml:space="preserve"> builder with reduce of 4</w:t>
       </w:r>
       <w:r>
         <w:t>, in fact the far system should probably use</w:t>
@@ -996,7 +1536,39 @@
           <w:rFonts w:ascii="Calibri" w:eastAsia="Times New Roman" w:hAnsi="Calibri" w:cs="Times New Roman"/>
           <w:lang w:val="en-US" w:eastAsia="en-NZ"/>
         </w:rPr>
-        <w:t>Varying lod fader needs knots/frames system because close  things don’t need check often either, in fact lod fader is a fixed 5 frames so not easy to correct</w:t>
+        <w:t xml:space="preserve">Varying </w:t>
+      </w:r>
+      <w:proofErr w:type="spellStart"/>
+      <w:r>
+        <w:rPr>
+          <w:rFonts w:ascii="Calibri" w:eastAsia="Times New Roman" w:hAnsi="Calibri" w:cs="Times New Roman"/>
+          <w:lang w:val="en-US" w:eastAsia="en-NZ"/>
+        </w:rPr>
+        <w:t>lod</w:t>
+      </w:r>
+      <w:proofErr w:type="spellEnd"/>
+      <w:r>
+        <w:rPr>
+          <w:rFonts w:ascii="Calibri" w:eastAsia="Times New Roman" w:hAnsi="Calibri" w:cs="Times New Roman"/>
+          <w:lang w:val="en-US" w:eastAsia="en-NZ"/>
+        </w:rPr>
+        <w:t xml:space="preserve"> fader needs knots/frames system because close  things don’t need check often either, in fact </w:t>
+      </w:r>
+      <w:proofErr w:type="spellStart"/>
+      <w:r>
+        <w:rPr>
+          <w:rFonts w:ascii="Calibri" w:eastAsia="Times New Roman" w:hAnsi="Calibri" w:cs="Times New Roman"/>
+          <w:lang w:val="en-US" w:eastAsia="en-NZ"/>
+        </w:rPr>
+        <w:t>lod</w:t>
+      </w:r>
+      <w:proofErr w:type="spellEnd"/>
+      <w:r>
+        <w:rPr>
+          <w:rFonts w:ascii="Calibri" w:eastAsia="Times New Roman" w:hAnsi="Calibri" w:cs="Times New Roman"/>
+          <w:lang w:val="en-US" w:eastAsia="en-NZ"/>
+        </w:rPr>
+        <w:t xml:space="preserve"> fader is a fixed 5 frames so not easy to correct</w:t>
       </w:r>
       <w:r>
         <w:rPr>
@@ -1026,12 +1598,21 @@
           <w:lang w:val="en-US" w:eastAsia="en-NZ"/>
         </w:rPr>
       </w:pPr>
-      <w:r>
-        <w:rPr>
-          <w:rFonts w:ascii="Calibri" w:eastAsia="Times New Roman" w:hAnsi="Calibri" w:cs="Times New Roman"/>
-          <w:lang w:val="en-US" w:eastAsia="en-NZ"/>
-        </w:rPr>
-        <w:t>Fustum clipped animations al</w:t>
+      <w:proofErr w:type="spellStart"/>
+      <w:r>
+        <w:rPr>
+          <w:rFonts w:ascii="Calibri" w:eastAsia="Times New Roman" w:hAnsi="Calibri" w:cs="Times New Roman"/>
+          <w:lang w:val="en-US" w:eastAsia="en-NZ"/>
+        </w:rPr>
+        <w:t>Fustum</w:t>
+      </w:r>
+      <w:proofErr w:type="spellEnd"/>
+      <w:r>
+        <w:rPr>
+          <w:rFonts w:ascii="Calibri" w:eastAsia="Times New Roman" w:hAnsi="Calibri" w:cs="Times New Roman"/>
+          <w:lang w:val="en-US" w:eastAsia="en-NZ"/>
+        </w:rPr>
+        <w:t xml:space="preserve"> clipped animations al</w:t>
       </w:r>
       <w:r>
         <w:rPr>
@@ -1087,14 +1668,39 @@
           <w:rFonts w:ascii="Calibri" w:eastAsia="Times New Roman" w:hAnsi="Calibri" w:cs="Times New Roman"/>
           <w:lang w:val="en-US" w:eastAsia="en-NZ"/>
         </w:rPr>
-        <w:t xml:space="preserve"> system moreso</w:t>
-      </w:r>
-      <w:r>
-        <w:rPr>
-          <w:rFonts w:ascii="Calibri" w:eastAsia="Times New Roman" w:hAnsi="Calibri" w:cs="Times New Roman"/>
-          <w:lang w:val="en-US" w:eastAsia="en-NZ"/>
-        </w:rPr>
-        <w:t xml:space="preserve"> – autobounds set bounds needs to be in performance section</w:t>
+        <w:t xml:space="preserve"> system </w:t>
+      </w:r>
+      <w:proofErr w:type="spellStart"/>
+      <w:r>
+        <w:rPr>
+          <w:rFonts w:ascii="Calibri" w:eastAsia="Times New Roman" w:hAnsi="Calibri" w:cs="Times New Roman"/>
+          <w:lang w:val="en-US" w:eastAsia="en-NZ"/>
+        </w:rPr>
+        <w:t>moreso</w:t>
+      </w:r>
+      <w:proofErr w:type="spellEnd"/>
+      <w:r>
+        <w:rPr>
+          <w:rFonts w:ascii="Calibri" w:eastAsia="Times New Roman" w:hAnsi="Calibri" w:cs="Times New Roman"/>
+          <w:lang w:val="en-US" w:eastAsia="en-NZ"/>
+        </w:rPr>
+        <w:t xml:space="preserve"> – </w:t>
+      </w:r>
+      <w:proofErr w:type="spellStart"/>
+      <w:r>
+        <w:rPr>
+          <w:rFonts w:ascii="Calibri" w:eastAsia="Times New Roman" w:hAnsi="Calibri" w:cs="Times New Roman"/>
+          <w:lang w:val="en-US" w:eastAsia="en-NZ"/>
+        </w:rPr>
+        <w:t>autobounds</w:t>
+      </w:r>
+      <w:proofErr w:type="spellEnd"/>
+      <w:r>
+        <w:rPr>
+          <w:rFonts w:ascii="Calibri" w:eastAsia="Times New Roman" w:hAnsi="Calibri" w:cs="Times New Roman"/>
+          <w:lang w:val="en-US" w:eastAsia="en-NZ"/>
+        </w:rPr>
+        <w:t xml:space="preserve"> set bounds needs to be in performance section</w:t>
       </w:r>
     </w:p>
     <w:p>
@@ -1197,13 +1803,29 @@
         </w:rPr>
       </w:pPr>
       <w:r>
-        <w:t xml:space="preserve">I need to make  ALL behaviors passive and </w:t>
+        <w:t xml:space="preserve">I need to make  ALL </w:t>
+      </w:r>
+      <w:proofErr w:type="spellStart"/>
+      <w:r>
+        <w:t>behaviors</w:t>
+      </w:r>
+      <w:proofErr w:type="spellEnd"/>
+      <w:r>
+        <w:t xml:space="preserve"> passive and </w:t>
       </w:r>
       <w:r>
         <w:t>then</w:t>
       </w:r>
       <w:r>
-        <w:t xml:space="preserve"> for the one time that the physics system need a non passive behaviour I should create a special active behaviour just for it!</w:t>
+        <w:t xml:space="preserve"> for the one time that the physics system need a </w:t>
+      </w:r>
+      <w:proofErr w:type="spellStart"/>
+      <w:r>
+        <w:t>non passive</w:t>
+      </w:r>
+      <w:proofErr w:type="spellEnd"/>
+      <w:r>
+        <w:t xml:space="preserve"> behaviour I should create a special active behaviour just for it!</w:t>
       </w:r>
     </w:p>
     <w:p>
@@ -1255,7 +1877,15 @@
         </w:rPr>
       </w:pPr>
       <w:r>
-        <w:t xml:space="preserve">Megaton world x,y,z for the land cells is off, I see the edge of the </w:t>
+        <w:t xml:space="preserve">Megaton world </w:t>
+      </w:r>
+      <w:proofErr w:type="spellStart"/>
+      <w:r>
+        <w:t>x,y,z</w:t>
+      </w:r>
+      <w:proofErr w:type="spellEnd"/>
+      <w:r>
+        <w:t xml:space="preserve"> for the land cells is off, I see the edge of the </w:t>
       </w:r>
       <w:r>
         <w:t>crater</w:t>
@@ -1287,7 +1917,15 @@
         </w:rPr>
       </w:pPr>
       <w:r>
-        <w:t>Must recheck all apps have ra, especially in tools3d</w:t>
+        <w:t xml:space="preserve">Must recheck all apps have </w:t>
+      </w:r>
+      <w:proofErr w:type="spellStart"/>
+      <w:r>
+        <w:t>ra</w:t>
+      </w:r>
+      <w:proofErr w:type="spellEnd"/>
+      <w:r>
+        <w:t>, especially in tools3d</w:t>
       </w:r>
     </w:p>
     <w:p>
@@ -1322,7 +1960,15 @@
         <w:t>s</w:t>
       </w:r>
       <w:r>
-        <w:t xml:space="preserve"> etc collapse</w:t>
+        <w:t xml:space="preserve"> </w:t>
+      </w:r>
+      <w:proofErr w:type="spellStart"/>
+      <w:r>
+        <w:t>etc</w:t>
+      </w:r>
+      <w:proofErr w:type="spellEnd"/>
+      <w:r>
+        <w:t xml:space="preserve"> collapse</w:t>
       </w:r>
     </w:p>
     <w:p>
@@ -1390,7 +2036,15 @@
           <w:rFonts w:ascii="Calibri" w:eastAsia="Times New Roman" w:hAnsi="Calibri" w:cs="Times New Roman"/>
           <w:lang w:val="en-US" w:eastAsia="en-NZ"/>
         </w:rPr>
-        <w:t>Blended skeletons are W</w:t>
+        <w:t xml:space="preserve">Blended skeletons are </w:t>
+      </w:r>
+      <w:proofErr w:type="spellStart"/>
+      <w:r>
+        <w:rPr>
+          <w:rFonts w:ascii="Calibri" w:eastAsia="Times New Roman" w:hAnsi="Calibri" w:cs="Times New Roman"/>
+          <w:lang w:val="en-US" w:eastAsia="en-NZ"/>
+        </w:rPr>
+        <w:t>W</w:t>
       </w:r>
       <w:r>
         <w:rPr>
@@ -1404,7 +2058,15 @@
           <w:rFonts w:ascii="Calibri" w:eastAsia="Times New Roman" w:hAnsi="Calibri" w:cs="Times New Roman"/>
           <w:lang w:val="en-US" w:eastAsia="en-NZ"/>
         </w:rPr>
-        <w:t>aay broken, see alpha=1f; in the code</w:t>
+        <w:t>aay</w:t>
+      </w:r>
+      <w:proofErr w:type="spellEnd"/>
+      <w:r>
+        <w:rPr>
+          <w:rFonts w:ascii="Calibri" w:eastAsia="Times New Roman" w:hAnsi="Calibri" w:cs="Times New Roman"/>
+          <w:lang w:val="en-US" w:eastAsia="en-NZ"/>
+        </w:rPr>
+        <w:t xml:space="preserve"> broken, see alpha=1f; in the code</w:t>
       </w:r>
     </w:p>
     <w:p>
@@ -1425,7 +2087,23 @@
           <w:rFonts w:ascii="Calibri" w:eastAsia="Times New Roman" w:hAnsi="Calibri" w:cs="Times New Roman"/>
           <w:lang w:val="en-US" w:eastAsia="en-NZ"/>
         </w:rPr>
-        <w:t>The varyinglod behavior might not be a good idea for the character behavior, find the distance might be a waste over simply updating the bones an</w:t>
+        <w:t xml:space="preserve">The </w:t>
+      </w:r>
+      <w:proofErr w:type="spellStart"/>
+      <w:r>
+        <w:rPr>
+          <w:rFonts w:ascii="Calibri" w:eastAsia="Times New Roman" w:hAnsi="Calibri" w:cs="Times New Roman"/>
+          <w:lang w:val="en-US" w:eastAsia="en-NZ"/>
+        </w:rPr>
+        <w:t>varyinglod</w:t>
+      </w:r>
+      <w:proofErr w:type="spellEnd"/>
+      <w:r>
+        <w:rPr>
+          <w:rFonts w:ascii="Calibri" w:eastAsia="Times New Roman" w:hAnsi="Calibri" w:cs="Times New Roman"/>
+          <w:lang w:val="en-US" w:eastAsia="en-NZ"/>
+        </w:rPr>
+        <w:t xml:space="preserve"> behavior might not be a good idea for the character behavior, find the distance might be a waste over simply updating the bones an</w:t>
       </w:r>
       <w:r>
         <w:rPr>
@@ -1481,7 +2159,23 @@
           <w:rFonts w:ascii="Calibri" w:eastAsia="Times New Roman" w:hAnsi="Calibri" w:cs="Times New Roman"/>
           <w:lang w:val="en-US" w:eastAsia="en-NZ"/>
         </w:rPr>
-        <w:t xml:space="preserve"> lod behavior needs to really have another version call points of interest varying, as the fade stuff was high speed ch</w:t>
+        <w:t xml:space="preserve"> </w:t>
+      </w:r>
+      <w:proofErr w:type="spellStart"/>
+      <w:r>
+        <w:rPr>
+          <w:rFonts w:ascii="Calibri" w:eastAsia="Times New Roman" w:hAnsi="Calibri" w:cs="Times New Roman"/>
+          <w:lang w:val="en-US" w:eastAsia="en-NZ"/>
+        </w:rPr>
+        <w:t>lod</w:t>
+      </w:r>
+      <w:proofErr w:type="spellEnd"/>
+      <w:r>
+        <w:rPr>
+          <w:rFonts w:ascii="Calibri" w:eastAsia="Times New Roman" w:hAnsi="Calibri" w:cs="Times New Roman"/>
+          <w:lang w:val="en-US" w:eastAsia="en-NZ"/>
+        </w:rPr>
+        <w:t xml:space="preserve"> behavior needs to really have another version call points of interest varying, as the fade stuff was high speed ch</w:t>
       </w:r>
       <w:r>
         <w:rPr>
@@ -1516,7 +2210,15 @@
           <w:rFonts w:ascii="Calibri" w:eastAsia="Times New Roman" w:hAnsi="Calibri" w:cs="Times New Roman"/>
           <w:lang w:val="en-US" w:eastAsia="en-NZ"/>
         </w:rPr>
-        <w:t>Tes3: my animations appear to be missing the base level rotation, knock out’s</w:t>
+        <w:t xml:space="preserve">Tes3: my animations appear to be missing the base level rotation, knock </w:t>
+      </w:r>
+      <w:proofErr w:type="gramStart"/>
+      <w:r>
+        <w:rPr>
+          <w:rFonts w:ascii="Calibri" w:eastAsia="Times New Roman" w:hAnsi="Calibri" w:cs="Times New Roman"/>
+          <w:lang w:val="en-US" w:eastAsia="en-NZ"/>
+        </w:rPr>
+        <w:t>out’s</w:t>
       </w:r>
       <w:r>
         <w:rPr>
@@ -1544,7 +2246,15 @@
           <w:rFonts w:ascii="Calibri" w:eastAsia="Times New Roman" w:hAnsi="Calibri" w:cs="Times New Roman"/>
           <w:lang w:val="en-US" w:eastAsia="en-NZ"/>
         </w:rPr>
-        <w:t xml:space="preserve"> don’t get people onto the ground properly</w:t>
+        <w:t xml:space="preserve"> don’t</w:t>
+      </w:r>
+      <w:proofErr w:type="gramEnd"/>
+      <w:r>
+        <w:rPr>
+          <w:rFonts w:ascii="Calibri" w:eastAsia="Times New Roman" w:hAnsi="Calibri" w:cs="Times New Roman"/>
+          <w:lang w:val="en-US" w:eastAsia="en-NZ"/>
+        </w:rPr>
+        <w:t xml:space="preserve"> get people onto the ground properly</w:t>
       </w:r>
       <w:r>
         <w:rPr>
@@ -1578,7 +2288,15 @@
         <w:spacing w:after="0"/>
       </w:pPr>
       <w:r>
-        <w:t>TES3: BSparticle system not working</w:t>
+        <w:t xml:space="preserve">TES3: </w:t>
+      </w:r>
+      <w:proofErr w:type="spellStart"/>
+      <w:r>
+        <w:t>BSparticle</w:t>
+      </w:r>
+      <w:proofErr w:type="spellEnd"/>
+      <w:r>
+        <w:t xml:space="preserve"> system not working</w:t>
       </w:r>
     </w:p>
     <w:p>
@@ -1591,7 +2309,15 @@
         <w:spacing w:after="0"/>
       </w:pPr>
       <w:r>
-        <w:t>TES5: animation  accum bugs</w:t>
+        <w:t xml:space="preserve">TES5: animation  </w:t>
+      </w:r>
+      <w:proofErr w:type="spellStart"/>
+      <w:r>
+        <w:t>accum</w:t>
+      </w:r>
+      <w:proofErr w:type="spellEnd"/>
+      <w:r>
+        <w:t xml:space="preserve"> bugs</w:t>
       </w:r>
       <w:r>
         <w:t xml:space="preserve"> appear to have gone with recent spline and xyz rotation fix ups along with disabled blending</w:t>
@@ -1619,13 +2345,26 @@
         <w:t>S</w:t>
       </w:r>
       <w:r>
-        <w:t>kyrim horse back</w:t>
-      </w:r>
-      <w:r>
-        <w:t xml:space="preserve">legs </w:t>
-      </w:r>
-      <w:r>
-        <w:t xml:space="preserve">kickout appear to be </w:t>
+        <w:t xml:space="preserve">kyrim horse </w:t>
+      </w:r>
+      <w:proofErr w:type="spellStart"/>
+      <w:r>
+        <w:t>back</w:t>
+      </w:r>
+      <w:r>
+        <w:t>legs</w:t>
+      </w:r>
+      <w:proofErr w:type="spellEnd"/>
+      <w:r>
+        <w:t xml:space="preserve"> </w:t>
+      </w:r>
+      <w:proofErr w:type="spellStart"/>
+      <w:r>
+        <w:t>kickout</w:t>
+      </w:r>
+      <w:proofErr w:type="spellEnd"/>
+      <w:r>
+        <w:t xml:space="preserve"> appear to be </w:t>
       </w:r>
       <w:r>
         <w:t>gone (</w:t>
@@ -1637,7 +2376,15 @@
         <w:t>its</w:t>
       </w:r>
       <w:r>
-        <w:t xml:space="preserve"> bone is at 0,0,0 and a skin is</w:t>
+        <w:t xml:space="preserve"> bone is at 0</w:t>
+      </w:r>
+      <w:proofErr w:type="gramStart"/>
+      <w:r>
+        <w:t>,0,0</w:t>
+      </w:r>
+      <w:proofErr w:type="gramEnd"/>
+      <w:r>
+        <w:t xml:space="preserve"> and a skin is</w:t>
       </w:r>
       <w:r>
         <w:t xml:space="preserve"> attached</w:t>
@@ -1668,7 +2415,15 @@
         <w:t>animations</w:t>
       </w:r>
       <w:r>
-        <w:t xml:space="preserve"> (I think its in fallout too)</w:t>
+        <w:t xml:space="preserve"> (I think </w:t>
+      </w:r>
+      <w:proofErr w:type="spellStart"/>
+      <w:r>
+        <w:t>its</w:t>
+      </w:r>
+      <w:proofErr w:type="spellEnd"/>
+      <w:r>
+        <w:t xml:space="preserve"> in fallout too)</w:t>
       </w:r>
     </w:p>
     <w:p>
@@ -1688,8 +2443,13 @@
         <w:t>ground, I</w:t>
       </w:r>
       <w:r>
-        <w:t xml:space="preserve"> still get a flick from attached geomorphs</w:t>
-      </w:r>
+        <w:t xml:space="preserve"> still get a flick from attached </w:t>
+      </w:r>
+      <w:proofErr w:type="spellStart"/>
+      <w:r>
+        <w:t>geomorphs</w:t>
+      </w:r>
+      <w:proofErr w:type="spellEnd"/>
       <w:r>
         <w:t xml:space="preserve">, recent buggering about hasn’t help, but now only a few goblins get this, possibly </w:t>
       </w:r>
@@ -1735,7 +2495,15 @@
         <w:spacing w:after="0"/>
       </w:pPr>
       <w:r>
-        <w:t>TES3 geomorph control from links should be easy to sort out??</w:t>
+        <w:t xml:space="preserve">TES3 </w:t>
+      </w:r>
+      <w:proofErr w:type="spellStart"/>
+      <w:r>
+        <w:t>geomorph</w:t>
+      </w:r>
+      <w:proofErr w:type="spellEnd"/>
+      <w:r>
+        <w:t xml:space="preserve"> control from links should be easy to sort out??</w:t>
       </w:r>
     </w:p>
     <w:p>
@@ -1748,7 +2516,15 @@
         <w:spacing w:after="0"/>
       </w:pPr>
       <w:r>
-        <w:t>Tes3 fallout and skyrim has</w:t>
+        <w:t xml:space="preserve">Tes3 fallout and </w:t>
+      </w:r>
+      <w:proofErr w:type="spellStart"/>
+      <w:r>
+        <w:t>skyrim</w:t>
+      </w:r>
+      <w:proofErr w:type="spellEnd"/>
+      <w:r>
+        <w:t xml:space="preserve"> has</w:t>
       </w:r>
       <w:r>
         <w:t xml:space="preserve"> a bit of</w:t>
@@ -1770,19 +2546,51 @@
         <w:spacing w:after="0"/>
       </w:pPr>
       <w:r>
-        <w:t xml:space="preserve">J3dNiControllerSequence has a single geommorph selector that’s rubbish but all </w:t>
+        <w:t xml:space="preserve">J3dNiControllerSequence has a single </w:t>
+      </w:r>
+      <w:proofErr w:type="spellStart"/>
+      <w:r>
+        <w:t>geommorph</w:t>
+      </w:r>
+      <w:proofErr w:type="spellEnd"/>
+      <w:r>
+        <w:t xml:space="preserve"> selector that’s rubbish but all </w:t>
       </w:r>
       <w:r>
         <w:t xml:space="preserve">of </w:t>
       </w:r>
       <w:r>
-        <w:t>the oblivion kf file</w:t>
+        <w:t xml:space="preserve">the oblivion </w:t>
+      </w:r>
+      <w:proofErr w:type="spellStart"/>
+      <w:r>
+        <w:t>kf</w:t>
+      </w:r>
+      <w:proofErr w:type="spellEnd"/>
+      <w:r>
+        <w:t xml:space="preserve"> file</w:t>
       </w:r>
       <w:r>
         <w:t>s</w:t>
       </w:r>
       <w:r>
-        <w:t xml:space="preserve"> seem to point at all geommorphers for a single tribasedgeom but I want to pick and run only one of them. I would have thought dog attack </w:t>
+        <w:t xml:space="preserve"> seem to point at all </w:t>
+      </w:r>
+      <w:proofErr w:type="spellStart"/>
+      <w:r>
+        <w:t>geommorphers</w:t>
+      </w:r>
+      <w:proofErr w:type="spellEnd"/>
+      <w:r>
+        <w:t xml:space="preserve"> for a single </w:t>
+      </w:r>
+      <w:proofErr w:type="spellStart"/>
+      <w:r>
+        <w:t>tribasedgeom</w:t>
+      </w:r>
+      <w:proofErr w:type="spellEnd"/>
+      <w:r>
+        <w:t xml:space="preserve"> but I want to pick and run only one of them. I would have thought dog attack </w:t>
       </w:r>
       <w:r>
         <w:t>w</w:t>
@@ -1794,7 +2602,15 @@
         <w:t>e</w:t>
       </w:r>
       <w:r>
-        <w:t>lect the mouth open geommmorpher but I can’</w:t>
+        <w:t xml:space="preserve">lect the mouth open </w:t>
+      </w:r>
+      <w:proofErr w:type="spellStart"/>
+      <w:r>
+        <w:t>geommmorpher</w:t>
+      </w:r>
+      <w:proofErr w:type="spellEnd"/>
+      <w:r>
+        <w:t xml:space="preserve"> but I can’</w:t>
       </w:r>
       <w:r>
         <w:t>t see it</w:t>
@@ -1803,7 +2619,15 @@
         <w:t>.</w:t>
       </w:r>
       <w:r>
-        <w:t xml:space="preserve"> Maybe it’s in an animation setting in the esm files?</w:t>
+        <w:t xml:space="preserve"> Maybe it’s in an animation setting in the </w:t>
+      </w:r>
+      <w:proofErr w:type="spellStart"/>
+      <w:r>
+        <w:t>esm</w:t>
+      </w:r>
+      <w:proofErr w:type="spellEnd"/>
+      <w:r>
+        <w:t xml:space="preserve"> files?</w:t>
       </w:r>
     </w:p>
     <w:p>
@@ -1816,7 +2640,23 @@
         <w:spacing w:after="0"/>
       </w:pPr>
       <w:r>
-        <w:t>There are shakey texture update see evtechpod in enclave dungeon for fallout, not sure why.</w:t>
+        <w:t xml:space="preserve">There are </w:t>
+      </w:r>
+      <w:proofErr w:type="spellStart"/>
+      <w:r>
+        <w:t>shakey</w:t>
+      </w:r>
+      <w:proofErr w:type="spellEnd"/>
+      <w:r>
+        <w:t xml:space="preserve"> texture update see </w:t>
+      </w:r>
+      <w:proofErr w:type="spellStart"/>
+      <w:r>
+        <w:t>evtechpod</w:t>
+      </w:r>
+      <w:proofErr w:type="spellEnd"/>
+      <w:r>
+        <w:t xml:space="preserve"> in enclave dungeon for fallout, not sure why.</w:t>
       </w:r>
     </w:p>
     <w:p>
@@ -1829,7 +2669,15 @@
         <w:spacing w:after="0"/>
       </w:pPr>
       <w:r>
-        <w:t>I notice in ravenrock that doors that default to open are showing as closed, but when you click them they do a double animation</w:t>
+        <w:t xml:space="preserve">I notice in </w:t>
+      </w:r>
+      <w:proofErr w:type="spellStart"/>
+      <w:r>
+        <w:t>ravenrock</w:t>
+      </w:r>
+      <w:proofErr w:type="spellEnd"/>
+      <w:r>
+        <w:t xml:space="preserve"> that doors that default to open are showing as closed, but when you click them they do a double animation</w:t>
       </w:r>
     </w:p>
     <w:p>
@@ -1842,7 +2690,15 @@
         <w:spacing w:after="0"/>
       </w:pPr>
       <w:r>
-        <w:t>If you click an opening door, it loses it’s mind</w:t>
+        <w:t xml:space="preserve">If you click an opening door, it loses </w:t>
+      </w:r>
+      <w:proofErr w:type="spellStart"/>
+      <w:r>
+        <w:t>it’s</w:t>
+      </w:r>
+      <w:proofErr w:type="spellEnd"/>
+      <w:r>
+        <w:t xml:space="preserve"> mind</w:t>
       </w:r>
     </w:p>
     <w:p>
@@ -1863,7 +2719,15 @@
         <w:spacing w:after="0"/>
       </w:pPr>
       <w:r>
-        <w:t>I should use Stack alloc in any performant areas?? How would I know there is an object burn issue? How would I test speed improvement?</w:t>
+        <w:t xml:space="preserve">I should use Stack </w:t>
+      </w:r>
+      <w:proofErr w:type="spellStart"/>
+      <w:r>
+        <w:t>alloc</w:t>
+      </w:r>
+      <w:proofErr w:type="spellEnd"/>
+      <w:r>
+        <w:t xml:space="preserve"> in any performant areas?? How would I know there is an object burn issue? How would I test speed improvement?</w:t>
       </w:r>
     </w:p>
     <w:p>
@@ -1876,7 +2740,15 @@
         <w:spacing w:after="0"/>
       </w:pPr>
       <w:r>
-        <w:t>I have a bunch of setting on command line, and in LAND and GeometryTriShapes statics that need playing with and understanding</w:t>
+        <w:t xml:space="preserve">I have a bunch of setting on command line, and in LAND and </w:t>
+      </w:r>
+      <w:proofErr w:type="spellStart"/>
+      <w:r>
+        <w:t>GeometryTriShapes</w:t>
+      </w:r>
+      <w:proofErr w:type="spellEnd"/>
+      <w:r>
+        <w:t xml:space="preserve"> statics that need playing with and understanding</w:t>
       </w:r>
     </w:p>
     <w:p>
@@ -1888,8 +2760,25 @@
         </w:numPr>
         <w:spacing w:after="0"/>
       </w:pPr>
-      <w:r>
-        <w:t>ByteBuffer allow a setting of endian ness and then they have a bunch of data getters, I wonder if nif file loading might be faster with mapp</w:t>
+      <w:proofErr w:type="spellStart"/>
+      <w:r>
+        <w:t>ByteBuffer</w:t>
+      </w:r>
+      <w:proofErr w:type="spellEnd"/>
+      <w:r>
+        <w:t xml:space="preserve"> allow a setting of endian ness and then they have a bunch of data getters, I wonder if </w:t>
+      </w:r>
+      <w:proofErr w:type="spellStart"/>
+      <w:r>
+        <w:t>nif</w:t>
+      </w:r>
+      <w:proofErr w:type="spellEnd"/>
+      <w:r>
+        <w:t xml:space="preserve"> file loading might be faster with </w:t>
+      </w:r>
+      <w:proofErr w:type="spellStart"/>
+      <w:r>
+        <w:t>mapp</w:t>
       </w:r>
       <w:r>
         <w:t>ed</w:t>
@@ -1897,6 +2786,7 @@
       <w:r>
         <w:t>bytebuffers</w:t>
       </w:r>
+      <w:proofErr w:type="spellEnd"/>
       <w:r>
         <w:t xml:space="preserve"> too</w:t>
       </w:r>
@@ -1932,8 +2822,37 @@
         </w:numPr>
       </w:pPr>
       <w:r>
-        <w:t>Try the split compress bsa file for morrowind, might make a nicer video – no files much smaller, but speed seems worse if anything, compare the 2 betterer, maybe totally uncompressed texture bsa</w:t>
-      </w:r>
+        <w:t xml:space="preserve">Try the split compress </w:t>
+      </w:r>
+      <w:proofErr w:type="spellStart"/>
+      <w:r>
+        <w:t>bsa</w:t>
+      </w:r>
+      <w:proofErr w:type="spellEnd"/>
+      <w:r>
+        <w:t xml:space="preserve"> file for </w:t>
+      </w:r>
+      <w:proofErr w:type="spellStart"/>
+      <w:r>
+        <w:t>morrowind</w:t>
+      </w:r>
+      <w:proofErr w:type="spellEnd"/>
+      <w:r>
+        <w:t xml:space="preserve">, might make a nicer video – no files much smaller, but speed seems worse if anything, compare the 2 </w:t>
+      </w:r>
+      <w:proofErr w:type="spellStart"/>
+      <w:r>
+        <w:t>betterer</w:t>
+      </w:r>
+      <w:proofErr w:type="spellEnd"/>
+      <w:r>
+        <w:t xml:space="preserve">, maybe totally uncompressed texture </w:t>
+      </w:r>
+      <w:proofErr w:type="spellStart"/>
+      <w:r>
+        <w:t>bsa</w:t>
+      </w:r>
+      <w:proofErr w:type="spellEnd"/>
     </w:p>
     <w:p>
       <w:pPr>
@@ -2036,7 +2955,23 @@
         <w:spacing w:after="0"/>
       </w:pPr>
       <w:r>
-        <w:t>Need to remove all prefs usage for PropertyLoader, like Dune</w:t>
+        <w:t xml:space="preserve">Need to remove all </w:t>
+      </w:r>
+      <w:proofErr w:type="spellStart"/>
+      <w:r>
+        <w:t>prefs</w:t>
+      </w:r>
+      <w:proofErr w:type="spellEnd"/>
+      <w:r>
+        <w:t xml:space="preserve"> usage for </w:t>
+      </w:r>
+      <w:proofErr w:type="spellStart"/>
+      <w:r>
+        <w:t>PropertyLoader</w:t>
+      </w:r>
+      <w:proofErr w:type="spellEnd"/>
+      <w:r>
+        <w:t>, like Dune</w:t>
       </w:r>
       <w:r>
         <w:t xml:space="preserve"> </w:t>
@@ -2052,7 +2987,15 @@
         <w:spacing w:after="0"/>
       </w:pPr>
       <w:r>
-        <w:t>The config loader, properties loader and prefs loader system should be bought together into a mega loader, with order of load, and command line loader</w:t>
+        <w:t xml:space="preserve">The config loader, properties loader and </w:t>
+      </w:r>
+      <w:proofErr w:type="spellStart"/>
+      <w:r>
+        <w:t>prefs</w:t>
+      </w:r>
+      <w:proofErr w:type="spellEnd"/>
+      <w:r>
+        <w:t xml:space="preserve"> loader system should be bought together into a mega loader, with order of load, and command line loader</w:t>
       </w:r>
       <w:r>
         <w:t xml:space="preserve"> </w:t>
@@ -2086,7 +3029,15 @@
         </w:numPr>
       </w:pPr>
       <w:r>
-        <w:t>Why not smack it all in android? Java3d/awt not on android</w:t>
+        <w:t>Why not smack it all in android? Java3d/</w:t>
+      </w:r>
+      <w:proofErr w:type="spellStart"/>
+      <w:r>
+        <w:t>awt</w:t>
+      </w:r>
+      <w:proofErr w:type="spellEnd"/>
+      <w:r>
+        <w:t xml:space="preserve"> not on android</w:t>
       </w:r>
     </w:p>
     <w:p>
@@ -2098,12 +3049,30 @@
         </w:numPr>
         <w:spacing w:after="0"/>
       </w:pPr>
-      <w:r>
-        <w:t>MacOSX might need the implicit AA set in the command ine and ignore the graphics setting, in order to have it run</w:t>
-      </w:r>
-      <w:r>
-        <w:t>, I should have a config setting to allow this to be turned on like opengles</w:t>
-      </w:r>
+      <w:proofErr w:type="spellStart"/>
+      <w:r>
+        <w:t>MacOSX</w:t>
+      </w:r>
+      <w:proofErr w:type="spellEnd"/>
+      <w:r>
+        <w:t xml:space="preserve"> might need the implicit AA set in the command </w:t>
+      </w:r>
+      <w:proofErr w:type="spellStart"/>
+      <w:r>
+        <w:t>ine</w:t>
+      </w:r>
+      <w:proofErr w:type="spellEnd"/>
+      <w:r>
+        <w:t xml:space="preserve"> and ignore the graphics setting, in order to have it run</w:t>
+      </w:r>
+      <w:r>
+        <w:t xml:space="preserve">, I should have a config setting to allow this to be turned on like </w:t>
+      </w:r>
+      <w:proofErr w:type="spellStart"/>
+      <w:r>
+        <w:t>opengles</w:t>
+      </w:r>
+      <w:proofErr w:type="spellEnd"/>
     </w:p>
     <w:p>
       <w:pPr>
@@ -2123,8 +3092,13 @@
         <w:spacing w:after="0"/>
       </w:pPr>
       <w:r>
-        <w:t>Sounds in fallout produce errors, J3dSOUN and nifcharacter</w:t>
-      </w:r>
+        <w:t xml:space="preserve">Sounds in fallout produce errors, J3dSOUN and </w:t>
+      </w:r>
+      <w:proofErr w:type="spellStart"/>
+      <w:r>
+        <w:t>nifcharacter</w:t>
+      </w:r>
+      <w:proofErr w:type="spellEnd"/>
     </w:p>
     <w:p>
       <w:pPr>
@@ -2143,9 +3117,11 @@
       <w:pPr>
         <w:pStyle w:val="Heading4"/>
       </w:pPr>
+      <w:proofErr w:type="spellStart"/>
       <w:r>
         <w:t>Input/Output</w:t>
       </w:r>
+      <w:proofErr w:type="spellEnd"/>
     </w:p>
     <w:p>
       <w:pPr>
@@ -2157,8 +3133,13 @@
         <w:spacing w:after="0"/>
       </w:pPr>
       <w:r>
-        <w:t>I should change ftp across to org.apache.commons.net.ftp.FTPClient</w:t>
-      </w:r>
+        <w:t xml:space="preserve">I should change ftp across to </w:t>
+      </w:r>
+      <w:proofErr w:type="spellStart"/>
+      <w:r>
+        <w:t>org.apache.commons.net.ftp.FTPClient</w:t>
+      </w:r>
+      <w:proofErr w:type="spellEnd"/>
     </w:p>
     <w:p>
       <w:pPr>
@@ -2195,11 +3176,32 @@
         </w:numPr>
         <w:spacing w:after="0"/>
       </w:pPr>
-      <w:r>
-        <w:t>ftp = new FTPClient(FTP_HOST_NAME);</w:t>
-      </w:r>
-      <w:r>
-        <w:t xml:space="preserve"> definitely locks up! I can still make ftped files overlarge by pressing cancel somehow. dud file downloads cause havoc all round, must try more cancel resume to see if it can be sorted out</w:t>
+      <w:proofErr w:type="gramStart"/>
+      <w:r>
+        <w:t>ftp</w:t>
+      </w:r>
+      <w:proofErr w:type="gramEnd"/>
+      <w:r>
+        <w:t xml:space="preserve"> = new </w:t>
+      </w:r>
+      <w:proofErr w:type="spellStart"/>
+      <w:r>
+        <w:t>FTPClient</w:t>
+      </w:r>
+      <w:proofErr w:type="spellEnd"/>
+      <w:r>
+        <w:t>(FTP_HOST_NAME);</w:t>
+      </w:r>
+      <w:r>
+        <w:t xml:space="preserve"> definitely locks up! I can still make </w:t>
+      </w:r>
+      <w:proofErr w:type="spellStart"/>
+      <w:r>
+        <w:t>ftped</w:t>
+      </w:r>
+      <w:proofErr w:type="spellEnd"/>
+      <w:r>
+        <w:t xml:space="preserve"> files overlarge by pressing cancel somehow. dud file downloads cause havoc all round, must try more cancel resume to see if it can be sorted out</w:t>
       </w:r>
     </w:p>
     <w:p>
@@ -2350,7 +3352,27 @@
           <w:sz w:val="24"/>
           <w:szCs w:val="24"/>
         </w:rPr>
-        <w:t>(ArrayList-BalancedArrayList)</w:t>
+        <w:t>(</w:t>
+      </w:r>
+      <w:proofErr w:type="spellStart"/>
+      <w:r>
+        <w:rPr>
+          <w:rFonts w:ascii="Courier New" w:hAnsi="Courier New" w:cs="Courier New"/>
+          <w:color w:val="3F5FBF"/>
+          <w:sz w:val="24"/>
+          <w:szCs w:val="24"/>
+        </w:rPr>
+        <w:t>ArrayList-BalancedArrayList</w:t>
+      </w:r>
+      <w:proofErr w:type="spellEnd"/>
+      <w:r>
+        <w:rPr>
+          <w:rFonts w:ascii="Courier New" w:hAnsi="Courier New" w:cs="Courier New"/>
+          <w:color w:val="3F5FBF"/>
+          <w:sz w:val="24"/>
+          <w:szCs w:val="24"/>
+        </w:rPr>
+        <w:t>)</w:t>
       </w:r>
       <w:r>
         <w:rPr>
@@ -2448,8 +3470,39 @@
           <w:sz w:val="24"/>
           <w:szCs w:val="24"/>
         </w:rPr>
-        <w:t xml:space="preserve">  Investigate RenderBin.nodeComponentList and other arraylists</w:t>
-      </w:r>
+        <w:t xml:space="preserve">  Investigate </w:t>
+      </w:r>
+      <w:proofErr w:type="spellStart"/>
+      <w:r>
+        <w:rPr>
+          <w:rFonts w:ascii="Courier New" w:hAnsi="Courier New" w:cs="Courier New"/>
+          <w:color w:val="3F5FBF"/>
+          <w:sz w:val="24"/>
+          <w:szCs w:val="24"/>
+        </w:rPr>
+        <w:t>RenderBin.nodeComponentList</w:t>
+      </w:r>
+      <w:proofErr w:type="spellEnd"/>
+      <w:r>
+        <w:rPr>
+          <w:rFonts w:ascii="Courier New" w:hAnsi="Courier New" w:cs="Courier New"/>
+          <w:color w:val="3F5FBF"/>
+          <w:sz w:val="24"/>
+          <w:szCs w:val="24"/>
+        </w:rPr>
+        <w:t xml:space="preserve"> and other </w:t>
+      </w:r>
+      <w:proofErr w:type="spellStart"/>
+      <w:r>
+        <w:rPr>
+          <w:rFonts w:ascii="Courier New" w:hAnsi="Courier New" w:cs="Courier New"/>
+          <w:color w:val="3F5FBF"/>
+          <w:sz w:val="24"/>
+          <w:szCs w:val="24"/>
+        </w:rPr>
+        <w:t>arraylists</w:t>
+      </w:r>
+      <w:proofErr w:type="spellEnd"/>
     </w:p>
     <w:p>
       <w:pPr>
@@ -2510,8 +3563,39 @@
           <w:sz w:val="24"/>
           <w:szCs w:val="24"/>
         </w:rPr>
-        <w:t xml:space="preserve"> bsas with compression for morrowind</w:t>
-      </w:r>
+        <w:t xml:space="preserve"> </w:t>
+      </w:r>
+      <w:proofErr w:type="spellStart"/>
+      <w:r>
+        <w:rPr>
+          <w:rFonts w:ascii="Courier New" w:hAnsi="Courier New" w:cs="Courier New"/>
+          <w:color w:val="3F5FBF"/>
+          <w:sz w:val="24"/>
+          <w:szCs w:val="24"/>
+        </w:rPr>
+        <w:t>bsas</w:t>
+      </w:r>
+      <w:proofErr w:type="spellEnd"/>
+      <w:r>
+        <w:rPr>
+          <w:rFonts w:ascii="Courier New" w:hAnsi="Courier New" w:cs="Courier New"/>
+          <w:color w:val="3F5FBF"/>
+          <w:sz w:val="24"/>
+          <w:szCs w:val="24"/>
+        </w:rPr>
+        <w:t xml:space="preserve"> with compression for </w:t>
+      </w:r>
+      <w:proofErr w:type="spellStart"/>
+      <w:r>
+        <w:rPr>
+          <w:rFonts w:ascii="Courier New" w:hAnsi="Courier New" w:cs="Courier New"/>
+          <w:color w:val="3F5FBF"/>
+          <w:sz w:val="24"/>
+          <w:szCs w:val="24"/>
+        </w:rPr>
+        <w:t>morrowind</w:t>
+      </w:r>
+      <w:proofErr w:type="spellEnd"/>
       <w:r>
         <w:rPr>
           <w:rFonts w:ascii="Courier New" w:hAnsi="Courier New" w:cs="Courier New"/>
@@ -2581,7 +3665,17 @@
           <w:sz w:val="24"/>
           <w:szCs w:val="24"/>
         </w:rPr>
-        <w:t xml:space="preserve"> might cause trouble testing BG as super of re</w:t>
+        <w:t xml:space="preserve"> might cause trouble testing BG as super of </w:t>
+      </w:r>
+      <w:proofErr w:type="spellStart"/>
+      <w:r>
+        <w:rPr>
+          <w:rFonts w:ascii="Courier New" w:hAnsi="Courier New" w:cs="Courier New"/>
+          <w:color w:val="3F5FBF"/>
+          <w:sz w:val="24"/>
+          <w:szCs w:val="24"/>
+        </w:rPr>
+        <w:t>re</w:t>
       </w:r>
       <w:r>
         <w:rPr>
@@ -2599,7 +3693,17 @@
           <w:sz w:val="24"/>
           <w:szCs w:val="24"/>
         </w:rPr>
-        <w:t>oinst note also using detachable cap</w:t>
+        <w:t>oinst</w:t>
+      </w:r>
+      <w:proofErr w:type="spellEnd"/>
+      <w:r>
+        <w:rPr>
+          <w:rFonts w:ascii="Courier New" w:hAnsi="Courier New" w:cs="Courier New"/>
+          <w:color w:val="3F5FBF"/>
+          <w:sz w:val="24"/>
+          <w:szCs w:val="24"/>
+        </w:rPr>
+        <w:t xml:space="preserve"> note also using detachable cap</w:t>
       </w:r>
     </w:p>
     <w:p>
@@ -2622,7 +3726,47 @@
           <w:sz w:val="24"/>
           <w:szCs w:val="24"/>
         </w:rPr>
-        <w:t xml:space="preserve">  tried app.setCap to make it non static in LAND </w:t>
+        <w:t xml:space="preserve">  </w:t>
+      </w:r>
+      <w:proofErr w:type="gramStart"/>
+      <w:r>
+        <w:rPr>
+          <w:rFonts w:ascii="Courier New" w:hAnsi="Courier New" w:cs="Courier New"/>
+          <w:color w:val="3F5FBF"/>
+          <w:sz w:val="24"/>
+          <w:szCs w:val="24"/>
+        </w:rPr>
+        <w:t>tried</w:t>
+      </w:r>
+      <w:proofErr w:type="gramEnd"/>
+      <w:r>
+        <w:rPr>
+          <w:rFonts w:ascii="Courier New" w:hAnsi="Courier New" w:cs="Courier New"/>
+          <w:color w:val="3F5FBF"/>
+          <w:sz w:val="24"/>
+          <w:szCs w:val="24"/>
+        </w:rPr>
+        <w:t xml:space="preserve"> </w:t>
+      </w:r>
+      <w:proofErr w:type="spellStart"/>
+      <w:r>
+        <w:rPr>
+          <w:rFonts w:ascii="Courier New" w:hAnsi="Courier New" w:cs="Courier New"/>
+          <w:color w:val="3F5FBF"/>
+          <w:sz w:val="24"/>
+          <w:szCs w:val="24"/>
+        </w:rPr>
+        <w:t>app.setCap</w:t>
+      </w:r>
+      <w:proofErr w:type="spellEnd"/>
+      <w:r>
+        <w:rPr>
+          <w:rFonts w:ascii="Courier New" w:hAnsi="Courier New" w:cs="Courier New"/>
+          <w:color w:val="3F5FBF"/>
+          <w:sz w:val="24"/>
+          <w:szCs w:val="24"/>
+        </w:rPr>
+        <w:t xml:space="preserve"> to make it non static in LAND </w:t>
       </w:r>
     </w:p>
     <w:p>
@@ -2637,14 +3781,25 @@
           <w:szCs w:val="24"/>
         </w:rPr>
       </w:pPr>
-      <w:r>
-        <w:rPr>
-          <w:rFonts w:ascii="Courier New" w:hAnsi="Courier New" w:cs="Courier New"/>
-          <w:color w:val="3F5FBF"/>
-          <w:sz w:val="24"/>
-          <w:szCs w:val="24"/>
-        </w:rPr>
-        <w:t>both attempts to force less compiling result in a slight decrease in fps</w:t>
+      <w:proofErr w:type="gramStart"/>
+      <w:r>
+        <w:rPr>
+          <w:rFonts w:ascii="Courier New" w:hAnsi="Courier New" w:cs="Courier New"/>
+          <w:color w:val="3F5FBF"/>
+          <w:sz w:val="24"/>
+          <w:szCs w:val="24"/>
+        </w:rPr>
+        <w:t>both</w:t>
+      </w:r>
+      <w:proofErr w:type="gramEnd"/>
+      <w:r>
+        <w:rPr>
+          <w:rFonts w:ascii="Courier New" w:hAnsi="Courier New" w:cs="Courier New"/>
+          <w:color w:val="3F5FBF"/>
+          <w:sz w:val="24"/>
+          <w:szCs w:val="24"/>
+        </w:rPr>
+        <w:t xml:space="preserve"> attempts to force less compiling result in a slight decrease in fps</w:t>
       </w:r>
     </w:p>
     <w:p>
@@ -2732,7 +3887,27 @@
           <w:sz w:val="24"/>
           <w:szCs w:val="24"/>
         </w:rPr>
-        <w:t xml:space="preserve">  Need to do more profiling with morrowind, biggest structure pause of anyone</w:t>
+        <w:t xml:space="preserve">  Need to do more profiling with </w:t>
+      </w:r>
+      <w:proofErr w:type="spellStart"/>
+      <w:r>
+        <w:rPr>
+          <w:rFonts w:ascii="Courier New" w:hAnsi="Courier New" w:cs="Courier New"/>
+          <w:color w:val="3F5FBF"/>
+          <w:sz w:val="24"/>
+          <w:szCs w:val="24"/>
+        </w:rPr>
+        <w:t>morrowind</w:t>
+      </w:r>
+      <w:proofErr w:type="spellEnd"/>
+      <w:r>
+        <w:rPr>
+          <w:rFonts w:ascii="Courier New" w:hAnsi="Courier New" w:cs="Courier New"/>
+          <w:color w:val="3F5FBF"/>
+          <w:sz w:val="24"/>
+          <w:szCs w:val="24"/>
+        </w:rPr>
+        <w:t>, biggest structure pause of anyone</w:t>
       </w:r>
     </w:p>
     <w:p>
@@ -2938,24 +4113,77 @@
         </w:rPr>
         <w:t xml:space="preserve">and </w:t>
       </w:r>
-      <w:r>
-        <w:rPr>
-          <w:rFonts w:ascii="Courier New" w:hAnsi="Courier New" w:cs="Courier New"/>
-          <w:color w:val="3F5FBF"/>
-          <w:sz w:val="24"/>
-          <w:szCs w:val="24"/>
-        </w:rPr>
-        <w:t>transformgroup suck, perhaps it should use the transfromcache(the cache should have a changed bool too)</w:t>
-      </w:r>
-      <w:r>
-        <w:rPr>
-          <w:rFonts w:ascii="Courier New" w:hAnsi="Courier New" w:cs="Courier New"/>
-          <w:color w:val="3F5FBF"/>
-          <w:sz w:val="24"/>
-          <w:szCs w:val="24"/>
-        </w:rPr>
-        <w:t xml:space="preserve"> in NifTransformGroup</w:t>
-      </w:r>
+      <w:proofErr w:type="spellStart"/>
+      <w:r>
+        <w:rPr>
+          <w:rFonts w:ascii="Courier New" w:hAnsi="Courier New" w:cs="Courier New"/>
+          <w:color w:val="3F5FBF"/>
+          <w:sz w:val="24"/>
+          <w:szCs w:val="24"/>
+        </w:rPr>
+        <w:t>transformgroup</w:t>
+      </w:r>
+      <w:proofErr w:type="spellEnd"/>
+      <w:r>
+        <w:rPr>
+          <w:rFonts w:ascii="Courier New" w:hAnsi="Courier New" w:cs="Courier New"/>
+          <w:color w:val="3F5FBF"/>
+          <w:sz w:val="24"/>
+          <w:szCs w:val="24"/>
+        </w:rPr>
+        <w:t xml:space="preserve"> suck, perhaps it should use the </w:t>
+      </w:r>
+      <w:proofErr w:type="spellStart"/>
+      <w:proofErr w:type="gramStart"/>
+      <w:r>
+        <w:rPr>
+          <w:rFonts w:ascii="Courier New" w:hAnsi="Courier New" w:cs="Courier New"/>
+          <w:color w:val="3F5FBF"/>
+          <w:sz w:val="24"/>
+          <w:szCs w:val="24"/>
+        </w:rPr>
+        <w:t>transfromcache</w:t>
+      </w:r>
+      <w:proofErr w:type="spellEnd"/>
+      <w:r>
+        <w:rPr>
+          <w:rFonts w:ascii="Courier New" w:hAnsi="Courier New" w:cs="Courier New"/>
+          <w:color w:val="3F5FBF"/>
+          <w:sz w:val="24"/>
+          <w:szCs w:val="24"/>
+        </w:rPr>
+        <w:t>(</w:t>
+      </w:r>
+      <w:proofErr w:type="gramEnd"/>
+      <w:r>
+        <w:rPr>
+          <w:rFonts w:ascii="Courier New" w:hAnsi="Courier New" w:cs="Courier New"/>
+          <w:color w:val="3F5FBF"/>
+          <w:sz w:val="24"/>
+          <w:szCs w:val="24"/>
+        </w:rPr>
+        <w:t>the cache should have a changed bool too)</w:t>
+      </w:r>
+      <w:r>
+        <w:rPr>
+          <w:rFonts w:ascii="Courier New" w:hAnsi="Courier New" w:cs="Courier New"/>
+          <w:color w:val="3F5FBF"/>
+          <w:sz w:val="24"/>
+          <w:szCs w:val="24"/>
+        </w:rPr>
+        <w:t xml:space="preserve"> in </w:t>
+      </w:r>
+      <w:proofErr w:type="spellStart"/>
+      <w:r>
+        <w:rPr>
+          <w:rFonts w:ascii="Courier New" w:hAnsi="Courier New" w:cs="Courier New"/>
+          <w:color w:val="3F5FBF"/>
+          <w:sz w:val="24"/>
+          <w:szCs w:val="24"/>
+        </w:rPr>
+        <w:t>NifTransformGroup</w:t>
+      </w:r>
+      <w:proofErr w:type="spellEnd"/>
     </w:p>
     <w:p>
       <w:pPr>
@@ -2977,7 +4205,27 @@
           <w:sz w:val="24"/>
           <w:szCs w:val="24"/>
         </w:rPr>
-        <w:t xml:space="preserve">Physics was loading model from file on a physics tick, this has been changed to load NifModels </w:t>
+        <w:t xml:space="preserve">Physics was loading model from file on a physics tick, this has been changed to load </w:t>
+      </w:r>
+      <w:proofErr w:type="spellStart"/>
+      <w:r>
+        <w:rPr>
+          <w:rFonts w:ascii="Courier New" w:hAnsi="Courier New" w:cs="Courier New"/>
+          <w:color w:val="3F5FBF"/>
+          <w:sz w:val="24"/>
+          <w:szCs w:val="24"/>
+        </w:rPr>
+        <w:t>NifModels</w:t>
+      </w:r>
+      <w:proofErr w:type="spellEnd"/>
+      <w:r>
+        <w:rPr>
+          <w:rFonts w:ascii="Courier New" w:hAnsi="Courier New" w:cs="Courier New"/>
+          <w:color w:val="3F5FBF"/>
+          <w:sz w:val="24"/>
+          <w:szCs w:val="24"/>
+        </w:rPr>
+        <w:t xml:space="preserve"> </w:t>
       </w:r>
       <w:r>
         <w:rPr>
@@ -3184,7 +4432,27 @@
           <w:sz w:val="24"/>
           <w:szCs w:val="24"/>
         </w:rPr>
-        <w:t xml:space="preserve">, re re checked terrible add/remove </w:t>
+        <w:t xml:space="preserve">, re </w:t>
+      </w:r>
+      <w:proofErr w:type="spellStart"/>
+      <w:r>
+        <w:rPr>
+          <w:rFonts w:ascii="Courier New" w:hAnsi="Courier New" w:cs="Courier New"/>
+          <w:color w:val="3F5FBF"/>
+          <w:sz w:val="24"/>
+          <w:szCs w:val="24"/>
+        </w:rPr>
+        <w:t>re</w:t>
+      </w:r>
+      <w:proofErr w:type="spellEnd"/>
+      <w:r>
+        <w:rPr>
+          <w:rFonts w:ascii="Courier New" w:hAnsi="Courier New" w:cs="Courier New"/>
+          <w:color w:val="3F5FBF"/>
+          <w:sz w:val="24"/>
+          <w:szCs w:val="24"/>
+        </w:rPr>
+        <w:t xml:space="preserve"> checked terrible add/remove </w:t>
       </w:r>
       <w:r>
         <w:rPr>
@@ -3237,6 +4505,8 @@
           <w:szCs w:val="24"/>
         </w:rPr>
       </w:pPr>
+      <w:proofErr w:type="spellStart"/>
+      <w:proofErr w:type="gramStart"/>
       <w:r>
         <w:rPr>
           <w:rFonts w:ascii="Courier New" w:hAnsi="Courier New" w:cs="Courier New"/>
@@ -3246,6 +4516,8 @@
         </w:rPr>
         <w:t>optimizeForSpace</w:t>
       </w:r>
+      <w:proofErr w:type="spellEnd"/>
+      <w:proofErr w:type="gramEnd"/>
       <w:r>
         <w:rPr>
           <w:rFonts w:ascii="Courier New" w:hAnsi="Courier New" w:cs="Courier New"/>
@@ -3292,14 +4564,125 @@
           <w:szCs w:val="24"/>
         </w:rPr>
       </w:pPr>
-      <w:r>
-        <w:rPr>
-          <w:rFonts w:ascii="Courier New" w:hAnsi="Courier New" w:cs="Courier New"/>
-          <w:color w:val="3F5FBF"/>
-          <w:sz w:val="24"/>
-          <w:szCs w:val="24"/>
-        </w:rPr>
-        <w:t>space and user should be checked for FPS and tehn cell cehnge anaylsised, could be my hashset that slows it doen?</w:t>
+      <w:proofErr w:type="gramStart"/>
+      <w:r>
+        <w:rPr>
+          <w:rFonts w:ascii="Courier New" w:hAnsi="Courier New" w:cs="Courier New"/>
+          <w:color w:val="3F5FBF"/>
+          <w:sz w:val="24"/>
+          <w:szCs w:val="24"/>
+        </w:rPr>
+        <w:t>space</w:t>
+      </w:r>
+      <w:proofErr w:type="gramEnd"/>
+      <w:r>
+        <w:rPr>
+          <w:rFonts w:ascii="Courier New" w:hAnsi="Courier New" w:cs="Courier New"/>
+          <w:color w:val="3F5FBF"/>
+          <w:sz w:val="24"/>
+          <w:szCs w:val="24"/>
+        </w:rPr>
+        <w:t xml:space="preserve"> and user should be checked for FPS and </w:t>
+      </w:r>
+      <w:proofErr w:type="spellStart"/>
+      <w:r>
+        <w:rPr>
+          <w:rFonts w:ascii="Courier New" w:hAnsi="Courier New" w:cs="Courier New"/>
+          <w:color w:val="3F5FBF"/>
+          <w:sz w:val="24"/>
+          <w:szCs w:val="24"/>
+        </w:rPr>
+        <w:t>tehn</w:t>
+      </w:r>
+      <w:proofErr w:type="spellEnd"/>
+      <w:r>
+        <w:rPr>
+          <w:rFonts w:ascii="Courier New" w:hAnsi="Courier New" w:cs="Courier New"/>
+          <w:color w:val="3F5FBF"/>
+          <w:sz w:val="24"/>
+          <w:szCs w:val="24"/>
+        </w:rPr>
+        <w:t xml:space="preserve"> cell </w:t>
+      </w:r>
+      <w:proofErr w:type="spellStart"/>
+      <w:r>
+        <w:rPr>
+          <w:rFonts w:ascii="Courier New" w:hAnsi="Courier New" w:cs="Courier New"/>
+          <w:color w:val="3F5FBF"/>
+          <w:sz w:val="24"/>
+          <w:szCs w:val="24"/>
+        </w:rPr>
+        <w:t>cehnge</w:t>
+      </w:r>
+      <w:proofErr w:type="spellEnd"/>
+      <w:r>
+        <w:rPr>
+          <w:rFonts w:ascii="Courier New" w:hAnsi="Courier New" w:cs="Courier New"/>
+          <w:color w:val="3F5FBF"/>
+          <w:sz w:val="24"/>
+          <w:szCs w:val="24"/>
+        </w:rPr>
+        <w:t xml:space="preserve"> </w:t>
+      </w:r>
+      <w:proofErr w:type="spellStart"/>
+      <w:r>
+        <w:rPr>
+          <w:rFonts w:ascii="Courier New" w:hAnsi="Courier New" w:cs="Courier New"/>
+          <w:color w:val="3F5FBF"/>
+          <w:sz w:val="24"/>
+          <w:szCs w:val="24"/>
+        </w:rPr>
+        <w:t>anaylsised</w:t>
+      </w:r>
+      <w:proofErr w:type="spellEnd"/>
+      <w:r>
+        <w:rPr>
+          <w:rFonts w:ascii="Courier New" w:hAnsi="Courier New" w:cs="Courier New"/>
+          <w:color w:val="3F5FBF"/>
+          <w:sz w:val="24"/>
+          <w:szCs w:val="24"/>
+        </w:rPr>
+        <w:t xml:space="preserve">, could be my </w:t>
+      </w:r>
+      <w:proofErr w:type="spellStart"/>
+      <w:r>
+        <w:rPr>
+          <w:rFonts w:ascii="Courier New" w:hAnsi="Courier New" w:cs="Courier New"/>
+          <w:color w:val="3F5FBF"/>
+          <w:sz w:val="24"/>
+          <w:szCs w:val="24"/>
+        </w:rPr>
+        <w:t>hashset</w:t>
+      </w:r>
+      <w:proofErr w:type="spellEnd"/>
+      <w:r>
+        <w:rPr>
+          <w:rFonts w:ascii="Courier New" w:hAnsi="Courier New" w:cs="Courier New"/>
+          <w:color w:val="3F5FBF"/>
+          <w:sz w:val="24"/>
+          <w:szCs w:val="24"/>
+        </w:rPr>
+        <w:t xml:space="preserve"> that slows it </w:t>
+      </w:r>
+      <w:proofErr w:type="spellStart"/>
+      <w:r>
+        <w:rPr>
+          <w:rFonts w:ascii="Courier New" w:hAnsi="Courier New" w:cs="Courier New"/>
+          <w:color w:val="3F5FBF"/>
+          <w:sz w:val="24"/>
+          <w:szCs w:val="24"/>
+        </w:rPr>
+        <w:t>doen</w:t>
+      </w:r>
+      <w:proofErr w:type="spellEnd"/>
+      <w:r>
+        <w:rPr>
+          <w:rFonts w:ascii="Courier New" w:hAnsi="Courier New" w:cs="Courier New"/>
+          <w:color w:val="3F5FBF"/>
+          <w:sz w:val="24"/>
+          <w:szCs w:val="24"/>
+        </w:rPr>
+        <w:t>?</w:t>
       </w:r>
     </w:p>
     <w:p>
@@ -3349,7 +4732,17 @@
           <w:sz w:val="24"/>
           <w:szCs w:val="24"/>
         </w:rPr>
-        <w:t xml:space="preserve">  I need to recheck mapp</w:t>
+        <w:t xml:space="preserve">  I need to recheck </w:t>
+      </w:r>
+      <w:proofErr w:type="spellStart"/>
+      <w:r>
+        <w:rPr>
+          <w:rFonts w:ascii="Courier New" w:hAnsi="Courier New" w:cs="Courier New"/>
+          <w:color w:val="3F5FBF"/>
+          <w:sz w:val="24"/>
+          <w:szCs w:val="24"/>
+        </w:rPr>
+        <w:t>mapp</w:t>
       </w:r>
       <w:r>
         <w:rPr>
@@ -3367,7 +4760,17 @@
           <w:sz w:val="24"/>
           <w:szCs w:val="24"/>
         </w:rPr>
-        <w:t xml:space="preserve">bytebuffers for texture, see if they push the load time to the </w:t>
+        <w:t>bytebuffers</w:t>
+      </w:r>
+      <w:proofErr w:type="spellEnd"/>
+      <w:r>
+        <w:rPr>
+          <w:rFonts w:ascii="Courier New" w:hAnsi="Courier New" w:cs="Courier New"/>
+          <w:color w:val="3F5FBF"/>
+          <w:sz w:val="24"/>
+          <w:szCs w:val="24"/>
+        </w:rPr>
+        <w:t xml:space="preserve"> for texture, see if they push the load time to the </w:t>
       </w:r>
       <w:r>
         <w:rPr>
@@ -3462,7 +4865,27 @@
           <w:sz w:val="24"/>
           <w:szCs w:val="24"/>
         </w:rPr>
-        <w:t>I just added rendering attributes to all geometries and an outling BG as well for outline, I MUST check the per hit on these</w:t>
+        <w:t xml:space="preserve">I just added rendering attributes to all geometries and an </w:t>
+      </w:r>
+      <w:proofErr w:type="spellStart"/>
+      <w:r>
+        <w:rPr>
+          <w:rFonts w:ascii="Courier New" w:hAnsi="Courier New" w:cs="Courier New"/>
+          <w:color w:val="3F5FBF"/>
+          <w:sz w:val="24"/>
+          <w:szCs w:val="24"/>
+        </w:rPr>
+        <w:t>outling</w:t>
+      </w:r>
+      <w:proofErr w:type="spellEnd"/>
+      <w:r>
+        <w:rPr>
+          <w:rFonts w:ascii="Courier New" w:hAnsi="Courier New" w:cs="Courier New"/>
+          <w:color w:val="3F5FBF"/>
+          <w:sz w:val="24"/>
+          <w:szCs w:val="24"/>
+        </w:rPr>
+        <w:t xml:space="preserve"> BG as well for outline, I MUST check the per hit on these</w:t>
       </w:r>
     </w:p>
     <w:p>
@@ -3542,8 +4965,19 @@
           <w:sz w:val="24"/>
           <w:szCs w:val="24"/>
         </w:rPr>
-        <w:t xml:space="preserve">  FPS, memory usage, cell load/unload times etc</w:t>
-      </w:r>
+        <w:t xml:space="preserve">  FPS, memory usage, cell load/unload times </w:t>
+      </w:r>
+      <w:proofErr w:type="spellStart"/>
+      <w:r>
+        <w:rPr>
+          <w:rFonts w:ascii="Courier New" w:hAnsi="Courier New" w:cs="Courier New"/>
+          <w:color w:val="3F5FBF"/>
+          <w:sz w:val="24"/>
+          <w:szCs w:val="24"/>
+        </w:rPr>
+        <w:t>etc</w:t>
+      </w:r>
+      <w:proofErr w:type="spellEnd"/>
     </w:p>
     <w:p>
       <w:pPr>
@@ -3564,7 +4998,47 @@
           <w:sz w:val="24"/>
           <w:szCs w:val="24"/>
         </w:rPr>
-        <w:t xml:space="preserve">  put notes about texture loading, j3d thread versus other, interleave by ref etc, command line options (from ese.java)</w:t>
+        <w:t xml:space="preserve">  </w:t>
+      </w:r>
+      <w:proofErr w:type="gramStart"/>
+      <w:r>
+        <w:rPr>
+          <w:rFonts w:ascii="Courier New" w:hAnsi="Courier New" w:cs="Courier New"/>
+          <w:color w:val="3F5FBF"/>
+          <w:sz w:val="24"/>
+          <w:szCs w:val="24"/>
+        </w:rPr>
+        <w:t>put</w:t>
+      </w:r>
+      <w:proofErr w:type="gramEnd"/>
+      <w:r>
+        <w:rPr>
+          <w:rFonts w:ascii="Courier New" w:hAnsi="Courier New" w:cs="Courier New"/>
+          <w:color w:val="3F5FBF"/>
+          <w:sz w:val="24"/>
+          <w:szCs w:val="24"/>
+        </w:rPr>
+        <w:t xml:space="preserve"> notes about texture loading, j3d thread versus other, interleave by ref </w:t>
+      </w:r>
+      <w:proofErr w:type="spellStart"/>
+      <w:r>
+        <w:rPr>
+          <w:rFonts w:ascii="Courier New" w:hAnsi="Courier New" w:cs="Courier New"/>
+          <w:color w:val="3F5FBF"/>
+          <w:sz w:val="24"/>
+          <w:szCs w:val="24"/>
+        </w:rPr>
+        <w:t>etc</w:t>
+      </w:r>
+      <w:proofErr w:type="spellEnd"/>
+      <w:r>
+        <w:rPr>
+          <w:rFonts w:ascii="Courier New" w:hAnsi="Courier New" w:cs="Courier New"/>
+          <w:color w:val="3F5FBF"/>
+          <w:sz w:val="24"/>
+          <w:szCs w:val="24"/>
+        </w:rPr>
+        <w:t>, command line options (from ese.java)</w:t>
       </w:r>
     </w:p>
     <w:p>
@@ -3586,7 +5060,87 @@
           <w:sz w:val="24"/>
           <w:szCs w:val="24"/>
         </w:rPr>
-        <w:t xml:space="preserve">  put notes about using nif data moreso (like opt version of niobjects)</w:t>
+        <w:t xml:space="preserve">  </w:t>
+      </w:r>
+      <w:proofErr w:type="gramStart"/>
+      <w:r>
+        <w:rPr>
+          <w:rFonts w:ascii="Courier New" w:hAnsi="Courier New" w:cs="Courier New"/>
+          <w:color w:val="3F5FBF"/>
+          <w:sz w:val="24"/>
+          <w:szCs w:val="24"/>
+        </w:rPr>
+        <w:t>put</w:t>
+      </w:r>
+      <w:proofErr w:type="gramEnd"/>
+      <w:r>
+        <w:rPr>
+          <w:rFonts w:ascii="Courier New" w:hAnsi="Courier New" w:cs="Courier New"/>
+          <w:color w:val="3F5FBF"/>
+          <w:sz w:val="24"/>
+          <w:szCs w:val="24"/>
+        </w:rPr>
+        <w:t xml:space="preserve"> notes about using </w:t>
+      </w:r>
+      <w:proofErr w:type="spellStart"/>
+      <w:r>
+        <w:rPr>
+          <w:rFonts w:ascii="Courier New" w:hAnsi="Courier New" w:cs="Courier New"/>
+          <w:color w:val="3F5FBF"/>
+          <w:sz w:val="24"/>
+          <w:szCs w:val="24"/>
+        </w:rPr>
+        <w:t>nif</w:t>
+      </w:r>
+      <w:proofErr w:type="spellEnd"/>
+      <w:r>
+        <w:rPr>
+          <w:rFonts w:ascii="Courier New" w:hAnsi="Courier New" w:cs="Courier New"/>
+          <w:color w:val="3F5FBF"/>
+          <w:sz w:val="24"/>
+          <w:szCs w:val="24"/>
+        </w:rPr>
+        <w:t xml:space="preserve"> data </w:t>
+      </w:r>
+      <w:proofErr w:type="spellStart"/>
+      <w:r>
+        <w:rPr>
+          <w:rFonts w:ascii="Courier New" w:hAnsi="Courier New" w:cs="Courier New"/>
+          <w:color w:val="3F5FBF"/>
+          <w:sz w:val="24"/>
+          <w:szCs w:val="24"/>
+        </w:rPr>
+        <w:t>moreso</w:t>
+      </w:r>
+      <w:proofErr w:type="spellEnd"/>
+      <w:r>
+        <w:rPr>
+          <w:rFonts w:ascii="Courier New" w:hAnsi="Courier New" w:cs="Courier New"/>
+          <w:color w:val="3F5FBF"/>
+          <w:sz w:val="24"/>
+          <w:szCs w:val="24"/>
+        </w:rPr>
+        <w:t xml:space="preserve"> (like opt version of </w:t>
+      </w:r>
+      <w:proofErr w:type="spellStart"/>
+      <w:r>
+        <w:rPr>
+          <w:rFonts w:ascii="Courier New" w:hAnsi="Courier New" w:cs="Courier New"/>
+          <w:color w:val="3F5FBF"/>
+          <w:sz w:val="24"/>
+          <w:szCs w:val="24"/>
+        </w:rPr>
+        <w:t>niobjects</w:t>
+      </w:r>
+      <w:proofErr w:type="spellEnd"/>
+      <w:r>
+        <w:rPr>
+          <w:rFonts w:ascii="Courier New" w:hAnsi="Courier New" w:cs="Courier New"/>
+          <w:color w:val="3F5FBF"/>
+          <w:sz w:val="24"/>
+          <w:szCs w:val="24"/>
+        </w:rPr>
+        <w:t>)</w:t>
       </w:r>
     </w:p>
     <w:p>
@@ -3674,7 +5228,27 @@
           <w:sz w:val="24"/>
           <w:szCs w:val="24"/>
         </w:rPr>
-        <w:t xml:space="preserve">  I should put a video of it all on youtube and an entry in jgo.net (whatever it's called)</w:t>
+        <w:t xml:space="preserve">  I should put a video of it all on </w:t>
+      </w:r>
+      <w:proofErr w:type="spellStart"/>
+      <w:r>
+        <w:rPr>
+          <w:rFonts w:ascii="Courier New" w:hAnsi="Courier New" w:cs="Courier New"/>
+          <w:color w:val="3F5FBF"/>
+          <w:sz w:val="24"/>
+          <w:szCs w:val="24"/>
+        </w:rPr>
+        <w:t>youtube</w:t>
+      </w:r>
+      <w:proofErr w:type="spellEnd"/>
+      <w:r>
+        <w:rPr>
+          <w:rFonts w:ascii="Courier New" w:hAnsi="Courier New" w:cs="Courier New"/>
+          <w:color w:val="3F5FBF"/>
+          <w:sz w:val="24"/>
+          <w:szCs w:val="24"/>
+        </w:rPr>
+        <w:t xml:space="preserve"> and an entry in jgo.net (whatever it's called)</w:t>
       </w:r>
     </w:p>
     <w:p>
@@ -3794,7 +5368,39 @@
           <w:lang w:val="en-US" w:eastAsia="en-NZ"/>
         </w:rPr>
         <w:br/>
-        <w:t>I don't fully understand why this property has to be set if you already called GraphicsConfigTemplate3D.setSceneAntialiasing(GraphicsConfigTemplate3D.PREFERRED); but it works on my computer. Miserably it has no effect for offscreen rendering.</w:t>
+        <w:t xml:space="preserve">I don't fully understand why this property has to be set if you already called </w:t>
+      </w:r>
+      <w:proofErr w:type="gramStart"/>
+      <w:r>
+        <w:rPr>
+          <w:rFonts w:ascii="Calibri" w:eastAsia="Times New Roman" w:hAnsi="Calibri" w:cs="Times New Roman"/>
+          <w:lang w:val="en-US" w:eastAsia="en-NZ"/>
+        </w:rPr>
+        <w:t>GraphicsConfigTemplate3D.setSceneAntialiasing(</w:t>
+      </w:r>
+      <w:proofErr w:type="gramEnd"/>
+      <w:r>
+        <w:rPr>
+          <w:rFonts w:ascii="Calibri" w:eastAsia="Times New Roman" w:hAnsi="Calibri" w:cs="Times New Roman"/>
+          <w:lang w:val="en-US" w:eastAsia="en-NZ"/>
+        </w:rPr>
+        <w:t xml:space="preserve">GraphicsConfigTemplate3D.PREFERRED); but it works on my computer. Miserably it has no effect for </w:t>
+      </w:r>
+      <w:proofErr w:type="spellStart"/>
+      <w:r>
+        <w:rPr>
+          <w:rFonts w:ascii="Calibri" w:eastAsia="Times New Roman" w:hAnsi="Calibri" w:cs="Times New Roman"/>
+          <w:lang w:val="en-US" w:eastAsia="en-NZ"/>
+        </w:rPr>
+        <w:t>offscreen</w:t>
+      </w:r>
+      <w:proofErr w:type="spellEnd"/>
+      <w:r>
+        <w:rPr>
+          <w:rFonts w:ascii="Calibri" w:eastAsia="Times New Roman" w:hAnsi="Calibri" w:cs="Times New Roman"/>
+          <w:lang w:val="en-US" w:eastAsia="en-NZ"/>
+        </w:rPr>
+        <w:t xml:space="preserve"> rendering.</w:t>
       </w:r>
     </w:p>
     <w:p>
@@ -3842,11 +5448,19 @@
           <w:szCs w:val="26"/>
         </w:rPr>
       </w:pPr>
+      <w:proofErr w:type="gramStart"/>
       <w:r>
         <w:rPr>
           <w:rStyle w:val="Heading2Char"/>
         </w:rPr>
-        <w:t xml:space="preserve">ftp </w:t>
+        <w:t>ftp</w:t>
+      </w:r>
+      <w:proofErr w:type="gramEnd"/>
+      <w:r>
+        <w:rPr>
+          <w:rStyle w:val="Heading2Char"/>
+        </w:rPr>
+        <w:t xml:space="preserve"> </w:t>
       </w:r>
       <w:r>
         <w:rPr>
@@ -3874,6 +5488,8 @@
           <w:lang w:val="en-US" w:eastAsia="en-NZ"/>
         </w:rPr>
       </w:pPr>
+      <w:proofErr w:type="spellStart"/>
+      <w:proofErr w:type="gramStart"/>
       <w:r>
         <w:rPr>
           <w:rFonts w:ascii="Calibri" w:eastAsia="Times New Roman" w:hAnsi="Calibri" w:cs="Times New Roman"/>
@@ -3886,8 +5502,17 @@
           <w:rFonts w:ascii="Calibri" w:eastAsia="Times New Roman" w:hAnsi="Calibri" w:cs="Times New Roman"/>
           <w:lang w:val="en-US" w:eastAsia="en-NZ"/>
         </w:rPr>
-        <w:t>amemedia:vivec</w:t>
-      </w:r>
+        <w:t>amemedia:</w:t>
+      </w:r>
+      <w:proofErr w:type="gramEnd"/>
+      <w:r>
+        <w:rPr>
+          <w:rFonts w:ascii="Calibri" w:eastAsia="Times New Roman" w:hAnsi="Calibri" w:cs="Times New Roman"/>
+          <w:lang w:val="en-US" w:eastAsia="en-NZ"/>
+        </w:rPr>
+        <w:t>vivec</w:t>
+      </w:r>
+      <w:proofErr w:type="spellEnd"/>
     </w:p>
     <w:p>
       <w:pPr>
@@ -3939,8 +5564,33 @@
           <w:rFonts w:ascii="Calibri" w:eastAsia="Times New Roman" w:hAnsi="Calibri" w:cs="Times New Roman"/>
           <w:lang w:val="en-US" w:eastAsia="en-NZ"/>
         </w:rPr>
-        <w:t>Connect sourceforge to github</w:t>
-      </w:r>
+        <w:t xml:space="preserve">Connect </w:t>
+      </w:r>
+      <w:proofErr w:type="spellStart"/>
+      <w:r>
+        <w:rPr>
+          <w:rFonts w:ascii="Calibri" w:eastAsia="Times New Roman" w:hAnsi="Calibri" w:cs="Times New Roman"/>
+          <w:lang w:val="en-US" w:eastAsia="en-NZ"/>
+        </w:rPr>
+        <w:t>sourceforge</w:t>
+      </w:r>
+      <w:proofErr w:type="spellEnd"/>
+      <w:r>
+        <w:rPr>
+          <w:rFonts w:ascii="Calibri" w:eastAsia="Times New Roman" w:hAnsi="Calibri" w:cs="Times New Roman"/>
+          <w:lang w:val="en-US" w:eastAsia="en-NZ"/>
+        </w:rPr>
+        <w:t xml:space="preserve"> to </w:t>
+      </w:r>
+      <w:proofErr w:type="spellStart"/>
+      <w:r>
+        <w:rPr>
+          <w:rFonts w:ascii="Calibri" w:eastAsia="Times New Roman" w:hAnsi="Calibri" w:cs="Times New Roman"/>
+          <w:lang w:val="en-US" w:eastAsia="en-NZ"/>
+        </w:rPr>
+        <w:t>github</w:t>
+      </w:r>
+      <w:proofErr w:type="spellEnd"/>
     </w:p>
     <w:p>
       <w:pPr>
@@ -4142,7 +5792,23 @@
           <w:lang w:eastAsia="en-NZ"/>
         </w:rPr>
         <w:lastRenderedPageBreak/>
-        <w:t>Launcher could then include a url to get latest from and unzip over the current jar, this probably means moving the launcher into a separate jar file to not over ride itself.</w:t>
+        <w:t xml:space="preserve">Launcher could then include a </w:t>
+      </w:r>
+      <w:proofErr w:type="spellStart"/>
+      <w:r>
+        <w:rPr>
+          <w:rFonts w:ascii="Calibri" w:eastAsia="Times New Roman" w:hAnsi="Calibri" w:cs="Times New Roman"/>
+          <w:lang w:eastAsia="en-NZ"/>
+        </w:rPr>
+        <w:t>url</w:t>
+      </w:r>
+      <w:proofErr w:type="spellEnd"/>
+      <w:r>
+        <w:rPr>
+          <w:rFonts w:ascii="Calibri" w:eastAsia="Times New Roman" w:hAnsi="Calibri" w:cs="Times New Roman"/>
+          <w:lang w:eastAsia="en-NZ"/>
+        </w:rPr>
+        <w:t xml:space="preserve"> to get latest from and unzip over the current jar, this probably means moving the launcher into a separate jar file to not over ride itself.</w:t>
       </w:r>
     </w:p>
     <w:p>
@@ -4189,7 +5855,39 @@
         <w:spacing w:after="0"/>
       </w:pPr>
       <w:r>
-        <w:t xml:space="preserve">A launcher in tools for general command line script and launcher in tools3d to adf display dialog, which needs to flip over to jpanel version too, then tools3d can include jogl version option, which probably drops the bat file parse option, but given noddraw </w:t>
+        <w:t xml:space="preserve">A launcher in tools for general command line script and launcher in tools3d to </w:t>
+      </w:r>
+      <w:proofErr w:type="spellStart"/>
+      <w:r>
+        <w:t>adf</w:t>
+      </w:r>
+      <w:proofErr w:type="spellEnd"/>
+      <w:r>
+        <w:t xml:space="preserve"> display dialog, which needs to flip over to </w:t>
+      </w:r>
+      <w:proofErr w:type="spellStart"/>
+      <w:r>
+        <w:t>jpanel</w:t>
+      </w:r>
+      <w:proofErr w:type="spellEnd"/>
+      <w:r>
+        <w:t xml:space="preserve"> version too, then tools3d can include </w:t>
+      </w:r>
+      <w:proofErr w:type="spellStart"/>
+      <w:r>
+        <w:t>jogl</w:t>
+      </w:r>
+      <w:proofErr w:type="spellEnd"/>
+      <w:r>
+        <w:t xml:space="preserve"> version option, which probably drops the bat file parse option, but given </w:t>
+      </w:r>
+      <w:proofErr w:type="spellStart"/>
+      <w:r>
+        <w:t>noddraw</w:t>
+      </w:r>
+      <w:proofErr w:type="spellEnd"/>
+      <w:r>
+        <w:t xml:space="preserve"> </w:t>
       </w:r>
       <w:r>
         <w:t>etc.</w:t>
@@ -4253,7 +5951,39 @@
           <w:rFonts w:ascii="Calibri" w:eastAsia="Times New Roman" w:hAnsi="Calibri" w:cs="Times New Roman"/>
           <w:lang w:eastAsia="en-NZ"/>
         </w:rPr>
-        <w:t xml:space="preserve">Tools3d launcher can extends tools launch and include standard lib file of java3d and jogl and ddraw=no etc. then app can send through </w:t>
+        <w:t xml:space="preserve">Tools3d launcher can extends tools launch and include standard lib file of java3d and </w:t>
+      </w:r>
+      <w:proofErr w:type="spellStart"/>
+      <w:r>
+        <w:rPr>
+          <w:rFonts w:ascii="Calibri" w:eastAsia="Times New Roman" w:hAnsi="Calibri" w:cs="Times New Roman"/>
+          <w:lang w:eastAsia="en-NZ"/>
+        </w:rPr>
+        <w:t>jogl</w:t>
+      </w:r>
+      <w:proofErr w:type="spellEnd"/>
+      <w:r>
+        <w:rPr>
+          <w:rFonts w:ascii="Calibri" w:eastAsia="Times New Roman" w:hAnsi="Calibri" w:cs="Times New Roman"/>
+          <w:lang w:eastAsia="en-NZ"/>
+        </w:rPr>
+        <w:t xml:space="preserve"> and </w:t>
+      </w:r>
+      <w:proofErr w:type="spellStart"/>
+      <w:r>
+        <w:rPr>
+          <w:rFonts w:ascii="Calibri" w:eastAsia="Times New Roman" w:hAnsi="Calibri" w:cs="Times New Roman"/>
+          <w:lang w:eastAsia="en-NZ"/>
+        </w:rPr>
+        <w:t>ddraw</w:t>
+      </w:r>
+      <w:proofErr w:type="spellEnd"/>
+      <w:r>
+        <w:rPr>
+          <w:rFonts w:ascii="Calibri" w:eastAsia="Times New Roman" w:hAnsi="Calibri" w:cs="Times New Roman"/>
+          <w:lang w:eastAsia="en-NZ"/>
+        </w:rPr>
+        <w:t xml:space="preserve">=no etc. then app can send through </w:t>
       </w:r>
       <w:r>
         <w:rPr>
@@ -4541,12 +6271,23 @@
         </w:rPr>
         <w:t xml:space="preserve"> - </w:t>
       </w:r>
-      <w:r>
-        <w:rPr>
-          <w:rFonts w:ascii="Calibri" w:eastAsia="Times New Roman" w:hAnsi="Calibri" w:cs="Times New Roman"/>
-          <w:lang w:eastAsia="en-NZ"/>
-        </w:rPr>
-        <w:t>ed and recalled for straight boot up, however what</w:t>
+      <w:proofErr w:type="spellStart"/>
+      <w:proofErr w:type="gramStart"/>
+      <w:r>
+        <w:rPr>
+          <w:rFonts w:ascii="Calibri" w:eastAsia="Times New Roman" w:hAnsi="Calibri" w:cs="Times New Roman"/>
+          <w:lang w:eastAsia="en-NZ"/>
+        </w:rPr>
+        <w:t>ed</w:t>
+      </w:r>
+      <w:proofErr w:type="spellEnd"/>
+      <w:proofErr w:type="gramEnd"/>
+      <w:r>
+        <w:rPr>
+          <w:rFonts w:ascii="Calibri" w:eastAsia="Times New Roman" w:hAnsi="Calibri" w:cs="Times New Roman"/>
+          <w:lang w:eastAsia="en-NZ"/>
+        </w:rPr>
+        <w:t xml:space="preserve"> and recalled for straight boot up, however what</w:t>
       </w:r>
       <w:r>
         <w:rPr>
@@ -4689,7 +6430,23 @@
           <w:rFonts w:ascii="Calibri" w:eastAsia="Times New Roman" w:hAnsi="Calibri" w:cs="Times New Roman"/>
           <w:lang w:eastAsia="en-NZ"/>
         </w:rPr>
-        <w:t xml:space="preserve"> go across to the main app, but that’s just the config ini file anyway</w:t>
+        <w:t xml:space="preserve"> go across to the main app, but that’s just the config </w:t>
+      </w:r>
+      <w:proofErr w:type="spellStart"/>
+      <w:r>
+        <w:rPr>
+          <w:rFonts w:ascii="Calibri" w:eastAsia="Times New Roman" w:hAnsi="Calibri" w:cs="Times New Roman"/>
+          <w:lang w:eastAsia="en-NZ"/>
+        </w:rPr>
+        <w:t>ini</w:t>
+      </w:r>
+      <w:proofErr w:type="spellEnd"/>
+      <w:r>
+        <w:rPr>
+          <w:rFonts w:ascii="Calibri" w:eastAsia="Times New Roman" w:hAnsi="Calibri" w:cs="Times New Roman"/>
+          <w:lang w:eastAsia="en-NZ"/>
+        </w:rPr>
+        <w:t xml:space="preserve"> file anyway</w:t>
       </w:r>
       <w:r>
         <w:rPr>
@@ -4735,7 +6492,25 @@
           <w:rFonts w:ascii="Calibri" w:eastAsia="Times New Roman" w:hAnsi="Calibri" w:cs="Times New Roman"/>
           <w:lang w:eastAsia="en-NZ"/>
         </w:rPr>
-        <w:t xml:space="preserve">om a url, unzip including replace the main jar, hence it’s on a </w:t>
+        <w:t xml:space="preserve">om a </w:t>
+      </w:r>
+      <w:proofErr w:type="spellStart"/>
+      <w:proofErr w:type="gramStart"/>
+      <w:r>
+        <w:rPr>
+          <w:rFonts w:ascii="Calibri" w:eastAsia="Times New Roman" w:hAnsi="Calibri" w:cs="Times New Roman"/>
+          <w:lang w:eastAsia="en-NZ"/>
+        </w:rPr>
+        <w:t>url</w:t>
+      </w:r>
+      <w:proofErr w:type="spellEnd"/>
+      <w:proofErr w:type="gramEnd"/>
+      <w:r>
+        <w:rPr>
+          <w:rFonts w:ascii="Calibri" w:eastAsia="Times New Roman" w:hAnsi="Calibri" w:cs="Times New Roman"/>
+          <w:lang w:eastAsia="en-NZ"/>
+        </w:rPr>
+        <w:t xml:space="preserve">, unzip including replace the main jar, hence it’s on a </w:t>
       </w:r>
       <w:r>
         <w:rPr>

</xml_diff>

<commit_message>
Load screen and sky split out
</commit_message>
<xml_diff>
--- a/ElderScrollsExplorer/ScrollsExplorer.docx
+++ b/ElderScrollsExplorer/ScrollsExplorer.docx
@@ -70,16 +70,17 @@
         </w:numPr>
       </w:pPr>
       <w:r>
-        <w:t>Make a load screen for each type and use it in</w:t>
-      </w:r>
-      <w:r>
-        <w:t xml:space="preserve"> </w:t>
-      </w:r>
-      <w:proofErr w:type="spellStart"/>
-      <w:r>
-        <w:t>setCurrentCellFormId</w:t>
-      </w:r>
-      <w:proofErr w:type="spellEnd"/>
+        <w:t xml:space="preserve">Have a sign up saying “press tab to </w:t>
+      </w:r>
+      <w:r>
+        <w:t>look around</w:t>
+      </w:r>
+      <w:r>
+        <w:t>”</w:t>
+      </w:r>
+      <w:r>
+        <w:t xml:space="preserve"> and disparu when tabbed</w:t>
+      </w:r>
     </w:p>
     <w:p>
       <w:pPr>
@@ -89,28 +90,210 @@
           <w:numId w:val="7"/>
         </w:numPr>
       </w:pPr>
+      <w:r>
+        <w:t>Remove oblivion gate madness from tes4 (note huntersneaker needs this too)</w:t>
+      </w:r>
+    </w:p>
+    <w:p>
+      <w:pPr>
+        <w:pStyle w:val="ListParagraph"/>
+        <w:numPr>
+          <w:ilvl w:val="0"/>
+          <w:numId w:val="7"/>
+        </w:numPr>
+      </w:pPr>
+      <w:r>
+        <w:t xml:space="preserve">Esc dialog </w:t>
+      </w:r>
+      <w:r>
+        <w:t>a</w:t>
+      </w:r>
+      <w:r>
+        <w:t>re</w:t>
+      </w:r>
+      <w:r>
+        <w:t xml:space="preserve"> y</w:t>
+      </w:r>
+      <w:r>
+        <w:t xml:space="preserve">ou sure </w:t>
+      </w:r>
+      <w:r>
+        <w:t>should really be decent 3d based interface</w:t>
+      </w:r>
+    </w:p>
+    <w:p>
+      <w:pPr>
+        <w:pStyle w:val="ListParagraph"/>
+        <w:numPr>
+          <w:ilvl w:val="0"/>
+          <w:numId w:val="7"/>
+        </w:numPr>
+      </w:pPr>
+      <w:r>
+        <w:t>Show off swing integration with inventory</w:t>
+      </w:r>
+      <w:r>
+        <w:t xml:space="preserve"> and esc function too</w:t>
+      </w:r>
+    </w:p>
+    <w:p>
+      <w:pPr>
+        <w:pStyle w:val="ListParagraph"/>
+        <w:numPr>
+          <w:ilvl w:val="0"/>
+          <w:numId w:val="7"/>
+        </w:numPr>
+      </w:pPr>
+      <w:r>
+        <w:t>Maybe the HUD should be a little tidier?</w:t>
+      </w:r>
+      <w:r>
+        <w:t xml:space="preserve"> At least nicely laid out with info in the sides properly</w:t>
+      </w:r>
+    </w:p>
+    <w:p>
+      <w:pPr>
+        <w:pStyle w:val="ListParagraph"/>
+        <w:numPr>
+          <w:ilvl w:val="0"/>
+          <w:numId w:val="7"/>
+        </w:numPr>
+      </w:pPr>
+      <w:r>
+        <w:t>Skyrim texture not animating</w:t>
+      </w:r>
+      <w:r>
+        <w:t xml:space="preserve"> (can’t even find the </w:t>
+      </w:r>
+      <w:r>
+        <w:t>water fall to be honest)</w:t>
+      </w:r>
+    </w:p>
+    <w:p>
+      <w:pPr>
+        <w:pStyle w:val="ListParagraph"/>
+        <w:numPr>
+          <w:ilvl w:val="0"/>
+          <w:numId w:val="7"/>
+        </w:numPr>
+      </w:pPr>
+      <w:r>
+        <w:t>Perhaps start the video with grag world for fun, then just blast through the others?</w:t>
+      </w:r>
+    </w:p>
+    <w:p>
+      <w:pPr>
+        <w:pStyle w:val="ListParagraph"/>
+        <w:numPr>
+          <w:ilvl w:val="0"/>
+          <w:numId w:val="7"/>
+        </w:numPr>
+      </w:pPr>
+      <w:r>
+        <w:t>Need to explain in user guide how to convert skyrim hkx file into kf files using the tool I found, and then how to package it back into a bsa file using FOMM</w:t>
+      </w:r>
+    </w:p>
+    <w:p>
+      <w:pPr>
+        <w:pStyle w:val="ListParagraph"/>
+        <w:numPr>
+          <w:ilvl w:val="0"/>
+          <w:numId w:val="7"/>
+        </w:numPr>
+      </w:pPr>
+      <w:r>
+        <w:t>Need to explain in user guide that the skyrim trees used in oblivion are out of a mini bsa file I pulled together, how can I distribute trees and kfs b</w:t>
+      </w:r>
+      <w:r>
+        <w:t>s</w:t>
+      </w:r>
+      <w:r>
+        <w:t>as?</w:t>
+      </w:r>
+    </w:p>
+    <w:p>
+      <w:pPr>
+        <w:pStyle w:val="ListParagraph"/>
+        <w:numPr>
+          <w:ilvl w:val="0"/>
+          <w:numId w:val="7"/>
+        </w:numPr>
+        <w:spacing w:after="0" w:line="240" w:lineRule="auto"/>
+      </w:pPr>
+      <w:r>
+        <w:t>The  –Dj3d.antialiasing=”implicit”Need to explain how to set it in the instructions now it comes through the config file</w:t>
+      </w:r>
+    </w:p>
+    <w:p>
+      <w:pPr>
+        <w:pStyle w:val="ListParagraph"/>
+        <w:numPr>
+          <w:ilvl w:val="0"/>
+          <w:numId w:val="7"/>
+        </w:numPr>
+      </w:pPr>
+      <w:r>
+        <w:t>Include instructions somewhere for bundle jre</w:t>
+      </w:r>
+      <w:r>
+        <w:t>, and re-test it</w:t>
+      </w:r>
+    </w:p>
+    <w:p>
+      <w:pPr>
+        <w:pStyle w:val="ListParagraph"/>
+        <w:numPr>
+          <w:ilvl w:val="0"/>
+          <w:numId w:val="7"/>
+        </w:numPr>
+      </w:pPr>
+      <w:r>
+        <w:t>U</w:t>
+      </w:r>
+      <w:r>
+        <w:t>pdate install readme, lots of old ideas about java version and java3d</w:t>
+      </w:r>
+    </w:p>
+    <w:p>
+      <w:pPr>
+        <w:pStyle w:val="ListParagraph"/>
+        <w:numPr>
+          <w:ilvl w:val="0"/>
+          <w:numId w:val="7"/>
+        </w:numPr>
+      </w:pPr>
+      <w:r>
+        <w:t xml:space="preserve">Need to attempt </w:t>
+      </w:r>
+      <w:r>
+        <w:t>to</w:t>
+      </w:r>
+      <w:r>
+        <w:t xml:space="preserve"> map more skyrim trees </w:t>
+      </w:r>
+      <w:r>
+        <w:t>t</w:t>
+      </w:r>
+      <w:r>
+        <w:t>o oblivion</w:t>
+      </w:r>
+    </w:p>
+    <w:p>
+      <w:pPr>
+        <w:pStyle w:val="ListParagraph"/>
+        <w:numPr>
+          <w:ilvl w:val="0"/>
+          <w:numId w:val="7"/>
+        </w:numPr>
+      </w:pPr>
+      <w:r>
+        <w:t>I think looking at a chest in mage guild basement it refuses to show the open hud again until I look at a door???</w:t>
+      </w:r>
+      <w:r>
+        <w:t xml:space="preserve"> Did this get fixed?</w:t>
+      </w:r>
       <w:bookmarkStart w:id="0" w:name="_GoBack"/>
       <w:bookmarkEnd w:id="0"/>
-      <w:r>
-        <w:t xml:space="preserve">Have a sign up saying “press tab to </w:t>
-      </w:r>
-      <w:r>
-        <w:t>look around</w:t>
-      </w:r>
-      <w:r>
-        <w:t>”</w:t>
-      </w:r>
-      <w:r>
-        <w:t xml:space="preserve"> and </w:t>
-      </w:r>
-      <w:proofErr w:type="spellStart"/>
-      <w:r>
-        <w:t>disparu</w:t>
-      </w:r>
-      <w:proofErr w:type="spellEnd"/>
-      <w:r>
-        <w:t xml:space="preserve"> when tabbed</w:t>
-      </w:r>
     </w:p>
     <w:p>
       <w:pPr>
@@ -121,15 +304,10 @@
         </w:numPr>
       </w:pPr>
       <w:r>
-        <w:t xml:space="preserve">Remove oblivion gate madness from tes4 (note </w:t>
-      </w:r>
-      <w:proofErr w:type="spellStart"/>
-      <w:r>
-        <w:t>huntersneaker</w:t>
-      </w:r>
-      <w:proofErr w:type="spellEnd"/>
-      <w:r>
-        <w:t xml:space="preserve"> needs this too)</w:t>
+        <w:t>Allow key bindings from config cos azerty</w:t>
+      </w:r>
+      <w:r>
+        <w:t>, possibly just a tick box for start</w:t>
       </w:r>
     </w:p>
     <w:p>
@@ -141,22 +319,13 @@
         </w:numPr>
       </w:pPr>
       <w:r>
-        <w:t xml:space="preserve">Esc dialog </w:t>
-      </w:r>
-      <w:r>
-        <w:t>a</w:t>
-      </w:r>
-      <w:r>
-        <w:t>re</w:t>
-      </w:r>
-      <w:r>
-        <w:t xml:space="preserve"> y</w:t>
-      </w:r>
-      <w:r>
-        <w:t xml:space="preserve">ou sure </w:t>
-      </w:r>
-      <w:r>
-        <w:t>should really be decent 3d based interface</w:t>
+        <w:t>Renam</w:t>
+      </w:r>
+      <w:r>
+        <w:t>e</w:t>
+      </w:r>
+      <w:r>
+        <w:t xml:space="preserve"> esmloader esmmanager and sort out package names (capitals)</w:t>
       </w:r>
     </w:p>
     <w:p>
@@ -168,10 +337,10 @@
         </w:numPr>
       </w:pPr>
       <w:r>
-        <w:t>Show off swing integration with inventory</w:t>
-      </w:r>
-      <w:r>
-        <w:t xml:space="preserve"> and esc function too</w:t>
+        <w:t>I</w:t>
+      </w:r>
+      <w:r>
+        <w:t>n oblivion lots of clothes that are not worn are using the worn nif</w:t>
       </w:r>
     </w:p>
     <w:p>
@@ -183,10 +352,10 @@
         </w:numPr>
       </w:pPr>
       <w:r>
-        <w:t>Maybe the HUD should be a little tidier?</w:t>
-      </w:r>
-      <w:r>
-        <w:t xml:space="preserve"> At least nicely laid out with info in the sides properly</w:t>
+        <w:t xml:space="preserve">TES3 particles good example here </w:t>
+      </w:r>
+      <w:r>
+        <w:t>F:\game media\Morrowind\Meshes\steam_lavariver.nif</w:t>
       </w:r>
     </w:p>
     <w:p>
@@ -198,397 +367,11 @@
         </w:numPr>
       </w:pPr>
       <w:r>
-        <w:t>Skyrim texture not animating</w:t>
-      </w:r>
-      <w:r>
-        <w:t xml:space="preserve"> (can’t even find the </w:t>
-      </w:r>
-      <w:r>
-        <w:t>water fall to be honest)</w:t>
-      </w:r>
-    </w:p>
-    <w:p>
-      <w:pPr>
-        <w:pStyle w:val="ListParagraph"/>
-        <w:numPr>
-          <w:ilvl w:val="0"/>
-          <w:numId w:val="7"/>
-        </w:numPr>
-      </w:pPr>
-      <w:r>
-        <w:t xml:space="preserve">Perhaps start the video with </w:t>
-      </w:r>
-      <w:proofErr w:type="spellStart"/>
-      <w:r>
-        <w:t>grag</w:t>
-      </w:r>
-      <w:proofErr w:type="spellEnd"/>
-      <w:r>
-        <w:t xml:space="preserve"> world for fun, then just blast through the others?</w:t>
-      </w:r>
-    </w:p>
-    <w:p>
-      <w:pPr>
-        <w:pStyle w:val="ListParagraph"/>
-        <w:numPr>
-          <w:ilvl w:val="0"/>
-          <w:numId w:val="7"/>
-        </w:numPr>
-      </w:pPr>
-      <w:r>
-        <w:t xml:space="preserve">Need to explain in user guide how to convert </w:t>
-      </w:r>
-      <w:proofErr w:type="spellStart"/>
-      <w:r>
-        <w:t>skyrim</w:t>
-      </w:r>
-      <w:proofErr w:type="spellEnd"/>
-      <w:r>
-        <w:t xml:space="preserve"> </w:t>
-      </w:r>
-      <w:proofErr w:type="spellStart"/>
-      <w:r>
-        <w:t>hkx</w:t>
-      </w:r>
-      <w:proofErr w:type="spellEnd"/>
-      <w:r>
-        <w:t xml:space="preserve"> file into </w:t>
-      </w:r>
-      <w:proofErr w:type="spellStart"/>
-      <w:r>
-        <w:t>kf</w:t>
-      </w:r>
-      <w:proofErr w:type="spellEnd"/>
-      <w:r>
-        <w:t xml:space="preserve"> files using the tool I found, and then how to package it back into a </w:t>
-      </w:r>
-      <w:proofErr w:type="spellStart"/>
-      <w:r>
-        <w:t>bsa</w:t>
-      </w:r>
-      <w:proofErr w:type="spellEnd"/>
-      <w:r>
-        <w:t xml:space="preserve"> file using FOMM</w:t>
-      </w:r>
-    </w:p>
-    <w:p>
-      <w:pPr>
-        <w:pStyle w:val="ListParagraph"/>
-        <w:numPr>
-          <w:ilvl w:val="0"/>
-          <w:numId w:val="7"/>
-        </w:numPr>
-      </w:pPr>
-      <w:r>
-        <w:t xml:space="preserve">Need to explain in user guide that the </w:t>
-      </w:r>
-      <w:proofErr w:type="spellStart"/>
-      <w:r>
-        <w:t>skyrim</w:t>
-      </w:r>
-      <w:proofErr w:type="spellEnd"/>
-      <w:r>
-        <w:t xml:space="preserve"> trees used in oblivion are out of a mini </w:t>
-      </w:r>
-      <w:proofErr w:type="spellStart"/>
-      <w:proofErr w:type="gramStart"/>
-      <w:r>
-        <w:t>bsa</w:t>
-      </w:r>
-      <w:proofErr w:type="spellEnd"/>
-      <w:proofErr w:type="gramEnd"/>
-      <w:r>
-        <w:t xml:space="preserve"> file I pulled together, how can I distribute trees and </w:t>
-      </w:r>
-      <w:proofErr w:type="spellStart"/>
-      <w:r>
-        <w:t>kfs</w:t>
-      </w:r>
-      <w:proofErr w:type="spellEnd"/>
-      <w:r>
-        <w:t xml:space="preserve"> </w:t>
-      </w:r>
-      <w:proofErr w:type="spellStart"/>
-      <w:r>
-        <w:t>b</w:t>
-      </w:r>
-      <w:r>
-        <w:t>s</w:t>
-      </w:r>
-      <w:r>
-        <w:t>as</w:t>
-      </w:r>
-      <w:proofErr w:type="spellEnd"/>
-      <w:r>
-        <w:t>?</w:t>
-      </w:r>
-    </w:p>
-    <w:p>
-      <w:pPr>
-        <w:pStyle w:val="ListParagraph"/>
-        <w:numPr>
-          <w:ilvl w:val="0"/>
-          <w:numId w:val="7"/>
-        </w:numPr>
-        <w:spacing w:after="0" w:line="240" w:lineRule="auto"/>
-      </w:pPr>
-      <w:r>
-        <w:t>The  –Dj3d.antialiasing=”</w:t>
-      </w:r>
-      <w:proofErr w:type="spellStart"/>
-      <w:r>
-        <w:t>implicit”Need</w:t>
-      </w:r>
-      <w:proofErr w:type="spellEnd"/>
-      <w:r>
-        <w:t xml:space="preserve"> to explain how to set it in the instructions now it comes through the config file</w:t>
-      </w:r>
-    </w:p>
-    <w:p>
-      <w:pPr>
-        <w:pStyle w:val="ListParagraph"/>
-        <w:numPr>
-          <w:ilvl w:val="0"/>
-          <w:numId w:val="7"/>
-        </w:numPr>
-      </w:pPr>
-      <w:r>
-        <w:t xml:space="preserve">Include instructions somewhere for bundle </w:t>
-      </w:r>
-      <w:proofErr w:type="spellStart"/>
-      <w:r>
-        <w:t>jre</w:t>
-      </w:r>
-      <w:proofErr w:type="spellEnd"/>
-      <w:r>
-        <w:t>, and re-test it</w:t>
-      </w:r>
-    </w:p>
-    <w:p>
-      <w:pPr>
-        <w:pStyle w:val="ListParagraph"/>
-        <w:numPr>
-          <w:ilvl w:val="0"/>
-          <w:numId w:val="7"/>
-        </w:numPr>
-      </w:pPr>
-      <w:r>
-        <w:t>U</w:t>
-      </w:r>
-      <w:r>
-        <w:t>pdate install readme, lots of old ideas about java version and java3d</w:t>
-      </w:r>
-    </w:p>
-    <w:p>
-      <w:pPr>
-        <w:pStyle w:val="ListParagraph"/>
-        <w:numPr>
-          <w:ilvl w:val="0"/>
-          <w:numId w:val="7"/>
-        </w:numPr>
-      </w:pPr>
-      <w:r>
-        <w:t xml:space="preserve">Need to attempt </w:t>
-      </w:r>
-      <w:r>
-        <w:t>to</w:t>
-      </w:r>
-      <w:r>
-        <w:t xml:space="preserve"> map more </w:t>
-      </w:r>
-      <w:proofErr w:type="spellStart"/>
-      <w:r>
-        <w:t>skyrim</w:t>
-      </w:r>
-      <w:proofErr w:type="spellEnd"/>
-      <w:r>
-        <w:t xml:space="preserve"> trees </w:t>
-      </w:r>
-      <w:r>
-        <w:t>t</w:t>
-      </w:r>
-      <w:r>
-        <w:t>o oblivion</w:t>
-      </w:r>
-    </w:p>
-    <w:p>
-      <w:pPr>
-        <w:pStyle w:val="ListParagraph"/>
-        <w:numPr>
-          <w:ilvl w:val="0"/>
-          <w:numId w:val="7"/>
-        </w:numPr>
-      </w:pPr>
-      <w:r>
-        <w:t xml:space="preserve">I think looking at a chest in mage guild basement it refuses to show the open </w:t>
-      </w:r>
-      <w:proofErr w:type="spellStart"/>
-      <w:proofErr w:type="gramStart"/>
-      <w:r>
-        <w:t>hud</w:t>
-      </w:r>
-      <w:proofErr w:type="spellEnd"/>
-      <w:proofErr w:type="gramEnd"/>
-      <w:r>
-        <w:t xml:space="preserve"> again until I look at a door???</w:t>
-      </w:r>
-    </w:p>
-    <w:p>
-      <w:pPr>
-        <w:pStyle w:val="ListParagraph"/>
-        <w:numPr>
-          <w:ilvl w:val="0"/>
-          <w:numId w:val="7"/>
-        </w:numPr>
-      </w:pPr>
-      <w:r>
-        <w:t xml:space="preserve">Allow key bindings from config cos </w:t>
-      </w:r>
-      <w:proofErr w:type="spellStart"/>
-      <w:r>
-        <w:t>azerty</w:t>
-      </w:r>
-      <w:proofErr w:type="spellEnd"/>
-      <w:r>
-        <w:t>, possibly just a tick box for start</w:t>
-      </w:r>
-    </w:p>
-    <w:p>
-      <w:pPr>
-        <w:pStyle w:val="ListParagraph"/>
-        <w:numPr>
-          <w:ilvl w:val="0"/>
-          <w:numId w:val="7"/>
-        </w:numPr>
-      </w:pPr>
-      <w:r>
-        <w:t>Renam</w:t>
-      </w:r>
-      <w:r>
-        <w:t>e</w:t>
-      </w:r>
-      <w:r>
-        <w:t xml:space="preserve"> </w:t>
-      </w:r>
-      <w:proofErr w:type="spellStart"/>
-      <w:r>
-        <w:t>esmloader</w:t>
-      </w:r>
-      <w:proofErr w:type="spellEnd"/>
-      <w:r>
-        <w:t xml:space="preserve"> </w:t>
-      </w:r>
-      <w:proofErr w:type="spellStart"/>
-      <w:r>
-        <w:t>esmmanager</w:t>
-      </w:r>
-      <w:proofErr w:type="spellEnd"/>
-      <w:r>
-        <w:t xml:space="preserve"> and sort out package names (capitals)</w:t>
-      </w:r>
-    </w:p>
-    <w:p>
-      <w:pPr>
-        <w:pStyle w:val="ListParagraph"/>
-        <w:numPr>
-          <w:ilvl w:val="0"/>
-          <w:numId w:val="7"/>
-        </w:numPr>
-      </w:pPr>
-      <w:r>
-        <w:t>I</w:t>
-      </w:r>
-      <w:r>
-        <w:t xml:space="preserve">n oblivion lots of clothes that are not worn are using the worn </w:t>
-      </w:r>
-      <w:proofErr w:type="spellStart"/>
-      <w:r>
-        <w:t>nif</w:t>
-      </w:r>
-      <w:proofErr w:type="spellEnd"/>
-    </w:p>
-    <w:p>
-      <w:pPr>
-        <w:pStyle w:val="ListParagraph"/>
-        <w:numPr>
-          <w:ilvl w:val="0"/>
-          <w:numId w:val="7"/>
-        </w:numPr>
-      </w:pPr>
-      <w:r>
-        <w:t xml:space="preserve">TES3 particles good example here </w:t>
-      </w:r>
-      <w:r>
-        <w:t>F:\game media\</w:t>
-      </w:r>
-      <w:proofErr w:type="spellStart"/>
-      <w:r>
-        <w:t>Morrowind</w:t>
-      </w:r>
-      <w:proofErr w:type="spellEnd"/>
-      <w:r>
-        <w:t>\Meshes\</w:t>
-      </w:r>
-      <w:proofErr w:type="spellStart"/>
-      <w:r>
-        <w:t>steam_lavariver.nif</w:t>
-      </w:r>
-      <w:proofErr w:type="spellEnd"/>
-    </w:p>
-    <w:p>
-      <w:pPr>
-        <w:pStyle w:val="ListParagraph"/>
-        <w:numPr>
-          <w:ilvl w:val="0"/>
-          <w:numId w:val="7"/>
-        </w:numPr>
-      </w:pPr>
-      <w:proofErr w:type="spellStart"/>
-      <w:r>
-        <w:t>Morrowind</w:t>
-      </w:r>
-      <w:proofErr w:type="spellEnd"/>
-      <w:r>
-        <w:t xml:space="preserve"> doors no open </w:t>
-      </w:r>
-      <w:proofErr w:type="spellStart"/>
-      <w:r>
-        <w:t>PhysicsDynamics</w:t>
-      </w:r>
-      <w:proofErr w:type="spellEnd"/>
-      <w:r>
-        <w:t xml:space="preserve">. </w:t>
-      </w:r>
-      <w:proofErr w:type="spellStart"/>
-      <w:r>
-        <w:t>updateRECOToggleOpen</w:t>
-      </w:r>
-      <w:proofErr w:type="spellEnd"/>
-      <w:r>
-        <w:t xml:space="preserve"> needs the artificial pivot of J3dDOOR added and </w:t>
-      </w:r>
-      <w:proofErr w:type="spellStart"/>
-      <w:r>
-        <w:t>listneed</w:t>
-      </w:r>
-      <w:proofErr w:type="spellEnd"/>
-      <w:r>
-        <w:t xml:space="preserve"> to by the </w:t>
-      </w:r>
-      <w:proofErr w:type="spellStart"/>
-      <w:r>
-        <w:t>NBKinematicRigidBody</w:t>
-      </w:r>
-      <w:proofErr w:type="spellEnd"/>
-    </w:p>
-    <w:p>
-      <w:pPr>
-        <w:pStyle w:val="ListParagraph"/>
-        <w:numPr>
-          <w:ilvl w:val="0"/>
-          <w:numId w:val="7"/>
-        </w:numPr>
-      </w:pPr>
+        <w:t xml:space="preserve">Morrowind doors no open </w:t>
+      </w:r>
+      <w:r>
+        <w:t>PhysicsDynamics. updateRECOToggleOpen needs the artificial pivot of J3dDOOR added and listneed to by the NBKinematicRigidBody</w:t>
+      </w:r>
     </w:p>
     <w:p/>
     <w:p/>
@@ -597,39 +380,21 @@
       <w:pPr>
         <w:pStyle w:val="Heading4"/>
       </w:pPr>
-      <w:proofErr w:type="spellStart"/>
       <w:r>
         <w:t>HunterSneaker</w:t>
       </w:r>
-      <w:proofErr w:type="spellEnd"/>
-    </w:p>
-    <w:p>
-      <w:pPr>
-        <w:pStyle w:val="ListParagraph"/>
-        <w:numPr>
-          <w:ilvl w:val="0"/>
-          <w:numId w:val="1"/>
-        </w:numPr>
-        <w:spacing w:after="0"/>
-      </w:pPr>
-      <w:r>
-        <w:t xml:space="preserve">In order to make a good tight </w:t>
-      </w:r>
-      <w:proofErr w:type="spellStart"/>
-      <w:r>
-        <w:t>huntersneaker</w:t>
-      </w:r>
-      <w:proofErr w:type="spellEnd"/>
-      <w:r>
-        <w:t xml:space="preserve">, I need to cut my </w:t>
-      </w:r>
-      <w:proofErr w:type="spellStart"/>
-      <w:r>
-        <w:t>esm</w:t>
-      </w:r>
-      <w:proofErr w:type="spellEnd"/>
-      <w:r>
-        <w:t xml:space="preserve"> file down as well.</w:t>
+    </w:p>
+    <w:p>
+      <w:pPr>
+        <w:pStyle w:val="ListParagraph"/>
+        <w:numPr>
+          <w:ilvl w:val="0"/>
+          <w:numId w:val="1"/>
+        </w:numPr>
+        <w:spacing w:after="0"/>
+      </w:pPr>
+      <w:r>
+        <w:t>In order to make a good tight huntersneaker, I need to cut my esm file down as well.</w:t>
       </w:r>
     </w:p>
     <w:p>
@@ -655,23 +420,7 @@
         <w:spacing w:after="0"/>
       </w:pPr>
       <w:r>
-        <w:t xml:space="preserve">Got my </w:t>
-      </w:r>
-      <w:proofErr w:type="spellStart"/>
-      <w:r>
-        <w:t>esm</w:t>
-      </w:r>
-      <w:proofErr w:type="spellEnd"/>
-      <w:r>
-        <w:t xml:space="preserve"> and 2 </w:t>
-      </w:r>
-      <w:proofErr w:type="spellStart"/>
-      <w:r>
-        <w:t>bsas</w:t>
-      </w:r>
-      <w:proofErr w:type="spellEnd"/>
-      <w:r>
-        <w:t xml:space="preserve"> ready to roll</w:t>
+        <w:t>Got my esm and 2 bsas ready to roll</w:t>
       </w:r>
       <w:r>
         <w:t xml:space="preserve"> b</w:t>
@@ -696,21 +445,8 @@
         <w:t xml:space="preserve">Note think about mesh texture </w:t>
       </w:r>
       <w:r>
-        <w:t xml:space="preserve">separation in </w:t>
-      </w:r>
-      <w:proofErr w:type="spellStart"/>
-      <w:r>
-        <w:t>bsa</w:t>
-      </w:r>
-      <w:proofErr w:type="spellEnd"/>
-      <w:r>
-        <w:t xml:space="preserve"> files file locking </w:t>
-      </w:r>
-      <w:proofErr w:type="spellStart"/>
-      <w:r>
-        <w:t>etc</w:t>
-      </w:r>
-      <w:proofErr w:type="spellEnd"/>
+        <w:t>separation in bsa files file locking etc</w:t>
+      </w:r>
     </w:p>
     <w:p>
       <w:pPr>
@@ -730,13 +466,8 @@
         </w:numPr>
         <w:spacing w:after="0"/>
       </w:pPr>
-      <w:proofErr w:type="spellStart"/>
-      <w:r>
-        <w:t>NBStaticRigidBody</w:t>
-      </w:r>
-      <w:proofErr w:type="spellEnd"/>
-      <w:r>
-        <w:t xml:space="preserve"> has a major question in it about multiplying up to the root!</w:t>
+      <w:r>
+        <w:t>NBStaticRigidBody has a major question in it about multiplying up to the root!</w:t>
       </w:r>
       <w:r>
         <w:t xml:space="preserve"> Also see </w:t>
@@ -783,36 +514,20 @@
         <w:spacing w:after="0"/>
       </w:pPr>
       <w:r>
-        <w:t xml:space="preserve">Need to make </w:t>
-      </w:r>
-      <w:proofErr w:type="spellStart"/>
-      <w:r>
-        <w:t>kcc</w:t>
-      </w:r>
-      <w:proofErr w:type="spellEnd"/>
-      <w:r>
-        <w:t xml:space="preserve"> unable to walk up steep slopes</w:t>
-      </w:r>
-    </w:p>
-    <w:p>
-      <w:pPr>
-        <w:pStyle w:val="ListParagraph"/>
-        <w:numPr>
-          <w:ilvl w:val="0"/>
-          <w:numId w:val="1"/>
-        </w:numPr>
-        <w:spacing w:after="0"/>
-      </w:pPr>
-      <w:r>
-        <w:t xml:space="preserve">Physics catches on things all the time </w:t>
-      </w:r>
-      <w:proofErr w:type="spellStart"/>
-      <w:r>
-        <w:t>morrowind</w:t>
-      </w:r>
-      <w:proofErr w:type="spellEnd"/>
-      <w:r>
-        <w:t>, possibly between the grids, nothing shows in the J debug</w:t>
+        <w:t>Need to make kcc unable to walk up steep slopes</w:t>
+      </w:r>
+    </w:p>
+    <w:p>
+      <w:pPr>
+        <w:pStyle w:val="ListParagraph"/>
+        <w:numPr>
+          <w:ilvl w:val="0"/>
+          <w:numId w:val="1"/>
+        </w:numPr>
+        <w:spacing w:after="0"/>
+      </w:pPr>
+      <w:r>
+        <w:t>Physics catches on things all the time morrowind, possibly between the grids, nothing shows in the J debug</w:t>
       </w:r>
       <w:r>
         <w:t xml:space="preserve">, I’ve fixed up the </w:t>
@@ -821,15 +536,7 @@
         <w:t xml:space="preserve">collision shape </w:t>
       </w:r>
       <w:r>
-        <w:t xml:space="preserve">cache for </w:t>
-      </w:r>
-      <w:proofErr w:type="spellStart"/>
-      <w:r>
-        <w:t>morrowind</w:t>
-      </w:r>
-      <w:proofErr w:type="spellEnd"/>
-      <w:r>
-        <w:t>, check again</w:t>
+        <w:t>cache for morrowind, check again</w:t>
       </w:r>
     </w:p>
     <w:p>
@@ -879,21 +586,8 @@
         </w:numPr>
         <w:spacing w:after="0"/>
       </w:pPr>
-      <w:proofErr w:type="spellStart"/>
-      <w:r>
-        <w:t>PhysicsDynamics.addRECO</w:t>
-      </w:r>
-      <w:proofErr w:type="spellEnd"/>
-      <w:r>
-        <w:t xml:space="preserve"> is calling </w:t>
-      </w:r>
-      <w:proofErr w:type="spellStart"/>
-      <w:r>
-        <w:t>addChild</w:t>
-      </w:r>
-      <w:proofErr w:type="spellEnd"/>
-      <w:r>
-        <w:t xml:space="preserve"> to sc</w:t>
+      <w:r>
+        <w:t>PhysicsDynamics.addRECO is calling addChild to sc</w:t>
       </w:r>
       <w:r>
         <w:t>e</w:t>
@@ -905,15 +599,7 @@
         <w:t>a</w:t>
       </w:r>
       <w:r>
-        <w:t xml:space="preserve">phs not in </w:t>
-      </w:r>
-      <w:proofErr w:type="gramStart"/>
-      <w:r>
-        <w:t>a behaviour</w:t>
-      </w:r>
-      <w:proofErr w:type="gramEnd"/>
-      <w:r>
-        <w:t>! Could be t</w:t>
+        <w:t>phs not in a behaviour! Could be t</w:t>
       </w:r>
       <w:r>
         <w:t>r</w:t>
@@ -941,455 +627,278 @@
         <w:t xml:space="preserve">I need a </w:t>
       </w:r>
       <w:r>
-        <w:t xml:space="preserve">new type of physics </w:t>
-      </w:r>
-      <w:proofErr w:type="spellStart"/>
-      <w:r>
-        <w:t>kcc</w:t>
-      </w:r>
-      <w:proofErr w:type="spellEnd"/>
+        <w:t>new type of physics kcc freefly-</w:t>
+      </w:r>
+      <w:r>
+        <w:t xml:space="preserve">physics that is normal </w:t>
+      </w:r>
+      <w:r>
+        <w:t>except</w:t>
+      </w:r>
+      <w:r>
+        <w:t xml:space="preserve"> gravity doesn’t apply and </w:t>
+      </w:r>
+      <w:r>
+        <w:t>upward</w:t>
+      </w:r>
+      <w:r>
+        <w:t xml:space="preserve"> movement is fine</w:t>
+      </w:r>
+    </w:p>
+    <w:p>
+      <w:pPr>
+        <w:pStyle w:val="ListParagraph"/>
+        <w:numPr>
+          <w:ilvl w:val="0"/>
+          <w:numId w:val="1"/>
+        </w:numPr>
+        <w:spacing w:after="0"/>
+      </w:pPr>
+      <w:r>
+        <w:t>Look into my use of VisualPhysicalUniverse, half my physics is not showing when the view specifics are disabled!! It’s madness</w:t>
+      </w:r>
+      <w:r>
+        <w:t>, should I drop it totally? And make an add detach style physics branch</w:t>
+      </w:r>
+    </w:p>
+    <w:p>
+      <w:pPr>
+        <w:pStyle w:val="ListParagraph"/>
+        <w:numPr>
+          <w:ilvl w:val="0"/>
+          <w:numId w:val="1"/>
+        </w:numPr>
+        <w:spacing w:after="0"/>
+      </w:pPr>
+      <w:r>
+        <w:t>Also I see the physics lines drawn in the wrong place but J physics is good at oblivion 29,60,-70</w:t>
+      </w:r>
+    </w:p>
+    <w:p>
+      <w:pPr>
+        <w:pStyle w:val="ListParagraph"/>
+        <w:numPr>
+          <w:ilvl w:val="0"/>
+          <w:numId w:val="1"/>
+        </w:numPr>
+      </w:pPr>
+      <w:r>
+        <w:t xml:space="preserve">God damn tes3 has collision boxes that overlap (and are in front of) door collision boxes!! God </w:t>
+      </w:r>
+      <w:r>
+        <w:t>dam</w:t>
+      </w:r>
+      <w:r>
+        <w:t xml:space="preserve"> it.</w:t>
+      </w:r>
+    </w:p>
+    <w:p>
+      <w:pPr>
+        <w:pStyle w:val="ListParagraph"/>
+        <w:numPr>
+          <w:ilvl w:val="0"/>
+          <w:numId w:val="1"/>
+        </w:numPr>
+        <w:spacing w:after="0"/>
+      </w:pPr>
+    </w:p>
+    <w:p>
+      <w:pPr>
+        <w:pStyle w:val="Heading4"/>
+      </w:pPr>
+      <w:r>
+        <w:t>Rendering</w:t>
+      </w:r>
+    </w:p>
+    <w:p>
+      <w:pPr>
+        <w:pStyle w:val="ListParagraph"/>
+        <w:numPr>
+          <w:ilvl w:val="0"/>
+          <w:numId w:val="1"/>
+        </w:numPr>
+        <w:spacing w:after="0"/>
+      </w:pPr>
+      <w:r>
+        <w:t>perhaps I should also set the polygon at</w:t>
+      </w:r>
+      <w:r>
+        <w:t>t</w:t>
+      </w:r>
+      <w:r>
+        <w:t xml:space="preserve">ributes </w:t>
+      </w:r>
+      <w:r>
+        <w:t>and the transparency attributes</w:t>
+      </w:r>
+      <w:r>
+        <w:t xml:space="preserve"> and </w:t>
+      </w:r>
+      <w:r>
+        <w:t>Coloring attributes</w:t>
+      </w:r>
+      <w:r>
+        <w:t xml:space="preserve"> and </w:t>
+      </w:r>
+      <w:r>
+        <w:t>Texture attributes</w:t>
+      </w:r>
+      <w:r>
+        <w:t xml:space="preserve"> in the j3dgeometry calls, just to finish up the world nicely</w:t>
+      </w:r>
+      <w:r>
+        <w:t>, I’ve set the first 2 permanently, it seems ok but may add this section to performance ideas (that is</w:t>
+      </w:r>
+      <w:r>
+        <w:t xml:space="preserve"> it</w:t>
+      </w:r>
+      <w:r>
+        <w:t xml:space="preserve"> best </w:t>
+      </w:r>
+      <w:r>
+        <w:t>performance</w:t>
+      </w:r>
+      <w:r>
+        <w:t xml:space="preserve"> with less set) certainly the removeChild remove mirror code would benefit if the attribute is shared and increases the has</w:t>
+      </w:r>
+      <w:r>
+        <w:t>h</w:t>
+      </w:r>
+      <w:r>
+        <w:t>set load</w:t>
+      </w:r>
+    </w:p>
+    <w:p>
+      <w:pPr>
+        <w:pStyle w:val="ListParagraph"/>
+        <w:numPr>
+          <w:ilvl w:val="0"/>
+          <w:numId w:val="1"/>
+        </w:numPr>
+        <w:spacing w:after="0"/>
+      </w:pPr>
+      <w:r>
+        <w:t>I should improve nif display etc to take a source folder so it can be run on other computers in needed also the bsa extracted folder combo should</w:t>
+      </w:r>
       <w:r>
         <w:t xml:space="preserve"> </w:t>
       </w:r>
-      <w:proofErr w:type="spellStart"/>
-      <w:r>
-        <w:t>freefly</w:t>
-      </w:r>
-      <w:proofErr w:type="spellEnd"/>
-      <w:r>
-        <w:t>-</w:t>
-      </w:r>
-      <w:r>
-        <w:t xml:space="preserve">physics that is normal </w:t>
-      </w:r>
-      <w:r>
-        <w:t>except</w:t>
-      </w:r>
-      <w:r>
-        <w:t xml:space="preserve"> gravity doesn’t apply and </w:t>
-      </w:r>
-      <w:r>
-        <w:t>upward</w:t>
-      </w:r>
-      <w:r>
-        <w:t xml:space="preserve"> movement is fine</w:t>
-      </w:r>
-    </w:p>
-    <w:p>
-      <w:pPr>
-        <w:pStyle w:val="ListParagraph"/>
-        <w:numPr>
-          <w:ilvl w:val="0"/>
-          <w:numId w:val="1"/>
-        </w:numPr>
-        <w:spacing w:after="0"/>
-      </w:pPr>
-      <w:r>
-        <w:t xml:space="preserve">Look into my use of </w:t>
-      </w:r>
-      <w:proofErr w:type="spellStart"/>
-      <w:r>
-        <w:t>VisualPhysicalUniverse</w:t>
-      </w:r>
-      <w:proofErr w:type="spellEnd"/>
-      <w:r>
-        <w:t xml:space="preserve">, half my physics is not showing when the view specifics are disabled!! </w:t>
-      </w:r>
-      <w:proofErr w:type="gramStart"/>
-      <w:r>
-        <w:t>It’s</w:t>
-      </w:r>
-      <w:proofErr w:type="gramEnd"/>
-      <w:r>
-        <w:t xml:space="preserve"> madness</w:t>
-      </w:r>
-      <w:r>
-        <w:t>, should I drop it totally? And make an add detach style physics branch</w:t>
-      </w:r>
-    </w:p>
-    <w:p>
-      <w:pPr>
-        <w:pStyle w:val="ListParagraph"/>
-        <w:numPr>
-          <w:ilvl w:val="0"/>
-          <w:numId w:val="1"/>
-        </w:numPr>
-        <w:spacing w:after="0"/>
-      </w:pPr>
-      <w:r>
-        <w:t>Also I see the physics lines drawn in the wrong place but J physics is good at oblivion 29,60,-70</w:t>
-      </w:r>
-    </w:p>
-    <w:p>
-      <w:pPr>
-        <w:pStyle w:val="ListParagraph"/>
-        <w:numPr>
-          <w:ilvl w:val="0"/>
-          <w:numId w:val="1"/>
-        </w:numPr>
-      </w:pPr>
-      <w:r>
-        <w:t xml:space="preserve">God damn tes3 has collision boxes that overlap (and are in front of) door collision boxes!! God </w:t>
-      </w:r>
-      <w:r>
-        <w:t>dam</w:t>
-      </w:r>
-      <w:r>
-        <w:t xml:space="preserve"> it.</w:t>
-      </w:r>
-    </w:p>
-    <w:p>
-      <w:pPr>
-        <w:pStyle w:val="ListParagraph"/>
-        <w:numPr>
-          <w:ilvl w:val="0"/>
-          <w:numId w:val="1"/>
-        </w:numPr>
-        <w:spacing w:after="0"/>
-      </w:pPr>
-    </w:p>
-    <w:p>
-      <w:pPr>
-        <w:pStyle w:val="Heading4"/>
-      </w:pPr>
-      <w:r>
-        <w:t>Rendering</w:t>
-      </w:r>
-    </w:p>
-    <w:p>
-      <w:pPr>
-        <w:pStyle w:val="ListParagraph"/>
-        <w:numPr>
-          <w:ilvl w:val="0"/>
-          <w:numId w:val="1"/>
-        </w:numPr>
-        <w:spacing w:after="0"/>
-      </w:pPr>
-      <w:r>
-        <w:t>perhaps I should also set the polygon at</w:t>
+      <w:r>
+        <w:t>be though</w:t>
       </w:r>
       <w:r>
         <w:t>t</w:t>
       </w:r>
       <w:r>
-        <w:t xml:space="preserve">ributes </w:t>
-      </w:r>
-      <w:r>
-        <w:t>and the transparency attributes</w:t>
-      </w:r>
-      <w:r>
-        <w:t xml:space="preserve"> and </w:t>
-      </w:r>
-      <w:proofErr w:type="spellStart"/>
-      <w:r>
-        <w:t>Coloring</w:t>
-      </w:r>
-      <w:proofErr w:type="spellEnd"/>
-      <w:r>
-        <w:t xml:space="preserve"> attributes</w:t>
-      </w:r>
-      <w:r>
-        <w:t xml:space="preserve"> and </w:t>
-      </w:r>
-      <w:r>
-        <w:t>Texture attributes</w:t>
-      </w:r>
-      <w:r>
-        <w:t xml:space="preserve"> in the j3dgeometry calls, just to finish up the world nicely</w:t>
-      </w:r>
-      <w:r>
-        <w:t>, I’ve set the first 2 permanently, it seems ok but may add this section to performance ideas (that is</w:t>
-      </w:r>
-      <w:r>
-        <w:t xml:space="preserve"> it</w:t>
-      </w:r>
-      <w:r>
-        <w:t xml:space="preserve"> best </w:t>
-      </w:r>
-      <w:r>
-        <w:t>performance</w:t>
-      </w:r>
-      <w:r>
-        <w:t xml:space="preserve"> with less set) certainly the </w:t>
-      </w:r>
-      <w:proofErr w:type="spellStart"/>
-      <w:r>
-        <w:t>removeChild</w:t>
-      </w:r>
-      <w:proofErr w:type="spellEnd"/>
-      <w:r>
-        <w:t xml:space="preserve"> remove mirror code would benefit if the attribute is shared and increases the </w:t>
-      </w:r>
-      <w:proofErr w:type="spellStart"/>
-      <w:r>
-        <w:t>has</w:t>
-      </w:r>
-      <w:r>
-        <w:t>h</w:t>
-      </w:r>
-      <w:r>
-        <w:t>set</w:t>
-      </w:r>
-      <w:proofErr w:type="spellEnd"/>
-      <w:r>
-        <w:t xml:space="preserve"> load</w:t>
-      </w:r>
-    </w:p>
-    <w:p>
-      <w:pPr>
-        <w:pStyle w:val="ListParagraph"/>
-        <w:numPr>
-          <w:ilvl w:val="0"/>
-          <w:numId w:val="1"/>
-        </w:numPr>
-        <w:spacing w:after="0"/>
-      </w:pPr>
-      <w:r>
-        <w:t xml:space="preserve">I should improve </w:t>
-      </w:r>
-      <w:proofErr w:type="spellStart"/>
-      <w:r>
-        <w:t>nif</w:t>
-      </w:r>
-      <w:proofErr w:type="spellEnd"/>
-      <w:r>
-        <w:t xml:space="preserve"> display </w:t>
-      </w:r>
-      <w:proofErr w:type="spellStart"/>
-      <w:r>
-        <w:t>etc</w:t>
-      </w:r>
-      <w:proofErr w:type="spellEnd"/>
-      <w:r>
-        <w:t xml:space="preserve"> to take a source folder so it can be run on other computers in needed also the </w:t>
-      </w:r>
-      <w:proofErr w:type="spellStart"/>
-      <w:r>
-        <w:t>bsa</w:t>
-      </w:r>
-      <w:proofErr w:type="spellEnd"/>
-      <w:r>
-        <w:t xml:space="preserve"> extracted folder combo should</w:t>
+        <w:t xml:space="preserve"> about</w:t>
+      </w:r>
+    </w:p>
+    <w:p>
+      <w:pPr>
+        <w:pStyle w:val="ListParagraph"/>
+        <w:numPr>
+          <w:ilvl w:val="0"/>
+          <w:numId w:val="1"/>
+        </w:numPr>
+        <w:spacing w:after="0"/>
+      </w:pPr>
+      <w:r>
+        <w:t>I should fork java3d commit my updates and offer hharrision a pull request</w:t>
+      </w:r>
+    </w:p>
+    <w:p>
+      <w:pPr>
+        <w:pStyle w:val="ListParagraph"/>
+        <w:numPr>
+          <w:ilvl w:val="0"/>
+          <w:numId w:val="1"/>
+        </w:numPr>
+        <w:spacing w:after="0"/>
+      </w:pPr>
+      <w:r>
+        <w:t>Load shaders now they can be decompiled to glsl, but they are hard to find, so I need to work out the def</w:t>
+      </w:r>
+      <w:r>
+        <w:t>aults somehow (esm file perhaps for oblivion has heaps of them</w:t>
+      </w:r>
+      <w:r>
+        <w:t>)</w:t>
+      </w:r>
+    </w:p>
+    <w:p>
+      <w:pPr>
+        <w:pStyle w:val="ListParagraph"/>
+        <w:numPr>
+          <w:ilvl w:val="0"/>
+          <w:numId w:val="1"/>
+        </w:numPr>
+        <w:spacing w:after="0"/>
+      </w:pPr>
+      <w:r>
+        <w:t>Shaders are failing on XPS-13 recheck them!</w:t>
+      </w:r>
+    </w:p>
+    <w:p>
+      <w:pPr>
+        <w:pStyle w:val="ListParagraph"/>
+        <w:numPr>
+          <w:ilvl w:val="0"/>
+          <w:numId w:val="1"/>
+        </w:numPr>
+        <w:spacing w:after="0"/>
+      </w:pPr>
+      <w:r>
+        <w:t>Water not overriding colors for skyrim and fallout</w:t>
+      </w:r>
+      <w:r>
+        <w:t>, now fallout water is far t</w:t>
+      </w:r>
+      <w:r>
+        <w:t>o</w:t>
+      </w:r>
+      <w:r>
+        <w:t>o transparent!</w:t>
+      </w:r>
+    </w:p>
+    <w:p>
+      <w:pPr>
+        <w:pStyle w:val="ListParagraph"/>
+        <w:numPr>
+          <w:ilvl w:val="0"/>
+          <w:numId w:val="1"/>
+        </w:numPr>
+        <w:spacing w:after="0"/>
+      </w:pPr>
+      <w:r>
+        <w:t>Could water use the 0th row as the last row for vertex shaking to make perfect match ups? In the water.vert shader</w:t>
+      </w:r>
+      <w:r>
+        <w:t xml:space="preserve"> try to find a deterministic shader</w:t>
       </w:r>
       <w:r>
         <w:t xml:space="preserve"> </w:t>
       </w:r>
       <w:r>
-        <w:t>be though</w:t>
-      </w:r>
-      <w:r>
-        <w:t>t</w:t>
-      </w:r>
-      <w:r>
-        <w:t xml:space="preserve"> about</w:t>
-      </w:r>
-    </w:p>
-    <w:p>
-      <w:pPr>
-        <w:pStyle w:val="ListParagraph"/>
-        <w:numPr>
-          <w:ilvl w:val="0"/>
-          <w:numId w:val="1"/>
-        </w:numPr>
-        <w:spacing w:after="0"/>
-      </w:pPr>
-      <w:r>
-        <w:t xml:space="preserve">I should fork java3d commit my updates and offer </w:t>
-      </w:r>
-      <w:proofErr w:type="spellStart"/>
-      <w:r>
-        <w:t>hharrision</w:t>
-      </w:r>
-      <w:proofErr w:type="spellEnd"/>
-      <w:r>
-        <w:t xml:space="preserve"> a pull request</w:t>
-      </w:r>
-    </w:p>
-    <w:p>
-      <w:pPr>
-        <w:pStyle w:val="ListParagraph"/>
-        <w:numPr>
-          <w:ilvl w:val="0"/>
-          <w:numId w:val="1"/>
-        </w:numPr>
-        <w:spacing w:after="0"/>
-      </w:pPr>
-      <w:r>
-        <w:t xml:space="preserve">Load </w:t>
-      </w:r>
-      <w:proofErr w:type="spellStart"/>
-      <w:r>
-        <w:t>shaders</w:t>
-      </w:r>
-      <w:proofErr w:type="spellEnd"/>
-      <w:r>
-        <w:t xml:space="preserve"> now they can be decompiled to </w:t>
-      </w:r>
-      <w:proofErr w:type="spellStart"/>
-      <w:r>
-        <w:t>glsl</w:t>
-      </w:r>
-      <w:proofErr w:type="spellEnd"/>
-      <w:r>
-        <w:t>, but they are hard to find, so I need to work out the def</w:t>
-      </w:r>
-      <w:r>
-        <w:t>aults somehow (</w:t>
-      </w:r>
-      <w:proofErr w:type="spellStart"/>
-      <w:r>
-        <w:t>esm</w:t>
-      </w:r>
-      <w:proofErr w:type="spellEnd"/>
-      <w:r>
-        <w:t xml:space="preserve"> file perhaps for oblivion has heaps of them</w:t>
-      </w:r>
-      <w:r>
-        <w:t>)</w:t>
-      </w:r>
-    </w:p>
-    <w:p>
-      <w:pPr>
-        <w:pStyle w:val="ListParagraph"/>
-        <w:numPr>
-          <w:ilvl w:val="0"/>
-          <w:numId w:val="1"/>
-        </w:numPr>
-        <w:spacing w:after="0"/>
-      </w:pPr>
-      <w:proofErr w:type="spellStart"/>
-      <w:r>
-        <w:t>Shaders</w:t>
-      </w:r>
-      <w:proofErr w:type="spellEnd"/>
-      <w:r>
-        <w:t xml:space="preserve"> are failing on XPS-13 recheck them!</w:t>
-      </w:r>
-    </w:p>
-    <w:p>
-      <w:pPr>
-        <w:pStyle w:val="ListParagraph"/>
-        <w:numPr>
-          <w:ilvl w:val="0"/>
-          <w:numId w:val="1"/>
-        </w:numPr>
-        <w:spacing w:after="0"/>
-      </w:pPr>
-      <w:r>
-        <w:t xml:space="preserve">Water not overriding </w:t>
-      </w:r>
-      <w:proofErr w:type="spellStart"/>
-      <w:r>
-        <w:t>colors</w:t>
-      </w:r>
-      <w:proofErr w:type="spellEnd"/>
-      <w:r>
-        <w:t xml:space="preserve"> for </w:t>
-      </w:r>
-      <w:proofErr w:type="spellStart"/>
-      <w:r>
-        <w:t>skyrim</w:t>
-      </w:r>
-      <w:proofErr w:type="spellEnd"/>
-      <w:r>
-        <w:t xml:space="preserve"> and fallout</w:t>
-      </w:r>
-      <w:r>
-        <w:t>, now fallout water is far t</w:t>
-      </w:r>
-      <w:r>
-        <w:t>o</w:t>
-      </w:r>
-      <w:r>
-        <w:t>o transparent!</w:t>
-      </w:r>
-    </w:p>
-    <w:p>
-      <w:pPr>
-        <w:pStyle w:val="ListParagraph"/>
-        <w:numPr>
-          <w:ilvl w:val="0"/>
-          <w:numId w:val="1"/>
-        </w:numPr>
-        <w:spacing w:after="0"/>
-      </w:pPr>
-      <w:r>
-        <w:t xml:space="preserve">Could water use the 0th row as the last row for vertex shaking to make perfect match ups? In the </w:t>
-      </w:r>
-      <w:proofErr w:type="spellStart"/>
-      <w:r>
-        <w:t>water.vert</w:t>
-      </w:r>
-      <w:proofErr w:type="spellEnd"/>
+        <w:t>(current one looks deterministic to me but)</w:t>
+      </w:r>
+    </w:p>
+    <w:p>
+      <w:pPr>
+        <w:pStyle w:val="ListParagraph"/>
+        <w:numPr>
+          <w:ilvl w:val="0"/>
+          <w:numId w:val="1"/>
+        </w:numPr>
+        <w:spacing w:after="0"/>
+      </w:pPr>
+      <w:r>
+        <w:t>JInternalFrames for DisplayDialog to allow them to show on a full screen without jumping back or being lost on mac.</w:t>
+      </w:r>
       <w:r>
         <w:t xml:space="preserve"> </w:t>
       </w:r>
-      <w:proofErr w:type="spellStart"/>
-      <w:r>
-        <w:t>shader</w:t>
-      </w:r>
-      <w:proofErr w:type="spellEnd"/>
-      <w:r>
-        <w:t xml:space="preserve"> try to find a deterministic </w:t>
-      </w:r>
-      <w:proofErr w:type="spellStart"/>
-      <w:r>
-        <w:t>shader</w:t>
-      </w:r>
-      <w:proofErr w:type="spellEnd"/>
-      <w:r>
-        <w:t xml:space="preserve"> </w:t>
-      </w:r>
-      <w:r>
-        <w:t>(current one looks deterministic to me but)</w:t>
-      </w:r>
-    </w:p>
-    <w:p>
-      <w:pPr>
-        <w:pStyle w:val="ListParagraph"/>
-        <w:numPr>
-          <w:ilvl w:val="0"/>
-          <w:numId w:val="1"/>
-        </w:numPr>
-        <w:spacing w:after="0"/>
-      </w:pPr>
-      <w:proofErr w:type="spellStart"/>
-      <w:r>
-        <w:t>JInternalFrames</w:t>
-      </w:r>
-      <w:proofErr w:type="spellEnd"/>
-      <w:r>
-        <w:t xml:space="preserve"> for </w:t>
-      </w:r>
-      <w:proofErr w:type="spellStart"/>
-      <w:r>
-        <w:t>DisplayDialog</w:t>
-      </w:r>
-      <w:proofErr w:type="spellEnd"/>
-      <w:r>
-        <w:t xml:space="preserve"> to allow them to show on a full screen without jumping back or being lost on mac.</w:t>
-      </w:r>
-      <w:r>
-        <w:t xml:space="preserve"> </w:t>
-      </w:r>
-      <w:r>
-        <w:t xml:space="preserve">The escape button exit should be on screen </w:t>
-      </w:r>
-      <w:proofErr w:type="spellStart"/>
-      <w:r>
-        <w:t>hud</w:t>
-      </w:r>
-      <w:proofErr w:type="spellEnd"/>
-      <w:r>
-        <w:t xml:space="preserve"> not popup because </w:t>
-      </w:r>
-      <w:proofErr w:type="spellStart"/>
-      <w:r>
-        <w:t>fullscreen</w:t>
-      </w:r>
-      <w:proofErr w:type="spellEnd"/>
-      <w:r>
-        <w:t xml:space="preserve"> and it don’t play nice</w:t>
+      <w:r>
+        <w:t>The escape button exit should be on screen hud not popup because fullscreen and it don’t play nice</w:t>
       </w:r>
     </w:p>
     <w:p>
@@ -1416,31 +925,7 @@
         <w:spacing w:after="0"/>
       </w:pPr>
       <w:r>
-        <w:t xml:space="preserve">Distant textures appear to have black back in them again? In particular Fallout, notice yellow lines on road badly minify, and distant windmill by megaton front. </w:t>
-      </w:r>
-      <w:proofErr w:type="spellStart"/>
-      <w:r>
-        <w:t>Dds</w:t>
-      </w:r>
-      <w:proofErr w:type="spellEnd"/>
-      <w:r>
-        <w:t xml:space="preserve"> viewer does not show, must be appearance </w:t>
-      </w:r>
-      <w:proofErr w:type="spellStart"/>
-      <w:r>
-        <w:t>prob</w:t>
-      </w:r>
-      <w:proofErr w:type="spellEnd"/>
-      <w:r>
-        <w:t xml:space="preserve">? But </w:t>
-      </w:r>
-      <w:proofErr w:type="spellStart"/>
-      <w:r>
-        <w:t>nifskope</w:t>
-      </w:r>
-      <w:proofErr w:type="spellEnd"/>
-      <w:r>
-        <w:t xml:space="preserve"> does show it too a bit</w:t>
+        <w:t>Distant textures appear to have black back in them again? In particular Fallout, notice yellow lines on road badly minify, and distant windmill by megaton front. Dds viewer does not show, must be appearance prob? But nifskope does show it too a bit</w:t>
       </w:r>
       <w:r>
         <w:t>. Did the addition o</w:t>
@@ -1459,54 +944,20 @@
         <w:spacing w:after="0"/>
       </w:pPr>
       <w:r>
-        <w:t xml:space="preserve">The gross </w:t>
-      </w:r>
-      <w:proofErr w:type="spellStart"/>
-      <w:r>
-        <w:t>lods</w:t>
-      </w:r>
-      <w:proofErr w:type="spellEnd"/>
-      <w:r>
-        <w:t xml:space="preserve"> are lit up more than the close ones? Check material light values for land and </w:t>
-      </w:r>
-      <w:proofErr w:type="spellStart"/>
-      <w:r>
-        <w:t>lods</w:t>
-      </w:r>
-      <w:proofErr w:type="spellEnd"/>
-    </w:p>
-    <w:p>
-      <w:pPr>
-        <w:pStyle w:val="ListParagraph"/>
-        <w:numPr>
-          <w:ilvl w:val="0"/>
-          <w:numId w:val="1"/>
-        </w:numPr>
-        <w:spacing w:after="0"/>
-      </w:pPr>
-      <w:proofErr w:type="spellStart"/>
-      <w:r>
-        <w:t>LANDFar</w:t>
-      </w:r>
-      <w:proofErr w:type="spellEnd"/>
-      <w:r>
-        <w:t xml:space="preserve"> should be used by tes3 </w:t>
-      </w:r>
-      <w:proofErr w:type="spellStart"/>
-      <w:r>
-        <w:t>lod</w:t>
-      </w:r>
-      <w:proofErr w:type="spellEnd"/>
-      <w:r>
-        <w:t xml:space="preserve"> system as a </w:t>
-      </w:r>
-      <w:proofErr w:type="spellStart"/>
-      <w:r>
-        <w:t>lod</w:t>
-      </w:r>
-      <w:proofErr w:type="spellEnd"/>
-      <w:r>
-        <w:t xml:space="preserve"> builder with reduce of 4</w:t>
+        <w:t>The gross lods are lit up more than the close ones? Check material light values for land and lods</w:t>
+      </w:r>
+    </w:p>
+    <w:p>
+      <w:pPr>
+        <w:pStyle w:val="ListParagraph"/>
+        <w:numPr>
+          <w:ilvl w:val="0"/>
+          <w:numId w:val="1"/>
+        </w:numPr>
+        <w:spacing w:after="0"/>
+      </w:pPr>
+      <w:r>
+        <w:t>LANDFar should be used by tes3 lod system as a lod builder with reduce of 4</w:t>
       </w:r>
       <w:r>
         <w:t>, in fact the far system should probably use</w:t>
@@ -1536,39 +987,7 @@
           <w:rFonts w:ascii="Calibri" w:eastAsia="Times New Roman" w:hAnsi="Calibri" w:cs="Times New Roman"/>
           <w:lang w:val="en-US" w:eastAsia="en-NZ"/>
         </w:rPr>
-        <w:t xml:space="preserve">Varying </w:t>
-      </w:r>
-      <w:proofErr w:type="spellStart"/>
-      <w:r>
-        <w:rPr>
-          <w:rFonts w:ascii="Calibri" w:eastAsia="Times New Roman" w:hAnsi="Calibri" w:cs="Times New Roman"/>
-          <w:lang w:val="en-US" w:eastAsia="en-NZ"/>
-        </w:rPr>
-        <w:t>lod</w:t>
-      </w:r>
-      <w:proofErr w:type="spellEnd"/>
-      <w:r>
-        <w:rPr>
-          <w:rFonts w:ascii="Calibri" w:eastAsia="Times New Roman" w:hAnsi="Calibri" w:cs="Times New Roman"/>
-          <w:lang w:val="en-US" w:eastAsia="en-NZ"/>
-        </w:rPr>
-        <w:t xml:space="preserve"> fader needs knots/frames system because close  things don’t need check often either, in fact </w:t>
-      </w:r>
-      <w:proofErr w:type="spellStart"/>
-      <w:r>
-        <w:rPr>
-          <w:rFonts w:ascii="Calibri" w:eastAsia="Times New Roman" w:hAnsi="Calibri" w:cs="Times New Roman"/>
-          <w:lang w:val="en-US" w:eastAsia="en-NZ"/>
-        </w:rPr>
-        <w:t>lod</w:t>
-      </w:r>
-      <w:proofErr w:type="spellEnd"/>
-      <w:r>
-        <w:rPr>
-          <w:rFonts w:ascii="Calibri" w:eastAsia="Times New Roman" w:hAnsi="Calibri" w:cs="Times New Roman"/>
-          <w:lang w:val="en-US" w:eastAsia="en-NZ"/>
-        </w:rPr>
-        <w:t xml:space="preserve"> fader is a fixed 5 frames so not easy to correct</w:t>
+        <w:t>Varying lod fader needs knots/frames system because close  things don’t need check often either, in fact lod fader is a fixed 5 frames so not easy to correct</w:t>
       </w:r>
       <w:r>
         <w:rPr>
@@ -1598,21 +1017,12 @@
           <w:lang w:val="en-US" w:eastAsia="en-NZ"/>
         </w:rPr>
       </w:pPr>
-      <w:proofErr w:type="spellStart"/>
-      <w:r>
-        <w:rPr>
-          <w:rFonts w:ascii="Calibri" w:eastAsia="Times New Roman" w:hAnsi="Calibri" w:cs="Times New Roman"/>
-          <w:lang w:val="en-US" w:eastAsia="en-NZ"/>
-        </w:rPr>
-        <w:t>Fustum</w:t>
-      </w:r>
-      <w:proofErr w:type="spellEnd"/>
-      <w:r>
-        <w:rPr>
-          <w:rFonts w:ascii="Calibri" w:eastAsia="Times New Roman" w:hAnsi="Calibri" w:cs="Times New Roman"/>
-          <w:lang w:val="en-US" w:eastAsia="en-NZ"/>
-        </w:rPr>
-        <w:t xml:space="preserve"> clipped animations al</w:t>
+      <w:r>
+        <w:rPr>
+          <w:rFonts w:ascii="Calibri" w:eastAsia="Times New Roman" w:hAnsi="Calibri" w:cs="Times New Roman"/>
+          <w:lang w:val="en-US" w:eastAsia="en-NZ"/>
+        </w:rPr>
+        <w:t>Fustum clipped animations al</w:t>
       </w:r>
       <w:r>
         <w:rPr>
@@ -1668,39 +1078,14 @@
           <w:rFonts w:ascii="Calibri" w:eastAsia="Times New Roman" w:hAnsi="Calibri" w:cs="Times New Roman"/>
           <w:lang w:val="en-US" w:eastAsia="en-NZ"/>
         </w:rPr>
-        <w:t xml:space="preserve"> system </w:t>
-      </w:r>
-      <w:proofErr w:type="spellStart"/>
-      <w:r>
-        <w:rPr>
-          <w:rFonts w:ascii="Calibri" w:eastAsia="Times New Roman" w:hAnsi="Calibri" w:cs="Times New Roman"/>
-          <w:lang w:val="en-US" w:eastAsia="en-NZ"/>
-        </w:rPr>
-        <w:t>moreso</w:t>
-      </w:r>
-      <w:proofErr w:type="spellEnd"/>
-      <w:r>
-        <w:rPr>
-          <w:rFonts w:ascii="Calibri" w:eastAsia="Times New Roman" w:hAnsi="Calibri" w:cs="Times New Roman"/>
-          <w:lang w:val="en-US" w:eastAsia="en-NZ"/>
-        </w:rPr>
-        <w:t xml:space="preserve"> – </w:t>
-      </w:r>
-      <w:proofErr w:type="spellStart"/>
-      <w:r>
-        <w:rPr>
-          <w:rFonts w:ascii="Calibri" w:eastAsia="Times New Roman" w:hAnsi="Calibri" w:cs="Times New Roman"/>
-          <w:lang w:val="en-US" w:eastAsia="en-NZ"/>
-        </w:rPr>
-        <w:t>autobounds</w:t>
-      </w:r>
-      <w:proofErr w:type="spellEnd"/>
-      <w:r>
-        <w:rPr>
-          <w:rFonts w:ascii="Calibri" w:eastAsia="Times New Roman" w:hAnsi="Calibri" w:cs="Times New Roman"/>
-          <w:lang w:val="en-US" w:eastAsia="en-NZ"/>
-        </w:rPr>
-        <w:t xml:space="preserve"> set bounds needs to be in performance section</w:t>
+        <w:t xml:space="preserve"> system moreso</w:t>
+      </w:r>
+      <w:r>
+        <w:rPr>
+          <w:rFonts w:ascii="Calibri" w:eastAsia="Times New Roman" w:hAnsi="Calibri" w:cs="Times New Roman"/>
+          <w:lang w:val="en-US" w:eastAsia="en-NZ"/>
+        </w:rPr>
+        <w:t xml:space="preserve"> – autobounds set bounds needs to be in performance section</w:t>
       </w:r>
     </w:p>
     <w:p>
@@ -1803,29 +1188,13 @@
         </w:rPr>
       </w:pPr>
       <w:r>
-        <w:t xml:space="preserve">I need to make  ALL </w:t>
-      </w:r>
-      <w:proofErr w:type="spellStart"/>
-      <w:r>
-        <w:t>behaviors</w:t>
-      </w:r>
-      <w:proofErr w:type="spellEnd"/>
-      <w:r>
-        <w:t xml:space="preserve"> passive and </w:t>
+        <w:t xml:space="preserve">I need to make  ALL behaviors passive and </w:t>
       </w:r>
       <w:r>
         <w:t>then</w:t>
       </w:r>
       <w:r>
-        <w:t xml:space="preserve"> for the one time that the physics system need a </w:t>
-      </w:r>
-      <w:proofErr w:type="spellStart"/>
-      <w:r>
-        <w:t>non passive</w:t>
-      </w:r>
-      <w:proofErr w:type="spellEnd"/>
-      <w:r>
-        <w:t xml:space="preserve"> behaviour I should create a special active behaviour just for it!</w:t>
+        <w:t xml:space="preserve"> for the one time that the physics system need a non passive behaviour I should create a special active behaviour just for it!</w:t>
       </w:r>
     </w:p>
     <w:p>
@@ -1877,15 +1246,7 @@
         </w:rPr>
       </w:pPr>
       <w:r>
-        <w:t xml:space="preserve">Megaton world </w:t>
-      </w:r>
-      <w:proofErr w:type="spellStart"/>
-      <w:r>
-        <w:t>x,y,z</w:t>
-      </w:r>
-      <w:proofErr w:type="spellEnd"/>
-      <w:r>
-        <w:t xml:space="preserve"> for the land cells is off, I see the edge of the </w:t>
+        <w:t xml:space="preserve">Megaton world x,y,z for the land cells is off, I see the edge of the </w:t>
       </w:r>
       <w:r>
         <w:t>crater</w:t>
@@ -1917,15 +1278,7 @@
         </w:rPr>
       </w:pPr>
       <w:r>
-        <w:t xml:space="preserve">Must recheck all apps have </w:t>
-      </w:r>
-      <w:proofErr w:type="spellStart"/>
-      <w:r>
-        <w:t>ra</w:t>
-      </w:r>
-      <w:proofErr w:type="spellEnd"/>
-      <w:r>
-        <w:t>, especially in tools3d</w:t>
+        <w:t>Must recheck all apps have ra, especially in tools3d</w:t>
       </w:r>
     </w:p>
     <w:p>
@@ -1960,15 +1313,7 @@
         <w:t>s</w:t>
       </w:r>
       <w:r>
-        <w:t xml:space="preserve"> </w:t>
-      </w:r>
-      <w:proofErr w:type="spellStart"/>
-      <w:r>
-        <w:t>etc</w:t>
-      </w:r>
-      <w:proofErr w:type="spellEnd"/>
-      <w:r>
-        <w:t xml:space="preserve"> collapse</w:t>
+        <w:t xml:space="preserve"> etc collapse</w:t>
       </w:r>
     </w:p>
     <w:p>
@@ -2036,15 +1381,7 @@
           <w:rFonts w:ascii="Calibri" w:eastAsia="Times New Roman" w:hAnsi="Calibri" w:cs="Times New Roman"/>
           <w:lang w:val="en-US" w:eastAsia="en-NZ"/>
         </w:rPr>
-        <w:t xml:space="preserve">Blended skeletons are </w:t>
-      </w:r>
-      <w:proofErr w:type="spellStart"/>
-      <w:r>
-        <w:rPr>
-          <w:rFonts w:ascii="Calibri" w:eastAsia="Times New Roman" w:hAnsi="Calibri" w:cs="Times New Roman"/>
-          <w:lang w:val="en-US" w:eastAsia="en-NZ"/>
-        </w:rPr>
-        <w:t>W</w:t>
+        <w:t>Blended skeletons are W</w:t>
       </w:r>
       <w:r>
         <w:rPr>
@@ -2058,52 +1395,28 @@
           <w:rFonts w:ascii="Calibri" w:eastAsia="Times New Roman" w:hAnsi="Calibri" w:cs="Times New Roman"/>
           <w:lang w:val="en-US" w:eastAsia="en-NZ"/>
         </w:rPr>
-        <w:t>aay</w:t>
-      </w:r>
-      <w:proofErr w:type="spellEnd"/>
-      <w:r>
-        <w:rPr>
-          <w:rFonts w:ascii="Calibri" w:eastAsia="Times New Roman" w:hAnsi="Calibri" w:cs="Times New Roman"/>
-          <w:lang w:val="en-US" w:eastAsia="en-NZ"/>
-        </w:rPr>
-        <w:t xml:space="preserve"> broken, see alpha=1f; in the code</w:t>
-      </w:r>
-    </w:p>
-    <w:p>
-      <w:pPr>
-        <w:pStyle w:val="ListParagraph"/>
-        <w:numPr>
-          <w:ilvl w:val="0"/>
-          <w:numId w:val="1"/>
-        </w:numPr>
-        <w:spacing w:after="0" w:line="240" w:lineRule="auto"/>
-        <w:rPr>
-          <w:rFonts w:ascii="Calibri" w:eastAsia="Times New Roman" w:hAnsi="Calibri" w:cs="Times New Roman"/>
-          <w:lang w:val="en-US" w:eastAsia="en-NZ"/>
-        </w:rPr>
-      </w:pPr>
-      <w:r>
-        <w:rPr>
-          <w:rFonts w:ascii="Calibri" w:eastAsia="Times New Roman" w:hAnsi="Calibri" w:cs="Times New Roman"/>
-          <w:lang w:val="en-US" w:eastAsia="en-NZ"/>
-        </w:rPr>
-        <w:t xml:space="preserve">The </w:t>
-      </w:r>
-      <w:proofErr w:type="spellStart"/>
-      <w:r>
-        <w:rPr>
-          <w:rFonts w:ascii="Calibri" w:eastAsia="Times New Roman" w:hAnsi="Calibri" w:cs="Times New Roman"/>
-          <w:lang w:val="en-US" w:eastAsia="en-NZ"/>
-        </w:rPr>
-        <w:t>varyinglod</w:t>
-      </w:r>
-      <w:proofErr w:type="spellEnd"/>
-      <w:r>
-        <w:rPr>
-          <w:rFonts w:ascii="Calibri" w:eastAsia="Times New Roman" w:hAnsi="Calibri" w:cs="Times New Roman"/>
-          <w:lang w:val="en-US" w:eastAsia="en-NZ"/>
-        </w:rPr>
-        <w:t xml:space="preserve"> behavior might not be a good idea for the character behavior, find the distance might be a waste over simply updating the bones an</w:t>
+        <w:t>aay broken, see alpha=1f; in the code</w:t>
+      </w:r>
+    </w:p>
+    <w:p>
+      <w:pPr>
+        <w:pStyle w:val="ListParagraph"/>
+        <w:numPr>
+          <w:ilvl w:val="0"/>
+          <w:numId w:val="1"/>
+        </w:numPr>
+        <w:spacing w:after="0" w:line="240" w:lineRule="auto"/>
+        <w:rPr>
+          <w:rFonts w:ascii="Calibri" w:eastAsia="Times New Roman" w:hAnsi="Calibri" w:cs="Times New Roman"/>
+          <w:lang w:val="en-US" w:eastAsia="en-NZ"/>
+        </w:rPr>
+      </w:pPr>
+      <w:r>
+        <w:rPr>
+          <w:rFonts w:ascii="Calibri" w:eastAsia="Times New Roman" w:hAnsi="Calibri" w:cs="Times New Roman"/>
+          <w:lang w:val="en-US" w:eastAsia="en-NZ"/>
+        </w:rPr>
+        <w:t>The varyinglod behavior might not be a good idea for the character behavior, find the distance might be a waste over simply updating the bones an</w:t>
       </w:r>
       <w:r>
         <w:rPr>
@@ -2159,23 +1472,7 @@
           <w:rFonts w:ascii="Calibri" w:eastAsia="Times New Roman" w:hAnsi="Calibri" w:cs="Times New Roman"/>
           <w:lang w:val="en-US" w:eastAsia="en-NZ"/>
         </w:rPr>
-        <w:t xml:space="preserve"> </w:t>
-      </w:r>
-      <w:proofErr w:type="spellStart"/>
-      <w:r>
-        <w:rPr>
-          <w:rFonts w:ascii="Calibri" w:eastAsia="Times New Roman" w:hAnsi="Calibri" w:cs="Times New Roman"/>
-          <w:lang w:val="en-US" w:eastAsia="en-NZ"/>
-        </w:rPr>
-        <w:t>lod</w:t>
-      </w:r>
-      <w:proofErr w:type="spellEnd"/>
-      <w:r>
-        <w:rPr>
-          <w:rFonts w:ascii="Calibri" w:eastAsia="Times New Roman" w:hAnsi="Calibri" w:cs="Times New Roman"/>
-          <w:lang w:val="en-US" w:eastAsia="en-NZ"/>
-        </w:rPr>
-        <w:t xml:space="preserve"> behavior needs to really have another version call points of interest varying, as the fade stuff was high speed ch</w:t>
+        <w:t xml:space="preserve"> lod behavior needs to really have another version call points of interest varying, as the fade stuff was high speed ch</w:t>
       </w:r>
       <w:r>
         <w:rPr>
@@ -2210,15 +1507,7 @@
           <w:rFonts w:ascii="Calibri" w:eastAsia="Times New Roman" w:hAnsi="Calibri" w:cs="Times New Roman"/>
           <w:lang w:val="en-US" w:eastAsia="en-NZ"/>
         </w:rPr>
-        <w:t xml:space="preserve">Tes3: my animations appear to be missing the base level rotation, knock </w:t>
-      </w:r>
-      <w:proofErr w:type="gramStart"/>
-      <w:r>
-        <w:rPr>
-          <w:rFonts w:ascii="Calibri" w:eastAsia="Times New Roman" w:hAnsi="Calibri" w:cs="Times New Roman"/>
-          <w:lang w:val="en-US" w:eastAsia="en-NZ"/>
-        </w:rPr>
-        <w:t>out’s</w:t>
+        <w:t>Tes3: my animations appear to be missing the base level rotation, knock out’s</w:t>
       </w:r>
       <w:r>
         <w:rPr>
@@ -2246,15 +1535,7 @@
           <w:rFonts w:ascii="Calibri" w:eastAsia="Times New Roman" w:hAnsi="Calibri" w:cs="Times New Roman"/>
           <w:lang w:val="en-US" w:eastAsia="en-NZ"/>
         </w:rPr>
-        <w:t xml:space="preserve"> don’t</w:t>
-      </w:r>
-      <w:proofErr w:type="gramEnd"/>
-      <w:r>
-        <w:rPr>
-          <w:rFonts w:ascii="Calibri" w:eastAsia="Times New Roman" w:hAnsi="Calibri" w:cs="Times New Roman"/>
-          <w:lang w:val="en-US" w:eastAsia="en-NZ"/>
-        </w:rPr>
-        <w:t xml:space="preserve"> get people onto the ground properly</w:t>
+        <w:t xml:space="preserve"> don’t get people onto the ground properly</w:t>
       </w:r>
       <w:r>
         <w:rPr>
@@ -2288,36 +1569,20 @@
         <w:spacing w:after="0"/>
       </w:pPr>
       <w:r>
-        <w:t xml:space="preserve">TES3: </w:t>
-      </w:r>
-      <w:proofErr w:type="spellStart"/>
-      <w:r>
-        <w:t>BSparticle</w:t>
-      </w:r>
-      <w:proofErr w:type="spellEnd"/>
-      <w:r>
-        <w:t xml:space="preserve"> system not working</w:t>
-      </w:r>
-    </w:p>
-    <w:p>
-      <w:pPr>
-        <w:pStyle w:val="ListParagraph"/>
-        <w:numPr>
-          <w:ilvl w:val="0"/>
-          <w:numId w:val="1"/>
-        </w:numPr>
-        <w:spacing w:after="0"/>
-      </w:pPr>
-      <w:r>
-        <w:t xml:space="preserve">TES5: animation  </w:t>
-      </w:r>
-      <w:proofErr w:type="spellStart"/>
-      <w:r>
-        <w:t>accum</w:t>
-      </w:r>
-      <w:proofErr w:type="spellEnd"/>
-      <w:r>
-        <w:t xml:space="preserve"> bugs</w:t>
+        <w:t>TES3: BSparticle system not working</w:t>
+      </w:r>
+    </w:p>
+    <w:p>
+      <w:pPr>
+        <w:pStyle w:val="ListParagraph"/>
+        <w:numPr>
+          <w:ilvl w:val="0"/>
+          <w:numId w:val="1"/>
+        </w:numPr>
+        <w:spacing w:after="0"/>
+      </w:pPr>
+      <w:r>
+        <w:t>TES5: animation  accum bugs</w:t>
       </w:r>
       <w:r>
         <w:t xml:space="preserve"> appear to have gone with recent spline and xyz rotation fix ups along with disabled blending</w:t>
@@ -2345,26 +1610,13 @@
         <w:t>S</w:t>
       </w:r>
       <w:r>
-        <w:t xml:space="preserve">kyrim horse </w:t>
-      </w:r>
-      <w:proofErr w:type="spellStart"/>
-      <w:r>
-        <w:t>back</w:t>
-      </w:r>
-      <w:r>
-        <w:t>legs</w:t>
-      </w:r>
-      <w:proofErr w:type="spellEnd"/>
-      <w:r>
-        <w:t xml:space="preserve"> </w:t>
-      </w:r>
-      <w:proofErr w:type="spellStart"/>
-      <w:r>
-        <w:t>kickout</w:t>
-      </w:r>
-      <w:proofErr w:type="spellEnd"/>
-      <w:r>
-        <w:t xml:space="preserve"> appear to be </w:t>
+        <w:t>kyrim horse back</w:t>
+      </w:r>
+      <w:r>
+        <w:t xml:space="preserve">legs </w:t>
+      </w:r>
+      <w:r>
+        <w:t xml:space="preserve">kickout appear to be </w:t>
       </w:r>
       <w:r>
         <w:t>gone (</w:t>
@@ -2376,15 +1628,7 @@
         <w:t>its</w:t>
       </w:r>
       <w:r>
-        <w:t xml:space="preserve"> bone is at 0</w:t>
-      </w:r>
-      <w:proofErr w:type="gramStart"/>
-      <w:r>
-        <w:t>,0,0</w:t>
-      </w:r>
-      <w:proofErr w:type="gramEnd"/>
-      <w:r>
-        <w:t xml:space="preserve"> and a skin is</w:t>
+        <w:t xml:space="preserve"> bone is at 0,0,0 and a skin is</w:t>
       </w:r>
       <w:r>
         <w:t xml:space="preserve"> attached</w:t>
@@ -2415,15 +1659,7 @@
         <w:t>animations</w:t>
       </w:r>
       <w:r>
-        <w:t xml:space="preserve"> (I think </w:t>
-      </w:r>
-      <w:proofErr w:type="spellStart"/>
-      <w:r>
-        <w:t>its</w:t>
-      </w:r>
-      <w:proofErr w:type="spellEnd"/>
-      <w:r>
-        <w:t xml:space="preserve"> in fallout too)</w:t>
+        <w:t xml:space="preserve"> (I think its in fallout too)</w:t>
       </w:r>
     </w:p>
     <w:p>
@@ -2443,13 +1679,8 @@
         <w:t>ground, I</w:t>
       </w:r>
       <w:r>
-        <w:t xml:space="preserve"> still get a flick from attached </w:t>
-      </w:r>
-      <w:proofErr w:type="spellStart"/>
-      <w:r>
-        <w:t>geomorphs</w:t>
-      </w:r>
-      <w:proofErr w:type="spellEnd"/>
+        <w:t xml:space="preserve"> still get a flick from attached geomorphs</w:t>
+      </w:r>
       <w:r>
         <w:t xml:space="preserve">, recent buggering about hasn’t help, but now only a few goblins get this, possibly </w:t>
       </w:r>
@@ -2495,36 +1726,20 @@
         <w:spacing w:after="0"/>
       </w:pPr>
       <w:r>
-        <w:t xml:space="preserve">TES3 </w:t>
-      </w:r>
-      <w:proofErr w:type="spellStart"/>
-      <w:r>
-        <w:t>geomorph</w:t>
-      </w:r>
-      <w:proofErr w:type="spellEnd"/>
-      <w:r>
-        <w:t xml:space="preserve"> control from links should be easy to sort out??</w:t>
-      </w:r>
-    </w:p>
-    <w:p>
-      <w:pPr>
-        <w:pStyle w:val="ListParagraph"/>
-        <w:numPr>
-          <w:ilvl w:val="0"/>
-          <w:numId w:val="1"/>
-        </w:numPr>
-        <w:spacing w:after="0"/>
-      </w:pPr>
-      <w:r>
-        <w:t xml:space="preserve">Tes3 fallout and </w:t>
-      </w:r>
-      <w:proofErr w:type="spellStart"/>
-      <w:r>
-        <w:t>skyrim</w:t>
-      </w:r>
-      <w:proofErr w:type="spellEnd"/>
-      <w:r>
-        <w:t xml:space="preserve"> has</w:t>
+        <w:t>TES3 geomorph control from links should be easy to sort out??</w:t>
+      </w:r>
+    </w:p>
+    <w:p>
+      <w:pPr>
+        <w:pStyle w:val="ListParagraph"/>
+        <w:numPr>
+          <w:ilvl w:val="0"/>
+          <w:numId w:val="1"/>
+        </w:numPr>
+        <w:spacing w:after="0"/>
+      </w:pPr>
+      <w:r>
+        <w:t>Tes3 fallout and skyrim has</w:t>
       </w:r>
       <w:r>
         <w:t xml:space="preserve"> a bit of</w:t>
@@ -2546,51 +1761,19 @@
         <w:spacing w:after="0"/>
       </w:pPr>
       <w:r>
-        <w:t xml:space="preserve">J3dNiControllerSequence has a single </w:t>
-      </w:r>
-      <w:proofErr w:type="spellStart"/>
-      <w:r>
-        <w:t>geommorph</w:t>
-      </w:r>
-      <w:proofErr w:type="spellEnd"/>
-      <w:r>
-        <w:t xml:space="preserve"> selector that’s rubbish but all </w:t>
+        <w:t xml:space="preserve">J3dNiControllerSequence has a single geommorph selector that’s rubbish but all </w:t>
       </w:r>
       <w:r>
         <w:t xml:space="preserve">of </w:t>
       </w:r>
       <w:r>
-        <w:t xml:space="preserve">the oblivion </w:t>
-      </w:r>
-      <w:proofErr w:type="spellStart"/>
-      <w:r>
-        <w:t>kf</w:t>
-      </w:r>
-      <w:proofErr w:type="spellEnd"/>
-      <w:r>
-        <w:t xml:space="preserve"> file</w:t>
+        <w:t>the oblivion kf file</w:t>
       </w:r>
       <w:r>
         <w:t>s</w:t>
       </w:r>
       <w:r>
-        <w:t xml:space="preserve"> seem to point at all </w:t>
-      </w:r>
-      <w:proofErr w:type="spellStart"/>
-      <w:r>
-        <w:t>geommorphers</w:t>
-      </w:r>
-      <w:proofErr w:type="spellEnd"/>
-      <w:r>
-        <w:t xml:space="preserve"> for a single </w:t>
-      </w:r>
-      <w:proofErr w:type="spellStart"/>
-      <w:r>
-        <w:t>tribasedgeom</w:t>
-      </w:r>
-      <w:proofErr w:type="spellEnd"/>
-      <w:r>
-        <w:t xml:space="preserve"> but I want to pick and run only one of them. I would have thought dog attack </w:t>
+        <w:t xml:space="preserve"> seem to point at all geommorphers for a single tribasedgeom but I want to pick and run only one of them. I would have thought dog attack </w:t>
       </w:r>
       <w:r>
         <w:t>w</w:t>
@@ -2602,15 +1785,7 @@
         <w:t>e</w:t>
       </w:r>
       <w:r>
-        <w:t xml:space="preserve">lect the mouth open </w:t>
-      </w:r>
-      <w:proofErr w:type="spellStart"/>
-      <w:r>
-        <w:t>geommmorpher</w:t>
-      </w:r>
-      <w:proofErr w:type="spellEnd"/>
-      <w:r>
-        <w:t xml:space="preserve"> but I can’</w:t>
+        <w:t>lect the mouth open geommmorpher but I can’</w:t>
       </w:r>
       <w:r>
         <w:t>t see it</w:t>
@@ -2619,86 +1794,46 @@
         <w:t>.</w:t>
       </w:r>
       <w:r>
-        <w:t xml:space="preserve"> Maybe it’s in an animation setting in the </w:t>
-      </w:r>
-      <w:proofErr w:type="spellStart"/>
-      <w:r>
-        <w:t>esm</w:t>
-      </w:r>
-      <w:proofErr w:type="spellEnd"/>
-      <w:r>
-        <w:t xml:space="preserve"> files?</w:t>
-      </w:r>
-    </w:p>
-    <w:p>
-      <w:pPr>
-        <w:pStyle w:val="ListParagraph"/>
-        <w:numPr>
-          <w:ilvl w:val="0"/>
-          <w:numId w:val="1"/>
-        </w:numPr>
-        <w:spacing w:after="0"/>
-      </w:pPr>
-      <w:r>
-        <w:t xml:space="preserve">There are </w:t>
-      </w:r>
-      <w:proofErr w:type="spellStart"/>
-      <w:r>
-        <w:t>shakey</w:t>
-      </w:r>
-      <w:proofErr w:type="spellEnd"/>
-      <w:r>
-        <w:t xml:space="preserve"> texture update see </w:t>
-      </w:r>
-      <w:proofErr w:type="spellStart"/>
-      <w:r>
-        <w:t>evtechpod</w:t>
-      </w:r>
-      <w:proofErr w:type="spellEnd"/>
-      <w:r>
-        <w:t xml:space="preserve"> in enclave dungeon for fallout, not sure why.</w:t>
-      </w:r>
-    </w:p>
-    <w:p>
-      <w:pPr>
-        <w:pStyle w:val="ListParagraph"/>
-        <w:numPr>
-          <w:ilvl w:val="0"/>
-          <w:numId w:val="1"/>
-        </w:numPr>
-        <w:spacing w:after="0"/>
-      </w:pPr>
-      <w:r>
-        <w:t xml:space="preserve">I notice in </w:t>
-      </w:r>
-      <w:proofErr w:type="spellStart"/>
-      <w:r>
-        <w:t>ravenrock</w:t>
-      </w:r>
-      <w:proofErr w:type="spellEnd"/>
-      <w:r>
-        <w:t xml:space="preserve"> that doors that default to open are showing as closed, but when you click them they do a double animation</w:t>
-      </w:r>
-    </w:p>
-    <w:p>
-      <w:pPr>
-        <w:pStyle w:val="ListParagraph"/>
-        <w:numPr>
-          <w:ilvl w:val="0"/>
-          <w:numId w:val="1"/>
-        </w:numPr>
-        <w:spacing w:after="0"/>
-      </w:pPr>
-      <w:r>
-        <w:t xml:space="preserve">If you click an opening door, it loses </w:t>
-      </w:r>
-      <w:proofErr w:type="spellStart"/>
-      <w:r>
-        <w:t>it’s</w:t>
-      </w:r>
-      <w:proofErr w:type="spellEnd"/>
-      <w:r>
-        <w:t xml:space="preserve"> mind</w:t>
+        <w:t xml:space="preserve"> Maybe it’s in an animation setting in the esm files?</w:t>
+      </w:r>
+    </w:p>
+    <w:p>
+      <w:pPr>
+        <w:pStyle w:val="ListParagraph"/>
+        <w:numPr>
+          <w:ilvl w:val="0"/>
+          <w:numId w:val="1"/>
+        </w:numPr>
+        <w:spacing w:after="0"/>
+      </w:pPr>
+      <w:r>
+        <w:t>There are shakey texture update see evtechpod in enclave dungeon for fallout, not sure why.</w:t>
+      </w:r>
+    </w:p>
+    <w:p>
+      <w:pPr>
+        <w:pStyle w:val="ListParagraph"/>
+        <w:numPr>
+          <w:ilvl w:val="0"/>
+          <w:numId w:val="1"/>
+        </w:numPr>
+        <w:spacing w:after="0"/>
+      </w:pPr>
+      <w:r>
+        <w:t>I notice in ravenrock that doors that default to open are showing as closed, but when you click them they do a double animation</w:t>
+      </w:r>
+    </w:p>
+    <w:p>
+      <w:pPr>
+        <w:pStyle w:val="ListParagraph"/>
+        <w:numPr>
+          <w:ilvl w:val="0"/>
+          <w:numId w:val="1"/>
+        </w:numPr>
+        <w:spacing w:after="0"/>
+      </w:pPr>
+      <w:r>
+        <w:t>If you click an opening door, it loses it’s mind</w:t>
       </w:r>
     </w:p>
     <w:p>
@@ -2719,66 +1854,33 @@
         <w:spacing w:after="0"/>
       </w:pPr>
       <w:r>
-        <w:t xml:space="preserve">I should use Stack </w:t>
-      </w:r>
-      <w:proofErr w:type="spellStart"/>
-      <w:r>
-        <w:t>alloc</w:t>
-      </w:r>
-      <w:proofErr w:type="spellEnd"/>
-      <w:r>
-        <w:t xml:space="preserve"> in any performant areas?? How would I know there is an object burn issue? How would I test speed improvement?</w:t>
-      </w:r>
-    </w:p>
-    <w:p>
-      <w:pPr>
-        <w:pStyle w:val="ListParagraph"/>
-        <w:numPr>
-          <w:ilvl w:val="0"/>
-          <w:numId w:val="1"/>
-        </w:numPr>
-        <w:spacing w:after="0"/>
-      </w:pPr>
-      <w:r>
-        <w:t xml:space="preserve">I have a bunch of setting on command line, and in LAND and </w:t>
-      </w:r>
-      <w:proofErr w:type="spellStart"/>
-      <w:r>
-        <w:t>GeometryTriShapes</w:t>
-      </w:r>
-      <w:proofErr w:type="spellEnd"/>
-      <w:r>
-        <w:t xml:space="preserve"> statics that need playing with and understanding</w:t>
-      </w:r>
-    </w:p>
-    <w:p>
-      <w:pPr>
-        <w:pStyle w:val="ListParagraph"/>
-        <w:numPr>
-          <w:ilvl w:val="0"/>
-          <w:numId w:val="1"/>
-        </w:numPr>
-        <w:spacing w:after="0"/>
-      </w:pPr>
-      <w:proofErr w:type="spellStart"/>
-      <w:r>
-        <w:t>ByteBuffer</w:t>
-      </w:r>
-      <w:proofErr w:type="spellEnd"/>
-      <w:r>
-        <w:t xml:space="preserve"> allow a setting of endian ness and then they have a bunch of data getters, I wonder if </w:t>
-      </w:r>
-      <w:proofErr w:type="spellStart"/>
-      <w:r>
-        <w:t>nif</w:t>
-      </w:r>
-      <w:proofErr w:type="spellEnd"/>
-      <w:r>
-        <w:t xml:space="preserve"> file loading might be faster with </w:t>
-      </w:r>
-      <w:proofErr w:type="spellStart"/>
-      <w:r>
-        <w:t>mapp</w:t>
+        <w:t>I should use Stack alloc in any performant areas?? How would I know there is an object burn issue? How would I test speed improvement?</w:t>
+      </w:r>
+    </w:p>
+    <w:p>
+      <w:pPr>
+        <w:pStyle w:val="ListParagraph"/>
+        <w:numPr>
+          <w:ilvl w:val="0"/>
+          <w:numId w:val="1"/>
+        </w:numPr>
+        <w:spacing w:after="0"/>
+      </w:pPr>
+      <w:r>
+        <w:t>I have a bunch of setting on command line, and in LAND and GeometryTriShapes statics that need playing with and understanding</w:t>
+      </w:r>
+    </w:p>
+    <w:p>
+      <w:pPr>
+        <w:pStyle w:val="ListParagraph"/>
+        <w:numPr>
+          <w:ilvl w:val="0"/>
+          <w:numId w:val="1"/>
+        </w:numPr>
+        <w:spacing w:after="0"/>
+      </w:pPr>
+      <w:r>
+        <w:t>ByteBuffer allow a setting of endian ness and then they have a bunch of data getters, I wonder if nif file loading might be faster with mapp</w:t>
       </w:r>
       <w:r>
         <w:t>ed</w:t>
@@ -2786,7 +1888,6 @@
       <w:r>
         <w:t>bytebuffers</w:t>
       </w:r>
-      <w:proofErr w:type="spellEnd"/>
       <w:r>
         <w:t xml:space="preserve"> too</w:t>
       </w:r>
@@ -2822,37 +1923,8 @@
         </w:numPr>
       </w:pPr>
       <w:r>
-        <w:t xml:space="preserve">Try the split compress </w:t>
-      </w:r>
-      <w:proofErr w:type="spellStart"/>
-      <w:r>
-        <w:t>bsa</w:t>
-      </w:r>
-      <w:proofErr w:type="spellEnd"/>
-      <w:r>
-        <w:t xml:space="preserve"> file for </w:t>
-      </w:r>
-      <w:proofErr w:type="spellStart"/>
-      <w:r>
-        <w:t>morrowind</w:t>
-      </w:r>
-      <w:proofErr w:type="spellEnd"/>
-      <w:r>
-        <w:t xml:space="preserve">, might make a nicer video – no files much smaller, but speed seems worse if anything, compare the 2 </w:t>
-      </w:r>
-      <w:proofErr w:type="spellStart"/>
-      <w:r>
-        <w:t>betterer</w:t>
-      </w:r>
-      <w:proofErr w:type="spellEnd"/>
-      <w:r>
-        <w:t xml:space="preserve">, maybe totally uncompressed texture </w:t>
-      </w:r>
-      <w:proofErr w:type="spellStart"/>
-      <w:r>
-        <w:t>bsa</w:t>
-      </w:r>
-      <w:proofErr w:type="spellEnd"/>
+        <w:t>Try the split compress bsa file for morrowind, might make a nicer video – no files much smaller, but speed seems worse if anything, compare the 2 betterer, maybe totally uncompressed texture bsa</w:t>
+      </w:r>
     </w:p>
     <w:p>
       <w:pPr>
@@ -2936,6 +2008,35 @@
         </w:numPr>
         <w:spacing w:after="0"/>
       </w:pPr>
+      <w:r>
+        <w:t>Table should update on each cell change to show current at top</w:t>
+      </w:r>
+    </w:p>
+    <w:p>
+      <w:pPr>
+        <w:pStyle w:val="ListParagraph"/>
+        <w:numPr>
+          <w:ilvl w:val="0"/>
+          <w:numId w:val="1"/>
+        </w:numPr>
+        <w:spacing w:after="0"/>
+      </w:pPr>
+      <w:r>
+        <w:t>Load screen not working well</w:t>
+      </w:r>
+    </w:p>
+    <w:p>
+      <w:pPr>
+        <w:pStyle w:val="ListParagraph"/>
+        <w:numPr>
+          <w:ilvl w:val="0"/>
+          <w:numId w:val="1"/>
+        </w:numPr>
+        <w:spacing w:after="0"/>
+      </w:pPr>
+      <w:r>
+        <w:t>All of the change cell is not on an update behaviour, needs to be</w:t>
+      </w:r>
     </w:p>
     <w:p>
       <w:pPr>
@@ -2955,23 +2056,7 @@
         <w:spacing w:after="0"/>
       </w:pPr>
       <w:r>
-        <w:t xml:space="preserve">Need to remove all </w:t>
-      </w:r>
-      <w:proofErr w:type="spellStart"/>
-      <w:r>
-        <w:t>prefs</w:t>
-      </w:r>
-      <w:proofErr w:type="spellEnd"/>
-      <w:r>
-        <w:t xml:space="preserve"> usage for </w:t>
-      </w:r>
-      <w:proofErr w:type="spellStart"/>
-      <w:r>
-        <w:t>PropertyLoader</w:t>
-      </w:r>
-      <w:proofErr w:type="spellEnd"/>
-      <w:r>
-        <w:t>, like Dune</w:t>
+        <w:t>Need to remove all prefs usage for PropertyLoader, like Dune</w:t>
       </w:r>
       <w:r>
         <w:t xml:space="preserve"> </w:t>
@@ -2987,25 +2072,14 @@
         <w:spacing w:after="0"/>
       </w:pPr>
       <w:r>
-        <w:t xml:space="preserve">The config loader, properties loader and </w:t>
-      </w:r>
-      <w:proofErr w:type="spellStart"/>
-      <w:r>
-        <w:t>prefs</w:t>
-      </w:r>
-      <w:proofErr w:type="spellEnd"/>
-      <w:r>
-        <w:t xml:space="preserve"> loader system should be bought together into a mega loader, with order of load, and command line loader</w:t>
+        <w:lastRenderedPageBreak/>
+        <w:t>The config loader, properties loader and prefs loader system should be bought together into a mega loader, with order of load, and command line loader</w:t>
       </w:r>
       <w:r>
         <w:t xml:space="preserve"> </w:t>
       </w:r>
       <w:r>
-        <w:t xml:space="preserve">notice the config an property </w:t>
-      </w:r>
-      <w:r>
-        <w:lastRenderedPageBreak/>
-        <w:t>loader are 2 different things one is semi</w:t>
+        <w:t>notice the config an property loader are 2 different things one is semi</w:t>
       </w:r>
       <w:r>
         <w:t>-</w:t>
@@ -3029,15 +2103,7 @@
         </w:numPr>
       </w:pPr>
       <w:r>
-        <w:t>Why not smack it all in android? Java3d/</w:t>
-      </w:r>
-      <w:proofErr w:type="spellStart"/>
-      <w:r>
-        <w:t>awt</w:t>
-      </w:r>
-      <w:proofErr w:type="spellEnd"/>
-      <w:r>
-        <w:t xml:space="preserve"> not on android</w:t>
+        <w:t>Why not smack it all in android? Java3d/awt not on android</w:t>
       </w:r>
     </w:p>
     <w:p>
@@ -3049,30 +2115,12 @@
         </w:numPr>
         <w:spacing w:after="0"/>
       </w:pPr>
-      <w:proofErr w:type="spellStart"/>
-      <w:r>
-        <w:t>MacOSX</w:t>
-      </w:r>
-      <w:proofErr w:type="spellEnd"/>
-      <w:r>
-        <w:t xml:space="preserve"> might need the implicit AA set in the command </w:t>
-      </w:r>
-      <w:proofErr w:type="spellStart"/>
-      <w:r>
-        <w:t>ine</w:t>
-      </w:r>
-      <w:proofErr w:type="spellEnd"/>
-      <w:r>
-        <w:t xml:space="preserve"> and ignore the graphics setting, in order to have it run</w:t>
-      </w:r>
-      <w:r>
-        <w:t xml:space="preserve">, I should have a config setting to allow this to be turned on like </w:t>
-      </w:r>
-      <w:proofErr w:type="spellStart"/>
-      <w:r>
-        <w:t>opengles</w:t>
-      </w:r>
-      <w:proofErr w:type="spellEnd"/>
+      <w:r>
+        <w:t>MacOSX might need the implicit AA set in the command ine and ignore the graphics setting, in order to have it run</w:t>
+      </w:r>
+      <w:r>
+        <w:t>, I should have a config setting to allow this to be turned on like opengles</w:t>
+      </w:r>
     </w:p>
     <w:p>
       <w:pPr>
@@ -3092,13 +2140,8 @@
         <w:spacing w:after="0"/>
       </w:pPr>
       <w:r>
-        <w:t xml:space="preserve">Sounds in fallout produce errors, J3dSOUN and </w:t>
-      </w:r>
-      <w:proofErr w:type="spellStart"/>
-      <w:r>
-        <w:t>nifcharacter</w:t>
-      </w:r>
-      <w:proofErr w:type="spellEnd"/>
+        <w:t>Sounds in fallout produce errors, J3dSOUN and nifcharacter</w:t>
+      </w:r>
     </w:p>
     <w:p>
       <w:pPr>
@@ -3117,11 +2160,9 @@
       <w:pPr>
         <w:pStyle w:val="Heading4"/>
       </w:pPr>
-      <w:proofErr w:type="spellStart"/>
       <w:r>
         <w:t>Input/Output</w:t>
       </w:r>
-      <w:proofErr w:type="spellEnd"/>
     </w:p>
     <w:p>
       <w:pPr>
@@ -3133,13 +2174,8 @@
         <w:spacing w:after="0"/>
       </w:pPr>
       <w:r>
-        <w:t xml:space="preserve">I should change ftp across to </w:t>
-      </w:r>
-      <w:proofErr w:type="spellStart"/>
-      <w:r>
-        <w:t>org.apache.commons.net.ftp.FTPClient</w:t>
-      </w:r>
-      <w:proofErr w:type="spellEnd"/>
+        <w:t>I should change ftp across to org.apache.commons.net.ftp.FTPClient</w:t>
+      </w:r>
     </w:p>
     <w:p>
       <w:pPr>
@@ -3176,32 +2212,11 @@
         </w:numPr>
         <w:spacing w:after="0"/>
       </w:pPr>
-      <w:proofErr w:type="gramStart"/>
-      <w:r>
-        <w:t>ftp</w:t>
-      </w:r>
-      <w:proofErr w:type="gramEnd"/>
-      <w:r>
-        <w:t xml:space="preserve"> = new </w:t>
-      </w:r>
-      <w:proofErr w:type="spellStart"/>
-      <w:r>
-        <w:t>FTPClient</w:t>
-      </w:r>
-      <w:proofErr w:type="spellEnd"/>
-      <w:r>
-        <w:t>(FTP_HOST_NAME);</w:t>
-      </w:r>
-      <w:r>
-        <w:t xml:space="preserve"> definitely locks up! I can still make </w:t>
-      </w:r>
-      <w:proofErr w:type="spellStart"/>
-      <w:r>
-        <w:t>ftped</w:t>
-      </w:r>
-      <w:proofErr w:type="spellEnd"/>
-      <w:r>
-        <w:t xml:space="preserve"> files overlarge by pressing cancel somehow. dud file downloads cause havoc all round, must try more cancel resume to see if it can be sorted out</w:t>
+      <w:r>
+        <w:t>ftp = new FTPClient(FTP_HOST_NAME);</w:t>
+      </w:r>
+      <w:r>
+        <w:t xml:space="preserve"> definitely locks up! I can still make ftped files overlarge by pressing cancel somehow. dud file downloads cause havoc all round, must try more cancel resume to see if it can be sorted out</w:t>
       </w:r>
     </w:p>
     <w:p>
@@ -3352,27 +2367,7 @@
           <w:sz w:val="24"/>
           <w:szCs w:val="24"/>
         </w:rPr>
-        <w:t>(</w:t>
-      </w:r>
-      <w:proofErr w:type="spellStart"/>
-      <w:r>
-        <w:rPr>
-          <w:rFonts w:ascii="Courier New" w:hAnsi="Courier New" w:cs="Courier New"/>
-          <w:color w:val="3F5FBF"/>
-          <w:sz w:val="24"/>
-          <w:szCs w:val="24"/>
-        </w:rPr>
-        <w:t>ArrayList-BalancedArrayList</w:t>
-      </w:r>
-      <w:proofErr w:type="spellEnd"/>
-      <w:r>
-        <w:rPr>
-          <w:rFonts w:ascii="Courier New" w:hAnsi="Courier New" w:cs="Courier New"/>
-          <w:color w:val="3F5FBF"/>
-          <w:sz w:val="24"/>
-          <w:szCs w:val="24"/>
-        </w:rPr>
-        <w:t>)</w:t>
+        <w:t>(ArrayList-BalancedArrayList)</w:t>
       </w:r>
       <w:r>
         <w:rPr>
@@ -3470,39 +2465,8 @@
           <w:sz w:val="24"/>
           <w:szCs w:val="24"/>
         </w:rPr>
-        <w:t xml:space="preserve">  Investigate </w:t>
-      </w:r>
-      <w:proofErr w:type="spellStart"/>
-      <w:r>
-        <w:rPr>
-          <w:rFonts w:ascii="Courier New" w:hAnsi="Courier New" w:cs="Courier New"/>
-          <w:color w:val="3F5FBF"/>
-          <w:sz w:val="24"/>
-          <w:szCs w:val="24"/>
-        </w:rPr>
-        <w:t>RenderBin.nodeComponentList</w:t>
-      </w:r>
-      <w:proofErr w:type="spellEnd"/>
-      <w:r>
-        <w:rPr>
-          <w:rFonts w:ascii="Courier New" w:hAnsi="Courier New" w:cs="Courier New"/>
-          <w:color w:val="3F5FBF"/>
-          <w:sz w:val="24"/>
-          <w:szCs w:val="24"/>
-        </w:rPr>
-        <w:t xml:space="preserve"> and other </w:t>
-      </w:r>
-      <w:proofErr w:type="spellStart"/>
-      <w:r>
-        <w:rPr>
-          <w:rFonts w:ascii="Courier New" w:hAnsi="Courier New" w:cs="Courier New"/>
-          <w:color w:val="3F5FBF"/>
-          <w:sz w:val="24"/>
-          <w:szCs w:val="24"/>
-        </w:rPr>
-        <w:t>arraylists</w:t>
-      </w:r>
-      <w:proofErr w:type="spellEnd"/>
+        <w:t xml:space="preserve">  Investigate RenderBin.nodeComponentList and other arraylists</w:t>
+      </w:r>
     </w:p>
     <w:p>
       <w:pPr>
@@ -3563,39 +2527,8 @@
           <w:sz w:val="24"/>
           <w:szCs w:val="24"/>
         </w:rPr>
-        <w:t xml:space="preserve"> </w:t>
-      </w:r>
-      <w:proofErr w:type="spellStart"/>
-      <w:r>
-        <w:rPr>
-          <w:rFonts w:ascii="Courier New" w:hAnsi="Courier New" w:cs="Courier New"/>
-          <w:color w:val="3F5FBF"/>
-          <w:sz w:val="24"/>
-          <w:szCs w:val="24"/>
-        </w:rPr>
-        <w:t>bsas</w:t>
-      </w:r>
-      <w:proofErr w:type="spellEnd"/>
-      <w:r>
-        <w:rPr>
-          <w:rFonts w:ascii="Courier New" w:hAnsi="Courier New" w:cs="Courier New"/>
-          <w:color w:val="3F5FBF"/>
-          <w:sz w:val="24"/>
-          <w:szCs w:val="24"/>
-        </w:rPr>
-        <w:t xml:space="preserve"> with compression for </w:t>
-      </w:r>
-      <w:proofErr w:type="spellStart"/>
-      <w:r>
-        <w:rPr>
-          <w:rFonts w:ascii="Courier New" w:hAnsi="Courier New" w:cs="Courier New"/>
-          <w:color w:val="3F5FBF"/>
-          <w:sz w:val="24"/>
-          <w:szCs w:val="24"/>
-        </w:rPr>
-        <w:t>morrowind</w:t>
-      </w:r>
-      <w:proofErr w:type="spellEnd"/>
+        <w:t xml:space="preserve"> bsas with compression for morrowind</w:t>
+      </w:r>
       <w:r>
         <w:rPr>
           <w:rFonts w:ascii="Courier New" w:hAnsi="Courier New" w:cs="Courier New"/>
@@ -3665,17 +2598,7 @@
           <w:sz w:val="24"/>
           <w:szCs w:val="24"/>
         </w:rPr>
-        <w:t xml:space="preserve"> might cause trouble testing BG as super of </w:t>
-      </w:r>
-      <w:proofErr w:type="spellStart"/>
-      <w:r>
-        <w:rPr>
-          <w:rFonts w:ascii="Courier New" w:hAnsi="Courier New" w:cs="Courier New"/>
-          <w:color w:val="3F5FBF"/>
-          <w:sz w:val="24"/>
-          <w:szCs w:val="24"/>
-        </w:rPr>
-        <w:t>re</w:t>
+        <w:t xml:space="preserve"> might cause trouble testing BG as super of re</w:t>
       </w:r>
       <w:r>
         <w:rPr>
@@ -3693,17 +2616,7 @@
           <w:sz w:val="24"/>
           <w:szCs w:val="24"/>
         </w:rPr>
-        <w:t>oinst</w:t>
-      </w:r>
-      <w:proofErr w:type="spellEnd"/>
-      <w:r>
-        <w:rPr>
-          <w:rFonts w:ascii="Courier New" w:hAnsi="Courier New" w:cs="Courier New"/>
-          <w:color w:val="3F5FBF"/>
-          <w:sz w:val="24"/>
-          <w:szCs w:val="24"/>
-        </w:rPr>
-        <w:t xml:space="preserve"> note also using detachable cap</w:t>
+        <w:t>oinst note also using detachable cap</w:t>
       </w:r>
     </w:p>
     <w:p>
@@ -3726,47 +2639,7 @@
           <w:sz w:val="24"/>
           <w:szCs w:val="24"/>
         </w:rPr>
-        <w:t xml:space="preserve">  </w:t>
-      </w:r>
-      <w:proofErr w:type="gramStart"/>
-      <w:r>
-        <w:rPr>
-          <w:rFonts w:ascii="Courier New" w:hAnsi="Courier New" w:cs="Courier New"/>
-          <w:color w:val="3F5FBF"/>
-          <w:sz w:val="24"/>
-          <w:szCs w:val="24"/>
-        </w:rPr>
-        <w:t>tried</w:t>
-      </w:r>
-      <w:proofErr w:type="gramEnd"/>
-      <w:r>
-        <w:rPr>
-          <w:rFonts w:ascii="Courier New" w:hAnsi="Courier New" w:cs="Courier New"/>
-          <w:color w:val="3F5FBF"/>
-          <w:sz w:val="24"/>
-          <w:szCs w:val="24"/>
-        </w:rPr>
-        <w:t xml:space="preserve"> </w:t>
-      </w:r>
-      <w:proofErr w:type="spellStart"/>
-      <w:r>
-        <w:rPr>
-          <w:rFonts w:ascii="Courier New" w:hAnsi="Courier New" w:cs="Courier New"/>
-          <w:color w:val="3F5FBF"/>
-          <w:sz w:val="24"/>
-          <w:szCs w:val="24"/>
-        </w:rPr>
-        <w:t>app.setCap</w:t>
-      </w:r>
-      <w:proofErr w:type="spellEnd"/>
-      <w:r>
-        <w:rPr>
-          <w:rFonts w:ascii="Courier New" w:hAnsi="Courier New" w:cs="Courier New"/>
-          <w:color w:val="3F5FBF"/>
-          <w:sz w:val="24"/>
-          <w:szCs w:val="24"/>
-        </w:rPr>
-        <w:t xml:space="preserve"> to make it non static in LAND </w:t>
+        <w:t xml:space="preserve">  tried app.setCap to make it non static in LAND </w:t>
       </w:r>
     </w:p>
     <w:p>
@@ -3781,25 +2654,14 @@
           <w:szCs w:val="24"/>
         </w:rPr>
       </w:pPr>
-      <w:proofErr w:type="gramStart"/>
-      <w:r>
-        <w:rPr>
-          <w:rFonts w:ascii="Courier New" w:hAnsi="Courier New" w:cs="Courier New"/>
-          <w:color w:val="3F5FBF"/>
-          <w:sz w:val="24"/>
-          <w:szCs w:val="24"/>
-        </w:rPr>
-        <w:t>both</w:t>
-      </w:r>
-      <w:proofErr w:type="gramEnd"/>
-      <w:r>
-        <w:rPr>
-          <w:rFonts w:ascii="Courier New" w:hAnsi="Courier New" w:cs="Courier New"/>
-          <w:color w:val="3F5FBF"/>
-          <w:sz w:val="24"/>
-          <w:szCs w:val="24"/>
-        </w:rPr>
-        <w:t xml:space="preserve"> attempts to force less compiling result in a slight decrease in fps</w:t>
+      <w:r>
+        <w:rPr>
+          <w:rFonts w:ascii="Courier New" w:hAnsi="Courier New" w:cs="Courier New"/>
+          <w:color w:val="3F5FBF"/>
+          <w:sz w:val="24"/>
+          <w:szCs w:val="24"/>
+        </w:rPr>
+        <w:t>both attempts to force less compiling result in a slight decrease in fps</w:t>
       </w:r>
     </w:p>
     <w:p>
@@ -3887,27 +2749,8 @@
           <w:sz w:val="24"/>
           <w:szCs w:val="24"/>
         </w:rPr>
-        <w:t xml:space="preserve">  Need to do more profiling with </w:t>
-      </w:r>
-      <w:proofErr w:type="spellStart"/>
-      <w:r>
-        <w:rPr>
-          <w:rFonts w:ascii="Courier New" w:hAnsi="Courier New" w:cs="Courier New"/>
-          <w:color w:val="3F5FBF"/>
-          <w:sz w:val="24"/>
-          <w:szCs w:val="24"/>
-        </w:rPr>
-        <w:t>morrowind</w:t>
-      </w:r>
-      <w:proofErr w:type="spellEnd"/>
-      <w:r>
-        <w:rPr>
-          <w:rFonts w:ascii="Courier New" w:hAnsi="Courier New" w:cs="Courier New"/>
-          <w:color w:val="3F5FBF"/>
-          <w:sz w:val="24"/>
-          <w:szCs w:val="24"/>
-        </w:rPr>
-        <w:t>, biggest structure pause of anyone</w:t>
+        <w:lastRenderedPageBreak/>
+        <w:t xml:space="preserve">  Need to do more profiling with morrowind, biggest structure pause of anyone</w:t>
       </w:r>
     </w:p>
     <w:p>
@@ -3952,7 +2795,6 @@
           <w:sz w:val="24"/>
           <w:szCs w:val="24"/>
         </w:rPr>
-        <w:lastRenderedPageBreak/>
         <w:t xml:space="preserve">  </w:t>
       </w:r>
       <w:r>
@@ -4113,77 +2955,24 @@
         </w:rPr>
         <w:t xml:space="preserve">and </w:t>
       </w:r>
-      <w:proofErr w:type="spellStart"/>
-      <w:r>
-        <w:rPr>
-          <w:rFonts w:ascii="Courier New" w:hAnsi="Courier New" w:cs="Courier New"/>
-          <w:color w:val="3F5FBF"/>
-          <w:sz w:val="24"/>
-          <w:szCs w:val="24"/>
-        </w:rPr>
-        <w:t>transformgroup</w:t>
-      </w:r>
-      <w:proofErr w:type="spellEnd"/>
-      <w:r>
-        <w:rPr>
-          <w:rFonts w:ascii="Courier New" w:hAnsi="Courier New" w:cs="Courier New"/>
-          <w:color w:val="3F5FBF"/>
-          <w:sz w:val="24"/>
-          <w:szCs w:val="24"/>
-        </w:rPr>
-        <w:t xml:space="preserve"> suck, perhaps it should use the </w:t>
-      </w:r>
-      <w:proofErr w:type="spellStart"/>
-      <w:proofErr w:type="gramStart"/>
-      <w:r>
-        <w:rPr>
-          <w:rFonts w:ascii="Courier New" w:hAnsi="Courier New" w:cs="Courier New"/>
-          <w:color w:val="3F5FBF"/>
-          <w:sz w:val="24"/>
-          <w:szCs w:val="24"/>
-        </w:rPr>
-        <w:t>transfromcache</w:t>
-      </w:r>
-      <w:proofErr w:type="spellEnd"/>
-      <w:r>
-        <w:rPr>
-          <w:rFonts w:ascii="Courier New" w:hAnsi="Courier New" w:cs="Courier New"/>
-          <w:color w:val="3F5FBF"/>
-          <w:sz w:val="24"/>
-          <w:szCs w:val="24"/>
-        </w:rPr>
-        <w:t>(</w:t>
-      </w:r>
-      <w:proofErr w:type="gramEnd"/>
-      <w:r>
-        <w:rPr>
-          <w:rFonts w:ascii="Courier New" w:hAnsi="Courier New" w:cs="Courier New"/>
-          <w:color w:val="3F5FBF"/>
-          <w:sz w:val="24"/>
-          <w:szCs w:val="24"/>
-        </w:rPr>
-        <w:t>the cache should have a changed bool too)</w:t>
-      </w:r>
-      <w:r>
-        <w:rPr>
-          <w:rFonts w:ascii="Courier New" w:hAnsi="Courier New" w:cs="Courier New"/>
-          <w:color w:val="3F5FBF"/>
-          <w:sz w:val="24"/>
-          <w:szCs w:val="24"/>
-        </w:rPr>
-        <w:t xml:space="preserve"> in </w:t>
-      </w:r>
-      <w:proofErr w:type="spellStart"/>
-      <w:r>
-        <w:rPr>
-          <w:rFonts w:ascii="Courier New" w:hAnsi="Courier New" w:cs="Courier New"/>
-          <w:color w:val="3F5FBF"/>
-          <w:sz w:val="24"/>
-          <w:szCs w:val="24"/>
-        </w:rPr>
-        <w:t>NifTransformGroup</w:t>
-      </w:r>
-      <w:proofErr w:type="spellEnd"/>
+      <w:r>
+        <w:rPr>
+          <w:rFonts w:ascii="Courier New" w:hAnsi="Courier New" w:cs="Courier New"/>
+          <w:color w:val="3F5FBF"/>
+          <w:sz w:val="24"/>
+          <w:szCs w:val="24"/>
+        </w:rPr>
+        <w:t>transformgroup suck, perhaps it should use the transfromcache(the cache should have a changed bool too)</w:t>
+      </w:r>
+      <w:r>
+        <w:rPr>
+          <w:rFonts w:ascii="Courier New" w:hAnsi="Courier New" w:cs="Courier New"/>
+          <w:color w:val="3F5FBF"/>
+          <w:sz w:val="24"/>
+          <w:szCs w:val="24"/>
+        </w:rPr>
+        <w:t xml:space="preserve"> in NifTransformGroup</w:t>
+      </w:r>
     </w:p>
     <w:p>
       <w:pPr>
@@ -4205,27 +2994,7 @@
           <w:sz w:val="24"/>
           <w:szCs w:val="24"/>
         </w:rPr>
-        <w:t xml:space="preserve">Physics was loading model from file on a physics tick, this has been changed to load </w:t>
-      </w:r>
-      <w:proofErr w:type="spellStart"/>
-      <w:r>
-        <w:rPr>
-          <w:rFonts w:ascii="Courier New" w:hAnsi="Courier New" w:cs="Courier New"/>
-          <w:color w:val="3F5FBF"/>
-          <w:sz w:val="24"/>
-          <w:szCs w:val="24"/>
-        </w:rPr>
-        <w:t>NifModels</w:t>
-      </w:r>
-      <w:proofErr w:type="spellEnd"/>
-      <w:r>
-        <w:rPr>
-          <w:rFonts w:ascii="Courier New" w:hAnsi="Courier New" w:cs="Courier New"/>
-          <w:color w:val="3F5FBF"/>
-          <w:sz w:val="24"/>
-          <w:szCs w:val="24"/>
-        </w:rPr>
-        <w:t xml:space="preserve"> </w:t>
+        <w:t xml:space="preserve">Physics was loading model from file on a physics tick, this has been changed to load NifModels </w:t>
       </w:r>
       <w:r>
         <w:rPr>
@@ -4432,27 +3201,7 @@
           <w:sz w:val="24"/>
           <w:szCs w:val="24"/>
         </w:rPr>
-        <w:t xml:space="preserve">, re </w:t>
-      </w:r>
-      <w:proofErr w:type="spellStart"/>
-      <w:r>
-        <w:rPr>
-          <w:rFonts w:ascii="Courier New" w:hAnsi="Courier New" w:cs="Courier New"/>
-          <w:color w:val="3F5FBF"/>
-          <w:sz w:val="24"/>
-          <w:szCs w:val="24"/>
-        </w:rPr>
-        <w:t>re</w:t>
-      </w:r>
-      <w:proofErr w:type="spellEnd"/>
-      <w:r>
-        <w:rPr>
-          <w:rFonts w:ascii="Courier New" w:hAnsi="Courier New" w:cs="Courier New"/>
-          <w:color w:val="3F5FBF"/>
-          <w:sz w:val="24"/>
-          <w:szCs w:val="24"/>
-        </w:rPr>
-        <w:t xml:space="preserve"> checked terrible add/remove </w:t>
+        <w:t xml:space="preserve">, re re checked terrible add/remove </w:t>
       </w:r>
       <w:r>
         <w:rPr>
@@ -4505,8 +3254,6 @@
           <w:szCs w:val="24"/>
         </w:rPr>
       </w:pPr>
-      <w:proofErr w:type="spellStart"/>
-      <w:proofErr w:type="gramStart"/>
       <w:r>
         <w:rPr>
           <w:rFonts w:ascii="Courier New" w:hAnsi="Courier New" w:cs="Courier New"/>
@@ -4516,8 +3263,6 @@
         </w:rPr>
         <w:t>optimizeForSpace</w:t>
       </w:r>
-      <w:proofErr w:type="spellEnd"/>
-      <w:proofErr w:type="gramEnd"/>
       <w:r>
         <w:rPr>
           <w:rFonts w:ascii="Courier New" w:hAnsi="Courier New" w:cs="Courier New"/>
@@ -4564,125 +3309,14 @@
           <w:szCs w:val="24"/>
         </w:rPr>
       </w:pPr>
-      <w:proofErr w:type="gramStart"/>
-      <w:r>
-        <w:rPr>
-          <w:rFonts w:ascii="Courier New" w:hAnsi="Courier New" w:cs="Courier New"/>
-          <w:color w:val="3F5FBF"/>
-          <w:sz w:val="24"/>
-          <w:szCs w:val="24"/>
-        </w:rPr>
-        <w:t>space</w:t>
-      </w:r>
-      <w:proofErr w:type="gramEnd"/>
-      <w:r>
-        <w:rPr>
-          <w:rFonts w:ascii="Courier New" w:hAnsi="Courier New" w:cs="Courier New"/>
-          <w:color w:val="3F5FBF"/>
-          <w:sz w:val="24"/>
-          <w:szCs w:val="24"/>
-        </w:rPr>
-        <w:t xml:space="preserve"> and user should be checked for FPS and </w:t>
-      </w:r>
-      <w:proofErr w:type="spellStart"/>
-      <w:r>
-        <w:rPr>
-          <w:rFonts w:ascii="Courier New" w:hAnsi="Courier New" w:cs="Courier New"/>
-          <w:color w:val="3F5FBF"/>
-          <w:sz w:val="24"/>
-          <w:szCs w:val="24"/>
-        </w:rPr>
-        <w:t>tehn</w:t>
-      </w:r>
-      <w:proofErr w:type="spellEnd"/>
-      <w:r>
-        <w:rPr>
-          <w:rFonts w:ascii="Courier New" w:hAnsi="Courier New" w:cs="Courier New"/>
-          <w:color w:val="3F5FBF"/>
-          <w:sz w:val="24"/>
-          <w:szCs w:val="24"/>
-        </w:rPr>
-        <w:t xml:space="preserve"> cell </w:t>
-      </w:r>
-      <w:proofErr w:type="spellStart"/>
-      <w:r>
-        <w:rPr>
-          <w:rFonts w:ascii="Courier New" w:hAnsi="Courier New" w:cs="Courier New"/>
-          <w:color w:val="3F5FBF"/>
-          <w:sz w:val="24"/>
-          <w:szCs w:val="24"/>
-        </w:rPr>
-        <w:t>cehnge</w:t>
-      </w:r>
-      <w:proofErr w:type="spellEnd"/>
-      <w:r>
-        <w:rPr>
-          <w:rFonts w:ascii="Courier New" w:hAnsi="Courier New" w:cs="Courier New"/>
-          <w:color w:val="3F5FBF"/>
-          <w:sz w:val="24"/>
-          <w:szCs w:val="24"/>
-        </w:rPr>
-        <w:t xml:space="preserve"> </w:t>
-      </w:r>
-      <w:proofErr w:type="spellStart"/>
-      <w:r>
-        <w:rPr>
-          <w:rFonts w:ascii="Courier New" w:hAnsi="Courier New" w:cs="Courier New"/>
-          <w:color w:val="3F5FBF"/>
-          <w:sz w:val="24"/>
-          <w:szCs w:val="24"/>
-        </w:rPr>
-        <w:t>anaylsised</w:t>
-      </w:r>
-      <w:proofErr w:type="spellEnd"/>
-      <w:r>
-        <w:rPr>
-          <w:rFonts w:ascii="Courier New" w:hAnsi="Courier New" w:cs="Courier New"/>
-          <w:color w:val="3F5FBF"/>
-          <w:sz w:val="24"/>
-          <w:szCs w:val="24"/>
-        </w:rPr>
-        <w:t xml:space="preserve">, could be my </w:t>
-      </w:r>
-      <w:proofErr w:type="spellStart"/>
-      <w:r>
-        <w:rPr>
-          <w:rFonts w:ascii="Courier New" w:hAnsi="Courier New" w:cs="Courier New"/>
-          <w:color w:val="3F5FBF"/>
-          <w:sz w:val="24"/>
-          <w:szCs w:val="24"/>
-        </w:rPr>
-        <w:t>hashset</w:t>
-      </w:r>
-      <w:proofErr w:type="spellEnd"/>
-      <w:r>
-        <w:rPr>
-          <w:rFonts w:ascii="Courier New" w:hAnsi="Courier New" w:cs="Courier New"/>
-          <w:color w:val="3F5FBF"/>
-          <w:sz w:val="24"/>
-          <w:szCs w:val="24"/>
-        </w:rPr>
-        <w:t xml:space="preserve"> that slows it </w:t>
-      </w:r>
-      <w:proofErr w:type="spellStart"/>
-      <w:r>
-        <w:rPr>
-          <w:rFonts w:ascii="Courier New" w:hAnsi="Courier New" w:cs="Courier New"/>
-          <w:color w:val="3F5FBF"/>
-          <w:sz w:val="24"/>
-          <w:szCs w:val="24"/>
-        </w:rPr>
-        <w:t>doen</w:t>
-      </w:r>
-      <w:proofErr w:type="spellEnd"/>
-      <w:r>
-        <w:rPr>
-          <w:rFonts w:ascii="Courier New" w:hAnsi="Courier New" w:cs="Courier New"/>
-          <w:color w:val="3F5FBF"/>
-          <w:sz w:val="24"/>
-          <w:szCs w:val="24"/>
-        </w:rPr>
-        <w:t>?</w:t>
+      <w:r>
+        <w:rPr>
+          <w:rFonts w:ascii="Courier New" w:hAnsi="Courier New" w:cs="Courier New"/>
+          <w:color w:val="3F5FBF"/>
+          <w:sz w:val="24"/>
+          <w:szCs w:val="24"/>
+        </w:rPr>
+        <w:t>space and user should be checked for FPS and tehn cell cehnge anaylsised, could be my hashset that slows it doen?</w:t>
       </w:r>
     </w:p>
     <w:p>
@@ -4732,17 +3366,7 @@
           <w:sz w:val="24"/>
           <w:szCs w:val="24"/>
         </w:rPr>
-        <w:t xml:space="preserve">  I need to recheck </w:t>
-      </w:r>
-      <w:proofErr w:type="spellStart"/>
-      <w:r>
-        <w:rPr>
-          <w:rFonts w:ascii="Courier New" w:hAnsi="Courier New" w:cs="Courier New"/>
-          <w:color w:val="3F5FBF"/>
-          <w:sz w:val="24"/>
-          <w:szCs w:val="24"/>
-        </w:rPr>
-        <w:t>mapp</w:t>
+        <w:t xml:space="preserve">  I need to recheck mapp</w:t>
       </w:r>
       <w:r>
         <w:rPr>
@@ -4760,17 +3384,7 @@
           <w:sz w:val="24"/>
           <w:szCs w:val="24"/>
         </w:rPr>
-        <w:t>bytebuffers</w:t>
-      </w:r>
-      <w:proofErr w:type="spellEnd"/>
-      <w:r>
-        <w:rPr>
-          <w:rFonts w:ascii="Courier New" w:hAnsi="Courier New" w:cs="Courier New"/>
-          <w:color w:val="3F5FBF"/>
-          <w:sz w:val="24"/>
-          <w:szCs w:val="24"/>
-        </w:rPr>
-        <w:t xml:space="preserve"> for texture, see if they push the load time to the </w:t>
+        <w:t xml:space="preserve">bytebuffers for texture, see if they push the load time to the </w:t>
       </w:r>
       <w:r>
         <w:rPr>
@@ -4865,27 +3479,7 @@
           <w:sz w:val="24"/>
           <w:szCs w:val="24"/>
         </w:rPr>
-        <w:t xml:space="preserve">I just added rendering attributes to all geometries and an </w:t>
-      </w:r>
-      <w:proofErr w:type="spellStart"/>
-      <w:r>
-        <w:rPr>
-          <w:rFonts w:ascii="Courier New" w:hAnsi="Courier New" w:cs="Courier New"/>
-          <w:color w:val="3F5FBF"/>
-          <w:sz w:val="24"/>
-          <w:szCs w:val="24"/>
-        </w:rPr>
-        <w:t>outling</w:t>
-      </w:r>
-      <w:proofErr w:type="spellEnd"/>
-      <w:r>
-        <w:rPr>
-          <w:rFonts w:ascii="Courier New" w:hAnsi="Courier New" w:cs="Courier New"/>
-          <w:color w:val="3F5FBF"/>
-          <w:sz w:val="24"/>
-          <w:szCs w:val="24"/>
-        </w:rPr>
-        <w:t xml:space="preserve"> BG as well for outline, I MUST check the per hit on these</w:t>
+        <w:t>I just added rendering attributes to all geometries and an outling BG as well for outline, I MUST check the per hit on these</w:t>
       </w:r>
     </w:p>
     <w:p>
@@ -4965,19 +3559,8 @@
           <w:sz w:val="24"/>
           <w:szCs w:val="24"/>
         </w:rPr>
-        <w:t xml:space="preserve">  FPS, memory usage, cell load/unload times </w:t>
-      </w:r>
-      <w:proofErr w:type="spellStart"/>
-      <w:r>
-        <w:rPr>
-          <w:rFonts w:ascii="Courier New" w:hAnsi="Courier New" w:cs="Courier New"/>
-          <w:color w:val="3F5FBF"/>
-          <w:sz w:val="24"/>
-          <w:szCs w:val="24"/>
-        </w:rPr>
-        <w:t>etc</w:t>
-      </w:r>
-      <w:proofErr w:type="spellEnd"/>
+        <w:t xml:space="preserve">  FPS, memory usage, cell load/unload times etc</w:t>
+      </w:r>
     </w:p>
     <w:p>
       <w:pPr>
@@ -4998,47 +3581,7 @@
           <w:sz w:val="24"/>
           <w:szCs w:val="24"/>
         </w:rPr>
-        <w:t xml:space="preserve">  </w:t>
-      </w:r>
-      <w:proofErr w:type="gramStart"/>
-      <w:r>
-        <w:rPr>
-          <w:rFonts w:ascii="Courier New" w:hAnsi="Courier New" w:cs="Courier New"/>
-          <w:color w:val="3F5FBF"/>
-          <w:sz w:val="24"/>
-          <w:szCs w:val="24"/>
-        </w:rPr>
-        <w:t>put</w:t>
-      </w:r>
-      <w:proofErr w:type="gramEnd"/>
-      <w:r>
-        <w:rPr>
-          <w:rFonts w:ascii="Courier New" w:hAnsi="Courier New" w:cs="Courier New"/>
-          <w:color w:val="3F5FBF"/>
-          <w:sz w:val="24"/>
-          <w:szCs w:val="24"/>
-        </w:rPr>
-        <w:t xml:space="preserve"> notes about texture loading, j3d thread versus other, interleave by ref </w:t>
-      </w:r>
-      <w:proofErr w:type="spellStart"/>
-      <w:r>
-        <w:rPr>
-          <w:rFonts w:ascii="Courier New" w:hAnsi="Courier New" w:cs="Courier New"/>
-          <w:color w:val="3F5FBF"/>
-          <w:sz w:val="24"/>
-          <w:szCs w:val="24"/>
-        </w:rPr>
-        <w:t>etc</w:t>
-      </w:r>
-      <w:proofErr w:type="spellEnd"/>
-      <w:r>
-        <w:rPr>
-          <w:rFonts w:ascii="Courier New" w:hAnsi="Courier New" w:cs="Courier New"/>
-          <w:color w:val="3F5FBF"/>
-          <w:sz w:val="24"/>
-          <w:szCs w:val="24"/>
-        </w:rPr>
-        <w:t>, command line options (from ese.java)</w:t>
+        <w:t xml:space="preserve">  put notes about texture loading, j3d thread versus other, interleave by ref etc, command line options (from ese.java)</w:t>
       </w:r>
     </w:p>
     <w:p>
@@ -5060,87 +3603,7 @@
           <w:sz w:val="24"/>
           <w:szCs w:val="24"/>
         </w:rPr>
-        <w:t xml:space="preserve">  </w:t>
-      </w:r>
-      <w:proofErr w:type="gramStart"/>
-      <w:r>
-        <w:rPr>
-          <w:rFonts w:ascii="Courier New" w:hAnsi="Courier New" w:cs="Courier New"/>
-          <w:color w:val="3F5FBF"/>
-          <w:sz w:val="24"/>
-          <w:szCs w:val="24"/>
-        </w:rPr>
-        <w:t>put</w:t>
-      </w:r>
-      <w:proofErr w:type="gramEnd"/>
-      <w:r>
-        <w:rPr>
-          <w:rFonts w:ascii="Courier New" w:hAnsi="Courier New" w:cs="Courier New"/>
-          <w:color w:val="3F5FBF"/>
-          <w:sz w:val="24"/>
-          <w:szCs w:val="24"/>
-        </w:rPr>
-        <w:t xml:space="preserve"> notes about using </w:t>
-      </w:r>
-      <w:proofErr w:type="spellStart"/>
-      <w:r>
-        <w:rPr>
-          <w:rFonts w:ascii="Courier New" w:hAnsi="Courier New" w:cs="Courier New"/>
-          <w:color w:val="3F5FBF"/>
-          <w:sz w:val="24"/>
-          <w:szCs w:val="24"/>
-        </w:rPr>
-        <w:t>nif</w:t>
-      </w:r>
-      <w:proofErr w:type="spellEnd"/>
-      <w:r>
-        <w:rPr>
-          <w:rFonts w:ascii="Courier New" w:hAnsi="Courier New" w:cs="Courier New"/>
-          <w:color w:val="3F5FBF"/>
-          <w:sz w:val="24"/>
-          <w:szCs w:val="24"/>
-        </w:rPr>
-        <w:t xml:space="preserve"> data </w:t>
-      </w:r>
-      <w:proofErr w:type="spellStart"/>
-      <w:r>
-        <w:rPr>
-          <w:rFonts w:ascii="Courier New" w:hAnsi="Courier New" w:cs="Courier New"/>
-          <w:color w:val="3F5FBF"/>
-          <w:sz w:val="24"/>
-          <w:szCs w:val="24"/>
-        </w:rPr>
-        <w:t>moreso</w:t>
-      </w:r>
-      <w:proofErr w:type="spellEnd"/>
-      <w:r>
-        <w:rPr>
-          <w:rFonts w:ascii="Courier New" w:hAnsi="Courier New" w:cs="Courier New"/>
-          <w:color w:val="3F5FBF"/>
-          <w:sz w:val="24"/>
-          <w:szCs w:val="24"/>
-        </w:rPr>
-        <w:t xml:space="preserve"> (like opt version of </w:t>
-      </w:r>
-      <w:proofErr w:type="spellStart"/>
-      <w:r>
-        <w:rPr>
-          <w:rFonts w:ascii="Courier New" w:hAnsi="Courier New" w:cs="Courier New"/>
-          <w:color w:val="3F5FBF"/>
-          <w:sz w:val="24"/>
-          <w:szCs w:val="24"/>
-        </w:rPr>
-        <w:t>niobjects</w:t>
-      </w:r>
-      <w:proofErr w:type="spellEnd"/>
-      <w:r>
-        <w:rPr>
-          <w:rFonts w:ascii="Courier New" w:hAnsi="Courier New" w:cs="Courier New"/>
-          <w:color w:val="3F5FBF"/>
-          <w:sz w:val="24"/>
-          <w:szCs w:val="24"/>
-        </w:rPr>
-        <w:t>)</w:t>
+        <w:t xml:space="preserve">  put notes about using nif data moreso (like opt version of niobjects)</w:t>
       </w:r>
     </w:p>
     <w:p>
@@ -5228,37 +3691,18 @@
           <w:sz w:val="24"/>
           <w:szCs w:val="24"/>
         </w:rPr>
-        <w:t xml:space="preserve">  I should put a video of it all on </w:t>
-      </w:r>
-      <w:proofErr w:type="spellStart"/>
-      <w:r>
-        <w:rPr>
-          <w:rFonts w:ascii="Courier New" w:hAnsi="Courier New" w:cs="Courier New"/>
-          <w:color w:val="3F5FBF"/>
-          <w:sz w:val="24"/>
-          <w:szCs w:val="24"/>
-        </w:rPr>
-        <w:t>youtube</w:t>
-      </w:r>
-      <w:proofErr w:type="spellEnd"/>
-      <w:r>
-        <w:rPr>
-          <w:rFonts w:ascii="Courier New" w:hAnsi="Courier New" w:cs="Courier New"/>
-          <w:color w:val="3F5FBF"/>
-          <w:sz w:val="24"/>
-          <w:szCs w:val="24"/>
-        </w:rPr>
-        <w:t xml:space="preserve"> and an entry in jgo.net (whatever it's called)</w:t>
-      </w:r>
-    </w:p>
-    <w:p>
-      <w:r>
-        <w:rPr>
-          <w:rFonts w:ascii="Courier New" w:hAnsi="Courier New" w:cs="Courier New"/>
-          <w:color w:val="3F5FBF"/>
-          <w:sz w:val="24"/>
-          <w:szCs w:val="24"/>
-        </w:rPr>
+        <w:t xml:space="preserve">  I should put a video of it all on youtube and an entry in jgo.net (whatever it's called)</w:t>
+      </w:r>
+    </w:p>
+    <w:p>
+      <w:r>
+        <w:rPr>
+          <w:rFonts w:ascii="Courier New" w:hAnsi="Courier New" w:cs="Courier New"/>
+          <w:color w:val="3F5FBF"/>
+          <w:sz w:val="24"/>
+          <w:szCs w:val="24"/>
+        </w:rPr>
+        <w:lastRenderedPageBreak/>
         <w:t xml:space="preserve"> </w:t>
       </w:r>
     </w:p>
@@ -5368,39 +3812,7 @@
           <w:lang w:val="en-US" w:eastAsia="en-NZ"/>
         </w:rPr>
         <w:br/>
-        <w:t xml:space="preserve">I don't fully understand why this property has to be set if you already called </w:t>
-      </w:r>
-      <w:proofErr w:type="gramStart"/>
-      <w:r>
-        <w:rPr>
-          <w:rFonts w:ascii="Calibri" w:eastAsia="Times New Roman" w:hAnsi="Calibri" w:cs="Times New Roman"/>
-          <w:lang w:val="en-US" w:eastAsia="en-NZ"/>
-        </w:rPr>
-        <w:t>GraphicsConfigTemplate3D.setSceneAntialiasing(</w:t>
-      </w:r>
-      <w:proofErr w:type="gramEnd"/>
-      <w:r>
-        <w:rPr>
-          <w:rFonts w:ascii="Calibri" w:eastAsia="Times New Roman" w:hAnsi="Calibri" w:cs="Times New Roman"/>
-          <w:lang w:val="en-US" w:eastAsia="en-NZ"/>
-        </w:rPr>
-        <w:t xml:space="preserve">GraphicsConfigTemplate3D.PREFERRED); but it works on my computer. Miserably it has no effect for </w:t>
-      </w:r>
-      <w:proofErr w:type="spellStart"/>
-      <w:r>
-        <w:rPr>
-          <w:rFonts w:ascii="Calibri" w:eastAsia="Times New Roman" w:hAnsi="Calibri" w:cs="Times New Roman"/>
-          <w:lang w:val="en-US" w:eastAsia="en-NZ"/>
-        </w:rPr>
-        <w:t>offscreen</w:t>
-      </w:r>
-      <w:proofErr w:type="spellEnd"/>
-      <w:r>
-        <w:rPr>
-          <w:rFonts w:ascii="Calibri" w:eastAsia="Times New Roman" w:hAnsi="Calibri" w:cs="Times New Roman"/>
-          <w:lang w:val="en-US" w:eastAsia="en-NZ"/>
-        </w:rPr>
-        <w:t xml:space="preserve"> rendering.</w:t>
+        <w:t>I don't fully understand why this property has to be set if you already called GraphicsConfigTemplate3D.setSceneAntialiasing(GraphicsConfigTemplate3D.PREFERRED); but it works on my computer. Miserably it has no effect for offscreen rendering.</w:t>
       </w:r>
     </w:p>
     <w:p>
@@ -5448,19 +3860,11 @@
           <w:szCs w:val="26"/>
         </w:rPr>
       </w:pPr>
-      <w:proofErr w:type="gramStart"/>
       <w:r>
         <w:rPr>
           <w:rStyle w:val="Heading2Char"/>
         </w:rPr>
-        <w:t>ftp</w:t>
-      </w:r>
-      <w:proofErr w:type="gramEnd"/>
-      <w:r>
-        <w:rPr>
-          <w:rStyle w:val="Heading2Char"/>
-        </w:rPr>
-        <w:t xml:space="preserve"> </w:t>
+        <w:t xml:space="preserve">ftp </w:t>
       </w:r>
       <w:r>
         <w:rPr>
@@ -5488,8 +3892,6 @@
           <w:lang w:val="en-US" w:eastAsia="en-NZ"/>
         </w:rPr>
       </w:pPr>
-      <w:proofErr w:type="spellStart"/>
-      <w:proofErr w:type="gramStart"/>
       <w:r>
         <w:rPr>
           <w:rFonts w:ascii="Calibri" w:eastAsia="Times New Roman" w:hAnsi="Calibri" w:cs="Times New Roman"/>
@@ -5502,17 +3904,8 @@
           <w:rFonts w:ascii="Calibri" w:eastAsia="Times New Roman" w:hAnsi="Calibri" w:cs="Times New Roman"/>
           <w:lang w:val="en-US" w:eastAsia="en-NZ"/>
         </w:rPr>
-        <w:t>amemedia:</w:t>
-      </w:r>
-      <w:proofErr w:type="gramEnd"/>
-      <w:r>
-        <w:rPr>
-          <w:rFonts w:ascii="Calibri" w:eastAsia="Times New Roman" w:hAnsi="Calibri" w:cs="Times New Roman"/>
-          <w:lang w:val="en-US" w:eastAsia="en-NZ"/>
-        </w:rPr>
-        <w:t>vivec</w:t>
-      </w:r>
-      <w:proofErr w:type="spellEnd"/>
+        <w:t>amemedia:vivec</w:t>
+      </w:r>
     </w:p>
     <w:p>
       <w:pPr>
@@ -5564,33 +3957,8 @@
           <w:rFonts w:ascii="Calibri" w:eastAsia="Times New Roman" w:hAnsi="Calibri" w:cs="Times New Roman"/>
           <w:lang w:val="en-US" w:eastAsia="en-NZ"/>
         </w:rPr>
-        <w:t xml:space="preserve">Connect </w:t>
-      </w:r>
-      <w:proofErr w:type="spellStart"/>
-      <w:r>
-        <w:rPr>
-          <w:rFonts w:ascii="Calibri" w:eastAsia="Times New Roman" w:hAnsi="Calibri" w:cs="Times New Roman"/>
-          <w:lang w:val="en-US" w:eastAsia="en-NZ"/>
-        </w:rPr>
-        <w:t>sourceforge</w:t>
-      </w:r>
-      <w:proofErr w:type="spellEnd"/>
-      <w:r>
-        <w:rPr>
-          <w:rFonts w:ascii="Calibri" w:eastAsia="Times New Roman" w:hAnsi="Calibri" w:cs="Times New Roman"/>
-          <w:lang w:val="en-US" w:eastAsia="en-NZ"/>
-        </w:rPr>
-        <w:t xml:space="preserve"> to </w:t>
-      </w:r>
-      <w:proofErr w:type="spellStart"/>
-      <w:r>
-        <w:rPr>
-          <w:rFonts w:ascii="Calibri" w:eastAsia="Times New Roman" w:hAnsi="Calibri" w:cs="Times New Roman"/>
-          <w:lang w:val="en-US" w:eastAsia="en-NZ"/>
-        </w:rPr>
-        <w:t>github</w:t>
-      </w:r>
-      <w:proofErr w:type="spellEnd"/>
+        <w:t>Connect sourceforge to github</w:t>
+      </w:r>
     </w:p>
     <w:p>
       <w:pPr>
@@ -5792,23 +4160,7 @@
           <w:lang w:eastAsia="en-NZ"/>
         </w:rPr>
         <w:lastRenderedPageBreak/>
-        <w:t xml:space="preserve">Launcher could then include a </w:t>
-      </w:r>
-      <w:proofErr w:type="spellStart"/>
-      <w:r>
-        <w:rPr>
-          <w:rFonts w:ascii="Calibri" w:eastAsia="Times New Roman" w:hAnsi="Calibri" w:cs="Times New Roman"/>
-          <w:lang w:eastAsia="en-NZ"/>
-        </w:rPr>
-        <w:t>url</w:t>
-      </w:r>
-      <w:proofErr w:type="spellEnd"/>
-      <w:r>
-        <w:rPr>
-          <w:rFonts w:ascii="Calibri" w:eastAsia="Times New Roman" w:hAnsi="Calibri" w:cs="Times New Roman"/>
-          <w:lang w:eastAsia="en-NZ"/>
-        </w:rPr>
-        <w:t xml:space="preserve"> to get latest from and unzip over the current jar, this probably means moving the launcher into a separate jar file to not over ride itself.</w:t>
+        <w:t>Launcher could then include a url to get latest from and unzip over the current jar, this probably means moving the launcher into a separate jar file to not over ride itself.</w:t>
       </w:r>
     </w:p>
     <w:p>
@@ -5855,202 +4207,283 @@
         <w:spacing w:after="0"/>
       </w:pPr>
       <w:r>
-        <w:t xml:space="preserve">A launcher in tools for general command line script and launcher in tools3d to </w:t>
-      </w:r>
-      <w:proofErr w:type="spellStart"/>
-      <w:r>
-        <w:t>adf</w:t>
-      </w:r>
-      <w:proofErr w:type="spellEnd"/>
-      <w:r>
-        <w:t xml:space="preserve"> display dialog, which needs to flip over to </w:t>
-      </w:r>
-      <w:proofErr w:type="spellStart"/>
-      <w:r>
-        <w:t>jpanel</w:t>
-      </w:r>
-      <w:proofErr w:type="spellEnd"/>
-      <w:r>
-        <w:t xml:space="preserve"> version too, then tools3d can include </w:t>
-      </w:r>
-      <w:proofErr w:type="spellStart"/>
-      <w:r>
-        <w:t>jogl</w:t>
-      </w:r>
-      <w:proofErr w:type="spellEnd"/>
-      <w:r>
-        <w:t xml:space="preserve"> version option, which probably drops the bat file parse option, but given </w:t>
-      </w:r>
-      <w:proofErr w:type="spellStart"/>
-      <w:r>
-        <w:t>noddraw</w:t>
-      </w:r>
-      <w:proofErr w:type="spellEnd"/>
+        <w:t xml:space="preserve">A launcher in tools for general command line script and launcher in tools3d to adf display dialog, which needs to flip over to jpanel version too, then tools3d can include jogl version option, which probably drops the bat file parse option, but given noddraw </w:t>
+      </w:r>
+      <w:r>
+        <w:t>etc.</w:t>
+      </w:r>
       <w:r>
         <w:t xml:space="preserve"> </w:t>
       </w:r>
       <w:r>
-        <w:t>etc.</w:t>
-      </w:r>
-      <w:r>
+        <w:t>that’s</w:t>
+      </w:r>
+      <w:r>
+        <w:t xml:space="preserve"> probably fine. If launcher cant launch put debug </w:t>
+      </w:r>
+      <w:r>
+        <w:t>launcher</w:t>
+      </w:r>
+      <w:r>
+        <w:t xml:space="preserve"> bat file</w:t>
+      </w:r>
+    </w:p>
+    <w:p>
+      <w:pPr>
+        <w:spacing w:after="0"/>
+      </w:pPr>
+    </w:p>
+    <w:p>
+      <w:pPr>
+        <w:spacing w:after="0" w:line="240" w:lineRule="auto"/>
+        <w:rPr>
+          <w:rFonts w:ascii="Calibri" w:eastAsia="Times New Roman" w:hAnsi="Calibri" w:cs="Times New Roman"/>
+          <w:lang w:eastAsia="en-NZ"/>
+        </w:rPr>
+      </w:pPr>
+      <w:r>
+        <w:rPr>
+          <w:rFonts w:ascii="Calibri" w:eastAsia="Times New Roman" w:hAnsi="Calibri" w:cs="Times New Roman"/>
+          <w:lang w:eastAsia="en-NZ"/>
+        </w:rPr>
+        <w:t>Launcher should hand –logout to app then app knows to send all sops out to a particular file, that way boot strap can exit and doesn’t hang around.</w:t>
+      </w:r>
+    </w:p>
+    <w:p>
+      <w:pPr>
+        <w:spacing w:after="0" w:line="240" w:lineRule="auto"/>
+        <w:rPr>
+          <w:rFonts w:ascii="Calibri" w:eastAsia="Times New Roman" w:hAnsi="Calibri" w:cs="Times New Roman"/>
+          <w:lang w:eastAsia="en-NZ"/>
+        </w:rPr>
+      </w:pPr>
+    </w:p>
+    <w:p>
+      <w:pPr>
+        <w:spacing w:after="0" w:line="240" w:lineRule="auto"/>
+        <w:rPr>
+          <w:rFonts w:ascii="Calibri" w:eastAsia="Times New Roman" w:hAnsi="Calibri" w:cs="Times New Roman"/>
+          <w:lang w:eastAsia="en-NZ"/>
+        </w:rPr>
+      </w:pPr>
+      <w:r>
+        <w:rPr>
+          <w:rFonts w:ascii="Calibri" w:eastAsia="Times New Roman" w:hAnsi="Calibri" w:cs="Times New Roman"/>
+          <w:lang w:eastAsia="en-NZ"/>
+        </w:rPr>
+        <w:t xml:space="preserve">Tools3d launcher can extends tools launch and include standard lib file of java3d and jogl and ddraw=no etc. then app can send through </w:t>
+      </w:r>
+      <w:r>
+        <w:rPr>
+          <w:rFonts w:ascii="Calibri" w:eastAsia="Times New Roman" w:hAnsi="Calibri" w:cs="Times New Roman"/>
+          <w:lang w:eastAsia="en-NZ"/>
+        </w:rPr>
+        <w:t>its</w:t>
+      </w:r>
+      <w:r>
+        <w:rPr>
+          <w:rFonts w:ascii="Calibri" w:eastAsia="Times New Roman" w:hAnsi="Calibri" w:cs="Times New Roman"/>
+          <w:lang w:eastAsia="en-NZ"/>
+        </w:rPr>
+        <w:t xml:space="preserve"> own lib path files and options, each app will still have a bootstrap class invoked form the met</w:t>
+      </w:r>
+      <w:r>
+        <w:rPr>
+          <w:rFonts w:ascii="Calibri" w:eastAsia="Times New Roman" w:hAnsi="Calibri" w:cs="Times New Roman"/>
+          <w:lang w:eastAsia="en-NZ"/>
+        </w:rPr>
+        <w:t>a</w:t>
+      </w:r>
+      <w:r>
+        <w:rPr>
+          <w:rFonts w:ascii="Calibri" w:eastAsia="Times New Roman" w:hAnsi="Calibri" w:cs="Times New Roman"/>
+          <w:lang w:eastAsia="en-NZ"/>
+        </w:rPr>
+        <w:t xml:space="preserve"> inf</w:t>
+      </w:r>
+      <w:r>
+        <w:rPr>
+          <w:rFonts w:ascii="Calibri" w:eastAsia="Times New Roman" w:hAnsi="Calibri" w:cs="Times New Roman"/>
+          <w:lang w:eastAsia="en-NZ"/>
+        </w:rPr>
+        <w:t>o</w:t>
+      </w:r>
+      <w:r>
+        <w:rPr>
+          <w:rFonts w:ascii="Calibri" w:eastAsia="Times New Roman" w:hAnsi="Calibri" w:cs="Times New Roman"/>
+          <w:lang w:eastAsia="en-NZ"/>
+        </w:rPr>
+        <w:t xml:space="preserve"> but it will be cut down, but the start server code can still be invoked from it.</w:t>
+      </w:r>
+    </w:p>
+    <w:p>
+      <w:pPr>
+        <w:spacing w:after="0" w:line="240" w:lineRule="auto"/>
+        <w:rPr>
+          <w:rFonts w:ascii="Calibri" w:eastAsia="Times New Roman" w:hAnsi="Calibri" w:cs="Times New Roman"/>
+          <w:lang w:eastAsia="en-NZ"/>
+        </w:rPr>
+      </w:pPr>
+    </w:p>
+    <w:p>
+      <w:pPr>
+        <w:spacing w:after="0" w:line="240" w:lineRule="auto"/>
+        <w:rPr>
+          <w:rFonts w:ascii="Calibri" w:eastAsia="Times New Roman" w:hAnsi="Calibri" w:cs="Times New Roman"/>
+          <w:lang w:eastAsia="en-NZ"/>
+        </w:rPr>
+      </w:pPr>
+      <w:r>
+        <w:rPr>
+          <w:rFonts w:ascii="Calibri" w:eastAsia="Times New Roman" w:hAnsi="Calibri" w:cs="Times New Roman"/>
+          <w:lang w:eastAsia="en-NZ"/>
+        </w:rPr>
+        <w:t>The boot strap then calls the launcher which then calls the main app. So launcher is the main of the main app, but then calls a</w:t>
+      </w:r>
+      <w:r>
+        <w:rPr>
+          <w:rFonts w:ascii="Calibri" w:eastAsia="Times New Roman" w:hAnsi="Calibri" w:cs="Times New Roman"/>
+          <w:lang w:eastAsia="en-NZ"/>
+        </w:rPr>
         <w:t xml:space="preserve"> </w:t>
       </w:r>
       <w:r>
-        <w:t>that’s</w:t>
-      </w:r>
-      <w:r>
-        <w:t xml:space="preserve"> probably fine. If launcher cant launch put debug </w:t>
-      </w:r>
-      <w:r>
-        <w:t>launcher</w:t>
-      </w:r>
-      <w:r>
-        <w:t xml:space="preserve"> bat file</w:t>
-      </w:r>
-    </w:p>
-    <w:p>
-      <w:pPr>
-        <w:spacing w:after="0"/>
-      </w:pPr>
-    </w:p>
-    <w:p>
-      <w:pPr>
-        <w:spacing w:after="0" w:line="240" w:lineRule="auto"/>
-        <w:rPr>
-          <w:rFonts w:ascii="Calibri" w:eastAsia="Times New Roman" w:hAnsi="Calibri" w:cs="Times New Roman"/>
-          <w:lang w:eastAsia="en-NZ"/>
-        </w:rPr>
-      </w:pPr>
-      <w:r>
-        <w:rPr>
-          <w:rFonts w:ascii="Calibri" w:eastAsia="Times New Roman" w:hAnsi="Calibri" w:cs="Times New Roman"/>
-          <w:lang w:eastAsia="en-NZ"/>
-        </w:rPr>
-        <w:t>Launcher should hand –logout to app then app knows to send all sops out to a particular file, that way boot strap can exit and doesn’t hang around.</w:t>
-      </w:r>
-    </w:p>
-    <w:p>
-      <w:pPr>
-        <w:spacing w:after="0" w:line="240" w:lineRule="auto"/>
-        <w:rPr>
-          <w:rFonts w:ascii="Calibri" w:eastAsia="Times New Roman" w:hAnsi="Calibri" w:cs="Times New Roman"/>
-          <w:lang w:eastAsia="en-NZ"/>
-        </w:rPr>
-      </w:pPr>
-    </w:p>
-    <w:p>
-      <w:pPr>
-        <w:spacing w:after="0" w:line="240" w:lineRule="auto"/>
-        <w:rPr>
-          <w:rFonts w:ascii="Calibri" w:eastAsia="Times New Roman" w:hAnsi="Calibri" w:cs="Times New Roman"/>
-          <w:lang w:eastAsia="en-NZ"/>
-        </w:rPr>
-      </w:pPr>
-      <w:r>
-        <w:rPr>
-          <w:rFonts w:ascii="Calibri" w:eastAsia="Times New Roman" w:hAnsi="Calibri" w:cs="Times New Roman"/>
-          <w:lang w:eastAsia="en-NZ"/>
-        </w:rPr>
-        <w:t xml:space="preserve">Tools3d launcher can extends tools launch and include standard lib file of java3d and </w:t>
-      </w:r>
-      <w:proofErr w:type="spellStart"/>
-      <w:r>
-        <w:rPr>
-          <w:rFonts w:ascii="Calibri" w:eastAsia="Times New Roman" w:hAnsi="Calibri" w:cs="Times New Roman"/>
-          <w:lang w:eastAsia="en-NZ"/>
-        </w:rPr>
-        <w:t>jogl</w:t>
-      </w:r>
-      <w:proofErr w:type="spellEnd"/>
-      <w:r>
-        <w:rPr>
-          <w:rFonts w:ascii="Calibri" w:eastAsia="Times New Roman" w:hAnsi="Calibri" w:cs="Times New Roman"/>
-          <w:lang w:eastAsia="en-NZ"/>
-        </w:rPr>
-        <w:t xml:space="preserve"> and </w:t>
-      </w:r>
-      <w:proofErr w:type="spellStart"/>
-      <w:r>
-        <w:rPr>
-          <w:rFonts w:ascii="Calibri" w:eastAsia="Times New Roman" w:hAnsi="Calibri" w:cs="Times New Roman"/>
-          <w:lang w:eastAsia="en-NZ"/>
-        </w:rPr>
-        <w:t>ddraw</w:t>
-      </w:r>
-      <w:proofErr w:type="spellEnd"/>
-      <w:r>
-        <w:rPr>
-          <w:rFonts w:ascii="Calibri" w:eastAsia="Times New Roman" w:hAnsi="Calibri" w:cs="Times New Roman"/>
-          <w:lang w:eastAsia="en-NZ"/>
-        </w:rPr>
-        <w:t xml:space="preserve">=no etc. then app can send through </w:t>
-      </w:r>
-      <w:r>
-        <w:rPr>
-          <w:rFonts w:ascii="Calibri" w:eastAsia="Times New Roman" w:hAnsi="Calibri" w:cs="Times New Roman"/>
-          <w:lang w:eastAsia="en-NZ"/>
-        </w:rPr>
-        <w:t>its</w:t>
-      </w:r>
-      <w:r>
-        <w:rPr>
-          <w:rFonts w:ascii="Calibri" w:eastAsia="Times New Roman" w:hAnsi="Calibri" w:cs="Times New Roman"/>
-          <w:lang w:eastAsia="en-NZ"/>
-        </w:rPr>
-        <w:t xml:space="preserve"> own lib path files and options, each app will still have a bootstrap class invoked form the met</w:t>
-      </w:r>
-      <w:r>
-        <w:rPr>
-          <w:rFonts w:ascii="Calibri" w:eastAsia="Times New Roman" w:hAnsi="Calibri" w:cs="Times New Roman"/>
-          <w:lang w:eastAsia="en-NZ"/>
-        </w:rPr>
-        <w:t>a</w:t>
-      </w:r>
-      <w:r>
-        <w:rPr>
-          <w:rFonts w:ascii="Calibri" w:eastAsia="Times New Roman" w:hAnsi="Calibri" w:cs="Times New Roman"/>
-          <w:lang w:eastAsia="en-NZ"/>
-        </w:rPr>
-        <w:t xml:space="preserve"> inf</w:t>
-      </w:r>
-      <w:r>
-        <w:rPr>
-          <w:rFonts w:ascii="Calibri" w:eastAsia="Times New Roman" w:hAnsi="Calibri" w:cs="Times New Roman"/>
-          <w:lang w:eastAsia="en-NZ"/>
-        </w:rPr>
-        <w:t>o</w:t>
-      </w:r>
-      <w:r>
-        <w:rPr>
-          <w:rFonts w:ascii="Calibri" w:eastAsia="Times New Roman" w:hAnsi="Calibri" w:cs="Times New Roman"/>
-          <w:lang w:eastAsia="en-NZ"/>
-        </w:rPr>
-        <w:t xml:space="preserve"> but it will be cut down, but the start server code can still be invoked from it.</w:t>
-      </w:r>
-    </w:p>
-    <w:p>
-      <w:pPr>
-        <w:spacing w:after="0" w:line="240" w:lineRule="auto"/>
-        <w:rPr>
-          <w:rFonts w:ascii="Calibri" w:eastAsia="Times New Roman" w:hAnsi="Calibri" w:cs="Times New Roman"/>
-          <w:lang w:eastAsia="en-NZ"/>
-        </w:rPr>
-      </w:pPr>
-    </w:p>
-    <w:p>
-      <w:pPr>
-        <w:spacing w:after="0" w:line="240" w:lineRule="auto"/>
-        <w:rPr>
-          <w:rFonts w:ascii="Calibri" w:eastAsia="Times New Roman" w:hAnsi="Calibri" w:cs="Times New Roman"/>
-          <w:lang w:eastAsia="en-NZ"/>
-        </w:rPr>
-      </w:pPr>
-      <w:r>
-        <w:rPr>
-          <w:rFonts w:ascii="Calibri" w:eastAsia="Times New Roman" w:hAnsi="Calibri" w:cs="Times New Roman"/>
-          <w:lang w:eastAsia="en-NZ"/>
-        </w:rPr>
-        <w:t>The boot strap then calls the launcher which then calls the main app. So launcher is the main of the main app, but then calls a</w:t>
+        <w:rPr>
+          <w:rFonts w:ascii="Calibri" w:eastAsia="Times New Roman" w:hAnsi="Calibri" w:cs="Times New Roman"/>
+          <w:lang w:eastAsia="en-NZ"/>
+        </w:rPr>
+        <w:t>separate</w:t>
+      </w:r>
+      <w:r>
+        <w:rPr>
+          <w:rFonts w:ascii="Calibri" w:eastAsia="Times New Roman" w:hAnsi="Calibri" w:cs="Times New Roman"/>
+          <w:lang w:eastAsia="en-NZ"/>
+        </w:rPr>
+        <w:t xml:space="preserve"> thread???</w:t>
+      </w:r>
+    </w:p>
+    <w:p>
+      <w:pPr>
+        <w:spacing w:after="0" w:line="240" w:lineRule="auto"/>
+        <w:rPr>
+          <w:rFonts w:ascii="Calibri" w:eastAsia="Times New Roman" w:hAnsi="Calibri" w:cs="Times New Roman"/>
+          <w:lang w:eastAsia="en-NZ"/>
+        </w:rPr>
+      </w:pPr>
+    </w:p>
+    <w:p>
+      <w:pPr>
+        <w:spacing w:after="0" w:line="240" w:lineRule="auto"/>
+        <w:rPr>
+          <w:rFonts w:ascii="Calibri" w:eastAsia="Times New Roman" w:hAnsi="Calibri" w:cs="Times New Roman"/>
+          <w:lang w:eastAsia="en-NZ"/>
+        </w:rPr>
+      </w:pPr>
+      <w:r>
+        <w:rPr>
+          <w:rFonts w:ascii="Calibri" w:eastAsia="Times New Roman" w:hAnsi="Calibri" w:cs="Times New Roman"/>
+          <w:lang w:eastAsia="en-NZ"/>
+        </w:rPr>
+        <w:t xml:space="preserve">So is bootstrap and launcher the exact </w:t>
+      </w:r>
+      <w:r>
+        <w:rPr>
+          <w:rFonts w:ascii="Calibri" w:eastAsia="Times New Roman" w:hAnsi="Calibri" w:cs="Times New Roman"/>
+          <w:lang w:eastAsia="en-NZ"/>
+        </w:rPr>
+        <w:t>something</w:t>
+      </w:r>
+      <w:r>
+        <w:rPr>
+          <w:rFonts w:ascii="Calibri" w:eastAsia="Times New Roman" w:hAnsi="Calibri" w:cs="Times New Roman"/>
+          <w:lang w:eastAsia="en-NZ"/>
+        </w:rPr>
+        <w:t>?</w:t>
+      </w:r>
+    </w:p>
+    <w:p>
+      <w:pPr>
+        <w:spacing w:after="0" w:line="240" w:lineRule="auto"/>
+        <w:rPr>
+          <w:rFonts w:ascii="Calibri" w:eastAsia="Times New Roman" w:hAnsi="Calibri" w:cs="Times New Roman"/>
+          <w:lang w:eastAsia="en-NZ"/>
+        </w:rPr>
+      </w:pPr>
+      <w:r>
+        <w:rPr>
+          <w:rFonts w:ascii="Calibri" w:eastAsia="Times New Roman" w:hAnsi="Calibri" w:cs="Times New Roman"/>
+          <w:lang w:eastAsia="en-NZ"/>
+        </w:rPr>
+        <w:t>I have 3 types of launch</w:t>
+      </w:r>
+    </w:p>
+    <w:p>
+      <w:pPr>
+        <w:spacing w:after="0" w:line="240" w:lineRule="auto"/>
+        <w:rPr>
+          <w:rFonts w:ascii="Calibri" w:eastAsia="Times New Roman" w:hAnsi="Calibri" w:cs="Times New Roman"/>
+          <w:lang w:eastAsia="en-NZ"/>
+        </w:rPr>
+      </w:pPr>
+    </w:p>
+    <w:p>
+      <w:pPr>
+        <w:spacing w:after="0" w:line="240" w:lineRule="auto"/>
+        <w:rPr>
+          <w:rFonts w:ascii="Calibri" w:eastAsia="Times New Roman" w:hAnsi="Calibri" w:cs="Times New Roman"/>
+          <w:lang w:eastAsia="en-NZ"/>
+        </w:rPr>
+      </w:pPr>
+      <w:r>
+        <w:rPr>
+          <w:rFonts w:ascii="Calibri" w:eastAsia="Times New Roman" w:hAnsi="Calibri" w:cs="Times New Roman"/>
+          <w:lang w:eastAsia="en-NZ"/>
+        </w:rPr>
+        <w:t>Development</w:t>
+      </w:r>
+      <w:r>
+        <w:rPr>
+          <w:rFonts w:ascii="Calibri" w:eastAsia="Times New Roman" w:hAnsi="Calibri" w:cs="Times New Roman"/>
+          <w:lang w:eastAsia="en-NZ"/>
+        </w:rPr>
+        <w:t>:</w:t>
+      </w:r>
+    </w:p>
+    <w:p>
+      <w:pPr>
+        <w:spacing w:after="0" w:line="240" w:lineRule="auto"/>
+        <w:rPr>
+          <w:rFonts w:ascii="Calibri" w:eastAsia="Times New Roman" w:hAnsi="Calibri" w:cs="Times New Roman"/>
+          <w:lang w:eastAsia="en-NZ"/>
+        </w:rPr>
+      </w:pPr>
+      <w:r>
+        <w:rPr>
+          <w:rFonts w:ascii="Calibri" w:eastAsia="Times New Roman" w:hAnsi="Calibri" w:cs="Times New Roman"/>
+          <w:lang w:eastAsia="en-NZ"/>
+        </w:rPr>
+        <w:t xml:space="preserve">No updater required, no bootstrap required, but display resolution including full screen and </w:t>
+      </w:r>
+      <w:r>
+        <w:rPr>
+          <w:rFonts w:ascii="Calibri" w:eastAsia="Times New Roman" w:hAnsi="Calibri" w:cs="Times New Roman"/>
+          <w:lang w:eastAsia="en-NZ"/>
+        </w:rPr>
+        <w:t>an</w:t>
+      </w:r>
+      <w:r>
+        <w:rPr>
+          <w:rFonts w:ascii="Calibri" w:eastAsia="Times New Roman" w:hAnsi="Calibri" w:cs="Times New Roman"/>
+          <w:lang w:eastAsia="en-NZ"/>
+        </w:rPr>
+        <w:t>t</w:t>
+      </w:r>
+      <w:r>
+        <w:rPr>
+          <w:rFonts w:ascii="Calibri" w:eastAsia="Times New Roman" w:hAnsi="Calibri" w:cs="Times New Roman"/>
+          <w:lang w:eastAsia="en-NZ"/>
+        </w:rPr>
+        <w:t>ialiasing</w:t>
       </w:r>
       <w:r>
         <w:rPr>
@@ -6064,94 +4497,113 @@
           <w:rFonts w:ascii="Calibri" w:eastAsia="Times New Roman" w:hAnsi="Calibri" w:cs="Times New Roman"/>
           <w:lang w:eastAsia="en-NZ"/>
         </w:rPr>
-        <w:t>separate</w:t>
-      </w:r>
-      <w:r>
-        <w:rPr>
-          <w:rFonts w:ascii="Calibri" w:eastAsia="Times New Roman" w:hAnsi="Calibri" w:cs="Times New Roman"/>
-          <w:lang w:eastAsia="en-NZ"/>
-        </w:rPr>
-        <w:t xml:space="preserve"> thread???</w:t>
-      </w:r>
-    </w:p>
-    <w:p>
-      <w:pPr>
-        <w:spacing w:after="0" w:line="240" w:lineRule="auto"/>
-        <w:rPr>
-          <w:rFonts w:ascii="Calibri" w:eastAsia="Times New Roman" w:hAnsi="Calibri" w:cs="Times New Roman"/>
-          <w:lang w:eastAsia="en-NZ"/>
-        </w:rPr>
-      </w:pPr>
-    </w:p>
-    <w:p>
-      <w:pPr>
-        <w:spacing w:after="0" w:line="240" w:lineRule="auto"/>
-        <w:rPr>
-          <w:rFonts w:ascii="Calibri" w:eastAsia="Times New Roman" w:hAnsi="Calibri" w:cs="Times New Roman"/>
-          <w:lang w:eastAsia="en-NZ"/>
-        </w:rPr>
-      </w:pPr>
-      <w:r>
-        <w:rPr>
-          <w:rFonts w:ascii="Calibri" w:eastAsia="Times New Roman" w:hAnsi="Calibri" w:cs="Times New Roman"/>
-          <w:lang w:eastAsia="en-NZ"/>
-        </w:rPr>
-        <w:t xml:space="preserve">So is bootstrap and launcher the exact </w:t>
-      </w:r>
-      <w:r>
-        <w:rPr>
-          <w:rFonts w:ascii="Calibri" w:eastAsia="Times New Roman" w:hAnsi="Calibri" w:cs="Times New Roman"/>
-          <w:lang w:eastAsia="en-NZ"/>
-        </w:rPr>
-        <w:t>something</w:t>
-      </w:r>
-      <w:r>
-        <w:rPr>
-          <w:rFonts w:ascii="Calibri" w:eastAsia="Times New Roman" w:hAnsi="Calibri" w:cs="Times New Roman"/>
-          <w:lang w:eastAsia="en-NZ"/>
-        </w:rPr>
-        <w:t>?</w:t>
-      </w:r>
-    </w:p>
-    <w:p>
-      <w:pPr>
-        <w:spacing w:after="0" w:line="240" w:lineRule="auto"/>
-        <w:rPr>
-          <w:rFonts w:ascii="Calibri" w:eastAsia="Times New Roman" w:hAnsi="Calibri" w:cs="Times New Roman"/>
-          <w:lang w:eastAsia="en-NZ"/>
-        </w:rPr>
-      </w:pPr>
-      <w:r>
-        <w:rPr>
-          <w:rFonts w:ascii="Calibri" w:eastAsia="Times New Roman" w:hAnsi="Calibri" w:cs="Times New Roman"/>
-          <w:lang w:eastAsia="en-NZ"/>
-        </w:rPr>
-        <w:t>I have 3 types of launch</w:t>
-      </w:r>
-    </w:p>
-    <w:p>
-      <w:pPr>
-        <w:spacing w:after="0" w:line="240" w:lineRule="auto"/>
-        <w:rPr>
-          <w:rFonts w:ascii="Calibri" w:eastAsia="Times New Roman" w:hAnsi="Calibri" w:cs="Times New Roman"/>
-          <w:lang w:eastAsia="en-NZ"/>
-        </w:rPr>
-      </w:pPr>
-    </w:p>
-    <w:p>
-      <w:pPr>
-        <w:spacing w:after="0" w:line="240" w:lineRule="auto"/>
-        <w:rPr>
-          <w:rFonts w:ascii="Calibri" w:eastAsia="Times New Roman" w:hAnsi="Calibri" w:cs="Times New Roman"/>
-          <w:lang w:eastAsia="en-NZ"/>
-        </w:rPr>
-      </w:pPr>
-      <w:r>
-        <w:rPr>
-          <w:rFonts w:ascii="Calibri" w:eastAsia="Times New Roman" w:hAnsi="Calibri" w:cs="Times New Roman"/>
-          <w:lang w:eastAsia="en-NZ"/>
-        </w:rPr>
-        <w:t>Development</w:t>
+        <w:t xml:space="preserve">I also want </w:t>
+      </w:r>
+      <w:r>
+        <w:rPr>
+          <w:rFonts w:ascii="Calibri" w:eastAsia="Times New Roman" w:hAnsi="Calibri" w:cs="Times New Roman"/>
+          <w:lang w:eastAsia="en-NZ"/>
+        </w:rPr>
+        <w:t>t</w:t>
+      </w:r>
+      <w:r>
+        <w:rPr>
+          <w:rFonts w:ascii="Calibri" w:eastAsia="Times New Roman" w:hAnsi="Calibri" w:cs="Times New Roman"/>
+          <w:lang w:eastAsia="en-NZ"/>
+        </w:rPr>
+        <w:t>o be able to optionally go jogl2 but I have no class path without boot strap, though all jars is in fact fine isn’t it?</w:t>
+      </w:r>
+    </w:p>
+    <w:p>
+      <w:pPr>
+        <w:spacing w:after="0" w:line="240" w:lineRule="auto"/>
+        <w:rPr>
+          <w:rFonts w:ascii="Calibri" w:eastAsia="Times New Roman" w:hAnsi="Calibri" w:cs="Times New Roman"/>
+          <w:lang w:eastAsia="en-NZ"/>
+        </w:rPr>
+      </w:pPr>
+    </w:p>
+    <w:p>
+      <w:pPr>
+        <w:spacing w:after="0" w:line="240" w:lineRule="auto"/>
+        <w:rPr>
+          <w:rFonts w:ascii="Calibri" w:eastAsia="Times New Roman" w:hAnsi="Calibri" w:cs="Times New Roman"/>
+          <w:lang w:eastAsia="en-NZ"/>
+        </w:rPr>
+      </w:pPr>
+      <w:r>
+        <w:rPr>
+          <w:rFonts w:ascii="Calibri" w:eastAsia="Times New Roman" w:hAnsi="Calibri" w:cs="Times New Roman"/>
+          <w:lang w:eastAsia="en-NZ"/>
+        </w:rPr>
+        <w:t>I also possibly just want setting to go so the display stuff could be property</w:t>
+      </w:r>
+      <w:r>
+        <w:rPr>
+          <w:rFonts w:ascii="Calibri" w:eastAsia="Times New Roman" w:hAnsi="Calibri" w:cs="Times New Roman"/>
+          <w:lang w:eastAsia="en-NZ"/>
+        </w:rPr>
+        <w:t xml:space="preserve"> </w:t>
+      </w:r>
+      <w:r>
+        <w:rPr>
+          <w:rFonts w:ascii="Calibri" w:eastAsia="Times New Roman" w:hAnsi="Calibri" w:cs="Times New Roman"/>
+          <w:lang w:eastAsia="en-NZ"/>
+        </w:rPr>
+        <w:t>loader</w:t>
+      </w:r>
+      <w:r>
+        <w:rPr>
+          <w:rFonts w:ascii="Calibri" w:eastAsia="Times New Roman" w:hAnsi="Calibri" w:cs="Times New Roman"/>
+          <w:lang w:eastAsia="en-NZ"/>
+        </w:rPr>
+        <w:t xml:space="preserve"> - </w:t>
+      </w:r>
+      <w:r>
+        <w:rPr>
+          <w:rFonts w:ascii="Calibri" w:eastAsia="Times New Roman" w:hAnsi="Calibri" w:cs="Times New Roman"/>
+          <w:lang w:eastAsia="en-NZ"/>
+        </w:rPr>
+        <w:t>ed and recalled for straight boot up, however what</w:t>
+      </w:r>
+      <w:r>
+        <w:rPr>
+          <w:rFonts w:ascii="Calibri" w:eastAsia="Times New Roman" w:hAnsi="Calibri" w:cs="Times New Roman"/>
+          <w:lang w:eastAsia="en-NZ"/>
+        </w:rPr>
+        <w:t>’</w:t>
+      </w:r>
+      <w:r>
+        <w:rPr>
+          <w:rFonts w:ascii="Calibri" w:eastAsia="Times New Roman" w:hAnsi="Calibri" w:cs="Times New Roman"/>
+          <w:lang w:eastAsia="en-NZ"/>
+        </w:rPr>
+        <w:t>s happened on a setting change? Restart is classic</w:t>
+      </w:r>
+    </w:p>
+    <w:p>
+      <w:pPr>
+        <w:spacing w:after="0" w:line="240" w:lineRule="auto"/>
+        <w:rPr>
+          <w:rFonts w:ascii="Calibri" w:eastAsia="Times New Roman" w:hAnsi="Calibri" w:cs="Times New Roman"/>
+          <w:lang w:eastAsia="en-NZ"/>
+        </w:rPr>
+      </w:pPr>
+    </w:p>
+    <w:p>
+      <w:pPr>
+        <w:spacing w:after="0" w:line="240" w:lineRule="auto"/>
+        <w:rPr>
+          <w:rFonts w:ascii="Calibri" w:eastAsia="Times New Roman" w:hAnsi="Calibri" w:cs="Times New Roman"/>
+          <w:lang w:eastAsia="en-NZ"/>
+        </w:rPr>
+      </w:pPr>
+      <w:r>
+        <w:rPr>
+          <w:rFonts w:ascii="Calibri" w:eastAsia="Times New Roman" w:hAnsi="Calibri" w:cs="Times New Roman"/>
+          <w:lang w:eastAsia="en-NZ"/>
+        </w:rPr>
+        <w:t>Boot strap</w:t>
       </w:r>
       <w:r>
         <w:rPr>
@@ -6160,43 +4612,6 @@
         </w:rPr>
         <w:t>:</w:t>
       </w:r>
-    </w:p>
-    <w:p>
-      <w:pPr>
-        <w:spacing w:after="0" w:line="240" w:lineRule="auto"/>
-        <w:rPr>
-          <w:rFonts w:ascii="Calibri" w:eastAsia="Times New Roman" w:hAnsi="Calibri" w:cs="Times New Roman"/>
-          <w:lang w:eastAsia="en-NZ"/>
-        </w:rPr>
-      </w:pPr>
-      <w:r>
-        <w:rPr>
-          <w:rFonts w:ascii="Calibri" w:eastAsia="Times New Roman" w:hAnsi="Calibri" w:cs="Times New Roman"/>
-          <w:lang w:eastAsia="en-NZ"/>
-        </w:rPr>
-        <w:t xml:space="preserve">No updater required, no bootstrap required, but display resolution including full screen and </w:t>
-      </w:r>
-      <w:r>
-        <w:rPr>
-          <w:rFonts w:ascii="Calibri" w:eastAsia="Times New Roman" w:hAnsi="Calibri" w:cs="Times New Roman"/>
-          <w:lang w:eastAsia="en-NZ"/>
-        </w:rPr>
-        <w:t>an</w:t>
-      </w:r>
-      <w:r>
-        <w:rPr>
-          <w:rFonts w:ascii="Calibri" w:eastAsia="Times New Roman" w:hAnsi="Calibri" w:cs="Times New Roman"/>
-          <w:lang w:eastAsia="en-NZ"/>
-        </w:rPr>
-        <w:t>t</w:t>
-      </w:r>
-      <w:r>
-        <w:rPr>
-          <w:rFonts w:ascii="Calibri" w:eastAsia="Times New Roman" w:hAnsi="Calibri" w:cs="Times New Roman"/>
-          <w:lang w:eastAsia="en-NZ"/>
-        </w:rPr>
-        <w:t>ialiasing</w:t>
-      </w:r>
       <w:r>
         <w:rPr>
           <w:rFonts w:ascii="Calibri" w:eastAsia="Times New Roman" w:hAnsi="Calibri" w:cs="Times New Roman"/>
@@ -6204,51 +4619,53 @@
         </w:rPr>
         <w:t xml:space="preserve"> </w:t>
       </w:r>
-      <w:r>
-        <w:rPr>
-          <w:rFonts w:ascii="Calibri" w:eastAsia="Times New Roman" w:hAnsi="Calibri" w:cs="Times New Roman"/>
-          <w:lang w:eastAsia="en-NZ"/>
-        </w:rPr>
-        <w:t xml:space="preserve">I also want </w:t>
-      </w:r>
-      <w:r>
-        <w:rPr>
-          <w:rFonts w:ascii="Calibri" w:eastAsia="Times New Roman" w:hAnsi="Calibri" w:cs="Times New Roman"/>
-          <w:lang w:eastAsia="en-NZ"/>
-        </w:rPr>
-        <w:t>t</w:t>
-      </w:r>
-      <w:r>
-        <w:rPr>
-          <w:rFonts w:ascii="Calibri" w:eastAsia="Times New Roman" w:hAnsi="Calibri" w:cs="Times New Roman"/>
-          <w:lang w:eastAsia="en-NZ"/>
-        </w:rPr>
-        <w:t>o be able to optionally go jogl2 but I have no class path without boot strap, though all jars is in fact fine isn’t it?</w:t>
-      </w:r>
-    </w:p>
-    <w:p>
-      <w:pPr>
-        <w:spacing w:after="0" w:line="240" w:lineRule="auto"/>
-        <w:rPr>
-          <w:rFonts w:ascii="Calibri" w:eastAsia="Times New Roman" w:hAnsi="Calibri" w:cs="Times New Roman"/>
-          <w:lang w:eastAsia="en-NZ"/>
-        </w:rPr>
-      </w:pPr>
-    </w:p>
-    <w:p>
-      <w:pPr>
-        <w:spacing w:after="0" w:line="240" w:lineRule="auto"/>
-        <w:rPr>
-          <w:rFonts w:ascii="Calibri" w:eastAsia="Times New Roman" w:hAnsi="Calibri" w:cs="Times New Roman"/>
-          <w:lang w:eastAsia="en-NZ"/>
-        </w:rPr>
-      </w:pPr>
-      <w:r>
-        <w:rPr>
-          <w:rFonts w:ascii="Calibri" w:eastAsia="Times New Roman" w:hAnsi="Calibri" w:cs="Times New Roman"/>
-          <w:lang w:eastAsia="en-NZ"/>
-        </w:rPr>
-        <w:t>I also possibly just want setting to go so the display stuff could be property</w:t>
+    </w:p>
+    <w:p>
+      <w:pPr>
+        <w:spacing w:after="0" w:line="240" w:lineRule="auto"/>
+        <w:rPr>
+          <w:rFonts w:ascii="Calibri" w:eastAsia="Times New Roman" w:hAnsi="Calibri" w:cs="Times New Roman"/>
+          <w:lang w:eastAsia="en-NZ"/>
+        </w:rPr>
+      </w:pPr>
+      <w:r>
+        <w:rPr>
+          <w:rFonts w:ascii="Calibri" w:eastAsia="Times New Roman" w:hAnsi="Calibri" w:cs="Times New Roman"/>
+          <w:lang w:eastAsia="en-NZ"/>
+        </w:rPr>
+        <w:t>Jar file only, must spawn process, want to end this process, so best to hand a log file across and get the main to pump out to log.</w:t>
+      </w:r>
+    </w:p>
+    <w:p>
+      <w:pPr>
+        <w:spacing w:after="0" w:line="240" w:lineRule="auto"/>
+        <w:rPr>
+          <w:rFonts w:ascii="Calibri" w:eastAsia="Times New Roman" w:hAnsi="Calibri" w:cs="Times New Roman"/>
+          <w:lang w:eastAsia="en-NZ"/>
+        </w:rPr>
+      </w:pPr>
+      <w:r>
+        <w:rPr>
+          <w:rFonts w:ascii="Calibri" w:eastAsia="Times New Roman" w:hAnsi="Calibri" w:cs="Times New Roman"/>
+          <w:lang w:eastAsia="en-NZ"/>
+        </w:rPr>
+        <w:t>Display selection does not require anything but core java, so bootstrap can use it too</w:t>
+      </w:r>
+    </w:p>
+    <w:p>
+      <w:pPr>
+        <w:spacing w:after="0" w:line="240" w:lineRule="auto"/>
+        <w:rPr>
+          <w:rFonts w:ascii="Calibri" w:eastAsia="Times New Roman" w:hAnsi="Calibri" w:cs="Times New Roman"/>
+          <w:lang w:eastAsia="en-NZ"/>
+        </w:rPr>
+      </w:pPr>
+      <w:r>
+        <w:rPr>
+          <w:rFonts w:ascii="Calibri" w:eastAsia="Times New Roman" w:hAnsi="Calibri" w:cs="Times New Roman"/>
+          <w:lang w:eastAsia="en-NZ"/>
+        </w:rPr>
+        <w:t>However boot strap needs to be a separate jar form the main</w:t>
       </w:r>
       <w:r>
         <w:rPr>
@@ -6262,146 +4679,6 @@
           <w:rFonts w:ascii="Calibri" w:eastAsia="Times New Roman" w:hAnsi="Calibri" w:cs="Times New Roman"/>
           <w:lang w:eastAsia="en-NZ"/>
         </w:rPr>
-        <w:t>loader</w:t>
-      </w:r>
-      <w:r>
-        <w:rPr>
-          <w:rFonts w:ascii="Calibri" w:eastAsia="Times New Roman" w:hAnsi="Calibri" w:cs="Times New Roman"/>
-          <w:lang w:eastAsia="en-NZ"/>
-        </w:rPr>
-        <w:t xml:space="preserve"> - </w:t>
-      </w:r>
-      <w:proofErr w:type="spellStart"/>
-      <w:proofErr w:type="gramStart"/>
-      <w:r>
-        <w:rPr>
-          <w:rFonts w:ascii="Calibri" w:eastAsia="Times New Roman" w:hAnsi="Calibri" w:cs="Times New Roman"/>
-          <w:lang w:eastAsia="en-NZ"/>
-        </w:rPr>
-        <w:t>ed</w:t>
-      </w:r>
-      <w:proofErr w:type="spellEnd"/>
-      <w:proofErr w:type="gramEnd"/>
-      <w:r>
-        <w:rPr>
-          <w:rFonts w:ascii="Calibri" w:eastAsia="Times New Roman" w:hAnsi="Calibri" w:cs="Times New Roman"/>
-          <w:lang w:eastAsia="en-NZ"/>
-        </w:rPr>
-        <w:t xml:space="preserve"> and recalled for straight boot up, however what</w:t>
-      </w:r>
-      <w:r>
-        <w:rPr>
-          <w:rFonts w:ascii="Calibri" w:eastAsia="Times New Roman" w:hAnsi="Calibri" w:cs="Times New Roman"/>
-          <w:lang w:eastAsia="en-NZ"/>
-        </w:rPr>
-        <w:t>’</w:t>
-      </w:r>
-      <w:r>
-        <w:rPr>
-          <w:rFonts w:ascii="Calibri" w:eastAsia="Times New Roman" w:hAnsi="Calibri" w:cs="Times New Roman"/>
-          <w:lang w:eastAsia="en-NZ"/>
-        </w:rPr>
-        <w:t>s happened on a setting change? Restart is classic</w:t>
-      </w:r>
-    </w:p>
-    <w:p>
-      <w:pPr>
-        <w:spacing w:after="0" w:line="240" w:lineRule="auto"/>
-        <w:rPr>
-          <w:rFonts w:ascii="Calibri" w:eastAsia="Times New Roman" w:hAnsi="Calibri" w:cs="Times New Roman"/>
-          <w:lang w:eastAsia="en-NZ"/>
-        </w:rPr>
-      </w:pPr>
-    </w:p>
-    <w:p>
-      <w:pPr>
-        <w:spacing w:after="0" w:line="240" w:lineRule="auto"/>
-        <w:rPr>
-          <w:rFonts w:ascii="Calibri" w:eastAsia="Times New Roman" w:hAnsi="Calibri" w:cs="Times New Roman"/>
-          <w:lang w:eastAsia="en-NZ"/>
-        </w:rPr>
-      </w:pPr>
-      <w:r>
-        <w:rPr>
-          <w:rFonts w:ascii="Calibri" w:eastAsia="Times New Roman" w:hAnsi="Calibri" w:cs="Times New Roman"/>
-          <w:lang w:eastAsia="en-NZ"/>
-        </w:rPr>
-        <w:t>Boot strap</w:t>
-      </w:r>
-      <w:r>
-        <w:rPr>
-          <w:rFonts w:ascii="Calibri" w:eastAsia="Times New Roman" w:hAnsi="Calibri" w:cs="Times New Roman"/>
-          <w:lang w:eastAsia="en-NZ"/>
-        </w:rPr>
-        <w:t>:</w:t>
-      </w:r>
-      <w:r>
-        <w:rPr>
-          <w:rFonts w:ascii="Calibri" w:eastAsia="Times New Roman" w:hAnsi="Calibri" w:cs="Times New Roman"/>
-          <w:lang w:eastAsia="en-NZ"/>
-        </w:rPr>
-        <w:t xml:space="preserve"> </w:t>
-      </w:r>
-    </w:p>
-    <w:p>
-      <w:pPr>
-        <w:spacing w:after="0" w:line="240" w:lineRule="auto"/>
-        <w:rPr>
-          <w:rFonts w:ascii="Calibri" w:eastAsia="Times New Roman" w:hAnsi="Calibri" w:cs="Times New Roman"/>
-          <w:lang w:eastAsia="en-NZ"/>
-        </w:rPr>
-      </w:pPr>
-      <w:r>
-        <w:rPr>
-          <w:rFonts w:ascii="Calibri" w:eastAsia="Times New Roman" w:hAnsi="Calibri" w:cs="Times New Roman"/>
-          <w:lang w:eastAsia="en-NZ"/>
-        </w:rPr>
-        <w:t>Jar file only, must spawn process, want to end this process, so best to hand a log file across and get the main to pump out to log.</w:t>
-      </w:r>
-    </w:p>
-    <w:p>
-      <w:pPr>
-        <w:spacing w:after="0" w:line="240" w:lineRule="auto"/>
-        <w:rPr>
-          <w:rFonts w:ascii="Calibri" w:eastAsia="Times New Roman" w:hAnsi="Calibri" w:cs="Times New Roman"/>
-          <w:lang w:eastAsia="en-NZ"/>
-        </w:rPr>
-      </w:pPr>
-      <w:r>
-        <w:rPr>
-          <w:rFonts w:ascii="Calibri" w:eastAsia="Times New Roman" w:hAnsi="Calibri" w:cs="Times New Roman"/>
-          <w:lang w:eastAsia="en-NZ"/>
-        </w:rPr>
-        <w:t>Display selection does not require anything but core java, so bootstrap can use it too</w:t>
-      </w:r>
-    </w:p>
-    <w:p>
-      <w:pPr>
-        <w:spacing w:after="0" w:line="240" w:lineRule="auto"/>
-        <w:rPr>
-          <w:rFonts w:ascii="Calibri" w:eastAsia="Times New Roman" w:hAnsi="Calibri" w:cs="Times New Roman"/>
-          <w:lang w:eastAsia="en-NZ"/>
-        </w:rPr>
-      </w:pPr>
-      <w:r>
-        <w:rPr>
-          <w:rFonts w:ascii="Calibri" w:eastAsia="Times New Roman" w:hAnsi="Calibri" w:cs="Times New Roman"/>
-          <w:lang w:eastAsia="en-NZ"/>
-        </w:rPr>
-        <w:t>However boot strap needs to be a separate jar form the main</w:t>
-      </w:r>
-      <w:r>
-        <w:rPr>
-          <w:rFonts w:ascii="Calibri" w:eastAsia="Times New Roman" w:hAnsi="Calibri" w:cs="Times New Roman"/>
-          <w:lang w:eastAsia="en-NZ"/>
-        </w:rPr>
-        <w:t xml:space="preserve"> </w:t>
-      </w:r>
-      <w:r>
-        <w:rPr>
-          <w:rFonts w:ascii="Calibri" w:eastAsia="Times New Roman" w:hAnsi="Calibri" w:cs="Times New Roman"/>
-          <w:lang w:eastAsia="en-NZ"/>
-        </w:rPr>
         <w:t xml:space="preserve">which means that the </w:t>
       </w:r>
       <w:r>
@@ -6430,23 +4707,7 @@
           <w:rFonts w:ascii="Calibri" w:eastAsia="Times New Roman" w:hAnsi="Calibri" w:cs="Times New Roman"/>
           <w:lang w:eastAsia="en-NZ"/>
         </w:rPr>
-        <w:t xml:space="preserve"> go across to the main app, but that’s just the config </w:t>
-      </w:r>
-      <w:proofErr w:type="spellStart"/>
-      <w:r>
-        <w:rPr>
-          <w:rFonts w:ascii="Calibri" w:eastAsia="Times New Roman" w:hAnsi="Calibri" w:cs="Times New Roman"/>
-          <w:lang w:eastAsia="en-NZ"/>
-        </w:rPr>
-        <w:t>ini</w:t>
-      </w:r>
-      <w:proofErr w:type="spellEnd"/>
-      <w:r>
-        <w:rPr>
-          <w:rFonts w:ascii="Calibri" w:eastAsia="Times New Roman" w:hAnsi="Calibri" w:cs="Times New Roman"/>
-          <w:lang w:eastAsia="en-NZ"/>
-        </w:rPr>
-        <w:t xml:space="preserve"> file anyway</w:t>
+        <w:t xml:space="preserve"> go across to the main app, but that’s just the config ini file anyway</w:t>
       </w:r>
       <w:r>
         <w:rPr>
@@ -6492,25 +4753,7 @@
           <w:rFonts w:ascii="Calibri" w:eastAsia="Times New Roman" w:hAnsi="Calibri" w:cs="Times New Roman"/>
           <w:lang w:eastAsia="en-NZ"/>
         </w:rPr>
-        <w:t xml:space="preserve">om a </w:t>
-      </w:r>
-      <w:proofErr w:type="spellStart"/>
-      <w:proofErr w:type="gramStart"/>
-      <w:r>
-        <w:rPr>
-          <w:rFonts w:ascii="Calibri" w:eastAsia="Times New Roman" w:hAnsi="Calibri" w:cs="Times New Roman"/>
-          <w:lang w:eastAsia="en-NZ"/>
-        </w:rPr>
-        <w:t>url</w:t>
-      </w:r>
-      <w:proofErr w:type="spellEnd"/>
-      <w:proofErr w:type="gramEnd"/>
-      <w:r>
-        <w:rPr>
-          <w:rFonts w:ascii="Calibri" w:eastAsia="Times New Roman" w:hAnsi="Calibri" w:cs="Times New Roman"/>
-          <w:lang w:eastAsia="en-NZ"/>
-        </w:rPr>
-        <w:t xml:space="preserve">, unzip including replace the main jar, hence it’s on a </w:t>
+        <w:t xml:space="preserve">om a url, unzip including replace the main jar, hence it’s on a </w:t>
       </w:r>
       <w:r>
         <w:rPr>

</xml_diff>

<commit_message>
LoadScreen improved a little more azerty keyboard tickbox
</commit_message>
<xml_diff>
--- a/ElderScrollsExplorer/ScrollsExplorer.docx
+++ b/ElderScrollsExplorer/ScrollsExplorer.docx
@@ -292,8 +292,6 @@
       <w:r>
         <w:t xml:space="preserve"> Did this get fixed?</w:t>
       </w:r>
-      <w:bookmarkStart w:id="0" w:name="_GoBack"/>
-      <w:bookmarkEnd w:id="0"/>
     </w:p>
     <w:p>
       <w:pPr>
@@ -304,10 +302,13 @@
         </w:numPr>
       </w:pPr>
       <w:r>
-        <w:t>Allow key bindings from config cos azerty</w:t>
-      </w:r>
-      <w:r>
-        <w:t>, possibly just a tick box for start</w:t>
+        <w:t>Renam</w:t>
+      </w:r>
+      <w:r>
+        <w:t>e</w:t>
+      </w:r>
+      <w:r>
+        <w:t xml:space="preserve"> esmloader esmmanager and sort out package names (capitals)</w:t>
       </w:r>
     </w:p>
     <w:p>
@@ -319,13 +320,10 @@
         </w:numPr>
       </w:pPr>
       <w:r>
-        <w:t>Renam</w:t>
-      </w:r>
-      <w:r>
-        <w:t>e</w:t>
-      </w:r>
-      <w:r>
-        <w:t xml:space="preserve"> esmloader esmmanager and sort out package names (capitals)</w:t>
+        <w:t>I</w:t>
+      </w:r>
+      <w:r>
+        <w:t>n oblivion lots of clothes that are not worn are using the worn nif</w:t>
       </w:r>
     </w:p>
     <w:p>
@@ -337,10 +335,7 @@
         </w:numPr>
       </w:pPr>
       <w:r>
-        <w:t>I</w:t>
-      </w:r>
-      <w:r>
-        <w:t>n oblivion lots of clothes that are not worn are using the worn nif</w:t>
+        <w:t>Fallout and skyrim still don’t organise lods properly big gaps etc</w:t>
       </w:r>
     </w:p>
     <w:p>
@@ -655,10 +650,7 @@
         <w:spacing w:after="0"/>
       </w:pPr>
       <w:r>
-        <w:t>Look into my use of VisualPhysicalUniverse, half my physics is not showing when the view specifics are disabled!! It’s madness</w:t>
-      </w:r>
-      <w:r>
-        <w:t>, should I drop it totally? And make an add detach style physics branch</w:t>
+        <w:t>Also I see the physics lines drawn in the wrong place but J physics is good at oblivion 29,60,-70</w:t>
       </w:r>
     </w:p>
     <w:p>
@@ -668,10 +660,40 @@
           <w:ilvl w:val="0"/>
           <w:numId w:val="1"/>
         </w:numPr>
+      </w:pPr>
+      <w:r>
+        <w:t xml:space="preserve">God damn tes3 has collision boxes that overlap (and are in front of) door collision boxes!! God </w:t>
+      </w:r>
+      <w:r>
+        <w:t>dam</w:t>
+      </w:r>
+      <w:r>
+        <w:t xml:space="preserve"> it.</w:t>
+      </w:r>
+    </w:p>
+    <w:p>
+      <w:pPr>
+        <w:pStyle w:val="ListParagraph"/>
+        <w:numPr>
+          <w:ilvl w:val="0"/>
+          <w:numId w:val="1"/>
+        </w:numPr>
         <w:spacing w:after="0"/>
       </w:pPr>
       <w:r>
-        <w:t>Also I see the physics lines drawn in the wrong place but J physics is good at oblivion 29,60,-70</w:t>
+        <w:t xml:space="preserve">I need to make a simpler version of  </w:t>
+      </w:r>
+      <w:r>
+        <w:t>VisualPhysicalUniverse</w:t>
+      </w:r>
+      <w:r>
+        <w:t xml:space="preserve"> without physics, but CameraPanel assume it so I need to do lots of work</w:t>
+      </w:r>
+      <w:r>
+        <w:t xml:space="preserve"> </w:t>
+      </w:r>
+      <w:r>
+        <w:t>Look into my use of VisualPhysicalUniverse, half my physics is not showing when the view specifics are disabled!! It’s madness, should I drop it totally? And make an add detach style physics branch</w:t>
       </w:r>
     </w:p>
     <w:p>
@@ -681,15 +703,15 @@
           <w:ilvl w:val="0"/>
           <w:numId w:val="1"/>
         </w:numPr>
-      </w:pPr>
-      <w:r>
-        <w:t xml:space="preserve">God damn tes3 has collision boxes that overlap (and are in front of) door collision boxes!! God </w:t>
-      </w:r>
-      <w:r>
-        <w:t>dam</w:t>
-      </w:r>
-      <w:r>
-        <w:t xml:space="preserve"> it.</w:t>
+        <w:spacing w:after="0"/>
+      </w:pPr>
+    </w:p>
+    <w:p>
+      <w:pPr>
+        <w:pStyle w:val="Heading4"/>
+      </w:pPr>
+      <w:r>
+        <w:t>Rendering</w:t>
       </w:r>
     </w:p>
     <w:p>
@@ -701,13 +723,53 @@
         </w:numPr>
         <w:spacing w:after="0"/>
       </w:pPr>
-    </w:p>
-    <w:p>
-      <w:pPr>
-        <w:pStyle w:val="Heading4"/>
-      </w:pPr>
-      <w:r>
-        <w:t>Rendering</w:t>
+      <w:r>
+        <w:t>perhaps I should also set the polygon at</w:t>
+      </w:r>
+      <w:r>
+        <w:t>t</w:t>
+      </w:r>
+      <w:r>
+        <w:t xml:space="preserve">ributes </w:t>
+      </w:r>
+      <w:r>
+        <w:t>and the transparency attributes</w:t>
+      </w:r>
+      <w:r>
+        <w:t xml:space="preserve"> and </w:t>
+      </w:r>
+      <w:r>
+        <w:t>Coloring attributes</w:t>
+      </w:r>
+      <w:r>
+        <w:t xml:space="preserve"> and </w:t>
+      </w:r>
+      <w:r>
+        <w:t>Texture attributes</w:t>
+      </w:r>
+      <w:r>
+        <w:t xml:space="preserve"> in the j3dgeometry calls, just to finish up the world nicely</w:t>
+      </w:r>
+      <w:r>
+        <w:t>, I’ve set the first 2 permanently, it seems ok but may add this section to performance ideas (that is</w:t>
+      </w:r>
+      <w:r>
+        <w:t xml:space="preserve"> it</w:t>
+      </w:r>
+      <w:r>
+        <w:t xml:space="preserve"> best </w:t>
+      </w:r>
+      <w:r>
+        <w:t>performance</w:t>
+      </w:r>
+      <w:r>
+        <w:t xml:space="preserve"> with less set) certainly the removeChild remove mirror code would benefit if the attribute is shared and increases the has</w:t>
+      </w:r>
+      <w:r>
+        <w:t>h</w:t>
+      </w:r>
+      <w:r>
+        <w:t>set load</w:t>
       </w:r>
     </w:p>
     <w:p>
@@ -720,52 +782,19 @@
         <w:spacing w:after="0"/>
       </w:pPr>
       <w:r>
-        <w:t>perhaps I should also set the polygon at</w:t>
+        <w:t>I should improve nif display etc to take a source folder so it can be run on other computers in needed also the bsa extracted folder combo should</w:t>
+      </w:r>
+      <w:r>
+        <w:t xml:space="preserve"> </w:t>
+      </w:r>
+      <w:r>
+        <w:t>be though</w:t>
       </w:r>
       <w:r>
         <w:t>t</w:t>
       </w:r>
       <w:r>
-        <w:t xml:space="preserve">ributes </w:t>
-      </w:r>
-      <w:r>
-        <w:t>and the transparency attributes</w:t>
-      </w:r>
-      <w:r>
-        <w:t xml:space="preserve"> and </w:t>
-      </w:r>
-      <w:r>
-        <w:t>Coloring attributes</w:t>
-      </w:r>
-      <w:r>
-        <w:t xml:space="preserve"> and </w:t>
-      </w:r>
-      <w:r>
-        <w:t>Texture attributes</w:t>
-      </w:r>
-      <w:r>
-        <w:t xml:space="preserve"> in the j3dgeometry calls, just to finish up the world nicely</w:t>
-      </w:r>
-      <w:r>
-        <w:t>, I’ve set the first 2 permanently, it seems ok but may add this section to performance ideas (that is</w:t>
-      </w:r>
-      <w:r>
-        <w:t xml:space="preserve"> it</w:t>
-      </w:r>
-      <w:r>
-        <w:t xml:space="preserve"> best </w:t>
-      </w:r>
-      <w:r>
-        <w:t>performance</w:t>
-      </w:r>
-      <w:r>
-        <w:t xml:space="preserve"> with less set) certainly the removeChild remove mirror code would benefit if the attribute is shared and increases the has</w:t>
-      </w:r>
-      <w:r>
-        <w:t>h</w:t>
-      </w:r>
-      <w:r>
-        <w:t>set load</w:t>
+        <w:t xml:space="preserve"> about</w:t>
       </w:r>
     </w:p>
     <w:p>
@@ -778,19 +807,83 @@
         <w:spacing w:after="0"/>
       </w:pPr>
       <w:r>
-        <w:t>I should improve nif display etc to take a source folder so it can be run on other computers in needed also the bsa extracted folder combo should</w:t>
+        <w:t>I should fork java3d commit my updates and offer hharrision a pull request</w:t>
+      </w:r>
+    </w:p>
+    <w:p>
+      <w:pPr>
+        <w:pStyle w:val="ListParagraph"/>
+        <w:numPr>
+          <w:ilvl w:val="0"/>
+          <w:numId w:val="1"/>
+        </w:numPr>
+        <w:spacing w:after="0"/>
+      </w:pPr>
+      <w:r>
+        <w:t>Load shaders now they can be decompiled to glsl, but they are hard to find, so I need to work out the def</w:t>
+      </w:r>
+      <w:r>
+        <w:t>aults somehow (esm file perhaps for oblivion has heaps of them</w:t>
+      </w:r>
+      <w:r>
+        <w:t>)</w:t>
+      </w:r>
+    </w:p>
+    <w:p>
+      <w:pPr>
+        <w:pStyle w:val="ListParagraph"/>
+        <w:numPr>
+          <w:ilvl w:val="0"/>
+          <w:numId w:val="1"/>
+        </w:numPr>
+        <w:spacing w:after="0"/>
+      </w:pPr>
+      <w:r>
+        <w:t>Shaders are failing on XPS-13 recheck them!</w:t>
+      </w:r>
+    </w:p>
+    <w:p>
+      <w:pPr>
+        <w:pStyle w:val="ListParagraph"/>
+        <w:numPr>
+          <w:ilvl w:val="0"/>
+          <w:numId w:val="1"/>
+        </w:numPr>
+        <w:spacing w:after="0"/>
+      </w:pPr>
+      <w:r>
+        <w:t>Water not overriding colors for skyrim and fallout</w:t>
+      </w:r>
+      <w:r>
+        <w:t>, now fallout water is far t</w:t>
+      </w:r>
+      <w:r>
+        <w:t>o</w:t>
+      </w:r>
+      <w:r>
+        <w:t>o transparent!</w:t>
+      </w:r>
+    </w:p>
+    <w:p>
+      <w:pPr>
+        <w:pStyle w:val="ListParagraph"/>
+        <w:numPr>
+          <w:ilvl w:val="0"/>
+          <w:numId w:val="1"/>
+        </w:numPr>
+        <w:spacing w:after="0"/>
+      </w:pPr>
+      <w:r>
+        <w:t>Could water use the 0th row as the last row for vertex shaking to make perfect match ups? In the water.vert shader</w:t>
+      </w:r>
+      <w:r>
+        <w:t xml:space="preserve"> try to find a deterministic shader</w:t>
       </w:r>
       <w:r>
         <w:t xml:space="preserve"> </w:t>
       </w:r>
       <w:r>
-        <w:t>be though</w:t>
-      </w:r>
-      <w:r>
-        <w:t>t</w:t>
-      </w:r>
-      <w:r>
-        <w:t xml:space="preserve"> about</w:t>
+        <w:t>(current one looks deterministic to me but)</w:t>
       </w:r>
     </w:p>
     <w:p>
@@ -803,7 +896,14 @@
         <w:spacing w:after="0"/>
       </w:pPr>
       <w:r>
-        <w:t>I should fork java3d commit my updates and offer hharrision a pull request</w:t>
+        <w:lastRenderedPageBreak/>
+        <w:t>JInternalFrames for DisplayDialog to allow them to show on a full screen without jumping back or being lost on mac.</w:t>
+      </w:r>
+      <w:r>
+        <w:t xml:space="preserve"> </w:t>
+      </w:r>
+      <w:r>
+        <w:t>The escape button exit should be on screen hud not popup because fullscreen and it don’t play nice</w:t>
       </w:r>
     </w:p>
     <w:p>
@@ -816,102 +916,6 @@
         <w:spacing w:after="0"/>
       </w:pPr>
       <w:r>
-        <w:t>Load shaders now they can be decompiled to glsl, but they are hard to find, so I need to work out the def</w:t>
-      </w:r>
-      <w:r>
-        <w:t>aults somehow (esm file perhaps for oblivion has heaps of them</w:t>
-      </w:r>
-      <w:r>
-        <w:t>)</w:t>
-      </w:r>
-    </w:p>
-    <w:p>
-      <w:pPr>
-        <w:pStyle w:val="ListParagraph"/>
-        <w:numPr>
-          <w:ilvl w:val="0"/>
-          <w:numId w:val="1"/>
-        </w:numPr>
-        <w:spacing w:after="0"/>
-      </w:pPr>
-      <w:r>
-        <w:t>Shaders are failing on XPS-13 recheck them!</w:t>
-      </w:r>
-    </w:p>
-    <w:p>
-      <w:pPr>
-        <w:pStyle w:val="ListParagraph"/>
-        <w:numPr>
-          <w:ilvl w:val="0"/>
-          <w:numId w:val="1"/>
-        </w:numPr>
-        <w:spacing w:after="0"/>
-      </w:pPr>
-      <w:r>
-        <w:t>Water not overriding colors for skyrim and fallout</w:t>
-      </w:r>
-      <w:r>
-        <w:t>, now fallout water is far t</w:t>
-      </w:r>
-      <w:r>
-        <w:t>o</w:t>
-      </w:r>
-      <w:r>
-        <w:t>o transparent!</w:t>
-      </w:r>
-    </w:p>
-    <w:p>
-      <w:pPr>
-        <w:pStyle w:val="ListParagraph"/>
-        <w:numPr>
-          <w:ilvl w:val="0"/>
-          <w:numId w:val="1"/>
-        </w:numPr>
-        <w:spacing w:after="0"/>
-      </w:pPr>
-      <w:r>
-        <w:t>Could water use the 0th row as the last row for vertex shaking to make perfect match ups? In the water.vert shader</w:t>
-      </w:r>
-      <w:r>
-        <w:t xml:space="preserve"> try to find a deterministic shader</w:t>
-      </w:r>
-      <w:r>
-        <w:t xml:space="preserve"> </w:t>
-      </w:r>
-      <w:r>
-        <w:t>(current one looks deterministic to me but)</w:t>
-      </w:r>
-    </w:p>
-    <w:p>
-      <w:pPr>
-        <w:pStyle w:val="ListParagraph"/>
-        <w:numPr>
-          <w:ilvl w:val="0"/>
-          <w:numId w:val="1"/>
-        </w:numPr>
-        <w:spacing w:after="0"/>
-      </w:pPr>
-      <w:r>
-        <w:t>JInternalFrames for DisplayDialog to allow them to show on a full screen without jumping back or being lost on mac.</w:t>
-      </w:r>
-      <w:r>
-        <w:t xml:space="preserve"> </w:t>
-      </w:r>
-      <w:r>
-        <w:t>The escape button exit should be on screen hud not popup because fullscreen and it don’t play nice</w:t>
-      </w:r>
-    </w:p>
-    <w:p>
-      <w:pPr>
-        <w:pStyle w:val="ListParagraph"/>
-        <w:numPr>
-          <w:ilvl w:val="0"/>
-          <w:numId w:val="1"/>
-        </w:numPr>
-        <w:spacing w:after="0"/>
-      </w:pPr>
-      <w:r>
-        <w:lastRenderedPageBreak/>
         <w:t>When a card gives back 16bit depth buffer (ever?) must reduce front and back clip</w:t>
       </w:r>
     </w:p>
@@ -1337,6 +1341,9 @@
       <w:r>
         <w:t xml:space="preserve"> update</w:t>
       </w:r>
+      <w:r>
+        <w:t xml:space="preserve"> for TES3 ascended sleeper</w:t>
+      </w:r>
     </w:p>
     <w:p>
       <w:pPr>
@@ -1582,263 +1589,615 @@
         <w:spacing w:after="0"/>
       </w:pPr>
       <w:r>
+        <w:t>TES4 I see fingers bending backwards in oblivion animations (I think its in fallout too)</w:t>
+      </w:r>
+    </w:p>
+    <w:p>
+      <w:pPr>
+        <w:pStyle w:val="ListParagraph"/>
+        <w:numPr>
+          <w:ilvl w:val="0"/>
+          <w:numId w:val="1"/>
+        </w:numPr>
+        <w:spacing w:after="0"/>
+      </w:pPr>
+      <w:r>
         <w:t>TES5: animation  accum bugs</w:t>
       </w:r>
       <w:r>
-        <w:t xml:space="preserve"> appear to have gone with recent spline and xyz rotation fix ups along with disabled blending</w:t>
-      </w:r>
-      <w:r>
-        <w:t>, check again when blending re</w:t>
+        <w:t xml:space="preserve"> </w:t>
+      </w:r>
+      <w:r>
+        <w:t>have decreased but are still present, but at the same time some fingers a twisting very strangely in oblivion, so perhaps related</w:t>
+      </w:r>
+    </w:p>
+    <w:p>
+      <w:pPr>
+        <w:pStyle w:val="ListParagraph"/>
+        <w:numPr>
+          <w:ilvl w:val="0"/>
+          <w:numId w:val="1"/>
+        </w:numPr>
+        <w:spacing w:after="0"/>
+      </w:pPr>
+      <w:r>
+        <w:lastRenderedPageBreak/>
+        <w:t>S</w:t>
+      </w:r>
+      <w:r>
+        <w:t>kyrim horse back</w:t>
+      </w:r>
+      <w:r>
+        <w:t xml:space="preserve">legs </w:t>
+      </w:r>
+      <w:r>
+        <w:t xml:space="preserve">kickout appear to be </w:t>
+      </w:r>
+      <w:r>
+        <w:t>gone (</w:t>
+      </w:r>
+      <w:r>
+        <w:t xml:space="preserve">blending related?) however one of </w:t>
+      </w:r>
+      <w:r>
+        <w:t>its</w:t>
+      </w:r>
+      <w:r>
+        <w:t xml:space="preserve"> bone is at 0,0,0 and a skin is</w:t>
+      </w:r>
+      <w:r>
+        <w:t xml:space="preserve"> attached</w:t>
+      </w:r>
+      <w:r>
+        <w:t xml:space="preserve"> (a saddle point in fact?</w:t>
+      </w:r>
+      <w:r>
+        <w:t>)</w:t>
+      </w:r>
+    </w:p>
+    <w:p>
+      <w:pPr>
+        <w:pStyle w:val="ListParagraph"/>
+        <w:numPr>
+          <w:ilvl w:val="0"/>
+          <w:numId w:val="1"/>
+        </w:numPr>
+        <w:spacing w:after="0"/>
+      </w:pPr>
+      <w:r>
+        <w:t xml:space="preserve">Horse head still appear on </w:t>
+      </w:r>
+      <w:r>
+        <w:t>ground, I</w:t>
+      </w:r>
+      <w:r>
+        <w:t xml:space="preserve"> still get a flick from attached geomorphs</w:t>
+      </w:r>
+      <w:r>
+        <w:t xml:space="preserve">, recent buggering about hasn’t help, but now only a few goblins get this, possibly </w:t>
+      </w:r>
+      <w:r>
+        <w:t>something</w:t>
+      </w:r>
+      <w:r>
+        <w:t xml:space="preserve"> to do with a double animation that’s less likely now?</w:t>
+      </w:r>
+    </w:p>
+    <w:p>
+      <w:pPr>
+        <w:pStyle w:val="ListParagraph"/>
+        <w:numPr>
+          <w:ilvl w:val="0"/>
+          <w:numId w:val="1"/>
+        </w:numPr>
+        <w:spacing w:after="0"/>
+      </w:pPr>
+      <w:r>
+        <w:t>Head attachment</w:t>
+      </w:r>
+      <w:r>
+        <w:t>s</w:t>
+      </w:r>
+      <w:r>
+        <w:t xml:space="preserve"> </w:t>
+      </w:r>
+      <w:r>
+        <w:t>in oblivion are sideways</w:t>
+      </w:r>
+      <w:r>
+        <w:t xml:space="preserve"> (hats and hair)</w:t>
+      </w:r>
+    </w:p>
+    <w:p>
+      <w:pPr>
+        <w:pStyle w:val="ListParagraph"/>
+        <w:numPr>
+          <w:ilvl w:val="0"/>
+          <w:numId w:val="1"/>
+        </w:numPr>
+        <w:spacing w:after="0"/>
+      </w:pPr>
+      <w:r>
+        <w:t>TES3 geomorph control from links should be easy to sort out??</w:t>
+      </w:r>
+    </w:p>
+    <w:p>
+      <w:pPr>
+        <w:pStyle w:val="ListParagraph"/>
+        <w:numPr>
+          <w:ilvl w:val="0"/>
+          <w:numId w:val="1"/>
+        </w:numPr>
+        <w:spacing w:after="0"/>
+      </w:pPr>
+      <w:r>
+        <w:t xml:space="preserve">J3dNiControllerSequence has a single geommorph selector that’s rubbish but all </w:t>
+      </w:r>
+      <w:r>
+        <w:t xml:space="preserve">of </w:t>
+      </w:r>
+      <w:r>
+        <w:t>the oblivion kf file</w:t>
+      </w:r>
+      <w:r>
+        <w:t>s</w:t>
+      </w:r>
+      <w:r>
+        <w:t xml:space="preserve"> seem to point at all geommorphers for a single tribasedgeom but I want to pick and run only one of them. I would have thought dog attack </w:t>
+      </w:r>
+      <w:r>
+        <w:t>w</w:t>
+      </w:r>
+      <w:r>
+        <w:t>ould specifically s</w:t>
+      </w:r>
+      <w:r>
+        <w:t>e</w:t>
+      </w:r>
+      <w:r>
+        <w:t>lect the mouth open geommmorpher but I can’</w:t>
+      </w:r>
+      <w:r>
+        <w:t>t see it</w:t>
+      </w:r>
+      <w:r>
+        <w:t>.</w:t>
+      </w:r>
+      <w:r>
+        <w:t xml:space="preserve"> Maybe it’s in an animation setting in the esm files?</w:t>
+      </w:r>
+    </w:p>
+    <w:p>
+      <w:pPr>
+        <w:pStyle w:val="ListParagraph"/>
+        <w:numPr>
+          <w:ilvl w:val="0"/>
+          <w:numId w:val="1"/>
+        </w:numPr>
+        <w:spacing w:after="0"/>
+      </w:pPr>
+      <w:r>
+        <w:t>There are shakey texture update see evtechpod in enclave dungeon for fallout, not sure why.</w:t>
+      </w:r>
+    </w:p>
+    <w:p>
+      <w:pPr>
+        <w:pStyle w:val="ListParagraph"/>
+        <w:numPr>
+          <w:ilvl w:val="0"/>
+          <w:numId w:val="1"/>
+        </w:numPr>
+        <w:spacing w:after="0"/>
+      </w:pPr>
+      <w:r>
+        <w:t>I notice in ravenrock that doors that default to open are showing as closed, but when you click them they do a double animation</w:t>
+      </w:r>
+    </w:p>
+    <w:p>
+      <w:pPr>
+        <w:pStyle w:val="ListParagraph"/>
+        <w:numPr>
+          <w:ilvl w:val="0"/>
+          <w:numId w:val="1"/>
+        </w:numPr>
+        <w:spacing w:after="0"/>
+      </w:pPr>
+      <w:r>
+        <w:t xml:space="preserve">If you click an opening door, it loses </w:t>
+      </w:r>
+      <w:r>
+        <w:t>its</w:t>
+      </w:r>
+      <w:r>
+        <w:t xml:space="preserve"> mind</w:t>
+      </w:r>
+    </w:p>
+    <w:p>
+      <w:pPr>
+        <w:pStyle w:val="Heading4"/>
+      </w:pPr>
+      <w:r>
+        <w:t>Performance</w:t>
+      </w:r>
+    </w:p>
+    <w:p>
+      <w:pPr>
+        <w:pStyle w:val="ListParagraph"/>
+        <w:numPr>
+          <w:ilvl w:val="0"/>
+          <w:numId w:val="1"/>
+        </w:numPr>
+        <w:spacing w:after="0"/>
+      </w:pPr>
+      <w:r>
+        <w:t>I should use Stack alloc in any performant areas?? How would I know there is an object burn issue? How would I test speed improvement?</w:t>
+      </w:r>
+    </w:p>
+    <w:p>
+      <w:pPr>
+        <w:pStyle w:val="ListParagraph"/>
+        <w:numPr>
+          <w:ilvl w:val="0"/>
+          <w:numId w:val="1"/>
+        </w:numPr>
+        <w:spacing w:after="0"/>
+      </w:pPr>
+      <w:r>
+        <w:t>I have a bunch of setting on command line, and in LAND and GeometryTriShapes statics that need playing with and understanding</w:t>
+      </w:r>
+    </w:p>
+    <w:p>
+      <w:pPr>
+        <w:pStyle w:val="ListParagraph"/>
+        <w:numPr>
+          <w:ilvl w:val="0"/>
+          <w:numId w:val="1"/>
+        </w:numPr>
+        <w:spacing w:after="0"/>
+      </w:pPr>
+      <w:r>
+        <w:t>ByteBuffer allow a setting of endian ness and then they have a bunch of data getters, I wonder if nif file loading might be faster with mapp</w:t>
+      </w:r>
+      <w:r>
+        <w:t>ed</w:t>
+      </w:r>
+      <w:r>
+        <w:t>bytebuffers</w:t>
+      </w:r>
+      <w:r>
+        <w:t xml:space="preserve"> too</w:t>
+      </w:r>
+      <w:r>
+        <w:t>?</w:t>
+      </w:r>
+    </w:p>
+    <w:p>
+      <w:pPr>
+        <w:pStyle w:val="ListParagraph"/>
+        <w:numPr>
+          <w:ilvl w:val="0"/>
+          <w:numId w:val="1"/>
+        </w:numPr>
+        <w:spacing w:after="0"/>
+      </w:pPr>
+      <w:r>
+        <w:t xml:space="preserve">I need a test </w:t>
+      </w:r>
+      <w:r>
+        <w:t>set</w:t>
+      </w:r>
+      <w:r>
+        <w:t xml:space="preserve">up that will run and record the various </w:t>
+      </w:r>
+      <w:r>
+        <w:t>performance</w:t>
+      </w:r>
+      <w:r>
+        <w:t xml:space="preserve"> metrics, then need to automate changing parameters and rerun the exact same tests</w:t>
+      </w:r>
+    </w:p>
+    <w:p>
+      <w:pPr>
+        <w:pStyle w:val="ListParagraph"/>
+        <w:numPr>
+          <w:ilvl w:val="0"/>
+          <w:numId w:val="1"/>
+        </w:numPr>
+      </w:pPr>
+      <w:r>
+        <w:t>Try the split compress bsa file for morrowind, might make a nicer video – no files much smaller, but speed seems worse if anything, compare the 2 betterer, maybe totally uncompressed texture bsa</w:t>
+      </w:r>
+    </w:p>
+    <w:p>
+      <w:pPr>
+        <w:pStyle w:val="ListParagraph"/>
+        <w:numPr>
+          <w:ilvl w:val="0"/>
+          <w:numId w:val="1"/>
+        </w:numPr>
+        <w:spacing w:after="0"/>
+      </w:pPr>
+    </w:p>
+    <w:p>
+      <w:pPr>
+        <w:pStyle w:val="Heading4"/>
+      </w:pPr>
+      <w:r>
+        <w:t>User Interface</w:t>
+      </w:r>
+    </w:p>
+    <w:p>
+      <w:pPr>
+        <w:pStyle w:val="ListParagraph"/>
+        <w:numPr>
+          <w:ilvl w:val="0"/>
+          <w:numId w:val="1"/>
+        </w:numPr>
+        <w:spacing w:after="0"/>
+      </w:pPr>
+      <w:r>
+        <w:t>If no folders set the help pops up, but the modal file setting dialog pops up on top of it, a bit crappy</w:t>
+      </w:r>
+    </w:p>
+    <w:p>
+      <w:pPr>
+        <w:pStyle w:val="ListParagraph"/>
+        <w:numPr>
+          <w:ilvl w:val="0"/>
+          <w:numId w:val="1"/>
+        </w:numPr>
+        <w:spacing w:after="0"/>
+      </w:pPr>
+      <w:r>
+        <w:t>I should move the “Info” crap from upper left to a proper nice looking bar at the top (or bottom)</w:t>
+      </w:r>
+    </w:p>
+    <w:p>
+      <w:pPr>
+        <w:pStyle w:val="ListParagraph"/>
+        <w:numPr>
+          <w:ilvl w:val="0"/>
+          <w:numId w:val="1"/>
+        </w:numPr>
+        <w:spacing w:after="0"/>
+      </w:pPr>
+      <w:r>
+        <w:t>Definitely write more in the user guide</w:t>
+      </w:r>
+    </w:p>
+    <w:p>
+      <w:pPr>
+        <w:pStyle w:val="ListParagraph"/>
+        <w:numPr>
+          <w:ilvl w:val="0"/>
+          <w:numId w:val="1"/>
+        </w:numPr>
+        <w:spacing w:after="0"/>
+      </w:pPr>
+      <w:r>
+        <w:t>Table should update on each cell change to show current at top</w:t>
+      </w:r>
+    </w:p>
+    <w:p>
+      <w:pPr>
+        <w:pStyle w:val="ListParagraph"/>
+        <w:numPr>
+          <w:ilvl w:val="0"/>
+          <w:numId w:val="1"/>
+        </w:numPr>
+        <w:spacing w:after="0"/>
+      </w:pPr>
+      <w:r>
+        <w:t>KeyMappings in the config file</w:t>
+      </w:r>
+      <w:bookmarkStart w:id="0" w:name="_GoBack"/>
+      <w:bookmarkEnd w:id="0"/>
+    </w:p>
+    <w:p>
+      <w:pPr>
+        <w:pStyle w:val="Heading4"/>
+      </w:pPr>
+      <w:r>
+        <w:t>Config</w:t>
+      </w:r>
+    </w:p>
+    <w:p>
+      <w:pPr>
+        <w:pStyle w:val="ListParagraph"/>
+        <w:numPr>
+          <w:ilvl w:val="0"/>
+          <w:numId w:val="6"/>
+        </w:numPr>
+        <w:spacing w:after="0"/>
+      </w:pPr>
+      <w:r>
+        <w:t>Need to remove all prefs usage for PropertyLoader, like Dune</w:t>
+      </w:r>
+      <w:r>
+        <w:t xml:space="preserve"> </w:t>
+      </w:r>
+    </w:p>
+    <w:p>
+      <w:pPr>
+        <w:pStyle w:val="ListParagraph"/>
+        <w:numPr>
+          <w:ilvl w:val="0"/>
+          <w:numId w:val="6"/>
+        </w:numPr>
+        <w:spacing w:after="0"/>
+      </w:pPr>
+      <w:r>
+        <w:t>The config loader, properties loader and prefs loader system should be bought together into a mega loader, with order of load, and command line loader</w:t>
+      </w:r>
+      <w:r>
+        <w:t xml:space="preserve"> </w:t>
+      </w:r>
+      <w:r>
+        <w:t xml:space="preserve">notice the config an property </w:t>
+      </w:r>
+      <w:r>
+        <w:lastRenderedPageBreak/>
+        <w:t>loader are 2 different things one is semi</w:t>
       </w:r>
       <w:r>
         <w:t>-</w:t>
       </w:r>
       <w:r>
-        <w:t>enabled</w:t>
-      </w:r>
-    </w:p>
-    <w:p>
-      <w:pPr>
-        <w:pStyle w:val="ListParagraph"/>
-        <w:numPr>
-          <w:ilvl w:val="0"/>
-          <w:numId w:val="1"/>
+        <w:t xml:space="preserve">permanent (config.ini) and lives next to game </w:t>
+      </w:r>
+      <w:r>
+        <w:t>files</w:t>
+      </w:r>
+      <w:r>
+        <w:t>, one is more fluid and live under user data area</w:t>
+      </w:r>
+    </w:p>
+    <w:p>
+      <w:pPr>
+        <w:pStyle w:val="ListParagraph"/>
+        <w:numPr>
+          <w:ilvl w:val="0"/>
+          <w:numId w:val="6"/>
+        </w:numPr>
+      </w:pPr>
+      <w:r>
+        <w:t>Why not smack it all in android? Java3d/awt not on android</w:t>
+      </w:r>
+    </w:p>
+    <w:p>
+      <w:pPr>
+        <w:pStyle w:val="ListParagraph"/>
+        <w:numPr>
+          <w:ilvl w:val="0"/>
+          <w:numId w:val="6"/>
         </w:numPr>
         <w:spacing w:after="0"/>
       </w:pPr>
       <w:r>
-        <w:t>S</w:t>
-      </w:r>
-      <w:r>
-        <w:t>kyrim horse back</w:t>
-      </w:r>
-      <w:r>
-        <w:t xml:space="preserve">legs </w:t>
-      </w:r>
-      <w:r>
-        <w:t xml:space="preserve">kickout appear to be </w:t>
-      </w:r>
-      <w:r>
-        <w:t>gone (</w:t>
-      </w:r>
-      <w:r>
-        <w:t xml:space="preserve">blending related?) however one of </w:t>
-      </w:r>
-      <w:r>
-        <w:t>its</w:t>
-      </w:r>
-      <w:r>
-        <w:t xml:space="preserve"> bone is at 0,0,0 and a skin is</w:t>
-      </w:r>
-      <w:r>
-        <w:t xml:space="preserve"> attached</w:t>
-      </w:r>
-      <w:r>
-        <w:t xml:space="preserve"> (a saddle point in fact?</w:t>
-      </w:r>
-      <w:r>
-        <w:t>)</w:t>
-      </w:r>
-    </w:p>
-    <w:p>
-      <w:pPr>
-        <w:pStyle w:val="ListParagraph"/>
-        <w:numPr>
-          <w:ilvl w:val="0"/>
-          <w:numId w:val="1"/>
+        <w:t>MacOSX might need the implicit AA set in the command ine and ignore the graphics setting, in order to have it run</w:t>
+      </w:r>
+      <w:r>
+        <w:t>, I should have a config setting to allow this to be turned on like opengles</w:t>
+      </w:r>
+    </w:p>
+    <w:p>
+      <w:pPr>
+        <w:pStyle w:val="Heading4"/>
+      </w:pPr>
+      <w:r>
+        <w:t>Sound</w:t>
+      </w:r>
+    </w:p>
+    <w:p>
+      <w:pPr>
+        <w:pStyle w:val="ListParagraph"/>
+        <w:numPr>
+          <w:ilvl w:val="0"/>
+          <w:numId w:val="6"/>
         </w:numPr>
         <w:spacing w:after="0"/>
       </w:pPr>
       <w:r>
-        <w:t xml:space="preserve">TES4 </w:t>
-      </w:r>
-      <w:r>
-        <w:t xml:space="preserve">I see fingers bending backwards in oblivion </w:t>
-      </w:r>
-      <w:r>
-        <w:t>animations</w:t>
-      </w:r>
-      <w:r>
-        <w:t xml:space="preserve"> (I think its in fallout too)</w:t>
-      </w:r>
-    </w:p>
-    <w:p>
-      <w:pPr>
-        <w:pStyle w:val="ListParagraph"/>
-        <w:numPr>
-          <w:ilvl w:val="0"/>
-          <w:numId w:val="1"/>
+        <w:t>Sounds in fallout produce errors, J3dSOUN and nifcharacter</w:t>
+      </w:r>
+    </w:p>
+    <w:p>
+      <w:pPr>
+        <w:pStyle w:val="ListParagraph"/>
+        <w:numPr>
+          <w:ilvl w:val="0"/>
+          <w:numId w:val="6"/>
         </w:numPr>
         <w:spacing w:after="0"/>
       </w:pPr>
       <w:r>
-        <w:lastRenderedPageBreak/>
-        <w:t xml:space="preserve">Horse head still appear on </w:t>
-      </w:r>
-      <w:r>
-        <w:t>ground, I</w:t>
-      </w:r>
-      <w:r>
-        <w:t xml:space="preserve"> still get a flick from attached geomorphs</w:t>
-      </w:r>
-      <w:r>
-        <w:t xml:space="preserve">, recent buggering about hasn’t help, but now only a few goblins get this, possibly </w:t>
-      </w:r>
-      <w:r>
-        <w:t>something</w:t>
-      </w:r>
-      <w:r>
-        <w:t xml:space="preserve"> to do with a double animation that’s less likely now?</w:t>
-      </w:r>
-    </w:p>
-    <w:p>
-      <w:pPr>
-        <w:pStyle w:val="ListParagraph"/>
-        <w:numPr>
-          <w:ilvl w:val="0"/>
-          <w:numId w:val="1"/>
+        <w:t>I notice doors all have open/loop/close sounds</w:t>
+      </w:r>
+    </w:p>
+    <w:p>
+      <w:pPr>
+        <w:pStyle w:val="Heading4"/>
+      </w:pPr>
+      <w:r>
+        <w:t>Input/Output</w:t>
+      </w:r>
+    </w:p>
+    <w:p>
+      <w:pPr>
+        <w:pStyle w:val="ListParagraph"/>
+        <w:numPr>
+          <w:ilvl w:val="0"/>
+          <w:numId w:val="4"/>
         </w:numPr>
         <w:spacing w:after="0"/>
       </w:pPr>
       <w:r>
-        <w:t>Head attachment</w:t>
-      </w:r>
-      <w:r>
-        <w:t>s</w:t>
-      </w:r>
-      <w:r>
-        <w:t xml:space="preserve"> </w:t>
-      </w:r>
-      <w:r>
-        <w:t>in oblivion are sideways</w:t>
-      </w:r>
-      <w:r>
-        <w:t xml:space="preserve"> (hats and hair)</w:t>
-      </w:r>
-    </w:p>
-    <w:p>
-      <w:pPr>
-        <w:pStyle w:val="ListParagraph"/>
-        <w:numPr>
-          <w:ilvl w:val="0"/>
-          <w:numId w:val="1"/>
+        <w:t>I should change ftp across to org.apache.commons.net.ftp.FTPClient</w:t>
+      </w:r>
+    </w:p>
+    <w:p>
+      <w:pPr>
+        <w:pStyle w:val="ListParagraph"/>
+        <w:numPr>
+          <w:ilvl w:val="0"/>
+          <w:numId w:val="4"/>
         </w:numPr>
         <w:spacing w:after="0"/>
       </w:pPr>
       <w:r>
-        <w:t>TES3 geomorph control from links should be easy to sort out??</w:t>
-      </w:r>
-    </w:p>
-    <w:p>
-      <w:pPr>
-        <w:pStyle w:val="ListParagraph"/>
-        <w:numPr>
-          <w:ilvl w:val="0"/>
-          <w:numId w:val="1"/>
+        <w:t>http://commons.apache.org/proper/commons-net/</w:t>
+      </w:r>
+    </w:p>
+    <w:p>
+      <w:pPr>
+        <w:pStyle w:val="ListParagraph"/>
+        <w:numPr>
+          <w:ilvl w:val="0"/>
+          <w:numId w:val="4"/>
         </w:numPr>
         <w:spacing w:after="0"/>
       </w:pPr>
       <w:r>
-        <w:t>Tes3 fallout and skyrim has</w:t>
-      </w:r>
-      <w:r>
-        <w:t xml:space="preserve"> a bit of</w:t>
-      </w:r>
-      <w:r>
-        <w:t xml:space="preserve"> decent gear on people!</w:t>
-      </w:r>
-      <w:r>
-        <w:t xml:space="preserve"> Get CREA templates working</w:t>
-      </w:r>
-    </w:p>
-    <w:p>
-      <w:pPr>
-        <w:pStyle w:val="ListParagraph"/>
-        <w:numPr>
-          <w:ilvl w:val="0"/>
-          <w:numId w:val="1"/>
+        <w:t>Ftp download appears to lock up after a successful download sometimes</w:t>
+      </w:r>
+    </w:p>
+    <w:p>
+      <w:pPr>
+        <w:pStyle w:val="ListParagraph"/>
+        <w:numPr>
+          <w:ilvl w:val="0"/>
+          <w:numId w:val="4"/>
         </w:numPr>
         <w:spacing w:after="0"/>
       </w:pPr>
       <w:r>
-        <w:t xml:space="preserve">J3dNiControllerSequence has a single geommorph selector that’s rubbish but all </w:t>
-      </w:r>
-      <w:r>
-        <w:t xml:space="preserve">of </w:t>
-      </w:r>
-      <w:r>
-        <w:t>the oblivion kf file</w:t>
-      </w:r>
-      <w:r>
-        <w:t>s</w:t>
-      </w:r>
-      <w:r>
-        <w:t xml:space="preserve"> seem to point at all geommorphers for a single tribasedgeom but I want to pick and run only one of them. I would have thought dog attack </w:t>
-      </w:r>
-      <w:r>
-        <w:t>w</w:t>
-      </w:r>
-      <w:r>
-        <w:t>ould specifically s</w:t>
-      </w:r>
-      <w:r>
-        <w:t>e</w:t>
-      </w:r>
-      <w:r>
-        <w:t>lect the mouth open geommmorpher but I can’</w:t>
-      </w:r>
-      <w:r>
-        <w:t>t see it</w:t>
-      </w:r>
-      <w:r>
-        <w:t>.</w:t>
-      </w:r>
-      <w:r>
-        <w:t xml:space="preserve"> Maybe it’s in an animation setting in the esm files?</w:t>
-      </w:r>
-    </w:p>
-    <w:p>
-      <w:pPr>
-        <w:pStyle w:val="ListParagraph"/>
-        <w:numPr>
-          <w:ilvl w:val="0"/>
-          <w:numId w:val="1"/>
-        </w:numPr>
-        <w:spacing w:after="0"/>
-      </w:pPr>
-      <w:r>
-        <w:t>There are shakey texture update see evtechpod in enclave dungeon for fallout, not sure why.</w:t>
-      </w:r>
-    </w:p>
-    <w:p>
-      <w:pPr>
-        <w:pStyle w:val="ListParagraph"/>
-        <w:numPr>
-          <w:ilvl w:val="0"/>
-          <w:numId w:val="1"/>
-        </w:numPr>
-        <w:spacing w:after="0"/>
-      </w:pPr>
-      <w:r>
-        <w:t>I notice in ravenrock that doors that default to open are showing as closed, but when you click them they do a double animation</w:t>
-      </w:r>
-    </w:p>
-    <w:p>
-      <w:pPr>
-        <w:pStyle w:val="ListParagraph"/>
-        <w:numPr>
-          <w:ilvl w:val="0"/>
-          <w:numId w:val="1"/>
-        </w:numPr>
-        <w:spacing w:after="0"/>
-      </w:pPr>
-      <w:r>
-        <w:t>If you click an opening door, it loses it’s mind</w:t>
-      </w:r>
-    </w:p>
-    <w:p>
-      <w:pPr>
-        <w:pStyle w:val="Heading4"/>
+        <w:t>ftp = new FTPClient(FTP_HOST_NAME);</w:t>
+      </w:r>
+      <w:r>
+        <w:t xml:space="preserve"> definitely locks up! I can still make ftped files overlarge by pressing cancel somehow. dud file downloads cause havoc all round, must try more cancel resume to see if it can be sorted out</w:t>
+      </w:r>
+    </w:p>
+    <w:p>
+      <w:pPr>
+        <w:pStyle w:val="ListParagraph"/>
+        <w:spacing w:after="0" w:line="240" w:lineRule="auto"/>
+        <w:rPr>
+          <w:rFonts w:ascii="Calibri" w:eastAsia="Times New Roman" w:hAnsi="Calibri" w:cs="Times New Roman"/>
+          <w:lang w:val="en-US" w:eastAsia="en-NZ"/>
+        </w:rPr>
+      </w:pPr>
+    </w:p>
+    <w:p>
+      <w:pPr>
+        <w:pStyle w:val="Heading1"/>
+      </w:pPr>
+      <w:r>
+        <w:t>Other Notes</w:t>
+      </w:r>
+    </w:p>
+    <w:p>
+      <w:pPr>
+        <w:pStyle w:val="Heading2"/>
       </w:pPr>
       <w:r>
         <w:t>Performance</w:t>
@@ -1846,403 +2205,24 @@
     </w:p>
     <w:p>
       <w:pPr>
-        <w:pStyle w:val="ListParagraph"/>
-        <w:numPr>
-          <w:ilvl w:val="0"/>
-          <w:numId w:val="1"/>
-        </w:numPr>
-        <w:spacing w:after="0"/>
-      </w:pPr>
-      <w:r>
-        <w:t>I should use Stack alloc in any performant areas?? How would I know there is an object burn issue? How would I test speed improvement?</w:t>
-      </w:r>
-    </w:p>
-    <w:p>
-      <w:pPr>
-        <w:pStyle w:val="ListParagraph"/>
-        <w:numPr>
-          <w:ilvl w:val="0"/>
-          <w:numId w:val="1"/>
-        </w:numPr>
-        <w:spacing w:after="0"/>
-      </w:pPr>
-      <w:r>
-        <w:t>I have a bunch of setting on command line, and in LAND and GeometryTriShapes statics that need playing with and understanding</w:t>
-      </w:r>
-    </w:p>
-    <w:p>
-      <w:pPr>
-        <w:pStyle w:val="ListParagraph"/>
-        <w:numPr>
-          <w:ilvl w:val="0"/>
-          <w:numId w:val="1"/>
-        </w:numPr>
-        <w:spacing w:after="0"/>
-      </w:pPr>
-      <w:r>
-        <w:t>ByteBuffer allow a setting of endian ness and then they have a bunch of data getters, I wonder if nif file loading might be faster with mapp</w:t>
-      </w:r>
-      <w:r>
-        <w:t>ed</w:t>
-      </w:r>
-      <w:r>
-        <w:t>bytebuffers</w:t>
-      </w:r>
-      <w:r>
-        <w:t xml:space="preserve"> too</w:t>
-      </w:r>
-      <w:r>
-        <w:t>?</w:t>
-      </w:r>
-    </w:p>
-    <w:p>
-      <w:pPr>
-        <w:pStyle w:val="ListParagraph"/>
-        <w:numPr>
-          <w:ilvl w:val="0"/>
-          <w:numId w:val="1"/>
-        </w:numPr>
-        <w:spacing w:after="0"/>
-      </w:pPr>
-      <w:r>
-        <w:t xml:space="preserve">I need a test up that will run and record the various </w:t>
-      </w:r>
-      <w:r>
-        <w:t>performance</w:t>
-      </w:r>
-      <w:r>
-        <w:t xml:space="preserve"> metrics, then need to automate changing parameters and rerun the exact same tests</w:t>
-      </w:r>
-    </w:p>
-    <w:p>
-      <w:pPr>
-        <w:pStyle w:val="ListParagraph"/>
-        <w:numPr>
-          <w:ilvl w:val="0"/>
-          <w:numId w:val="1"/>
-        </w:numPr>
-      </w:pPr>
-      <w:r>
-        <w:t>Try the split compress bsa file for morrowind, might make a nicer video – no files much smaller, but speed seems worse if anything, compare the 2 betterer, maybe totally uncompressed texture bsa</w:t>
-      </w:r>
-    </w:p>
-    <w:p>
-      <w:pPr>
-        <w:pStyle w:val="ListParagraph"/>
-        <w:numPr>
-          <w:ilvl w:val="0"/>
-          <w:numId w:val="1"/>
-        </w:numPr>
-        <w:spacing w:after="0"/>
-      </w:pPr>
-    </w:p>
-    <w:p>
-      <w:pPr>
-        <w:pStyle w:val="Heading4"/>
-      </w:pPr>
-      <w:r>
-        <w:t>User Interface</w:t>
-      </w:r>
-    </w:p>
-    <w:p>
-      <w:pPr>
-        <w:pStyle w:val="ListParagraph"/>
-        <w:numPr>
-          <w:ilvl w:val="0"/>
-          <w:numId w:val="1"/>
-        </w:numPr>
-        <w:spacing w:after="0"/>
-      </w:pPr>
-      <w:r>
-        <w:t>If no folders set the help pops up, but the modal file setting dialog pops up on top of it, a bit crappy</w:t>
-      </w:r>
-    </w:p>
-    <w:p>
-      <w:pPr>
-        <w:pStyle w:val="ListParagraph"/>
-        <w:numPr>
-          <w:ilvl w:val="0"/>
-          <w:numId w:val="1"/>
-        </w:numPr>
-        <w:spacing w:after="0"/>
-      </w:pPr>
-      <w:r>
-        <w:t>I should move the “Info” crap from upper left to a proper nice looking bar at the top (or bottom)</w:t>
-      </w:r>
-    </w:p>
-    <w:p>
-      <w:pPr>
-        <w:pStyle w:val="ListParagraph"/>
-        <w:numPr>
-          <w:ilvl w:val="0"/>
-          <w:numId w:val="1"/>
-        </w:numPr>
-        <w:spacing w:after="0"/>
-      </w:pPr>
-      <w:r>
-        <w:t>Definitely write more in the user guide</w:t>
-      </w:r>
-    </w:p>
-    <w:p>
-      <w:pPr>
-        <w:pStyle w:val="ListParagraph"/>
-        <w:numPr>
-          <w:ilvl w:val="0"/>
-          <w:numId w:val="1"/>
-        </w:numPr>
         <w:autoSpaceDE w:val="0"/>
         <w:autoSpaceDN w:val="0"/>
         <w:adjustRightInd w:val="0"/>
         <w:spacing w:after="0" w:line="240" w:lineRule="auto"/>
-      </w:pPr>
-      <w:r>
-        <w:t>I need to put a load screen up between cells and disable input should be a work of a moment</w:t>
-      </w:r>
-    </w:p>
-    <w:p>
-      <w:pPr>
-        <w:pStyle w:val="ListParagraph"/>
-        <w:numPr>
-          <w:ilvl w:val="0"/>
-          <w:numId w:val="1"/>
-        </w:numPr>
-        <w:spacing w:after="0"/>
-      </w:pPr>
-      <w:r>
-        <w:t>Table should update on each cell change to show current at top</w:t>
-      </w:r>
-    </w:p>
-    <w:p>
-      <w:pPr>
-        <w:pStyle w:val="ListParagraph"/>
-        <w:numPr>
-          <w:ilvl w:val="0"/>
-          <w:numId w:val="1"/>
-        </w:numPr>
-        <w:spacing w:after="0"/>
-      </w:pPr>
-      <w:r>
-        <w:t>Load screen not working well</w:t>
-      </w:r>
-    </w:p>
-    <w:p>
-      <w:pPr>
-        <w:pStyle w:val="ListParagraph"/>
-        <w:numPr>
-          <w:ilvl w:val="0"/>
-          <w:numId w:val="1"/>
-        </w:numPr>
-        <w:spacing w:after="0"/>
-      </w:pPr>
-      <w:r>
-        <w:t>All of the change cell is not on an update behaviour, needs to be</w:t>
-      </w:r>
-    </w:p>
-    <w:p>
-      <w:pPr>
-        <w:pStyle w:val="Heading4"/>
-      </w:pPr>
-      <w:r>
-        <w:t>Config</w:t>
-      </w:r>
-    </w:p>
-    <w:p>
-      <w:pPr>
-        <w:pStyle w:val="ListParagraph"/>
-        <w:numPr>
-          <w:ilvl w:val="0"/>
-          <w:numId w:val="6"/>
-        </w:numPr>
-        <w:spacing w:after="0"/>
-      </w:pPr>
-      <w:r>
-        <w:t>Need to remove all prefs usage for PropertyLoader, like Dune</w:t>
-      </w:r>
-      <w:r>
+        <w:rPr>
+          <w:rFonts w:ascii="Courier New" w:hAnsi="Courier New" w:cs="Courier New"/>
+          <w:sz w:val="24"/>
+          <w:szCs w:val="24"/>
+        </w:rPr>
+      </w:pPr>
+      <w:r>
+        <w:rPr>
+          <w:rFonts w:ascii="Courier New" w:hAnsi="Courier New" w:cs="Courier New"/>
+          <w:color w:val="3F5FBF"/>
+          <w:sz w:val="24"/>
+          <w:szCs w:val="24"/>
+        </w:rPr>
         <w:t xml:space="preserve"> </w:t>
-      </w:r>
-    </w:p>
-    <w:p>
-      <w:pPr>
-        <w:pStyle w:val="ListParagraph"/>
-        <w:numPr>
-          <w:ilvl w:val="0"/>
-          <w:numId w:val="6"/>
-        </w:numPr>
-        <w:spacing w:after="0"/>
-      </w:pPr>
-      <w:r>
-        <w:lastRenderedPageBreak/>
-        <w:t>The config loader, properties loader and prefs loader system should be bought together into a mega loader, with order of load, and command line loader</w:t>
-      </w:r>
-      <w:r>
-        <w:t xml:space="preserve"> </w:t>
-      </w:r>
-      <w:r>
-        <w:t>notice the config an property loader are 2 different things one is semi</w:t>
-      </w:r>
-      <w:r>
-        <w:t>-</w:t>
-      </w:r>
-      <w:r>
-        <w:t xml:space="preserve">permanent (config.ini) and lives next to game </w:t>
-      </w:r>
-      <w:r>
-        <w:t>files</w:t>
-      </w:r>
-      <w:r>
-        <w:t>, one is more fluid and live under user data area</w:t>
-      </w:r>
-    </w:p>
-    <w:p>
-      <w:pPr>
-        <w:pStyle w:val="ListParagraph"/>
-        <w:numPr>
-          <w:ilvl w:val="0"/>
-          <w:numId w:val="6"/>
-        </w:numPr>
-      </w:pPr>
-      <w:r>
-        <w:t>Why not smack it all in android? Java3d/awt not on android</w:t>
-      </w:r>
-    </w:p>
-    <w:p>
-      <w:pPr>
-        <w:pStyle w:val="ListParagraph"/>
-        <w:numPr>
-          <w:ilvl w:val="0"/>
-          <w:numId w:val="6"/>
-        </w:numPr>
-        <w:spacing w:after="0"/>
-      </w:pPr>
-      <w:r>
-        <w:t>MacOSX might need the implicit AA set in the command ine and ignore the graphics setting, in order to have it run</w:t>
-      </w:r>
-      <w:r>
-        <w:t>, I should have a config setting to allow this to be turned on like opengles</w:t>
-      </w:r>
-    </w:p>
-    <w:p>
-      <w:pPr>
-        <w:pStyle w:val="Heading4"/>
-      </w:pPr>
-      <w:r>
-        <w:t>Sound</w:t>
-      </w:r>
-    </w:p>
-    <w:p>
-      <w:pPr>
-        <w:pStyle w:val="ListParagraph"/>
-        <w:numPr>
-          <w:ilvl w:val="0"/>
-          <w:numId w:val="6"/>
-        </w:numPr>
-        <w:spacing w:after="0"/>
-      </w:pPr>
-      <w:r>
-        <w:t>Sounds in fallout produce errors, J3dSOUN and nifcharacter</w:t>
-      </w:r>
-    </w:p>
-    <w:p>
-      <w:pPr>
-        <w:pStyle w:val="ListParagraph"/>
-        <w:numPr>
-          <w:ilvl w:val="0"/>
-          <w:numId w:val="6"/>
-        </w:numPr>
-        <w:spacing w:after="0"/>
-      </w:pPr>
-      <w:r>
-        <w:t>I notice doors all have open/loop/close sounds</w:t>
-      </w:r>
-    </w:p>
-    <w:p>
-      <w:pPr>
-        <w:pStyle w:val="Heading4"/>
-      </w:pPr>
-      <w:r>
-        <w:t>Input/Output</w:t>
-      </w:r>
-    </w:p>
-    <w:p>
-      <w:pPr>
-        <w:pStyle w:val="ListParagraph"/>
-        <w:numPr>
-          <w:ilvl w:val="0"/>
-          <w:numId w:val="4"/>
-        </w:numPr>
-        <w:spacing w:after="0"/>
-      </w:pPr>
-      <w:r>
-        <w:t>I should change ftp across to org.apache.commons.net.ftp.FTPClient</w:t>
-      </w:r>
-    </w:p>
-    <w:p>
-      <w:pPr>
-        <w:pStyle w:val="ListParagraph"/>
-        <w:numPr>
-          <w:ilvl w:val="0"/>
-          <w:numId w:val="4"/>
-        </w:numPr>
-        <w:spacing w:after="0"/>
-      </w:pPr>
-      <w:r>
-        <w:t>http://commons.apache.org/proper/commons-net/</w:t>
-      </w:r>
-    </w:p>
-    <w:p>
-      <w:pPr>
-        <w:pStyle w:val="ListParagraph"/>
-        <w:numPr>
-          <w:ilvl w:val="0"/>
-          <w:numId w:val="4"/>
-        </w:numPr>
-        <w:spacing w:after="0"/>
-      </w:pPr>
-      <w:r>
-        <w:t>Ftp download appears to lock up after a successful download sometimes</w:t>
-      </w:r>
-    </w:p>
-    <w:p>
-      <w:pPr>
-        <w:pStyle w:val="ListParagraph"/>
-        <w:numPr>
-          <w:ilvl w:val="0"/>
-          <w:numId w:val="4"/>
-        </w:numPr>
-        <w:spacing w:after="0"/>
-      </w:pPr>
-      <w:r>
-        <w:t>ftp = new FTPClient(FTP_HOST_NAME);</w:t>
-      </w:r>
-      <w:r>
-        <w:t xml:space="preserve"> definitely locks up! I can still make ftped files overlarge by pressing cancel somehow. dud file downloads cause havoc all round, must try more cancel resume to see if it can be sorted out</w:t>
-      </w:r>
-    </w:p>
-    <w:p>
-      <w:pPr>
-        <w:pStyle w:val="ListParagraph"/>
-        <w:spacing w:after="0" w:line="240" w:lineRule="auto"/>
-        <w:rPr>
-          <w:rFonts w:ascii="Calibri" w:eastAsia="Times New Roman" w:hAnsi="Calibri" w:cs="Times New Roman"/>
-          <w:lang w:val="en-US" w:eastAsia="en-NZ"/>
-        </w:rPr>
-      </w:pPr>
-    </w:p>
-    <w:p>
-      <w:pPr>
-        <w:pStyle w:val="Heading1"/>
-      </w:pPr>
-      <w:r>
-        <w:t>Other Notes</w:t>
-      </w:r>
-    </w:p>
-    <w:p>
-      <w:pPr>
-        <w:pStyle w:val="Heading2"/>
-      </w:pPr>
-      <w:r>
-        <w:t>Performance</w:t>
       </w:r>
     </w:p>
     <w:p>
@@ -2264,7 +2244,142 @@
           <w:sz w:val="24"/>
           <w:szCs w:val="24"/>
         </w:rPr>
+        <w:t xml:space="preserve">  </w:t>
+      </w:r>
+      <w:r>
+        <w:rPr>
+          <w:rFonts w:ascii="Courier New" w:hAnsi="Courier New" w:cs="Courier New"/>
+          <w:color w:val="3F5FBF"/>
+          <w:sz w:val="24"/>
+          <w:szCs w:val="24"/>
+        </w:rPr>
+        <w:t>I p</w:t>
+      </w:r>
+      <w:r>
+        <w:rPr>
+          <w:rFonts w:ascii="Courier New" w:hAnsi="Courier New" w:cs="Courier New"/>
+          <w:color w:val="3F5FBF"/>
+          <w:sz w:val="24"/>
+          <w:szCs w:val="24"/>
+        </w:rPr>
+        <w:t xml:space="preserve">ut a check on a 2k users count and </w:t>
+      </w:r>
+      <w:r>
+        <w:rPr>
+          <w:rFonts w:ascii="Courier New" w:hAnsi="Courier New" w:cs="Courier New"/>
+          <w:color w:val="3F5FBF"/>
+          <w:sz w:val="24"/>
+          <w:szCs w:val="24"/>
+        </w:rPr>
+        <w:t>saw</w:t>
+      </w:r>
+      <w:r>
+        <w:rPr>
+          <w:rFonts w:ascii="Courier New" w:hAnsi="Courier New" w:cs="Courier New"/>
+          <w:color w:val="3F5FBF"/>
+          <w:sz w:val="24"/>
+          <w:szCs w:val="24"/>
+        </w:rPr>
+        <w:t xml:space="preserve"> what it </w:t>
+      </w:r>
+      <w:r>
+        <w:rPr>
+          <w:rFonts w:ascii="Courier New" w:hAnsi="Courier New" w:cs="Courier New"/>
+          <w:color w:val="3F5FBF"/>
+          <w:sz w:val="24"/>
+          <w:szCs w:val="24"/>
+        </w:rPr>
+        <w:t>wa</w:t>
+      </w:r>
+      <w:r>
+        <w:rPr>
+          <w:rFonts w:ascii="Courier New" w:hAnsi="Courier New" w:cs="Courier New"/>
+          <w:color w:val="3F5FBF"/>
+          <w:sz w:val="24"/>
+          <w:szCs w:val="24"/>
+        </w:rPr>
+        <w:t xml:space="preserve">s </w:t>
+      </w:r>
+      <w:r>
+        <w:rPr>
+          <w:rFonts w:ascii="Courier New" w:hAnsi="Courier New" w:cs="Courier New"/>
+          <w:color w:val="3F5FBF"/>
+          <w:sz w:val="24"/>
+          <w:szCs w:val="24"/>
+        </w:rPr>
+        <w:t>,i</w:t>
+      </w:r>
+      <w:r>
+        <w:rPr>
+          <w:rFonts w:ascii="Courier New" w:hAnsi="Courier New" w:cs="Courier New"/>
+          <w:color w:val="3F5FBF"/>
+          <w:sz w:val="24"/>
+          <w:szCs w:val="24"/>
+        </w:rPr>
+        <w:t xml:space="preserve">t turns out it was a wildly reused material (from J3dLAND) so reproducing the bug </w:t>
+      </w:r>
+      <w:r>
+        <w:rPr>
+          <w:rFonts w:ascii="Courier New" w:hAnsi="Courier New" w:cs="Courier New"/>
+          <w:color w:val="3F5FBF"/>
+          <w:sz w:val="24"/>
+          <w:szCs w:val="24"/>
+        </w:rPr>
+        <w:t>(ArrayList-BalancedArrayList)</w:t>
+      </w:r>
+      <w:r>
+        <w:rPr>
+          <w:rFonts w:ascii="Courier New" w:hAnsi="Courier New" w:cs="Courier New"/>
+          <w:color w:val="3F5FBF"/>
+          <w:sz w:val="24"/>
+          <w:szCs w:val="24"/>
+        </w:rPr>
         <w:t xml:space="preserve"> </w:t>
+      </w:r>
+      <w:r>
+        <w:rPr>
+          <w:rFonts w:ascii="Courier New" w:hAnsi="Courier New" w:cs="Courier New"/>
+          <w:color w:val="3F5FBF"/>
+          <w:sz w:val="24"/>
+          <w:szCs w:val="24"/>
+        </w:rPr>
+        <w:t xml:space="preserve">is trivial, just create 10000 shapes with one </w:t>
+      </w:r>
+      <w:r>
+        <w:rPr>
+          <w:rFonts w:ascii="Courier New" w:hAnsi="Courier New" w:cs="Courier New"/>
+          <w:color w:val="3F5FBF"/>
+          <w:sz w:val="24"/>
+          <w:szCs w:val="24"/>
+        </w:rPr>
+        <w:t>s</w:t>
+      </w:r>
+      <w:r>
+        <w:rPr>
+          <w:rFonts w:ascii="Courier New" w:hAnsi="Courier New" w:cs="Courier New"/>
+          <w:color w:val="3F5FBF"/>
+          <w:sz w:val="24"/>
+          <w:szCs w:val="24"/>
+        </w:rPr>
+        <w:t>tatic mater</w:t>
+      </w:r>
+      <w:r>
+        <w:rPr>
+          <w:rFonts w:ascii="Courier New" w:hAnsi="Courier New" w:cs="Courier New"/>
+          <w:color w:val="3F5FBF"/>
+          <w:sz w:val="24"/>
+          <w:szCs w:val="24"/>
+        </w:rPr>
+        <w:t>i</w:t>
+      </w:r>
+      <w:r>
+        <w:rPr>
+          <w:rFonts w:ascii="Courier New" w:hAnsi="Courier New" w:cs="Courier New"/>
+          <w:color w:val="3F5FBF"/>
+          <w:sz w:val="24"/>
+          <w:szCs w:val="24"/>
+        </w:rPr>
+        <w:t>al</w:t>
       </w:r>
     </w:p>
     <w:p>
@@ -2288,141 +2403,6 @@
         </w:rPr>
         <w:t xml:space="preserve">  </w:t>
       </w:r>
-      <w:r>
-        <w:rPr>
-          <w:rFonts w:ascii="Courier New" w:hAnsi="Courier New" w:cs="Courier New"/>
-          <w:color w:val="3F5FBF"/>
-          <w:sz w:val="24"/>
-          <w:szCs w:val="24"/>
-        </w:rPr>
-        <w:t>I p</w:t>
-      </w:r>
-      <w:r>
-        <w:rPr>
-          <w:rFonts w:ascii="Courier New" w:hAnsi="Courier New" w:cs="Courier New"/>
-          <w:color w:val="3F5FBF"/>
-          <w:sz w:val="24"/>
-          <w:szCs w:val="24"/>
-        </w:rPr>
-        <w:t xml:space="preserve">ut a check on a 2k users count and </w:t>
-      </w:r>
-      <w:r>
-        <w:rPr>
-          <w:rFonts w:ascii="Courier New" w:hAnsi="Courier New" w:cs="Courier New"/>
-          <w:color w:val="3F5FBF"/>
-          <w:sz w:val="24"/>
-          <w:szCs w:val="24"/>
-        </w:rPr>
-        <w:t>saw</w:t>
-      </w:r>
-      <w:r>
-        <w:rPr>
-          <w:rFonts w:ascii="Courier New" w:hAnsi="Courier New" w:cs="Courier New"/>
-          <w:color w:val="3F5FBF"/>
-          <w:sz w:val="24"/>
-          <w:szCs w:val="24"/>
-        </w:rPr>
-        <w:t xml:space="preserve"> what it </w:t>
-      </w:r>
-      <w:r>
-        <w:rPr>
-          <w:rFonts w:ascii="Courier New" w:hAnsi="Courier New" w:cs="Courier New"/>
-          <w:color w:val="3F5FBF"/>
-          <w:sz w:val="24"/>
-          <w:szCs w:val="24"/>
-        </w:rPr>
-        <w:t>wa</w:t>
-      </w:r>
-      <w:r>
-        <w:rPr>
-          <w:rFonts w:ascii="Courier New" w:hAnsi="Courier New" w:cs="Courier New"/>
-          <w:color w:val="3F5FBF"/>
-          <w:sz w:val="24"/>
-          <w:szCs w:val="24"/>
-        </w:rPr>
-        <w:t xml:space="preserve">s </w:t>
-      </w:r>
-      <w:r>
-        <w:rPr>
-          <w:rFonts w:ascii="Courier New" w:hAnsi="Courier New" w:cs="Courier New"/>
-          <w:color w:val="3F5FBF"/>
-          <w:sz w:val="24"/>
-          <w:szCs w:val="24"/>
-        </w:rPr>
-        <w:t>,i</w:t>
-      </w:r>
-      <w:r>
-        <w:rPr>
-          <w:rFonts w:ascii="Courier New" w:hAnsi="Courier New" w:cs="Courier New"/>
-          <w:color w:val="3F5FBF"/>
-          <w:sz w:val="24"/>
-          <w:szCs w:val="24"/>
-        </w:rPr>
-        <w:t xml:space="preserve">t turns out it was a wildly reused material (from J3dLAND) so reproducing the bug </w:t>
-      </w:r>
-      <w:r>
-        <w:rPr>
-          <w:rFonts w:ascii="Courier New" w:hAnsi="Courier New" w:cs="Courier New"/>
-          <w:color w:val="3F5FBF"/>
-          <w:sz w:val="24"/>
-          <w:szCs w:val="24"/>
-        </w:rPr>
-        <w:t>(ArrayList-BalancedArrayList)</w:t>
-      </w:r>
-      <w:r>
-        <w:rPr>
-          <w:rFonts w:ascii="Courier New" w:hAnsi="Courier New" w:cs="Courier New"/>
-          <w:color w:val="3F5FBF"/>
-          <w:sz w:val="24"/>
-          <w:szCs w:val="24"/>
-        </w:rPr>
-        <w:t xml:space="preserve"> </w:t>
-      </w:r>
-      <w:r>
-        <w:rPr>
-          <w:rFonts w:ascii="Courier New" w:hAnsi="Courier New" w:cs="Courier New"/>
-          <w:color w:val="3F5FBF"/>
-          <w:sz w:val="24"/>
-          <w:szCs w:val="24"/>
-        </w:rPr>
-        <w:t xml:space="preserve">is trivial, just create 10000 shapes with one </w:t>
-      </w:r>
-      <w:r>
-        <w:rPr>
-          <w:rFonts w:ascii="Courier New" w:hAnsi="Courier New" w:cs="Courier New"/>
-          <w:color w:val="3F5FBF"/>
-          <w:sz w:val="24"/>
-          <w:szCs w:val="24"/>
-        </w:rPr>
-        <w:t>s</w:t>
-      </w:r>
-      <w:r>
-        <w:rPr>
-          <w:rFonts w:ascii="Courier New" w:hAnsi="Courier New" w:cs="Courier New"/>
-          <w:color w:val="3F5FBF"/>
-          <w:sz w:val="24"/>
-          <w:szCs w:val="24"/>
-        </w:rPr>
-        <w:t>tatic mater</w:t>
-      </w:r>
-      <w:r>
-        <w:rPr>
-          <w:rFonts w:ascii="Courier New" w:hAnsi="Courier New" w:cs="Courier New"/>
-          <w:color w:val="3F5FBF"/>
-          <w:sz w:val="24"/>
-          <w:szCs w:val="24"/>
-        </w:rPr>
-        <w:t>i</w:t>
-      </w:r>
-      <w:r>
-        <w:rPr>
-          <w:rFonts w:ascii="Courier New" w:hAnsi="Courier New" w:cs="Courier New"/>
-          <w:color w:val="3F5FBF"/>
-          <w:sz w:val="24"/>
-          <w:szCs w:val="24"/>
-        </w:rPr>
-        <w:t>al</w:t>
-      </w:r>
     </w:p>
     <w:p>
       <w:pPr>
@@ -2443,7 +2423,7 @@
           <w:sz w:val="24"/>
           <w:szCs w:val="24"/>
         </w:rPr>
-        <w:t xml:space="preserve">  </w:t>
+        <w:t xml:space="preserve">  Investigate RenderBin.nodeComponentList and other arraylists</w:t>
       </w:r>
     </w:p>
     <w:p>
@@ -2465,7 +2445,7 @@
           <w:sz w:val="24"/>
           <w:szCs w:val="24"/>
         </w:rPr>
-        <w:t xml:space="preserve">  Investigate RenderBin.nodeComponentList and other arraylists</w:t>
+        <w:t xml:space="preserve">  </w:t>
       </w:r>
     </w:p>
     <w:p>
@@ -2489,6 +2469,33 @@
         </w:rPr>
         <w:t xml:space="preserve">  </w:t>
       </w:r>
+      <w:r>
+        <w:rPr>
+          <w:rFonts w:ascii="Courier New" w:hAnsi="Courier New" w:cs="Courier New"/>
+          <w:color w:val="3F5FBF"/>
+          <w:sz w:val="24"/>
+          <w:szCs w:val="24"/>
+        </w:rPr>
+        <w:t>Multiple</w:t>
+      </w:r>
+      <w:r>
+        <w:rPr>
+          <w:rFonts w:ascii="Courier New" w:hAnsi="Courier New" w:cs="Courier New"/>
+          <w:color w:val="3F5FBF"/>
+          <w:sz w:val="24"/>
+          <w:szCs w:val="24"/>
+        </w:rPr>
+        <w:t xml:space="preserve"> bsas with compression for morrowind</w:t>
+      </w:r>
+      <w:r>
+        <w:rPr>
+          <w:rFonts w:ascii="Courier New" w:hAnsi="Courier New" w:cs="Courier New"/>
+          <w:color w:val="3F5FBF"/>
+          <w:sz w:val="24"/>
+          <w:szCs w:val="24"/>
+        </w:rPr>
+        <w:t xml:space="preserve"> – I think decompression time is not a problem, recalling also the requirement to get disk activity done well away from the java3d render thread</w:t>
+      </w:r>
     </w:p>
     <w:p>
       <w:pPr>
@@ -2511,33 +2518,6 @@
         </w:rPr>
         <w:t xml:space="preserve">  </w:t>
       </w:r>
-      <w:r>
-        <w:rPr>
-          <w:rFonts w:ascii="Courier New" w:hAnsi="Courier New" w:cs="Courier New"/>
-          <w:color w:val="3F5FBF"/>
-          <w:sz w:val="24"/>
-          <w:szCs w:val="24"/>
-        </w:rPr>
-        <w:t>Multiple</w:t>
-      </w:r>
-      <w:r>
-        <w:rPr>
-          <w:rFonts w:ascii="Courier New" w:hAnsi="Courier New" w:cs="Courier New"/>
-          <w:color w:val="3F5FBF"/>
-          <w:sz w:val="24"/>
-          <w:szCs w:val="24"/>
-        </w:rPr>
-        <w:t xml:space="preserve"> bsas with compression for morrowind</w:t>
-      </w:r>
-      <w:r>
-        <w:rPr>
-          <w:rFonts w:ascii="Courier New" w:hAnsi="Courier New" w:cs="Courier New"/>
-          <w:color w:val="3F5FBF"/>
-          <w:sz w:val="24"/>
-          <w:szCs w:val="24"/>
-        </w:rPr>
-        <w:t xml:space="preserve"> – I think decompression time is not a problem, recalling also the requirement to get disk activity done well away from the java3d render thread</w:t>
-      </w:r>
     </w:p>
     <w:p>
       <w:pPr>
@@ -2558,7 +2538,43 @@
           <w:sz w:val="24"/>
           <w:szCs w:val="24"/>
         </w:rPr>
-        <w:t xml:space="preserve">  </w:t>
+        <w:t xml:space="preserve">  BG </w:t>
+      </w:r>
+      <w:r>
+        <w:rPr>
+          <w:rFonts w:ascii="Courier New" w:hAnsi="Courier New" w:cs="Courier New"/>
+          <w:color w:val="3F5FBF"/>
+          <w:sz w:val="24"/>
+          <w:szCs w:val="24"/>
+        </w:rPr>
+        <w:t>compiling</w:t>
+      </w:r>
+      <w:r>
+        <w:rPr>
+          <w:rFonts w:ascii="Courier New" w:hAnsi="Courier New" w:cs="Courier New"/>
+          <w:color w:val="3F5FBF"/>
+          <w:sz w:val="24"/>
+          <w:szCs w:val="24"/>
+        </w:rPr>
+        <w:t xml:space="preserve"> might cause trouble testing BG as super of re</w:t>
+      </w:r>
+      <w:r>
+        <w:rPr>
+          <w:rFonts w:ascii="Courier New" w:hAnsi="Courier New" w:cs="Courier New"/>
+          <w:color w:val="3F5FBF"/>
+          <w:sz w:val="24"/>
+          <w:szCs w:val="24"/>
+        </w:rPr>
+        <w:t>c</w:t>
+      </w:r>
+      <w:r>
+        <w:rPr>
+          <w:rFonts w:ascii="Courier New" w:hAnsi="Courier New" w:cs="Courier New"/>
+          <w:color w:val="3F5FBF"/>
+          <w:sz w:val="24"/>
+          <w:szCs w:val="24"/>
+        </w:rPr>
+        <w:t>oinst note also using detachable cap</w:t>
       </w:r>
     </w:p>
     <w:p>
@@ -2569,54 +2585,19 @@
         <w:spacing w:after="0" w:line="240" w:lineRule="auto"/>
         <w:rPr>
           <w:rFonts w:ascii="Courier New" w:hAnsi="Courier New" w:cs="Courier New"/>
-          <w:sz w:val="24"/>
-          <w:szCs w:val="24"/>
-        </w:rPr>
-      </w:pPr>
-      <w:r>
-        <w:rPr>
-          <w:rFonts w:ascii="Courier New" w:hAnsi="Courier New" w:cs="Courier New"/>
-          <w:color w:val="3F5FBF"/>
-          <w:sz w:val="24"/>
-          <w:szCs w:val="24"/>
-        </w:rPr>
-        <w:t xml:space="preserve">  BG </w:t>
-      </w:r>
-      <w:r>
-        <w:rPr>
-          <w:rFonts w:ascii="Courier New" w:hAnsi="Courier New" w:cs="Courier New"/>
-          <w:color w:val="3F5FBF"/>
-          <w:sz w:val="24"/>
-          <w:szCs w:val="24"/>
-        </w:rPr>
-        <w:t>compiling</w:t>
-      </w:r>
-      <w:r>
-        <w:rPr>
-          <w:rFonts w:ascii="Courier New" w:hAnsi="Courier New" w:cs="Courier New"/>
-          <w:color w:val="3F5FBF"/>
-          <w:sz w:val="24"/>
-          <w:szCs w:val="24"/>
-        </w:rPr>
-        <w:t xml:space="preserve"> might cause trouble testing BG as super of re</w:t>
-      </w:r>
-      <w:r>
-        <w:rPr>
-          <w:rFonts w:ascii="Courier New" w:hAnsi="Courier New" w:cs="Courier New"/>
-          <w:color w:val="3F5FBF"/>
-          <w:sz w:val="24"/>
-          <w:szCs w:val="24"/>
-        </w:rPr>
-        <w:t>c</w:t>
-      </w:r>
-      <w:r>
-        <w:rPr>
-          <w:rFonts w:ascii="Courier New" w:hAnsi="Courier New" w:cs="Courier New"/>
-          <w:color w:val="3F5FBF"/>
-          <w:sz w:val="24"/>
-          <w:szCs w:val="24"/>
-        </w:rPr>
-        <w:t>oinst note also using detachable cap</w:t>
+          <w:color w:val="3F5FBF"/>
+          <w:sz w:val="24"/>
+          <w:szCs w:val="24"/>
+        </w:rPr>
+      </w:pPr>
+      <w:r>
+        <w:rPr>
+          <w:rFonts w:ascii="Courier New" w:hAnsi="Courier New" w:cs="Courier New"/>
+          <w:color w:val="3F5FBF"/>
+          <w:sz w:val="24"/>
+          <w:szCs w:val="24"/>
+        </w:rPr>
+        <w:t xml:space="preserve">  tried app.setCap to make it non static in LAND </w:t>
       </w:r>
     </w:p>
     <w:p>
@@ -2627,19 +2608,18 @@
         <w:spacing w:after="0" w:line="240" w:lineRule="auto"/>
         <w:rPr>
           <w:rFonts w:ascii="Courier New" w:hAnsi="Courier New" w:cs="Courier New"/>
-          <w:color w:val="3F5FBF"/>
-          <w:sz w:val="24"/>
-          <w:szCs w:val="24"/>
-        </w:rPr>
-      </w:pPr>
-      <w:r>
-        <w:rPr>
-          <w:rFonts w:ascii="Courier New" w:hAnsi="Courier New" w:cs="Courier New"/>
-          <w:color w:val="3F5FBF"/>
-          <w:sz w:val="24"/>
-          <w:szCs w:val="24"/>
-        </w:rPr>
-        <w:t xml:space="preserve">  tried app.setCap to make it non static in LAND </w:t>
+          <w:sz w:val="24"/>
+          <w:szCs w:val="24"/>
+        </w:rPr>
+      </w:pPr>
+      <w:r>
+        <w:rPr>
+          <w:rFonts w:ascii="Courier New" w:hAnsi="Courier New" w:cs="Courier New"/>
+          <w:color w:val="3F5FBF"/>
+          <w:sz w:val="24"/>
+          <w:szCs w:val="24"/>
+        </w:rPr>
+        <w:t>both attempts to force less compiling result in a slight decrease in fps</w:t>
       </w:r>
     </w:p>
     <w:p>
@@ -2661,7 +2641,7 @@
           <w:sz w:val="24"/>
           <w:szCs w:val="24"/>
         </w:rPr>
-        <w:t>both attempts to force less compiling result in a slight decrease in fps</w:t>
+        <w:t xml:space="preserve">  </w:t>
       </w:r>
     </w:p>
     <w:p>
@@ -2683,7 +2663,7 @@
           <w:sz w:val="24"/>
           <w:szCs w:val="24"/>
         </w:rPr>
-        <w:t xml:space="preserve">  </w:t>
+        <w:t xml:space="preserve">  I could have a thread per grid loading up given I have structure thread</w:t>
       </w:r>
     </w:p>
     <w:p>
@@ -2705,7 +2685,7 @@
           <w:sz w:val="24"/>
           <w:szCs w:val="24"/>
         </w:rPr>
-        <w:t xml:space="preserve">  I could have a thread per grid loading up given I have structure thread</w:t>
+        <w:t xml:space="preserve">  </w:t>
       </w:r>
     </w:p>
     <w:p>
@@ -2727,7 +2707,7 @@
           <w:sz w:val="24"/>
           <w:szCs w:val="24"/>
         </w:rPr>
-        <w:t xml:space="preserve">  </w:t>
+        <w:t xml:space="preserve">  Need to do more profiling with morrowind, biggest structure pause of anyone</w:t>
       </w:r>
     </w:p>
     <w:p>
@@ -2749,8 +2729,7 @@
           <w:sz w:val="24"/>
           <w:szCs w:val="24"/>
         </w:rPr>
-        <w:lastRenderedPageBreak/>
-        <w:t xml:space="preserve">  Need to do more profiling with morrowind, biggest structure pause of anyone</w:t>
+        <w:t xml:space="preserve">  </w:t>
       </w:r>
     </w:p>
     <w:p>
@@ -2761,18 +2740,101 @@
         <w:spacing w:after="0" w:line="240" w:lineRule="auto"/>
         <w:rPr>
           <w:rFonts w:ascii="Courier New" w:hAnsi="Courier New" w:cs="Courier New"/>
-          <w:sz w:val="24"/>
-          <w:szCs w:val="24"/>
-        </w:rPr>
-      </w:pPr>
-      <w:r>
-        <w:rPr>
-          <w:rFonts w:ascii="Courier New" w:hAnsi="Courier New" w:cs="Courier New"/>
-          <w:color w:val="3F5FBF"/>
-          <w:sz w:val="24"/>
-          <w:szCs w:val="24"/>
-        </w:rPr>
+          <w:color w:val="3F5FBF"/>
+          <w:sz w:val="24"/>
+          <w:szCs w:val="24"/>
+        </w:rPr>
+      </w:pPr>
+      <w:r>
+        <w:rPr>
+          <w:rFonts w:ascii="Courier New" w:hAnsi="Courier New" w:cs="Courier New"/>
+          <w:color w:val="3F5FBF"/>
+          <w:sz w:val="24"/>
+          <w:szCs w:val="24"/>
+        </w:rPr>
+        <w:lastRenderedPageBreak/>
         <w:t xml:space="preserve">  </w:t>
+      </w:r>
+      <w:r>
+        <w:rPr>
+          <w:rFonts w:ascii="Courier New" w:hAnsi="Courier New" w:cs="Courier New"/>
+          <w:color w:val="3F5FBF"/>
+          <w:sz w:val="24"/>
+          <w:szCs w:val="24"/>
+        </w:rPr>
+        <w:t>Physics</w:t>
+      </w:r>
+      <w:r>
+        <w:rPr>
+          <w:rFonts w:ascii="Courier New" w:hAnsi="Courier New" w:cs="Courier New"/>
+          <w:color w:val="3F5FBF"/>
+          <w:sz w:val="24"/>
+          <w:szCs w:val="24"/>
+        </w:rPr>
+        <w:t xml:space="preserve"> is pausing more </w:t>
+      </w:r>
+      <w:r>
+        <w:rPr>
+          <w:rFonts w:ascii="Courier New" w:hAnsi="Courier New" w:cs="Courier New"/>
+          <w:color w:val="3F5FBF"/>
+          <w:sz w:val="24"/>
+          <w:szCs w:val="24"/>
+        </w:rPr>
+        <w:t xml:space="preserve">than it should on cell load? </w:t>
+      </w:r>
+      <w:r>
+        <w:rPr>
+          <w:rFonts w:ascii="Courier New" w:hAnsi="Courier New" w:cs="Courier New"/>
+          <w:color w:val="3F5FBF"/>
+          <w:sz w:val="24"/>
+          <w:szCs w:val="24"/>
+        </w:rPr>
+        <w:t xml:space="preserve">I feel it should only stutter as much as structure </w:t>
+      </w:r>
+      <w:r>
+        <w:rPr>
+          <w:rFonts w:ascii="Courier New" w:hAnsi="Courier New" w:cs="Courier New"/>
+          <w:color w:val="3F5FBF"/>
+          <w:sz w:val="24"/>
+          <w:szCs w:val="24"/>
+        </w:rPr>
+        <w:t>behaviour</w:t>
+      </w:r>
+      <w:r>
+        <w:rPr>
+          <w:rFonts w:ascii="Courier New" w:hAnsi="Courier New" w:cs="Courier New"/>
+          <w:color w:val="3F5FBF"/>
+          <w:sz w:val="24"/>
+          <w:szCs w:val="24"/>
+        </w:rPr>
+        <w:t xml:space="preserve"> lags, as it's on a </w:t>
+      </w:r>
+      <w:r>
+        <w:rPr>
+          <w:rFonts w:ascii="Courier New" w:hAnsi="Courier New" w:cs="Courier New"/>
+          <w:color w:val="3F5FBF"/>
+          <w:sz w:val="24"/>
+          <w:szCs w:val="24"/>
+        </w:rPr>
+        <w:t>separate</w:t>
+      </w:r>
+      <w:r>
+        <w:rPr>
+          <w:rFonts w:ascii="Courier New" w:hAnsi="Courier New" w:cs="Courier New"/>
+          <w:color w:val="3F5FBF"/>
+          <w:sz w:val="24"/>
+          <w:szCs w:val="24"/>
+        </w:rPr>
+        <w:t xml:space="preserve"> thread, </w:t>
+      </w:r>
+      <w:r>
+        <w:rPr>
+          <w:rFonts w:ascii="Courier New" w:hAnsi="Courier New" w:cs="Courier New"/>
+          <w:color w:val="3F5FBF"/>
+          <w:sz w:val="24"/>
+          <w:szCs w:val="24"/>
+        </w:rPr>
+        <w:t>the thread view very clearly shows the physic pause and what’s live during it</w:t>
       </w:r>
     </w:p>
     <w:p>
@@ -2795,88 +2857,79 @@
           <w:sz w:val="24"/>
           <w:szCs w:val="24"/>
         </w:rPr>
-        <w:t xml:space="preserve">  </w:t>
-      </w:r>
-      <w:r>
-        <w:rPr>
-          <w:rFonts w:ascii="Courier New" w:hAnsi="Courier New" w:cs="Courier New"/>
-          <w:color w:val="3F5FBF"/>
-          <w:sz w:val="24"/>
-          <w:szCs w:val="24"/>
-        </w:rPr>
-        <w:t>Physics</w:t>
-      </w:r>
-      <w:r>
-        <w:rPr>
-          <w:rFonts w:ascii="Courier New" w:hAnsi="Courier New" w:cs="Courier New"/>
-          <w:color w:val="3F5FBF"/>
-          <w:sz w:val="24"/>
-          <w:szCs w:val="24"/>
-        </w:rPr>
-        <w:t xml:space="preserve"> is pausing more </w:t>
-      </w:r>
-      <w:r>
-        <w:rPr>
-          <w:rFonts w:ascii="Courier New" w:hAnsi="Courier New" w:cs="Courier New"/>
-          <w:color w:val="3F5FBF"/>
-          <w:sz w:val="24"/>
-          <w:szCs w:val="24"/>
-        </w:rPr>
-        <w:t xml:space="preserve">than it should on cell load? </w:t>
-      </w:r>
-      <w:r>
-        <w:rPr>
-          <w:rFonts w:ascii="Courier New" w:hAnsi="Courier New" w:cs="Courier New"/>
-          <w:color w:val="3F5FBF"/>
-          <w:sz w:val="24"/>
-          <w:szCs w:val="24"/>
-        </w:rPr>
-        <w:t xml:space="preserve">I feel it should only stutter as much as structure </w:t>
-      </w:r>
-      <w:r>
-        <w:rPr>
-          <w:rFonts w:ascii="Courier New" w:hAnsi="Courier New" w:cs="Courier New"/>
-          <w:color w:val="3F5FBF"/>
-          <w:sz w:val="24"/>
-          <w:szCs w:val="24"/>
-        </w:rPr>
-        <w:t>behaviour</w:t>
-      </w:r>
-      <w:r>
-        <w:rPr>
-          <w:rFonts w:ascii="Courier New" w:hAnsi="Courier New" w:cs="Courier New"/>
-          <w:color w:val="3F5FBF"/>
-          <w:sz w:val="24"/>
-          <w:szCs w:val="24"/>
-        </w:rPr>
-        <w:t xml:space="preserve"> lags, as it's on a </w:t>
-      </w:r>
-      <w:r>
-        <w:rPr>
-          <w:rFonts w:ascii="Courier New" w:hAnsi="Courier New" w:cs="Courier New"/>
-          <w:color w:val="3F5FBF"/>
-          <w:sz w:val="24"/>
-          <w:szCs w:val="24"/>
-        </w:rPr>
-        <w:t>separate</w:t>
-      </w:r>
-      <w:r>
-        <w:rPr>
-          <w:rFonts w:ascii="Courier New" w:hAnsi="Courier New" w:cs="Courier New"/>
-          <w:color w:val="3F5FBF"/>
-          <w:sz w:val="24"/>
-          <w:szCs w:val="24"/>
-        </w:rPr>
-        <w:t xml:space="preserve"> thread, </w:t>
-      </w:r>
-      <w:r>
-        <w:rPr>
-          <w:rFonts w:ascii="Courier New" w:hAnsi="Courier New" w:cs="Courier New"/>
-          <w:color w:val="3F5FBF"/>
-          <w:sz w:val="24"/>
-          <w:szCs w:val="24"/>
-        </w:rPr>
-        <w:t>the thread view very clearly shows the physic pause and what’s live during it</w:t>
+        <w:t>Also</w:t>
+      </w:r>
+      <w:r>
+        <w:rPr>
+          <w:rFonts w:ascii="Courier New" w:hAnsi="Courier New" w:cs="Courier New"/>
+          <w:color w:val="3F5FBF"/>
+          <w:sz w:val="24"/>
+          <w:szCs w:val="24"/>
+        </w:rPr>
+        <w:t xml:space="preserve"> </w:t>
+      </w:r>
+      <w:r>
+        <w:rPr>
+          <w:rFonts w:ascii="Courier New" w:hAnsi="Courier New" w:cs="Courier New"/>
+          <w:color w:val="3F5FBF"/>
+          <w:sz w:val="24"/>
+          <w:szCs w:val="24"/>
+        </w:rPr>
+        <w:t>remember</w:t>
+      </w:r>
+      <w:r>
+        <w:rPr>
+          <w:rFonts w:ascii="Courier New" w:hAnsi="Courier New" w:cs="Courier New"/>
+          <w:color w:val="3F5FBF"/>
+          <w:sz w:val="24"/>
+          <w:szCs w:val="24"/>
+        </w:rPr>
+        <w:t xml:space="preserve"> </w:t>
+      </w:r>
+      <w:r>
+        <w:rPr>
+          <w:rFonts w:ascii="Courier New" w:hAnsi="Courier New" w:cs="Courier New"/>
+          <w:color w:val="3F5FBF"/>
+          <w:sz w:val="24"/>
+          <w:szCs w:val="24"/>
+        </w:rPr>
+        <w:t>physics</w:t>
+      </w:r>
+      <w:r>
+        <w:rPr>
+          <w:rFonts w:ascii="Courier New" w:hAnsi="Courier New" w:cs="Courier New"/>
+          <w:color w:val="3F5FBF"/>
+          <w:sz w:val="24"/>
+          <w:szCs w:val="24"/>
+        </w:rPr>
+        <w:t xml:space="preserve"> has transform listeners </w:t>
+      </w:r>
+      <w:r>
+        <w:rPr>
+          <w:rFonts w:ascii="Courier New" w:hAnsi="Courier New" w:cs="Courier New"/>
+          <w:color w:val="3F5FBF"/>
+          <w:sz w:val="24"/>
+          <w:szCs w:val="24"/>
+        </w:rPr>
+        <w:t xml:space="preserve">and </w:t>
+      </w:r>
+      <w:r>
+        <w:rPr>
+          <w:rFonts w:ascii="Courier New" w:hAnsi="Courier New" w:cs="Courier New"/>
+          <w:color w:val="3F5FBF"/>
+          <w:sz w:val="24"/>
+          <w:szCs w:val="24"/>
+        </w:rPr>
+        <w:t>transformgroup suck, perhaps it should use the transfromcache(the cache should have a changed bool too)</w:t>
+      </w:r>
+      <w:r>
+        <w:rPr>
+          <w:rFonts w:ascii="Courier New" w:hAnsi="Courier New" w:cs="Courier New"/>
+          <w:color w:val="3F5FBF"/>
+          <w:sz w:val="24"/>
+          <w:szCs w:val="24"/>
+        </w:rPr>
+        <w:t xml:space="preserve"> in NifTransformGroup</w:t>
       </w:r>
     </w:p>
     <w:p>
@@ -2899,79 +2952,43 @@
           <w:sz w:val="24"/>
           <w:szCs w:val="24"/>
         </w:rPr>
-        <w:t>Also</w:t>
-      </w:r>
-      <w:r>
-        <w:rPr>
-          <w:rFonts w:ascii="Courier New" w:hAnsi="Courier New" w:cs="Courier New"/>
-          <w:color w:val="3F5FBF"/>
-          <w:sz w:val="24"/>
-          <w:szCs w:val="24"/>
-        </w:rPr>
-        <w:t xml:space="preserve"> </w:t>
-      </w:r>
-      <w:r>
-        <w:rPr>
-          <w:rFonts w:ascii="Courier New" w:hAnsi="Courier New" w:cs="Courier New"/>
-          <w:color w:val="3F5FBF"/>
-          <w:sz w:val="24"/>
-          <w:szCs w:val="24"/>
-        </w:rPr>
-        <w:t>remember</w:t>
-      </w:r>
-      <w:r>
-        <w:rPr>
-          <w:rFonts w:ascii="Courier New" w:hAnsi="Courier New" w:cs="Courier New"/>
-          <w:color w:val="3F5FBF"/>
-          <w:sz w:val="24"/>
-          <w:szCs w:val="24"/>
-        </w:rPr>
-        <w:t xml:space="preserve"> </w:t>
-      </w:r>
-      <w:r>
-        <w:rPr>
-          <w:rFonts w:ascii="Courier New" w:hAnsi="Courier New" w:cs="Courier New"/>
-          <w:color w:val="3F5FBF"/>
-          <w:sz w:val="24"/>
-          <w:szCs w:val="24"/>
-        </w:rPr>
-        <w:t>physics</w:t>
-      </w:r>
-      <w:r>
-        <w:rPr>
-          <w:rFonts w:ascii="Courier New" w:hAnsi="Courier New" w:cs="Courier New"/>
-          <w:color w:val="3F5FBF"/>
-          <w:sz w:val="24"/>
-          <w:szCs w:val="24"/>
-        </w:rPr>
-        <w:t xml:space="preserve"> has transform listeners </w:t>
-      </w:r>
-      <w:r>
-        <w:rPr>
-          <w:rFonts w:ascii="Courier New" w:hAnsi="Courier New" w:cs="Courier New"/>
-          <w:color w:val="3F5FBF"/>
-          <w:sz w:val="24"/>
-          <w:szCs w:val="24"/>
-        </w:rPr>
-        <w:t xml:space="preserve">and </w:t>
-      </w:r>
-      <w:r>
-        <w:rPr>
-          <w:rFonts w:ascii="Courier New" w:hAnsi="Courier New" w:cs="Courier New"/>
-          <w:color w:val="3F5FBF"/>
-          <w:sz w:val="24"/>
-          <w:szCs w:val="24"/>
-        </w:rPr>
-        <w:t>transformgroup suck, perhaps it should use the transfromcache(the cache should have a changed bool too)</w:t>
-      </w:r>
-      <w:r>
-        <w:rPr>
-          <w:rFonts w:ascii="Courier New" w:hAnsi="Courier New" w:cs="Courier New"/>
-          <w:color w:val="3F5FBF"/>
-          <w:sz w:val="24"/>
-          <w:szCs w:val="24"/>
-        </w:rPr>
-        <w:t xml:space="preserve"> in NifTransformGroup</w:t>
+        <w:t xml:space="preserve">Physics was loading model from file on a physics tick, this has been changed to load NifModels </w:t>
+      </w:r>
+      <w:r>
+        <w:rPr>
+          <w:rFonts w:ascii="Courier New" w:hAnsi="Courier New" w:cs="Courier New"/>
+          <w:color w:val="3F5FBF"/>
+          <w:sz w:val="24"/>
+          <w:szCs w:val="24"/>
+        </w:rPr>
+        <w:t>(</w:t>
+      </w:r>
+      <w:r>
+        <w:rPr>
+          <w:rFonts w:ascii="Courier New" w:hAnsi="Courier New" w:cs="Courier New"/>
+          <w:color w:val="3F5FBF"/>
+          <w:sz w:val="24"/>
+          <w:szCs w:val="24"/>
+        </w:rPr>
+        <w:t>on</w:t>
+      </w:r>
+      <w:r>
+        <w:rPr>
+          <w:rFonts w:ascii="Courier New" w:hAnsi="Courier New" w:cs="Courier New"/>
+          <w:color w:val="3F5FBF"/>
+          <w:sz w:val="24"/>
+          <w:szCs w:val="24"/>
+        </w:rPr>
+        <w:t xml:space="preserve"> calling thread) </w:t>
+      </w:r>
+      <w:r>
+        <w:rPr>
+          <w:rFonts w:ascii="Courier New" w:hAnsi="Courier New" w:cs="Courier New"/>
+          <w:color w:val="3F5FBF"/>
+          <w:sz w:val="24"/>
+          <w:szCs w:val="24"/>
+        </w:rPr>
+        <w:t>totally then just attach them on a physics tick</w:t>
       </w:r>
     </w:p>
     <w:p>
@@ -2982,56 +2999,10 @@
         <w:spacing w:after="0" w:line="240" w:lineRule="auto"/>
         <w:rPr>
           <w:rFonts w:ascii="Courier New" w:hAnsi="Courier New" w:cs="Courier New"/>
-          <w:color w:val="3F5FBF"/>
-          <w:sz w:val="24"/>
-          <w:szCs w:val="24"/>
-        </w:rPr>
-      </w:pPr>
-      <w:r>
-        <w:rPr>
-          <w:rFonts w:ascii="Courier New" w:hAnsi="Courier New" w:cs="Courier New"/>
-          <w:color w:val="3F5FBF"/>
-          <w:sz w:val="24"/>
-          <w:szCs w:val="24"/>
-        </w:rPr>
-        <w:t xml:space="preserve">Physics was loading model from file on a physics tick, this has been changed to load NifModels </w:t>
-      </w:r>
-      <w:r>
-        <w:rPr>
-          <w:rFonts w:ascii="Courier New" w:hAnsi="Courier New" w:cs="Courier New"/>
-          <w:color w:val="3F5FBF"/>
-          <w:sz w:val="24"/>
-          <w:szCs w:val="24"/>
-        </w:rPr>
-        <w:t>(</w:t>
-      </w:r>
-      <w:r>
-        <w:rPr>
-          <w:rFonts w:ascii="Courier New" w:hAnsi="Courier New" w:cs="Courier New"/>
-          <w:color w:val="3F5FBF"/>
-          <w:sz w:val="24"/>
-          <w:szCs w:val="24"/>
-        </w:rPr>
-        <w:t>on</w:t>
-      </w:r>
-      <w:r>
-        <w:rPr>
-          <w:rFonts w:ascii="Courier New" w:hAnsi="Courier New" w:cs="Courier New"/>
-          <w:color w:val="3F5FBF"/>
-          <w:sz w:val="24"/>
-          <w:szCs w:val="24"/>
-        </w:rPr>
-        <w:t xml:space="preserve"> calling thread) </w:t>
-      </w:r>
-      <w:r>
-        <w:rPr>
-          <w:rFonts w:ascii="Courier New" w:hAnsi="Courier New" w:cs="Courier New"/>
-          <w:color w:val="3F5FBF"/>
-          <w:sz w:val="24"/>
-          <w:szCs w:val="24"/>
-        </w:rPr>
-        <w:t>totally then just attach them on a physics tick</w:t>
-      </w:r>
+          <w:sz w:val="24"/>
+          <w:szCs w:val="24"/>
+        </w:rPr>
+      </w:pPr>
     </w:p>
     <w:p>
       <w:pPr>
@@ -3045,6 +3016,15 @@
           <w:szCs w:val="24"/>
         </w:rPr>
       </w:pPr>
+      <w:r>
+        <w:rPr>
+          <w:rFonts w:ascii="Courier New" w:hAnsi="Courier New" w:cs="Courier New"/>
+          <w:color w:val="3F7F5F"/>
+          <w:sz w:val="24"/>
+          <w:szCs w:val="24"/>
+        </w:rPr>
+        <w:t>//-Dj3d.disablecompile can't see a difference</w:t>
+      </w:r>
     </w:p>
     <w:p>
       <w:pPr>
@@ -3065,7 +3045,25 @@
           <w:sz w:val="24"/>
           <w:szCs w:val="24"/>
         </w:rPr>
-        <w:t>//-Dj3d.disablecompile can't see a difference</w:t>
+        <w:t>//-Dj3d.docompaction=false</w:t>
+      </w:r>
+      <w:r>
+        <w:rPr>
+          <w:rFonts w:ascii="Courier New" w:hAnsi="Courier New" w:cs="Courier New"/>
+          <w:color w:val="000000"/>
+          <w:sz w:val="24"/>
+          <w:szCs w:val="24"/>
+        </w:rPr>
+        <w:tab/>
+      </w:r>
+      <w:r>
+        <w:rPr>
+          <w:rFonts w:ascii="Courier New" w:hAnsi="Courier New" w:cs="Courier New"/>
+          <w:color w:val="3F7F5F"/>
+          <w:sz w:val="24"/>
+          <w:szCs w:val="24"/>
+        </w:rPr>
+        <w:t xml:space="preserve"> </w:t>
       </w:r>
     </w:p>
     <w:p>
@@ -3076,37 +3074,11 @@
         <w:spacing w:after="0" w:line="240" w:lineRule="auto"/>
         <w:rPr>
           <w:rFonts w:ascii="Courier New" w:hAnsi="Courier New" w:cs="Courier New"/>
-          <w:sz w:val="24"/>
-          <w:szCs w:val="24"/>
-        </w:rPr>
-      </w:pPr>
-      <w:r>
-        <w:rPr>
-          <w:rFonts w:ascii="Courier New" w:hAnsi="Courier New" w:cs="Courier New"/>
-          <w:color w:val="3F7F5F"/>
-          <w:sz w:val="24"/>
-          <w:szCs w:val="24"/>
-        </w:rPr>
-        <w:t>//-Dj3d.docompaction=false</w:t>
-      </w:r>
-      <w:r>
-        <w:rPr>
-          <w:rFonts w:ascii="Courier New" w:hAnsi="Courier New" w:cs="Courier New"/>
-          <w:color w:val="000000"/>
-          <w:sz w:val="24"/>
-          <w:szCs w:val="24"/>
-        </w:rPr>
-        <w:tab/>
-      </w:r>
-      <w:r>
-        <w:rPr>
-          <w:rFonts w:ascii="Courier New" w:hAnsi="Courier New" w:cs="Courier New"/>
-          <w:color w:val="3F7F5F"/>
-          <w:sz w:val="24"/>
-          <w:szCs w:val="24"/>
-        </w:rPr>
-        <w:t xml:space="preserve"> </w:t>
-      </w:r>
+          <w:color w:val="3F5FBF"/>
+          <w:sz w:val="24"/>
+          <w:szCs w:val="24"/>
+        </w:rPr>
+      </w:pPr>
     </w:p>
     <w:p>
       <w:pPr>
@@ -3135,6 +3107,69 @@
           <w:szCs w:val="24"/>
         </w:rPr>
       </w:pPr>
+      <w:r>
+        <w:rPr>
+          <w:rFonts w:ascii="Courier New" w:hAnsi="Courier New" w:cs="Courier New"/>
+          <w:color w:val="3F5FBF"/>
+          <w:sz w:val="24"/>
+          <w:szCs w:val="24"/>
+        </w:rPr>
+        <w:t xml:space="preserve">Need to recheck </w:t>
+      </w:r>
+      <w:r>
+        <w:rPr>
+          <w:rFonts w:ascii="Courier New" w:hAnsi="Courier New" w:cs="Courier New"/>
+          <w:color w:val="3F5FBF"/>
+          <w:sz w:val="24"/>
+          <w:szCs w:val="24"/>
+        </w:rPr>
+        <w:t>-Dj3d.allowSoleUser=true as I think I has a bad value before</w:t>
+      </w:r>
+      <w:r>
+        <w:rPr>
+          <w:rFonts w:ascii="Courier New" w:hAnsi="Courier New" w:cs="Courier New"/>
+          <w:color w:val="3F5FBF"/>
+          <w:sz w:val="24"/>
+          <w:szCs w:val="24"/>
+        </w:rPr>
+        <w:t xml:space="preserve">  </w:t>
+      </w:r>
+      <w:r>
+        <w:rPr>
+          <w:rFonts w:ascii="Courier New" w:hAnsi="Courier New" w:cs="Courier New"/>
+          <w:color w:val="3F5FBF"/>
+          <w:sz w:val="24"/>
+          <w:szCs w:val="24"/>
+        </w:rPr>
+        <w:t xml:space="preserve"> </w:t>
+      </w:r>
+      <w:r>
+        <w:rPr>
+          <w:rFonts w:ascii="Courier New" w:hAnsi="Courier New" w:cs="Courier New"/>
+          <w:color w:val="3F5FBF"/>
+          <w:sz w:val="24"/>
+          <w:szCs w:val="24"/>
+        </w:rPr>
+        <w:t xml:space="preserve"> </w:t>
+      </w:r>
+      <w:r>
+        <w:rPr>
+          <w:rFonts w:ascii="Courier New" w:hAnsi="Courier New" w:cs="Courier New"/>
+          <w:color w:val="3F5FBF"/>
+          <w:sz w:val="24"/>
+          <w:szCs w:val="24"/>
+        </w:rPr>
+        <w:t xml:space="preserve">, re re checked terrible add/remove </w:t>
+      </w:r>
+      <w:r>
+        <w:rPr>
+          <w:rFonts w:ascii="Courier New" w:hAnsi="Courier New" w:cs="Courier New"/>
+          <w:color w:val="3F5FBF"/>
+          <w:sz w:val="24"/>
+          <w:szCs w:val="24"/>
+        </w:rPr>
+        <w:t>performance (note I accidentally had space=false)</w:t>
+      </w:r>
     </w:p>
     <w:p>
       <w:pPr>
@@ -3149,69 +3184,6 @@
           <w:szCs w:val="24"/>
         </w:rPr>
       </w:pPr>
-      <w:r>
-        <w:rPr>
-          <w:rFonts w:ascii="Courier New" w:hAnsi="Courier New" w:cs="Courier New"/>
-          <w:color w:val="3F5FBF"/>
-          <w:sz w:val="24"/>
-          <w:szCs w:val="24"/>
-        </w:rPr>
-        <w:t xml:space="preserve">Need to recheck </w:t>
-      </w:r>
-      <w:r>
-        <w:rPr>
-          <w:rFonts w:ascii="Courier New" w:hAnsi="Courier New" w:cs="Courier New"/>
-          <w:color w:val="3F5FBF"/>
-          <w:sz w:val="24"/>
-          <w:szCs w:val="24"/>
-        </w:rPr>
-        <w:t>-Dj3d.allowSoleUser=true as I think I has a bad value before</w:t>
-      </w:r>
-      <w:r>
-        <w:rPr>
-          <w:rFonts w:ascii="Courier New" w:hAnsi="Courier New" w:cs="Courier New"/>
-          <w:color w:val="3F5FBF"/>
-          <w:sz w:val="24"/>
-          <w:szCs w:val="24"/>
-        </w:rPr>
-        <w:t xml:space="preserve">  </w:t>
-      </w:r>
-      <w:r>
-        <w:rPr>
-          <w:rFonts w:ascii="Courier New" w:hAnsi="Courier New" w:cs="Courier New"/>
-          <w:color w:val="3F5FBF"/>
-          <w:sz w:val="24"/>
-          <w:szCs w:val="24"/>
-        </w:rPr>
-        <w:t xml:space="preserve"> </w:t>
-      </w:r>
-      <w:r>
-        <w:rPr>
-          <w:rFonts w:ascii="Courier New" w:hAnsi="Courier New" w:cs="Courier New"/>
-          <w:color w:val="3F5FBF"/>
-          <w:sz w:val="24"/>
-          <w:szCs w:val="24"/>
-        </w:rPr>
-        <w:t xml:space="preserve"> </w:t>
-      </w:r>
-      <w:r>
-        <w:rPr>
-          <w:rFonts w:ascii="Courier New" w:hAnsi="Courier New" w:cs="Courier New"/>
-          <w:color w:val="3F5FBF"/>
-          <w:sz w:val="24"/>
-          <w:szCs w:val="24"/>
-        </w:rPr>
-        <w:t xml:space="preserve">, re re checked terrible add/remove </w:t>
-      </w:r>
-      <w:r>
-        <w:rPr>
-          <w:rFonts w:ascii="Courier New" w:hAnsi="Courier New" w:cs="Courier New"/>
-          <w:color w:val="3F5FBF"/>
-          <w:sz w:val="24"/>
-          <w:szCs w:val="24"/>
-        </w:rPr>
-        <w:t>performance (note I accidentally had space=false)</w:t>
-      </w:r>
     </w:p>
     <w:p>
       <w:pPr>
@@ -3240,6 +3212,33 @@
           <w:szCs w:val="24"/>
         </w:rPr>
       </w:pPr>
+      <w:r>
+        <w:rPr>
+          <w:rFonts w:ascii="Courier New" w:hAnsi="Courier New" w:cs="Courier New"/>
+          <w:color w:val="3F5FBF"/>
+          <w:sz w:val="24"/>
+          <w:szCs w:val="24"/>
+        </w:rPr>
+        <w:t>optimizeForSpace</w:t>
+      </w:r>
+      <w:r>
+        <w:rPr>
+          <w:rFonts w:ascii="Courier New" w:hAnsi="Courier New" w:cs="Courier New"/>
+          <w:color w:val="3F5FBF"/>
+          <w:sz w:val="24"/>
+          <w:szCs w:val="24"/>
+        </w:rPr>
+        <w:t xml:space="preserve"> seem to show terrible cell change ADD </w:t>
+      </w:r>
+      <w:r>
+        <w:rPr>
+          <w:rFonts w:ascii="Courier New" w:hAnsi="Courier New" w:cs="Courier New"/>
+          <w:color w:val="3F5FBF"/>
+          <w:sz w:val="24"/>
+          <w:szCs w:val="24"/>
+        </w:rPr>
+        <w:t>performance yep confirmed</w:t>
+      </w:r>
     </w:p>
     <w:p>
       <w:pPr>
@@ -3254,33 +3253,6 @@
           <w:szCs w:val="24"/>
         </w:rPr>
       </w:pPr>
-      <w:r>
-        <w:rPr>
-          <w:rFonts w:ascii="Courier New" w:hAnsi="Courier New" w:cs="Courier New"/>
-          <w:color w:val="3F5FBF"/>
-          <w:sz w:val="24"/>
-          <w:szCs w:val="24"/>
-        </w:rPr>
-        <w:t>optimizeForSpace</w:t>
-      </w:r>
-      <w:r>
-        <w:rPr>
-          <w:rFonts w:ascii="Courier New" w:hAnsi="Courier New" w:cs="Courier New"/>
-          <w:color w:val="3F5FBF"/>
-          <w:sz w:val="24"/>
-          <w:szCs w:val="24"/>
-        </w:rPr>
-        <w:t xml:space="preserve"> seem to show terrible cell change ADD </w:t>
-      </w:r>
-      <w:r>
-        <w:rPr>
-          <w:rFonts w:ascii="Courier New" w:hAnsi="Courier New" w:cs="Courier New"/>
-          <w:color w:val="3F5FBF"/>
-          <w:sz w:val="24"/>
-          <w:szCs w:val="24"/>
-        </w:rPr>
-        <w:t>performance yep confirmed</w:t>
-      </w:r>
     </w:p>
     <w:p>
       <w:pPr>
@@ -3295,6 +3267,15 @@
           <w:szCs w:val="24"/>
         </w:rPr>
       </w:pPr>
+      <w:r>
+        <w:rPr>
+          <w:rFonts w:ascii="Courier New" w:hAnsi="Courier New" w:cs="Courier New"/>
+          <w:color w:val="3F5FBF"/>
+          <w:sz w:val="24"/>
+          <w:szCs w:val="24"/>
+        </w:rPr>
+        <w:t>space and user should be checked for FPS and tehn cell cehnge anaylsised, could be my hashset that slows it doen?</w:t>
+      </w:r>
     </w:p>
     <w:p>
       <w:pPr>
@@ -3309,15 +3290,6 @@
           <w:szCs w:val="24"/>
         </w:rPr>
       </w:pPr>
-      <w:r>
-        <w:rPr>
-          <w:rFonts w:ascii="Courier New" w:hAnsi="Courier New" w:cs="Courier New"/>
-          <w:color w:val="3F5FBF"/>
-          <w:sz w:val="24"/>
-          <w:szCs w:val="24"/>
-        </w:rPr>
-        <w:t>space and user should be checked for FPS and tehn cell cehnge anaylsised, could be my hashset that slows it doen?</w:t>
-      </w:r>
     </w:p>
     <w:p>
       <w:pPr>
@@ -3341,11 +3313,73 @@
         <w:spacing w:after="0" w:line="240" w:lineRule="auto"/>
         <w:rPr>
           <w:rFonts w:ascii="Courier New" w:hAnsi="Courier New" w:cs="Courier New"/>
-          <w:color w:val="3F5FBF"/>
-          <w:sz w:val="24"/>
-          <w:szCs w:val="24"/>
-        </w:rPr>
-      </w:pPr>
+          <w:sz w:val="24"/>
+          <w:szCs w:val="24"/>
+        </w:rPr>
+      </w:pPr>
+      <w:r>
+        <w:rPr>
+          <w:rFonts w:ascii="Courier New" w:hAnsi="Courier New" w:cs="Courier New"/>
+          <w:color w:val="3F5FBF"/>
+          <w:sz w:val="24"/>
+          <w:szCs w:val="24"/>
+        </w:rPr>
+        <w:t xml:space="preserve">  I need to recheck mapp</w:t>
+      </w:r>
+      <w:r>
+        <w:rPr>
+          <w:rFonts w:ascii="Courier New" w:hAnsi="Courier New" w:cs="Courier New"/>
+          <w:color w:val="3F5FBF"/>
+          <w:sz w:val="24"/>
+          <w:szCs w:val="24"/>
+        </w:rPr>
+        <w:t>ed</w:t>
+      </w:r>
+      <w:r>
+        <w:rPr>
+          <w:rFonts w:ascii="Courier New" w:hAnsi="Courier New" w:cs="Courier New"/>
+          <w:color w:val="3F5FBF"/>
+          <w:sz w:val="24"/>
+          <w:szCs w:val="24"/>
+        </w:rPr>
+        <w:t xml:space="preserve">bytebuffers for texture, see if they push the load time to the </w:t>
+      </w:r>
+      <w:r>
+        <w:rPr>
+          <w:rFonts w:ascii="Courier New" w:hAnsi="Courier New" w:cs="Courier New"/>
+          <w:color w:val="3F5FBF"/>
+          <w:sz w:val="24"/>
+          <w:szCs w:val="24"/>
+        </w:rPr>
+        <w:t>structure</w:t>
+      </w:r>
+      <w:r>
+        <w:rPr>
+          <w:rFonts w:ascii="Courier New" w:hAnsi="Courier New" w:cs="Courier New"/>
+          <w:color w:val="3F5FBF"/>
+          <w:sz w:val="24"/>
+          <w:szCs w:val="24"/>
+        </w:rPr>
+        <w:t xml:space="preserve"> update </w:t>
+      </w:r>
+      <w:r>
+        <w:rPr>
+          <w:rFonts w:ascii="Courier New" w:hAnsi="Courier New" w:cs="Courier New"/>
+          <w:color w:val="3F5FBF"/>
+          <w:sz w:val="24"/>
+          <w:szCs w:val="24"/>
+        </w:rPr>
+        <w:t>behave</w:t>
+      </w:r>
+      <w:r>
+        <w:rPr>
+          <w:rFonts w:ascii="Courier New" w:hAnsi="Courier New" w:cs="Courier New"/>
+          <w:color w:val="3F5FBF"/>
+          <w:sz w:val="24"/>
+          <w:szCs w:val="24"/>
+        </w:rPr>
+        <w:t xml:space="preserve"> (I think so)  </w:t>
+      </w:r>
     </w:p>
     <w:p>
       <w:pPr>
@@ -3355,72 +3389,19 @@
         <w:spacing w:after="0" w:line="240" w:lineRule="auto"/>
         <w:rPr>
           <w:rFonts w:ascii="Courier New" w:hAnsi="Courier New" w:cs="Courier New"/>
-          <w:sz w:val="24"/>
-          <w:szCs w:val="24"/>
-        </w:rPr>
-      </w:pPr>
-      <w:r>
-        <w:rPr>
-          <w:rFonts w:ascii="Courier New" w:hAnsi="Courier New" w:cs="Courier New"/>
-          <w:color w:val="3F5FBF"/>
-          <w:sz w:val="24"/>
-          <w:szCs w:val="24"/>
-        </w:rPr>
-        <w:t xml:space="preserve">  I need to recheck mapp</w:t>
-      </w:r>
-      <w:r>
-        <w:rPr>
-          <w:rFonts w:ascii="Courier New" w:hAnsi="Courier New" w:cs="Courier New"/>
-          <w:color w:val="3F5FBF"/>
-          <w:sz w:val="24"/>
-          <w:szCs w:val="24"/>
-        </w:rPr>
-        <w:t>ed</w:t>
-      </w:r>
-      <w:r>
-        <w:rPr>
-          <w:rFonts w:ascii="Courier New" w:hAnsi="Courier New" w:cs="Courier New"/>
-          <w:color w:val="3F5FBF"/>
-          <w:sz w:val="24"/>
-          <w:szCs w:val="24"/>
-        </w:rPr>
-        <w:t xml:space="preserve">bytebuffers for texture, see if they push the load time to the </w:t>
-      </w:r>
-      <w:r>
-        <w:rPr>
-          <w:rFonts w:ascii="Courier New" w:hAnsi="Courier New" w:cs="Courier New"/>
-          <w:color w:val="3F5FBF"/>
-          <w:sz w:val="24"/>
-          <w:szCs w:val="24"/>
-        </w:rPr>
-        <w:t>structure</w:t>
-      </w:r>
-      <w:r>
-        <w:rPr>
-          <w:rFonts w:ascii="Courier New" w:hAnsi="Courier New" w:cs="Courier New"/>
-          <w:color w:val="3F5FBF"/>
-          <w:sz w:val="24"/>
-          <w:szCs w:val="24"/>
-        </w:rPr>
-        <w:t xml:space="preserve"> update </w:t>
-      </w:r>
-      <w:r>
-        <w:rPr>
-          <w:rFonts w:ascii="Courier New" w:hAnsi="Courier New" w:cs="Courier New"/>
-          <w:color w:val="3F5FBF"/>
-          <w:sz w:val="24"/>
-          <w:szCs w:val="24"/>
-        </w:rPr>
-        <w:t>behave</w:t>
-      </w:r>
-      <w:r>
-        <w:rPr>
-          <w:rFonts w:ascii="Courier New" w:hAnsi="Courier New" w:cs="Courier New"/>
-          <w:color w:val="3F5FBF"/>
-          <w:sz w:val="24"/>
-          <w:szCs w:val="24"/>
-        </w:rPr>
-        <w:t xml:space="preserve"> (I think so)  </w:t>
+          <w:color w:val="3F5FBF"/>
+          <w:sz w:val="24"/>
+          <w:szCs w:val="24"/>
+        </w:rPr>
+      </w:pPr>
+      <w:r>
+        <w:rPr>
+          <w:rFonts w:ascii="Courier New" w:hAnsi="Courier New" w:cs="Courier New"/>
+          <w:color w:val="3F5FBF"/>
+          <w:sz w:val="24"/>
+          <w:szCs w:val="24"/>
+        </w:rPr>
+        <w:t xml:space="preserve">  If not how do they affect things if at all?</w:t>
       </w:r>
     </w:p>
     <w:p>
@@ -3436,15 +3417,6 @@
           <w:szCs w:val="24"/>
         </w:rPr>
       </w:pPr>
-      <w:r>
-        <w:rPr>
-          <w:rFonts w:ascii="Courier New" w:hAnsi="Courier New" w:cs="Courier New"/>
-          <w:color w:val="3F5FBF"/>
-          <w:sz w:val="24"/>
-          <w:szCs w:val="24"/>
-        </w:rPr>
-        <w:t xml:space="preserve">  If not how do they affect things if at all?</w:t>
-      </w:r>
     </w:p>
     <w:p>
       <w:pPr>
@@ -3454,11 +3426,19 @@
         <w:spacing w:after="0" w:line="240" w:lineRule="auto"/>
         <w:rPr>
           <w:rFonts w:ascii="Courier New" w:hAnsi="Courier New" w:cs="Courier New"/>
-          <w:color w:val="3F5FBF"/>
-          <w:sz w:val="24"/>
-          <w:szCs w:val="24"/>
-        </w:rPr>
-      </w:pPr>
+          <w:sz w:val="24"/>
+          <w:szCs w:val="24"/>
+        </w:rPr>
+      </w:pPr>
+      <w:r>
+        <w:rPr>
+          <w:rFonts w:ascii="Courier New" w:hAnsi="Courier New" w:cs="Courier New"/>
+          <w:color w:val="3F5FBF"/>
+          <w:sz w:val="24"/>
+          <w:szCs w:val="24"/>
+        </w:rPr>
+        <w:t>I just added rendering attributes to all geometries and an outling BG as well for outline, I MUST check the per hit on these</w:t>
+      </w:r>
     </w:p>
     <w:p>
       <w:pPr>
@@ -3468,18 +3448,19 @@
         <w:spacing w:after="0" w:line="240" w:lineRule="auto"/>
         <w:rPr>
           <w:rFonts w:ascii="Courier New" w:hAnsi="Courier New" w:cs="Courier New"/>
-          <w:sz w:val="24"/>
-          <w:szCs w:val="24"/>
-        </w:rPr>
-      </w:pPr>
-      <w:r>
-        <w:rPr>
-          <w:rFonts w:ascii="Courier New" w:hAnsi="Courier New" w:cs="Courier New"/>
-          <w:color w:val="3F5FBF"/>
-          <w:sz w:val="24"/>
-          <w:szCs w:val="24"/>
-        </w:rPr>
-        <w:t>I just added rendering attributes to all geometries and an outling BG as well for outline, I MUST check the per hit on these</w:t>
+          <w:color w:val="3F5FBF"/>
+          <w:sz w:val="24"/>
+          <w:szCs w:val="24"/>
+        </w:rPr>
+      </w:pPr>
+      <w:r>
+        <w:rPr>
+          <w:rFonts w:ascii="Courier New" w:hAnsi="Courier New" w:cs="Courier New"/>
+          <w:color w:val="3F5FBF"/>
+          <w:sz w:val="24"/>
+          <w:szCs w:val="24"/>
+        </w:rPr>
+        <w:t xml:space="preserve">  </w:t>
       </w:r>
     </w:p>
     <w:p>
@@ -3490,20 +3471,10 @@
         <w:spacing w:after="0" w:line="240" w:lineRule="auto"/>
         <w:rPr>
           <w:rFonts w:ascii="Courier New" w:hAnsi="Courier New" w:cs="Courier New"/>
-          <w:color w:val="3F5FBF"/>
-          <w:sz w:val="24"/>
-          <w:szCs w:val="24"/>
-        </w:rPr>
-      </w:pPr>
-      <w:r>
-        <w:rPr>
-          <w:rFonts w:ascii="Courier New" w:hAnsi="Courier New" w:cs="Courier New"/>
-          <w:color w:val="3F5FBF"/>
-          <w:sz w:val="24"/>
-          <w:szCs w:val="24"/>
-        </w:rPr>
-        <w:t xml:space="preserve">  </w:t>
-      </w:r>
+          <w:sz w:val="24"/>
+          <w:szCs w:val="24"/>
+        </w:rPr>
+      </w:pPr>
     </w:p>
     <w:p>
       <w:pPr>
@@ -3517,6 +3488,15 @@
           <w:szCs w:val="24"/>
         </w:rPr>
       </w:pPr>
+      <w:r>
+        <w:rPr>
+          <w:rFonts w:ascii="Courier New" w:hAnsi="Courier New" w:cs="Courier New"/>
+          <w:color w:val="3F5FBF"/>
+          <w:sz w:val="24"/>
+          <w:szCs w:val="24"/>
+        </w:rPr>
+        <w:t xml:space="preserve">  I should write this all up in the docs about performance</w:t>
+      </w:r>
     </w:p>
     <w:p>
       <w:pPr>
@@ -3537,7 +3517,7 @@
           <w:sz w:val="24"/>
           <w:szCs w:val="24"/>
         </w:rPr>
-        <w:t xml:space="preserve">  I should write this all up in the docs about performance</w:t>
+        <w:t xml:space="preserve">  FPS, memory usage, cell load/unload times etc</w:t>
       </w:r>
     </w:p>
     <w:p>
@@ -3559,7 +3539,7 @@
           <w:sz w:val="24"/>
           <w:szCs w:val="24"/>
         </w:rPr>
-        <w:t xml:space="preserve">  FPS, memory usage, cell load/unload times etc</w:t>
+        <w:t xml:space="preserve">  put notes about texture loading, j3d thread versus other, interleave by ref etc, command line options (from ese.java)</w:t>
       </w:r>
     </w:p>
     <w:p>
@@ -3581,7 +3561,7 @@
           <w:sz w:val="24"/>
           <w:szCs w:val="24"/>
         </w:rPr>
-        <w:t xml:space="preserve">  put notes about texture loading, j3d thread versus other, interleave by ref etc, command line options (from ese.java)</w:t>
+        <w:t xml:space="preserve">  put notes about using nif data moreso (like opt version of niobjects)</w:t>
       </w:r>
     </w:p>
     <w:p>
@@ -3603,7 +3583,7 @@
           <w:sz w:val="24"/>
           <w:szCs w:val="24"/>
         </w:rPr>
-        <w:t xml:space="preserve">  put notes about using nif data moreso (like opt version of niobjects)</w:t>
+        <w:t xml:space="preserve"> </w:t>
       </w:r>
     </w:p>
     <w:p>
@@ -3625,7 +3605,7 @@
           <w:sz w:val="24"/>
           <w:szCs w:val="24"/>
         </w:rPr>
-        <w:t xml:space="preserve"> </w:t>
+        <w:t xml:space="preserve">  </w:t>
       </w:r>
     </w:p>
     <w:p>
@@ -3647,7 +3627,7 @@
           <w:sz w:val="24"/>
           <w:szCs w:val="24"/>
         </w:rPr>
-        <w:t xml:space="preserve">  </w:t>
+        <w:t xml:space="preserve">   </w:t>
       </w:r>
     </w:p>
     <w:p>
@@ -3669,28 +3649,6 @@
           <w:sz w:val="24"/>
           <w:szCs w:val="24"/>
         </w:rPr>
-        <w:t xml:space="preserve">   </w:t>
-      </w:r>
-    </w:p>
-    <w:p>
-      <w:pPr>
-        <w:autoSpaceDE w:val="0"/>
-        <w:autoSpaceDN w:val="0"/>
-        <w:adjustRightInd w:val="0"/>
-        <w:spacing w:after="0" w:line="240" w:lineRule="auto"/>
-        <w:rPr>
-          <w:rFonts w:ascii="Courier New" w:hAnsi="Courier New" w:cs="Courier New"/>
-          <w:sz w:val="24"/>
-          <w:szCs w:val="24"/>
-        </w:rPr>
-      </w:pPr>
-      <w:r>
-        <w:rPr>
-          <w:rFonts w:ascii="Courier New" w:hAnsi="Courier New" w:cs="Courier New"/>
-          <w:color w:val="3F5FBF"/>
-          <w:sz w:val="24"/>
-          <w:szCs w:val="24"/>
-        </w:rPr>
         <w:t xml:space="preserve">  I should put a video of it all on youtube and an entry in jgo.net (whatever it's called)</w:t>
       </w:r>
     </w:p>
@@ -3702,7 +3660,6 @@
           <w:sz w:val="24"/>
           <w:szCs w:val="24"/>
         </w:rPr>
-        <w:lastRenderedPageBreak/>
         <w:t xml:space="preserve"> </w:t>
       </w:r>
     </w:p>

</xml_diff>

<commit_message>
ESMManager package name clean up
</commit_message>
<xml_diff>
--- a/ElderScrollsExplorer/ScrollsExplorer.docx
+++ b/ElderScrollsExplorer/ScrollsExplorer.docx
@@ -79,7 +79,15 @@
         <w:t>”</w:t>
       </w:r>
       <w:r>
-        <w:t xml:space="preserve"> and disparu when tabbed</w:t>
+        <w:t xml:space="preserve"> and </w:t>
+      </w:r>
+      <w:proofErr w:type="spellStart"/>
+      <w:r>
+        <w:t>disparu</w:t>
+      </w:r>
+      <w:proofErr w:type="spellEnd"/>
+      <w:r>
+        <w:t xml:space="preserve"> when tabbed</w:t>
       </w:r>
     </w:p>
     <w:p>
@@ -91,7 +99,15 @@
         </w:numPr>
       </w:pPr>
       <w:r>
-        <w:t>Remove oblivion gate madness from tes4 (note huntersneaker needs this too)</w:t>
+        <w:t xml:space="preserve">Remove oblivion gate madness from tes4 (note </w:t>
+      </w:r>
+      <w:proofErr w:type="spellStart"/>
+      <w:r>
+        <w:t>huntersneaker</w:t>
+      </w:r>
+      <w:proofErr w:type="spellEnd"/>
+      <w:r>
+        <w:t xml:space="preserve"> needs this too)</w:t>
       </w:r>
     </w:p>
     <w:p>
@@ -178,7 +194,15 @@
         </w:numPr>
       </w:pPr>
       <w:r>
-        <w:t>Perhaps start the video with grag world for fun, then just blast through the others?</w:t>
+        <w:t xml:space="preserve">Perhaps start the video with </w:t>
+      </w:r>
+      <w:proofErr w:type="spellStart"/>
+      <w:r>
+        <w:t>grag</w:t>
+      </w:r>
+      <w:proofErr w:type="spellEnd"/>
+      <w:r>
+        <w:t xml:space="preserve"> world for fun, then just blast through the others?</w:t>
       </w:r>
     </w:p>
     <w:p>
@@ -190,7 +214,39 @@
         </w:numPr>
       </w:pPr>
       <w:r>
-        <w:t>Need to explain in user guide how to convert skyrim hkx file into kf files using the tool I found, and then how to package it back into a bsa file using FOMM</w:t>
+        <w:t xml:space="preserve">Need to explain in user guide how to convert </w:t>
+      </w:r>
+      <w:proofErr w:type="spellStart"/>
+      <w:r>
+        <w:t>skyrim</w:t>
+      </w:r>
+      <w:proofErr w:type="spellEnd"/>
+      <w:r>
+        <w:t xml:space="preserve"> </w:t>
+      </w:r>
+      <w:proofErr w:type="spellStart"/>
+      <w:r>
+        <w:t>hkx</w:t>
+      </w:r>
+      <w:proofErr w:type="spellEnd"/>
+      <w:r>
+        <w:t xml:space="preserve"> file into </w:t>
+      </w:r>
+      <w:proofErr w:type="spellStart"/>
+      <w:r>
+        <w:t>kf</w:t>
+      </w:r>
+      <w:proofErr w:type="spellEnd"/>
+      <w:r>
+        <w:t xml:space="preserve"> files using the tool I found, and then how to package it back into a </w:t>
+      </w:r>
+      <w:proofErr w:type="spellStart"/>
+      <w:r>
+        <w:t>bsa</w:t>
+      </w:r>
+      <w:proofErr w:type="spellEnd"/>
+      <w:r>
+        <w:t xml:space="preserve"> file using FOMM</w:t>
       </w:r>
     </w:p>
     <w:p>
@@ -202,13 +258,47 @@
         </w:numPr>
       </w:pPr>
       <w:r>
-        <w:t>Need to explain in user guide that the skyrim trees used in oblivion are out of a mini bsa file I pulled together, how can I distribute trees and kfs b</w:t>
+        <w:t xml:space="preserve">Need to explain in user guide that the </w:t>
+      </w:r>
+      <w:proofErr w:type="spellStart"/>
+      <w:r>
+        <w:t>skyrim</w:t>
+      </w:r>
+      <w:proofErr w:type="spellEnd"/>
+      <w:r>
+        <w:t xml:space="preserve"> trees used in oblivion are out of a mini </w:t>
+      </w:r>
+      <w:proofErr w:type="spellStart"/>
+      <w:proofErr w:type="gramStart"/>
+      <w:r>
+        <w:t>bsa</w:t>
+      </w:r>
+      <w:proofErr w:type="spellEnd"/>
+      <w:proofErr w:type="gramEnd"/>
+      <w:r>
+        <w:t xml:space="preserve"> file I pulled together, how can I distribute trees and </w:t>
+      </w:r>
+      <w:proofErr w:type="spellStart"/>
+      <w:r>
+        <w:t>kfs</w:t>
+      </w:r>
+      <w:proofErr w:type="spellEnd"/>
+      <w:r>
+        <w:t xml:space="preserve"> </w:t>
+      </w:r>
+      <w:proofErr w:type="spellStart"/>
+      <w:r>
+        <w:t>b</w:t>
       </w:r>
       <w:r>
         <w:t>s</w:t>
       </w:r>
       <w:r>
-        <w:t>as?</w:t>
+        <w:t>as</w:t>
+      </w:r>
+      <w:proofErr w:type="spellEnd"/>
+      <w:r>
+        <w:t>?</w:t>
       </w:r>
     </w:p>
     <w:p>
@@ -221,7 +311,13 @@
         <w:spacing w:after="0" w:line="240" w:lineRule="auto"/>
       </w:pPr>
       <w:r>
-        <w:t>The  –Dj3d.antialiasing=”implicit”Need to explain how to set it in the instructions now it comes through the config file</w:t>
+        <w:t>The  –Dj3d.antialiasing=”implicit”</w:t>
+      </w:r>
+      <w:r>
+        <w:t xml:space="preserve"> </w:t>
+      </w:r>
+      <w:r>
+        <w:t>Need to explain how to set it in the instructions now it comes through the config file</w:t>
       </w:r>
     </w:p>
     <w:p>
@@ -233,8 +329,13 @@
         </w:numPr>
       </w:pPr>
       <w:r>
-        <w:t>Include instructions somewhere for bundle jre</w:t>
-      </w:r>
+        <w:t xml:space="preserve">Include instructions somewhere for bundle </w:t>
+      </w:r>
+      <w:proofErr w:type="spellStart"/>
+      <w:r>
+        <w:t>jre</w:t>
+      </w:r>
+      <w:proofErr w:type="spellEnd"/>
       <w:r>
         <w:t>, and re-test it</w:t>
       </w:r>
@@ -269,7 +370,15 @@
         <w:t>to</w:t>
       </w:r>
       <w:r>
-        <w:t xml:space="preserve"> map more skyrim trees </w:t>
+        <w:t xml:space="preserve"> map more </w:t>
+      </w:r>
+      <w:proofErr w:type="spellStart"/>
+      <w:r>
+        <w:t>skyrim</w:t>
+      </w:r>
+      <w:proofErr w:type="spellEnd"/>
+      <w:r>
+        <w:t xml:space="preserve"> trees </w:t>
       </w:r>
       <w:r>
         <w:t>t</w:t>
@@ -287,7 +396,17 @@
         </w:numPr>
       </w:pPr>
       <w:r>
-        <w:t>I think looking at a chest in mage guild basement it refuses to show the open hud again until I look at a door???</w:t>
+        <w:t xml:space="preserve">I think looking at a chest in mage guild basement it refuses to show the open </w:t>
+      </w:r>
+      <w:proofErr w:type="spellStart"/>
+      <w:proofErr w:type="gramStart"/>
+      <w:r>
+        <w:t>hud</w:t>
+      </w:r>
+      <w:proofErr w:type="spellEnd"/>
+      <w:proofErr w:type="gramEnd"/>
+      <w:r>
+        <w:t xml:space="preserve"> again until I look at a door???</w:t>
       </w:r>
       <w:r>
         <w:t xml:space="preserve"> Did this get fixed?</w:t>
@@ -301,15 +420,19 @@
           <w:numId w:val="7"/>
         </w:numPr>
       </w:pPr>
-      <w:r>
-        <w:t>Renam</w:t>
-      </w:r>
-      <w:r>
-        <w:t>e</w:t>
-      </w:r>
-      <w:r>
-        <w:t xml:space="preserve"> esmloader esmmanager and sort out package names (capitals)</w:t>
-      </w:r>
+      <w:bookmarkStart w:id="0" w:name="_GoBack"/>
+      <w:bookmarkEnd w:id="0"/>
+      <w:r>
+        <w:t>I</w:t>
+      </w:r>
+      <w:r>
+        <w:t xml:space="preserve">n oblivion lots of clothes that are not worn are using the worn </w:t>
+      </w:r>
+      <w:proofErr w:type="spellStart"/>
+      <w:r>
+        <w:t>nif</w:t>
+      </w:r>
+      <w:proofErr w:type="spellEnd"/>
     </w:p>
     <w:p>
       <w:pPr>
@@ -320,11 +443,29 @@
         </w:numPr>
       </w:pPr>
       <w:r>
-        <w:t>I</w:t>
-      </w:r>
-      <w:r>
-        <w:t>n oblivion lots of clothes that are not worn are using the worn nif</w:t>
-      </w:r>
+        <w:t xml:space="preserve">Fallout and </w:t>
+      </w:r>
+      <w:proofErr w:type="spellStart"/>
+      <w:r>
+        <w:t>skyrim</w:t>
+      </w:r>
+      <w:proofErr w:type="spellEnd"/>
+      <w:r>
+        <w:t xml:space="preserve"> still don’t organise </w:t>
+      </w:r>
+      <w:proofErr w:type="spellStart"/>
+      <w:r>
+        <w:t>lods</w:t>
+      </w:r>
+      <w:proofErr w:type="spellEnd"/>
+      <w:r>
+        <w:t xml:space="preserve"> properly big gaps </w:t>
+      </w:r>
+      <w:proofErr w:type="spellStart"/>
+      <w:r>
+        <w:t>etc</w:t>
+      </w:r>
+      <w:proofErr w:type="spellEnd"/>
     </w:p>
     <w:p>
       <w:pPr>
@@ -335,8 +476,24 @@
         </w:numPr>
       </w:pPr>
       <w:r>
-        <w:t>Fallout and skyrim still don’t organise lods properly big gaps etc</w:t>
-      </w:r>
+        <w:t xml:space="preserve">TES3 particles good example here </w:t>
+      </w:r>
+      <w:r>
+        <w:t>F:\game media\</w:t>
+      </w:r>
+      <w:proofErr w:type="spellStart"/>
+      <w:r>
+        <w:t>Morrowind</w:t>
+      </w:r>
+      <w:proofErr w:type="spellEnd"/>
+      <w:r>
+        <w:t>\Meshes\</w:t>
+      </w:r>
+      <w:proofErr w:type="spellStart"/>
+      <w:r>
+        <w:t>steam_lavariver.nif</w:t>
+      </w:r>
+      <w:proofErr w:type="spellEnd"/>
     </w:p>
     <w:p>
       <w:pPr>
@@ -346,27 +503,43 @@
           <w:numId w:val="7"/>
         </w:numPr>
       </w:pPr>
-      <w:r>
-        <w:t xml:space="preserve">TES3 particles good example here </w:t>
-      </w:r>
-      <w:r>
-        <w:t>F:\game media\Morrowind\Meshes\steam_lavariver.nif</w:t>
-      </w:r>
-    </w:p>
-    <w:p>
-      <w:pPr>
-        <w:pStyle w:val="ListParagraph"/>
-        <w:numPr>
-          <w:ilvl w:val="0"/>
-          <w:numId w:val="7"/>
-        </w:numPr>
-      </w:pPr>
-      <w:r>
-        <w:t xml:space="preserve">Morrowind doors no open </w:t>
-      </w:r>
-      <w:r>
-        <w:t>PhysicsDynamics. updateRECOToggleOpen needs the artificial pivot of J3dDOOR added and listneed to by the NBKinematicRigidBody</w:t>
-      </w:r>
+      <w:proofErr w:type="spellStart"/>
+      <w:r>
+        <w:t>Morrowind</w:t>
+      </w:r>
+      <w:proofErr w:type="spellEnd"/>
+      <w:r>
+        <w:t xml:space="preserve"> doors no open </w:t>
+      </w:r>
+      <w:proofErr w:type="spellStart"/>
+      <w:r>
+        <w:t>PhysicsDynamics</w:t>
+      </w:r>
+      <w:proofErr w:type="spellEnd"/>
+      <w:r>
+        <w:t xml:space="preserve">. </w:t>
+      </w:r>
+      <w:proofErr w:type="spellStart"/>
+      <w:r>
+        <w:t>updateRECOToggleOpen</w:t>
+      </w:r>
+      <w:proofErr w:type="spellEnd"/>
+      <w:r>
+        <w:t xml:space="preserve"> needs the artificial pivot of J3dDOOR added and </w:t>
+      </w:r>
+      <w:proofErr w:type="spellStart"/>
+      <w:r>
+        <w:t>listneed</w:t>
+      </w:r>
+      <w:proofErr w:type="spellEnd"/>
+      <w:r>
+        <w:t xml:space="preserve"> to by the </w:t>
+      </w:r>
+      <w:proofErr w:type="spellStart"/>
+      <w:r>
+        <w:t>NBKinematicRigidBody</w:t>
+      </w:r>
+      <w:proofErr w:type="spellEnd"/>
     </w:p>
     <w:p/>
     <w:p/>
@@ -375,9 +548,11 @@
       <w:pPr>
         <w:pStyle w:val="Heading4"/>
       </w:pPr>
+      <w:proofErr w:type="spellStart"/>
       <w:r>
         <w:t>HunterSneaker</w:t>
       </w:r>
+      <w:proofErr w:type="spellEnd"/>
     </w:p>
     <w:p>
       <w:pPr>
@@ -389,7 +564,23 @@
         <w:spacing w:after="0"/>
       </w:pPr>
       <w:r>
-        <w:t>In order to make a good tight huntersneaker, I need to cut my esm file down as well.</w:t>
+        <w:t xml:space="preserve">In order to make a good tight </w:t>
+      </w:r>
+      <w:proofErr w:type="spellStart"/>
+      <w:r>
+        <w:t>huntersneaker</w:t>
+      </w:r>
+      <w:proofErr w:type="spellEnd"/>
+      <w:r>
+        <w:t xml:space="preserve">, I need to cut my </w:t>
+      </w:r>
+      <w:proofErr w:type="spellStart"/>
+      <w:r>
+        <w:t>esm</w:t>
+      </w:r>
+      <w:proofErr w:type="spellEnd"/>
+      <w:r>
+        <w:t xml:space="preserve"> file down as well.</w:t>
       </w:r>
     </w:p>
     <w:p>
@@ -415,7 +606,23 @@
         <w:spacing w:after="0"/>
       </w:pPr>
       <w:r>
-        <w:t>Got my esm and 2 bsas ready to roll</w:t>
+        <w:t xml:space="preserve">Got my </w:t>
+      </w:r>
+      <w:proofErr w:type="spellStart"/>
+      <w:r>
+        <w:t>esm</w:t>
+      </w:r>
+      <w:proofErr w:type="spellEnd"/>
+      <w:r>
+        <w:t xml:space="preserve"> and 2 </w:t>
+      </w:r>
+      <w:proofErr w:type="spellStart"/>
+      <w:r>
+        <w:t>bsas</w:t>
+      </w:r>
+      <w:proofErr w:type="spellEnd"/>
+      <w:r>
+        <w:t xml:space="preserve"> ready to roll</w:t>
       </w:r>
       <w:r>
         <w:t xml:space="preserve"> b</w:t>
@@ -440,8 +647,21 @@
         <w:t xml:space="preserve">Note think about mesh texture </w:t>
       </w:r>
       <w:r>
-        <w:t>separation in bsa files file locking etc</w:t>
-      </w:r>
+        <w:t xml:space="preserve">separation in </w:t>
+      </w:r>
+      <w:proofErr w:type="spellStart"/>
+      <w:r>
+        <w:t>bsa</w:t>
+      </w:r>
+      <w:proofErr w:type="spellEnd"/>
+      <w:r>
+        <w:t xml:space="preserve"> files file locking </w:t>
+      </w:r>
+      <w:proofErr w:type="spellStart"/>
+      <w:r>
+        <w:t>etc</w:t>
+      </w:r>
+      <w:proofErr w:type="spellEnd"/>
     </w:p>
     <w:p>
       <w:pPr>
@@ -461,8 +681,13 @@
         </w:numPr>
         <w:spacing w:after="0"/>
       </w:pPr>
-      <w:r>
-        <w:t>NBStaticRigidBody has a major question in it about multiplying up to the root!</w:t>
+      <w:proofErr w:type="spellStart"/>
+      <w:r>
+        <w:t>NBStaticRigidBody</w:t>
+      </w:r>
+      <w:proofErr w:type="spellEnd"/>
+      <w:r>
+        <w:t xml:space="preserve"> has a major question in it about multiplying up to the root!</w:t>
       </w:r>
       <w:r>
         <w:t xml:space="preserve"> Also see </w:t>
@@ -509,7 +734,15 @@
         <w:spacing w:after="0"/>
       </w:pPr>
       <w:r>
-        <w:t>Need to make kcc unable to walk up steep slopes</w:t>
+        <w:t xml:space="preserve">Need to make </w:t>
+      </w:r>
+      <w:proofErr w:type="spellStart"/>
+      <w:r>
+        <w:t>kcc</w:t>
+      </w:r>
+      <w:proofErr w:type="spellEnd"/>
+      <w:r>
+        <w:t xml:space="preserve"> unable to walk up steep slopes</w:t>
       </w:r>
     </w:p>
     <w:p>
@@ -522,7 +755,15 @@
         <w:spacing w:after="0"/>
       </w:pPr>
       <w:r>
-        <w:t>Physics catches on things all the time morrowind, possibly between the grids, nothing shows in the J debug</w:t>
+        <w:t xml:space="preserve">Physics catches on things all the time </w:t>
+      </w:r>
+      <w:proofErr w:type="spellStart"/>
+      <w:r>
+        <w:t>morrowind</w:t>
+      </w:r>
+      <w:proofErr w:type="spellEnd"/>
+      <w:r>
+        <w:t>, possibly between the grids, nothing shows in the J debug</w:t>
       </w:r>
       <w:r>
         <w:t xml:space="preserve">, I’ve fixed up the </w:t>
@@ -531,7 +772,15 @@
         <w:t xml:space="preserve">collision shape </w:t>
       </w:r>
       <w:r>
-        <w:t>cache for morrowind, check again</w:t>
+        <w:t xml:space="preserve">cache for </w:t>
+      </w:r>
+      <w:proofErr w:type="spellStart"/>
+      <w:r>
+        <w:t>morrowind</w:t>
+      </w:r>
+      <w:proofErr w:type="spellEnd"/>
+      <w:r>
+        <w:t>, check again</w:t>
       </w:r>
     </w:p>
     <w:p>
@@ -581,8 +830,21 @@
         </w:numPr>
         <w:spacing w:after="0"/>
       </w:pPr>
-      <w:r>
-        <w:t>PhysicsDynamics.addRECO is calling addChild to sc</w:t>
+      <w:proofErr w:type="spellStart"/>
+      <w:r>
+        <w:t>PhysicsDynamics.addRECO</w:t>
+      </w:r>
+      <w:proofErr w:type="spellEnd"/>
+      <w:r>
+        <w:t xml:space="preserve"> is calling </w:t>
+      </w:r>
+      <w:proofErr w:type="spellStart"/>
+      <w:r>
+        <w:t>addChild</w:t>
+      </w:r>
+      <w:proofErr w:type="spellEnd"/>
+      <w:r>
+        <w:t xml:space="preserve"> to sc</w:t>
       </w:r>
       <w:r>
         <w:t>e</w:t>
@@ -594,7 +856,15 @@
         <w:t>a</w:t>
       </w:r>
       <w:r>
-        <w:t>phs not in a behaviour! Could be t</w:t>
+        <w:t xml:space="preserve">phs not in </w:t>
+      </w:r>
+      <w:proofErr w:type="gramStart"/>
+      <w:r>
+        <w:t>a behaviour</w:t>
+      </w:r>
+      <w:proofErr w:type="gramEnd"/>
+      <w:r>
+        <w:t>! Could be t</w:t>
       </w:r>
       <w:r>
         <w:t>r</w:t>
@@ -622,7 +892,23 @@
         <w:t xml:space="preserve">I need a </w:t>
       </w:r>
       <w:r>
-        <w:t>new type of physics kcc freefly-</w:t>
+        <w:t xml:space="preserve">new type of physics </w:t>
+      </w:r>
+      <w:proofErr w:type="spellStart"/>
+      <w:r>
+        <w:t>kcc</w:t>
+      </w:r>
+      <w:proofErr w:type="spellEnd"/>
+      <w:r>
+        <w:t xml:space="preserve"> </w:t>
+      </w:r>
+      <w:proofErr w:type="spellStart"/>
+      <w:r>
+        <w:t>freefly</w:t>
+      </w:r>
+      <w:proofErr w:type="spellEnd"/>
+      <w:r>
+        <w:t>-</w:t>
       </w:r>
       <w:r>
         <w:t xml:space="preserve">physics that is normal </w:t>
@@ -681,19 +967,207 @@
         <w:spacing w:after="0"/>
       </w:pPr>
       <w:r>
-        <w:t xml:space="preserve">I need to make a simpler version of  </w:t>
-      </w:r>
+        <w:t xml:space="preserve">I need to make a simpler version </w:t>
+      </w:r>
+      <w:proofErr w:type="gramStart"/>
+      <w:r>
+        <w:t xml:space="preserve">of  </w:t>
+      </w:r>
+      <w:proofErr w:type="spellStart"/>
       <w:r>
         <w:t>VisualPhysicalUniverse</w:t>
       </w:r>
-      <w:r>
-        <w:t xml:space="preserve"> without physics, but CameraPanel assume it so I need to do lots of work</w:t>
+      <w:proofErr w:type="spellEnd"/>
+      <w:proofErr w:type="gramEnd"/>
+      <w:r>
+        <w:t xml:space="preserve"> without physics, but </w:t>
+      </w:r>
+      <w:proofErr w:type="spellStart"/>
+      <w:r>
+        <w:t>CameraPanel</w:t>
+      </w:r>
+      <w:proofErr w:type="spellEnd"/>
+      <w:r>
+        <w:t xml:space="preserve"> assume it so I need to do lots of work</w:t>
+      </w:r>
+      <w:r>
+        <w:t xml:space="preserve"> Look into my use of </w:t>
+      </w:r>
+      <w:proofErr w:type="spellStart"/>
+      <w:r>
+        <w:t>VisualPhysicalUniverse</w:t>
+      </w:r>
+      <w:proofErr w:type="spellEnd"/>
+      <w:r>
+        <w:t xml:space="preserve">, half my physics is not showing when the view specifics are disabled!! </w:t>
+      </w:r>
+      <w:proofErr w:type="gramStart"/>
+      <w:r>
+        <w:t>It’s</w:t>
+      </w:r>
+      <w:proofErr w:type="gramEnd"/>
+      <w:r>
+        <w:t xml:space="preserve"> madness, should I drop it totally? And make an add detach style physics branch</w:t>
+      </w:r>
+    </w:p>
+    <w:p>
+      <w:pPr>
+        <w:pStyle w:val="ListParagraph"/>
+        <w:numPr>
+          <w:ilvl w:val="0"/>
+          <w:numId w:val="1"/>
+        </w:numPr>
+        <w:spacing w:after="0"/>
+      </w:pPr>
+      <w:r>
+        <w:t xml:space="preserve">Investigate </w:t>
+      </w:r>
+      <w:hyperlink r:id="rId6" w:history="1">
+        <w:r>
+          <w:rPr>
+            <w:rStyle w:val="Hyperlink"/>
+          </w:rPr>
+          <w:t>https://github.com/aperfilev/jBullet</w:t>
+        </w:r>
+      </w:hyperlink>
+      <w:r>
+        <w:t xml:space="preserve"> in case there are lots of good enhancement I need</w:t>
+      </w:r>
+    </w:p>
+    <w:p>
+      <w:pPr>
+        <w:pStyle w:val="Heading4"/>
+      </w:pPr>
+      <w:r>
+        <w:t>Rendering</w:t>
+      </w:r>
+    </w:p>
+    <w:p>
+      <w:pPr>
+        <w:pStyle w:val="ListParagraph"/>
+        <w:numPr>
+          <w:ilvl w:val="0"/>
+          <w:numId w:val="1"/>
+        </w:numPr>
+        <w:spacing w:after="0"/>
+      </w:pPr>
+      <w:r>
+        <w:t>perhaps I should also set the polygon at</w:t>
+      </w:r>
+      <w:r>
+        <w:t>t</w:t>
+      </w:r>
+      <w:r>
+        <w:t xml:space="preserve">ributes </w:t>
+      </w:r>
+      <w:r>
+        <w:t>and the transparency attributes</w:t>
+      </w:r>
+      <w:r>
+        <w:t xml:space="preserve"> and </w:t>
+      </w:r>
+      <w:proofErr w:type="spellStart"/>
+      <w:r>
+        <w:t>Coloring</w:t>
+      </w:r>
+      <w:proofErr w:type="spellEnd"/>
+      <w:r>
+        <w:t xml:space="preserve"> attributes</w:t>
+      </w:r>
+      <w:r>
+        <w:t xml:space="preserve"> and </w:t>
+      </w:r>
+      <w:r>
+        <w:t>Texture attributes</w:t>
+      </w:r>
+      <w:r>
+        <w:t xml:space="preserve"> in the j3dgeometry calls, just to finish up the world nicely</w:t>
+      </w:r>
+      <w:r>
+        <w:t>, I’ve set the first 2 permanently, it seems ok but may add this section to performance ideas (that is</w:t>
+      </w:r>
+      <w:r>
+        <w:t xml:space="preserve"> it</w:t>
+      </w:r>
+      <w:r>
+        <w:t xml:space="preserve"> best </w:t>
+      </w:r>
+      <w:r>
+        <w:t>performance</w:t>
+      </w:r>
+      <w:r>
+        <w:t xml:space="preserve"> with less set) certainly the </w:t>
+      </w:r>
+      <w:proofErr w:type="spellStart"/>
+      <w:r>
+        <w:t>removeChild</w:t>
+      </w:r>
+      <w:proofErr w:type="spellEnd"/>
+      <w:r>
+        <w:t xml:space="preserve"> remove mirror code would benefit if the attribute is shared and increases the </w:t>
+      </w:r>
+      <w:proofErr w:type="spellStart"/>
+      <w:r>
+        <w:t>has</w:t>
+      </w:r>
+      <w:r>
+        <w:t>h</w:t>
+      </w:r>
+      <w:r>
+        <w:t>set</w:t>
+      </w:r>
+      <w:proofErr w:type="spellEnd"/>
+      <w:r>
+        <w:t xml:space="preserve"> load</w:t>
+      </w:r>
+    </w:p>
+    <w:p>
+      <w:pPr>
+        <w:pStyle w:val="ListParagraph"/>
+        <w:numPr>
+          <w:ilvl w:val="0"/>
+          <w:numId w:val="1"/>
+        </w:numPr>
+        <w:spacing w:after="0"/>
+      </w:pPr>
+      <w:r>
+        <w:t xml:space="preserve">I should improve </w:t>
+      </w:r>
+      <w:proofErr w:type="spellStart"/>
+      <w:r>
+        <w:t>nif</w:t>
+      </w:r>
+      <w:proofErr w:type="spellEnd"/>
+      <w:r>
+        <w:t xml:space="preserve"> display </w:t>
+      </w:r>
+      <w:proofErr w:type="spellStart"/>
+      <w:r>
+        <w:t>etc</w:t>
+      </w:r>
+      <w:proofErr w:type="spellEnd"/>
+      <w:r>
+        <w:t xml:space="preserve"> to take a source folder so it can be run on other computers in needed also the </w:t>
+      </w:r>
+      <w:proofErr w:type="spellStart"/>
+      <w:r>
+        <w:t>bsa</w:t>
+      </w:r>
+      <w:proofErr w:type="spellEnd"/>
+      <w:r>
+        <w:t xml:space="preserve"> extracted folder combo should</w:t>
       </w:r>
       <w:r>
         <w:t xml:space="preserve"> </w:t>
       </w:r>
       <w:r>
-        <w:t>Look into my use of VisualPhysicalUniverse, half my physics is not showing when the view specifics are disabled!! It’s madness, should I drop it totally? And make an add detach style physics branch</w:t>
+        <w:t>be though</w:t>
+      </w:r>
+      <w:r>
+        <w:t>t</w:t>
+      </w:r>
+      <w:r>
+        <w:t xml:space="preserve"> about</w:t>
       </w:r>
     </w:p>
     <w:p>
@@ -705,13 +1179,16 @@
         </w:numPr>
         <w:spacing w:after="0"/>
       </w:pPr>
-    </w:p>
-    <w:p>
-      <w:pPr>
-        <w:pStyle w:val="Heading4"/>
-      </w:pPr>
-      <w:r>
-        <w:t>Rendering</w:t>
+      <w:r>
+        <w:t xml:space="preserve">I should fork java3d commit my updates and offer </w:t>
+      </w:r>
+      <w:proofErr w:type="spellStart"/>
+      <w:r>
+        <w:t>hharrision</w:t>
+      </w:r>
+      <w:proofErr w:type="spellEnd"/>
+      <w:r>
+        <w:t xml:space="preserve"> a pull request</w:t>
       </w:r>
     </w:p>
     <w:p>
@@ -724,52 +1201,37 @@
         <w:spacing w:after="0"/>
       </w:pPr>
       <w:r>
-        <w:t>perhaps I should also set the polygon at</w:t>
-      </w:r>
-      <w:r>
-        <w:t>t</w:t>
-      </w:r>
-      <w:r>
-        <w:t xml:space="preserve">ributes </w:t>
-      </w:r>
-      <w:r>
-        <w:t>and the transparency attributes</w:t>
-      </w:r>
-      <w:r>
-        <w:t xml:space="preserve"> and </w:t>
-      </w:r>
-      <w:r>
-        <w:t>Coloring attributes</w:t>
-      </w:r>
-      <w:r>
-        <w:t xml:space="preserve"> and </w:t>
-      </w:r>
-      <w:r>
-        <w:t>Texture attributes</w:t>
-      </w:r>
-      <w:r>
-        <w:t xml:space="preserve"> in the j3dgeometry calls, just to finish up the world nicely</w:t>
-      </w:r>
-      <w:r>
-        <w:t>, I’ve set the first 2 permanently, it seems ok but may add this section to performance ideas (that is</w:t>
-      </w:r>
-      <w:r>
-        <w:t xml:space="preserve"> it</w:t>
-      </w:r>
-      <w:r>
-        <w:t xml:space="preserve"> best </w:t>
-      </w:r>
-      <w:r>
-        <w:t>performance</w:t>
-      </w:r>
-      <w:r>
-        <w:t xml:space="preserve"> with less set) certainly the removeChild remove mirror code would benefit if the attribute is shared and increases the has</w:t>
-      </w:r>
-      <w:r>
-        <w:t>h</w:t>
-      </w:r>
-      <w:r>
-        <w:t>set load</w:t>
+        <w:t xml:space="preserve">Load </w:t>
+      </w:r>
+      <w:proofErr w:type="spellStart"/>
+      <w:r>
+        <w:t>shaders</w:t>
+      </w:r>
+      <w:proofErr w:type="spellEnd"/>
+      <w:r>
+        <w:t xml:space="preserve"> now they can be decompiled to </w:t>
+      </w:r>
+      <w:proofErr w:type="spellStart"/>
+      <w:r>
+        <w:t>glsl</w:t>
+      </w:r>
+      <w:proofErr w:type="spellEnd"/>
+      <w:r>
+        <w:t>, but they are hard to find, so I need to work out the def</w:t>
+      </w:r>
+      <w:r>
+        <w:t>aults somehow (</w:t>
+      </w:r>
+      <w:proofErr w:type="spellStart"/>
+      <w:r>
+        <w:t>esm</w:t>
+      </w:r>
+      <w:proofErr w:type="spellEnd"/>
+      <w:r>
+        <w:t xml:space="preserve"> file perhaps for oblivion has heaps of them</w:t>
+      </w:r>
+      <w:r>
+        <w:t>)</w:t>
       </w:r>
     </w:p>
     <w:p>
@@ -781,20 +1243,91 @@
         </w:numPr>
         <w:spacing w:after="0"/>
       </w:pPr>
-      <w:r>
-        <w:t>I should improve nif display etc to take a source folder so it can be run on other computers in needed also the bsa extracted folder combo should</w:t>
-      </w:r>
+      <w:proofErr w:type="spellStart"/>
+      <w:r>
+        <w:t>Shaders</w:t>
+      </w:r>
+      <w:proofErr w:type="spellEnd"/>
+      <w:r>
+        <w:t xml:space="preserve"> are failing on XPS-13 recheck them!</w:t>
+      </w:r>
+    </w:p>
+    <w:p>
+      <w:pPr>
+        <w:pStyle w:val="ListParagraph"/>
+        <w:numPr>
+          <w:ilvl w:val="0"/>
+          <w:numId w:val="1"/>
+        </w:numPr>
+        <w:spacing w:after="0"/>
+      </w:pPr>
+      <w:r>
+        <w:t xml:space="preserve">Water not overriding </w:t>
+      </w:r>
+      <w:proofErr w:type="spellStart"/>
+      <w:r>
+        <w:t>colors</w:t>
+      </w:r>
+      <w:proofErr w:type="spellEnd"/>
+      <w:r>
+        <w:t xml:space="preserve"> for </w:t>
+      </w:r>
+      <w:proofErr w:type="spellStart"/>
+      <w:r>
+        <w:t>skyrim</w:t>
+      </w:r>
+      <w:proofErr w:type="spellEnd"/>
+      <w:r>
+        <w:t xml:space="preserve"> and fallout</w:t>
+      </w:r>
+      <w:r>
+        <w:t>, now fallout water is far t</w:t>
+      </w:r>
+      <w:r>
+        <w:t>o</w:t>
+      </w:r>
+      <w:r>
+        <w:t>o transparent!</w:t>
+      </w:r>
+    </w:p>
+    <w:p>
+      <w:pPr>
+        <w:pStyle w:val="ListParagraph"/>
+        <w:numPr>
+          <w:ilvl w:val="0"/>
+          <w:numId w:val="1"/>
+        </w:numPr>
+        <w:spacing w:after="0"/>
+      </w:pPr>
+      <w:r>
+        <w:t xml:space="preserve">Could water use the 0th row as the last row for vertex shaking to make perfect match ups? In the </w:t>
+      </w:r>
+      <w:proofErr w:type="spellStart"/>
+      <w:r>
+        <w:t>water.vert</w:t>
+      </w:r>
+      <w:proofErr w:type="spellEnd"/>
       <w:r>
         <w:t xml:space="preserve"> </w:t>
       </w:r>
-      <w:r>
-        <w:t>be though</w:t>
-      </w:r>
-      <w:r>
-        <w:t>t</w:t>
-      </w:r>
-      <w:r>
-        <w:t xml:space="preserve"> about</w:t>
+      <w:proofErr w:type="spellStart"/>
+      <w:r>
+        <w:t>shader</w:t>
+      </w:r>
+      <w:proofErr w:type="spellEnd"/>
+      <w:r>
+        <w:t xml:space="preserve"> try to find a deterministic </w:t>
+      </w:r>
+      <w:proofErr w:type="spellStart"/>
+      <w:r>
+        <w:t>shader</w:t>
+      </w:r>
+      <w:proofErr w:type="spellEnd"/>
+      <w:r>
+        <w:t xml:space="preserve"> </w:t>
+      </w:r>
+      <w:r>
+        <w:t>(current one looks deterministic to me but)</w:t>
       </w:r>
     </w:p>
     <w:p>
@@ -806,8 +1339,44 @@
         </w:numPr>
         <w:spacing w:after="0"/>
       </w:pPr>
-      <w:r>
-        <w:t>I should fork java3d commit my updates and offer hharrision a pull request</w:t>
+      <w:proofErr w:type="spellStart"/>
+      <w:r>
+        <w:lastRenderedPageBreak/>
+        <w:t>JInternalFrames</w:t>
+      </w:r>
+      <w:proofErr w:type="spellEnd"/>
+      <w:r>
+        <w:t xml:space="preserve"> for </w:t>
+      </w:r>
+      <w:proofErr w:type="spellStart"/>
+      <w:r>
+        <w:t>DisplayDialog</w:t>
+      </w:r>
+      <w:proofErr w:type="spellEnd"/>
+      <w:r>
+        <w:t xml:space="preserve"> to allow them to show on a full screen without jumping back or being lost on mac.</w:t>
+      </w:r>
+      <w:r>
+        <w:t xml:space="preserve"> </w:t>
+      </w:r>
+      <w:r>
+        <w:t xml:space="preserve">The escape button exit should be on screen </w:t>
+      </w:r>
+      <w:proofErr w:type="spellStart"/>
+      <w:r>
+        <w:t>hud</w:t>
+      </w:r>
+      <w:proofErr w:type="spellEnd"/>
+      <w:r>
+        <w:t xml:space="preserve"> not popup because </w:t>
+      </w:r>
+      <w:proofErr w:type="spellStart"/>
+      <w:r>
+        <w:t>fullscreen</w:t>
+      </w:r>
+      <w:proofErr w:type="spellEnd"/>
+      <w:r>
+        <w:t xml:space="preserve"> and it don’t play nice</w:t>
       </w:r>
     </w:p>
     <w:p>
@@ -820,13 +1389,7 @@
         <w:spacing w:after="0"/>
       </w:pPr>
       <w:r>
-        <w:t>Load shaders now they can be decompiled to glsl, but they are hard to find, so I need to work out the def</w:t>
-      </w:r>
-      <w:r>
-        <w:t>aults somehow (esm file perhaps for oblivion has heaps of them</w:t>
-      </w:r>
-      <w:r>
-        <w:t>)</w:t>
+        <w:t>When a card gives back 16bit depth buffer (ever?) must reduce front and back clip</w:t>
       </w:r>
     </w:p>
     <w:p>
@@ -839,7 +1402,37 @@
         <w:spacing w:after="0"/>
       </w:pPr>
       <w:r>
-        <w:t>Shaders are failing on XPS-13 recheck them!</w:t>
+        <w:t xml:space="preserve">Distant textures appear to have black back in them again? In particular Fallout, notice yellow lines on road badly minify, and distant windmill by megaton front. </w:t>
+      </w:r>
+      <w:proofErr w:type="spellStart"/>
+      <w:r>
+        <w:t>Dds</w:t>
+      </w:r>
+      <w:proofErr w:type="spellEnd"/>
+      <w:r>
+        <w:t xml:space="preserve"> viewer does not show, must be appearance </w:t>
+      </w:r>
+      <w:proofErr w:type="spellStart"/>
+      <w:r>
+        <w:t>prob</w:t>
+      </w:r>
+      <w:proofErr w:type="spellEnd"/>
+      <w:r>
+        <w:t xml:space="preserve">? But </w:t>
+      </w:r>
+      <w:proofErr w:type="spellStart"/>
+      <w:r>
+        <w:t>nifskope</w:t>
+      </w:r>
+      <w:proofErr w:type="spellEnd"/>
+      <w:r>
+        <w:t xml:space="preserve"> does show it too a bit</w:t>
+      </w:r>
+      <w:r>
+        <w:t>. Did the addition o</w:t>
+      </w:r>
+      <w:r>
+        <w:t>f rendering attributes help this?</w:t>
       </w:r>
     </w:p>
     <w:p>
@@ -852,17 +1445,21 @@
         <w:spacing w:after="0"/>
       </w:pPr>
       <w:r>
-        <w:t>Water not overriding colors for skyrim and fallout</w:t>
-      </w:r>
-      <w:r>
-        <w:t>, now fallout water is far t</w:t>
-      </w:r>
-      <w:r>
-        <w:t>o</w:t>
-      </w:r>
-      <w:r>
-        <w:t>o transparent!</w:t>
-      </w:r>
+        <w:t xml:space="preserve">The gross </w:t>
+      </w:r>
+      <w:proofErr w:type="spellStart"/>
+      <w:r>
+        <w:t>lods</w:t>
+      </w:r>
+      <w:proofErr w:type="spellEnd"/>
+      <w:r>
+        <w:t xml:space="preserve"> are lit up more than the close ones? Check material light values for land and </w:t>
+      </w:r>
+      <w:proofErr w:type="spellStart"/>
+      <w:r>
+        <w:t>lods</w:t>
+      </w:r>
+      <w:proofErr w:type="spellEnd"/>
     </w:p>
     <w:p>
       <w:pPr>
@@ -873,17 +1470,105 @@
         </w:numPr>
         <w:spacing w:after="0"/>
       </w:pPr>
-      <w:r>
-        <w:t>Could water use the 0th row as the last row for vertex shaking to make perfect match ups? In the water.vert shader</w:t>
-      </w:r>
-      <w:r>
-        <w:t xml:space="preserve"> try to find a deterministic shader</w:t>
-      </w:r>
-      <w:r>
+      <w:proofErr w:type="spellStart"/>
+      <w:r>
+        <w:t>LANDFar</w:t>
+      </w:r>
+      <w:proofErr w:type="spellEnd"/>
+      <w:r>
+        <w:t xml:space="preserve"> should be used by tes3 </w:t>
+      </w:r>
+      <w:proofErr w:type="spellStart"/>
+      <w:r>
+        <w:t>lod</w:t>
+      </w:r>
+      <w:proofErr w:type="spellEnd"/>
+      <w:r>
+        <w:t xml:space="preserve"> system as a </w:t>
+      </w:r>
+      <w:proofErr w:type="spellStart"/>
+      <w:r>
+        <w:t>lod</w:t>
+      </w:r>
+      <w:proofErr w:type="spellEnd"/>
+      <w:r>
+        <w:t xml:space="preserve"> builder with reduce of 4</w:t>
+      </w:r>
+      <w:r>
+        <w:t>, in fact the far system should probably use</w:t>
+      </w:r>
+      <w:r>
+        <w:t xml:space="preserve"> distance vs</w:t>
+      </w:r>
+      <w:r>
+        <w:t xml:space="preserve"> size to determine what’s loaded too perhaps</w:t>
+      </w:r>
+    </w:p>
+    <w:p>
+      <w:pPr>
+        <w:pStyle w:val="ListParagraph"/>
+        <w:numPr>
+          <w:ilvl w:val="0"/>
+          <w:numId w:val="1"/>
+        </w:numPr>
+        <w:spacing w:after="0" w:line="240" w:lineRule="auto"/>
+        <w:rPr>
+          <w:rFonts w:ascii="Calibri" w:eastAsia="Times New Roman" w:hAnsi="Calibri" w:cs="Times New Roman"/>
+          <w:lang w:val="en-US" w:eastAsia="en-NZ"/>
+        </w:rPr>
+      </w:pPr>
+      <w:r>
+        <w:rPr>
+          <w:rFonts w:ascii="Calibri" w:eastAsia="Times New Roman" w:hAnsi="Calibri" w:cs="Times New Roman"/>
+          <w:lang w:val="en-US" w:eastAsia="en-NZ"/>
+        </w:rPr>
+        <w:t xml:space="preserve">Varying </w:t>
+      </w:r>
+      <w:proofErr w:type="spellStart"/>
+      <w:r>
+        <w:rPr>
+          <w:rFonts w:ascii="Calibri" w:eastAsia="Times New Roman" w:hAnsi="Calibri" w:cs="Times New Roman"/>
+          <w:lang w:val="en-US" w:eastAsia="en-NZ"/>
+        </w:rPr>
+        <w:t>lod</w:t>
+      </w:r>
+      <w:proofErr w:type="spellEnd"/>
+      <w:r>
+        <w:rPr>
+          <w:rFonts w:ascii="Calibri" w:eastAsia="Times New Roman" w:hAnsi="Calibri" w:cs="Times New Roman"/>
+          <w:lang w:val="en-US" w:eastAsia="en-NZ"/>
+        </w:rPr>
+        <w:t xml:space="preserve"> fader needs knots/frames system because close  things don’t need check often either, in fact </w:t>
+      </w:r>
+      <w:proofErr w:type="spellStart"/>
+      <w:r>
+        <w:rPr>
+          <w:rFonts w:ascii="Calibri" w:eastAsia="Times New Roman" w:hAnsi="Calibri" w:cs="Times New Roman"/>
+          <w:lang w:val="en-US" w:eastAsia="en-NZ"/>
+        </w:rPr>
+        <w:t>lod</w:t>
+      </w:r>
+      <w:proofErr w:type="spellEnd"/>
+      <w:r>
+        <w:rPr>
+          <w:rFonts w:ascii="Calibri" w:eastAsia="Times New Roman" w:hAnsi="Calibri" w:cs="Times New Roman"/>
+          <w:lang w:val="en-US" w:eastAsia="en-NZ"/>
+        </w:rPr>
+        <w:t xml:space="preserve"> fader is a fixed 5 frames so not easy to correct</w:t>
+      </w:r>
+      <w:r>
+        <w:rPr>
+          <w:rFonts w:ascii="Calibri" w:eastAsia="Times New Roman" w:hAnsi="Calibri" w:cs="Times New Roman"/>
+          <w:lang w:val="en-US" w:eastAsia="en-NZ"/>
+        </w:rPr>
         <w:t xml:space="preserve"> </w:t>
       </w:r>
       <w:r>
-        <w:t>(current one looks deterministic to me but)</w:t>
+        <w:rPr>
+          <w:rFonts w:ascii="Calibri" w:eastAsia="Times New Roman" w:hAnsi="Calibri" w:cs="Times New Roman"/>
+          <w:lang w:val="en-US" w:eastAsia="en-NZ"/>
+        </w:rPr>
+        <w:t xml:space="preserve"> </w:t>
       </w:r>
     </w:p>
     <w:p>
@@ -893,17 +1578,41 @@
           <w:ilvl w:val="0"/>
           <w:numId w:val="1"/>
         </w:numPr>
-        <w:spacing w:after="0"/>
-      </w:pPr>
-      <w:r>
-        <w:lastRenderedPageBreak/>
-        <w:t>JInternalFrames for DisplayDialog to allow them to show on a full screen without jumping back or being lost on mac.</w:t>
-      </w:r>
-      <w:r>
-        <w:t xml:space="preserve"> </w:t>
-      </w:r>
-      <w:r>
-        <w:t>The escape button exit should be on screen hud not popup because fullscreen and it don’t play nice</w:t>
+        <w:spacing w:after="0" w:line="240" w:lineRule="auto"/>
+        <w:rPr>
+          <w:rFonts w:ascii="Calibri" w:eastAsia="Times New Roman" w:hAnsi="Calibri" w:cs="Times New Roman"/>
+          <w:lang w:val="en-US" w:eastAsia="en-NZ"/>
+        </w:rPr>
+      </w:pPr>
+      <w:proofErr w:type="spellStart"/>
+      <w:r>
+        <w:rPr>
+          <w:rFonts w:ascii="Calibri" w:eastAsia="Times New Roman" w:hAnsi="Calibri" w:cs="Times New Roman"/>
+          <w:lang w:val="en-US" w:eastAsia="en-NZ"/>
+        </w:rPr>
+        <w:t>Fustum</w:t>
+      </w:r>
+      <w:proofErr w:type="spellEnd"/>
+      <w:r>
+        <w:rPr>
+          <w:rFonts w:ascii="Calibri" w:eastAsia="Times New Roman" w:hAnsi="Calibri" w:cs="Times New Roman"/>
+          <w:lang w:val="en-US" w:eastAsia="en-NZ"/>
+        </w:rPr>
+        <w:t xml:space="preserve"> clipped animations al</w:t>
+      </w:r>
+      <w:r>
+        <w:rPr>
+          <w:rFonts w:ascii="Calibri" w:eastAsia="Times New Roman" w:hAnsi="Calibri" w:cs="Times New Roman"/>
+          <w:lang w:val="en-US" w:eastAsia="en-NZ"/>
+        </w:rPr>
+        <w:t>l</w:t>
+      </w:r>
+      <w:r>
+        <w:rPr>
+          <w:rFonts w:ascii="Calibri" w:eastAsia="Times New Roman" w:hAnsi="Calibri" w:cs="Times New Roman"/>
+          <w:lang w:val="en-US" w:eastAsia="en-NZ"/>
+        </w:rPr>
+        <w:t>ows horse to stop whilst on screen.</w:t>
       </w:r>
     </w:p>
     <w:p>
@@ -913,143 +1622,6 @@
           <w:ilvl w:val="0"/>
           <w:numId w:val="1"/>
         </w:numPr>
-        <w:spacing w:after="0"/>
-      </w:pPr>
-      <w:r>
-        <w:t>When a card gives back 16bit depth buffer (ever?) must reduce front and back clip</w:t>
-      </w:r>
-    </w:p>
-    <w:p>
-      <w:pPr>
-        <w:pStyle w:val="ListParagraph"/>
-        <w:numPr>
-          <w:ilvl w:val="0"/>
-          <w:numId w:val="1"/>
-        </w:numPr>
-        <w:spacing w:after="0"/>
-      </w:pPr>
-      <w:r>
-        <w:t>Distant textures appear to have black back in them again? In particular Fallout, notice yellow lines on road badly minify, and distant windmill by megaton front. Dds viewer does not show, must be appearance prob? But nifskope does show it too a bit</w:t>
-      </w:r>
-      <w:r>
-        <w:t>. Did the addition o</w:t>
-      </w:r>
-      <w:r>
-        <w:t>f rendering attributes help this?</w:t>
-      </w:r>
-    </w:p>
-    <w:p>
-      <w:pPr>
-        <w:pStyle w:val="ListParagraph"/>
-        <w:numPr>
-          <w:ilvl w:val="0"/>
-          <w:numId w:val="1"/>
-        </w:numPr>
-        <w:spacing w:after="0"/>
-      </w:pPr>
-      <w:r>
-        <w:t>The gross lods are lit up more than the close ones? Check material light values for land and lods</w:t>
-      </w:r>
-    </w:p>
-    <w:p>
-      <w:pPr>
-        <w:pStyle w:val="ListParagraph"/>
-        <w:numPr>
-          <w:ilvl w:val="0"/>
-          <w:numId w:val="1"/>
-        </w:numPr>
-        <w:spacing w:after="0"/>
-      </w:pPr>
-      <w:r>
-        <w:t>LANDFar should be used by tes3 lod system as a lod builder with reduce of 4</w:t>
-      </w:r>
-      <w:r>
-        <w:t>, in fact the far system should probably use</w:t>
-      </w:r>
-      <w:r>
-        <w:t xml:space="preserve"> distance vs</w:t>
-      </w:r>
-      <w:r>
-        <w:t xml:space="preserve"> size to determine what’s loaded too perhaps</w:t>
-      </w:r>
-    </w:p>
-    <w:p>
-      <w:pPr>
-        <w:pStyle w:val="ListParagraph"/>
-        <w:numPr>
-          <w:ilvl w:val="0"/>
-          <w:numId w:val="1"/>
-        </w:numPr>
-        <w:spacing w:after="0" w:line="240" w:lineRule="auto"/>
-        <w:rPr>
-          <w:rFonts w:ascii="Calibri" w:eastAsia="Times New Roman" w:hAnsi="Calibri" w:cs="Times New Roman"/>
-          <w:lang w:val="en-US" w:eastAsia="en-NZ"/>
-        </w:rPr>
-      </w:pPr>
-      <w:r>
-        <w:rPr>
-          <w:rFonts w:ascii="Calibri" w:eastAsia="Times New Roman" w:hAnsi="Calibri" w:cs="Times New Roman"/>
-          <w:lang w:val="en-US" w:eastAsia="en-NZ"/>
-        </w:rPr>
-        <w:t>Varying lod fader needs knots/frames system because close  things don’t need check often either, in fact lod fader is a fixed 5 frames so not easy to correct</w:t>
-      </w:r>
-      <w:r>
-        <w:rPr>
-          <w:rFonts w:ascii="Calibri" w:eastAsia="Times New Roman" w:hAnsi="Calibri" w:cs="Times New Roman"/>
-          <w:lang w:val="en-US" w:eastAsia="en-NZ"/>
-        </w:rPr>
-        <w:t xml:space="preserve"> </w:t>
-      </w:r>
-      <w:r>
-        <w:rPr>
-          <w:rFonts w:ascii="Calibri" w:eastAsia="Times New Roman" w:hAnsi="Calibri" w:cs="Times New Roman"/>
-          <w:lang w:val="en-US" w:eastAsia="en-NZ"/>
-        </w:rPr>
-        <w:t xml:space="preserve"> </w:t>
-      </w:r>
-    </w:p>
-    <w:p>
-      <w:pPr>
-        <w:pStyle w:val="ListParagraph"/>
-        <w:numPr>
-          <w:ilvl w:val="0"/>
-          <w:numId w:val="1"/>
-        </w:numPr>
-        <w:spacing w:after="0" w:line="240" w:lineRule="auto"/>
-        <w:rPr>
-          <w:rFonts w:ascii="Calibri" w:eastAsia="Times New Roman" w:hAnsi="Calibri" w:cs="Times New Roman"/>
-          <w:lang w:val="en-US" w:eastAsia="en-NZ"/>
-        </w:rPr>
-      </w:pPr>
-      <w:r>
-        <w:rPr>
-          <w:rFonts w:ascii="Calibri" w:eastAsia="Times New Roman" w:hAnsi="Calibri" w:cs="Times New Roman"/>
-          <w:lang w:val="en-US" w:eastAsia="en-NZ"/>
-        </w:rPr>
-        <w:t>Fustum clipped animations al</w:t>
-      </w:r>
-      <w:r>
-        <w:rPr>
-          <w:rFonts w:ascii="Calibri" w:eastAsia="Times New Roman" w:hAnsi="Calibri" w:cs="Times New Roman"/>
-          <w:lang w:val="en-US" w:eastAsia="en-NZ"/>
-        </w:rPr>
-        <w:t>l</w:t>
-      </w:r>
-      <w:r>
-        <w:rPr>
-          <w:rFonts w:ascii="Calibri" w:eastAsia="Times New Roman" w:hAnsi="Calibri" w:cs="Times New Roman"/>
-          <w:lang w:val="en-US" w:eastAsia="en-NZ"/>
-        </w:rPr>
-        <w:t>ows horse to stop whilst on screen.</w:t>
-      </w:r>
-    </w:p>
-    <w:p>
-      <w:pPr>
-        <w:pStyle w:val="ListParagraph"/>
-        <w:numPr>
-          <w:ilvl w:val="0"/>
-          <w:numId w:val="1"/>
-        </w:numPr>
         <w:spacing w:after="0" w:line="240" w:lineRule="auto"/>
         <w:rPr>
           <w:rFonts w:ascii="Calibri" w:eastAsia="Times New Roman" w:hAnsi="Calibri" w:cs="Times New Roman"/>
@@ -1082,14 +1654,39 @@
           <w:rFonts w:ascii="Calibri" w:eastAsia="Times New Roman" w:hAnsi="Calibri" w:cs="Times New Roman"/>
           <w:lang w:val="en-US" w:eastAsia="en-NZ"/>
         </w:rPr>
-        <w:t xml:space="preserve"> system moreso</w:t>
-      </w:r>
-      <w:r>
-        <w:rPr>
-          <w:rFonts w:ascii="Calibri" w:eastAsia="Times New Roman" w:hAnsi="Calibri" w:cs="Times New Roman"/>
-          <w:lang w:val="en-US" w:eastAsia="en-NZ"/>
-        </w:rPr>
-        <w:t xml:space="preserve"> – autobounds set bounds needs to be in performance section</w:t>
+        <w:t xml:space="preserve"> system </w:t>
+      </w:r>
+      <w:proofErr w:type="spellStart"/>
+      <w:r>
+        <w:rPr>
+          <w:rFonts w:ascii="Calibri" w:eastAsia="Times New Roman" w:hAnsi="Calibri" w:cs="Times New Roman"/>
+          <w:lang w:val="en-US" w:eastAsia="en-NZ"/>
+        </w:rPr>
+        <w:t>moreso</w:t>
+      </w:r>
+      <w:proofErr w:type="spellEnd"/>
+      <w:r>
+        <w:rPr>
+          <w:rFonts w:ascii="Calibri" w:eastAsia="Times New Roman" w:hAnsi="Calibri" w:cs="Times New Roman"/>
+          <w:lang w:val="en-US" w:eastAsia="en-NZ"/>
+        </w:rPr>
+        <w:t xml:space="preserve"> – </w:t>
+      </w:r>
+      <w:proofErr w:type="spellStart"/>
+      <w:r>
+        <w:rPr>
+          <w:rFonts w:ascii="Calibri" w:eastAsia="Times New Roman" w:hAnsi="Calibri" w:cs="Times New Roman"/>
+          <w:lang w:val="en-US" w:eastAsia="en-NZ"/>
+        </w:rPr>
+        <w:t>autobounds</w:t>
+      </w:r>
+      <w:proofErr w:type="spellEnd"/>
+      <w:r>
+        <w:rPr>
+          <w:rFonts w:ascii="Calibri" w:eastAsia="Times New Roman" w:hAnsi="Calibri" w:cs="Times New Roman"/>
+          <w:lang w:val="en-US" w:eastAsia="en-NZ"/>
+        </w:rPr>
+        <w:t xml:space="preserve"> set bounds needs to be in performance section</w:t>
       </w:r>
     </w:p>
     <w:p>
@@ -1115,7 +1712,7 @@
         </w:rPr>
         <w:t xml:space="preserve">Interesting code </w:t>
       </w:r>
-      <w:hyperlink r:id="rId6" w:history="1">
+      <w:hyperlink r:id="rId7" w:history="1">
         <w:r>
           <w:rPr>
             <w:rStyle w:val="Hyperlink"/>
@@ -1192,13 +1789,29 @@
         </w:rPr>
       </w:pPr>
       <w:r>
-        <w:t xml:space="preserve">I need to make  ALL behaviors passive and </w:t>
+        <w:t xml:space="preserve">I need to make  ALL </w:t>
+      </w:r>
+      <w:proofErr w:type="spellStart"/>
+      <w:r>
+        <w:t>behaviors</w:t>
+      </w:r>
+      <w:proofErr w:type="spellEnd"/>
+      <w:r>
+        <w:t xml:space="preserve"> passive and </w:t>
       </w:r>
       <w:r>
         <w:t>then</w:t>
       </w:r>
       <w:r>
-        <w:t xml:space="preserve"> for the one time that the physics system need a non passive behaviour I should create a special active behaviour just for it!</w:t>
+        <w:t xml:space="preserve"> for the one time that the physics system need a </w:t>
+      </w:r>
+      <w:proofErr w:type="spellStart"/>
+      <w:r>
+        <w:t>non passive</w:t>
+      </w:r>
+      <w:proofErr w:type="spellEnd"/>
+      <w:r>
+        <w:t xml:space="preserve"> behaviour I should create a special active behaviour just for it!</w:t>
       </w:r>
     </w:p>
     <w:p>
@@ -1250,7 +1863,15 @@
         </w:rPr>
       </w:pPr>
       <w:r>
-        <w:t xml:space="preserve">Megaton world x,y,z for the land cells is off, I see the edge of the </w:t>
+        <w:t xml:space="preserve">Megaton world </w:t>
+      </w:r>
+      <w:proofErr w:type="spellStart"/>
+      <w:r>
+        <w:t>x,y,z</w:t>
+      </w:r>
+      <w:proofErr w:type="spellEnd"/>
+      <w:r>
+        <w:t xml:space="preserve"> for the land cells is off, I see the edge of the </w:t>
       </w:r>
       <w:r>
         <w:t>crater</w:t>
@@ -1282,7 +1903,15 @@
         </w:rPr>
       </w:pPr>
       <w:r>
-        <w:t>Must recheck all apps have ra, especially in tools3d</w:t>
+        <w:t xml:space="preserve">Must recheck all apps have </w:t>
+      </w:r>
+      <w:proofErr w:type="spellStart"/>
+      <w:r>
+        <w:t>ra</w:t>
+      </w:r>
+      <w:proofErr w:type="spellEnd"/>
+      <w:r>
+        <w:t>, especially in tools3d</w:t>
       </w:r>
     </w:p>
     <w:p>
@@ -1317,7 +1946,15 @@
         <w:t>s</w:t>
       </w:r>
       <w:r>
-        <w:t xml:space="preserve"> etc collapse</w:t>
+        <w:t xml:space="preserve"> </w:t>
+      </w:r>
+      <w:proofErr w:type="spellStart"/>
+      <w:r>
+        <w:t>etc</w:t>
+      </w:r>
+      <w:proofErr w:type="spellEnd"/>
+      <w:r>
+        <w:t xml:space="preserve"> collapse</w:t>
       </w:r>
     </w:p>
     <w:p>
@@ -1388,7 +2025,15 @@
           <w:rFonts w:ascii="Calibri" w:eastAsia="Times New Roman" w:hAnsi="Calibri" w:cs="Times New Roman"/>
           <w:lang w:val="en-US" w:eastAsia="en-NZ"/>
         </w:rPr>
-        <w:t>Blended skeletons are W</w:t>
+        <w:t xml:space="preserve">Blended skeletons are </w:t>
+      </w:r>
+      <w:proofErr w:type="spellStart"/>
+      <w:r>
+        <w:rPr>
+          <w:rFonts w:ascii="Calibri" w:eastAsia="Times New Roman" w:hAnsi="Calibri" w:cs="Times New Roman"/>
+          <w:lang w:val="en-US" w:eastAsia="en-NZ"/>
+        </w:rPr>
+        <w:t>W</w:t>
       </w:r>
       <w:r>
         <w:rPr>
@@ -1402,7 +2047,15 @@
           <w:rFonts w:ascii="Calibri" w:eastAsia="Times New Roman" w:hAnsi="Calibri" w:cs="Times New Roman"/>
           <w:lang w:val="en-US" w:eastAsia="en-NZ"/>
         </w:rPr>
-        <w:t>aay broken, see alpha=1f; in the code</w:t>
+        <w:t>aay</w:t>
+      </w:r>
+      <w:proofErr w:type="spellEnd"/>
+      <w:r>
+        <w:rPr>
+          <w:rFonts w:ascii="Calibri" w:eastAsia="Times New Roman" w:hAnsi="Calibri" w:cs="Times New Roman"/>
+          <w:lang w:val="en-US" w:eastAsia="en-NZ"/>
+        </w:rPr>
+        <w:t xml:space="preserve"> broken, see alpha=1f; in the code</w:t>
       </w:r>
     </w:p>
     <w:p>
@@ -1423,7 +2076,23 @@
           <w:rFonts w:ascii="Calibri" w:eastAsia="Times New Roman" w:hAnsi="Calibri" w:cs="Times New Roman"/>
           <w:lang w:val="en-US" w:eastAsia="en-NZ"/>
         </w:rPr>
-        <w:t>The varyinglod behavior might not be a good idea for the character behavior, find the distance might be a waste over simply updating the bones an</w:t>
+        <w:t xml:space="preserve">The </w:t>
+      </w:r>
+      <w:proofErr w:type="spellStart"/>
+      <w:r>
+        <w:rPr>
+          <w:rFonts w:ascii="Calibri" w:eastAsia="Times New Roman" w:hAnsi="Calibri" w:cs="Times New Roman"/>
+          <w:lang w:val="en-US" w:eastAsia="en-NZ"/>
+        </w:rPr>
+        <w:t>varyinglod</w:t>
+      </w:r>
+      <w:proofErr w:type="spellEnd"/>
+      <w:r>
+        <w:rPr>
+          <w:rFonts w:ascii="Calibri" w:eastAsia="Times New Roman" w:hAnsi="Calibri" w:cs="Times New Roman"/>
+          <w:lang w:val="en-US" w:eastAsia="en-NZ"/>
+        </w:rPr>
+        <w:t xml:space="preserve"> behavior might not be a good idea for the character behavior, find the distance might be a waste over simply updating the bones an</w:t>
       </w:r>
       <w:r>
         <w:rPr>
@@ -1479,7 +2148,23 @@
           <w:rFonts w:ascii="Calibri" w:eastAsia="Times New Roman" w:hAnsi="Calibri" w:cs="Times New Roman"/>
           <w:lang w:val="en-US" w:eastAsia="en-NZ"/>
         </w:rPr>
-        <w:t xml:space="preserve"> lod behavior needs to really have another version call points of interest varying, as the fade stuff was high speed ch</w:t>
+        <w:t xml:space="preserve"> </w:t>
+      </w:r>
+      <w:proofErr w:type="spellStart"/>
+      <w:r>
+        <w:rPr>
+          <w:rFonts w:ascii="Calibri" w:eastAsia="Times New Roman" w:hAnsi="Calibri" w:cs="Times New Roman"/>
+          <w:lang w:val="en-US" w:eastAsia="en-NZ"/>
+        </w:rPr>
+        <w:t>lod</w:t>
+      </w:r>
+      <w:proofErr w:type="spellEnd"/>
+      <w:r>
+        <w:rPr>
+          <w:rFonts w:ascii="Calibri" w:eastAsia="Times New Roman" w:hAnsi="Calibri" w:cs="Times New Roman"/>
+          <w:lang w:val="en-US" w:eastAsia="en-NZ"/>
+        </w:rPr>
+        <w:t xml:space="preserve"> behavior needs to really have another version call points of interest varying, as the fade stuff was high speed ch</w:t>
       </w:r>
       <w:r>
         <w:rPr>
@@ -1514,7 +2199,15 @@
           <w:rFonts w:ascii="Calibri" w:eastAsia="Times New Roman" w:hAnsi="Calibri" w:cs="Times New Roman"/>
           <w:lang w:val="en-US" w:eastAsia="en-NZ"/>
         </w:rPr>
-        <w:t>Tes3: my animations appear to be missing the base level rotation, knock out’s</w:t>
+        <w:t xml:space="preserve">Tes3: my animations appear to be missing the base level rotation, knock </w:t>
+      </w:r>
+      <w:proofErr w:type="gramStart"/>
+      <w:r>
+        <w:rPr>
+          <w:rFonts w:ascii="Calibri" w:eastAsia="Times New Roman" w:hAnsi="Calibri" w:cs="Times New Roman"/>
+          <w:lang w:val="en-US" w:eastAsia="en-NZ"/>
+        </w:rPr>
+        <w:t>out’s</w:t>
       </w:r>
       <w:r>
         <w:rPr>
@@ -1542,7 +2235,15 @@
           <w:rFonts w:ascii="Calibri" w:eastAsia="Times New Roman" w:hAnsi="Calibri" w:cs="Times New Roman"/>
           <w:lang w:val="en-US" w:eastAsia="en-NZ"/>
         </w:rPr>
-        <w:t xml:space="preserve"> don’t get people onto the ground properly</w:t>
+        <w:t xml:space="preserve"> don’t</w:t>
+      </w:r>
+      <w:proofErr w:type="gramEnd"/>
+      <w:r>
+        <w:rPr>
+          <w:rFonts w:ascii="Calibri" w:eastAsia="Times New Roman" w:hAnsi="Calibri" w:cs="Times New Roman"/>
+          <w:lang w:val="en-US" w:eastAsia="en-NZ"/>
+        </w:rPr>
+        <w:t xml:space="preserve"> get people onto the ground properly</w:t>
       </w:r>
       <w:r>
         <w:rPr>
@@ -1576,7 +2277,15 @@
         <w:spacing w:after="0"/>
       </w:pPr>
       <w:r>
-        <w:t>TES3: BSparticle system not working</w:t>
+        <w:t xml:space="preserve">TES3: </w:t>
+      </w:r>
+      <w:proofErr w:type="spellStart"/>
+      <w:r>
+        <w:t>BSparticle</w:t>
+      </w:r>
+      <w:proofErr w:type="spellEnd"/>
+      <w:r>
+        <w:t xml:space="preserve"> system not working</w:t>
       </w:r>
     </w:p>
     <w:p>
@@ -1589,7 +2298,15 @@
         <w:spacing w:after="0"/>
       </w:pPr>
       <w:r>
-        <w:t>TES4 I see fingers bending backwards in oblivion animations (I think its in fallout too)</w:t>
+        <w:t xml:space="preserve">TES4 I see fingers bending backwards in oblivion animations (I think </w:t>
+      </w:r>
+      <w:proofErr w:type="spellStart"/>
+      <w:r>
+        <w:t>its</w:t>
+      </w:r>
+      <w:proofErr w:type="spellEnd"/>
+      <w:r>
+        <w:t xml:space="preserve"> in fallout too)</w:t>
       </w:r>
     </w:p>
     <w:p>
@@ -1602,7 +2319,15 @@
         <w:spacing w:after="0"/>
       </w:pPr>
       <w:r>
-        <w:t>TES5: animation  accum bugs</w:t>
+        <w:t xml:space="preserve">TES5: animation  </w:t>
+      </w:r>
+      <w:proofErr w:type="spellStart"/>
+      <w:r>
+        <w:t>accum</w:t>
+      </w:r>
+      <w:proofErr w:type="spellEnd"/>
+      <w:r>
+        <w:t xml:space="preserve"> bugs</w:t>
       </w:r>
       <w:r>
         <w:t xml:space="preserve"> </w:t>
@@ -1625,13 +2350,26 @@
         <w:t>S</w:t>
       </w:r>
       <w:r>
-        <w:t>kyrim horse back</w:t>
-      </w:r>
-      <w:r>
-        <w:t xml:space="preserve">legs </w:t>
-      </w:r>
-      <w:r>
-        <w:t xml:space="preserve">kickout appear to be </w:t>
+        <w:t xml:space="preserve">kyrim horse </w:t>
+      </w:r>
+      <w:proofErr w:type="spellStart"/>
+      <w:r>
+        <w:t>back</w:t>
+      </w:r>
+      <w:r>
+        <w:t>legs</w:t>
+      </w:r>
+      <w:proofErr w:type="spellEnd"/>
+      <w:r>
+        <w:t xml:space="preserve"> </w:t>
+      </w:r>
+      <w:proofErr w:type="spellStart"/>
+      <w:r>
+        <w:t>kickout</w:t>
+      </w:r>
+      <w:proofErr w:type="spellEnd"/>
+      <w:r>
+        <w:t xml:space="preserve"> appear to be </w:t>
       </w:r>
       <w:r>
         <w:t>gone (</w:t>
@@ -1643,7 +2381,15 @@
         <w:t>its</w:t>
       </w:r>
       <w:r>
-        <w:t xml:space="preserve"> bone is at 0,0,0 and a skin is</w:t>
+        <w:t xml:space="preserve"> bone is at 0</w:t>
+      </w:r>
+      <w:proofErr w:type="gramStart"/>
+      <w:r>
+        <w:t>,0,0</w:t>
+      </w:r>
+      <w:proofErr w:type="gramEnd"/>
+      <w:r>
+        <w:t xml:space="preserve"> and a skin is</w:t>
       </w:r>
       <w:r>
         <w:t xml:space="preserve"> attached</w:t>
@@ -1671,8 +2417,13 @@
         <w:t>ground, I</w:t>
       </w:r>
       <w:r>
-        <w:t xml:space="preserve"> still get a flick from attached geomorphs</w:t>
-      </w:r>
+        <w:t xml:space="preserve"> still get a flick from attached </w:t>
+      </w:r>
+      <w:proofErr w:type="spellStart"/>
+      <w:r>
+        <w:t>geomorphs</w:t>
+      </w:r>
+      <w:proofErr w:type="spellEnd"/>
       <w:r>
         <w:t xml:space="preserve">, recent buggering about hasn’t help, but now only a few goblins get this, possibly </w:t>
       </w:r>
@@ -1718,7 +2469,15 @@
         <w:spacing w:after="0"/>
       </w:pPr>
       <w:r>
-        <w:t>TES3 geomorph control from links should be easy to sort out??</w:t>
+        <w:t xml:space="preserve">TES3 </w:t>
+      </w:r>
+      <w:proofErr w:type="spellStart"/>
+      <w:r>
+        <w:t>geomorph</w:t>
+      </w:r>
+      <w:proofErr w:type="spellEnd"/>
+      <w:r>
+        <w:t xml:space="preserve"> control from links should be easy to sort out??</w:t>
       </w:r>
     </w:p>
     <w:p>
@@ -1731,19 +2490,51 @@
         <w:spacing w:after="0"/>
       </w:pPr>
       <w:r>
-        <w:t xml:space="preserve">J3dNiControllerSequence has a single geommorph selector that’s rubbish but all </w:t>
+        <w:t xml:space="preserve">J3dNiControllerSequence has a single </w:t>
+      </w:r>
+      <w:proofErr w:type="spellStart"/>
+      <w:r>
+        <w:t>geommorph</w:t>
+      </w:r>
+      <w:proofErr w:type="spellEnd"/>
+      <w:r>
+        <w:t xml:space="preserve"> selector that’s rubbish but all </w:t>
       </w:r>
       <w:r>
         <w:t xml:space="preserve">of </w:t>
       </w:r>
       <w:r>
-        <w:t>the oblivion kf file</w:t>
+        <w:t xml:space="preserve">the oblivion </w:t>
+      </w:r>
+      <w:proofErr w:type="spellStart"/>
+      <w:r>
+        <w:t>kf</w:t>
+      </w:r>
+      <w:proofErr w:type="spellEnd"/>
+      <w:r>
+        <w:t xml:space="preserve"> file</w:t>
       </w:r>
       <w:r>
         <w:t>s</w:t>
       </w:r>
       <w:r>
-        <w:t xml:space="preserve"> seem to point at all geommorphers for a single tribasedgeom but I want to pick and run only one of them. I would have thought dog attack </w:t>
+        <w:t xml:space="preserve"> seem to point at all </w:t>
+      </w:r>
+      <w:proofErr w:type="spellStart"/>
+      <w:r>
+        <w:t>geommorphers</w:t>
+      </w:r>
+      <w:proofErr w:type="spellEnd"/>
+      <w:r>
+        <w:t xml:space="preserve"> for a single </w:t>
+      </w:r>
+      <w:proofErr w:type="spellStart"/>
+      <w:r>
+        <w:t>tribasedgeom</w:t>
+      </w:r>
+      <w:proofErr w:type="spellEnd"/>
+      <w:r>
+        <w:t xml:space="preserve"> but I want to pick and run only one of them. I would have thought dog attack </w:t>
       </w:r>
       <w:r>
         <w:t>w</w:t>
@@ -1755,7 +2546,15 @@
         <w:t>e</w:t>
       </w:r>
       <w:r>
-        <w:t>lect the mouth open geommmorpher but I can’</w:t>
+        <w:t xml:space="preserve">lect the mouth open </w:t>
+      </w:r>
+      <w:proofErr w:type="spellStart"/>
+      <w:r>
+        <w:t>geommmorpher</w:t>
+      </w:r>
+      <w:proofErr w:type="spellEnd"/>
+      <w:r>
+        <w:t xml:space="preserve"> but I can’</w:t>
       </w:r>
       <w:r>
         <w:t>t see it</w:t>
@@ -1764,7 +2563,15 @@
         <w:t>.</w:t>
       </w:r>
       <w:r>
-        <w:t xml:space="preserve"> Maybe it’s in an animation setting in the esm files?</w:t>
+        <w:t xml:space="preserve"> Maybe it’s in an animation setting in the </w:t>
+      </w:r>
+      <w:proofErr w:type="spellStart"/>
+      <w:r>
+        <w:t>esm</w:t>
+      </w:r>
+      <w:proofErr w:type="spellEnd"/>
+      <w:r>
+        <w:t xml:space="preserve"> files?</w:t>
       </w:r>
     </w:p>
     <w:p>
@@ -1777,7 +2584,23 @@
         <w:spacing w:after="0"/>
       </w:pPr>
       <w:r>
-        <w:t>There are shakey texture update see evtechpod in enclave dungeon for fallout, not sure why.</w:t>
+        <w:t xml:space="preserve">There are </w:t>
+      </w:r>
+      <w:proofErr w:type="spellStart"/>
+      <w:r>
+        <w:t>shakey</w:t>
+      </w:r>
+      <w:proofErr w:type="spellEnd"/>
+      <w:r>
+        <w:t xml:space="preserve"> texture update see </w:t>
+      </w:r>
+      <w:proofErr w:type="spellStart"/>
+      <w:r>
+        <w:t>evtechpod</w:t>
+      </w:r>
+      <w:proofErr w:type="spellEnd"/>
+      <w:r>
+        <w:t xml:space="preserve"> in enclave dungeon for fallout, not sure why.</w:t>
       </w:r>
     </w:p>
     <w:p>
@@ -1790,7 +2613,15 @@
         <w:spacing w:after="0"/>
       </w:pPr>
       <w:r>
-        <w:t>I notice in ravenrock that doors that default to open are showing as closed, but when you click them they do a double animation</w:t>
+        <w:t xml:space="preserve">I notice in </w:t>
+      </w:r>
+      <w:proofErr w:type="spellStart"/>
+      <w:r>
+        <w:t>ravenrock</w:t>
+      </w:r>
+      <w:proofErr w:type="spellEnd"/>
+      <w:r>
+        <w:t xml:space="preserve"> that doors that default to open are showing as closed, but when you click them they do a double animation</w:t>
       </w:r>
     </w:p>
     <w:p>
@@ -1830,7 +2661,15 @@
         <w:spacing w:after="0"/>
       </w:pPr>
       <w:r>
-        <w:t>I should use Stack alloc in any performant areas?? How would I know there is an object burn issue? How would I test speed improvement?</w:t>
+        <w:t xml:space="preserve">I should use Stack </w:t>
+      </w:r>
+      <w:proofErr w:type="spellStart"/>
+      <w:r>
+        <w:t>alloc</w:t>
+      </w:r>
+      <w:proofErr w:type="spellEnd"/>
+      <w:r>
+        <w:t xml:space="preserve"> in any performant areas?? How would I know there is an object burn issue? How would I test speed improvement?</w:t>
       </w:r>
     </w:p>
     <w:p>
@@ -1843,7 +2682,15 @@
         <w:spacing w:after="0"/>
       </w:pPr>
       <w:r>
-        <w:t>I have a bunch of setting on command line, and in LAND and GeometryTriShapes statics that need playing with and understanding</w:t>
+        <w:t xml:space="preserve">I have a bunch of setting on command line, and in LAND and </w:t>
+      </w:r>
+      <w:proofErr w:type="spellStart"/>
+      <w:r>
+        <w:t>GeometryTriShapes</w:t>
+      </w:r>
+      <w:proofErr w:type="spellEnd"/>
+      <w:r>
+        <w:t xml:space="preserve"> statics that need playing with and understanding</w:t>
       </w:r>
     </w:p>
     <w:p>
@@ -1855,8 +2702,25 @@
         </w:numPr>
         <w:spacing w:after="0"/>
       </w:pPr>
-      <w:r>
-        <w:t>ByteBuffer allow a setting of endian ness and then they have a bunch of data getters, I wonder if nif file loading might be faster with mapp</w:t>
+      <w:proofErr w:type="spellStart"/>
+      <w:r>
+        <w:t>ByteBuffer</w:t>
+      </w:r>
+      <w:proofErr w:type="spellEnd"/>
+      <w:r>
+        <w:t xml:space="preserve"> allow a setting of endian ness and then they have a bunch of data getters, I wonder if </w:t>
+      </w:r>
+      <w:proofErr w:type="spellStart"/>
+      <w:r>
+        <w:t>nif</w:t>
+      </w:r>
+      <w:proofErr w:type="spellEnd"/>
+      <w:r>
+        <w:t xml:space="preserve"> file loading might be faster with </w:t>
+      </w:r>
+      <w:proofErr w:type="spellStart"/>
+      <w:r>
+        <w:t>mapp</w:t>
       </w:r>
       <w:r>
         <w:t>ed</w:t>
@@ -1864,6 +2728,7 @@
       <w:r>
         <w:t>bytebuffers</w:t>
       </w:r>
+      <w:proofErr w:type="spellEnd"/>
       <w:r>
         <w:t xml:space="preserve"> too</w:t>
       </w:r>
@@ -1905,8 +2770,37 @@
         </w:numPr>
       </w:pPr>
       <w:r>
-        <w:t>Try the split compress bsa file for morrowind, might make a nicer video – no files much smaller, but speed seems worse if anything, compare the 2 betterer, maybe totally uncompressed texture bsa</w:t>
-      </w:r>
+        <w:t xml:space="preserve">Try the split compress </w:t>
+      </w:r>
+      <w:proofErr w:type="spellStart"/>
+      <w:r>
+        <w:t>bsa</w:t>
+      </w:r>
+      <w:proofErr w:type="spellEnd"/>
+      <w:r>
+        <w:t xml:space="preserve"> file for </w:t>
+      </w:r>
+      <w:proofErr w:type="spellStart"/>
+      <w:r>
+        <w:t>morrowind</w:t>
+      </w:r>
+      <w:proofErr w:type="spellEnd"/>
+      <w:r>
+        <w:t xml:space="preserve">, might make a nicer video – no files much smaller, but speed seems worse if anything, compare the 2 </w:t>
+      </w:r>
+      <w:proofErr w:type="spellStart"/>
+      <w:r>
+        <w:t>betterer</w:t>
+      </w:r>
+      <w:proofErr w:type="spellEnd"/>
+      <w:r>
+        <w:t xml:space="preserve">, maybe totally uncompressed texture </w:t>
+      </w:r>
+      <w:proofErr w:type="spellStart"/>
+      <w:r>
+        <w:t>bsa</w:t>
+      </w:r>
+      <w:proofErr w:type="spellEnd"/>
     </w:p>
     <w:p>
       <w:pPr>
@@ -1987,11 +2881,14 @@
         </w:numPr>
         <w:spacing w:after="0"/>
       </w:pPr>
-      <w:r>
-        <w:t>KeyMappings in the config file</w:t>
-      </w:r>
-      <w:bookmarkStart w:id="0" w:name="_GoBack"/>
-      <w:bookmarkEnd w:id="0"/>
+      <w:proofErr w:type="spellStart"/>
+      <w:r>
+        <w:t>KeyMappings</w:t>
+      </w:r>
+      <w:proofErr w:type="spellEnd"/>
+      <w:r>
+        <w:t xml:space="preserve"> in the config file</w:t>
+      </w:r>
     </w:p>
     <w:p>
       <w:pPr>
@@ -2011,7 +2908,23 @@
         <w:spacing w:after="0"/>
       </w:pPr>
       <w:r>
-        <w:t>Need to remove all prefs usage for PropertyLoader, like Dune</w:t>
+        <w:t xml:space="preserve">Need to remove all </w:t>
+      </w:r>
+      <w:proofErr w:type="spellStart"/>
+      <w:r>
+        <w:t>prefs</w:t>
+      </w:r>
+      <w:proofErr w:type="spellEnd"/>
+      <w:r>
+        <w:t xml:space="preserve"> usage for </w:t>
+      </w:r>
+      <w:proofErr w:type="spellStart"/>
+      <w:r>
+        <w:t>PropertyLoader</w:t>
+      </w:r>
+      <w:proofErr w:type="spellEnd"/>
+      <w:r>
+        <w:t>, like Dune</w:t>
       </w:r>
       <w:r>
         <w:t xml:space="preserve"> </w:t>
@@ -2027,7 +2940,15 @@
         <w:spacing w:after="0"/>
       </w:pPr>
       <w:r>
-        <w:t>The config loader, properties loader and prefs loader system should be bought together into a mega loader, with order of load, and command line loader</w:t>
+        <w:t xml:space="preserve">The config loader, properties loader and </w:t>
+      </w:r>
+      <w:proofErr w:type="spellStart"/>
+      <w:r>
+        <w:t>prefs</w:t>
+      </w:r>
+      <w:proofErr w:type="spellEnd"/>
+      <w:r>
+        <w:t xml:space="preserve"> loader system should be bought together into a mega loader, with order of load, and command line loader</w:t>
       </w:r>
       <w:r>
         <w:t xml:space="preserve"> </w:t>
@@ -2061,7 +2982,15 @@
         </w:numPr>
       </w:pPr>
       <w:r>
-        <w:t>Why not smack it all in android? Java3d/awt not on android</w:t>
+        <w:t>Why not smack it all in android? Java3d/</w:t>
+      </w:r>
+      <w:proofErr w:type="spellStart"/>
+      <w:r>
+        <w:t>awt</w:t>
+      </w:r>
+      <w:proofErr w:type="spellEnd"/>
+      <w:r>
+        <w:t xml:space="preserve"> not on android</w:t>
       </w:r>
     </w:p>
     <w:p>
@@ -2073,12 +3002,30 @@
         </w:numPr>
         <w:spacing w:after="0"/>
       </w:pPr>
-      <w:r>
-        <w:t>MacOSX might need the implicit AA set in the command ine and ignore the graphics setting, in order to have it run</w:t>
-      </w:r>
-      <w:r>
-        <w:t>, I should have a config setting to allow this to be turned on like opengles</w:t>
-      </w:r>
+      <w:proofErr w:type="spellStart"/>
+      <w:r>
+        <w:t>MacOSX</w:t>
+      </w:r>
+      <w:proofErr w:type="spellEnd"/>
+      <w:r>
+        <w:t xml:space="preserve"> might need the implicit AA set in the command </w:t>
+      </w:r>
+      <w:proofErr w:type="spellStart"/>
+      <w:r>
+        <w:t>ine</w:t>
+      </w:r>
+      <w:proofErr w:type="spellEnd"/>
+      <w:r>
+        <w:t xml:space="preserve"> and ignore the graphics setting, in order to have it run</w:t>
+      </w:r>
+      <w:r>
+        <w:t xml:space="preserve">, I should have a config setting to allow this to be turned on like </w:t>
+      </w:r>
+      <w:proofErr w:type="spellStart"/>
+      <w:r>
+        <w:t>opengles</w:t>
+      </w:r>
+      <w:proofErr w:type="spellEnd"/>
     </w:p>
     <w:p>
       <w:pPr>
@@ -2098,8 +3045,13 @@
         <w:spacing w:after="0"/>
       </w:pPr>
       <w:r>
-        <w:t>Sounds in fallout produce errors, J3dSOUN and nifcharacter</w:t>
-      </w:r>
+        <w:t xml:space="preserve">Sounds in fallout produce errors, J3dSOUN and </w:t>
+      </w:r>
+      <w:proofErr w:type="spellStart"/>
+      <w:r>
+        <w:t>nifcharacter</w:t>
+      </w:r>
+      <w:proofErr w:type="spellEnd"/>
     </w:p>
     <w:p>
       <w:pPr>
@@ -2118,9 +3070,11 @@
       <w:pPr>
         <w:pStyle w:val="Heading4"/>
       </w:pPr>
+      <w:proofErr w:type="spellStart"/>
       <w:r>
         <w:t>Input/Output</w:t>
       </w:r>
+      <w:proofErr w:type="spellEnd"/>
     </w:p>
     <w:p>
       <w:pPr>
@@ -2132,8 +3086,13 @@
         <w:spacing w:after="0"/>
       </w:pPr>
       <w:r>
-        <w:t>I should change ftp across to org.apache.commons.net.ftp.FTPClient</w:t>
-      </w:r>
+        <w:t xml:space="preserve">I should change ftp across to </w:t>
+      </w:r>
+      <w:proofErr w:type="spellStart"/>
+      <w:r>
+        <w:t>org.apache.commons.net.ftp.FTPClient</w:t>
+      </w:r>
+      <w:proofErr w:type="spellEnd"/>
     </w:p>
     <w:p>
       <w:pPr>
@@ -2170,11 +3129,32 @@
         </w:numPr>
         <w:spacing w:after="0"/>
       </w:pPr>
-      <w:r>
-        <w:t>ftp = new FTPClient(FTP_HOST_NAME);</w:t>
-      </w:r>
-      <w:r>
-        <w:t xml:space="preserve"> definitely locks up! I can still make ftped files overlarge by pressing cancel somehow. dud file downloads cause havoc all round, must try more cancel resume to see if it can be sorted out</w:t>
+      <w:proofErr w:type="gramStart"/>
+      <w:r>
+        <w:t>ftp</w:t>
+      </w:r>
+      <w:proofErr w:type="gramEnd"/>
+      <w:r>
+        <w:t xml:space="preserve"> = new </w:t>
+      </w:r>
+      <w:proofErr w:type="spellStart"/>
+      <w:r>
+        <w:t>FTPClient</w:t>
+      </w:r>
+      <w:proofErr w:type="spellEnd"/>
+      <w:r>
+        <w:t>(FTP_HOST_NAME);</w:t>
+      </w:r>
+      <w:r>
+        <w:t xml:space="preserve"> definitely locks up! I can still make </w:t>
+      </w:r>
+      <w:proofErr w:type="spellStart"/>
+      <w:r>
+        <w:t>ftped</w:t>
+      </w:r>
+      <w:proofErr w:type="spellEnd"/>
+      <w:r>
+        <w:t xml:space="preserve"> files overlarge by pressing cancel somehow. dud file downloads cause havoc all round, must try more cancel resume to see if it can be sorted out</w:t>
       </w:r>
     </w:p>
     <w:p>
@@ -2325,7 +3305,27 @@
           <w:sz w:val="24"/>
           <w:szCs w:val="24"/>
         </w:rPr>
-        <w:t>(ArrayList-BalancedArrayList)</w:t>
+        <w:t>(</w:t>
+      </w:r>
+      <w:proofErr w:type="spellStart"/>
+      <w:r>
+        <w:rPr>
+          <w:rFonts w:ascii="Courier New" w:hAnsi="Courier New" w:cs="Courier New"/>
+          <w:color w:val="3F5FBF"/>
+          <w:sz w:val="24"/>
+          <w:szCs w:val="24"/>
+        </w:rPr>
+        <w:t>ArrayList-BalancedArrayList</w:t>
+      </w:r>
+      <w:proofErr w:type="spellEnd"/>
+      <w:r>
+        <w:rPr>
+          <w:rFonts w:ascii="Courier New" w:hAnsi="Courier New" w:cs="Courier New"/>
+          <w:color w:val="3F5FBF"/>
+          <w:sz w:val="24"/>
+          <w:szCs w:val="24"/>
+        </w:rPr>
+        <w:t>)</w:t>
       </w:r>
       <w:r>
         <w:rPr>
@@ -2423,8 +3423,39 @@
           <w:sz w:val="24"/>
           <w:szCs w:val="24"/>
         </w:rPr>
-        <w:t xml:space="preserve">  Investigate RenderBin.nodeComponentList and other arraylists</w:t>
-      </w:r>
+        <w:t xml:space="preserve">  Investigate </w:t>
+      </w:r>
+      <w:proofErr w:type="spellStart"/>
+      <w:r>
+        <w:rPr>
+          <w:rFonts w:ascii="Courier New" w:hAnsi="Courier New" w:cs="Courier New"/>
+          <w:color w:val="3F5FBF"/>
+          <w:sz w:val="24"/>
+          <w:szCs w:val="24"/>
+        </w:rPr>
+        <w:t>RenderBin.nodeComponentList</w:t>
+      </w:r>
+      <w:proofErr w:type="spellEnd"/>
+      <w:r>
+        <w:rPr>
+          <w:rFonts w:ascii="Courier New" w:hAnsi="Courier New" w:cs="Courier New"/>
+          <w:color w:val="3F5FBF"/>
+          <w:sz w:val="24"/>
+          <w:szCs w:val="24"/>
+        </w:rPr>
+        <w:t xml:space="preserve"> and other </w:t>
+      </w:r>
+      <w:proofErr w:type="spellStart"/>
+      <w:r>
+        <w:rPr>
+          <w:rFonts w:ascii="Courier New" w:hAnsi="Courier New" w:cs="Courier New"/>
+          <w:color w:val="3F5FBF"/>
+          <w:sz w:val="24"/>
+          <w:szCs w:val="24"/>
+        </w:rPr>
+        <w:t>arraylists</w:t>
+      </w:r>
+      <w:proofErr w:type="spellEnd"/>
     </w:p>
     <w:p>
       <w:pPr>
@@ -2485,8 +3516,39 @@
           <w:sz w:val="24"/>
           <w:szCs w:val="24"/>
         </w:rPr>
-        <w:t xml:space="preserve"> bsas with compression for morrowind</w:t>
-      </w:r>
+        <w:t xml:space="preserve"> </w:t>
+      </w:r>
+      <w:proofErr w:type="spellStart"/>
+      <w:r>
+        <w:rPr>
+          <w:rFonts w:ascii="Courier New" w:hAnsi="Courier New" w:cs="Courier New"/>
+          <w:color w:val="3F5FBF"/>
+          <w:sz w:val="24"/>
+          <w:szCs w:val="24"/>
+        </w:rPr>
+        <w:t>bsas</w:t>
+      </w:r>
+      <w:proofErr w:type="spellEnd"/>
+      <w:r>
+        <w:rPr>
+          <w:rFonts w:ascii="Courier New" w:hAnsi="Courier New" w:cs="Courier New"/>
+          <w:color w:val="3F5FBF"/>
+          <w:sz w:val="24"/>
+          <w:szCs w:val="24"/>
+        </w:rPr>
+        <w:t xml:space="preserve"> with compression for </w:t>
+      </w:r>
+      <w:proofErr w:type="spellStart"/>
+      <w:r>
+        <w:rPr>
+          <w:rFonts w:ascii="Courier New" w:hAnsi="Courier New" w:cs="Courier New"/>
+          <w:color w:val="3F5FBF"/>
+          <w:sz w:val="24"/>
+          <w:szCs w:val="24"/>
+        </w:rPr>
+        <w:t>morrowind</w:t>
+      </w:r>
+      <w:proofErr w:type="spellEnd"/>
       <w:r>
         <w:rPr>
           <w:rFonts w:ascii="Courier New" w:hAnsi="Courier New" w:cs="Courier New"/>
@@ -2556,7 +3618,17 @@
           <w:sz w:val="24"/>
           <w:szCs w:val="24"/>
         </w:rPr>
-        <w:t xml:space="preserve"> might cause trouble testing BG as super of re</w:t>
+        <w:t xml:space="preserve"> might cause trouble testing BG as super of </w:t>
+      </w:r>
+      <w:proofErr w:type="spellStart"/>
+      <w:r>
+        <w:rPr>
+          <w:rFonts w:ascii="Courier New" w:hAnsi="Courier New" w:cs="Courier New"/>
+          <w:color w:val="3F5FBF"/>
+          <w:sz w:val="24"/>
+          <w:szCs w:val="24"/>
+        </w:rPr>
+        <w:t>re</w:t>
       </w:r>
       <w:r>
         <w:rPr>
@@ -2574,7 +3646,17 @@
           <w:sz w:val="24"/>
           <w:szCs w:val="24"/>
         </w:rPr>
-        <w:t>oinst note also using detachable cap</w:t>
+        <w:t>oinst</w:t>
+      </w:r>
+      <w:proofErr w:type="spellEnd"/>
+      <w:r>
+        <w:rPr>
+          <w:rFonts w:ascii="Courier New" w:hAnsi="Courier New" w:cs="Courier New"/>
+          <w:color w:val="3F5FBF"/>
+          <w:sz w:val="24"/>
+          <w:szCs w:val="24"/>
+        </w:rPr>
+        <w:t xml:space="preserve"> note also using detachable cap</w:t>
       </w:r>
     </w:p>
     <w:p>
@@ -2597,7 +3679,47 @@
           <w:sz w:val="24"/>
           <w:szCs w:val="24"/>
         </w:rPr>
-        <w:t xml:space="preserve">  tried app.setCap to make it non static in LAND </w:t>
+        <w:t xml:space="preserve">  </w:t>
+      </w:r>
+      <w:proofErr w:type="gramStart"/>
+      <w:r>
+        <w:rPr>
+          <w:rFonts w:ascii="Courier New" w:hAnsi="Courier New" w:cs="Courier New"/>
+          <w:color w:val="3F5FBF"/>
+          <w:sz w:val="24"/>
+          <w:szCs w:val="24"/>
+        </w:rPr>
+        <w:t>tried</w:t>
+      </w:r>
+      <w:proofErr w:type="gramEnd"/>
+      <w:r>
+        <w:rPr>
+          <w:rFonts w:ascii="Courier New" w:hAnsi="Courier New" w:cs="Courier New"/>
+          <w:color w:val="3F5FBF"/>
+          <w:sz w:val="24"/>
+          <w:szCs w:val="24"/>
+        </w:rPr>
+        <w:t xml:space="preserve"> </w:t>
+      </w:r>
+      <w:proofErr w:type="spellStart"/>
+      <w:r>
+        <w:rPr>
+          <w:rFonts w:ascii="Courier New" w:hAnsi="Courier New" w:cs="Courier New"/>
+          <w:color w:val="3F5FBF"/>
+          <w:sz w:val="24"/>
+          <w:szCs w:val="24"/>
+        </w:rPr>
+        <w:t>app.setCap</w:t>
+      </w:r>
+      <w:proofErr w:type="spellEnd"/>
+      <w:r>
+        <w:rPr>
+          <w:rFonts w:ascii="Courier New" w:hAnsi="Courier New" w:cs="Courier New"/>
+          <w:color w:val="3F5FBF"/>
+          <w:sz w:val="24"/>
+          <w:szCs w:val="24"/>
+        </w:rPr>
+        <w:t xml:space="preserve"> to make it non static in LAND </w:t>
       </w:r>
     </w:p>
     <w:p>
@@ -2612,14 +3734,25 @@
           <w:szCs w:val="24"/>
         </w:rPr>
       </w:pPr>
-      <w:r>
-        <w:rPr>
-          <w:rFonts w:ascii="Courier New" w:hAnsi="Courier New" w:cs="Courier New"/>
-          <w:color w:val="3F5FBF"/>
-          <w:sz w:val="24"/>
-          <w:szCs w:val="24"/>
-        </w:rPr>
-        <w:t>both attempts to force less compiling result in a slight decrease in fps</w:t>
+      <w:proofErr w:type="gramStart"/>
+      <w:r>
+        <w:rPr>
+          <w:rFonts w:ascii="Courier New" w:hAnsi="Courier New" w:cs="Courier New"/>
+          <w:color w:val="3F5FBF"/>
+          <w:sz w:val="24"/>
+          <w:szCs w:val="24"/>
+        </w:rPr>
+        <w:t>both</w:t>
+      </w:r>
+      <w:proofErr w:type="gramEnd"/>
+      <w:r>
+        <w:rPr>
+          <w:rFonts w:ascii="Courier New" w:hAnsi="Courier New" w:cs="Courier New"/>
+          <w:color w:val="3F5FBF"/>
+          <w:sz w:val="24"/>
+          <w:szCs w:val="24"/>
+        </w:rPr>
+        <w:t xml:space="preserve"> attempts to force less compiling result in a slight decrease in fps</w:t>
       </w:r>
     </w:p>
     <w:p>
@@ -2707,7 +3840,27 @@
           <w:sz w:val="24"/>
           <w:szCs w:val="24"/>
         </w:rPr>
-        <w:t xml:space="preserve">  Need to do more profiling with morrowind, biggest structure pause of anyone</w:t>
+        <w:t xml:space="preserve">  Need to do more profiling with </w:t>
+      </w:r>
+      <w:proofErr w:type="spellStart"/>
+      <w:r>
+        <w:rPr>
+          <w:rFonts w:ascii="Courier New" w:hAnsi="Courier New" w:cs="Courier New"/>
+          <w:color w:val="3F5FBF"/>
+          <w:sz w:val="24"/>
+          <w:szCs w:val="24"/>
+        </w:rPr>
+        <w:t>morrowind</w:t>
+      </w:r>
+      <w:proofErr w:type="spellEnd"/>
+      <w:r>
+        <w:rPr>
+          <w:rFonts w:ascii="Courier New" w:hAnsi="Courier New" w:cs="Courier New"/>
+          <w:color w:val="3F5FBF"/>
+          <w:sz w:val="24"/>
+          <w:szCs w:val="24"/>
+        </w:rPr>
+        <w:t>, biggest structure pause of anyone</w:t>
       </w:r>
     </w:p>
     <w:p>
@@ -2913,24 +4066,77 @@
         </w:rPr>
         <w:t xml:space="preserve">and </w:t>
       </w:r>
-      <w:r>
-        <w:rPr>
-          <w:rFonts w:ascii="Courier New" w:hAnsi="Courier New" w:cs="Courier New"/>
-          <w:color w:val="3F5FBF"/>
-          <w:sz w:val="24"/>
-          <w:szCs w:val="24"/>
-        </w:rPr>
-        <w:t>transformgroup suck, perhaps it should use the transfromcache(the cache should have a changed bool too)</w:t>
-      </w:r>
-      <w:r>
-        <w:rPr>
-          <w:rFonts w:ascii="Courier New" w:hAnsi="Courier New" w:cs="Courier New"/>
-          <w:color w:val="3F5FBF"/>
-          <w:sz w:val="24"/>
-          <w:szCs w:val="24"/>
-        </w:rPr>
-        <w:t xml:space="preserve"> in NifTransformGroup</w:t>
-      </w:r>
+      <w:proofErr w:type="spellStart"/>
+      <w:r>
+        <w:rPr>
+          <w:rFonts w:ascii="Courier New" w:hAnsi="Courier New" w:cs="Courier New"/>
+          <w:color w:val="3F5FBF"/>
+          <w:sz w:val="24"/>
+          <w:szCs w:val="24"/>
+        </w:rPr>
+        <w:t>transformgroup</w:t>
+      </w:r>
+      <w:proofErr w:type="spellEnd"/>
+      <w:r>
+        <w:rPr>
+          <w:rFonts w:ascii="Courier New" w:hAnsi="Courier New" w:cs="Courier New"/>
+          <w:color w:val="3F5FBF"/>
+          <w:sz w:val="24"/>
+          <w:szCs w:val="24"/>
+        </w:rPr>
+        <w:t xml:space="preserve"> suck, perhaps it should use the </w:t>
+      </w:r>
+      <w:proofErr w:type="spellStart"/>
+      <w:proofErr w:type="gramStart"/>
+      <w:r>
+        <w:rPr>
+          <w:rFonts w:ascii="Courier New" w:hAnsi="Courier New" w:cs="Courier New"/>
+          <w:color w:val="3F5FBF"/>
+          <w:sz w:val="24"/>
+          <w:szCs w:val="24"/>
+        </w:rPr>
+        <w:t>transfromcache</w:t>
+      </w:r>
+      <w:proofErr w:type="spellEnd"/>
+      <w:r>
+        <w:rPr>
+          <w:rFonts w:ascii="Courier New" w:hAnsi="Courier New" w:cs="Courier New"/>
+          <w:color w:val="3F5FBF"/>
+          <w:sz w:val="24"/>
+          <w:szCs w:val="24"/>
+        </w:rPr>
+        <w:t>(</w:t>
+      </w:r>
+      <w:proofErr w:type="gramEnd"/>
+      <w:r>
+        <w:rPr>
+          <w:rFonts w:ascii="Courier New" w:hAnsi="Courier New" w:cs="Courier New"/>
+          <w:color w:val="3F5FBF"/>
+          <w:sz w:val="24"/>
+          <w:szCs w:val="24"/>
+        </w:rPr>
+        <w:t>the cache should have a changed bool too)</w:t>
+      </w:r>
+      <w:r>
+        <w:rPr>
+          <w:rFonts w:ascii="Courier New" w:hAnsi="Courier New" w:cs="Courier New"/>
+          <w:color w:val="3F5FBF"/>
+          <w:sz w:val="24"/>
+          <w:szCs w:val="24"/>
+        </w:rPr>
+        <w:t xml:space="preserve"> in </w:t>
+      </w:r>
+      <w:proofErr w:type="spellStart"/>
+      <w:r>
+        <w:rPr>
+          <w:rFonts w:ascii="Courier New" w:hAnsi="Courier New" w:cs="Courier New"/>
+          <w:color w:val="3F5FBF"/>
+          <w:sz w:val="24"/>
+          <w:szCs w:val="24"/>
+        </w:rPr>
+        <w:t>NifTransformGroup</w:t>
+      </w:r>
+      <w:proofErr w:type="spellEnd"/>
     </w:p>
     <w:p>
       <w:pPr>
@@ -2952,7 +4158,27 @@
           <w:sz w:val="24"/>
           <w:szCs w:val="24"/>
         </w:rPr>
-        <w:t xml:space="preserve">Physics was loading model from file on a physics tick, this has been changed to load NifModels </w:t>
+        <w:t xml:space="preserve">Physics was loading model from file on a physics tick, this has been changed to load </w:t>
+      </w:r>
+      <w:proofErr w:type="spellStart"/>
+      <w:r>
+        <w:rPr>
+          <w:rFonts w:ascii="Courier New" w:hAnsi="Courier New" w:cs="Courier New"/>
+          <w:color w:val="3F5FBF"/>
+          <w:sz w:val="24"/>
+          <w:szCs w:val="24"/>
+        </w:rPr>
+        <w:t>NifModels</w:t>
+      </w:r>
+      <w:proofErr w:type="spellEnd"/>
+      <w:r>
+        <w:rPr>
+          <w:rFonts w:ascii="Courier New" w:hAnsi="Courier New" w:cs="Courier New"/>
+          <w:color w:val="3F5FBF"/>
+          <w:sz w:val="24"/>
+          <w:szCs w:val="24"/>
+        </w:rPr>
+        <w:t xml:space="preserve"> </w:t>
       </w:r>
       <w:r>
         <w:rPr>
@@ -3159,7 +4385,27 @@
           <w:sz w:val="24"/>
           <w:szCs w:val="24"/>
         </w:rPr>
-        <w:t xml:space="preserve">, re re checked terrible add/remove </w:t>
+        <w:t xml:space="preserve">, re </w:t>
+      </w:r>
+      <w:proofErr w:type="spellStart"/>
+      <w:r>
+        <w:rPr>
+          <w:rFonts w:ascii="Courier New" w:hAnsi="Courier New" w:cs="Courier New"/>
+          <w:color w:val="3F5FBF"/>
+          <w:sz w:val="24"/>
+          <w:szCs w:val="24"/>
+        </w:rPr>
+        <w:t>re</w:t>
+      </w:r>
+      <w:proofErr w:type="spellEnd"/>
+      <w:r>
+        <w:rPr>
+          <w:rFonts w:ascii="Courier New" w:hAnsi="Courier New" w:cs="Courier New"/>
+          <w:color w:val="3F5FBF"/>
+          <w:sz w:val="24"/>
+          <w:szCs w:val="24"/>
+        </w:rPr>
+        <w:t xml:space="preserve"> checked terrible add/remove </w:t>
       </w:r>
       <w:r>
         <w:rPr>
@@ -3212,6 +4458,8 @@
           <w:szCs w:val="24"/>
         </w:rPr>
       </w:pPr>
+      <w:proofErr w:type="spellStart"/>
+      <w:proofErr w:type="gramStart"/>
       <w:r>
         <w:rPr>
           <w:rFonts w:ascii="Courier New" w:hAnsi="Courier New" w:cs="Courier New"/>
@@ -3221,6 +4469,8 @@
         </w:rPr>
         <w:t>optimizeForSpace</w:t>
       </w:r>
+      <w:proofErr w:type="spellEnd"/>
+      <w:proofErr w:type="gramEnd"/>
       <w:r>
         <w:rPr>
           <w:rFonts w:ascii="Courier New" w:hAnsi="Courier New" w:cs="Courier New"/>
@@ -3267,14 +4517,125 @@
           <w:szCs w:val="24"/>
         </w:rPr>
       </w:pPr>
-      <w:r>
-        <w:rPr>
-          <w:rFonts w:ascii="Courier New" w:hAnsi="Courier New" w:cs="Courier New"/>
-          <w:color w:val="3F5FBF"/>
-          <w:sz w:val="24"/>
-          <w:szCs w:val="24"/>
-        </w:rPr>
-        <w:t>space and user should be checked for FPS and tehn cell cehnge anaylsised, could be my hashset that slows it doen?</w:t>
+      <w:proofErr w:type="gramStart"/>
+      <w:r>
+        <w:rPr>
+          <w:rFonts w:ascii="Courier New" w:hAnsi="Courier New" w:cs="Courier New"/>
+          <w:color w:val="3F5FBF"/>
+          <w:sz w:val="24"/>
+          <w:szCs w:val="24"/>
+        </w:rPr>
+        <w:t>space</w:t>
+      </w:r>
+      <w:proofErr w:type="gramEnd"/>
+      <w:r>
+        <w:rPr>
+          <w:rFonts w:ascii="Courier New" w:hAnsi="Courier New" w:cs="Courier New"/>
+          <w:color w:val="3F5FBF"/>
+          <w:sz w:val="24"/>
+          <w:szCs w:val="24"/>
+        </w:rPr>
+        <w:t xml:space="preserve"> and user should be checked for FPS and </w:t>
+      </w:r>
+      <w:proofErr w:type="spellStart"/>
+      <w:r>
+        <w:rPr>
+          <w:rFonts w:ascii="Courier New" w:hAnsi="Courier New" w:cs="Courier New"/>
+          <w:color w:val="3F5FBF"/>
+          <w:sz w:val="24"/>
+          <w:szCs w:val="24"/>
+        </w:rPr>
+        <w:t>tehn</w:t>
+      </w:r>
+      <w:proofErr w:type="spellEnd"/>
+      <w:r>
+        <w:rPr>
+          <w:rFonts w:ascii="Courier New" w:hAnsi="Courier New" w:cs="Courier New"/>
+          <w:color w:val="3F5FBF"/>
+          <w:sz w:val="24"/>
+          <w:szCs w:val="24"/>
+        </w:rPr>
+        <w:t xml:space="preserve"> cell </w:t>
+      </w:r>
+      <w:proofErr w:type="spellStart"/>
+      <w:r>
+        <w:rPr>
+          <w:rFonts w:ascii="Courier New" w:hAnsi="Courier New" w:cs="Courier New"/>
+          <w:color w:val="3F5FBF"/>
+          <w:sz w:val="24"/>
+          <w:szCs w:val="24"/>
+        </w:rPr>
+        <w:t>cehnge</w:t>
+      </w:r>
+      <w:proofErr w:type="spellEnd"/>
+      <w:r>
+        <w:rPr>
+          <w:rFonts w:ascii="Courier New" w:hAnsi="Courier New" w:cs="Courier New"/>
+          <w:color w:val="3F5FBF"/>
+          <w:sz w:val="24"/>
+          <w:szCs w:val="24"/>
+        </w:rPr>
+        <w:t xml:space="preserve"> </w:t>
+      </w:r>
+      <w:proofErr w:type="spellStart"/>
+      <w:r>
+        <w:rPr>
+          <w:rFonts w:ascii="Courier New" w:hAnsi="Courier New" w:cs="Courier New"/>
+          <w:color w:val="3F5FBF"/>
+          <w:sz w:val="24"/>
+          <w:szCs w:val="24"/>
+        </w:rPr>
+        <w:t>anaylsised</w:t>
+      </w:r>
+      <w:proofErr w:type="spellEnd"/>
+      <w:r>
+        <w:rPr>
+          <w:rFonts w:ascii="Courier New" w:hAnsi="Courier New" w:cs="Courier New"/>
+          <w:color w:val="3F5FBF"/>
+          <w:sz w:val="24"/>
+          <w:szCs w:val="24"/>
+        </w:rPr>
+        <w:t xml:space="preserve">, could be my </w:t>
+      </w:r>
+      <w:proofErr w:type="spellStart"/>
+      <w:r>
+        <w:rPr>
+          <w:rFonts w:ascii="Courier New" w:hAnsi="Courier New" w:cs="Courier New"/>
+          <w:color w:val="3F5FBF"/>
+          <w:sz w:val="24"/>
+          <w:szCs w:val="24"/>
+        </w:rPr>
+        <w:t>hashset</w:t>
+      </w:r>
+      <w:proofErr w:type="spellEnd"/>
+      <w:r>
+        <w:rPr>
+          <w:rFonts w:ascii="Courier New" w:hAnsi="Courier New" w:cs="Courier New"/>
+          <w:color w:val="3F5FBF"/>
+          <w:sz w:val="24"/>
+          <w:szCs w:val="24"/>
+        </w:rPr>
+        <w:t xml:space="preserve"> that slows it </w:t>
+      </w:r>
+      <w:proofErr w:type="spellStart"/>
+      <w:r>
+        <w:rPr>
+          <w:rFonts w:ascii="Courier New" w:hAnsi="Courier New" w:cs="Courier New"/>
+          <w:color w:val="3F5FBF"/>
+          <w:sz w:val="24"/>
+          <w:szCs w:val="24"/>
+        </w:rPr>
+        <w:t>doen</w:t>
+      </w:r>
+      <w:proofErr w:type="spellEnd"/>
+      <w:r>
+        <w:rPr>
+          <w:rFonts w:ascii="Courier New" w:hAnsi="Courier New" w:cs="Courier New"/>
+          <w:color w:val="3F5FBF"/>
+          <w:sz w:val="24"/>
+          <w:szCs w:val="24"/>
+        </w:rPr>
+        <w:t>?</w:t>
       </w:r>
     </w:p>
     <w:p>
@@ -3324,7 +4685,17 @@
           <w:sz w:val="24"/>
           <w:szCs w:val="24"/>
         </w:rPr>
-        <w:t xml:space="preserve">  I need to recheck mapp</w:t>
+        <w:t xml:space="preserve">  I need to recheck </w:t>
+      </w:r>
+      <w:proofErr w:type="spellStart"/>
+      <w:r>
+        <w:rPr>
+          <w:rFonts w:ascii="Courier New" w:hAnsi="Courier New" w:cs="Courier New"/>
+          <w:color w:val="3F5FBF"/>
+          <w:sz w:val="24"/>
+          <w:szCs w:val="24"/>
+        </w:rPr>
+        <w:t>mapp</w:t>
       </w:r>
       <w:r>
         <w:rPr>
@@ -3342,7 +4713,17 @@
           <w:sz w:val="24"/>
           <w:szCs w:val="24"/>
         </w:rPr>
-        <w:t xml:space="preserve">bytebuffers for texture, see if they push the load time to the </w:t>
+        <w:t>bytebuffers</w:t>
+      </w:r>
+      <w:proofErr w:type="spellEnd"/>
+      <w:r>
+        <w:rPr>
+          <w:rFonts w:ascii="Courier New" w:hAnsi="Courier New" w:cs="Courier New"/>
+          <w:color w:val="3F5FBF"/>
+          <w:sz w:val="24"/>
+          <w:szCs w:val="24"/>
+        </w:rPr>
+        <w:t xml:space="preserve"> for texture, see if they push the load time to the </w:t>
       </w:r>
       <w:r>
         <w:rPr>
@@ -3437,7 +4818,27 @@
           <w:sz w:val="24"/>
           <w:szCs w:val="24"/>
         </w:rPr>
-        <w:t>I just added rendering attributes to all geometries and an outling BG as well for outline, I MUST check the per hit on these</w:t>
+        <w:t xml:space="preserve">I just added rendering attributes to all geometries and an </w:t>
+      </w:r>
+      <w:proofErr w:type="spellStart"/>
+      <w:r>
+        <w:rPr>
+          <w:rFonts w:ascii="Courier New" w:hAnsi="Courier New" w:cs="Courier New"/>
+          <w:color w:val="3F5FBF"/>
+          <w:sz w:val="24"/>
+          <w:szCs w:val="24"/>
+        </w:rPr>
+        <w:t>outling</w:t>
+      </w:r>
+      <w:proofErr w:type="spellEnd"/>
+      <w:r>
+        <w:rPr>
+          <w:rFonts w:ascii="Courier New" w:hAnsi="Courier New" w:cs="Courier New"/>
+          <w:color w:val="3F5FBF"/>
+          <w:sz w:val="24"/>
+          <w:szCs w:val="24"/>
+        </w:rPr>
+        <w:t xml:space="preserve"> BG as well for outline, I MUST check the per hit on these</w:t>
       </w:r>
     </w:p>
     <w:p>
@@ -3517,8 +4918,19 @@
           <w:sz w:val="24"/>
           <w:szCs w:val="24"/>
         </w:rPr>
-        <w:t xml:space="preserve">  FPS, memory usage, cell load/unload times etc</w:t>
-      </w:r>
+        <w:t xml:space="preserve">  FPS, memory usage, cell load/unload times </w:t>
+      </w:r>
+      <w:proofErr w:type="spellStart"/>
+      <w:r>
+        <w:rPr>
+          <w:rFonts w:ascii="Courier New" w:hAnsi="Courier New" w:cs="Courier New"/>
+          <w:color w:val="3F5FBF"/>
+          <w:sz w:val="24"/>
+          <w:szCs w:val="24"/>
+        </w:rPr>
+        <w:t>etc</w:t>
+      </w:r>
+      <w:proofErr w:type="spellEnd"/>
     </w:p>
     <w:p>
       <w:pPr>
@@ -3539,7 +4951,47 @@
           <w:sz w:val="24"/>
           <w:szCs w:val="24"/>
         </w:rPr>
-        <w:t xml:space="preserve">  put notes about texture loading, j3d thread versus other, interleave by ref etc, command line options (from ese.java)</w:t>
+        <w:t xml:space="preserve">  </w:t>
+      </w:r>
+      <w:proofErr w:type="gramStart"/>
+      <w:r>
+        <w:rPr>
+          <w:rFonts w:ascii="Courier New" w:hAnsi="Courier New" w:cs="Courier New"/>
+          <w:color w:val="3F5FBF"/>
+          <w:sz w:val="24"/>
+          <w:szCs w:val="24"/>
+        </w:rPr>
+        <w:t>put</w:t>
+      </w:r>
+      <w:proofErr w:type="gramEnd"/>
+      <w:r>
+        <w:rPr>
+          <w:rFonts w:ascii="Courier New" w:hAnsi="Courier New" w:cs="Courier New"/>
+          <w:color w:val="3F5FBF"/>
+          <w:sz w:val="24"/>
+          <w:szCs w:val="24"/>
+        </w:rPr>
+        <w:t xml:space="preserve"> notes about texture loading, j3d thread versus other, interleave by ref </w:t>
+      </w:r>
+      <w:proofErr w:type="spellStart"/>
+      <w:r>
+        <w:rPr>
+          <w:rFonts w:ascii="Courier New" w:hAnsi="Courier New" w:cs="Courier New"/>
+          <w:color w:val="3F5FBF"/>
+          <w:sz w:val="24"/>
+          <w:szCs w:val="24"/>
+        </w:rPr>
+        <w:t>etc</w:t>
+      </w:r>
+      <w:proofErr w:type="spellEnd"/>
+      <w:r>
+        <w:rPr>
+          <w:rFonts w:ascii="Courier New" w:hAnsi="Courier New" w:cs="Courier New"/>
+          <w:color w:val="3F5FBF"/>
+          <w:sz w:val="24"/>
+          <w:szCs w:val="24"/>
+        </w:rPr>
+        <w:t>, command line options (from ese.java)</w:t>
       </w:r>
     </w:p>
     <w:p>
@@ -3561,7 +5013,87 @@
           <w:sz w:val="24"/>
           <w:szCs w:val="24"/>
         </w:rPr>
-        <w:t xml:space="preserve">  put notes about using nif data moreso (like opt version of niobjects)</w:t>
+        <w:t xml:space="preserve">  </w:t>
+      </w:r>
+      <w:proofErr w:type="gramStart"/>
+      <w:r>
+        <w:rPr>
+          <w:rFonts w:ascii="Courier New" w:hAnsi="Courier New" w:cs="Courier New"/>
+          <w:color w:val="3F5FBF"/>
+          <w:sz w:val="24"/>
+          <w:szCs w:val="24"/>
+        </w:rPr>
+        <w:t>put</w:t>
+      </w:r>
+      <w:proofErr w:type="gramEnd"/>
+      <w:r>
+        <w:rPr>
+          <w:rFonts w:ascii="Courier New" w:hAnsi="Courier New" w:cs="Courier New"/>
+          <w:color w:val="3F5FBF"/>
+          <w:sz w:val="24"/>
+          <w:szCs w:val="24"/>
+        </w:rPr>
+        <w:t xml:space="preserve"> notes about using </w:t>
+      </w:r>
+      <w:proofErr w:type="spellStart"/>
+      <w:r>
+        <w:rPr>
+          <w:rFonts w:ascii="Courier New" w:hAnsi="Courier New" w:cs="Courier New"/>
+          <w:color w:val="3F5FBF"/>
+          <w:sz w:val="24"/>
+          <w:szCs w:val="24"/>
+        </w:rPr>
+        <w:t>nif</w:t>
+      </w:r>
+      <w:proofErr w:type="spellEnd"/>
+      <w:r>
+        <w:rPr>
+          <w:rFonts w:ascii="Courier New" w:hAnsi="Courier New" w:cs="Courier New"/>
+          <w:color w:val="3F5FBF"/>
+          <w:sz w:val="24"/>
+          <w:szCs w:val="24"/>
+        </w:rPr>
+        <w:t xml:space="preserve"> data </w:t>
+      </w:r>
+      <w:proofErr w:type="spellStart"/>
+      <w:r>
+        <w:rPr>
+          <w:rFonts w:ascii="Courier New" w:hAnsi="Courier New" w:cs="Courier New"/>
+          <w:color w:val="3F5FBF"/>
+          <w:sz w:val="24"/>
+          <w:szCs w:val="24"/>
+        </w:rPr>
+        <w:t>moreso</w:t>
+      </w:r>
+      <w:proofErr w:type="spellEnd"/>
+      <w:r>
+        <w:rPr>
+          <w:rFonts w:ascii="Courier New" w:hAnsi="Courier New" w:cs="Courier New"/>
+          <w:color w:val="3F5FBF"/>
+          <w:sz w:val="24"/>
+          <w:szCs w:val="24"/>
+        </w:rPr>
+        <w:t xml:space="preserve"> (like opt version of </w:t>
+      </w:r>
+      <w:proofErr w:type="spellStart"/>
+      <w:r>
+        <w:rPr>
+          <w:rFonts w:ascii="Courier New" w:hAnsi="Courier New" w:cs="Courier New"/>
+          <w:color w:val="3F5FBF"/>
+          <w:sz w:val="24"/>
+          <w:szCs w:val="24"/>
+        </w:rPr>
+        <w:t>niobjects</w:t>
+      </w:r>
+      <w:proofErr w:type="spellEnd"/>
+      <w:r>
+        <w:rPr>
+          <w:rFonts w:ascii="Courier New" w:hAnsi="Courier New" w:cs="Courier New"/>
+          <w:color w:val="3F5FBF"/>
+          <w:sz w:val="24"/>
+          <w:szCs w:val="24"/>
+        </w:rPr>
+        <w:t>)</w:t>
       </w:r>
     </w:p>
     <w:p>
@@ -3649,7 +5181,27 @@
           <w:sz w:val="24"/>
           <w:szCs w:val="24"/>
         </w:rPr>
-        <w:t xml:space="preserve">  I should put a video of it all on youtube and an entry in jgo.net (whatever it's called)</w:t>
+        <w:t xml:space="preserve">  I should put a video of it all on </w:t>
+      </w:r>
+      <w:proofErr w:type="spellStart"/>
+      <w:r>
+        <w:rPr>
+          <w:rFonts w:ascii="Courier New" w:hAnsi="Courier New" w:cs="Courier New"/>
+          <w:color w:val="3F5FBF"/>
+          <w:sz w:val="24"/>
+          <w:szCs w:val="24"/>
+        </w:rPr>
+        <w:t>youtube</w:t>
+      </w:r>
+      <w:proofErr w:type="spellEnd"/>
+      <w:r>
+        <w:rPr>
+          <w:rFonts w:ascii="Courier New" w:hAnsi="Courier New" w:cs="Courier New"/>
+          <w:color w:val="3F5FBF"/>
+          <w:sz w:val="24"/>
+          <w:szCs w:val="24"/>
+        </w:rPr>
+        <w:t xml:space="preserve"> and an entry in jgo.net (whatever it's called)</w:t>
       </w:r>
     </w:p>
     <w:p>
@@ -3690,7 +5242,7 @@
         </w:numPr>
         <w:spacing w:after="0"/>
       </w:pPr>
-      <w:hyperlink r:id="rId7" w:history="1">
+      <w:hyperlink r:id="rId8" w:history="1">
         <w:r>
           <w:rPr>
             <w:rStyle w:val="Hyperlink"/>
@@ -3769,7 +5321,39 @@
           <w:lang w:val="en-US" w:eastAsia="en-NZ"/>
         </w:rPr>
         <w:br/>
-        <w:t>I don't fully understand why this property has to be set if you already called GraphicsConfigTemplate3D.setSceneAntialiasing(GraphicsConfigTemplate3D.PREFERRED); but it works on my computer. Miserably it has no effect for offscreen rendering.</w:t>
+        <w:t xml:space="preserve">I don't fully understand why this property has to be set if you already called </w:t>
+      </w:r>
+      <w:proofErr w:type="gramStart"/>
+      <w:r>
+        <w:rPr>
+          <w:rFonts w:ascii="Calibri" w:eastAsia="Times New Roman" w:hAnsi="Calibri" w:cs="Times New Roman"/>
+          <w:lang w:val="en-US" w:eastAsia="en-NZ"/>
+        </w:rPr>
+        <w:t>GraphicsConfigTemplate3D.setSceneAntialiasing(</w:t>
+      </w:r>
+      <w:proofErr w:type="gramEnd"/>
+      <w:r>
+        <w:rPr>
+          <w:rFonts w:ascii="Calibri" w:eastAsia="Times New Roman" w:hAnsi="Calibri" w:cs="Times New Roman"/>
+          <w:lang w:val="en-US" w:eastAsia="en-NZ"/>
+        </w:rPr>
+        <w:t xml:space="preserve">GraphicsConfigTemplate3D.PREFERRED); but it works on my computer. Miserably it has no effect for </w:t>
+      </w:r>
+      <w:proofErr w:type="spellStart"/>
+      <w:r>
+        <w:rPr>
+          <w:rFonts w:ascii="Calibri" w:eastAsia="Times New Roman" w:hAnsi="Calibri" w:cs="Times New Roman"/>
+          <w:lang w:val="en-US" w:eastAsia="en-NZ"/>
+        </w:rPr>
+        <w:t>offscreen</w:t>
+      </w:r>
+      <w:proofErr w:type="spellEnd"/>
+      <w:r>
+        <w:rPr>
+          <w:rFonts w:ascii="Calibri" w:eastAsia="Times New Roman" w:hAnsi="Calibri" w:cs="Times New Roman"/>
+          <w:lang w:val="en-US" w:eastAsia="en-NZ"/>
+        </w:rPr>
+        <w:t xml:space="preserve"> rendering.</w:t>
       </w:r>
     </w:p>
     <w:p>
@@ -3781,7 +5365,7 @@
         </w:numPr>
         <w:spacing w:after="0" w:line="240" w:lineRule="auto"/>
       </w:pPr>
-      <w:hyperlink r:id="rId8" w:history="1">
+      <w:hyperlink r:id="rId9" w:history="1">
         <w:r>
           <w:rPr>
             <w:rStyle w:val="Hyperlink"/>
@@ -3817,11 +5401,19 @@
           <w:szCs w:val="26"/>
         </w:rPr>
       </w:pPr>
+      <w:proofErr w:type="gramStart"/>
       <w:r>
         <w:rPr>
           <w:rStyle w:val="Heading2Char"/>
         </w:rPr>
-        <w:t xml:space="preserve">ftp </w:t>
+        <w:t>ftp</w:t>
+      </w:r>
+      <w:proofErr w:type="gramEnd"/>
+      <w:r>
+        <w:rPr>
+          <w:rStyle w:val="Heading2Char"/>
+        </w:rPr>
+        <w:t xml:space="preserve"> </w:t>
       </w:r>
       <w:r>
         <w:rPr>
@@ -3849,6 +5441,8 @@
           <w:lang w:val="en-US" w:eastAsia="en-NZ"/>
         </w:rPr>
       </w:pPr>
+      <w:proofErr w:type="spellStart"/>
+      <w:proofErr w:type="gramStart"/>
       <w:r>
         <w:rPr>
           <w:rFonts w:ascii="Calibri" w:eastAsia="Times New Roman" w:hAnsi="Calibri" w:cs="Times New Roman"/>
@@ -3861,8 +5455,17 @@
           <w:rFonts w:ascii="Calibri" w:eastAsia="Times New Roman" w:hAnsi="Calibri" w:cs="Times New Roman"/>
           <w:lang w:val="en-US" w:eastAsia="en-NZ"/>
         </w:rPr>
-        <w:t>amemedia:vivec</w:t>
-      </w:r>
+        <w:t>amemedia:</w:t>
+      </w:r>
+      <w:proofErr w:type="gramEnd"/>
+      <w:r>
+        <w:rPr>
+          <w:rFonts w:ascii="Calibri" w:eastAsia="Times New Roman" w:hAnsi="Calibri" w:cs="Times New Roman"/>
+          <w:lang w:val="en-US" w:eastAsia="en-NZ"/>
+        </w:rPr>
+        <w:t>vivec</w:t>
+      </w:r>
+      <w:proofErr w:type="spellEnd"/>
     </w:p>
     <w:p>
       <w:pPr>
@@ -3914,8 +5517,33 @@
           <w:rFonts w:ascii="Calibri" w:eastAsia="Times New Roman" w:hAnsi="Calibri" w:cs="Times New Roman"/>
           <w:lang w:val="en-US" w:eastAsia="en-NZ"/>
         </w:rPr>
-        <w:t>Connect sourceforge to github</w:t>
-      </w:r>
+        <w:t xml:space="preserve">Connect </w:t>
+      </w:r>
+      <w:proofErr w:type="spellStart"/>
+      <w:r>
+        <w:rPr>
+          <w:rFonts w:ascii="Calibri" w:eastAsia="Times New Roman" w:hAnsi="Calibri" w:cs="Times New Roman"/>
+          <w:lang w:val="en-US" w:eastAsia="en-NZ"/>
+        </w:rPr>
+        <w:t>sourceforge</w:t>
+      </w:r>
+      <w:proofErr w:type="spellEnd"/>
+      <w:r>
+        <w:rPr>
+          <w:rFonts w:ascii="Calibri" w:eastAsia="Times New Roman" w:hAnsi="Calibri" w:cs="Times New Roman"/>
+          <w:lang w:val="en-US" w:eastAsia="en-NZ"/>
+        </w:rPr>
+        <w:t xml:space="preserve"> to </w:t>
+      </w:r>
+      <w:proofErr w:type="spellStart"/>
+      <w:r>
+        <w:rPr>
+          <w:rFonts w:ascii="Calibri" w:eastAsia="Times New Roman" w:hAnsi="Calibri" w:cs="Times New Roman"/>
+          <w:lang w:val="en-US" w:eastAsia="en-NZ"/>
+        </w:rPr>
+        <w:t>github</w:t>
+      </w:r>
+      <w:proofErr w:type="spellEnd"/>
     </w:p>
     <w:p>
       <w:pPr>
@@ -4117,7 +5745,23 @@
           <w:lang w:eastAsia="en-NZ"/>
         </w:rPr>
         <w:lastRenderedPageBreak/>
-        <w:t>Launcher could then include a url to get latest from and unzip over the current jar, this probably means moving the launcher into a separate jar file to not over ride itself.</w:t>
+        <w:t xml:space="preserve">Launcher could then include a </w:t>
+      </w:r>
+      <w:proofErr w:type="spellStart"/>
+      <w:r>
+        <w:rPr>
+          <w:rFonts w:ascii="Calibri" w:eastAsia="Times New Roman" w:hAnsi="Calibri" w:cs="Times New Roman"/>
+          <w:lang w:eastAsia="en-NZ"/>
+        </w:rPr>
+        <w:t>url</w:t>
+      </w:r>
+      <w:proofErr w:type="spellEnd"/>
+      <w:r>
+        <w:rPr>
+          <w:rFonts w:ascii="Calibri" w:eastAsia="Times New Roman" w:hAnsi="Calibri" w:cs="Times New Roman"/>
+          <w:lang w:eastAsia="en-NZ"/>
+        </w:rPr>
+        <w:t xml:space="preserve"> to get latest from and unzip over the current jar, this probably means moving the launcher into a separate jar file to not over ride itself.</w:t>
       </w:r>
     </w:p>
     <w:p>
@@ -4164,7 +5808,39 @@
         <w:spacing w:after="0"/>
       </w:pPr>
       <w:r>
-        <w:t xml:space="preserve">A launcher in tools for general command line script and launcher in tools3d to adf display dialog, which needs to flip over to jpanel version too, then tools3d can include jogl version option, which probably drops the bat file parse option, but given noddraw </w:t>
+        <w:t xml:space="preserve">A launcher in tools for general command line script and launcher in tools3d to </w:t>
+      </w:r>
+      <w:proofErr w:type="spellStart"/>
+      <w:r>
+        <w:t>adf</w:t>
+      </w:r>
+      <w:proofErr w:type="spellEnd"/>
+      <w:r>
+        <w:t xml:space="preserve"> display dialog, which needs to flip over to </w:t>
+      </w:r>
+      <w:proofErr w:type="spellStart"/>
+      <w:r>
+        <w:t>jpanel</w:t>
+      </w:r>
+      <w:proofErr w:type="spellEnd"/>
+      <w:r>
+        <w:t xml:space="preserve"> version too, then tools3d can include </w:t>
+      </w:r>
+      <w:proofErr w:type="spellStart"/>
+      <w:r>
+        <w:t>jogl</w:t>
+      </w:r>
+      <w:proofErr w:type="spellEnd"/>
+      <w:r>
+        <w:t xml:space="preserve"> version option, which probably drops the bat file parse option, but given </w:t>
+      </w:r>
+      <w:proofErr w:type="spellStart"/>
+      <w:r>
+        <w:t>noddraw</w:t>
+      </w:r>
+      <w:proofErr w:type="spellEnd"/>
+      <w:r>
+        <w:t xml:space="preserve"> </w:t>
       </w:r>
       <w:r>
         <w:t>etc.</w:t>
@@ -4228,7 +5904,39 @@
           <w:rFonts w:ascii="Calibri" w:eastAsia="Times New Roman" w:hAnsi="Calibri" w:cs="Times New Roman"/>
           <w:lang w:eastAsia="en-NZ"/>
         </w:rPr>
-        <w:t xml:space="preserve">Tools3d launcher can extends tools launch and include standard lib file of java3d and jogl and ddraw=no etc. then app can send through </w:t>
+        <w:t xml:space="preserve">Tools3d launcher can extends tools launch and include standard lib file of java3d and </w:t>
+      </w:r>
+      <w:proofErr w:type="spellStart"/>
+      <w:r>
+        <w:rPr>
+          <w:rFonts w:ascii="Calibri" w:eastAsia="Times New Roman" w:hAnsi="Calibri" w:cs="Times New Roman"/>
+          <w:lang w:eastAsia="en-NZ"/>
+        </w:rPr>
+        <w:t>jogl</w:t>
+      </w:r>
+      <w:proofErr w:type="spellEnd"/>
+      <w:r>
+        <w:rPr>
+          <w:rFonts w:ascii="Calibri" w:eastAsia="Times New Roman" w:hAnsi="Calibri" w:cs="Times New Roman"/>
+          <w:lang w:eastAsia="en-NZ"/>
+        </w:rPr>
+        <w:t xml:space="preserve"> and </w:t>
+      </w:r>
+      <w:proofErr w:type="spellStart"/>
+      <w:r>
+        <w:rPr>
+          <w:rFonts w:ascii="Calibri" w:eastAsia="Times New Roman" w:hAnsi="Calibri" w:cs="Times New Roman"/>
+          <w:lang w:eastAsia="en-NZ"/>
+        </w:rPr>
+        <w:t>ddraw</w:t>
+      </w:r>
+      <w:proofErr w:type="spellEnd"/>
+      <w:r>
+        <w:rPr>
+          <w:rFonts w:ascii="Calibri" w:eastAsia="Times New Roman" w:hAnsi="Calibri" w:cs="Times New Roman"/>
+          <w:lang w:eastAsia="en-NZ"/>
+        </w:rPr>
+        <w:t xml:space="preserve">=no etc. then app can send through </w:t>
       </w:r>
       <w:r>
         <w:rPr>
@@ -4516,12 +6224,23 @@
         </w:rPr>
         <w:t xml:space="preserve"> - </w:t>
       </w:r>
-      <w:r>
-        <w:rPr>
-          <w:rFonts w:ascii="Calibri" w:eastAsia="Times New Roman" w:hAnsi="Calibri" w:cs="Times New Roman"/>
-          <w:lang w:eastAsia="en-NZ"/>
-        </w:rPr>
-        <w:t>ed and recalled for straight boot up, however what</w:t>
+      <w:proofErr w:type="spellStart"/>
+      <w:proofErr w:type="gramStart"/>
+      <w:r>
+        <w:rPr>
+          <w:rFonts w:ascii="Calibri" w:eastAsia="Times New Roman" w:hAnsi="Calibri" w:cs="Times New Roman"/>
+          <w:lang w:eastAsia="en-NZ"/>
+        </w:rPr>
+        <w:t>ed</w:t>
+      </w:r>
+      <w:proofErr w:type="spellEnd"/>
+      <w:proofErr w:type="gramEnd"/>
+      <w:r>
+        <w:rPr>
+          <w:rFonts w:ascii="Calibri" w:eastAsia="Times New Roman" w:hAnsi="Calibri" w:cs="Times New Roman"/>
+          <w:lang w:eastAsia="en-NZ"/>
+        </w:rPr>
+        <w:t xml:space="preserve"> and recalled for straight boot up, however what</w:t>
       </w:r>
       <w:r>
         <w:rPr>
@@ -4664,7 +6383,23 @@
           <w:rFonts w:ascii="Calibri" w:eastAsia="Times New Roman" w:hAnsi="Calibri" w:cs="Times New Roman"/>
           <w:lang w:eastAsia="en-NZ"/>
         </w:rPr>
-        <w:t xml:space="preserve"> go across to the main app, but that’s just the config ini file anyway</w:t>
+        <w:t xml:space="preserve"> go across to the main app, but that’s just the config </w:t>
+      </w:r>
+      <w:proofErr w:type="spellStart"/>
+      <w:r>
+        <w:rPr>
+          <w:rFonts w:ascii="Calibri" w:eastAsia="Times New Roman" w:hAnsi="Calibri" w:cs="Times New Roman"/>
+          <w:lang w:eastAsia="en-NZ"/>
+        </w:rPr>
+        <w:t>ini</w:t>
+      </w:r>
+      <w:proofErr w:type="spellEnd"/>
+      <w:r>
+        <w:rPr>
+          <w:rFonts w:ascii="Calibri" w:eastAsia="Times New Roman" w:hAnsi="Calibri" w:cs="Times New Roman"/>
+          <w:lang w:eastAsia="en-NZ"/>
+        </w:rPr>
+        <w:t xml:space="preserve"> file anyway</w:t>
       </w:r>
       <w:r>
         <w:rPr>
@@ -4710,7 +6445,25 @@
           <w:rFonts w:ascii="Calibri" w:eastAsia="Times New Roman" w:hAnsi="Calibri" w:cs="Times New Roman"/>
           <w:lang w:eastAsia="en-NZ"/>
         </w:rPr>
-        <w:t xml:space="preserve">om a url, unzip including replace the main jar, hence it’s on a </w:t>
+        <w:t xml:space="preserve">om a </w:t>
+      </w:r>
+      <w:proofErr w:type="spellStart"/>
+      <w:proofErr w:type="gramStart"/>
+      <w:r>
+        <w:rPr>
+          <w:rFonts w:ascii="Calibri" w:eastAsia="Times New Roman" w:hAnsi="Calibri" w:cs="Times New Roman"/>
+          <w:lang w:eastAsia="en-NZ"/>
+        </w:rPr>
+        <w:t>url</w:t>
+      </w:r>
+      <w:proofErr w:type="spellEnd"/>
+      <w:proofErr w:type="gramEnd"/>
+      <w:r>
+        <w:rPr>
+          <w:rFonts w:ascii="Calibri" w:eastAsia="Times New Roman" w:hAnsi="Calibri" w:cs="Times New Roman"/>
+          <w:lang w:eastAsia="en-NZ"/>
+        </w:rPr>
+        <w:t xml:space="preserve">, unzip including replace the main jar, hence it’s on a </w:t>
       </w:r>
       <w:r>
         <w:rPr>

</xml_diff>

<commit_message>
Hud cross hair added and mouseover polls more frequently
</commit_message>
<xml_diff>
--- a/ElderScrollsExplorer/ScrollsExplorer.docx
+++ b/ElderScrollsExplorer/ScrollsExplorer.docx
@@ -79,15 +79,7 @@
         <w:t>”</w:t>
       </w:r>
       <w:r>
-        <w:t xml:space="preserve"> and </w:t>
-      </w:r>
-      <w:proofErr w:type="spellStart"/>
-      <w:r>
-        <w:t>disparu</w:t>
-      </w:r>
-      <w:proofErr w:type="spellEnd"/>
-      <w:r>
-        <w:t xml:space="preserve"> when tabbed</w:t>
+        <w:t xml:space="preserve"> and disparu when tabbed</w:t>
       </w:r>
     </w:p>
     <w:p>
@@ -99,15 +91,7 @@
         </w:numPr>
       </w:pPr>
       <w:r>
-        <w:t xml:space="preserve">Remove oblivion gate madness from tes4 (note </w:t>
-      </w:r>
-      <w:proofErr w:type="spellStart"/>
-      <w:r>
-        <w:t>huntersneaker</w:t>
-      </w:r>
-      <w:proofErr w:type="spellEnd"/>
-      <w:r>
-        <w:t xml:space="preserve"> needs this too)</w:t>
+        <w:t>Remove oblivion gate madness from tes4 (note huntersneaker needs this too)</w:t>
       </w:r>
     </w:p>
     <w:p>
@@ -194,15 +178,7 @@
         </w:numPr>
       </w:pPr>
       <w:r>
-        <w:t xml:space="preserve">Perhaps start the video with </w:t>
-      </w:r>
-      <w:proofErr w:type="spellStart"/>
-      <w:r>
-        <w:t>grag</w:t>
-      </w:r>
-      <w:proofErr w:type="spellEnd"/>
-      <w:r>
-        <w:t xml:space="preserve"> world for fun, then just blast through the others?</w:t>
+        <w:t>Perhaps start the video with grag world for fun, then just blast through the others?</w:t>
       </w:r>
     </w:p>
     <w:p>
@@ -214,39 +190,44 @@
         </w:numPr>
       </w:pPr>
       <w:r>
-        <w:t xml:space="preserve">Need to explain in user guide how to convert </w:t>
-      </w:r>
-      <w:proofErr w:type="spellStart"/>
-      <w:r>
-        <w:t>skyrim</w:t>
-      </w:r>
-      <w:proofErr w:type="spellEnd"/>
+        <w:t>Need to explain in user guide how to convert skyrim hkx file into kf files using the tool I found, and then how to package it back into a bsa file using FOMM</w:t>
+      </w:r>
+    </w:p>
+    <w:p>
+      <w:pPr>
+        <w:pStyle w:val="ListParagraph"/>
+        <w:numPr>
+          <w:ilvl w:val="0"/>
+          <w:numId w:val="7"/>
+        </w:numPr>
+      </w:pPr>
+      <w:r>
+        <w:t>Need to explain in user guide that the skyrim trees used in oblivion are out of a mini bsa file I pulled together, how can I distribute trees and kfs b</w:t>
+      </w:r>
+      <w:r>
+        <w:t>s</w:t>
+      </w:r>
+      <w:r>
+        <w:t>as?</w:t>
+      </w:r>
+    </w:p>
+    <w:p>
+      <w:pPr>
+        <w:pStyle w:val="ListParagraph"/>
+        <w:numPr>
+          <w:ilvl w:val="0"/>
+          <w:numId w:val="7"/>
+        </w:numPr>
+        <w:spacing w:after="0" w:line="240" w:lineRule="auto"/>
+      </w:pPr>
+      <w:r>
+        <w:t>The  –Dj3d.antialiasing=”implicit”</w:t>
+      </w:r>
       <w:r>
         <w:t xml:space="preserve"> </w:t>
       </w:r>
-      <w:proofErr w:type="spellStart"/>
-      <w:r>
-        <w:t>hkx</w:t>
-      </w:r>
-      <w:proofErr w:type="spellEnd"/>
-      <w:r>
-        <w:t xml:space="preserve"> file into </w:t>
-      </w:r>
-      <w:proofErr w:type="spellStart"/>
-      <w:r>
-        <w:t>kf</w:t>
-      </w:r>
-      <w:proofErr w:type="spellEnd"/>
-      <w:r>
-        <w:t xml:space="preserve"> files using the tool I found, and then how to package it back into a </w:t>
-      </w:r>
-      <w:proofErr w:type="spellStart"/>
-      <w:r>
-        <w:t>bsa</w:t>
-      </w:r>
-      <w:proofErr w:type="spellEnd"/>
-      <w:r>
-        <w:t xml:space="preserve"> file using FOMM</w:t>
+      <w:r>
+        <w:t>Need to explain how to set it in the instructions now it comes through the config file</w:t>
       </w:r>
     </w:p>
     <w:p>
@@ -258,47 +239,10 @@
         </w:numPr>
       </w:pPr>
       <w:r>
-        <w:t xml:space="preserve">Need to explain in user guide that the </w:t>
-      </w:r>
-      <w:proofErr w:type="spellStart"/>
-      <w:r>
-        <w:t>skyrim</w:t>
-      </w:r>
-      <w:proofErr w:type="spellEnd"/>
-      <w:r>
-        <w:t xml:space="preserve"> trees used in oblivion are out of a mini </w:t>
-      </w:r>
-      <w:proofErr w:type="spellStart"/>
-      <w:proofErr w:type="gramStart"/>
-      <w:r>
-        <w:t>bsa</w:t>
-      </w:r>
-      <w:proofErr w:type="spellEnd"/>
-      <w:proofErr w:type="gramEnd"/>
-      <w:r>
-        <w:t xml:space="preserve"> file I pulled together, how can I distribute trees and </w:t>
-      </w:r>
-      <w:proofErr w:type="spellStart"/>
-      <w:r>
-        <w:t>kfs</w:t>
-      </w:r>
-      <w:proofErr w:type="spellEnd"/>
-      <w:r>
-        <w:t xml:space="preserve"> </w:t>
-      </w:r>
-      <w:proofErr w:type="spellStart"/>
-      <w:r>
-        <w:t>b</w:t>
-      </w:r>
-      <w:r>
-        <w:t>s</w:t>
-      </w:r>
-      <w:r>
-        <w:t>as</w:t>
-      </w:r>
-      <w:proofErr w:type="spellEnd"/>
-      <w:r>
-        <w:t>?</w:t>
+        <w:t>Include instructions somewhere for bundle jre</w:t>
+      </w:r>
+      <w:r>
+        <w:t>, and re-test it</w:t>
       </w:r>
     </w:p>
     <w:p>
@@ -308,16 +252,12 @@
           <w:ilvl w:val="0"/>
           <w:numId w:val="7"/>
         </w:numPr>
-        <w:spacing w:after="0" w:line="240" w:lineRule="auto"/>
-      </w:pPr>
-      <w:r>
-        <w:t>The  –Dj3d.antialiasing=”implicit”</w:t>
-      </w:r>
-      <w:r>
-        <w:t xml:space="preserve"> </w:t>
-      </w:r>
-      <w:r>
-        <w:t>Need to explain how to set it in the instructions now it comes through the config file</w:t>
+      </w:pPr>
+      <w:r>
+        <w:t>U</w:t>
+      </w:r>
+      <w:r>
+        <w:t>pdate install readme, lots of old ideas about java version and java3d</w:t>
       </w:r>
     </w:p>
     <w:p>
@@ -329,15 +269,19 @@
         </w:numPr>
       </w:pPr>
       <w:r>
-        <w:t xml:space="preserve">Include instructions somewhere for bundle </w:t>
-      </w:r>
-      <w:proofErr w:type="spellStart"/>
-      <w:r>
-        <w:t>jre</w:t>
-      </w:r>
-      <w:proofErr w:type="spellEnd"/>
-      <w:r>
-        <w:t>, and re-test it</w:t>
+        <w:t xml:space="preserve">Need to attempt </w:t>
+      </w:r>
+      <w:r>
+        <w:t>to</w:t>
+      </w:r>
+      <w:r>
+        <w:t xml:space="preserve"> map more skyrim trees </w:t>
+      </w:r>
+      <w:r>
+        <w:t>t</w:t>
+      </w:r>
+      <w:r>
+        <w:t>o oblivion</w:t>
       </w:r>
     </w:p>
     <w:p>
@@ -349,10 +293,7 @@
         </w:numPr>
       </w:pPr>
       <w:r>
-        <w:t>U</w:t>
-      </w:r>
-      <w:r>
-        <w:t>pdate install readme, lots of old ideas about java version and java3d</w:t>
+        <w:t xml:space="preserve">The action mouse needs a cross hair, and often can’t see things, like the ray is not pointing where I think. </w:t>
       </w:r>
     </w:p>
     <w:p>
@@ -364,27 +305,7 @@
         </w:numPr>
       </w:pPr>
       <w:r>
-        <w:t xml:space="preserve">Need to attempt </w:t>
-      </w:r>
-      <w:r>
-        <w:t>to</w:t>
-      </w:r>
-      <w:r>
-        <w:t xml:space="preserve"> map more </w:t>
-      </w:r>
-      <w:proofErr w:type="spellStart"/>
-      <w:r>
-        <w:t>skyrim</w:t>
-      </w:r>
-      <w:proofErr w:type="spellEnd"/>
-      <w:r>
-        <w:t xml:space="preserve"> trees </w:t>
-      </w:r>
-      <w:r>
-        <w:t>t</w:t>
-      </w:r>
-      <w:r>
-        <w:t>o oblivion</w:t>
+        <w:t>The camera in J debug sometimes does mad angles, like up high</w:t>
       </w:r>
     </w:p>
     <w:p>
@@ -396,20 +317,10 @@
         </w:numPr>
       </w:pPr>
       <w:r>
-        <w:t xml:space="preserve">I think looking at a chest in mage guild basement it refuses to show the open </w:t>
-      </w:r>
-      <w:proofErr w:type="spellStart"/>
-      <w:proofErr w:type="gramStart"/>
-      <w:r>
-        <w:t>hud</w:t>
-      </w:r>
-      <w:proofErr w:type="spellEnd"/>
-      <w:proofErr w:type="gramEnd"/>
-      <w:r>
-        <w:t xml:space="preserve"> again until I look at a door???</w:t>
-      </w:r>
-      <w:r>
-        <w:t xml:space="preserve"> Did this get fixed?</w:t>
+        <w:t>I</w:t>
+      </w:r>
+      <w:r>
+        <w:t>n oblivion lots of clothes that are not worn are using the worn nif</w:t>
       </w:r>
     </w:p>
     <w:p>
@@ -420,19 +331,9 @@
           <w:numId w:val="7"/>
         </w:numPr>
       </w:pPr>
-      <w:bookmarkStart w:id="0" w:name="_GoBack"/>
-      <w:bookmarkEnd w:id="0"/>
-      <w:r>
-        <w:t>I</w:t>
-      </w:r>
-      <w:r>
-        <w:t xml:space="preserve">n oblivion lots of clothes that are not worn are using the worn </w:t>
-      </w:r>
-      <w:proofErr w:type="spellStart"/>
-      <w:r>
-        <w:t>nif</w:t>
-      </w:r>
-      <w:proofErr w:type="spellEnd"/>
+      <w:r>
+        <w:t>Fallout and skyrim still don’t organise lods properly big gaps etc</w:t>
+      </w:r>
     </w:p>
     <w:p>
       <w:pPr>
@@ -443,29 +344,11 @@
         </w:numPr>
       </w:pPr>
       <w:r>
-        <w:t xml:space="preserve">Fallout and </w:t>
-      </w:r>
-      <w:proofErr w:type="spellStart"/>
-      <w:r>
-        <w:t>skyrim</w:t>
-      </w:r>
-      <w:proofErr w:type="spellEnd"/>
-      <w:r>
-        <w:t xml:space="preserve"> still don’t organise </w:t>
-      </w:r>
-      <w:proofErr w:type="spellStart"/>
-      <w:r>
-        <w:t>lods</w:t>
-      </w:r>
-      <w:proofErr w:type="spellEnd"/>
-      <w:r>
-        <w:t xml:space="preserve"> properly big gaps </w:t>
-      </w:r>
-      <w:proofErr w:type="spellStart"/>
-      <w:r>
-        <w:t>etc</w:t>
-      </w:r>
-      <w:proofErr w:type="spellEnd"/>
+        <w:t xml:space="preserve">TES3 particles good example here </w:t>
+      </w:r>
+      <w:r>
+        <w:t>F:\game media\Morrowind\Meshes\steam_lavariver.nif</w:t>
+      </w:r>
     </w:p>
     <w:p>
       <w:pPr>
@@ -476,70 +359,11 @@
         </w:numPr>
       </w:pPr>
       <w:r>
-        <w:t xml:space="preserve">TES3 particles good example here </w:t>
-      </w:r>
-      <w:r>
-        <w:t>F:\game media\</w:t>
-      </w:r>
-      <w:proofErr w:type="spellStart"/>
-      <w:r>
-        <w:t>Morrowind</w:t>
-      </w:r>
-      <w:proofErr w:type="spellEnd"/>
-      <w:r>
-        <w:t>\Meshes\</w:t>
-      </w:r>
-      <w:proofErr w:type="spellStart"/>
-      <w:r>
-        <w:t>steam_lavariver.nif</w:t>
-      </w:r>
-      <w:proofErr w:type="spellEnd"/>
-    </w:p>
-    <w:p>
-      <w:pPr>
-        <w:pStyle w:val="ListParagraph"/>
-        <w:numPr>
-          <w:ilvl w:val="0"/>
-          <w:numId w:val="7"/>
-        </w:numPr>
-      </w:pPr>
-      <w:proofErr w:type="spellStart"/>
-      <w:r>
-        <w:t>Morrowind</w:t>
-      </w:r>
-      <w:proofErr w:type="spellEnd"/>
-      <w:r>
-        <w:t xml:space="preserve"> doors no open </w:t>
-      </w:r>
-      <w:proofErr w:type="spellStart"/>
-      <w:r>
-        <w:t>PhysicsDynamics</w:t>
-      </w:r>
-      <w:proofErr w:type="spellEnd"/>
-      <w:r>
-        <w:t xml:space="preserve">. </w:t>
-      </w:r>
-      <w:proofErr w:type="spellStart"/>
-      <w:r>
-        <w:t>updateRECOToggleOpen</w:t>
-      </w:r>
-      <w:proofErr w:type="spellEnd"/>
-      <w:r>
-        <w:t xml:space="preserve"> needs the artificial pivot of J3dDOOR added and </w:t>
-      </w:r>
-      <w:proofErr w:type="spellStart"/>
-      <w:r>
-        <w:t>listneed</w:t>
-      </w:r>
-      <w:proofErr w:type="spellEnd"/>
-      <w:r>
-        <w:t xml:space="preserve"> to by the </w:t>
-      </w:r>
-      <w:proofErr w:type="spellStart"/>
-      <w:r>
-        <w:t>NBKinematicRigidBody</w:t>
-      </w:r>
-      <w:proofErr w:type="spellEnd"/>
+        <w:t xml:space="preserve">Morrowind doors no open </w:t>
+      </w:r>
+      <w:r>
+        <w:t>PhysicsDynamics. updateRECOToggleOpen needs the artificial pivot of J3dDOOR added and listneed to by the NBKinematicRigidBody</w:t>
+      </w:r>
     </w:p>
     <w:p/>
     <w:p/>
@@ -548,11 +372,9 @@
       <w:pPr>
         <w:pStyle w:val="Heading4"/>
       </w:pPr>
-      <w:proofErr w:type="spellStart"/>
       <w:r>
         <w:t>HunterSneaker</w:t>
       </w:r>
-      <w:proofErr w:type="spellEnd"/>
     </w:p>
     <w:p>
       <w:pPr>
@@ -564,23 +386,7 @@
         <w:spacing w:after="0"/>
       </w:pPr>
       <w:r>
-        <w:t xml:space="preserve">In order to make a good tight </w:t>
-      </w:r>
-      <w:proofErr w:type="spellStart"/>
-      <w:r>
-        <w:t>huntersneaker</w:t>
-      </w:r>
-      <w:proofErr w:type="spellEnd"/>
-      <w:r>
-        <w:t xml:space="preserve">, I need to cut my </w:t>
-      </w:r>
-      <w:proofErr w:type="spellStart"/>
-      <w:r>
-        <w:t>esm</w:t>
-      </w:r>
-      <w:proofErr w:type="spellEnd"/>
-      <w:r>
-        <w:t xml:space="preserve"> file down as well.</w:t>
+        <w:t>In order to make a good tight huntersneaker, I need to cut my esm file down as well.</w:t>
       </w:r>
     </w:p>
     <w:p>
@@ -606,23 +412,7 @@
         <w:spacing w:after="0"/>
       </w:pPr>
       <w:r>
-        <w:t xml:space="preserve">Got my </w:t>
-      </w:r>
-      <w:proofErr w:type="spellStart"/>
-      <w:r>
-        <w:t>esm</w:t>
-      </w:r>
-      <w:proofErr w:type="spellEnd"/>
-      <w:r>
-        <w:t xml:space="preserve"> and 2 </w:t>
-      </w:r>
-      <w:proofErr w:type="spellStart"/>
-      <w:r>
-        <w:t>bsas</w:t>
-      </w:r>
-      <w:proofErr w:type="spellEnd"/>
-      <w:r>
-        <w:t xml:space="preserve"> ready to roll</w:t>
+        <w:t>Got my esm and 2 bsas ready to roll</w:t>
       </w:r>
       <w:r>
         <w:t xml:space="preserve"> b</w:t>
@@ -647,21 +437,8 @@
         <w:t xml:space="preserve">Note think about mesh texture </w:t>
       </w:r>
       <w:r>
-        <w:t xml:space="preserve">separation in </w:t>
-      </w:r>
-      <w:proofErr w:type="spellStart"/>
-      <w:r>
-        <w:t>bsa</w:t>
-      </w:r>
-      <w:proofErr w:type="spellEnd"/>
-      <w:r>
-        <w:t xml:space="preserve"> files file locking </w:t>
-      </w:r>
-      <w:proofErr w:type="spellStart"/>
-      <w:r>
-        <w:t>etc</w:t>
-      </w:r>
-      <w:proofErr w:type="spellEnd"/>
+        <w:t>separation in bsa files file locking etc</w:t>
+      </w:r>
     </w:p>
     <w:p>
       <w:pPr>
@@ -681,13 +458,8 @@
         </w:numPr>
         <w:spacing w:after="0"/>
       </w:pPr>
-      <w:proofErr w:type="spellStart"/>
-      <w:r>
-        <w:t>NBStaticRigidBody</w:t>
-      </w:r>
-      <w:proofErr w:type="spellEnd"/>
-      <w:r>
-        <w:t xml:space="preserve"> has a major question in it about multiplying up to the root!</w:t>
+      <w:r>
+        <w:t>NBStaticRigidBody has a major question in it about multiplying up to the root!</w:t>
       </w:r>
       <w:r>
         <w:t xml:space="preserve"> Also see </w:t>
@@ -734,15 +506,7 @@
         <w:spacing w:after="0"/>
       </w:pPr>
       <w:r>
-        <w:t xml:space="preserve">Need to make </w:t>
-      </w:r>
-      <w:proofErr w:type="spellStart"/>
-      <w:r>
-        <w:t>kcc</w:t>
-      </w:r>
-      <w:proofErr w:type="spellEnd"/>
-      <w:r>
-        <w:t xml:space="preserve"> unable to walk up steep slopes</w:t>
+        <w:t>Need to make kcc unable to walk up steep slopes</w:t>
       </w:r>
     </w:p>
     <w:p>
@@ -755,15 +519,7 @@
         <w:spacing w:after="0"/>
       </w:pPr>
       <w:r>
-        <w:t xml:space="preserve">Physics catches on things all the time </w:t>
-      </w:r>
-      <w:proofErr w:type="spellStart"/>
-      <w:r>
-        <w:t>morrowind</w:t>
-      </w:r>
-      <w:proofErr w:type="spellEnd"/>
-      <w:r>
-        <w:t>, possibly between the grids, nothing shows in the J debug</w:t>
+        <w:t>Physics catches on things all the time morrowind, possibly between the grids, nothing shows in the J debug</w:t>
       </w:r>
       <w:r>
         <w:t xml:space="preserve">, I’ve fixed up the </w:t>
@@ -772,15 +528,7 @@
         <w:t xml:space="preserve">collision shape </w:t>
       </w:r>
       <w:r>
-        <w:t xml:space="preserve">cache for </w:t>
-      </w:r>
-      <w:proofErr w:type="spellStart"/>
-      <w:r>
-        <w:t>morrowind</w:t>
-      </w:r>
-      <w:proofErr w:type="spellEnd"/>
-      <w:r>
-        <w:t>, check again</w:t>
+        <w:t>cache for morrowind, check again</w:t>
       </w:r>
     </w:p>
     <w:p>
@@ -830,21 +578,8 @@
         </w:numPr>
         <w:spacing w:after="0"/>
       </w:pPr>
-      <w:proofErr w:type="spellStart"/>
-      <w:r>
-        <w:t>PhysicsDynamics.addRECO</w:t>
-      </w:r>
-      <w:proofErr w:type="spellEnd"/>
-      <w:r>
-        <w:t xml:space="preserve"> is calling </w:t>
-      </w:r>
-      <w:proofErr w:type="spellStart"/>
-      <w:r>
-        <w:t>addChild</w:t>
-      </w:r>
-      <w:proofErr w:type="spellEnd"/>
-      <w:r>
-        <w:t xml:space="preserve"> to sc</w:t>
+      <w:r>
+        <w:t>PhysicsDynamics.addRECO is calling addChild to sc</w:t>
       </w:r>
       <w:r>
         <w:t>e</w:t>
@@ -856,15 +591,7 @@
         <w:t>a</w:t>
       </w:r>
       <w:r>
-        <w:t xml:space="preserve">phs not in </w:t>
-      </w:r>
-      <w:proofErr w:type="gramStart"/>
-      <w:r>
-        <w:t>a behaviour</w:t>
-      </w:r>
-      <w:proofErr w:type="gramEnd"/>
-      <w:r>
-        <w:t>! Could be t</w:t>
+        <w:t>phs not in a behaviour! Could be t</w:t>
       </w:r>
       <w:r>
         <w:t>r</w:t>
@@ -892,23 +619,7 @@
         <w:t xml:space="preserve">I need a </w:t>
       </w:r>
       <w:r>
-        <w:t xml:space="preserve">new type of physics </w:t>
-      </w:r>
-      <w:proofErr w:type="spellStart"/>
-      <w:r>
-        <w:t>kcc</w:t>
-      </w:r>
-      <w:proofErr w:type="spellEnd"/>
-      <w:r>
-        <w:t xml:space="preserve"> </w:t>
-      </w:r>
-      <w:proofErr w:type="spellStart"/>
-      <w:r>
-        <w:t>freefly</w:t>
-      </w:r>
-      <w:proofErr w:type="spellEnd"/>
-      <w:r>
-        <w:t>-</w:t>
+        <w:t>new type of physics kcc freefly-</w:t>
       </w:r>
       <w:r>
         <w:t xml:space="preserve">physics that is normal </w:t>
@@ -967,47 +678,16 @@
         <w:spacing w:after="0"/>
       </w:pPr>
       <w:r>
-        <w:t xml:space="preserve">I need to make a simpler version </w:t>
-      </w:r>
-      <w:proofErr w:type="gramStart"/>
-      <w:r>
-        <w:t xml:space="preserve">of  </w:t>
-      </w:r>
-      <w:proofErr w:type="spellStart"/>
+        <w:t xml:space="preserve">I need to make a simpler version of  </w:t>
+      </w:r>
       <w:r>
         <w:t>VisualPhysicalUniverse</w:t>
       </w:r>
-      <w:proofErr w:type="spellEnd"/>
-      <w:proofErr w:type="gramEnd"/>
-      <w:r>
-        <w:t xml:space="preserve"> without physics, but </w:t>
-      </w:r>
-      <w:proofErr w:type="spellStart"/>
-      <w:r>
-        <w:t>CameraPanel</w:t>
-      </w:r>
-      <w:proofErr w:type="spellEnd"/>
-      <w:r>
-        <w:t xml:space="preserve"> assume it so I need to do lots of work</w:t>
-      </w:r>
-      <w:r>
-        <w:t xml:space="preserve"> Look into my use of </w:t>
-      </w:r>
-      <w:proofErr w:type="spellStart"/>
-      <w:r>
-        <w:t>VisualPhysicalUniverse</w:t>
-      </w:r>
-      <w:proofErr w:type="spellEnd"/>
-      <w:r>
-        <w:t xml:space="preserve">, half my physics is not showing when the view specifics are disabled!! </w:t>
-      </w:r>
-      <w:proofErr w:type="gramStart"/>
-      <w:r>
-        <w:t>It’s</w:t>
-      </w:r>
-      <w:proofErr w:type="gramEnd"/>
-      <w:r>
-        <w:t xml:space="preserve"> madness, should I drop it totally? And make an add detach style physics branch</w:t>
+      <w:r>
+        <w:t xml:space="preserve"> without physics, but CameraPanel assume it so I need to do lots of work</w:t>
+      </w:r>
+      <w:r>
+        <w:t xml:space="preserve"> Look into my use of VisualPhysicalUniverse, half my physics is not showing when the view specifics are disabled!! It’s madness, should I drop it totally? And make an add detach style physics branch</w:t>
       </w:r>
     </w:p>
     <w:p>
@@ -1066,13 +746,8 @@
       <w:r>
         <w:t xml:space="preserve"> and </w:t>
       </w:r>
-      <w:proofErr w:type="spellStart"/>
-      <w:r>
-        <w:t>Coloring</w:t>
-      </w:r>
-      <w:proofErr w:type="spellEnd"/>
-      <w:r>
-        <w:t xml:space="preserve"> attributes</w:t>
+      <w:r>
+        <w:t>Coloring attributes</w:t>
       </w:r>
       <w:r>
         <w:t xml:space="preserve"> and </w:t>
@@ -1096,29 +771,13 @@
         <w:t>performance</w:t>
       </w:r>
       <w:r>
-        <w:t xml:space="preserve"> with less set) certainly the </w:t>
-      </w:r>
-      <w:proofErr w:type="spellStart"/>
-      <w:r>
-        <w:t>removeChild</w:t>
-      </w:r>
-      <w:proofErr w:type="spellEnd"/>
-      <w:r>
-        <w:t xml:space="preserve"> remove mirror code would benefit if the attribute is shared and increases the </w:t>
-      </w:r>
-      <w:proofErr w:type="spellStart"/>
-      <w:r>
-        <w:t>has</w:t>
+        <w:t xml:space="preserve"> with less set) certainly the removeChild remove mirror code would benefit if the attribute is shared and increases the has</w:t>
       </w:r>
       <w:r>
         <w:t>h</w:t>
       </w:r>
       <w:r>
-        <w:t>set</w:t>
-      </w:r>
-      <w:proofErr w:type="spellEnd"/>
-      <w:r>
-        <w:t xml:space="preserve"> load</w:t>
+        <w:t>set load</w:t>
       </w:r>
     </w:p>
     <w:p>
@@ -1131,31 +790,7 @@
         <w:spacing w:after="0"/>
       </w:pPr>
       <w:r>
-        <w:t xml:space="preserve">I should improve </w:t>
-      </w:r>
-      <w:proofErr w:type="spellStart"/>
-      <w:r>
-        <w:t>nif</w:t>
-      </w:r>
-      <w:proofErr w:type="spellEnd"/>
-      <w:r>
-        <w:t xml:space="preserve"> display </w:t>
-      </w:r>
-      <w:proofErr w:type="spellStart"/>
-      <w:r>
-        <w:t>etc</w:t>
-      </w:r>
-      <w:proofErr w:type="spellEnd"/>
-      <w:r>
-        <w:t xml:space="preserve"> to take a source folder so it can be run on other computers in needed also the </w:t>
-      </w:r>
-      <w:proofErr w:type="spellStart"/>
-      <w:r>
-        <w:t>bsa</w:t>
-      </w:r>
-      <w:proofErr w:type="spellEnd"/>
-      <w:r>
-        <w:t xml:space="preserve"> extracted folder combo should</w:t>
+        <w:t>I should improve nif display etc to take a source folder so it can be run on other computers in needed also the bsa extracted folder combo should</w:t>
       </w:r>
       <w:r>
         <w:t xml:space="preserve"> </w:t>
@@ -1180,15 +815,7 @@
         <w:spacing w:after="0"/>
       </w:pPr>
       <w:r>
-        <w:t xml:space="preserve">I should fork java3d commit my updates and offer </w:t>
-      </w:r>
-      <w:proofErr w:type="spellStart"/>
-      <w:r>
-        <w:t>hharrision</w:t>
-      </w:r>
-      <w:proofErr w:type="spellEnd"/>
-      <w:r>
-        <w:t xml:space="preserve"> a pull request</w:t>
+        <w:t>I should fork java3d commit my updates and offer hharrision a pull request</w:t>
       </w:r>
     </w:p>
     <w:p>
@@ -1201,34 +828,10 @@
         <w:spacing w:after="0"/>
       </w:pPr>
       <w:r>
-        <w:t xml:space="preserve">Load </w:t>
-      </w:r>
-      <w:proofErr w:type="spellStart"/>
-      <w:r>
-        <w:t>shaders</w:t>
-      </w:r>
-      <w:proofErr w:type="spellEnd"/>
-      <w:r>
-        <w:t xml:space="preserve"> now they can be decompiled to </w:t>
-      </w:r>
-      <w:proofErr w:type="spellStart"/>
-      <w:r>
-        <w:t>glsl</w:t>
-      </w:r>
-      <w:proofErr w:type="spellEnd"/>
-      <w:r>
-        <w:t>, but they are hard to find, so I need to work out the def</w:t>
-      </w:r>
-      <w:r>
-        <w:t>aults somehow (</w:t>
-      </w:r>
-      <w:proofErr w:type="spellStart"/>
-      <w:r>
-        <w:t>esm</w:t>
-      </w:r>
-      <w:proofErr w:type="spellEnd"/>
-      <w:r>
-        <w:t xml:space="preserve"> file perhaps for oblivion has heaps of them</w:t>
+        <w:t>Load shaders now they can be decompiled to glsl, but they are hard to find, so I need to work out the def</w:t>
+      </w:r>
+      <w:r>
+        <w:t>aults somehow (esm file perhaps for oblivion has heaps of them</w:t>
       </w:r>
       <w:r>
         <w:t>)</w:t>
@@ -1243,13 +846,8 @@
         </w:numPr>
         <w:spacing w:after="0"/>
       </w:pPr>
-      <w:proofErr w:type="spellStart"/>
-      <w:r>
-        <w:t>Shaders</w:t>
-      </w:r>
-      <w:proofErr w:type="spellEnd"/>
-      <w:r>
-        <w:t xml:space="preserve"> are failing on XPS-13 recheck them!</w:t>
+      <w:r>
+        <w:t>Shaders are failing on XPS-13 recheck them!</w:t>
       </w:r>
     </w:p>
     <w:p>
@@ -1262,23 +860,7 @@
         <w:spacing w:after="0"/>
       </w:pPr>
       <w:r>
-        <w:t xml:space="preserve">Water not overriding </w:t>
-      </w:r>
-      <w:proofErr w:type="spellStart"/>
-      <w:r>
-        <w:t>colors</w:t>
-      </w:r>
-      <w:proofErr w:type="spellEnd"/>
-      <w:r>
-        <w:t xml:space="preserve"> for </w:t>
-      </w:r>
-      <w:proofErr w:type="spellStart"/>
-      <w:r>
-        <w:t>skyrim</w:t>
-      </w:r>
-      <w:proofErr w:type="spellEnd"/>
-      <w:r>
-        <w:t xml:space="preserve"> and fallout</w:t>
+        <w:t>Water not overriding colors for skyrim and fallout</w:t>
       </w:r>
       <w:r>
         <w:t>, now fallout water is far t</w:t>
@@ -1300,34 +882,36 @@
         <w:spacing w:after="0"/>
       </w:pPr>
       <w:r>
-        <w:t xml:space="preserve">Could water use the 0th row as the last row for vertex shaking to make perfect match ups? In the </w:t>
-      </w:r>
-      <w:proofErr w:type="spellStart"/>
-      <w:r>
-        <w:t>water.vert</w:t>
-      </w:r>
-      <w:proofErr w:type="spellEnd"/>
+        <w:t>Could water use the 0th row as the last row for vertex shaking to make perfect match ups? In the water.vert shader</w:t>
+      </w:r>
+      <w:r>
+        <w:t xml:space="preserve"> try to find a deterministic shader</w:t>
+      </w:r>
       <w:r>
         <w:t xml:space="preserve"> </w:t>
       </w:r>
-      <w:proofErr w:type="spellStart"/>
-      <w:r>
-        <w:t>shader</w:t>
-      </w:r>
-      <w:proofErr w:type="spellEnd"/>
-      <w:r>
-        <w:t xml:space="preserve"> try to find a deterministic </w:t>
-      </w:r>
-      <w:proofErr w:type="spellStart"/>
-      <w:r>
-        <w:t>shader</w:t>
-      </w:r>
-      <w:proofErr w:type="spellEnd"/>
+      <w:r>
+        <w:t>(current one looks deterministic to me but)</w:t>
+      </w:r>
+    </w:p>
+    <w:p>
+      <w:pPr>
+        <w:pStyle w:val="ListParagraph"/>
+        <w:numPr>
+          <w:ilvl w:val="0"/>
+          <w:numId w:val="1"/>
+        </w:numPr>
+        <w:spacing w:after="0"/>
+      </w:pPr>
+      <w:r>
+        <w:lastRenderedPageBreak/>
+        <w:t>JInternalFrames for DisplayDialog to allow them to show on a full screen without jumping back or being lost on mac.</w:t>
+      </w:r>
       <w:r>
         <w:t xml:space="preserve"> </w:t>
       </w:r>
       <w:r>
-        <w:t>(current one looks deterministic to me but)</w:t>
+        <w:t>The escape button exit should be on screen hud not popup because fullscreen and it don’t play nice</w:t>
       </w:r>
     </w:p>
     <w:p>
@@ -1339,44 +923,97 @@
         </w:numPr>
         <w:spacing w:after="0"/>
       </w:pPr>
-      <w:proofErr w:type="spellStart"/>
-      <w:r>
-        <w:lastRenderedPageBreak/>
-        <w:t>JInternalFrames</w:t>
-      </w:r>
-      <w:proofErr w:type="spellEnd"/>
-      <w:r>
-        <w:t xml:space="preserve"> for </w:t>
-      </w:r>
-      <w:proofErr w:type="spellStart"/>
-      <w:r>
-        <w:t>DisplayDialog</w:t>
-      </w:r>
-      <w:proofErr w:type="spellEnd"/>
-      <w:r>
-        <w:t xml:space="preserve"> to allow them to show on a full screen without jumping back or being lost on mac.</w:t>
-      </w:r>
-      <w:r>
+      <w:r>
+        <w:t>When a card gives back 16bit depth buffer (ever?) must reduce front and back clip</w:t>
+      </w:r>
+    </w:p>
+    <w:p>
+      <w:pPr>
+        <w:pStyle w:val="ListParagraph"/>
+        <w:numPr>
+          <w:ilvl w:val="0"/>
+          <w:numId w:val="1"/>
+        </w:numPr>
+        <w:spacing w:after="0"/>
+      </w:pPr>
+      <w:r>
+        <w:t>Distant textures appear to have black back in them again? In particular Fallout, notice yellow lines on road badly minify, and distant windmill by megaton front. Dds viewer does not show, must be appearance prob? But nifskope does show it too a bit</w:t>
+      </w:r>
+      <w:r>
+        <w:t>. Did the addition o</w:t>
+      </w:r>
+      <w:r>
+        <w:t>f rendering attributes help this?</w:t>
+      </w:r>
+    </w:p>
+    <w:p>
+      <w:pPr>
+        <w:pStyle w:val="ListParagraph"/>
+        <w:numPr>
+          <w:ilvl w:val="0"/>
+          <w:numId w:val="1"/>
+        </w:numPr>
+        <w:spacing w:after="0"/>
+      </w:pPr>
+      <w:r>
+        <w:t>The gross lods are lit up more than the close ones? Check material light values for land and lods</w:t>
+      </w:r>
+    </w:p>
+    <w:p>
+      <w:pPr>
+        <w:pStyle w:val="ListParagraph"/>
+        <w:numPr>
+          <w:ilvl w:val="0"/>
+          <w:numId w:val="1"/>
+        </w:numPr>
+        <w:spacing w:after="0"/>
+      </w:pPr>
+      <w:r>
+        <w:t>LANDFar should be used by tes3 lod system as a lod builder with reduce of 4</w:t>
+      </w:r>
+      <w:r>
+        <w:t>, in fact the far system should probably use</w:t>
+      </w:r>
+      <w:r>
+        <w:t xml:space="preserve"> distance vs</w:t>
+      </w:r>
+      <w:r>
+        <w:t xml:space="preserve"> size to determine what’s loaded too perhaps</w:t>
+      </w:r>
+    </w:p>
+    <w:p>
+      <w:pPr>
+        <w:pStyle w:val="ListParagraph"/>
+        <w:numPr>
+          <w:ilvl w:val="0"/>
+          <w:numId w:val="1"/>
+        </w:numPr>
+        <w:spacing w:after="0" w:line="240" w:lineRule="auto"/>
+        <w:rPr>
+          <w:rFonts w:ascii="Calibri" w:eastAsia="Times New Roman" w:hAnsi="Calibri" w:cs="Times New Roman"/>
+          <w:lang w:val="en-US" w:eastAsia="en-NZ"/>
+        </w:rPr>
+      </w:pPr>
+      <w:r>
+        <w:rPr>
+          <w:rFonts w:ascii="Calibri" w:eastAsia="Times New Roman" w:hAnsi="Calibri" w:cs="Times New Roman"/>
+          <w:lang w:val="en-US" w:eastAsia="en-NZ"/>
+        </w:rPr>
+        <w:t>Varying lod fader needs knots/frames system because close  things don’t need check often either, in fact lod fader is a fixed 5 frames so not easy to correct</w:t>
+      </w:r>
+      <w:r>
+        <w:rPr>
+          <w:rFonts w:ascii="Calibri" w:eastAsia="Times New Roman" w:hAnsi="Calibri" w:cs="Times New Roman"/>
+          <w:lang w:val="en-US" w:eastAsia="en-NZ"/>
+        </w:rPr>
         <w:t xml:space="preserve"> </w:t>
       </w:r>
       <w:r>
-        <w:t xml:space="preserve">The escape button exit should be on screen </w:t>
-      </w:r>
-      <w:proofErr w:type="spellStart"/>
-      <w:r>
-        <w:t>hud</w:t>
-      </w:r>
-      <w:proofErr w:type="spellEnd"/>
-      <w:r>
-        <w:t xml:space="preserve"> not popup because </w:t>
-      </w:r>
-      <w:proofErr w:type="spellStart"/>
-      <w:r>
-        <w:t>fullscreen</w:t>
-      </w:r>
-      <w:proofErr w:type="spellEnd"/>
-      <w:r>
-        <w:t xml:space="preserve"> and it don’t play nice</w:t>
+        <w:rPr>
+          <w:rFonts w:ascii="Calibri" w:eastAsia="Times New Roman" w:hAnsi="Calibri" w:cs="Times New Roman"/>
+          <w:lang w:val="en-US" w:eastAsia="en-NZ"/>
+        </w:rPr>
+        <w:t xml:space="preserve"> </w:t>
       </w:r>
     </w:p>
     <w:p>
@@ -1386,10 +1023,32 @@
           <w:ilvl w:val="0"/>
           <w:numId w:val="1"/>
         </w:numPr>
-        <w:spacing w:after="0"/>
-      </w:pPr>
-      <w:r>
-        <w:t>When a card gives back 16bit depth buffer (ever?) must reduce front and back clip</w:t>
+        <w:spacing w:after="0" w:line="240" w:lineRule="auto"/>
+        <w:rPr>
+          <w:rFonts w:ascii="Calibri" w:eastAsia="Times New Roman" w:hAnsi="Calibri" w:cs="Times New Roman"/>
+          <w:lang w:val="en-US" w:eastAsia="en-NZ"/>
+        </w:rPr>
+      </w:pPr>
+      <w:r>
+        <w:rPr>
+          <w:rFonts w:ascii="Calibri" w:eastAsia="Times New Roman" w:hAnsi="Calibri" w:cs="Times New Roman"/>
+          <w:lang w:val="en-US" w:eastAsia="en-NZ"/>
+        </w:rPr>
+        <w:t>Fustum clipped animations al</w:t>
+      </w:r>
+      <w:r>
+        <w:rPr>
+          <w:rFonts w:ascii="Calibri" w:eastAsia="Times New Roman" w:hAnsi="Calibri" w:cs="Times New Roman"/>
+          <w:lang w:val="en-US" w:eastAsia="en-NZ"/>
+        </w:rPr>
+        <w:t>l</w:t>
+      </w:r>
+      <w:r>
+        <w:rPr>
+          <w:rFonts w:ascii="Calibri" w:eastAsia="Times New Roman" w:hAnsi="Calibri" w:cs="Times New Roman"/>
+          <w:lang w:val="en-US" w:eastAsia="en-NZ"/>
+        </w:rPr>
+        <w:t>ows horse to stop whilst on screen.</w:t>
       </w:r>
     </w:p>
     <w:p>
@@ -1399,229 +1058,6 @@
           <w:ilvl w:val="0"/>
           <w:numId w:val="1"/>
         </w:numPr>
-        <w:spacing w:after="0"/>
-      </w:pPr>
-      <w:r>
-        <w:t xml:space="preserve">Distant textures appear to have black back in them again? In particular Fallout, notice yellow lines on road badly minify, and distant windmill by megaton front. </w:t>
-      </w:r>
-      <w:proofErr w:type="spellStart"/>
-      <w:r>
-        <w:t>Dds</w:t>
-      </w:r>
-      <w:proofErr w:type="spellEnd"/>
-      <w:r>
-        <w:t xml:space="preserve"> viewer does not show, must be appearance </w:t>
-      </w:r>
-      <w:proofErr w:type="spellStart"/>
-      <w:r>
-        <w:t>prob</w:t>
-      </w:r>
-      <w:proofErr w:type="spellEnd"/>
-      <w:r>
-        <w:t xml:space="preserve">? But </w:t>
-      </w:r>
-      <w:proofErr w:type="spellStart"/>
-      <w:r>
-        <w:t>nifskope</w:t>
-      </w:r>
-      <w:proofErr w:type="spellEnd"/>
-      <w:r>
-        <w:t xml:space="preserve"> does show it too a bit</w:t>
-      </w:r>
-      <w:r>
-        <w:t>. Did the addition o</w:t>
-      </w:r>
-      <w:r>
-        <w:t>f rendering attributes help this?</w:t>
-      </w:r>
-    </w:p>
-    <w:p>
-      <w:pPr>
-        <w:pStyle w:val="ListParagraph"/>
-        <w:numPr>
-          <w:ilvl w:val="0"/>
-          <w:numId w:val="1"/>
-        </w:numPr>
-        <w:spacing w:after="0"/>
-      </w:pPr>
-      <w:r>
-        <w:t xml:space="preserve">The gross </w:t>
-      </w:r>
-      <w:proofErr w:type="spellStart"/>
-      <w:r>
-        <w:t>lods</w:t>
-      </w:r>
-      <w:proofErr w:type="spellEnd"/>
-      <w:r>
-        <w:t xml:space="preserve"> are lit up more than the close ones? Check material light values for land and </w:t>
-      </w:r>
-      <w:proofErr w:type="spellStart"/>
-      <w:r>
-        <w:t>lods</w:t>
-      </w:r>
-      <w:proofErr w:type="spellEnd"/>
-    </w:p>
-    <w:p>
-      <w:pPr>
-        <w:pStyle w:val="ListParagraph"/>
-        <w:numPr>
-          <w:ilvl w:val="0"/>
-          <w:numId w:val="1"/>
-        </w:numPr>
-        <w:spacing w:after="0"/>
-      </w:pPr>
-      <w:proofErr w:type="spellStart"/>
-      <w:r>
-        <w:t>LANDFar</w:t>
-      </w:r>
-      <w:proofErr w:type="spellEnd"/>
-      <w:r>
-        <w:t xml:space="preserve"> should be used by tes3 </w:t>
-      </w:r>
-      <w:proofErr w:type="spellStart"/>
-      <w:r>
-        <w:t>lod</w:t>
-      </w:r>
-      <w:proofErr w:type="spellEnd"/>
-      <w:r>
-        <w:t xml:space="preserve"> system as a </w:t>
-      </w:r>
-      <w:proofErr w:type="spellStart"/>
-      <w:r>
-        <w:t>lod</w:t>
-      </w:r>
-      <w:proofErr w:type="spellEnd"/>
-      <w:r>
-        <w:t xml:space="preserve"> builder with reduce of 4</w:t>
-      </w:r>
-      <w:r>
-        <w:t>, in fact the far system should probably use</w:t>
-      </w:r>
-      <w:r>
-        <w:t xml:space="preserve"> distance vs</w:t>
-      </w:r>
-      <w:r>
-        <w:t xml:space="preserve"> size to determine what’s loaded too perhaps</w:t>
-      </w:r>
-    </w:p>
-    <w:p>
-      <w:pPr>
-        <w:pStyle w:val="ListParagraph"/>
-        <w:numPr>
-          <w:ilvl w:val="0"/>
-          <w:numId w:val="1"/>
-        </w:numPr>
-        <w:spacing w:after="0" w:line="240" w:lineRule="auto"/>
-        <w:rPr>
-          <w:rFonts w:ascii="Calibri" w:eastAsia="Times New Roman" w:hAnsi="Calibri" w:cs="Times New Roman"/>
-          <w:lang w:val="en-US" w:eastAsia="en-NZ"/>
-        </w:rPr>
-      </w:pPr>
-      <w:r>
-        <w:rPr>
-          <w:rFonts w:ascii="Calibri" w:eastAsia="Times New Roman" w:hAnsi="Calibri" w:cs="Times New Roman"/>
-          <w:lang w:val="en-US" w:eastAsia="en-NZ"/>
-        </w:rPr>
-        <w:t xml:space="preserve">Varying </w:t>
-      </w:r>
-      <w:proofErr w:type="spellStart"/>
-      <w:r>
-        <w:rPr>
-          <w:rFonts w:ascii="Calibri" w:eastAsia="Times New Roman" w:hAnsi="Calibri" w:cs="Times New Roman"/>
-          <w:lang w:val="en-US" w:eastAsia="en-NZ"/>
-        </w:rPr>
-        <w:t>lod</w:t>
-      </w:r>
-      <w:proofErr w:type="spellEnd"/>
-      <w:r>
-        <w:rPr>
-          <w:rFonts w:ascii="Calibri" w:eastAsia="Times New Roman" w:hAnsi="Calibri" w:cs="Times New Roman"/>
-          <w:lang w:val="en-US" w:eastAsia="en-NZ"/>
-        </w:rPr>
-        <w:t xml:space="preserve"> fader needs knots/frames system because close  things don’t need check often either, in fact </w:t>
-      </w:r>
-      <w:proofErr w:type="spellStart"/>
-      <w:r>
-        <w:rPr>
-          <w:rFonts w:ascii="Calibri" w:eastAsia="Times New Roman" w:hAnsi="Calibri" w:cs="Times New Roman"/>
-          <w:lang w:val="en-US" w:eastAsia="en-NZ"/>
-        </w:rPr>
-        <w:t>lod</w:t>
-      </w:r>
-      <w:proofErr w:type="spellEnd"/>
-      <w:r>
-        <w:rPr>
-          <w:rFonts w:ascii="Calibri" w:eastAsia="Times New Roman" w:hAnsi="Calibri" w:cs="Times New Roman"/>
-          <w:lang w:val="en-US" w:eastAsia="en-NZ"/>
-        </w:rPr>
-        <w:t xml:space="preserve"> fader is a fixed 5 frames so not easy to correct</w:t>
-      </w:r>
-      <w:r>
-        <w:rPr>
-          <w:rFonts w:ascii="Calibri" w:eastAsia="Times New Roman" w:hAnsi="Calibri" w:cs="Times New Roman"/>
-          <w:lang w:val="en-US" w:eastAsia="en-NZ"/>
-        </w:rPr>
-        <w:t xml:space="preserve"> </w:t>
-      </w:r>
-      <w:r>
-        <w:rPr>
-          <w:rFonts w:ascii="Calibri" w:eastAsia="Times New Roman" w:hAnsi="Calibri" w:cs="Times New Roman"/>
-          <w:lang w:val="en-US" w:eastAsia="en-NZ"/>
-        </w:rPr>
-        <w:t xml:space="preserve"> </w:t>
-      </w:r>
-    </w:p>
-    <w:p>
-      <w:pPr>
-        <w:pStyle w:val="ListParagraph"/>
-        <w:numPr>
-          <w:ilvl w:val="0"/>
-          <w:numId w:val="1"/>
-        </w:numPr>
-        <w:spacing w:after="0" w:line="240" w:lineRule="auto"/>
-        <w:rPr>
-          <w:rFonts w:ascii="Calibri" w:eastAsia="Times New Roman" w:hAnsi="Calibri" w:cs="Times New Roman"/>
-          <w:lang w:val="en-US" w:eastAsia="en-NZ"/>
-        </w:rPr>
-      </w:pPr>
-      <w:proofErr w:type="spellStart"/>
-      <w:r>
-        <w:rPr>
-          <w:rFonts w:ascii="Calibri" w:eastAsia="Times New Roman" w:hAnsi="Calibri" w:cs="Times New Roman"/>
-          <w:lang w:val="en-US" w:eastAsia="en-NZ"/>
-        </w:rPr>
-        <w:t>Fustum</w:t>
-      </w:r>
-      <w:proofErr w:type="spellEnd"/>
-      <w:r>
-        <w:rPr>
-          <w:rFonts w:ascii="Calibri" w:eastAsia="Times New Roman" w:hAnsi="Calibri" w:cs="Times New Roman"/>
-          <w:lang w:val="en-US" w:eastAsia="en-NZ"/>
-        </w:rPr>
-        <w:t xml:space="preserve"> clipped animations al</w:t>
-      </w:r>
-      <w:r>
-        <w:rPr>
-          <w:rFonts w:ascii="Calibri" w:eastAsia="Times New Roman" w:hAnsi="Calibri" w:cs="Times New Roman"/>
-          <w:lang w:val="en-US" w:eastAsia="en-NZ"/>
-        </w:rPr>
-        <w:t>l</w:t>
-      </w:r>
-      <w:r>
-        <w:rPr>
-          <w:rFonts w:ascii="Calibri" w:eastAsia="Times New Roman" w:hAnsi="Calibri" w:cs="Times New Roman"/>
-          <w:lang w:val="en-US" w:eastAsia="en-NZ"/>
-        </w:rPr>
-        <w:t>ows horse to stop whilst on screen.</w:t>
-      </w:r>
-    </w:p>
-    <w:p>
-      <w:pPr>
-        <w:pStyle w:val="ListParagraph"/>
-        <w:numPr>
-          <w:ilvl w:val="0"/>
-          <w:numId w:val="1"/>
-        </w:numPr>
         <w:spacing w:after="0" w:line="240" w:lineRule="auto"/>
         <w:rPr>
           <w:rFonts w:ascii="Calibri" w:eastAsia="Times New Roman" w:hAnsi="Calibri" w:cs="Times New Roman"/>
@@ -1654,39 +1090,14 @@
           <w:rFonts w:ascii="Calibri" w:eastAsia="Times New Roman" w:hAnsi="Calibri" w:cs="Times New Roman"/>
           <w:lang w:val="en-US" w:eastAsia="en-NZ"/>
         </w:rPr>
-        <w:t xml:space="preserve"> system </w:t>
-      </w:r>
-      <w:proofErr w:type="spellStart"/>
-      <w:r>
-        <w:rPr>
-          <w:rFonts w:ascii="Calibri" w:eastAsia="Times New Roman" w:hAnsi="Calibri" w:cs="Times New Roman"/>
-          <w:lang w:val="en-US" w:eastAsia="en-NZ"/>
-        </w:rPr>
-        <w:t>moreso</w:t>
-      </w:r>
-      <w:proofErr w:type="spellEnd"/>
-      <w:r>
-        <w:rPr>
-          <w:rFonts w:ascii="Calibri" w:eastAsia="Times New Roman" w:hAnsi="Calibri" w:cs="Times New Roman"/>
-          <w:lang w:val="en-US" w:eastAsia="en-NZ"/>
-        </w:rPr>
-        <w:t xml:space="preserve"> – </w:t>
-      </w:r>
-      <w:proofErr w:type="spellStart"/>
-      <w:r>
-        <w:rPr>
-          <w:rFonts w:ascii="Calibri" w:eastAsia="Times New Roman" w:hAnsi="Calibri" w:cs="Times New Roman"/>
-          <w:lang w:val="en-US" w:eastAsia="en-NZ"/>
-        </w:rPr>
-        <w:t>autobounds</w:t>
-      </w:r>
-      <w:proofErr w:type="spellEnd"/>
-      <w:r>
-        <w:rPr>
-          <w:rFonts w:ascii="Calibri" w:eastAsia="Times New Roman" w:hAnsi="Calibri" w:cs="Times New Roman"/>
-          <w:lang w:val="en-US" w:eastAsia="en-NZ"/>
-        </w:rPr>
-        <w:t xml:space="preserve"> set bounds needs to be in performance section</w:t>
+        <w:t xml:space="preserve"> system moreso</w:t>
+      </w:r>
+      <w:r>
+        <w:rPr>
+          <w:rFonts w:ascii="Calibri" w:eastAsia="Times New Roman" w:hAnsi="Calibri" w:cs="Times New Roman"/>
+          <w:lang w:val="en-US" w:eastAsia="en-NZ"/>
+        </w:rPr>
+        <w:t xml:space="preserve"> – autobounds set bounds needs to be in performance section</w:t>
       </w:r>
     </w:p>
     <w:p>
@@ -1789,29 +1200,13 @@
         </w:rPr>
       </w:pPr>
       <w:r>
-        <w:t xml:space="preserve">I need to make  ALL </w:t>
-      </w:r>
-      <w:proofErr w:type="spellStart"/>
-      <w:r>
-        <w:t>behaviors</w:t>
-      </w:r>
-      <w:proofErr w:type="spellEnd"/>
-      <w:r>
-        <w:t xml:space="preserve"> passive and </w:t>
+        <w:t xml:space="preserve">I need to make  ALL behaviors passive and </w:t>
       </w:r>
       <w:r>
         <w:t>then</w:t>
       </w:r>
       <w:r>
-        <w:t xml:space="preserve"> for the one time that the physics system need a </w:t>
-      </w:r>
-      <w:proofErr w:type="spellStart"/>
-      <w:r>
-        <w:t>non passive</w:t>
-      </w:r>
-      <w:proofErr w:type="spellEnd"/>
-      <w:r>
-        <w:t xml:space="preserve"> behaviour I should create a special active behaviour just for it!</w:t>
+        <w:t xml:space="preserve"> for the one time that the physics system need a non passive behaviour I should create a special active behaviour just for it!</w:t>
       </w:r>
     </w:p>
     <w:p>
@@ -1863,15 +1258,7 @@
         </w:rPr>
       </w:pPr>
       <w:r>
-        <w:t xml:space="preserve">Megaton world </w:t>
-      </w:r>
-      <w:proofErr w:type="spellStart"/>
-      <w:r>
-        <w:t>x,y,z</w:t>
-      </w:r>
-      <w:proofErr w:type="spellEnd"/>
-      <w:r>
-        <w:t xml:space="preserve"> for the land cells is off, I see the edge of the </w:t>
+        <w:t xml:space="preserve">Megaton world x,y,z for the land cells is off, I see the edge of the </w:t>
       </w:r>
       <w:r>
         <w:t>crater</w:t>
@@ -1903,15 +1290,7 @@
         </w:rPr>
       </w:pPr>
       <w:r>
-        <w:t xml:space="preserve">Must recheck all apps have </w:t>
-      </w:r>
-      <w:proofErr w:type="spellStart"/>
-      <w:r>
-        <w:t>ra</w:t>
-      </w:r>
-      <w:proofErr w:type="spellEnd"/>
-      <w:r>
-        <w:t>, especially in tools3d</w:t>
+        <w:t>Must recheck all apps have ra, especially in tools3d</w:t>
       </w:r>
     </w:p>
     <w:p>
@@ -1946,15 +1325,7 @@
         <w:t>s</w:t>
       </w:r>
       <w:r>
-        <w:t xml:space="preserve"> </w:t>
-      </w:r>
-      <w:proofErr w:type="spellStart"/>
-      <w:r>
-        <w:t>etc</w:t>
-      </w:r>
-      <w:proofErr w:type="spellEnd"/>
-      <w:r>
-        <w:t xml:space="preserve"> collapse</w:t>
+        <w:t xml:space="preserve"> etc collapse</w:t>
       </w:r>
     </w:p>
     <w:p>
@@ -2025,15 +1396,7 @@
           <w:rFonts w:ascii="Calibri" w:eastAsia="Times New Roman" w:hAnsi="Calibri" w:cs="Times New Roman"/>
           <w:lang w:val="en-US" w:eastAsia="en-NZ"/>
         </w:rPr>
-        <w:t xml:space="preserve">Blended skeletons are </w:t>
-      </w:r>
-      <w:proofErr w:type="spellStart"/>
-      <w:r>
-        <w:rPr>
-          <w:rFonts w:ascii="Calibri" w:eastAsia="Times New Roman" w:hAnsi="Calibri" w:cs="Times New Roman"/>
-          <w:lang w:val="en-US" w:eastAsia="en-NZ"/>
-        </w:rPr>
-        <w:t>W</w:t>
+        <w:t>Blended skeletons are W</w:t>
       </w:r>
       <w:r>
         <w:rPr>
@@ -2047,15 +1410,7 @@
           <w:rFonts w:ascii="Calibri" w:eastAsia="Times New Roman" w:hAnsi="Calibri" w:cs="Times New Roman"/>
           <w:lang w:val="en-US" w:eastAsia="en-NZ"/>
         </w:rPr>
-        <w:t>aay</w:t>
-      </w:r>
-      <w:proofErr w:type="spellEnd"/>
-      <w:r>
-        <w:rPr>
-          <w:rFonts w:ascii="Calibri" w:eastAsia="Times New Roman" w:hAnsi="Calibri" w:cs="Times New Roman"/>
-          <w:lang w:val="en-US" w:eastAsia="en-NZ"/>
-        </w:rPr>
-        <w:t xml:space="preserve"> broken, see alpha=1f; in the code</w:t>
+        <w:t>aay broken, see alpha=1f; in the code</w:t>
       </w:r>
     </w:p>
     <w:p>
@@ -2076,23 +1431,7 @@
           <w:rFonts w:ascii="Calibri" w:eastAsia="Times New Roman" w:hAnsi="Calibri" w:cs="Times New Roman"/>
           <w:lang w:val="en-US" w:eastAsia="en-NZ"/>
         </w:rPr>
-        <w:t xml:space="preserve">The </w:t>
-      </w:r>
-      <w:proofErr w:type="spellStart"/>
-      <w:r>
-        <w:rPr>
-          <w:rFonts w:ascii="Calibri" w:eastAsia="Times New Roman" w:hAnsi="Calibri" w:cs="Times New Roman"/>
-          <w:lang w:val="en-US" w:eastAsia="en-NZ"/>
-        </w:rPr>
-        <w:t>varyinglod</w:t>
-      </w:r>
-      <w:proofErr w:type="spellEnd"/>
-      <w:r>
-        <w:rPr>
-          <w:rFonts w:ascii="Calibri" w:eastAsia="Times New Roman" w:hAnsi="Calibri" w:cs="Times New Roman"/>
-          <w:lang w:val="en-US" w:eastAsia="en-NZ"/>
-        </w:rPr>
-        <w:t xml:space="preserve"> behavior might not be a good idea for the character behavior, find the distance might be a waste over simply updating the bones an</w:t>
+        <w:t>The varyinglod behavior might not be a good idea for the character behavior, find the distance might be a waste over simply updating the bones an</w:t>
       </w:r>
       <w:r>
         <w:rPr>
@@ -2148,23 +1487,7 @@
           <w:rFonts w:ascii="Calibri" w:eastAsia="Times New Roman" w:hAnsi="Calibri" w:cs="Times New Roman"/>
           <w:lang w:val="en-US" w:eastAsia="en-NZ"/>
         </w:rPr>
-        <w:t xml:space="preserve"> </w:t>
-      </w:r>
-      <w:proofErr w:type="spellStart"/>
-      <w:r>
-        <w:rPr>
-          <w:rFonts w:ascii="Calibri" w:eastAsia="Times New Roman" w:hAnsi="Calibri" w:cs="Times New Roman"/>
-          <w:lang w:val="en-US" w:eastAsia="en-NZ"/>
-        </w:rPr>
-        <w:t>lod</w:t>
-      </w:r>
-      <w:proofErr w:type="spellEnd"/>
-      <w:r>
-        <w:rPr>
-          <w:rFonts w:ascii="Calibri" w:eastAsia="Times New Roman" w:hAnsi="Calibri" w:cs="Times New Roman"/>
-          <w:lang w:val="en-US" w:eastAsia="en-NZ"/>
-        </w:rPr>
-        <w:t xml:space="preserve"> behavior needs to really have another version call points of interest varying, as the fade stuff was high speed ch</w:t>
+        <w:t xml:space="preserve"> lod behavior needs to really have another version call points of interest varying, as the fade stuff was high speed ch</w:t>
       </w:r>
       <w:r>
         <w:rPr>
@@ -2199,15 +1522,7 @@
           <w:rFonts w:ascii="Calibri" w:eastAsia="Times New Roman" w:hAnsi="Calibri" w:cs="Times New Roman"/>
           <w:lang w:val="en-US" w:eastAsia="en-NZ"/>
         </w:rPr>
-        <w:t xml:space="preserve">Tes3: my animations appear to be missing the base level rotation, knock </w:t>
-      </w:r>
-      <w:proofErr w:type="gramStart"/>
-      <w:r>
-        <w:rPr>
-          <w:rFonts w:ascii="Calibri" w:eastAsia="Times New Roman" w:hAnsi="Calibri" w:cs="Times New Roman"/>
-          <w:lang w:val="en-US" w:eastAsia="en-NZ"/>
-        </w:rPr>
-        <w:t>out’s</w:t>
+        <w:t>Tes3: my animations appear to be missing the base level rotation, knock out’s</w:t>
       </w:r>
       <w:r>
         <w:rPr>
@@ -2235,15 +1550,7 @@
           <w:rFonts w:ascii="Calibri" w:eastAsia="Times New Roman" w:hAnsi="Calibri" w:cs="Times New Roman"/>
           <w:lang w:val="en-US" w:eastAsia="en-NZ"/>
         </w:rPr>
-        <w:t xml:space="preserve"> don’t</w:t>
-      </w:r>
-      <w:proofErr w:type="gramEnd"/>
-      <w:r>
-        <w:rPr>
-          <w:rFonts w:ascii="Calibri" w:eastAsia="Times New Roman" w:hAnsi="Calibri" w:cs="Times New Roman"/>
-          <w:lang w:val="en-US" w:eastAsia="en-NZ"/>
-        </w:rPr>
-        <w:t xml:space="preserve"> get people onto the ground properly</w:t>
+        <w:t xml:space="preserve"> don’t get people onto the ground properly</w:t>
       </w:r>
       <w:r>
         <w:rPr>
@@ -2277,15 +1584,7 @@
         <w:spacing w:after="0"/>
       </w:pPr>
       <w:r>
-        <w:t xml:space="preserve">TES3: </w:t>
-      </w:r>
-      <w:proofErr w:type="spellStart"/>
-      <w:r>
-        <w:t>BSparticle</w:t>
-      </w:r>
-      <w:proofErr w:type="spellEnd"/>
-      <w:r>
-        <w:t xml:space="preserve"> system not working</w:t>
+        <w:t>TES3: BSparticle system not working</w:t>
       </w:r>
     </w:p>
     <w:p>
@@ -2298,15 +1597,7 @@
         <w:spacing w:after="0"/>
       </w:pPr>
       <w:r>
-        <w:t xml:space="preserve">TES4 I see fingers bending backwards in oblivion animations (I think </w:t>
-      </w:r>
-      <w:proofErr w:type="spellStart"/>
-      <w:r>
-        <w:t>its</w:t>
-      </w:r>
-      <w:proofErr w:type="spellEnd"/>
-      <w:r>
-        <w:t xml:space="preserve"> in fallout too)</w:t>
+        <w:t>TES4 I see fingers bending backwards in oblivion animations (I think its in fallout too)</w:t>
       </w:r>
     </w:p>
     <w:p>
@@ -2319,15 +1610,7 @@
         <w:spacing w:after="0"/>
       </w:pPr>
       <w:r>
-        <w:t xml:space="preserve">TES5: animation  </w:t>
-      </w:r>
-      <w:proofErr w:type="spellStart"/>
-      <w:r>
-        <w:t>accum</w:t>
-      </w:r>
-      <w:proofErr w:type="spellEnd"/>
-      <w:r>
-        <w:t xml:space="preserve"> bugs</w:t>
+        <w:t>TES5: animation  accum bugs</w:t>
       </w:r>
       <w:r>
         <w:t xml:space="preserve"> </w:t>
@@ -2350,55 +1633,199 @@
         <w:t>S</w:t>
       </w:r>
       <w:r>
-        <w:t xml:space="preserve">kyrim horse </w:t>
-      </w:r>
-      <w:proofErr w:type="spellStart"/>
-      <w:r>
-        <w:t>back</w:t>
-      </w:r>
-      <w:r>
-        <w:t>legs</w:t>
-      </w:r>
-      <w:proofErr w:type="spellEnd"/>
+        <w:t>kyrim horse back</w:t>
+      </w:r>
+      <w:r>
+        <w:t xml:space="preserve">legs </w:t>
+      </w:r>
+      <w:r>
+        <w:t xml:space="preserve">kickout appear to be </w:t>
+      </w:r>
+      <w:r>
+        <w:t>gone (</w:t>
+      </w:r>
+      <w:r>
+        <w:t xml:space="preserve">blending related?) however one of </w:t>
+      </w:r>
+      <w:r>
+        <w:t>its</w:t>
+      </w:r>
+      <w:r>
+        <w:t xml:space="preserve"> bone is at 0,0,0 and a skin is</w:t>
+      </w:r>
+      <w:r>
+        <w:t xml:space="preserve"> attached</w:t>
+      </w:r>
+      <w:r>
+        <w:t xml:space="preserve"> (a saddle point in fact?</w:t>
+      </w:r>
+      <w:r>
+        <w:t>)</w:t>
+      </w:r>
+    </w:p>
+    <w:p>
+      <w:pPr>
+        <w:pStyle w:val="ListParagraph"/>
+        <w:numPr>
+          <w:ilvl w:val="0"/>
+          <w:numId w:val="1"/>
+        </w:numPr>
+        <w:spacing w:after="0"/>
+      </w:pPr>
+      <w:r>
+        <w:t xml:space="preserve">Horse head still appear on </w:t>
+      </w:r>
+      <w:r>
+        <w:t>ground, I</w:t>
+      </w:r>
+      <w:r>
+        <w:t xml:space="preserve"> still get a flick from attached geomorphs</w:t>
+      </w:r>
+      <w:r>
+        <w:t xml:space="preserve">, recent buggering about hasn’t help, but now only a few goblins get this, possibly </w:t>
+      </w:r>
+      <w:r>
+        <w:t>something</w:t>
+      </w:r>
+      <w:r>
+        <w:t xml:space="preserve"> to do with a double animation that’s less likely now?</w:t>
+      </w:r>
+    </w:p>
+    <w:p>
+      <w:pPr>
+        <w:pStyle w:val="ListParagraph"/>
+        <w:numPr>
+          <w:ilvl w:val="0"/>
+          <w:numId w:val="1"/>
+        </w:numPr>
+        <w:spacing w:after="0"/>
+      </w:pPr>
+      <w:r>
+        <w:t>Head attachment</w:t>
+      </w:r>
+      <w:r>
+        <w:t>s</w:t>
+      </w:r>
       <w:r>
         <w:t xml:space="preserve"> </w:t>
       </w:r>
-      <w:proofErr w:type="spellStart"/>
-      <w:r>
-        <w:t>kickout</w:t>
-      </w:r>
-      <w:proofErr w:type="spellEnd"/>
-      <w:r>
-        <w:t xml:space="preserve"> appear to be </w:t>
-      </w:r>
-      <w:r>
-        <w:t>gone (</w:t>
-      </w:r>
-      <w:r>
-        <w:t xml:space="preserve">blending related?) however one of </w:t>
+      <w:r>
+        <w:t>in oblivion are sideways</w:t>
+      </w:r>
+      <w:r>
+        <w:t xml:space="preserve"> (hats and hair)</w:t>
+      </w:r>
+    </w:p>
+    <w:p>
+      <w:pPr>
+        <w:pStyle w:val="ListParagraph"/>
+        <w:numPr>
+          <w:ilvl w:val="0"/>
+          <w:numId w:val="1"/>
+        </w:numPr>
+        <w:spacing w:after="0"/>
+      </w:pPr>
+      <w:r>
+        <w:t>TES3 geomorph control from links should be easy to sort out??</w:t>
+      </w:r>
+    </w:p>
+    <w:p>
+      <w:pPr>
+        <w:pStyle w:val="ListParagraph"/>
+        <w:numPr>
+          <w:ilvl w:val="0"/>
+          <w:numId w:val="1"/>
+        </w:numPr>
+        <w:spacing w:after="0"/>
+      </w:pPr>
+      <w:r>
+        <w:t xml:space="preserve">J3dNiControllerSequence has a single geommorph selector that’s rubbish but all </w:t>
+      </w:r>
+      <w:r>
+        <w:t xml:space="preserve">of </w:t>
+      </w:r>
+      <w:r>
+        <w:t>the oblivion kf file</w:t>
+      </w:r>
+      <w:r>
+        <w:t>s</w:t>
+      </w:r>
+      <w:r>
+        <w:t xml:space="preserve"> seem to point at all geommorphers for a single tribasedgeom but I want to pick and run only one of them. I would have thought dog attack </w:t>
+      </w:r>
+      <w:r>
+        <w:t>w</w:t>
+      </w:r>
+      <w:r>
+        <w:t>ould specifically s</w:t>
+      </w:r>
+      <w:r>
+        <w:t>e</w:t>
+      </w:r>
+      <w:r>
+        <w:t>lect the mouth open geommmorpher but I can’</w:t>
+      </w:r>
+      <w:r>
+        <w:t>t see it</w:t>
+      </w:r>
+      <w:r>
+        <w:t>.</w:t>
+      </w:r>
+      <w:r>
+        <w:t xml:space="preserve"> Maybe it’s in an animation setting in the esm files?</w:t>
+      </w:r>
+    </w:p>
+    <w:p>
+      <w:pPr>
+        <w:pStyle w:val="ListParagraph"/>
+        <w:numPr>
+          <w:ilvl w:val="0"/>
+          <w:numId w:val="1"/>
+        </w:numPr>
+        <w:spacing w:after="0"/>
+      </w:pPr>
+      <w:r>
+        <w:t>There are shakey texture update see evtechpod in enclave dungeon for fallout, not sure why.</w:t>
+      </w:r>
+    </w:p>
+    <w:p>
+      <w:pPr>
+        <w:pStyle w:val="ListParagraph"/>
+        <w:numPr>
+          <w:ilvl w:val="0"/>
+          <w:numId w:val="1"/>
+        </w:numPr>
+        <w:spacing w:after="0"/>
+      </w:pPr>
+      <w:r>
+        <w:t>I notice in ravenrock that doors that default to open are showing as closed, but when you click them they do a double animation</w:t>
+      </w:r>
+    </w:p>
+    <w:p>
+      <w:pPr>
+        <w:pStyle w:val="ListParagraph"/>
+        <w:numPr>
+          <w:ilvl w:val="0"/>
+          <w:numId w:val="1"/>
+        </w:numPr>
+        <w:spacing w:after="0"/>
+      </w:pPr>
+      <w:r>
+        <w:t xml:space="preserve">If you click an opening door, it loses </w:t>
       </w:r>
       <w:r>
         <w:t>its</w:t>
       </w:r>
       <w:r>
-        <w:t xml:space="preserve"> bone is at 0</w:t>
-      </w:r>
-      <w:proofErr w:type="gramStart"/>
-      <w:r>
-        <w:t>,0,0</w:t>
-      </w:r>
-      <w:proofErr w:type="gramEnd"/>
-      <w:r>
-        <w:t xml:space="preserve"> and a skin is</w:t>
-      </w:r>
-      <w:r>
-        <w:t xml:space="preserve"> attached</w:t>
-      </w:r>
-      <w:r>
-        <w:t xml:space="preserve"> (a saddle point in fact?</w:t>
-      </w:r>
-      <w:r>
-        <w:t>)</w:t>
+        <w:t xml:space="preserve"> mind</w:t>
+      </w:r>
+    </w:p>
+    <w:p>
+      <w:pPr>
+        <w:pStyle w:val="Heading4"/>
+      </w:pPr>
+      <w:r>
+        <w:t>Performance</w:t>
       </w:r>
     </w:p>
     <w:p>
@@ -2411,27 +1838,7 @@
         <w:spacing w:after="0"/>
       </w:pPr>
       <w:r>
-        <w:t xml:space="preserve">Horse head still appear on </w:t>
-      </w:r>
-      <w:r>
-        <w:t>ground, I</w:t>
-      </w:r>
-      <w:r>
-        <w:t xml:space="preserve"> still get a flick from attached </w:t>
-      </w:r>
-      <w:proofErr w:type="spellStart"/>
-      <w:r>
-        <w:t>geomorphs</w:t>
-      </w:r>
-      <w:proofErr w:type="spellEnd"/>
-      <w:r>
-        <w:t xml:space="preserve">, recent buggering about hasn’t help, but now only a few goblins get this, possibly </w:t>
-      </w:r>
-      <w:r>
-        <w:t>something</w:t>
-      </w:r>
-      <w:r>
-        <w:t xml:space="preserve"> to do with a double animation that’s less likely now?</w:t>
+        <w:t>I should use Stack alloc in any performant areas?? How would I know there is an object burn issue? How would I test speed improvement?</w:t>
       </w:r>
     </w:p>
     <w:p>
@@ -2444,717 +1851,344 @@
         <w:spacing w:after="0"/>
       </w:pPr>
       <w:r>
-        <w:t>Head attachment</w:t>
-      </w:r>
-      <w:r>
-        <w:t>s</w:t>
+        <w:t>I have a bunch of setting on command line, and in LAND and GeometryTriShapes statics that need playing with and understanding</w:t>
+      </w:r>
+    </w:p>
+    <w:p>
+      <w:pPr>
+        <w:pStyle w:val="ListParagraph"/>
+        <w:numPr>
+          <w:ilvl w:val="0"/>
+          <w:numId w:val="1"/>
+        </w:numPr>
+        <w:spacing w:after="0"/>
+      </w:pPr>
+      <w:r>
+        <w:t>ByteBuffer allow a setting of endian ness and then they have a bunch of data getters, I wonder if nif file loading might be faster with mapp</w:t>
+      </w:r>
+      <w:r>
+        <w:t>ed</w:t>
+      </w:r>
+      <w:r>
+        <w:t>bytebuffers</w:t>
+      </w:r>
+      <w:r>
+        <w:t xml:space="preserve"> too</w:t>
+      </w:r>
+      <w:r>
+        <w:t>?</w:t>
+      </w:r>
+    </w:p>
+    <w:p>
+      <w:pPr>
+        <w:pStyle w:val="ListParagraph"/>
+        <w:numPr>
+          <w:ilvl w:val="0"/>
+          <w:numId w:val="1"/>
+        </w:numPr>
+        <w:spacing w:after="0"/>
+      </w:pPr>
+      <w:r>
+        <w:t xml:space="preserve">I need a test </w:t>
+      </w:r>
+      <w:r>
+        <w:t>set</w:t>
+      </w:r>
+      <w:r>
+        <w:t xml:space="preserve">up that will run and record the various </w:t>
+      </w:r>
+      <w:r>
+        <w:t>performance</w:t>
+      </w:r>
+      <w:r>
+        <w:t xml:space="preserve"> metrics, then need to automate changing parameters and rerun the exact same tests</w:t>
+      </w:r>
+    </w:p>
+    <w:p>
+      <w:pPr>
+        <w:pStyle w:val="ListParagraph"/>
+        <w:numPr>
+          <w:ilvl w:val="0"/>
+          <w:numId w:val="1"/>
+        </w:numPr>
+      </w:pPr>
+      <w:r>
+        <w:t>Try the split compress bsa file for morrowind, might make a nicer video – no files much smaller, but speed seems worse if anything, compare the 2 betterer, maybe totally uncompressed texture bsa</w:t>
+      </w:r>
+    </w:p>
+    <w:p>
+      <w:pPr>
+        <w:pStyle w:val="ListParagraph"/>
+        <w:numPr>
+          <w:ilvl w:val="0"/>
+          <w:numId w:val="1"/>
+        </w:numPr>
+        <w:spacing w:after="0"/>
+      </w:pPr>
+      <w:r>
+        <w:t>SimpleBethCellManager.getCellNameFormIdOf is slow because I’m supposed to have persistence in memory, probably ALL persistence everywhere at all times??</w:t>
+      </w:r>
+      <w:r>
+        <w:t xml:space="preserve"> I wonder how much mem</w:t>
+      </w:r>
+      <w:bookmarkStart w:id="0" w:name="_GoBack"/>
+      <w:bookmarkEnd w:id="0"/>
+      <w:r>
+        <w:t>ory?</w:t>
+      </w:r>
+    </w:p>
+    <w:p>
+      <w:pPr>
+        <w:pStyle w:val="Heading4"/>
+      </w:pPr>
+      <w:r>
+        <w:t>User Interface</w:t>
+      </w:r>
+    </w:p>
+    <w:p>
+      <w:pPr>
+        <w:pStyle w:val="ListParagraph"/>
+        <w:numPr>
+          <w:ilvl w:val="0"/>
+          <w:numId w:val="1"/>
+        </w:numPr>
+        <w:spacing w:after="0"/>
+      </w:pPr>
+      <w:r>
+        <w:t>If no folders set the help pops up, but the modal file setting dialog pops up on top of it, a bit crappy</w:t>
+      </w:r>
+    </w:p>
+    <w:p>
+      <w:pPr>
+        <w:pStyle w:val="ListParagraph"/>
+        <w:numPr>
+          <w:ilvl w:val="0"/>
+          <w:numId w:val="1"/>
+        </w:numPr>
+        <w:spacing w:after="0"/>
+      </w:pPr>
+      <w:r>
+        <w:t>I should move the “Info” crap from upper left to a proper nice looking bar at the top (or bottom)</w:t>
+      </w:r>
+    </w:p>
+    <w:p>
+      <w:pPr>
+        <w:pStyle w:val="ListParagraph"/>
+        <w:numPr>
+          <w:ilvl w:val="0"/>
+          <w:numId w:val="1"/>
+        </w:numPr>
+        <w:spacing w:after="0"/>
+      </w:pPr>
+      <w:r>
+        <w:t>Definitely write more in the user guide</w:t>
+      </w:r>
+    </w:p>
+    <w:p>
+      <w:pPr>
+        <w:pStyle w:val="ListParagraph"/>
+        <w:numPr>
+          <w:ilvl w:val="0"/>
+          <w:numId w:val="1"/>
+        </w:numPr>
+        <w:spacing w:after="0"/>
+      </w:pPr>
+      <w:r>
+        <w:t>Table should update on each cell change to show current at top</w:t>
+      </w:r>
+    </w:p>
+    <w:p>
+      <w:pPr>
+        <w:pStyle w:val="ListParagraph"/>
+        <w:numPr>
+          <w:ilvl w:val="0"/>
+          <w:numId w:val="1"/>
+        </w:numPr>
+        <w:spacing w:after="0"/>
+      </w:pPr>
+      <w:r>
+        <w:t>KeyMappings in the config file</w:t>
+      </w:r>
+    </w:p>
+    <w:p>
+      <w:pPr>
+        <w:pStyle w:val="Heading4"/>
+      </w:pPr>
+      <w:r>
+        <w:t>Config</w:t>
+      </w:r>
+    </w:p>
+    <w:p>
+      <w:pPr>
+        <w:pStyle w:val="ListParagraph"/>
+        <w:numPr>
+          <w:ilvl w:val="0"/>
+          <w:numId w:val="6"/>
+        </w:numPr>
+        <w:spacing w:after="0"/>
+      </w:pPr>
+      <w:r>
+        <w:t>Need to remove all prefs usage for PropertyLoader, like Dune</w:t>
       </w:r>
       <w:r>
         <w:t xml:space="preserve"> </w:t>
       </w:r>
-      <w:r>
-        <w:t>in oblivion are sideways</w:t>
-      </w:r>
-      <w:r>
-        <w:t xml:space="preserve"> (hats and hair)</w:t>
-      </w:r>
-    </w:p>
-    <w:p>
-      <w:pPr>
-        <w:pStyle w:val="ListParagraph"/>
-        <w:numPr>
-          <w:ilvl w:val="0"/>
-          <w:numId w:val="1"/>
+    </w:p>
+    <w:p>
+      <w:pPr>
+        <w:pStyle w:val="ListParagraph"/>
+        <w:numPr>
+          <w:ilvl w:val="0"/>
+          <w:numId w:val="6"/>
         </w:numPr>
         <w:spacing w:after="0"/>
       </w:pPr>
       <w:r>
-        <w:t xml:space="preserve">TES3 </w:t>
-      </w:r>
-      <w:proofErr w:type="spellStart"/>
-      <w:r>
-        <w:t>geomorph</w:t>
-      </w:r>
-      <w:proofErr w:type="spellEnd"/>
-      <w:r>
-        <w:t xml:space="preserve"> control from links should be easy to sort out??</w:t>
-      </w:r>
-    </w:p>
-    <w:p>
-      <w:pPr>
-        <w:pStyle w:val="ListParagraph"/>
-        <w:numPr>
-          <w:ilvl w:val="0"/>
-          <w:numId w:val="1"/>
+        <w:lastRenderedPageBreak/>
+        <w:t>The config loader, properties loader and prefs loader system should be bought together into a mega loader, with order of load, and command line loader</w:t>
+      </w:r>
+      <w:r>
+        <w:t xml:space="preserve"> </w:t>
+      </w:r>
+      <w:r>
+        <w:t>notice the config an property loader are 2 different things one is semi</w:t>
+      </w:r>
+      <w:r>
+        <w:t>-</w:t>
+      </w:r>
+      <w:r>
+        <w:t xml:space="preserve">permanent (config.ini) and lives next to game </w:t>
+      </w:r>
+      <w:r>
+        <w:t>files</w:t>
+      </w:r>
+      <w:r>
+        <w:t>, one is more fluid and live under user data area</w:t>
+      </w:r>
+    </w:p>
+    <w:p>
+      <w:pPr>
+        <w:pStyle w:val="ListParagraph"/>
+        <w:numPr>
+          <w:ilvl w:val="0"/>
+          <w:numId w:val="6"/>
+        </w:numPr>
+      </w:pPr>
+      <w:r>
+        <w:t>Why not smack it all in android? Java3d/awt not on android</w:t>
+      </w:r>
+    </w:p>
+    <w:p>
+      <w:pPr>
+        <w:pStyle w:val="ListParagraph"/>
+        <w:numPr>
+          <w:ilvl w:val="0"/>
+          <w:numId w:val="6"/>
         </w:numPr>
         <w:spacing w:after="0"/>
       </w:pPr>
       <w:r>
-        <w:t xml:space="preserve">J3dNiControllerSequence has a single </w:t>
-      </w:r>
-      <w:proofErr w:type="spellStart"/>
-      <w:r>
-        <w:t>geommorph</w:t>
-      </w:r>
-      <w:proofErr w:type="spellEnd"/>
-      <w:r>
-        <w:t xml:space="preserve"> selector that’s rubbish but all </w:t>
-      </w:r>
-      <w:r>
-        <w:t xml:space="preserve">of </w:t>
-      </w:r>
-      <w:r>
-        <w:t xml:space="preserve">the oblivion </w:t>
-      </w:r>
-      <w:proofErr w:type="spellStart"/>
-      <w:r>
-        <w:t>kf</w:t>
-      </w:r>
-      <w:proofErr w:type="spellEnd"/>
-      <w:r>
-        <w:t xml:space="preserve"> file</w:t>
-      </w:r>
-      <w:r>
-        <w:t>s</w:t>
-      </w:r>
-      <w:r>
-        <w:t xml:space="preserve"> seem to point at all </w:t>
-      </w:r>
-      <w:proofErr w:type="spellStart"/>
-      <w:r>
-        <w:t>geommorphers</w:t>
-      </w:r>
-      <w:proofErr w:type="spellEnd"/>
-      <w:r>
-        <w:t xml:space="preserve"> for a single </w:t>
-      </w:r>
-      <w:proofErr w:type="spellStart"/>
-      <w:r>
-        <w:t>tribasedgeom</w:t>
-      </w:r>
-      <w:proofErr w:type="spellEnd"/>
-      <w:r>
-        <w:t xml:space="preserve"> but I want to pick and run only one of them. I would have thought dog attack </w:t>
-      </w:r>
-      <w:r>
-        <w:t>w</w:t>
-      </w:r>
-      <w:r>
-        <w:t>ould specifically s</w:t>
-      </w:r>
-      <w:r>
-        <w:t>e</w:t>
-      </w:r>
-      <w:r>
-        <w:t xml:space="preserve">lect the mouth open </w:t>
-      </w:r>
-      <w:proofErr w:type="spellStart"/>
-      <w:r>
-        <w:t>geommmorpher</w:t>
-      </w:r>
-      <w:proofErr w:type="spellEnd"/>
-      <w:r>
-        <w:t xml:space="preserve"> but I can’</w:t>
-      </w:r>
-      <w:r>
-        <w:t>t see it</w:t>
-      </w:r>
-      <w:r>
-        <w:t>.</w:t>
-      </w:r>
-      <w:r>
-        <w:t xml:space="preserve"> Maybe it’s in an animation setting in the </w:t>
-      </w:r>
-      <w:proofErr w:type="spellStart"/>
-      <w:r>
-        <w:t>esm</w:t>
-      </w:r>
-      <w:proofErr w:type="spellEnd"/>
-      <w:r>
-        <w:t xml:space="preserve"> files?</w:t>
-      </w:r>
-    </w:p>
-    <w:p>
-      <w:pPr>
-        <w:pStyle w:val="ListParagraph"/>
-        <w:numPr>
-          <w:ilvl w:val="0"/>
-          <w:numId w:val="1"/>
+        <w:t>MacOSX might need the implicit AA set in the command ine and ignore the graphics setting, in order to have it run</w:t>
+      </w:r>
+      <w:r>
+        <w:t>, I should have a config setting to allow this to be turned on like opengles</w:t>
+      </w:r>
+    </w:p>
+    <w:p>
+      <w:pPr>
+        <w:pStyle w:val="Heading4"/>
+      </w:pPr>
+      <w:r>
+        <w:t>Sound</w:t>
+      </w:r>
+    </w:p>
+    <w:p>
+      <w:pPr>
+        <w:pStyle w:val="ListParagraph"/>
+        <w:numPr>
+          <w:ilvl w:val="0"/>
+          <w:numId w:val="6"/>
         </w:numPr>
         <w:spacing w:after="0"/>
       </w:pPr>
       <w:r>
-        <w:t xml:space="preserve">There are </w:t>
-      </w:r>
-      <w:proofErr w:type="spellStart"/>
-      <w:r>
-        <w:t>shakey</w:t>
-      </w:r>
-      <w:proofErr w:type="spellEnd"/>
-      <w:r>
-        <w:t xml:space="preserve"> texture update see </w:t>
-      </w:r>
-      <w:proofErr w:type="spellStart"/>
-      <w:r>
-        <w:t>evtechpod</w:t>
-      </w:r>
-      <w:proofErr w:type="spellEnd"/>
-      <w:r>
-        <w:t xml:space="preserve"> in enclave dungeon for fallout, not sure why.</w:t>
-      </w:r>
-    </w:p>
-    <w:p>
-      <w:pPr>
-        <w:pStyle w:val="ListParagraph"/>
-        <w:numPr>
-          <w:ilvl w:val="0"/>
-          <w:numId w:val="1"/>
+        <w:t>Sounds in fallout produce errors, J3dSOUN and nifcharacter</w:t>
+      </w:r>
+    </w:p>
+    <w:p>
+      <w:pPr>
+        <w:pStyle w:val="ListParagraph"/>
+        <w:numPr>
+          <w:ilvl w:val="0"/>
+          <w:numId w:val="6"/>
         </w:numPr>
         <w:spacing w:after="0"/>
       </w:pPr>
       <w:r>
-        <w:t xml:space="preserve">I notice in </w:t>
-      </w:r>
-      <w:proofErr w:type="spellStart"/>
-      <w:r>
-        <w:t>ravenrock</w:t>
-      </w:r>
-      <w:proofErr w:type="spellEnd"/>
-      <w:r>
-        <w:t xml:space="preserve"> that doors that default to open are showing as closed, but when you click them they do a double animation</w:t>
-      </w:r>
-    </w:p>
-    <w:p>
-      <w:pPr>
-        <w:pStyle w:val="ListParagraph"/>
-        <w:numPr>
-          <w:ilvl w:val="0"/>
-          <w:numId w:val="1"/>
+        <w:t>I notice doors all have open/loop/close sounds</w:t>
+      </w:r>
+    </w:p>
+    <w:p>
+      <w:pPr>
+        <w:pStyle w:val="Heading4"/>
+      </w:pPr>
+      <w:r>
+        <w:t>Input/Output</w:t>
+      </w:r>
+    </w:p>
+    <w:p>
+      <w:pPr>
+        <w:pStyle w:val="ListParagraph"/>
+        <w:numPr>
+          <w:ilvl w:val="0"/>
+          <w:numId w:val="4"/>
         </w:numPr>
         <w:spacing w:after="0"/>
       </w:pPr>
       <w:r>
-        <w:t xml:space="preserve">If you click an opening door, it loses </w:t>
-      </w:r>
-      <w:r>
-        <w:t>its</w:t>
-      </w:r>
-      <w:r>
-        <w:t xml:space="preserve"> mind</w:t>
-      </w:r>
-    </w:p>
-    <w:p>
-      <w:pPr>
-        <w:pStyle w:val="Heading4"/>
-      </w:pPr>
-      <w:r>
-        <w:t>Performance</w:t>
-      </w:r>
-    </w:p>
-    <w:p>
-      <w:pPr>
-        <w:pStyle w:val="ListParagraph"/>
-        <w:numPr>
-          <w:ilvl w:val="0"/>
-          <w:numId w:val="1"/>
+        <w:t>I should change ftp across to org.apache.commons.net.ftp.FTPClient</w:t>
+      </w:r>
+    </w:p>
+    <w:p>
+      <w:pPr>
+        <w:pStyle w:val="ListParagraph"/>
+        <w:numPr>
+          <w:ilvl w:val="0"/>
+          <w:numId w:val="4"/>
         </w:numPr>
         <w:spacing w:after="0"/>
       </w:pPr>
       <w:r>
-        <w:t xml:space="preserve">I should use Stack </w:t>
-      </w:r>
-      <w:proofErr w:type="spellStart"/>
-      <w:r>
-        <w:t>alloc</w:t>
-      </w:r>
-      <w:proofErr w:type="spellEnd"/>
-      <w:r>
-        <w:t xml:space="preserve"> in any performant areas?? How would I know there is an object burn issue? How would I test speed improvement?</w:t>
-      </w:r>
-    </w:p>
-    <w:p>
-      <w:pPr>
-        <w:pStyle w:val="ListParagraph"/>
-        <w:numPr>
-          <w:ilvl w:val="0"/>
-          <w:numId w:val="1"/>
+        <w:t>http://commons.apache.org/proper/commons-net/</w:t>
+      </w:r>
+    </w:p>
+    <w:p>
+      <w:pPr>
+        <w:pStyle w:val="ListParagraph"/>
+        <w:numPr>
+          <w:ilvl w:val="0"/>
+          <w:numId w:val="4"/>
         </w:numPr>
         <w:spacing w:after="0"/>
       </w:pPr>
       <w:r>
-        <w:t xml:space="preserve">I have a bunch of setting on command line, and in LAND and </w:t>
-      </w:r>
-      <w:proofErr w:type="spellStart"/>
-      <w:r>
-        <w:t>GeometryTriShapes</w:t>
-      </w:r>
-      <w:proofErr w:type="spellEnd"/>
-      <w:r>
-        <w:t xml:space="preserve"> statics that need playing with and understanding</w:t>
-      </w:r>
-    </w:p>
-    <w:p>
-      <w:pPr>
-        <w:pStyle w:val="ListParagraph"/>
-        <w:numPr>
-          <w:ilvl w:val="0"/>
-          <w:numId w:val="1"/>
+        <w:t>Ftp download appears to lock up after a successful download sometimes</w:t>
+      </w:r>
+    </w:p>
+    <w:p>
+      <w:pPr>
+        <w:pStyle w:val="ListParagraph"/>
+        <w:numPr>
+          <w:ilvl w:val="0"/>
+          <w:numId w:val="4"/>
         </w:numPr>
         <w:spacing w:after="0"/>
       </w:pPr>
-      <w:proofErr w:type="spellStart"/>
-      <w:r>
-        <w:t>ByteBuffer</w:t>
-      </w:r>
-      <w:proofErr w:type="spellEnd"/>
-      <w:r>
-        <w:t xml:space="preserve"> allow a setting of endian ness and then they have a bunch of data getters, I wonder if </w:t>
-      </w:r>
-      <w:proofErr w:type="spellStart"/>
-      <w:r>
-        <w:t>nif</w:t>
-      </w:r>
-      <w:proofErr w:type="spellEnd"/>
-      <w:r>
-        <w:t xml:space="preserve"> file loading might be faster with </w:t>
-      </w:r>
-      <w:proofErr w:type="spellStart"/>
-      <w:r>
-        <w:t>mapp</w:t>
-      </w:r>
-      <w:r>
-        <w:t>ed</w:t>
-      </w:r>
-      <w:r>
-        <w:t>bytebuffers</w:t>
-      </w:r>
-      <w:proofErr w:type="spellEnd"/>
-      <w:r>
-        <w:t xml:space="preserve"> too</w:t>
-      </w:r>
-      <w:r>
-        <w:t>?</w:t>
-      </w:r>
-    </w:p>
-    <w:p>
-      <w:pPr>
-        <w:pStyle w:val="ListParagraph"/>
-        <w:numPr>
-          <w:ilvl w:val="0"/>
-          <w:numId w:val="1"/>
-        </w:numPr>
-        <w:spacing w:after="0"/>
-      </w:pPr>
-      <w:r>
-        <w:t xml:space="preserve">I need a test </w:t>
-      </w:r>
-      <w:r>
-        <w:t>set</w:t>
-      </w:r>
-      <w:r>
-        <w:t xml:space="preserve">up that will run and record the various </w:t>
-      </w:r>
-      <w:r>
-        <w:t>performance</w:t>
-      </w:r>
-      <w:r>
-        <w:t xml:space="preserve"> metrics, then need to automate changing parameters and rerun the exact same tests</w:t>
-      </w:r>
-    </w:p>
-    <w:p>
-      <w:pPr>
-        <w:pStyle w:val="ListParagraph"/>
-        <w:numPr>
-          <w:ilvl w:val="0"/>
-          <w:numId w:val="1"/>
-        </w:numPr>
-      </w:pPr>
-      <w:r>
-        <w:t xml:space="preserve">Try the split compress </w:t>
-      </w:r>
-      <w:proofErr w:type="spellStart"/>
-      <w:r>
-        <w:t>bsa</w:t>
-      </w:r>
-      <w:proofErr w:type="spellEnd"/>
-      <w:r>
-        <w:t xml:space="preserve"> file for </w:t>
-      </w:r>
-      <w:proofErr w:type="spellStart"/>
-      <w:r>
-        <w:t>morrowind</w:t>
-      </w:r>
-      <w:proofErr w:type="spellEnd"/>
-      <w:r>
-        <w:t xml:space="preserve">, might make a nicer video – no files much smaller, but speed seems worse if anything, compare the 2 </w:t>
-      </w:r>
-      <w:proofErr w:type="spellStart"/>
-      <w:r>
-        <w:t>betterer</w:t>
-      </w:r>
-      <w:proofErr w:type="spellEnd"/>
-      <w:r>
-        <w:t xml:space="preserve">, maybe totally uncompressed texture </w:t>
-      </w:r>
-      <w:proofErr w:type="spellStart"/>
-      <w:r>
-        <w:t>bsa</w:t>
-      </w:r>
-      <w:proofErr w:type="spellEnd"/>
-    </w:p>
-    <w:p>
-      <w:pPr>
-        <w:pStyle w:val="ListParagraph"/>
-        <w:numPr>
-          <w:ilvl w:val="0"/>
-          <w:numId w:val="1"/>
-        </w:numPr>
-        <w:spacing w:after="0"/>
-      </w:pPr>
-    </w:p>
-    <w:p>
-      <w:pPr>
-        <w:pStyle w:val="Heading4"/>
-      </w:pPr>
-      <w:r>
-        <w:t>User Interface</w:t>
-      </w:r>
-    </w:p>
-    <w:p>
-      <w:pPr>
-        <w:pStyle w:val="ListParagraph"/>
-        <w:numPr>
-          <w:ilvl w:val="0"/>
-          <w:numId w:val="1"/>
-        </w:numPr>
-        <w:spacing w:after="0"/>
-      </w:pPr>
-      <w:r>
-        <w:t>If no folders set the help pops up, but the modal file setting dialog pops up on top of it, a bit crappy</w:t>
-      </w:r>
-    </w:p>
-    <w:p>
-      <w:pPr>
-        <w:pStyle w:val="ListParagraph"/>
-        <w:numPr>
-          <w:ilvl w:val="0"/>
-          <w:numId w:val="1"/>
-        </w:numPr>
-        <w:spacing w:after="0"/>
-      </w:pPr>
-      <w:r>
-        <w:t>I should move the “Info” crap from upper left to a proper nice looking bar at the top (or bottom)</w:t>
-      </w:r>
-    </w:p>
-    <w:p>
-      <w:pPr>
-        <w:pStyle w:val="ListParagraph"/>
-        <w:numPr>
-          <w:ilvl w:val="0"/>
-          <w:numId w:val="1"/>
-        </w:numPr>
-        <w:spacing w:after="0"/>
-      </w:pPr>
-      <w:r>
-        <w:t>Definitely write more in the user guide</w:t>
-      </w:r>
-    </w:p>
-    <w:p>
-      <w:pPr>
-        <w:pStyle w:val="ListParagraph"/>
-        <w:numPr>
-          <w:ilvl w:val="0"/>
-          <w:numId w:val="1"/>
-        </w:numPr>
-        <w:spacing w:after="0"/>
-      </w:pPr>
-      <w:r>
-        <w:t>Table should update on each cell change to show current at top</w:t>
-      </w:r>
-    </w:p>
-    <w:p>
-      <w:pPr>
-        <w:pStyle w:val="ListParagraph"/>
-        <w:numPr>
-          <w:ilvl w:val="0"/>
-          <w:numId w:val="1"/>
-        </w:numPr>
-        <w:spacing w:after="0"/>
-      </w:pPr>
-      <w:proofErr w:type="spellStart"/>
-      <w:r>
-        <w:t>KeyMappings</w:t>
-      </w:r>
-      <w:proofErr w:type="spellEnd"/>
-      <w:r>
-        <w:t xml:space="preserve"> in the config file</w:t>
-      </w:r>
-    </w:p>
-    <w:p>
-      <w:pPr>
-        <w:pStyle w:val="Heading4"/>
-      </w:pPr>
-      <w:r>
-        <w:t>Config</w:t>
-      </w:r>
-    </w:p>
-    <w:p>
-      <w:pPr>
-        <w:pStyle w:val="ListParagraph"/>
-        <w:numPr>
-          <w:ilvl w:val="0"/>
-          <w:numId w:val="6"/>
-        </w:numPr>
-        <w:spacing w:after="0"/>
-      </w:pPr>
-      <w:r>
-        <w:t xml:space="preserve">Need to remove all </w:t>
-      </w:r>
-      <w:proofErr w:type="spellStart"/>
-      <w:r>
-        <w:t>prefs</w:t>
-      </w:r>
-      <w:proofErr w:type="spellEnd"/>
-      <w:r>
-        <w:t xml:space="preserve"> usage for </w:t>
-      </w:r>
-      <w:proofErr w:type="spellStart"/>
-      <w:r>
-        <w:t>PropertyLoader</w:t>
-      </w:r>
-      <w:proofErr w:type="spellEnd"/>
-      <w:r>
-        <w:t>, like Dune</w:t>
-      </w:r>
-      <w:r>
-        <w:t xml:space="preserve"> </w:t>
-      </w:r>
-    </w:p>
-    <w:p>
-      <w:pPr>
-        <w:pStyle w:val="ListParagraph"/>
-        <w:numPr>
-          <w:ilvl w:val="0"/>
-          <w:numId w:val="6"/>
-        </w:numPr>
-        <w:spacing w:after="0"/>
-      </w:pPr>
-      <w:r>
-        <w:t xml:space="preserve">The config loader, properties loader and </w:t>
-      </w:r>
-      <w:proofErr w:type="spellStart"/>
-      <w:r>
-        <w:t>prefs</w:t>
-      </w:r>
-      <w:proofErr w:type="spellEnd"/>
-      <w:r>
-        <w:t xml:space="preserve"> loader system should be bought together into a mega loader, with order of load, and command line loader</w:t>
-      </w:r>
-      <w:r>
-        <w:t xml:space="preserve"> </w:t>
-      </w:r>
-      <w:r>
-        <w:t xml:space="preserve">notice the config an property </w:t>
-      </w:r>
-      <w:r>
-        <w:lastRenderedPageBreak/>
-        <w:t>loader are 2 different things one is semi</w:t>
-      </w:r>
-      <w:r>
-        <w:t>-</w:t>
-      </w:r>
-      <w:r>
-        <w:t xml:space="preserve">permanent (config.ini) and lives next to game </w:t>
-      </w:r>
-      <w:r>
-        <w:t>files</w:t>
-      </w:r>
-      <w:r>
-        <w:t>, one is more fluid and live under user data area</w:t>
-      </w:r>
-    </w:p>
-    <w:p>
-      <w:pPr>
-        <w:pStyle w:val="ListParagraph"/>
-        <w:numPr>
-          <w:ilvl w:val="0"/>
-          <w:numId w:val="6"/>
-        </w:numPr>
-      </w:pPr>
-      <w:r>
-        <w:t>Why not smack it all in android? Java3d/</w:t>
-      </w:r>
-      <w:proofErr w:type="spellStart"/>
-      <w:r>
-        <w:t>awt</w:t>
-      </w:r>
-      <w:proofErr w:type="spellEnd"/>
-      <w:r>
-        <w:t xml:space="preserve"> not on android</w:t>
-      </w:r>
-    </w:p>
-    <w:p>
-      <w:pPr>
-        <w:pStyle w:val="ListParagraph"/>
-        <w:numPr>
-          <w:ilvl w:val="0"/>
-          <w:numId w:val="6"/>
-        </w:numPr>
-        <w:spacing w:after="0"/>
-      </w:pPr>
-      <w:proofErr w:type="spellStart"/>
-      <w:r>
-        <w:t>MacOSX</w:t>
-      </w:r>
-      <w:proofErr w:type="spellEnd"/>
-      <w:r>
-        <w:t xml:space="preserve"> might need the implicit AA set in the command </w:t>
-      </w:r>
-      <w:proofErr w:type="spellStart"/>
-      <w:r>
-        <w:t>ine</w:t>
-      </w:r>
-      <w:proofErr w:type="spellEnd"/>
-      <w:r>
-        <w:t xml:space="preserve"> and ignore the graphics setting, in order to have it run</w:t>
-      </w:r>
-      <w:r>
-        <w:t xml:space="preserve">, I should have a config setting to allow this to be turned on like </w:t>
-      </w:r>
-      <w:proofErr w:type="spellStart"/>
-      <w:r>
-        <w:t>opengles</w:t>
-      </w:r>
-      <w:proofErr w:type="spellEnd"/>
-    </w:p>
-    <w:p>
-      <w:pPr>
-        <w:pStyle w:val="Heading4"/>
-      </w:pPr>
-      <w:r>
-        <w:t>Sound</w:t>
-      </w:r>
-    </w:p>
-    <w:p>
-      <w:pPr>
-        <w:pStyle w:val="ListParagraph"/>
-        <w:numPr>
-          <w:ilvl w:val="0"/>
-          <w:numId w:val="6"/>
-        </w:numPr>
-        <w:spacing w:after="0"/>
-      </w:pPr>
-      <w:r>
-        <w:t xml:space="preserve">Sounds in fallout produce errors, J3dSOUN and </w:t>
-      </w:r>
-      <w:proofErr w:type="spellStart"/>
-      <w:r>
-        <w:t>nifcharacter</w:t>
-      </w:r>
-      <w:proofErr w:type="spellEnd"/>
-    </w:p>
-    <w:p>
-      <w:pPr>
-        <w:pStyle w:val="ListParagraph"/>
-        <w:numPr>
-          <w:ilvl w:val="0"/>
-          <w:numId w:val="6"/>
-        </w:numPr>
-        <w:spacing w:after="0"/>
-      </w:pPr>
-      <w:r>
-        <w:t>I notice doors all have open/loop/close sounds</w:t>
-      </w:r>
-    </w:p>
-    <w:p>
-      <w:pPr>
-        <w:pStyle w:val="Heading4"/>
-      </w:pPr>
-      <w:proofErr w:type="spellStart"/>
-      <w:r>
-        <w:t>Input/Output</w:t>
-      </w:r>
-      <w:proofErr w:type="spellEnd"/>
-    </w:p>
-    <w:p>
-      <w:pPr>
-        <w:pStyle w:val="ListParagraph"/>
-        <w:numPr>
-          <w:ilvl w:val="0"/>
-          <w:numId w:val="4"/>
-        </w:numPr>
-        <w:spacing w:after="0"/>
-      </w:pPr>
-      <w:r>
-        <w:t xml:space="preserve">I should change ftp across to </w:t>
-      </w:r>
-      <w:proofErr w:type="spellStart"/>
-      <w:r>
-        <w:t>org.apache.commons.net.ftp.FTPClient</w:t>
-      </w:r>
-      <w:proofErr w:type="spellEnd"/>
-    </w:p>
-    <w:p>
-      <w:pPr>
-        <w:pStyle w:val="ListParagraph"/>
-        <w:numPr>
-          <w:ilvl w:val="0"/>
-          <w:numId w:val="4"/>
-        </w:numPr>
-        <w:spacing w:after="0"/>
-      </w:pPr>
-      <w:r>
-        <w:t>http://commons.apache.org/proper/commons-net/</w:t>
-      </w:r>
-    </w:p>
-    <w:p>
-      <w:pPr>
-        <w:pStyle w:val="ListParagraph"/>
-        <w:numPr>
-          <w:ilvl w:val="0"/>
-          <w:numId w:val="4"/>
-        </w:numPr>
-        <w:spacing w:after="0"/>
-      </w:pPr>
-      <w:r>
-        <w:t>Ftp download appears to lock up after a successful download sometimes</w:t>
-      </w:r>
-    </w:p>
-    <w:p>
-      <w:pPr>
-        <w:pStyle w:val="ListParagraph"/>
-        <w:numPr>
-          <w:ilvl w:val="0"/>
-          <w:numId w:val="4"/>
-        </w:numPr>
-        <w:spacing w:after="0"/>
-      </w:pPr>
-      <w:proofErr w:type="gramStart"/>
-      <w:r>
-        <w:t>ftp</w:t>
-      </w:r>
-      <w:proofErr w:type="gramEnd"/>
-      <w:r>
-        <w:t xml:space="preserve"> = new </w:t>
-      </w:r>
-      <w:proofErr w:type="spellStart"/>
-      <w:r>
-        <w:t>FTPClient</w:t>
-      </w:r>
-      <w:proofErr w:type="spellEnd"/>
-      <w:r>
-        <w:t>(FTP_HOST_NAME);</w:t>
-      </w:r>
-      <w:r>
-        <w:t xml:space="preserve"> definitely locks up! I can still make </w:t>
-      </w:r>
-      <w:proofErr w:type="spellStart"/>
-      <w:r>
-        <w:t>ftped</w:t>
-      </w:r>
-      <w:proofErr w:type="spellEnd"/>
-      <w:r>
-        <w:t xml:space="preserve"> files overlarge by pressing cancel somehow. dud file downloads cause havoc all round, must try more cancel resume to see if it can be sorted out</w:t>
+      <w:r>
+        <w:t>ftp = new FTPClient(FTP_HOST_NAME);</w:t>
+      </w:r>
+      <w:r>
+        <w:t xml:space="preserve"> definitely locks up! I can still make ftped files overlarge by pressing cancel somehow. dud file downloads cause havoc all round, must try more cancel resume to see if it can be sorted out</w:t>
       </w:r>
     </w:p>
     <w:p>
@@ -3305,27 +2339,7 @@
           <w:sz w:val="24"/>
           <w:szCs w:val="24"/>
         </w:rPr>
-        <w:t>(</w:t>
-      </w:r>
-      <w:proofErr w:type="spellStart"/>
-      <w:r>
-        <w:rPr>
-          <w:rFonts w:ascii="Courier New" w:hAnsi="Courier New" w:cs="Courier New"/>
-          <w:color w:val="3F5FBF"/>
-          <w:sz w:val="24"/>
-          <w:szCs w:val="24"/>
-        </w:rPr>
-        <w:t>ArrayList-BalancedArrayList</w:t>
-      </w:r>
-      <w:proofErr w:type="spellEnd"/>
-      <w:r>
-        <w:rPr>
-          <w:rFonts w:ascii="Courier New" w:hAnsi="Courier New" w:cs="Courier New"/>
-          <w:color w:val="3F5FBF"/>
-          <w:sz w:val="24"/>
-          <w:szCs w:val="24"/>
-        </w:rPr>
-        <w:t>)</w:t>
+        <w:t>(ArrayList-BalancedArrayList)</w:t>
       </w:r>
       <w:r>
         <w:rPr>
@@ -3423,39 +2437,8 @@
           <w:sz w:val="24"/>
           <w:szCs w:val="24"/>
         </w:rPr>
-        <w:t xml:space="preserve">  Investigate </w:t>
-      </w:r>
-      <w:proofErr w:type="spellStart"/>
-      <w:r>
-        <w:rPr>
-          <w:rFonts w:ascii="Courier New" w:hAnsi="Courier New" w:cs="Courier New"/>
-          <w:color w:val="3F5FBF"/>
-          <w:sz w:val="24"/>
-          <w:szCs w:val="24"/>
-        </w:rPr>
-        <w:t>RenderBin.nodeComponentList</w:t>
-      </w:r>
-      <w:proofErr w:type="spellEnd"/>
-      <w:r>
-        <w:rPr>
-          <w:rFonts w:ascii="Courier New" w:hAnsi="Courier New" w:cs="Courier New"/>
-          <w:color w:val="3F5FBF"/>
-          <w:sz w:val="24"/>
-          <w:szCs w:val="24"/>
-        </w:rPr>
-        <w:t xml:space="preserve"> and other </w:t>
-      </w:r>
-      <w:proofErr w:type="spellStart"/>
-      <w:r>
-        <w:rPr>
-          <w:rFonts w:ascii="Courier New" w:hAnsi="Courier New" w:cs="Courier New"/>
-          <w:color w:val="3F5FBF"/>
-          <w:sz w:val="24"/>
-          <w:szCs w:val="24"/>
-        </w:rPr>
-        <w:t>arraylists</w:t>
-      </w:r>
-      <w:proofErr w:type="spellEnd"/>
+        <w:t xml:space="preserve">  Investigate RenderBin.nodeComponentList and other arraylists</w:t>
+      </w:r>
     </w:p>
     <w:p>
       <w:pPr>
@@ -3516,39 +2499,8 @@
           <w:sz w:val="24"/>
           <w:szCs w:val="24"/>
         </w:rPr>
-        <w:t xml:space="preserve"> </w:t>
-      </w:r>
-      <w:proofErr w:type="spellStart"/>
-      <w:r>
-        <w:rPr>
-          <w:rFonts w:ascii="Courier New" w:hAnsi="Courier New" w:cs="Courier New"/>
-          <w:color w:val="3F5FBF"/>
-          <w:sz w:val="24"/>
-          <w:szCs w:val="24"/>
-        </w:rPr>
-        <w:t>bsas</w:t>
-      </w:r>
-      <w:proofErr w:type="spellEnd"/>
-      <w:r>
-        <w:rPr>
-          <w:rFonts w:ascii="Courier New" w:hAnsi="Courier New" w:cs="Courier New"/>
-          <w:color w:val="3F5FBF"/>
-          <w:sz w:val="24"/>
-          <w:szCs w:val="24"/>
-        </w:rPr>
-        <w:t xml:space="preserve"> with compression for </w:t>
-      </w:r>
-      <w:proofErr w:type="spellStart"/>
-      <w:r>
-        <w:rPr>
-          <w:rFonts w:ascii="Courier New" w:hAnsi="Courier New" w:cs="Courier New"/>
-          <w:color w:val="3F5FBF"/>
-          <w:sz w:val="24"/>
-          <w:szCs w:val="24"/>
-        </w:rPr>
-        <w:t>morrowind</w:t>
-      </w:r>
-      <w:proofErr w:type="spellEnd"/>
+        <w:t xml:space="preserve"> bsas with compression for morrowind</w:t>
+      </w:r>
       <w:r>
         <w:rPr>
           <w:rFonts w:ascii="Courier New" w:hAnsi="Courier New" w:cs="Courier New"/>
@@ -3618,17 +2570,7 @@
           <w:sz w:val="24"/>
           <w:szCs w:val="24"/>
         </w:rPr>
-        <w:t xml:space="preserve"> might cause trouble testing BG as super of </w:t>
-      </w:r>
-      <w:proofErr w:type="spellStart"/>
-      <w:r>
-        <w:rPr>
-          <w:rFonts w:ascii="Courier New" w:hAnsi="Courier New" w:cs="Courier New"/>
-          <w:color w:val="3F5FBF"/>
-          <w:sz w:val="24"/>
-          <w:szCs w:val="24"/>
-        </w:rPr>
-        <w:t>re</w:t>
+        <w:t xml:space="preserve"> might cause trouble testing BG as super of re</w:t>
       </w:r>
       <w:r>
         <w:rPr>
@@ -3646,17 +2588,7 @@
           <w:sz w:val="24"/>
           <w:szCs w:val="24"/>
         </w:rPr>
-        <w:t>oinst</w:t>
-      </w:r>
-      <w:proofErr w:type="spellEnd"/>
-      <w:r>
-        <w:rPr>
-          <w:rFonts w:ascii="Courier New" w:hAnsi="Courier New" w:cs="Courier New"/>
-          <w:color w:val="3F5FBF"/>
-          <w:sz w:val="24"/>
-          <w:szCs w:val="24"/>
-        </w:rPr>
-        <w:t xml:space="preserve"> note also using detachable cap</w:t>
+        <w:t>oinst note also using detachable cap</w:t>
       </w:r>
     </w:p>
     <w:p>
@@ -3679,47 +2611,7 @@
           <w:sz w:val="24"/>
           <w:szCs w:val="24"/>
         </w:rPr>
-        <w:t xml:space="preserve">  </w:t>
-      </w:r>
-      <w:proofErr w:type="gramStart"/>
-      <w:r>
-        <w:rPr>
-          <w:rFonts w:ascii="Courier New" w:hAnsi="Courier New" w:cs="Courier New"/>
-          <w:color w:val="3F5FBF"/>
-          <w:sz w:val="24"/>
-          <w:szCs w:val="24"/>
-        </w:rPr>
-        <w:t>tried</w:t>
-      </w:r>
-      <w:proofErr w:type="gramEnd"/>
-      <w:r>
-        <w:rPr>
-          <w:rFonts w:ascii="Courier New" w:hAnsi="Courier New" w:cs="Courier New"/>
-          <w:color w:val="3F5FBF"/>
-          <w:sz w:val="24"/>
-          <w:szCs w:val="24"/>
-        </w:rPr>
-        <w:t xml:space="preserve"> </w:t>
-      </w:r>
-      <w:proofErr w:type="spellStart"/>
-      <w:r>
-        <w:rPr>
-          <w:rFonts w:ascii="Courier New" w:hAnsi="Courier New" w:cs="Courier New"/>
-          <w:color w:val="3F5FBF"/>
-          <w:sz w:val="24"/>
-          <w:szCs w:val="24"/>
-        </w:rPr>
-        <w:t>app.setCap</w:t>
-      </w:r>
-      <w:proofErr w:type="spellEnd"/>
-      <w:r>
-        <w:rPr>
-          <w:rFonts w:ascii="Courier New" w:hAnsi="Courier New" w:cs="Courier New"/>
-          <w:color w:val="3F5FBF"/>
-          <w:sz w:val="24"/>
-          <w:szCs w:val="24"/>
-        </w:rPr>
-        <w:t xml:space="preserve"> to make it non static in LAND </w:t>
+        <w:t xml:space="preserve">  tried app.setCap to make it non static in LAND </w:t>
       </w:r>
     </w:p>
     <w:p>
@@ -3734,25 +2626,14 @@
           <w:szCs w:val="24"/>
         </w:rPr>
       </w:pPr>
-      <w:proofErr w:type="gramStart"/>
-      <w:r>
-        <w:rPr>
-          <w:rFonts w:ascii="Courier New" w:hAnsi="Courier New" w:cs="Courier New"/>
-          <w:color w:val="3F5FBF"/>
-          <w:sz w:val="24"/>
-          <w:szCs w:val="24"/>
-        </w:rPr>
-        <w:t>both</w:t>
-      </w:r>
-      <w:proofErr w:type="gramEnd"/>
-      <w:r>
-        <w:rPr>
-          <w:rFonts w:ascii="Courier New" w:hAnsi="Courier New" w:cs="Courier New"/>
-          <w:color w:val="3F5FBF"/>
-          <w:sz w:val="24"/>
-          <w:szCs w:val="24"/>
-        </w:rPr>
-        <w:t xml:space="preserve"> attempts to force less compiling result in a slight decrease in fps</w:t>
+      <w:r>
+        <w:rPr>
+          <w:rFonts w:ascii="Courier New" w:hAnsi="Courier New" w:cs="Courier New"/>
+          <w:color w:val="3F5FBF"/>
+          <w:sz w:val="24"/>
+          <w:szCs w:val="24"/>
+        </w:rPr>
+        <w:t>both attempts to force less compiling result in a slight decrease in fps</w:t>
       </w:r>
     </w:p>
     <w:p>
@@ -3840,27 +2721,8 @@
           <w:sz w:val="24"/>
           <w:szCs w:val="24"/>
         </w:rPr>
-        <w:t xml:space="preserve">  Need to do more profiling with </w:t>
-      </w:r>
-      <w:proofErr w:type="spellStart"/>
-      <w:r>
-        <w:rPr>
-          <w:rFonts w:ascii="Courier New" w:hAnsi="Courier New" w:cs="Courier New"/>
-          <w:color w:val="3F5FBF"/>
-          <w:sz w:val="24"/>
-          <w:szCs w:val="24"/>
-        </w:rPr>
-        <w:t>morrowind</w:t>
-      </w:r>
-      <w:proofErr w:type="spellEnd"/>
-      <w:r>
-        <w:rPr>
-          <w:rFonts w:ascii="Courier New" w:hAnsi="Courier New" w:cs="Courier New"/>
-          <w:color w:val="3F5FBF"/>
-          <w:sz w:val="24"/>
-          <w:szCs w:val="24"/>
-        </w:rPr>
-        <w:t>, biggest structure pause of anyone</w:t>
+        <w:lastRenderedPageBreak/>
+        <w:t xml:space="preserve">  Need to do more profiling with morrowind, biggest structure pause of anyone</w:t>
       </w:r>
     </w:p>
     <w:p>
@@ -3905,7 +2767,6 @@
           <w:sz w:val="24"/>
           <w:szCs w:val="24"/>
         </w:rPr>
-        <w:lastRenderedPageBreak/>
         <w:t xml:space="preserve">  </w:t>
       </w:r>
       <w:r>
@@ -4066,77 +2927,24 @@
         </w:rPr>
         <w:t xml:space="preserve">and </w:t>
       </w:r>
-      <w:proofErr w:type="spellStart"/>
-      <w:r>
-        <w:rPr>
-          <w:rFonts w:ascii="Courier New" w:hAnsi="Courier New" w:cs="Courier New"/>
-          <w:color w:val="3F5FBF"/>
-          <w:sz w:val="24"/>
-          <w:szCs w:val="24"/>
-        </w:rPr>
-        <w:t>transformgroup</w:t>
-      </w:r>
-      <w:proofErr w:type="spellEnd"/>
-      <w:r>
-        <w:rPr>
-          <w:rFonts w:ascii="Courier New" w:hAnsi="Courier New" w:cs="Courier New"/>
-          <w:color w:val="3F5FBF"/>
-          <w:sz w:val="24"/>
-          <w:szCs w:val="24"/>
-        </w:rPr>
-        <w:t xml:space="preserve"> suck, perhaps it should use the </w:t>
-      </w:r>
-      <w:proofErr w:type="spellStart"/>
-      <w:proofErr w:type="gramStart"/>
-      <w:r>
-        <w:rPr>
-          <w:rFonts w:ascii="Courier New" w:hAnsi="Courier New" w:cs="Courier New"/>
-          <w:color w:val="3F5FBF"/>
-          <w:sz w:val="24"/>
-          <w:szCs w:val="24"/>
-        </w:rPr>
-        <w:t>transfromcache</w:t>
-      </w:r>
-      <w:proofErr w:type="spellEnd"/>
-      <w:r>
-        <w:rPr>
-          <w:rFonts w:ascii="Courier New" w:hAnsi="Courier New" w:cs="Courier New"/>
-          <w:color w:val="3F5FBF"/>
-          <w:sz w:val="24"/>
-          <w:szCs w:val="24"/>
-        </w:rPr>
-        <w:t>(</w:t>
-      </w:r>
-      <w:proofErr w:type="gramEnd"/>
-      <w:r>
-        <w:rPr>
-          <w:rFonts w:ascii="Courier New" w:hAnsi="Courier New" w:cs="Courier New"/>
-          <w:color w:val="3F5FBF"/>
-          <w:sz w:val="24"/>
-          <w:szCs w:val="24"/>
-        </w:rPr>
-        <w:t>the cache should have a changed bool too)</w:t>
-      </w:r>
-      <w:r>
-        <w:rPr>
-          <w:rFonts w:ascii="Courier New" w:hAnsi="Courier New" w:cs="Courier New"/>
-          <w:color w:val="3F5FBF"/>
-          <w:sz w:val="24"/>
-          <w:szCs w:val="24"/>
-        </w:rPr>
-        <w:t xml:space="preserve"> in </w:t>
-      </w:r>
-      <w:proofErr w:type="spellStart"/>
-      <w:r>
-        <w:rPr>
-          <w:rFonts w:ascii="Courier New" w:hAnsi="Courier New" w:cs="Courier New"/>
-          <w:color w:val="3F5FBF"/>
-          <w:sz w:val="24"/>
-          <w:szCs w:val="24"/>
-        </w:rPr>
-        <w:t>NifTransformGroup</w:t>
-      </w:r>
-      <w:proofErr w:type="spellEnd"/>
+      <w:r>
+        <w:rPr>
+          <w:rFonts w:ascii="Courier New" w:hAnsi="Courier New" w:cs="Courier New"/>
+          <w:color w:val="3F5FBF"/>
+          <w:sz w:val="24"/>
+          <w:szCs w:val="24"/>
+        </w:rPr>
+        <w:t>transformgroup suck, perhaps it should use the transfromcache(the cache should have a changed bool too)</w:t>
+      </w:r>
+      <w:r>
+        <w:rPr>
+          <w:rFonts w:ascii="Courier New" w:hAnsi="Courier New" w:cs="Courier New"/>
+          <w:color w:val="3F5FBF"/>
+          <w:sz w:val="24"/>
+          <w:szCs w:val="24"/>
+        </w:rPr>
+        <w:t xml:space="preserve"> in NifTransformGroup</w:t>
+      </w:r>
     </w:p>
     <w:p>
       <w:pPr>
@@ -4158,27 +2966,7 @@
           <w:sz w:val="24"/>
           <w:szCs w:val="24"/>
         </w:rPr>
-        <w:t xml:space="preserve">Physics was loading model from file on a physics tick, this has been changed to load </w:t>
-      </w:r>
-      <w:proofErr w:type="spellStart"/>
-      <w:r>
-        <w:rPr>
-          <w:rFonts w:ascii="Courier New" w:hAnsi="Courier New" w:cs="Courier New"/>
-          <w:color w:val="3F5FBF"/>
-          <w:sz w:val="24"/>
-          <w:szCs w:val="24"/>
-        </w:rPr>
-        <w:t>NifModels</w:t>
-      </w:r>
-      <w:proofErr w:type="spellEnd"/>
-      <w:r>
-        <w:rPr>
-          <w:rFonts w:ascii="Courier New" w:hAnsi="Courier New" w:cs="Courier New"/>
-          <w:color w:val="3F5FBF"/>
-          <w:sz w:val="24"/>
-          <w:szCs w:val="24"/>
-        </w:rPr>
-        <w:t xml:space="preserve"> </w:t>
+        <w:t xml:space="preserve">Physics was loading model from file on a physics tick, this has been changed to load NifModels </w:t>
       </w:r>
       <w:r>
         <w:rPr>
@@ -4385,27 +3173,7 @@
           <w:sz w:val="24"/>
           <w:szCs w:val="24"/>
         </w:rPr>
-        <w:t xml:space="preserve">, re </w:t>
-      </w:r>
-      <w:proofErr w:type="spellStart"/>
-      <w:r>
-        <w:rPr>
-          <w:rFonts w:ascii="Courier New" w:hAnsi="Courier New" w:cs="Courier New"/>
-          <w:color w:val="3F5FBF"/>
-          <w:sz w:val="24"/>
-          <w:szCs w:val="24"/>
-        </w:rPr>
-        <w:t>re</w:t>
-      </w:r>
-      <w:proofErr w:type="spellEnd"/>
-      <w:r>
-        <w:rPr>
-          <w:rFonts w:ascii="Courier New" w:hAnsi="Courier New" w:cs="Courier New"/>
-          <w:color w:val="3F5FBF"/>
-          <w:sz w:val="24"/>
-          <w:szCs w:val="24"/>
-        </w:rPr>
-        <w:t xml:space="preserve"> checked terrible add/remove </w:t>
+        <w:t xml:space="preserve">, re re checked terrible add/remove </w:t>
       </w:r>
       <w:r>
         <w:rPr>
@@ -4458,8 +3226,6 @@
           <w:szCs w:val="24"/>
         </w:rPr>
       </w:pPr>
-      <w:proofErr w:type="spellStart"/>
-      <w:proofErr w:type="gramStart"/>
       <w:r>
         <w:rPr>
           <w:rFonts w:ascii="Courier New" w:hAnsi="Courier New" w:cs="Courier New"/>
@@ -4469,8 +3235,6 @@
         </w:rPr>
         <w:t>optimizeForSpace</w:t>
       </w:r>
-      <w:proofErr w:type="spellEnd"/>
-      <w:proofErr w:type="gramEnd"/>
       <w:r>
         <w:rPr>
           <w:rFonts w:ascii="Courier New" w:hAnsi="Courier New" w:cs="Courier New"/>
@@ -4517,125 +3281,14 @@
           <w:szCs w:val="24"/>
         </w:rPr>
       </w:pPr>
-      <w:proofErr w:type="gramStart"/>
-      <w:r>
-        <w:rPr>
-          <w:rFonts w:ascii="Courier New" w:hAnsi="Courier New" w:cs="Courier New"/>
-          <w:color w:val="3F5FBF"/>
-          <w:sz w:val="24"/>
-          <w:szCs w:val="24"/>
-        </w:rPr>
-        <w:t>space</w:t>
-      </w:r>
-      <w:proofErr w:type="gramEnd"/>
-      <w:r>
-        <w:rPr>
-          <w:rFonts w:ascii="Courier New" w:hAnsi="Courier New" w:cs="Courier New"/>
-          <w:color w:val="3F5FBF"/>
-          <w:sz w:val="24"/>
-          <w:szCs w:val="24"/>
-        </w:rPr>
-        <w:t xml:space="preserve"> and user should be checked for FPS and </w:t>
-      </w:r>
-      <w:proofErr w:type="spellStart"/>
-      <w:r>
-        <w:rPr>
-          <w:rFonts w:ascii="Courier New" w:hAnsi="Courier New" w:cs="Courier New"/>
-          <w:color w:val="3F5FBF"/>
-          <w:sz w:val="24"/>
-          <w:szCs w:val="24"/>
-        </w:rPr>
-        <w:t>tehn</w:t>
-      </w:r>
-      <w:proofErr w:type="spellEnd"/>
-      <w:r>
-        <w:rPr>
-          <w:rFonts w:ascii="Courier New" w:hAnsi="Courier New" w:cs="Courier New"/>
-          <w:color w:val="3F5FBF"/>
-          <w:sz w:val="24"/>
-          <w:szCs w:val="24"/>
-        </w:rPr>
-        <w:t xml:space="preserve"> cell </w:t>
-      </w:r>
-      <w:proofErr w:type="spellStart"/>
-      <w:r>
-        <w:rPr>
-          <w:rFonts w:ascii="Courier New" w:hAnsi="Courier New" w:cs="Courier New"/>
-          <w:color w:val="3F5FBF"/>
-          <w:sz w:val="24"/>
-          <w:szCs w:val="24"/>
-        </w:rPr>
-        <w:t>cehnge</w:t>
-      </w:r>
-      <w:proofErr w:type="spellEnd"/>
-      <w:r>
-        <w:rPr>
-          <w:rFonts w:ascii="Courier New" w:hAnsi="Courier New" w:cs="Courier New"/>
-          <w:color w:val="3F5FBF"/>
-          <w:sz w:val="24"/>
-          <w:szCs w:val="24"/>
-        </w:rPr>
-        <w:t xml:space="preserve"> </w:t>
-      </w:r>
-      <w:proofErr w:type="spellStart"/>
-      <w:r>
-        <w:rPr>
-          <w:rFonts w:ascii="Courier New" w:hAnsi="Courier New" w:cs="Courier New"/>
-          <w:color w:val="3F5FBF"/>
-          <w:sz w:val="24"/>
-          <w:szCs w:val="24"/>
-        </w:rPr>
-        <w:t>anaylsised</w:t>
-      </w:r>
-      <w:proofErr w:type="spellEnd"/>
-      <w:r>
-        <w:rPr>
-          <w:rFonts w:ascii="Courier New" w:hAnsi="Courier New" w:cs="Courier New"/>
-          <w:color w:val="3F5FBF"/>
-          <w:sz w:val="24"/>
-          <w:szCs w:val="24"/>
-        </w:rPr>
-        <w:t xml:space="preserve">, could be my </w:t>
-      </w:r>
-      <w:proofErr w:type="spellStart"/>
-      <w:r>
-        <w:rPr>
-          <w:rFonts w:ascii="Courier New" w:hAnsi="Courier New" w:cs="Courier New"/>
-          <w:color w:val="3F5FBF"/>
-          <w:sz w:val="24"/>
-          <w:szCs w:val="24"/>
-        </w:rPr>
-        <w:t>hashset</w:t>
-      </w:r>
-      <w:proofErr w:type="spellEnd"/>
-      <w:r>
-        <w:rPr>
-          <w:rFonts w:ascii="Courier New" w:hAnsi="Courier New" w:cs="Courier New"/>
-          <w:color w:val="3F5FBF"/>
-          <w:sz w:val="24"/>
-          <w:szCs w:val="24"/>
-        </w:rPr>
-        <w:t xml:space="preserve"> that slows it </w:t>
-      </w:r>
-      <w:proofErr w:type="spellStart"/>
-      <w:r>
-        <w:rPr>
-          <w:rFonts w:ascii="Courier New" w:hAnsi="Courier New" w:cs="Courier New"/>
-          <w:color w:val="3F5FBF"/>
-          <w:sz w:val="24"/>
-          <w:szCs w:val="24"/>
-        </w:rPr>
-        <w:t>doen</w:t>
-      </w:r>
-      <w:proofErr w:type="spellEnd"/>
-      <w:r>
-        <w:rPr>
-          <w:rFonts w:ascii="Courier New" w:hAnsi="Courier New" w:cs="Courier New"/>
-          <w:color w:val="3F5FBF"/>
-          <w:sz w:val="24"/>
-          <w:szCs w:val="24"/>
-        </w:rPr>
-        <w:t>?</w:t>
+      <w:r>
+        <w:rPr>
+          <w:rFonts w:ascii="Courier New" w:hAnsi="Courier New" w:cs="Courier New"/>
+          <w:color w:val="3F5FBF"/>
+          <w:sz w:val="24"/>
+          <w:szCs w:val="24"/>
+        </w:rPr>
+        <w:t>space and user should be checked for FPS and tehn cell cehnge anaylsised, could be my hashset that slows it doen?</w:t>
       </w:r>
     </w:p>
     <w:p>
@@ -4685,17 +3338,7 @@
           <w:sz w:val="24"/>
           <w:szCs w:val="24"/>
         </w:rPr>
-        <w:t xml:space="preserve">  I need to recheck </w:t>
-      </w:r>
-      <w:proofErr w:type="spellStart"/>
-      <w:r>
-        <w:rPr>
-          <w:rFonts w:ascii="Courier New" w:hAnsi="Courier New" w:cs="Courier New"/>
-          <w:color w:val="3F5FBF"/>
-          <w:sz w:val="24"/>
-          <w:szCs w:val="24"/>
-        </w:rPr>
-        <w:t>mapp</w:t>
+        <w:t xml:space="preserve">  I need to recheck mapp</w:t>
       </w:r>
       <w:r>
         <w:rPr>
@@ -4713,17 +3356,7 @@
           <w:sz w:val="24"/>
           <w:szCs w:val="24"/>
         </w:rPr>
-        <w:t>bytebuffers</w:t>
-      </w:r>
-      <w:proofErr w:type="spellEnd"/>
-      <w:r>
-        <w:rPr>
-          <w:rFonts w:ascii="Courier New" w:hAnsi="Courier New" w:cs="Courier New"/>
-          <w:color w:val="3F5FBF"/>
-          <w:sz w:val="24"/>
-          <w:szCs w:val="24"/>
-        </w:rPr>
-        <w:t xml:space="preserve"> for texture, see if they push the load time to the </w:t>
+        <w:t xml:space="preserve">bytebuffers for texture, see if they push the load time to the </w:t>
       </w:r>
       <w:r>
         <w:rPr>
@@ -4818,27 +3451,7 @@
           <w:sz w:val="24"/>
           <w:szCs w:val="24"/>
         </w:rPr>
-        <w:t xml:space="preserve">I just added rendering attributes to all geometries and an </w:t>
-      </w:r>
-      <w:proofErr w:type="spellStart"/>
-      <w:r>
-        <w:rPr>
-          <w:rFonts w:ascii="Courier New" w:hAnsi="Courier New" w:cs="Courier New"/>
-          <w:color w:val="3F5FBF"/>
-          <w:sz w:val="24"/>
-          <w:szCs w:val="24"/>
-        </w:rPr>
-        <w:t>outling</w:t>
-      </w:r>
-      <w:proofErr w:type="spellEnd"/>
-      <w:r>
-        <w:rPr>
-          <w:rFonts w:ascii="Courier New" w:hAnsi="Courier New" w:cs="Courier New"/>
-          <w:color w:val="3F5FBF"/>
-          <w:sz w:val="24"/>
-          <w:szCs w:val="24"/>
-        </w:rPr>
-        <w:t xml:space="preserve"> BG as well for outline, I MUST check the per hit on these</w:t>
+        <w:t>I just added rendering attributes to all geometries and an outling BG as well for outline, I MUST check the per hit on these</w:t>
       </w:r>
     </w:p>
     <w:p>
@@ -4918,19 +3531,8 @@
           <w:sz w:val="24"/>
           <w:szCs w:val="24"/>
         </w:rPr>
-        <w:t xml:space="preserve">  FPS, memory usage, cell load/unload times </w:t>
-      </w:r>
-      <w:proofErr w:type="spellStart"/>
-      <w:r>
-        <w:rPr>
-          <w:rFonts w:ascii="Courier New" w:hAnsi="Courier New" w:cs="Courier New"/>
-          <w:color w:val="3F5FBF"/>
-          <w:sz w:val="24"/>
-          <w:szCs w:val="24"/>
-        </w:rPr>
-        <w:t>etc</w:t>
-      </w:r>
-      <w:proofErr w:type="spellEnd"/>
+        <w:t xml:space="preserve">  FPS, memory usage, cell load/unload times etc</w:t>
+      </w:r>
     </w:p>
     <w:p>
       <w:pPr>
@@ -4951,47 +3553,7 @@
           <w:sz w:val="24"/>
           <w:szCs w:val="24"/>
         </w:rPr>
-        <w:t xml:space="preserve">  </w:t>
-      </w:r>
-      <w:proofErr w:type="gramStart"/>
-      <w:r>
-        <w:rPr>
-          <w:rFonts w:ascii="Courier New" w:hAnsi="Courier New" w:cs="Courier New"/>
-          <w:color w:val="3F5FBF"/>
-          <w:sz w:val="24"/>
-          <w:szCs w:val="24"/>
-        </w:rPr>
-        <w:t>put</w:t>
-      </w:r>
-      <w:proofErr w:type="gramEnd"/>
-      <w:r>
-        <w:rPr>
-          <w:rFonts w:ascii="Courier New" w:hAnsi="Courier New" w:cs="Courier New"/>
-          <w:color w:val="3F5FBF"/>
-          <w:sz w:val="24"/>
-          <w:szCs w:val="24"/>
-        </w:rPr>
-        <w:t xml:space="preserve"> notes about texture loading, j3d thread versus other, interleave by ref </w:t>
-      </w:r>
-      <w:proofErr w:type="spellStart"/>
-      <w:r>
-        <w:rPr>
-          <w:rFonts w:ascii="Courier New" w:hAnsi="Courier New" w:cs="Courier New"/>
-          <w:color w:val="3F5FBF"/>
-          <w:sz w:val="24"/>
-          <w:szCs w:val="24"/>
-        </w:rPr>
-        <w:t>etc</w:t>
-      </w:r>
-      <w:proofErr w:type="spellEnd"/>
-      <w:r>
-        <w:rPr>
-          <w:rFonts w:ascii="Courier New" w:hAnsi="Courier New" w:cs="Courier New"/>
-          <w:color w:val="3F5FBF"/>
-          <w:sz w:val="24"/>
-          <w:szCs w:val="24"/>
-        </w:rPr>
-        <w:t>, command line options (from ese.java)</w:t>
+        <w:t xml:space="preserve">  put notes about texture loading, j3d thread versus other, interleave by ref etc, command line options (from ese.java)</w:t>
       </w:r>
     </w:p>
     <w:p>
@@ -5013,87 +3575,7 @@
           <w:sz w:val="24"/>
           <w:szCs w:val="24"/>
         </w:rPr>
-        <w:t xml:space="preserve">  </w:t>
-      </w:r>
-      <w:proofErr w:type="gramStart"/>
-      <w:r>
-        <w:rPr>
-          <w:rFonts w:ascii="Courier New" w:hAnsi="Courier New" w:cs="Courier New"/>
-          <w:color w:val="3F5FBF"/>
-          <w:sz w:val="24"/>
-          <w:szCs w:val="24"/>
-        </w:rPr>
-        <w:t>put</w:t>
-      </w:r>
-      <w:proofErr w:type="gramEnd"/>
-      <w:r>
-        <w:rPr>
-          <w:rFonts w:ascii="Courier New" w:hAnsi="Courier New" w:cs="Courier New"/>
-          <w:color w:val="3F5FBF"/>
-          <w:sz w:val="24"/>
-          <w:szCs w:val="24"/>
-        </w:rPr>
-        <w:t xml:space="preserve"> notes about using </w:t>
-      </w:r>
-      <w:proofErr w:type="spellStart"/>
-      <w:r>
-        <w:rPr>
-          <w:rFonts w:ascii="Courier New" w:hAnsi="Courier New" w:cs="Courier New"/>
-          <w:color w:val="3F5FBF"/>
-          <w:sz w:val="24"/>
-          <w:szCs w:val="24"/>
-        </w:rPr>
-        <w:t>nif</w:t>
-      </w:r>
-      <w:proofErr w:type="spellEnd"/>
-      <w:r>
-        <w:rPr>
-          <w:rFonts w:ascii="Courier New" w:hAnsi="Courier New" w:cs="Courier New"/>
-          <w:color w:val="3F5FBF"/>
-          <w:sz w:val="24"/>
-          <w:szCs w:val="24"/>
-        </w:rPr>
-        <w:t xml:space="preserve"> data </w:t>
-      </w:r>
-      <w:proofErr w:type="spellStart"/>
-      <w:r>
-        <w:rPr>
-          <w:rFonts w:ascii="Courier New" w:hAnsi="Courier New" w:cs="Courier New"/>
-          <w:color w:val="3F5FBF"/>
-          <w:sz w:val="24"/>
-          <w:szCs w:val="24"/>
-        </w:rPr>
-        <w:t>moreso</w:t>
-      </w:r>
-      <w:proofErr w:type="spellEnd"/>
-      <w:r>
-        <w:rPr>
-          <w:rFonts w:ascii="Courier New" w:hAnsi="Courier New" w:cs="Courier New"/>
-          <w:color w:val="3F5FBF"/>
-          <w:sz w:val="24"/>
-          <w:szCs w:val="24"/>
-        </w:rPr>
-        <w:t xml:space="preserve"> (like opt version of </w:t>
-      </w:r>
-      <w:proofErr w:type="spellStart"/>
-      <w:r>
-        <w:rPr>
-          <w:rFonts w:ascii="Courier New" w:hAnsi="Courier New" w:cs="Courier New"/>
-          <w:color w:val="3F5FBF"/>
-          <w:sz w:val="24"/>
-          <w:szCs w:val="24"/>
-        </w:rPr>
-        <w:t>niobjects</w:t>
-      </w:r>
-      <w:proofErr w:type="spellEnd"/>
-      <w:r>
-        <w:rPr>
-          <w:rFonts w:ascii="Courier New" w:hAnsi="Courier New" w:cs="Courier New"/>
-          <w:color w:val="3F5FBF"/>
-          <w:sz w:val="24"/>
-          <w:szCs w:val="24"/>
-        </w:rPr>
-        <w:t>)</w:t>
+        <w:t xml:space="preserve">  put notes about using nif data moreso (like opt version of niobjects)</w:t>
       </w:r>
     </w:p>
     <w:p>
@@ -5181,37 +3663,18 @@
           <w:sz w:val="24"/>
           <w:szCs w:val="24"/>
         </w:rPr>
-        <w:t xml:space="preserve">  I should put a video of it all on </w:t>
-      </w:r>
-      <w:proofErr w:type="spellStart"/>
-      <w:r>
-        <w:rPr>
-          <w:rFonts w:ascii="Courier New" w:hAnsi="Courier New" w:cs="Courier New"/>
-          <w:color w:val="3F5FBF"/>
-          <w:sz w:val="24"/>
-          <w:szCs w:val="24"/>
-        </w:rPr>
-        <w:t>youtube</w:t>
-      </w:r>
-      <w:proofErr w:type="spellEnd"/>
-      <w:r>
-        <w:rPr>
-          <w:rFonts w:ascii="Courier New" w:hAnsi="Courier New" w:cs="Courier New"/>
-          <w:color w:val="3F5FBF"/>
-          <w:sz w:val="24"/>
-          <w:szCs w:val="24"/>
-        </w:rPr>
-        <w:t xml:space="preserve"> and an entry in jgo.net (whatever it's called)</w:t>
-      </w:r>
-    </w:p>
-    <w:p>
-      <w:r>
-        <w:rPr>
-          <w:rFonts w:ascii="Courier New" w:hAnsi="Courier New" w:cs="Courier New"/>
-          <w:color w:val="3F5FBF"/>
-          <w:sz w:val="24"/>
-          <w:szCs w:val="24"/>
-        </w:rPr>
+        <w:t xml:space="preserve">  I should put a video of it all on youtube and an entry in jgo.net (whatever it's called)</w:t>
+      </w:r>
+    </w:p>
+    <w:p>
+      <w:r>
+        <w:rPr>
+          <w:rFonts w:ascii="Courier New" w:hAnsi="Courier New" w:cs="Courier New"/>
+          <w:color w:val="3F5FBF"/>
+          <w:sz w:val="24"/>
+          <w:szCs w:val="24"/>
+        </w:rPr>
+        <w:lastRenderedPageBreak/>
         <w:t xml:space="preserve"> </w:t>
       </w:r>
     </w:p>
@@ -5321,39 +3784,7 @@
           <w:lang w:val="en-US" w:eastAsia="en-NZ"/>
         </w:rPr>
         <w:br/>
-        <w:t xml:space="preserve">I don't fully understand why this property has to be set if you already called </w:t>
-      </w:r>
-      <w:proofErr w:type="gramStart"/>
-      <w:r>
-        <w:rPr>
-          <w:rFonts w:ascii="Calibri" w:eastAsia="Times New Roman" w:hAnsi="Calibri" w:cs="Times New Roman"/>
-          <w:lang w:val="en-US" w:eastAsia="en-NZ"/>
-        </w:rPr>
-        <w:t>GraphicsConfigTemplate3D.setSceneAntialiasing(</w:t>
-      </w:r>
-      <w:proofErr w:type="gramEnd"/>
-      <w:r>
-        <w:rPr>
-          <w:rFonts w:ascii="Calibri" w:eastAsia="Times New Roman" w:hAnsi="Calibri" w:cs="Times New Roman"/>
-          <w:lang w:val="en-US" w:eastAsia="en-NZ"/>
-        </w:rPr>
-        <w:t xml:space="preserve">GraphicsConfigTemplate3D.PREFERRED); but it works on my computer. Miserably it has no effect for </w:t>
-      </w:r>
-      <w:proofErr w:type="spellStart"/>
-      <w:r>
-        <w:rPr>
-          <w:rFonts w:ascii="Calibri" w:eastAsia="Times New Roman" w:hAnsi="Calibri" w:cs="Times New Roman"/>
-          <w:lang w:val="en-US" w:eastAsia="en-NZ"/>
-        </w:rPr>
-        <w:t>offscreen</w:t>
-      </w:r>
-      <w:proofErr w:type="spellEnd"/>
-      <w:r>
-        <w:rPr>
-          <w:rFonts w:ascii="Calibri" w:eastAsia="Times New Roman" w:hAnsi="Calibri" w:cs="Times New Roman"/>
-          <w:lang w:val="en-US" w:eastAsia="en-NZ"/>
-        </w:rPr>
-        <w:t xml:space="preserve"> rendering.</w:t>
+        <w:t>I don't fully understand why this property has to be set if you already called GraphicsConfigTemplate3D.setSceneAntialiasing(GraphicsConfigTemplate3D.PREFERRED); but it works on my computer. Miserably it has no effect for offscreen rendering.</w:t>
       </w:r>
     </w:p>
     <w:p>
@@ -5401,19 +3832,11 @@
           <w:szCs w:val="26"/>
         </w:rPr>
       </w:pPr>
-      <w:proofErr w:type="gramStart"/>
       <w:r>
         <w:rPr>
           <w:rStyle w:val="Heading2Char"/>
         </w:rPr>
-        <w:t>ftp</w:t>
-      </w:r>
-      <w:proofErr w:type="gramEnd"/>
-      <w:r>
-        <w:rPr>
-          <w:rStyle w:val="Heading2Char"/>
-        </w:rPr>
-        <w:t xml:space="preserve"> </w:t>
+        <w:t xml:space="preserve">ftp </w:t>
       </w:r>
       <w:r>
         <w:rPr>
@@ -5441,8 +3864,6 @@
           <w:lang w:val="en-US" w:eastAsia="en-NZ"/>
         </w:rPr>
       </w:pPr>
-      <w:proofErr w:type="spellStart"/>
-      <w:proofErr w:type="gramStart"/>
       <w:r>
         <w:rPr>
           <w:rFonts w:ascii="Calibri" w:eastAsia="Times New Roman" w:hAnsi="Calibri" w:cs="Times New Roman"/>
@@ -5455,17 +3876,8 @@
           <w:rFonts w:ascii="Calibri" w:eastAsia="Times New Roman" w:hAnsi="Calibri" w:cs="Times New Roman"/>
           <w:lang w:val="en-US" w:eastAsia="en-NZ"/>
         </w:rPr>
-        <w:t>amemedia:</w:t>
-      </w:r>
-      <w:proofErr w:type="gramEnd"/>
-      <w:r>
-        <w:rPr>
-          <w:rFonts w:ascii="Calibri" w:eastAsia="Times New Roman" w:hAnsi="Calibri" w:cs="Times New Roman"/>
-          <w:lang w:val="en-US" w:eastAsia="en-NZ"/>
-        </w:rPr>
-        <w:t>vivec</w:t>
-      </w:r>
-      <w:proofErr w:type="spellEnd"/>
+        <w:t>amemedia:vivec</w:t>
+      </w:r>
     </w:p>
     <w:p>
       <w:pPr>
@@ -5517,33 +3929,8 @@
           <w:rFonts w:ascii="Calibri" w:eastAsia="Times New Roman" w:hAnsi="Calibri" w:cs="Times New Roman"/>
           <w:lang w:val="en-US" w:eastAsia="en-NZ"/>
         </w:rPr>
-        <w:t xml:space="preserve">Connect </w:t>
-      </w:r>
-      <w:proofErr w:type="spellStart"/>
-      <w:r>
-        <w:rPr>
-          <w:rFonts w:ascii="Calibri" w:eastAsia="Times New Roman" w:hAnsi="Calibri" w:cs="Times New Roman"/>
-          <w:lang w:val="en-US" w:eastAsia="en-NZ"/>
-        </w:rPr>
-        <w:t>sourceforge</w:t>
-      </w:r>
-      <w:proofErr w:type="spellEnd"/>
-      <w:r>
-        <w:rPr>
-          <w:rFonts w:ascii="Calibri" w:eastAsia="Times New Roman" w:hAnsi="Calibri" w:cs="Times New Roman"/>
-          <w:lang w:val="en-US" w:eastAsia="en-NZ"/>
-        </w:rPr>
-        <w:t xml:space="preserve"> to </w:t>
-      </w:r>
-      <w:proofErr w:type="spellStart"/>
-      <w:r>
-        <w:rPr>
-          <w:rFonts w:ascii="Calibri" w:eastAsia="Times New Roman" w:hAnsi="Calibri" w:cs="Times New Roman"/>
-          <w:lang w:val="en-US" w:eastAsia="en-NZ"/>
-        </w:rPr>
-        <w:t>github</w:t>
-      </w:r>
-      <w:proofErr w:type="spellEnd"/>
+        <w:t>Connect sourceforge to github</w:t>
+      </w:r>
     </w:p>
     <w:p>
       <w:pPr>
@@ -5745,23 +4132,7 @@
           <w:lang w:eastAsia="en-NZ"/>
         </w:rPr>
         <w:lastRenderedPageBreak/>
-        <w:t xml:space="preserve">Launcher could then include a </w:t>
-      </w:r>
-      <w:proofErr w:type="spellStart"/>
-      <w:r>
-        <w:rPr>
-          <w:rFonts w:ascii="Calibri" w:eastAsia="Times New Roman" w:hAnsi="Calibri" w:cs="Times New Roman"/>
-          <w:lang w:eastAsia="en-NZ"/>
-        </w:rPr>
-        <w:t>url</w:t>
-      </w:r>
-      <w:proofErr w:type="spellEnd"/>
-      <w:r>
-        <w:rPr>
-          <w:rFonts w:ascii="Calibri" w:eastAsia="Times New Roman" w:hAnsi="Calibri" w:cs="Times New Roman"/>
-          <w:lang w:eastAsia="en-NZ"/>
-        </w:rPr>
-        <w:t xml:space="preserve"> to get latest from and unzip over the current jar, this probably means moving the launcher into a separate jar file to not over ride itself.</w:t>
+        <w:t>Launcher could then include a url to get latest from and unzip over the current jar, this probably means moving the launcher into a separate jar file to not over ride itself.</w:t>
       </w:r>
     </w:p>
     <w:p>
@@ -5808,202 +4179,283 @@
         <w:spacing w:after="0"/>
       </w:pPr>
       <w:r>
-        <w:t xml:space="preserve">A launcher in tools for general command line script and launcher in tools3d to </w:t>
-      </w:r>
-      <w:proofErr w:type="spellStart"/>
-      <w:r>
-        <w:t>adf</w:t>
-      </w:r>
-      <w:proofErr w:type="spellEnd"/>
-      <w:r>
-        <w:t xml:space="preserve"> display dialog, which needs to flip over to </w:t>
-      </w:r>
-      <w:proofErr w:type="spellStart"/>
-      <w:r>
-        <w:t>jpanel</w:t>
-      </w:r>
-      <w:proofErr w:type="spellEnd"/>
-      <w:r>
-        <w:t xml:space="preserve"> version too, then tools3d can include </w:t>
-      </w:r>
-      <w:proofErr w:type="spellStart"/>
-      <w:r>
-        <w:t>jogl</w:t>
-      </w:r>
-      <w:proofErr w:type="spellEnd"/>
-      <w:r>
-        <w:t xml:space="preserve"> version option, which probably drops the bat file parse option, but given </w:t>
-      </w:r>
-      <w:proofErr w:type="spellStart"/>
-      <w:r>
-        <w:t>noddraw</w:t>
-      </w:r>
-      <w:proofErr w:type="spellEnd"/>
+        <w:t xml:space="preserve">A launcher in tools for general command line script and launcher in tools3d to adf display dialog, which needs to flip over to jpanel version too, then tools3d can include jogl version option, which probably drops the bat file parse option, but given noddraw </w:t>
+      </w:r>
+      <w:r>
+        <w:t>etc.</w:t>
+      </w:r>
       <w:r>
         <w:t xml:space="preserve"> </w:t>
       </w:r>
       <w:r>
-        <w:t>etc.</w:t>
-      </w:r>
-      <w:r>
+        <w:t>that’s</w:t>
+      </w:r>
+      <w:r>
+        <w:t xml:space="preserve"> probably fine. If launcher cant launch put debug </w:t>
+      </w:r>
+      <w:r>
+        <w:t>launcher</w:t>
+      </w:r>
+      <w:r>
+        <w:t xml:space="preserve"> bat file</w:t>
+      </w:r>
+    </w:p>
+    <w:p>
+      <w:pPr>
+        <w:spacing w:after="0"/>
+      </w:pPr>
+    </w:p>
+    <w:p>
+      <w:pPr>
+        <w:spacing w:after="0" w:line="240" w:lineRule="auto"/>
+        <w:rPr>
+          <w:rFonts w:ascii="Calibri" w:eastAsia="Times New Roman" w:hAnsi="Calibri" w:cs="Times New Roman"/>
+          <w:lang w:eastAsia="en-NZ"/>
+        </w:rPr>
+      </w:pPr>
+      <w:r>
+        <w:rPr>
+          <w:rFonts w:ascii="Calibri" w:eastAsia="Times New Roman" w:hAnsi="Calibri" w:cs="Times New Roman"/>
+          <w:lang w:eastAsia="en-NZ"/>
+        </w:rPr>
+        <w:t>Launcher should hand –logout to app then app knows to send all sops out to a particular file, that way boot strap can exit and doesn’t hang around.</w:t>
+      </w:r>
+    </w:p>
+    <w:p>
+      <w:pPr>
+        <w:spacing w:after="0" w:line="240" w:lineRule="auto"/>
+        <w:rPr>
+          <w:rFonts w:ascii="Calibri" w:eastAsia="Times New Roman" w:hAnsi="Calibri" w:cs="Times New Roman"/>
+          <w:lang w:eastAsia="en-NZ"/>
+        </w:rPr>
+      </w:pPr>
+    </w:p>
+    <w:p>
+      <w:pPr>
+        <w:spacing w:after="0" w:line="240" w:lineRule="auto"/>
+        <w:rPr>
+          <w:rFonts w:ascii="Calibri" w:eastAsia="Times New Roman" w:hAnsi="Calibri" w:cs="Times New Roman"/>
+          <w:lang w:eastAsia="en-NZ"/>
+        </w:rPr>
+      </w:pPr>
+      <w:r>
+        <w:rPr>
+          <w:rFonts w:ascii="Calibri" w:eastAsia="Times New Roman" w:hAnsi="Calibri" w:cs="Times New Roman"/>
+          <w:lang w:eastAsia="en-NZ"/>
+        </w:rPr>
+        <w:t xml:space="preserve">Tools3d launcher can extends tools launch and include standard lib file of java3d and jogl and ddraw=no etc. then app can send through </w:t>
+      </w:r>
+      <w:r>
+        <w:rPr>
+          <w:rFonts w:ascii="Calibri" w:eastAsia="Times New Roman" w:hAnsi="Calibri" w:cs="Times New Roman"/>
+          <w:lang w:eastAsia="en-NZ"/>
+        </w:rPr>
+        <w:t>its</w:t>
+      </w:r>
+      <w:r>
+        <w:rPr>
+          <w:rFonts w:ascii="Calibri" w:eastAsia="Times New Roman" w:hAnsi="Calibri" w:cs="Times New Roman"/>
+          <w:lang w:eastAsia="en-NZ"/>
+        </w:rPr>
+        <w:t xml:space="preserve"> own lib path files and options, each app will still have a bootstrap class invoked form the met</w:t>
+      </w:r>
+      <w:r>
+        <w:rPr>
+          <w:rFonts w:ascii="Calibri" w:eastAsia="Times New Roman" w:hAnsi="Calibri" w:cs="Times New Roman"/>
+          <w:lang w:eastAsia="en-NZ"/>
+        </w:rPr>
+        <w:t>a</w:t>
+      </w:r>
+      <w:r>
+        <w:rPr>
+          <w:rFonts w:ascii="Calibri" w:eastAsia="Times New Roman" w:hAnsi="Calibri" w:cs="Times New Roman"/>
+          <w:lang w:eastAsia="en-NZ"/>
+        </w:rPr>
+        <w:t xml:space="preserve"> inf</w:t>
+      </w:r>
+      <w:r>
+        <w:rPr>
+          <w:rFonts w:ascii="Calibri" w:eastAsia="Times New Roman" w:hAnsi="Calibri" w:cs="Times New Roman"/>
+          <w:lang w:eastAsia="en-NZ"/>
+        </w:rPr>
+        <w:t>o</w:t>
+      </w:r>
+      <w:r>
+        <w:rPr>
+          <w:rFonts w:ascii="Calibri" w:eastAsia="Times New Roman" w:hAnsi="Calibri" w:cs="Times New Roman"/>
+          <w:lang w:eastAsia="en-NZ"/>
+        </w:rPr>
+        <w:t xml:space="preserve"> but it will be cut down, but the start server code can still be invoked from it.</w:t>
+      </w:r>
+    </w:p>
+    <w:p>
+      <w:pPr>
+        <w:spacing w:after="0" w:line="240" w:lineRule="auto"/>
+        <w:rPr>
+          <w:rFonts w:ascii="Calibri" w:eastAsia="Times New Roman" w:hAnsi="Calibri" w:cs="Times New Roman"/>
+          <w:lang w:eastAsia="en-NZ"/>
+        </w:rPr>
+      </w:pPr>
+    </w:p>
+    <w:p>
+      <w:pPr>
+        <w:spacing w:after="0" w:line="240" w:lineRule="auto"/>
+        <w:rPr>
+          <w:rFonts w:ascii="Calibri" w:eastAsia="Times New Roman" w:hAnsi="Calibri" w:cs="Times New Roman"/>
+          <w:lang w:eastAsia="en-NZ"/>
+        </w:rPr>
+      </w:pPr>
+      <w:r>
+        <w:rPr>
+          <w:rFonts w:ascii="Calibri" w:eastAsia="Times New Roman" w:hAnsi="Calibri" w:cs="Times New Roman"/>
+          <w:lang w:eastAsia="en-NZ"/>
+        </w:rPr>
+        <w:t>The boot strap then calls the launcher which then calls the main app. So launcher is the main of the main app, but then calls a</w:t>
+      </w:r>
+      <w:r>
+        <w:rPr>
+          <w:rFonts w:ascii="Calibri" w:eastAsia="Times New Roman" w:hAnsi="Calibri" w:cs="Times New Roman"/>
+          <w:lang w:eastAsia="en-NZ"/>
+        </w:rPr>
         <w:t xml:space="preserve"> </w:t>
       </w:r>
       <w:r>
-        <w:t>that’s</w:t>
-      </w:r>
-      <w:r>
-        <w:t xml:space="preserve"> probably fine. If launcher cant launch put debug </w:t>
-      </w:r>
-      <w:r>
-        <w:t>launcher</w:t>
-      </w:r>
-      <w:r>
-        <w:t xml:space="preserve"> bat file</w:t>
-      </w:r>
-    </w:p>
-    <w:p>
-      <w:pPr>
-        <w:spacing w:after="0"/>
-      </w:pPr>
-    </w:p>
-    <w:p>
-      <w:pPr>
-        <w:spacing w:after="0" w:line="240" w:lineRule="auto"/>
-        <w:rPr>
-          <w:rFonts w:ascii="Calibri" w:eastAsia="Times New Roman" w:hAnsi="Calibri" w:cs="Times New Roman"/>
-          <w:lang w:eastAsia="en-NZ"/>
-        </w:rPr>
-      </w:pPr>
-      <w:r>
-        <w:rPr>
-          <w:rFonts w:ascii="Calibri" w:eastAsia="Times New Roman" w:hAnsi="Calibri" w:cs="Times New Roman"/>
-          <w:lang w:eastAsia="en-NZ"/>
-        </w:rPr>
-        <w:t>Launcher should hand –logout to app then app knows to send all sops out to a particular file, that way boot strap can exit and doesn’t hang around.</w:t>
-      </w:r>
-    </w:p>
-    <w:p>
-      <w:pPr>
-        <w:spacing w:after="0" w:line="240" w:lineRule="auto"/>
-        <w:rPr>
-          <w:rFonts w:ascii="Calibri" w:eastAsia="Times New Roman" w:hAnsi="Calibri" w:cs="Times New Roman"/>
-          <w:lang w:eastAsia="en-NZ"/>
-        </w:rPr>
-      </w:pPr>
-    </w:p>
-    <w:p>
-      <w:pPr>
-        <w:spacing w:after="0" w:line="240" w:lineRule="auto"/>
-        <w:rPr>
-          <w:rFonts w:ascii="Calibri" w:eastAsia="Times New Roman" w:hAnsi="Calibri" w:cs="Times New Roman"/>
-          <w:lang w:eastAsia="en-NZ"/>
-        </w:rPr>
-      </w:pPr>
-      <w:r>
-        <w:rPr>
-          <w:rFonts w:ascii="Calibri" w:eastAsia="Times New Roman" w:hAnsi="Calibri" w:cs="Times New Roman"/>
-          <w:lang w:eastAsia="en-NZ"/>
-        </w:rPr>
-        <w:t xml:space="preserve">Tools3d launcher can extends tools launch and include standard lib file of java3d and </w:t>
-      </w:r>
-      <w:proofErr w:type="spellStart"/>
-      <w:r>
-        <w:rPr>
-          <w:rFonts w:ascii="Calibri" w:eastAsia="Times New Roman" w:hAnsi="Calibri" w:cs="Times New Roman"/>
-          <w:lang w:eastAsia="en-NZ"/>
-        </w:rPr>
-        <w:t>jogl</w:t>
-      </w:r>
-      <w:proofErr w:type="spellEnd"/>
-      <w:r>
-        <w:rPr>
-          <w:rFonts w:ascii="Calibri" w:eastAsia="Times New Roman" w:hAnsi="Calibri" w:cs="Times New Roman"/>
-          <w:lang w:eastAsia="en-NZ"/>
-        </w:rPr>
-        <w:t xml:space="preserve"> and </w:t>
-      </w:r>
-      <w:proofErr w:type="spellStart"/>
-      <w:r>
-        <w:rPr>
-          <w:rFonts w:ascii="Calibri" w:eastAsia="Times New Roman" w:hAnsi="Calibri" w:cs="Times New Roman"/>
-          <w:lang w:eastAsia="en-NZ"/>
-        </w:rPr>
-        <w:t>ddraw</w:t>
-      </w:r>
-      <w:proofErr w:type="spellEnd"/>
-      <w:r>
-        <w:rPr>
-          <w:rFonts w:ascii="Calibri" w:eastAsia="Times New Roman" w:hAnsi="Calibri" w:cs="Times New Roman"/>
-          <w:lang w:eastAsia="en-NZ"/>
-        </w:rPr>
-        <w:t xml:space="preserve">=no etc. then app can send through </w:t>
-      </w:r>
-      <w:r>
-        <w:rPr>
-          <w:rFonts w:ascii="Calibri" w:eastAsia="Times New Roman" w:hAnsi="Calibri" w:cs="Times New Roman"/>
-          <w:lang w:eastAsia="en-NZ"/>
-        </w:rPr>
-        <w:t>its</w:t>
-      </w:r>
-      <w:r>
-        <w:rPr>
-          <w:rFonts w:ascii="Calibri" w:eastAsia="Times New Roman" w:hAnsi="Calibri" w:cs="Times New Roman"/>
-          <w:lang w:eastAsia="en-NZ"/>
-        </w:rPr>
-        <w:t xml:space="preserve"> own lib path files and options, each app will still have a bootstrap class invoked form the met</w:t>
-      </w:r>
-      <w:r>
-        <w:rPr>
-          <w:rFonts w:ascii="Calibri" w:eastAsia="Times New Roman" w:hAnsi="Calibri" w:cs="Times New Roman"/>
-          <w:lang w:eastAsia="en-NZ"/>
-        </w:rPr>
-        <w:t>a</w:t>
-      </w:r>
-      <w:r>
-        <w:rPr>
-          <w:rFonts w:ascii="Calibri" w:eastAsia="Times New Roman" w:hAnsi="Calibri" w:cs="Times New Roman"/>
-          <w:lang w:eastAsia="en-NZ"/>
-        </w:rPr>
-        <w:t xml:space="preserve"> inf</w:t>
-      </w:r>
-      <w:r>
-        <w:rPr>
-          <w:rFonts w:ascii="Calibri" w:eastAsia="Times New Roman" w:hAnsi="Calibri" w:cs="Times New Roman"/>
-          <w:lang w:eastAsia="en-NZ"/>
-        </w:rPr>
-        <w:t>o</w:t>
-      </w:r>
-      <w:r>
-        <w:rPr>
-          <w:rFonts w:ascii="Calibri" w:eastAsia="Times New Roman" w:hAnsi="Calibri" w:cs="Times New Roman"/>
-          <w:lang w:eastAsia="en-NZ"/>
-        </w:rPr>
-        <w:t xml:space="preserve"> but it will be cut down, but the start server code can still be invoked from it.</w:t>
-      </w:r>
-    </w:p>
-    <w:p>
-      <w:pPr>
-        <w:spacing w:after="0" w:line="240" w:lineRule="auto"/>
-        <w:rPr>
-          <w:rFonts w:ascii="Calibri" w:eastAsia="Times New Roman" w:hAnsi="Calibri" w:cs="Times New Roman"/>
-          <w:lang w:eastAsia="en-NZ"/>
-        </w:rPr>
-      </w:pPr>
-    </w:p>
-    <w:p>
-      <w:pPr>
-        <w:spacing w:after="0" w:line="240" w:lineRule="auto"/>
-        <w:rPr>
-          <w:rFonts w:ascii="Calibri" w:eastAsia="Times New Roman" w:hAnsi="Calibri" w:cs="Times New Roman"/>
-          <w:lang w:eastAsia="en-NZ"/>
-        </w:rPr>
-      </w:pPr>
-      <w:r>
-        <w:rPr>
-          <w:rFonts w:ascii="Calibri" w:eastAsia="Times New Roman" w:hAnsi="Calibri" w:cs="Times New Roman"/>
-          <w:lang w:eastAsia="en-NZ"/>
-        </w:rPr>
-        <w:t>The boot strap then calls the launcher which then calls the main app. So launcher is the main of the main app, but then calls a</w:t>
+        <w:rPr>
+          <w:rFonts w:ascii="Calibri" w:eastAsia="Times New Roman" w:hAnsi="Calibri" w:cs="Times New Roman"/>
+          <w:lang w:eastAsia="en-NZ"/>
+        </w:rPr>
+        <w:t>separate</w:t>
+      </w:r>
+      <w:r>
+        <w:rPr>
+          <w:rFonts w:ascii="Calibri" w:eastAsia="Times New Roman" w:hAnsi="Calibri" w:cs="Times New Roman"/>
+          <w:lang w:eastAsia="en-NZ"/>
+        </w:rPr>
+        <w:t xml:space="preserve"> thread???</w:t>
+      </w:r>
+    </w:p>
+    <w:p>
+      <w:pPr>
+        <w:spacing w:after="0" w:line="240" w:lineRule="auto"/>
+        <w:rPr>
+          <w:rFonts w:ascii="Calibri" w:eastAsia="Times New Roman" w:hAnsi="Calibri" w:cs="Times New Roman"/>
+          <w:lang w:eastAsia="en-NZ"/>
+        </w:rPr>
+      </w:pPr>
+    </w:p>
+    <w:p>
+      <w:pPr>
+        <w:spacing w:after="0" w:line="240" w:lineRule="auto"/>
+        <w:rPr>
+          <w:rFonts w:ascii="Calibri" w:eastAsia="Times New Roman" w:hAnsi="Calibri" w:cs="Times New Roman"/>
+          <w:lang w:eastAsia="en-NZ"/>
+        </w:rPr>
+      </w:pPr>
+      <w:r>
+        <w:rPr>
+          <w:rFonts w:ascii="Calibri" w:eastAsia="Times New Roman" w:hAnsi="Calibri" w:cs="Times New Roman"/>
+          <w:lang w:eastAsia="en-NZ"/>
+        </w:rPr>
+        <w:t xml:space="preserve">So is bootstrap and launcher the exact </w:t>
+      </w:r>
+      <w:r>
+        <w:rPr>
+          <w:rFonts w:ascii="Calibri" w:eastAsia="Times New Roman" w:hAnsi="Calibri" w:cs="Times New Roman"/>
+          <w:lang w:eastAsia="en-NZ"/>
+        </w:rPr>
+        <w:t>something</w:t>
+      </w:r>
+      <w:r>
+        <w:rPr>
+          <w:rFonts w:ascii="Calibri" w:eastAsia="Times New Roman" w:hAnsi="Calibri" w:cs="Times New Roman"/>
+          <w:lang w:eastAsia="en-NZ"/>
+        </w:rPr>
+        <w:t>?</w:t>
+      </w:r>
+    </w:p>
+    <w:p>
+      <w:pPr>
+        <w:spacing w:after="0" w:line="240" w:lineRule="auto"/>
+        <w:rPr>
+          <w:rFonts w:ascii="Calibri" w:eastAsia="Times New Roman" w:hAnsi="Calibri" w:cs="Times New Roman"/>
+          <w:lang w:eastAsia="en-NZ"/>
+        </w:rPr>
+      </w:pPr>
+      <w:r>
+        <w:rPr>
+          <w:rFonts w:ascii="Calibri" w:eastAsia="Times New Roman" w:hAnsi="Calibri" w:cs="Times New Roman"/>
+          <w:lang w:eastAsia="en-NZ"/>
+        </w:rPr>
+        <w:t>I have 3 types of launch</w:t>
+      </w:r>
+    </w:p>
+    <w:p>
+      <w:pPr>
+        <w:spacing w:after="0" w:line="240" w:lineRule="auto"/>
+        <w:rPr>
+          <w:rFonts w:ascii="Calibri" w:eastAsia="Times New Roman" w:hAnsi="Calibri" w:cs="Times New Roman"/>
+          <w:lang w:eastAsia="en-NZ"/>
+        </w:rPr>
+      </w:pPr>
+    </w:p>
+    <w:p>
+      <w:pPr>
+        <w:spacing w:after="0" w:line="240" w:lineRule="auto"/>
+        <w:rPr>
+          <w:rFonts w:ascii="Calibri" w:eastAsia="Times New Roman" w:hAnsi="Calibri" w:cs="Times New Roman"/>
+          <w:lang w:eastAsia="en-NZ"/>
+        </w:rPr>
+      </w:pPr>
+      <w:r>
+        <w:rPr>
+          <w:rFonts w:ascii="Calibri" w:eastAsia="Times New Roman" w:hAnsi="Calibri" w:cs="Times New Roman"/>
+          <w:lang w:eastAsia="en-NZ"/>
+        </w:rPr>
+        <w:t>Development</w:t>
+      </w:r>
+      <w:r>
+        <w:rPr>
+          <w:rFonts w:ascii="Calibri" w:eastAsia="Times New Roman" w:hAnsi="Calibri" w:cs="Times New Roman"/>
+          <w:lang w:eastAsia="en-NZ"/>
+        </w:rPr>
+        <w:t>:</w:t>
+      </w:r>
+    </w:p>
+    <w:p>
+      <w:pPr>
+        <w:spacing w:after="0" w:line="240" w:lineRule="auto"/>
+        <w:rPr>
+          <w:rFonts w:ascii="Calibri" w:eastAsia="Times New Roman" w:hAnsi="Calibri" w:cs="Times New Roman"/>
+          <w:lang w:eastAsia="en-NZ"/>
+        </w:rPr>
+      </w:pPr>
+      <w:r>
+        <w:rPr>
+          <w:rFonts w:ascii="Calibri" w:eastAsia="Times New Roman" w:hAnsi="Calibri" w:cs="Times New Roman"/>
+          <w:lang w:eastAsia="en-NZ"/>
+        </w:rPr>
+        <w:t xml:space="preserve">No updater required, no bootstrap required, but display resolution including full screen and </w:t>
+      </w:r>
+      <w:r>
+        <w:rPr>
+          <w:rFonts w:ascii="Calibri" w:eastAsia="Times New Roman" w:hAnsi="Calibri" w:cs="Times New Roman"/>
+          <w:lang w:eastAsia="en-NZ"/>
+        </w:rPr>
+        <w:t>an</w:t>
+      </w:r>
+      <w:r>
+        <w:rPr>
+          <w:rFonts w:ascii="Calibri" w:eastAsia="Times New Roman" w:hAnsi="Calibri" w:cs="Times New Roman"/>
+          <w:lang w:eastAsia="en-NZ"/>
+        </w:rPr>
+        <w:t>t</w:t>
+      </w:r>
+      <w:r>
+        <w:rPr>
+          <w:rFonts w:ascii="Calibri" w:eastAsia="Times New Roman" w:hAnsi="Calibri" w:cs="Times New Roman"/>
+          <w:lang w:eastAsia="en-NZ"/>
+        </w:rPr>
+        <w:t>ialiasing</w:t>
       </w:r>
       <w:r>
         <w:rPr>
@@ -6017,94 +4469,113 @@
           <w:rFonts w:ascii="Calibri" w:eastAsia="Times New Roman" w:hAnsi="Calibri" w:cs="Times New Roman"/>
           <w:lang w:eastAsia="en-NZ"/>
         </w:rPr>
-        <w:t>separate</w:t>
-      </w:r>
-      <w:r>
-        <w:rPr>
-          <w:rFonts w:ascii="Calibri" w:eastAsia="Times New Roman" w:hAnsi="Calibri" w:cs="Times New Roman"/>
-          <w:lang w:eastAsia="en-NZ"/>
-        </w:rPr>
-        <w:t xml:space="preserve"> thread???</w:t>
-      </w:r>
-    </w:p>
-    <w:p>
-      <w:pPr>
-        <w:spacing w:after="0" w:line="240" w:lineRule="auto"/>
-        <w:rPr>
-          <w:rFonts w:ascii="Calibri" w:eastAsia="Times New Roman" w:hAnsi="Calibri" w:cs="Times New Roman"/>
-          <w:lang w:eastAsia="en-NZ"/>
-        </w:rPr>
-      </w:pPr>
-    </w:p>
-    <w:p>
-      <w:pPr>
-        <w:spacing w:after="0" w:line="240" w:lineRule="auto"/>
-        <w:rPr>
-          <w:rFonts w:ascii="Calibri" w:eastAsia="Times New Roman" w:hAnsi="Calibri" w:cs="Times New Roman"/>
-          <w:lang w:eastAsia="en-NZ"/>
-        </w:rPr>
-      </w:pPr>
-      <w:r>
-        <w:rPr>
-          <w:rFonts w:ascii="Calibri" w:eastAsia="Times New Roman" w:hAnsi="Calibri" w:cs="Times New Roman"/>
-          <w:lang w:eastAsia="en-NZ"/>
-        </w:rPr>
-        <w:t xml:space="preserve">So is bootstrap and launcher the exact </w:t>
-      </w:r>
-      <w:r>
-        <w:rPr>
-          <w:rFonts w:ascii="Calibri" w:eastAsia="Times New Roman" w:hAnsi="Calibri" w:cs="Times New Roman"/>
-          <w:lang w:eastAsia="en-NZ"/>
-        </w:rPr>
-        <w:t>something</w:t>
-      </w:r>
-      <w:r>
-        <w:rPr>
-          <w:rFonts w:ascii="Calibri" w:eastAsia="Times New Roman" w:hAnsi="Calibri" w:cs="Times New Roman"/>
-          <w:lang w:eastAsia="en-NZ"/>
-        </w:rPr>
-        <w:t>?</w:t>
-      </w:r>
-    </w:p>
-    <w:p>
-      <w:pPr>
-        <w:spacing w:after="0" w:line="240" w:lineRule="auto"/>
-        <w:rPr>
-          <w:rFonts w:ascii="Calibri" w:eastAsia="Times New Roman" w:hAnsi="Calibri" w:cs="Times New Roman"/>
-          <w:lang w:eastAsia="en-NZ"/>
-        </w:rPr>
-      </w:pPr>
-      <w:r>
-        <w:rPr>
-          <w:rFonts w:ascii="Calibri" w:eastAsia="Times New Roman" w:hAnsi="Calibri" w:cs="Times New Roman"/>
-          <w:lang w:eastAsia="en-NZ"/>
-        </w:rPr>
-        <w:t>I have 3 types of launch</w:t>
-      </w:r>
-    </w:p>
-    <w:p>
-      <w:pPr>
-        <w:spacing w:after="0" w:line="240" w:lineRule="auto"/>
-        <w:rPr>
-          <w:rFonts w:ascii="Calibri" w:eastAsia="Times New Roman" w:hAnsi="Calibri" w:cs="Times New Roman"/>
-          <w:lang w:eastAsia="en-NZ"/>
-        </w:rPr>
-      </w:pPr>
-    </w:p>
-    <w:p>
-      <w:pPr>
-        <w:spacing w:after="0" w:line="240" w:lineRule="auto"/>
-        <w:rPr>
-          <w:rFonts w:ascii="Calibri" w:eastAsia="Times New Roman" w:hAnsi="Calibri" w:cs="Times New Roman"/>
-          <w:lang w:eastAsia="en-NZ"/>
-        </w:rPr>
-      </w:pPr>
-      <w:r>
-        <w:rPr>
-          <w:rFonts w:ascii="Calibri" w:eastAsia="Times New Roman" w:hAnsi="Calibri" w:cs="Times New Roman"/>
-          <w:lang w:eastAsia="en-NZ"/>
-        </w:rPr>
-        <w:t>Development</w:t>
+        <w:t xml:space="preserve">I also want </w:t>
+      </w:r>
+      <w:r>
+        <w:rPr>
+          <w:rFonts w:ascii="Calibri" w:eastAsia="Times New Roman" w:hAnsi="Calibri" w:cs="Times New Roman"/>
+          <w:lang w:eastAsia="en-NZ"/>
+        </w:rPr>
+        <w:t>t</w:t>
+      </w:r>
+      <w:r>
+        <w:rPr>
+          <w:rFonts w:ascii="Calibri" w:eastAsia="Times New Roman" w:hAnsi="Calibri" w:cs="Times New Roman"/>
+          <w:lang w:eastAsia="en-NZ"/>
+        </w:rPr>
+        <w:t>o be able to optionally go jogl2 but I have no class path without boot strap, though all jars is in fact fine isn’t it?</w:t>
+      </w:r>
+    </w:p>
+    <w:p>
+      <w:pPr>
+        <w:spacing w:after="0" w:line="240" w:lineRule="auto"/>
+        <w:rPr>
+          <w:rFonts w:ascii="Calibri" w:eastAsia="Times New Roman" w:hAnsi="Calibri" w:cs="Times New Roman"/>
+          <w:lang w:eastAsia="en-NZ"/>
+        </w:rPr>
+      </w:pPr>
+    </w:p>
+    <w:p>
+      <w:pPr>
+        <w:spacing w:after="0" w:line="240" w:lineRule="auto"/>
+        <w:rPr>
+          <w:rFonts w:ascii="Calibri" w:eastAsia="Times New Roman" w:hAnsi="Calibri" w:cs="Times New Roman"/>
+          <w:lang w:eastAsia="en-NZ"/>
+        </w:rPr>
+      </w:pPr>
+      <w:r>
+        <w:rPr>
+          <w:rFonts w:ascii="Calibri" w:eastAsia="Times New Roman" w:hAnsi="Calibri" w:cs="Times New Roman"/>
+          <w:lang w:eastAsia="en-NZ"/>
+        </w:rPr>
+        <w:t>I also possibly just want setting to go so the display stuff could be property</w:t>
+      </w:r>
+      <w:r>
+        <w:rPr>
+          <w:rFonts w:ascii="Calibri" w:eastAsia="Times New Roman" w:hAnsi="Calibri" w:cs="Times New Roman"/>
+          <w:lang w:eastAsia="en-NZ"/>
+        </w:rPr>
+        <w:t xml:space="preserve"> </w:t>
+      </w:r>
+      <w:r>
+        <w:rPr>
+          <w:rFonts w:ascii="Calibri" w:eastAsia="Times New Roman" w:hAnsi="Calibri" w:cs="Times New Roman"/>
+          <w:lang w:eastAsia="en-NZ"/>
+        </w:rPr>
+        <w:t>loader</w:t>
+      </w:r>
+      <w:r>
+        <w:rPr>
+          <w:rFonts w:ascii="Calibri" w:eastAsia="Times New Roman" w:hAnsi="Calibri" w:cs="Times New Roman"/>
+          <w:lang w:eastAsia="en-NZ"/>
+        </w:rPr>
+        <w:t xml:space="preserve"> - </w:t>
+      </w:r>
+      <w:r>
+        <w:rPr>
+          <w:rFonts w:ascii="Calibri" w:eastAsia="Times New Roman" w:hAnsi="Calibri" w:cs="Times New Roman"/>
+          <w:lang w:eastAsia="en-NZ"/>
+        </w:rPr>
+        <w:t>ed and recalled for straight boot up, however what</w:t>
+      </w:r>
+      <w:r>
+        <w:rPr>
+          <w:rFonts w:ascii="Calibri" w:eastAsia="Times New Roman" w:hAnsi="Calibri" w:cs="Times New Roman"/>
+          <w:lang w:eastAsia="en-NZ"/>
+        </w:rPr>
+        <w:t>’</w:t>
+      </w:r>
+      <w:r>
+        <w:rPr>
+          <w:rFonts w:ascii="Calibri" w:eastAsia="Times New Roman" w:hAnsi="Calibri" w:cs="Times New Roman"/>
+          <w:lang w:eastAsia="en-NZ"/>
+        </w:rPr>
+        <w:t>s happened on a setting change? Restart is classic</w:t>
+      </w:r>
+    </w:p>
+    <w:p>
+      <w:pPr>
+        <w:spacing w:after="0" w:line="240" w:lineRule="auto"/>
+        <w:rPr>
+          <w:rFonts w:ascii="Calibri" w:eastAsia="Times New Roman" w:hAnsi="Calibri" w:cs="Times New Roman"/>
+          <w:lang w:eastAsia="en-NZ"/>
+        </w:rPr>
+      </w:pPr>
+    </w:p>
+    <w:p>
+      <w:pPr>
+        <w:spacing w:after="0" w:line="240" w:lineRule="auto"/>
+        <w:rPr>
+          <w:rFonts w:ascii="Calibri" w:eastAsia="Times New Roman" w:hAnsi="Calibri" w:cs="Times New Roman"/>
+          <w:lang w:eastAsia="en-NZ"/>
+        </w:rPr>
+      </w:pPr>
+      <w:r>
+        <w:rPr>
+          <w:rFonts w:ascii="Calibri" w:eastAsia="Times New Roman" w:hAnsi="Calibri" w:cs="Times New Roman"/>
+          <w:lang w:eastAsia="en-NZ"/>
+        </w:rPr>
+        <w:t>Boot strap</w:t>
       </w:r>
       <w:r>
         <w:rPr>
@@ -6113,43 +4584,6 @@
         </w:rPr>
         <w:t>:</w:t>
       </w:r>
-    </w:p>
-    <w:p>
-      <w:pPr>
-        <w:spacing w:after="0" w:line="240" w:lineRule="auto"/>
-        <w:rPr>
-          <w:rFonts w:ascii="Calibri" w:eastAsia="Times New Roman" w:hAnsi="Calibri" w:cs="Times New Roman"/>
-          <w:lang w:eastAsia="en-NZ"/>
-        </w:rPr>
-      </w:pPr>
-      <w:r>
-        <w:rPr>
-          <w:rFonts w:ascii="Calibri" w:eastAsia="Times New Roman" w:hAnsi="Calibri" w:cs="Times New Roman"/>
-          <w:lang w:eastAsia="en-NZ"/>
-        </w:rPr>
-        <w:t xml:space="preserve">No updater required, no bootstrap required, but display resolution including full screen and </w:t>
-      </w:r>
-      <w:r>
-        <w:rPr>
-          <w:rFonts w:ascii="Calibri" w:eastAsia="Times New Roman" w:hAnsi="Calibri" w:cs="Times New Roman"/>
-          <w:lang w:eastAsia="en-NZ"/>
-        </w:rPr>
-        <w:t>an</w:t>
-      </w:r>
-      <w:r>
-        <w:rPr>
-          <w:rFonts w:ascii="Calibri" w:eastAsia="Times New Roman" w:hAnsi="Calibri" w:cs="Times New Roman"/>
-          <w:lang w:eastAsia="en-NZ"/>
-        </w:rPr>
-        <w:t>t</w:t>
-      </w:r>
-      <w:r>
-        <w:rPr>
-          <w:rFonts w:ascii="Calibri" w:eastAsia="Times New Roman" w:hAnsi="Calibri" w:cs="Times New Roman"/>
-          <w:lang w:eastAsia="en-NZ"/>
-        </w:rPr>
-        <w:t>ialiasing</w:t>
-      </w:r>
       <w:r>
         <w:rPr>
           <w:rFonts w:ascii="Calibri" w:eastAsia="Times New Roman" w:hAnsi="Calibri" w:cs="Times New Roman"/>
@@ -6157,51 +4591,53 @@
         </w:rPr>
         <w:t xml:space="preserve"> </w:t>
       </w:r>
-      <w:r>
-        <w:rPr>
-          <w:rFonts w:ascii="Calibri" w:eastAsia="Times New Roman" w:hAnsi="Calibri" w:cs="Times New Roman"/>
-          <w:lang w:eastAsia="en-NZ"/>
-        </w:rPr>
-        <w:t xml:space="preserve">I also want </w:t>
-      </w:r>
-      <w:r>
-        <w:rPr>
-          <w:rFonts w:ascii="Calibri" w:eastAsia="Times New Roman" w:hAnsi="Calibri" w:cs="Times New Roman"/>
-          <w:lang w:eastAsia="en-NZ"/>
-        </w:rPr>
-        <w:t>t</w:t>
-      </w:r>
-      <w:r>
-        <w:rPr>
-          <w:rFonts w:ascii="Calibri" w:eastAsia="Times New Roman" w:hAnsi="Calibri" w:cs="Times New Roman"/>
-          <w:lang w:eastAsia="en-NZ"/>
-        </w:rPr>
-        <w:t>o be able to optionally go jogl2 but I have no class path without boot strap, though all jars is in fact fine isn’t it?</w:t>
-      </w:r>
-    </w:p>
-    <w:p>
-      <w:pPr>
-        <w:spacing w:after="0" w:line="240" w:lineRule="auto"/>
-        <w:rPr>
-          <w:rFonts w:ascii="Calibri" w:eastAsia="Times New Roman" w:hAnsi="Calibri" w:cs="Times New Roman"/>
-          <w:lang w:eastAsia="en-NZ"/>
-        </w:rPr>
-      </w:pPr>
-    </w:p>
-    <w:p>
-      <w:pPr>
-        <w:spacing w:after="0" w:line="240" w:lineRule="auto"/>
-        <w:rPr>
-          <w:rFonts w:ascii="Calibri" w:eastAsia="Times New Roman" w:hAnsi="Calibri" w:cs="Times New Roman"/>
-          <w:lang w:eastAsia="en-NZ"/>
-        </w:rPr>
-      </w:pPr>
-      <w:r>
-        <w:rPr>
-          <w:rFonts w:ascii="Calibri" w:eastAsia="Times New Roman" w:hAnsi="Calibri" w:cs="Times New Roman"/>
-          <w:lang w:eastAsia="en-NZ"/>
-        </w:rPr>
-        <w:t>I also possibly just want setting to go so the display stuff could be property</w:t>
+    </w:p>
+    <w:p>
+      <w:pPr>
+        <w:spacing w:after="0" w:line="240" w:lineRule="auto"/>
+        <w:rPr>
+          <w:rFonts w:ascii="Calibri" w:eastAsia="Times New Roman" w:hAnsi="Calibri" w:cs="Times New Roman"/>
+          <w:lang w:eastAsia="en-NZ"/>
+        </w:rPr>
+      </w:pPr>
+      <w:r>
+        <w:rPr>
+          <w:rFonts w:ascii="Calibri" w:eastAsia="Times New Roman" w:hAnsi="Calibri" w:cs="Times New Roman"/>
+          <w:lang w:eastAsia="en-NZ"/>
+        </w:rPr>
+        <w:t>Jar file only, must spawn process, want to end this process, so best to hand a log file across and get the main to pump out to log.</w:t>
+      </w:r>
+    </w:p>
+    <w:p>
+      <w:pPr>
+        <w:spacing w:after="0" w:line="240" w:lineRule="auto"/>
+        <w:rPr>
+          <w:rFonts w:ascii="Calibri" w:eastAsia="Times New Roman" w:hAnsi="Calibri" w:cs="Times New Roman"/>
+          <w:lang w:eastAsia="en-NZ"/>
+        </w:rPr>
+      </w:pPr>
+      <w:r>
+        <w:rPr>
+          <w:rFonts w:ascii="Calibri" w:eastAsia="Times New Roman" w:hAnsi="Calibri" w:cs="Times New Roman"/>
+          <w:lang w:eastAsia="en-NZ"/>
+        </w:rPr>
+        <w:t>Display selection does not require anything but core java, so bootstrap can use it too</w:t>
+      </w:r>
+    </w:p>
+    <w:p>
+      <w:pPr>
+        <w:spacing w:after="0" w:line="240" w:lineRule="auto"/>
+        <w:rPr>
+          <w:rFonts w:ascii="Calibri" w:eastAsia="Times New Roman" w:hAnsi="Calibri" w:cs="Times New Roman"/>
+          <w:lang w:eastAsia="en-NZ"/>
+        </w:rPr>
+      </w:pPr>
+      <w:r>
+        <w:rPr>
+          <w:rFonts w:ascii="Calibri" w:eastAsia="Times New Roman" w:hAnsi="Calibri" w:cs="Times New Roman"/>
+          <w:lang w:eastAsia="en-NZ"/>
+        </w:rPr>
+        <w:t>However boot strap needs to be a separate jar form the main</w:t>
       </w:r>
       <w:r>
         <w:rPr>
@@ -6215,146 +4651,6 @@
           <w:rFonts w:ascii="Calibri" w:eastAsia="Times New Roman" w:hAnsi="Calibri" w:cs="Times New Roman"/>
           <w:lang w:eastAsia="en-NZ"/>
         </w:rPr>
-        <w:t>loader</w:t>
-      </w:r>
-      <w:r>
-        <w:rPr>
-          <w:rFonts w:ascii="Calibri" w:eastAsia="Times New Roman" w:hAnsi="Calibri" w:cs="Times New Roman"/>
-          <w:lang w:eastAsia="en-NZ"/>
-        </w:rPr>
-        <w:t xml:space="preserve"> - </w:t>
-      </w:r>
-      <w:proofErr w:type="spellStart"/>
-      <w:proofErr w:type="gramStart"/>
-      <w:r>
-        <w:rPr>
-          <w:rFonts w:ascii="Calibri" w:eastAsia="Times New Roman" w:hAnsi="Calibri" w:cs="Times New Roman"/>
-          <w:lang w:eastAsia="en-NZ"/>
-        </w:rPr>
-        <w:t>ed</w:t>
-      </w:r>
-      <w:proofErr w:type="spellEnd"/>
-      <w:proofErr w:type="gramEnd"/>
-      <w:r>
-        <w:rPr>
-          <w:rFonts w:ascii="Calibri" w:eastAsia="Times New Roman" w:hAnsi="Calibri" w:cs="Times New Roman"/>
-          <w:lang w:eastAsia="en-NZ"/>
-        </w:rPr>
-        <w:t xml:space="preserve"> and recalled for straight boot up, however what</w:t>
-      </w:r>
-      <w:r>
-        <w:rPr>
-          <w:rFonts w:ascii="Calibri" w:eastAsia="Times New Roman" w:hAnsi="Calibri" w:cs="Times New Roman"/>
-          <w:lang w:eastAsia="en-NZ"/>
-        </w:rPr>
-        <w:t>’</w:t>
-      </w:r>
-      <w:r>
-        <w:rPr>
-          <w:rFonts w:ascii="Calibri" w:eastAsia="Times New Roman" w:hAnsi="Calibri" w:cs="Times New Roman"/>
-          <w:lang w:eastAsia="en-NZ"/>
-        </w:rPr>
-        <w:t>s happened on a setting change? Restart is classic</w:t>
-      </w:r>
-    </w:p>
-    <w:p>
-      <w:pPr>
-        <w:spacing w:after="0" w:line="240" w:lineRule="auto"/>
-        <w:rPr>
-          <w:rFonts w:ascii="Calibri" w:eastAsia="Times New Roman" w:hAnsi="Calibri" w:cs="Times New Roman"/>
-          <w:lang w:eastAsia="en-NZ"/>
-        </w:rPr>
-      </w:pPr>
-    </w:p>
-    <w:p>
-      <w:pPr>
-        <w:spacing w:after="0" w:line="240" w:lineRule="auto"/>
-        <w:rPr>
-          <w:rFonts w:ascii="Calibri" w:eastAsia="Times New Roman" w:hAnsi="Calibri" w:cs="Times New Roman"/>
-          <w:lang w:eastAsia="en-NZ"/>
-        </w:rPr>
-      </w:pPr>
-      <w:r>
-        <w:rPr>
-          <w:rFonts w:ascii="Calibri" w:eastAsia="Times New Roman" w:hAnsi="Calibri" w:cs="Times New Roman"/>
-          <w:lang w:eastAsia="en-NZ"/>
-        </w:rPr>
-        <w:t>Boot strap</w:t>
-      </w:r>
-      <w:r>
-        <w:rPr>
-          <w:rFonts w:ascii="Calibri" w:eastAsia="Times New Roman" w:hAnsi="Calibri" w:cs="Times New Roman"/>
-          <w:lang w:eastAsia="en-NZ"/>
-        </w:rPr>
-        <w:t>:</w:t>
-      </w:r>
-      <w:r>
-        <w:rPr>
-          <w:rFonts w:ascii="Calibri" w:eastAsia="Times New Roman" w:hAnsi="Calibri" w:cs="Times New Roman"/>
-          <w:lang w:eastAsia="en-NZ"/>
-        </w:rPr>
-        <w:t xml:space="preserve"> </w:t>
-      </w:r>
-    </w:p>
-    <w:p>
-      <w:pPr>
-        <w:spacing w:after="0" w:line="240" w:lineRule="auto"/>
-        <w:rPr>
-          <w:rFonts w:ascii="Calibri" w:eastAsia="Times New Roman" w:hAnsi="Calibri" w:cs="Times New Roman"/>
-          <w:lang w:eastAsia="en-NZ"/>
-        </w:rPr>
-      </w:pPr>
-      <w:r>
-        <w:rPr>
-          <w:rFonts w:ascii="Calibri" w:eastAsia="Times New Roman" w:hAnsi="Calibri" w:cs="Times New Roman"/>
-          <w:lang w:eastAsia="en-NZ"/>
-        </w:rPr>
-        <w:t>Jar file only, must spawn process, want to end this process, so best to hand a log file across and get the main to pump out to log.</w:t>
-      </w:r>
-    </w:p>
-    <w:p>
-      <w:pPr>
-        <w:spacing w:after="0" w:line="240" w:lineRule="auto"/>
-        <w:rPr>
-          <w:rFonts w:ascii="Calibri" w:eastAsia="Times New Roman" w:hAnsi="Calibri" w:cs="Times New Roman"/>
-          <w:lang w:eastAsia="en-NZ"/>
-        </w:rPr>
-      </w:pPr>
-      <w:r>
-        <w:rPr>
-          <w:rFonts w:ascii="Calibri" w:eastAsia="Times New Roman" w:hAnsi="Calibri" w:cs="Times New Roman"/>
-          <w:lang w:eastAsia="en-NZ"/>
-        </w:rPr>
-        <w:t>Display selection does not require anything but core java, so bootstrap can use it too</w:t>
-      </w:r>
-    </w:p>
-    <w:p>
-      <w:pPr>
-        <w:spacing w:after="0" w:line="240" w:lineRule="auto"/>
-        <w:rPr>
-          <w:rFonts w:ascii="Calibri" w:eastAsia="Times New Roman" w:hAnsi="Calibri" w:cs="Times New Roman"/>
-          <w:lang w:eastAsia="en-NZ"/>
-        </w:rPr>
-      </w:pPr>
-      <w:r>
-        <w:rPr>
-          <w:rFonts w:ascii="Calibri" w:eastAsia="Times New Roman" w:hAnsi="Calibri" w:cs="Times New Roman"/>
-          <w:lang w:eastAsia="en-NZ"/>
-        </w:rPr>
-        <w:t>However boot strap needs to be a separate jar form the main</w:t>
-      </w:r>
-      <w:r>
-        <w:rPr>
-          <w:rFonts w:ascii="Calibri" w:eastAsia="Times New Roman" w:hAnsi="Calibri" w:cs="Times New Roman"/>
-          <w:lang w:eastAsia="en-NZ"/>
-        </w:rPr>
-        <w:t xml:space="preserve"> </w:t>
-      </w:r>
-      <w:r>
-        <w:rPr>
-          <w:rFonts w:ascii="Calibri" w:eastAsia="Times New Roman" w:hAnsi="Calibri" w:cs="Times New Roman"/>
-          <w:lang w:eastAsia="en-NZ"/>
-        </w:rPr>
         <w:t xml:space="preserve">which means that the </w:t>
       </w:r>
       <w:r>
@@ -6383,23 +4679,7 @@
           <w:rFonts w:ascii="Calibri" w:eastAsia="Times New Roman" w:hAnsi="Calibri" w:cs="Times New Roman"/>
           <w:lang w:eastAsia="en-NZ"/>
         </w:rPr>
-        <w:t xml:space="preserve"> go across to the main app, but that’s just the config </w:t>
-      </w:r>
-      <w:proofErr w:type="spellStart"/>
-      <w:r>
-        <w:rPr>
-          <w:rFonts w:ascii="Calibri" w:eastAsia="Times New Roman" w:hAnsi="Calibri" w:cs="Times New Roman"/>
-          <w:lang w:eastAsia="en-NZ"/>
-        </w:rPr>
-        <w:t>ini</w:t>
-      </w:r>
-      <w:proofErr w:type="spellEnd"/>
-      <w:r>
-        <w:rPr>
-          <w:rFonts w:ascii="Calibri" w:eastAsia="Times New Roman" w:hAnsi="Calibri" w:cs="Times New Roman"/>
-          <w:lang w:eastAsia="en-NZ"/>
-        </w:rPr>
-        <w:t xml:space="preserve"> file anyway</w:t>
+        <w:t xml:space="preserve"> go across to the main app, but that’s just the config ini file anyway</w:t>
       </w:r>
       <w:r>
         <w:rPr>
@@ -6445,25 +4725,7 @@
           <w:rFonts w:ascii="Calibri" w:eastAsia="Times New Roman" w:hAnsi="Calibri" w:cs="Times New Roman"/>
           <w:lang w:eastAsia="en-NZ"/>
         </w:rPr>
-        <w:t xml:space="preserve">om a </w:t>
-      </w:r>
-      <w:proofErr w:type="spellStart"/>
-      <w:proofErr w:type="gramStart"/>
-      <w:r>
-        <w:rPr>
-          <w:rFonts w:ascii="Calibri" w:eastAsia="Times New Roman" w:hAnsi="Calibri" w:cs="Times New Roman"/>
-          <w:lang w:eastAsia="en-NZ"/>
-        </w:rPr>
-        <w:t>url</w:t>
-      </w:r>
-      <w:proofErr w:type="spellEnd"/>
-      <w:proofErr w:type="gramEnd"/>
-      <w:r>
-        <w:rPr>
-          <w:rFonts w:ascii="Calibri" w:eastAsia="Times New Roman" w:hAnsi="Calibri" w:cs="Times New Roman"/>
-          <w:lang w:eastAsia="en-NZ"/>
-        </w:rPr>
-        <w:t xml:space="preserve">, unzip including replace the main jar, hence it’s on a </w:t>
+        <w:t xml:space="preserve">om a url, unzip including replace the main jar, hence it’s on a </w:t>
       </w:r>
       <w:r>
         <w:rPr>

</xml_diff>

<commit_message>
Message about tab usage put on screen
</commit_message>
<xml_diff>
--- a/ElderScrollsExplorer/ScrollsExplorer.docx
+++ b/ElderScrollsExplorer/ScrollsExplorer.docx
@@ -69,17 +69,18 @@
           <w:numId w:val="7"/>
         </w:numPr>
       </w:pPr>
-      <w:r>
-        <w:t xml:space="preserve">Have a sign up saying “press tab to </w:t>
-      </w:r>
-      <w:r>
-        <w:t>look around</w:t>
-      </w:r>
-      <w:r>
-        <w:t>”</w:t>
-      </w:r>
-      <w:r>
-        <w:t xml:space="preserve"> and disparu when tabbed</w:t>
+      <w:bookmarkStart w:id="0" w:name="_GoBack"/>
+      <w:bookmarkEnd w:id="0"/>
+      <w:r>
+        <w:t xml:space="preserve">Remove oblivion gate madness from tes4 (note </w:t>
+      </w:r>
+      <w:proofErr w:type="spellStart"/>
+      <w:r>
+        <w:t>huntersneaker</w:t>
+      </w:r>
+      <w:proofErr w:type="spellEnd"/>
+      <w:r>
+        <w:t xml:space="preserve"> needs this too)</w:t>
       </w:r>
     </w:p>
     <w:p>
@@ -91,7 +92,22 @@
         </w:numPr>
       </w:pPr>
       <w:r>
-        <w:t>Remove oblivion gate madness from tes4 (note huntersneaker needs this too)</w:t>
+        <w:t xml:space="preserve">Esc dialog </w:t>
+      </w:r>
+      <w:r>
+        <w:t>a</w:t>
+      </w:r>
+      <w:r>
+        <w:t>re</w:t>
+      </w:r>
+      <w:r>
+        <w:t xml:space="preserve"> y</w:t>
+      </w:r>
+      <w:r>
+        <w:t xml:space="preserve">ou sure </w:t>
+      </w:r>
+      <w:r>
+        <w:t>should really be decent 3d based interface</w:t>
       </w:r>
     </w:p>
     <w:p>
@@ -103,22 +119,10 @@
         </w:numPr>
       </w:pPr>
       <w:r>
-        <w:t xml:space="preserve">Esc dialog </w:t>
-      </w:r>
-      <w:r>
-        <w:t>a</w:t>
-      </w:r>
-      <w:r>
-        <w:t>re</w:t>
-      </w:r>
-      <w:r>
-        <w:t xml:space="preserve"> y</w:t>
-      </w:r>
-      <w:r>
-        <w:t xml:space="preserve">ou sure </w:t>
-      </w:r>
-      <w:r>
-        <w:t>should really be decent 3d based interface</w:t>
+        <w:t>Show off swing integration with inventory</w:t>
+      </w:r>
+      <w:r>
+        <w:t xml:space="preserve"> and esc function too</w:t>
       </w:r>
     </w:p>
     <w:p>
@@ -130,10 +134,10 @@
         </w:numPr>
       </w:pPr>
       <w:r>
-        <w:t>Show off swing integration with inventory</w:t>
-      </w:r>
-      <w:r>
-        <w:t xml:space="preserve"> and esc function too</w:t>
+        <w:t>Maybe the HUD should be a little tidier?</w:t>
+      </w:r>
+      <w:r>
+        <w:t xml:space="preserve"> At least nicely laid out with info in the sides properly</w:t>
       </w:r>
     </w:p>
     <w:p>
@@ -145,10 +149,13 @@
         </w:numPr>
       </w:pPr>
       <w:r>
-        <w:t>Maybe the HUD should be a little tidier?</w:t>
-      </w:r>
-      <w:r>
-        <w:t xml:space="preserve"> At least nicely laid out with info in the sides properly</w:t>
+        <w:t>Skyrim texture not animating</w:t>
+      </w:r>
+      <w:r>
+        <w:t xml:space="preserve"> (can’t even find the </w:t>
+      </w:r>
+      <w:r>
+        <w:t>water fall to be honest)</w:t>
       </w:r>
     </w:p>
     <w:p>
@@ -160,13 +167,15 @@
         </w:numPr>
       </w:pPr>
       <w:r>
-        <w:t>Skyrim texture not animating</w:t>
-      </w:r>
-      <w:r>
-        <w:t xml:space="preserve"> (can’t even find the </w:t>
-      </w:r>
-      <w:r>
-        <w:t>water fall to be honest)</w:t>
+        <w:t xml:space="preserve">Perhaps start the video with </w:t>
+      </w:r>
+      <w:proofErr w:type="spellStart"/>
+      <w:r>
+        <w:t>grag</w:t>
+      </w:r>
+      <w:proofErr w:type="spellEnd"/>
+      <w:r>
+        <w:t xml:space="preserve"> world for fun, then just blast through the others?</w:t>
       </w:r>
     </w:p>
     <w:p>
@@ -178,7 +187,39 @@
         </w:numPr>
       </w:pPr>
       <w:r>
-        <w:t>Perhaps start the video with grag world for fun, then just blast through the others?</w:t>
+        <w:t xml:space="preserve">Need to explain in user guide how to convert </w:t>
+      </w:r>
+      <w:proofErr w:type="spellStart"/>
+      <w:r>
+        <w:t>skyrim</w:t>
+      </w:r>
+      <w:proofErr w:type="spellEnd"/>
+      <w:r>
+        <w:t xml:space="preserve"> </w:t>
+      </w:r>
+      <w:proofErr w:type="spellStart"/>
+      <w:r>
+        <w:t>hkx</w:t>
+      </w:r>
+      <w:proofErr w:type="spellEnd"/>
+      <w:r>
+        <w:t xml:space="preserve"> file into </w:t>
+      </w:r>
+      <w:proofErr w:type="spellStart"/>
+      <w:r>
+        <w:t>kf</w:t>
+      </w:r>
+      <w:proofErr w:type="spellEnd"/>
+      <w:r>
+        <w:t xml:space="preserve"> files using the tool I found, and then how to package it back into a </w:t>
+      </w:r>
+      <w:proofErr w:type="spellStart"/>
+      <w:r>
+        <w:t>bsa</w:t>
+      </w:r>
+      <w:proofErr w:type="spellEnd"/>
+      <w:r>
+        <w:t xml:space="preserve"> file using FOMM</w:t>
       </w:r>
     </w:p>
     <w:p>
@@ -190,7 +231,47 @@
         </w:numPr>
       </w:pPr>
       <w:r>
-        <w:t>Need to explain in user guide how to convert skyrim hkx file into kf files using the tool I found, and then how to package it back into a bsa file using FOMM</w:t>
+        <w:t xml:space="preserve">Need to explain in user guide that the </w:t>
+      </w:r>
+      <w:proofErr w:type="spellStart"/>
+      <w:r>
+        <w:t>skyrim</w:t>
+      </w:r>
+      <w:proofErr w:type="spellEnd"/>
+      <w:r>
+        <w:t xml:space="preserve"> trees used in oblivion are out of a mini </w:t>
+      </w:r>
+      <w:proofErr w:type="spellStart"/>
+      <w:proofErr w:type="gramStart"/>
+      <w:r>
+        <w:t>bsa</w:t>
+      </w:r>
+      <w:proofErr w:type="spellEnd"/>
+      <w:proofErr w:type="gramEnd"/>
+      <w:r>
+        <w:t xml:space="preserve"> file I pulled together, how can I distribute trees and </w:t>
+      </w:r>
+      <w:proofErr w:type="spellStart"/>
+      <w:r>
+        <w:t>kfs</w:t>
+      </w:r>
+      <w:proofErr w:type="spellEnd"/>
+      <w:r>
+        <w:t xml:space="preserve"> </w:t>
+      </w:r>
+      <w:proofErr w:type="spellStart"/>
+      <w:r>
+        <w:t>b</w:t>
+      </w:r>
+      <w:r>
+        <w:t>s</w:t>
+      </w:r>
+      <w:r>
+        <w:t>as</w:t>
+      </w:r>
+      <w:proofErr w:type="spellEnd"/>
+      <w:r>
+        <w:t>?</w:t>
       </w:r>
     </w:p>
     <w:p>
@@ -200,15 +281,16 @@
           <w:ilvl w:val="0"/>
           <w:numId w:val="7"/>
         </w:numPr>
-      </w:pPr>
-      <w:r>
-        <w:t>Need to explain in user guide that the skyrim trees used in oblivion are out of a mini bsa file I pulled together, how can I distribute trees and kfs b</w:t>
-      </w:r>
-      <w:r>
-        <w:t>s</w:t>
-      </w:r>
-      <w:r>
-        <w:t>as?</w:t>
+        <w:spacing w:after="0" w:line="240" w:lineRule="auto"/>
+      </w:pPr>
+      <w:r>
+        <w:t>The  –Dj3d.antialiasing=”implicit”</w:t>
+      </w:r>
+      <w:r>
+        <w:t xml:space="preserve"> </w:t>
+      </w:r>
+      <w:r>
+        <w:t>Need to explain how to set it in the instructions now it comes through the config file</w:t>
       </w:r>
     </w:p>
     <w:p>
@@ -218,16 +300,17 @@
           <w:ilvl w:val="0"/>
           <w:numId w:val="7"/>
         </w:numPr>
-        <w:spacing w:after="0" w:line="240" w:lineRule="auto"/>
-      </w:pPr>
-      <w:r>
-        <w:t>The  –Dj3d.antialiasing=”implicit”</w:t>
-      </w:r>
-      <w:r>
-        <w:t xml:space="preserve"> </w:t>
-      </w:r>
-      <w:r>
-        <w:t>Need to explain how to set it in the instructions now it comes through the config file</w:t>
+      </w:pPr>
+      <w:r>
+        <w:t xml:space="preserve">Include instructions somewhere for bundle </w:t>
+      </w:r>
+      <w:proofErr w:type="spellStart"/>
+      <w:r>
+        <w:t>jre</w:t>
+      </w:r>
+      <w:proofErr w:type="spellEnd"/>
+      <w:r>
+        <w:t>, and re-test it</w:t>
       </w:r>
     </w:p>
     <w:p>
@@ -239,10 +322,10 @@
         </w:numPr>
       </w:pPr>
       <w:r>
-        <w:t>Include instructions somewhere for bundle jre</w:t>
-      </w:r>
-      <w:r>
-        <w:t>, and re-test it</w:t>
+        <w:t>U</w:t>
+      </w:r>
+      <w:r>
+        <w:t>pdate install readme, lots of old ideas about java version and java3d</w:t>
       </w:r>
     </w:p>
     <w:p>
@@ -254,10 +337,27 @@
         </w:numPr>
       </w:pPr>
       <w:r>
-        <w:t>U</w:t>
-      </w:r>
-      <w:r>
-        <w:t>pdate install readme, lots of old ideas about java version and java3d</w:t>
+        <w:t xml:space="preserve">Need to attempt </w:t>
+      </w:r>
+      <w:r>
+        <w:t>to</w:t>
+      </w:r>
+      <w:r>
+        <w:t xml:space="preserve"> map more </w:t>
+      </w:r>
+      <w:proofErr w:type="spellStart"/>
+      <w:r>
+        <w:t>skyrim</w:t>
+      </w:r>
+      <w:proofErr w:type="spellEnd"/>
+      <w:r>
+        <w:t xml:space="preserve"> trees </w:t>
+      </w:r>
+      <w:r>
+        <w:t>t</w:t>
+      </w:r>
+      <w:r>
+        <w:t>o oblivion</w:t>
       </w:r>
     </w:p>
     <w:p>
@@ -269,19 +369,7 @@
         </w:numPr>
       </w:pPr>
       <w:r>
-        <w:t xml:space="preserve">Need to attempt </w:t>
-      </w:r>
-      <w:r>
-        <w:t>to</w:t>
-      </w:r>
-      <w:r>
-        <w:t xml:space="preserve"> map more skyrim trees </w:t>
-      </w:r>
-      <w:r>
-        <w:t>t</w:t>
-      </w:r>
-      <w:r>
-        <w:t>o oblivion</w:t>
+        <w:t>The camera in J debug sometimes does mad angles, like up high</w:t>
       </w:r>
     </w:p>
     <w:p>
@@ -293,8 +381,16 @@
         </w:numPr>
       </w:pPr>
       <w:r>
-        <w:t xml:space="preserve">The action mouse needs a cross hair, and often can’t see things, like the ray is not pointing where I think. </w:t>
-      </w:r>
+        <w:t>I</w:t>
+      </w:r>
+      <w:r>
+        <w:t xml:space="preserve">n oblivion lots of clothes that are not worn are using the worn </w:t>
+      </w:r>
+      <w:proofErr w:type="spellStart"/>
+      <w:r>
+        <w:t>nif</w:t>
+      </w:r>
+      <w:proofErr w:type="spellEnd"/>
     </w:p>
     <w:p>
       <w:pPr>
@@ -305,8 +401,29 @@
         </w:numPr>
       </w:pPr>
       <w:r>
-        <w:t>The camera in J debug sometimes does mad angles, like up high</w:t>
-      </w:r>
+        <w:t xml:space="preserve">Fallout and </w:t>
+      </w:r>
+      <w:proofErr w:type="spellStart"/>
+      <w:r>
+        <w:t>skyrim</w:t>
+      </w:r>
+      <w:proofErr w:type="spellEnd"/>
+      <w:r>
+        <w:t xml:space="preserve"> still don’t organise </w:t>
+      </w:r>
+      <w:proofErr w:type="spellStart"/>
+      <w:r>
+        <w:t>lods</w:t>
+      </w:r>
+      <w:proofErr w:type="spellEnd"/>
+      <w:r>
+        <w:t xml:space="preserve"> properly big gaps </w:t>
+      </w:r>
+      <w:proofErr w:type="spellStart"/>
+      <w:r>
+        <w:t>etc</w:t>
+      </w:r>
+      <w:proofErr w:type="spellEnd"/>
     </w:p>
     <w:p>
       <w:pPr>
@@ -317,11 +434,24 @@
         </w:numPr>
       </w:pPr>
       <w:r>
-        <w:t>I</w:t>
-      </w:r>
-      <w:r>
-        <w:t>n oblivion lots of clothes that are not worn are using the worn nif</w:t>
-      </w:r>
+        <w:t xml:space="preserve">TES3 particles good example here </w:t>
+      </w:r>
+      <w:r>
+        <w:t>F:\game media\</w:t>
+      </w:r>
+      <w:proofErr w:type="spellStart"/>
+      <w:r>
+        <w:t>Morrowind</w:t>
+      </w:r>
+      <w:proofErr w:type="spellEnd"/>
+      <w:r>
+        <w:t>\Meshes\</w:t>
+      </w:r>
+      <w:proofErr w:type="spellStart"/>
+      <w:r>
+        <w:t>steam_lavariver.nif</w:t>
+      </w:r>
+      <w:proofErr w:type="spellEnd"/>
     </w:p>
     <w:p>
       <w:pPr>
@@ -331,39 +461,43 @@
           <w:numId w:val="7"/>
         </w:numPr>
       </w:pPr>
-      <w:r>
-        <w:t>Fallout and skyrim still don’t organise lods properly big gaps etc</w:t>
-      </w:r>
-    </w:p>
-    <w:p>
-      <w:pPr>
-        <w:pStyle w:val="ListParagraph"/>
-        <w:numPr>
-          <w:ilvl w:val="0"/>
-          <w:numId w:val="7"/>
-        </w:numPr>
-      </w:pPr>
-      <w:r>
-        <w:t xml:space="preserve">TES3 particles good example here </w:t>
-      </w:r>
-      <w:r>
-        <w:t>F:\game media\Morrowind\Meshes\steam_lavariver.nif</w:t>
-      </w:r>
-    </w:p>
-    <w:p>
-      <w:pPr>
-        <w:pStyle w:val="ListParagraph"/>
-        <w:numPr>
-          <w:ilvl w:val="0"/>
-          <w:numId w:val="7"/>
-        </w:numPr>
-      </w:pPr>
-      <w:r>
-        <w:t xml:space="preserve">Morrowind doors no open </w:t>
-      </w:r>
-      <w:r>
-        <w:t>PhysicsDynamics. updateRECOToggleOpen needs the artificial pivot of J3dDOOR added and listneed to by the NBKinematicRigidBody</w:t>
-      </w:r>
+      <w:proofErr w:type="spellStart"/>
+      <w:r>
+        <w:t>Morrowind</w:t>
+      </w:r>
+      <w:proofErr w:type="spellEnd"/>
+      <w:r>
+        <w:t xml:space="preserve"> doors no open </w:t>
+      </w:r>
+      <w:proofErr w:type="spellStart"/>
+      <w:r>
+        <w:t>PhysicsDynamics</w:t>
+      </w:r>
+      <w:proofErr w:type="spellEnd"/>
+      <w:r>
+        <w:t xml:space="preserve">. </w:t>
+      </w:r>
+      <w:proofErr w:type="spellStart"/>
+      <w:r>
+        <w:t>updateRECOToggleOpen</w:t>
+      </w:r>
+      <w:proofErr w:type="spellEnd"/>
+      <w:r>
+        <w:t xml:space="preserve"> needs the artificial pivot of J3dDOOR added and </w:t>
+      </w:r>
+      <w:proofErr w:type="spellStart"/>
+      <w:r>
+        <w:t>listneed</w:t>
+      </w:r>
+      <w:proofErr w:type="spellEnd"/>
+      <w:r>
+        <w:t xml:space="preserve"> to by the </w:t>
+      </w:r>
+      <w:proofErr w:type="spellStart"/>
+      <w:r>
+        <w:t>NBKinematicRigidBody</w:t>
+      </w:r>
+      <w:proofErr w:type="spellEnd"/>
     </w:p>
     <w:p/>
     <w:p/>
@@ -372,9 +506,11 @@
       <w:pPr>
         <w:pStyle w:val="Heading4"/>
       </w:pPr>
+      <w:proofErr w:type="spellStart"/>
       <w:r>
         <w:t>HunterSneaker</w:t>
       </w:r>
+      <w:proofErr w:type="spellEnd"/>
     </w:p>
     <w:p>
       <w:pPr>
@@ -386,7 +522,23 @@
         <w:spacing w:after="0"/>
       </w:pPr>
       <w:r>
-        <w:t>In order to make a good tight huntersneaker, I need to cut my esm file down as well.</w:t>
+        <w:t xml:space="preserve">In order to make a good tight </w:t>
+      </w:r>
+      <w:proofErr w:type="spellStart"/>
+      <w:r>
+        <w:t>huntersneaker</w:t>
+      </w:r>
+      <w:proofErr w:type="spellEnd"/>
+      <w:r>
+        <w:t xml:space="preserve">, I need to cut my </w:t>
+      </w:r>
+      <w:proofErr w:type="spellStart"/>
+      <w:r>
+        <w:t>esm</w:t>
+      </w:r>
+      <w:proofErr w:type="spellEnd"/>
+      <w:r>
+        <w:t xml:space="preserve"> file down as well.</w:t>
       </w:r>
     </w:p>
     <w:p>
@@ -412,7 +564,23 @@
         <w:spacing w:after="0"/>
       </w:pPr>
       <w:r>
-        <w:t>Got my esm and 2 bsas ready to roll</w:t>
+        <w:t xml:space="preserve">Got my </w:t>
+      </w:r>
+      <w:proofErr w:type="spellStart"/>
+      <w:r>
+        <w:t>esm</w:t>
+      </w:r>
+      <w:proofErr w:type="spellEnd"/>
+      <w:r>
+        <w:t xml:space="preserve"> and 2 </w:t>
+      </w:r>
+      <w:proofErr w:type="spellStart"/>
+      <w:r>
+        <w:t>bsas</w:t>
+      </w:r>
+      <w:proofErr w:type="spellEnd"/>
+      <w:r>
+        <w:t xml:space="preserve"> ready to roll</w:t>
       </w:r>
       <w:r>
         <w:t xml:space="preserve"> b</w:t>
@@ -437,16 +605,81 @@
         <w:t xml:space="preserve">Note think about mesh texture </w:t>
       </w:r>
       <w:r>
-        <w:t>separation in bsa files file locking etc</w:t>
-      </w:r>
+        <w:t xml:space="preserve">separation in </w:t>
+      </w:r>
+      <w:proofErr w:type="spellStart"/>
+      <w:r>
+        <w:t>bsa</w:t>
+      </w:r>
+      <w:proofErr w:type="spellEnd"/>
+      <w:r>
+        <w:t xml:space="preserve"> files file locking </w:t>
+      </w:r>
+      <w:proofErr w:type="spellStart"/>
+      <w:r>
+        <w:t>etc</w:t>
+      </w:r>
+      <w:proofErr w:type="spellEnd"/>
     </w:p>
     <w:p>
       <w:pPr>
         <w:pStyle w:val="Heading4"/>
       </w:pPr>
       <w:r>
+        <w:t>Physics</w:t>
+      </w:r>
+    </w:p>
+    <w:p>
+      <w:pPr>
+        <w:pStyle w:val="ListParagraph"/>
+        <w:numPr>
+          <w:ilvl w:val="0"/>
+          <w:numId w:val="1"/>
+        </w:numPr>
+        <w:spacing w:after="0"/>
+      </w:pPr>
+      <w:proofErr w:type="spellStart"/>
+      <w:r>
+        <w:t>NBStaticRigidBody</w:t>
+      </w:r>
+      <w:proofErr w:type="spellEnd"/>
+      <w:r>
+        <w:t xml:space="preserve"> has a major question in it about multiplying up to the root!</w:t>
+      </w:r>
+      <w:r>
+        <w:t xml:space="preserve"> Also see </w:t>
+      </w:r>
+      <w:r>
+        <w:t>thoughts</w:t>
+      </w:r>
+      <w:r>
+        <w:t xml:space="preserve"> on performance below</w:t>
+      </w:r>
+      <w:r>
+        <w:t>, I notice the gate to megaton is crazy in J-physics</w:t>
+      </w:r>
+      <w:r>
+        <w:t xml:space="preserve"> this question is wrong for megaton walls! Needs careful thought</w:t>
+      </w:r>
+    </w:p>
+    <w:p>
+      <w:pPr>
+        <w:pStyle w:val="ListParagraph"/>
+        <w:numPr>
+          <w:ilvl w:val="0"/>
+          <w:numId w:val="1"/>
+        </w:numPr>
+        <w:spacing w:after="0"/>
+      </w:pPr>
+      <w:r>
         <w:lastRenderedPageBreak/>
-        <w:t>Physics</w:t>
+        <w:t>I notice my “don’t fall infinite distance” check seem</w:t>
+      </w:r>
+      <w:r>
+        <w:t>s</w:t>
+      </w:r>
+      <w:r>
+        <w:t xml:space="preserve"> rubbish. I also notice if I’m half way through the terrain and I turn F on I fall down to about 2 meters below terrain then stop (which I suppose is roughly correct?)</w:t>
       </w:r>
     </w:p>
     <w:p>
@@ -459,22 +692,15 @@
         <w:spacing w:after="0"/>
       </w:pPr>
       <w:r>
-        <w:t>NBStaticRigidBody has a major question in it about multiplying up to the root!</w:t>
-      </w:r>
-      <w:r>
-        <w:t xml:space="preserve"> Also see </w:t>
-      </w:r>
-      <w:r>
-        <w:t>thoughts</w:t>
-      </w:r>
-      <w:r>
-        <w:t xml:space="preserve"> on performance below</w:t>
-      </w:r>
-      <w:r>
-        <w:t>, I notice the gate to megaton is crazy in J-physics</w:t>
-      </w:r>
-      <w:r>
-        <w:t xml:space="preserve"> this question is wrong for megaton walls! Needs careful thought</w:t>
+        <w:t xml:space="preserve">Need to make </w:t>
+      </w:r>
+      <w:proofErr w:type="spellStart"/>
+      <w:r>
+        <w:t>kcc</w:t>
+      </w:r>
+      <w:proofErr w:type="spellEnd"/>
+      <w:r>
+        <w:t xml:space="preserve"> unable to walk up steep slopes</w:t>
       </w:r>
     </w:p>
     <w:p>
@@ -487,13 +713,32 @@
         <w:spacing w:after="0"/>
       </w:pPr>
       <w:r>
-        <w:t>I notice my “don’t fall infinite distance” check seem</w:t>
-      </w:r>
-      <w:r>
-        <w:t>s</w:t>
-      </w:r>
-      <w:r>
-        <w:t xml:space="preserve"> rubbish. I also notice if I’m half way through the terrain and I turn F on I fall down to about 2 meters below terrain then stop (which I suppose is roughly correct?)</w:t>
+        <w:t xml:space="preserve">Physics catches on things all the time </w:t>
+      </w:r>
+      <w:proofErr w:type="spellStart"/>
+      <w:r>
+        <w:t>morrowind</w:t>
+      </w:r>
+      <w:proofErr w:type="spellEnd"/>
+      <w:r>
+        <w:t>, possibly between the grids, nothing shows in the J debug</w:t>
+      </w:r>
+      <w:r>
+        <w:t xml:space="preserve">, I’ve fixed up the </w:t>
+      </w:r>
+      <w:r>
+        <w:t xml:space="preserve">collision shape </w:t>
+      </w:r>
+      <w:r>
+        <w:t xml:space="preserve">cache for </w:t>
+      </w:r>
+      <w:proofErr w:type="spellStart"/>
+      <w:r>
+        <w:t>morrowind</w:t>
+      </w:r>
+      <w:proofErr w:type="spellEnd"/>
+      <w:r>
+        <w:t>, check again</w:t>
       </w:r>
     </w:p>
     <w:p>
@@ -506,7 +751,16 @@
         <w:spacing w:after="0"/>
       </w:pPr>
       <w:r>
-        <w:t>Need to make kcc unable to walk up steep slopes</w:t>
+        <w:t>Also sometimes physic races away</w:t>
+      </w:r>
+      <w:r>
+        <w:t xml:space="preserve"> (cannon shot)</w:t>
+      </w:r>
+      <w:r>
+        <w:t xml:space="preserve"> in a direction now, but it never used to before KCC update</w:t>
+      </w:r>
+      <w:r>
+        <w:t>, debug info spews out now, and rejects</w:t>
       </w:r>
     </w:p>
     <w:p>
@@ -519,16 +773,10 @@
         <w:spacing w:after="0"/>
       </w:pPr>
       <w:r>
-        <w:t>Physics catches on things all the time morrowind, possibly between the grids, nothing shows in the J debug</w:t>
-      </w:r>
-      <w:r>
-        <w:t xml:space="preserve">, I’ve fixed up the </w:t>
-      </w:r>
-      <w:r>
-        <w:t xml:space="preserve">collision shape </w:t>
-      </w:r>
-      <w:r>
-        <w:t>cache for morrowind, check again</w:t>
+        <w:t>I have a gimbal lock flick 0,0,0,1 issue again (this might be navigation not physics</w:t>
+      </w:r>
+      <w:r>
+        <w:t>)</w:t>
       </w:r>
     </w:p>
     <w:p>
@@ -540,17 +788,53 @@
         </w:numPr>
         <w:spacing w:after="0"/>
       </w:pPr>
-      <w:r>
-        <w:t>Also sometimes physic races away</w:t>
-      </w:r>
-      <w:r>
-        <w:t xml:space="preserve"> (cannon shot)</w:t>
-      </w:r>
-      <w:r>
-        <w:t xml:space="preserve"> in a direction now, but it never used to before KCC update</w:t>
-      </w:r>
-      <w:r>
-        <w:t>, debug info spews out now, and rejects</w:t>
+      <w:proofErr w:type="spellStart"/>
+      <w:r>
+        <w:t>PhysicsDynamics.addRECO</w:t>
+      </w:r>
+      <w:proofErr w:type="spellEnd"/>
+      <w:r>
+        <w:t xml:space="preserve"> is calling </w:t>
+      </w:r>
+      <w:proofErr w:type="spellStart"/>
+      <w:r>
+        <w:t>addChild</w:t>
+      </w:r>
+      <w:proofErr w:type="spellEnd"/>
+      <w:r>
+        <w:t xml:space="preserve"> to sc</w:t>
+      </w:r>
+      <w:r>
+        <w:t>e</w:t>
+      </w:r>
+      <w:r>
+        <w:t>ne gr</w:t>
+      </w:r>
+      <w:r>
+        <w:t>a</w:t>
+      </w:r>
+      <w:r>
+        <w:t xml:space="preserve">phs not in </w:t>
+      </w:r>
+      <w:proofErr w:type="gramStart"/>
+      <w:r>
+        <w:t>a behaviour</w:t>
+      </w:r>
+      <w:proofErr w:type="gramEnd"/>
+      <w:r>
+        <w:t>! Could be t</w:t>
+      </w:r>
+      <w:r>
+        <w:t>r</w:t>
+      </w:r>
+      <w:r>
+        <w:t>o</w:t>
+      </w:r>
+      <w:r>
+        <w:t>u</w:t>
+      </w:r>
+      <w:r>
+        <w:t>ble</w:t>
       </w:r>
     </w:p>
     <w:p>
@@ -563,10 +847,41 @@
         <w:spacing w:after="0"/>
       </w:pPr>
       <w:r>
-        <w:t>I have a gimbal lock flick 0,0,0,1 issue again (this might be navigation not physics</w:t>
-      </w:r>
-      <w:r>
-        <w:t>)</w:t>
+        <w:t xml:space="preserve">I need a </w:t>
+      </w:r>
+      <w:r>
+        <w:t xml:space="preserve">new type of physics </w:t>
+      </w:r>
+      <w:proofErr w:type="spellStart"/>
+      <w:r>
+        <w:t>kcc</w:t>
+      </w:r>
+      <w:proofErr w:type="spellEnd"/>
+      <w:r>
+        <w:t xml:space="preserve"> </w:t>
+      </w:r>
+      <w:proofErr w:type="spellStart"/>
+      <w:r>
+        <w:t>freefly</w:t>
+      </w:r>
+      <w:proofErr w:type="spellEnd"/>
+      <w:r>
+        <w:t>-</w:t>
+      </w:r>
+      <w:r>
+        <w:t xml:space="preserve">physics that is normal </w:t>
+      </w:r>
+      <w:r>
+        <w:t>except</w:t>
+      </w:r>
+      <w:r>
+        <w:t xml:space="preserve"> gravity doesn’t apply and </w:t>
+      </w:r>
+      <w:r>
+        <w:t>upward</w:t>
+      </w:r>
+      <w:r>
+        <w:t xml:space="preserve"> movement is fine</w:t>
       </w:r>
     </w:p>
     <w:p>
@@ -579,31 +894,7 @@
         <w:spacing w:after="0"/>
       </w:pPr>
       <w:r>
-        <w:t>PhysicsDynamics.addRECO is calling addChild to sc</w:t>
-      </w:r>
-      <w:r>
-        <w:t>e</w:t>
-      </w:r>
-      <w:r>
-        <w:t>ne gr</w:t>
-      </w:r>
-      <w:r>
-        <w:t>a</w:t>
-      </w:r>
-      <w:r>
-        <w:t>phs not in a behaviour! Could be t</w:t>
-      </w:r>
-      <w:r>
-        <w:t>r</w:t>
-      </w:r>
-      <w:r>
-        <w:t>o</w:t>
-      </w:r>
-      <w:r>
-        <w:t>u</w:t>
-      </w:r>
-      <w:r>
-        <w:t>ble</w:t>
+        <w:t>Also I see the physics lines drawn in the wrong place but J physics is good at oblivion 29,60,-70</w:t>
       </w:r>
     </w:p>
     <w:p>
@@ -613,81 +904,68 @@
           <w:ilvl w:val="0"/>
           <w:numId w:val="1"/>
         </w:numPr>
+      </w:pPr>
+      <w:r>
+        <w:t xml:space="preserve">God damn tes3 has collision boxes that overlap (and are in front of) door collision boxes!! God </w:t>
+      </w:r>
+      <w:r>
+        <w:t>dam</w:t>
+      </w:r>
+      <w:r>
+        <w:t xml:space="preserve"> it.</w:t>
+      </w:r>
+    </w:p>
+    <w:p>
+      <w:pPr>
+        <w:pStyle w:val="ListParagraph"/>
+        <w:numPr>
+          <w:ilvl w:val="0"/>
+          <w:numId w:val="1"/>
+        </w:numPr>
         <w:spacing w:after="0"/>
       </w:pPr>
       <w:r>
-        <w:t xml:space="preserve">I need a </w:t>
-      </w:r>
-      <w:r>
-        <w:t>new type of physics kcc freefly-</w:t>
-      </w:r>
-      <w:r>
-        <w:t xml:space="preserve">physics that is normal </w:t>
-      </w:r>
-      <w:r>
-        <w:t>except</w:t>
-      </w:r>
-      <w:r>
-        <w:t xml:space="preserve"> gravity doesn’t apply and </w:t>
-      </w:r>
-      <w:r>
-        <w:t>upward</w:t>
-      </w:r>
-      <w:r>
-        <w:t xml:space="preserve"> movement is fine</w:t>
-      </w:r>
-    </w:p>
-    <w:p>
-      <w:pPr>
-        <w:pStyle w:val="ListParagraph"/>
-        <w:numPr>
-          <w:ilvl w:val="0"/>
-          <w:numId w:val="1"/>
-        </w:numPr>
-        <w:spacing w:after="0"/>
-      </w:pPr>
-      <w:r>
-        <w:t>Also I see the physics lines drawn in the wrong place but J physics is good at oblivion 29,60,-70</w:t>
-      </w:r>
-    </w:p>
-    <w:p>
-      <w:pPr>
-        <w:pStyle w:val="ListParagraph"/>
-        <w:numPr>
-          <w:ilvl w:val="0"/>
-          <w:numId w:val="1"/>
-        </w:numPr>
-      </w:pPr>
-      <w:r>
-        <w:t xml:space="preserve">God damn tes3 has collision boxes that overlap (and are in front of) door collision boxes!! God </w:t>
-      </w:r>
-      <w:r>
-        <w:t>dam</w:t>
-      </w:r>
-      <w:r>
-        <w:t xml:space="preserve"> it.</w:t>
-      </w:r>
-    </w:p>
-    <w:p>
-      <w:pPr>
-        <w:pStyle w:val="ListParagraph"/>
-        <w:numPr>
-          <w:ilvl w:val="0"/>
-          <w:numId w:val="1"/>
-        </w:numPr>
-        <w:spacing w:after="0"/>
-      </w:pPr>
-      <w:r>
-        <w:t xml:space="preserve">I need to make a simpler version of  </w:t>
-      </w:r>
+        <w:t xml:space="preserve">I need to make a simpler version </w:t>
+      </w:r>
+      <w:proofErr w:type="gramStart"/>
+      <w:r>
+        <w:t xml:space="preserve">of  </w:t>
+      </w:r>
+      <w:proofErr w:type="spellStart"/>
       <w:r>
         <w:t>VisualPhysicalUniverse</w:t>
       </w:r>
-      <w:r>
-        <w:t xml:space="preserve"> without physics, but CameraPanel assume it so I need to do lots of work</w:t>
-      </w:r>
-      <w:r>
-        <w:t xml:space="preserve"> Look into my use of VisualPhysicalUniverse, half my physics is not showing when the view specifics are disabled!! It’s madness, should I drop it totally? And make an add detach style physics branch</w:t>
+      <w:proofErr w:type="spellEnd"/>
+      <w:proofErr w:type="gramEnd"/>
+      <w:r>
+        <w:t xml:space="preserve"> without physics, but </w:t>
+      </w:r>
+      <w:proofErr w:type="spellStart"/>
+      <w:r>
+        <w:t>CameraPanel</w:t>
+      </w:r>
+      <w:proofErr w:type="spellEnd"/>
+      <w:r>
+        <w:t xml:space="preserve"> assume it so I need to do lots of work</w:t>
+      </w:r>
+      <w:r>
+        <w:t xml:space="preserve"> Look into my use of </w:t>
+      </w:r>
+      <w:proofErr w:type="spellStart"/>
+      <w:r>
+        <w:t>VisualPhysicalUniverse</w:t>
+      </w:r>
+      <w:proofErr w:type="spellEnd"/>
+      <w:r>
+        <w:t xml:space="preserve">, half my physics is not showing when the view specifics are disabled!! </w:t>
+      </w:r>
+      <w:proofErr w:type="gramStart"/>
+      <w:r>
+        <w:t>It’s</w:t>
+      </w:r>
+      <w:proofErr w:type="gramEnd"/>
+      <w:r>
+        <w:t xml:space="preserve"> madness, should I drop it totally? And make an add detach style physics branch</w:t>
       </w:r>
     </w:p>
     <w:p>
@@ -746,8 +1024,13 @@
       <w:r>
         <w:t xml:space="preserve"> and </w:t>
       </w:r>
-      <w:r>
-        <w:t>Coloring attributes</w:t>
+      <w:proofErr w:type="spellStart"/>
+      <w:r>
+        <w:t>Coloring</w:t>
+      </w:r>
+      <w:proofErr w:type="spellEnd"/>
+      <w:r>
+        <w:t xml:space="preserve"> attributes</w:t>
       </w:r>
       <w:r>
         <w:t xml:space="preserve"> and </w:t>
@@ -771,13 +1054,29 @@
         <w:t>performance</w:t>
       </w:r>
       <w:r>
-        <w:t xml:space="preserve"> with less set) certainly the removeChild remove mirror code would benefit if the attribute is shared and increases the has</w:t>
+        <w:t xml:space="preserve"> with less set) certainly the </w:t>
+      </w:r>
+      <w:proofErr w:type="spellStart"/>
+      <w:r>
+        <w:t>removeChild</w:t>
+      </w:r>
+      <w:proofErr w:type="spellEnd"/>
+      <w:r>
+        <w:t xml:space="preserve"> remove mirror code would benefit if the attribute is shared and increases the </w:t>
+      </w:r>
+      <w:proofErr w:type="spellStart"/>
+      <w:r>
+        <w:t>has</w:t>
       </w:r>
       <w:r>
         <w:t>h</w:t>
       </w:r>
       <w:r>
-        <w:t>set load</w:t>
+        <w:t>set</w:t>
+      </w:r>
+      <w:proofErr w:type="spellEnd"/>
+      <w:r>
+        <w:t xml:space="preserve"> load</w:t>
       </w:r>
     </w:p>
     <w:p>
@@ -790,7 +1089,31 @@
         <w:spacing w:after="0"/>
       </w:pPr>
       <w:r>
-        <w:t>I should improve nif display etc to take a source folder so it can be run on other computers in needed also the bsa extracted folder combo should</w:t>
+        <w:t xml:space="preserve">I should improve </w:t>
+      </w:r>
+      <w:proofErr w:type="spellStart"/>
+      <w:r>
+        <w:t>nif</w:t>
+      </w:r>
+      <w:proofErr w:type="spellEnd"/>
+      <w:r>
+        <w:t xml:space="preserve"> display </w:t>
+      </w:r>
+      <w:proofErr w:type="spellStart"/>
+      <w:r>
+        <w:t>etc</w:t>
+      </w:r>
+      <w:proofErr w:type="spellEnd"/>
+      <w:r>
+        <w:t xml:space="preserve"> to take a source folder so it can be run on other computers in needed also the </w:t>
+      </w:r>
+      <w:proofErr w:type="spellStart"/>
+      <w:r>
+        <w:t>bsa</w:t>
+      </w:r>
+      <w:proofErr w:type="spellEnd"/>
+      <w:r>
+        <w:t xml:space="preserve"> extracted folder combo should</w:t>
       </w:r>
       <w:r>
         <w:t xml:space="preserve"> </w:t>
@@ -815,7 +1138,15 @@
         <w:spacing w:after="0"/>
       </w:pPr>
       <w:r>
-        <w:t>I should fork java3d commit my updates and offer hharrision a pull request</w:t>
+        <w:t xml:space="preserve">I should fork java3d commit my updates and offer </w:t>
+      </w:r>
+      <w:proofErr w:type="spellStart"/>
+      <w:r>
+        <w:t>hharrision</w:t>
+      </w:r>
+      <w:proofErr w:type="spellEnd"/>
+      <w:r>
+        <w:t xml:space="preserve"> a pull request</w:t>
       </w:r>
     </w:p>
     <w:p>
@@ -828,10 +1159,34 @@
         <w:spacing w:after="0"/>
       </w:pPr>
       <w:r>
-        <w:t>Load shaders now they can be decompiled to glsl, but they are hard to find, so I need to work out the def</w:t>
-      </w:r>
-      <w:r>
-        <w:t>aults somehow (esm file perhaps for oblivion has heaps of them</w:t>
+        <w:t xml:space="preserve">Load </w:t>
+      </w:r>
+      <w:proofErr w:type="spellStart"/>
+      <w:r>
+        <w:t>shaders</w:t>
+      </w:r>
+      <w:proofErr w:type="spellEnd"/>
+      <w:r>
+        <w:t xml:space="preserve"> now they can be decompiled to </w:t>
+      </w:r>
+      <w:proofErr w:type="spellStart"/>
+      <w:r>
+        <w:t>glsl</w:t>
+      </w:r>
+      <w:proofErr w:type="spellEnd"/>
+      <w:r>
+        <w:t>, but they are hard to find, so I need to work out the def</w:t>
+      </w:r>
+      <w:r>
+        <w:t>aults somehow (</w:t>
+      </w:r>
+      <w:proofErr w:type="spellStart"/>
+      <w:r>
+        <w:t>esm</w:t>
+      </w:r>
+      <w:proofErr w:type="spellEnd"/>
+      <w:r>
+        <w:t xml:space="preserve"> file perhaps for oblivion has heaps of them</w:t>
       </w:r>
       <w:r>
         <w:t>)</w:t>
@@ -846,8 +1201,13 @@
         </w:numPr>
         <w:spacing w:after="0"/>
       </w:pPr>
-      <w:r>
-        <w:t>Shaders are failing on XPS-13 recheck them!</w:t>
+      <w:proofErr w:type="spellStart"/>
+      <w:r>
+        <w:t>Shaders</w:t>
+      </w:r>
+      <w:proofErr w:type="spellEnd"/>
+      <w:r>
+        <w:t xml:space="preserve"> are failing on XPS-13 recheck them!</w:t>
       </w:r>
     </w:p>
     <w:p>
@@ -860,7 +1220,23 @@
         <w:spacing w:after="0"/>
       </w:pPr>
       <w:r>
-        <w:t>Water not overriding colors for skyrim and fallout</w:t>
+        <w:t xml:space="preserve">Water not overriding </w:t>
+      </w:r>
+      <w:proofErr w:type="spellStart"/>
+      <w:r>
+        <w:t>colors</w:t>
+      </w:r>
+      <w:proofErr w:type="spellEnd"/>
+      <w:r>
+        <w:t xml:space="preserve"> for </w:t>
+      </w:r>
+      <w:proofErr w:type="spellStart"/>
+      <w:r>
+        <w:t>skyrim</w:t>
+      </w:r>
+      <w:proofErr w:type="spellEnd"/>
+      <w:r>
+        <w:t xml:space="preserve"> and fallout</w:t>
       </w:r>
       <w:r>
         <w:t>, now fallout water is far t</w:t>
@@ -882,14 +1258,32 @@
         <w:spacing w:after="0"/>
       </w:pPr>
       <w:r>
-        <w:t>Could water use the 0th row as the last row for vertex shaking to make perfect match ups? In the water.vert shader</w:t>
-      </w:r>
-      <w:r>
-        <w:t xml:space="preserve"> try to find a deterministic shader</w:t>
-      </w:r>
+        <w:t xml:space="preserve">Could water use the 0th row as the last row for vertex shaking to make perfect match ups? In the </w:t>
+      </w:r>
+      <w:proofErr w:type="spellStart"/>
+      <w:r>
+        <w:t>water.vert</w:t>
+      </w:r>
+      <w:proofErr w:type="spellEnd"/>
       <w:r>
         <w:t xml:space="preserve"> </w:t>
       </w:r>
+      <w:proofErr w:type="spellStart"/>
+      <w:r>
+        <w:t>shader</w:t>
+      </w:r>
+      <w:proofErr w:type="spellEnd"/>
+      <w:r>
+        <w:t xml:space="preserve"> try to find a deterministic </w:t>
+      </w:r>
+      <w:proofErr w:type="spellStart"/>
+      <w:r>
+        <w:t>shader</w:t>
+      </w:r>
+      <w:proofErr w:type="spellEnd"/>
+      <w:r>
+        <w:t xml:space="preserve"> </w:t>
+      </w:r>
       <w:r>
         <w:t>(current one looks deterministic to me but)</w:t>
       </w:r>
@@ -903,15 +1297,236 @@
         </w:numPr>
         <w:spacing w:after="0"/>
       </w:pPr>
+      <w:proofErr w:type="spellStart"/>
+      <w:r>
+        <w:t>JInternalFrames</w:t>
+      </w:r>
+      <w:proofErr w:type="spellEnd"/>
+      <w:r>
+        <w:t xml:space="preserve"> for </w:t>
+      </w:r>
+      <w:proofErr w:type="spellStart"/>
+      <w:r>
+        <w:t>DisplayDialog</w:t>
+      </w:r>
+      <w:proofErr w:type="spellEnd"/>
+      <w:r>
+        <w:t xml:space="preserve"> to allow them to show on a full screen without jumping back or being lost on mac.</w:t>
+      </w:r>
+      <w:r>
+        <w:t xml:space="preserve"> </w:t>
+      </w:r>
+      <w:r>
+        <w:t xml:space="preserve">The escape button exit should be on screen </w:t>
+      </w:r>
+      <w:proofErr w:type="spellStart"/>
+      <w:r>
+        <w:t>hud</w:t>
+      </w:r>
+      <w:proofErr w:type="spellEnd"/>
+      <w:r>
+        <w:t xml:space="preserve"> not popup because </w:t>
+      </w:r>
+      <w:proofErr w:type="spellStart"/>
+      <w:r>
+        <w:t>fullscreen</w:t>
+      </w:r>
+      <w:proofErr w:type="spellEnd"/>
+      <w:r>
+        <w:t xml:space="preserve"> and it don’t play nice</w:t>
+      </w:r>
+    </w:p>
+    <w:p>
+      <w:pPr>
+        <w:pStyle w:val="ListParagraph"/>
+        <w:numPr>
+          <w:ilvl w:val="0"/>
+          <w:numId w:val="1"/>
+        </w:numPr>
+        <w:spacing w:after="0"/>
+      </w:pPr>
+      <w:r>
+        <w:t>When a card gives back 16bit depth buffer (ever?) must reduce front and back clip</w:t>
+      </w:r>
+    </w:p>
+    <w:p>
+      <w:pPr>
+        <w:pStyle w:val="ListParagraph"/>
+        <w:numPr>
+          <w:ilvl w:val="0"/>
+          <w:numId w:val="1"/>
+        </w:numPr>
+        <w:spacing w:after="0"/>
+      </w:pPr>
       <w:r>
         <w:lastRenderedPageBreak/>
-        <w:t>JInternalFrames for DisplayDialog to allow them to show on a full screen without jumping back or being lost on mac.</w:t>
-      </w:r>
-      <w:r>
+        <w:t xml:space="preserve">Distant textures appear to have black back in them again? In particular Fallout, notice yellow lines on road badly minify, and distant windmill by megaton front. </w:t>
+      </w:r>
+      <w:proofErr w:type="spellStart"/>
+      <w:r>
+        <w:t>Dds</w:t>
+      </w:r>
+      <w:proofErr w:type="spellEnd"/>
+      <w:r>
+        <w:t xml:space="preserve"> viewer does not show, must be appearance </w:t>
+      </w:r>
+      <w:proofErr w:type="spellStart"/>
+      <w:r>
+        <w:t>prob</w:t>
+      </w:r>
+      <w:proofErr w:type="spellEnd"/>
+      <w:r>
+        <w:t xml:space="preserve">? But </w:t>
+      </w:r>
+      <w:proofErr w:type="spellStart"/>
+      <w:r>
+        <w:t>nifskope</w:t>
+      </w:r>
+      <w:proofErr w:type="spellEnd"/>
+      <w:r>
+        <w:t xml:space="preserve"> does show it too a bit</w:t>
+      </w:r>
+      <w:r>
+        <w:t>. Did the addition o</w:t>
+      </w:r>
+      <w:r>
+        <w:t>f rendering attributes help this?</w:t>
+      </w:r>
+    </w:p>
+    <w:p>
+      <w:pPr>
+        <w:pStyle w:val="ListParagraph"/>
+        <w:numPr>
+          <w:ilvl w:val="0"/>
+          <w:numId w:val="1"/>
+        </w:numPr>
+        <w:spacing w:after="0"/>
+      </w:pPr>
+      <w:r>
+        <w:t xml:space="preserve">The gross </w:t>
+      </w:r>
+      <w:proofErr w:type="spellStart"/>
+      <w:r>
+        <w:t>lods</w:t>
+      </w:r>
+      <w:proofErr w:type="spellEnd"/>
+      <w:r>
+        <w:t xml:space="preserve"> are lit up more than the close ones? Check material light values for land and </w:t>
+      </w:r>
+      <w:proofErr w:type="spellStart"/>
+      <w:r>
+        <w:t>lods</w:t>
+      </w:r>
+      <w:proofErr w:type="spellEnd"/>
+    </w:p>
+    <w:p>
+      <w:pPr>
+        <w:pStyle w:val="ListParagraph"/>
+        <w:numPr>
+          <w:ilvl w:val="0"/>
+          <w:numId w:val="1"/>
+        </w:numPr>
+        <w:spacing w:after="0"/>
+      </w:pPr>
+      <w:proofErr w:type="spellStart"/>
+      <w:r>
+        <w:t>LANDFar</w:t>
+      </w:r>
+      <w:proofErr w:type="spellEnd"/>
+      <w:r>
+        <w:t xml:space="preserve"> should be used by tes3 </w:t>
+      </w:r>
+      <w:proofErr w:type="spellStart"/>
+      <w:r>
+        <w:t>lod</w:t>
+      </w:r>
+      <w:proofErr w:type="spellEnd"/>
+      <w:r>
+        <w:t xml:space="preserve"> system as a </w:t>
+      </w:r>
+      <w:proofErr w:type="spellStart"/>
+      <w:r>
+        <w:t>lod</w:t>
+      </w:r>
+      <w:proofErr w:type="spellEnd"/>
+      <w:r>
+        <w:t xml:space="preserve"> builder with reduce of 4</w:t>
+      </w:r>
+      <w:r>
+        <w:t>, in fact the far system should probably use</w:t>
+      </w:r>
+      <w:r>
+        <w:t xml:space="preserve"> distance vs</w:t>
+      </w:r>
+      <w:r>
+        <w:t xml:space="preserve"> size to determine what’s loaded too perhaps</w:t>
+      </w:r>
+    </w:p>
+    <w:p>
+      <w:pPr>
+        <w:pStyle w:val="ListParagraph"/>
+        <w:numPr>
+          <w:ilvl w:val="0"/>
+          <w:numId w:val="1"/>
+        </w:numPr>
+        <w:spacing w:after="0" w:line="240" w:lineRule="auto"/>
+        <w:rPr>
+          <w:rFonts w:ascii="Calibri" w:eastAsia="Times New Roman" w:hAnsi="Calibri" w:cs="Times New Roman"/>
+          <w:lang w:val="en-US" w:eastAsia="en-NZ"/>
+        </w:rPr>
+      </w:pPr>
+      <w:r>
+        <w:rPr>
+          <w:rFonts w:ascii="Calibri" w:eastAsia="Times New Roman" w:hAnsi="Calibri" w:cs="Times New Roman"/>
+          <w:lang w:val="en-US" w:eastAsia="en-NZ"/>
+        </w:rPr>
+        <w:t xml:space="preserve">Varying </w:t>
+      </w:r>
+      <w:proofErr w:type="spellStart"/>
+      <w:r>
+        <w:rPr>
+          <w:rFonts w:ascii="Calibri" w:eastAsia="Times New Roman" w:hAnsi="Calibri" w:cs="Times New Roman"/>
+          <w:lang w:val="en-US" w:eastAsia="en-NZ"/>
+        </w:rPr>
+        <w:t>lod</w:t>
+      </w:r>
+      <w:proofErr w:type="spellEnd"/>
+      <w:r>
+        <w:rPr>
+          <w:rFonts w:ascii="Calibri" w:eastAsia="Times New Roman" w:hAnsi="Calibri" w:cs="Times New Roman"/>
+          <w:lang w:val="en-US" w:eastAsia="en-NZ"/>
+        </w:rPr>
+        <w:t xml:space="preserve"> fader needs knots/frames system because close  things don’t need check often either, in fact </w:t>
+      </w:r>
+      <w:proofErr w:type="spellStart"/>
+      <w:r>
+        <w:rPr>
+          <w:rFonts w:ascii="Calibri" w:eastAsia="Times New Roman" w:hAnsi="Calibri" w:cs="Times New Roman"/>
+          <w:lang w:val="en-US" w:eastAsia="en-NZ"/>
+        </w:rPr>
+        <w:t>lod</w:t>
+      </w:r>
+      <w:proofErr w:type="spellEnd"/>
+      <w:r>
+        <w:rPr>
+          <w:rFonts w:ascii="Calibri" w:eastAsia="Times New Roman" w:hAnsi="Calibri" w:cs="Times New Roman"/>
+          <w:lang w:val="en-US" w:eastAsia="en-NZ"/>
+        </w:rPr>
+        <w:t xml:space="preserve"> fader is a fixed 5 frames so not easy to correct</w:t>
+      </w:r>
+      <w:r>
+        <w:rPr>
+          <w:rFonts w:ascii="Calibri" w:eastAsia="Times New Roman" w:hAnsi="Calibri" w:cs="Times New Roman"/>
+          <w:lang w:val="en-US" w:eastAsia="en-NZ"/>
+        </w:rPr>
         <w:t xml:space="preserve"> </w:t>
       </w:r>
       <w:r>
-        <w:t>The escape button exit should be on screen hud not popup because fullscreen and it don’t play nice</w:t>
+        <w:rPr>
+          <w:rFonts w:ascii="Calibri" w:eastAsia="Times New Roman" w:hAnsi="Calibri" w:cs="Times New Roman"/>
+          <w:lang w:val="en-US" w:eastAsia="en-NZ"/>
+        </w:rPr>
+        <w:t xml:space="preserve"> </w:t>
       </w:r>
     </w:p>
     <w:p>
@@ -921,10 +1536,41 @@
           <w:ilvl w:val="0"/>
           <w:numId w:val="1"/>
         </w:numPr>
-        <w:spacing w:after="0"/>
-      </w:pPr>
-      <w:r>
-        <w:t>When a card gives back 16bit depth buffer (ever?) must reduce front and back clip</w:t>
+        <w:spacing w:after="0" w:line="240" w:lineRule="auto"/>
+        <w:rPr>
+          <w:rFonts w:ascii="Calibri" w:eastAsia="Times New Roman" w:hAnsi="Calibri" w:cs="Times New Roman"/>
+          <w:lang w:val="en-US" w:eastAsia="en-NZ"/>
+        </w:rPr>
+      </w:pPr>
+      <w:proofErr w:type="spellStart"/>
+      <w:r>
+        <w:rPr>
+          <w:rFonts w:ascii="Calibri" w:eastAsia="Times New Roman" w:hAnsi="Calibri" w:cs="Times New Roman"/>
+          <w:lang w:val="en-US" w:eastAsia="en-NZ"/>
+        </w:rPr>
+        <w:t>Fustum</w:t>
+      </w:r>
+      <w:proofErr w:type="spellEnd"/>
+      <w:r>
+        <w:rPr>
+          <w:rFonts w:ascii="Calibri" w:eastAsia="Times New Roman" w:hAnsi="Calibri" w:cs="Times New Roman"/>
+          <w:lang w:val="en-US" w:eastAsia="en-NZ"/>
+        </w:rPr>
+        <w:t xml:space="preserve"> clipped animations al</w:t>
+      </w:r>
+      <w:r>
+        <w:rPr>
+          <w:rFonts w:ascii="Calibri" w:eastAsia="Times New Roman" w:hAnsi="Calibri" w:cs="Times New Roman"/>
+          <w:lang w:val="en-US" w:eastAsia="en-NZ"/>
+        </w:rPr>
+        <w:t>l</w:t>
+      </w:r>
+      <w:r>
+        <w:rPr>
+          <w:rFonts w:ascii="Calibri" w:eastAsia="Times New Roman" w:hAnsi="Calibri" w:cs="Times New Roman"/>
+          <w:lang w:val="en-US" w:eastAsia="en-NZ"/>
+        </w:rPr>
+        <w:t>ows horse to stop whilst on screen.</w:t>
       </w:r>
     </w:p>
     <w:p>
@@ -934,130 +1580,6 @@
           <w:ilvl w:val="0"/>
           <w:numId w:val="1"/>
         </w:numPr>
-        <w:spacing w:after="0"/>
-      </w:pPr>
-      <w:r>
-        <w:t>Distant textures appear to have black back in them again? In particular Fallout, notice yellow lines on road badly minify, and distant windmill by megaton front. Dds viewer does not show, must be appearance prob? But nifskope does show it too a bit</w:t>
-      </w:r>
-      <w:r>
-        <w:t>. Did the addition o</w:t>
-      </w:r>
-      <w:r>
-        <w:t>f rendering attributes help this?</w:t>
-      </w:r>
-    </w:p>
-    <w:p>
-      <w:pPr>
-        <w:pStyle w:val="ListParagraph"/>
-        <w:numPr>
-          <w:ilvl w:val="0"/>
-          <w:numId w:val="1"/>
-        </w:numPr>
-        <w:spacing w:after="0"/>
-      </w:pPr>
-      <w:r>
-        <w:t>The gross lods are lit up more than the close ones? Check material light values for land and lods</w:t>
-      </w:r>
-    </w:p>
-    <w:p>
-      <w:pPr>
-        <w:pStyle w:val="ListParagraph"/>
-        <w:numPr>
-          <w:ilvl w:val="0"/>
-          <w:numId w:val="1"/>
-        </w:numPr>
-        <w:spacing w:after="0"/>
-      </w:pPr>
-      <w:r>
-        <w:t>LANDFar should be used by tes3 lod system as a lod builder with reduce of 4</w:t>
-      </w:r>
-      <w:r>
-        <w:t>, in fact the far system should probably use</w:t>
-      </w:r>
-      <w:r>
-        <w:t xml:space="preserve"> distance vs</w:t>
-      </w:r>
-      <w:r>
-        <w:t xml:space="preserve"> size to determine what’s loaded too perhaps</w:t>
-      </w:r>
-    </w:p>
-    <w:p>
-      <w:pPr>
-        <w:pStyle w:val="ListParagraph"/>
-        <w:numPr>
-          <w:ilvl w:val="0"/>
-          <w:numId w:val="1"/>
-        </w:numPr>
-        <w:spacing w:after="0" w:line="240" w:lineRule="auto"/>
-        <w:rPr>
-          <w:rFonts w:ascii="Calibri" w:eastAsia="Times New Roman" w:hAnsi="Calibri" w:cs="Times New Roman"/>
-          <w:lang w:val="en-US" w:eastAsia="en-NZ"/>
-        </w:rPr>
-      </w:pPr>
-      <w:r>
-        <w:rPr>
-          <w:rFonts w:ascii="Calibri" w:eastAsia="Times New Roman" w:hAnsi="Calibri" w:cs="Times New Roman"/>
-          <w:lang w:val="en-US" w:eastAsia="en-NZ"/>
-        </w:rPr>
-        <w:t>Varying lod fader needs knots/frames system because close  things don’t need check often either, in fact lod fader is a fixed 5 frames so not easy to correct</w:t>
-      </w:r>
-      <w:r>
-        <w:rPr>
-          <w:rFonts w:ascii="Calibri" w:eastAsia="Times New Roman" w:hAnsi="Calibri" w:cs="Times New Roman"/>
-          <w:lang w:val="en-US" w:eastAsia="en-NZ"/>
-        </w:rPr>
-        <w:t xml:space="preserve"> </w:t>
-      </w:r>
-      <w:r>
-        <w:rPr>
-          <w:rFonts w:ascii="Calibri" w:eastAsia="Times New Roman" w:hAnsi="Calibri" w:cs="Times New Roman"/>
-          <w:lang w:val="en-US" w:eastAsia="en-NZ"/>
-        </w:rPr>
-        <w:t xml:space="preserve"> </w:t>
-      </w:r>
-    </w:p>
-    <w:p>
-      <w:pPr>
-        <w:pStyle w:val="ListParagraph"/>
-        <w:numPr>
-          <w:ilvl w:val="0"/>
-          <w:numId w:val="1"/>
-        </w:numPr>
-        <w:spacing w:after="0" w:line="240" w:lineRule="auto"/>
-        <w:rPr>
-          <w:rFonts w:ascii="Calibri" w:eastAsia="Times New Roman" w:hAnsi="Calibri" w:cs="Times New Roman"/>
-          <w:lang w:val="en-US" w:eastAsia="en-NZ"/>
-        </w:rPr>
-      </w:pPr>
-      <w:r>
-        <w:rPr>
-          <w:rFonts w:ascii="Calibri" w:eastAsia="Times New Roman" w:hAnsi="Calibri" w:cs="Times New Roman"/>
-          <w:lang w:val="en-US" w:eastAsia="en-NZ"/>
-        </w:rPr>
-        <w:t>Fustum clipped animations al</w:t>
-      </w:r>
-      <w:r>
-        <w:rPr>
-          <w:rFonts w:ascii="Calibri" w:eastAsia="Times New Roman" w:hAnsi="Calibri" w:cs="Times New Roman"/>
-          <w:lang w:val="en-US" w:eastAsia="en-NZ"/>
-        </w:rPr>
-        <w:t>l</w:t>
-      </w:r>
-      <w:r>
-        <w:rPr>
-          <w:rFonts w:ascii="Calibri" w:eastAsia="Times New Roman" w:hAnsi="Calibri" w:cs="Times New Roman"/>
-          <w:lang w:val="en-US" w:eastAsia="en-NZ"/>
-        </w:rPr>
-        <w:t>ows horse to stop whilst on screen.</w:t>
-      </w:r>
-    </w:p>
-    <w:p>
-      <w:pPr>
-        <w:pStyle w:val="ListParagraph"/>
-        <w:numPr>
-          <w:ilvl w:val="0"/>
-          <w:numId w:val="1"/>
-        </w:numPr>
         <w:spacing w:after="0" w:line="240" w:lineRule="auto"/>
         <w:rPr>
           <w:rFonts w:ascii="Calibri" w:eastAsia="Times New Roman" w:hAnsi="Calibri" w:cs="Times New Roman"/>
@@ -1090,14 +1612,39 @@
           <w:rFonts w:ascii="Calibri" w:eastAsia="Times New Roman" w:hAnsi="Calibri" w:cs="Times New Roman"/>
           <w:lang w:val="en-US" w:eastAsia="en-NZ"/>
         </w:rPr>
-        <w:t xml:space="preserve"> system moreso</w:t>
-      </w:r>
-      <w:r>
-        <w:rPr>
-          <w:rFonts w:ascii="Calibri" w:eastAsia="Times New Roman" w:hAnsi="Calibri" w:cs="Times New Roman"/>
-          <w:lang w:val="en-US" w:eastAsia="en-NZ"/>
-        </w:rPr>
-        <w:t xml:space="preserve"> – autobounds set bounds needs to be in performance section</w:t>
+        <w:t xml:space="preserve"> system </w:t>
+      </w:r>
+      <w:proofErr w:type="spellStart"/>
+      <w:r>
+        <w:rPr>
+          <w:rFonts w:ascii="Calibri" w:eastAsia="Times New Roman" w:hAnsi="Calibri" w:cs="Times New Roman"/>
+          <w:lang w:val="en-US" w:eastAsia="en-NZ"/>
+        </w:rPr>
+        <w:t>moreso</w:t>
+      </w:r>
+      <w:proofErr w:type="spellEnd"/>
+      <w:r>
+        <w:rPr>
+          <w:rFonts w:ascii="Calibri" w:eastAsia="Times New Roman" w:hAnsi="Calibri" w:cs="Times New Roman"/>
+          <w:lang w:val="en-US" w:eastAsia="en-NZ"/>
+        </w:rPr>
+        <w:t xml:space="preserve"> – </w:t>
+      </w:r>
+      <w:proofErr w:type="spellStart"/>
+      <w:r>
+        <w:rPr>
+          <w:rFonts w:ascii="Calibri" w:eastAsia="Times New Roman" w:hAnsi="Calibri" w:cs="Times New Roman"/>
+          <w:lang w:val="en-US" w:eastAsia="en-NZ"/>
+        </w:rPr>
+        <w:t>autobounds</w:t>
+      </w:r>
+      <w:proofErr w:type="spellEnd"/>
+      <w:r>
+        <w:rPr>
+          <w:rFonts w:ascii="Calibri" w:eastAsia="Times New Roman" w:hAnsi="Calibri" w:cs="Times New Roman"/>
+          <w:lang w:val="en-US" w:eastAsia="en-NZ"/>
+        </w:rPr>
+        <w:t xml:space="preserve"> set bounds needs to be in performance section</w:t>
       </w:r>
     </w:p>
     <w:p>
@@ -1200,13 +1747,29 @@
         </w:rPr>
       </w:pPr>
       <w:r>
-        <w:t xml:space="preserve">I need to make  ALL behaviors passive and </w:t>
+        <w:t xml:space="preserve">I need to make  ALL </w:t>
+      </w:r>
+      <w:proofErr w:type="spellStart"/>
+      <w:r>
+        <w:t>behaviors</w:t>
+      </w:r>
+      <w:proofErr w:type="spellEnd"/>
+      <w:r>
+        <w:t xml:space="preserve"> passive and </w:t>
       </w:r>
       <w:r>
         <w:t>then</w:t>
       </w:r>
       <w:r>
-        <w:t xml:space="preserve"> for the one time that the physics system need a non passive behaviour I should create a special active behaviour just for it!</w:t>
+        <w:t xml:space="preserve"> for the one time that the physics system need a </w:t>
+      </w:r>
+      <w:proofErr w:type="spellStart"/>
+      <w:r>
+        <w:t>non passive</w:t>
+      </w:r>
+      <w:proofErr w:type="spellEnd"/>
+      <w:r>
+        <w:t xml:space="preserve"> behaviour I should create a special active behaviour just for it!</w:t>
       </w:r>
     </w:p>
     <w:p>
@@ -1258,7 +1821,15 @@
         </w:rPr>
       </w:pPr>
       <w:r>
-        <w:t xml:space="preserve">Megaton world x,y,z for the land cells is off, I see the edge of the </w:t>
+        <w:t xml:space="preserve">Megaton world </w:t>
+      </w:r>
+      <w:proofErr w:type="spellStart"/>
+      <w:r>
+        <w:t>x,y,z</w:t>
+      </w:r>
+      <w:proofErr w:type="spellEnd"/>
+      <w:r>
+        <w:t xml:space="preserve"> for the land cells is off, I see the edge of the </w:t>
       </w:r>
       <w:r>
         <w:t>crater</w:t>
@@ -1290,7 +1861,15 @@
         </w:rPr>
       </w:pPr>
       <w:r>
-        <w:t>Must recheck all apps have ra, especially in tools3d</w:t>
+        <w:t xml:space="preserve">Must recheck all apps have </w:t>
+      </w:r>
+      <w:proofErr w:type="spellStart"/>
+      <w:r>
+        <w:t>ra</w:t>
+      </w:r>
+      <w:proofErr w:type="spellEnd"/>
+      <w:r>
+        <w:t>, especially in tools3d</w:t>
       </w:r>
     </w:p>
     <w:p>
@@ -1325,7 +1904,15 @@
         <w:t>s</w:t>
       </w:r>
       <w:r>
-        <w:t xml:space="preserve"> etc collapse</w:t>
+        <w:t xml:space="preserve"> </w:t>
+      </w:r>
+      <w:proofErr w:type="spellStart"/>
+      <w:r>
+        <w:t>etc</w:t>
+      </w:r>
+      <w:proofErr w:type="spellEnd"/>
+      <w:r>
+        <w:t xml:space="preserve"> collapse</w:t>
       </w:r>
     </w:p>
     <w:p>
@@ -1396,7 +1983,15 @@
           <w:rFonts w:ascii="Calibri" w:eastAsia="Times New Roman" w:hAnsi="Calibri" w:cs="Times New Roman"/>
           <w:lang w:val="en-US" w:eastAsia="en-NZ"/>
         </w:rPr>
-        <w:t>Blended skeletons are W</w:t>
+        <w:t xml:space="preserve">Blended skeletons are </w:t>
+      </w:r>
+      <w:proofErr w:type="spellStart"/>
+      <w:r>
+        <w:rPr>
+          <w:rFonts w:ascii="Calibri" w:eastAsia="Times New Roman" w:hAnsi="Calibri" w:cs="Times New Roman"/>
+          <w:lang w:val="en-US" w:eastAsia="en-NZ"/>
+        </w:rPr>
+        <w:t>W</w:t>
       </w:r>
       <w:r>
         <w:rPr>
@@ -1410,7 +2005,15 @@
           <w:rFonts w:ascii="Calibri" w:eastAsia="Times New Roman" w:hAnsi="Calibri" w:cs="Times New Roman"/>
           <w:lang w:val="en-US" w:eastAsia="en-NZ"/>
         </w:rPr>
-        <w:t>aay broken, see alpha=1f; in the code</w:t>
+        <w:t>aay</w:t>
+      </w:r>
+      <w:proofErr w:type="spellEnd"/>
+      <w:r>
+        <w:rPr>
+          <w:rFonts w:ascii="Calibri" w:eastAsia="Times New Roman" w:hAnsi="Calibri" w:cs="Times New Roman"/>
+          <w:lang w:val="en-US" w:eastAsia="en-NZ"/>
+        </w:rPr>
+        <w:t xml:space="preserve"> broken, see alpha=1f; in the code</w:t>
       </w:r>
     </w:p>
     <w:p>
@@ -1431,7 +2034,23 @@
           <w:rFonts w:ascii="Calibri" w:eastAsia="Times New Roman" w:hAnsi="Calibri" w:cs="Times New Roman"/>
           <w:lang w:val="en-US" w:eastAsia="en-NZ"/>
         </w:rPr>
-        <w:t>The varyinglod behavior might not be a good idea for the character behavior, find the distance might be a waste over simply updating the bones an</w:t>
+        <w:t xml:space="preserve">The </w:t>
+      </w:r>
+      <w:proofErr w:type="spellStart"/>
+      <w:r>
+        <w:rPr>
+          <w:rFonts w:ascii="Calibri" w:eastAsia="Times New Roman" w:hAnsi="Calibri" w:cs="Times New Roman"/>
+          <w:lang w:val="en-US" w:eastAsia="en-NZ"/>
+        </w:rPr>
+        <w:t>varyinglod</w:t>
+      </w:r>
+      <w:proofErr w:type="spellEnd"/>
+      <w:r>
+        <w:rPr>
+          <w:rFonts w:ascii="Calibri" w:eastAsia="Times New Roman" w:hAnsi="Calibri" w:cs="Times New Roman"/>
+          <w:lang w:val="en-US" w:eastAsia="en-NZ"/>
+        </w:rPr>
+        <w:t xml:space="preserve"> behavior might not be a good idea for the character behavior, find the distance might be a waste over simply updating the bones an</w:t>
       </w:r>
       <w:r>
         <w:rPr>
@@ -1487,7 +2106,23 @@
           <w:rFonts w:ascii="Calibri" w:eastAsia="Times New Roman" w:hAnsi="Calibri" w:cs="Times New Roman"/>
           <w:lang w:val="en-US" w:eastAsia="en-NZ"/>
         </w:rPr>
-        <w:t xml:space="preserve"> lod behavior needs to really have another version call points of interest varying, as the fade stuff was high speed ch</w:t>
+        <w:t xml:space="preserve"> </w:t>
+      </w:r>
+      <w:proofErr w:type="spellStart"/>
+      <w:r>
+        <w:rPr>
+          <w:rFonts w:ascii="Calibri" w:eastAsia="Times New Roman" w:hAnsi="Calibri" w:cs="Times New Roman"/>
+          <w:lang w:val="en-US" w:eastAsia="en-NZ"/>
+        </w:rPr>
+        <w:t>lod</w:t>
+      </w:r>
+      <w:proofErr w:type="spellEnd"/>
+      <w:r>
+        <w:rPr>
+          <w:rFonts w:ascii="Calibri" w:eastAsia="Times New Roman" w:hAnsi="Calibri" w:cs="Times New Roman"/>
+          <w:lang w:val="en-US" w:eastAsia="en-NZ"/>
+        </w:rPr>
+        <w:t xml:space="preserve"> behavior needs to really have another version call points of interest varying, as the fade stuff was high speed ch</w:t>
       </w:r>
       <w:r>
         <w:rPr>
@@ -1522,7 +2157,15 @@
           <w:rFonts w:ascii="Calibri" w:eastAsia="Times New Roman" w:hAnsi="Calibri" w:cs="Times New Roman"/>
           <w:lang w:val="en-US" w:eastAsia="en-NZ"/>
         </w:rPr>
-        <w:t>Tes3: my animations appear to be missing the base level rotation, knock out’s</w:t>
+        <w:t xml:space="preserve">Tes3: my animations appear to be missing the base level rotation, knock </w:t>
+      </w:r>
+      <w:proofErr w:type="gramStart"/>
+      <w:r>
+        <w:rPr>
+          <w:rFonts w:ascii="Calibri" w:eastAsia="Times New Roman" w:hAnsi="Calibri" w:cs="Times New Roman"/>
+          <w:lang w:val="en-US" w:eastAsia="en-NZ"/>
+        </w:rPr>
+        <w:t>out’s</w:t>
       </w:r>
       <w:r>
         <w:rPr>
@@ -1550,7 +2193,15 @@
           <w:rFonts w:ascii="Calibri" w:eastAsia="Times New Roman" w:hAnsi="Calibri" w:cs="Times New Roman"/>
           <w:lang w:val="en-US" w:eastAsia="en-NZ"/>
         </w:rPr>
-        <w:t xml:space="preserve"> don’t get people onto the ground properly</w:t>
+        <w:t xml:space="preserve"> don’t</w:t>
+      </w:r>
+      <w:proofErr w:type="gramEnd"/>
+      <w:r>
+        <w:rPr>
+          <w:rFonts w:ascii="Calibri" w:eastAsia="Times New Roman" w:hAnsi="Calibri" w:cs="Times New Roman"/>
+          <w:lang w:val="en-US" w:eastAsia="en-NZ"/>
+        </w:rPr>
+        <w:t xml:space="preserve"> get people onto the ground properly</w:t>
       </w:r>
       <w:r>
         <w:rPr>
@@ -1584,7 +2235,15 @@
         <w:spacing w:after="0"/>
       </w:pPr>
       <w:r>
-        <w:t>TES3: BSparticle system not working</w:t>
+        <w:t xml:space="preserve">TES3: </w:t>
+      </w:r>
+      <w:proofErr w:type="spellStart"/>
+      <w:r>
+        <w:t>BSparticle</w:t>
+      </w:r>
+      <w:proofErr w:type="spellEnd"/>
+      <w:r>
+        <w:t xml:space="preserve"> system not working</w:t>
       </w:r>
     </w:p>
     <w:p>
@@ -1597,7 +2256,15 @@
         <w:spacing w:after="0"/>
       </w:pPr>
       <w:r>
-        <w:t>TES4 I see fingers bending backwards in oblivion animations (I think its in fallout too)</w:t>
+        <w:t xml:space="preserve">TES4 I see fingers bending backwards in oblivion animations (I think </w:t>
+      </w:r>
+      <w:proofErr w:type="spellStart"/>
+      <w:r>
+        <w:t>its</w:t>
+      </w:r>
+      <w:proofErr w:type="spellEnd"/>
+      <w:r>
+        <w:t xml:space="preserve"> in fallout too)</w:t>
       </w:r>
     </w:p>
     <w:p>
@@ -1610,7 +2277,15 @@
         <w:spacing w:after="0"/>
       </w:pPr>
       <w:r>
-        <w:t>TES5: animation  accum bugs</w:t>
+        <w:t xml:space="preserve">TES5: animation  </w:t>
+      </w:r>
+      <w:proofErr w:type="spellStart"/>
+      <w:r>
+        <w:t>accum</w:t>
+      </w:r>
+      <w:proofErr w:type="spellEnd"/>
+      <w:r>
+        <w:t xml:space="preserve"> bugs</w:t>
       </w:r>
       <w:r>
         <w:t xml:space="preserve"> </w:t>
@@ -1629,38 +2304,309 @@
         <w:spacing w:after="0"/>
       </w:pPr>
       <w:r>
+        <w:t>S</w:t>
+      </w:r>
+      <w:r>
+        <w:t xml:space="preserve">kyrim horse </w:t>
+      </w:r>
+      <w:proofErr w:type="spellStart"/>
+      <w:r>
+        <w:t>back</w:t>
+      </w:r>
+      <w:r>
+        <w:t>legs</w:t>
+      </w:r>
+      <w:proofErr w:type="spellEnd"/>
+      <w:r>
+        <w:t xml:space="preserve"> </w:t>
+      </w:r>
+      <w:proofErr w:type="spellStart"/>
+      <w:r>
+        <w:t>kickout</w:t>
+      </w:r>
+      <w:proofErr w:type="spellEnd"/>
+      <w:r>
+        <w:t xml:space="preserve"> appear to be </w:t>
+      </w:r>
+      <w:r>
+        <w:t>gone (</w:t>
+      </w:r>
+      <w:r>
+        <w:t xml:space="preserve">blending related?) however one of </w:t>
+      </w:r>
+      <w:r>
+        <w:t>its</w:t>
+      </w:r>
+      <w:r>
+        <w:t xml:space="preserve"> bone is at 0</w:t>
+      </w:r>
+      <w:proofErr w:type="gramStart"/>
+      <w:r>
+        <w:t>,0,0</w:t>
+      </w:r>
+      <w:proofErr w:type="gramEnd"/>
+      <w:r>
+        <w:t xml:space="preserve"> and a skin is</w:t>
+      </w:r>
+      <w:r>
+        <w:t xml:space="preserve"> attached</w:t>
+      </w:r>
+      <w:r>
+        <w:t xml:space="preserve"> (a saddle point in fact?</w:t>
+      </w:r>
+      <w:r>
+        <w:t>)</w:t>
+      </w:r>
+    </w:p>
+    <w:p>
+      <w:pPr>
+        <w:pStyle w:val="ListParagraph"/>
+        <w:numPr>
+          <w:ilvl w:val="0"/>
+          <w:numId w:val="1"/>
+        </w:numPr>
+        <w:spacing w:after="0"/>
+      </w:pPr>
+      <w:r>
         <w:lastRenderedPageBreak/>
-        <w:t>S</w:t>
-      </w:r>
-      <w:r>
-        <w:t>kyrim horse back</w:t>
-      </w:r>
-      <w:r>
-        <w:t xml:space="preserve">legs </w:t>
-      </w:r>
-      <w:r>
-        <w:t xml:space="preserve">kickout appear to be </w:t>
-      </w:r>
-      <w:r>
-        <w:t>gone (</w:t>
-      </w:r>
-      <w:r>
-        <w:t xml:space="preserve">blending related?) however one of </w:t>
+        <w:t xml:space="preserve">Horse head still appear on </w:t>
+      </w:r>
+      <w:r>
+        <w:t>ground, I</w:t>
+      </w:r>
+      <w:r>
+        <w:t xml:space="preserve"> still get a flick from attached </w:t>
+      </w:r>
+      <w:proofErr w:type="spellStart"/>
+      <w:r>
+        <w:t>geomorphs</w:t>
+      </w:r>
+      <w:proofErr w:type="spellEnd"/>
+      <w:r>
+        <w:t xml:space="preserve">, recent buggering about hasn’t help, but now only a few goblins get this, possibly </w:t>
+      </w:r>
+      <w:r>
+        <w:t>something</w:t>
+      </w:r>
+      <w:r>
+        <w:t xml:space="preserve"> to do with a double animation that’s less likely now?</w:t>
+      </w:r>
+    </w:p>
+    <w:p>
+      <w:pPr>
+        <w:pStyle w:val="ListParagraph"/>
+        <w:numPr>
+          <w:ilvl w:val="0"/>
+          <w:numId w:val="1"/>
+        </w:numPr>
+        <w:spacing w:after="0"/>
+      </w:pPr>
+      <w:r>
+        <w:t>Head attachment</w:t>
+      </w:r>
+      <w:r>
+        <w:t>s</w:t>
+      </w:r>
+      <w:r>
+        <w:t xml:space="preserve"> </w:t>
+      </w:r>
+      <w:r>
+        <w:t>in oblivion are sideways</w:t>
+      </w:r>
+      <w:r>
+        <w:t xml:space="preserve"> (hats and hair)</w:t>
+      </w:r>
+    </w:p>
+    <w:p>
+      <w:pPr>
+        <w:pStyle w:val="ListParagraph"/>
+        <w:numPr>
+          <w:ilvl w:val="0"/>
+          <w:numId w:val="1"/>
+        </w:numPr>
+        <w:spacing w:after="0"/>
+      </w:pPr>
+      <w:r>
+        <w:t xml:space="preserve">TES3 </w:t>
+      </w:r>
+      <w:proofErr w:type="spellStart"/>
+      <w:r>
+        <w:t>geomorph</w:t>
+      </w:r>
+      <w:proofErr w:type="spellEnd"/>
+      <w:r>
+        <w:t xml:space="preserve"> control from links should be easy to sort out??</w:t>
+      </w:r>
+    </w:p>
+    <w:p>
+      <w:pPr>
+        <w:pStyle w:val="ListParagraph"/>
+        <w:numPr>
+          <w:ilvl w:val="0"/>
+          <w:numId w:val="1"/>
+        </w:numPr>
+        <w:spacing w:after="0"/>
+      </w:pPr>
+      <w:r>
+        <w:t xml:space="preserve">J3dNiControllerSequence has a single </w:t>
+      </w:r>
+      <w:proofErr w:type="spellStart"/>
+      <w:r>
+        <w:t>geommorph</w:t>
+      </w:r>
+      <w:proofErr w:type="spellEnd"/>
+      <w:r>
+        <w:t xml:space="preserve"> selector that’s rubbish but all </w:t>
+      </w:r>
+      <w:r>
+        <w:t xml:space="preserve">of </w:t>
+      </w:r>
+      <w:r>
+        <w:t xml:space="preserve">the oblivion </w:t>
+      </w:r>
+      <w:proofErr w:type="spellStart"/>
+      <w:r>
+        <w:t>kf</w:t>
+      </w:r>
+      <w:proofErr w:type="spellEnd"/>
+      <w:r>
+        <w:t xml:space="preserve"> file</w:t>
+      </w:r>
+      <w:r>
+        <w:t>s</w:t>
+      </w:r>
+      <w:r>
+        <w:t xml:space="preserve"> seem to point at all </w:t>
+      </w:r>
+      <w:proofErr w:type="spellStart"/>
+      <w:r>
+        <w:t>geommorphers</w:t>
+      </w:r>
+      <w:proofErr w:type="spellEnd"/>
+      <w:r>
+        <w:t xml:space="preserve"> for a single </w:t>
+      </w:r>
+      <w:proofErr w:type="spellStart"/>
+      <w:r>
+        <w:t>tribasedgeom</w:t>
+      </w:r>
+      <w:proofErr w:type="spellEnd"/>
+      <w:r>
+        <w:t xml:space="preserve"> but I want to pick and run only one of them. I would have thought dog attack </w:t>
+      </w:r>
+      <w:r>
+        <w:t>w</w:t>
+      </w:r>
+      <w:r>
+        <w:t>ould specifically s</w:t>
+      </w:r>
+      <w:r>
+        <w:t>e</w:t>
+      </w:r>
+      <w:r>
+        <w:t xml:space="preserve">lect the mouth open </w:t>
+      </w:r>
+      <w:proofErr w:type="spellStart"/>
+      <w:r>
+        <w:t>geommmorpher</w:t>
+      </w:r>
+      <w:proofErr w:type="spellEnd"/>
+      <w:r>
+        <w:t xml:space="preserve"> but I can’</w:t>
+      </w:r>
+      <w:r>
+        <w:t>t see it</w:t>
+      </w:r>
+      <w:r>
+        <w:t>.</w:t>
+      </w:r>
+      <w:r>
+        <w:t xml:space="preserve"> Maybe it’s in an animation setting in the </w:t>
+      </w:r>
+      <w:proofErr w:type="spellStart"/>
+      <w:r>
+        <w:t>esm</w:t>
+      </w:r>
+      <w:proofErr w:type="spellEnd"/>
+      <w:r>
+        <w:t xml:space="preserve"> files?</w:t>
+      </w:r>
+    </w:p>
+    <w:p>
+      <w:pPr>
+        <w:pStyle w:val="ListParagraph"/>
+        <w:numPr>
+          <w:ilvl w:val="0"/>
+          <w:numId w:val="1"/>
+        </w:numPr>
+        <w:spacing w:after="0"/>
+      </w:pPr>
+      <w:r>
+        <w:t xml:space="preserve">There are </w:t>
+      </w:r>
+      <w:proofErr w:type="spellStart"/>
+      <w:r>
+        <w:t>shakey</w:t>
+      </w:r>
+      <w:proofErr w:type="spellEnd"/>
+      <w:r>
+        <w:t xml:space="preserve"> texture update see </w:t>
+      </w:r>
+      <w:proofErr w:type="spellStart"/>
+      <w:r>
+        <w:t>evtechpod</w:t>
+      </w:r>
+      <w:proofErr w:type="spellEnd"/>
+      <w:r>
+        <w:t xml:space="preserve"> in enclave dungeon for fallout, not sure why.</w:t>
+      </w:r>
+    </w:p>
+    <w:p>
+      <w:pPr>
+        <w:pStyle w:val="ListParagraph"/>
+        <w:numPr>
+          <w:ilvl w:val="0"/>
+          <w:numId w:val="1"/>
+        </w:numPr>
+        <w:spacing w:after="0"/>
+      </w:pPr>
+      <w:r>
+        <w:t xml:space="preserve">I notice in </w:t>
+      </w:r>
+      <w:proofErr w:type="spellStart"/>
+      <w:r>
+        <w:t>ravenrock</w:t>
+      </w:r>
+      <w:proofErr w:type="spellEnd"/>
+      <w:r>
+        <w:t xml:space="preserve"> that doors that default to open are showing as closed, but when you click them they do a double animation</w:t>
+      </w:r>
+    </w:p>
+    <w:p>
+      <w:pPr>
+        <w:pStyle w:val="ListParagraph"/>
+        <w:numPr>
+          <w:ilvl w:val="0"/>
+          <w:numId w:val="1"/>
+        </w:numPr>
+        <w:spacing w:after="0"/>
+      </w:pPr>
+      <w:r>
+        <w:t xml:space="preserve">If you click an opening door, it loses </w:t>
       </w:r>
       <w:r>
         <w:t>its</w:t>
       </w:r>
       <w:r>
-        <w:t xml:space="preserve"> bone is at 0,0,0 and a skin is</w:t>
-      </w:r>
-      <w:r>
-        <w:t xml:space="preserve"> attached</w:t>
-      </w:r>
-      <w:r>
-        <w:t xml:space="preserve"> (a saddle point in fact?</w:t>
-      </w:r>
-      <w:r>
-        <w:t>)</w:t>
+        <w:t xml:space="preserve"> mind</w:t>
+      </w:r>
+    </w:p>
+    <w:p>
+      <w:pPr>
+        <w:pStyle w:val="Heading4"/>
+      </w:pPr>
+      <w:r>
+        <w:t>Performance</w:t>
       </w:r>
     </w:p>
     <w:p>
@@ -1673,22 +2619,15 @@
         <w:spacing w:after="0"/>
       </w:pPr>
       <w:r>
-        <w:t xml:space="preserve">Horse head still appear on </w:t>
-      </w:r>
-      <w:r>
-        <w:t>ground, I</w:t>
-      </w:r>
-      <w:r>
-        <w:t xml:space="preserve"> still get a flick from attached geomorphs</w:t>
-      </w:r>
-      <w:r>
-        <w:t xml:space="preserve">, recent buggering about hasn’t help, but now only a few goblins get this, possibly </w:t>
-      </w:r>
-      <w:r>
-        <w:t>something</w:t>
-      </w:r>
-      <w:r>
-        <w:t xml:space="preserve"> to do with a double animation that’s less likely now?</w:t>
+        <w:t xml:space="preserve">I should use Stack </w:t>
+      </w:r>
+      <w:proofErr w:type="spellStart"/>
+      <w:r>
+        <w:t>alloc</w:t>
+      </w:r>
+      <w:proofErr w:type="spellEnd"/>
+      <w:r>
+        <w:t xml:space="preserve"> in any performant areas?? How would I know there is an object burn issue? How would I test speed improvement?</w:t>
       </w:r>
     </w:p>
     <w:p>
@@ -1701,494 +2640,493 @@
         <w:spacing w:after="0"/>
       </w:pPr>
       <w:r>
-        <w:t>Head attachment</w:t>
-      </w:r>
-      <w:r>
-        <w:t>s</w:t>
+        <w:t xml:space="preserve">I have a bunch of setting on command line, and in LAND and </w:t>
+      </w:r>
+      <w:proofErr w:type="spellStart"/>
+      <w:r>
+        <w:t>GeometryTriShapes</w:t>
+      </w:r>
+      <w:proofErr w:type="spellEnd"/>
+      <w:r>
+        <w:t xml:space="preserve"> statics that need playing with and understanding</w:t>
+      </w:r>
+    </w:p>
+    <w:p>
+      <w:pPr>
+        <w:pStyle w:val="ListParagraph"/>
+        <w:numPr>
+          <w:ilvl w:val="0"/>
+          <w:numId w:val="1"/>
+        </w:numPr>
+        <w:spacing w:after="0"/>
+      </w:pPr>
+      <w:proofErr w:type="spellStart"/>
+      <w:r>
+        <w:t>ByteBuffer</w:t>
+      </w:r>
+      <w:proofErr w:type="spellEnd"/>
+      <w:r>
+        <w:t xml:space="preserve"> allow a setting of endian ness and then they have a bunch of data getters, I wonder if </w:t>
+      </w:r>
+      <w:proofErr w:type="spellStart"/>
+      <w:r>
+        <w:t>nif</w:t>
+      </w:r>
+      <w:proofErr w:type="spellEnd"/>
+      <w:r>
+        <w:t xml:space="preserve"> file loading might be faster with </w:t>
+      </w:r>
+      <w:proofErr w:type="spellStart"/>
+      <w:r>
+        <w:t>mapp</w:t>
+      </w:r>
+      <w:r>
+        <w:t>ed</w:t>
+      </w:r>
+      <w:r>
+        <w:t>bytebuffers</w:t>
+      </w:r>
+      <w:proofErr w:type="spellEnd"/>
+      <w:r>
+        <w:t xml:space="preserve"> too</w:t>
+      </w:r>
+      <w:r>
+        <w:t>?</w:t>
+      </w:r>
+    </w:p>
+    <w:p>
+      <w:pPr>
+        <w:pStyle w:val="ListParagraph"/>
+        <w:numPr>
+          <w:ilvl w:val="0"/>
+          <w:numId w:val="1"/>
+        </w:numPr>
+        <w:spacing w:after="0"/>
+      </w:pPr>
+      <w:r>
+        <w:t xml:space="preserve">I need a test </w:t>
+      </w:r>
+      <w:r>
+        <w:t>set</w:t>
+      </w:r>
+      <w:r>
+        <w:t xml:space="preserve">up that will run and record the various </w:t>
+      </w:r>
+      <w:r>
+        <w:t>performance</w:t>
+      </w:r>
+      <w:r>
+        <w:t xml:space="preserve"> metrics, then need to automate changing parameters and rerun the exact same tests</w:t>
+      </w:r>
+    </w:p>
+    <w:p>
+      <w:pPr>
+        <w:pStyle w:val="ListParagraph"/>
+        <w:numPr>
+          <w:ilvl w:val="0"/>
+          <w:numId w:val="1"/>
+        </w:numPr>
+      </w:pPr>
+      <w:r>
+        <w:t xml:space="preserve">Try the split compress </w:t>
+      </w:r>
+      <w:proofErr w:type="spellStart"/>
+      <w:r>
+        <w:t>bsa</w:t>
+      </w:r>
+      <w:proofErr w:type="spellEnd"/>
+      <w:r>
+        <w:t xml:space="preserve"> file for </w:t>
+      </w:r>
+      <w:proofErr w:type="spellStart"/>
+      <w:r>
+        <w:t>morrowind</w:t>
+      </w:r>
+      <w:proofErr w:type="spellEnd"/>
+      <w:r>
+        <w:t xml:space="preserve">, might make a nicer video – no files much smaller, but speed seems worse if anything, compare the 2 </w:t>
+      </w:r>
+      <w:proofErr w:type="spellStart"/>
+      <w:r>
+        <w:t>betterer</w:t>
+      </w:r>
+      <w:proofErr w:type="spellEnd"/>
+      <w:r>
+        <w:t xml:space="preserve">, maybe totally uncompressed texture </w:t>
+      </w:r>
+      <w:proofErr w:type="spellStart"/>
+      <w:r>
+        <w:t>bsa</w:t>
+      </w:r>
+      <w:proofErr w:type="spellEnd"/>
+    </w:p>
+    <w:p>
+      <w:pPr>
+        <w:pStyle w:val="ListParagraph"/>
+        <w:numPr>
+          <w:ilvl w:val="0"/>
+          <w:numId w:val="1"/>
+        </w:numPr>
+        <w:spacing w:after="0"/>
+      </w:pPr>
+      <w:proofErr w:type="spellStart"/>
+      <w:r>
+        <w:t>SimpleBethCellManager.getCellNameFormIdOf</w:t>
+      </w:r>
+      <w:proofErr w:type="spellEnd"/>
+      <w:r>
+        <w:t xml:space="preserve"> is slow because I’m supposed to have persistence in memory, probably ALL persistence everywhere at all times??</w:t>
+      </w:r>
+      <w:r>
+        <w:t xml:space="preserve"> I wonder how much mem</w:t>
+      </w:r>
+      <w:r>
+        <w:t>ory?</w:t>
+      </w:r>
+    </w:p>
+    <w:p>
+      <w:pPr>
+        <w:pStyle w:val="Heading4"/>
+      </w:pPr>
+      <w:r>
+        <w:t>User Interface</w:t>
+      </w:r>
+    </w:p>
+    <w:p>
+      <w:pPr>
+        <w:pStyle w:val="ListParagraph"/>
+        <w:numPr>
+          <w:ilvl w:val="0"/>
+          <w:numId w:val="1"/>
+        </w:numPr>
+        <w:spacing w:after="0"/>
+      </w:pPr>
+      <w:r>
+        <w:t>If no folders set the help pops up, but the modal file setting dialog pops up on top of it, a bit crappy</w:t>
+      </w:r>
+    </w:p>
+    <w:p>
+      <w:pPr>
+        <w:pStyle w:val="ListParagraph"/>
+        <w:numPr>
+          <w:ilvl w:val="0"/>
+          <w:numId w:val="1"/>
+        </w:numPr>
+        <w:spacing w:after="0"/>
+      </w:pPr>
+      <w:r>
+        <w:t>I should move the “Info” crap from upper left to a proper nice looking bar at the top (or bottom)</w:t>
+      </w:r>
+    </w:p>
+    <w:p>
+      <w:pPr>
+        <w:pStyle w:val="ListParagraph"/>
+        <w:numPr>
+          <w:ilvl w:val="0"/>
+          <w:numId w:val="1"/>
+        </w:numPr>
+        <w:spacing w:after="0"/>
+      </w:pPr>
+      <w:r>
+        <w:t>Definitely write more in the user guide</w:t>
+      </w:r>
+    </w:p>
+    <w:p>
+      <w:pPr>
+        <w:pStyle w:val="ListParagraph"/>
+        <w:numPr>
+          <w:ilvl w:val="0"/>
+          <w:numId w:val="1"/>
+        </w:numPr>
+        <w:spacing w:after="0"/>
+      </w:pPr>
+      <w:r>
+        <w:t>Table should update on each cell change to show current at top</w:t>
+      </w:r>
+    </w:p>
+    <w:p>
+      <w:pPr>
+        <w:pStyle w:val="ListParagraph"/>
+        <w:numPr>
+          <w:ilvl w:val="0"/>
+          <w:numId w:val="1"/>
+        </w:numPr>
+        <w:spacing w:after="0"/>
+      </w:pPr>
+      <w:proofErr w:type="spellStart"/>
+      <w:r>
+        <w:t>KeyMappings</w:t>
+      </w:r>
+      <w:proofErr w:type="spellEnd"/>
+      <w:r>
+        <w:t xml:space="preserve"> in the config file</w:t>
+      </w:r>
+    </w:p>
+    <w:p>
+      <w:pPr>
+        <w:pStyle w:val="Heading4"/>
+      </w:pPr>
+      <w:r>
+        <w:t>Config</w:t>
+      </w:r>
+    </w:p>
+    <w:p>
+      <w:pPr>
+        <w:pStyle w:val="ListParagraph"/>
+        <w:numPr>
+          <w:ilvl w:val="0"/>
+          <w:numId w:val="6"/>
+        </w:numPr>
+        <w:spacing w:after="0"/>
+      </w:pPr>
+      <w:r>
+        <w:t xml:space="preserve">Need to remove all </w:t>
+      </w:r>
+      <w:proofErr w:type="spellStart"/>
+      <w:r>
+        <w:t>prefs</w:t>
+      </w:r>
+      <w:proofErr w:type="spellEnd"/>
+      <w:r>
+        <w:t xml:space="preserve"> usage for </w:t>
+      </w:r>
+      <w:proofErr w:type="spellStart"/>
+      <w:r>
+        <w:t>PropertyLoader</w:t>
+      </w:r>
+      <w:proofErr w:type="spellEnd"/>
+      <w:r>
+        <w:t>, like Dune</w:t>
       </w:r>
       <w:r>
         <w:t xml:space="preserve"> </w:t>
       </w:r>
-      <w:r>
-        <w:t>in oblivion are sideways</w:t>
-      </w:r>
-      <w:r>
-        <w:t xml:space="preserve"> (hats and hair)</w:t>
-      </w:r>
-    </w:p>
-    <w:p>
-      <w:pPr>
-        <w:pStyle w:val="ListParagraph"/>
-        <w:numPr>
-          <w:ilvl w:val="0"/>
-          <w:numId w:val="1"/>
+    </w:p>
+    <w:p>
+      <w:pPr>
+        <w:pStyle w:val="ListParagraph"/>
+        <w:numPr>
+          <w:ilvl w:val="0"/>
+          <w:numId w:val="6"/>
         </w:numPr>
         <w:spacing w:after="0"/>
       </w:pPr>
       <w:r>
-        <w:t>TES3 geomorph control from links should be easy to sort out??</w:t>
-      </w:r>
-    </w:p>
-    <w:p>
-      <w:pPr>
-        <w:pStyle w:val="ListParagraph"/>
-        <w:numPr>
-          <w:ilvl w:val="0"/>
-          <w:numId w:val="1"/>
+        <w:t xml:space="preserve">The config loader, properties loader and </w:t>
+      </w:r>
+      <w:proofErr w:type="spellStart"/>
+      <w:r>
+        <w:t>prefs</w:t>
+      </w:r>
+      <w:proofErr w:type="spellEnd"/>
+      <w:r>
+        <w:t xml:space="preserve"> loader system should be bought together into a mega loader, with order of load, and command line loader</w:t>
+      </w:r>
+      <w:r>
+        <w:t xml:space="preserve"> </w:t>
+      </w:r>
+      <w:r>
+        <w:t xml:space="preserve">notice the config an property </w:t>
+      </w:r>
+      <w:r>
+        <w:lastRenderedPageBreak/>
+        <w:t>loader are 2 different things one is semi</w:t>
+      </w:r>
+      <w:r>
+        <w:t>-</w:t>
+      </w:r>
+      <w:r>
+        <w:t xml:space="preserve">permanent (config.ini) and lives next to game </w:t>
+      </w:r>
+      <w:r>
+        <w:t>files</w:t>
+      </w:r>
+      <w:r>
+        <w:t>, one is more fluid and live under user data area</w:t>
+      </w:r>
+    </w:p>
+    <w:p>
+      <w:pPr>
+        <w:pStyle w:val="ListParagraph"/>
+        <w:numPr>
+          <w:ilvl w:val="0"/>
+          <w:numId w:val="6"/>
+        </w:numPr>
+      </w:pPr>
+      <w:r>
+        <w:t>Why not smack it all in android? Java3d/</w:t>
+      </w:r>
+      <w:proofErr w:type="spellStart"/>
+      <w:r>
+        <w:t>awt</w:t>
+      </w:r>
+      <w:proofErr w:type="spellEnd"/>
+      <w:r>
+        <w:t xml:space="preserve"> not on android</w:t>
+      </w:r>
+    </w:p>
+    <w:p>
+      <w:pPr>
+        <w:pStyle w:val="ListParagraph"/>
+        <w:numPr>
+          <w:ilvl w:val="0"/>
+          <w:numId w:val="6"/>
         </w:numPr>
         <w:spacing w:after="0"/>
       </w:pPr>
-      <w:r>
-        <w:t xml:space="preserve">J3dNiControllerSequence has a single geommorph selector that’s rubbish but all </w:t>
-      </w:r>
-      <w:r>
-        <w:t xml:space="preserve">of </w:t>
-      </w:r>
-      <w:r>
-        <w:t>the oblivion kf file</w:t>
-      </w:r>
-      <w:r>
-        <w:t>s</w:t>
-      </w:r>
-      <w:r>
-        <w:t xml:space="preserve"> seem to point at all geommorphers for a single tribasedgeom but I want to pick and run only one of them. I would have thought dog attack </w:t>
-      </w:r>
-      <w:r>
-        <w:t>w</w:t>
-      </w:r>
-      <w:r>
-        <w:t>ould specifically s</w:t>
-      </w:r>
-      <w:r>
-        <w:t>e</w:t>
-      </w:r>
-      <w:r>
-        <w:t>lect the mouth open geommmorpher but I can’</w:t>
-      </w:r>
-      <w:r>
-        <w:t>t see it</w:t>
-      </w:r>
-      <w:r>
-        <w:t>.</w:t>
-      </w:r>
-      <w:r>
-        <w:t xml:space="preserve"> Maybe it’s in an animation setting in the esm files?</w:t>
-      </w:r>
-    </w:p>
-    <w:p>
-      <w:pPr>
-        <w:pStyle w:val="ListParagraph"/>
-        <w:numPr>
-          <w:ilvl w:val="0"/>
-          <w:numId w:val="1"/>
+      <w:proofErr w:type="spellStart"/>
+      <w:r>
+        <w:t>MacOSX</w:t>
+      </w:r>
+      <w:proofErr w:type="spellEnd"/>
+      <w:r>
+        <w:t xml:space="preserve"> might need the implicit AA set in the command </w:t>
+      </w:r>
+      <w:proofErr w:type="spellStart"/>
+      <w:r>
+        <w:t>ine</w:t>
+      </w:r>
+      <w:proofErr w:type="spellEnd"/>
+      <w:r>
+        <w:t xml:space="preserve"> and ignore the graphics setting, in order to have it run</w:t>
+      </w:r>
+      <w:r>
+        <w:t xml:space="preserve">, I should have a config setting to allow this to be turned on like </w:t>
+      </w:r>
+      <w:proofErr w:type="spellStart"/>
+      <w:r>
+        <w:t>opengles</w:t>
+      </w:r>
+      <w:proofErr w:type="spellEnd"/>
+    </w:p>
+    <w:p>
+      <w:pPr>
+        <w:pStyle w:val="Heading4"/>
+      </w:pPr>
+      <w:r>
+        <w:t>Sound</w:t>
+      </w:r>
+    </w:p>
+    <w:p>
+      <w:pPr>
+        <w:pStyle w:val="ListParagraph"/>
+        <w:numPr>
+          <w:ilvl w:val="0"/>
+          <w:numId w:val="6"/>
         </w:numPr>
         <w:spacing w:after="0"/>
       </w:pPr>
       <w:r>
-        <w:t>There are shakey texture update see evtechpod in enclave dungeon for fallout, not sure why.</w:t>
-      </w:r>
-    </w:p>
-    <w:p>
-      <w:pPr>
-        <w:pStyle w:val="ListParagraph"/>
-        <w:numPr>
-          <w:ilvl w:val="0"/>
-          <w:numId w:val="1"/>
+        <w:t xml:space="preserve">Sounds in fallout produce errors, J3dSOUN and </w:t>
+      </w:r>
+      <w:proofErr w:type="spellStart"/>
+      <w:r>
+        <w:t>nifcharacter</w:t>
+      </w:r>
+      <w:proofErr w:type="spellEnd"/>
+    </w:p>
+    <w:p>
+      <w:pPr>
+        <w:pStyle w:val="ListParagraph"/>
+        <w:numPr>
+          <w:ilvl w:val="0"/>
+          <w:numId w:val="6"/>
         </w:numPr>
         <w:spacing w:after="0"/>
       </w:pPr>
       <w:r>
-        <w:t>I notice in ravenrock that doors that default to open are showing as closed, but when you click them they do a double animation</w:t>
-      </w:r>
-    </w:p>
-    <w:p>
-      <w:pPr>
-        <w:pStyle w:val="ListParagraph"/>
-        <w:numPr>
-          <w:ilvl w:val="0"/>
-          <w:numId w:val="1"/>
+        <w:t>I notice doors all have open/loop/close sounds</w:t>
+      </w:r>
+    </w:p>
+    <w:p>
+      <w:pPr>
+        <w:pStyle w:val="Heading4"/>
+      </w:pPr>
+      <w:proofErr w:type="spellStart"/>
+      <w:r>
+        <w:t>Input/Output</w:t>
+      </w:r>
+      <w:proofErr w:type="spellEnd"/>
+    </w:p>
+    <w:p>
+      <w:pPr>
+        <w:pStyle w:val="ListParagraph"/>
+        <w:numPr>
+          <w:ilvl w:val="0"/>
+          <w:numId w:val="4"/>
         </w:numPr>
         <w:spacing w:after="0"/>
       </w:pPr>
       <w:r>
-        <w:t xml:space="preserve">If you click an opening door, it loses </w:t>
-      </w:r>
-      <w:r>
-        <w:t>its</w:t>
-      </w:r>
-      <w:r>
-        <w:t xml:space="preserve"> mind</w:t>
-      </w:r>
-    </w:p>
-    <w:p>
-      <w:pPr>
-        <w:pStyle w:val="Heading4"/>
-      </w:pPr>
-      <w:r>
-        <w:t>Performance</w:t>
-      </w:r>
-    </w:p>
-    <w:p>
-      <w:pPr>
-        <w:pStyle w:val="ListParagraph"/>
-        <w:numPr>
-          <w:ilvl w:val="0"/>
-          <w:numId w:val="1"/>
+        <w:t xml:space="preserve">I should change ftp across to </w:t>
+      </w:r>
+      <w:proofErr w:type="spellStart"/>
+      <w:r>
+        <w:t>org.apache.commons.net.ftp.FTPClient</w:t>
+      </w:r>
+      <w:proofErr w:type="spellEnd"/>
+    </w:p>
+    <w:p>
+      <w:pPr>
+        <w:pStyle w:val="ListParagraph"/>
+        <w:numPr>
+          <w:ilvl w:val="0"/>
+          <w:numId w:val="4"/>
         </w:numPr>
         <w:spacing w:after="0"/>
       </w:pPr>
       <w:r>
-        <w:t>I should use Stack alloc in any performant areas?? How would I know there is an object burn issue? How would I test speed improvement?</w:t>
-      </w:r>
-    </w:p>
-    <w:p>
-      <w:pPr>
-        <w:pStyle w:val="ListParagraph"/>
-        <w:numPr>
-          <w:ilvl w:val="0"/>
-          <w:numId w:val="1"/>
+        <w:t>http://commons.apache.org/proper/commons-net/</w:t>
+      </w:r>
+    </w:p>
+    <w:p>
+      <w:pPr>
+        <w:pStyle w:val="ListParagraph"/>
+        <w:numPr>
+          <w:ilvl w:val="0"/>
+          <w:numId w:val="4"/>
         </w:numPr>
         <w:spacing w:after="0"/>
       </w:pPr>
       <w:r>
-        <w:t>I have a bunch of setting on command line, and in LAND and GeometryTriShapes statics that need playing with and understanding</w:t>
-      </w:r>
-    </w:p>
-    <w:p>
-      <w:pPr>
-        <w:pStyle w:val="ListParagraph"/>
-        <w:numPr>
-          <w:ilvl w:val="0"/>
-          <w:numId w:val="1"/>
+        <w:t>Ftp download appears to lock up after a successful download sometimes</w:t>
+      </w:r>
+    </w:p>
+    <w:p>
+      <w:pPr>
+        <w:pStyle w:val="ListParagraph"/>
+        <w:numPr>
+          <w:ilvl w:val="0"/>
+          <w:numId w:val="4"/>
         </w:numPr>
         <w:spacing w:after="0"/>
       </w:pPr>
-      <w:r>
-        <w:t>ByteBuffer allow a setting of endian ness and then they have a bunch of data getters, I wonder if nif file loading might be faster with mapp</w:t>
-      </w:r>
-      <w:r>
-        <w:t>ed</w:t>
-      </w:r>
-      <w:r>
-        <w:t>bytebuffers</w:t>
-      </w:r>
-      <w:r>
-        <w:t xml:space="preserve"> too</w:t>
-      </w:r>
-      <w:r>
-        <w:t>?</w:t>
-      </w:r>
-    </w:p>
-    <w:p>
-      <w:pPr>
-        <w:pStyle w:val="ListParagraph"/>
-        <w:numPr>
-          <w:ilvl w:val="0"/>
-          <w:numId w:val="1"/>
-        </w:numPr>
-        <w:spacing w:after="0"/>
-      </w:pPr>
-      <w:r>
-        <w:t xml:space="preserve">I need a test </w:t>
-      </w:r>
-      <w:r>
-        <w:t>set</w:t>
-      </w:r>
-      <w:r>
-        <w:t xml:space="preserve">up that will run and record the various </w:t>
-      </w:r>
-      <w:r>
-        <w:t>performance</w:t>
-      </w:r>
-      <w:r>
-        <w:t xml:space="preserve"> metrics, then need to automate changing parameters and rerun the exact same tests</w:t>
-      </w:r>
-    </w:p>
-    <w:p>
-      <w:pPr>
-        <w:pStyle w:val="ListParagraph"/>
-        <w:numPr>
-          <w:ilvl w:val="0"/>
-          <w:numId w:val="1"/>
-        </w:numPr>
-      </w:pPr>
-      <w:r>
-        <w:t>Try the split compress bsa file for morrowind, might make a nicer video – no files much smaller, but speed seems worse if anything, compare the 2 betterer, maybe totally uncompressed texture bsa</w:t>
-      </w:r>
-    </w:p>
-    <w:p>
-      <w:pPr>
-        <w:pStyle w:val="ListParagraph"/>
-        <w:numPr>
-          <w:ilvl w:val="0"/>
-          <w:numId w:val="1"/>
-        </w:numPr>
-        <w:spacing w:after="0"/>
-      </w:pPr>
-      <w:r>
-        <w:t>SimpleBethCellManager.getCellNameFormIdOf is slow because I’m supposed to have persistence in memory, probably ALL persistence everywhere at all times??</w:t>
-      </w:r>
-      <w:r>
-        <w:t xml:space="preserve"> I wonder how much mem</w:t>
-      </w:r>
-      <w:bookmarkStart w:id="0" w:name="_GoBack"/>
-      <w:bookmarkEnd w:id="0"/>
-      <w:r>
-        <w:t>ory?</w:t>
-      </w:r>
-    </w:p>
-    <w:p>
-      <w:pPr>
-        <w:pStyle w:val="Heading4"/>
-      </w:pPr>
-      <w:r>
-        <w:t>User Interface</w:t>
-      </w:r>
-    </w:p>
-    <w:p>
-      <w:pPr>
-        <w:pStyle w:val="ListParagraph"/>
-        <w:numPr>
-          <w:ilvl w:val="0"/>
-          <w:numId w:val="1"/>
-        </w:numPr>
-        <w:spacing w:after="0"/>
-      </w:pPr>
-      <w:r>
-        <w:t>If no folders set the help pops up, but the modal file setting dialog pops up on top of it, a bit crappy</w:t>
-      </w:r>
-    </w:p>
-    <w:p>
-      <w:pPr>
-        <w:pStyle w:val="ListParagraph"/>
-        <w:numPr>
-          <w:ilvl w:val="0"/>
-          <w:numId w:val="1"/>
-        </w:numPr>
-        <w:spacing w:after="0"/>
-      </w:pPr>
-      <w:r>
-        <w:t>I should move the “Info” crap from upper left to a proper nice looking bar at the top (or bottom)</w:t>
-      </w:r>
-    </w:p>
-    <w:p>
-      <w:pPr>
-        <w:pStyle w:val="ListParagraph"/>
-        <w:numPr>
-          <w:ilvl w:val="0"/>
-          <w:numId w:val="1"/>
-        </w:numPr>
-        <w:spacing w:after="0"/>
-      </w:pPr>
-      <w:r>
-        <w:t>Definitely write more in the user guide</w:t>
-      </w:r>
-    </w:p>
-    <w:p>
-      <w:pPr>
-        <w:pStyle w:val="ListParagraph"/>
-        <w:numPr>
-          <w:ilvl w:val="0"/>
-          <w:numId w:val="1"/>
-        </w:numPr>
-        <w:spacing w:after="0"/>
-      </w:pPr>
-      <w:r>
-        <w:t>Table should update on each cell change to show current at top</w:t>
-      </w:r>
-    </w:p>
-    <w:p>
-      <w:pPr>
-        <w:pStyle w:val="ListParagraph"/>
-        <w:numPr>
-          <w:ilvl w:val="0"/>
-          <w:numId w:val="1"/>
-        </w:numPr>
-        <w:spacing w:after="0"/>
-      </w:pPr>
-      <w:r>
-        <w:t>KeyMappings in the config file</w:t>
-      </w:r>
-    </w:p>
-    <w:p>
-      <w:pPr>
-        <w:pStyle w:val="Heading4"/>
-      </w:pPr>
-      <w:r>
-        <w:t>Config</w:t>
-      </w:r>
-    </w:p>
-    <w:p>
-      <w:pPr>
-        <w:pStyle w:val="ListParagraph"/>
-        <w:numPr>
-          <w:ilvl w:val="0"/>
-          <w:numId w:val="6"/>
-        </w:numPr>
-        <w:spacing w:after="0"/>
-      </w:pPr>
-      <w:r>
-        <w:t>Need to remove all prefs usage for PropertyLoader, like Dune</w:t>
-      </w:r>
-      <w:r>
-        <w:t xml:space="preserve"> </w:t>
-      </w:r>
-    </w:p>
-    <w:p>
-      <w:pPr>
-        <w:pStyle w:val="ListParagraph"/>
-        <w:numPr>
-          <w:ilvl w:val="0"/>
-          <w:numId w:val="6"/>
-        </w:numPr>
-        <w:spacing w:after="0"/>
-      </w:pPr>
-      <w:r>
-        <w:lastRenderedPageBreak/>
-        <w:t>The config loader, properties loader and prefs loader system should be bought together into a mega loader, with order of load, and command line loader</w:t>
-      </w:r>
-      <w:r>
-        <w:t xml:space="preserve"> </w:t>
-      </w:r>
-      <w:r>
-        <w:t>notice the config an property loader are 2 different things one is semi</w:t>
-      </w:r>
-      <w:r>
-        <w:t>-</w:t>
-      </w:r>
-      <w:r>
-        <w:t xml:space="preserve">permanent (config.ini) and lives next to game </w:t>
-      </w:r>
-      <w:r>
-        <w:t>files</w:t>
-      </w:r>
-      <w:r>
-        <w:t>, one is more fluid and live under user data area</w:t>
-      </w:r>
-    </w:p>
-    <w:p>
-      <w:pPr>
-        <w:pStyle w:val="ListParagraph"/>
-        <w:numPr>
-          <w:ilvl w:val="0"/>
-          <w:numId w:val="6"/>
-        </w:numPr>
-      </w:pPr>
-      <w:r>
-        <w:t>Why not smack it all in android? Java3d/awt not on android</w:t>
-      </w:r>
-    </w:p>
-    <w:p>
-      <w:pPr>
-        <w:pStyle w:val="ListParagraph"/>
-        <w:numPr>
-          <w:ilvl w:val="0"/>
-          <w:numId w:val="6"/>
-        </w:numPr>
-        <w:spacing w:after="0"/>
-      </w:pPr>
-      <w:r>
-        <w:t>MacOSX might need the implicit AA set in the command ine and ignore the graphics setting, in order to have it run</w:t>
-      </w:r>
-      <w:r>
-        <w:t>, I should have a config setting to allow this to be turned on like opengles</w:t>
-      </w:r>
-    </w:p>
-    <w:p>
-      <w:pPr>
-        <w:pStyle w:val="Heading4"/>
-      </w:pPr>
-      <w:r>
-        <w:t>Sound</w:t>
-      </w:r>
-    </w:p>
-    <w:p>
-      <w:pPr>
-        <w:pStyle w:val="ListParagraph"/>
-        <w:numPr>
-          <w:ilvl w:val="0"/>
-          <w:numId w:val="6"/>
-        </w:numPr>
-        <w:spacing w:after="0"/>
-      </w:pPr>
-      <w:r>
-        <w:t>Sounds in fallout produce errors, J3dSOUN and nifcharacter</w:t>
-      </w:r>
-    </w:p>
-    <w:p>
-      <w:pPr>
-        <w:pStyle w:val="ListParagraph"/>
-        <w:numPr>
-          <w:ilvl w:val="0"/>
-          <w:numId w:val="6"/>
-        </w:numPr>
-        <w:spacing w:after="0"/>
-      </w:pPr>
-      <w:r>
-        <w:t>I notice doors all have open/loop/close sounds</w:t>
-      </w:r>
-    </w:p>
-    <w:p>
-      <w:pPr>
-        <w:pStyle w:val="Heading4"/>
-      </w:pPr>
-      <w:r>
-        <w:t>Input/Output</w:t>
-      </w:r>
-    </w:p>
-    <w:p>
-      <w:pPr>
-        <w:pStyle w:val="ListParagraph"/>
-        <w:numPr>
-          <w:ilvl w:val="0"/>
-          <w:numId w:val="4"/>
-        </w:numPr>
-        <w:spacing w:after="0"/>
-      </w:pPr>
-      <w:r>
-        <w:t>I should change ftp across to org.apache.commons.net.ftp.FTPClient</w:t>
-      </w:r>
-    </w:p>
-    <w:p>
-      <w:pPr>
-        <w:pStyle w:val="ListParagraph"/>
-        <w:numPr>
-          <w:ilvl w:val="0"/>
-          <w:numId w:val="4"/>
-        </w:numPr>
-        <w:spacing w:after="0"/>
-      </w:pPr>
-      <w:r>
-        <w:t>http://commons.apache.org/proper/commons-net/</w:t>
-      </w:r>
-    </w:p>
-    <w:p>
-      <w:pPr>
-        <w:pStyle w:val="ListParagraph"/>
-        <w:numPr>
-          <w:ilvl w:val="0"/>
-          <w:numId w:val="4"/>
-        </w:numPr>
-        <w:spacing w:after="0"/>
-      </w:pPr>
-      <w:r>
-        <w:t>Ftp download appears to lock up after a successful download sometimes</w:t>
-      </w:r>
-    </w:p>
-    <w:p>
-      <w:pPr>
-        <w:pStyle w:val="ListParagraph"/>
-        <w:numPr>
-          <w:ilvl w:val="0"/>
-          <w:numId w:val="4"/>
-        </w:numPr>
-        <w:spacing w:after="0"/>
-      </w:pPr>
-      <w:r>
-        <w:t>ftp = new FTPClient(FTP_HOST_NAME);</w:t>
-      </w:r>
-      <w:r>
-        <w:t xml:space="preserve"> definitely locks up! I can still make ftped files overlarge by pressing cancel somehow. dud file downloads cause havoc all round, must try more cancel resume to see if it can be sorted out</w:t>
+      <w:proofErr w:type="gramStart"/>
+      <w:r>
+        <w:t>ftp</w:t>
+      </w:r>
+      <w:proofErr w:type="gramEnd"/>
+      <w:r>
+        <w:t xml:space="preserve"> = new </w:t>
+      </w:r>
+      <w:proofErr w:type="spellStart"/>
+      <w:r>
+        <w:t>FTPClient</w:t>
+      </w:r>
+      <w:proofErr w:type="spellEnd"/>
+      <w:r>
+        <w:t>(FTP_HOST_NAME);</w:t>
+      </w:r>
+      <w:r>
+        <w:t xml:space="preserve"> definitely locks up! I can still make </w:t>
+      </w:r>
+      <w:proofErr w:type="spellStart"/>
+      <w:r>
+        <w:t>ftped</w:t>
+      </w:r>
+      <w:proofErr w:type="spellEnd"/>
+      <w:r>
+        <w:t xml:space="preserve"> files overlarge by pressing cancel somehow. dud file downloads cause havoc all round, must try more cancel resume to see if it can be sorted out</w:t>
       </w:r>
     </w:p>
     <w:p>
@@ -2339,7 +3277,27 @@
           <w:sz w:val="24"/>
           <w:szCs w:val="24"/>
         </w:rPr>
-        <w:t>(ArrayList-BalancedArrayList)</w:t>
+        <w:t>(</w:t>
+      </w:r>
+      <w:proofErr w:type="spellStart"/>
+      <w:r>
+        <w:rPr>
+          <w:rFonts w:ascii="Courier New" w:hAnsi="Courier New" w:cs="Courier New"/>
+          <w:color w:val="3F5FBF"/>
+          <w:sz w:val="24"/>
+          <w:szCs w:val="24"/>
+        </w:rPr>
+        <w:t>ArrayList-BalancedArrayList</w:t>
+      </w:r>
+      <w:proofErr w:type="spellEnd"/>
+      <w:r>
+        <w:rPr>
+          <w:rFonts w:ascii="Courier New" w:hAnsi="Courier New" w:cs="Courier New"/>
+          <w:color w:val="3F5FBF"/>
+          <w:sz w:val="24"/>
+          <w:szCs w:val="24"/>
+        </w:rPr>
+        <w:t>)</w:t>
       </w:r>
       <w:r>
         <w:rPr>
@@ -2437,8 +3395,39 @@
           <w:sz w:val="24"/>
           <w:szCs w:val="24"/>
         </w:rPr>
-        <w:t xml:space="preserve">  Investigate RenderBin.nodeComponentList and other arraylists</w:t>
-      </w:r>
+        <w:t xml:space="preserve">  Investigate </w:t>
+      </w:r>
+      <w:proofErr w:type="spellStart"/>
+      <w:r>
+        <w:rPr>
+          <w:rFonts w:ascii="Courier New" w:hAnsi="Courier New" w:cs="Courier New"/>
+          <w:color w:val="3F5FBF"/>
+          <w:sz w:val="24"/>
+          <w:szCs w:val="24"/>
+        </w:rPr>
+        <w:t>RenderBin.nodeComponentList</w:t>
+      </w:r>
+      <w:proofErr w:type="spellEnd"/>
+      <w:r>
+        <w:rPr>
+          <w:rFonts w:ascii="Courier New" w:hAnsi="Courier New" w:cs="Courier New"/>
+          <w:color w:val="3F5FBF"/>
+          <w:sz w:val="24"/>
+          <w:szCs w:val="24"/>
+        </w:rPr>
+        <w:t xml:space="preserve"> and other </w:t>
+      </w:r>
+      <w:proofErr w:type="spellStart"/>
+      <w:r>
+        <w:rPr>
+          <w:rFonts w:ascii="Courier New" w:hAnsi="Courier New" w:cs="Courier New"/>
+          <w:color w:val="3F5FBF"/>
+          <w:sz w:val="24"/>
+          <w:szCs w:val="24"/>
+        </w:rPr>
+        <w:t>arraylists</w:t>
+      </w:r>
+      <w:proofErr w:type="spellEnd"/>
     </w:p>
     <w:p>
       <w:pPr>
@@ -2499,8 +3488,39 @@
           <w:sz w:val="24"/>
           <w:szCs w:val="24"/>
         </w:rPr>
-        <w:t xml:space="preserve"> bsas with compression for morrowind</w:t>
-      </w:r>
+        <w:t xml:space="preserve"> </w:t>
+      </w:r>
+      <w:proofErr w:type="spellStart"/>
+      <w:r>
+        <w:rPr>
+          <w:rFonts w:ascii="Courier New" w:hAnsi="Courier New" w:cs="Courier New"/>
+          <w:color w:val="3F5FBF"/>
+          <w:sz w:val="24"/>
+          <w:szCs w:val="24"/>
+        </w:rPr>
+        <w:t>bsas</w:t>
+      </w:r>
+      <w:proofErr w:type="spellEnd"/>
+      <w:r>
+        <w:rPr>
+          <w:rFonts w:ascii="Courier New" w:hAnsi="Courier New" w:cs="Courier New"/>
+          <w:color w:val="3F5FBF"/>
+          <w:sz w:val="24"/>
+          <w:szCs w:val="24"/>
+        </w:rPr>
+        <w:t xml:space="preserve"> with compression for </w:t>
+      </w:r>
+      <w:proofErr w:type="spellStart"/>
+      <w:r>
+        <w:rPr>
+          <w:rFonts w:ascii="Courier New" w:hAnsi="Courier New" w:cs="Courier New"/>
+          <w:color w:val="3F5FBF"/>
+          <w:sz w:val="24"/>
+          <w:szCs w:val="24"/>
+        </w:rPr>
+        <w:t>morrowind</w:t>
+      </w:r>
+      <w:proofErr w:type="spellEnd"/>
       <w:r>
         <w:rPr>
           <w:rFonts w:ascii="Courier New" w:hAnsi="Courier New" w:cs="Courier New"/>
@@ -2570,7 +3590,17 @@
           <w:sz w:val="24"/>
           <w:szCs w:val="24"/>
         </w:rPr>
-        <w:t xml:space="preserve"> might cause trouble testing BG as super of re</w:t>
+        <w:t xml:space="preserve"> might cause trouble testing BG as super of </w:t>
+      </w:r>
+      <w:proofErr w:type="spellStart"/>
+      <w:r>
+        <w:rPr>
+          <w:rFonts w:ascii="Courier New" w:hAnsi="Courier New" w:cs="Courier New"/>
+          <w:color w:val="3F5FBF"/>
+          <w:sz w:val="24"/>
+          <w:szCs w:val="24"/>
+        </w:rPr>
+        <w:t>re</w:t>
       </w:r>
       <w:r>
         <w:rPr>
@@ -2588,7 +3618,17 @@
           <w:sz w:val="24"/>
           <w:szCs w:val="24"/>
         </w:rPr>
-        <w:t>oinst note also using detachable cap</w:t>
+        <w:t>oinst</w:t>
+      </w:r>
+      <w:proofErr w:type="spellEnd"/>
+      <w:r>
+        <w:rPr>
+          <w:rFonts w:ascii="Courier New" w:hAnsi="Courier New" w:cs="Courier New"/>
+          <w:color w:val="3F5FBF"/>
+          <w:sz w:val="24"/>
+          <w:szCs w:val="24"/>
+        </w:rPr>
+        <w:t xml:space="preserve"> note also using detachable cap</w:t>
       </w:r>
     </w:p>
     <w:p>
@@ -2611,7 +3651,47 @@
           <w:sz w:val="24"/>
           <w:szCs w:val="24"/>
         </w:rPr>
-        <w:t xml:space="preserve">  tried app.setCap to make it non static in LAND </w:t>
+        <w:t xml:space="preserve">  </w:t>
+      </w:r>
+      <w:proofErr w:type="gramStart"/>
+      <w:r>
+        <w:rPr>
+          <w:rFonts w:ascii="Courier New" w:hAnsi="Courier New" w:cs="Courier New"/>
+          <w:color w:val="3F5FBF"/>
+          <w:sz w:val="24"/>
+          <w:szCs w:val="24"/>
+        </w:rPr>
+        <w:t>tried</w:t>
+      </w:r>
+      <w:proofErr w:type="gramEnd"/>
+      <w:r>
+        <w:rPr>
+          <w:rFonts w:ascii="Courier New" w:hAnsi="Courier New" w:cs="Courier New"/>
+          <w:color w:val="3F5FBF"/>
+          <w:sz w:val="24"/>
+          <w:szCs w:val="24"/>
+        </w:rPr>
+        <w:t xml:space="preserve"> </w:t>
+      </w:r>
+      <w:proofErr w:type="spellStart"/>
+      <w:r>
+        <w:rPr>
+          <w:rFonts w:ascii="Courier New" w:hAnsi="Courier New" w:cs="Courier New"/>
+          <w:color w:val="3F5FBF"/>
+          <w:sz w:val="24"/>
+          <w:szCs w:val="24"/>
+        </w:rPr>
+        <w:t>app.setCap</w:t>
+      </w:r>
+      <w:proofErr w:type="spellEnd"/>
+      <w:r>
+        <w:rPr>
+          <w:rFonts w:ascii="Courier New" w:hAnsi="Courier New" w:cs="Courier New"/>
+          <w:color w:val="3F5FBF"/>
+          <w:sz